<commit_message>
Created introduction to analysis section describing the NEA
</commit_message>
<xml_diff>
--- a/Writeup.docx
+++ b/Writeup.docx
@@ -570,7 +570,107 @@
       </w:r>
       <w:bookmarkEnd w:id="0"/>
     </w:p>
-    <w:p/>
+    <w:p>
+      <w:pPr>
+        <w:pStyle w:val="Heading2"/>
+      </w:pPr>
+      <w:r>
+        <w:t>Introduction</w:t>
+      </w:r>
+    </w:p>
+    <w:p>
+      <w:r>
+        <w:t xml:space="preserve">The problem area that I am interested in is Machine Learning </w:t>
+      </w:r>
+      <w:r>
+        <w:t xml:space="preserve">which is a large topic in computer science research. I am planning on creating a machine learning algorithm which will </w:t>
+      </w:r>
+      <w:r>
+        <w:t>train a neural network to act like a human at playing the board game, Connect 4. The main reason I chose this was because I watched a video on machine learning</w:t>
+      </w:r>
+      <w:r>
+        <w:rPr>
+          <w:rStyle w:val="FootnoteReference"/>
+        </w:rPr>
+        <w:footnoteReference w:id="1"/>
+      </w:r>
+      <w:r>
+        <w:t xml:space="preserve"> and was instantly mesmerized. I decided that I wanted to learn how to make something similar and chose Connect 4 as the game because it is quite simple and can demonstrate a learning AI quite well.</w:t>
+      </w:r>
+    </w:p>
+    <w:p>
+      <w:r>
+        <w:t>Machine learning algorithms have been around since the 1950s</w:t>
+      </w:r>
+      <w:r>
+        <w:t xml:space="preserve"> but has only recently taken off due to the rise of the internet and masses of data being transferred daily</w:t>
+      </w:r>
+      <w:r>
+        <w:t>.</w:t>
+      </w:r>
+      <w:r>
+        <w:t xml:space="preserve"> Companies such as Google and Facebook are using machine learning algorithms daily to provide a better user experience, better than any human could do on their own.</w:t>
+      </w:r>
+      <w:r>
+        <w:t xml:space="preserve"> Many tools have been made to allow machine learning to be used by many people without much background in the topic itself. One of my inspirations is Google’s DeepMind</w:t>
+      </w:r>
+      <w:r>
+        <w:rPr>
+          <w:rStyle w:val="FootnoteReference"/>
+        </w:rPr>
+        <w:footnoteReference w:id="2"/>
+      </w:r>
+      <w:r>
+        <w:t xml:space="preserve"> AI</w:t>
+      </w:r>
+      <w:r>
+        <w:t xml:space="preserve"> which taught itself to beat a world-champion at the Chinese game of Go</w:t>
+      </w:r>
+      <w:r>
+        <w:rPr>
+          <w:rStyle w:val="FootnoteReference"/>
+        </w:rPr>
+        <w:footnoteReference w:id="3"/>
+      </w:r>
+      <w:r>
+        <w:t>.</w:t>
+      </w:r>
+    </w:p>
+    <w:p>
+      <w:r>
+        <w:t>Machine learning is based on mathematical ideas to adjust parameters such that a cost function is minimized. In my case of Connect 4, the cost function will be how different the AI’s choice is to the human’s choice so that when training, the AI will minimize this and start imitating the human better.</w:t>
+      </w:r>
+      <w:r>
+        <w:t xml:space="preserve"> I will derive all mathematics behind the algorithm as it is </w:t>
+      </w:r>
+      <w:r>
+        <w:t xml:space="preserve">quite </w:t>
+      </w:r>
+      <w:r>
+        <w:t>complex</w:t>
+      </w:r>
+      <w:r>
+        <w:t>. T</w:t>
+      </w:r>
+      <w:r>
+        <w:t>he implementation is simple but</w:t>
+      </w:r>
+      <w:r>
+        <w:t>,</w:t>
+      </w:r>
+      <w:r>
+        <w:t xml:space="preserve"> can get quite complex for efficient code due to a few tricks in organising the data in </w:t>
+      </w:r>
+      <w:r>
+        <w:t>matrices</w:t>
+      </w:r>
+      <w:r>
+        <w:t xml:space="preserve"> and using matrix math </w:t>
+      </w:r>
+      <w:r>
+        <w:t>to do calculations.</w:t>
+      </w:r>
+    </w:p>
     <w:p>
       <w:r>
         <w:br w:type="page"/>
@@ -848,6 +948,90 @@
       <w:r>
         <w:continuationSeparator/>
       </w:r>
+    </w:p>
+  </w:footnote>
+  <w:footnote w:id="1">
+    <w:p>
+      <w:pPr>
+        <w:pStyle w:val="FootnoteText"/>
+      </w:pPr>
+      <w:r>
+        <w:rPr>
+          <w:rStyle w:val="FootnoteReference"/>
+        </w:rPr>
+        <w:footnoteRef/>
+      </w:r>
+      <w:r>
+        <w:t xml:space="preserve"> </w:t>
+      </w:r>
+      <w:hyperlink r:id="rId1" w:history="1">
+        <w:r>
+          <w:rPr>
+            <w:rStyle w:val="Hyperlink"/>
+          </w:rPr>
+          <w:t>https://youtu.be/gn4nRCC9TwQ</w:t>
+        </w:r>
+      </w:hyperlink>
+    </w:p>
+  </w:footnote>
+  <w:footnote w:id="2">
+    <w:p>
+      <w:pPr>
+        <w:pStyle w:val="FootnoteText"/>
+      </w:pPr>
+      <w:r>
+        <w:rPr>
+          <w:rStyle w:val="FootnoteReference"/>
+        </w:rPr>
+        <w:footnoteRef/>
+      </w:r>
+      <w:r>
+        <w:t xml:space="preserve"> </w:t>
+      </w:r>
+      <w:hyperlink r:id="rId2" w:history="1">
+        <w:r>
+          <w:rPr>
+            <w:rStyle w:val="Hyperlink"/>
+          </w:rPr>
+          <w:t>https://deepmind.com</w:t>
+        </w:r>
+      </w:hyperlink>
+    </w:p>
+  </w:footnote>
+  <w:footnote w:id="3">
+    <w:p>
+      <w:pPr>
+        <w:pStyle w:val="FootnoteText"/>
+      </w:pPr>
+      <w:r>
+        <w:rPr>
+          <w:rStyle w:val="FootnoteReference"/>
+        </w:rPr>
+        <w:footnoteRef/>
+      </w:r>
+      <w:r>
+        <w:t xml:space="preserve"> </w:t>
+      </w:r>
+      <w:hyperlink r:id="rId3" w:history="1">
+        <w:r>
+          <w:rPr>
+            <w:rStyle w:val="Hyperlink"/>
+          </w:rPr>
+          <w:t>https://en.wikipedia.org/wiki</w:t>
+        </w:r>
+        <w:r>
+          <w:rPr>
+            <w:rStyle w:val="Hyperlink"/>
+          </w:rPr>
+          <w:t>/</w:t>
+        </w:r>
+        <w:r>
+          <w:rPr>
+            <w:rStyle w:val="Hyperlink"/>
+          </w:rPr>
+          <w:t>Go_(game)</w:t>
+        </w:r>
+      </w:hyperlink>
     </w:p>
   </w:footnote>
 </w:footnotes>
@@ -1273,6 +1457,28 @@
       <w:szCs w:val="32"/>
     </w:rPr>
   </w:style>
+  <w:style w:type="paragraph" w:styleId="Heading2">
+    <w:name w:val="heading 2"/>
+    <w:basedOn w:val="Normal"/>
+    <w:next w:val="Normal"/>
+    <w:link w:val="Heading2Char"/>
+    <w:uiPriority w:val="9"/>
+    <w:unhideWhenUsed/>
+    <w:qFormat/>
+    <w:rsid w:val="000628E0"/>
+    <w:pPr>
+      <w:keepNext/>
+      <w:keepLines/>
+      <w:spacing w:before="40" w:after="0"/>
+      <w:outlineLvl w:val="1"/>
+    </w:pPr>
+    <w:rPr>
+      <w:rFonts w:asciiTheme="majorHAnsi" w:eastAsiaTheme="majorEastAsia" w:hAnsiTheme="majorHAnsi" w:cstheme="majorBidi"/>
+      <w:color w:val="2F5496" w:themeColor="accent1" w:themeShade="BF"/>
+      <w:sz w:val="26"/>
+      <w:szCs w:val="26"/>
+    </w:rPr>
+  </w:style>
   <w:style w:type="character" w:default="1" w:styleId="DefaultParagraphFont">
     <w:name w:val="Default Paragraph Font"/>
     <w:uiPriority w:val="1"/>
@@ -1393,6 +1599,82 @@
     <w:rPr>
       <w:color w:val="0563C1" w:themeColor="hyperlink"/>
       <w:u w:val="single"/>
+    </w:rPr>
+  </w:style>
+  <w:style w:type="paragraph" w:styleId="FootnoteText">
+    <w:name w:val="footnote text"/>
+    <w:basedOn w:val="Normal"/>
+    <w:link w:val="FootnoteTextChar"/>
+    <w:uiPriority w:val="99"/>
+    <w:semiHidden/>
+    <w:unhideWhenUsed/>
+    <w:rsid w:val="00B723A1"/>
+    <w:pPr>
+      <w:spacing w:after="0" w:line="240" w:lineRule="auto"/>
+    </w:pPr>
+    <w:rPr>
+      <w:sz w:val="20"/>
+      <w:szCs w:val="20"/>
+    </w:rPr>
+  </w:style>
+  <w:style w:type="character" w:customStyle="1" w:styleId="FootnoteTextChar">
+    <w:name w:val="Footnote Text Char"/>
+    <w:basedOn w:val="DefaultParagraphFont"/>
+    <w:link w:val="FootnoteText"/>
+    <w:uiPriority w:val="99"/>
+    <w:semiHidden/>
+    <w:rsid w:val="00B723A1"/>
+    <w:rPr>
+      <w:sz w:val="20"/>
+      <w:szCs w:val="20"/>
+    </w:rPr>
+  </w:style>
+  <w:style w:type="character" w:styleId="FootnoteReference">
+    <w:name w:val="footnote reference"/>
+    <w:basedOn w:val="DefaultParagraphFont"/>
+    <w:uiPriority w:val="99"/>
+    <w:semiHidden/>
+    <w:unhideWhenUsed/>
+    <w:rsid w:val="00B723A1"/>
+    <w:rPr>
+      <w:vertAlign w:val="superscript"/>
+    </w:rPr>
+  </w:style>
+  <w:style w:type="character" w:styleId="UnresolvedMention">
+    <w:name w:val="Unresolved Mention"/>
+    <w:basedOn w:val="DefaultParagraphFont"/>
+    <w:uiPriority w:val="99"/>
+    <w:semiHidden/>
+    <w:unhideWhenUsed/>
+    <w:rsid w:val="00B723A1"/>
+    <w:rPr>
+      <w:color w:val="605E5C"/>
+      <w:shd w:val="clear" w:color="auto" w:fill="E1DFDD"/>
+    </w:rPr>
+  </w:style>
+  <w:style w:type="character" w:styleId="FollowedHyperlink">
+    <w:name w:val="FollowedHyperlink"/>
+    <w:basedOn w:val="DefaultParagraphFont"/>
+    <w:uiPriority w:val="99"/>
+    <w:semiHidden/>
+    <w:unhideWhenUsed/>
+    <w:rsid w:val="00585FAE"/>
+    <w:rPr>
+      <w:color w:val="954F72" w:themeColor="followedHyperlink"/>
+      <w:u w:val="single"/>
+    </w:rPr>
+  </w:style>
+  <w:style w:type="character" w:customStyle="1" w:styleId="Heading2Char">
+    <w:name w:val="Heading 2 Char"/>
+    <w:basedOn w:val="DefaultParagraphFont"/>
+    <w:link w:val="Heading2"/>
+    <w:uiPriority w:val="9"/>
+    <w:rsid w:val="000628E0"/>
+    <w:rPr>
+      <w:rFonts w:asciiTheme="majorHAnsi" w:eastAsiaTheme="majorEastAsia" w:hAnsiTheme="majorHAnsi" w:cstheme="majorBidi"/>
+      <w:color w:val="2F5496" w:themeColor="accent1" w:themeShade="BF"/>
+      <w:sz w:val="26"/>
+      <w:szCs w:val="26"/>
     </w:rPr>
   </w:style>
 </w:styles>

</xml_diff>

<commit_message>
Added temporary icon to title page of a neural network
</commit_message>
<xml_diff>
--- a/Writeup.docx
+++ b/Writeup.docx
@@ -8,10 +8,80 @@
         <w:rPr>
           <w:noProof/>
         </w:rPr>
+        <w:drawing>
+          <wp:anchor distT="0" distB="0" distL="114300" distR="114300" simplePos="0" relativeHeight="251660288" behindDoc="1" locked="0" layoutInCell="1" allowOverlap="1" wp14:anchorId="6706E3A2" wp14:editId="09213436">
+            <wp:simplePos x="0" y="0"/>
+            <wp:positionH relativeFrom="margin">
+              <wp:posOffset>1892300</wp:posOffset>
+            </wp:positionH>
+            <wp:positionV relativeFrom="paragraph">
+              <wp:posOffset>4781550</wp:posOffset>
+            </wp:positionV>
+            <wp:extent cx="2146300" cy="2038350"/>
+            <wp:effectExtent l="0" t="0" r="6350" b="0"/>
+            <wp:wrapNone/>
+            <wp:docPr id="3" name="Picture 3" descr="Neural Network Icons - Download Free Vector Icons | Noun Project"/>
+            <wp:cNvGraphicFramePr>
+              <a:graphicFrameLocks xmlns:a="http://schemas.openxmlformats.org/drawingml/2006/main" noChangeAspect="1"/>
+            </wp:cNvGraphicFramePr>
+            <a:graphic xmlns:a="http://schemas.openxmlformats.org/drawingml/2006/main">
+              <a:graphicData uri="http://schemas.openxmlformats.org/drawingml/2006/picture">
+                <pic:pic xmlns:pic="http://schemas.openxmlformats.org/drawingml/2006/picture">
+                  <pic:nvPicPr>
+                    <pic:cNvPr id="0" name="Picture 6" descr="Neural Network Icons - Download Free Vector Icons | Noun Project"/>
+                    <pic:cNvPicPr>
+                      <a:picLocks noChangeAspect="1" noChangeArrowheads="1"/>
+                    </pic:cNvPicPr>
+                  </pic:nvPicPr>
+                  <pic:blipFill rotWithShape="1">
+                    <a:blip r:embed="rId7">
+                      <a:extLst>
+                        <a:ext uri="{28A0092B-C50C-407E-A947-70E740481C1C}">
+                          <a14:useLocalDpi xmlns:a14="http://schemas.microsoft.com/office/drawing/2010/main" val="0"/>
+                        </a:ext>
+                      </a:extLst>
+                    </a:blip>
+                    <a:srcRect l="17308" t="15812" r="10470" b="15598"/>
+                    <a:stretch/>
+                  </pic:blipFill>
+                  <pic:spPr bwMode="auto">
+                    <a:xfrm>
+                      <a:off x="0" y="0"/>
+                      <a:ext cx="2146300" cy="2038350"/>
+                    </a:xfrm>
+                    <a:prstGeom prst="rect">
+                      <a:avLst/>
+                    </a:prstGeom>
+                    <a:noFill/>
+                    <a:ln>
+                      <a:noFill/>
+                    </a:ln>
+                    <a:extLst>
+                      <a:ext uri="{53640926-AAD7-44D8-BBD7-CCE9431645EC}">
+                        <a14:shadowObscured xmlns:a14="http://schemas.microsoft.com/office/drawing/2010/main"/>
+                      </a:ext>
+                    </a:extLst>
+                  </pic:spPr>
+                </pic:pic>
+              </a:graphicData>
+            </a:graphic>
+            <wp14:sizeRelH relativeFrom="page">
+              <wp14:pctWidth>0</wp14:pctWidth>
+            </wp14:sizeRelH>
+            <wp14:sizeRelV relativeFrom="page">
+              <wp14:pctHeight>0</wp14:pctHeight>
+            </wp14:sizeRelV>
+          </wp:anchor>
+        </w:drawing>
+      </w:r>
+      <w:r>
+        <w:rPr>
+          <w:noProof/>
+        </w:rPr>
         <mc:AlternateContent>
           <mc:Choice Requires="wps">
             <w:drawing>
-              <wp:anchor distT="0" distB="0" distL="114300" distR="114300" simplePos="0" relativeHeight="251659264" behindDoc="0" locked="0" layoutInCell="1" allowOverlap="1" wp14:anchorId="355F9518" wp14:editId="0D9659B9">
+              <wp:anchor distT="0" distB="0" distL="114300" distR="114300" simplePos="0" relativeHeight="251659264" behindDoc="0" locked="0" layoutInCell="1" allowOverlap="1" wp14:anchorId="355F9518" wp14:editId="47C41BD1">
                 <wp:simplePos x="0" y="0"/>
                 <wp:positionH relativeFrom="margin">
                   <wp:posOffset>1510030</wp:posOffset>
@@ -798,7 +868,7 @@
       <w:bookmarkEnd w:id="4"/>
     </w:p>
     <w:sectPr>
-      <w:footerReference w:type="default" r:id="rId7"/>
+      <w:footerReference w:type="default" r:id="rId8"/>
       <w:pgSz w:w="11906" w:h="16838"/>
       <w:pgMar w:top="1440" w:right="1440" w:bottom="1440" w:left="1440" w:header="708" w:footer="708" w:gutter="0"/>
       <w:cols w:space="708"/>

</xml_diff>

<commit_message>
Added a bit more info to Introduction section in Analysis
</commit_message>
<xml_diff>
--- a/Writeup.docx
+++ b/Writeup.docx
@@ -743,6 +743,59 @@
     </w:p>
     <w:p>
       <w:r>
+        <w:t xml:space="preserve">I am planning on only using a single Machine Learning algorithm for my final product as the </w:t>
+      </w:r>
+      <w:r>
+        <w:t>number</w:t>
+      </w:r>
+      <w:r>
+        <w:t xml:space="preserve"> of tweaks to parameters </w:t>
+      </w:r>
+      <w:r>
+        <w:t xml:space="preserve">I can make </w:t>
+      </w:r>
+      <w:r>
+        <w:t>t</w:t>
+      </w:r>
+      <w:r>
+        <w:t>o the</w:t>
+      </w:r>
+      <w:r>
+        <w:t xml:space="preserve"> algorithm is massive. </w:t>
+      </w:r>
+      <w:r>
+        <w:t xml:space="preserve">I should be able to adjust the algorithm </w:t>
+      </w:r>
+      <w:r>
+        <w:t>so</w:t>
+      </w:r>
+      <w:r>
+        <w:t xml:space="preserve"> that I can get the most performance out of </w:t>
+      </w:r>
+      <w:r>
+        <w:t>the</w:t>
+      </w:r>
+      <w:r>
+        <w:t xml:space="preserve"> single algorithm.</w:t>
+      </w:r>
+      <w:r>
+        <w:t xml:space="preserve"> If I finish the algorithm and realize that I there aren’t enough parameters to tweak, I can add another algorithm but this will add a lot of complexity and take a lot of time as a large rework will have to be made</w:t>
+      </w:r>
+      <w:r>
+        <w:t>. This is because I would have</w:t>
+      </w:r>
+      <w:r>
+        <w:t xml:space="preserve"> to allow a modular kind of program where the number of algorithms available isn’t hardcoded</w:t>
+      </w:r>
+      <w:r>
+        <w:t>,</w:t>
+      </w:r>
+      <w:r>
+        <w:t xml:space="preserve"> but more can be added at any time.</w:t>
+      </w:r>
+    </w:p>
+    <w:p>
+      <w:r>
         <w:br w:type="page"/>
       </w:r>
     </w:p>
@@ -1087,19 +1140,7 @@
           <w:rPr>
             <w:rStyle w:val="Hyperlink"/>
           </w:rPr>
-          <w:t>https://en.wikipedia.org/wiki</w:t>
-        </w:r>
-        <w:r>
-          <w:rPr>
-            <w:rStyle w:val="Hyperlink"/>
-          </w:rPr>
-          <w:t>/</w:t>
-        </w:r>
-        <w:r>
-          <w:rPr>
-            <w:rStyle w:val="Hyperlink"/>
-          </w:rPr>
-          <w:t>Go_(game)</w:t>
+          <w:t>https://en.wikipedia.org/wiki/Go_(game)</w:t>
         </w:r>
       </w:hyperlink>
     </w:p>

</xml_diff>

<commit_message>
Added Programming Language comparison to analysis section
</commit_message>
<xml_diff>
--- a/Writeup.docx
+++ b/Writeup.docx
@@ -34,7 +34,7 @@
                     </pic:cNvPicPr>
                   </pic:nvPicPr>
                   <pic:blipFill rotWithShape="1">
-                    <a:blip r:embed="rId7">
+                    <a:blip r:embed="rId8">
                       <a:extLst>
                         <a:ext uri="{28A0092B-C50C-407E-A947-70E740481C1C}">
                           <a14:useLocalDpi xmlns:a14="http://schemas.microsoft.com/office/drawing/2010/main" val="0"/>
@@ -785,13 +785,307 @@
         <w:t>. This is because I would have</w:t>
       </w:r>
       <w:r>
-        <w:t xml:space="preserve"> to allow a modular kind of program where the number of algorithms available isn’t hardcoded</w:t>
+        <w:t xml:space="preserve"> to allow a modular kind of program where the number of algorithms available </w:t>
+      </w:r>
+      <w:proofErr w:type="gramStart"/>
+      <w:r>
+        <w:t>isn’t</w:t>
+      </w:r>
+      <w:proofErr w:type="gramEnd"/>
+      <w:r>
+        <w:t xml:space="preserve"> hardcoded</w:t>
       </w:r>
       <w:r>
         <w:t>,</w:t>
       </w:r>
       <w:r>
         <w:t xml:space="preserve"> but more can be added at any time.</w:t>
+      </w:r>
+    </w:p>
+    <w:p>
+      <w:pPr>
+        <w:pStyle w:val="Heading2"/>
+      </w:pPr>
+      <w:r>
+        <w:t>Identification of Programming Language</w:t>
+      </w:r>
+    </w:p>
+    <w:p>
+      <w:r>
+        <w:t>Research about programming languages</w:t>
+      </w:r>
+      <w:r>
+        <w:t xml:space="preserve"> came from Ignite Digital</w:t>
+      </w:r>
+      <w:r>
+        <w:rPr>
+          <w:rStyle w:val="FootnoteReference"/>
+        </w:rPr>
+        <w:footnoteReference w:id="4"/>
+      </w:r>
+      <w:r>
+        <w:t xml:space="preserve"> and Raygun</w:t>
+      </w:r>
+      <w:r>
+        <w:rPr>
+          <w:rStyle w:val="FootnoteReference"/>
+        </w:rPr>
+        <w:footnoteReference w:id="5"/>
+      </w:r>
+      <w:r>
+        <w:t>.</w:t>
+      </w:r>
+    </w:p>
+    <w:p>
+      <w:pPr>
+        <w:pStyle w:val="ListParagraph"/>
+        <w:numPr>
+          <w:ilvl w:val="0"/>
+          <w:numId w:val="1"/>
+        </w:numPr>
+      </w:pPr>
+      <w:r>
+        <w:rPr>
+          <w:b/>
+          <w:bCs/>
+        </w:rPr>
+        <w:t>Python</w:t>
+      </w:r>
+      <w:r>
+        <w:t xml:space="preserve"> – Python is a very user-friendly language with many libraries that help development. It does supports Object Oriented Programming and has a lot of Quality of Life features built into it however, it is not the most performant language when coding at a basic level.</w:t>
+      </w:r>
+      <w:r>
+        <w:t xml:space="preserve"> I have a small amount of experience in Python but will have to research how it handles </w:t>
+      </w:r>
+      <w:r>
+        <w:t>object-oriented</w:t>
+      </w:r>
+      <w:r>
+        <w:t xml:space="preserve"> programming.</w:t>
+      </w:r>
+    </w:p>
+    <w:p>
+      <w:pPr>
+        <w:pStyle w:val="ListParagraph"/>
+        <w:numPr>
+          <w:ilvl w:val="0"/>
+          <w:numId w:val="1"/>
+        </w:numPr>
+      </w:pPr>
+      <w:r>
+        <w:rPr>
+          <w:b/>
+          <w:bCs/>
+        </w:rPr>
+        <w:t>Java</w:t>
+      </w:r>
+      <w:r>
+        <w:t xml:space="preserve"> – Java, like Python, has an abundance of open-source libraries useful for certain applications (including Machine Learning). Again, it is not the most performant language but, has much more control over lower level ideas than Python does.</w:t>
+      </w:r>
+      <w:r>
+        <w:t xml:space="preserve"> I do not have much </w:t>
+      </w:r>
+      <w:r>
+        <w:lastRenderedPageBreak/>
+        <w:t xml:space="preserve">experience at all in </w:t>
+      </w:r>
+      <w:r>
+        <w:t>Java,</w:t>
+      </w:r>
+      <w:r>
+        <w:t xml:space="preserve"> but the syntax is extremely </w:t>
+      </w:r>
+      <w:r>
+        <w:t>like</w:t>
+      </w:r>
+      <w:r>
+        <w:t xml:space="preserve"> C/C++ meaning it </w:t>
+      </w:r>
+      <w:r>
+        <w:t>will not</w:t>
+      </w:r>
+      <w:r>
+        <w:t xml:space="preserve"> take much to learn.</w:t>
+      </w:r>
+    </w:p>
+    <w:p>
+      <w:pPr>
+        <w:pStyle w:val="ListParagraph"/>
+        <w:numPr>
+          <w:ilvl w:val="0"/>
+          <w:numId w:val="1"/>
+        </w:numPr>
+      </w:pPr>
+      <w:r>
+        <w:rPr>
+          <w:b/>
+          <w:bCs/>
+        </w:rPr>
+        <w:t>C/C++</w:t>
+      </w:r>
+      <w:r>
+        <w:t xml:space="preserve"> </w:t>
+      </w:r>
+      <w:r>
+        <w:t>–</w:t>
+      </w:r>
+      <w:r>
+        <w:t xml:space="preserve"> Both C and C++ are extremely </w:t>
+      </w:r>
+      <w:r>
+        <w:t>low-level</w:t>
+      </w:r>
+      <w:r>
+        <w:t xml:space="preserve"> languages allowing for deep control of hardware to gain large performance boosts. </w:t>
+      </w:r>
+      <w:r>
+        <w:t>C++ comes with its own libraries (STL</w:t>
+      </w:r>
+      <w:r>
+        <w:rPr>
+          <w:rStyle w:val="FootnoteReference"/>
+        </w:rPr>
+        <w:footnoteReference w:id="6"/>
+      </w:r>
+      <w:r>
+        <w:t xml:space="preserve"> – Standard Template Library) which are highly performant and almost never ignored for another library.</w:t>
+      </w:r>
+      <w:r>
+        <w:t xml:space="preserve"> Only C++ is Object Oriented out of the two meaning C will require a bit more work for certain areas.</w:t>
+      </w:r>
+      <w:r>
+        <w:t xml:space="preserve"> I am extremely familiar with C++ as I use this language for almost all my projects. </w:t>
+      </w:r>
+    </w:p>
+    <w:p>
+      <w:pPr>
+        <w:pStyle w:val="ListParagraph"/>
+        <w:numPr>
+          <w:ilvl w:val="0"/>
+          <w:numId w:val="1"/>
+        </w:numPr>
+      </w:pPr>
+      <w:r>
+        <w:rPr>
+          <w:b/>
+          <w:bCs/>
+        </w:rPr>
+        <w:t>C#</w:t>
+      </w:r>
+      <w:r>
+        <w:t xml:space="preserve"> </w:t>
+      </w:r>
+      <w:r>
+        <w:t>–</w:t>
+      </w:r>
+      <w:r>
+        <w:t xml:space="preserve"> C# is </w:t>
+      </w:r>
+      <w:r>
+        <w:t>an exceedingly popular</w:t>
+      </w:r>
+      <w:r>
+        <w:t xml:space="preserve"> language for development as it allows for low-level control like in C but also is much more user friendly like Python.</w:t>
+      </w:r>
+      <w:r>
+        <w:t xml:space="preserve"> C# is object oriented which is useful and certain programs such as Unity use C# as their language of choice meaning Graphics with C# is a lot easier than with other languages.</w:t>
+      </w:r>
+      <w:r>
+        <w:t xml:space="preserve"> I have almost no experience with </w:t>
+      </w:r>
+      <w:r>
+        <w:t>C#,</w:t>
+      </w:r>
+      <w:r>
+        <w:t xml:space="preserve"> but the syntax is similar to C/C++ with simple pieces of code but changes a lot with function definitions and similar ideas. </w:t>
+      </w:r>
+    </w:p>
+    <w:p>
+      <w:pPr>
+        <w:pStyle w:val="ListParagraph"/>
+        <w:numPr>
+          <w:ilvl w:val="0"/>
+          <w:numId w:val="1"/>
+        </w:numPr>
+      </w:pPr>
+      <w:r>
+        <w:rPr>
+          <w:b/>
+          <w:bCs/>
+        </w:rPr>
+        <w:t>Visual Basic</w:t>
+      </w:r>
+      <w:r>
+        <w:t xml:space="preserve"> </w:t>
+      </w:r>
+      <w:r>
+        <w:t>–</w:t>
+      </w:r>
+      <w:r>
+        <w:t xml:space="preserve"> Visual Basic is </w:t>
+      </w:r>
+      <w:r>
+        <w:t>a simple</w:t>
+      </w:r>
+      <w:r>
+        <w:t xml:space="preserve"> and pseudocode like language meaning it is very user friendly with how it works. However, this causes some problems when it comes to consistency as some differences from other languages become apparent when using arrays as many times Visual Basic handles these differently and </w:t>
+      </w:r>
+      <w:r>
+        <w:rPr>
+          <w:i/>
+          <w:iCs/>
+        </w:rPr>
+        <w:t>off</w:t>
+      </w:r>
+      <w:r>
+        <w:rPr>
+          <w:i/>
+          <w:iCs/>
+        </w:rPr>
+        <w:t>-by-one</w:t>
+      </w:r>
+      <w:r>
+        <w:rPr>
+          <w:rStyle w:val="FootnoteReference"/>
+          <w:i/>
+          <w:iCs/>
+        </w:rPr>
+        <w:footnoteReference w:id="7"/>
+      </w:r>
+      <w:r>
+        <w:t xml:space="preserve"> errors occur are </w:t>
+      </w:r>
+      <w:r>
+        <w:t>quite common</w:t>
+      </w:r>
+      <w:r>
+        <w:t>.</w:t>
+      </w:r>
+      <w:r>
+        <w:t xml:space="preserve"> Visual Basic is the language we have been learning at School since year 10 meaning, I am quite familiar with it but due to its awkward </w:t>
+      </w:r>
+      <w:r>
+        <w:t>Object-Oriented</w:t>
+      </w:r>
+      <w:r>
+        <w:t xml:space="preserve"> Programming it will require some learning.</w:t>
+      </w:r>
+    </w:p>
+    <w:p>
+      <w:r>
+        <w:t xml:space="preserve">In conclusion, </w:t>
+      </w:r>
+      <w:r>
+        <w:t xml:space="preserve">after researching different programming languages, I have decided to use C++. This is because of its low-level control and great </w:t>
+      </w:r>
+      <w:r>
+        <w:t>Object-Oriented</w:t>
+      </w:r>
+      <w:r>
+        <w:t xml:space="preserve"> Programming. The only problem with C++ is the use of Graphical Libraries, this is because as C++ is a language with a lot of control, the libraries it comes with also contain a lot of complexity meaning it is difficult to use them to do simple things.</w:t>
+      </w:r>
+      <w:r>
+        <w:t xml:space="preserve"> I would have chosen Python due to its user friendly syntax however, I do not have a good enough understanding of how the Python compiler works in terms of multiple files to be able to create a large project with it.</w:t>
       </w:r>
     </w:p>
     <w:p>
@@ -921,7 +1215,7 @@
       <w:bookmarkEnd w:id="4"/>
     </w:p>
     <w:sectPr>
-      <w:footerReference w:type="default" r:id="rId8"/>
+      <w:footerReference w:type="default" r:id="rId9"/>
       <w:pgSz w:w="11906" w:h="16838"/>
       <w:pgMar w:top="1440" w:right="1440" w:bottom="1440" w:left="1440" w:header="708" w:footer="708" w:gutter="0"/>
       <w:cols w:space="708"/>
@@ -1145,7 +1439,224 @@
       </w:hyperlink>
     </w:p>
   </w:footnote>
+  <w:footnote w:id="4">
+    <w:p>
+      <w:pPr>
+        <w:pStyle w:val="FootnoteText"/>
+      </w:pPr>
+      <w:r>
+        <w:rPr>
+          <w:rStyle w:val="FootnoteReference"/>
+        </w:rPr>
+        <w:footnoteRef/>
+      </w:r>
+      <w:r>
+        <w:t xml:space="preserve"> </w:t>
+      </w:r>
+      <w:hyperlink r:id="rId4" w:history="1">
+        <w:r>
+          <w:rPr>
+            <w:rStyle w:val="Hyperlink"/>
+          </w:rPr>
+          <w:t>https://www.ignite.digital/10-best-programming-languages-to-learn-in-2020/</w:t>
+        </w:r>
+      </w:hyperlink>
+    </w:p>
+  </w:footnote>
+  <w:footnote w:id="5">
+    <w:p>
+      <w:pPr>
+        <w:pStyle w:val="FootnoteText"/>
+      </w:pPr>
+      <w:r>
+        <w:rPr>
+          <w:rStyle w:val="FootnoteReference"/>
+        </w:rPr>
+        <w:footnoteRef/>
+      </w:r>
+      <w:r>
+        <w:t xml:space="preserve"> </w:t>
+      </w:r>
+      <w:hyperlink r:id="rId5" w:history="1">
+        <w:r>
+          <w:rPr>
+            <w:rStyle w:val="Hyperlink"/>
+          </w:rPr>
+          <w:t>https://raygun.com/blog/programming-languages/</w:t>
+        </w:r>
+      </w:hyperlink>
+    </w:p>
+  </w:footnote>
+  <w:footnote w:id="6">
+    <w:p>
+      <w:pPr>
+        <w:pStyle w:val="FootnoteText"/>
+      </w:pPr>
+      <w:r>
+        <w:rPr>
+          <w:rStyle w:val="FootnoteReference"/>
+        </w:rPr>
+        <w:footnoteRef/>
+      </w:r>
+      <w:r>
+        <w:t xml:space="preserve"> </w:t>
+      </w:r>
+      <w:hyperlink r:id="rId6" w:history="1">
+        <w:r>
+          <w:rPr>
+            <w:rStyle w:val="Hyperlink"/>
+          </w:rPr>
+          <w:t>https://en.wikipedia.org/wiki/Standard_Template_Library</w:t>
+        </w:r>
+      </w:hyperlink>
+    </w:p>
+  </w:footnote>
+  <w:footnote w:id="7">
+    <w:p>
+      <w:pPr>
+        <w:pStyle w:val="FootnoteText"/>
+      </w:pPr>
+      <w:r>
+        <w:rPr>
+          <w:rStyle w:val="FootnoteReference"/>
+        </w:rPr>
+        <w:footnoteRef/>
+      </w:r>
+      <w:r>
+        <w:t xml:space="preserve"> </w:t>
+      </w:r>
+      <w:hyperlink r:id="rId7" w:history="1">
+        <w:r>
+          <w:rPr>
+            <w:rStyle w:val="Hyperlink"/>
+          </w:rPr>
+          <w:t>https://en.wikipedia.org/wiki/Off-by-one_error</w:t>
+        </w:r>
+      </w:hyperlink>
+    </w:p>
+  </w:footnote>
 </w:footnotes>
+</file>
+
+<file path=word/numbering.xml><?xml version="1.0" encoding="utf-8"?>
+<w:numbering xmlns:wpc="http://schemas.microsoft.com/office/word/2010/wordprocessingCanvas" xmlns:cx="http://schemas.microsoft.com/office/drawing/2014/chartex" xmlns:cx1="http://schemas.microsoft.com/office/drawing/2015/9/8/chartex" xmlns:cx2="http://schemas.microsoft.com/office/drawing/2015/10/21/chartex" xmlns:cx3="http://schemas.microsoft.com/office/drawing/2016/5/9/chartex" xmlns:cx4="http://schemas.microsoft.com/office/drawing/2016/5/10/chartex" xmlns:cx5="http://schemas.microsoft.com/office/drawing/2016/5/11/chartex" xmlns:cx6="http://schemas.microsoft.com/office/drawing/2016/5/12/chartex" xmlns:cx7="http://schemas.microsoft.com/office/drawing/2016/5/13/chartex" xmlns:cx8="http://schemas.microsoft.com/office/drawing/2016/5/14/chartex" xmlns:mc="http://schemas.openxmlformats.org/markup-compatibility/2006" xmlns:aink="http://schemas.microsoft.com/office/drawing/2016/ink" xmlns:am3d="http://schemas.microsoft.com/office/drawing/2017/model3d" xmlns:o="urn:schemas-microsoft-com:office:office" xmlns:r="http://schemas.openxmlformats.org/officeDocument/2006/relationships" xmlns:m="http://schemas.openxmlformats.org/officeDocument/2006/math" xmlns:v="urn:schemas-microsoft-com:vml" xmlns:wp14="http://schemas.microsoft.com/office/word/2010/wordprocessingDrawing" xmlns:wp="http://schemas.openxmlformats.org/drawingml/2006/wordprocessingDrawing" xmlns:w10="urn:schemas-microsoft-com:office:word" xmlns:w="http://schemas.openxmlformats.org/wordprocessingml/2006/main" xmlns:w14="http://schemas.microsoft.com/office/word/2010/wordml" xmlns:w15="http://schemas.microsoft.com/office/word/2012/wordml" xmlns:w16cex="http://schemas.microsoft.com/office/word/2018/wordml/cex" xmlns:w16cid="http://schemas.microsoft.com/office/word/2016/wordml/cid" xmlns:w16="http://schemas.microsoft.com/office/word/2018/wordml" xmlns:w16se="http://schemas.microsoft.com/office/word/2015/wordml/symex" xmlns:wpg="http://schemas.microsoft.com/office/word/2010/wordprocessingGroup" xmlns:wpi="http://schemas.microsoft.com/office/word/2010/wordprocessingInk" xmlns:wne="http://schemas.microsoft.com/office/word/2006/wordml" xmlns:wps="http://schemas.microsoft.com/office/word/2010/wordprocessingShape" mc:Ignorable="w14 w15 w16se w16cid w16 w16cex wp14">
+  <w:abstractNum w:abstractNumId="0" w15:restartNumberingAfterBreak="0">
+    <w:nsid w:val="51805868"/>
+    <w:multiLevelType w:val="hybridMultilevel"/>
+    <w:tmpl w:val="AC76A3A0"/>
+    <w:lvl w:ilvl="0" w:tplc="08090001">
+      <w:start w:val="1"/>
+      <w:numFmt w:val="bullet"/>
+      <w:lvlText w:val=""/>
+      <w:lvlJc w:val="left"/>
+      <w:pPr>
+        <w:ind w:left="720" w:hanging="360"/>
+      </w:pPr>
+      <w:rPr>
+        <w:rFonts w:ascii="Symbol" w:hAnsi="Symbol" w:hint="default"/>
+      </w:rPr>
+    </w:lvl>
+    <w:lvl w:ilvl="1" w:tplc="08090003" w:tentative="1">
+      <w:start w:val="1"/>
+      <w:numFmt w:val="bullet"/>
+      <w:lvlText w:val="o"/>
+      <w:lvlJc w:val="left"/>
+      <w:pPr>
+        <w:ind w:left="1440" w:hanging="360"/>
+      </w:pPr>
+      <w:rPr>
+        <w:rFonts w:ascii="Courier New" w:hAnsi="Courier New" w:cs="Courier New" w:hint="default"/>
+      </w:rPr>
+    </w:lvl>
+    <w:lvl w:ilvl="2" w:tplc="08090005" w:tentative="1">
+      <w:start w:val="1"/>
+      <w:numFmt w:val="bullet"/>
+      <w:lvlText w:val=""/>
+      <w:lvlJc w:val="left"/>
+      <w:pPr>
+        <w:ind w:left="2160" w:hanging="360"/>
+      </w:pPr>
+      <w:rPr>
+        <w:rFonts w:ascii="Wingdings" w:hAnsi="Wingdings" w:hint="default"/>
+      </w:rPr>
+    </w:lvl>
+    <w:lvl w:ilvl="3" w:tplc="08090001" w:tentative="1">
+      <w:start w:val="1"/>
+      <w:numFmt w:val="bullet"/>
+      <w:lvlText w:val=""/>
+      <w:lvlJc w:val="left"/>
+      <w:pPr>
+        <w:ind w:left="2880" w:hanging="360"/>
+      </w:pPr>
+      <w:rPr>
+        <w:rFonts w:ascii="Symbol" w:hAnsi="Symbol" w:hint="default"/>
+      </w:rPr>
+    </w:lvl>
+    <w:lvl w:ilvl="4" w:tplc="08090003" w:tentative="1">
+      <w:start w:val="1"/>
+      <w:numFmt w:val="bullet"/>
+      <w:lvlText w:val="o"/>
+      <w:lvlJc w:val="left"/>
+      <w:pPr>
+        <w:ind w:left="3600" w:hanging="360"/>
+      </w:pPr>
+      <w:rPr>
+        <w:rFonts w:ascii="Courier New" w:hAnsi="Courier New" w:cs="Courier New" w:hint="default"/>
+      </w:rPr>
+    </w:lvl>
+    <w:lvl w:ilvl="5" w:tplc="08090005" w:tentative="1">
+      <w:start w:val="1"/>
+      <w:numFmt w:val="bullet"/>
+      <w:lvlText w:val=""/>
+      <w:lvlJc w:val="left"/>
+      <w:pPr>
+        <w:ind w:left="4320" w:hanging="360"/>
+      </w:pPr>
+      <w:rPr>
+        <w:rFonts w:ascii="Wingdings" w:hAnsi="Wingdings" w:hint="default"/>
+      </w:rPr>
+    </w:lvl>
+    <w:lvl w:ilvl="6" w:tplc="08090001" w:tentative="1">
+      <w:start w:val="1"/>
+      <w:numFmt w:val="bullet"/>
+      <w:lvlText w:val=""/>
+      <w:lvlJc w:val="left"/>
+      <w:pPr>
+        <w:ind w:left="5040" w:hanging="360"/>
+      </w:pPr>
+      <w:rPr>
+        <w:rFonts w:ascii="Symbol" w:hAnsi="Symbol" w:hint="default"/>
+      </w:rPr>
+    </w:lvl>
+    <w:lvl w:ilvl="7" w:tplc="08090003" w:tentative="1">
+      <w:start w:val="1"/>
+      <w:numFmt w:val="bullet"/>
+      <w:lvlText w:val="o"/>
+      <w:lvlJc w:val="left"/>
+      <w:pPr>
+        <w:ind w:left="5760" w:hanging="360"/>
+      </w:pPr>
+      <w:rPr>
+        <w:rFonts w:ascii="Courier New" w:hAnsi="Courier New" w:cs="Courier New" w:hint="default"/>
+      </w:rPr>
+    </w:lvl>
+    <w:lvl w:ilvl="8" w:tplc="08090005" w:tentative="1">
+      <w:start w:val="1"/>
+      <w:numFmt w:val="bullet"/>
+      <w:lvlText w:val=""/>
+      <w:lvlJc w:val="left"/>
+      <w:pPr>
+        <w:ind w:left="6480" w:hanging="360"/>
+      </w:pPr>
+      <w:rPr>
+        <w:rFonts w:ascii="Wingdings" w:hAnsi="Wingdings" w:hint="default"/>
+      </w:rPr>
+    </w:lvl>
+  </w:abstractNum>
+  <w:num w:numId="1">
+    <w:abstractNumId w:val="0"/>
+  </w:num>
+</w:numbering>
 </file>
 
 <file path=word/styles.xml><?xml version="1.0" encoding="utf-8"?>
@@ -1788,6 +2299,30 @@
       <w:szCs w:val="26"/>
     </w:rPr>
   </w:style>
+  <w:style w:type="paragraph" w:styleId="ListParagraph">
+    <w:name w:val="List Paragraph"/>
+    <w:basedOn w:val="Normal"/>
+    <w:uiPriority w:val="34"/>
+    <w:qFormat/>
+    <w:rsid w:val="008F04CE"/>
+    <w:pPr>
+      <w:ind w:left="720"/>
+      <w:contextualSpacing/>
+    </w:pPr>
+  </w:style>
+  <w:style w:type="paragraph" w:styleId="TOC2">
+    <w:name w:val="toc 2"/>
+    <w:basedOn w:val="Normal"/>
+    <w:next w:val="Normal"/>
+    <w:autoRedefine/>
+    <w:uiPriority w:val="39"/>
+    <w:unhideWhenUsed/>
+    <w:rsid w:val="001D35E1"/>
+    <w:pPr>
+      <w:spacing w:after="100"/>
+      <w:ind w:left="220"/>
+    </w:pPr>
+  </w:style>
 </w:styles>
 </file>
 

</xml_diff>

<commit_message>
Spelling checks and updated contents table
</commit_message>
<xml_diff>
--- a/Writeup.docx
+++ b/Writeup.docx
@@ -265,7 +265,7 @@
           <w:r>
             <w:fldChar w:fldCharType="separate"/>
           </w:r>
-          <w:hyperlink w:anchor="_Toc51675487" w:history="1">
+          <w:hyperlink w:anchor="_Toc52796618" w:history="1">
             <w:r>
               <w:rPr>
                 <w:rStyle w:val="Hyperlink"/>
@@ -292,7 +292,147 @@
                 <w:noProof/>
                 <w:webHidden/>
               </w:rPr>
-              <w:instrText xml:space="preserve"> PAGEREF _Toc51675487 \h </w:instrText>
+              <w:instrText xml:space="preserve"> PAGEREF _Toc52796618 \h </w:instrText>
+            </w:r>
+            <w:r>
+              <w:rPr>
+                <w:noProof/>
+                <w:webHidden/>
+              </w:rPr>
+            </w:r>
+            <w:r>
+              <w:rPr>
+                <w:noProof/>
+                <w:webHidden/>
+              </w:rPr>
+              <w:fldChar w:fldCharType="separate"/>
+            </w:r>
+            <w:r>
+              <w:rPr>
+                <w:noProof/>
+                <w:webHidden/>
+              </w:rPr>
+              <w:t>3</w:t>
+            </w:r>
+            <w:r>
+              <w:rPr>
+                <w:noProof/>
+                <w:webHidden/>
+              </w:rPr>
+              <w:fldChar w:fldCharType="end"/>
+            </w:r>
+          </w:hyperlink>
+        </w:p>
+        <w:p>
+          <w:pPr>
+            <w:pStyle w:val="TOC2"/>
+            <w:tabs>
+              <w:tab w:val="right" w:leader="dot" w:pos="9016"/>
+            </w:tabs>
+            <w:rPr>
+              <w:rFonts w:eastAsiaTheme="minorEastAsia"/>
+              <w:noProof/>
+              <w:lang w:eastAsia="en-GB"/>
+            </w:rPr>
+          </w:pPr>
+          <w:hyperlink w:anchor="_Toc52796619" w:history="1">
+            <w:r>
+              <w:rPr>
+                <w:rStyle w:val="Hyperlink"/>
+                <w:noProof/>
+              </w:rPr>
+              <w:t>Introduction</w:t>
+            </w:r>
+            <w:r>
+              <w:rPr>
+                <w:noProof/>
+                <w:webHidden/>
+              </w:rPr>
+              <w:tab/>
+            </w:r>
+            <w:r>
+              <w:rPr>
+                <w:noProof/>
+                <w:webHidden/>
+              </w:rPr>
+              <w:fldChar w:fldCharType="begin"/>
+            </w:r>
+            <w:r>
+              <w:rPr>
+                <w:noProof/>
+                <w:webHidden/>
+              </w:rPr>
+              <w:instrText xml:space="preserve"> PAGEREF _Toc52796619 \h </w:instrText>
+            </w:r>
+            <w:r>
+              <w:rPr>
+                <w:noProof/>
+                <w:webHidden/>
+              </w:rPr>
+            </w:r>
+            <w:r>
+              <w:rPr>
+                <w:noProof/>
+                <w:webHidden/>
+              </w:rPr>
+              <w:fldChar w:fldCharType="separate"/>
+            </w:r>
+            <w:r>
+              <w:rPr>
+                <w:noProof/>
+                <w:webHidden/>
+              </w:rPr>
+              <w:t>3</w:t>
+            </w:r>
+            <w:r>
+              <w:rPr>
+                <w:noProof/>
+                <w:webHidden/>
+              </w:rPr>
+              <w:fldChar w:fldCharType="end"/>
+            </w:r>
+          </w:hyperlink>
+        </w:p>
+        <w:p>
+          <w:pPr>
+            <w:pStyle w:val="TOC2"/>
+            <w:tabs>
+              <w:tab w:val="right" w:leader="dot" w:pos="9016"/>
+            </w:tabs>
+            <w:rPr>
+              <w:rFonts w:eastAsiaTheme="minorEastAsia"/>
+              <w:noProof/>
+              <w:lang w:eastAsia="en-GB"/>
+            </w:rPr>
+          </w:pPr>
+          <w:hyperlink w:anchor="_Toc52796620" w:history="1">
+            <w:r>
+              <w:rPr>
+                <w:rStyle w:val="Hyperlink"/>
+                <w:noProof/>
+              </w:rPr>
+              <w:t>Identification of Programming Language</w:t>
+            </w:r>
+            <w:r>
+              <w:rPr>
+                <w:noProof/>
+                <w:webHidden/>
+              </w:rPr>
+              <w:tab/>
+            </w:r>
+            <w:r>
+              <w:rPr>
+                <w:noProof/>
+                <w:webHidden/>
+              </w:rPr>
+              <w:fldChar w:fldCharType="begin"/>
+            </w:r>
+            <w:r>
+              <w:rPr>
+                <w:noProof/>
+                <w:webHidden/>
+              </w:rPr>
+              <w:instrText xml:space="preserve"> PAGEREF _Toc52796620 \h </w:instrText>
             </w:r>
             <w:r>
               <w:rPr>
@@ -335,7 +475,7 @@
               <w:lang w:eastAsia="en-GB"/>
             </w:rPr>
           </w:pPr>
-          <w:hyperlink w:anchor="_Toc51675488" w:history="1">
+          <w:hyperlink w:anchor="_Toc52796621" w:history="1">
             <w:r>
               <w:rPr>
                 <w:rStyle w:val="Hyperlink"/>
@@ -362,7 +502,7 @@
                 <w:noProof/>
                 <w:webHidden/>
               </w:rPr>
-              <w:instrText xml:space="preserve"> PAGEREF _Toc51675488 \h </w:instrText>
+              <w:instrText xml:space="preserve"> PAGEREF _Toc52796621 \h </w:instrText>
             </w:r>
             <w:r>
               <w:rPr>
@@ -382,7 +522,7 @@
                 <w:noProof/>
                 <w:webHidden/>
               </w:rPr>
-              <w:t>4</w:t>
+              <w:t>5</w:t>
             </w:r>
             <w:r>
               <w:rPr>
@@ -405,7 +545,7 @@
               <w:lang w:eastAsia="en-GB"/>
             </w:rPr>
           </w:pPr>
-          <w:hyperlink w:anchor="_Toc51675489" w:history="1">
+          <w:hyperlink w:anchor="_Toc52796622" w:history="1">
             <w:r>
               <w:rPr>
                 <w:rStyle w:val="Hyperlink"/>
@@ -432,7 +572,7 @@
                 <w:noProof/>
                 <w:webHidden/>
               </w:rPr>
-              <w:instrText xml:space="preserve"> PAGEREF _Toc51675489 \h </w:instrText>
+              <w:instrText xml:space="preserve"> PAGEREF _Toc52796622 \h </w:instrText>
             </w:r>
             <w:r>
               <w:rPr>
@@ -452,7 +592,7 @@
                 <w:noProof/>
                 <w:webHidden/>
               </w:rPr>
-              <w:t>5</w:t>
+              <w:t>6</w:t>
             </w:r>
             <w:r>
               <w:rPr>
@@ -475,7 +615,7 @@
               <w:lang w:eastAsia="en-GB"/>
             </w:rPr>
           </w:pPr>
-          <w:hyperlink w:anchor="_Toc51675490" w:history="1">
+          <w:hyperlink w:anchor="_Toc52796623" w:history="1">
             <w:r>
               <w:rPr>
                 <w:rStyle w:val="Hyperlink"/>
@@ -502,7 +642,7 @@
                 <w:noProof/>
                 <w:webHidden/>
               </w:rPr>
-              <w:instrText xml:space="preserve"> PAGEREF _Toc51675490 \h </w:instrText>
+              <w:instrText xml:space="preserve"> PAGEREF _Toc52796623 \h </w:instrText>
             </w:r>
             <w:r>
               <w:rPr>
@@ -522,7 +662,7 @@
                 <w:noProof/>
                 <w:webHidden/>
               </w:rPr>
-              <w:t>6</w:t>
+              <w:t>7</w:t>
             </w:r>
             <w:r>
               <w:rPr>
@@ -545,7 +685,7 @@
               <w:lang w:eastAsia="en-GB"/>
             </w:rPr>
           </w:pPr>
-          <w:hyperlink w:anchor="_Toc51675491" w:history="1">
+          <w:hyperlink w:anchor="_Toc52796624" w:history="1">
             <w:r>
               <w:rPr>
                 <w:rStyle w:val="Hyperlink"/>
@@ -572,7 +712,7 @@
                 <w:noProof/>
                 <w:webHidden/>
               </w:rPr>
-              <w:instrText xml:space="preserve"> PAGEREF _Toc51675491 \h </w:instrText>
+              <w:instrText xml:space="preserve"> PAGEREF _Toc52796624 \h </w:instrText>
             </w:r>
             <w:r>
               <w:rPr>
@@ -592,7 +732,7 @@
                 <w:noProof/>
                 <w:webHidden/>
               </w:rPr>
-              <w:t>7</w:t>
+              <w:t>8</w:t>
             </w:r>
             <w:r>
               <w:rPr>
@@ -629,7 +769,7 @@
           <w:szCs w:val="40"/>
         </w:rPr>
       </w:pPr>
-      <w:bookmarkStart w:id="0" w:name="_Toc51675487"/>
+      <w:bookmarkStart w:id="0" w:name="_Toc52796618"/>
       <w:r>
         <w:rPr>
           <w:sz w:val="40"/>
@@ -644,9 +784,11 @@
       <w:pPr>
         <w:pStyle w:val="Heading2"/>
       </w:pPr>
+      <w:bookmarkStart w:id="1" w:name="_Toc52796619"/>
       <w:r>
         <w:t>Introduction</w:t>
       </w:r>
+      <w:bookmarkEnd w:id="1"/>
     </w:p>
     <w:p>
       <w:r>
@@ -787,11 +929,9 @@
       <w:r>
         <w:t xml:space="preserve"> to allow a modular kind of program where the number of algorithms available </w:t>
       </w:r>
-      <w:proofErr w:type="gramStart"/>
-      <w:r>
-        <w:t>isn’t</w:t>
-      </w:r>
-      <w:proofErr w:type="gramEnd"/>
+      <w:r>
+        <w:t>is not</w:t>
+      </w:r>
       <w:r>
         <w:t xml:space="preserve"> hardcoded</w:t>
       </w:r>
@@ -806,9 +946,11 @@
       <w:pPr>
         <w:pStyle w:val="Heading2"/>
       </w:pPr>
+      <w:bookmarkStart w:id="2" w:name="_Toc52796620"/>
       <w:r>
         <w:t>Identification of Programming Language</w:t>
       </w:r>
+      <w:bookmarkEnd w:id="2"/>
     </w:p>
     <w:p>
       <w:r>
@@ -1097,7 +1239,7 @@
       <w:pPr>
         <w:pStyle w:val="Heading1"/>
       </w:pPr>
-      <w:bookmarkStart w:id="1" w:name="_Toc51675488"/>
+      <w:bookmarkStart w:id="3" w:name="_Toc52796621"/>
       <w:r>
         <w:rPr>
           <w:sz w:val="40"/>
@@ -1113,7 +1255,7 @@
         </w:rPr>
         <w:t>Design</w:t>
       </w:r>
-      <w:bookmarkEnd w:id="1"/>
+      <w:bookmarkEnd w:id="3"/>
     </w:p>
     <w:p/>
     <w:p/>
@@ -1131,7 +1273,7 @@
           <w:szCs w:val="40"/>
         </w:rPr>
       </w:pPr>
-      <w:bookmarkStart w:id="2" w:name="_Toc51675489"/>
+      <w:bookmarkStart w:id="4" w:name="_Toc52796622"/>
       <w:r>
         <w:rPr>
           <w:sz w:val="40"/>
@@ -1140,7 +1282,7 @@
         <w:lastRenderedPageBreak/>
         <w:t>Technical Solution</w:t>
       </w:r>
-      <w:bookmarkEnd w:id="2"/>
+      <w:bookmarkEnd w:id="4"/>
     </w:p>
     <w:p>
       <w:pPr>
@@ -1167,7 +1309,7 @@
           <w:szCs w:val="40"/>
         </w:rPr>
       </w:pPr>
-      <w:bookmarkStart w:id="3" w:name="_Toc51675490"/>
+      <w:bookmarkStart w:id="5" w:name="_Toc52796623"/>
       <w:r>
         <w:rPr>
           <w:sz w:val="40"/>
@@ -1176,7 +1318,7 @@
         <w:lastRenderedPageBreak/>
         <w:t>Testing</w:t>
       </w:r>
-      <w:bookmarkEnd w:id="3"/>
+      <w:bookmarkEnd w:id="5"/>
     </w:p>
     <w:p>
       <w:pPr>
@@ -1203,7 +1345,7 @@
           <w:szCs w:val="40"/>
         </w:rPr>
       </w:pPr>
-      <w:bookmarkStart w:id="4" w:name="_Toc51675491"/>
+      <w:bookmarkStart w:id="6" w:name="_Toc52796624"/>
       <w:r>
         <w:rPr>
           <w:sz w:val="40"/>
@@ -1212,7 +1354,7 @@
         <w:lastRenderedPageBreak/>
         <w:t>Evaluation</w:t>
       </w:r>
-      <w:bookmarkEnd w:id="4"/>
+      <w:bookmarkEnd w:id="6"/>
     </w:p>
     <w:sectPr>
       <w:footerReference w:type="default" r:id="rId9"/>
@@ -2621,6 +2763,24 @@
 </a:theme>
 </file>
 
+<file path=word/webextensions/taskpanes.xml><?xml version="1.0" encoding="utf-8"?>
+<wetp:taskpanes xmlns:wetp="http://schemas.microsoft.com/office/webextensions/taskpanes/2010/11">
+  <wetp:taskpane dockstate="right" visibility="0" width="350" row="0">
+    <wetp:webextensionref xmlns:r="http://schemas.openxmlformats.org/officeDocument/2006/relationships" r:id="rId1"/>
+  </wetp:taskpane>
+</wetp:taskpanes>
+</file>
+
+<file path=word/webextensions/webextension1.xml><?xml version="1.0" encoding="utf-8"?>
+<we:webextension xmlns:we="http://schemas.microsoft.com/office/webextensions/webextension/2010/11" id="{49983466-78A4-4E14-96F1-DD071894B76F}">
+  <we:reference id="wa104099688" version="1.3.0.0" store="en-US" storeType="OMEX"/>
+  <we:alternateReferences/>
+  <we:properties/>
+  <we:bindings/>
+  <we:snapshot xmlns:r="http://schemas.openxmlformats.org/officeDocument/2006/relationships"/>
+</we:webextension>
+</file>
+
 <file path=customXml/item1.xml><?xml version="1.0" encoding="utf-8"?>
 <b:Sources xmlns:b="http://schemas.openxmlformats.org/officeDocument/2006/bibliography" xmlns="http://schemas.openxmlformats.org/officeDocument/2006/bibliography" SelectedStyle="\APASixthEditionOfficeOnline.xsl" StyleName="APA" Version="6"/>
 </file>

</xml_diff>

<commit_message>
Added blank table for success criteria and updated contents
</commit_message>
<xml_diff>
--- a/Writeup.docx
+++ b/Writeup.docx
@@ -1,6 +1,6 @@
 
 <file path=word/document.xml><?xml version="1.0" encoding="utf-8"?>
-<w:document xmlns:wpc="http://schemas.microsoft.com/office/word/2010/wordprocessingCanvas" xmlns:cx="http://schemas.microsoft.com/office/drawing/2014/chartex" xmlns:cx1="http://schemas.microsoft.com/office/drawing/2015/9/8/chartex" xmlns:cx2="http://schemas.microsoft.com/office/drawing/2015/10/21/chartex" xmlns:cx3="http://schemas.microsoft.com/office/drawing/2016/5/9/chartex" xmlns:cx4="http://schemas.microsoft.com/office/drawing/2016/5/10/chartex" xmlns:cx5="http://schemas.microsoft.com/office/drawing/2016/5/11/chartex" xmlns:cx6="http://schemas.microsoft.com/office/drawing/2016/5/12/chartex" xmlns:cx7="http://schemas.microsoft.com/office/drawing/2016/5/13/chartex" xmlns:cx8="http://schemas.microsoft.com/office/drawing/2016/5/14/chartex" xmlns:mc="http://schemas.openxmlformats.org/markup-compatibility/2006" xmlns:aink="http://schemas.microsoft.com/office/drawing/2016/ink" xmlns:am3d="http://schemas.microsoft.com/office/drawing/2017/model3d" xmlns:o="urn:schemas-microsoft-com:office:office" xmlns:r="http://schemas.openxmlformats.org/officeDocument/2006/relationships" xmlns:m="http://schemas.openxmlformats.org/officeDocument/2006/math" xmlns:v="urn:schemas-microsoft-com:vml" xmlns:wp14="http://schemas.microsoft.com/office/word/2010/wordprocessingDrawing" xmlns:wp="http://schemas.openxmlformats.org/drawingml/2006/wordprocessingDrawing" xmlns:w10="urn:schemas-microsoft-com:office:word" xmlns:w="http://schemas.openxmlformats.org/wordprocessingml/2006/main" xmlns:w14="http://schemas.microsoft.com/office/word/2010/wordml" xmlns:w15="http://schemas.microsoft.com/office/word/2012/wordml" xmlns:w16cex="http://schemas.microsoft.com/office/word/2018/wordml/cex" xmlns:w16cid="http://schemas.microsoft.com/office/word/2016/wordml/cid" xmlns:w16="http://schemas.microsoft.com/office/word/2018/wordml" xmlns:w16se="http://schemas.microsoft.com/office/word/2015/wordml/symex" xmlns:wpg="http://schemas.microsoft.com/office/word/2010/wordprocessingGroup" xmlns:wpi="http://schemas.microsoft.com/office/word/2010/wordprocessingInk" xmlns:wne="http://schemas.microsoft.com/office/word/2006/wordml" xmlns:wps="http://schemas.microsoft.com/office/word/2010/wordprocessingShape" mc:Ignorable="w14 w15 w16se w16cid w16 w16cex wp14">
+<w:document xmlns:wpc="http://schemas.microsoft.com/office/word/2010/wordprocessingCanvas" xmlns:cx="http://schemas.microsoft.com/office/drawing/2014/chartex" xmlns:cx1="http://schemas.microsoft.com/office/drawing/2015/9/8/chartex" xmlns:cx2="http://schemas.microsoft.com/office/drawing/2015/10/21/chartex" xmlns:cx3="http://schemas.microsoft.com/office/drawing/2016/5/9/chartex" xmlns:cx4="http://schemas.microsoft.com/office/drawing/2016/5/10/chartex" xmlns:cx5="http://schemas.microsoft.com/office/drawing/2016/5/11/chartex" xmlns:cx6="http://schemas.microsoft.com/office/drawing/2016/5/12/chartex" xmlns:cx7="http://schemas.microsoft.com/office/drawing/2016/5/13/chartex" xmlns:cx8="http://schemas.microsoft.com/office/drawing/2016/5/14/chartex" xmlns:mc="http://schemas.openxmlformats.org/markup-compatibility/2006" xmlns:aink="http://schemas.microsoft.com/office/drawing/2016/ink" xmlns:am3d="http://schemas.microsoft.com/office/drawing/2017/model3d" xmlns:o="urn:schemas-microsoft-com:office:office" xmlns:r="http://schemas.openxmlformats.org/officeDocument/2006/relationships" xmlns:m="http://schemas.openxmlformats.org/officeDocument/2006/math" xmlns:v="urn:schemas-microsoft-com:vml" xmlns:wp14="http://schemas.microsoft.com/office/word/2010/wordprocessingDrawing" xmlns:wp="http://schemas.openxmlformats.org/drawingml/2006/wordprocessingDrawing" xmlns:w10="urn:schemas-microsoft-com:office:word" xmlns:w="http://schemas.openxmlformats.org/wordprocessingml/2006/main" xmlns:w14="http://schemas.microsoft.com/office/word/2010/wordml" xmlns:w15="http://schemas.microsoft.com/office/word/2012/wordml" xmlns:w16cid="http://schemas.microsoft.com/office/word/2016/wordml/cid" xmlns:w16se="http://schemas.microsoft.com/office/word/2015/wordml/symex" xmlns:wpg="http://schemas.microsoft.com/office/word/2010/wordprocessingGroup" xmlns:wpi="http://schemas.microsoft.com/office/word/2010/wordprocessingInk" xmlns:wne="http://schemas.microsoft.com/office/word/2006/wordml" xmlns:wps="http://schemas.microsoft.com/office/word/2010/wordprocessingShape" mc:Ignorable="w14 w15 w16se w16cid wp14">
   <w:body>
     <w:p/>
     <w:p>
@@ -265,7 +265,7 @@
           <w:r>
             <w:fldChar w:fldCharType="separate"/>
           </w:r>
-          <w:hyperlink w:anchor="_Toc52796618" w:history="1">
+          <w:hyperlink w:anchor="_Toc52958804" w:history="1">
             <w:r>
               <w:rPr>
                 <w:rStyle w:val="Hyperlink"/>
@@ -292,7 +292,7 @@
                 <w:noProof/>
                 <w:webHidden/>
               </w:rPr>
-              <w:instrText xml:space="preserve"> PAGEREF _Toc52796618 \h </w:instrText>
+              <w:instrText xml:space="preserve"> PAGEREF _Toc52958804 \h </w:instrText>
             </w:r>
             <w:r>
               <w:rPr>
@@ -335,7 +335,7 @@
               <w:lang w:eastAsia="en-GB"/>
             </w:rPr>
           </w:pPr>
-          <w:hyperlink w:anchor="_Toc52796619" w:history="1">
+          <w:hyperlink w:anchor="_Toc52958805" w:history="1">
             <w:r>
               <w:rPr>
                 <w:rStyle w:val="Hyperlink"/>
@@ -362,7 +362,7 @@
                 <w:noProof/>
                 <w:webHidden/>
               </w:rPr>
-              <w:instrText xml:space="preserve"> PAGEREF _Toc52796619 \h </w:instrText>
+              <w:instrText xml:space="preserve"> PAGEREF _Toc52958805 \h </w:instrText>
             </w:r>
             <w:r>
               <w:rPr>
@@ -405,7 +405,7 @@
               <w:lang w:eastAsia="en-GB"/>
             </w:rPr>
           </w:pPr>
-          <w:hyperlink w:anchor="_Toc52796620" w:history="1">
+          <w:hyperlink w:anchor="_Toc52958806" w:history="1">
             <w:r>
               <w:rPr>
                 <w:rStyle w:val="Hyperlink"/>
@@ -432,7 +432,7 @@
                 <w:noProof/>
                 <w:webHidden/>
               </w:rPr>
-              <w:instrText xml:space="preserve"> PAGEREF _Toc52796620 \h </w:instrText>
+              <w:instrText xml:space="preserve"> PAGEREF _Toc52958806 \h </w:instrText>
             </w:r>
             <w:r>
               <w:rPr>
@@ -453,6 +453,76 @@
                 <w:webHidden/>
               </w:rPr>
               <w:t>3</w:t>
+            </w:r>
+            <w:r>
+              <w:rPr>
+                <w:noProof/>
+                <w:webHidden/>
+              </w:rPr>
+              <w:fldChar w:fldCharType="end"/>
+            </w:r>
+          </w:hyperlink>
+        </w:p>
+        <w:p>
+          <w:pPr>
+            <w:pStyle w:val="TOC2"/>
+            <w:tabs>
+              <w:tab w:val="right" w:leader="dot" w:pos="9016"/>
+            </w:tabs>
+            <w:rPr>
+              <w:rFonts w:eastAsiaTheme="minorEastAsia"/>
+              <w:noProof/>
+              <w:lang w:eastAsia="en-GB"/>
+            </w:rPr>
+          </w:pPr>
+          <w:hyperlink w:anchor="_Toc52958807" w:history="1">
+            <w:r>
+              <w:rPr>
+                <w:rStyle w:val="Hyperlink"/>
+                <w:noProof/>
+              </w:rPr>
+              <w:t>Numbered Objectives</w:t>
+            </w:r>
+            <w:r>
+              <w:rPr>
+                <w:noProof/>
+                <w:webHidden/>
+              </w:rPr>
+              <w:tab/>
+            </w:r>
+            <w:r>
+              <w:rPr>
+                <w:noProof/>
+                <w:webHidden/>
+              </w:rPr>
+              <w:fldChar w:fldCharType="begin"/>
+            </w:r>
+            <w:r>
+              <w:rPr>
+                <w:noProof/>
+                <w:webHidden/>
+              </w:rPr>
+              <w:instrText xml:space="preserve"> PAGEREF _Toc52958807 \h </w:instrText>
+            </w:r>
+            <w:r>
+              <w:rPr>
+                <w:noProof/>
+                <w:webHidden/>
+              </w:rPr>
+            </w:r>
+            <w:r>
+              <w:rPr>
+                <w:noProof/>
+                <w:webHidden/>
+              </w:rPr>
+              <w:fldChar w:fldCharType="separate"/>
+            </w:r>
+            <w:r>
+              <w:rPr>
+                <w:noProof/>
+                <w:webHidden/>
+              </w:rPr>
+              <w:t>4</w:t>
             </w:r>
             <w:r>
               <w:rPr>
@@ -475,7 +545,7 @@
               <w:lang w:eastAsia="en-GB"/>
             </w:rPr>
           </w:pPr>
-          <w:hyperlink w:anchor="_Toc52796621" w:history="1">
+          <w:hyperlink w:anchor="_Toc52958808" w:history="1">
             <w:r>
               <w:rPr>
                 <w:rStyle w:val="Hyperlink"/>
@@ -502,7 +572,7 @@
                 <w:noProof/>
                 <w:webHidden/>
               </w:rPr>
-              <w:instrText xml:space="preserve"> PAGEREF _Toc52796621 \h </w:instrText>
+              <w:instrText xml:space="preserve"> PAGEREF _Toc52958808 \h </w:instrText>
             </w:r>
             <w:r>
               <w:rPr>
@@ -545,7 +615,7 @@
               <w:lang w:eastAsia="en-GB"/>
             </w:rPr>
           </w:pPr>
-          <w:hyperlink w:anchor="_Toc52796622" w:history="1">
+          <w:hyperlink w:anchor="_Toc52958809" w:history="1">
             <w:r>
               <w:rPr>
                 <w:rStyle w:val="Hyperlink"/>
@@ -572,7 +642,7 @@
                 <w:noProof/>
                 <w:webHidden/>
               </w:rPr>
-              <w:instrText xml:space="preserve"> PAGEREF _Toc52796622 \h </w:instrText>
+              <w:instrText xml:space="preserve"> PAGEREF _Toc52958809 \h </w:instrText>
             </w:r>
             <w:r>
               <w:rPr>
@@ -615,7 +685,7 @@
               <w:lang w:eastAsia="en-GB"/>
             </w:rPr>
           </w:pPr>
-          <w:hyperlink w:anchor="_Toc52796623" w:history="1">
+          <w:hyperlink w:anchor="_Toc52958810" w:history="1">
             <w:r>
               <w:rPr>
                 <w:rStyle w:val="Hyperlink"/>
@@ -642,7 +712,7 @@
                 <w:noProof/>
                 <w:webHidden/>
               </w:rPr>
-              <w:instrText xml:space="preserve"> PAGEREF _Toc52796623 \h </w:instrText>
+              <w:instrText xml:space="preserve"> PAGEREF _Toc52958810 \h </w:instrText>
             </w:r>
             <w:r>
               <w:rPr>
@@ -685,7 +755,7 @@
               <w:lang w:eastAsia="en-GB"/>
             </w:rPr>
           </w:pPr>
-          <w:hyperlink w:anchor="_Toc52796624" w:history="1">
+          <w:hyperlink w:anchor="_Toc52958811" w:history="1">
             <w:r>
               <w:rPr>
                 <w:rStyle w:val="Hyperlink"/>
@@ -712,7 +782,7 @@
                 <w:noProof/>
                 <w:webHidden/>
               </w:rPr>
-              <w:instrText xml:space="preserve"> PAGEREF _Toc52796624 \h </w:instrText>
+              <w:instrText xml:space="preserve"> PAGEREF _Toc52958811 \h </w:instrText>
             </w:r>
             <w:r>
               <w:rPr>
@@ -769,7 +839,7 @@
           <w:szCs w:val="40"/>
         </w:rPr>
       </w:pPr>
-      <w:bookmarkStart w:id="0" w:name="_Toc52796618"/>
+      <w:bookmarkStart w:id="0" w:name="_Toc52958804"/>
       <w:r>
         <w:rPr>
           <w:sz w:val="40"/>
@@ -784,7 +854,7 @@
       <w:pPr>
         <w:pStyle w:val="Heading2"/>
       </w:pPr>
-      <w:bookmarkStart w:id="1" w:name="_Toc52796619"/>
+      <w:bookmarkStart w:id="1" w:name="_Toc52958805"/>
       <w:r>
         <w:t>Introduction</w:t>
       </w:r>
@@ -946,7 +1016,7 @@
       <w:pPr>
         <w:pStyle w:val="Heading2"/>
       </w:pPr>
-      <w:bookmarkStart w:id="2" w:name="_Toc52796620"/>
+      <w:bookmarkStart w:id="2" w:name="_Toc52958806"/>
       <w:r>
         <w:t>Identification of Programming Language</w:t>
       </w:r>
@@ -1066,13 +1136,7 @@
         <w:t>C/C++</w:t>
       </w:r>
       <w:r>
-        <w:t xml:space="preserve"> </w:t>
-      </w:r>
-      <w:r>
-        <w:t>–</w:t>
-      </w:r>
-      <w:r>
-        <w:t xml:space="preserve"> Both C and C++ are extremely </w:t>
+        <w:t xml:space="preserve"> – Both C and C++ are extremely </w:t>
       </w:r>
       <w:r>
         <w:t>low-level</w:t>
@@ -1115,13 +1179,7 @@
         <w:t>C#</w:t>
       </w:r>
       <w:r>
-        <w:t xml:space="preserve"> </w:t>
-      </w:r>
-      <w:r>
-        <w:t>–</w:t>
-      </w:r>
-      <w:r>
-        <w:t xml:space="preserve"> C# is </w:t>
+        <w:t xml:space="preserve"> – C# is </w:t>
       </w:r>
       <w:r>
         <w:t>an exceedingly popular</w:t>
@@ -1158,13 +1216,7 @@
         <w:t>Visual Basic</w:t>
       </w:r>
       <w:r>
-        <w:t xml:space="preserve"> </w:t>
-      </w:r>
-      <w:r>
-        <w:t>–</w:t>
-      </w:r>
-      <w:r>
-        <w:t xml:space="preserve"> Visual Basic is </w:t>
+        <w:t xml:space="preserve"> – Visual Basic is </w:t>
       </w:r>
       <w:r>
         <w:t>a simple</w:t>
@@ -1227,9 +1279,208 @@
         <w:t xml:space="preserve"> Programming. The only problem with C++ is the use of Graphical Libraries, this is because as C++ is a language with a lot of control, the libraries it comes with also contain a lot of complexity meaning it is difficult to use them to do simple things.</w:t>
       </w:r>
       <w:r>
-        <w:t xml:space="preserve"> I would have chosen Python due to its user friendly syntax however, I do not have a good enough understanding of how the Python compiler works in terms of multiple files to be able to create a large project with it.</w:t>
-      </w:r>
-    </w:p>
+        <w:t xml:space="preserve"> I would have chosen Python due to its </w:t>
+      </w:r>
+      <w:r>
+        <w:t>user-friendly</w:t>
+      </w:r>
+      <w:r>
+        <w:t xml:space="preserve"> syntax however, I do not have a good enough understanding of how the Python compiler works in terms of multiple files to be able to create a large project with it.</w:t>
+      </w:r>
+    </w:p>
+    <w:p>
+      <w:pPr>
+        <w:pStyle w:val="Heading2"/>
+      </w:pPr>
+      <w:bookmarkStart w:id="3" w:name="_Toc52958807"/>
+      <w:r>
+        <w:t>Numbered Objectives</w:t>
+      </w:r>
+      <w:bookmarkEnd w:id="3"/>
+    </w:p>
+    <w:tbl>
+      <w:tblPr>
+        <w:tblStyle w:val="TableGrid"/>
+        <w:tblW w:w="0" w:type="auto"/>
+        <w:tblLook w:val="04A0" w:firstRow="1" w:lastRow="0" w:firstColumn="1" w:lastColumn="0" w:noHBand="0" w:noVBand="1"/>
+      </w:tblPr>
+      <w:tblGrid>
+        <w:gridCol w:w="328"/>
+        <w:gridCol w:w="1835"/>
+        <w:gridCol w:w="1737"/>
+        <w:gridCol w:w="348"/>
+        <w:gridCol w:w="2210"/>
+        <w:gridCol w:w="341"/>
+        <w:gridCol w:w="2217"/>
+      </w:tblGrid>
+      <w:tr>
+        <w:tc>
+          <w:tcPr>
+            <w:tcW w:w="328" w:type="dxa"/>
+          </w:tcPr>
+          <w:p/>
+        </w:tc>
+        <w:tc>
+          <w:tcPr>
+            <w:tcW w:w="1835" w:type="dxa"/>
+          </w:tcPr>
+          <w:p>
+            <w:pPr>
+              <w:pStyle w:val="Heading4"/>
+              <w:rPr>
+                <w:i w:val="0"/>
+                <w:iCs w:val="0"/>
+              </w:rPr>
+            </w:pPr>
+            <w:r>
+              <w:rPr>
+                <w:i w:val="0"/>
+                <w:iCs w:val="0"/>
+              </w:rPr>
+              <w:t>Main Objective</w:t>
+            </w:r>
+          </w:p>
+        </w:tc>
+        <w:tc>
+          <w:tcPr>
+            <w:tcW w:w="1737" w:type="dxa"/>
+          </w:tcPr>
+          <w:p>
+            <w:pPr>
+              <w:pStyle w:val="Heading4"/>
+              <w:rPr>
+                <w:i w:val="0"/>
+                <w:iCs w:val="0"/>
+              </w:rPr>
+            </w:pPr>
+            <w:r>
+              <w:rPr>
+                <w:i w:val="0"/>
+                <w:iCs w:val="0"/>
+              </w:rPr>
+              <w:t>Explanation</w:t>
+            </w:r>
+          </w:p>
+        </w:tc>
+        <w:tc>
+          <w:tcPr>
+            <w:tcW w:w="2558" w:type="dxa"/>
+            <w:gridSpan w:val="2"/>
+          </w:tcPr>
+          <w:p>
+            <w:pPr>
+              <w:pStyle w:val="Heading4"/>
+              <w:rPr>
+                <w:i w:val="0"/>
+                <w:iCs w:val="0"/>
+              </w:rPr>
+            </w:pPr>
+            <w:r>
+              <w:rPr>
+                <w:i w:val="0"/>
+                <w:iCs w:val="0"/>
+              </w:rPr>
+              <w:t>Success Criteria</w:t>
+            </w:r>
+          </w:p>
+        </w:tc>
+        <w:tc>
+          <w:tcPr>
+            <w:tcW w:w="2558" w:type="dxa"/>
+            <w:gridSpan w:val="2"/>
+          </w:tcPr>
+          <w:p>
+            <w:pPr>
+              <w:pStyle w:val="Heading4"/>
+              <w:rPr>
+                <w:i w:val="0"/>
+                <w:iCs w:val="0"/>
+              </w:rPr>
+            </w:pPr>
+            <w:r>
+              <w:rPr>
+                <w:i w:val="0"/>
+                <w:iCs w:val="0"/>
+              </w:rPr>
+              <w:t>Sub-Success Criteria</w:t>
+            </w:r>
+          </w:p>
+        </w:tc>
+      </w:tr>
+      <w:tr>
+        <w:tc>
+          <w:tcPr>
+            <w:tcW w:w="328" w:type="dxa"/>
+          </w:tcPr>
+          <w:p>
+            <w:pPr>
+              <w:pStyle w:val="ListParagraph"/>
+              <w:numPr>
+                <w:ilvl w:val="0"/>
+                <w:numId w:val="2"/>
+              </w:numPr>
+            </w:pPr>
+            <w:r>
+              <w:t xml:space="preserve"> </w:t>
+            </w:r>
+          </w:p>
+        </w:tc>
+        <w:tc>
+          <w:tcPr>
+            <w:tcW w:w="1835" w:type="dxa"/>
+          </w:tcPr>
+          <w:p/>
+        </w:tc>
+        <w:tc>
+          <w:tcPr>
+            <w:tcW w:w="1737" w:type="dxa"/>
+          </w:tcPr>
+          <w:p/>
+        </w:tc>
+        <w:tc>
+          <w:tcPr>
+            <w:tcW w:w="348" w:type="dxa"/>
+          </w:tcPr>
+          <w:p>
+            <w:pPr>
+              <w:pStyle w:val="ListParagraph"/>
+              <w:numPr>
+                <w:ilvl w:val="0"/>
+                <w:numId w:val="3"/>
+              </w:numPr>
+            </w:pPr>
+          </w:p>
+        </w:tc>
+        <w:tc>
+          <w:tcPr>
+            <w:tcW w:w="2210" w:type="dxa"/>
+          </w:tcPr>
+          <w:p/>
+        </w:tc>
+        <w:tc>
+          <w:tcPr>
+            <w:tcW w:w="341" w:type="dxa"/>
+          </w:tcPr>
+          <w:p>
+            <w:pPr>
+              <w:pStyle w:val="ListParagraph"/>
+              <w:numPr>
+                <w:ilvl w:val="0"/>
+                <w:numId w:val="4"/>
+              </w:numPr>
+            </w:pPr>
+          </w:p>
+        </w:tc>
+        <w:tc>
+          <w:tcPr>
+            <w:tcW w:w="2217" w:type="dxa"/>
+          </w:tcPr>
+          <w:p/>
+        </w:tc>
+      </w:tr>
+    </w:tbl>
+    <w:p/>
+    <w:p/>
     <w:p>
       <w:r>
         <w:br w:type="page"/>
@@ -1239,7 +1490,7 @@
       <w:pPr>
         <w:pStyle w:val="Heading1"/>
       </w:pPr>
-      <w:bookmarkStart w:id="3" w:name="_Toc52796621"/>
+      <w:bookmarkStart w:id="4" w:name="_Toc52958808"/>
       <w:r>
         <w:rPr>
           <w:sz w:val="40"/>
@@ -1255,7 +1506,7 @@
         </w:rPr>
         <w:t>Design</w:t>
       </w:r>
-      <w:bookmarkEnd w:id="3"/>
+      <w:bookmarkEnd w:id="4"/>
     </w:p>
     <w:p/>
     <w:p/>
@@ -1273,7 +1524,7 @@
           <w:szCs w:val="40"/>
         </w:rPr>
       </w:pPr>
-      <w:bookmarkStart w:id="4" w:name="_Toc52796622"/>
+      <w:bookmarkStart w:id="5" w:name="_Toc52958809"/>
       <w:r>
         <w:rPr>
           <w:sz w:val="40"/>
@@ -1282,7 +1533,7 @@
         <w:lastRenderedPageBreak/>
         <w:t>Technical Solution</w:t>
       </w:r>
-      <w:bookmarkEnd w:id="4"/>
+      <w:bookmarkEnd w:id="5"/>
     </w:p>
     <w:p>
       <w:pPr>
@@ -1309,7 +1560,7 @@
           <w:szCs w:val="40"/>
         </w:rPr>
       </w:pPr>
-      <w:bookmarkStart w:id="5" w:name="_Toc52796623"/>
+      <w:bookmarkStart w:id="6" w:name="_Toc52958810"/>
       <w:r>
         <w:rPr>
           <w:sz w:val="40"/>
@@ -1318,7 +1569,7 @@
         <w:lastRenderedPageBreak/>
         <w:t>Testing</w:t>
       </w:r>
-      <w:bookmarkEnd w:id="5"/>
+      <w:bookmarkEnd w:id="6"/>
     </w:p>
     <w:p>
       <w:pPr>
@@ -1345,7 +1596,7 @@
           <w:szCs w:val="40"/>
         </w:rPr>
       </w:pPr>
-      <w:bookmarkStart w:id="6" w:name="_Toc52796624"/>
+      <w:bookmarkStart w:id="7" w:name="_Toc52958811"/>
       <w:r>
         <w:rPr>
           <w:sz w:val="40"/>
@@ -1354,7 +1605,7 @@
         <w:lastRenderedPageBreak/>
         <w:t>Evaluation</w:t>
       </w:r>
-      <w:bookmarkEnd w:id="6"/>
+      <w:bookmarkEnd w:id="7"/>
     </w:p>
     <w:sectPr>
       <w:footerReference w:type="default" r:id="rId9"/>
@@ -1368,7 +1619,7 @@
 </file>
 
 <file path=word/endnotes.xml><?xml version="1.0" encoding="utf-8"?>
-<w:endnotes xmlns:wpc="http://schemas.microsoft.com/office/word/2010/wordprocessingCanvas" xmlns:cx="http://schemas.microsoft.com/office/drawing/2014/chartex" xmlns:cx1="http://schemas.microsoft.com/office/drawing/2015/9/8/chartex" xmlns:cx2="http://schemas.microsoft.com/office/drawing/2015/10/21/chartex" xmlns:cx3="http://schemas.microsoft.com/office/drawing/2016/5/9/chartex" xmlns:cx4="http://schemas.microsoft.com/office/drawing/2016/5/10/chartex" xmlns:cx5="http://schemas.microsoft.com/office/drawing/2016/5/11/chartex" xmlns:cx6="http://schemas.microsoft.com/office/drawing/2016/5/12/chartex" xmlns:cx7="http://schemas.microsoft.com/office/drawing/2016/5/13/chartex" xmlns:cx8="http://schemas.microsoft.com/office/drawing/2016/5/14/chartex" xmlns:mc="http://schemas.openxmlformats.org/markup-compatibility/2006" xmlns:aink="http://schemas.microsoft.com/office/drawing/2016/ink" xmlns:am3d="http://schemas.microsoft.com/office/drawing/2017/model3d" xmlns:o="urn:schemas-microsoft-com:office:office" xmlns:r="http://schemas.openxmlformats.org/officeDocument/2006/relationships" xmlns:m="http://schemas.openxmlformats.org/officeDocument/2006/math" xmlns:v="urn:schemas-microsoft-com:vml" xmlns:wp14="http://schemas.microsoft.com/office/word/2010/wordprocessingDrawing" xmlns:wp="http://schemas.openxmlformats.org/drawingml/2006/wordprocessingDrawing" xmlns:w10="urn:schemas-microsoft-com:office:word" xmlns:w="http://schemas.openxmlformats.org/wordprocessingml/2006/main" xmlns:w14="http://schemas.microsoft.com/office/word/2010/wordml" xmlns:w15="http://schemas.microsoft.com/office/word/2012/wordml" xmlns:w16cex="http://schemas.microsoft.com/office/word/2018/wordml/cex" xmlns:w16cid="http://schemas.microsoft.com/office/word/2016/wordml/cid" xmlns:w16="http://schemas.microsoft.com/office/word/2018/wordml" xmlns:w16se="http://schemas.microsoft.com/office/word/2015/wordml/symex" xmlns:wpg="http://schemas.microsoft.com/office/word/2010/wordprocessingGroup" xmlns:wpi="http://schemas.microsoft.com/office/word/2010/wordprocessingInk" xmlns:wne="http://schemas.microsoft.com/office/word/2006/wordml" xmlns:wps="http://schemas.microsoft.com/office/word/2010/wordprocessingShape" mc:Ignorable="w14 w15 w16se w16cid w16 w16cex wp14">
+<w:endnotes xmlns:wpc="http://schemas.microsoft.com/office/word/2010/wordprocessingCanvas" xmlns:cx="http://schemas.microsoft.com/office/drawing/2014/chartex" xmlns:cx1="http://schemas.microsoft.com/office/drawing/2015/9/8/chartex" xmlns:cx2="http://schemas.microsoft.com/office/drawing/2015/10/21/chartex" xmlns:cx3="http://schemas.microsoft.com/office/drawing/2016/5/9/chartex" xmlns:cx4="http://schemas.microsoft.com/office/drawing/2016/5/10/chartex" xmlns:cx5="http://schemas.microsoft.com/office/drawing/2016/5/11/chartex" xmlns:cx6="http://schemas.microsoft.com/office/drawing/2016/5/12/chartex" xmlns:cx7="http://schemas.microsoft.com/office/drawing/2016/5/13/chartex" xmlns:cx8="http://schemas.microsoft.com/office/drawing/2016/5/14/chartex" xmlns:mc="http://schemas.openxmlformats.org/markup-compatibility/2006" xmlns:aink="http://schemas.microsoft.com/office/drawing/2016/ink" xmlns:am3d="http://schemas.microsoft.com/office/drawing/2017/model3d" xmlns:o="urn:schemas-microsoft-com:office:office" xmlns:r="http://schemas.openxmlformats.org/officeDocument/2006/relationships" xmlns:m="http://schemas.openxmlformats.org/officeDocument/2006/math" xmlns:v="urn:schemas-microsoft-com:vml" xmlns:wp14="http://schemas.microsoft.com/office/word/2010/wordprocessingDrawing" xmlns:wp="http://schemas.openxmlformats.org/drawingml/2006/wordprocessingDrawing" xmlns:w10="urn:schemas-microsoft-com:office:word" xmlns:w="http://schemas.openxmlformats.org/wordprocessingml/2006/main" xmlns:w14="http://schemas.microsoft.com/office/word/2010/wordml" xmlns:w15="http://schemas.microsoft.com/office/word/2012/wordml" xmlns:w16cid="http://schemas.microsoft.com/office/word/2016/wordml/cid" xmlns:w16se="http://schemas.microsoft.com/office/word/2015/wordml/symex" xmlns:wpg="http://schemas.microsoft.com/office/word/2010/wordprocessingGroup" xmlns:wpi="http://schemas.microsoft.com/office/word/2010/wordprocessingInk" xmlns:wne="http://schemas.microsoft.com/office/word/2006/wordml" xmlns:wps="http://schemas.microsoft.com/office/word/2010/wordprocessingShape" mc:Ignorable="w14 w15 w16se w16cid wp14">
   <w:endnote w:type="separator" w:id="-1">
     <w:p>
       <w:pPr>
@@ -1393,7 +1644,7 @@
 </file>
 
 <file path=word/footer1.xml><?xml version="1.0" encoding="utf-8"?>
-<w:ftr xmlns:wpc="http://schemas.microsoft.com/office/word/2010/wordprocessingCanvas" xmlns:cx="http://schemas.microsoft.com/office/drawing/2014/chartex" xmlns:cx1="http://schemas.microsoft.com/office/drawing/2015/9/8/chartex" xmlns:cx2="http://schemas.microsoft.com/office/drawing/2015/10/21/chartex" xmlns:cx3="http://schemas.microsoft.com/office/drawing/2016/5/9/chartex" xmlns:cx4="http://schemas.microsoft.com/office/drawing/2016/5/10/chartex" xmlns:cx5="http://schemas.microsoft.com/office/drawing/2016/5/11/chartex" xmlns:cx6="http://schemas.microsoft.com/office/drawing/2016/5/12/chartex" xmlns:cx7="http://schemas.microsoft.com/office/drawing/2016/5/13/chartex" xmlns:cx8="http://schemas.microsoft.com/office/drawing/2016/5/14/chartex" xmlns:mc="http://schemas.openxmlformats.org/markup-compatibility/2006" xmlns:aink="http://schemas.microsoft.com/office/drawing/2016/ink" xmlns:am3d="http://schemas.microsoft.com/office/drawing/2017/model3d" xmlns:o="urn:schemas-microsoft-com:office:office" xmlns:r="http://schemas.openxmlformats.org/officeDocument/2006/relationships" xmlns:m="http://schemas.openxmlformats.org/officeDocument/2006/math" xmlns:v="urn:schemas-microsoft-com:vml" xmlns:wp14="http://schemas.microsoft.com/office/word/2010/wordprocessingDrawing" xmlns:wp="http://schemas.openxmlformats.org/drawingml/2006/wordprocessingDrawing" xmlns:w10="urn:schemas-microsoft-com:office:word" xmlns:w="http://schemas.openxmlformats.org/wordprocessingml/2006/main" xmlns:w14="http://schemas.microsoft.com/office/word/2010/wordml" xmlns:w15="http://schemas.microsoft.com/office/word/2012/wordml" xmlns:w16cex="http://schemas.microsoft.com/office/word/2018/wordml/cex" xmlns:w16cid="http://schemas.microsoft.com/office/word/2016/wordml/cid" xmlns:w16="http://schemas.microsoft.com/office/word/2018/wordml" xmlns:w16se="http://schemas.microsoft.com/office/word/2015/wordml/symex" xmlns:wpg="http://schemas.microsoft.com/office/word/2010/wordprocessingGroup" xmlns:wpi="http://schemas.microsoft.com/office/word/2010/wordprocessingInk" xmlns:wne="http://schemas.microsoft.com/office/word/2006/wordml" xmlns:wps="http://schemas.microsoft.com/office/word/2010/wordprocessingShape" mc:Ignorable="w14 w15 w16se w16cid w16 w16cex wp14">
+<w:ftr xmlns:wpc="http://schemas.microsoft.com/office/word/2010/wordprocessingCanvas" xmlns:cx="http://schemas.microsoft.com/office/drawing/2014/chartex" xmlns:cx1="http://schemas.microsoft.com/office/drawing/2015/9/8/chartex" xmlns:cx2="http://schemas.microsoft.com/office/drawing/2015/10/21/chartex" xmlns:cx3="http://schemas.microsoft.com/office/drawing/2016/5/9/chartex" xmlns:cx4="http://schemas.microsoft.com/office/drawing/2016/5/10/chartex" xmlns:cx5="http://schemas.microsoft.com/office/drawing/2016/5/11/chartex" xmlns:cx6="http://schemas.microsoft.com/office/drawing/2016/5/12/chartex" xmlns:cx7="http://schemas.microsoft.com/office/drawing/2016/5/13/chartex" xmlns:cx8="http://schemas.microsoft.com/office/drawing/2016/5/14/chartex" xmlns:mc="http://schemas.openxmlformats.org/markup-compatibility/2006" xmlns:aink="http://schemas.microsoft.com/office/drawing/2016/ink" xmlns:am3d="http://schemas.microsoft.com/office/drawing/2017/model3d" xmlns:o="urn:schemas-microsoft-com:office:office" xmlns:r="http://schemas.openxmlformats.org/officeDocument/2006/relationships" xmlns:m="http://schemas.openxmlformats.org/officeDocument/2006/math" xmlns:v="urn:schemas-microsoft-com:vml" xmlns:wp14="http://schemas.microsoft.com/office/word/2010/wordprocessingDrawing" xmlns:wp="http://schemas.openxmlformats.org/drawingml/2006/wordprocessingDrawing" xmlns:w10="urn:schemas-microsoft-com:office:word" xmlns:w="http://schemas.openxmlformats.org/wordprocessingml/2006/main" xmlns:w14="http://schemas.microsoft.com/office/word/2010/wordml" xmlns:w15="http://schemas.microsoft.com/office/word/2012/wordml" xmlns:w16cid="http://schemas.microsoft.com/office/word/2016/wordml/cid" xmlns:w16se="http://schemas.microsoft.com/office/word/2015/wordml/symex" xmlns:wpg="http://schemas.microsoft.com/office/word/2010/wordprocessingGroup" xmlns:wpi="http://schemas.microsoft.com/office/word/2010/wordprocessingInk" xmlns:wne="http://schemas.microsoft.com/office/word/2006/wordml" xmlns:wps="http://schemas.microsoft.com/office/word/2010/wordprocessingShape" mc:Ignorable="w14 w15 w16se w16cid wp14">
   <w:p>
     <w:pPr>
       <w:pStyle w:val="Footer"/>
@@ -1488,7 +1739,7 @@
 </file>
 
 <file path=word/footnotes.xml><?xml version="1.0" encoding="utf-8"?>
-<w:footnotes xmlns:wpc="http://schemas.microsoft.com/office/word/2010/wordprocessingCanvas" xmlns:cx="http://schemas.microsoft.com/office/drawing/2014/chartex" xmlns:cx1="http://schemas.microsoft.com/office/drawing/2015/9/8/chartex" xmlns:cx2="http://schemas.microsoft.com/office/drawing/2015/10/21/chartex" xmlns:cx3="http://schemas.microsoft.com/office/drawing/2016/5/9/chartex" xmlns:cx4="http://schemas.microsoft.com/office/drawing/2016/5/10/chartex" xmlns:cx5="http://schemas.microsoft.com/office/drawing/2016/5/11/chartex" xmlns:cx6="http://schemas.microsoft.com/office/drawing/2016/5/12/chartex" xmlns:cx7="http://schemas.microsoft.com/office/drawing/2016/5/13/chartex" xmlns:cx8="http://schemas.microsoft.com/office/drawing/2016/5/14/chartex" xmlns:mc="http://schemas.openxmlformats.org/markup-compatibility/2006" xmlns:aink="http://schemas.microsoft.com/office/drawing/2016/ink" xmlns:am3d="http://schemas.microsoft.com/office/drawing/2017/model3d" xmlns:o="urn:schemas-microsoft-com:office:office" xmlns:r="http://schemas.openxmlformats.org/officeDocument/2006/relationships" xmlns:m="http://schemas.openxmlformats.org/officeDocument/2006/math" xmlns:v="urn:schemas-microsoft-com:vml" xmlns:wp14="http://schemas.microsoft.com/office/word/2010/wordprocessingDrawing" xmlns:wp="http://schemas.openxmlformats.org/drawingml/2006/wordprocessingDrawing" xmlns:w10="urn:schemas-microsoft-com:office:word" xmlns:w="http://schemas.openxmlformats.org/wordprocessingml/2006/main" xmlns:w14="http://schemas.microsoft.com/office/word/2010/wordml" xmlns:w15="http://schemas.microsoft.com/office/word/2012/wordml" xmlns:w16cex="http://schemas.microsoft.com/office/word/2018/wordml/cex" xmlns:w16cid="http://schemas.microsoft.com/office/word/2016/wordml/cid" xmlns:w16="http://schemas.microsoft.com/office/word/2018/wordml" xmlns:w16se="http://schemas.microsoft.com/office/word/2015/wordml/symex" xmlns:wpg="http://schemas.microsoft.com/office/word/2010/wordprocessingGroup" xmlns:wpi="http://schemas.microsoft.com/office/word/2010/wordprocessingInk" xmlns:wne="http://schemas.microsoft.com/office/word/2006/wordml" xmlns:wps="http://schemas.microsoft.com/office/word/2010/wordprocessingShape" mc:Ignorable="w14 w15 w16se w16cid w16 w16cex wp14">
+<w:footnotes xmlns:wpc="http://schemas.microsoft.com/office/word/2010/wordprocessingCanvas" xmlns:cx="http://schemas.microsoft.com/office/drawing/2014/chartex" xmlns:cx1="http://schemas.microsoft.com/office/drawing/2015/9/8/chartex" xmlns:cx2="http://schemas.microsoft.com/office/drawing/2015/10/21/chartex" xmlns:cx3="http://schemas.microsoft.com/office/drawing/2016/5/9/chartex" xmlns:cx4="http://schemas.microsoft.com/office/drawing/2016/5/10/chartex" xmlns:cx5="http://schemas.microsoft.com/office/drawing/2016/5/11/chartex" xmlns:cx6="http://schemas.microsoft.com/office/drawing/2016/5/12/chartex" xmlns:cx7="http://schemas.microsoft.com/office/drawing/2016/5/13/chartex" xmlns:cx8="http://schemas.microsoft.com/office/drawing/2016/5/14/chartex" xmlns:mc="http://schemas.openxmlformats.org/markup-compatibility/2006" xmlns:aink="http://schemas.microsoft.com/office/drawing/2016/ink" xmlns:am3d="http://schemas.microsoft.com/office/drawing/2017/model3d" xmlns:o="urn:schemas-microsoft-com:office:office" xmlns:r="http://schemas.openxmlformats.org/officeDocument/2006/relationships" xmlns:m="http://schemas.openxmlformats.org/officeDocument/2006/math" xmlns:v="urn:schemas-microsoft-com:vml" xmlns:wp14="http://schemas.microsoft.com/office/word/2010/wordprocessingDrawing" xmlns:wp="http://schemas.openxmlformats.org/drawingml/2006/wordprocessingDrawing" xmlns:w10="urn:schemas-microsoft-com:office:word" xmlns:w="http://schemas.openxmlformats.org/wordprocessingml/2006/main" xmlns:w14="http://schemas.microsoft.com/office/word/2010/wordml" xmlns:w15="http://schemas.microsoft.com/office/word/2012/wordml" xmlns:w16cid="http://schemas.microsoft.com/office/word/2016/wordml/cid" xmlns:w16se="http://schemas.microsoft.com/office/word/2015/wordml/symex" xmlns:wpg="http://schemas.microsoft.com/office/word/2010/wordprocessingGroup" xmlns:wpi="http://schemas.microsoft.com/office/word/2010/wordprocessingInk" xmlns:wne="http://schemas.microsoft.com/office/word/2006/wordml" xmlns:wps="http://schemas.microsoft.com/office/word/2010/wordprocessingShape" mc:Ignorable="w14 w15 w16se w16cid wp14">
   <w:footnote w:type="separator" w:id="-1">
     <w:p>
       <w:pPr>
@@ -1681,8 +1932,188 @@
 </file>
 
 <file path=word/numbering.xml><?xml version="1.0" encoding="utf-8"?>
-<w:numbering xmlns:wpc="http://schemas.microsoft.com/office/word/2010/wordprocessingCanvas" xmlns:cx="http://schemas.microsoft.com/office/drawing/2014/chartex" xmlns:cx1="http://schemas.microsoft.com/office/drawing/2015/9/8/chartex" xmlns:cx2="http://schemas.microsoft.com/office/drawing/2015/10/21/chartex" xmlns:cx3="http://schemas.microsoft.com/office/drawing/2016/5/9/chartex" xmlns:cx4="http://schemas.microsoft.com/office/drawing/2016/5/10/chartex" xmlns:cx5="http://schemas.microsoft.com/office/drawing/2016/5/11/chartex" xmlns:cx6="http://schemas.microsoft.com/office/drawing/2016/5/12/chartex" xmlns:cx7="http://schemas.microsoft.com/office/drawing/2016/5/13/chartex" xmlns:cx8="http://schemas.microsoft.com/office/drawing/2016/5/14/chartex" xmlns:mc="http://schemas.openxmlformats.org/markup-compatibility/2006" xmlns:aink="http://schemas.microsoft.com/office/drawing/2016/ink" xmlns:am3d="http://schemas.microsoft.com/office/drawing/2017/model3d" xmlns:o="urn:schemas-microsoft-com:office:office" xmlns:r="http://schemas.openxmlformats.org/officeDocument/2006/relationships" xmlns:m="http://schemas.openxmlformats.org/officeDocument/2006/math" xmlns:v="urn:schemas-microsoft-com:vml" xmlns:wp14="http://schemas.microsoft.com/office/word/2010/wordprocessingDrawing" xmlns:wp="http://schemas.openxmlformats.org/drawingml/2006/wordprocessingDrawing" xmlns:w10="urn:schemas-microsoft-com:office:word" xmlns:w="http://schemas.openxmlformats.org/wordprocessingml/2006/main" xmlns:w14="http://schemas.microsoft.com/office/word/2010/wordml" xmlns:w15="http://schemas.microsoft.com/office/word/2012/wordml" xmlns:w16cex="http://schemas.microsoft.com/office/word/2018/wordml/cex" xmlns:w16cid="http://schemas.microsoft.com/office/word/2016/wordml/cid" xmlns:w16="http://schemas.microsoft.com/office/word/2018/wordml" xmlns:w16se="http://schemas.microsoft.com/office/word/2015/wordml/symex" xmlns:wpg="http://schemas.microsoft.com/office/word/2010/wordprocessingGroup" xmlns:wpi="http://schemas.microsoft.com/office/word/2010/wordprocessingInk" xmlns:wne="http://schemas.microsoft.com/office/word/2006/wordml" xmlns:wps="http://schemas.microsoft.com/office/word/2010/wordprocessingShape" mc:Ignorable="w14 w15 w16se w16cid w16 w16cex wp14">
+<w:numbering xmlns:wpc="http://schemas.microsoft.com/office/word/2010/wordprocessingCanvas" xmlns:cx="http://schemas.microsoft.com/office/drawing/2014/chartex" xmlns:cx1="http://schemas.microsoft.com/office/drawing/2015/9/8/chartex" xmlns:cx2="http://schemas.microsoft.com/office/drawing/2015/10/21/chartex" xmlns:cx3="http://schemas.microsoft.com/office/drawing/2016/5/9/chartex" xmlns:cx4="http://schemas.microsoft.com/office/drawing/2016/5/10/chartex" xmlns:cx5="http://schemas.microsoft.com/office/drawing/2016/5/11/chartex" xmlns:cx6="http://schemas.microsoft.com/office/drawing/2016/5/12/chartex" xmlns:cx7="http://schemas.microsoft.com/office/drawing/2016/5/13/chartex" xmlns:cx8="http://schemas.microsoft.com/office/drawing/2016/5/14/chartex" xmlns:mc="http://schemas.openxmlformats.org/markup-compatibility/2006" xmlns:aink="http://schemas.microsoft.com/office/drawing/2016/ink" xmlns:am3d="http://schemas.microsoft.com/office/drawing/2017/model3d" xmlns:o="urn:schemas-microsoft-com:office:office" xmlns:r="http://schemas.openxmlformats.org/officeDocument/2006/relationships" xmlns:m="http://schemas.openxmlformats.org/officeDocument/2006/math" xmlns:v="urn:schemas-microsoft-com:vml" xmlns:wp14="http://schemas.microsoft.com/office/word/2010/wordprocessingDrawing" xmlns:wp="http://schemas.openxmlformats.org/drawingml/2006/wordprocessingDrawing" xmlns:w10="urn:schemas-microsoft-com:office:word" xmlns:w="http://schemas.openxmlformats.org/wordprocessingml/2006/main" xmlns:w14="http://schemas.microsoft.com/office/word/2010/wordml" xmlns:w15="http://schemas.microsoft.com/office/word/2012/wordml" xmlns:w16cid="http://schemas.microsoft.com/office/word/2016/wordml/cid" xmlns:w16se="http://schemas.microsoft.com/office/word/2015/wordml/symex" xmlns:wpg="http://schemas.microsoft.com/office/word/2010/wordprocessingGroup" xmlns:wpi="http://schemas.microsoft.com/office/word/2010/wordprocessingInk" xmlns:wne="http://schemas.microsoft.com/office/word/2006/wordml" xmlns:wps="http://schemas.microsoft.com/office/word/2010/wordprocessingShape" mc:Ignorable="w14 w15 w16se w16cid wp14">
   <w:abstractNum w:abstractNumId="0" w15:restartNumberingAfterBreak="0">
+    <w:nsid w:val="03266B0F"/>
+    <w:multiLevelType w:val="hybridMultilevel"/>
+    <w:tmpl w:val="F47E0F74"/>
+    <w:lvl w:ilvl="0" w:tplc="C168422C">
+      <w:start w:val="1"/>
+      <w:numFmt w:val="lowerLetter"/>
+      <w:suff w:val="nothing"/>
+      <w:lvlText w:val="%1"/>
+      <w:lvlJc w:val="left"/>
+      <w:pPr>
+        <w:ind w:left="0" w:firstLine="0"/>
+      </w:pPr>
+      <w:rPr>
+        <w:rFonts w:hint="default"/>
+      </w:rPr>
+    </w:lvl>
+    <w:lvl w:ilvl="1" w:tplc="08090019" w:tentative="1">
+      <w:start w:val="1"/>
+      <w:numFmt w:val="lowerLetter"/>
+      <w:lvlText w:val="%2."/>
+      <w:lvlJc w:val="left"/>
+      <w:pPr>
+        <w:ind w:left="1440" w:hanging="360"/>
+      </w:pPr>
+    </w:lvl>
+    <w:lvl w:ilvl="2" w:tplc="0809001B" w:tentative="1">
+      <w:start w:val="1"/>
+      <w:numFmt w:val="lowerRoman"/>
+      <w:lvlText w:val="%3."/>
+      <w:lvlJc w:val="right"/>
+      <w:pPr>
+        <w:ind w:left="2160" w:hanging="180"/>
+      </w:pPr>
+    </w:lvl>
+    <w:lvl w:ilvl="3" w:tplc="0809000F" w:tentative="1">
+      <w:start w:val="1"/>
+      <w:numFmt w:val="decimal"/>
+      <w:lvlText w:val="%4."/>
+      <w:lvlJc w:val="left"/>
+      <w:pPr>
+        <w:ind w:left="2880" w:hanging="360"/>
+      </w:pPr>
+    </w:lvl>
+    <w:lvl w:ilvl="4" w:tplc="08090019" w:tentative="1">
+      <w:start w:val="1"/>
+      <w:numFmt w:val="lowerLetter"/>
+      <w:lvlText w:val="%5."/>
+      <w:lvlJc w:val="left"/>
+      <w:pPr>
+        <w:ind w:left="3600" w:hanging="360"/>
+      </w:pPr>
+    </w:lvl>
+    <w:lvl w:ilvl="5" w:tplc="0809001B" w:tentative="1">
+      <w:start w:val="1"/>
+      <w:numFmt w:val="lowerRoman"/>
+      <w:lvlText w:val="%6."/>
+      <w:lvlJc w:val="right"/>
+      <w:pPr>
+        <w:ind w:left="4320" w:hanging="180"/>
+      </w:pPr>
+    </w:lvl>
+    <w:lvl w:ilvl="6" w:tplc="0809000F" w:tentative="1">
+      <w:start w:val="1"/>
+      <w:numFmt w:val="decimal"/>
+      <w:lvlText w:val="%7."/>
+      <w:lvlJc w:val="left"/>
+      <w:pPr>
+        <w:ind w:left="5040" w:hanging="360"/>
+      </w:pPr>
+    </w:lvl>
+    <w:lvl w:ilvl="7" w:tplc="08090019" w:tentative="1">
+      <w:start w:val="1"/>
+      <w:numFmt w:val="lowerLetter"/>
+      <w:lvlText w:val="%8."/>
+      <w:lvlJc w:val="left"/>
+      <w:pPr>
+        <w:ind w:left="5760" w:hanging="360"/>
+      </w:pPr>
+    </w:lvl>
+    <w:lvl w:ilvl="8" w:tplc="0809001B" w:tentative="1">
+      <w:start w:val="1"/>
+      <w:numFmt w:val="lowerRoman"/>
+      <w:lvlText w:val="%9."/>
+      <w:lvlJc w:val="right"/>
+      <w:pPr>
+        <w:ind w:left="6480" w:hanging="180"/>
+      </w:pPr>
+    </w:lvl>
+  </w:abstractNum>
+  <w:abstractNum w:abstractNumId="1" w15:restartNumberingAfterBreak="0">
+    <w:nsid w:val="3C873C86"/>
+    <w:multiLevelType w:val="hybridMultilevel"/>
+    <w:tmpl w:val="4932516C"/>
+    <w:lvl w:ilvl="0" w:tplc="EC0C0726">
+      <w:start w:val="1"/>
+      <w:numFmt w:val="lowerRoman"/>
+      <w:suff w:val="nothing"/>
+      <w:lvlText w:val="%1"/>
+      <w:lvlJc w:val="left"/>
+      <w:pPr>
+        <w:ind w:left="0" w:firstLine="0"/>
+      </w:pPr>
+      <w:rPr>
+        <w:rFonts w:hint="default"/>
+      </w:rPr>
+    </w:lvl>
+    <w:lvl w:ilvl="1" w:tplc="08090019" w:tentative="1">
+      <w:start w:val="1"/>
+      <w:numFmt w:val="lowerLetter"/>
+      <w:lvlText w:val="%2."/>
+      <w:lvlJc w:val="left"/>
+      <w:pPr>
+        <w:ind w:left="1440" w:hanging="360"/>
+      </w:pPr>
+    </w:lvl>
+    <w:lvl w:ilvl="2" w:tplc="0809001B" w:tentative="1">
+      <w:start w:val="1"/>
+      <w:numFmt w:val="lowerRoman"/>
+      <w:lvlText w:val="%3."/>
+      <w:lvlJc w:val="right"/>
+      <w:pPr>
+        <w:ind w:left="2160" w:hanging="180"/>
+      </w:pPr>
+    </w:lvl>
+    <w:lvl w:ilvl="3" w:tplc="0809000F" w:tentative="1">
+      <w:start w:val="1"/>
+      <w:numFmt w:val="decimal"/>
+      <w:lvlText w:val="%4."/>
+      <w:lvlJc w:val="left"/>
+      <w:pPr>
+        <w:ind w:left="2880" w:hanging="360"/>
+      </w:pPr>
+    </w:lvl>
+    <w:lvl w:ilvl="4" w:tplc="08090019" w:tentative="1">
+      <w:start w:val="1"/>
+      <w:numFmt w:val="lowerLetter"/>
+      <w:lvlText w:val="%5."/>
+      <w:lvlJc w:val="left"/>
+      <w:pPr>
+        <w:ind w:left="3600" w:hanging="360"/>
+      </w:pPr>
+    </w:lvl>
+    <w:lvl w:ilvl="5" w:tplc="0809001B" w:tentative="1">
+      <w:start w:val="1"/>
+      <w:numFmt w:val="lowerRoman"/>
+      <w:lvlText w:val="%6."/>
+      <w:lvlJc w:val="right"/>
+      <w:pPr>
+        <w:ind w:left="4320" w:hanging="180"/>
+      </w:pPr>
+    </w:lvl>
+    <w:lvl w:ilvl="6" w:tplc="0809000F" w:tentative="1">
+      <w:start w:val="1"/>
+      <w:numFmt w:val="decimal"/>
+      <w:lvlText w:val="%7."/>
+      <w:lvlJc w:val="left"/>
+      <w:pPr>
+        <w:ind w:left="5040" w:hanging="360"/>
+      </w:pPr>
+    </w:lvl>
+    <w:lvl w:ilvl="7" w:tplc="08090019" w:tentative="1">
+      <w:start w:val="1"/>
+      <w:numFmt w:val="lowerLetter"/>
+      <w:lvlText w:val="%8."/>
+      <w:lvlJc w:val="left"/>
+      <w:pPr>
+        <w:ind w:left="5760" w:hanging="360"/>
+      </w:pPr>
+    </w:lvl>
+    <w:lvl w:ilvl="8" w:tplc="0809001B" w:tentative="1">
+      <w:start w:val="1"/>
+      <w:numFmt w:val="lowerRoman"/>
+      <w:lvlText w:val="%9."/>
+      <w:lvlJc w:val="right"/>
+      <w:pPr>
+        <w:ind w:left="6480" w:hanging="180"/>
+      </w:pPr>
+    </w:lvl>
+  </w:abstractNum>
+  <w:abstractNum w:abstractNumId="2" w15:restartNumberingAfterBreak="0">
     <w:nsid w:val="51805868"/>
     <w:multiLevelType w:val="hybridMultilevel"/>
     <w:tmpl w:val="AC76A3A0"/>
@@ -1795,14 +2226,113 @@
       </w:rPr>
     </w:lvl>
   </w:abstractNum>
+  <w:abstractNum w:abstractNumId="3" w15:restartNumberingAfterBreak="0">
+    <w:nsid w:val="6ED77693"/>
+    <w:multiLevelType w:val="hybridMultilevel"/>
+    <w:tmpl w:val="A686F2F2"/>
+    <w:lvl w:ilvl="0" w:tplc="B9B876D0">
+      <w:start w:val="1"/>
+      <w:numFmt w:val="decimal"/>
+      <w:suff w:val="nothing"/>
+      <w:lvlText w:val="%1"/>
+      <w:lvlJc w:val="left"/>
+      <w:pPr>
+        <w:ind w:left="0" w:firstLine="0"/>
+      </w:pPr>
+      <w:rPr>
+        <w:rFonts w:hint="default"/>
+      </w:rPr>
+    </w:lvl>
+    <w:lvl w:ilvl="1" w:tplc="08090019" w:tentative="1">
+      <w:start w:val="1"/>
+      <w:numFmt w:val="lowerLetter"/>
+      <w:lvlText w:val="%2."/>
+      <w:lvlJc w:val="left"/>
+      <w:pPr>
+        <w:ind w:left="1440" w:hanging="360"/>
+      </w:pPr>
+    </w:lvl>
+    <w:lvl w:ilvl="2" w:tplc="0809001B" w:tentative="1">
+      <w:start w:val="1"/>
+      <w:numFmt w:val="lowerRoman"/>
+      <w:lvlText w:val="%3."/>
+      <w:lvlJc w:val="right"/>
+      <w:pPr>
+        <w:ind w:left="2160" w:hanging="180"/>
+      </w:pPr>
+    </w:lvl>
+    <w:lvl w:ilvl="3" w:tplc="0809000F" w:tentative="1">
+      <w:start w:val="1"/>
+      <w:numFmt w:val="decimal"/>
+      <w:lvlText w:val="%4."/>
+      <w:lvlJc w:val="left"/>
+      <w:pPr>
+        <w:ind w:left="2880" w:hanging="360"/>
+      </w:pPr>
+    </w:lvl>
+    <w:lvl w:ilvl="4" w:tplc="08090019" w:tentative="1">
+      <w:start w:val="1"/>
+      <w:numFmt w:val="lowerLetter"/>
+      <w:lvlText w:val="%5."/>
+      <w:lvlJc w:val="left"/>
+      <w:pPr>
+        <w:ind w:left="3600" w:hanging="360"/>
+      </w:pPr>
+    </w:lvl>
+    <w:lvl w:ilvl="5" w:tplc="0809001B" w:tentative="1">
+      <w:start w:val="1"/>
+      <w:numFmt w:val="lowerRoman"/>
+      <w:lvlText w:val="%6."/>
+      <w:lvlJc w:val="right"/>
+      <w:pPr>
+        <w:ind w:left="4320" w:hanging="180"/>
+      </w:pPr>
+    </w:lvl>
+    <w:lvl w:ilvl="6" w:tplc="0809000F" w:tentative="1">
+      <w:start w:val="1"/>
+      <w:numFmt w:val="decimal"/>
+      <w:lvlText w:val="%7."/>
+      <w:lvlJc w:val="left"/>
+      <w:pPr>
+        <w:ind w:left="5040" w:hanging="360"/>
+      </w:pPr>
+    </w:lvl>
+    <w:lvl w:ilvl="7" w:tplc="08090019" w:tentative="1">
+      <w:start w:val="1"/>
+      <w:numFmt w:val="lowerLetter"/>
+      <w:lvlText w:val="%8."/>
+      <w:lvlJc w:val="left"/>
+      <w:pPr>
+        <w:ind w:left="5760" w:hanging="360"/>
+      </w:pPr>
+    </w:lvl>
+    <w:lvl w:ilvl="8" w:tplc="0809001B" w:tentative="1">
+      <w:start w:val="1"/>
+      <w:numFmt w:val="lowerRoman"/>
+      <w:lvlText w:val="%9."/>
+      <w:lvlJc w:val="right"/>
+      <w:pPr>
+        <w:ind w:left="6480" w:hanging="180"/>
+      </w:pPr>
+    </w:lvl>
+  </w:abstractNum>
   <w:num w:numId="1">
+    <w:abstractNumId w:val="2"/>
+  </w:num>
+  <w:num w:numId="2">
+    <w:abstractNumId w:val="3"/>
+  </w:num>
+  <w:num w:numId="3">
     <w:abstractNumId w:val="0"/>
+  </w:num>
+  <w:num w:numId="4">
+    <w:abstractNumId w:val="1"/>
   </w:num>
 </w:numbering>
 </file>
 
 <file path=word/styles.xml><?xml version="1.0" encoding="utf-8"?>
-<w:styles xmlns:mc="http://schemas.openxmlformats.org/markup-compatibility/2006" xmlns:r="http://schemas.openxmlformats.org/officeDocument/2006/relationships" xmlns:w="http://schemas.openxmlformats.org/wordprocessingml/2006/main" xmlns:w14="http://schemas.microsoft.com/office/word/2010/wordml" xmlns:w15="http://schemas.microsoft.com/office/word/2012/wordml" xmlns:w16cex="http://schemas.microsoft.com/office/word/2018/wordml/cex" xmlns:w16cid="http://schemas.microsoft.com/office/word/2016/wordml/cid" xmlns:w16="http://schemas.microsoft.com/office/word/2018/wordml" xmlns:w16se="http://schemas.microsoft.com/office/word/2015/wordml/symex" mc:Ignorable="w14 w15 w16se w16cid w16 w16cex">
+<w:styles xmlns:mc="http://schemas.openxmlformats.org/markup-compatibility/2006" xmlns:r="http://schemas.openxmlformats.org/officeDocument/2006/relationships" xmlns:w="http://schemas.openxmlformats.org/wordprocessingml/2006/main" xmlns:w14="http://schemas.microsoft.com/office/word/2010/wordml" xmlns:w15="http://schemas.microsoft.com/office/word/2012/wordml" xmlns:w16cid="http://schemas.microsoft.com/office/word/2016/wordml/cid" xmlns:w16se="http://schemas.microsoft.com/office/word/2015/wordml/symex" mc:Ignorable="w14 w15 w16se w16cid">
   <w:docDefaults>
     <w:rPrDefault>
       <w:rPr>
@@ -2243,6 +2773,50 @@
       <w:szCs w:val="26"/>
     </w:rPr>
   </w:style>
+  <w:style w:type="paragraph" w:styleId="Heading3">
+    <w:name w:val="heading 3"/>
+    <w:basedOn w:val="Normal"/>
+    <w:next w:val="Normal"/>
+    <w:link w:val="Heading3Char"/>
+    <w:uiPriority w:val="9"/>
+    <w:unhideWhenUsed/>
+    <w:qFormat/>
+    <w:rsid w:val="00042C74"/>
+    <w:pPr>
+      <w:keepNext/>
+      <w:keepLines/>
+      <w:spacing w:before="40" w:after="0"/>
+      <w:outlineLvl w:val="2"/>
+    </w:pPr>
+    <w:rPr>
+      <w:rFonts w:asciiTheme="majorHAnsi" w:eastAsiaTheme="majorEastAsia" w:hAnsiTheme="majorHAnsi" w:cstheme="majorBidi"/>
+      <w:color w:val="1F3763" w:themeColor="accent1" w:themeShade="7F"/>
+      <w:sz w:val="24"/>
+      <w:szCs w:val="24"/>
+    </w:rPr>
+  </w:style>
+  <w:style w:type="paragraph" w:styleId="Heading4">
+    <w:name w:val="heading 4"/>
+    <w:basedOn w:val="Normal"/>
+    <w:next w:val="Normal"/>
+    <w:link w:val="Heading4Char"/>
+    <w:uiPriority w:val="9"/>
+    <w:unhideWhenUsed/>
+    <w:qFormat/>
+    <w:rsid w:val="00042C74"/>
+    <w:pPr>
+      <w:keepNext/>
+      <w:keepLines/>
+      <w:spacing w:before="40" w:after="0"/>
+      <w:outlineLvl w:val="3"/>
+    </w:pPr>
+    <w:rPr>
+      <w:rFonts w:asciiTheme="majorHAnsi" w:eastAsiaTheme="majorEastAsia" w:hAnsiTheme="majorHAnsi" w:cstheme="majorBidi"/>
+      <w:i/>
+      <w:iCs/>
+      <w:color w:val="2F5496" w:themeColor="accent1" w:themeShade="BF"/>
+    </w:rPr>
+  </w:style>
   <w:style w:type="character" w:default="1" w:styleId="DefaultParagraphFont">
     <w:name w:val="Default Paragraph Font"/>
     <w:uiPriority w:val="1"/>
@@ -2464,6 +3038,51 @@
       <w:spacing w:after="100"/>
       <w:ind w:left="220"/>
     </w:pPr>
+  </w:style>
+  <w:style w:type="table" w:styleId="TableGrid">
+    <w:name w:val="Table Grid"/>
+    <w:basedOn w:val="TableNormal"/>
+    <w:uiPriority w:val="39"/>
+    <w:rsid w:val="00042C74"/>
+    <w:pPr>
+      <w:spacing w:after="0" w:line="240" w:lineRule="auto"/>
+    </w:pPr>
+    <w:tblPr>
+      <w:tblBorders>
+        <w:top w:val="single" w:sz="4" w:space="0" w:color="auto"/>
+        <w:left w:val="single" w:sz="4" w:space="0" w:color="auto"/>
+        <w:bottom w:val="single" w:sz="4" w:space="0" w:color="auto"/>
+        <w:right w:val="single" w:sz="4" w:space="0" w:color="auto"/>
+        <w:insideH w:val="single" w:sz="4" w:space="0" w:color="auto"/>
+        <w:insideV w:val="single" w:sz="4" w:space="0" w:color="auto"/>
+      </w:tblBorders>
+    </w:tblPr>
+  </w:style>
+  <w:style w:type="character" w:customStyle="1" w:styleId="Heading3Char">
+    <w:name w:val="Heading 3 Char"/>
+    <w:basedOn w:val="DefaultParagraphFont"/>
+    <w:link w:val="Heading3"/>
+    <w:uiPriority w:val="9"/>
+    <w:rsid w:val="00042C74"/>
+    <w:rPr>
+      <w:rFonts w:asciiTheme="majorHAnsi" w:eastAsiaTheme="majorEastAsia" w:hAnsiTheme="majorHAnsi" w:cstheme="majorBidi"/>
+      <w:color w:val="1F3763" w:themeColor="accent1" w:themeShade="7F"/>
+      <w:sz w:val="24"/>
+      <w:szCs w:val="24"/>
+    </w:rPr>
+  </w:style>
+  <w:style w:type="character" w:customStyle="1" w:styleId="Heading4Char">
+    <w:name w:val="Heading 4 Char"/>
+    <w:basedOn w:val="DefaultParagraphFont"/>
+    <w:link w:val="Heading4"/>
+    <w:uiPriority w:val="9"/>
+    <w:rsid w:val="00042C74"/>
+    <w:rPr>
+      <w:rFonts w:asciiTheme="majorHAnsi" w:eastAsiaTheme="majorEastAsia" w:hAnsiTheme="majorHAnsi" w:cstheme="majorBidi"/>
+      <w:i/>
+      <w:iCs/>
+      <w:color w:val="2F5496" w:themeColor="accent1" w:themeShade="BF"/>
+    </w:rPr>
   </w:style>
 </w:styles>
 </file>

</xml_diff>

<commit_message>
Added 'Create AI' to numbered objectives
Added all information about what the AI should be able to do in the final program. Also updated the contents page to reflect new pages.
</commit_message>
<xml_diff>
--- a/Writeup.docx
+++ b/Writeup.docx
@@ -1,6 +1,6 @@
 
 <file path=word/document.xml><?xml version="1.0" encoding="utf-8"?>
-<w:document xmlns:wpc="http://schemas.microsoft.com/office/word/2010/wordprocessingCanvas" xmlns:cx="http://schemas.microsoft.com/office/drawing/2014/chartex" xmlns:cx1="http://schemas.microsoft.com/office/drawing/2015/9/8/chartex" xmlns:cx2="http://schemas.microsoft.com/office/drawing/2015/10/21/chartex" xmlns:cx3="http://schemas.microsoft.com/office/drawing/2016/5/9/chartex" xmlns:cx4="http://schemas.microsoft.com/office/drawing/2016/5/10/chartex" xmlns:cx5="http://schemas.microsoft.com/office/drawing/2016/5/11/chartex" xmlns:cx6="http://schemas.microsoft.com/office/drawing/2016/5/12/chartex" xmlns:cx7="http://schemas.microsoft.com/office/drawing/2016/5/13/chartex" xmlns:cx8="http://schemas.microsoft.com/office/drawing/2016/5/14/chartex" xmlns:mc="http://schemas.openxmlformats.org/markup-compatibility/2006" xmlns:aink="http://schemas.microsoft.com/office/drawing/2016/ink" xmlns:am3d="http://schemas.microsoft.com/office/drawing/2017/model3d" xmlns:o="urn:schemas-microsoft-com:office:office" xmlns:r="http://schemas.openxmlformats.org/officeDocument/2006/relationships" xmlns:m="http://schemas.openxmlformats.org/officeDocument/2006/math" xmlns:v="urn:schemas-microsoft-com:vml" xmlns:wp14="http://schemas.microsoft.com/office/word/2010/wordprocessingDrawing" xmlns:wp="http://schemas.openxmlformats.org/drawingml/2006/wordprocessingDrawing" xmlns:w10="urn:schemas-microsoft-com:office:word" xmlns:w="http://schemas.openxmlformats.org/wordprocessingml/2006/main" xmlns:w14="http://schemas.microsoft.com/office/word/2010/wordml" xmlns:w15="http://schemas.microsoft.com/office/word/2012/wordml" xmlns:w16cid="http://schemas.microsoft.com/office/word/2016/wordml/cid" xmlns:w16se="http://schemas.microsoft.com/office/word/2015/wordml/symex" xmlns:wpg="http://schemas.microsoft.com/office/word/2010/wordprocessingGroup" xmlns:wpi="http://schemas.microsoft.com/office/word/2010/wordprocessingInk" xmlns:wne="http://schemas.microsoft.com/office/word/2006/wordml" xmlns:wps="http://schemas.microsoft.com/office/word/2010/wordprocessingShape" mc:Ignorable="w14 w15 w16se w16cid wp14">
+<w:document xmlns:wpc="http://schemas.microsoft.com/office/word/2010/wordprocessingCanvas" xmlns:cx="http://schemas.microsoft.com/office/drawing/2014/chartex" xmlns:cx1="http://schemas.microsoft.com/office/drawing/2015/9/8/chartex" xmlns:cx2="http://schemas.microsoft.com/office/drawing/2015/10/21/chartex" xmlns:cx3="http://schemas.microsoft.com/office/drawing/2016/5/9/chartex" xmlns:cx4="http://schemas.microsoft.com/office/drawing/2016/5/10/chartex" xmlns:cx5="http://schemas.microsoft.com/office/drawing/2016/5/11/chartex" xmlns:cx6="http://schemas.microsoft.com/office/drawing/2016/5/12/chartex" xmlns:cx7="http://schemas.microsoft.com/office/drawing/2016/5/13/chartex" xmlns:cx8="http://schemas.microsoft.com/office/drawing/2016/5/14/chartex" xmlns:mc="http://schemas.openxmlformats.org/markup-compatibility/2006" xmlns:aink="http://schemas.microsoft.com/office/drawing/2016/ink" xmlns:am3d="http://schemas.microsoft.com/office/drawing/2017/model3d" xmlns:o="urn:schemas-microsoft-com:office:office" xmlns:r="http://schemas.openxmlformats.org/officeDocument/2006/relationships" xmlns:m="http://schemas.openxmlformats.org/officeDocument/2006/math" xmlns:v="urn:schemas-microsoft-com:vml" xmlns:wp14="http://schemas.microsoft.com/office/word/2010/wordprocessingDrawing" xmlns:wp="http://schemas.openxmlformats.org/drawingml/2006/wordprocessingDrawing" xmlns:w10="urn:schemas-microsoft-com:office:word" xmlns:w="http://schemas.openxmlformats.org/wordprocessingml/2006/main" xmlns:w14="http://schemas.microsoft.com/office/word/2010/wordml" xmlns:w15="http://schemas.microsoft.com/office/word/2012/wordml" xmlns:w16cex="http://schemas.microsoft.com/office/word/2018/wordml/cex" xmlns:w16cid="http://schemas.microsoft.com/office/word/2016/wordml/cid" xmlns:w16="http://schemas.microsoft.com/office/word/2018/wordml" xmlns:w16se="http://schemas.microsoft.com/office/word/2015/wordml/symex" xmlns:wpg="http://schemas.microsoft.com/office/word/2010/wordprocessingGroup" xmlns:wpi="http://schemas.microsoft.com/office/word/2010/wordprocessingInk" xmlns:wne="http://schemas.microsoft.com/office/word/2006/wordml" xmlns:wps="http://schemas.microsoft.com/office/word/2010/wordprocessingShape" mc:Ignorable="w14 w15 w16se w16cid w16 w16cex wp14">
   <w:body>
     <w:p/>
     <w:p>
@@ -265,7 +265,7 @@
           <w:r>
             <w:fldChar w:fldCharType="separate"/>
           </w:r>
-          <w:hyperlink w:anchor="_Toc52958804" w:history="1">
+          <w:hyperlink w:anchor="_Toc53311797" w:history="1">
             <w:r>
               <w:rPr>
                 <w:rStyle w:val="Hyperlink"/>
@@ -292,7 +292,7 @@
                 <w:noProof/>
                 <w:webHidden/>
               </w:rPr>
-              <w:instrText xml:space="preserve"> PAGEREF _Toc52958804 \h </w:instrText>
+              <w:instrText xml:space="preserve"> PAGEREF _Toc53311797 \h </w:instrText>
             </w:r>
             <w:r>
               <w:rPr>
@@ -335,7 +335,7 @@
               <w:lang w:eastAsia="en-GB"/>
             </w:rPr>
           </w:pPr>
-          <w:hyperlink w:anchor="_Toc52958805" w:history="1">
+          <w:hyperlink w:anchor="_Toc53311798" w:history="1">
             <w:r>
               <w:rPr>
                 <w:rStyle w:val="Hyperlink"/>
@@ -362,7 +362,7 @@
                 <w:noProof/>
                 <w:webHidden/>
               </w:rPr>
-              <w:instrText xml:space="preserve"> PAGEREF _Toc52958805 \h </w:instrText>
+              <w:instrText xml:space="preserve"> PAGEREF _Toc53311798 \h </w:instrText>
             </w:r>
             <w:r>
               <w:rPr>
@@ -405,7 +405,7 @@
               <w:lang w:eastAsia="en-GB"/>
             </w:rPr>
           </w:pPr>
-          <w:hyperlink w:anchor="_Toc52958806" w:history="1">
+          <w:hyperlink w:anchor="_Toc53311799" w:history="1">
             <w:r>
               <w:rPr>
                 <w:rStyle w:val="Hyperlink"/>
@@ -432,7 +432,7 @@
                 <w:noProof/>
                 <w:webHidden/>
               </w:rPr>
-              <w:instrText xml:space="preserve"> PAGEREF _Toc52958806 \h </w:instrText>
+              <w:instrText xml:space="preserve"> PAGEREF _Toc53311799 \h </w:instrText>
             </w:r>
             <w:r>
               <w:rPr>
@@ -475,7 +475,7 @@
               <w:lang w:eastAsia="en-GB"/>
             </w:rPr>
           </w:pPr>
-          <w:hyperlink w:anchor="_Toc52958807" w:history="1">
+          <w:hyperlink w:anchor="_Toc53311800" w:history="1">
             <w:r>
               <w:rPr>
                 <w:rStyle w:val="Hyperlink"/>
@@ -502,7 +502,7 @@
                 <w:noProof/>
                 <w:webHidden/>
               </w:rPr>
-              <w:instrText xml:space="preserve"> PAGEREF _Toc52958807 \h </w:instrText>
+              <w:instrText xml:space="preserve"> PAGEREF _Toc53311800 \h </w:instrText>
             </w:r>
             <w:r>
               <w:rPr>
@@ -545,7 +545,7 @@
               <w:lang w:eastAsia="en-GB"/>
             </w:rPr>
           </w:pPr>
-          <w:hyperlink w:anchor="_Toc52958808" w:history="1">
+          <w:hyperlink w:anchor="_Toc53311801" w:history="1">
             <w:r>
               <w:rPr>
                 <w:rStyle w:val="Hyperlink"/>
@@ -572,7 +572,7 @@
                 <w:noProof/>
                 <w:webHidden/>
               </w:rPr>
-              <w:instrText xml:space="preserve"> PAGEREF _Toc52958808 \h </w:instrText>
+              <w:instrText xml:space="preserve"> PAGEREF _Toc53311801 \h </w:instrText>
             </w:r>
             <w:r>
               <w:rPr>
@@ -592,7 +592,7 @@
                 <w:noProof/>
                 <w:webHidden/>
               </w:rPr>
-              <w:t>5</w:t>
+              <w:t>7</w:t>
             </w:r>
             <w:r>
               <w:rPr>
@@ -615,7 +615,7 @@
               <w:lang w:eastAsia="en-GB"/>
             </w:rPr>
           </w:pPr>
-          <w:hyperlink w:anchor="_Toc52958809" w:history="1">
+          <w:hyperlink w:anchor="_Toc53311802" w:history="1">
             <w:r>
               <w:rPr>
                 <w:rStyle w:val="Hyperlink"/>
@@ -642,7 +642,7 @@
                 <w:noProof/>
                 <w:webHidden/>
               </w:rPr>
-              <w:instrText xml:space="preserve"> PAGEREF _Toc52958809 \h </w:instrText>
+              <w:instrText xml:space="preserve"> PAGEREF _Toc53311802 \h </w:instrText>
             </w:r>
             <w:r>
               <w:rPr>
@@ -662,7 +662,7 @@
                 <w:noProof/>
                 <w:webHidden/>
               </w:rPr>
-              <w:t>6</w:t>
+              <w:t>8</w:t>
             </w:r>
             <w:r>
               <w:rPr>
@@ -685,7 +685,7 @@
               <w:lang w:eastAsia="en-GB"/>
             </w:rPr>
           </w:pPr>
-          <w:hyperlink w:anchor="_Toc52958810" w:history="1">
+          <w:hyperlink w:anchor="_Toc53311803" w:history="1">
             <w:r>
               <w:rPr>
                 <w:rStyle w:val="Hyperlink"/>
@@ -712,7 +712,7 @@
                 <w:noProof/>
                 <w:webHidden/>
               </w:rPr>
-              <w:instrText xml:space="preserve"> PAGEREF _Toc52958810 \h </w:instrText>
+              <w:instrText xml:space="preserve"> PAGEREF _Toc53311803 \h </w:instrText>
             </w:r>
             <w:r>
               <w:rPr>
@@ -732,7 +732,7 @@
                 <w:noProof/>
                 <w:webHidden/>
               </w:rPr>
-              <w:t>7</w:t>
+              <w:t>9</w:t>
             </w:r>
             <w:r>
               <w:rPr>
@@ -755,7 +755,7 @@
               <w:lang w:eastAsia="en-GB"/>
             </w:rPr>
           </w:pPr>
-          <w:hyperlink w:anchor="_Toc52958811" w:history="1">
+          <w:hyperlink w:anchor="_Toc53311804" w:history="1">
             <w:r>
               <w:rPr>
                 <w:rStyle w:val="Hyperlink"/>
@@ -782,7 +782,7 @@
                 <w:noProof/>
                 <w:webHidden/>
               </w:rPr>
-              <w:instrText xml:space="preserve"> PAGEREF _Toc52958811 \h </w:instrText>
+              <w:instrText xml:space="preserve"> PAGEREF _Toc53311804 \h </w:instrText>
             </w:r>
             <w:r>
               <w:rPr>
@@ -802,7 +802,7 @@
                 <w:noProof/>
                 <w:webHidden/>
               </w:rPr>
-              <w:t>8</w:t>
+              <w:t>10</w:t>
             </w:r>
             <w:r>
               <w:rPr>
@@ -839,7 +839,7 @@
           <w:szCs w:val="40"/>
         </w:rPr>
       </w:pPr>
-      <w:bookmarkStart w:id="0" w:name="_Toc52958804"/>
+      <w:bookmarkStart w:id="0" w:name="_Toc53311797"/>
       <w:r>
         <w:rPr>
           <w:sz w:val="40"/>
@@ -854,7 +854,7 @@
       <w:pPr>
         <w:pStyle w:val="Heading2"/>
       </w:pPr>
-      <w:bookmarkStart w:id="1" w:name="_Toc52958805"/>
+      <w:bookmarkStart w:id="1" w:name="_Toc53311798"/>
       <w:r>
         <w:t>Introduction</w:t>
       </w:r>
@@ -1016,7 +1016,7 @@
       <w:pPr>
         <w:pStyle w:val="Heading2"/>
       </w:pPr>
-      <w:bookmarkStart w:id="2" w:name="_Toc52958806"/>
+      <w:bookmarkStart w:id="2" w:name="_Toc53311799"/>
       <w:r>
         <w:t>Identification of Programming Language</w:t>
       </w:r>
@@ -1292,7 +1292,7 @@
       <w:pPr>
         <w:pStyle w:val="Heading2"/>
       </w:pPr>
-      <w:bookmarkStart w:id="3" w:name="_Toc52958807"/>
+      <w:bookmarkStart w:id="3" w:name="_Toc53311800"/>
       <w:r>
         <w:t>Numbered Objectives</w:t>
       </w:r>
@@ -1316,17 +1316,13 @@
       <w:tr>
         <w:tc>
           <w:tcPr>
-            <w:tcW w:w="328" w:type="dxa"/>
-          </w:tcPr>
-          <w:p/>
-        </w:tc>
-        <w:tc>
-          <w:tcPr>
-            <w:tcW w:w="1835" w:type="dxa"/>
+            <w:tcW w:w="2163" w:type="dxa"/>
+            <w:gridSpan w:val="2"/>
           </w:tcPr>
           <w:p>
             <w:pPr>
               <w:pStyle w:val="Heading4"/>
+              <w:outlineLvl w:val="3"/>
               <w:rPr>
                 <w:i w:val="0"/>
                 <w:iCs w:val="0"/>
@@ -1348,6 +1344,7 @@
           <w:p>
             <w:pPr>
               <w:pStyle w:val="Heading4"/>
+              <w:outlineLvl w:val="3"/>
               <w:rPr>
                 <w:i w:val="0"/>
                 <w:iCs w:val="0"/>
@@ -1370,6 +1367,7 @@
           <w:p>
             <w:pPr>
               <w:pStyle w:val="Heading4"/>
+              <w:outlineLvl w:val="3"/>
               <w:rPr>
                 <w:i w:val="0"/>
                 <w:iCs w:val="0"/>
@@ -1392,6 +1390,7 @@
           <w:p>
             <w:pPr>
               <w:pStyle w:val="Heading4"/>
+              <w:outlineLvl w:val="3"/>
               <w:rPr>
                 <w:i w:val="0"/>
                 <w:iCs w:val="0"/>
@@ -1411,6 +1410,7 @@
         <w:tc>
           <w:tcPr>
             <w:tcW w:w="328" w:type="dxa"/>
+            <w:vMerge w:val="restart"/>
           </w:tcPr>
           <w:p>
             <w:pPr>
@@ -1428,18 +1428,110 @@
         <w:tc>
           <w:tcPr>
             <w:tcW w:w="1835" w:type="dxa"/>
+            <w:vMerge w:val="restart"/>
+          </w:tcPr>
+          <w:p>
+            <w:r>
+              <w:t>Create an AI that can learn from experience from human actions</w:t>
+            </w:r>
+          </w:p>
+        </w:tc>
+        <w:tc>
+          <w:tcPr>
+            <w:tcW w:w="1737" w:type="dxa"/>
+            <w:vMerge w:val="restart"/>
+          </w:tcPr>
+          <w:p>
+            <w:r>
+              <w:t>A human will complete a task and the AI will try to replicate that task as best it can. As the human does more tasks the AI needs to learn to do all tasks like the human</w:t>
+            </w:r>
+          </w:p>
+        </w:tc>
+        <w:tc>
+          <w:tcPr>
+            <w:tcW w:w="348" w:type="dxa"/>
+            <w:vMerge w:val="restart"/>
+          </w:tcPr>
+          <w:p>
+            <w:pPr>
+              <w:pStyle w:val="ListParagraph"/>
+              <w:numPr>
+                <w:ilvl w:val="0"/>
+                <w:numId w:val="3"/>
+              </w:numPr>
+            </w:pPr>
+          </w:p>
+        </w:tc>
+        <w:tc>
+          <w:tcPr>
+            <w:tcW w:w="2210" w:type="dxa"/>
+            <w:vMerge w:val="restart"/>
+          </w:tcPr>
+          <w:p>
+            <w:r>
+              <w:t>A working neural network must be made</w:t>
+            </w:r>
+          </w:p>
+        </w:tc>
+        <w:tc>
+          <w:tcPr>
+            <w:tcW w:w="341" w:type="dxa"/>
+          </w:tcPr>
+          <w:p>
+            <w:pPr>
+              <w:pStyle w:val="ListParagraph"/>
+              <w:numPr>
+                <w:ilvl w:val="0"/>
+                <w:numId w:val="4"/>
+              </w:numPr>
+            </w:pPr>
+          </w:p>
+        </w:tc>
+        <w:tc>
+          <w:tcPr>
+            <w:tcW w:w="2217" w:type="dxa"/>
+          </w:tcPr>
+          <w:p>
+            <w:r>
+              <w:t>Be able to feed in an array of floating-point values and receive an array of floating-point values as an output</w:t>
+            </w:r>
+          </w:p>
+        </w:tc>
+      </w:tr>
+      <w:tr>
+        <w:tc>
+          <w:tcPr>
+            <w:tcW w:w="328" w:type="dxa"/>
+            <w:vMerge/>
+          </w:tcPr>
+          <w:p>
+            <w:pPr>
+              <w:pStyle w:val="ListParagraph"/>
+              <w:numPr>
+                <w:ilvl w:val="0"/>
+                <w:numId w:val="2"/>
+              </w:numPr>
+            </w:pPr>
+          </w:p>
+        </w:tc>
+        <w:tc>
+          <w:tcPr>
+            <w:tcW w:w="1835" w:type="dxa"/>
+            <w:vMerge/>
           </w:tcPr>
           <w:p/>
         </w:tc>
         <w:tc>
           <w:tcPr>
             <w:tcW w:w="1737" w:type="dxa"/>
+            <w:vMerge/>
           </w:tcPr>
           <w:p/>
         </w:tc>
         <w:tc>
           <w:tcPr>
             <w:tcW w:w="348" w:type="dxa"/>
+            <w:vMerge/>
           </w:tcPr>
           <w:p>
             <w:pPr>
@@ -1454,6 +1546,7 @@
         <w:tc>
           <w:tcPr>
             <w:tcW w:w="2210" w:type="dxa"/>
+            <w:vMerge/>
           </w:tcPr>
           <w:p/>
         </w:tc>
@@ -1475,7 +1568,1182 @@
           <w:tcPr>
             <w:tcW w:w="2217" w:type="dxa"/>
           </w:tcPr>
+          <w:p>
+            <w:r>
+              <w:t>The neural network must have a runtime defined number of layers and number of neurons in each layer</w:t>
+            </w:r>
+          </w:p>
+        </w:tc>
+      </w:tr>
+      <w:tr>
+        <w:tc>
+          <w:tcPr>
+            <w:tcW w:w="328" w:type="dxa"/>
+            <w:vMerge/>
+          </w:tcPr>
+          <w:p>
+            <w:pPr>
+              <w:pStyle w:val="ListParagraph"/>
+              <w:numPr>
+                <w:ilvl w:val="0"/>
+                <w:numId w:val="2"/>
+              </w:numPr>
+            </w:pPr>
+          </w:p>
+        </w:tc>
+        <w:tc>
+          <w:tcPr>
+            <w:tcW w:w="1835" w:type="dxa"/>
+            <w:vMerge/>
+          </w:tcPr>
           <w:p/>
+        </w:tc>
+        <w:tc>
+          <w:tcPr>
+            <w:tcW w:w="1737" w:type="dxa"/>
+            <w:vMerge/>
+          </w:tcPr>
+          <w:p/>
+        </w:tc>
+        <w:tc>
+          <w:tcPr>
+            <w:tcW w:w="348" w:type="dxa"/>
+            <w:vMerge/>
+          </w:tcPr>
+          <w:p>
+            <w:pPr>
+              <w:pStyle w:val="ListParagraph"/>
+              <w:numPr>
+                <w:ilvl w:val="0"/>
+                <w:numId w:val="3"/>
+              </w:numPr>
+            </w:pPr>
+          </w:p>
+        </w:tc>
+        <w:tc>
+          <w:tcPr>
+            <w:tcW w:w="2210" w:type="dxa"/>
+            <w:vMerge/>
+          </w:tcPr>
+          <w:p/>
+        </w:tc>
+        <w:tc>
+          <w:tcPr>
+            <w:tcW w:w="341" w:type="dxa"/>
+          </w:tcPr>
+          <w:p>
+            <w:pPr>
+              <w:pStyle w:val="ListParagraph"/>
+              <w:numPr>
+                <w:ilvl w:val="0"/>
+                <w:numId w:val="4"/>
+              </w:numPr>
+            </w:pPr>
+          </w:p>
+        </w:tc>
+        <w:tc>
+          <w:tcPr>
+            <w:tcW w:w="2217" w:type="dxa"/>
+          </w:tcPr>
+          <w:p>
+            <w:r>
+              <w:t>Be able to apply different activation functions to different layers</w:t>
+            </w:r>
+          </w:p>
+        </w:tc>
+      </w:tr>
+      <w:tr>
+        <w:tc>
+          <w:tcPr>
+            <w:tcW w:w="328" w:type="dxa"/>
+            <w:vMerge/>
+          </w:tcPr>
+          <w:p>
+            <w:pPr>
+              <w:pStyle w:val="ListParagraph"/>
+              <w:numPr>
+                <w:ilvl w:val="0"/>
+                <w:numId w:val="2"/>
+              </w:numPr>
+            </w:pPr>
+          </w:p>
+        </w:tc>
+        <w:tc>
+          <w:tcPr>
+            <w:tcW w:w="1835" w:type="dxa"/>
+            <w:vMerge/>
+          </w:tcPr>
+          <w:p/>
+        </w:tc>
+        <w:tc>
+          <w:tcPr>
+            <w:tcW w:w="1737" w:type="dxa"/>
+            <w:vMerge/>
+          </w:tcPr>
+          <w:p/>
+        </w:tc>
+        <w:tc>
+          <w:tcPr>
+            <w:tcW w:w="348" w:type="dxa"/>
+            <w:vMerge/>
+          </w:tcPr>
+          <w:p>
+            <w:pPr>
+              <w:pStyle w:val="ListParagraph"/>
+              <w:numPr>
+                <w:ilvl w:val="0"/>
+                <w:numId w:val="3"/>
+              </w:numPr>
+            </w:pPr>
+          </w:p>
+        </w:tc>
+        <w:tc>
+          <w:tcPr>
+            <w:tcW w:w="2210" w:type="dxa"/>
+            <w:vMerge w:val="restart"/>
+          </w:tcPr>
+          <w:p/>
+        </w:tc>
+        <w:tc>
+          <w:tcPr>
+            <w:tcW w:w="341" w:type="dxa"/>
+          </w:tcPr>
+          <w:p>
+            <w:pPr>
+              <w:pStyle w:val="ListParagraph"/>
+              <w:numPr>
+                <w:ilvl w:val="0"/>
+                <w:numId w:val="4"/>
+              </w:numPr>
+            </w:pPr>
+          </w:p>
+        </w:tc>
+        <w:tc>
+          <w:tcPr>
+            <w:tcW w:w="2217" w:type="dxa"/>
+          </w:tcPr>
+          <w:p>
+            <w:r>
+              <w:t>Allow the initial values for weights and biases to be chosen with purpose</w:t>
+            </w:r>
+          </w:p>
+        </w:tc>
+      </w:tr>
+      <w:tr>
+        <w:tc>
+          <w:tcPr>
+            <w:tcW w:w="328" w:type="dxa"/>
+            <w:vMerge/>
+          </w:tcPr>
+          <w:p>
+            <w:pPr>
+              <w:pStyle w:val="ListParagraph"/>
+              <w:numPr>
+                <w:ilvl w:val="0"/>
+                <w:numId w:val="2"/>
+              </w:numPr>
+            </w:pPr>
+          </w:p>
+        </w:tc>
+        <w:tc>
+          <w:tcPr>
+            <w:tcW w:w="1835" w:type="dxa"/>
+            <w:vMerge/>
+          </w:tcPr>
+          <w:p/>
+        </w:tc>
+        <w:tc>
+          <w:tcPr>
+            <w:tcW w:w="1737" w:type="dxa"/>
+            <w:vMerge/>
+          </w:tcPr>
+          <w:p/>
+        </w:tc>
+        <w:tc>
+          <w:tcPr>
+            <w:tcW w:w="348" w:type="dxa"/>
+            <w:vMerge/>
+          </w:tcPr>
+          <w:p>
+            <w:pPr>
+              <w:pStyle w:val="ListParagraph"/>
+              <w:numPr>
+                <w:ilvl w:val="0"/>
+                <w:numId w:val="3"/>
+              </w:numPr>
+            </w:pPr>
+          </w:p>
+        </w:tc>
+        <w:tc>
+          <w:tcPr>
+            <w:tcW w:w="2210" w:type="dxa"/>
+            <w:vMerge/>
+          </w:tcPr>
+          <w:p/>
+        </w:tc>
+        <w:tc>
+          <w:tcPr>
+            <w:tcW w:w="341" w:type="dxa"/>
+          </w:tcPr>
+          <w:p>
+            <w:pPr>
+              <w:pStyle w:val="ListParagraph"/>
+              <w:numPr>
+                <w:ilvl w:val="0"/>
+                <w:numId w:val="4"/>
+              </w:numPr>
+            </w:pPr>
+          </w:p>
+        </w:tc>
+        <w:tc>
+          <w:tcPr>
+            <w:tcW w:w="2217" w:type="dxa"/>
+          </w:tcPr>
+          <w:p>
+            <w:r>
+              <w:t>The neural network must be standalone meaning it has no relation to Connect 4. It is only used for that purpose</w:t>
+            </w:r>
+          </w:p>
+        </w:tc>
+      </w:tr>
+      <w:tr>
+        <w:tc>
+          <w:tcPr>
+            <w:tcW w:w="328" w:type="dxa"/>
+            <w:vMerge/>
+          </w:tcPr>
+          <w:p>
+            <w:pPr>
+              <w:pStyle w:val="ListParagraph"/>
+              <w:numPr>
+                <w:ilvl w:val="0"/>
+                <w:numId w:val="2"/>
+              </w:numPr>
+            </w:pPr>
+          </w:p>
+        </w:tc>
+        <w:tc>
+          <w:tcPr>
+            <w:tcW w:w="1835" w:type="dxa"/>
+            <w:vMerge/>
+          </w:tcPr>
+          <w:p/>
+        </w:tc>
+        <w:tc>
+          <w:tcPr>
+            <w:tcW w:w="1737" w:type="dxa"/>
+            <w:vMerge/>
+          </w:tcPr>
+          <w:p/>
+        </w:tc>
+        <w:tc>
+          <w:tcPr>
+            <w:tcW w:w="348" w:type="dxa"/>
+            <w:vMerge w:val="restart"/>
+          </w:tcPr>
+          <w:p>
+            <w:pPr>
+              <w:pStyle w:val="ListParagraph"/>
+              <w:numPr>
+                <w:ilvl w:val="0"/>
+                <w:numId w:val="3"/>
+              </w:numPr>
+            </w:pPr>
+          </w:p>
+        </w:tc>
+        <w:tc>
+          <w:tcPr>
+            <w:tcW w:w="2210" w:type="dxa"/>
+            <w:vMerge w:val="restart"/>
+          </w:tcPr>
+          <w:p>
+            <w:r>
+              <w:t>A machine learning algorithm must be in place to allow the neural network to adjust its weights and biases to learn from experience</w:t>
+            </w:r>
+          </w:p>
+        </w:tc>
+        <w:tc>
+          <w:tcPr>
+            <w:tcW w:w="341" w:type="dxa"/>
+          </w:tcPr>
+          <w:p>
+            <w:pPr>
+              <w:pStyle w:val="ListParagraph"/>
+              <w:numPr>
+                <w:ilvl w:val="0"/>
+                <w:numId w:val="5"/>
+              </w:numPr>
+            </w:pPr>
+          </w:p>
+        </w:tc>
+        <w:tc>
+          <w:tcPr>
+            <w:tcW w:w="2217" w:type="dxa"/>
+          </w:tcPr>
+          <w:p>
+            <w:r>
+              <w:t>Training data must be collected and stored so that the neural network can learn from it later</w:t>
+            </w:r>
+          </w:p>
+        </w:tc>
+      </w:tr>
+      <w:tr>
+        <w:tc>
+          <w:tcPr>
+            <w:tcW w:w="328" w:type="dxa"/>
+            <w:vMerge/>
+          </w:tcPr>
+          <w:p>
+            <w:pPr>
+              <w:pStyle w:val="ListParagraph"/>
+              <w:numPr>
+                <w:ilvl w:val="0"/>
+                <w:numId w:val="2"/>
+              </w:numPr>
+            </w:pPr>
+          </w:p>
+        </w:tc>
+        <w:tc>
+          <w:tcPr>
+            <w:tcW w:w="1835" w:type="dxa"/>
+            <w:vMerge/>
+          </w:tcPr>
+          <w:p/>
+        </w:tc>
+        <w:tc>
+          <w:tcPr>
+            <w:tcW w:w="1737" w:type="dxa"/>
+            <w:vMerge/>
+          </w:tcPr>
+          <w:p/>
+        </w:tc>
+        <w:tc>
+          <w:tcPr>
+            <w:tcW w:w="348" w:type="dxa"/>
+            <w:vMerge/>
+          </w:tcPr>
+          <w:p>
+            <w:pPr>
+              <w:pStyle w:val="ListParagraph"/>
+              <w:numPr>
+                <w:ilvl w:val="0"/>
+                <w:numId w:val="3"/>
+              </w:numPr>
+            </w:pPr>
+          </w:p>
+        </w:tc>
+        <w:tc>
+          <w:tcPr>
+            <w:tcW w:w="2210" w:type="dxa"/>
+            <w:vMerge/>
+          </w:tcPr>
+          <w:p/>
+        </w:tc>
+        <w:tc>
+          <w:tcPr>
+            <w:tcW w:w="341" w:type="dxa"/>
+          </w:tcPr>
+          <w:p>
+            <w:pPr>
+              <w:pStyle w:val="ListParagraph"/>
+              <w:numPr>
+                <w:ilvl w:val="0"/>
+                <w:numId w:val="5"/>
+              </w:numPr>
+            </w:pPr>
+          </w:p>
+        </w:tc>
+        <w:tc>
+          <w:tcPr>
+            <w:tcW w:w="2217" w:type="dxa"/>
+          </w:tcPr>
+          <w:p>
+            <w:r>
+              <w:t>A cost function must be made to measure the deviation the neural network is from the human</w:t>
+            </w:r>
+          </w:p>
+        </w:tc>
+      </w:tr>
+      <w:tr>
+        <w:tc>
+          <w:tcPr>
+            <w:tcW w:w="328" w:type="dxa"/>
+            <w:vMerge/>
+          </w:tcPr>
+          <w:p>
+            <w:pPr>
+              <w:pStyle w:val="ListParagraph"/>
+              <w:numPr>
+                <w:ilvl w:val="0"/>
+                <w:numId w:val="2"/>
+              </w:numPr>
+            </w:pPr>
+          </w:p>
+        </w:tc>
+        <w:tc>
+          <w:tcPr>
+            <w:tcW w:w="1835" w:type="dxa"/>
+            <w:vMerge/>
+          </w:tcPr>
+          <w:p/>
+        </w:tc>
+        <w:tc>
+          <w:tcPr>
+            <w:tcW w:w="1737" w:type="dxa"/>
+            <w:vMerge/>
+          </w:tcPr>
+          <w:p/>
+        </w:tc>
+        <w:tc>
+          <w:tcPr>
+            <w:tcW w:w="348" w:type="dxa"/>
+            <w:vMerge/>
+          </w:tcPr>
+          <w:p>
+            <w:pPr>
+              <w:pStyle w:val="ListParagraph"/>
+              <w:numPr>
+                <w:ilvl w:val="0"/>
+                <w:numId w:val="3"/>
+              </w:numPr>
+            </w:pPr>
+          </w:p>
+        </w:tc>
+        <w:tc>
+          <w:tcPr>
+            <w:tcW w:w="2210" w:type="dxa"/>
+            <w:vMerge/>
+          </w:tcPr>
+          <w:p/>
+        </w:tc>
+        <w:tc>
+          <w:tcPr>
+            <w:tcW w:w="341" w:type="dxa"/>
+          </w:tcPr>
+          <w:p>
+            <w:pPr>
+              <w:pStyle w:val="ListParagraph"/>
+              <w:numPr>
+                <w:ilvl w:val="0"/>
+                <w:numId w:val="5"/>
+              </w:numPr>
+            </w:pPr>
+          </w:p>
+        </w:tc>
+        <w:tc>
+          <w:tcPr>
+            <w:tcW w:w="2217" w:type="dxa"/>
+          </w:tcPr>
+          <w:p>
+            <w:r>
+              <w:t>A gradient descent algorithm must produce a change to all weights and biases from a single training example to minimise the cost function</w:t>
+            </w:r>
+          </w:p>
+        </w:tc>
+      </w:tr>
+      <w:tr>
+        <w:tc>
+          <w:tcPr>
+            <w:tcW w:w="328" w:type="dxa"/>
+            <w:vMerge/>
+          </w:tcPr>
+          <w:p>
+            <w:pPr>
+              <w:pStyle w:val="ListParagraph"/>
+              <w:numPr>
+                <w:ilvl w:val="0"/>
+                <w:numId w:val="2"/>
+              </w:numPr>
+            </w:pPr>
+          </w:p>
+        </w:tc>
+        <w:tc>
+          <w:tcPr>
+            <w:tcW w:w="1835" w:type="dxa"/>
+            <w:vMerge/>
+          </w:tcPr>
+          <w:p/>
+        </w:tc>
+        <w:tc>
+          <w:tcPr>
+            <w:tcW w:w="1737" w:type="dxa"/>
+            <w:vMerge/>
+          </w:tcPr>
+          <w:p/>
+        </w:tc>
+        <w:tc>
+          <w:tcPr>
+            <w:tcW w:w="348" w:type="dxa"/>
+            <w:vMerge/>
+          </w:tcPr>
+          <w:p>
+            <w:pPr>
+              <w:pStyle w:val="ListParagraph"/>
+              <w:numPr>
+                <w:ilvl w:val="0"/>
+                <w:numId w:val="3"/>
+              </w:numPr>
+            </w:pPr>
+          </w:p>
+        </w:tc>
+        <w:tc>
+          <w:tcPr>
+            <w:tcW w:w="2210" w:type="dxa"/>
+            <w:vMerge/>
+          </w:tcPr>
+          <w:p/>
+        </w:tc>
+        <w:tc>
+          <w:tcPr>
+            <w:tcW w:w="341" w:type="dxa"/>
+          </w:tcPr>
+          <w:p>
+            <w:pPr>
+              <w:pStyle w:val="ListParagraph"/>
+              <w:numPr>
+                <w:ilvl w:val="0"/>
+                <w:numId w:val="5"/>
+              </w:numPr>
+            </w:pPr>
+          </w:p>
+        </w:tc>
+        <w:tc>
+          <w:tcPr>
+            <w:tcW w:w="2217" w:type="dxa"/>
+          </w:tcPr>
+          <w:p>
+            <w:r>
+              <w:t>An average over all training examples for changes to weights and biases must be calculated and applied to the neural network.</w:t>
+            </w:r>
+          </w:p>
+        </w:tc>
+      </w:tr>
+      <w:tr>
+        <w:tc>
+          <w:tcPr>
+            <w:tcW w:w="328" w:type="dxa"/>
+            <w:vMerge/>
+          </w:tcPr>
+          <w:p>
+            <w:pPr>
+              <w:pStyle w:val="ListParagraph"/>
+              <w:numPr>
+                <w:ilvl w:val="0"/>
+                <w:numId w:val="2"/>
+              </w:numPr>
+            </w:pPr>
+          </w:p>
+        </w:tc>
+        <w:tc>
+          <w:tcPr>
+            <w:tcW w:w="1835" w:type="dxa"/>
+            <w:vMerge/>
+          </w:tcPr>
+          <w:p/>
+        </w:tc>
+        <w:tc>
+          <w:tcPr>
+            <w:tcW w:w="1737" w:type="dxa"/>
+            <w:vMerge/>
+          </w:tcPr>
+          <w:p/>
+        </w:tc>
+        <w:tc>
+          <w:tcPr>
+            <w:tcW w:w="348" w:type="dxa"/>
+            <w:vMerge w:val="restart"/>
+          </w:tcPr>
+          <w:p>
+            <w:pPr>
+              <w:pStyle w:val="ListParagraph"/>
+              <w:numPr>
+                <w:ilvl w:val="0"/>
+                <w:numId w:val="3"/>
+              </w:numPr>
+            </w:pPr>
+          </w:p>
+        </w:tc>
+        <w:tc>
+          <w:tcPr>
+            <w:tcW w:w="2210" w:type="dxa"/>
+            <w:vMerge w:val="restart"/>
+          </w:tcPr>
+          <w:p>
+            <w:r>
+              <w:t>Training data must be stored in a file so that the neural network can minimise the cost function based on these training examples multiple times</w:t>
+            </w:r>
+          </w:p>
+        </w:tc>
+        <w:tc>
+          <w:tcPr>
+            <w:tcW w:w="341" w:type="dxa"/>
+          </w:tcPr>
+          <w:p>
+            <w:pPr>
+              <w:pStyle w:val="ListParagraph"/>
+              <w:numPr>
+                <w:ilvl w:val="0"/>
+                <w:numId w:val="6"/>
+              </w:numPr>
+            </w:pPr>
+          </w:p>
+        </w:tc>
+        <w:tc>
+          <w:tcPr>
+            <w:tcW w:w="2217" w:type="dxa"/>
+          </w:tcPr>
+          <w:p>
+            <w:r>
+              <w:t>A single training example consists of the inputs given to the network and the expected outputs</w:t>
+            </w:r>
+          </w:p>
+        </w:tc>
+      </w:tr>
+      <w:tr>
+        <w:tc>
+          <w:tcPr>
+            <w:tcW w:w="328" w:type="dxa"/>
+            <w:vMerge/>
+          </w:tcPr>
+          <w:p>
+            <w:pPr>
+              <w:pStyle w:val="ListParagraph"/>
+              <w:numPr>
+                <w:ilvl w:val="0"/>
+                <w:numId w:val="2"/>
+              </w:numPr>
+            </w:pPr>
+          </w:p>
+        </w:tc>
+        <w:tc>
+          <w:tcPr>
+            <w:tcW w:w="1835" w:type="dxa"/>
+            <w:vMerge/>
+          </w:tcPr>
+          <w:p/>
+        </w:tc>
+        <w:tc>
+          <w:tcPr>
+            <w:tcW w:w="1737" w:type="dxa"/>
+            <w:vMerge/>
+          </w:tcPr>
+          <w:p/>
+        </w:tc>
+        <w:tc>
+          <w:tcPr>
+            <w:tcW w:w="348" w:type="dxa"/>
+            <w:vMerge/>
+          </w:tcPr>
+          <w:p>
+            <w:pPr>
+              <w:pStyle w:val="ListParagraph"/>
+              <w:numPr>
+                <w:ilvl w:val="0"/>
+                <w:numId w:val="3"/>
+              </w:numPr>
+            </w:pPr>
+          </w:p>
+        </w:tc>
+        <w:tc>
+          <w:tcPr>
+            <w:tcW w:w="2210" w:type="dxa"/>
+            <w:vMerge/>
+          </w:tcPr>
+          <w:p/>
+        </w:tc>
+        <w:tc>
+          <w:tcPr>
+            <w:tcW w:w="341" w:type="dxa"/>
+          </w:tcPr>
+          <w:p>
+            <w:pPr>
+              <w:pStyle w:val="ListParagraph"/>
+              <w:numPr>
+                <w:ilvl w:val="0"/>
+                <w:numId w:val="6"/>
+              </w:numPr>
+            </w:pPr>
+          </w:p>
+        </w:tc>
+        <w:tc>
+          <w:tcPr>
+            <w:tcW w:w="2217" w:type="dxa"/>
+          </w:tcPr>
+          <w:p>
+            <w:r>
+              <w:t>An entire Connect 4 game is built up from many training examples which all must be stored in a file</w:t>
+            </w:r>
+          </w:p>
+        </w:tc>
+      </w:tr>
+      <w:tr>
+        <w:tc>
+          <w:tcPr>
+            <w:tcW w:w="328" w:type="dxa"/>
+            <w:vMerge/>
+          </w:tcPr>
+          <w:p>
+            <w:pPr>
+              <w:pStyle w:val="ListParagraph"/>
+              <w:numPr>
+                <w:ilvl w:val="0"/>
+                <w:numId w:val="2"/>
+              </w:numPr>
+            </w:pPr>
+          </w:p>
+        </w:tc>
+        <w:tc>
+          <w:tcPr>
+            <w:tcW w:w="1835" w:type="dxa"/>
+            <w:vMerge/>
+          </w:tcPr>
+          <w:p/>
+        </w:tc>
+        <w:tc>
+          <w:tcPr>
+            <w:tcW w:w="1737" w:type="dxa"/>
+            <w:vMerge/>
+          </w:tcPr>
+          <w:p/>
+        </w:tc>
+        <w:tc>
+          <w:tcPr>
+            <w:tcW w:w="348" w:type="dxa"/>
+            <w:vMerge/>
+          </w:tcPr>
+          <w:p>
+            <w:pPr>
+              <w:pStyle w:val="ListParagraph"/>
+              <w:numPr>
+                <w:ilvl w:val="0"/>
+                <w:numId w:val="3"/>
+              </w:numPr>
+            </w:pPr>
+          </w:p>
+        </w:tc>
+        <w:tc>
+          <w:tcPr>
+            <w:tcW w:w="2210" w:type="dxa"/>
+            <w:vMerge/>
+          </w:tcPr>
+          <w:p/>
+        </w:tc>
+        <w:tc>
+          <w:tcPr>
+            <w:tcW w:w="341" w:type="dxa"/>
+          </w:tcPr>
+          <w:p>
+            <w:pPr>
+              <w:pStyle w:val="ListParagraph"/>
+              <w:numPr>
+                <w:ilvl w:val="0"/>
+                <w:numId w:val="6"/>
+              </w:numPr>
+            </w:pPr>
+          </w:p>
+        </w:tc>
+        <w:tc>
+          <w:tcPr>
+            <w:tcW w:w="2217" w:type="dxa"/>
+          </w:tcPr>
+          <w:p>
+            <w:r>
+              <w:t xml:space="preserve">Multiple Connect 4 games must be stored to increase the number of training examples the neural network has to learn </w:t>
+            </w:r>
+            <w:r>
+              <w:lastRenderedPageBreak/>
+              <w:t>from. The number of Connect 4 games must be variable</w:t>
+            </w:r>
+          </w:p>
+        </w:tc>
+      </w:tr>
+      <w:tr>
+        <w:tc>
+          <w:tcPr>
+            <w:tcW w:w="328" w:type="dxa"/>
+            <w:vMerge/>
+          </w:tcPr>
+          <w:p>
+            <w:pPr>
+              <w:pStyle w:val="ListParagraph"/>
+              <w:numPr>
+                <w:ilvl w:val="0"/>
+                <w:numId w:val="2"/>
+              </w:numPr>
+            </w:pPr>
+          </w:p>
+        </w:tc>
+        <w:tc>
+          <w:tcPr>
+            <w:tcW w:w="1835" w:type="dxa"/>
+            <w:vMerge/>
+          </w:tcPr>
+          <w:p/>
+        </w:tc>
+        <w:tc>
+          <w:tcPr>
+            <w:tcW w:w="1737" w:type="dxa"/>
+            <w:vMerge/>
+          </w:tcPr>
+          <w:p/>
+        </w:tc>
+        <w:tc>
+          <w:tcPr>
+            <w:tcW w:w="348" w:type="dxa"/>
+            <w:vMerge/>
+          </w:tcPr>
+          <w:p>
+            <w:pPr>
+              <w:pStyle w:val="ListParagraph"/>
+              <w:numPr>
+                <w:ilvl w:val="0"/>
+                <w:numId w:val="3"/>
+              </w:numPr>
+            </w:pPr>
+          </w:p>
+        </w:tc>
+        <w:tc>
+          <w:tcPr>
+            <w:tcW w:w="2210" w:type="dxa"/>
+            <w:vMerge/>
+          </w:tcPr>
+          <w:p/>
+        </w:tc>
+        <w:tc>
+          <w:tcPr>
+            <w:tcW w:w="341" w:type="dxa"/>
+          </w:tcPr>
+          <w:p>
+            <w:pPr>
+              <w:pStyle w:val="ListParagraph"/>
+              <w:numPr>
+                <w:ilvl w:val="0"/>
+                <w:numId w:val="6"/>
+              </w:numPr>
+            </w:pPr>
+          </w:p>
+        </w:tc>
+        <w:tc>
+          <w:tcPr>
+            <w:tcW w:w="2217" w:type="dxa"/>
+          </w:tcPr>
+          <w:p>
+            <w:r>
+              <w:t>The training data must be stored in a binary format so that it can be reconstructed and used even after the program has been closed</w:t>
+            </w:r>
+          </w:p>
+        </w:tc>
+      </w:tr>
+      <w:tr>
+        <w:tc>
+          <w:tcPr>
+            <w:tcW w:w="328" w:type="dxa"/>
+            <w:vMerge/>
+          </w:tcPr>
+          <w:p>
+            <w:pPr>
+              <w:pStyle w:val="ListParagraph"/>
+              <w:numPr>
+                <w:ilvl w:val="0"/>
+                <w:numId w:val="2"/>
+              </w:numPr>
+            </w:pPr>
+          </w:p>
+        </w:tc>
+        <w:tc>
+          <w:tcPr>
+            <w:tcW w:w="1835" w:type="dxa"/>
+            <w:vMerge/>
+          </w:tcPr>
+          <w:p/>
+        </w:tc>
+        <w:tc>
+          <w:tcPr>
+            <w:tcW w:w="1737" w:type="dxa"/>
+            <w:vMerge/>
+          </w:tcPr>
+          <w:p/>
+        </w:tc>
+        <w:tc>
+          <w:tcPr>
+            <w:tcW w:w="348" w:type="dxa"/>
+            <w:vMerge w:val="restart"/>
+          </w:tcPr>
+          <w:p>
+            <w:pPr>
+              <w:pStyle w:val="ListParagraph"/>
+              <w:numPr>
+                <w:ilvl w:val="0"/>
+                <w:numId w:val="3"/>
+              </w:numPr>
+            </w:pPr>
+          </w:p>
+        </w:tc>
+        <w:tc>
+          <w:tcPr>
+            <w:tcW w:w="2210" w:type="dxa"/>
+            <w:vMerge w:val="restart"/>
+          </w:tcPr>
+          <w:p>
+            <w:r>
+              <w:t>The neural network needs to be serialised and stored in a file so that it can be used when the program is run again</w:t>
+            </w:r>
+          </w:p>
+        </w:tc>
+        <w:tc>
+          <w:tcPr>
+            <w:tcW w:w="341" w:type="dxa"/>
+          </w:tcPr>
+          <w:p>
+            <w:pPr>
+              <w:pStyle w:val="ListParagraph"/>
+              <w:numPr>
+                <w:ilvl w:val="0"/>
+                <w:numId w:val="7"/>
+              </w:numPr>
+            </w:pPr>
+          </w:p>
+        </w:tc>
+        <w:tc>
+          <w:tcPr>
+            <w:tcW w:w="2217" w:type="dxa"/>
+          </w:tcPr>
+          <w:p>
+            <w:r>
+              <w:t>The number of layers and number of neurons in each layer must be stored in a file</w:t>
+            </w:r>
+          </w:p>
+        </w:tc>
+      </w:tr>
+      <w:tr>
+        <w:tc>
+          <w:tcPr>
+            <w:tcW w:w="328" w:type="dxa"/>
+            <w:vMerge/>
+          </w:tcPr>
+          <w:p>
+            <w:pPr>
+              <w:pStyle w:val="ListParagraph"/>
+              <w:numPr>
+                <w:ilvl w:val="0"/>
+                <w:numId w:val="2"/>
+              </w:numPr>
+            </w:pPr>
+          </w:p>
+        </w:tc>
+        <w:tc>
+          <w:tcPr>
+            <w:tcW w:w="1835" w:type="dxa"/>
+            <w:vMerge/>
+          </w:tcPr>
+          <w:p/>
+        </w:tc>
+        <w:tc>
+          <w:tcPr>
+            <w:tcW w:w="1737" w:type="dxa"/>
+            <w:vMerge/>
+          </w:tcPr>
+          <w:p/>
+        </w:tc>
+        <w:tc>
+          <w:tcPr>
+            <w:tcW w:w="348" w:type="dxa"/>
+            <w:vMerge/>
+          </w:tcPr>
+          <w:p>
+            <w:pPr>
+              <w:pStyle w:val="ListParagraph"/>
+              <w:numPr>
+                <w:ilvl w:val="0"/>
+                <w:numId w:val="3"/>
+              </w:numPr>
+            </w:pPr>
+          </w:p>
+        </w:tc>
+        <w:tc>
+          <w:tcPr>
+            <w:tcW w:w="2210" w:type="dxa"/>
+            <w:vMerge/>
+          </w:tcPr>
+          <w:p/>
+        </w:tc>
+        <w:tc>
+          <w:tcPr>
+            <w:tcW w:w="341" w:type="dxa"/>
+          </w:tcPr>
+          <w:p>
+            <w:pPr>
+              <w:pStyle w:val="ListParagraph"/>
+              <w:numPr>
+                <w:ilvl w:val="0"/>
+                <w:numId w:val="7"/>
+              </w:numPr>
+            </w:pPr>
+          </w:p>
+        </w:tc>
+        <w:tc>
+          <w:tcPr>
+            <w:tcW w:w="2217" w:type="dxa"/>
+          </w:tcPr>
+          <w:p>
+            <w:r>
+              <w:t>The weight matrices and bias vectors must be stored in the same file as the size of the neural network</w:t>
+            </w:r>
+          </w:p>
+        </w:tc>
+      </w:tr>
+      <w:tr>
+        <w:tc>
+          <w:tcPr>
+            <w:tcW w:w="328" w:type="dxa"/>
+            <w:vMerge/>
+          </w:tcPr>
+          <w:p>
+            <w:pPr>
+              <w:pStyle w:val="ListParagraph"/>
+              <w:numPr>
+                <w:ilvl w:val="0"/>
+                <w:numId w:val="2"/>
+              </w:numPr>
+            </w:pPr>
+          </w:p>
+        </w:tc>
+        <w:tc>
+          <w:tcPr>
+            <w:tcW w:w="1835" w:type="dxa"/>
+            <w:vMerge/>
+          </w:tcPr>
+          <w:p/>
+        </w:tc>
+        <w:tc>
+          <w:tcPr>
+            <w:tcW w:w="1737" w:type="dxa"/>
+            <w:vMerge/>
+          </w:tcPr>
+          <w:p/>
+        </w:tc>
+        <w:tc>
+          <w:tcPr>
+            <w:tcW w:w="348" w:type="dxa"/>
+            <w:vMerge/>
+          </w:tcPr>
+          <w:p>
+            <w:pPr>
+              <w:pStyle w:val="ListParagraph"/>
+              <w:numPr>
+                <w:ilvl w:val="0"/>
+                <w:numId w:val="3"/>
+              </w:numPr>
+            </w:pPr>
+          </w:p>
+        </w:tc>
+        <w:tc>
+          <w:tcPr>
+            <w:tcW w:w="2210" w:type="dxa"/>
+            <w:vMerge/>
+          </w:tcPr>
+          <w:p/>
+        </w:tc>
+        <w:tc>
+          <w:tcPr>
+            <w:tcW w:w="341" w:type="dxa"/>
+          </w:tcPr>
+          <w:p>
+            <w:pPr>
+              <w:pStyle w:val="ListParagraph"/>
+              <w:numPr>
+                <w:ilvl w:val="0"/>
+                <w:numId w:val="7"/>
+              </w:numPr>
+            </w:pPr>
+          </w:p>
+        </w:tc>
+        <w:tc>
+          <w:tcPr>
+            <w:tcW w:w="2217" w:type="dxa"/>
+          </w:tcPr>
+          <w:p>
+            <w:r>
+              <w:t>All information about which activation functions are being used must be stored in a file</w:t>
+            </w:r>
+          </w:p>
+        </w:tc>
+      </w:tr>
+      <w:tr>
+        <w:tc>
+          <w:tcPr>
+            <w:tcW w:w="328" w:type="dxa"/>
+            <w:vMerge/>
+          </w:tcPr>
+          <w:p>
+            <w:pPr>
+              <w:pStyle w:val="ListParagraph"/>
+              <w:numPr>
+                <w:ilvl w:val="0"/>
+                <w:numId w:val="2"/>
+              </w:numPr>
+            </w:pPr>
+          </w:p>
+        </w:tc>
+        <w:tc>
+          <w:tcPr>
+            <w:tcW w:w="1835" w:type="dxa"/>
+            <w:vMerge/>
+          </w:tcPr>
+          <w:p/>
+        </w:tc>
+        <w:tc>
+          <w:tcPr>
+            <w:tcW w:w="1737" w:type="dxa"/>
+            <w:vMerge/>
+          </w:tcPr>
+          <w:p/>
+        </w:tc>
+        <w:tc>
+          <w:tcPr>
+            <w:tcW w:w="348" w:type="dxa"/>
+            <w:vMerge/>
+          </w:tcPr>
+          <w:p>
+            <w:pPr>
+              <w:pStyle w:val="ListParagraph"/>
+              <w:numPr>
+                <w:ilvl w:val="0"/>
+                <w:numId w:val="3"/>
+              </w:numPr>
+            </w:pPr>
+          </w:p>
+        </w:tc>
+        <w:tc>
+          <w:tcPr>
+            <w:tcW w:w="2210" w:type="dxa"/>
+            <w:vMerge/>
+          </w:tcPr>
+          <w:p/>
+        </w:tc>
+        <w:tc>
+          <w:tcPr>
+            <w:tcW w:w="341" w:type="dxa"/>
+          </w:tcPr>
+          <w:p>
+            <w:pPr>
+              <w:pStyle w:val="ListParagraph"/>
+              <w:numPr>
+                <w:ilvl w:val="0"/>
+                <w:numId w:val="7"/>
+              </w:numPr>
+            </w:pPr>
+          </w:p>
+        </w:tc>
+        <w:tc>
+          <w:tcPr>
+            <w:tcW w:w="2217" w:type="dxa"/>
+          </w:tcPr>
+          <w:p>
+            <w:r>
+              <w:t>The neural network must be able to be reconstructed from the serialised data and produce the same outputs as before being serialised</w:t>
+            </w:r>
+          </w:p>
         </w:tc>
       </w:tr>
     </w:tbl>
@@ -1490,7 +2758,7 @@
       <w:pPr>
         <w:pStyle w:val="Heading1"/>
       </w:pPr>
-      <w:bookmarkStart w:id="4" w:name="_Toc52958808"/>
+      <w:bookmarkStart w:id="4" w:name="_Toc53311801"/>
       <w:r>
         <w:rPr>
           <w:sz w:val="40"/>
@@ -1524,7 +2792,7 @@
           <w:szCs w:val="40"/>
         </w:rPr>
       </w:pPr>
-      <w:bookmarkStart w:id="5" w:name="_Toc52958809"/>
+      <w:bookmarkStart w:id="5" w:name="_Toc53311802"/>
       <w:r>
         <w:rPr>
           <w:sz w:val="40"/>
@@ -1560,7 +2828,7 @@
           <w:szCs w:val="40"/>
         </w:rPr>
       </w:pPr>
-      <w:bookmarkStart w:id="6" w:name="_Toc52958810"/>
+      <w:bookmarkStart w:id="6" w:name="_Toc53311803"/>
       <w:r>
         <w:rPr>
           <w:sz w:val="40"/>
@@ -1596,7 +2864,7 @@
           <w:szCs w:val="40"/>
         </w:rPr>
       </w:pPr>
-      <w:bookmarkStart w:id="7" w:name="_Toc52958811"/>
+      <w:bookmarkStart w:id="7" w:name="_Toc53311804"/>
       <w:r>
         <w:rPr>
           <w:sz w:val="40"/>
@@ -1619,7 +2887,7 @@
 </file>
 
 <file path=word/endnotes.xml><?xml version="1.0" encoding="utf-8"?>
-<w:endnotes xmlns:wpc="http://schemas.microsoft.com/office/word/2010/wordprocessingCanvas" xmlns:cx="http://schemas.microsoft.com/office/drawing/2014/chartex" xmlns:cx1="http://schemas.microsoft.com/office/drawing/2015/9/8/chartex" xmlns:cx2="http://schemas.microsoft.com/office/drawing/2015/10/21/chartex" xmlns:cx3="http://schemas.microsoft.com/office/drawing/2016/5/9/chartex" xmlns:cx4="http://schemas.microsoft.com/office/drawing/2016/5/10/chartex" xmlns:cx5="http://schemas.microsoft.com/office/drawing/2016/5/11/chartex" xmlns:cx6="http://schemas.microsoft.com/office/drawing/2016/5/12/chartex" xmlns:cx7="http://schemas.microsoft.com/office/drawing/2016/5/13/chartex" xmlns:cx8="http://schemas.microsoft.com/office/drawing/2016/5/14/chartex" xmlns:mc="http://schemas.openxmlformats.org/markup-compatibility/2006" xmlns:aink="http://schemas.microsoft.com/office/drawing/2016/ink" xmlns:am3d="http://schemas.microsoft.com/office/drawing/2017/model3d" xmlns:o="urn:schemas-microsoft-com:office:office" xmlns:r="http://schemas.openxmlformats.org/officeDocument/2006/relationships" xmlns:m="http://schemas.openxmlformats.org/officeDocument/2006/math" xmlns:v="urn:schemas-microsoft-com:vml" xmlns:wp14="http://schemas.microsoft.com/office/word/2010/wordprocessingDrawing" xmlns:wp="http://schemas.openxmlformats.org/drawingml/2006/wordprocessingDrawing" xmlns:w10="urn:schemas-microsoft-com:office:word" xmlns:w="http://schemas.openxmlformats.org/wordprocessingml/2006/main" xmlns:w14="http://schemas.microsoft.com/office/word/2010/wordml" xmlns:w15="http://schemas.microsoft.com/office/word/2012/wordml" xmlns:w16cid="http://schemas.microsoft.com/office/word/2016/wordml/cid" xmlns:w16se="http://schemas.microsoft.com/office/word/2015/wordml/symex" xmlns:wpg="http://schemas.microsoft.com/office/word/2010/wordprocessingGroup" xmlns:wpi="http://schemas.microsoft.com/office/word/2010/wordprocessingInk" xmlns:wne="http://schemas.microsoft.com/office/word/2006/wordml" xmlns:wps="http://schemas.microsoft.com/office/word/2010/wordprocessingShape" mc:Ignorable="w14 w15 w16se w16cid wp14">
+<w:endnotes xmlns:wpc="http://schemas.microsoft.com/office/word/2010/wordprocessingCanvas" xmlns:cx="http://schemas.microsoft.com/office/drawing/2014/chartex" xmlns:cx1="http://schemas.microsoft.com/office/drawing/2015/9/8/chartex" xmlns:cx2="http://schemas.microsoft.com/office/drawing/2015/10/21/chartex" xmlns:cx3="http://schemas.microsoft.com/office/drawing/2016/5/9/chartex" xmlns:cx4="http://schemas.microsoft.com/office/drawing/2016/5/10/chartex" xmlns:cx5="http://schemas.microsoft.com/office/drawing/2016/5/11/chartex" xmlns:cx6="http://schemas.microsoft.com/office/drawing/2016/5/12/chartex" xmlns:cx7="http://schemas.microsoft.com/office/drawing/2016/5/13/chartex" xmlns:cx8="http://schemas.microsoft.com/office/drawing/2016/5/14/chartex" xmlns:mc="http://schemas.openxmlformats.org/markup-compatibility/2006" xmlns:aink="http://schemas.microsoft.com/office/drawing/2016/ink" xmlns:am3d="http://schemas.microsoft.com/office/drawing/2017/model3d" xmlns:o="urn:schemas-microsoft-com:office:office" xmlns:r="http://schemas.openxmlformats.org/officeDocument/2006/relationships" xmlns:m="http://schemas.openxmlformats.org/officeDocument/2006/math" xmlns:v="urn:schemas-microsoft-com:vml" xmlns:wp14="http://schemas.microsoft.com/office/word/2010/wordprocessingDrawing" xmlns:wp="http://schemas.openxmlformats.org/drawingml/2006/wordprocessingDrawing" xmlns:w10="urn:schemas-microsoft-com:office:word" xmlns:w="http://schemas.openxmlformats.org/wordprocessingml/2006/main" xmlns:w14="http://schemas.microsoft.com/office/word/2010/wordml" xmlns:w15="http://schemas.microsoft.com/office/word/2012/wordml" xmlns:w16cex="http://schemas.microsoft.com/office/word/2018/wordml/cex" xmlns:w16cid="http://schemas.microsoft.com/office/word/2016/wordml/cid" xmlns:w16="http://schemas.microsoft.com/office/word/2018/wordml" xmlns:w16se="http://schemas.microsoft.com/office/word/2015/wordml/symex" xmlns:wpg="http://schemas.microsoft.com/office/word/2010/wordprocessingGroup" xmlns:wpi="http://schemas.microsoft.com/office/word/2010/wordprocessingInk" xmlns:wne="http://schemas.microsoft.com/office/word/2006/wordml" xmlns:wps="http://schemas.microsoft.com/office/word/2010/wordprocessingShape" mc:Ignorable="w14 w15 w16se w16cid w16 w16cex wp14">
   <w:endnote w:type="separator" w:id="-1">
     <w:p>
       <w:pPr>
@@ -1644,7 +2912,7 @@
 </file>
 
 <file path=word/footer1.xml><?xml version="1.0" encoding="utf-8"?>
-<w:ftr xmlns:wpc="http://schemas.microsoft.com/office/word/2010/wordprocessingCanvas" xmlns:cx="http://schemas.microsoft.com/office/drawing/2014/chartex" xmlns:cx1="http://schemas.microsoft.com/office/drawing/2015/9/8/chartex" xmlns:cx2="http://schemas.microsoft.com/office/drawing/2015/10/21/chartex" xmlns:cx3="http://schemas.microsoft.com/office/drawing/2016/5/9/chartex" xmlns:cx4="http://schemas.microsoft.com/office/drawing/2016/5/10/chartex" xmlns:cx5="http://schemas.microsoft.com/office/drawing/2016/5/11/chartex" xmlns:cx6="http://schemas.microsoft.com/office/drawing/2016/5/12/chartex" xmlns:cx7="http://schemas.microsoft.com/office/drawing/2016/5/13/chartex" xmlns:cx8="http://schemas.microsoft.com/office/drawing/2016/5/14/chartex" xmlns:mc="http://schemas.openxmlformats.org/markup-compatibility/2006" xmlns:aink="http://schemas.microsoft.com/office/drawing/2016/ink" xmlns:am3d="http://schemas.microsoft.com/office/drawing/2017/model3d" xmlns:o="urn:schemas-microsoft-com:office:office" xmlns:r="http://schemas.openxmlformats.org/officeDocument/2006/relationships" xmlns:m="http://schemas.openxmlformats.org/officeDocument/2006/math" xmlns:v="urn:schemas-microsoft-com:vml" xmlns:wp14="http://schemas.microsoft.com/office/word/2010/wordprocessingDrawing" xmlns:wp="http://schemas.openxmlformats.org/drawingml/2006/wordprocessingDrawing" xmlns:w10="urn:schemas-microsoft-com:office:word" xmlns:w="http://schemas.openxmlformats.org/wordprocessingml/2006/main" xmlns:w14="http://schemas.microsoft.com/office/word/2010/wordml" xmlns:w15="http://schemas.microsoft.com/office/word/2012/wordml" xmlns:w16cid="http://schemas.microsoft.com/office/word/2016/wordml/cid" xmlns:w16se="http://schemas.microsoft.com/office/word/2015/wordml/symex" xmlns:wpg="http://schemas.microsoft.com/office/word/2010/wordprocessingGroup" xmlns:wpi="http://schemas.microsoft.com/office/word/2010/wordprocessingInk" xmlns:wne="http://schemas.microsoft.com/office/word/2006/wordml" xmlns:wps="http://schemas.microsoft.com/office/word/2010/wordprocessingShape" mc:Ignorable="w14 w15 w16se w16cid wp14">
+<w:ftr xmlns:wpc="http://schemas.microsoft.com/office/word/2010/wordprocessingCanvas" xmlns:cx="http://schemas.microsoft.com/office/drawing/2014/chartex" xmlns:cx1="http://schemas.microsoft.com/office/drawing/2015/9/8/chartex" xmlns:cx2="http://schemas.microsoft.com/office/drawing/2015/10/21/chartex" xmlns:cx3="http://schemas.microsoft.com/office/drawing/2016/5/9/chartex" xmlns:cx4="http://schemas.microsoft.com/office/drawing/2016/5/10/chartex" xmlns:cx5="http://schemas.microsoft.com/office/drawing/2016/5/11/chartex" xmlns:cx6="http://schemas.microsoft.com/office/drawing/2016/5/12/chartex" xmlns:cx7="http://schemas.microsoft.com/office/drawing/2016/5/13/chartex" xmlns:cx8="http://schemas.microsoft.com/office/drawing/2016/5/14/chartex" xmlns:mc="http://schemas.openxmlformats.org/markup-compatibility/2006" xmlns:aink="http://schemas.microsoft.com/office/drawing/2016/ink" xmlns:am3d="http://schemas.microsoft.com/office/drawing/2017/model3d" xmlns:o="urn:schemas-microsoft-com:office:office" xmlns:r="http://schemas.openxmlformats.org/officeDocument/2006/relationships" xmlns:m="http://schemas.openxmlformats.org/officeDocument/2006/math" xmlns:v="urn:schemas-microsoft-com:vml" xmlns:wp14="http://schemas.microsoft.com/office/word/2010/wordprocessingDrawing" xmlns:wp="http://schemas.openxmlformats.org/drawingml/2006/wordprocessingDrawing" xmlns:w10="urn:schemas-microsoft-com:office:word" xmlns:w="http://schemas.openxmlformats.org/wordprocessingml/2006/main" xmlns:w14="http://schemas.microsoft.com/office/word/2010/wordml" xmlns:w15="http://schemas.microsoft.com/office/word/2012/wordml" xmlns:w16cex="http://schemas.microsoft.com/office/word/2018/wordml/cex" xmlns:w16cid="http://schemas.microsoft.com/office/word/2016/wordml/cid" xmlns:w16="http://schemas.microsoft.com/office/word/2018/wordml" xmlns:w16se="http://schemas.microsoft.com/office/word/2015/wordml/symex" xmlns:wpg="http://schemas.microsoft.com/office/word/2010/wordprocessingGroup" xmlns:wpi="http://schemas.microsoft.com/office/word/2010/wordprocessingInk" xmlns:wne="http://schemas.microsoft.com/office/word/2006/wordml" xmlns:wps="http://schemas.microsoft.com/office/word/2010/wordprocessingShape" mc:Ignorable="w14 w15 w16se w16cid w16 w16cex wp14">
   <w:p>
     <w:pPr>
       <w:pStyle w:val="Footer"/>
@@ -1739,7 +3007,7 @@
 </file>
 
 <file path=word/footnotes.xml><?xml version="1.0" encoding="utf-8"?>
-<w:footnotes xmlns:wpc="http://schemas.microsoft.com/office/word/2010/wordprocessingCanvas" xmlns:cx="http://schemas.microsoft.com/office/drawing/2014/chartex" xmlns:cx1="http://schemas.microsoft.com/office/drawing/2015/9/8/chartex" xmlns:cx2="http://schemas.microsoft.com/office/drawing/2015/10/21/chartex" xmlns:cx3="http://schemas.microsoft.com/office/drawing/2016/5/9/chartex" xmlns:cx4="http://schemas.microsoft.com/office/drawing/2016/5/10/chartex" xmlns:cx5="http://schemas.microsoft.com/office/drawing/2016/5/11/chartex" xmlns:cx6="http://schemas.microsoft.com/office/drawing/2016/5/12/chartex" xmlns:cx7="http://schemas.microsoft.com/office/drawing/2016/5/13/chartex" xmlns:cx8="http://schemas.microsoft.com/office/drawing/2016/5/14/chartex" xmlns:mc="http://schemas.openxmlformats.org/markup-compatibility/2006" xmlns:aink="http://schemas.microsoft.com/office/drawing/2016/ink" xmlns:am3d="http://schemas.microsoft.com/office/drawing/2017/model3d" xmlns:o="urn:schemas-microsoft-com:office:office" xmlns:r="http://schemas.openxmlformats.org/officeDocument/2006/relationships" xmlns:m="http://schemas.openxmlformats.org/officeDocument/2006/math" xmlns:v="urn:schemas-microsoft-com:vml" xmlns:wp14="http://schemas.microsoft.com/office/word/2010/wordprocessingDrawing" xmlns:wp="http://schemas.openxmlformats.org/drawingml/2006/wordprocessingDrawing" xmlns:w10="urn:schemas-microsoft-com:office:word" xmlns:w="http://schemas.openxmlformats.org/wordprocessingml/2006/main" xmlns:w14="http://schemas.microsoft.com/office/word/2010/wordml" xmlns:w15="http://schemas.microsoft.com/office/word/2012/wordml" xmlns:w16cid="http://schemas.microsoft.com/office/word/2016/wordml/cid" xmlns:w16se="http://schemas.microsoft.com/office/word/2015/wordml/symex" xmlns:wpg="http://schemas.microsoft.com/office/word/2010/wordprocessingGroup" xmlns:wpi="http://schemas.microsoft.com/office/word/2010/wordprocessingInk" xmlns:wne="http://schemas.microsoft.com/office/word/2006/wordml" xmlns:wps="http://schemas.microsoft.com/office/word/2010/wordprocessingShape" mc:Ignorable="w14 w15 w16se w16cid wp14">
+<w:footnotes xmlns:wpc="http://schemas.microsoft.com/office/word/2010/wordprocessingCanvas" xmlns:cx="http://schemas.microsoft.com/office/drawing/2014/chartex" xmlns:cx1="http://schemas.microsoft.com/office/drawing/2015/9/8/chartex" xmlns:cx2="http://schemas.microsoft.com/office/drawing/2015/10/21/chartex" xmlns:cx3="http://schemas.microsoft.com/office/drawing/2016/5/9/chartex" xmlns:cx4="http://schemas.microsoft.com/office/drawing/2016/5/10/chartex" xmlns:cx5="http://schemas.microsoft.com/office/drawing/2016/5/11/chartex" xmlns:cx6="http://schemas.microsoft.com/office/drawing/2016/5/12/chartex" xmlns:cx7="http://schemas.microsoft.com/office/drawing/2016/5/13/chartex" xmlns:cx8="http://schemas.microsoft.com/office/drawing/2016/5/14/chartex" xmlns:mc="http://schemas.openxmlformats.org/markup-compatibility/2006" xmlns:aink="http://schemas.microsoft.com/office/drawing/2016/ink" xmlns:am3d="http://schemas.microsoft.com/office/drawing/2017/model3d" xmlns:o="urn:schemas-microsoft-com:office:office" xmlns:r="http://schemas.openxmlformats.org/officeDocument/2006/relationships" xmlns:m="http://schemas.openxmlformats.org/officeDocument/2006/math" xmlns:v="urn:schemas-microsoft-com:vml" xmlns:wp14="http://schemas.microsoft.com/office/word/2010/wordprocessingDrawing" xmlns:wp="http://schemas.openxmlformats.org/drawingml/2006/wordprocessingDrawing" xmlns:w10="urn:schemas-microsoft-com:office:word" xmlns:w="http://schemas.openxmlformats.org/wordprocessingml/2006/main" xmlns:w14="http://schemas.microsoft.com/office/word/2010/wordml" xmlns:w15="http://schemas.microsoft.com/office/word/2012/wordml" xmlns:w16cex="http://schemas.microsoft.com/office/word/2018/wordml/cex" xmlns:w16cid="http://schemas.microsoft.com/office/word/2016/wordml/cid" xmlns:w16="http://schemas.microsoft.com/office/word/2018/wordml" xmlns:w16se="http://schemas.microsoft.com/office/word/2015/wordml/symex" xmlns:wpg="http://schemas.microsoft.com/office/word/2010/wordprocessingGroup" xmlns:wpi="http://schemas.microsoft.com/office/word/2010/wordprocessingInk" xmlns:wne="http://schemas.microsoft.com/office/word/2006/wordml" xmlns:wps="http://schemas.microsoft.com/office/word/2010/wordprocessingShape" mc:Ignorable="w14 w15 w16se w16cid w16 w16cex wp14">
   <w:footnote w:type="separator" w:id="-1">
     <w:p>
       <w:pPr>
@@ -1932,7 +3200,7 @@
 </file>
 
 <file path=word/numbering.xml><?xml version="1.0" encoding="utf-8"?>
-<w:numbering xmlns:wpc="http://schemas.microsoft.com/office/word/2010/wordprocessingCanvas" xmlns:cx="http://schemas.microsoft.com/office/drawing/2014/chartex" xmlns:cx1="http://schemas.microsoft.com/office/drawing/2015/9/8/chartex" xmlns:cx2="http://schemas.microsoft.com/office/drawing/2015/10/21/chartex" xmlns:cx3="http://schemas.microsoft.com/office/drawing/2016/5/9/chartex" xmlns:cx4="http://schemas.microsoft.com/office/drawing/2016/5/10/chartex" xmlns:cx5="http://schemas.microsoft.com/office/drawing/2016/5/11/chartex" xmlns:cx6="http://schemas.microsoft.com/office/drawing/2016/5/12/chartex" xmlns:cx7="http://schemas.microsoft.com/office/drawing/2016/5/13/chartex" xmlns:cx8="http://schemas.microsoft.com/office/drawing/2016/5/14/chartex" xmlns:mc="http://schemas.openxmlformats.org/markup-compatibility/2006" xmlns:aink="http://schemas.microsoft.com/office/drawing/2016/ink" xmlns:am3d="http://schemas.microsoft.com/office/drawing/2017/model3d" xmlns:o="urn:schemas-microsoft-com:office:office" xmlns:r="http://schemas.openxmlformats.org/officeDocument/2006/relationships" xmlns:m="http://schemas.openxmlformats.org/officeDocument/2006/math" xmlns:v="urn:schemas-microsoft-com:vml" xmlns:wp14="http://schemas.microsoft.com/office/word/2010/wordprocessingDrawing" xmlns:wp="http://schemas.openxmlformats.org/drawingml/2006/wordprocessingDrawing" xmlns:w10="urn:schemas-microsoft-com:office:word" xmlns:w="http://schemas.openxmlformats.org/wordprocessingml/2006/main" xmlns:w14="http://schemas.microsoft.com/office/word/2010/wordml" xmlns:w15="http://schemas.microsoft.com/office/word/2012/wordml" xmlns:w16cid="http://schemas.microsoft.com/office/word/2016/wordml/cid" xmlns:w16se="http://schemas.microsoft.com/office/word/2015/wordml/symex" xmlns:wpg="http://schemas.microsoft.com/office/word/2010/wordprocessingGroup" xmlns:wpi="http://schemas.microsoft.com/office/word/2010/wordprocessingInk" xmlns:wne="http://schemas.microsoft.com/office/word/2006/wordml" xmlns:wps="http://schemas.microsoft.com/office/word/2010/wordprocessingShape" mc:Ignorable="w14 w15 w16se w16cid wp14">
+<w:numbering xmlns:wpc="http://schemas.microsoft.com/office/word/2010/wordprocessingCanvas" xmlns:cx="http://schemas.microsoft.com/office/drawing/2014/chartex" xmlns:cx1="http://schemas.microsoft.com/office/drawing/2015/9/8/chartex" xmlns:cx2="http://schemas.microsoft.com/office/drawing/2015/10/21/chartex" xmlns:cx3="http://schemas.microsoft.com/office/drawing/2016/5/9/chartex" xmlns:cx4="http://schemas.microsoft.com/office/drawing/2016/5/10/chartex" xmlns:cx5="http://schemas.microsoft.com/office/drawing/2016/5/11/chartex" xmlns:cx6="http://schemas.microsoft.com/office/drawing/2016/5/12/chartex" xmlns:cx7="http://schemas.microsoft.com/office/drawing/2016/5/13/chartex" xmlns:cx8="http://schemas.microsoft.com/office/drawing/2016/5/14/chartex" xmlns:mc="http://schemas.openxmlformats.org/markup-compatibility/2006" xmlns:aink="http://schemas.microsoft.com/office/drawing/2016/ink" xmlns:am3d="http://schemas.microsoft.com/office/drawing/2017/model3d" xmlns:o="urn:schemas-microsoft-com:office:office" xmlns:r="http://schemas.openxmlformats.org/officeDocument/2006/relationships" xmlns:m="http://schemas.openxmlformats.org/officeDocument/2006/math" xmlns:v="urn:schemas-microsoft-com:vml" xmlns:wp14="http://schemas.microsoft.com/office/word/2010/wordprocessingDrawing" xmlns:wp="http://schemas.openxmlformats.org/drawingml/2006/wordprocessingDrawing" xmlns:w10="urn:schemas-microsoft-com:office:word" xmlns:w="http://schemas.openxmlformats.org/wordprocessingml/2006/main" xmlns:w14="http://schemas.microsoft.com/office/word/2010/wordml" xmlns:w15="http://schemas.microsoft.com/office/word/2012/wordml" xmlns:w16cex="http://schemas.microsoft.com/office/word/2018/wordml/cex" xmlns:w16cid="http://schemas.microsoft.com/office/word/2016/wordml/cid" xmlns:w16="http://schemas.microsoft.com/office/word/2018/wordml" xmlns:w16se="http://schemas.microsoft.com/office/word/2015/wordml/symex" xmlns:wpg="http://schemas.microsoft.com/office/word/2010/wordprocessingGroup" xmlns:wpi="http://schemas.microsoft.com/office/word/2010/wordprocessingInk" xmlns:wne="http://schemas.microsoft.com/office/word/2006/wordml" xmlns:wps="http://schemas.microsoft.com/office/word/2010/wordprocessingShape" mc:Ignorable="w14 w15 w16se w16cid w16 w16cex wp14">
   <w:abstractNum w:abstractNumId="0" w15:restartNumberingAfterBreak="0">
     <w:nsid w:val="03266B0F"/>
     <w:multiLevelType w:val="hybridMultilevel"/>
@@ -2024,6 +3292,96 @@
     </w:lvl>
   </w:abstractNum>
   <w:abstractNum w:abstractNumId="1" w15:restartNumberingAfterBreak="0">
+    <w:nsid w:val="3BF2678A"/>
+    <w:multiLevelType w:val="hybridMultilevel"/>
+    <w:tmpl w:val="4932516C"/>
+    <w:lvl w:ilvl="0" w:tplc="EC0C0726">
+      <w:start w:val="1"/>
+      <w:numFmt w:val="lowerRoman"/>
+      <w:suff w:val="nothing"/>
+      <w:lvlText w:val="%1"/>
+      <w:lvlJc w:val="left"/>
+      <w:pPr>
+        <w:ind w:left="0" w:firstLine="0"/>
+      </w:pPr>
+      <w:rPr>
+        <w:rFonts w:hint="default"/>
+      </w:rPr>
+    </w:lvl>
+    <w:lvl w:ilvl="1" w:tplc="08090019" w:tentative="1">
+      <w:start w:val="1"/>
+      <w:numFmt w:val="lowerLetter"/>
+      <w:lvlText w:val="%2."/>
+      <w:lvlJc w:val="left"/>
+      <w:pPr>
+        <w:ind w:left="1440" w:hanging="360"/>
+      </w:pPr>
+    </w:lvl>
+    <w:lvl w:ilvl="2" w:tplc="0809001B" w:tentative="1">
+      <w:start w:val="1"/>
+      <w:numFmt w:val="lowerRoman"/>
+      <w:lvlText w:val="%3."/>
+      <w:lvlJc w:val="right"/>
+      <w:pPr>
+        <w:ind w:left="2160" w:hanging="180"/>
+      </w:pPr>
+    </w:lvl>
+    <w:lvl w:ilvl="3" w:tplc="0809000F" w:tentative="1">
+      <w:start w:val="1"/>
+      <w:numFmt w:val="decimal"/>
+      <w:lvlText w:val="%4."/>
+      <w:lvlJc w:val="left"/>
+      <w:pPr>
+        <w:ind w:left="2880" w:hanging="360"/>
+      </w:pPr>
+    </w:lvl>
+    <w:lvl w:ilvl="4" w:tplc="08090019" w:tentative="1">
+      <w:start w:val="1"/>
+      <w:numFmt w:val="lowerLetter"/>
+      <w:lvlText w:val="%5."/>
+      <w:lvlJc w:val="left"/>
+      <w:pPr>
+        <w:ind w:left="3600" w:hanging="360"/>
+      </w:pPr>
+    </w:lvl>
+    <w:lvl w:ilvl="5" w:tplc="0809001B" w:tentative="1">
+      <w:start w:val="1"/>
+      <w:numFmt w:val="lowerRoman"/>
+      <w:lvlText w:val="%6."/>
+      <w:lvlJc w:val="right"/>
+      <w:pPr>
+        <w:ind w:left="4320" w:hanging="180"/>
+      </w:pPr>
+    </w:lvl>
+    <w:lvl w:ilvl="6" w:tplc="0809000F" w:tentative="1">
+      <w:start w:val="1"/>
+      <w:numFmt w:val="decimal"/>
+      <w:lvlText w:val="%7."/>
+      <w:lvlJc w:val="left"/>
+      <w:pPr>
+        <w:ind w:left="5040" w:hanging="360"/>
+      </w:pPr>
+    </w:lvl>
+    <w:lvl w:ilvl="7" w:tplc="08090019" w:tentative="1">
+      <w:start w:val="1"/>
+      <w:numFmt w:val="lowerLetter"/>
+      <w:lvlText w:val="%8."/>
+      <w:lvlJc w:val="left"/>
+      <w:pPr>
+        <w:ind w:left="5760" w:hanging="360"/>
+      </w:pPr>
+    </w:lvl>
+    <w:lvl w:ilvl="8" w:tplc="0809001B" w:tentative="1">
+      <w:start w:val="1"/>
+      <w:numFmt w:val="lowerRoman"/>
+      <w:lvlText w:val="%9."/>
+      <w:lvlJc w:val="right"/>
+      <w:pPr>
+        <w:ind w:left="6480" w:hanging="180"/>
+      </w:pPr>
+    </w:lvl>
+  </w:abstractNum>
+  <w:abstractNum w:abstractNumId="2" w15:restartNumberingAfterBreak="0">
     <w:nsid w:val="3C873C86"/>
     <w:multiLevelType w:val="hybridMultilevel"/>
     <w:tmpl w:val="4932516C"/>
@@ -2113,7 +3471,97 @@
       </w:pPr>
     </w:lvl>
   </w:abstractNum>
-  <w:abstractNum w:abstractNumId="2" w15:restartNumberingAfterBreak="0">
+  <w:abstractNum w:abstractNumId="3" w15:restartNumberingAfterBreak="0">
+    <w:nsid w:val="3D885AFC"/>
+    <w:multiLevelType w:val="hybridMultilevel"/>
+    <w:tmpl w:val="4932516C"/>
+    <w:lvl w:ilvl="0" w:tplc="EC0C0726">
+      <w:start w:val="1"/>
+      <w:numFmt w:val="lowerRoman"/>
+      <w:suff w:val="nothing"/>
+      <w:lvlText w:val="%1"/>
+      <w:lvlJc w:val="left"/>
+      <w:pPr>
+        <w:ind w:left="0" w:firstLine="0"/>
+      </w:pPr>
+      <w:rPr>
+        <w:rFonts w:hint="default"/>
+      </w:rPr>
+    </w:lvl>
+    <w:lvl w:ilvl="1" w:tplc="08090019" w:tentative="1">
+      <w:start w:val="1"/>
+      <w:numFmt w:val="lowerLetter"/>
+      <w:lvlText w:val="%2."/>
+      <w:lvlJc w:val="left"/>
+      <w:pPr>
+        <w:ind w:left="1440" w:hanging="360"/>
+      </w:pPr>
+    </w:lvl>
+    <w:lvl w:ilvl="2" w:tplc="0809001B" w:tentative="1">
+      <w:start w:val="1"/>
+      <w:numFmt w:val="lowerRoman"/>
+      <w:lvlText w:val="%3."/>
+      <w:lvlJc w:val="right"/>
+      <w:pPr>
+        <w:ind w:left="2160" w:hanging="180"/>
+      </w:pPr>
+    </w:lvl>
+    <w:lvl w:ilvl="3" w:tplc="0809000F" w:tentative="1">
+      <w:start w:val="1"/>
+      <w:numFmt w:val="decimal"/>
+      <w:lvlText w:val="%4."/>
+      <w:lvlJc w:val="left"/>
+      <w:pPr>
+        <w:ind w:left="2880" w:hanging="360"/>
+      </w:pPr>
+    </w:lvl>
+    <w:lvl w:ilvl="4" w:tplc="08090019" w:tentative="1">
+      <w:start w:val="1"/>
+      <w:numFmt w:val="lowerLetter"/>
+      <w:lvlText w:val="%5."/>
+      <w:lvlJc w:val="left"/>
+      <w:pPr>
+        <w:ind w:left="3600" w:hanging="360"/>
+      </w:pPr>
+    </w:lvl>
+    <w:lvl w:ilvl="5" w:tplc="0809001B" w:tentative="1">
+      <w:start w:val="1"/>
+      <w:numFmt w:val="lowerRoman"/>
+      <w:lvlText w:val="%6."/>
+      <w:lvlJc w:val="right"/>
+      <w:pPr>
+        <w:ind w:left="4320" w:hanging="180"/>
+      </w:pPr>
+    </w:lvl>
+    <w:lvl w:ilvl="6" w:tplc="0809000F" w:tentative="1">
+      <w:start w:val="1"/>
+      <w:numFmt w:val="decimal"/>
+      <w:lvlText w:val="%7."/>
+      <w:lvlJc w:val="left"/>
+      <w:pPr>
+        <w:ind w:left="5040" w:hanging="360"/>
+      </w:pPr>
+    </w:lvl>
+    <w:lvl w:ilvl="7" w:tplc="08090019" w:tentative="1">
+      <w:start w:val="1"/>
+      <w:numFmt w:val="lowerLetter"/>
+      <w:lvlText w:val="%8."/>
+      <w:lvlJc w:val="left"/>
+      <w:pPr>
+        <w:ind w:left="5760" w:hanging="360"/>
+      </w:pPr>
+    </w:lvl>
+    <w:lvl w:ilvl="8" w:tplc="0809001B" w:tentative="1">
+      <w:start w:val="1"/>
+      <w:numFmt w:val="lowerRoman"/>
+      <w:lvlText w:val="%9."/>
+      <w:lvlJc w:val="right"/>
+      <w:pPr>
+        <w:ind w:left="6480" w:hanging="180"/>
+      </w:pPr>
+    </w:lvl>
+  </w:abstractNum>
+  <w:abstractNum w:abstractNumId="4" w15:restartNumberingAfterBreak="0">
     <w:nsid w:val="51805868"/>
     <w:multiLevelType w:val="hybridMultilevel"/>
     <w:tmpl w:val="AC76A3A0"/>
@@ -2226,7 +3674,7 @@
       </w:rPr>
     </w:lvl>
   </w:abstractNum>
-  <w:abstractNum w:abstractNumId="3" w15:restartNumberingAfterBreak="0">
+  <w:abstractNum w:abstractNumId="5" w15:restartNumberingAfterBreak="0">
     <w:nsid w:val="6ED77693"/>
     <w:multiLevelType w:val="hybridMultilevel"/>
     <w:tmpl w:val="A686F2F2"/>
@@ -2316,23 +3764,122 @@
       </w:pPr>
     </w:lvl>
   </w:abstractNum>
+  <w:abstractNum w:abstractNumId="6" w15:restartNumberingAfterBreak="0">
+    <w:nsid w:val="795B655B"/>
+    <w:multiLevelType w:val="hybridMultilevel"/>
+    <w:tmpl w:val="4932516C"/>
+    <w:lvl w:ilvl="0" w:tplc="EC0C0726">
+      <w:start w:val="1"/>
+      <w:numFmt w:val="lowerRoman"/>
+      <w:suff w:val="nothing"/>
+      <w:lvlText w:val="%1"/>
+      <w:lvlJc w:val="left"/>
+      <w:pPr>
+        <w:ind w:left="0" w:firstLine="0"/>
+      </w:pPr>
+      <w:rPr>
+        <w:rFonts w:hint="default"/>
+      </w:rPr>
+    </w:lvl>
+    <w:lvl w:ilvl="1" w:tplc="08090019" w:tentative="1">
+      <w:start w:val="1"/>
+      <w:numFmt w:val="lowerLetter"/>
+      <w:lvlText w:val="%2."/>
+      <w:lvlJc w:val="left"/>
+      <w:pPr>
+        <w:ind w:left="1440" w:hanging="360"/>
+      </w:pPr>
+    </w:lvl>
+    <w:lvl w:ilvl="2" w:tplc="0809001B" w:tentative="1">
+      <w:start w:val="1"/>
+      <w:numFmt w:val="lowerRoman"/>
+      <w:lvlText w:val="%3."/>
+      <w:lvlJc w:val="right"/>
+      <w:pPr>
+        <w:ind w:left="2160" w:hanging="180"/>
+      </w:pPr>
+    </w:lvl>
+    <w:lvl w:ilvl="3" w:tplc="0809000F" w:tentative="1">
+      <w:start w:val="1"/>
+      <w:numFmt w:val="decimal"/>
+      <w:lvlText w:val="%4."/>
+      <w:lvlJc w:val="left"/>
+      <w:pPr>
+        <w:ind w:left="2880" w:hanging="360"/>
+      </w:pPr>
+    </w:lvl>
+    <w:lvl w:ilvl="4" w:tplc="08090019" w:tentative="1">
+      <w:start w:val="1"/>
+      <w:numFmt w:val="lowerLetter"/>
+      <w:lvlText w:val="%5."/>
+      <w:lvlJc w:val="left"/>
+      <w:pPr>
+        <w:ind w:left="3600" w:hanging="360"/>
+      </w:pPr>
+    </w:lvl>
+    <w:lvl w:ilvl="5" w:tplc="0809001B" w:tentative="1">
+      <w:start w:val="1"/>
+      <w:numFmt w:val="lowerRoman"/>
+      <w:lvlText w:val="%6."/>
+      <w:lvlJc w:val="right"/>
+      <w:pPr>
+        <w:ind w:left="4320" w:hanging="180"/>
+      </w:pPr>
+    </w:lvl>
+    <w:lvl w:ilvl="6" w:tplc="0809000F" w:tentative="1">
+      <w:start w:val="1"/>
+      <w:numFmt w:val="decimal"/>
+      <w:lvlText w:val="%7."/>
+      <w:lvlJc w:val="left"/>
+      <w:pPr>
+        <w:ind w:left="5040" w:hanging="360"/>
+      </w:pPr>
+    </w:lvl>
+    <w:lvl w:ilvl="7" w:tplc="08090019" w:tentative="1">
+      <w:start w:val="1"/>
+      <w:numFmt w:val="lowerLetter"/>
+      <w:lvlText w:val="%8."/>
+      <w:lvlJc w:val="left"/>
+      <w:pPr>
+        <w:ind w:left="5760" w:hanging="360"/>
+      </w:pPr>
+    </w:lvl>
+    <w:lvl w:ilvl="8" w:tplc="0809001B" w:tentative="1">
+      <w:start w:val="1"/>
+      <w:numFmt w:val="lowerRoman"/>
+      <w:lvlText w:val="%9."/>
+      <w:lvlJc w:val="right"/>
+      <w:pPr>
+        <w:ind w:left="6480" w:hanging="180"/>
+      </w:pPr>
+    </w:lvl>
+  </w:abstractNum>
   <w:num w:numId="1">
-    <w:abstractNumId w:val="2"/>
+    <w:abstractNumId w:val="4"/>
   </w:num>
   <w:num w:numId="2">
-    <w:abstractNumId w:val="3"/>
+    <w:abstractNumId w:val="5"/>
   </w:num>
   <w:num w:numId="3">
     <w:abstractNumId w:val="0"/>
   </w:num>
   <w:num w:numId="4">
+    <w:abstractNumId w:val="2"/>
+  </w:num>
+  <w:num w:numId="5">
     <w:abstractNumId w:val="1"/>
+  </w:num>
+  <w:num w:numId="6">
+    <w:abstractNumId w:val="6"/>
+  </w:num>
+  <w:num w:numId="7">
+    <w:abstractNumId w:val="3"/>
   </w:num>
 </w:numbering>
 </file>
 
 <file path=word/styles.xml><?xml version="1.0" encoding="utf-8"?>
-<w:styles xmlns:mc="http://schemas.openxmlformats.org/markup-compatibility/2006" xmlns:r="http://schemas.openxmlformats.org/officeDocument/2006/relationships" xmlns:w="http://schemas.openxmlformats.org/wordprocessingml/2006/main" xmlns:w14="http://schemas.microsoft.com/office/word/2010/wordml" xmlns:w15="http://schemas.microsoft.com/office/word/2012/wordml" xmlns:w16cid="http://schemas.microsoft.com/office/word/2016/wordml/cid" xmlns:w16se="http://schemas.microsoft.com/office/word/2015/wordml/symex" mc:Ignorable="w14 w15 w16se w16cid">
+<w:styles xmlns:mc="http://schemas.openxmlformats.org/markup-compatibility/2006" xmlns:r="http://schemas.openxmlformats.org/officeDocument/2006/relationships" xmlns:w="http://schemas.openxmlformats.org/wordprocessingml/2006/main" xmlns:w14="http://schemas.microsoft.com/office/word/2010/wordml" xmlns:w15="http://schemas.microsoft.com/office/word/2012/wordml" xmlns:w16cex="http://schemas.microsoft.com/office/word/2018/wordml/cex" xmlns:w16cid="http://schemas.microsoft.com/office/word/2016/wordml/cid" xmlns:w16="http://schemas.microsoft.com/office/word/2018/wordml" xmlns:w16se="http://schemas.microsoft.com/office/word/2015/wordml/symex" mc:Ignorable="w14 w15 w16se w16cid w16 w16cex">
   <w:docDefaults>
     <w:rPrDefault>
       <w:rPr>

</xml_diff>

<commit_message>
Added success criteria for the Connect 4 game
Added all sections about the connect 4 game that should be in the program. Also updated the contents page to reflect this
</commit_message>
<xml_diff>
--- a/Writeup.docx
+++ b/Writeup.docx
@@ -265,7 +265,7 @@
           <w:r>
             <w:fldChar w:fldCharType="separate"/>
           </w:r>
-          <w:hyperlink w:anchor="_Toc53311797" w:history="1">
+          <w:hyperlink w:anchor="_Toc53402565" w:history="1">
             <w:r>
               <w:rPr>
                 <w:rStyle w:val="Hyperlink"/>
@@ -292,7 +292,7 @@
                 <w:noProof/>
                 <w:webHidden/>
               </w:rPr>
-              <w:instrText xml:space="preserve"> PAGEREF _Toc53311797 \h </w:instrText>
+              <w:instrText xml:space="preserve"> PAGEREF _Toc53402565 \h </w:instrText>
             </w:r>
             <w:r>
               <w:rPr>
@@ -335,7 +335,7 @@
               <w:lang w:eastAsia="en-GB"/>
             </w:rPr>
           </w:pPr>
-          <w:hyperlink w:anchor="_Toc53311798" w:history="1">
+          <w:hyperlink w:anchor="_Toc53402566" w:history="1">
             <w:r>
               <w:rPr>
                 <w:rStyle w:val="Hyperlink"/>
@@ -362,7 +362,7 @@
                 <w:noProof/>
                 <w:webHidden/>
               </w:rPr>
-              <w:instrText xml:space="preserve"> PAGEREF _Toc53311798 \h </w:instrText>
+              <w:instrText xml:space="preserve"> PAGEREF _Toc53402566 \h </w:instrText>
             </w:r>
             <w:r>
               <w:rPr>
@@ -405,7 +405,7 @@
               <w:lang w:eastAsia="en-GB"/>
             </w:rPr>
           </w:pPr>
-          <w:hyperlink w:anchor="_Toc53311799" w:history="1">
+          <w:hyperlink w:anchor="_Toc53402567" w:history="1">
             <w:r>
               <w:rPr>
                 <w:rStyle w:val="Hyperlink"/>
@@ -432,7 +432,7 @@
                 <w:noProof/>
                 <w:webHidden/>
               </w:rPr>
-              <w:instrText xml:space="preserve"> PAGEREF _Toc53311799 \h </w:instrText>
+              <w:instrText xml:space="preserve"> PAGEREF _Toc53402567 \h </w:instrText>
             </w:r>
             <w:r>
               <w:rPr>
@@ -475,7 +475,7 @@
               <w:lang w:eastAsia="en-GB"/>
             </w:rPr>
           </w:pPr>
-          <w:hyperlink w:anchor="_Toc53311800" w:history="1">
+          <w:hyperlink w:anchor="_Toc53402568" w:history="1">
             <w:r>
               <w:rPr>
                 <w:rStyle w:val="Hyperlink"/>
@@ -502,7 +502,7 @@
                 <w:noProof/>
                 <w:webHidden/>
               </w:rPr>
-              <w:instrText xml:space="preserve"> PAGEREF _Toc53311800 \h </w:instrText>
+              <w:instrText xml:space="preserve"> PAGEREF _Toc53402568 \h </w:instrText>
             </w:r>
             <w:r>
               <w:rPr>
@@ -545,7 +545,7 @@
               <w:lang w:eastAsia="en-GB"/>
             </w:rPr>
           </w:pPr>
-          <w:hyperlink w:anchor="_Toc53311801" w:history="1">
+          <w:hyperlink w:anchor="_Toc53402569" w:history="1">
             <w:r>
               <w:rPr>
                 <w:rStyle w:val="Hyperlink"/>
@@ -572,7 +572,7 @@
                 <w:noProof/>
                 <w:webHidden/>
               </w:rPr>
-              <w:instrText xml:space="preserve"> PAGEREF _Toc53311801 \h </w:instrText>
+              <w:instrText xml:space="preserve"> PAGEREF _Toc53402569 \h </w:instrText>
             </w:r>
             <w:r>
               <w:rPr>
@@ -592,7 +592,7 @@
                 <w:noProof/>
                 <w:webHidden/>
               </w:rPr>
-              <w:t>7</w:t>
+              <w:t>8</w:t>
             </w:r>
             <w:r>
               <w:rPr>
@@ -615,7 +615,7 @@
               <w:lang w:eastAsia="en-GB"/>
             </w:rPr>
           </w:pPr>
-          <w:hyperlink w:anchor="_Toc53311802" w:history="1">
+          <w:hyperlink w:anchor="_Toc53402570" w:history="1">
             <w:r>
               <w:rPr>
                 <w:rStyle w:val="Hyperlink"/>
@@ -642,7 +642,7 @@
                 <w:noProof/>
                 <w:webHidden/>
               </w:rPr>
-              <w:instrText xml:space="preserve"> PAGEREF _Toc53311802 \h </w:instrText>
+              <w:instrText xml:space="preserve"> PAGEREF _Toc53402570 \h </w:instrText>
             </w:r>
             <w:r>
               <w:rPr>
@@ -662,7 +662,7 @@
                 <w:noProof/>
                 <w:webHidden/>
               </w:rPr>
-              <w:t>8</w:t>
+              <w:t>9</w:t>
             </w:r>
             <w:r>
               <w:rPr>
@@ -685,7 +685,7 @@
               <w:lang w:eastAsia="en-GB"/>
             </w:rPr>
           </w:pPr>
-          <w:hyperlink w:anchor="_Toc53311803" w:history="1">
+          <w:hyperlink w:anchor="_Toc53402571" w:history="1">
             <w:r>
               <w:rPr>
                 <w:rStyle w:val="Hyperlink"/>
@@ -712,7 +712,7 @@
                 <w:noProof/>
                 <w:webHidden/>
               </w:rPr>
-              <w:instrText xml:space="preserve"> PAGEREF _Toc53311803 \h </w:instrText>
+              <w:instrText xml:space="preserve"> PAGEREF _Toc53402571 \h </w:instrText>
             </w:r>
             <w:r>
               <w:rPr>
@@ -732,7 +732,7 @@
                 <w:noProof/>
                 <w:webHidden/>
               </w:rPr>
-              <w:t>9</w:t>
+              <w:t>10</w:t>
             </w:r>
             <w:r>
               <w:rPr>
@@ -755,7 +755,7 @@
               <w:lang w:eastAsia="en-GB"/>
             </w:rPr>
           </w:pPr>
-          <w:hyperlink w:anchor="_Toc53311804" w:history="1">
+          <w:hyperlink w:anchor="_Toc53402572" w:history="1">
             <w:r>
               <w:rPr>
                 <w:rStyle w:val="Hyperlink"/>
@@ -782,7 +782,7 @@
                 <w:noProof/>
                 <w:webHidden/>
               </w:rPr>
-              <w:instrText xml:space="preserve"> PAGEREF _Toc53311804 \h </w:instrText>
+              <w:instrText xml:space="preserve"> PAGEREF _Toc53402572 \h </w:instrText>
             </w:r>
             <w:r>
               <w:rPr>
@@ -802,7 +802,7 @@
                 <w:noProof/>
                 <w:webHidden/>
               </w:rPr>
-              <w:t>10</w:t>
+              <w:t>11</w:t>
             </w:r>
             <w:r>
               <w:rPr>
@@ -839,7 +839,7 @@
           <w:szCs w:val="40"/>
         </w:rPr>
       </w:pPr>
-      <w:bookmarkStart w:id="0" w:name="_Toc53311797"/>
+      <w:bookmarkStart w:id="0" w:name="_Toc53402565"/>
       <w:r>
         <w:rPr>
           <w:sz w:val="40"/>
@@ -854,7 +854,7 @@
       <w:pPr>
         <w:pStyle w:val="Heading2"/>
       </w:pPr>
-      <w:bookmarkStart w:id="1" w:name="_Toc53311798"/>
+      <w:bookmarkStart w:id="1" w:name="_Toc53402566"/>
       <w:r>
         <w:t>Introduction</w:t>
       </w:r>
@@ -1016,7 +1016,7 @@
       <w:pPr>
         <w:pStyle w:val="Heading2"/>
       </w:pPr>
-      <w:bookmarkStart w:id="2" w:name="_Toc53311799"/>
+      <w:bookmarkStart w:id="2" w:name="_Toc53402567"/>
       <w:r>
         <w:t>Identification of Programming Language</w:t>
       </w:r>
@@ -1292,7 +1292,7 @@
       <w:pPr>
         <w:pStyle w:val="Heading2"/>
       </w:pPr>
-      <w:bookmarkStart w:id="3" w:name="_Toc53311800"/>
+      <w:bookmarkStart w:id="3" w:name="_Toc53402568"/>
       <w:r>
         <w:t>Numbered Objectives</w:t>
       </w:r>
@@ -2746,6 +2746,796 @@
           </w:p>
         </w:tc>
       </w:tr>
+      <w:tr>
+        <w:tc>
+          <w:tcPr>
+            <w:tcW w:w="328" w:type="dxa"/>
+            <w:vMerge w:val="restart"/>
+          </w:tcPr>
+          <w:p>
+            <w:pPr>
+              <w:pStyle w:val="ListParagraph"/>
+              <w:numPr>
+                <w:ilvl w:val="0"/>
+                <w:numId w:val="2"/>
+              </w:numPr>
+            </w:pPr>
+          </w:p>
+        </w:tc>
+        <w:tc>
+          <w:tcPr>
+            <w:tcW w:w="1835" w:type="dxa"/>
+            <w:vMerge w:val="restart"/>
+          </w:tcPr>
+          <w:p>
+            <w:r>
+              <w:t>Create a working Connect 4 game</w:t>
+            </w:r>
+          </w:p>
+        </w:tc>
+        <w:tc>
+          <w:tcPr>
+            <w:tcW w:w="1737" w:type="dxa"/>
+            <w:vMerge w:val="restart"/>
+          </w:tcPr>
+          <w:p>
+            <w:r>
+              <w:t>The Connect 4 game will take user input and display the current state of the board. It will also determine whether the game has been won and by who</w:t>
+            </w:r>
+          </w:p>
+        </w:tc>
+        <w:tc>
+          <w:tcPr>
+            <w:tcW w:w="348" w:type="dxa"/>
+            <w:vMerge w:val="restart"/>
+          </w:tcPr>
+          <w:p>
+            <w:pPr>
+              <w:pStyle w:val="ListParagraph"/>
+              <w:numPr>
+                <w:ilvl w:val="0"/>
+                <w:numId w:val="8"/>
+              </w:numPr>
+            </w:pPr>
+          </w:p>
+        </w:tc>
+        <w:tc>
+          <w:tcPr>
+            <w:tcW w:w="2210" w:type="dxa"/>
+            <w:vMerge w:val="restart"/>
+          </w:tcPr>
+          <w:p>
+            <w:r>
+              <w:t>The board needs to be displayed on the screen</w:t>
+            </w:r>
+          </w:p>
+        </w:tc>
+        <w:tc>
+          <w:tcPr>
+            <w:tcW w:w="341" w:type="dxa"/>
+          </w:tcPr>
+          <w:p>
+            <w:pPr>
+              <w:pStyle w:val="ListParagraph"/>
+              <w:numPr>
+                <w:ilvl w:val="0"/>
+                <w:numId w:val="9"/>
+              </w:numPr>
+            </w:pPr>
+          </w:p>
+        </w:tc>
+        <w:tc>
+          <w:tcPr>
+            <w:tcW w:w="2217" w:type="dxa"/>
+          </w:tcPr>
+          <w:p>
+            <w:r>
+              <w:t>The program needs to switch to a Connect 4 state which contains all instructions about the game</w:t>
+            </w:r>
+          </w:p>
+        </w:tc>
+      </w:tr>
+      <w:tr>
+        <w:tc>
+          <w:tcPr>
+            <w:tcW w:w="328" w:type="dxa"/>
+            <w:vMerge/>
+          </w:tcPr>
+          <w:p>
+            <w:pPr>
+              <w:pStyle w:val="ListParagraph"/>
+              <w:numPr>
+                <w:ilvl w:val="0"/>
+                <w:numId w:val="2"/>
+              </w:numPr>
+            </w:pPr>
+          </w:p>
+        </w:tc>
+        <w:tc>
+          <w:tcPr>
+            <w:tcW w:w="1835" w:type="dxa"/>
+            <w:vMerge/>
+          </w:tcPr>
+          <w:p/>
+        </w:tc>
+        <w:tc>
+          <w:tcPr>
+            <w:tcW w:w="1737" w:type="dxa"/>
+            <w:vMerge/>
+          </w:tcPr>
+          <w:p/>
+        </w:tc>
+        <w:tc>
+          <w:tcPr>
+            <w:tcW w:w="348" w:type="dxa"/>
+            <w:vMerge/>
+          </w:tcPr>
+          <w:p>
+            <w:pPr>
+              <w:pStyle w:val="ListParagraph"/>
+              <w:numPr>
+                <w:ilvl w:val="0"/>
+                <w:numId w:val="8"/>
+              </w:numPr>
+            </w:pPr>
+          </w:p>
+        </w:tc>
+        <w:tc>
+          <w:tcPr>
+            <w:tcW w:w="2210" w:type="dxa"/>
+            <w:vMerge/>
+          </w:tcPr>
+          <w:p/>
+        </w:tc>
+        <w:tc>
+          <w:tcPr>
+            <w:tcW w:w="341" w:type="dxa"/>
+          </w:tcPr>
+          <w:p>
+            <w:pPr>
+              <w:pStyle w:val="ListParagraph"/>
+              <w:numPr>
+                <w:ilvl w:val="0"/>
+                <w:numId w:val="9"/>
+              </w:numPr>
+            </w:pPr>
+          </w:p>
+        </w:tc>
+        <w:tc>
+          <w:tcPr>
+            <w:tcW w:w="2217" w:type="dxa"/>
+          </w:tcPr>
+          <w:p>
+            <w:r>
+              <w:t>An empty Connect 4 board needs to be displayed as an image</w:t>
+            </w:r>
+          </w:p>
+        </w:tc>
+      </w:tr>
+      <w:tr>
+        <w:tc>
+          <w:tcPr>
+            <w:tcW w:w="328" w:type="dxa"/>
+            <w:vMerge/>
+          </w:tcPr>
+          <w:p>
+            <w:pPr>
+              <w:pStyle w:val="ListParagraph"/>
+              <w:numPr>
+                <w:ilvl w:val="0"/>
+                <w:numId w:val="2"/>
+              </w:numPr>
+            </w:pPr>
+          </w:p>
+        </w:tc>
+        <w:tc>
+          <w:tcPr>
+            <w:tcW w:w="1835" w:type="dxa"/>
+            <w:vMerge/>
+          </w:tcPr>
+          <w:p/>
+        </w:tc>
+        <w:tc>
+          <w:tcPr>
+            <w:tcW w:w="1737" w:type="dxa"/>
+            <w:vMerge/>
+          </w:tcPr>
+          <w:p/>
+        </w:tc>
+        <w:tc>
+          <w:tcPr>
+            <w:tcW w:w="348" w:type="dxa"/>
+            <w:vMerge/>
+          </w:tcPr>
+          <w:p>
+            <w:pPr>
+              <w:pStyle w:val="ListParagraph"/>
+              <w:numPr>
+                <w:ilvl w:val="0"/>
+                <w:numId w:val="8"/>
+              </w:numPr>
+            </w:pPr>
+          </w:p>
+        </w:tc>
+        <w:tc>
+          <w:tcPr>
+            <w:tcW w:w="2210" w:type="dxa"/>
+            <w:vMerge/>
+          </w:tcPr>
+          <w:p/>
+        </w:tc>
+        <w:tc>
+          <w:tcPr>
+            <w:tcW w:w="341" w:type="dxa"/>
+          </w:tcPr>
+          <w:p>
+            <w:pPr>
+              <w:pStyle w:val="ListParagraph"/>
+              <w:numPr>
+                <w:ilvl w:val="0"/>
+                <w:numId w:val="9"/>
+              </w:numPr>
+            </w:pPr>
+          </w:p>
+        </w:tc>
+        <w:tc>
+          <w:tcPr>
+            <w:tcW w:w="2217" w:type="dxa"/>
+          </w:tcPr>
+          <w:p>
+            <w:r>
+              <w:t>Counters need to be displayed in the right positions on the board with the right colour</w:t>
+            </w:r>
+          </w:p>
+        </w:tc>
+      </w:tr>
+      <w:tr>
+        <w:tc>
+          <w:tcPr>
+            <w:tcW w:w="328" w:type="dxa"/>
+            <w:vMerge/>
+          </w:tcPr>
+          <w:p>
+            <w:pPr>
+              <w:pStyle w:val="ListParagraph"/>
+              <w:numPr>
+                <w:ilvl w:val="0"/>
+                <w:numId w:val="2"/>
+              </w:numPr>
+            </w:pPr>
+          </w:p>
+        </w:tc>
+        <w:tc>
+          <w:tcPr>
+            <w:tcW w:w="1835" w:type="dxa"/>
+            <w:vMerge/>
+          </w:tcPr>
+          <w:p/>
+        </w:tc>
+        <w:tc>
+          <w:tcPr>
+            <w:tcW w:w="1737" w:type="dxa"/>
+            <w:vMerge/>
+          </w:tcPr>
+          <w:p/>
+        </w:tc>
+        <w:tc>
+          <w:tcPr>
+            <w:tcW w:w="348" w:type="dxa"/>
+            <w:vMerge/>
+          </w:tcPr>
+          <w:p>
+            <w:pPr>
+              <w:pStyle w:val="ListParagraph"/>
+              <w:numPr>
+                <w:ilvl w:val="0"/>
+                <w:numId w:val="8"/>
+              </w:numPr>
+            </w:pPr>
+          </w:p>
+        </w:tc>
+        <w:tc>
+          <w:tcPr>
+            <w:tcW w:w="2210" w:type="dxa"/>
+            <w:vMerge/>
+          </w:tcPr>
+          <w:p/>
+        </w:tc>
+        <w:tc>
+          <w:tcPr>
+            <w:tcW w:w="341" w:type="dxa"/>
+          </w:tcPr>
+          <w:p>
+            <w:pPr>
+              <w:pStyle w:val="ListParagraph"/>
+              <w:numPr>
+                <w:ilvl w:val="0"/>
+                <w:numId w:val="9"/>
+              </w:numPr>
+            </w:pPr>
+          </w:p>
+        </w:tc>
+        <w:tc>
+          <w:tcPr>
+            <w:tcW w:w="2217" w:type="dxa"/>
+          </w:tcPr>
+          <w:p>
+            <w:r>
+              <w:t>Both users’ names need to be displayed and which players turn it is currently</w:t>
+            </w:r>
+          </w:p>
+        </w:tc>
+      </w:tr>
+      <w:tr>
+        <w:tc>
+          <w:tcPr>
+            <w:tcW w:w="328" w:type="dxa"/>
+            <w:vMerge/>
+          </w:tcPr>
+          <w:p>
+            <w:pPr>
+              <w:pStyle w:val="ListParagraph"/>
+              <w:numPr>
+                <w:ilvl w:val="0"/>
+                <w:numId w:val="2"/>
+              </w:numPr>
+            </w:pPr>
+          </w:p>
+        </w:tc>
+        <w:tc>
+          <w:tcPr>
+            <w:tcW w:w="1835" w:type="dxa"/>
+            <w:vMerge/>
+          </w:tcPr>
+          <w:p/>
+        </w:tc>
+        <w:tc>
+          <w:tcPr>
+            <w:tcW w:w="1737" w:type="dxa"/>
+            <w:vMerge/>
+          </w:tcPr>
+          <w:p/>
+        </w:tc>
+        <w:tc>
+          <w:tcPr>
+            <w:tcW w:w="348" w:type="dxa"/>
+            <w:vMerge w:val="restart"/>
+          </w:tcPr>
+          <w:p>
+            <w:pPr>
+              <w:pStyle w:val="ListParagraph"/>
+              <w:numPr>
+                <w:ilvl w:val="0"/>
+                <w:numId w:val="8"/>
+              </w:numPr>
+            </w:pPr>
+          </w:p>
+        </w:tc>
+        <w:tc>
+          <w:tcPr>
+            <w:tcW w:w="2210" w:type="dxa"/>
+            <w:vMerge w:val="restart"/>
+          </w:tcPr>
+          <w:p>
+            <w:r>
+              <w:t>The users need to be able to place a counter in a specific column</w:t>
+            </w:r>
+          </w:p>
+        </w:tc>
+        <w:tc>
+          <w:tcPr>
+            <w:tcW w:w="341" w:type="dxa"/>
+          </w:tcPr>
+          <w:p>
+            <w:pPr>
+              <w:pStyle w:val="ListParagraph"/>
+              <w:numPr>
+                <w:ilvl w:val="0"/>
+                <w:numId w:val="10"/>
+              </w:numPr>
+            </w:pPr>
+          </w:p>
+        </w:tc>
+        <w:tc>
+          <w:tcPr>
+            <w:tcW w:w="2217" w:type="dxa"/>
+          </w:tcPr>
+          <w:p>
+            <w:r>
+              <w:t>Only the user whose turn it is currently should be able to place a counter</w:t>
+            </w:r>
+          </w:p>
+        </w:tc>
+      </w:tr>
+      <w:tr>
+        <w:tc>
+          <w:tcPr>
+            <w:tcW w:w="328" w:type="dxa"/>
+            <w:vMerge/>
+          </w:tcPr>
+          <w:p>
+            <w:pPr>
+              <w:pStyle w:val="ListParagraph"/>
+              <w:numPr>
+                <w:ilvl w:val="0"/>
+                <w:numId w:val="2"/>
+              </w:numPr>
+            </w:pPr>
+          </w:p>
+        </w:tc>
+        <w:tc>
+          <w:tcPr>
+            <w:tcW w:w="1835" w:type="dxa"/>
+            <w:vMerge/>
+          </w:tcPr>
+          <w:p/>
+        </w:tc>
+        <w:tc>
+          <w:tcPr>
+            <w:tcW w:w="1737" w:type="dxa"/>
+            <w:vMerge/>
+          </w:tcPr>
+          <w:p/>
+        </w:tc>
+        <w:tc>
+          <w:tcPr>
+            <w:tcW w:w="348" w:type="dxa"/>
+            <w:vMerge/>
+          </w:tcPr>
+          <w:p>
+            <w:pPr>
+              <w:pStyle w:val="ListParagraph"/>
+              <w:numPr>
+                <w:ilvl w:val="0"/>
+                <w:numId w:val="8"/>
+              </w:numPr>
+            </w:pPr>
+          </w:p>
+        </w:tc>
+        <w:tc>
+          <w:tcPr>
+            <w:tcW w:w="2210" w:type="dxa"/>
+            <w:vMerge/>
+          </w:tcPr>
+          <w:p/>
+        </w:tc>
+        <w:tc>
+          <w:tcPr>
+            <w:tcW w:w="341" w:type="dxa"/>
+          </w:tcPr>
+          <w:p>
+            <w:pPr>
+              <w:pStyle w:val="ListParagraph"/>
+              <w:numPr>
+                <w:ilvl w:val="0"/>
+                <w:numId w:val="10"/>
+              </w:numPr>
+            </w:pPr>
+          </w:p>
+        </w:tc>
+        <w:tc>
+          <w:tcPr>
+            <w:tcW w:w="2217" w:type="dxa"/>
+          </w:tcPr>
+          <w:p>
+            <w:r>
+              <w:t>The user should be able to select a column by clicking on it and have a counter be placed in the lowest available place in that column</w:t>
+            </w:r>
+          </w:p>
+        </w:tc>
+      </w:tr>
+      <w:tr>
+        <w:tc>
+          <w:tcPr>
+            <w:tcW w:w="328" w:type="dxa"/>
+            <w:vMerge/>
+          </w:tcPr>
+          <w:p>
+            <w:pPr>
+              <w:pStyle w:val="ListParagraph"/>
+              <w:numPr>
+                <w:ilvl w:val="0"/>
+                <w:numId w:val="2"/>
+              </w:numPr>
+            </w:pPr>
+          </w:p>
+        </w:tc>
+        <w:tc>
+          <w:tcPr>
+            <w:tcW w:w="1835" w:type="dxa"/>
+            <w:vMerge/>
+          </w:tcPr>
+          <w:p/>
+        </w:tc>
+        <w:tc>
+          <w:tcPr>
+            <w:tcW w:w="1737" w:type="dxa"/>
+            <w:vMerge/>
+          </w:tcPr>
+          <w:p/>
+        </w:tc>
+        <w:tc>
+          <w:tcPr>
+            <w:tcW w:w="348" w:type="dxa"/>
+            <w:vMerge w:val="restart"/>
+          </w:tcPr>
+          <w:p>
+            <w:pPr>
+              <w:pStyle w:val="ListParagraph"/>
+              <w:numPr>
+                <w:ilvl w:val="0"/>
+                <w:numId w:val="8"/>
+              </w:numPr>
+            </w:pPr>
+          </w:p>
+        </w:tc>
+        <w:tc>
+          <w:tcPr>
+            <w:tcW w:w="2210" w:type="dxa"/>
+            <w:vMerge w:val="restart"/>
+          </w:tcPr>
+          <w:p>
+            <w:r>
+              <w:t>The game should check whether a user has won, or the game has been drawn</w:t>
+            </w:r>
+          </w:p>
+        </w:tc>
+        <w:tc>
+          <w:tcPr>
+            <w:tcW w:w="341" w:type="dxa"/>
+          </w:tcPr>
+          <w:p>
+            <w:pPr>
+              <w:pStyle w:val="ListParagraph"/>
+              <w:numPr>
+                <w:ilvl w:val="0"/>
+                <w:numId w:val="11"/>
+              </w:numPr>
+            </w:pPr>
+          </w:p>
+        </w:tc>
+        <w:tc>
+          <w:tcPr>
+            <w:tcW w:w="2217" w:type="dxa"/>
+          </w:tcPr>
+          <w:p>
+            <w:r>
+              <w:t>After each counter has been placed, a check should be done to see if four counters in a row have the same colour</w:t>
+            </w:r>
+          </w:p>
+        </w:tc>
+      </w:tr>
+      <w:tr>
+        <w:tc>
+          <w:tcPr>
+            <w:tcW w:w="328" w:type="dxa"/>
+            <w:vMerge/>
+          </w:tcPr>
+          <w:p>
+            <w:pPr>
+              <w:pStyle w:val="ListParagraph"/>
+              <w:numPr>
+                <w:ilvl w:val="0"/>
+                <w:numId w:val="2"/>
+              </w:numPr>
+            </w:pPr>
+          </w:p>
+        </w:tc>
+        <w:tc>
+          <w:tcPr>
+            <w:tcW w:w="1835" w:type="dxa"/>
+            <w:vMerge/>
+          </w:tcPr>
+          <w:p/>
+        </w:tc>
+        <w:tc>
+          <w:tcPr>
+            <w:tcW w:w="1737" w:type="dxa"/>
+            <w:vMerge/>
+          </w:tcPr>
+          <w:p/>
+        </w:tc>
+        <w:tc>
+          <w:tcPr>
+            <w:tcW w:w="348" w:type="dxa"/>
+            <w:vMerge/>
+          </w:tcPr>
+          <w:p>
+            <w:pPr>
+              <w:pStyle w:val="ListParagraph"/>
+              <w:numPr>
+                <w:ilvl w:val="0"/>
+                <w:numId w:val="8"/>
+              </w:numPr>
+            </w:pPr>
+          </w:p>
+        </w:tc>
+        <w:tc>
+          <w:tcPr>
+            <w:tcW w:w="2210" w:type="dxa"/>
+            <w:vMerge/>
+          </w:tcPr>
+          <w:p/>
+        </w:tc>
+        <w:tc>
+          <w:tcPr>
+            <w:tcW w:w="341" w:type="dxa"/>
+          </w:tcPr>
+          <w:p>
+            <w:pPr>
+              <w:pStyle w:val="ListParagraph"/>
+              <w:numPr>
+                <w:ilvl w:val="0"/>
+                <w:numId w:val="11"/>
+              </w:numPr>
+            </w:pPr>
+          </w:p>
+        </w:tc>
+        <w:tc>
+          <w:tcPr>
+            <w:tcW w:w="2217" w:type="dxa"/>
+          </w:tcPr>
+          <w:p>
+            <w:r>
+              <w:t>If the game has been won, a game win state should be selected and displayed</w:t>
+            </w:r>
+          </w:p>
+        </w:tc>
+      </w:tr>
+      <w:tr>
+        <w:tc>
+          <w:tcPr>
+            <w:tcW w:w="328" w:type="dxa"/>
+            <w:vMerge/>
+          </w:tcPr>
+          <w:p>
+            <w:pPr>
+              <w:pStyle w:val="ListParagraph"/>
+              <w:numPr>
+                <w:ilvl w:val="0"/>
+                <w:numId w:val="2"/>
+              </w:numPr>
+            </w:pPr>
+          </w:p>
+        </w:tc>
+        <w:tc>
+          <w:tcPr>
+            <w:tcW w:w="1835" w:type="dxa"/>
+            <w:vMerge/>
+          </w:tcPr>
+          <w:p/>
+        </w:tc>
+        <w:tc>
+          <w:tcPr>
+            <w:tcW w:w="1737" w:type="dxa"/>
+            <w:vMerge/>
+          </w:tcPr>
+          <w:p/>
+        </w:tc>
+        <w:tc>
+          <w:tcPr>
+            <w:tcW w:w="348" w:type="dxa"/>
+            <w:vMerge/>
+          </w:tcPr>
+          <w:p>
+            <w:pPr>
+              <w:pStyle w:val="ListParagraph"/>
+              <w:numPr>
+                <w:ilvl w:val="0"/>
+                <w:numId w:val="8"/>
+              </w:numPr>
+            </w:pPr>
+          </w:p>
+        </w:tc>
+        <w:tc>
+          <w:tcPr>
+            <w:tcW w:w="2210" w:type="dxa"/>
+            <w:vMerge/>
+          </w:tcPr>
+          <w:p/>
+        </w:tc>
+        <w:tc>
+          <w:tcPr>
+            <w:tcW w:w="341" w:type="dxa"/>
+          </w:tcPr>
+          <w:p>
+            <w:pPr>
+              <w:pStyle w:val="ListParagraph"/>
+              <w:numPr>
+                <w:ilvl w:val="0"/>
+                <w:numId w:val="11"/>
+              </w:numPr>
+            </w:pPr>
+          </w:p>
+        </w:tc>
+        <w:tc>
+          <w:tcPr>
+            <w:tcW w:w="2217" w:type="dxa"/>
+          </w:tcPr>
+          <w:p>
+            <w:r>
+              <w:t>A check should be done to see if the game has been drawn</w:t>
+            </w:r>
+          </w:p>
+        </w:tc>
+      </w:tr>
+      <w:tr>
+        <w:tc>
+          <w:tcPr>
+            <w:tcW w:w="328" w:type="dxa"/>
+            <w:vMerge/>
+          </w:tcPr>
+          <w:p>
+            <w:pPr>
+              <w:pStyle w:val="ListParagraph"/>
+              <w:numPr>
+                <w:ilvl w:val="0"/>
+                <w:numId w:val="2"/>
+              </w:numPr>
+            </w:pPr>
+          </w:p>
+        </w:tc>
+        <w:tc>
+          <w:tcPr>
+            <w:tcW w:w="1835" w:type="dxa"/>
+            <w:vMerge/>
+          </w:tcPr>
+          <w:p/>
+        </w:tc>
+        <w:tc>
+          <w:tcPr>
+            <w:tcW w:w="1737" w:type="dxa"/>
+            <w:vMerge/>
+          </w:tcPr>
+          <w:p/>
+        </w:tc>
+        <w:tc>
+          <w:tcPr>
+            <w:tcW w:w="348" w:type="dxa"/>
+            <w:vMerge/>
+          </w:tcPr>
+          <w:p>
+            <w:pPr>
+              <w:pStyle w:val="ListParagraph"/>
+              <w:numPr>
+                <w:ilvl w:val="0"/>
+                <w:numId w:val="8"/>
+              </w:numPr>
+            </w:pPr>
+          </w:p>
+        </w:tc>
+        <w:tc>
+          <w:tcPr>
+            <w:tcW w:w="2210" w:type="dxa"/>
+            <w:vMerge/>
+          </w:tcPr>
+          <w:p/>
+        </w:tc>
+        <w:tc>
+          <w:tcPr>
+            <w:tcW w:w="341" w:type="dxa"/>
+          </w:tcPr>
+          <w:p>
+            <w:pPr>
+              <w:pStyle w:val="ListParagraph"/>
+              <w:numPr>
+                <w:ilvl w:val="0"/>
+                <w:numId w:val="11"/>
+              </w:numPr>
+            </w:pPr>
+          </w:p>
+        </w:tc>
+        <w:tc>
+          <w:tcPr>
+            <w:tcW w:w="2217" w:type="dxa"/>
+          </w:tcPr>
+          <w:p>
+            <w:r>
+              <w:t>If the game has been drawn, a game drawn state should be selected and displayed</w:t>
+            </w:r>
+          </w:p>
+        </w:tc>
+      </w:tr>
     </w:tbl>
     <w:p/>
     <w:p/>
@@ -2758,7 +3548,7 @@
       <w:pPr>
         <w:pStyle w:val="Heading1"/>
       </w:pPr>
-      <w:bookmarkStart w:id="4" w:name="_Toc53311801"/>
+      <w:bookmarkStart w:id="4" w:name="_Toc53402569"/>
       <w:r>
         <w:rPr>
           <w:sz w:val="40"/>
@@ -2792,7 +3582,7 @@
           <w:szCs w:val="40"/>
         </w:rPr>
       </w:pPr>
-      <w:bookmarkStart w:id="5" w:name="_Toc53311802"/>
+      <w:bookmarkStart w:id="5" w:name="_Toc53402570"/>
       <w:r>
         <w:rPr>
           <w:sz w:val="40"/>
@@ -2828,7 +3618,7 @@
           <w:szCs w:val="40"/>
         </w:rPr>
       </w:pPr>
-      <w:bookmarkStart w:id="6" w:name="_Toc53311803"/>
+      <w:bookmarkStart w:id="6" w:name="_Toc53402571"/>
       <w:r>
         <w:rPr>
           <w:sz w:val="40"/>
@@ -2864,7 +3654,7 @@
           <w:szCs w:val="40"/>
         </w:rPr>
       </w:pPr>
-      <w:bookmarkStart w:id="7" w:name="_Toc53311804"/>
+      <w:bookmarkStart w:id="7" w:name="_Toc53402572"/>
       <w:r>
         <w:rPr>
           <w:sz w:val="40"/>
@@ -3292,6 +4082,276 @@
     </w:lvl>
   </w:abstractNum>
   <w:abstractNum w:abstractNumId="1" w15:restartNumberingAfterBreak="0">
+    <w:nsid w:val="25A56506"/>
+    <w:multiLevelType w:val="hybridMultilevel"/>
+    <w:tmpl w:val="4932516C"/>
+    <w:lvl w:ilvl="0" w:tplc="EC0C0726">
+      <w:start w:val="1"/>
+      <w:numFmt w:val="lowerRoman"/>
+      <w:suff w:val="nothing"/>
+      <w:lvlText w:val="%1"/>
+      <w:lvlJc w:val="left"/>
+      <w:pPr>
+        <w:ind w:left="0" w:firstLine="0"/>
+      </w:pPr>
+      <w:rPr>
+        <w:rFonts w:hint="default"/>
+      </w:rPr>
+    </w:lvl>
+    <w:lvl w:ilvl="1" w:tplc="08090019" w:tentative="1">
+      <w:start w:val="1"/>
+      <w:numFmt w:val="lowerLetter"/>
+      <w:lvlText w:val="%2."/>
+      <w:lvlJc w:val="left"/>
+      <w:pPr>
+        <w:ind w:left="1440" w:hanging="360"/>
+      </w:pPr>
+    </w:lvl>
+    <w:lvl w:ilvl="2" w:tplc="0809001B" w:tentative="1">
+      <w:start w:val="1"/>
+      <w:numFmt w:val="lowerRoman"/>
+      <w:lvlText w:val="%3."/>
+      <w:lvlJc w:val="right"/>
+      <w:pPr>
+        <w:ind w:left="2160" w:hanging="180"/>
+      </w:pPr>
+    </w:lvl>
+    <w:lvl w:ilvl="3" w:tplc="0809000F" w:tentative="1">
+      <w:start w:val="1"/>
+      <w:numFmt w:val="decimal"/>
+      <w:lvlText w:val="%4."/>
+      <w:lvlJc w:val="left"/>
+      <w:pPr>
+        <w:ind w:left="2880" w:hanging="360"/>
+      </w:pPr>
+    </w:lvl>
+    <w:lvl w:ilvl="4" w:tplc="08090019" w:tentative="1">
+      <w:start w:val="1"/>
+      <w:numFmt w:val="lowerLetter"/>
+      <w:lvlText w:val="%5."/>
+      <w:lvlJc w:val="left"/>
+      <w:pPr>
+        <w:ind w:left="3600" w:hanging="360"/>
+      </w:pPr>
+    </w:lvl>
+    <w:lvl w:ilvl="5" w:tplc="0809001B" w:tentative="1">
+      <w:start w:val="1"/>
+      <w:numFmt w:val="lowerRoman"/>
+      <w:lvlText w:val="%6."/>
+      <w:lvlJc w:val="right"/>
+      <w:pPr>
+        <w:ind w:left="4320" w:hanging="180"/>
+      </w:pPr>
+    </w:lvl>
+    <w:lvl w:ilvl="6" w:tplc="0809000F" w:tentative="1">
+      <w:start w:val="1"/>
+      <w:numFmt w:val="decimal"/>
+      <w:lvlText w:val="%7."/>
+      <w:lvlJc w:val="left"/>
+      <w:pPr>
+        <w:ind w:left="5040" w:hanging="360"/>
+      </w:pPr>
+    </w:lvl>
+    <w:lvl w:ilvl="7" w:tplc="08090019" w:tentative="1">
+      <w:start w:val="1"/>
+      <w:numFmt w:val="lowerLetter"/>
+      <w:lvlText w:val="%8."/>
+      <w:lvlJc w:val="left"/>
+      <w:pPr>
+        <w:ind w:left="5760" w:hanging="360"/>
+      </w:pPr>
+    </w:lvl>
+    <w:lvl w:ilvl="8" w:tplc="0809001B" w:tentative="1">
+      <w:start w:val="1"/>
+      <w:numFmt w:val="lowerRoman"/>
+      <w:lvlText w:val="%9."/>
+      <w:lvlJc w:val="right"/>
+      <w:pPr>
+        <w:ind w:left="6480" w:hanging="180"/>
+      </w:pPr>
+    </w:lvl>
+  </w:abstractNum>
+  <w:abstractNum w:abstractNumId="2" w15:restartNumberingAfterBreak="0">
+    <w:nsid w:val="2B150D70"/>
+    <w:multiLevelType w:val="hybridMultilevel"/>
+    <w:tmpl w:val="4932516C"/>
+    <w:lvl w:ilvl="0" w:tplc="EC0C0726">
+      <w:start w:val="1"/>
+      <w:numFmt w:val="lowerRoman"/>
+      <w:suff w:val="nothing"/>
+      <w:lvlText w:val="%1"/>
+      <w:lvlJc w:val="left"/>
+      <w:pPr>
+        <w:ind w:left="0" w:firstLine="0"/>
+      </w:pPr>
+      <w:rPr>
+        <w:rFonts w:hint="default"/>
+      </w:rPr>
+    </w:lvl>
+    <w:lvl w:ilvl="1" w:tplc="08090019" w:tentative="1">
+      <w:start w:val="1"/>
+      <w:numFmt w:val="lowerLetter"/>
+      <w:lvlText w:val="%2."/>
+      <w:lvlJc w:val="left"/>
+      <w:pPr>
+        <w:ind w:left="1440" w:hanging="360"/>
+      </w:pPr>
+    </w:lvl>
+    <w:lvl w:ilvl="2" w:tplc="0809001B" w:tentative="1">
+      <w:start w:val="1"/>
+      <w:numFmt w:val="lowerRoman"/>
+      <w:lvlText w:val="%3."/>
+      <w:lvlJc w:val="right"/>
+      <w:pPr>
+        <w:ind w:left="2160" w:hanging="180"/>
+      </w:pPr>
+    </w:lvl>
+    <w:lvl w:ilvl="3" w:tplc="0809000F" w:tentative="1">
+      <w:start w:val="1"/>
+      <w:numFmt w:val="decimal"/>
+      <w:lvlText w:val="%4."/>
+      <w:lvlJc w:val="left"/>
+      <w:pPr>
+        <w:ind w:left="2880" w:hanging="360"/>
+      </w:pPr>
+    </w:lvl>
+    <w:lvl w:ilvl="4" w:tplc="08090019" w:tentative="1">
+      <w:start w:val="1"/>
+      <w:numFmt w:val="lowerLetter"/>
+      <w:lvlText w:val="%5."/>
+      <w:lvlJc w:val="left"/>
+      <w:pPr>
+        <w:ind w:left="3600" w:hanging="360"/>
+      </w:pPr>
+    </w:lvl>
+    <w:lvl w:ilvl="5" w:tplc="0809001B" w:tentative="1">
+      <w:start w:val="1"/>
+      <w:numFmt w:val="lowerRoman"/>
+      <w:lvlText w:val="%6."/>
+      <w:lvlJc w:val="right"/>
+      <w:pPr>
+        <w:ind w:left="4320" w:hanging="180"/>
+      </w:pPr>
+    </w:lvl>
+    <w:lvl w:ilvl="6" w:tplc="0809000F" w:tentative="1">
+      <w:start w:val="1"/>
+      <w:numFmt w:val="decimal"/>
+      <w:lvlText w:val="%7."/>
+      <w:lvlJc w:val="left"/>
+      <w:pPr>
+        <w:ind w:left="5040" w:hanging="360"/>
+      </w:pPr>
+    </w:lvl>
+    <w:lvl w:ilvl="7" w:tplc="08090019" w:tentative="1">
+      <w:start w:val="1"/>
+      <w:numFmt w:val="lowerLetter"/>
+      <w:lvlText w:val="%8."/>
+      <w:lvlJc w:val="left"/>
+      <w:pPr>
+        <w:ind w:left="5760" w:hanging="360"/>
+      </w:pPr>
+    </w:lvl>
+    <w:lvl w:ilvl="8" w:tplc="0809001B" w:tentative="1">
+      <w:start w:val="1"/>
+      <w:numFmt w:val="lowerRoman"/>
+      <w:lvlText w:val="%9."/>
+      <w:lvlJc w:val="right"/>
+      <w:pPr>
+        <w:ind w:left="6480" w:hanging="180"/>
+      </w:pPr>
+    </w:lvl>
+  </w:abstractNum>
+  <w:abstractNum w:abstractNumId="3" w15:restartNumberingAfterBreak="0">
+    <w:nsid w:val="2E441B56"/>
+    <w:multiLevelType w:val="hybridMultilevel"/>
+    <w:tmpl w:val="F47E0F74"/>
+    <w:lvl w:ilvl="0" w:tplc="C168422C">
+      <w:start w:val="1"/>
+      <w:numFmt w:val="lowerLetter"/>
+      <w:suff w:val="nothing"/>
+      <w:lvlText w:val="%1"/>
+      <w:lvlJc w:val="left"/>
+      <w:pPr>
+        <w:ind w:left="0" w:firstLine="0"/>
+      </w:pPr>
+      <w:rPr>
+        <w:rFonts w:hint="default"/>
+      </w:rPr>
+    </w:lvl>
+    <w:lvl w:ilvl="1" w:tplc="08090019" w:tentative="1">
+      <w:start w:val="1"/>
+      <w:numFmt w:val="lowerLetter"/>
+      <w:lvlText w:val="%2."/>
+      <w:lvlJc w:val="left"/>
+      <w:pPr>
+        <w:ind w:left="1440" w:hanging="360"/>
+      </w:pPr>
+    </w:lvl>
+    <w:lvl w:ilvl="2" w:tplc="0809001B" w:tentative="1">
+      <w:start w:val="1"/>
+      <w:numFmt w:val="lowerRoman"/>
+      <w:lvlText w:val="%3."/>
+      <w:lvlJc w:val="right"/>
+      <w:pPr>
+        <w:ind w:left="2160" w:hanging="180"/>
+      </w:pPr>
+    </w:lvl>
+    <w:lvl w:ilvl="3" w:tplc="0809000F" w:tentative="1">
+      <w:start w:val="1"/>
+      <w:numFmt w:val="decimal"/>
+      <w:lvlText w:val="%4."/>
+      <w:lvlJc w:val="left"/>
+      <w:pPr>
+        <w:ind w:left="2880" w:hanging="360"/>
+      </w:pPr>
+    </w:lvl>
+    <w:lvl w:ilvl="4" w:tplc="08090019" w:tentative="1">
+      <w:start w:val="1"/>
+      <w:numFmt w:val="lowerLetter"/>
+      <w:lvlText w:val="%5."/>
+      <w:lvlJc w:val="left"/>
+      <w:pPr>
+        <w:ind w:left="3600" w:hanging="360"/>
+      </w:pPr>
+    </w:lvl>
+    <w:lvl w:ilvl="5" w:tplc="0809001B" w:tentative="1">
+      <w:start w:val="1"/>
+      <w:numFmt w:val="lowerRoman"/>
+      <w:lvlText w:val="%6."/>
+      <w:lvlJc w:val="right"/>
+      <w:pPr>
+        <w:ind w:left="4320" w:hanging="180"/>
+      </w:pPr>
+    </w:lvl>
+    <w:lvl w:ilvl="6" w:tplc="0809000F" w:tentative="1">
+      <w:start w:val="1"/>
+      <w:numFmt w:val="decimal"/>
+      <w:lvlText w:val="%7."/>
+      <w:lvlJc w:val="left"/>
+      <w:pPr>
+        <w:ind w:left="5040" w:hanging="360"/>
+      </w:pPr>
+    </w:lvl>
+    <w:lvl w:ilvl="7" w:tplc="08090019" w:tentative="1">
+      <w:start w:val="1"/>
+      <w:numFmt w:val="lowerLetter"/>
+      <w:lvlText w:val="%8."/>
+      <w:lvlJc w:val="left"/>
+      <w:pPr>
+        <w:ind w:left="5760" w:hanging="360"/>
+      </w:pPr>
+    </w:lvl>
+    <w:lvl w:ilvl="8" w:tplc="0809001B" w:tentative="1">
+      <w:start w:val="1"/>
+      <w:numFmt w:val="lowerRoman"/>
+      <w:lvlText w:val="%9."/>
+      <w:lvlJc w:val="right"/>
+      <w:pPr>
+        <w:ind w:left="6480" w:hanging="180"/>
+      </w:pPr>
+    </w:lvl>
+  </w:abstractNum>
+  <w:abstractNum w:abstractNumId="4" w15:restartNumberingAfterBreak="0">
     <w:nsid w:val="3BF2678A"/>
     <w:multiLevelType w:val="hybridMultilevel"/>
     <w:tmpl w:val="4932516C"/>
@@ -3381,7 +4441,7 @@
       </w:pPr>
     </w:lvl>
   </w:abstractNum>
-  <w:abstractNum w:abstractNumId="2" w15:restartNumberingAfterBreak="0">
+  <w:abstractNum w:abstractNumId="5" w15:restartNumberingAfterBreak="0">
     <w:nsid w:val="3C873C86"/>
     <w:multiLevelType w:val="hybridMultilevel"/>
     <w:tmpl w:val="4932516C"/>
@@ -3471,7 +4531,7 @@
       </w:pPr>
     </w:lvl>
   </w:abstractNum>
-  <w:abstractNum w:abstractNumId="3" w15:restartNumberingAfterBreak="0">
+  <w:abstractNum w:abstractNumId="6" w15:restartNumberingAfterBreak="0">
     <w:nsid w:val="3D885AFC"/>
     <w:multiLevelType w:val="hybridMultilevel"/>
     <w:tmpl w:val="4932516C"/>
@@ -3561,7 +4621,7 @@
       </w:pPr>
     </w:lvl>
   </w:abstractNum>
-  <w:abstractNum w:abstractNumId="4" w15:restartNumberingAfterBreak="0">
+  <w:abstractNum w:abstractNumId="7" w15:restartNumberingAfterBreak="0">
     <w:nsid w:val="51805868"/>
     <w:multiLevelType w:val="hybridMultilevel"/>
     <w:tmpl w:val="AC76A3A0"/>
@@ -3674,7 +4734,7 @@
       </w:rPr>
     </w:lvl>
   </w:abstractNum>
-  <w:abstractNum w:abstractNumId="5" w15:restartNumberingAfterBreak="0">
+  <w:abstractNum w:abstractNumId="8" w15:restartNumberingAfterBreak="0">
     <w:nsid w:val="6ED77693"/>
     <w:multiLevelType w:val="hybridMultilevel"/>
     <w:tmpl w:val="A686F2F2"/>
@@ -3764,7 +4824,97 @@
       </w:pPr>
     </w:lvl>
   </w:abstractNum>
-  <w:abstractNum w:abstractNumId="6" w15:restartNumberingAfterBreak="0">
+  <w:abstractNum w:abstractNumId="9" w15:restartNumberingAfterBreak="0">
+    <w:nsid w:val="750F1168"/>
+    <w:multiLevelType w:val="hybridMultilevel"/>
+    <w:tmpl w:val="4932516C"/>
+    <w:lvl w:ilvl="0" w:tplc="EC0C0726">
+      <w:start w:val="1"/>
+      <w:numFmt w:val="lowerRoman"/>
+      <w:suff w:val="nothing"/>
+      <w:lvlText w:val="%1"/>
+      <w:lvlJc w:val="left"/>
+      <w:pPr>
+        <w:ind w:left="0" w:firstLine="0"/>
+      </w:pPr>
+      <w:rPr>
+        <w:rFonts w:hint="default"/>
+      </w:rPr>
+    </w:lvl>
+    <w:lvl w:ilvl="1" w:tplc="08090019" w:tentative="1">
+      <w:start w:val="1"/>
+      <w:numFmt w:val="lowerLetter"/>
+      <w:lvlText w:val="%2."/>
+      <w:lvlJc w:val="left"/>
+      <w:pPr>
+        <w:ind w:left="1440" w:hanging="360"/>
+      </w:pPr>
+    </w:lvl>
+    <w:lvl w:ilvl="2" w:tplc="0809001B" w:tentative="1">
+      <w:start w:val="1"/>
+      <w:numFmt w:val="lowerRoman"/>
+      <w:lvlText w:val="%3."/>
+      <w:lvlJc w:val="right"/>
+      <w:pPr>
+        <w:ind w:left="2160" w:hanging="180"/>
+      </w:pPr>
+    </w:lvl>
+    <w:lvl w:ilvl="3" w:tplc="0809000F" w:tentative="1">
+      <w:start w:val="1"/>
+      <w:numFmt w:val="decimal"/>
+      <w:lvlText w:val="%4."/>
+      <w:lvlJc w:val="left"/>
+      <w:pPr>
+        <w:ind w:left="2880" w:hanging="360"/>
+      </w:pPr>
+    </w:lvl>
+    <w:lvl w:ilvl="4" w:tplc="08090019" w:tentative="1">
+      <w:start w:val="1"/>
+      <w:numFmt w:val="lowerLetter"/>
+      <w:lvlText w:val="%5."/>
+      <w:lvlJc w:val="left"/>
+      <w:pPr>
+        <w:ind w:left="3600" w:hanging="360"/>
+      </w:pPr>
+    </w:lvl>
+    <w:lvl w:ilvl="5" w:tplc="0809001B" w:tentative="1">
+      <w:start w:val="1"/>
+      <w:numFmt w:val="lowerRoman"/>
+      <w:lvlText w:val="%6."/>
+      <w:lvlJc w:val="right"/>
+      <w:pPr>
+        <w:ind w:left="4320" w:hanging="180"/>
+      </w:pPr>
+    </w:lvl>
+    <w:lvl w:ilvl="6" w:tplc="0809000F" w:tentative="1">
+      <w:start w:val="1"/>
+      <w:numFmt w:val="decimal"/>
+      <w:lvlText w:val="%7."/>
+      <w:lvlJc w:val="left"/>
+      <w:pPr>
+        <w:ind w:left="5040" w:hanging="360"/>
+      </w:pPr>
+    </w:lvl>
+    <w:lvl w:ilvl="7" w:tplc="08090019" w:tentative="1">
+      <w:start w:val="1"/>
+      <w:numFmt w:val="lowerLetter"/>
+      <w:lvlText w:val="%8."/>
+      <w:lvlJc w:val="left"/>
+      <w:pPr>
+        <w:ind w:left="5760" w:hanging="360"/>
+      </w:pPr>
+    </w:lvl>
+    <w:lvl w:ilvl="8" w:tplc="0809001B" w:tentative="1">
+      <w:start w:val="1"/>
+      <w:numFmt w:val="lowerRoman"/>
+      <w:lvlText w:val="%9."/>
+      <w:lvlJc w:val="right"/>
+      <w:pPr>
+        <w:ind w:left="6480" w:hanging="180"/>
+      </w:pPr>
+    </w:lvl>
+  </w:abstractNum>
+  <w:abstractNum w:abstractNumId="10" w15:restartNumberingAfterBreak="0">
     <w:nsid w:val="795B655B"/>
     <w:multiLevelType w:val="hybridMultilevel"/>
     <w:tmpl w:val="4932516C"/>
@@ -3855,25 +5005,37 @@
     </w:lvl>
   </w:abstractNum>
   <w:num w:numId="1">
-    <w:abstractNumId w:val="4"/>
+    <w:abstractNumId w:val="7"/>
   </w:num>
   <w:num w:numId="2">
-    <w:abstractNumId w:val="5"/>
+    <w:abstractNumId w:val="8"/>
   </w:num>
   <w:num w:numId="3">
     <w:abstractNumId w:val="0"/>
   </w:num>
   <w:num w:numId="4">
+    <w:abstractNumId w:val="5"/>
+  </w:num>
+  <w:num w:numId="5">
+    <w:abstractNumId w:val="4"/>
+  </w:num>
+  <w:num w:numId="6">
+    <w:abstractNumId w:val="10"/>
+  </w:num>
+  <w:num w:numId="7">
+    <w:abstractNumId w:val="6"/>
+  </w:num>
+  <w:num w:numId="8">
+    <w:abstractNumId w:val="3"/>
+  </w:num>
+  <w:num w:numId="9">
+    <w:abstractNumId w:val="9"/>
+  </w:num>
+  <w:num w:numId="10">
     <w:abstractNumId w:val="2"/>
   </w:num>
-  <w:num w:numId="5">
+  <w:num w:numId="11">
     <w:abstractNumId w:val="1"/>
-  </w:num>
-  <w:num w:numId="6">
-    <w:abstractNumId w:val="6"/>
-  </w:num>
-  <w:num w:numId="7">
-    <w:abstractNumId w:val="3"/>
   </w:num>
 </w:numbering>
 </file>

</xml_diff>

<commit_message>
Added success criteria for the account system.
Also updated the contents page to match new page numbers.
</commit_message>
<xml_diff>
--- a/Writeup.docx
+++ b/Writeup.docx
@@ -265,7 +265,7 @@
           <w:r>
             <w:fldChar w:fldCharType="separate"/>
           </w:r>
-          <w:hyperlink w:anchor="_Toc53402565" w:history="1">
+          <w:hyperlink w:anchor="_Toc53669690" w:history="1">
             <w:r>
               <w:rPr>
                 <w:rStyle w:val="Hyperlink"/>
@@ -292,7 +292,7 @@
                 <w:noProof/>
                 <w:webHidden/>
               </w:rPr>
-              <w:instrText xml:space="preserve"> PAGEREF _Toc53402565 \h </w:instrText>
+              <w:instrText xml:space="preserve"> PAGEREF _Toc53669690 \h </w:instrText>
             </w:r>
             <w:r>
               <w:rPr>
@@ -335,7 +335,7 @@
               <w:lang w:eastAsia="en-GB"/>
             </w:rPr>
           </w:pPr>
-          <w:hyperlink w:anchor="_Toc53402566" w:history="1">
+          <w:hyperlink w:anchor="_Toc53669691" w:history="1">
             <w:r>
               <w:rPr>
                 <w:rStyle w:val="Hyperlink"/>
@@ -362,7 +362,7 @@
                 <w:noProof/>
                 <w:webHidden/>
               </w:rPr>
-              <w:instrText xml:space="preserve"> PAGEREF _Toc53402566 \h </w:instrText>
+              <w:instrText xml:space="preserve"> PAGEREF _Toc53669691 \h </w:instrText>
             </w:r>
             <w:r>
               <w:rPr>
@@ -405,7 +405,7 @@
               <w:lang w:eastAsia="en-GB"/>
             </w:rPr>
           </w:pPr>
-          <w:hyperlink w:anchor="_Toc53402567" w:history="1">
+          <w:hyperlink w:anchor="_Toc53669692" w:history="1">
             <w:r>
               <w:rPr>
                 <w:rStyle w:val="Hyperlink"/>
@@ -432,7 +432,7 @@
                 <w:noProof/>
                 <w:webHidden/>
               </w:rPr>
-              <w:instrText xml:space="preserve"> PAGEREF _Toc53402567 \h </w:instrText>
+              <w:instrText xml:space="preserve"> PAGEREF _Toc53669692 \h </w:instrText>
             </w:r>
             <w:r>
               <w:rPr>
@@ -475,7 +475,7 @@
               <w:lang w:eastAsia="en-GB"/>
             </w:rPr>
           </w:pPr>
-          <w:hyperlink w:anchor="_Toc53402568" w:history="1">
+          <w:hyperlink w:anchor="_Toc53669693" w:history="1">
             <w:r>
               <w:rPr>
                 <w:rStyle w:val="Hyperlink"/>
@@ -502,7 +502,7 @@
                 <w:noProof/>
                 <w:webHidden/>
               </w:rPr>
-              <w:instrText xml:space="preserve"> PAGEREF _Toc53402568 \h </w:instrText>
+              <w:instrText xml:space="preserve"> PAGEREF _Toc53669693 \h </w:instrText>
             </w:r>
             <w:r>
               <w:rPr>
@@ -545,7 +545,7 @@
               <w:lang w:eastAsia="en-GB"/>
             </w:rPr>
           </w:pPr>
-          <w:hyperlink w:anchor="_Toc53402569" w:history="1">
+          <w:hyperlink w:anchor="_Toc53669694" w:history="1">
             <w:r>
               <w:rPr>
                 <w:rStyle w:val="Hyperlink"/>
@@ -572,7 +572,7 @@
                 <w:noProof/>
                 <w:webHidden/>
               </w:rPr>
-              <w:instrText xml:space="preserve"> PAGEREF _Toc53402569 \h </w:instrText>
+              <w:instrText xml:space="preserve"> PAGEREF _Toc53669694 \h </w:instrText>
             </w:r>
             <w:r>
               <w:rPr>
@@ -592,7 +592,7 @@
                 <w:noProof/>
                 <w:webHidden/>
               </w:rPr>
-              <w:t>8</w:t>
+              <w:t>9</w:t>
             </w:r>
             <w:r>
               <w:rPr>
@@ -615,7 +615,7 @@
               <w:lang w:eastAsia="en-GB"/>
             </w:rPr>
           </w:pPr>
-          <w:hyperlink w:anchor="_Toc53402570" w:history="1">
+          <w:hyperlink w:anchor="_Toc53669695" w:history="1">
             <w:r>
               <w:rPr>
                 <w:rStyle w:val="Hyperlink"/>
@@ -642,7 +642,7 @@
                 <w:noProof/>
                 <w:webHidden/>
               </w:rPr>
-              <w:instrText xml:space="preserve"> PAGEREF _Toc53402570 \h </w:instrText>
+              <w:instrText xml:space="preserve"> PAGEREF _Toc53669695 \h </w:instrText>
             </w:r>
             <w:r>
               <w:rPr>
@@ -662,7 +662,7 @@
                 <w:noProof/>
                 <w:webHidden/>
               </w:rPr>
-              <w:t>9</w:t>
+              <w:t>10</w:t>
             </w:r>
             <w:r>
               <w:rPr>
@@ -685,7 +685,7 @@
               <w:lang w:eastAsia="en-GB"/>
             </w:rPr>
           </w:pPr>
-          <w:hyperlink w:anchor="_Toc53402571" w:history="1">
+          <w:hyperlink w:anchor="_Toc53669696" w:history="1">
             <w:r>
               <w:rPr>
                 <w:rStyle w:val="Hyperlink"/>
@@ -712,7 +712,7 @@
                 <w:noProof/>
                 <w:webHidden/>
               </w:rPr>
-              <w:instrText xml:space="preserve"> PAGEREF _Toc53402571 \h </w:instrText>
+              <w:instrText xml:space="preserve"> PAGEREF _Toc53669696 \h </w:instrText>
             </w:r>
             <w:r>
               <w:rPr>
@@ -732,7 +732,7 @@
                 <w:noProof/>
                 <w:webHidden/>
               </w:rPr>
-              <w:t>10</w:t>
+              <w:t>11</w:t>
             </w:r>
             <w:r>
               <w:rPr>
@@ -755,7 +755,7 @@
               <w:lang w:eastAsia="en-GB"/>
             </w:rPr>
           </w:pPr>
-          <w:hyperlink w:anchor="_Toc53402572" w:history="1">
+          <w:hyperlink w:anchor="_Toc53669697" w:history="1">
             <w:r>
               <w:rPr>
                 <w:rStyle w:val="Hyperlink"/>
@@ -782,7 +782,7 @@
                 <w:noProof/>
                 <w:webHidden/>
               </w:rPr>
-              <w:instrText xml:space="preserve"> PAGEREF _Toc53402572 \h </w:instrText>
+              <w:instrText xml:space="preserve"> PAGEREF _Toc53669697 \h </w:instrText>
             </w:r>
             <w:r>
               <w:rPr>
@@ -802,7 +802,7 @@
                 <w:noProof/>
                 <w:webHidden/>
               </w:rPr>
-              <w:t>11</w:t>
+              <w:t>12</w:t>
             </w:r>
             <w:r>
               <w:rPr>
@@ -839,7 +839,7 @@
           <w:szCs w:val="40"/>
         </w:rPr>
       </w:pPr>
-      <w:bookmarkStart w:id="0" w:name="_Toc53402565"/>
+      <w:bookmarkStart w:id="0" w:name="_Toc53669690"/>
       <w:r>
         <w:rPr>
           <w:sz w:val="40"/>
@@ -854,7 +854,7 @@
       <w:pPr>
         <w:pStyle w:val="Heading2"/>
       </w:pPr>
-      <w:bookmarkStart w:id="1" w:name="_Toc53402566"/>
+      <w:bookmarkStart w:id="1" w:name="_Toc53669691"/>
       <w:r>
         <w:t>Introduction</w:t>
       </w:r>
@@ -1016,7 +1016,7 @@
       <w:pPr>
         <w:pStyle w:val="Heading2"/>
       </w:pPr>
-      <w:bookmarkStart w:id="2" w:name="_Toc53402567"/>
+      <w:bookmarkStart w:id="2" w:name="_Toc53669692"/>
       <w:r>
         <w:t>Identification of Programming Language</w:t>
       </w:r>
@@ -1292,7 +1292,7 @@
       <w:pPr>
         <w:pStyle w:val="Heading2"/>
       </w:pPr>
-      <w:bookmarkStart w:id="3" w:name="_Toc53402568"/>
+      <w:bookmarkStart w:id="3" w:name="_Toc53669693"/>
       <w:r>
         <w:t>Numbered Objectives</w:t>
       </w:r>
@@ -3536,6 +3536,964 @@
           </w:p>
         </w:tc>
       </w:tr>
+      <w:tr>
+        <w:tc>
+          <w:tcPr>
+            <w:tcW w:w="328" w:type="dxa"/>
+            <w:vMerge w:val="restart"/>
+          </w:tcPr>
+          <w:p>
+            <w:pPr>
+              <w:pStyle w:val="ListParagraph"/>
+              <w:numPr>
+                <w:ilvl w:val="0"/>
+                <w:numId w:val="2"/>
+              </w:numPr>
+            </w:pPr>
+          </w:p>
+        </w:tc>
+        <w:tc>
+          <w:tcPr>
+            <w:tcW w:w="1835" w:type="dxa"/>
+            <w:vMerge w:val="restart"/>
+          </w:tcPr>
+          <w:p>
+            <w:r>
+              <w:t>Create a working account system</w:t>
+            </w:r>
+          </w:p>
+        </w:tc>
+        <w:tc>
+          <w:tcPr>
+            <w:tcW w:w="1737" w:type="dxa"/>
+            <w:vMerge w:val="restart"/>
+          </w:tcPr>
+          <w:p>
+            <w:r>
+              <w:t>The user will have to create an account with details about them and this account will contain the AI that learns from that user</w:t>
+            </w:r>
+          </w:p>
+        </w:tc>
+        <w:tc>
+          <w:tcPr>
+            <w:tcW w:w="348" w:type="dxa"/>
+            <w:vMerge w:val="restart"/>
+          </w:tcPr>
+          <w:p>
+            <w:pPr>
+              <w:pStyle w:val="ListParagraph"/>
+              <w:numPr>
+                <w:ilvl w:val="0"/>
+                <w:numId w:val="12"/>
+              </w:numPr>
+            </w:pPr>
+          </w:p>
+        </w:tc>
+        <w:tc>
+          <w:tcPr>
+            <w:tcW w:w="2210" w:type="dxa"/>
+            <w:vMerge w:val="restart"/>
+          </w:tcPr>
+          <w:p>
+            <w:r>
+              <w:t>The user must be able to create an account</w:t>
+            </w:r>
+          </w:p>
+        </w:tc>
+        <w:tc>
+          <w:tcPr>
+            <w:tcW w:w="341" w:type="dxa"/>
+          </w:tcPr>
+          <w:p>
+            <w:pPr>
+              <w:pStyle w:val="ListParagraph"/>
+              <w:numPr>
+                <w:ilvl w:val="0"/>
+                <w:numId w:val="13"/>
+              </w:numPr>
+            </w:pPr>
+          </w:p>
+        </w:tc>
+        <w:tc>
+          <w:tcPr>
+            <w:tcW w:w="2217" w:type="dxa"/>
+          </w:tcPr>
+          <w:p>
+            <w:r>
+              <w:t>The user should input a username and password</w:t>
+            </w:r>
+          </w:p>
+        </w:tc>
+      </w:tr>
+      <w:tr>
+        <w:tc>
+          <w:tcPr>
+            <w:tcW w:w="328" w:type="dxa"/>
+            <w:vMerge/>
+          </w:tcPr>
+          <w:p>
+            <w:pPr>
+              <w:pStyle w:val="ListParagraph"/>
+              <w:numPr>
+                <w:ilvl w:val="0"/>
+                <w:numId w:val="2"/>
+              </w:numPr>
+            </w:pPr>
+          </w:p>
+        </w:tc>
+        <w:tc>
+          <w:tcPr>
+            <w:tcW w:w="1835" w:type="dxa"/>
+            <w:vMerge/>
+          </w:tcPr>
+          <w:p/>
+        </w:tc>
+        <w:tc>
+          <w:tcPr>
+            <w:tcW w:w="1737" w:type="dxa"/>
+            <w:vMerge/>
+          </w:tcPr>
+          <w:p/>
+        </w:tc>
+        <w:tc>
+          <w:tcPr>
+            <w:tcW w:w="348" w:type="dxa"/>
+            <w:vMerge/>
+          </w:tcPr>
+          <w:p>
+            <w:pPr>
+              <w:pStyle w:val="ListParagraph"/>
+              <w:numPr>
+                <w:ilvl w:val="0"/>
+                <w:numId w:val="12"/>
+              </w:numPr>
+            </w:pPr>
+          </w:p>
+        </w:tc>
+        <w:tc>
+          <w:tcPr>
+            <w:tcW w:w="2210" w:type="dxa"/>
+            <w:vMerge/>
+          </w:tcPr>
+          <w:p/>
+        </w:tc>
+        <w:tc>
+          <w:tcPr>
+            <w:tcW w:w="341" w:type="dxa"/>
+          </w:tcPr>
+          <w:p>
+            <w:pPr>
+              <w:pStyle w:val="ListParagraph"/>
+              <w:numPr>
+                <w:ilvl w:val="0"/>
+                <w:numId w:val="13"/>
+              </w:numPr>
+            </w:pPr>
+          </w:p>
+        </w:tc>
+        <w:tc>
+          <w:tcPr>
+            <w:tcW w:w="2217" w:type="dxa"/>
+          </w:tcPr>
+          <w:p>
+            <w:r>
+              <w:t>If an account already exists with the inputted username then it should ask the user for a username again</w:t>
+            </w:r>
+          </w:p>
+        </w:tc>
+      </w:tr>
+      <w:tr>
+        <w:tc>
+          <w:tcPr>
+            <w:tcW w:w="328" w:type="dxa"/>
+            <w:vMerge/>
+          </w:tcPr>
+          <w:p>
+            <w:pPr>
+              <w:pStyle w:val="ListParagraph"/>
+              <w:numPr>
+                <w:ilvl w:val="0"/>
+                <w:numId w:val="2"/>
+              </w:numPr>
+            </w:pPr>
+          </w:p>
+        </w:tc>
+        <w:tc>
+          <w:tcPr>
+            <w:tcW w:w="1835" w:type="dxa"/>
+            <w:vMerge/>
+          </w:tcPr>
+          <w:p/>
+        </w:tc>
+        <w:tc>
+          <w:tcPr>
+            <w:tcW w:w="1737" w:type="dxa"/>
+            <w:vMerge/>
+          </w:tcPr>
+          <w:p/>
+        </w:tc>
+        <w:tc>
+          <w:tcPr>
+            <w:tcW w:w="348" w:type="dxa"/>
+            <w:vMerge/>
+          </w:tcPr>
+          <w:p>
+            <w:pPr>
+              <w:pStyle w:val="ListParagraph"/>
+              <w:numPr>
+                <w:ilvl w:val="0"/>
+                <w:numId w:val="12"/>
+              </w:numPr>
+            </w:pPr>
+          </w:p>
+        </w:tc>
+        <w:tc>
+          <w:tcPr>
+            <w:tcW w:w="2210" w:type="dxa"/>
+            <w:vMerge/>
+          </w:tcPr>
+          <w:p/>
+        </w:tc>
+        <w:tc>
+          <w:tcPr>
+            <w:tcW w:w="341" w:type="dxa"/>
+          </w:tcPr>
+          <w:p>
+            <w:pPr>
+              <w:pStyle w:val="ListParagraph"/>
+              <w:numPr>
+                <w:ilvl w:val="0"/>
+                <w:numId w:val="13"/>
+              </w:numPr>
+            </w:pPr>
+          </w:p>
+        </w:tc>
+        <w:tc>
+          <w:tcPr>
+            <w:tcW w:w="2217" w:type="dxa"/>
+          </w:tcPr>
+          <w:p>
+            <w:r>
+              <w:t>The account should be created with a new AI and all details related to the user</w:t>
+            </w:r>
+          </w:p>
+        </w:tc>
+      </w:tr>
+      <w:tr>
+        <w:tc>
+          <w:tcPr>
+            <w:tcW w:w="328" w:type="dxa"/>
+            <w:vMerge/>
+          </w:tcPr>
+          <w:p>
+            <w:pPr>
+              <w:pStyle w:val="ListParagraph"/>
+              <w:numPr>
+                <w:ilvl w:val="0"/>
+                <w:numId w:val="2"/>
+              </w:numPr>
+            </w:pPr>
+          </w:p>
+        </w:tc>
+        <w:tc>
+          <w:tcPr>
+            <w:tcW w:w="1835" w:type="dxa"/>
+            <w:vMerge/>
+          </w:tcPr>
+          <w:p/>
+        </w:tc>
+        <w:tc>
+          <w:tcPr>
+            <w:tcW w:w="1737" w:type="dxa"/>
+            <w:vMerge/>
+          </w:tcPr>
+          <w:p/>
+        </w:tc>
+        <w:tc>
+          <w:tcPr>
+            <w:tcW w:w="348" w:type="dxa"/>
+            <w:vMerge w:val="restart"/>
+          </w:tcPr>
+          <w:p>
+            <w:pPr>
+              <w:pStyle w:val="ListParagraph"/>
+              <w:numPr>
+                <w:ilvl w:val="0"/>
+                <w:numId w:val="12"/>
+              </w:numPr>
+            </w:pPr>
+          </w:p>
+        </w:tc>
+        <w:tc>
+          <w:tcPr>
+            <w:tcW w:w="2210" w:type="dxa"/>
+            <w:vMerge w:val="restart"/>
+          </w:tcPr>
+          <w:p>
+            <w:r>
+              <w:t>The user should be able to delete their account</w:t>
+            </w:r>
+          </w:p>
+        </w:tc>
+        <w:tc>
+          <w:tcPr>
+            <w:tcW w:w="341" w:type="dxa"/>
+          </w:tcPr>
+          <w:p>
+            <w:pPr>
+              <w:pStyle w:val="ListParagraph"/>
+              <w:numPr>
+                <w:ilvl w:val="0"/>
+                <w:numId w:val="14"/>
+              </w:numPr>
+            </w:pPr>
+          </w:p>
+        </w:tc>
+        <w:tc>
+          <w:tcPr>
+            <w:tcW w:w="2217" w:type="dxa"/>
+          </w:tcPr>
+          <w:p>
+            <w:r>
+              <w:t>The user should be asked to input a username and check if that user exists</w:t>
+            </w:r>
+          </w:p>
+        </w:tc>
+      </w:tr>
+      <w:tr>
+        <w:tc>
+          <w:tcPr>
+            <w:tcW w:w="328" w:type="dxa"/>
+            <w:vMerge/>
+          </w:tcPr>
+          <w:p>
+            <w:pPr>
+              <w:pStyle w:val="ListParagraph"/>
+              <w:numPr>
+                <w:ilvl w:val="0"/>
+                <w:numId w:val="2"/>
+              </w:numPr>
+            </w:pPr>
+          </w:p>
+        </w:tc>
+        <w:tc>
+          <w:tcPr>
+            <w:tcW w:w="1835" w:type="dxa"/>
+            <w:vMerge/>
+          </w:tcPr>
+          <w:p/>
+        </w:tc>
+        <w:tc>
+          <w:tcPr>
+            <w:tcW w:w="1737" w:type="dxa"/>
+            <w:vMerge/>
+          </w:tcPr>
+          <w:p/>
+        </w:tc>
+        <w:tc>
+          <w:tcPr>
+            <w:tcW w:w="348" w:type="dxa"/>
+            <w:vMerge/>
+          </w:tcPr>
+          <w:p>
+            <w:pPr>
+              <w:pStyle w:val="ListParagraph"/>
+              <w:numPr>
+                <w:ilvl w:val="0"/>
+                <w:numId w:val="12"/>
+              </w:numPr>
+            </w:pPr>
+          </w:p>
+        </w:tc>
+        <w:tc>
+          <w:tcPr>
+            <w:tcW w:w="2210" w:type="dxa"/>
+            <w:vMerge/>
+          </w:tcPr>
+          <w:p/>
+        </w:tc>
+        <w:tc>
+          <w:tcPr>
+            <w:tcW w:w="341" w:type="dxa"/>
+          </w:tcPr>
+          <w:p>
+            <w:pPr>
+              <w:pStyle w:val="ListParagraph"/>
+              <w:numPr>
+                <w:ilvl w:val="0"/>
+                <w:numId w:val="14"/>
+              </w:numPr>
+            </w:pPr>
+          </w:p>
+        </w:tc>
+        <w:tc>
+          <w:tcPr>
+            <w:tcW w:w="2217" w:type="dxa"/>
+          </w:tcPr>
+          <w:p>
+            <w:r>
+              <w:t xml:space="preserve">If the user exists, a password should be requested and if that exists then the </w:t>
+            </w:r>
+            <w:r>
+              <w:lastRenderedPageBreak/>
+              <w:t>account needs to be deleted</w:t>
+            </w:r>
+          </w:p>
+        </w:tc>
+      </w:tr>
+      <w:tr>
+        <w:tc>
+          <w:tcPr>
+            <w:tcW w:w="328" w:type="dxa"/>
+            <w:vMerge/>
+          </w:tcPr>
+          <w:p>
+            <w:pPr>
+              <w:pStyle w:val="ListParagraph"/>
+              <w:numPr>
+                <w:ilvl w:val="0"/>
+                <w:numId w:val="2"/>
+              </w:numPr>
+            </w:pPr>
+          </w:p>
+        </w:tc>
+        <w:tc>
+          <w:tcPr>
+            <w:tcW w:w="1835" w:type="dxa"/>
+            <w:vMerge/>
+          </w:tcPr>
+          <w:p/>
+        </w:tc>
+        <w:tc>
+          <w:tcPr>
+            <w:tcW w:w="1737" w:type="dxa"/>
+            <w:vMerge/>
+          </w:tcPr>
+          <w:p/>
+        </w:tc>
+        <w:tc>
+          <w:tcPr>
+            <w:tcW w:w="348" w:type="dxa"/>
+            <w:vMerge/>
+          </w:tcPr>
+          <w:p>
+            <w:pPr>
+              <w:pStyle w:val="ListParagraph"/>
+              <w:numPr>
+                <w:ilvl w:val="0"/>
+                <w:numId w:val="12"/>
+              </w:numPr>
+            </w:pPr>
+          </w:p>
+        </w:tc>
+        <w:tc>
+          <w:tcPr>
+            <w:tcW w:w="2210" w:type="dxa"/>
+            <w:vMerge/>
+          </w:tcPr>
+          <w:p/>
+        </w:tc>
+        <w:tc>
+          <w:tcPr>
+            <w:tcW w:w="341" w:type="dxa"/>
+          </w:tcPr>
+          <w:p>
+            <w:pPr>
+              <w:pStyle w:val="ListParagraph"/>
+              <w:numPr>
+                <w:ilvl w:val="0"/>
+                <w:numId w:val="14"/>
+              </w:numPr>
+            </w:pPr>
+          </w:p>
+        </w:tc>
+        <w:tc>
+          <w:tcPr>
+            <w:tcW w:w="2217" w:type="dxa"/>
+          </w:tcPr>
+          <w:p>
+            <w:r>
+              <w:t>When deleting the account, the file containing the information needs to be removed</w:t>
+            </w:r>
+          </w:p>
+        </w:tc>
+      </w:tr>
+      <w:tr>
+        <w:tc>
+          <w:tcPr>
+            <w:tcW w:w="328" w:type="dxa"/>
+            <w:vMerge/>
+          </w:tcPr>
+          <w:p>
+            <w:pPr>
+              <w:pStyle w:val="ListParagraph"/>
+              <w:numPr>
+                <w:ilvl w:val="0"/>
+                <w:numId w:val="2"/>
+              </w:numPr>
+            </w:pPr>
+          </w:p>
+        </w:tc>
+        <w:tc>
+          <w:tcPr>
+            <w:tcW w:w="1835" w:type="dxa"/>
+            <w:vMerge/>
+          </w:tcPr>
+          <w:p/>
+        </w:tc>
+        <w:tc>
+          <w:tcPr>
+            <w:tcW w:w="1737" w:type="dxa"/>
+            <w:vMerge/>
+          </w:tcPr>
+          <w:p/>
+        </w:tc>
+        <w:tc>
+          <w:tcPr>
+            <w:tcW w:w="348" w:type="dxa"/>
+            <w:vMerge w:val="restart"/>
+          </w:tcPr>
+          <w:p>
+            <w:pPr>
+              <w:pStyle w:val="ListParagraph"/>
+              <w:numPr>
+                <w:ilvl w:val="0"/>
+                <w:numId w:val="12"/>
+              </w:numPr>
+            </w:pPr>
+          </w:p>
+        </w:tc>
+        <w:tc>
+          <w:tcPr>
+            <w:tcW w:w="2210" w:type="dxa"/>
+            <w:vMerge w:val="restart"/>
+          </w:tcPr>
+          <w:p>
+            <w:r>
+              <w:t>Each user should be able to access their account to play Connect 4</w:t>
+            </w:r>
+          </w:p>
+        </w:tc>
+        <w:tc>
+          <w:tcPr>
+            <w:tcW w:w="341" w:type="dxa"/>
+          </w:tcPr>
+          <w:p>
+            <w:pPr>
+              <w:pStyle w:val="ListParagraph"/>
+              <w:numPr>
+                <w:ilvl w:val="0"/>
+                <w:numId w:val="15"/>
+              </w:numPr>
+            </w:pPr>
+          </w:p>
+        </w:tc>
+        <w:tc>
+          <w:tcPr>
+            <w:tcW w:w="2217" w:type="dxa"/>
+          </w:tcPr>
+          <w:p>
+            <w:r>
+              <w:t>When using an account both the username and password must match an already existing one</w:t>
+            </w:r>
+          </w:p>
+        </w:tc>
+      </w:tr>
+      <w:tr>
+        <w:tc>
+          <w:tcPr>
+            <w:tcW w:w="328" w:type="dxa"/>
+            <w:vMerge/>
+          </w:tcPr>
+          <w:p>
+            <w:pPr>
+              <w:pStyle w:val="ListParagraph"/>
+              <w:numPr>
+                <w:ilvl w:val="0"/>
+                <w:numId w:val="2"/>
+              </w:numPr>
+            </w:pPr>
+          </w:p>
+        </w:tc>
+        <w:tc>
+          <w:tcPr>
+            <w:tcW w:w="1835" w:type="dxa"/>
+            <w:vMerge/>
+          </w:tcPr>
+          <w:p/>
+        </w:tc>
+        <w:tc>
+          <w:tcPr>
+            <w:tcW w:w="1737" w:type="dxa"/>
+            <w:vMerge/>
+          </w:tcPr>
+          <w:p/>
+        </w:tc>
+        <w:tc>
+          <w:tcPr>
+            <w:tcW w:w="348" w:type="dxa"/>
+            <w:vMerge/>
+          </w:tcPr>
+          <w:p>
+            <w:pPr>
+              <w:pStyle w:val="ListParagraph"/>
+              <w:numPr>
+                <w:ilvl w:val="0"/>
+                <w:numId w:val="12"/>
+              </w:numPr>
+            </w:pPr>
+          </w:p>
+        </w:tc>
+        <w:tc>
+          <w:tcPr>
+            <w:tcW w:w="2210" w:type="dxa"/>
+            <w:vMerge/>
+          </w:tcPr>
+          <w:p/>
+        </w:tc>
+        <w:tc>
+          <w:tcPr>
+            <w:tcW w:w="341" w:type="dxa"/>
+          </w:tcPr>
+          <w:p>
+            <w:pPr>
+              <w:pStyle w:val="ListParagraph"/>
+              <w:numPr>
+                <w:ilvl w:val="0"/>
+                <w:numId w:val="15"/>
+              </w:numPr>
+            </w:pPr>
+          </w:p>
+        </w:tc>
+        <w:tc>
+          <w:tcPr>
+            <w:tcW w:w="2217" w:type="dxa"/>
+          </w:tcPr>
+          <w:p>
+            <w:r>
+              <w:t>All data should be loaded into an object so that the AI can be utilised to either play the game or learn from one</w:t>
+            </w:r>
+          </w:p>
+        </w:tc>
+      </w:tr>
+      <w:tr>
+        <w:tc>
+          <w:tcPr>
+            <w:tcW w:w="328" w:type="dxa"/>
+            <w:vMerge/>
+          </w:tcPr>
+          <w:p>
+            <w:pPr>
+              <w:pStyle w:val="ListParagraph"/>
+              <w:numPr>
+                <w:ilvl w:val="0"/>
+                <w:numId w:val="2"/>
+              </w:numPr>
+            </w:pPr>
+          </w:p>
+        </w:tc>
+        <w:tc>
+          <w:tcPr>
+            <w:tcW w:w="1835" w:type="dxa"/>
+            <w:vMerge/>
+          </w:tcPr>
+          <w:p/>
+        </w:tc>
+        <w:tc>
+          <w:tcPr>
+            <w:tcW w:w="1737" w:type="dxa"/>
+            <w:vMerge/>
+          </w:tcPr>
+          <w:p/>
+        </w:tc>
+        <w:tc>
+          <w:tcPr>
+            <w:tcW w:w="348" w:type="dxa"/>
+            <w:vMerge w:val="restart"/>
+          </w:tcPr>
+          <w:p>
+            <w:pPr>
+              <w:pStyle w:val="ListParagraph"/>
+              <w:numPr>
+                <w:ilvl w:val="0"/>
+                <w:numId w:val="12"/>
+              </w:numPr>
+            </w:pPr>
+          </w:p>
+        </w:tc>
+        <w:tc>
+          <w:tcPr>
+            <w:tcW w:w="2210" w:type="dxa"/>
+            <w:vMerge w:val="restart"/>
+          </w:tcPr>
+          <w:p>
+            <w:r>
+              <w:t>The account should be able to be saved to a file</w:t>
+            </w:r>
+          </w:p>
+        </w:tc>
+        <w:tc>
+          <w:tcPr>
+            <w:tcW w:w="341" w:type="dxa"/>
+          </w:tcPr>
+          <w:p>
+            <w:pPr>
+              <w:pStyle w:val="ListParagraph"/>
+              <w:numPr>
+                <w:ilvl w:val="0"/>
+                <w:numId w:val="16"/>
+              </w:numPr>
+            </w:pPr>
+          </w:p>
+        </w:tc>
+        <w:tc>
+          <w:tcPr>
+            <w:tcW w:w="2217" w:type="dxa"/>
+          </w:tcPr>
+          <w:p>
+            <w:r>
+              <w:t>The username should be stored in the file and will be used as the name of the file itself</w:t>
+            </w:r>
+          </w:p>
+        </w:tc>
+      </w:tr>
+      <w:tr>
+        <w:tc>
+          <w:tcPr>
+            <w:tcW w:w="328" w:type="dxa"/>
+            <w:vMerge/>
+          </w:tcPr>
+          <w:p>
+            <w:pPr>
+              <w:pStyle w:val="ListParagraph"/>
+              <w:numPr>
+                <w:ilvl w:val="0"/>
+                <w:numId w:val="2"/>
+              </w:numPr>
+            </w:pPr>
+          </w:p>
+        </w:tc>
+        <w:tc>
+          <w:tcPr>
+            <w:tcW w:w="1835" w:type="dxa"/>
+            <w:vMerge/>
+          </w:tcPr>
+          <w:p/>
+        </w:tc>
+        <w:tc>
+          <w:tcPr>
+            <w:tcW w:w="1737" w:type="dxa"/>
+            <w:vMerge/>
+          </w:tcPr>
+          <w:p/>
+        </w:tc>
+        <w:tc>
+          <w:tcPr>
+            <w:tcW w:w="348" w:type="dxa"/>
+            <w:vMerge/>
+          </w:tcPr>
+          <w:p>
+            <w:pPr>
+              <w:pStyle w:val="ListParagraph"/>
+              <w:numPr>
+                <w:ilvl w:val="0"/>
+                <w:numId w:val="12"/>
+              </w:numPr>
+            </w:pPr>
+          </w:p>
+        </w:tc>
+        <w:tc>
+          <w:tcPr>
+            <w:tcW w:w="2210" w:type="dxa"/>
+            <w:vMerge/>
+          </w:tcPr>
+          <w:p/>
+        </w:tc>
+        <w:tc>
+          <w:tcPr>
+            <w:tcW w:w="341" w:type="dxa"/>
+          </w:tcPr>
+          <w:p>
+            <w:pPr>
+              <w:pStyle w:val="ListParagraph"/>
+              <w:numPr>
+                <w:ilvl w:val="0"/>
+                <w:numId w:val="16"/>
+              </w:numPr>
+            </w:pPr>
+          </w:p>
+        </w:tc>
+        <w:tc>
+          <w:tcPr>
+            <w:tcW w:w="2217" w:type="dxa"/>
+          </w:tcPr>
+          <w:p>
+            <w:r>
+              <w:t>The password should be encrypted and stored in the same file as the username</w:t>
+            </w:r>
+          </w:p>
+        </w:tc>
+      </w:tr>
+      <w:tr>
+        <w:tc>
+          <w:tcPr>
+            <w:tcW w:w="328" w:type="dxa"/>
+            <w:vMerge/>
+          </w:tcPr>
+          <w:p>
+            <w:pPr>
+              <w:pStyle w:val="ListParagraph"/>
+              <w:numPr>
+                <w:ilvl w:val="0"/>
+                <w:numId w:val="2"/>
+              </w:numPr>
+            </w:pPr>
+          </w:p>
+        </w:tc>
+        <w:tc>
+          <w:tcPr>
+            <w:tcW w:w="1835" w:type="dxa"/>
+            <w:vMerge/>
+          </w:tcPr>
+          <w:p/>
+        </w:tc>
+        <w:tc>
+          <w:tcPr>
+            <w:tcW w:w="1737" w:type="dxa"/>
+            <w:vMerge/>
+          </w:tcPr>
+          <w:p/>
+        </w:tc>
+        <w:tc>
+          <w:tcPr>
+            <w:tcW w:w="348" w:type="dxa"/>
+            <w:vMerge/>
+          </w:tcPr>
+          <w:p>
+            <w:pPr>
+              <w:pStyle w:val="ListParagraph"/>
+              <w:numPr>
+                <w:ilvl w:val="0"/>
+                <w:numId w:val="12"/>
+              </w:numPr>
+            </w:pPr>
+          </w:p>
+        </w:tc>
+        <w:tc>
+          <w:tcPr>
+            <w:tcW w:w="2210" w:type="dxa"/>
+            <w:vMerge/>
+          </w:tcPr>
+          <w:p/>
+        </w:tc>
+        <w:tc>
+          <w:tcPr>
+            <w:tcW w:w="341" w:type="dxa"/>
+          </w:tcPr>
+          <w:p>
+            <w:pPr>
+              <w:pStyle w:val="ListParagraph"/>
+              <w:numPr>
+                <w:ilvl w:val="0"/>
+                <w:numId w:val="16"/>
+              </w:numPr>
+            </w:pPr>
+          </w:p>
+        </w:tc>
+        <w:tc>
+          <w:tcPr>
+            <w:tcW w:w="2217" w:type="dxa"/>
+          </w:tcPr>
+          <w:p>
+            <w:r>
+              <w:t>All data about Connect 4 should be stored in the file such as number of Wins/Losses</w:t>
+            </w:r>
+          </w:p>
+        </w:tc>
+      </w:tr>
+      <w:tr>
+        <w:tc>
+          <w:tcPr>
+            <w:tcW w:w="328" w:type="dxa"/>
+            <w:vMerge/>
+          </w:tcPr>
+          <w:p>
+            <w:pPr>
+              <w:pStyle w:val="ListParagraph"/>
+              <w:numPr>
+                <w:ilvl w:val="0"/>
+                <w:numId w:val="2"/>
+              </w:numPr>
+            </w:pPr>
+          </w:p>
+        </w:tc>
+        <w:tc>
+          <w:tcPr>
+            <w:tcW w:w="1835" w:type="dxa"/>
+            <w:vMerge/>
+          </w:tcPr>
+          <w:p/>
+        </w:tc>
+        <w:tc>
+          <w:tcPr>
+            <w:tcW w:w="1737" w:type="dxa"/>
+            <w:vMerge/>
+          </w:tcPr>
+          <w:p/>
+        </w:tc>
+        <w:tc>
+          <w:tcPr>
+            <w:tcW w:w="348" w:type="dxa"/>
+            <w:vMerge/>
+          </w:tcPr>
+          <w:p>
+            <w:pPr>
+              <w:pStyle w:val="ListParagraph"/>
+              <w:numPr>
+                <w:ilvl w:val="0"/>
+                <w:numId w:val="12"/>
+              </w:numPr>
+            </w:pPr>
+          </w:p>
+        </w:tc>
+        <w:tc>
+          <w:tcPr>
+            <w:tcW w:w="2210" w:type="dxa"/>
+            <w:vMerge/>
+          </w:tcPr>
+          <w:p/>
+        </w:tc>
+        <w:tc>
+          <w:tcPr>
+            <w:tcW w:w="341" w:type="dxa"/>
+          </w:tcPr>
+          <w:p>
+            <w:pPr>
+              <w:pStyle w:val="ListParagraph"/>
+              <w:numPr>
+                <w:ilvl w:val="0"/>
+                <w:numId w:val="16"/>
+              </w:numPr>
+            </w:pPr>
+          </w:p>
+        </w:tc>
+        <w:tc>
+          <w:tcPr>
+            <w:tcW w:w="2217" w:type="dxa"/>
+          </w:tcPr>
+          <w:p>
+            <w:r>
+              <w:t xml:space="preserve">The AI’s neural network needs to be stored in the file in a format such that it </w:t>
+            </w:r>
+            <w:r>
+              <w:t>can</w:t>
+            </w:r>
+            <w:r>
+              <w:t xml:space="preserve"> be reconstructed</w:t>
+            </w:r>
+          </w:p>
+        </w:tc>
+      </w:tr>
     </w:tbl>
     <w:p/>
     <w:p/>
@@ -3548,7 +4506,7 @@
       <w:pPr>
         <w:pStyle w:val="Heading1"/>
       </w:pPr>
-      <w:bookmarkStart w:id="4" w:name="_Toc53402569"/>
+      <w:bookmarkStart w:id="4" w:name="_Toc53669694"/>
       <w:r>
         <w:rPr>
           <w:sz w:val="40"/>
@@ -3582,7 +4540,7 @@
           <w:szCs w:val="40"/>
         </w:rPr>
       </w:pPr>
-      <w:bookmarkStart w:id="5" w:name="_Toc53402570"/>
+      <w:bookmarkStart w:id="5" w:name="_Toc53669695"/>
       <w:r>
         <w:rPr>
           <w:sz w:val="40"/>
@@ -3618,7 +4576,7 @@
           <w:szCs w:val="40"/>
         </w:rPr>
       </w:pPr>
-      <w:bookmarkStart w:id="6" w:name="_Toc53402571"/>
+      <w:bookmarkStart w:id="6" w:name="_Toc53669696"/>
       <w:r>
         <w:rPr>
           <w:sz w:val="40"/>
@@ -3654,7 +4612,7 @@
           <w:szCs w:val="40"/>
         </w:rPr>
       </w:pPr>
-      <w:bookmarkStart w:id="7" w:name="_Toc53402572"/>
+      <w:bookmarkStart w:id="7" w:name="_Toc53669697"/>
       <w:r>
         <w:rPr>
           <w:sz w:val="40"/>
@@ -4082,6 +5040,276 @@
     </w:lvl>
   </w:abstractNum>
   <w:abstractNum w:abstractNumId="1" w15:restartNumberingAfterBreak="0">
+    <w:nsid w:val="0643782B"/>
+    <w:multiLevelType w:val="hybridMultilevel"/>
+    <w:tmpl w:val="F47E0F74"/>
+    <w:lvl w:ilvl="0" w:tplc="C168422C">
+      <w:start w:val="1"/>
+      <w:numFmt w:val="lowerLetter"/>
+      <w:suff w:val="nothing"/>
+      <w:lvlText w:val="%1"/>
+      <w:lvlJc w:val="left"/>
+      <w:pPr>
+        <w:ind w:left="0" w:firstLine="0"/>
+      </w:pPr>
+      <w:rPr>
+        <w:rFonts w:hint="default"/>
+      </w:rPr>
+    </w:lvl>
+    <w:lvl w:ilvl="1" w:tplc="08090019" w:tentative="1">
+      <w:start w:val="1"/>
+      <w:numFmt w:val="lowerLetter"/>
+      <w:lvlText w:val="%2."/>
+      <w:lvlJc w:val="left"/>
+      <w:pPr>
+        <w:ind w:left="1440" w:hanging="360"/>
+      </w:pPr>
+    </w:lvl>
+    <w:lvl w:ilvl="2" w:tplc="0809001B" w:tentative="1">
+      <w:start w:val="1"/>
+      <w:numFmt w:val="lowerRoman"/>
+      <w:lvlText w:val="%3."/>
+      <w:lvlJc w:val="right"/>
+      <w:pPr>
+        <w:ind w:left="2160" w:hanging="180"/>
+      </w:pPr>
+    </w:lvl>
+    <w:lvl w:ilvl="3" w:tplc="0809000F" w:tentative="1">
+      <w:start w:val="1"/>
+      <w:numFmt w:val="decimal"/>
+      <w:lvlText w:val="%4."/>
+      <w:lvlJc w:val="left"/>
+      <w:pPr>
+        <w:ind w:left="2880" w:hanging="360"/>
+      </w:pPr>
+    </w:lvl>
+    <w:lvl w:ilvl="4" w:tplc="08090019" w:tentative="1">
+      <w:start w:val="1"/>
+      <w:numFmt w:val="lowerLetter"/>
+      <w:lvlText w:val="%5."/>
+      <w:lvlJc w:val="left"/>
+      <w:pPr>
+        <w:ind w:left="3600" w:hanging="360"/>
+      </w:pPr>
+    </w:lvl>
+    <w:lvl w:ilvl="5" w:tplc="0809001B" w:tentative="1">
+      <w:start w:val="1"/>
+      <w:numFmt w:val="lowerRoman"/>
+      <w:lvlText w:val="%6."/>
+      <w:lvlJc w:val="right"/>
+      <w:pPr>
+        <w:ind w:left="4320" w:hanging="180"/>
+      </w:pPr>
+    </w:lvl>
+    <w:lvl w:ilvl="6" w:tplc="0809000F" w:tentative="1">
+      <w:start w:val="1"/>
+      <w:numFmt w:val="decimal"/>
+      <w:lvlText w:val="%7."/>
+      <w:lvlJc w:val="left"/>
+      <w:pPr>
+        <w:ind w:left="5040" w:hanging="360"/>
+      </w:pPr>
+    </w:lvl>
+    <w:lvl w:ilvl="7" w:tplc="08090019" w:tentative="1">
+      <w:start w:val="1"/>
+      <w:numFmt w:val="lowerLetter"/>
+      <w:lvlText w:val="%8."/>
+      <w:lvlJc w:val="left"/>
+      <w:pPr>
+        <w:ind w:left="5760" w:hanging="360"/>
+      </w:pPr>
+    </w:lvl>
+    <w:lvl w:ilvl="8" w:tplc="0809001B" w:tentative="1">
+      <w:start w:val="1"/>
+      <w:numFmt w:val="lowerRoman"/>
+      <w:lvlText w:val="%9."/>
+      <w:lvlJc w:val="right"/>
+      <w:pPr>
+        <w:ind w:left="6480" w:hanging="180"/>
+      </w:pPr>
+    </w:lvl>
+  </w:abstractNum>
+  <w:abstractNum w:abstractNumId="2" w15:restartNumberingAfterBreak="0">
+    <w:nsid w:val="0BB96C36"/>
+    <w:multiLevelType w:val="hybridMultilevel"/>
+    <w:tmpl w:val="4932516C"/>
+    <w:lvl w:ilvl="0" w:tplc="EC0C0726">
+      <w:start w:val="1"/>
+      <w:numFmt w:val="lowerRoman"/>
+      <w:suff w:val="nothing"/>
+      <w:lvlText w:val="%1"/>
+      <w:lvlJc w:val="left"/>
+      <w:pPr>
+        <w:ind w:left="0" w:firstLine="0"/>
+      </w:pPr>
+      <w:rPr>
+        <w:rFonts w:hint="default"/>
+      </w:rPr>
+    </w:lvl>
+    <w:lvl w:ilvl="1" w:tplc="08090019" w:tentative="1">
+      <w:start w:val="1"/>
+      <w:numFmt w:val="lowerLetter"/>
+      <w:lvlText w:val="%2."/>
+      <w:lvlJc w:val="left"/>
+      <w:pPr>
+        <w:ind w:left="1440" w:hanging="360"/>
+      </w:pPr>
+    </w:lvl>
+    <w:lvl w:ilvl="2" w:tplc="0809001B" w:tentative="1">
+      <w:start w:val="1"/>
+      <w:numFmt w:val="lowerRoman"/>
+      <w:lvlText w:val="%3."/>
+      <w:lvlJc w:val="right"/>
+      <w:pPr>
+        <w:ind w:left="2160" w:hanging="180"/>
+      </w:pPr>
+    </w:lvl>
+    <w:lvl w:ilvl="3" w:tplc="0809000F" w:tentative="1">
+      <w:start w:val="1"/>
+      <w:numFmt w:val="decimal"/>
+      <w:lvlText w:val="%4."/>
+      <w:lvlJc w:val="left"/>
+      <w:pPr>
+        <w:ind w:left="2880" w:hanging="360"/>
+      </w:pPr>
+    </w:lvl>
+    <w:lvl w:ilvl="4" w:tplc="08090019" w:tentative="1">
+      <w:start w:val="1"/>
+      <w:numFmt w:val="lowerLetter"/>
+      <w:lvlText w:val="%5."/>
+      <w:lvlJc w:val="left"/>
+      <w:pPr>
+        <w:ind w:left="3600" w:hanging="360"/>
+      </w:pPr>
+    </w:lvl>
+    <w:lvl w:ilvl="5" w:tplc="0809001B" w:tentative="1">
+      <w:start w:val="1"/>
+      <w:numFmt w:val="lowerRoman"/>
+      <w:lvlText w:val="%6."/>
+      <w:lvlJc w:val="right"/>
+      <w:pPr>
+        <w:ind w:left="4320" w:hanging="180"/>
+      </w:pPr>
+    </w:lvl>
+    <w:lvl w:ilvl="6" w:tplc="0809000F" w:tentative="1">
+      <w:start w:val="1"/>
+      <w:numFmt w:val="decimal"/>
+      <w:lvlText w:val="%7."/>
+      <w:lvlJc w:val="left"/>
+      <w:pPr>
+        <w:ind w:left="5040" w:hanging="360"/>
+      </w:pPr>
+    </w:lvl>
+    <w:lvl w:ilvl="7" w:tplc="08090019" w:tentative="1">
+      <w:start w:val="1"/>
+      <w:numFmt w:val="lowerLetter"/>
+      <w:lvlText w:val="%8."/>
+      <w:lvlJc w:val="left"/>
+      <w:pPr>
+        <w:ind w:left="5760" w:hanging="360"/>
+      </w:pPr>
+    </w:lvl>
+    <w:lvl w:ilvl="8" w:tplc="0809001B" w:tentative="1">
+      <w:start w:val="1"/>
+      <w:numFmt w:val="lowerRoman"/>
+      <w:lvlText w:val="%9."/>
+      <w:lvlJc w:val="right"/>
+      <w:pPr>
+        <w:ind w:left="6480" w:hanging="180"/>
+      </w:pPr>
+    </w:lvl>
+  </w:abstractNum>
+  <w:abstractNum w:abstractNumId="3" w15:restartNumberingAfterBreak="0">
+    <w:nsid w:val="106D68D8"/>
+    <w:multiLevelType w:val="hybridMultilevel"/>
+    <w:tmpl w:val="4932516C"/>
+    <w:lvl w:ilvl="0" w:tplc="EC0C0726">
+      <w:start w:val="1"/>
+      <w:numFmt w:val="lowerRoman"/>
+      <w:suff w:val="nothing"/>
+      <w:lvlText w:val="%1"/>
+      <w:lvlJc w:val="left"/>
+      <w:pPr>
+        <w:ind w:left="0" w:firstLine="0"/>
+      </w:pPr>
+      <w:rPr>
+        <w:rFonts w:hint="default"/>
+      </w:rPr>
+    </w:lvl>
+    <w:lvl w:ilvl="1" w:tplc="08090019" w:tentative="1">
+      <w:start w:val="1"/>
+      <w:numFmt w:val="lowerLetter"/>
+      <w:lvlText w:val="%2."/>
+      <w:lvlJc w:val="left"/>
+      <w:pPr>
+        <w:ind w:left="1440" w:hanging="360"/>
+      </w:pPr>
+    </w:lvl>
+    <w:lvl w:ilvl="2" w:tplc="0809001B" w:tentative="1">
+      <w:start w:val="1"/>
+      <w:numFmt w:val="lowerRoman"/>
+      <w:lvlText w:val="%3."/>
+      <w:lvlJc w:val="right"/>
+      <w:pPr>
+        <w:ind w:left="2160" w:hanging="180"/>
+      </w:pPr>
+    </w:lvl>
+    <w:lvl w:ilvl="3" w:tplc="0809000F" w:tentative="1">
+      <w:start w:val="1"/>
+      <w:numFmt w:val="decimal"/>
+      <w:lvlText w:val="%4."/>
+      <w:lvlJc w:val="left"/>
+      <w:pPr>
+        <w:ind w:left="2880" w:hanging="360"/>
+      </w:pPr>
+    </w:lvl>
+    <w:lvl w:ilvl="4" w:tplc="08090019" w:tentative="1">
+      <w:start w:val="1"/>
+      <w:numFmt w:val="lowerLetter"/>
+      <w:lvlText w:val="%5."/>
+      <w:lvlJc w:val="left"/>
+      <w:pPr>
+        <w:ind w:left="3600" w:hanging="360"/>
+      </w:pPr>
+    </w:lvl>
+    <w:lvl w:ilvl="5" w:tplc="0809001B" w:tentative="1">
+      <w:start w:val="1"/>
+      <w:numFmt w:val="lowerRoman"/>
+      <w:lvlText w:val="%6."/>
+      <w:lvlJc w:val="right"/>
+      <w:pPr>
+        <w:ind w:left="4320" w:hanging="180"/>
+      </w:pPr>
+    </w:lvl>
+    <w:lvl w:ilvl="6" w:tplc="0809000F" w:tentative="1">
+      <w:start w:val="1"/>
+      <w:numFmt w:val="decimal"/>
+      <w:lvlText w:val="%7."/>
+      <w:lvlJc w:val="left"/>
+      <w:pPr>
+        <w:ind w:left="5040" w:hanging="360"/>
+      </w:pPr>
+    </w:lvl>
+    <w:lvl w:ilvl="7" w:tplc="08090019" w:tentative="1">
+      <w:start w:val="1"/>
+      <w:numFmt w:val="lowerLetter"/>
+      <w:lvlText w:val="%8."/>
+      <w:lvlJc w:val="left"/>
+      <w:pPr>
+        <w:ind w:left="5760" w:hanging="360"/>
+      </w:pPr>
+    </w:lvl>
+    <w:lvl w:ilvl="8" w:tplc="0809001B" w:tentative="1">
+      <w:start w:val="1"/>
+      <w:numFmt w:val="lowerRoman"/>
+      <w:lvlText w:val="%9."/>
+      <w:lvlJc w:val="right"/>
+      <w:pPr>
+        <w:ind w:left="6480" w:hanging="180"/>
+      </w:pPr>
+    </w:lvl>
+  </w:abstractNum>
+  <w:abstractNum w:abstractNumId="4" w15:restartNumberingAfterBreak="0">
     <w:nsid w:val="25A56506"/>
     <w:multiLevelType w:val="hybridMultilevel"/>
     <w:tmpl w:val="4932516C"/>
@@ -4171,7 +5399,7 @@
       </w:pPr>
     </w:lvl>
   </w:abstractNum>
-  <w:abstractNum w:abstractNumId="2" w15:restartNumberingAfterBreak="0">
+  <w:abstractNum w:abstractNumId="5" w15:restartNumberingAfterBreak="0">
     <w:nsid w:val="2B150D70"/>
     <w:multiLevelType w:val="hybridMultilevel"/>
     <w:tmpl w:val="4932516C"/>
@@ -4261,7 +5489,7 @@
       </w:pPr>
     </w:lvl>
   </w:abstractNum>
-  <w:abstractNum w:abstractNumId="3" w15:restartNumberingAfterBreak="0">
+  <w:abstractNum w:abstractNumId="6" w15:restartNumberingAfterBreak="0">
     <w:nsid w:val="2E441B56"/>
     <w:multiLevelType w:val="hybridMultilevel"/>
     <w:tmpl w:val="F47E0F74"/>
@@ -4351,7 +5579,7 @@
       </w:pPr>
     </w:lvl>
   </w:abstractNum>
-  <w:abstractNum w:abstractNumId="4" w15:restartNumberingAfterBreak="0">
+  <w:abstractNum w:abstractNumId="7" w15:restartNumberingAfterBreak="0">
     <w:nsid w:val="3BF2678A"/>
     <w:multiLevelType w:val="hybridMultilevel"/>
     <w:tmpl w:val="4932516C"/>
@@ -4441,7 +5669,7 @@
       </w:pPr>
     </w:lvl>
   </w:abstractNum>
-  <w:abstractNum w:abstractNumId="5" w15:restartNumberingAfterBreak="0">
+  <w:abstractNum w:abstractNumId="8" w15:restartNumberingAfterBreak="0">
     <w:nsid w:val="3C873C86"/>
     <w:multiLevelType w:val="hybridMultilevel"/>
     <w:tmpl w:val="4932516C"/>
@@ -4531,7 +5759,7 @@
       </w:pPr>
     </w:lvl>
   </w:abstractNum>
-  <w:abstractNum w:abstractNumId="6" w15:restartNumberingAfterBreak="0">
+  <w:abstractNum w:abstractNumId="9" w15:restartNumberingAfterBreak="0">
     <w:nsid w:val="3D885AFC"/>
     <w:multiLevelType w:val="hybridMultilevel"/>
     <w:tmpl w:val="4932516C"/>
@@ -4621,7 +5849,7 @@
       </w:pPr>
     </w:lvl>
   </w:abstractNum>
-  <w:abstractNum w:abstractNumId="7" w15:restartNumberingAfterBreak="0">
+  <w:abstractNum w:abstractNumId="10" w15:restartNumberingAfterBreak="0">
     <w:nsid w:val="51805868"/>
     <w:multiLevelType w:val="hybridMultilevel"/>
     <w:tmpl w:val="AC76A3A0"/>
@@ -4734,7 +5962,97 @@
       </w:rPr>
     </w:lvl>
   </w:abstractNum>
-  <w:abstractNum w:abstractNumId="8" w15:restartNumberingAfterBreak="0">
+  <w:abstractNum w:abstractNumId="11" w15:restartNumberingAfterBreak="0">
+    <w:nsid w:val="5EF5362D"/>
+    <w:multiLevelType w:val="hybridMultilevel"/>
+    <w:tmpl w:val="4932516C"/>
+    <w:lvl w:ilvl="0" w:tplc="EC0C0726">
+      <w:start w:val="1"/>
+      <w:numFmt w:val="lowerRoman"/>
+      <w:suff w:val="nothing"/>
+      <w:lvlText w:val="%1"/>
+      <w:lvlJc w:val="left"/>
+      <w:pPr>
+        <w:ind w:left="0" w:firstLine="0"/>
+      </w:pPr>
+      <w:rPr>
+        <w:rFonts w:hint="default"/>
+      </w:rPr>
+    </w:lvl>
+    <w:lvl w:ilvl="1" w:tplc="08090019" w:tentative="1">
+      <w:start w:val="1"/>
+      <w:numFmt w:val="lowerLetter"/>
+      <w:lvlText w:val="%2."/>
+      <w:lvlJc w:val="left"/>
+      <w:pPr>
+        <w:ind w:left="1440" w:hanging="360"/>
+      </w:pPr>
+    </w:lvl>
+    <w:lvl w:ilvl="2" w:tplc="0809001B" w:tentative="1">
+      <w:start w:val="1"/>
+      <w:numFmt w:val="lowerRoman"/>
+      <w:lvlText w:val="%3."/>
+      <w:lvlJc w:val="right"/>
+      <w:pPr>
+        <w:ind w:left="2160" w:hanging="180"/>
+      </w:pPr>
+    </w:lvl>
+    <w:lvl w:ilvl="3" w:tplc="0809000F" w:tentative="1">
+      <w:start w:val="1"/>
+      <w:numFmt w:val="decimal"/>
+      <w:lvlText w:val="%4."/>
+      <w:lvlJc w:val="left"/>
+      <w:pPr>
+        <w:ind w:left="2880" w:hanging="360"/>
+      </w:pPr>
+    </w:lvl>
+    <w:lvl w:ilvl="4" w:tplc="08090019" w:tentative="1">
+      <w:start w:val="1"/>
+      <w:numFmt w:val="lowerLetter"/>
+      <w:lvlText w:val="%5."/>
+      <w:lvlJc w:val="left"/>
+      <w:pPr>
+        <w:ind w:left="3600" w:hanging="360"/>
+      </w:pPr>
+    </w:lvl>
+    <w:lvl w:ilvl="5" w:tplc="0809001B" w:tentative="1">
+      <w:start w:val="1"/>
+      <w:numFmt w:val="lowerRoman"/>
+      <w:lvlText w:val="%6."/>
+      <w:lvlJc w:val="right"/>
+      <w:pPr>
+        <w:ind w:left="4320" w:hanging="180"/>
+      </w:pPr>
+    </w:lvl>
+    <w:lvl w:ilvl="6" w:tplc="0809000F" w:tentative="1">
+      <w:start w:val="1"/>
+      <w:numFmt w:val="decimal"/>
+      <w:lvlText w:val="%7."/>
+      <w:lvlJc w:val="left"/>
+      <w:pPr>
+        <w:ind w:left="5040" w:hanging="360"/>
+      </w:pPr>
+    </w:lvl>
+    <w:lvl w:ilvl="7" w:tplc="08090019" w:tentative="1">
+      <w:start w:val="1"/>
+      <w:numFmt w:val="lowerLetter"/>
+      <w:lvlText w:val="%8."/>
+      <w:lvlJc w:val="left"/>
+      <w:pPr>
+        <w:ind w:left="5760" w:hanging="360"/>
+      </w:pPr>
+    </w:lvl>
+    <w:lvl w:ilvl="8" w:tplc="0809001B" w:tentative="1">
+      <w:start w:val="1"/>
+      <w:numFmt w:val="lowerRoman"/>
+      <w:lvlText w:val="%9."/>
+      <w:lvlJc w:val="right"/>
+      <w:pPr>
+        <w:ind w:left="6480" w:hanging="180"/>
+      </w:pPr>
+    </w:lvl>
+  </w:abstractNum>
+  <w:abstractNum w:abstractNumId="12" w15:restartNumberingAfterBreak="0">
     <w:nsid w:val="6ED77693"/>
     <w:multiLevelType w:val="hybridMultilevel"/>
     <w:tmpl w:val="A686F2F2"/>
@@ -4824,7 +6142,97 @@
       </w:pPr>
     </w:lvl>
   </w:abstractNum>
-  <w:abstractNum w:abstractNumId="9" w15:restartNumberingAfterBreak="0">
+  <w:abstractNum w:abstractNumId="13" w15:restartNumberingAfterBreak="0">
+    <w:nsid w:val="70506A15"/>
+    <w:multiLevelType w:val="hybridMultilevel"/>
+    <w:tmpl w:val="4932516C"/>
+    <w:lvl w:ilvl="0" w:tplc="EC0C0726">
+      <w:start w:val="1"/>
+      <w:numFmt w:val="lowerRoman"/>
+      <w:suff w:val="nothing"/>
+      <w:lvlText w:val="%1"/>
+      <w:lvlJc w:val="left"/>
+      <w:pPr>
+        <w:ind w:left="0" w:firstLine="0"/>
+      </w:pPr>
+      <w:rPr>
+        <w:rFonts w:hint="default"/>
+      </w:rPr>
+    </w:lvl>
+    <w:lvl w:ilvl="1" w:tplc="08090019" w:tentative="1">
+      <w:start w:val="1"/>
+      <w:numFmt w:val="lowerLetter"/>
+      <w:lvlText w:val="%2."/>
+      <w:lvlJc w:val="left"/>
+      <w:pPr>
+        <w:ind w:left="1440" w:hanging="360"/>
+      </w:pPr>
+    </w:lvl>
+    <w:lvl w:ilvl="2" w:tplc="0809001B" w:tentative="1">
+      <w:start w:val="1"/>
+      <w:numFmt w:val="lowerRoman"/>
+      <w:lvlText w:val="%3."/>
+      <w:lvlJc w:val="right"/>
+      <w:pPr>
+        <w:ind w:left="2160" w:hanging="180"/>
+      </w:pPr>
+    </w:lvl>
+    <w:lvl w:ilvl="3" w:tplc="0809000F" w:tentative="1">
+      <w:start w:val="1"/>
+      <w:numFmt w:val="decimal"/>
+      <w:lvlText w:val="%4."/>
+      <w:lvlJc w:val="left"/>
+      <w:pPr>
+        <w:ind w:left="2880" w:hanging="360"/>
+      </w:pPr>
+    </w:lvl>
+    <w:lvl w:ilvl="4" w:tplc="08090019" w:tentative="1">
+      <w:start w:val="1"/>
+      <w:numFmt w:val="lowerLetter"/>
+      <w:lvlText w:val="%5."/>
+      <w:lvlJc w:val="left"/>
+      <w:pPr>
+        <w:ind w:left="3600" w:hanging="360"/>
+      </w:pPr>
+    </w:lvl>
+    <w:lvl w:ilvl="5" w:tplc="0809001B" w:tentative="1">
+      <w:start w:val="1"/>
+      <w:numFmt w:val="lowerRoman"/>
+      <w:lvlText w:val="%6."/>
+      <w:lvlJc w:val="right"/>
+      <w:pPr>
+        <w:ind w:left="4320" w:hanging="180"/>
+      </w:pPr>
+    </w:lvl>
+    <w:lvl w:ilvl="6" w:tplc="0809000F" w:tentative="1">
+      <w:start w:val="1"/>
+      <w:numFmt w:val="decimal"/>
+      <w:lvlText w:val="%7."/>
+      <w:lvlJc w:val="left"/>
+      <w:pPr>
+        <w:ind w:left="5040" w:hanging="360"/>
+      </w:pPr>
+    </w:lvl>
+    <w:lvl w:ilvl="7" w:tplc="08090019" w:tentative="1">
+      <w:start w:val="1"/>
+      <w:numFmt w:val="lowerLetter"/>
+      <w:lvlText w:val="%8."/>
+      <w:lvlJc w:val="left"/>
+      <w:pPr>
+        <w:ind w:left="5760" w:hanging="360"/>
+      </w:pPr>
+    </w:lvl>
+    <w:lvl w:ilvl="8" w:tplc="0809001B" w:tentative="1">
+      <w:start w:val="1"/>
+      <w:numFmt w:val="lowerRoman"/>
+      <w:lvlText w:val="%9."/>
+      <w:lvlJc w:val="right"/>
+      <w:pPr>
+        <w:ind w:left="6480" w:hanging="180"/>
+      </w:pPr>
+    </w:lvl>
+  </w:abstractNum>
+  <w:abstractNum w:abstractNumId="14" w15:restartNumberingAfterBreak="0">
     <w:nsid w:val="750F1168"/>
     <w:multiLevelType w:val="hybridMultilevel"/>
     <w:tmpl w:val="4932516C"/>
@@ -4914,7 +6322,7 @@
       </w:pPr>
     </w:lvl>
   </w:abstractNum>
-  <w:abstractNum w:abstractNumId="10" w15:restartNumberingAfterBreak="0">
+  <w:abstractNum w:abstractNumId="15" w15:restartNumberingAfterBreak="0">
     <w:nsid w:val="795B655B"/>
     <w:multiLevelType w:val="hybridMultilevel"/>
     <w:tmpl w:val="4932516C"/>
@@ -5005,37 +6413,52 @@
     </w:lvl>
   </w:abstractNum>
   <w:num w:numId="1">
-    <w:abstractNumId w:val="7"/>
+    <w:abstractNumId w:val="10"/>
   </w:num>
   <w:num w:numId="2">
-    <w:abstractNumId w:val="8"/>
+    <w:abstractNumId w:val="12"/>
   </w:num>
   <w:num w:numId="3">
     <w:abstractNumId w:val="0"/>
   </w:num>
   <w:num w:numId="4">
+    <w:abstractNumId w:val="8"/>
+  </w:num>
+  <w:num w:numId="5">
+    <w:abstractNumId w:val="7"/>
+  </w:num>
+  <w:num w:numId="6">
+    <w:abstractNumId w:val="15"/>
+  </w:num>
+  <w:num w:numId="7">
+    <w:abstractNumId w:val="9"/>
+  </w:num>
+  <w:num w:numId="8">
+    <w:abstractNumId w:val="6"/>
+  </w:num>
+  <w:num w:numId="9">
+    <w:abstractNumId w:val="14"/>
+  </w:num>
+  <w:num w:numId="10">
     <w:abstractNumId w:val="5"/>
   </w:num>
-  <w:num w:numId="5">
+  <w:num w:numId="11">
     <w:abstractNumId w:val="4"/>
   </w:num>
-  <w:num w:numId="6">
-    <w:abstractNumId w:val="10"/>
+  <w:num w:numId="12">
+    <w:abstractNumId w:val="1"/>
   </w:num>
-  <w:num w:numId="7">
-    <w:abstractNumId w:val="6"/>
+  <w:num w:numId="13">
+    <w:abstractNumId w:val="11"/>
   </w:num>
-  <w:num w:numId="8">
+  <w:num w:numId="14">
+    <w:abstractNumId w:val="13"/>
+  </w:num>
+  <w:num w:numId="15">
     <w:abstractNumId w:val="3"/>
   </w:num>
-  <w:num w:numId="9">
-    <w:abstractNumId w:val="9"/>
-  </w:num>
-  <w:num w:numId="10">
+  <w:num w:numId="16">
     <w:abstractNumId w:val="2"/>
-  </w:num>
-  <w:num w:numId="11">
-    <w:abstractNumId w:val="1"/>
   </w:num>
 </w:numbering>
 </file>

</xml_diff>

<commit_message>
Created description of End User Identification
</commit_message>
<xml_diff>
--- a/Writeup.docx
+++ b/Writeup.docx
@@ -1016,8 +1016,75 @@
       <w:pPr>
         <w:pStyle w:val="Heading2"/>
       </w:pPr>
+      <w:r>
+        <w:t>End User</w:t>
+      </w:r>
+      <w:r>
+        <w:t xml:space="preserve"> Identification</w:t>
+      </w:r>
+    </w:p>
+    <w:p>
+      <w:r>
+        <w:t xml:space="preserve">As this project is meant to be used by multiple </w:t>
+      </w:r>
+      <w:r>
+        <w:t>people,</w:t>
+      </w:r>
+      <w:r>
+        <w:t xml:space="preserve"> I have asked both my friend</w:t>
+      </w:r>
+      <w:r>
+        <w:t>,</w:t>
+      </w:r>
+      <w:r>
+        <w:t xml:space="preserve"> Max</w:t>
+      </w:r>
+      <w:r>
+        <w:t>,</w:t>
+      </w:r>
+      <w:r>
+        <w:t xml:space="preserve"> and my Computer Science Teacher</w:t>
+      </w:r>
+      <w:r>
+        <w:t>, Mr Willans,</w:t>
+      </w:r>
+      <w:r>
+        <w:t xml:space="preserve"> to be my end user.</w:t>
+      </w:r>
+      <w:r>
+        <w:t xml:space="preserve"> Both people have studied Computer Science and understand what is required to make a program</w:t>
+      </w:r>
+      <w:r>
+        <w:t>.</w:t>
+      </w:r>
+      <w:r>
+        <w:t xml:space="preserve"> </w:t>
+      </w:r>
+      <w:r>
+        <w:t>Therefore,</w:t>
+      </w:r>
+      <w:r>
+        <w:t xml:space="preserve"> asking them to be my end user will allow them to choose the right features to be put into my project</w:t>
+      </w:r>
+      <w:r>
+        <w:t xml:space="preserve"> without over complicating certain tasks</w:t>
+      </w:r>
+      <w:r>
+        <w:t>.</w:t>
+      </w:r>
+    </w:p>
+    <w:p>
+      <w:r>
+        <w:t>After speaking with both end users, I have found that they have had no interaction with Machine Learning before and would not know where to start if they wanted to. This will allow me to create a program to demonstrate the power of machine learning and test that enough is demonstrated on someone new to the topic.</w:t>
+      </w:r>
+    </w:p>
+    <w:p>
+      <w:pPr>
+        <w:pStyle w:val="Heading2"/>
+      </w:pPr>
       <w:bookmarkStart w:id="2" w:name="_Toc53669692"/>
       <w:r>
+        <w:lastRenderedPageBreak/>
         <w:t>Identification of Programming Language</w:t>
       </w:r>
       <w:bookmarkEnd w:id="2"/>
@@ -1095,11 +1162,7 @@
         <w:t xml:space="preserve"> – Java, like Python, has an abundance of open-source libraries useful for certain applications (including Machine Learning). Again, it is not the most performant language but, has much more control over lower level ideas than Python does.</w:t>
       </w:r>
       <w:r>
-        <w:t xml:space="preserve"> I do not have much </w:t>
-      </w:r>
-      <w:r>
-        <w:lastRenderedPageBreak/>
-        <w:t xml:space="preserve">experience at all in </w:t>
+        <w:t xml:space="preserve"> I do not have much experience at all in </w:t>
       </w:r>
       <w:r>
         <w:t>Java,</w:t>
@@ -1294,6 +1357,7 @@
       </w:pPr>
       <w:bookmarkStart w:id="3" w:name="_Toc53669693"/>
       <w:r>
+        <w:lastRenderedPageBreak/>
         <w:t>Numbered Objectives</w:t>
       </w:r>
       <w:bookmarkEnd w:id="3"/>
@@ -2348,11 +2412,7 @@
           </w:tcPr>
           <w:p>
             <w:r>
-              <w:t xml:space="preserve">Multiple Connect 4 games must be stored to increase the number of training examples the neural network has to learn </w:t>
-            </w:r>
-            <w:r>
-              <w:lastRenderedPageBreak/>
-              <w:t>from. The number of Connect 4 games must be variable</w:t>
+              <w:t>Multiple Connect 4 games must be stored to increase the number of training examples the neural network has to learn from. The number of Connect 4 games must be variable</w:t>
             </w:r>
           </w:p>
         </w:tc>
@@ -3570,7 +3630,11 @@
           </w:tcPr>
           <w:p>
             <w:r>
-              <w:t>The user will have to create an account with details about them and this account will contain the AI that learns from that user</w:t>
+              <w:t xml:space="preserve">The user will have to create an account with </w:t>
+            </w:r>
+            <w:r>
+              <w:lastRenderedPageBreak/>
+              <w:t>details about them and this account will contain the AI that learns from that user</w:t>
             </w:r>
           </w:p>
         </w:tc>
@@ -3932,11 +3996,7 @@
           </w:tcPr>
           <w:p>
             <w:r>
-              <w:t xml:space="preserve">If the user exists, a password should be requested and if that exists then the </w:t>
-            </w:r>
-            <w:r>
-              <w:lastRenderedPageBreak/>
-              <w:t>account needs to be deleted</w:t>
+              <w:t>If the user exists, a password should be requested and if that exists then the account needs to be deleted</w:t>
             </w:r>
           </w:p>
         </w:tc>

</xml_diff>

<commit_message>
Added Project Proposal to writeup and updated contents page.
</commit_message>
<xml_diff>
--- a/Writeup.docx
+++ b/Writeup.docx
@@ -265,7 +265,7 @@
           <w:r>
             <w:fldChar w:fldCharType="separate"/>
           </w:r>
-          <w:hyperlink w:anchor="_Toc53669690" w:history="1">
+          <w:hyperlink w:anchor="_Toc54095609" w:history="1">
             <w:r>
               <w:rPr>
                 <w:rStyle w:val="Hyperlink"/>
@@ -292,7 +292,7 @@
                 <w:noProof/>
                 <w:webHidden/>
               </w:rPr>
-              <w:instrText xml:space="preserve"> PAGEREF _Toc53669690 \h </w:instrText>
+              <w:instrText xml:space="preserve"> PAGEREF _Toc54095609 \h </w:instrText>
             </w:r>
             <w:r>
               <w:rPr>
@@ -335,7 +335,7 @@
               <w:lang w:eastAsia="en-GB"/>
             </w:rPr>
           </w:pPr>
-          <w:hyperlink w:anchor="_Toc53669691" w:history="1">
+          <w:hyperlink w:anchor="_Toc54095610" w:history="1">
             <w:r>
               <w:rPr>
                 <w:rStyle w:val="Hyperlink"/>
@@ -362,7 +362,7 @@
                 <w:noProof/>
                 <w:webHidden/>
               </w:rPr>
-              <w:instrText xml:space="preserve"> PAGEREF _Toc53669691 \h </w:instrText>
+              <w:instrText xml:space="preserve"> PAGEREF _Toc54095610 \h </w:instrText>
             </w:r>
             <w:r>
               <w:rPr>
@@ -405,13 +405,13 @@
               <w:lang w:eastAsia="en-GB"/>
             </w:rPr>
           </w:pPr>
-          <w:hyperlink w:anchor="_Toc53669692" w:history="1">
+          <w:hyperlink w:anchor="_Toc54095611" w:history="1">
             <w:r>
               <w:rPr>
                 <w:rStyle w:val="Hyperlink"/>
                 <w:noProof/>
               </w:rPr>
-              <w:t>Identification of Programming Language</w:t>
+              <w:t>End User Identification</w:t>
             </w:r>
             <w:r>
               <w:rPr>
@@ -432,7 +432,7 @@
                 <w:noProof/>
                 <w:webHidden/>
               </w:rPr>
-              <w:instrText xml:space="preserve"> PAGEREF _Toc53669692 \h </w:instrText>
+              <w:instrText xml:space="preserve"> PAGEREF _Toc54095611 \h </w:instrText>
             </w:r>
             <w:r>
               <w:rPr>
@@ -475,12 +475,152 @@
               <w:lang w:eastAsia="en-GB"/>
             </w:rPr>
           </w:pPr>
-          <w:hyperlink w:anchor="_Toc53669693" w:history="1">
+          <w:hyperlink w:anchor="_Toc54095612" w:history="1">
             <w:r>
               <w:rPr>
                 <w:rStyle w:val="Hyperlink"/>
                 <w:noProof/>
               </w:rPr>
+              <w:t>Proposed Idea</w:t>
+            </w:r>
+            <w:r>
+              <w:rPr>
+                <w:noProof/>
+                <w:webHidden/>
+              </w:rPr>
+              <w:tab/>
+            </w:r>
+            <w:r>
+              <w:rPr>
+                <w:noProof/>
+                <w:webHidden/>
+              </w:rPr>
+              <w:fldChar w:fldCharType="begin"/>
+            </w:r>
+            <w:r>
+              <w:rPr>
+                <w:noProof/>
+                <w:webHidden/>
+              </w:rPr>
+              <w:instrText xml:space="preserve"> PAGEREF _Toc54095612 \h </w:instrText>
+            </w:r>
+            <w:r>
+              <w:rPr>
+                <w:noProof/>
+                <w:webHidden/>
+              </w:rPr>
+            </w:r>
+            <w:r>
+              <w:rPr>
+                <w:noProof/>
+                <w:webHidden/>
+              </w:rPr>
+              <w:fldChar w:fldCharType="separate"/>
+            </w:r>
+            <w:r>
+              <w:rPr>
+                <w:noProof/>
+                <w:webHidden/>
+              </w:rPr>
+              <w:t>4</w:t>
+            </w:r>
+            <w:r>
+              <w:rPr>
+                <w:noProof/>
+                <w:webHidden/>
+              </w:rPr>
+              <w:fldChar w:fldCharType="end"/>
+            </w:r>
+          </w:hyperlink>
+        </w:p>
+        <w:p>
+          <w:pPr>
+            <w:pStyle w:val="TOC2"/>
+            <w:tabs>
+              <w:tab w:val="right" w:leader="dot" w:pos="9016"/>
+            </w:tabs>
+            <w:rPr>
+              <w:rFonts w:eastAsiaTheme="minorEastAsia"/>
+              <w:noProof/>
+              <w:lang w:eastAsia="en-GB"/>
+            </w:rPr>
+          </w:pPr>
+          <w:hyperlink w:anchor="_Toc54095613" w:history="1">
+            <w:r>
+              <w:rPr>
+                <w:rStyle w:val="Hyperlink"/>
+                <w:noProof/>
+              </w:rPr>
+              <w:t>Identification of Programming Language</w:t>
+            </w:r>
+            <w:r>
+              <w:rPr>
+                <w:noProof/>
+                <w:webHidden/>
+              </w:rPr>
+              <w:tab/>
+            </w:r>
+            <w:r>
+              <w:rPr>
+                <w:noProof/>
+                <w:webHidden/>
+              </w:rPr>
+              <w:fldChar w:fldCharType="begin"/>
+            </w:r>
+            <w:r>
+              <w:rPr>
+                <w:noProof/>
+                <w:webHidden/>
+              </w:rPr>
+              <w:instrText xml:space="preserve"> PAGEREF _Toc54095613 \h </w:instrText>
+            </w:r>
+            <w:r>
+              <w:rPr>
+                <w:noProof/>
+                <w:webHidden/>
+              </w:rPr>
+            </w:r>
+            <w:r>
+              <w:rPr>
+                <w:noProof/>
+                <w:webHidden/>
+              </w:rPr>
+              <w:fldChar w:fldCharType="separate"/>
+            </w:r>
+            <w:r>
+              <w:rPr>
+                <w:noProof/>
+                <w:webHidden/>
+              </w:rPr>
+              <w:t>4</w:t>
+            </w:r>
+            <w:r>
+              <w:rPr>
+                <w:noProof/>
+                <w:webHidden/>
+              </w:rPr>
+              <w:fldChar w:fldCharType="end"/>
+            </w:r>
+          </w:hyperlink>
+        </w:p>
+        <w:p>
+          <w:pPr>
+            <w:pStyle w:val="TOC2"/>
+            <w:tabs>
+              <w:tab w:val="right" w:leader="dot" w:pos="9016"/>
+            </w:tabs>
+            <w:rPr>
+              <w:rFonts w:eastAsiaTheme="minorEastAsia"/>
+              <w:noProof/>
+              <w:lang w:eastAsia="en-GB"/>
+            </w:rPr>
+          </w:pPr>
+          <w:hyperlink w:anchor="_Toc54095614" w:history="1">
+            <w:r>
+              <w:rPr>
+                <w:rStyle w:val="Hyperlink"/>
+                <w:noProof/>
+              </w:rPr>
               <w:t>Numbered Objectives</w:t>
             </w:r>
             <w:r>
@@ -502,7 +642,7 @@
                 <w:noProof/>
                 <w:webHidden/>
               </w:rPr>
-              <w:instrText xml:space="preserve"> PAGEREF _Toc53669693 \h </w:instrText>
+              <w:instrText xml:space="preserve"> PAGEREF _Toc54095614 \h </w:instrText>
             </w:r>
             <w:r>
               <w:rPr>
@@ -522,7 +662,7 @@
                 <w:noProof/>
                 <w:webHidden/>
               </w:rPr>
-              <w:t>4</w:t>
+              <w:t>5</w:t>
             </w:r>
             <w:r>
               <w:rPr>
@@ -545,7 +685,7 @@
               <w:lang w:eastAsia="en-GB"/>
             </w:rPr>
           </w:pPr>
-          <w:hyperlink w:anchor="_Toc53669694" w:history="1">
+          <w:hyperlink w:anchor="_Toc54095615" w:history="1">
             <w:r>
               <w:rPr>
                 <w:rStyle w:val="Hyperlink"/>
@@ -572,7 +712,7 @@
                 <w:noProof/>
                 <w:webHidden/>
               </w:rPr>
-              <w:instrText xml:space="preserve"> PAGEREF _Toc53669694 \h </w:instrText>
+              <w:instrText xml:space="preserve"> PAGEREF _Toc54095615 \h </w:instrText>
             </w:r>
             <w:r>
               <w:rPr>
@@ -592,7 +732,7 @@
                 <w:noProof/>
                 <w:webHidden/>
               </w:rPr>
-              <w:t>9</w:t>
+              <w:t>10</w:t>
             </w:r>
             <w:r>
               <w:rPr>
@@ -615,7 +755,7 @@
               <w:lang w:eastAsia="en-GB"/>
             </w:rPr>
           </w:pPr>
-          <w:hyperlink w:anchor="_Toc53669695" w:history="1">
+          <w:hyperlink w:anchor="_Toc54095616" w:history="1">
             <w:r>
               <w:rPr>
                 <w:rStyle w:val="Hyperlink"/>
@@ -642,7 +782,7 @@
                 <w:noProof/>
                 <w:webHidden/>
               </w:rPr>
-              <w:instrText xml:space="preserve"> PAGEREF _Toc53669695 \h </w:instrText>
+              <w:instrText xml:space="preserve"> PAGEREF _Toc54095616 \h </w:instrText>
             </w:r>
             <w:r>
               <w:rPr>
@@ -662,7 +802,7 @@
                 <w:noProof/>
                 <w:webHidden/>
               </w:rPr>
-              <w:t>10</w:t>
+              <w:t>11</w:t>
             </w:r>
             <w:r>
               <w:rPr>
@@ -685,7 +825,7 @@
               <w:lang w:eastAsia="en-GB"/>
             </w:rPr>
           </w:pPr>
-          <w:hyperlink w:anchor="_Toc53669696" w:history="1">
+          <w:hyperlink w:anchor="_Toc54095617" w:history="1">
             <w:r>
               <w:rPr>
                 <w:rStyle w:val="Hyperlink"/>
@@ -712,7 +852,7 @@
                 <w:noProof/>
                 <w:webHidden/>
               </w:rPr>
-              <w:instrText xml:space="preserve"> PAGEREF _Toc53669696 \h </w:instrText>
+              <w:instrText xml:space="preserve"> PAGEREF _Toc54095617 \h </w:instrText>
             </w:r>
             <w:r>
               <w:rPr>
@@ -732,7 +872,7 @@
                 <w:noProof/>
                 <w:webHidden/>
               </w:rPr>
-              <w:t>11</w:t>
+              <w:t>12</w:t>
             </w:r>
             <w:r>
               <w:rPr>
@@ -755,7 +895,7 @@
               <w:lang w:eastAsia="en-GB"/>
             </w:rPr>
           </w:pPr>
-          <w:hyperlink w:anchor="_Toc53669697" w:history="1">
+          <w:hyperlink w:anchor="_Toc54095618" w:history="1">
             <w:r>
               <w:rPr>
                 <w:rStyle w:val="Hyperlink"/>
@@ -782,7 +922,7 @@
                 <w:noProof/>
                 <w:webHidden/>
               </w:rPr>
-              <w:instrText xml:space="preserve"> PAGEREF _Toc53669697 \h </w:instrText>
+              <w:instrText xml:space="preserve"> PAGEREF _Toc54095618 \h </w:instrText>
             </w:r>
             <w:r>
               <w:rPr>
@@ -802,7 +942,7 @@
                 <w:noProof/>
                 <w:webHidden/>
               </w:rPr>
-              <w:t>12</w:t>
+              <w:t>13</w:t>
             </w:r>
             <w:r>
               <w:rPr>
@@ -839,7 +979,7 @@
           <w:szCs w:val="40"/>
         </w:rPr>
       </w:pPr>
-      <w:bookmarkStart w:id="0" w:name="_Toc53669690"/>
+      <w:bookmarkStart w:id="0" w:name="_Toc54095609"/>
       <w:r>
         <w:rPr>
           <w:sz w:val="40"/>
@@ -854,7 +994,7 @@
       <w:pPr>
         <w:pStyle w:val="Heading2"/>
       </w:pPr>
-      <w:bookmarkStart w:id="1" w:name="_Toc53669691"/>
+      <w:bookmarkStart w:id="1" w:name="_Toc54095610"/>
       <w:r>
         <w:t>Introduction</w:t>
       </w:r>
@@ -1016,12 +1156,14 @@
       <w:pPr>
         <w:pStyle w:val="Heading2"/>
       </w:pPr>
+      <w:bookmarkStart w:id="2" w:name="_Toc54095611"/>
       <w:r>
         <w:t>End User</w:t>
       </w:r>
       <w:r>
         <w:t xml:space="preserve"> Identification</w:t>
       </w:r>
+      <w:bookmarkEnd w:id="2"/>
     </w:p>
     <w:p>
       <w:r>
@@ -1082,12 +1224,30 @@
       <w:pPr>
         <w:pStyle w:val="Heading2"/>
       </w:pPr>
-      <w:bookmarkStart w:id="2" w:name="_Toc53669692"/>
+      <w:bookmarkStart w:id="3" w:name="_Toc54095612"/>
       <w:r>
         <w:lastRenderedPageBreak/>
+        <w:t>Proposed Idea</w:t>
+      </w:r>
+      <w:bookmarkEnd w:id="3"/>
+    </w:p>
+    <w:p>
+      <w:r>
+        <w:t>My final plan is to create a Connect 4 application that can demonstrate Machine Learning in an interactive way. I will do this by allowing each user to create an account and be given an AI to ‘teach’. As the user plays Connect 4 against another player or AI, the AI that the user ‘owns’ will learn from the game being played and eventually begin to imitate the user.</w:t>
+      </w:r>
+      <w:r>
+        <w:t xml:space="preserve"> This imitation is personal to each user and allows users to relate more to the machine learning application remain engrossed in the program.</w:t>
+      </w:r>
+    </w:p>
+    <w:p>
+      <w:pPr>
+        <w:pStyle w:val="Heading2"/>
+      </w:pPr>
+      <w:bookmarkStart w:id="4" w:name="_Toc54095613"/>
+      <w:r>
         <w:t>Identification of Programming Language</w:t>
       </w:r>
-      <w:bookmarkEnd w:id="2"/>
+      <w:bookmarkEnd w:id="4"/>
     </w:p>
     <w:p>
       <w:r>
@@ -1339,7 +1499,11 @@
         <w:t>Object-Oriented</w:t>
       </w:r>
       <w:r>
-        <w:t xml:space="preserve"> Programming. The only problem with C++ is the use of Graphical Libraries, this is because as C++ is a language with a lot of control, the libraries it comes with also contain a lot of complexity meaning it is difficult to use them to do simple things.</w:t>
+        <w:t xml:space="preserve"> Programming. The only problem with C++ is the use of Graphical Libraries, this is because as C++ is a language with a lot of control, the libraries </w:t>
+      </w:r>
+      <w:r>
+        <w:lastRenderedPageBreak/>
+        <w:t>it comes with also contain a lot of complexity meaning it is difficult to use them to do simple things.</w:t>
       </w:r>
       <w:r>
         <w:t xml:space="preserve"> I would have chosen Python due to its </w:t>
@@ -1355,12 +1519,11 @@
       <w:pPr>
         <w:pStyle w:val="Heading2"/>
       </w:pPr>
-      <w:bookmarkStart w:id="3" w:name="_Toc53669693"/>
-      <w:r>
-        <w:lastRenderedPageBreak/>
+      <w:bookmarkStart w:id="5" w:name="_Toc54095614"/>
+      <w:r>
         <w:t>Numbered Objectives</w:t>
       </w:r>
-      <w:bookmarkEnd w:id="3"/>
+      <w:bookmarkEnd w:id="5"/>
     </w:p>
     <w:tbl>
       <w:tblPr>
@@ -2177,7 +2340,11 @@
           </w:tcPr>
           <w:p>
             <w:r>
-              <w:t>An average over all training examples for changes to weights and biases must be calculated and applied to the neural network.</w:t>
+              <w:t xml:space="preserve">An average over all training examples for changes to weights </w:t>
+            </w:r>
+            <w:r>
+              <w:lastRenderedPageBreak/>
+              <w:t>and biases must be calculated and applied to the neural network.</w:t>
             </w:r>
           </w:p>
         </w:tc>
@@ -2801,7 +2968,11 @@
           </w:tcPr>
           <w:p>
             <w:r>
-              <w:t>The neural network must be able to be reconstructed from the serialised data and produce the same outputs as before being serialised</w:t>
+              <w:t xml:space="preserve">The neural network must be able to be reconstructed from the serialised data </w:t>
+            </w:r>
+            <w:r>
+              <w:lastRenderedPageBreak/>
+              <w:t>and produce the same outputs as before being serialised</w:t>
             </w:r>
           </w:p>
         </w:tc>
@@ -3630,11 +3801,7 @@
           </w:tcPr>
           <w:p>
             <w:r>
-              <w:t xml:space="preserve">The user will have to create an account with </w:t>
-            </w:r>
-            <w:r>
-              <w:lastRenderedPageBreak/>
-              <w:t>details about them and this account will contain the AI that learns from that user</w:t>
+              <w:t>The user will have to create an account with details about them and this account will contain the AI that learns from that user</w:t>
             </w:r>
           </w:p>
         </w:tc>
@@ -4466,7 +4633,11 @@
           </w:tcPr>
           <w:p>
             <w:r>
-              <w:t>All data about Connect 4 should be stored in the file such as number of Wins/Losses</w:t>
+              <w:t xml:space="preserve">All data about Connect 4 should be </w:t>
+            </w:r>
+            <w:r>
+              <w:lastRenderedPageBreak/>
+              <w:t>stored in the file such as number of Wins/Losses</w:t>
             </w:r>
           </w:p>
         </w:tc>
@@ -4566,7 +4737,7 @@
       <w:pPr>
         <w:pStyle w:val="Heading1"/>
       </w:pPr>
-      <w:bookmarkStart w:id="4" w:name="_Toc53669694"/>
+      <w:bookmarkStart w:id="6" w:name="_Toc54095615"/>
       <w:r>
         <w:rPr>
           <w:sz w:val="40"/>
@@ -4582,7 +4753,7 @@
         </w:rPr>
         <w:t>Design</w:t>
       </w:r>
-      <w:bookmarkEnd w:id="4"/>
+      <w:bookmarkEnd w:id="6"/>
     </w:p>
     <w:p/>
     <w:p/>
@@ -4600,7 +4771,7 @@
           <w:szCs w:val="40"/>
         </w:rPr>
       </w:pPr>
-      <w:bookmarkStart w:id="5" w:name="_Toc53669695"/>
+      <w:bookmarkStart w:id="7" w:name="_Toc54095616"/>
       <w:r>
         <w:rPr>
           <w:sz w:val="40"/>
@@ -4609,7 +4780,7 @@
         <w:lastRenderedPageBreak/>
         <w:t>Technical Solution</w:t>
       </w:r>
-      <w:bookmarkEnd w:id="5"/>
+      <w:bookmarkEnd w:id="7"/>
     </w:p>
     <w:p>
       <w:pPr>
@@ -4636,7 +4807,7 @@
           <w:szCs w:val="40"/>
         </w:rPr>
       </w:pPr>
-      <w:bookmarkStart w:id="6" w:name="_Toc53669696"/>
+      <w:bookmarkStart w:id="8" w:name="_Toc54095617"/>
       <w:r>
         <w:rPr>
           <w:sz w:val="40"/>
@@ -4645,7 +4816,7 @@
         <w:lastRenderedPageBreak/>
         <w:t>Testing</w:t>
       </w:r>
-      <w:bookmarkEnd w:id="6"/>
+      <w:bookmarkEnd w:id="8"/>
     </w:p>
     <w:p>
       <w:pPr>
@@ -4672,7 +4843,7 @@
           <w:szCs w:val="40"/>
         </w:rPr>
       </w:pPr>
-      <w:bookmarkStart w:id="7" w:name="_Toc53669697"/>
+      <w:bookmarkStart w:id="9" w:name="_Toc54095618"/>
       <w:r>
         <w:rPr>
           <w:sz w:val="40"/>
@@ -4681,7 +4852,7 @@
         <w:lastRenderedPageBreak/>
         <w:t>Evaluation</w:t>
       </w:r>
-      <w:bookmarkEnd w:id="7"/>
+      <w:bookmarkEnd w:id="9"/>
     </w:p>
     <w:sectPr>
       <w:footerReference w:type="default" r:id="rId9"/>

</xml_diff>

<commit_message>
Added questionnaire section with all questions from Google Forms
Added Max's responses to the questions and updated contents page to reflect page number changes.
</commit_message>
<xml_diff>
--- a/Writeup.docx
+++ b/Writeup.docx
@@ -265,7 +265,7 @@
           <w:r>
             <w:fldChar w:fldCharType="separate"/>
           </w:r>
-          <w:hyperlink w:anchor="_Toc54095609" w:history="1">
+          <w:hyperlink w:anchor="_Toc54100925" w:history="1">
             <w:r>
               <w:rPr>
                 <w:rStyle w:val="Hyperlink"/>
@@ -292,7 +292,7 @@
                 <w:noProof/>
                 <w:webHidden/>
               </w:rPr>
-              <w:instrText xml:space="preserve"> PAGEREF _Toc54095609 \h </w:instrText>
+              <w:instrText xml:space="preserve"> PAGEREF _Toc54100925 \h </w:instrText>
             </w:r>
             <w:r>
               <w:rPr>
@@ -335,7 +335,7 @@
               <w:lang w:eastAsia="en-GB"/>
             </w:rPr>
           </w:pPr>
-          <w:hyperlink w:anchor="_Toc54095610" w:history="1">
+          <w:hyperlink w:anchor="_Toc54100926" w:history="1">
             <w:r>
               <w:rPr>
                 <w:rStyle w:val="Hyperlink"/>
@@ -362,7 +362,7 @@
                 <w:noProof/>
                 <w:webHidden/>
               </w:rPr>
-              <w:instrText xml:space="preserve"> PAGEREF _Toc54095610 \h </w:instrText>
+              <w:instrText xml:space="preserve"> PAGEREF _Toc54100926 \h </w:instrText>
             </w:r>
             <w:r>
               <w:rPr>
@@ -405,7 +405,7 @@
               <w:lang w:eastAsia="en-GB"/>
             </w:rPr>
           </w:pPr>
-          <w:hyperlink w:anchor="_Toc54095611" w:history="1">
+          <w:hyperlink w:anchor="_Toc54100927" w:history="1">
             <w:r>
               <w:rPr>
                 <w:rStyle w:val="Hyperlink"/>
@@ -432,7 +432,7 @@
                 <w:noProof/>
                 <w:webHidden/>
               </w:rPr>
-              <w:instrText xml:space="preserve"> PAGEREF _Toc54095611 \h </w:instrText>
+              <w:instrText xml:space="preserve"> PAGEREF _Toc54100927 \h </w:instrText>
             </w:r>
             <w:r>
               <w:rPr>
@@ -475,13 +475,13 @@
               <w:lang w:eastAsia="en-GB"/>
             </w:rPr>
           </w:pPr>
-          <w:hyperlink w:anchor="_Toc54095612" w:history="1">
+          <w:hyperlink w:anchor="_Toc54100928" w:history="1">
             <w:r>
               <w:rPr>
                 <w:rStyle w:val="Hyperlink"/>
                 <w:noProof/>
               </w:rPr>
-              <w:t>Proposed Idea</w:t>
+              <w:t>Questionnaire</w:t>
             </w:r>
             <w:r>
               <w:rPr>
@@ -502,7 +502,7 @@
                 <w:noProof/>
                 <w:webHidden/>
               </w:rPr>
-              <w:instrText xml:space="preserve"> PAGEREF _Toc54095612 \h </w:instrText>
+              <w:instrText xml:space="preserve"> PAGEREF _Toc54100928 \h </w:instrText>
             </w:r>
             <w:r>
               <w:rPr>
@@ -545,13 +545,13 @@
               <w:lang w:eastAsia="en-GB"/>
             </w:rPr>
           </w:pPr>
-          <w:hyperlink w:anchor="_Toc54095613" w:history="1">
+          <w:hyperlink w:anchor="_Toc54100929" w:history="1">
             <w:r>
               <w:rPr>
                 <w:rStyle w:val="Hyperlink"/>
                 <w:noProof/>
               </w:rPr>
-              <w:t>Identification of Programming Language</w:t>
+              <w:t>Proposed Idea</w:t>
             </w:r>
             <w:r>
               <w:rPr>
@@ -572,7 +572,7 @@
                 <w:noProof/>
                 <w:webHidden/>
               </w:rPr>
-              <w:instrText xml:space="preserve"> PAGEREF _Toc54095613 \h </w:instrText>
+              <w:instrText xml:space="preserve"> PAGEREF _Toc54100929 \h </w:instrText>
             </w:r>
             <w:r>
               <w:rPr>
@@ -592,7 +592,7 @@
                 <w:noProof/>
                 <w:webHidden/>
               </w:rPr>
-              <w:t>4</w:t>
+              <w:t>5</w:t>
             </w:r>
             <w:r>
               <w:rPr>
@@ -615,12 +615,82 @@
               <w:lang w:eastAsia="en-GB"/>
             </w:rPr>
           </w:pPr>
-          <w:hyperlink w:anchor="_Toc54095614" w:history="1">
+          <w:hyperlink w:anchor="_Toc54100930" w:history="1">
             <w:r>
               <w:rPr>
                 <w:rStyle w:val="Hyperlink"/>
                 <w:noProof/>
               </w:rPr>
+              <w:t>Identification of Programming Language</w:t>
+            </w:r>
+            <w:r>
+              <w:rPr>
+                <w:noProof/>
+                <w:webHidden/>
+              </w:rPr>
+              <w:tab/>
+            </w:r>
+            <w:r>
+              <w:rPr>
+                <w:noProof/>
+                <w:webHidden/>
+              </w:rPr>
+              <w:fldChar w:fldCharType="begin"/>
+            </w:r>
+            <w:r>
+              <w:rPr>
+                <w:noProof/>
+                <w:webHidden/>
+              </w:rPr>
+              <w:instrText xml:space="preserve"> PAGEREF _Toc54100930 \h </w:instrText>
+            </w:r>
+            <w:r>
+              <w:rPr>
+                <w:noProof/>
+                <w:webHidden/>
+              </w:rPr>
+            </w:r>
+            <w:r>
+              <w:rPr>
+                <w:noProof/>
+                <w:webHidden/>
+              </w:rPr>
+              <w:fldChar w:fldCharType="separate"/>
+            </w:r>
+            <w:r>
+              <w:rPr>
+                <w:noProof/>
+                <w:webHidden/>
+              </w:rPr>
+              <w:t>5</w:t>
+            </w:r>
+            <w:r>
+              <w:rPr>
+                <w:noProof/>
+                <w:webHidden/>
+              </w:rPr>
+              <w:fldChar w:fldCharType="end"/>
+            </w:r>
+          </w:hyperlink>
+        </w:p>
+        <w:p>
+          <w:pPr>
+            <w:pStyle w:val="TOC2"/>
+            <w:tabs>
+              <w:tab w:val="right" w:leader="dot" w:pos="9016"/>
+            </w:tabs>
+            <w:rPr>
+              <w:rFonts w:eastAsiaTheme="minorEastAsia"/>
+              <w:noProof/>
+              <w:lang w:eastAsia="en-GB"/>
+            </w:rPr>
+          </w:pPr>
+          <w:hyperlink w:anchor="_Toc54100931" w:history="1">
+            <w:r>
+              <w:rPr>
+                <w:rStyle w:val="Hyperlink"/>
+                <w:noProof/>
+              </w:rPr>
               <w:t>Numbered Objectives</w:t>
             </w:r>
             <w:r>
@@ -642,7 +712,7 @@
                 <w:noProof/>
                 <w:webHidden/>
               </w:rPr>
-              <w:instrText xml:space="preserve"> PAGEREF _Toc54095614 \h </w:instrText>
+              <w:instrText xml:space="preserve"> PAGEREF _Toc54100931 \h </w:instrText>
             </w:r>
             <w:r>
               <w:rPr>
@@ -662,7 +732,7 @@
                 <w:noProof/>
                 <w:webHidden/>
               </w:rPr>
-              <w:t>5</w:t>
+              <w:t>6</w:t>
             </w:r>
             <w:r>
               <w:rPr>
@@ -685,7 +755,7 @@
               <w:lang w:eastAsia="en-GB"/>
             </w:rPr>
           </w:pPr>
-          <w:hyperlink w:anchor="_Toc54095615" w:history="1">
+          <w:hyperlink w:anchor="_Toc54100932" w:history="1">
             <w:r>
               <w:rPr>
                 <w:rStyle w:val="Hyperlink"/>
@@ -712,7 +782,7 @@
                 <w:noProof/>
                 <w:webHidden/>
               </w:rPr>
-              <w:instrText xml:space="preserve"> PAGEREF _Toc54095615 \h </w:instrText>
+              <w:instrText xml:space="preserve"> PAGEREF _Toc54100932 \h </w:instrText>
             </w:r>
             <w:r>
               <w:rPr>
@@ -732,7 +802,7 @@
                 <w:noProof/>
                 <w:webHidden/>
               </w:rPr>
-              <w:t>10</w:t>
+              <w:t>11</w:t>
             </w:r>
             <w:r>
               <w:rPr>
@@ -755,7 +825,7 @@
               <w:lang w:eastAsia="en-GB"/>
             </w:rPr>
           </w:pPr>
-          <w:hyperlink w:anchor="_Toc54095616" w:history="1">
+          <w:hyperlink w:anchor="_Toc54100933" w:history="1">
             <w:r>
               <w:rPr>
                 <w:rStyle w:val="Hyperlink"/>
@@ -782,7 +852,7 @@
                 <w:noProof/>
                 <w:webHidden/>
               </w:rPr>
-              <w:instrText xml:space="preserve"> PAGEREF _Toc54095616 \h </w:instrText>
+              <w:instrText xml:space="preserve"> PAGEREF _Toc54100933 \h </w:instrText>
             </w:r>
             <w:r>
               <w:rPr>
@@ -802,7 +872,7 @@
                 <w:noProof/>
                 <w:webHidden/>
               </w:rPr>
-              <w:t>11</w:t>
+              <w:t>12</w:t>
             </w:r>
             <w:r>
               <w:rPr>
@@ -825,7 +895,7 @@
               <w:lang w:eastAsia="en-GB"/>
             </w:rPr>
           </w:pPr>
-          <w:hyperlink w:anchor="_Toc54095617" w:history="1">
+          <w:hyperlink w:anchor="_Toc54100934" w:history="1">
             <w:r>
               <w:rPr>
                 <w:rStyle w:val="Hyperlink"/>
@@ -852,7 +922,7 @@
                 <w:noProof/>
                 <w:webHidden/>
               </w:rPr>
-              <w:instrText xml:space="preserve"> PAGEREF _Toc54095617 \h </w:instrText>
+              <w:instrText xml:space="preserve"> PAGEREF _Toc54100934 \h </w:instrText>
             </w:r>
             <w:r>
               <w:rPr>
@@ -872,7 +942,7 @@
                 <w:noProof/>
                 <w:webHidden/>
               </w:rPr>
-              <w:t>12</w:t>
+              <w:t>13</w:t>
             </w:r>
             <w:r>
               <w:rPr>
@@ -895,7 +965,7 @@
               <w:lang w:eastAsia="en-GB"/>
             </w:rPr>
           </w:pPr>
-          <w:hyperlink w:anchor="_Toc54095618" w:history="1">
+          <w:hyperlink w:anchor="_Toc54100935" w:history="1">
             <w:r>
               <w:rPr>
                 <w:rStyle w:val="Hyperlink"/>
@@ -922,7 +992,7 @@
                 <w:noProof/>
                 <w:webHidden/>
               </w:rPr>
-              <w:instrText xml:space="preserve"> PAGEREF _Toc54095618 \h </w:instrText>
+              <w:instrText xml:space="preserve"> PAGEREF _Toc54100935 \h </w:instrText>
             </w:r>
             <w:r>
               <w:rPr>
@@ -942,7 +1012,7 @@
                 <w:noProof/>
                 <w:webHidden/>
               </w:rPr>
-              <w:t>13</w:t>
+              <w:t>14</w:t>
             </w:r>
             <w:r>
               <w:rPr>
@@ -979,7 +1049,7 @@
           <w:szCs w:val="40"/>
         </w:rPr>
       </w:pPr>
-      <w:bookmarkStart w:id="0" w:name="_Toc54095609"/>
+      <w:bookmarkStart w:id="0" w:name="_Toc54100925"/>
       <w:r>
         <w:rPr>
           <w:sz w:val="40"/>
@@ -994,7 +1064,7 @@
       <w:pPr>
         <w:pStyle w:val="Heading2"/>
       </w:pPr>
-      <w:bookmarkStart w:id="1" w:name="_Toc54095610"/>
+      <w:bookmarkStart w:id="1" w:name="_Toc54100926"/>
       <w:r>
         <w:t>Introduction</w:t>
       </w:r>
@@ -1156,7 +1226,7 @@
       <w:pPr>
         <w:pStyle w:val="Heading2"/>
       </w:pPr>
-      <w:bookmarkStart w:id="2" w:name="_Toc54095611"/>
+      <w:bookmarkStart w:id="2" w:name="_Toc54100927"/>
       <w:r>
         <w:t>End User</w:t>
       </w:r>
@@ -1220,34 +1290,784 @@
         <w:t>After speaking with both end users, I have found that they have had no interaction with Machine Learning before and would not know where to start if they wanted to. This will allow me to create a program to demonstrate the power of machine learning and test that enough is demonstrated on someone new to the topic.</w:t>
       </w:r>
     </w:p>
+    <w:p/>
     <w:p>
       <w:pPr>
         <w:pStyle w:val="Heading2"/>
       </w:pPr>
-      <w:bookmarkStart w:id="3" w:name="_Toc54095612"/>
+      <w:bookmarkStart w:id="3" w:name="_Toc54100928"/>
       <w:r>
         <w:lastRenderedPageBreak/>
-        <w:t>Proposed Idea</w:t>
+        <w:t>Questionnaire</w:t>
       </w:r>
       <w:bookmarkEnd w:id="3"/>
     </w:p>
+    <w:tbl>
+      <w:tblPr>
+        <w:tblStyle w:val="TableGrid"/>
+        <w:tblW w:w="0" w:type="auto"/>
+        <w:tblBorders>
+          <w:top w:val="none" w:sz="0" w:space="0" w:color="auto"/>
+          <w:left w:val="none" w:sz="0" w:space="0" w:color="auto"/>
+          <w:bottom w:val="none" w:sz="0" w:space="0" w:color="auto"/>
+          <w:right w:val="none" w:sz="0" w:space="0" w:color="auto"/>
+          <w:insideH w:val="none" w:sz="0" w:space="0" w:color="auto"/>
+          <w:insideV w:val="none" w:sz="0" w:space="0" w:color="auto"/>
+        </w:tblBorders>
+        <w:tblLook w:val="04A0" w:firstRow="1" w:lastRow="0" w:firstColumn="1" w:lastColumn="0" w:noHBand="0" w:noVBand="1"/>
+      </w:tblPr>
+      <w:tblGrid>
+        <w:gridCol w:w="4508"/>
+        <w:gridCol w:w="4508"/>
+      </w:tblGrid>
+      <w:tr>
+        <w:tc>
+          <w:tcPr>
+            <w:tcW w:w="9016" w:type="dxa"/>
+            <w:gridSpan w:val="2"/>
+          </w:tcPr>
+          <w:p>
+            <w:pPr>
+              <w:jc w:val="center"/>
+              <w:rPr>
+                <w:b/>
+                <w:bCs/>
+              </w:rPr>
+            </w:pPr>
+            <w:r>
+              <w:rPr>
+                <w:b/>
+                <w:bCs/>
+              </w:rPr>
+              <w:t>Question</w:t>
+            </w:r>
+          </w:p>
+        </w:tc>
+      </w:tr>
+      <w:tr>
+        <w:trPr>
+          <w:trHeight w:val="378"/>
+        </w:trPr>
+        <w:tc>
+          <w:tcPr>
+            <w:tcW w:w="4508" w:type="dxa"/>
+            <w:tcBorders>
+              <w:bottom w:val="single" w:sz="4" w:space="0" w:color="auto"/>
+            </w:tcBorders>
+          </w:tcPr>
+          <w:p>
+            <w:pPr>
+              <w:jc w:val="center"/>
+              <w:rPr>
+                <w:b/>
+                <w:bCs/>
+              </w:rPr>
+            </w:pPr>
+            <w:r>
+              <w:rPr>
+                <w:b/>
+                <w:bCs/>
+              </w:rPr>
+              <w:t>Max’s Response</w:t>
+            </w:r>
+          </w:p>
+        </w:tc>
+        <w:tc>
+          <w:tcPr>
+            <w:tcW w:w="4508" w:type="dxa"/>
+            <w:tcBorders>
+              <w:bottom w:val="single" w:sz="4" w:space="0" w:color="auto"/>
+            </w:tcBorders>
+          </w:tcPr>
+          <w:p>
+            <w:pPr>
+              <w:jc w:val="center"/>
+              <w:rPr>
+                <w:b/>
+                <w:bCs/>
+              </w:rPr>
+            </w:pPr>
+            <w:r>
+              <w:rPr>
+                <w:b/>
+                <w:bCs/>
+              </w:rPr>
+              <w:t>Mr Willan’s Response</w:t>
+            </w:r>
+          </w:p>
+        </w:tc>
+      </w:tr>
+      <w:tr>
+        <w:trPr>
+          <w:trHeight w:val="700"/>
+        </w:trPr>
+        <w:tc>
+          <w:tcPr>
+            <w:tcW w:w="9016" w:type="dxa"/>
+            <w:gridSpan w:val="2"/>
+            <w:tcBorders>
+              <w:top w:val="single" w:sz="4" w:space="0" w:color="auto"/>
+            </w:tcBorders>
+          </w:tcPr>
+          <w:p>
+            <w:pPr>
+              <w:spacing w:before="240" w:line="259" w:lineRule="auto"/>
+              <w:jc w:val="center"/>
+            </w:pPr>
+            <w:r>
+              <w:t>Who are you, what do you do and are you interested in machine learning?</w:t>
+            </w:r>
+          </w:p>
+        </w:tc>
+      </w:tr>
+      <w:tr>
+        <w:tc>
+          <w:tcPr>
+            <w:tcW w:w="4508" w:type="dxa"/>
+            <w:tcBorders>
+              <w:right w:val="single" w:sz="4" w:space="0" w:color="auto"/>
+            </w:tcBorders>
+          </w:tcPr>
+          <w:p>
+            <w:pPr>
+              <w:pStyle w:val="Quote"/>
+              <w:spacing w:before="0"/>
+              <w:rPr>
+                <w:color w:val="808080" w:themeColor="background1" w:themeShade="80"/>
+              </w:rPr>
+            </w:pPr>
+            <w:r>
+              <w:rPr>
+                <w:color w:val="808080" w:themeColor="background1" w:themeShade="80"/>
+              </w:rPr>
+              <w:t xml:space="preserve">My name is Max, I am a student at Ousedale </w:t>
+            </w:r>
+            <w:r>
+              <w:rPr>
+                <w:color w:val="808080" w:themeColor="background1" w:themeShade="80"/>
+              </w:rPr>
+              <w:t>School,</w:t>
+            </w:r>
+            <w:r>
+              <w:rPr>
+                <w:color w:val="808080" w:themeColor="background1" w:themeShade="80"/>
+              </w:rPr>
+              <w:t xml:space="preserve"> and I am </w:t>
+            </w:r>
+            <w:r>
+              <w:rPr>
+                <w:color w:val="808080" w:themeColor="background1" w:themeShade="80"/>
+              </w:rPr>
+              <w:t>interested in Machine Learning.</w:t>
+            </w:r>
+          </w:p>
+        </w:tc>
+        <w:tc>
+          <w:tcPr>
+            <w:tcW w:w="4508" w:type="dxa"/>
+            <w:tcBorders>
+              <w:left w:val="single" w:sz="4" w:space="0" w:color="auto"/>
+            </w:tcBorders>
+          </w:tcPr>
+          <w:p>
+            <w:pPr>
+              <w:pStyle w:val="Quote"/>
+              <w:spacing w:before="0"/>
+              <w:rPr>
+                <w:color w:val="808080" w:themeColor="background1" w:themeShade="80"/>
+              </w:rPr>
+            </w:pPr>
+          </w:p>
+        </w:tc>
+      </w:tr>
+      <w:tr>
+        <w:trPr>
+          <w:trHeight w:val="708"/>
+        </w:trPr>
+        <w:tc>
+          <w:tcPr>
+            <w:tcW w:w="9016" w:type="dxa"/>
+            <w:gridSpan w:val="2"/>
+          </w:tcPr>
+          <w:p>
+            <w:pPr>
+              <w:spacing w:before="240"/>
+              <w:jc w:val="center"/>
+            </w:pPr>
+            <w:r>
+              <w:t>What do you plan on getting out of using this project?</w:t>
+            </w:r>
+          </w:p>
+        </w:tc>
+      </w:tr>
+      <w:tr>
+        <w:tc>
+          <w:tcPr>
+            <w:tcW w:w="4508" w:type="dxa"/>
+            <w:tcBorders>
+              <w:right w:val="single" w:sz="4" w:space="0" w:color="auto"/>
+            </w:tcBorders>
+          </w:tcPr>
+          <w:p>
+            <w:pPr>
+              <w:pStyle w:val="Quote"/>
+              <w:spacing w:before="0"/>
+              <w:rPr>
+                <w:color w:val="808080" w:themeColor="background1" w:themeShade="80"/>
+              </w:rPr>
+            </w:pPr>
+            <w:r>
+              <w:rPr>
+                <w:color w:val="808080" w:themeColor="background1" w:themeShade="80"/>
+              </w:rPr>
+              <w:t>To understand how an AI can learn using Machine Learning to play Connect 4</w:t>
+            </w:r>
+          </w:p>
+        </w:tc>
+        <w:tc>
+          <w:tcPr>
+            <w:tcW w:w="4508" w:type="dxa"/>
+            <w:tcBorders>
+              <w:left w:val="single" w:sz="4" w:space="0" w:color="auto"/>
+            </w:tcBorders>
+          </w:tcPr>
+          <w:p>
+            <w:pPr>
+              <w:pStyle w:val="Quote"/>
+              <w:spacing w:before="0"/>
+              <w:rPr>
+                <w:color w:val="808080" w:themeColor="background1" w:themeShade="80"/>
+              </w:rPr>
+            </w:pPr>
+          </w:p>
+        </w:tc>
+      </w:tr>
+      <w:tr>
+        <w:trPr>
+          <w:trHeight w:val="685"/>
+        </w:trPr>
+        <w:tc>
+          <w:tcPr>
+            <w:tcW w:w="9016" w:type="dxa"/>
+            <w:gridSpan w:val="2"/>
+          </w:tcPr>
+          <w:p>
+            <w:pPr>
+              <w:spacing w:before="240"/>
+              <w:jc w:val="center"/>
+            </w:pPr>
+            <w:r>
+              <w:t>What features are you looking for?</w:t>
+            </w:r>
+          </w:p>
+        </w:tc>
+      </w:tr>
+      <w:tr>
+        <w:tc>
+          <w:tcPr>
+            <w:tcW w:w="4508" w:type="dxa"/>
+            <w:tcBorders>
+              <w:right w:val="single" w:sz="4" w:space="0" w:color="auto"/>
+            </w:tcBorders>
+          </w:tcPr>
+          <w:p>
+            <w:pPr>
+              <w:pStyle w:val="Quote"/>
+              <w:spacing w:before="0"/>
+              <w:rPr>
+                <w:color w:val="808080" w:themeColor="background1" w:themeShade="80"/>
+              </w:rPr>
+            </w:pPr>
+            <w:r>
+              <w:rPr>
+                <w:color w:val="808080" w:themeColor="background1" w:themeShade="80"/>
+              </w:rPr>
+              <w:t>An easy to understand representation of how the AI is progressing</w:t>
+            </w:r>
+          </w:p>
+        </w:tc>
+        <w:tc>
+          <w:tcPr>
+            <w:tcW w:w="4508" w:type="dxa"/>
+            <w:tcBorders>
+              <w:left w:val="single" w:sz="4" w:space="0" w:color="auto"/>
+            </w:tcBorders>
+          </w:tcPr>
+          <w:p>
+            <w:pPr>
+              <w:pStyle w:val="Quote"/>
+              <w:spacing w:before="0"/>
+              <w:rPr>
+                <w:color w:val="808080" w:themeColor="background1" w:themeShade="80"/>
+              </w:rPr>
+            </w:pPr>
+          </w:p>
+        </w:tc>
+      </w:tr>
+      <w:tr>
+        <w:trPr>
+          <w:trHeight w:val="890"/>
+        </w:trPr>
+        <w:tc>
+          <w:tcPr>
+            <w:tcW w:w="9016" w:type="dxa"/>
+            <w:gridSpan w:val="2"/>
+          </w:tcPr>
+          <w:p>
+            <w:pPr>
+              <w:spacing w:before="240"/>
+              <w:jc w:val="center"/>
+            </w:pPr>
+            <w:r>
+              <w:t>Should the program be interactive or passive (the user only plays the game, and everything works behind the scenes)?</w:t>
+            </w:r>
+          </w:p>
+        </w:tc>
+      </w:tr>
+      <w:tr>
+        <w:tc>
+          <w:tcPr>
+            <w:tcW w:w="4508" w:type="dxa"/>
+            <w:tcBorders>
+              <w:right w:val="single" w:sz="4" w:space="0" w:color="auto"/>
+            </w:tcBorders>
+          </w:tcPr>
+          <w:p>
+            <w:pPr>
+              <w:pStyle w:val="Quote"/>
+              <w:spacing w:before="0"/>
+              <w:rPr>
+                <w:color w:val="808080" w:themeColor="background1" w:themeShade="80"/>
+              </w:rPr>
+            </w:pPr>
+            <w:r>
+              <w:rPr>
+                <w:color w:val="808080" w:themeColor="background1" w:themeShade="80"/>
+              </w:rPr>
+              <w:t>The program should be passive as I am only interested in seeing the AI develop over time</w:t>
+            </w:r>
+          </w:p>
+        </w:tc>
+        <w:tc>
+          <w:tcPr>
+            <w:tcW w:w="4508" w:type="dxa"/>
+            <w:tcBorders>
+              <w:left w:val="single" w:sz="4" w:space="0" w:color="auto"/>
+            </w:tcBorders>
+          </w:tcPr>
+          <w:p>
+            <w:pPr>
+              <w:pStyle w:val="Quote"/>
+              <w:spacing w:before="0"/>
+              <w:rPr>
+                <w:color w:val="808080" w:themeColor="background1" w:themeShade="80"/>
+              </w:rPr>
+            </w:pPr>
+          </w:p>
+        </w:tc>
+      </w:tr>
+      <w:tr>
+        <w:trPr>
+          <w:trHeight w:val="763"/>
+        </w:trPr>
+        <w:tc>
+          <w:tcPr>
+            <w:tcW w:w="9016" w:type="dxa"/>
+            <w:gridSpan w:val="2"/>
+          </w:tcPr>
+          <w:p>
+            <w:pPr>
+              <w:spacing w:before="240"/>
+              <w:jc w:val="center"/>
+            </w:pPr>
+            <w:r>
+              <w:t>How do you want to interact with the program?</w:t>
+            </w:r>
+          </w:p>
+        </w:tc>
+      </w:tr>
+      <w:tr>
+        <w:tc>
+          <w:tcPr>
+            <w:tcW w:w="4508" w:type="dxa"/>
+            <w:tcBorders>
+              <w:right w:val="single" w:sz="4" w:space="0" w:color="auto"/>
+            </w:tcBorders>
+          </w:tcPr>
+          <w:p>
+            <w:pPr>
+              <w:pStyle w:val="Quote"/>
+              <w:spacing w:before="0"/>
+              <w:rPr>
+                <w:color w:val="808080" w:themeColor="background1" w:themeShade="80"/>
+              </w:rPr>
+            </w:pPr>
+            <w:r>
+              <w:rPr>
+                <w:color w:val="808080" w:themeColor="background1" w:themeShade="80"/>
+              </w:rPr>
+              <w:t>I would like to be able to interact through a graphical interface with buttons and text boxes</w:t>
+            </w:r>
+          </w:p>
+        </w:tc>
+        <w:tc>
+          <w:tcPr>
+            <w:tcW w:w="4508" w:type="dxa"/>
+            <w:tcBorders>
+              <w:left w:val="single" w:sz="4" w:space="0" w:color="auto"/>
+            </w:tcBorders>
+          </w:tcPr>
+          <w:p>
+            <w:pPr>
+              <w:pStyle w:val="Quote"/>
+              <w:spacing w:before="0"/>
+              <w:rPr>
+                <w:color w:val="808080" w:themeColor="background1" w:themeShade="80"/>
+              </w:rPr>
+            </w:pPr>
+          </w:p>
+        </w:tc>
+      </w:tr>
+      <w:tr>
+        <w:trPr>
+          <w:trHeight w:val="632"/>
+        </w:trPr>
+        <w:tc>
+          <w:tcPr>
+            <w:tcW w:w="9016" w:type="dxa"/>
+            <w:gridSpan w:val="2"/>
+          </w:tcPr>
+          <w:p>
+            <w:pPr>
+              <w:spacing w:before="240"/>
+              <w:jc w:val="center"/>
+            </w:pPr>
+            <w:r>
+              <w:t>How should the program look?</w:t>
+            </w:r>
+          </w:p>
+        </w:tc>
+      </w:tr>
+      <w:tr>
+        <w:tc>
+          <w:tcPr>
+            <w:tcW w:w="4508" w:type="dxa"/>
+            <w:tcBorders>
+              <w:right w:val="single" w:sz="4" w:space="0" w:color="auto"/>
+            </w:tcBorders>
+          </w:tcPr>
+          <w:p>
+            <w:pPr>
+              <w:pStyle w:val="Quote"/>
+              <w:spacing w:before="0"/>
+              <w:rPr>
+                <w:color w:val="808080" w:themeColor="background1" w:themeShade="80"/>
+              </w:rPr>
+            </w:pPr>
+            <w:r>
+              <w:rPr>
+                <w:color w:val="808080" w:themeColor="background1" w:themeShade="80"/>
+              </w:rPr>
+              <w:t>I am not interested in too much detail in the graphical interface. Just enough so that it looks good but can also express all the information needed</w:t>
+            </w:r>
+          </w:p>
+        </w:tc>
+        <w:tc>
+          <w:tcPr>
+            <w:tcW w:w="4508" w:type="dxa"/>
+            <w:tcBorders>
+              <w:left w:val="single" w:sz="4" w:space="0" w:color="auto"/>
+            </w:tcBorders>
+          </w:tcPr>
+          <w:p>
+            <w:pPr>
+              <w:pStyle w:val="Quote"/>
+              <w:spacing w:before="0"/>
+              <w:rPr>
+                <w:color w:val="808080" w:themeColor="background1" w:themeShade="80"/>
+              </w:rPr>
+            </w:pPr>
+          </w:p>
+        </w:tc>
+      </w:tr>
+      <w:tr>
+        <w:trPr>
+          <w:trHeight w:val="650"/>
+        </w:trPr>
+        <w:tc>
+          <w:tcPr>
+            <w:tcW w:w="9016" w:type="dxa"/>
+            <w:gridSpan w:val="2"/>
+          </w:tcPr>
+          <w:p>
+            <w:pPr>
+              <w:spacing w:before="240"/>
+              <w:jc w:val="center"/>
+            </w:pPr>
+            <w:r>
+              <w:t>Do you want the program to run on multiple operating systems e.g. Windows and Mac?</w:t>
+            </w:r>
+          </w:p>
+        </w:tc>
+      </w:tr>
+      <w:tr>
+        <w:tc>
+          <w:tcPr>
+            <w:tcW w:w="4508" w:type="dxa"/>
+            <w:tcBorders>
+              <w:right w:val="single" w:sz="4" w:space="0" w:color="auto"/>
+            </w:tcBorders>
+          </w:tcPr>
+          <w:p>
+            <w:pPr>
+              <w:pStyle w:val="Quote"/>
+              <w:spacing w:before="0"/>
+              <w:rPr>
+                <w:color w:val="808080" w:themeColor="background1" w:themeShade="80"/>
+              </w:rPr>
+            </w:pPr>
+            <w:r>
+              <w:rPr>
+                <w:color w:val="808080" w:themeColor="background1" w:themeShade="80"/>
+              </w:rPr>
+              <w:t>I only own a Windows PC so would not benefit from having the program run on Mac</w:t>
+            </w:r>
+          </w:p>
+        </w:tc>
+        <w:tc>
+          <w:tcPr>
+            <w:tcW w:w="4508" w:type="dxa"/>
+            <w:tcBorders>
+              <w:left w:val="single" w:sz="4" w:space="0" w:color="auto"/>
+            </w:tcBorders>
+          </w:tcPr>
+          <w:p>
+            <w:pPr>
+              <w:pStyle w:val="Quote"/>
+              <w:spacing w:before="0"/>
+              <w:rPr>
+                <w:color w:val="808080" w:themeColor="background1" w:themeShade="80"/>
+              </w:rPr>
+            </w:pPr>
+          </w:p>
+        </w:tc>
+      </w:tr>
+      <w:tr>
+        <w:trPr>
+          <w:trHeight w:val="993"/>
+        </w:trPr>
+        <w:tc>
+          <w:tcPr>
+            <w:tcW w:w="9016" w:type="dxa"/>
+            <w:gridSpan w:val="2"/>
+          </w:tcPr>
+          <w:p>
+            <w:pPr>
+              <w:spacing w:before="240"/>
+              <w:jc w:val="center"/>
+            </w:pPr>
+            <w:r>
+              <w:lastRenderedPageBreak/>
+              <w:t>Should the user account be transferable such that they can use their account on another computer? If so, elaborate</w:t>
+            </w:r>
+          </w:p>
+        </w:tc>
+      </w:tr>
+      <w:tr>
+        <w:tc>
+          <w:tcPr>
+            <w:tcW w:w="4508" w:type="dxa"/>
+            <w:tcBorders>
+              <w:right w:val="single" w:sz="4" w:space="0" w:color="auto"/>
+            </w:tcBorders>
+          </w:tcPr>
+          <w:p>
+            <w:pPr>
+              <w:pStyle w:val="Quote"/>
+              <w:spacing w:before="0"/>
+              <w:rPr>
+                <w:color w:val="808080" w:themeColor="background1" w:themeShade="80"/>
+              </w:rPr>
+            </w:pPr>
+            <w:r>
+              <w:rPr>
+                <w:color w:val="808080" w:themeColor="background1" w:themeShade="80"/>
+              </w:rPr>
+              <w:t>I am only interested in playing Connect 4 on my own computer but would be nice to be able to play against someone else’s AI without having to train from scratch</w:t>
+            </w:r>
+          </w:p>
+        </w:tc>
+        <w:tc>
+          <w:tcPr>
+            <w:tcW w:w="4508" w:type="dxa"/>
+            <w:tcBorders>
+              <w:left w:val="single" w:sz="4" w:space="0" w:color="auto"/>
+            </w:tcBorders>
+          </w:tcPr>
+          <w:p>
+            <w:pPr>
+              <w:pStyle w:val="Quote"/>
+              <w:spacing w:before="0"/>
+              <w:rPr>
+                <w:color w:val="808080" w:themeColor="background1" w:themeShade="80"/>
+              </w:rPr>
+            </w:pPr>
+          </w:p>
+        </w:tc>
+      </w:tr>
+      <w:tr>
+        <w:trPr>
+          <w:trHeight w:val="678"/>
+        </w:trPr>
+        <w:tc>
+          <w:tcPr>
+            <w:tcW w:w="9016" w:type="dxa"/>
+            <w:gridSpan w:val="2"/>
+          </w:tcPr>
+          <w:p>
+            <w:pPr>
+              <w:spacing w:before="240"/>
+              <w:jc w:val="center"/>
+            </w:pPr>
+            <w:r>
+              <w:t>What quality of life additions would you like to see in the project?</w:t>
+            </w:r>
+          </w:p>
+        </w:tc>
+      </w:tr>
+      <w:tr>
+        <w:tc>
+          <w:tcPr>
+            <w:tcW w:w="4508" w:type="dxa"/>
+            <w:tcBorders>
+              <w:right w:val="single" w:sz="4" w:space="0" w:color="auto"/>
+            </w:tcBorders>
+          </w:tcPr>
+          <w:p>
+            <w:pPr>
+              <w:pStyle w:val="Quote"/>
+              <w:spacing w:before="0"/>
+              <w:rPr>
+                <w:color w:val="808080" w:themeColor="background1" w:themeShade="80"/>
+              </w:rPr>
+            </w:pPr>
+            <w:r>
+              <w:rPr>
+                <w:color w:val="808080" w:themeColor="background1" w:themeShade="80"/>
+              </w:rPr>
+              <w:t>An easy to use interface, multiple accounts so I can play against different AI’s I have trained, and be able to watch an AI vs AI game</w:t>
+            </w:r>
+          </w:p>
+        </w:tc>
+        <w:tc>
+          <w:tcPr>
+            <w:tcW w:w="4508" w:type="dxa"/>
+            <w:tcBorders>
+              <w:left w:val="single" w:sz="4" w:space="0" w:color="auto"/>
+            </w:tcBorders>
+          </w:tcPr>
+          <w:p>
+            <w:pPr>
+              <w:pStyle w:val="Quote"/>
+              <w:spacing w:before="0"/>
+              <w:rPr>
+                <w:color w:val="808080" w:themeColor="background1" w:themeShade="80"/>
+              </w:rPr>
+            </w:pPr>
+          </w:p>
+        </w:tc>
+      </w:tr>
+      <w:tr>
+        <w:trPr>
+          <w:trHeight w:val="637"/>
+        </w:trPr>
+        <w:tc>
+          <w:tcPr>
+            <w:tcW w:w="9016" w:type="dxa"/>
+            <w:gridSpan w:val="2"/>
+          </w:tcPr>
+          <w:p>
+            <w:pPr>
+              <w:spacing w:before="240"/>
+              <w:jc w:val="center"/>
+            </w:pPr>
+            <w:r>
+              <w:t>Any extra words?</w:t>
+            </w:r>
+          </w:p>
+        </w:tc>
+      </w:tr>
+      <w:tr>
+        <w:tc>
+          <w:tcPr>
+            <w:tcW w:w="4508" w:type="dxa"/>
+            <w:tcBorders>
+              <w:right w:val="single" w:sz="4" w:space="0" w:color="auto"/>
+            </w:tcBorders>
+          </w:tcPr>
+          <w:p>
+            <w:pPr>
+              <w:pStyle w:val="Quote"/>
+              <w:spacing w:before="0"/>
+              <w:rPr>
+                <w:color w:val="808080" w:themeColor="background1" w:themeShade="80"/>
+              </w:rPr>
+            </w:pPr>
+            <w:r>
+              <w:rPr>
+                <w:color w:val="808080" w:themeColor="background1" w:themeShade="80"/>
+              </w:rPr>
+              <w:t>N/A</w:t>
+            </w:r>
+          </w:p>
+        </w:tc>
+        <w:tc>
+          <w:tcPr>
+            <w:tcW w:w="4508" w:type="dxa"/>
+            <w:tcBorders>
+              <w:left w:val="single" w:sz="4" w:space="0" w:color="auto"/>
+            </w:tcBorders>
+          </w:tcPr>
+          <w:p>
+            <w:pPr>
+              <w:pStyle w:val="Quote"/>
+              <w:spacing w:before="0"/>
+              <w:rPr>
+                <w:color w:val="808080" w:themeColor="background1" w:themeShade="80"/>
+              </w:rPr>
+            </w:pPr>
+          </w:p>
+        </w:tc>
+      </w:tr>
+    </w:tbl>
+    <w:p/>
     <w:p>
-      <w:r>
-        <w:t>My final plan is to create a Connect 4 application that can demonstrate Machine Learning in an interactive way. I will do this by allowing each user to create an account and be given an AI to ‘teach’. As the user plays Connect 4 against another player or AI, the AI that the user ‘owns’ will learn from the game being played and eventually begin to imitate the user.</w:t>
-      </w:r>
-      <w:r>
-        <w:t xml:space="preserve"> This imitation is personal to each user and allows users to relate more to the machine learning application remain engrossed in the program.</w:t>
-      </w:r>
+      <w:pPr>
+        <w:pStyle w:val="Heading2"/>
+      </w:pPr>
+      <w:bookmarkStart w:id="4" w:name="_Toc54100929"/>
+      <w:r>
+        <w:t>Proposed Idea</w:t>
+      </w:r>
+      <w:bookmarkEnd w:id="4"/>
     </w:p>
     <w:p>
+      <w:r>
+        <w:t>My final plan is to create a Connect 4 application that can demonstrate Machine Learning in an interactive way. I will do this by allowing each user to create an account and be given an AI to ‘teach’. As the user plays Connect 4 against another player or AI, the AI that the user ‘owns’ will learn from the game being played and eventually begin to imitate the user.</w:t>
+      </w:r>
+      <w:r>
+        <w:t xml:space="preserve"> This imitation is personal to each user and allows users to relate more to the machine learning application remain engrossed in the program.</w:t>
+      </w:r>
+    </w:p>
+    <w:p>
       <w:pPr>
         <w:pStyle w:val="Heading2"/>
       </w:pPr>
-      <w:bookmarkStart w:id="4" w:name="_Toc54095613"/>
+      <w:bookmarkStart w:id="5" w:name="_Toc54100930"/>
       <w:r>
         <w:t>Identification of Programming Language</w:t>
       </w:r>
-      <w:bookmarkEnd w:id="4"/>
+      <w:bookmarkEnd w:id="5"/>
     </w:p>
     <w:p>
       <w:r>
@@ -1377,7 +2197,11 @@
         <w:footnoteReference w:id="6"/>
       </w:r>
       <w:r>
-        <w:t xml:space="preserve"> – Standard Template Library) which are highly performant and almost never ignored for another library.</w:t>
+        <w:t xml:space="preserve"> – </w:t>
+      </w:r>
+      <w:r>
+        <w:lastRenderedPageBreak/>
+        <w:t>Standard Template Library) which are highly performant and almost never ignored for another library.</w:t>
       </w:r>
       <w:r>
         <w:t xml:space="preserve"> Only C++ is Object Oriented out of the two meaning C will require a bit more work for certain areas.</w:t>
@@ -1499,11 +2323,7 @@
         <w:t>Object-Oriented</w:t>
       </w:r>
       <w:r>
-        <w:t xml:space="preserve"> Programming. The only problem with C++ is the use of Graphical Libraries, this is because as C++ is a language with a lot of control, the libraries </w:t>
-      </w:r>
-      <w:r>
-        <w:lastRenderedPageBreak/>
-        <w:t>it comes with also contain a lot of complexity meaning it is difficult to use them to do simple things.</w:t>
+        <w:t xml:space="preserve"> Programming. The only problem with C++ is the use of Graphical Libraries, this is because as C++ is a language with a lot of control, the libraries it comes with also contain a lot of complexity meaning it is difficult to use them to do simple things.</w:t>
       </w:r>
       <w:r>
         <w:t xml:space="preserve"> I would have chosen Python due to its </w:t>
@@ -1519,11 +2339,11 @@
       <w:pPr>
         <w:pStyle w:val="Heading2"/>
       </w:pPr>
-      <w:bookmarkStart w:id="5" w:name="_Toc54095614"/>
+      <w:bookmarkStart w:id="6" w:name="_Toc54100931"/>
       <w:r>
         <w:t>Numbered Objectives</w:t>
       </w:r>
-      <w:bookmarkEnd w:id="5"/>
+      <w:bookmarkEnd w:id="6"/>
     </w:p>
     <w:tbl>
       <w:tblPr>
@@ -2028,7 +2848,11 @@
           </w:tcPr>
           <w:p>
             <w:r>
-              <w:t>The neural network must be standalone meaning it has no relation to Connect 4. It is only used for that purpose</w:t>
+              <w:t xml:space="preserve">The neural network must be standalone </w:t>
+            </w:r>
+            <w:r>
+              <w:lastRenderedPageBreak/>
+              <w:t>meaning it has no relation to Connect 4. It is only used for that purpose</w:t>
             </w:r>
           </w:p>
         </w:tc>
@@ -2340,11 +3164,7 @@
           </w:tcPr>
           <w:p>
             <w:r>
-              <w:t xml:space="preserve">An average over all training examples for changes to weights </w:t>
-            </w:r>
-            <w:r>
-              <w:lastRenderedPageBreak/>
-              <w:t>and biases must be calculated and applied to the neural network.</w:t>
+              <w:t>An average over all training examples for changes to weights and biases must be calculated and applied to the neural network.</w:t>
             </w:r>
           </w:p>
         </w:tc>
@@ -2656,7 +3476,11 @@
           </w:tcPr>
           <w:p>
             <w:r>
-              <w:t>The training data must be stored in a binary format so that it can be reconstructed and used even after the program has been closed</w:t>
+              <w:t xml:space="preserve">The training data must be stored in a binary format so that </w:t>
+            </w:r>
+            <w:r>
+              <w:lastRenderedPageBreak/>
+              <w:t>it can be reconstructed and used even after the program has been closed</w:t>
             </w:r>
           </w:p>
         </w:tc>
@@ -2968,11 +3792,7 @@
           </w:tcPr>
           <w:p>
             <w:r>
-              <w:t xml:space="preserve">The neural network must be able to be reconstructed from the serialised data </w:t>
-            </w:r>
-            <w:r>
-              <w:lastRenderedPageBreak/>
-              <w:t>and produce the same outputs as before being serialised</w:t>
+              <w:t>The neural network must be able to be reconstructed from the serialised data and produce the same outputs as before being serialised</w:t>
             </w:r>
           </w:p>
         </w:tc>
@@ -3450,7 +4270,11 @@
           </w:tcPr>
           <w:p>
             <w:r>
-              <w:t>The user should be able to select a column by clicking on it and have a counter be placed in the lowest available place in that column</w:t>
+              <w:t xml:space="preserve">The user should be able to select a </w:t>
+            </w:r>
+            <w:r>
+              <w:lastRenderedPageBreak/>
+              <w:t>column by clicking on it and have a counter be placed in the lowest available place in that column</w:t>
             </w:r>
           </w:p>
         </w:tc>
@@ -4240,7 +5064,11 @@
           </w:tcPr>
           <w:p>
             <w:r>
-              <w:t>When deleting the account, the file containing the information needs to be removed</w:t>
+              <w:t xml:space="preserve">When deleting the account, the file containing the </w:t>
+            </w:r>
+            <w:r>
+              <w:lastRenderedPageBreak/>
+              <w:t>information needs to be removed</w:t>
             </w:r>
           </w:p>
         </w:tc>
@@ -4633,11 +5461,7 @@
           </w:tcPr>
           <w:p>
             <w:r>
-              <w:t xml:space="preserve">All data about Connect 4 should be </w:t>
-            </w:r>
-            <w:r>
-              <w:lastRenderedPageBreak/>
-              <w:t>stored in the file such as number of Wins/Losses</w:t>
+              <w:t>All data about Connect 4 should be stored in the file such as number of Wins/Losses</w:t>
             </w:r>
           </w:p>
         </w:tc>
@@ -4737,7 +5561,7 @@
       <w:pPr>
         <w:pStyle w:val="Heading1"/>
       </w:pPr>
-      <w:bookmarkStart w:id="6" w:name="_Toc54095615"/>
+      <w:bookmarkStart w:id="7" w:name="_Toc54100932"/>
       <w:r>
         <w:rPr>
           <w:sz w:val="40"/>
@@ -4753,7 +5577,7 @@
         </w:rPr>
         <w:t>Design</w:t>
       </w:r>
-      <w:bookmarkEnd w:id="6"/>
+      <w:bookmarkEnd w:id="7"/>
     </w:p>
     <w:p/>
     <w:p/>
@@ -4771,7 +5595,7 @@
           <w:szCs w:val="40"/>
         </w:rPr>
       </w:pPr>
-      <w:bookmarkStart w:id="7" w:name="_Toc54095616"/>
+      <w:bookmarkStart w:id="8" w:name="_Toc54100933"/>
       <w:r>
         <w:rPr>
           <w:sz w:val="40"/>
@@ -4780,7 +5604,7 @@
         <w:lastRenderedPageBreak/>
         <w:t>Technical Solution</w:t>
       </w:r>
-      <w:bookmarkEnd w:id="7"/>
+      <w:bookmarkEnd w:id="8"/>
     </w:p>
     <w:p>
       <w:pPr>
@@ -4807,7 +5631,7 @@
           <w:szCs w:val="40"/>
         </w:rPr>
       </w:pPr>
-      <w:bookmarkStart w:id="8" w:name="_Toc54095617"/>
+      <w:bookmarkStart w:id="9" w:name="_Toc54100934"/>
       <w:r>
         <w:rPr>
           <w:sz w:val="40"/>
@@ -4816,7 +5640,7 @@
         <w:lastRenderedPageBreak/>
         <w:t>Testing</w:t>
       </w:r>
-      <w:bookmarkEnd w:id="8"/>
+      <w:bookmarkEnd w:id="9"/>
     </w:p>
     <w:p>
       <w:pPr>
@@ -4843,7 +5667,7 @@
           <w:szCs w:val="40"/>
         </w:rPr>
       </w:pPr>
-      <w:bookmarkStart w:id="9" w:name="_Toc54095618"/>
+      <w:bookmarkStart w:id="10" w:name="_Toc54100935"/>
       <w:r>
         <w:rPr>
           <w:sz w:val="40"/>
@@ -4852,7 +5676,7 @@
         <w:lastRenderedPageBreak/>
         <w:t>Evaluation</w:t>
       </w:r>
-      <w:bookmarkEnd w:id="9"/>
+      <w:bookmarkEnd w:id="10"/>
     </w:p>
     <w:sectPr>
       <w:footerReference w:type="default" r:id="rId9"/>
@@ -7447,6 +8271,42 @@
       <w:color w:val="2F5496" w:themeColor="accent1" w:themeShade="BF"/>
     </w:rPr>
   </w:style>
+  <w:style w:type="character" w:customStyle="1" w:styleId="freebirdanalyticsviewquestiontitle">
+    <w:name w:val="freebirdanalyticsviewquestiontitle"/>
+    <w:basedOn w:val="DefaultParagraphFont"/>
+    <w:rsid w:val="00B64FE2"/>
+  </w:style>
+  <w:style w:type="paragraph" w:styleId="Quote">
+    <w:name w:val="Quote"/>
+    <w:basedOn w:val="Normal"/>
+    <w:next w:val="Normal"/>
+    <w:link w:val="QuoteChar"/>
+    <w:uiPriority w:val="29"/>
+    <w:qFormat/>
+    <w:rsid w:val="009C3246"/>
+    <w:pPr>
+      <w:spacing w:before="200"/>
+      <w:ind w:left="864" w:right="864"/>
+      <w:jc w:val="center"/>
+    </w:pPr>
+    <w:rPr>
+      <w:i/>
+      <w:iCs/>
+      <w:color w:val="404040" w:themeColor="text1" w:themeTint="BF"/>
+    </w:rPr>
+  </w:style>
+  <w:style w:type="character" w:customStyle="1" w:styleId="QuoteChar">
+    <w:name w:val="Quote Char"/>
+    <w:basedOn w:val="DefaultParagraphFont"/>
+    <w:link w:val="Quote"/>
+    <w:uiPriority w:val="29"/>
+    <w:rsid w:val="009C3246"/>
+    <w:rPr>
+      <w:i/>
+      <w:iCs/>
+      <w:color w:val="404040" w:themeColor="text1" w:themeTint="BF"/>
+    </w:rPr>
+  </w:style>
 </w:styles>
 </file>
 

</xml_diff>

<commit_message>
Fixed a couple of gramatical errors and added a few more references
</commit_message>
<xml_diff>
--- a/Writeup.docx
+++ b/Writeup.docx
@@ -1072,13 +1072,7 @@
     </w:p>
     <w:p>
       <w:r>
-        <w:t xml:space="preserve">The problem area that I am interested in is Machine Learning </w:t>
-      </w:r>
-      <w:r>
-        <w:t xml:space="preserve">which is a large topic in computer science research. I am planning on creating a machine learning algorithm which will </w:t>
-      </w:r>
-      <w:r>
-        <w:t>train a neural network to act like a human at playing the board game, Connect 4. The main reason I chose this was because I watched a video on machine learning</w:t>
+        <w:t>The problem area that I am interested in is Machine Learning</w:t>
       </w:r>
       <w:r>
         <w:rPr>
@@ -1087,24 +1081,13 @@
         <w:footnoteReference w:id="1"/>
       </w:r>
       <w:r>
-        <w:t xml:space="preserve"> and was instantly mesmerized. I decided that I wanted to learn how to make something similar and chose Connect 4 as the game because it is quite simple and can demonstrate a learning AI quite well.</w:t>
-      </w:r>
-    </w:p>
-    <w:p>
-      <w:r>
-        <w:t>Machine learning algorithms have been around since the 1950s</w:t>
-      </w:r>
-      <w:r>
-        <w:t xml:space="preserve"> but has only recently taken off due to the rise of the internet and masses of data being transferred daily</w:t>
-      </w:r>
-      <w:r>
-        <w:t>.</w:t>
-      </w:r>
-      <w:r>
-        <w:t xml:space="preserve"> Companies such as Google and Facebook are using machine learning algorithms daily to provide a better user experience, better than any human could do on their own.</w:t>
-      </w:r>
-      <w:r>
-        <w:t xml:space="preserve"> Many tools have been made to allow machine learning to be used by many people without much background in the topic itself. One of my inspirations is Google’s DeepMind</w:t>
+        <w:t xml:space="preserve"> </w:t>
+      </w:r>
+      <w:r>
+        <w:t xml:space="preserve">which is a large topic in computer science research. I am planning on creating a machine learning algorithm which will </w:t>
+      </w:r>
+      <w:r>
+        <w:t>train a neural network</w:t>
       </w:r>
       <w:r>
         <w:rPr>
@@ -1113,10 +1096,7 @@
         <w:footnoteReference w:id="2"/>
       </w:r>
       <w:r>
-        <w:t xml:space="preserve"> AI</w:t>
-      </w:r>
-      <w:r>
-        <w:t xml:space="preserve"> which taught itself to beat a world-champion at the Chinese game of Go</w:t>
+        <w:t xml:space="preserve"> to act like a human at playing the board game, Connect 4. The main reason I chose this was because I watched a video on machine learning</w:t>
       </w:r>
       <w:r>
         <w:rPr>
@@ -1125,6 +1105,44 @@
         <w:footnoteReference w:id="3"/>
       </w:r>
       <w:r>
+        <w:t xml:space="preserve"> and was instantly mesmerized. I decided that I wanted to learn how to make something similar and chose Connect 4 as the game because it is quite simple and can demonstrate a learning AI quite well.</w:t>
+      </w:r>
+    </w:p>
+    <w:p>
+      <w:r>
+        <w:t>Machine learning algorithms have been around since the 1950s</w:t>
+      </w:r>
+      <w:r>
+        <w:t xml:space="preserve"> but has only recently taken off due to the rise of the internet and masses of data being transferred daily</w:t>
+      </w:r>
+      <w:r>
+        <w:t>.</w:t>
+      </w:r>
+      <w:r>
+        <w:t xml:space="preserve"> Companies such as Google and Facebook are using machine learning algorithms daily to provide a better user experience, better than any human could do on their own.</w:t>
+      </w:r>
+      <w:r>
+        <w:t xml:space="preserve"> Many tools have been made to allow machine learning to be used by many people without much background in the topic itself. One of my inspirations is Google’s DeepMind</w:t>
+      </w:r>
+      <w:r>
+        <w:rPr>
+          <w:rStyle w:val="FootnoteReference"/>
+        </w:rPr>
+        <w:footnoteReference w:id="4"/>
+      </w:r>
+      <w:r>
+        <w:t xml:space="preserve"> AI</w:t>
+      </w:r>
+      <w:r>
+        <w:t xml:space="preserve"> which taught itself to beat a world-champion at the Chinese game of Go</w:t>
+      </w:r>
+      <w:r>
+        <w:rPr>
+          <w:rStyle w:val="FootnoteReference"/>
+        </w:rPr>
+        <w:footnoteReference w:id="5"/>
+      </w:r>
+      <w:r>
         <w:t>.</w:t>
       </w:r>
     </w:p>
@@ -1261,10 +1279,16 @@
         <w:t>, Mr Willans,</w:t>
       </w:r>
       <w:r>
-        <w:t xml:space="preserve"> to be my end user.</w:t>
-      </w:r>
-      <w:r>
-        <w:t xml:space="preserve"> Both people have studied Computer Science and understand what is required to make a program</w:t>
+        <w:t xml:space="preserve"> to be my end user</w:t>
+      </w:r>
+      <w:r>
+        <w:t>s</w:t>
+      </w:r>
+      <w:r>
+        <w:t>.</w:t>
+      </w:r>
+      <w:r>
+        <w:t xml:space="preserve"> Both have studied Computer Science and understand what is required to make a program</w:t>
       </w:r>
       <w:r>
         <w:t>.</w:t>
@@ -1287,7 +1311,25 @@
     </w:p>
     <w:p>
       <w:r>
-        <w:t>After speaking with both end users, I have found that they have had no interaction with Machine Learning before and would not know where to start if they wanted to. This will allow me to create a program to demonstrate the power of machine learning and test that enough is demonstrated on someone new to the topic.</w:t>
+        <w:t>After speaking with both end users, I have found that they have had no interaction with Machine Learning before and would not know where to start if they wanted to. This will allow me to create a program to demonstrate the power of machine learning and test</w:t>
+      </w:r>
+      <w:r>
+        <w:t>,</w:t>
+      </w:r>
+      <w:r>
+        <w:t xml:space="preserve"> </w:t>
+      </w:r>
+      <w:r>
+        <w:t>if</w:t>
+      </w:r>
+      <w:r>
+        <w:t xml:space="preserve"> enough is demonstrated</w:t>
+      </w:r>
+      <w:r>
+        <w:t>,</w:t>
+      </w:r>
+      <w:r>
+        <w:t xml:space="preserve"> on someone new to the topic.</w:t>
       </w:r>
     </w:p>
     <w:p/>
@@ -1297,7 +1339,6 @@
       </w:pPr>
       <w:bookmarkStart w:id="3" w:name="_Toc54100928"/>
       <w:r>
-        <w:lastRenderedPageBreak/>
         <w:t>Questionnaire</w:t>
       </w:r>
       <w:bookmarkEnd w:id="3"/>
@@ -1830,7 +1871,14 @@
               <w:rPr>
                 <w:color w:val="808080" w:themeColor="background1" w:themeShade="80"/>
               </w:rPr>
-              <w:t>I only own a Windows PC so would not benefit from having the program run on Mac</w:t>
+              <w:t xml:space="preserve">I only own a Windows PC so would not benefit from </w:t>
+            </w:r>
+            <w:r>
+              <w:rPr>
+                <w:color w:val="808080" w:themeColor="background1" w:themeShade="80"/>
+              </w:rPr>
+              <w:lastRenderedPageBreak/>
+              <w:t>having the program run on Mac</w:t>
             </w:r>
           </w:p>
         </w:tc>
@@ -1867,7 +1915,6 @@
               <w:jc w:val="center"/>
             </w:pPr>
             <w:r>
-              <w:lastRenderedPageBreak/>
               <w:t>Should the user account be transferable such that they can use their account on another computer? If so, elaborate</w:t>
             </w:r>
           </w:p>
@@ -2080,7 +2127,7 @@
         <w:rPr>
           <w:rStyle w:val="FootnoteReference"/>
         </w:rPr>
-        <w:footnoteReference w:id="4"/>
+        <w:footnoteReference w:id="6"/>
       </w:r>
       <w:r>
         <w:t xml:space="preserve"> and Raygun</w:t>
@@ -2089,7 +2136,7 @@
         <w:rPr>
           <w:rStyle w:val="FootnoteReference"/>
         </w:rPr>
-        <w:footnoteReference w:id="5"/>
+        <w:footnoteReference w:id="7"/>
       </w:r>
       <w:r>
         <w:t>.</w:t>
@@ -2176,6 +2223,7 @@
           <w:b/>
           <w:bCs/>
         </w:rPr>
+        <w:lastRenderedPageBreak/>
         <w:t>C/C++</w:t>
       </w:r>
       <w:r>
@@ -2194,14 +2242,10 @@
         <w:rPr>
           <w:rStyle w:val="FootnoteReference"/>
         </w:rPr>
-        <w:footnoteReference w:id="6"/>
-      </w:r>
-      <w:r>
-        <w:t xml:space="preserve"> – </w:t>
-      </w:r>
-      <w:r>
-        <w:lastRenderedPageBreak/>
-        <w:t>Standard Template Library) which are highly performant and almost never ignored for another library.</w:t>
+        <w:footnoteReference w:id="8"/>
+      </w:r>
+      <w:r>
+        <w:t xml:space="preserve"> – Standard Template Library) which are highly performant and almost never ignored for another library.</w:t>
       </w:r>
       <w:r>
         <w:t xml:space="preserve"> Only C++ is Object Oriented out of the two meaning C will require a bit more work for certain areas.</w:t>
@@ -2291,7 +2335,7 @@
           <w:i/>
           <w:iCs/>
         </w:rPr>
-        <w:footnoteReference w:id="7"/>
+        <w:footnoteReference w:id="9"/>
       </w:r>
       <w:r>
         <w:t xml:space="preserve"> errors occur are </w:t>
@@ -2771,7 +2815,11 @@
           </w:tcPr>
           <w:p>
             <w:r>
-              <w:t>Allow the initial values for weights and biases to be chosen with purpose</w:t>
+              <w:t xml:space="preserve">Allow the initial values for weights </w:t>
+            </w:r>
+            <w:r>
+              <w:lastRenderedPageBreak/>
+              <w:t>and biases to be chosen with purpose</w:t>
             </w:r>
           </w:p>
         </w:tc>
@@ -2848,11 +2896,7 @@
           </w:tcPr>
           <w:p>
             <w:r>
-              <w:t xml:space="preserve">The neural network must be standalone </w:t>
-            </w:r>
-            <w:r>
-              <w:lastRenderedPageBreak/>
-              <w:t>meaning it has no relation to Connect 4. It is only used for that purpose</w:t>
+              <w:t>The neural network must be standalone meaning it has no relation to Connect 4. It is only used for that purpose</w:t>
             </w:r>
           </w:p>
         </w:tc>
@@ -3399,7 +3443,11 @@
           </w:tcPr>
           <w:p>
             <w:r>
-              <w:t>Multiple Connect 4 games must be stored to increase the number of training examples the neural network has to learn from. The number of Connect 4 games must be variable</w:t>
+              <w:t xml:space="preserve">Multiple Connect 4 games must be stored to increase the number of training examples the neural network has to learn from. The number of </w:t>
+            </w:r>
+            <w:r>
+              <w:lastRenderedPageBreak/>
+              <w:t>Connect 4 games must be variable</w:t>
             </w:r>
           </w:p>
         </w:tc>
@@ -3476,11 +3524,7 @@
           </w:tcPr>
           <w:p>
             <w:r>
-              <w:t xml:space="preserve">The training data must be stored in a binary format so that </w:t>
-            </w:r>
-            <w:r>
-              <w:lastRenderedPageBreak/>
-              <w:t>it can be reconstructed and used even after the program has been closed</w:t>
+              <w:t>The training data must be stored in a binary format so that it can be reconstructed and used even after the program has been closed</w:t>
             </w:r>
           </w:p>
         </w:tc>
@@ -4270,11 +4314,7 @@
           </w:tcPr>
           <w:p>
             <w:r>
-              <w:t xml:space="preserve">The user should be able to select a </w:t>
-            </w:r>
-            <w:r>
-              <w:lastRenderedPageBreak/>
-              <w:t>column by clicking on it and have a counter be placed in the lowest available place in that column</w:t>
+              <w:t>The user should be able to select a column by clicking on it and have a counter be placed in the lowest available place in that column</w:t>
             </w:r>
           </w:p>
         </w:tc>
@@ -4987,7 +5027,11 @@
           </w:tcPr>
           <w:p>
             <w:r>
-              <w:t>If the user exists, a password should be requested and if that exists then the account needs to be deleted</w:t>
+              <w:t xml:space="preserve">If the user exists, a password should be requested and if that exists then the </w:t>
+            </w:r>
+            <w:r>
+              <w:lastRenderedPageBreak/>
+              <w:t>account needs to be deleted</w:t>
             </w:r>
           </w:p>
         </w:tc>
@@ -5064,11 +5108,7 @@
           </w:tcPr>
           <w:p>
             <w:r>
-              <w:t xml:space="preserve">When deleting the account, the file containing the </w:t>
-            </w:r>
-            <w:r>
-              <w:lastRenderedPageBreak/>
-              <w:t>information needs to be removed</w:t>
+              <w:t>When deleting the account, the file containing the information needs to be removed</w:t>
             </w:r>
           </w:p>
         </w:tc>
@@ -5835,6 +5875,7 @@
     <w:p>
       <w:pPr>
         <w:pStyle w:val="FootnoteText"/>
+        <w:jc w:val="both"/>
       </w:pPr>
       <w:r>
         <w:rPr>
@@ -5846,6 +5887,54 @@
         <w:t xml:space="preserve"> </w:t>
       </w:r>
       <w:hyperlink r:id="rId1" w:history="1">
+        <w:r>
+          <w:rPr>
+            <w:rStyle w:val="Hyperlink"/>
+          </w:rPr>
+          <w:t>https://en.wikipedia.org/wiki/Machine_learning</w:t>
+        </w:r>
+      </w:hyperlink>
+    </w:p>
+  </w:footnote>
+  <w:footnote w:id="2">
+    <w:p>
+      <w:pPr>
+        <w:pStyle w:val="FootnoteText"/>
+      </w:pPr>
+      <w:r>
+        <w:rPr>
+          <w:rStyle w:val="FootnoteReference"/>
+        </w:rPr>
+        <w:footnoteRef/>
+      </w:r>
+      <w:r>
+        <w:t xml:space="preserve"> </w:t>
+      </w:r>
+      <w:hyperlink r:id="rId2" w:history="1">
+        <w:r>
+          <w:rPr>
+            <w:rStyle w:val="Hyperlink"/>
+          </w:rPr>
+          <w:t>https://en.wikipedia.org/wiki/Neural_network</w:t>
+        </w:r>
+      </w:hyperlink>
+    </w:p>
+  </w:footnote>
+  <w:footnote w:id="3">
+    <w:p>
+      <w:pPr>
+        <w:pStyle w:val="FootnoteText"/>
+      </w:pPr>
+      <w:r>
+        <w:rPr>
+          <w:rStyle w:val="FootnoteReference"/>
+        </w:rPr>
+        <w:footnoteRef/>
+      </w:r>
+      <w:r>
+        <w:t xml:space="preserve"> </w:t>
+      </w:r>
+      <w:hyperlink r:id="rId3" w:history="1">
         <w:r>
           <w:rPr>
             <w:rStyle w:val="Hyperlink"/>
@@ -5855,7 +5944,7 @@
       </w:hyperlink>
     </w:p>
   </w:footnote>
-  <w:footnote w:id="2">
+  <w:footnote w:id="4">
     <w:p>
       <w:pPr>
         <w:pStyle w:val="FootnoteText"/>
@@ -5869,7 +5958,7 @@
       <w:r>
         <w:t xml:space="preserve"> </w:t>
       </w:r>
-      <w:hyperlink r:id="rId2" w:history="1">
+      <w:hyperlink r:id="rId4" w:history="1">
         <w:r>
           <w:rPr>
             <w:rStyle w:val="Hyperlink"/>
@@ -5879,7 +5968,7 @@
       </w:hyperlink>
     </w:p>
   </w:footnote>
-  <w:footnote w:id="3">
+  <w:footnote w:id="5">
     <w:p>
       <w:pPr>
         <w:pStyle w:val="FootnoteText"/>
@@ -5893,7 +5982,7 @@
       <w:r>
         <w:t xml:space="preserve"> </w:t>
       </w:r>
-      <w:hyperlink r:id="rId3" w:history="1">
+      <w:hyperlink r:id="rId5" w:history="1">
         <w:r>
           <w:rPr>
             <w:rStyle w:val="Hyperlink"/>
@@ -5903,7 +5992,7 @@
       </w:hyperlink>
     </w:p>
   </w:footnote>
-  <w:footnote w:id="4">
+  <w:footnote w:id="6">
     <w:p>
       <w:pPr>
         <w:pStyle w:val="FootnoteText"/>
@@ -5917,7 +6006,7 @@
       <w:r>
         <w:t xml:space="preserve"> </w:t>
       </w:r>
-      <w:hyperlink r:id="rId4" w:history="1">
+      <w:hyperlink r:id="rId6" w:history="1">
         <w:r>
           <w:rPr>
             <w:rStyle w:val="Hyperlink"/>
@@ -5927,7 +6016,7 @@
       </w:hyperlink>
     </w:p>
   </w:footnote>
-  <w:footnote w:id="5">
+  <w:footnote w:id="7">
     <w:p>
       <w:pPr>
         <w:pStyle w:val="FootnoteText"/>
@@ -5941,7 +6030,7 @@
       <w:r>
         <w:t xml:space="preserve"> </w:t>
       </w:r>
-      <w:hyperlink r:id="rId5" w:history="1">
+      <w:hyperlink r:id="rId7" w:history="1">
         <w:r>
           <w:rPr>
             <w:rStyle w:val="Hyperlink"/>
@@ -5951,7 +6040,7 @@
       </w:hyperlink>
     </w:p>
   </w:footnote>
-  <w:footnote w:id="6">
+  <w:footnote w:id="8">
     <w:p>
       <w:pPr>
         <w:pStyle w:val="FootnoteText"/>
@@ -5965,7 +6054,7 @@
       <w:r>
         <w:t xml:space="preserve"> </w:t>
       </w:r>
-      <w:hyperlink r:id="rId6" w:history="1">
+      <w:hyperlink r:id="rId8" w:history="1">
         <w:r>
           <w:rPr>
             <w:rStyle w:val="Hyperlink"/>
@@ -5975,7 +6064,7 @@
       </w:hyperlink>
     </w:p>
   </w:footnote>
-  <w:footnote w:id="7">
+  <w:footnote w:id="9">
     <w:p>
       <w:pPr>
         <w:pStyle w:val="FootnoteText"/>
@@ -5989,7 +6078,7 @@
       <w:r>
         <w:t xml:space="preserve"> </w:t>
       </w:r>
-      <w:hyperlink r:id="rId7" w:history="1">
+      <w:hyperlink r:id="rId9" w:history="1">
         <w:r>
           <w:rPr>
             <w:rStyle w:val="Hyperlink"/>

</xml_diff>

<commit_message>
Added more success criteria to the list
Added Graphical interface and Leaderboard success criteria also updated the contents page to match new page numbers.
</commit_message>
<xml_diff>
--- a/Writeup.docx
+++ b/Writeup.docx
@@ -265,7 +265,7 @@
           <w:r>
             <w:fldChar w:fldCharType="separate"/>
           </w:r>
-          <w:hyperlink w:anchor="_Toc54100925" w:history="1">
+          <w:hyperlink w:anchor="_Toc54169838" w:history="1">
             <w:r>
               <w:rPr>
                 <w:rStyle w:val="Hyperlink"/>
@@ -292,7 +292,7 @@
                 <w:noProof/>
                 <w:webHidden/>
               </w:rPr>
-              <w:instrText xml:space="preserve"> PAGEREF _Toc54100925 \h </w:instrText>
+              <w:instrText xml:space="preserve"> PAGEREF _Toc54169838 \h </w:instrText>
             </w:r>
             <w:r>
               <w:rPr>
@@ -335,7 +335,7 @@
               <w:lang w:eastAsia="en-GB"/>
             </w:rPr>
           </w:pPr>
-          <w:hyperlink w:anchor="_Toc54100926" w:history="1">
+          <w:hyperlink w:anchor="_Toc54169839" w:history="1">
             <w:r>
               <w:rPr>
                 <w:rStyle w:val="Hyperlink"/>
@@ -362,7 +362,7 @@
                 <w:noProof/>
                 <w:webHidden/>
               </w:rPr>
-              <w:instrText xml:space="preserve"> PAGEREF _Toc54100926 \h </w:instrText>
+              <w:instrText xml:space="preserve"> PAGEREF _Toc54169839 \h </w:instrText>
             </w:r>
             <w:r>
               <w:rPr>
@@ -405,7 +405,7 @@
               <w:lang w:eastAsia="en-GB"/>
             </w:rPr>
           </w:pPr>
-          <w:hyperlink w:anchor="_Toc54100927" w:history="1">
+          <w:hyperlink w:anchor="_Toc54169840" w:history="1">
             <w:r>
               <w:rPr>
                 <w:rStyle w:val="Hyperlink"/>
@@ -432,7 +432,7 @@
                 <w:noProof/>
                 <w:webHidden/>
               </w:rPr>
-              <w:instrText xml:space="preserve"> PAGEREF _Toc54100927 \h </w:instrText>
+              <w:instrText xml:space="preserve"> PAGEREF _Toc54169840 \h </w:instrText>
             </w:r>
             <w:r>
               <w:rPr>
@@ -475,7 +475,7 @@
               <w:lang w:eastAsia="en-GB"/>
             </w:rPr>
           </w:pPr>
-          <w:hyperlink w:anchor="_Toc54100928" w:history="1">
+          <w:hyperlink w:anchor="_Toc54169841" w:history="1">
             <w:r>
               <w:rPr>
                 <w:rStyle w:val="Hyperlink"/>
@@ -502,7 +502,7 @@
                 <w:noProof/>
                 <w:webHidden/>
               </w:rPr>
-              <w:instrText xml:space="preserve"> PAGEREF _Toc54100928 \h </w:instrText>
+              <w:instrText xml:space="preserve"> PAGEREF _Toc54169841 \h </w:instrText>
             </w:r>
             <w:r>
               <w:rPr>
@@ -545,7 +545,7 @@
               <w:lang w:eastAsia="en-GB"/>
             </w:rPr>
           </w:pPr>
-          <w:hyperlink w:anchor="_Toc54100929" w:history="1">
+          <w:hyperlink w:anchor="_Toc54169842" w:history="1">
             <w:r>
               <w:rPr>
                 <w:rStyle w:val="Hyperlink"/>
@@ -572,7 +572,7 @@
                 <w:noProof/>
                 <w:webHidden/>
               </w:rPr>
-              <w:instrText xml:space="preserve"> PAGEREF _Toc54100929 \h </w:instrText>
+              <w:instrText xml:space="preserve"> PAGEREF _Toc54169842 \h </w:instrText>
             </w:r>
             <w:r>
               <w:rPr>
@@ -615,7 +615,7 @@
               <w:lang w:eastAsia="en-GB"/>
             </w:rPr>
           </w:pPr>
-          <w:hyperlink w:anchor="_Toc54100930" w:history="1">
+          <w:hyperlink w:anchor="_Toc54169843" w:history="1">
             <w:r>
               <w:rPr>
                 <w:rStyle w:val="Hyperlink"/>
@@ -642,7 +642,7 @@
                 <w:noProof/>
                 <w:webHidden/>
               </w:rPr>
-              <w:instrText xml:space="preserve"> PAGEREF _Toc54100930 \h </w:instrText>
+              <w:instrText xml:space="preserve"> PAGEREF _Toc54169843 \h </w:instrText>
             </w:r>
             <w:r>
               <w:rPr>
@@ -685,7 +685,7 @@
               <w:lang w:eastAsia="en-GB"/>
             </w:rPr>
           </w:pPr>
-          <w:hyperlink w:anchor="_Toc54100931" w:history="1">
+          <w:hyperlink w:anchor="_Toc54169844" w:history="1">
             <w:r>
               <w:rPr>
                 <w:rStyle w:val="Hyperlink"/>
@@ -712,7 +712,7 @@
                 <w:noProof/>
                 <w:webHidden/>
               </w:rPr>
-              <w:instrText xml:space="preserve"> PAGEREF _Toc54100931 \h </w:instrText>
+              <w:instrText xml:space="preserve"> PAGEREF _Toc54169844 \h </w:instrText>
             </w:r>
             <w:r>
               <w:rPr>
@@ -755,7 +755,7 @@
               <w:lang w:eastAsia="en-GB"/>
             </w:rPr>
           </w:pPr>
-          <w:hyperlink w:anchor="_Toc54100932" w:history="1">
+          <w:hyperlink w:anchor="_Toc54169845" w:history="1">
             <w:r>
               <w:rPr>
                 <w:rStyle w:val="Hyperlink"/>
@@ -782,7 +782,7 @@
                 <w:noProof/>
                 <w:webHidden/>
               </w:rPr>
-              <w:instrText xml:space="preserve"> PAGEREF _Toc54100932 \h </w:instrText>
+              <w:instrText xml:space="preserve"> PAGEREF _Toc54169845 \h </w:instrText>
             </w:r>
             <w:r>
               <w:rPr>
@@ -802,7 +802,7 @@
                 <w:noProof/>
                 <w:webHidden/>
               </w:rPr>
-              <w:t>11</w:t>
+              <w:t>12</w:t>
             </w:r>
             <w:r>
               <w:rPr>
@@ -825,7 +825,7 @@
               <w:lang w:eastAsia="en-GB"/>
             </w:rPr>
           </w:pPr>
-          <w:hyperlink w:anchor="_Toc54100933" w:history="1">
+          <w:hyperlink w:anchor="_Toc54169846" w:history="1">
             <w:r>
               <w:rPr>
                 <w:rStyle w:val="Hyperlink"/>
@@ -852,7 +852,7 @@
                 <w:noProof/>
                 <w:webHidden/>
               </w:rPr>
-              <w:instrText xml:space="preserve"> PAGEREF _Toc54100933 \h </w:instrText>
+              <w:instrText xml:space="preserve"> PAGEREF _Toc54169846 \h </w:instrText>
             </w:r>
             <w:r>
               <w:rPr>
@@ -872,7 +872,7 @@
                 <w:noProof/>
                 <w:webHidden/>
               </w:rPr>
-              <w:t>12</w:t>
+              <w:t>13</w:t>
             </w:r>
             <w:r>
               <w:rPr>
@@ -895,7 +895,7 @@
               <w:lang w:eastAsia="en-GB"/>
             </w:rPr>
           </w:pPr>
-          <w:hyperlink w:anchor="_Toc54100934" w:history="1">
+          <w:hyperlink w:anchor="_Toc54169847" w:history="1">
             <w:r>
               <w:rPr>
                 <w:rStyle w:val="Hyperlink"/>
@@ -922,7 +922,7 @@
                 <w:noProof/>
                 <w:webHidden/>
               </w:rPr>
-              <w:instrText xml:space="preserve"> PAGEREF _Toc54100934 \h </w:instrText>
+              <w:instrText xml:space="preserve"> PAGEREF _Toc54169847 \h </w:instrText>
             </w:r>
             <w:r>
               <w:rPr>
@@ -942,7 +942,7 @@
                 <w:noProof/>
                 <w:webHidden/>
               </w:rPr>
-              <w:t>13</w:t>
+              <w:t>14</w:t>
             </w:r>
             <w:r>
               <w:rPr>
@@ -965,7 +965,7 @@
               <w:lang w:eastAsia="en-GB"/>
             </w:rPr>
           </w:pPr>
-          <w:hyperlink w:anchor="_Toc54100935" w:history="1">
+          <w:hyperlink w:anchor="_Toc54169848" w:history="1">
             <w:r>
               <w:rPr>
                 <w:rStyle w:val="Hyperlink"/>
@@ -992,7 +992,7 @@
                 <w:noProof/>
                 <w:webHidden/>
               </w:rPr>
-              <w:instrText xml:space="preserve"> PAGEREF _Toc54100935 \h </w:instrText>
+              <w:instrText xml:space="preserve"> PAGEREF _Toc54169848 \h </w:instrText>
             </w:r>
             <w:r>
               <w:rPr>
@@ -1012,7 +1012,7 @@
                 <w:noProof/>
                 <w:webHidden/>
               </w:rPr>
-              <w:t>14</w:t>
+              <w:t>15</w:t>
             </w:r>
             <w:r>
               <w:rPr>
@@ -1049,7 +1049,7 @@
           <w:szCs w:val="40"/>
         </w:rPr>
       </w:pPr>
-      <w:bookmarkStart w:id="0" w:name="_Toc54100925"/>
+      <w:bookmarkStart w:id="0" w:name="_Toc54169838"/>
       <w:r>
         <w:rPr>
           <w:sz w:val="40"/>
@@ -1064,7 +1064,7 @@
       <w:pPr>
         <w:pStyle w:val="Heading2"/>
       </w:pPr>
-      <w:bookmarkStart w:id="1" w:name="_Toc54100926"/>
+      <w:bookmarkStart w:id="1" w:name="_Toc54169839"/>
       <w:r>
         <w:t>Introduction</w:t>
       </w:r>
@@ -1244,7 +1244,7 @@
       <w:pPr>
         <w:pStyle w:val="Heading2"/>
       </w:pPr>
-      <w:bookmarkStart w:id="2" w:name="_Toc54100927"/>
+      <w:bookmarkStart w:id="2" w:name="_Toc54169840"/>
       <w:r>
         <w:t>End User</w:t>
       </w:r>
@@ -1337,7 +1337,7 @@
       <w:pPr>
         <w:pStyle w:val="Heading2"/>
       </w:pPr>
-      <w:bookmarkStart w:id="3" w:name="_Toc54100928"/>
+      <w:bookmarkStart w:id="3" w:name="_Toc54169841"/>
       <w:r>
         <w:t>Questionnaire</w:t>
       </w:r>
@@ -2092,7 +2092,7 @@
       <w:pPr>
         <w:pStyle w:val="Heading2"/>
       </w:pPr>
-      <w:bookmarkStart w:id="4" w:name="_Toc54100929"/>
+      <w:bookmarkStart w:id="4" w:name="_Toc54169842"/>
       <w:r>
         <w:t>Proposed Idea</w:t>
       </w:r>
@@ -2110,7 +2110,7 @@
       <w:pPr>
         <w:pStyle w:val="Heading2"/>
       </w:pPr>
-      <w:bookmarkStart w:id="5" w:name="_Toc54100930"/>
+      <w:bookmarkStart w:id="5" w:name="_Toc54169843"/>
       <w:r>
         <w:t>Identification of Programming Language</w:t>
       </w:r>
@@ -2130,8 +2130,13 @@
         <w:footnoteReference w:id="6"/>
       </w:r>
       <w:r>
-        <w:t xml:space="preserve"> and Raygun</w:t>
-      </w:r>
+        <w:t xml:space="preserve"> and </w:t>
+      </w:r>
+      <w:proofErr w:type="spellStart"/>
+      <w:r>
+        <w:t>Raygun</w:t>
+      </w:r>
+      <w:proofErr w:type="spellEnd"/>
       <w:r>
         <w:rPr>
           <w:rStyle w:val="FootnoteReference"/>
@@ -2288,7 +2293,15 @@
         <w:t>C#,</w:t>
       </w:r>
       <w:r>
-        <w:t xml:space="preserve"> but the syntax is similar to C/C++ with simple pieces of code but changes a lot with function definitions and similar ideas. </w:t>
+        <w:t xml:space="preserve"> but the syntax is </w:t>
+      </w:r>
+      <w:proofErr w:type="gramStart"/>
+      <w:r>
+        <w:t>similar to</w:t>
+      </w:r>
+      <w:proofErr w:type="gramEnd"/>
+      <w:r>
+        <w:t xml:space="preserve"> C/C++ with simple pieces of code but changes a lot with function definitions and similar ideas. </w:t>
       </w:r>
     </w:p>
     <w:p>
@@ -2383,7 +2396,7 @@
       <w:pPr>
         <w:pStyle w:val="Heading2"/>
       </w:pPr>
-      <w:bookmarkStart w:id="6" w:name="_Toc54100931"/>
+      <w:bookmarkStart w:id="6" w:name="_Toc54169844"/>
       <w:r>
         <w:t>Numbered Objectives</w:t>
       </w:r>
@@ -5589,6 +5602,834 @@
           </w:p>
         </w:tc>
       </w:tr>
+      <w:tr>
+        <w:tc>
+          <w:tcPr>
+            <w:tcW w:w="328" w:type="dxa"/>
+            <w:vMerge w:val="restart"/>
+          </w:tcPr>
+          <w:p>
+            <w:pPr>
+              <w:pStyle w:val="ListParagraph"/>
+              <w:numPr>
+                <w:ilvl w:val="0"/>
+                <w:numId w:val="2"/>
+              </w:numPr>
+            </w:pPr>
+          </w:p>
+        </w:tc>
+        <w:tc>
+          <w:tcPr>
+            <w:tcW w:w="1835" w:type="dxa"/>
+            <w:vMerge w:val="restart"/>
+          </w:tcPr>
+          <w:p>
+            <w:r>
+              <w:t>Create a pleasing graphical interface</w:t>
+            </w:r>
+          </w:p>
+        </w:tc>
+        <w:tc>
+          <w:tcPr>
+            <w:tcW w:w="1737" w:type="dxa"/>
+            <w:vMerge w:val="restart"/>
+          </w:tcPr>
+          <w:p>
+            <w:r>
+              <w:t>Allow the user to interact with the program through a graphical interface using buttons and text boxes</w:t>
+            </w:r>
+          </w:p>
+        </w:tc>
+        <w:tc>
+          <w:tcPr>
+            <w:tcW w:w="348" w:type="dxa"/>
+            <w:vMerge w:val="restart"/>
+          </w:tcPr>
+          <w:p>
+            <w:pPr>
+              <w:pStyle w:val="ListParagraph"/>
+              <w:numPr>
+                <w:ilvl w:val="0"/>
+                <w:numId w:val="17"/>
+              </w:numPr>
+            </w:pPr>
+          </w:p>
+        </w:tc>
+        <w:tc>
+          <w:tcPr>
+            <w:tcW w:w="2210" w:type="dxa"/>
+            <w:vMerge w:val="restart"/>
+          </w:tcPr>
+          <w:p>
+            <w:r>
+              <w:t>Create a modular system where objects can be created and placed on a window</w:t>
+            </w:r>
+          </w:p>
+        </w:tc>
+        <w:tc>
+          <w:tcPr>
+            <w:tcW w:w="341" w:type="dxa"/>
+          </w:tcPr>
+          <w:p>
+            <w:pPr>
+              <w:pStyle w:val="ListParagraph"/>
+              <w:numPr>
+                <w:ilvl w:val="0"/>
+                <w:numId w:val="18"/>
+              </w:numPr>
+            </w:pPr>
+          </w:p>
+        </w:tc>
+        <w:tc>
+          <w:tcPr>
+            <w:tcW w:w="2217" w:type="dxa"/>
+          </w:tcPr>
+          <w:p>
+            <w:r>
+              <w:t>Allow the creation of an object such as a button or image and place it anywhere on the current screen</w:t>
+            </w:r>
+          </w:p>
+        </w:tc>
+      </w:tr>
+      <w:tr>
+        <w:tc>
+          <w:tcPr>
+            <w:tcW w:w="328" w:type="dxa"/>
+            <w:vMerge/>
+          </w:tcPr>
+          <w:p>
+            <w:pPr>
+              <w:pStyle w:val="ListParagraph"/>
+              <w:numPr>
+                <w:ilvl w:val="0"/>
+                <w:numId w:val="2"/>
+              </w:numPr>
+            </w:pPr>
+          </w:p>
+        </w:tc>
+        <w:tc>
+          <w:tcPr>
+            <w:tcW w:w="1835" w:type="dxa"/>
+            <w:vMerge/>
+          </w:tcPr>
+          <w:p/>
+        </w:tc>
+        <w:tc>
+          <w:tcPr>
+            <w:tcW w:w="1737" w:type="dxa"/>
+            <w:vMerge/>
+          </w:tcPr>
+          <w:p/>
+        </w:tc>
+        <w:tc>
+          <w:tcPr>
+            <w:tcW w:w="348" w:type="dxa"/>
+            <w:vMerge/>
+          </w:tcPr>
+          <w:p>
+            <w:pPr>
+              <w:pStyle w:val="ListParagraph"/>
+              <w:numPr>
+                <w:ilvl w:val="0"/>
+                <w:numId w:val="17"/>
+              </w:numPr>
+            </w:pPr>
+          </w:p>
+        </w:tc>
+        <w:tc>
+          <w:tcPr>
+            <w:tcW w:w="2210" w:type="dxa"/>
+            <w:vMerge/>
+          </w:tcPr>
+          <w:p/>
+        </w:tc>
+        <w:tc>
+          <w:tcPr>
+            <w:tcW w:w="341" w:type="dxa"/>
+          </w:tcPr>
+          <w:p>
+            <w:pPr>
+              <w:pStyle w:val="ListParagraph"/>
+              <w:numPr>
+                <w:ilvl w:val="0"/>
+                <w:numId w:val="18"/>
+              </w:numPr>
+            </w:pPr>
+          </w:p>
+        </w:tc>
+        <w:tc>
+          <w:tcPr>
+            <w:tcW w:w="2217" w:type="dxa"/>
+          </w:tcPr>
+          <w:p>
+            <w:r>
+              <w:t>Allow the user to use the objects created to interact with the program such as change state to the game state</w:t>
+            </w:r>
+          </w:p>
+        </w:tc>
+      </w:tr>
+      <w:tr>
+        <w:tc>
+          <w:tcPr>
+            <w:tcW w:w="328" w:type="dxa"/>
+            <w:vMerge/>
+          </w:tcPr>
+          <w:p>
+            <w:pPr>
+              <w:pStyle w:val="ListParagraph"/>
+              <w:numPr>
+                <w:ilvl w:val="0"/>
+                <w:numId w:val="2"/>
+              </w:numPr>
+            </w:pPr>
+          </w:p>
+        </w:tc>
+        <w:tc>
+          <w:tcPr>
+            <w:tcW w:w="1835" w:type="dxa"/>
+            <w:vMerge/>
+          </w:tcPr>
+          <w:p/>
+        </w:tc>
+        <w:tc>
+          <w:tcPr>
+            <w:tcW w:w="1737" w:type="dxa"/>
+            <w:vMerge/>
+          </w:tcPr>
+          <w:p/>
+        </w:tc>
+        <w:tc>
+          <w:tcPr>
+            <w:tcW w:w="348" w:type="dxa"/>
+            <w:vMerge w:val="restart"/>
+          </w:tcPr>
+          <w:p>
+            <w:pPr>
+              <w:pStyle w:val="ListParagraph"/>
+              <w:numPr>
+                <w:ilvl w:val="0"/>
+                <w:numId w:val="17"/>
+              </w:numPr>
+            </w:pPr>
+          </w:p>
+        </w:tc>
+        <w:tc>
+          <w:tcPr>
+            <w:tcW w:w="2210" w:type="dxa"/>
+            <w:vMerge w:val="restart"/>
+          </w:tcPr>
+          <w:p>
+            <w:r>
+              <w:t xml:space="preserve">Be able to load in different resources </w:t>
+            </w:r>
+            <w:r>
+              <w:lastRenderedPageBreak/>
+              <w:t>such as textures to change the look of the program at runtime</w:t>
+            </w:r>
+          </w:p>
+        </w:tc>
+        <w:tc>
+          <w:tcPr>
+            <w:tcW w:w="341" w:type="dxa"/>
+          </w:tcPr>
+          <w:p>
+            <w:pPr>
+              <w:pStyle w:val="ListParagraph"/>
+              <w:numPr>
+                <w:ilvl w:val="0"/>
+                <w:numId w:val="19"/>
+              </w:numPr>
+            </w:pPr>
+          </w:p>
+        </w:tc>
+        <w:tc>
+          <w:tcPr>
+            <w:tcW w:w="2217" w:type="dxa"/>
+          </w:tcPr>
+          <w:p>
+            <w:r>
+              <w:t xml:space="preserve">Allow an image file to be changed and have </w:t>
+            </w:r>
+            <w:r>
+              <w:lastRenderedPageBreak/>
+              <w:t>the program reflect this change by using that image file</w:t>
+            </w:r>
+          </w:p>
+        </w:tc>
+      </w:tr>
+      <w:tr>
+        <w:tc>
+          <w:tcPr>
+            <w:tcW w:w="328" w:type="dxa"/>
+            <w:vMerge/>
+          </w:tcPr>
+          <w:p>
+            <w:pPr>
+              <w:pStyle w:val="ListParagraph"/>
+              <w:numPr>
+                <w:ilvl w:val="0"/>
+                <w:numId w:val="2"/>
+              </w:numPr>
+            </w:pPr>
+          </w:p>
+        </w:tc>
+        <w:tc>
+          <w:tcPr>
+            <w:tcW w:w="1835" w:type="dxa"/>
+            <w:vMerge/>
+          </w:tcPr>
+          <w:p/>
+        </w:tc>
+        <w:tc>
+          <w:tcPr>
+            <w:tcW w:w="1737" w:type="dxa"/>
+            <w:vMerge/>
+          </w:tcPr>
+          <w:p/>
+        </w:tc>
+        <w:tc>
+          <w:tcPr>
+            <w:tcW w:w="348" w:type="dxa"/>
+            <w:vMerge/>
+          </w:tcPr>
+          <w:p>
+            <w:pPr>
+              <w:pStyle w:val="ListParagraph"/>
+              <w:numPr>
+                <w:ilvl w:val="0"/>
+                <w:numId w:val="17"/>
+              </w:numPr>
+            </w:pPr>
+          </w:p>
+        </w:tc>
+        <w:tc>
+          <w:tcPr>
+            <w:tcW w:w="2210" w:type="dxa"/>
+            <w:vMerge/>
+          </w:tcPr>
+          <w:p/>
+        </w:tc>
+        <w:tc>
+          <w:tcPr>
+            <w:tcW w:w="341" w:type="dxa"/>
+          </w:tcPr>
+          <w:p>
+            <w:pPr>
+              <w:pStyle w:val="ListParagraph"/>
+              <w:numPr>
+                <w:ilvl w:val="0"/>
+                <w:numId w:val="19"/>
+              </w:numPr>
+            </w:pPr>
+          </w:p>
+        </w:tc>
+        <w:tc>
+          <w:tcPr>
+            <w:tcW w:w="2217" w:type="dxa"/>
+          </w:tcPr>
+          <w:p>
+            <w:r>
+              <w:t>Load files from a folder which are used to describe how the program is to be laid out</w:t>
+            </w:r>
+          </w:p>
+        </w:tc>
+      </w:tr>
+      <w:tr>
+        <w:tc>
+          <w:tcPr>
+            <w:tcW w:w="328" w:type="dxa"/>
+            <w:vMerge w:val="restart"/>
+          </w:tcPr>
+          <w:p>
+            <w:pPr>
+              <w:pStyle w:val="ListParagraph"/>
+              <w:numPr>
+                <w:ilvl w:val="0"/>
+                <w:numId w:val="2"/>
+              </w:numPr>
+            </w:pPr>
+          </w:p>
+        </w:tc>
+        <w:tc>
+          <w:tcPr>
+            <w:tcW w:w="1835" w:type="dxa"/>
+            <w:vMerge w:val="restart"/>
+          </w:tcPr>
+          <w:p>
+            <w:r>
+              <w:t>Allow the user to view a leader board</w:t>
+            </w:r>
+          </w:p>
+        </w:tc>
+        <w:tc>
+          <w:tcPr>
+            <w:tcW w:w="1737" w:type="dxa"/>
+            <w:vMerge w:val="restart"/>
+          </w:tcPr>
+          <w:p>
+            <w:r>
+              <w:t>Create a state where all users are displayed along with their total wins</w:t>
+            </w:r>
+          </w:p>
+        </w:tc>
+        <w:tc>
+          <w:tcPr>
+            <w:tcW w:w="348" w:type="dxa"/>
+            <w:vMerge w:val="restart"/>
+          </w:tcPr>
+          <w:p>
+            <w:pPr>
+              <w:pStyle w:val="ListParagraph"/>
+              <w:numPr>
+                <w:ilvl w:val="0"/>
+                <w:numId w:val="21"/>
+              </w:numPr>
+            </w:pPr>
+          </w:p>
+        </w:tc>
+        <w:tc>
+          <w:tcPr>
+            <w:tcW w:w="2210" w:type="dxa"/>
+            <w:vMerge w:val="restart"/>
+          </w:tcPr>
+          <w:p>
+            <w:r>
+              <w:t>Display all users in a list and allow them to be clicked on to view more information</w:t>
+            </w:r>
+          </w:p>
+        </w:tc>
+        <w:tc>
+          <w:tcPr>
+            <w:tcW w:w="341" w:type="dxa"/>
+          </w:tcPr>
+          <w:p>
+            <w:pPr>
+              <w:pStyle w:val="ListParagraph"/>
+              <w:numPr>
+                <w:ilvl w:val="0"/>
+                <w:numId w:val="20"/>
+              </w:numPr>
+            </w:pPr>
+          </w:p>
+        </w:tc>
+        <w:tc>
+          <w:tcPr>
+            <w:tcW w:w="2217" w:type="dxa"/>
+          </w:tcPr>
+          <w:p>
+            <w:r>
+              <w:t>Sort all users by a heuristic chosen by the user including alphabetical, number of wins, number of losses</w:t>
+            </w:r>
+          </w:p>
+        </w:tc>
+      </w:tr>
+      <w:tr>
+        <w:tc>
+          <w:tcPr>
+            <w:tcW w:w="328" w:type="dxa"/>
+            <w:vMerge/>
+          </w:tcPr>
+          <w:p>
+            <w:pPr>
+              <w:pStyle w:val="ListParagraph"/>
+              <w:numPr>
+                <w:ilvl w:val="0"/>
+                <w:numId w:val="2"/>
+              </w:numPr>
+            </w:pPr>
+          </w:p>
+        </w:tc>
+        <w:tc>
+          <w:tcPr>
+            <w:tcW w:w="1835" w:type="dxa"/>
+            <w:vMerge/>
+          </w:tcPr>
+          <w:p/>
+        </w:tc>
+        <w:tc>
+          <w:tcPr>
+            <w:tcW w:w="1737" w:type="dxa"/>
+            <w:vMerge/>
+          </w:tcPr>
+          <w:p/>
+        </w:tc>
+        <w:tc>
+          <w:tcPr>
+            <w:tcW w:w="348" w:type="dxa"/>
+            <w:vMerge/>
+          </w:tcPr>
+          <w:p>
+            <w:pPr>
+              <w:pStyle w:val="ListParagraph"/>
+              <w:numPr>
+                <w:ilvl w:val="0"/>
+                <w:numId w:val="21"/>
+              </w:numPr>
+            </w:pPr>
+          </w:p>
+        </w:tc>
+        <w:tc>
+          <w:tcPr>
+            <w:tcW w:w="2210" w:type="dxa"/>
+            <w:vMerge/>
+          </w:tcPr>
+          <w:p/>
+        </w:tc>
+        <w:tc>
+          <w:tcPr>
+            <w:tcW w:w="341" w:type="dxa"/>
+          </w:tcPr>
+          <w:p>
+            <w:pPr>
+              <w:pStyle w:val="ListParagraph"/>
+              <w:numPr>
+                <w:ilvl w:val="0"/>
+                <w:numId w:val="20"/>
+              </w:numPr>
+            </w:pPr>
+          </w:p>
+        </w:tc>
+        <w:tc>
+          <w:tcPr>
+            <w:tcW w:w="2217" w:type="dxa"/>
+          </w:tcPr>
+          <w:p>
+            <w:r>
+              <w:t>When a user’s name is clicked, display all information about that user</w:t>
+            </w:r>
+          </w:p>
+        </w:tc>
+      </w:tr>
+      <w:tr>
+        <w:tc>
+          <w:tcPr>
+            <w:tcW w:w="328" w:type="dxa"/>
+            <w:vMerge/>
+          </w:tcPr>
+          <w:p>
+            <w:pPr>
+              <w:pStyle w:val="ListParagraph"/>
+              <w:numPr>
+                <w:ilvl w:val="0"/>
+                <w:numId w:val="2"/>
+              </w:numPr>
+            </w:pPr>
+          </w:p>
+        </w:tc>
+        <w:tc>
+          <w:tcPr>
+            <w:tcW w:w="1835" w:type="dxa"/>
+            <w:vMerge/>
+          </w:tcPr>
+          <w:p/>
+        </w:tc>
+        <w:tc>
+          <w:tcPr>
+            <w:tcW w:w="1737" w:type="dxa"/>
+            <w:vMerge/>
+          </w:tcPr>
+          <w:p/>
+        </w:tc>
+        <w:tc>
+          <w:tcPr>
+            <w:tcW w:w="348" w:type="dxa"/>
+            <w:vMerge/>
+          </w:tcPr>
+          <w:p>
+            <w:pPr>
+              <w:pStyle w:val="ListParagraph"/>
+              <w:numPr>
+                <w:ilvl w:val="0"/>
+                <w:numId w:val="21"/>
+              </w:numPr>
+            </w:pPr>
+          </w:p>
+        </w:tc>
+        <w:tc>
+          <w:tcPr>
+            <w:tcW w:w="2210" w:type="dxa"/>
+            <w:vMerge/>
+          </w:tcPr>
+          <w:p/>
+        </w:tc>
+        <w:tc>
+          <w:tcPr>
+            <w:tcW w:w="341" w:type="dxa"/>
+          </w:tcPr>
+          <w:p>
+            <w:pPr>
+              <w:pStyle w:val="ListParagraph"/>
+              <w:numPr>
+                <w:ilvl w:val="0"/>
+                <w:numId w:val="20"/>
+              </w:numPr>
+            </w:pPr>
+          </w:p>
+        </w:tc>
+        <w:tc>
+          <w:tcPr>
+            <w:tcW w:w="2217" w:type="dxa"/>
+          </w:tcPr>
+          <w:p>
+            <w:r>
+              <w:t>When first using the leader board, all users must be loaded from their files and put into account objects</w:t>
+            </w:r>
+          </w:p>
+        </w:tc>
+      </w:tr>
+      <w:tr>
+        <w:tc>
+          <w:tcPr>
+            <w:tcW w:w="328" w:type="dxa"/>
+            <w:vMerge/>
+          </w:tcPr>
+          <w:p>
+            <w:pPr>
+              <w:pStyle w:val="ListParagraph"/>
+              <w:numPr>
+                <w:ilvl w:val="0"/>
+                <w:numId w:val="2"/>
+              </w:numPr>
+            </w:pPr>
+          </w:p>
+        </w:tc>
+        <w:tc>
+          <w:tcPr>
+            <w:tcW w:w="1835" w:type="dxa"/>
+            <w:vMerge/>
+          </w:tcPr>
+          <w:p/>
+        </w:tc>
+        <w:tc>
+          <w:tcPr>
+            <w:tcW w:w="1737" w:type="dxa"/>
+            <w:vMerge/>
+          </w:tcPr>
+          <w:p/>
+        </w:tc>
+        <w:tc>
+          <w:tcPr>
+            <w:tcW w:w="348" w:type="dxa"/>
+            <w:vMerge/>
+          </w:tcPr>
+          <w:p>
+            <w:pPr>
+              <w:pStyle w:val="ListParagraph"/>
+              <w:numPr>
+                <w:ilvl w:val="0"/>
+                <w:numId w:val="21"/>
+              </w:numPr>
+            </w:pPr>
+          </w:p>
+        </w:tc>
+        <w:tc>
+          <w:tcPr>
+            <w:tcW w:w="2210" w:type="dxa"/>
+            <w:vMerge/>
+          </w:tcPr>
+          <w:p/>
+        </w:tc>
+        <w:tc>
+          <w:tcPr>
+            <w:tcW w:w="341" w:type="dxa"/>
+          </w:tcPr>
+          <w:p>
+            <w:pPr>
+              <w:pStyle w:val="ListParagraph"/>
+              <w:numPr>
+                <w:ilvl w:val="0"/>
+                <w:numId w:val="20"/>
+              </w:numPr>
+            </w:pPr>
+          </w:p>
+        </w:tc>
+        <w:tc>
+          <w:tcPr>
+            <w:tcW w:w="2217" w:type="dxa"/>
+          </w:tcPr>
+          <w:p>
+            <w:r>
+              <w:t>Leader board account objects should be stripped down as to save memory such as not including the AI itself</w:t>
+            </w:r>
+          </w:p>
+        </w:tc>
+      </w:tr>
+      <w:tr>
+        <w:tc>
+          <w:tcPr>
+            <w:tcW w:w="328" w:type="dxa"/>
+            <w:vMerge/>
+          </w:tcPr>
+          <w:p>
+            <w:pPr>
+              <w:pStyle w:val="ListParagraph"/>
+              <w:numPr>
+                <w:ilvl w:val="0"/>
+                <w:numId w:val="2"/>
+              </w:numPr>
+            </w:pPr>
+          </w:p>
+        </w:tc>
+        <w:tc>
+          <w:tcPr>
+            <w:tcW w:w="1835" w:type="dxa"/>
+            <w:vMerge/>
+          </w:tcPr>
+          <w:p/>
+        </w:tc>
+        <w:tc>
+          <w:tcPr>
+            <w:tcW w:w="1737" w:type="dxa"/>
+            <w:vMerge/>
+          </w:tcPr>
+          <w:p/>
+        </w:tc>
+        <w:tc>
+          <w:tcPr>
+            <w:tcW w:w="348" w:type="dxa"/>
+            <w:vMerge w:val="restart"/>
+          </w:tcPr>
+          <w:p>
+            <w:pPr>
+              <w:pStyle w:val="ListParagraph"/>
+              <w:numPr>
+                <w:ilvl w:val="0"/>
+                <w:numId w:val="21"/>
+              </w:numPr>
+            </w:pPr>
+          </w:p>
+        </w:tc>
+        <w:tc>
+          <w:tcPr>
+            <w:tcW w:w="2210" w:type="dxa"/>
+            <w:vMerge w:val="restart"/>
+          </w:tcPr>
+          <w:p>
+            <w:r>
+              <w:t>Allow the user to search for a username</w:t>
+            </w:r>
+          </w:p>
+        </w:tc>
+        <w:tc>
+          <w:tcPr>
+            <w:tcW w:w="341" w:type="dxa"/>
+          </w:tcPr>
+          <w:p>
+            <w:pPr>
+              <w:pStyle w:val="ListParagraph"/>
+              <w:numPr>
+                <w:ilvl w:val="0"/>
+                <w:numId w:val="22"/>
+              </w:numPr>
+            </w:pPr>
+          </w:p>
+        </w:tc>
+        <w:tc>
+          <w:tcPr>
+            <w:tcW w:w="2217" w:type="dxa"/>
+          </w:tcPr>
+          <w:p>
+            <w:r>
+              <w:t>Use algorithms such as Levenshtein Distance</w:t>
+            </w:r>
+            <w:r>
+              <w:rPr>
+                <w:rStyle w:val="FootnoteReference"/>
+              </w:rPr>
+              <w:footnoteReference w:id="10"/>
+            </w:r>
+            <w:r>
+              <w:t xml:space="preserve"> or Soundex</w:t>
+            </w:r>
+            <w:r>
+              <w:rPr>
+                <w:rStyle w:val="FootnoteReference"/>
+              </w:rPr>
+              <w:footnoteReference w:id="11"/>
+            </w:r>
+            <w:r>
+              <w:t xml:space="preserve"> to match similar usernames</w:t>
+            </w:r>
+          </w:p>
+        </w:tc>
+      </w:tr>
+      <w:tr>
+        <w:tc>
+          <w:tcPr>
+            <w:tcW w:w="328" w:type="dxa"/>
+            <w:vMerge/>
+          </w:tcPr>
+          <w:p>
+            <w:pPr>
+              <w:pStyle w:val="ListParagraph"/>
+              <w:numPr>
+                <w:ilvl w:val="0"/>
+                <w:numId w:val="2"/>
+              </w:numPr>
+            </w:pPr>
+          </w:p>
+        </w:tc>
+        <w:tc>
+          <w:tcPr>
+            <w:tcW w:w="1835" w:type="dxa"/>
+            <w:vMerge/>
+          </w:tcPr>
+          <w:p/>
+        </w:tc>
+        <w:tc>
+          <w:tcPr>
+            <w:tcW w:w="1737" w:type="dxa"/>
+            <w:vMerge/>
+          </w:tcPr>
+          <w:p/>
+        </w:tc>
+        <w:tc>
+          <w:tcPr>
+            <w:tcW w:w="348" w:type="dxa"/>
+            <w:vMerge/>
+          </w:tcPr>
+          <w:p>
+            <w:pPr>
+              <w:pStyle w:val="ListParagraph"/>
+              <w:numPr>
+                <w:ilvl w:val="0"/>
+                <w:numId w:val="21"/>
+              </w:numPr>
+            </w:pPr>
+          </w:p>
+        </w:tc>
+        <w:tc>
+          <w:tcPr>
+            <w:tcW w:w="2210" w:type="dxa"/>
+            <w:vMerge/>
+          </w:tcPr>
+          <w:p/>
+        </w:tc>
+        <w:tc>
+          <w:tcPr>
+            <w:tcW w:w="341" w:type="dxa"/>
+          </w:tcPr>
+          <w:p>
+            <w:pPr>
+              <w:pStyle w:val="ListParagraph"/>
+              <w:numPr>
+                <w:ilvl w:val="0"/>
+                <w:numId w:val="22"/>
+              </w:numPr>
+            </w:pPr>
+          </w:p>
+        </w:tc>
+        <w:tc>
+          <w:tcPr>
+            <w:tcW w:w="2217" w:type="dxa"/>
+          </w:tcPr>
+          <w:p>
+            <w:r>
+              <w:t>Sort the list of users alphabetically when searching as usually the user will want to find one specific user</w:t>
+            </w:r>
+          </w:p>
+        </w:tc>
+      </w:tr>
     </w:tbl>
     <w:p/>
     <w:p/>
@@ -5601,7 +6442,7 @@
       <w:pPr>
         <w:pStyle w:val="Heading1"/>
       </w:pPr>
-      <w:bookmarkStart w:id="7" w:name="_Toc54100932"/>
+      <w:bookmarkStart w:id="7" w:name="_Toc54169845"/>
       <w:r>
         <w:rPr>
           <w:sz w:val="40"/>
@@ -5635,7 +6476,7 @@
           <w:szCs w:val="40"/>
         </w:rPr>
       </w:pPr>
-      <w:bookmarkStart w:id="8" w:name="_Toc54100933"/>
+      <w:bookmarkStart w:id="8" w:name="_Toc54169846"/>
       <w:r>
         <w:rPr>
           <w:sz w:val="40"/>
@@ -5671,7 +6512,7 @@
           <w:szCs w:val="40"/>
         </w:rPr>
       </w:pPr>
-      <w:bookmarkStart w:id="9" w:name="_Toc54100934"/>
+      <w:bookmarkStart w:id="9" w:name="_Toc54169847"/>
       <w:r>
         <w:rPr>
           <w:sz w:val="40"/>
@@ -5707,7 +6548,7 @@
           <w:szCs w:val="40"/>
         </w:rPr>
       </w:pPr>
-      <w:bookmarkStart w:id="10" w:name="_Toc54100935"/>
+      <w:bookmarkStart w:id="10" w:name="_Toc54169848"/>
       <w:r>
         <w:rPr>
           <w:sz w:val="40"/>
@@ -6088,6 +6929,54 @@
       </w:hyperlink>
     </w:p>
   </w:footnote>
+  <w:footnote w:id="10">
+    <w:p>
+      <w:pPr>
+        <w:pStyle w:val="FootnoteText"/>
+      </w:pPr>
+      <w:r>
+        <w:rPr>
+          <w:rStyle w:val="FootnoteReference"/>
+        </w:rPr>
+        <w:footnoteRef/>
+      </w:r>
+      <w:r>
+        <w:t xml:space="preserve"> </w:t>
+      </w:r>
+      <w:hyperlink r:id="rId10" w:history="1">
+        <w:r>
+          <w:rPr>
+            <w:rStyle w:val="Hyperlink"/>
+          </w:rPr>
+          <w:t>https://en.wikipedia.org/wiki/Levenshtein_distance</w:t>
+        </w:r>
+      </w:hyperlink>
+    </w:p>
+  </w:footnote>
+  <w:footnote w:id="11">
+    <w:p>
+      <w:pPr>
+        <w:pStyle w:val="FootnoteText"/>
+      </w:pPr>
+      <w:r>
+        <w:rPr>
+          <w:rStyle w:val="FootnoteReference"/>
+        </w:rPr>
+        <w:footnoteRef/>
+      </w:r>
+      <w:r>
+        <w:t xml:space="preserve"> </w:t>
+      </w:r>
+      <w:hyperlink r:id="rId11" w:history="1">
+        <w:r>
+          <w:rPr>
+            <w:rStyle w:val="Hyperlink"/>
+          </w:rPr>
+          <w:t>https://en.wikipedia.org/wiki/Soundex</w:t>
+        </w:r>
+      </w:hyperlink>
+    </w:p>
+  </w:footnote>
 </w:footnotes>
 </file>
 
@@ -6454,6 +7343,276 @@
     </w:lvl>
   </w:abstractNum>
   <w:abstractNum w:abstractNumId="4" w15:restartNumberingAfterBreak="0">
+    <w:nsid w:val="17721DFC"/>
+    <w:multiLevelType w:val="hybridMultilevel"/>
+    <w:tmpl w:val="4932516C"/>
+    <w:lvl w:ilvl="0" w:tplc="EC0C0726">
+      <w:start w:val="1"/>
+      <w:numFmt w:val="lowerRoman"/>
+      <w:suff w:val="nothing"/>
+      <w:lvlText w:val="%1"/>
+      <w:lvlJc w:val="left"/>
+      <w:pPr>
+        <w:ind w:left="0" w:firstLine="0"/>
+      </w:pPr>
+      <w:rPr>
+        <w:rFonts w:hint="default"/>
+      </w:rPr>
+    </w:lvl>
+    <w:lvl w:ilvl="1" w:tplc="08090019" w:tentative="1">
+      <w:start w:val="1"/>
+      <w:numFmt w:val="lowerLetter"/>
+      <w:lvlText w:val="%2."/>
+      <w:lvlJc w:val="left"/>
+      <w:pPr>
+        <w:ind w:left="1440" w:hanging="360"/>
+      </w:pPr>
+    </w:lvl>
+    <w:lvl w:ilvl="2" w:tplc="0809001B" w:tentative="1">
+      <w:start w:val="1"/>
+      <w:numFmt w:val="lowerRoman"/>
+      <w:lvlText w:val="%3."/>
+      <w:lvlJc w:val="right"/>
+      <w:pPr>
+        <w:ind w:left="2160" w:hanging="180"/>
+      </w:pPr>
+    </w:lvl>
+    <w:lvl w:ilvl="3" w:tplc="0809000F" w:tentative="1">
+      <w:start w:val="1"/>
+      <w:numFmt w:val="decimal"/>
+      <w:lvlText w:val="%4."/>
+      <w:lvlJc w:val="left"/>
+      <w:pPr>
+        <w:ind w:left="2880" w:hanging="360"/>
+      </w:pPr>
+    </w:lvl>
+    <w:lvl w:ilvl="4" w:tplc="08090019" w:tentative="1">
+      <w:start w:val="1"/>
+      <w:numFmt w:val="lowerLetter"/>
+      <w:lvlText w:val="%5."/>
+      <w:lvlJc w:val="left"/>
+      <w:pPr>
+        <w:ind w:left="3600" w:hanging="360"/>
+      </w:pPr>
+    </w:lvl>
+    <w:lvl w:ilvl="5" w:tplc="0809001B" w:tentative="1">
+      <w:start w:val="1"/>
+      <w:numFmt w:val="lowerRoman"/>
+      <w:lvlText w:val="%6."/>
+      <w:lvlJc w:val="right"/>
+      <w:pPr>
+        <w:ind w:left="4320" w:hanging="180"/>
+      </w:pPr>
+    </w:lvl>
+    <w:lvl w:ilvl="6" w:tplc="0809000F" w:tentative="1">
+      <w:start w:val="1"/>
+      <w:numFmt w:val="decimal"/>
+      <w:lvlText w:val="%7."/>
+      <w:lvlJc w:val="left"/>
+      <w:pPr>
+        <w:ind w:left="5040" w:hanging="360"/>
+      </w:pPr>
+    </w:lvl>
+    <w:lvl w:ilvl="7" w:tplc="08090019" w:tentative="1">
+      <w:start w:val="1"/>
+      <w:numFmt w:val="lowerLetter"/>
+      <w:lvlText w:val="%8."/>
+      <w:lvlJc w:val="left"/>
+      <w:pPr>
+        <w:ind w:left="5760" w:hanging="360"/>
+      </w:pPr>
+    </w:lvl>
+    <w:lvl w:ilvl="8" w:tplc="0809001B" w:tentative="1">
+      <w:start w:val="1"/>
+      <w:numFmt w:val="lowerRoman"/>
+      <w:lvlText w:val="%9."/>
+      <w:lvlJc w:val="right"/>
+      <w:pPr>
+        <w:ind w:left="6480" w:hanging="180"/>
+      </w:pPr>
+    </w:lvl>
+  </w:abstractNum>
+  <w:abstractNum w:abstractNumId="5" w15:restartNumberingAfterBreak="0">
+    <w:nsid w:val="211D7FF0"/>
+    <w:multiLevelType w:val="hybridMultilevel"/>
+    <w:tmpl w:val="4932516C"/>
+    <w:lvl w:ilvl="0" w:tplc="EC0C0726">
+      <w:start w:val="1"/>
+      <w:numFmt w:val="lowerRoman"/>
+      <w:suff w:val="nothing"/>
+      <w:lvlText w:val="%1"/>
+      <w:lvlJc w:val="left"/>
+      <w:pPr>
+        <w:ind w:left="0" w:firstLine="0"/>
+      </w:pPr>
+      <w:rPr>
+        <w:rFonts w:hint="default"/>
+      </w:rPr>
+    </w:lvl>
+    <w:lvl w:ilvl="1" w:tplc="08090019" w:tentative="1">
+      <w:start w:val="1"/>
+      <w:numFmt w:val="lowerLetter"/>
+      <w:lvlText w:val="%2."/>
+      <w:lvlJc w:val="left"/>
+      <w:pPr>
+        <w:ind w:left="1440" w:hanging="360"/>
+      </w:pPr>
+    </w:lvl>
+    <w:lvl w:ilvl="2" w:tplc="0809001B" w:tentative="1">
+      <w:start w:val="1"/>
+      <w:numFmt w:val="lowerRoman"/>
+      <w:lvlText w:val="%3."/>
+      <w:lvlJc w:val="right"/>
+      <w:pPr>
+        <w:ind w:left="2160" w:hanging="180"/>
+      </w:pPr>
+    </w:lvl>
+    <w:lvl w:ilvl="3" w:tplc="0809000F" w:tentative="1">
+      <w:start w:val="1"/>
+      <w:numFmt w:val="decimal"/>
+      <w:lvlText w:val="%4."/>
+      <w:lvlJc w:val="left"/>
+      <w:pPr>
+        <w:ind w:left="2880" w:hanging="360"/>
+      </w:pPr>
+    </w:lvl>
+    <w:lvl w:ilvl="4" w:tplc="08090019" w:tentative="1">
+      <w:start w:val="1"/>
+      <w:numFmt w:val="lowerLetter"/>
+      <w:lvlText w:val="%5."/>
+      <w:lvlJc w:val="left"/>
+      <w:pPr>
+        <w:ind w:left="3600" w:hanging="360"/>
+      </w:pPr>
+    </w:lvl>
+    <w:lvl w:ilvl="5" w:tplc="0809001B" w:tentative="1">
+      <w:start w:val="1"/>
+      <w:numFmt w:val="lowerRoman"/>
+      <w:lvlText w:val="%6."/>
+      <w:lvlJc w:val="right"/>
+      <w:pPr>
+        <w:ind w:left="4320" w:hanging="180"/>
+      </w:pPr>
+    </w:lvl>
+    <w:lvl w:ilvl="6" w:tplc="0809000F" w:tentative="1">
+      <w:start w:val="1"/>
+      <w:numFmt w:val="decimal"/>
+      <w:lvlText w:val="%7."/>
+      <w:lvlJc w:val="left"/>
+      <w:pPr>
+        <w:ind w:left="5040" w:hanging="360"/>
+      </w:pPr>
+    </w:lvl>
+    <w:lvl w:ilvl="7" w:tplc="08090019" w:tentative="1">
+      <w:start w:val="1"/>
+      <w:numFmt w:val="lowerLetter"/>
+      <w:lvlText w:val="%8."/>
+      <w:lvlJc w:val="left"/>
+      <w:pPr>
+        <w:ind w:left="5760" w:hanging="360"/>
+      </w:pPr>
+    </w:lvl>
+    <w:lvl w:ilvl="8" w:tplc="0809001B" w:tentative="1">
+      <w:start w:val="1"/>
+      <w:numFmt w:val="lowerRoman"/>
+      <w:lvlText w:val="%9."/>
+      <w:lvlJc w:val="right"/>
+      <w:pPr>
+        <w:ind w:left="6480" w:hanging="180"/>
+      </w:pPr>
+    </w:lvl>
+  </w:abstractNum>
+  <w:abstractNum w:abstractNumId="6" w15:restartNumberingAfterBreak="0">
+    <w:nsid w:val="2355353A"/>
+    <w:multiLevelType w:val="hybridMultilevel"/>
+    <w:tmpl w:val="4932516C"/>
+    <w:lvl w:ilvl="0" w:tplc="EC0C0726">
+      <w:start w:val="1"/>
+      <w:numFmt w:val="lowerRoman"/>
+      <w:suff w:val="nothing"/>
+      <w:lvlText w:val="%1"/>
+      <w:lvlJc w:val="left"/>
+      <w:pPr>
+        <w:ind w:left="0" w:firstLine="0"/>
+      </w:pPr>
+      <w:rPr>
+        <w:rFonts w:hint="default"/>
+      </w:rPr>
+    </w:lvl>
+    <w:lvl w:ilvl="1" w:tplc="08090019" w:tentative="1">
+      <w:start w:val="1"/>
+      <w:numFmt w:val="lowerLetter"/>
+      <w:lvlText w:val="%2."/>
+      <w:lvlJc w:val="left"/>
+      <w:pPr>
+        <w:ind w:left="1440" w:hanging="360"/>
+      </w:pPr>
+    </w:lvl>
+    <w:lvl w:ilvl="2" w:tplc="0809001B" w:tentative="1">
+      <w:start w:val="1"/>
+      <w:numFmt w:val="lowerRoman"/>
+      <w:lvlText w:val="%3."/>
+      <w:lvlJc w:val="right"/>
+      <w:pPr>
+        <w:ind w:left="2160" w:hanging="180"/>
+      </w:pPr>
+    </w:lvl>
+    <w:lvl w:ilvl="3" w:tplc="0809000F" w:tentative="1">
+      <w:start w:val="1"/>
+      <w:numFmt w:val="decimal"/>
+      <w:lvlText w:val="%4."/>
+      <w:lvlJc w:val="left"/>
+      <w:pPr>
+        <w:ind w:left="2880" w:hanging="360"/>
+      </w:pPr>
+    </w:lvl>
+    <w:lvl w:ilvl="4" w:tplc="08090019" w:tentative="1">
+      <w:start w:val="1"/>
+      <w:numFmt w:val="lowerLetter"/>
+      <w:lvlText w:val="%5."/>
+      <w:lvlJc w:val="left"/>
+      <w:pPr>
+        <w:ind w:left="3600" w:hanging="360"/>
+      </w:pPr>
+    </w:lvl>
+    <w:lvl w:ilvl="5" w:tplc="0809001B" w:tentative="1">
+      <w:start w:val="1"/>
+      <w:numFmt w:val="lowerRoman"/>
+      <w:lvlText w:val="%6."/>
+      <w:lvlJc w:val="right"/>
+      <w:pPr>
+        <w:ind w:left="4320" w:hanging="180"/>
+      </w:pPr>
+    </w:lvl>
+    <w:lvl w:ilvl="6" w:tplc="0809000F" w:tentative="1">
+      <w:start w:val="1"/>
+      <w:numFmt w:val="decimal"/>
+      <w:lvlText w:val="%7."/>
+      <w:lvlJc w:val="left"/>
+      <w:pPr>
+        <w:ind w:left="5040" w:hanging="360"/>
+      </w:pPr>
+    </w:lvl>
+    <w:lvl w:ilvl="7" w:tplc="08090019" w:tentative="1">
+      <w:start w:val="1"/>
+      <w:numFmt w:val="lowerLetter"/>
+      <w:lvlText w:val="%8."/>
+      <w:lvlJc w:val="left"/>
+      <w:pPr>
+        <w:ind w:left="5760" w:hanging="360"/>
+      </w:pPr>
+    </w:lvl>
+    <w:lvl w:ilvl="8" w:tplc="0809001B" w:tentative="1">
+      <w:start w:val="1"/>
+      <w:numFmt w:val="lowerRoman"/>
+      <w:lvlText w:val="%9."/>
+      <w:lvlJc w:val="right"/>
+      <w:pPr>
+        <w:ind w:left="6480" w:hanging="180"/>
+      </w:pPr>
+    </w:lvl>
+  </w:abstractNum>
+  <w:abstractNum w:abstractNumId="7" w15:restartNumberingAfterBreak="0">
     <w:nsid w:val="25A56506"/>
     <w:multiLevelType w:val="hybridMultilevel"/>
     <w:tmpl w:val="4932516C"/>
@@ -6543,7 +7702,7 @@
       </w:pPr>
     </w:lvl>
   </w:abstractNum>
-  <w:abstractNum w:abstractNumId="5" w15:restartNumberingAfterBreak="0">
+  <w:abstractNum w:abstractNumId="8" w15:restartNumberingAfterBreak="0">
     <w:nsid w:val="2B150D70"/>
     <w:multiLevelType w:val="hybridMultilevel"/>
     <w:tmpl w:val="4932516C"/>
@@ -6633,7 +7792,7 @@
       </w:pPr>
     </w:lvl>
   </w:abstractNum>
-  <w:abstractNum w:abstractNumId="6" w15:restartNumberingAfterBreak="0">
+  <w:abstractNum w:abstractNumId="9" w15:restartNumberingAfterBreak="0">
     <w:nsid w:val="2E441B56"/>
     <w:multiLevelType w:val="hybridMultilevel"/>
     <w:tmpl w:val="F47E0F74"/>
@@ -6723,7 +7882,7 @@
       </w:pPr>
     </w:lvl>
   </w:abstractNum>
-  <w:abstractNum w:abstractNumId="7" w15:restartNumberingAfterBreak="0">
+  <w:abstractNum w:abstractNumId="10" w15:restartNumberingAfterBreak="0">
     <w:nsid w:val="3BF2678A"/>
     <w:multiLevelType w:val="hybridMultilevel"/>
     <w:tmpl w:val="4932516C"/>
@@ -6813,7 +7972,7 @@
       </w:pPr>
     </w:lvl>
   </w:abstractNum>
-  <w:abstractNum w:abstractNumId="8" w15:restartNumberingAfterBreak="0">
+  <w:abstractNum w:abstractNumId="11" w15:restartNumberingAfterBreak="0">
     <w:nsid w:val="3C873C86"/>
     <w:multiLevelType w:val="hybridMultilevel"/>
     <w:tmpl w:val="4932516C"/>
@@ -6903,7 +8062,7 @@
       </w:pPr>
     </w:lvl>
   </w:abstractNum>
-  <w:abstractNum w:abstractNumId="9" w15:restartNumberingAfterBreak="0">
+  <w:abstractNum w:abstractNumId="12" w15:restartNumberingAfterBreak="0">
     <w:nsid w:val="3D885AFC"/>
     <w:multiLevelType w:val="hybridMultilevel"/>
     <w:tmpl w:val="4932516C"/>
@@ -6993,7 +8152,97 @@
       </w:pPr>
     </w:lvl>
   </w:abstractNum>
-  <w:abstractNum w:abstractNumId="10" w15:restartNumberingAfterBreak="0">
+  <w:abstractNum w:abstractNumId="13" w15:restartNumberingAfterBreak="0">
+    <w:nsid w:val="49674BCB"/>
+    <w:multiLevelType w:val="hybridMultilevel"/>
+    <w:tmpl w:val="F47E0F74"/>
+    <w:lvl w:ilvl="0" w:tplc="C168422C">
+      <w:start w:val="1"/>
+      <w:numFmt w:val="lowerLetter"/>
+      <w:suff w:val="nothing"/>
+      <w:lvlText w:val="%1"/>
+      <w:lvlJc w:val="left"/>
+      <w:pPr>
+        <w:ind w:left="0" w:firstLine="0"/>
+      </w:pPr>
+      <w:rPr>
+        <w:rFonts w:hint="default"/>
+      </w:rPr>
+    </w:lvl>
+    <w:lvl w:ilvl="1" w:tplc="08090019" w:tentative="1">
+      <w:start w:val="1"/>
+      <w:numFmt w:val="lowerLetter"/>
+      <w:lvlText w:val="%2."/>
+      <w:lvlJc w:val="left"/>
+      <w:pPr>
+        <w:ind w:left="1440" w:hanging="360"/>
+      </w:pPr>
+    </w:lvl>
+    <w:lvl w:ilvl="2" w:tplc="0809001B" w:tentative="1">
+      <w:start w:val="1"/>
+      <w:numFmt w:val="lowerRoman"/>
+      <w:lvlText w:val="%3."/>
+      <w:lvlJc w:val="right"/>
+      <w:pPr>
+        <w:ind w:left="2160" w:hanging="180"/>
+      </w:pPr>
+    </w:lvl>
+    <w:lvl w:ilvl="3" w:tplc="0809000F" w:tentative="1">
+      <w:start w:val="1"/>
+      <w:numFmt w:val="decimal"/>
+      <w:lvlText w:val="%4."/>
+      <w:lvlJc w:val="left"/>
+      <w:pPr>
+        <w:ind w:left="2880" w:hanging="360"/>
+      </w:pPr>
+    </w:lvl>
+    <w:lvl w:ilvl="4" w:tplc="08090019" w:tentative="1">
+      <w:start w:val="1"/>
+      <w:numFmt w:val="lowerLetter"/>
+      <w:lvlText w:val="%5."/>
+      <w:lvlJc w:val="left"/>
+      <w:pPr>
+        <w:ind w:left="3600" w:hanging="360"/>
+      </w:pPr>
+    </w:lvl>
+    <w:lvl w:ilvl="5" w:tplc="0809001B" w:tentative="1">
+      <w:start w:val="1"/>
+      <w:numFmt w:val="lowerRoman"/>
+      <w:lvlText w:val="%6."/>
+      <w:lvlJc w:val="right"/>
+      <w:pPr>
+        <w:ind w:left="4320" w:hanging="180"/>
+      </w:pPr>
+    </w:lvl>
+    <w:lvl w:ilvl="6" w:tplc="0809000F" w:tentative="1">
+      <w:start w:val="1"/>
+      <w:numFmt w:val="decimal"/>
+      <w:lvlText w:val="%7."/>
+      <w:lvlJc w:val="left"/>
+      <w:pPr>
+        <w:ind w:left="5040" w:hanging="360"/>
+      </w:pPr>
+    </w:lvl>
+    <w:lvl w:ilvl="7" w:tplc="08090019" w:tentative="1">
+      <w:start w:val="1"/>
+      <w:numFmt w:val="lowerLetter"/>
+      <w:lvlText w:val="%8."/>
+      <w:lvlJc w:val="left"/>
+      <w:pPr>
+        <w:ind w:left="5760" w:hanging="360"/>
+      </w:pPr>
+    </w:lvl>
+    <w:lvl w:ilvl="8" w:tplc="0809001B" w:tentative="1">
+      <w:start w:val="1"/>
+      <w:numFmt w:val="lowerRoman"/>
+      <w:lvlText w:val="%9."/>
+      <w:lvlJc w:val="right"/>
+      <w:pPr>
+        <w:ind w:left="6480" w:hanging="180"/>
+      </w:pPr>
+    </w:lvl>
+  </w:abstractNum>
+  <w:abstractNum w:abstractNumId="14" w15:restartNumberingAfterBreak="0">
     <w:nsid w:val="51805868"/>
     <w:multiLevelType w:val="hybridMultilevel"/>
     <w:tmpl w:val="AC76A3A0"/>
@@ -7106,7 +8355,7 @@
       </w:rPr>
     </w:lvl>
   </w:abstractNum>
-  <w:abstractNum w:abstractNumId="11" w15:restartNumberingAfterBreak="0">
+  <w:abstractNum w:abstractNumId="15" w15:restartNumberingAfterBreak="0">
     <w:nsid w:val="5EF5362D"/>
     <w:multiLevelType w:val="hybridMultilevel"/>
     <w:tmpl w:val="4932516C"/>
@@ -7196,7 +8445,187 @@
       </w:pPr>
     </w:lvl>
   </w:abstractNum>
-  <w:abstractNum w:abstractNumId="12" w15:restartNumberingAfterBreak="0">
+  <w:abstractNum w:abstractNumId="16" w15:restartNumberingAfterBreak="0">
+    <w:nsid w:val="6B6C5D55"/>
+    <w:multiLevelType w:val="hybridMultilevel"/>
+    <w:tmpl w:val="4932516C"/>
+    <w:lvl w:ilvl="0" w:tplc="EC0C0726">
+      <w:start w:val="1"/>
+      <w:numFmt w:val="lowerRoman"/>
+      <w:suff w:val="nothing"/>
+      <w:lvlText w:val="%1"/>
+      <w:lvlJc w:val="left"/>
+      <w:pPr>
+        <w:ind w:left="0" w:firstLine="0"/>
+      </w:pPr>
+      <w:rPr>
+        <w:rFonts w:hint="default"/>
+      </w:rPr>
+    </w:lvl>
+    <w:lvl w:ilvl="1" w:tplc="08090019" w:tentative="1">
+      <w:start w:val="1"/>
+      <w:numFmt w:val="lowerLetter"/>
+      <w:lvlText w:val="%2."/>
+      <w:lvlJc w:val="left"/>
+      <w:pPr>
+        <w:ind w:left="1440" w:hanging="360"/>
+      </w:pPr>
+    </w:lvl>
+    <w:lvl w:ilvl="2" w:tplc="0809001B" w:tentative="1">
+      <w:start w:val="1"/>
+      <w:numFmt w:val="lowerRoman"/>
+      <w:lvlText w:val="%3."/>
+      <w:lvlJc w:val="right"/>
+      <w:pPr>
+        <w:ind w:left="2160" w:hanging="180"/>
+      </w:pPr>
+    </w:lvl>
+    <w:lvl w:ilvl="3" w:tplc="0809000F" w:tentative="1">
+      <w:start w:val="1"/>
+      <w:numFmt w:val="decimal"/>
+      <w:lvlText w:val="%4."/>
+      <w:lvlJc w:val="left"/>
+      <w:pPr>
+        <w:ind w:left="2880" w:hanging="360"/>
+      </w:pPr>
+    </w:lvl>
+    <w:lvl w:ilvl="4" w:tplc="08090019" w:tentative="1">
+      <w:start w:val="1"/>
+      <w:numFmt w:val="lowerLetter"/>
+      <w:lvlText w:val="%5."/>
+      <w:lvlJc w:val="left"/>
+      <w:pPr>
+        <w:ind w:left="3600" w:hanging="360"/>
+      </w:pPr>
+    </w:lvl>
+    <w:lvl w:ilvl="5" w:tplc="0809001B" w:tentative="1">
+      <w:start w:val="1"/>
+      <w:numFmt w:val="lowerRoman"/>
+      <w:lvlText w:val="%6."/>
+      <w:lvlJc w:val="right"/>
+      <w:pPr>
+        <w:ind w:left="4320" w:hanging="180"/>
+      </w:pPr>
+    </w:lvl>
+    <w:lvl w:ilvl="6" w:tplc="0809000F" w:tentative="1">
+      <w:start w:val="1"/>
+      <w:numFmt w:val="decimal"/>
+      <w:lvlText w:val="%7."/>
+      <w:lvlJc w:val="left"/>
+      <w:pPr>
+        <w:ind w:left="5040" w:hanging="360"/>
+      </w:pPr>
+    </w:lvl>
+    <w:lvl w:ilvl="7" w:tplc="08090019" w:tentative="1">
+      <w:start w:val="1"/>
+      <w:numFmt w:val="lowerLetter"/>
+      <w:lvlText w:val="%8."/>
+      <w:lvlJc w:val="left"/>
+      <w:pPr>
+        <w:ind w:left="5760" w:hanging="360"/>
+      </w:pPr>
+    </w:lvl>
+    <w:lvl w:ilvl="8" w:tplc="0809001B" w:tentative="1">
+      <w:start w:val="1"/>
+      <w:numFmt w:val="lowerRoman"/>
+      <w:lvlText w:val="%9."/>
+      <w:lvlJc w:val="right"/>
+      <w:pPr>
+        <w:ind w:left="6480" w:hanging="180"/>
+      </w:pPr>
+    </w:lvl>
+  </w:abstractNum>
+  <w:abstractNum w:abstractNumId="17" w15:restartNumberingAfterBreak="0">
+    <w:nsid w:val="6E7D1030"/>
+    <w:multiLevelType w:val="hybridMultilevel"/>
+    <w:tmpl w:val="F47E0F74"/>
+    <w:lvl w:ilvl="0" w:tplc="C168422C">
+      <w:start w:val="1"/>
+      <w:numFmt w:val="lowerLetter"/>
+      <w:suff w:val="nothing"/>
+      <w:lvlText w:val="%1"/>
+      <w:lvlJc w:val="left"/>
+      <w:pPr>
+        <w:ind w:left="0" w:firstLine="0"/>
+      </w:pPr>
+      <w:rPr>
+        <w:rFonts w:hint="default"/>
+      </w:rPr>
+    </w:lvl>
+    <w:lvl w:ilvl="1" w:tplc="08090019" w:tentative="1">
+      <w:start w:val="1"/>
+      <w:numFmt w:val="lowerLetter"/>
+      <w:lvlText w:val="%2."/>
+      <w:lvlJc w:val="left"/>
+      <w:pPr>
+        <w:ind w:left="1440" w:hanging="360"/>
+      </w:pPr>
+    </w:lvl>
+    <w:lvl w:ilvl="2" w:tplc="0809001B" w:tentative="1">
+      <w:start w:val="1"/>
+      <w:numFmt w:val="lowerRoman"/>
+      <w:lvlText w:val="%3."/>
+      <w:lvlJc w:val="right"/>
+      <w:pPr>
+        <w:ind w:left="2160" w:hanging="180"/>
+      </w:pPr>
+    </w:lvl>
+    <w:lvl w:ilvl="3" w:tplc="0809000F" w:tentative="1">
+      <w:start w:val="1"/>
+      <w:numFmt w:val="decimal"/>
+      <w:lvlText w:val="%4."/>
+      <w:lvlJc w:val="left"/>
+      <w:pPr>
+        <w:ind w:left="2880" w:hanging="360"/>
+      </w:pPr>
+    </w:lvl>
+    <w:lvl w:ilvl="4" w:tplc="08090019" w:tentative="1">
+      <w:start w:val="1"/>
+      <w:numFmt w:val="lowerLetter"/>
+      <w:lvlText w:val="%5."/>
+      <w:lvlJc w:val="left"/>
+      <w:pPr>
+        <w:ind w:left="3600" w:hanging="360"/>
+      </w:pPr>
+    </w:lvl>
+    <w:lvl w:ilvl="5" w:tplc="0809001B" w:tentative="1">
+      <w:start w:val="1"/>
+      <w:numFmt w:val="lowerRoman"/>
+      <w:lvlText w:val="%6."/>
+      <w:lvlJc w:val="right"/>
+      <w:pPr>
+        <w:ind w:left="4320" w:hanging="180"/>
+      </w:pPr>
+    </w:lvl>
+    <w:lvl w:ilvl="6" w:tplc="0809000F" w:tentative="1">
+      <w:start w:val="1"/>
+      <w:numFmt w:val="decimal"/>
+      <w:lvlText w:val="%7."/>
+      <w:lvlJc w:val="left"/>
+      <w:pPr>
+        <w:ind w:left="5040" w:hanging="360"/>
+      </w:pPr>
+    </w:lvl>
+    <w:lvl w:ilvl="7" w:tplc="08090019" w:tentative="1">
+      <w:start w:val="1"/>
+      <w:numFmt w:val="lowerLetter"/>
+      <w:lvlText w:val="%8."/>
+      <w:lvlJc w:val="left"/>
+      <w:pPr>
+        <w:ind w:left="5760" w:hanging="360"/>
+      </w:pPr>
+    </w:lvl>
+    <w:lvl w:ilvl="8" w:tplc="0809001B" w:tentative="1">
+      <w:start w:val="1"/>
+      <w:numFmt w:val="lowerRoman"/>
+      <w:lvlText w:val="%9."/>
+      <w:lvlJc w:val="right"/>
+      <w:pPr>
+        <w:ind w:left="6480" w:hanging="180"/>
+      </w:pPr>
+    </w:lvl>
+  </w:abstractNum>
+  <w:abstractNum w:abstractNumId="18" w15:restartNumberingAfterBreak="0">
     <w:nsid w:val="6ED77693"/>
     <w:multiLevelType w:val="hybridMultilevel"/>
     <w:tmpl w:val="A686F2F2"/>
@@ -7286,7 +8715,7 @@
       </w:pPr>
     </w:lvl>
   </w:abstractNum>
-  <w:abstractNum w:abstractNumId="13" w15:restartNumberingAfterBreak="0">
+  <w:abstractNum w:abstractNumId="19" w15:restartNumberingAfterBreak="0">
     <w:nsid w:val="70506A15"/>
     <w:multiLevelType w:val="hybridMultilevel"/>
     <w:tmpl w:val="4932516C"/>
@@ -7376,7 +8805,7 @@
       </w:pPr>
     </w:lvl>
   </w:abstractNum>
-  <w:abstractNum w:abstractNumId="14" w15:restartNumberingAfterBreak="0">
+  <w:abstractNum w:abstractNumId="20" w15:restartNumberingAfterBreak="0">
     <w:nsid w:val="750F1168"/>
     <w:multiLevelType w:val="hybridMultilevel"/>
     <w:tmpl w:val="4932516C"/>
@@ -7466,7 +8895,7 @@
       </w:pPr>
     </w:lvl>
   </w:abstractNum>
-  <w:abstractNum w:abstractNumId="15" w15:restartNumberingAfterBreak="0">
+  <w:abstractNum w:abstractNumId="21" w15:restartNumberingAfterBreak="0">
     <w:nsid w:val="795B655B"/>
     <w:multiLevelType w:val="hybridMultilevel"/>
     <w:tmpl w:val="4932516C"/>
@@ -7557,52 +8986,70 @@
     </w:lvl>
   </w:abstractNum>
   <w:num w:numId="1">
-    <w:abstractNumId w:val="10"/>
+    <w:abstractNumId w:val="14"/>
   </w:num>
   <w:num w:numId="2">
-    <w:abstractNumId w:val="12"/>
+    <w:abstractNumId w:val="18"/>
   </w:num>
   <w:num w:numId="3">
     <w:abstractNumId w:val="0"/>
   </w:num>
   <w:num w:numId="4">
+    <w:abstractNumId w:val="11"/>
+  </w:num>
+  <w:num w:numId="5">
+    <w:abstractNumId w:val="10"/>
+  </w:num>
+  <w:num w:numId="6">
+    <w:abstractNumId w:val="21"/>
+  </w:num>
+  <w:num w:numId="7">
+    <w:abstractNumId w:val="12"/>
+  </w:num>
+  <w:num w:numId="8">
+    <w:abstractNumId w:val="9"/>
+  </w:num>
+  <w:num w:numId="9">
+    <w:abstractNumId w:val="20"/>
+  </w:num>
+  <w:num w:numId="10">
     <w:abstractNumId w:val="8"/>
   </w:num>
-  <w:num w:numId="5">
+  <w:num w:numId="11">
     <w:abstractNumId w:val="7"/>
-  </w:num>
-  <w:num w:numId="6">
-    <w:abstractNumId w:val="15"/>
-  </w:num>
-  <w:num w:numId="7">
-    <w:abstractNumId w:val="9"/>
-  </w:num>
-  <w:num w:numId="8">
-    <w:abstractNumId w:val="6"/>
-  </w:num>
-  <w:num w:numId="9">
-    <w:abstractNumId w:val="14"/>
-  </w:num>
-  <w:num w:numId="10">
-    <w:abstractNumId w:val="5"/>
-  </w:num>
-  <w:num w:numId="11">
-    <w:abstractNumId w:val="4"/>
   </w:num>
   <w:num w:numId="12">
     <w:abstractNumId w:val="1"/>
   </w:num>
   <w:num w:numId="13">
-    <w:abstractNumId w:val="11"/>
+    <w:abstractNumId w:val="15"/>
   </w:num>
   <w:num w:numId="14">
-    <w:abstractNumId w:val="13"/>
+    <w:abstractNumId w:val="19"/>
   </w:num>
   <w:num w:numId="15">
     <w:abstractNumId w:val="3"/>
   </w:num>
   <w:num w:numId="16">
     <w:abstractNumId w:val="2"/>
+  </w:num>
+  <w:num w:numId="17">
+    <w:abstractNumId w:val="17"/>
+  </w:num>
+  <w:num w:numId="18">
+    <w:abstractNumId w:val="6"/>
+  </w:num>
+  <w:num w:numId="19">
+    <w:abstractNumId w:val="5"/>
+  </w:num>
+  <w:num w:numId="20">
+    <w:abstractNumId w:val="16"/>
+  </w:num>
+  <w:num w:numId="21">
+    <w:abstractNumId w:val="13"/>
+  </w:num>
+  <w:num w:numId="22">
+    <w:abstractNumId w:val="4"/>
   </w:num>
 </w:numbering>
 </file>

</xml_diff>

<commit_message>
Created prototype section with explanation about it.
</commit_message>
<xml_diff>
--- a/Writeup.docx
+++ b/Writeup.docx
@@ -2130,13 +2130,8 @@
         <w:footnoteReference w:id="6"/>
       </w:r>
       <w:r>
-        <w:t xml:space="preserve"> and </w:t>
-      </w:r>
-      <w:proofErr w:type="spellStart"/>
-      <w:r>
-        <w:t>Raygun</w:t>
-      </w:r>
-      <w:proofErr w:type="spellEnd"/>
+        <w:t xml:space="preserve"> and Raygun</w:t>
+      </w:r>
       <w:r>
         <w:rPr>
           <w:rStyle w:val="FootnoteReference"/>
@@ -6432,8 +6427,42 @@
       </w:tr>
     </w:tbl>
     <w:p/>
-    <w:p/>
     <w:p>
+      <w:pPr>
+        <w:pStyle w:val="Heading2"/>
+      </w:pPr>
+      <w:r>
+        <w:t>Prototype</w:t>
+      </w:r>
+    </w:p>
+    <w:p>
+      <w:r>
+        <w:t>I decided to prototype this project to make sure that it is simple enough to demonstrate Machine Learning quickly to keep the user entertained. I have chosen to remove a few features that are unnecessary for this task such as a neat graphical interface</w:t>
+      </w:r>
+      <w:r>
+        <w:t xml:space="preserve"> and </w:t>
+      </w:r>
+      <w:r>
+        <w:t>leader board</w:t>
+      </w:r>
+      <w:r>
+        <w:t>.</w:t>
+      </w:r>
+      <w:r>
+        <w:t xml:space="preserve"> This prototype will also be using an external library to speed up the process of development as it is just to allow the user to watch a learning algorithm take place.</w:t>
+      </w:r>
+    </w:p>
+    <w:p>
+      <w:r>
+        <w:lastRenderedPageBreak/>
+        <w:t xml:space="preserve">The main take away from this prototype was the massive help that creating a state system had on development. This state system allowed me to create states and push them onto a stack which was used to determine where the user is in the program. This was also an easy way to deconstruct the program into sections </w:t>
+      </w:r>
+      <w:r>
+        <w:t>and finish those programs before starting on others and see that part work through the state system.</w:t>
+      </w:r>
+      <w:r>
+        <w:t xml:space="preserve"> I will almost definitely be using a similar state system in the final project with some revisions to fix a few problems I had with it.</w:t>
+      </w:r>
       <w:r>
         <w:br w:type="page"/>
       </w:r>
@@ -9843,6 +9872,34 @@
       <w:color w:val="404040" w:themeColor="text1" w:themeTint="BF"/>
     </w:rPr>
   </w:style>
+  <w:style w:type="paragraph" w:styleId="PlainText">
+    <w:name w:val="Plain Text"/>
+    <w:basedOn w:val="Normal"/>
+    <w:link w:val="PlainTextChar"/>
+    <w:uiPriority w:val="99"/>
+    <w:unhideWhenUsed/>
+    <w:rsid w:val="007606D7"/>
+    <w:pPr>
+      <w:spacing w:after="0" w:line="240" w:lineRule="auto"/>
+    </w:pPr>
+    <w:rPr>
+      <w:rFonts w:ascii="Consolas" w:hAnsi="Consolas"/>
+      <w:sz w:val="21"/>
+      <w:szCs w:val="21"/>
+    </w:rPr>
+  </w:style>
+  <w:style w:type="character" w:customStyle="1" w:styleId="PlainTextChar">
+    <w:name w:val="Plain Text Char"/>
+    <w:basedOn w:val="DefaultParagraphFont"/>
+    <w:link w:val="PlainText"/>
+    <w:uiPriority w:val="99"/>
+    <w:rsid w:val="007606D7"/>
+    <w:rPr>
+      <w:rFonts w:ascii="Consolas" w:hAnsi="Consolas"/>
+      <w:sz w:val="21"/>
+      <w:szCs w:val="21"/>
+    </w:rPr>
+  </w:style>
 </w:styles>
 </file>
 

</xml_diff>

<commit_message>
Added code snippets for the prototype
Added the main function, neural network definition, FeedForward method and Train Method with descriptions about what is happening in each of these.
</commit_message>
<xml_diff>
--- a/Writeup.docx
+++ b/Writeup.docx
@@ -2288,15 +2288,7 @@
         <w:t>C#,</w:t>
       </w:r>
       <w:r>
-        <w:t xml:space="preserve"> but the syntax is </w:t>
-      </w:r>
-      <w:proofErr w:type="gramStart"/>
-      <w:r>
-        <w:t>similar to</w:t>
-      </w:r>
-      <w:proofErr w:type="gramEnd"/>
-      <w:r>
-        <w:t xml:space="preserve"> C/C++ with simple pieces of code but changes a lot with function definitions and similar ideas. </w:t>
+        <w:t xml:space="preserve"> but the syntax is similar to C/C++ with simple pieces of code but changes a lot with function definitions and similar ideas. </w:t>
       </w:r>
     </w:p>
     <w:p>
@@ -6463,15 +6455,185 @@
       <w:r>
         <w:t xml:space="preserve"> I will almost definitely be using a similar state system in the final project with some revisions to fix a few problems I had with it.</w:t>
       </w:r>
-      <w:r>
-        <w:br w:type="page"/>
+    </w:p>
+    <w:bookmarkStart w:id="7" w:name="_MON_1665389299"/>
+    <w:bookmarkEnd w:id="7"/>
+    <w:p>
+      <w:r>
+        <w:object w:dxaOrig="9026" w:dyaOrig="2850" w14:anchorId="5941988C">
+          <v:shapetype id="_x0000_t75" coordsize="21600,21600" o:spt="75" o:preferrelative="t" path="m@4@5l@4@11@9@11@9@5xe" filled="f" stroked="f">
+            <v:stroke joinstyle="miter"/>
+            <v:formulas>
+              <v:f eqn="if lineDrawn pixelLineWidth 0"/>
+              <v:f eqn="sum @0 1 0"/>
+              <v:f eqn="sum 0 0 @1"/>
+              <v:f eqn="prod @2 1 2"/>
+              <v:f eqn="prod @3 21600 pixelWidth"/>
+              <v:f eqn="prod @3 21600 pixelHeight"/>
+              <v:f eqn="sum @0 0 1"/>
+              <v:f eqn="prod @6 1 2"/>
+              <v:f eqn="prod @7 21600 pixelWidth"/>
+              <v:f eqn="sum @8 21600 0"/>
+              <v:f eqn="prod @7 21600 pixelHeight"/>
+              <v:f eqn="sum @10 21600 0"/>
+            </v:formulas>
+            <v:path o:extrusionok="f" gradientshapeok="t" o:connecttype="rect"/>
+            <o:lock v:ext="edit" aspectratio="t"/>
+          </v:shapetype>
+          <v:shape id="_x0000_i1036" type="#_x0000_t75" style="width:451.5pt;height:142.5pt" o:ole="">
+            <v:imagedata r:id="rId9" o:title=""/>
+          </v:shape>
+          <o:OLEObject Type="Embed" ProgID="Word.OpenDocumentText.12" ShapeID="_x0000_i1036" DrawAspect="Content" ObjectID="_1665391061" r:id="rId10"/>
+        </w:object>
       </w:r>
     </w:p>
     <w:p>
+      <w:r>
+        <w:t xml:space="preserve">This is the entry point into my program which demonstrates how the state system should work. </w:t>
+      </w:r>
+      <w:r>
+        <w:t>A new main menu state is created which is push onto the top of the state stack</w:t>
+      </w:r>
+      <w:r>
+        <w:t xml:space="preserve">. Then a loop is started which runs until all states are removed. This would only happen if the ‘exit’ option </w:t>
+      </w:r>
+      <w:r>
+        <w:t>were</w:t>
+      </w:r>
+      <w:r>
+        <w:t xml:space="preserve"> selected from the main menu state.</w:t>
+      </w:r>
+      <w:r>
+        <w:t xml:space="preserve"> If a state</w:t>
+      </w:r>
+      <w:r>
+        <w:t xml:space="preserve"> does exist on the stack, it is run which uses polymorphism</w:t>
+      </w:r>
+      <w:r>
+        <w:rPr>
+          <w:rStyle w:val="FootnoteReference"/>
+        </w:rPr>
+        <w:footnoteReference w:id="12"/>
+      </w:r>
+      <w:r>
+        <w:t xml:space="preserve"> to change what happens depending on what is currently the top state.</w:t>
+      </w:r>
+    </w:p>
+    <w:bookmarkStart w:id="8" w:name="_MON_1665390123"/>
+    <w:bookmarkEnd w:id="8"/>
+    <w:p>
+      <w:r>
+        <w:object w:dxaOrig="9026" w:dyaOrig="10341" w14:anchorId="64018191">
+          <v:shape id="_x0000_i1053" type="#_x0000_t75" style="width:451.5pt;height:516.75pt" o:ole="">
+            <v:imagedata r:id="rId11" o:title=""/>
+          </v:shape>
+          <o:OLEObject Type="Embed" ProgID="Word.OpenDocumentText.12" ShapeID="_x0000_i1053" DrawAspect="Content" ObjectID="_1665391062" r:id="rId12"/>
+        </w:object>
+      </w:r>
+    </w:p>
+    <w:p>
+      <w:r>
+        <w:t>This is the definition of the ‘Neural Network’ class</w:t>
+      </w:r>
+      <w:r>
+        <w:t>. Each user contains a single Neural Network</w:t>
+      </w:r>
+      <w:r>
+        <w:rPr>
+          <w:rStyle w:val="FootnoteReference"/>
+        </w:rPr>
+        <w:footnoteReference w:id="13"/>
+      </w:r>
+      <w:r>
+        <w:t xml:space="preserve"> </w:t>
+      </w:r>
+      <w:r>
+        <w:t>and is only able to interface with it through its constructors and three methods: Feed Forward, Train and Serialize.</w:t>
+      </w:r>
+    </w:p>
+    <w:bookmarkStart w:id="9" w:name="_MON_1665390494"/>
+    <w:bookmarkEnd w:id="9"/>
+    <w:p>
+      <w:r>
+        <w:object w:dxaOrig="9026" w:dyaOrig="2850" w14:anchorId="4EC1A061">
+          <v:shape id="_x0000_i1055" type="#_x0000_t75" style="width:451.5pt;height:142.5pt" o:ole="">
+            <v:imagedata r:id="rId13" o:title=""/>
+          </v:shape>
+          <o:OLEObject Type="Embed" ProgID="Word.OpenDocumentText.12" ShapeID="_x0000_i1055" DrawAspect="Content" ObjectID="_1665391063" r:id="rId14"/>
+        </w:object>
+      </w:r>
+    </w:p>
+    <w:p>
+      <w:r>
+        <w:t xml:space="preserve">This Feed Forward method is </w:t>
+      </w:r>
+      <w:r>
+        <w:t>a simple</w:t>
+      </w:r>
+      <w:r>
+        <w:t>, vectorised implementation of forward propagation which is how data is manipulated in a neural network.</w:t>
+      </w:r>
+      <w:r>
+        <w:t xml:space="preserve"> The ‘Eigen’ keywords used here are to do with the Matrix library I am using for this prototype which allows easy Matrix-Math to be performed such as demonstrated with the line </w:t>
+      </w:r>
+      <w:bookmarkStart w:id="10" w:name="_MON_1665390696"/>
+      <w:bookmarkEnd w:id="10"/>
+      <w:r>
+        <w:object w:dxaOrig="9026" w:dyaOrig="285" w14:anchorId="1E9A4F78">
+          <v:shape id="_x0000_i1058" type="#_x0000_t75" style="width:249pt;height:14.25pt" o:ole="">
+            <v:imagedata r:id="rId15" o:title="" cropright="29393f"/>
+          </v:shape>
+          <o:OLEObject Type="Embed" ProgID="Word.OpenDocumentText.12" ShapeID="_x0000_i1058" DrawAspect="Content" ObjectID="_1665391064" r:id="rId16"/>
+        </w:object>
+      </w:r>
+      <w:r>
+        <w:t>, which is a matrix-vector multiplication operation followed by a vector-vector addition operation.</w:t>
+      </w:r>
+    </w:p>
+    <w:p>
+      <w:r>
+        <w:t xml:space="preserve">I will be creating my own matrix math library in the final program to reduce the size of the executable because I only use a tiny amount of </w:t>
+      </w:r>
+      <w:r>
+        <w:t xml:space="preserve">this </w:t>
+      </w:r>
+      <w:r>
+        <w:t>library.</w:t>
+      </w:r>
+    </w:p>
+    <w:bookmarkStart w:id="11" w:name="_MON_1665390872"/>
+    <w:bookmarkEnd w:id="11"/>
+    <w:p>
+      <w:r>
+        <w:object w:dxaOrig="9026" w:dyaOrig="7695" w14:anchorId="3D434F4C">
+          <v:shape id="_x0000_i1072" type="#_x0000_t75" style="width:454.5pt;height:419.25pt" o:ole="">
+            <v:imagedata r:id="rId17" o:title="" cropright="5008f"/>
+          </v:shape>
+          <o:OLEObject Type="Embed" ProgID="Word.OpenDocumentText.12" ShapeID="_x0000_i1072" DrawAspect="Content" ObjectID="_1665391065" r:id="rId18"/>
+        </w:object>
+      </w:r>
+    </w:p>
+    <w:p>
+      <w:r>
+        <w:lastRenderedPageBreak/>
+        <w:t>The Train method is where the updating of all weights and biases occurs depending on the output from the backpropagation method.</w:t>
+      </w:r>
+    </w:p>
+    <w:p>
+      <w:r>
+        <w:t xml:space="preserve"> </w:t>
+      </w:r>
+    </w:p>
+    <w:p>
+      <w:r>
+        <w:br w:type="page"/>
+      </w:r>
+    </w:p>
+    <w:p>
       <w:pPr>
         <w:pStyle w:val="Heading1"/>
       </w:pPr>
-      <w:bookmarkStart w:id="7" w:name="_Toc54169845"/>
+      <w:bookmarkStart w:id="12" w:name="_Toc54169845"/>
       <w:r>
         <w:rPr>
           <w:sz w:val="40"/>
@@ -6487,7 +6649,7 @@
         </w:rPr>
         <w:t>Design</w:t>
       </w:r>
-      <w:bookmarkEnd w:id="7"/>
+      <w:bookmarkEnd w:id="12"/>
     </w:p>
     <w:p/>
     <w:p/>
@@ -6505,7 +6667,7 @@
           <w:szCs w:val="40"/>
         </w:rPr>
       </w:pPr>
-      <w:bookmarkStart w:id="8" w:name="_Toc54169846"/>
+      <w:bookmarkStart w:id="13" w:name="_Toc54169846"/>
       <w:r>
         <w:rPr>
           <w:sz w:val="40"/>
@@ -6514,7 +6676,7 @@
         <w:lastRenderedPageBreak/>
         <w:t>Technical Solution</w:t>
       </w:r>
-      <w:bookmarkEnd w:id="8"/>
+      <w:bookmarkEnd w:id="13"/>
     </w:p>
     <w:p>
       <w:pPr>
@@ -6541,7 +6703,7 @@
           <w:szCs w:val="40"/>
         </w:rPr>
       </w:pPr>
-      <w:bookmarkStart w:id="9" w:name="_Toc54169847"/>
+      <w:bookmarkStart w:id="14" w:name="_Toc54169847"/>
       <w:r>
         <w:rPr>
           <w:sz w:val="40"/>
@@ -6550,7 +6712,7 @@
         <w:lastRenderedPageBreak/>
         <w:t>Testing</w:t>
       </w:r>
-      <w:bookmarkEnd w:id="9"/>
+      <w:bookmarkEnd w:id="14"/>
     </w:p>
     <w:p>
       <w:pPr>
@@ -6577,7 +6739,7 @@
           <w:szCs w:val="40"/>
         </w:rPr>
       </w:pPr>
-      <w:bookmarkStart w:id="10" w:name="_Toc54169848"/>
+      <w:bookmarkStart w:id="15" w:name="_Toc54169848"/>
       <w:r>
         <w:rPr>
           <w:sz w:val="40"/>
@@ -6586,10 +6748,10 @@
         <w:lastRenderedPageBreak/>
         <w:t>Evaluation</w:t>
       </w:r>
-      <w:bookmarkEnd w:id="10"/>
+      <w:bookmarkEnd w:id="15"/>
     </w:p>
     <w:sectPr>
-      <w:footerReference w:type="default" r:id="rId9"/>
+      <w:footerReference w:type="default" r:id="rId19"/>
       <w:pgSz w:w="11906" w:h="16838"/>
       <w:pgMar w:top="1440" w:right="1440" w:bottom="1440" w:left="1440" w:header="708" w:footer="708" w:gutter="0"/>
       <w:cols w:space="708"/>
@@ -7002,6 +7164,54 @@
             <w:rStyle w:val="Hyperlink"/>
           </w:rPr>
           <w:t>https://en.wikipedia.org/wiki/Soundex</w:t>
+        </w:r>
+      </w:hyperlink>
+    </w:p>
+  </w:footnote>
+  <w:footnote w:id="12">
+    <w:p>
+      <w:pPr>
+        <w:pStyle w:val="FootnoteText"/>
+      </w:pPr>
+      <w:r>
+        <w:rPr>
+          <w:rStyle w:val="FootnoteReference"/>
+        </w:rPr>
+        <w:footnoteRef/>
+      </w:r>
+      <w:r>
+        <w:t xml:space="preserve"> </w:t>
+      </w:r>
+      <w:hyperlink r:id="rId12" w:history="1">
+        <w:r>
+          <w:rPr>
+            <w:rStyle w:val="Hyperlink"/>
+          </w:rPr>
+          <w:t>https://www.tutorialspoint.com/java/java_polymorphism</w:t>
+        </w:r>
+      </w:hyperlink>
+    </w:p>
+  </w:footnote>
+  <w:footnote w:id="13">
+    <w:p>
+      <w:pPr>
+        <w:pStyle w:val="FootnoteText"/>
+      </w:pPr>
+      <w:r>
+        <w:rPr>
+          <w:rStyle w:val="FootnoteReference"/>
+        </w:rPr>
+        <w:footnoteRef/>
+      </w:r>
+      <w:r>
+        <w:t xml:space="preserve"> </w:t>
+      </w:r>
+      <w:hyperlink r:id="rId13" w:history="1">
+        <w:r>
+          <w:rPr>
+            <w:rStyle w:val="Hyperlink"/>
+          </w:rPr>
+          <w:t>https://www.investopedia.com/terms/n/neuralnetwork.asp</w:t>
         </w:r>
       </w:hyperlink>
     </w:p>
@@ -9572,7 +9782,6 @@
   <w:style w:type="character" w:default="1" w:styleId="DefaultParagraphFont">
     <w:name w:val="Default Paragraph Font"/>
     <w:uiPriority w:val="1"/>
-    <w:semiHidden/>
     <w:unhideWhenUsed/>
   </w:style>
   <w:style w:type="table" w:default="1" w:styleId="TableNormal">

</xml_diff>

<commit_message>
Added a demonstration of the program running
Included screenshots of the program running the state system and the connect 4 game.
</commit_message>
<xml_diff>
--- a/Writeup.docx
+++ b/Writeup.docx
@@ -2288,7 +2288,15 @@
         <w:t>C#,</w:t>
       </w:r>
       <w:r>
-        <w:t xml:space="preserve"> but the syntax is similar to C/C++ with simple pieces of code but changes a lot with function definitions and similar ideas. </w:t>
+        <w:t xml:space="preserve"> but the syntax is </w:t>
+      </w:r>
+      <w:proofErr w:type="gramStart"/>
+      <w:r>
+        <w:t>similar to</w:t>
+      </w:r>
+      <w:proofErr w:type="gramEnd"/>
+      <w:r>
+        <w:t xml:space="preserve"> C/C++ with simple pieces of code but changes a lot with function definitions and similar ideas. </w:t>
       </w:r>
     </w:p>
     <w:p>
@@ -6483,7 +6491,7 @@
           <v:shape id="_x0000_i1036" type="#_x0000_t75" style="width:451.5pt;height:142.5pt" o:ole="">
             <v:imagedata r:id="rId9" o:title=""/>
           </v:shape>
-          <o:OLEObject Type="Embed" ProgID="Word.OpenDocumentText.12" ShapeID="_x0000_i1036" DrawAspect="Content" ObjectID="_1665391061" r:id="rId10"/>
+          <o:OLEObject Type="Embed" ProgID="Word.OpenDocumentText.12" ShapeID="_x0000_i1036" DrawAspect="Content" ObjectID="_1665392526" r:id="rId10"/>
         </w:object>
       </w:r>
     </w:p>
@@ -6527,7 +6535,7 @@
           <v:shape id="_x0000_i1053" type="#_x0000_t75" style="width:451.5pt;height:516.75pt" o:ole="">
             <v:imagedata r:id="rId11" o:title=""/>
           </v:shape>
-          <o:OLEObject Type="Embed" ProgID="Word.OpenDocumentText.12" ShapeID="_x0000_i1053" DrawAspect="Content" ObjectID="_1665391062" r:id="rId12"/>
+          <o:OLEObject Type="Embed" ProgID="Word.OpenDocumentText.12" ShapeID="_x0000_i1053" DrawAspect="Content" ObjectID="_1665392527" r:id="rId12"/>
         </w:object>
       </w:r>
     </w:p>
@@ -6559,7 +6567,7 @@
           <v:shape id="_x0000_i1055" type="#_x0000_t75" style="width:451.5pt;height:142.5pt" o:ole="">
             <v:imagedata r:id="rId13" o:title=""/>
           </v:shape>
-          <o:OLEObject Type="Embed" ProgID="Word.OpenDocumentText.12" ShapeID="_x0000_i1055" DrawAspect="Content" ObjectID="_1665391063" r:id="rId14"/>
+          <o:OLEObject Type="Embed" ProgID="Word.OpenDocumentText.12" ShapeID="_x0000_i1055" DrawAspect="Content" ObjectID="_1665392528" r:id="rId14"/>
         </w:object>
       </w:r>
     </w:p>
@@ -6583,7 +6591,7 @@
           <v:shape id="_x0000_i1058" type="#_x0000_t75" style="width:249pt;height:14.25pt" o:ole="">
             <v:imagedata r:id="rId15" o:title="" cropright="29393f"/>
           </v:shape>
-          <o:OLEObject Type="Embed" ProgID="Word.OpenDocumentText.12" ShapeID="_x0000_i1058" DrawAspect="Content" ObjectID="_1665391064" r:id="rId16"/>
+          <o:OLEObject Type="Embed" ProgID="Word.OpenDocumentText.12" ShapeID="_x0000_i1058" DrawAspect="Content" ObjectID="_1665392529" r:id="rId16"/>
         </w:object>
       </w:r>
       <w:r>
@@ -6609,7 +6617,7 @@
           <v:shape id="_x0000_i1072" type="#_x0000_t75" style="width:454.5pt;height:419.25pt" o:ole="">
             <v:imagedata r:id="rId17" o:title="" cropright="5008f"/>
           </v:shape>
-          <o:OLEObject Type="Embed" ProgID="Word.OpenDocumentText.12" ShapeID="_x0000_i1072" DrawAspect="Content" ObjectID="_1665391065" r:id="rId18"/>
+          <o:OLEObject Type="Embed" ProgID="Word.OpenDocumentText.12" ShapeID="_x0000_i1072" DrawAspect="Content" ObjectID="_1665392530" r:id="rId18"/>
         </w:object>
       </w:r>
     </w:p>
@@ -6621,7 +6629,148 @@
     </w:p>
     <w:p>
       <w:r>
-        <w:t xml:space="preserve"> </w:t>
+        <w:drawing>
+          <wp:inline distT="0" distB="0" distL="0" distR="0" wp14:anchorId="06101B05" wp14:editId="17A5A841">
+            <wp:extent cx="3990975" cy="1781175"/>
+            <wp:effectExtent l="0" t="0" r="0" b="9525"/>
+            <wp:docPr id="2" name="Picture 2"/>
+            <wp:cNvGraphicFramePr>
+              <a:graphicFrameLocks xmlns:a="http://schemas.openxmlformats.org/drawingml/2006/main" noChangeAspect="1"/>
+            </wp:cNvGraphicFramePr>
+            <a:graphic xmlns:a="http://schemas.openxmlformats.org/drawingml/2006/main">
+              <a:graphicData uri="http://schemas.openxmlformats.org/drawingml/2006/picture">
+                <pic:pic xmlns:pic="http://schemas.openxmlformats.org/drawingml/2006/picture">
+                  <pic:nvPicPr>
+                    <pic:cNvPr id="1" name=""/>
+                    <pic:cNvPicPr/>
+                  </pic:nvPicPr>
+                  <pic:blipFill rotWithShape="1">
+                    <a:blip r:embed="rId19"/>
+                    <a:srcRect l="238" b="60878"/>
+                    <a:stretch/>
+                  </pic:blipFill>
+                  <pic:spPr bwMode="auto">
+                    <a:xfrm>
+                      <a:off x="0" y="0"/>
+                      <a:ext cx="3991532" cy="1781424"/>
+                    </a:xfrm>
+                    <a:prstGeom prst="rect">
+                      <a:avLst/>
+                    </a:prstGeom>
+                    <a:ln>
+                      <a:noFill/>
+                    </a:ln>
+                    <a:extLst>
+                      <a:ext uri="{53640926-AAD7-44D8-BBD7-CCE9431645EC}">
+                        <a14:shadowObscured xmlns:a14="http://schemas.microsoft.com/office/drawing/2010/main"/>
+                      </a:ext>
+                    </a:extLst>
+                  </pic:spPr>
+                </pic:pic>
+              </a:graphicData>
+            </a:graphic>
+          </wp:inline>
+        </w:drawing>
+      </w:r>
+    </w:p>
+    <w:p>
+      <w:r>
+        <w:t>This is the program running on the main menu state. If the user inputs one of the options shown above, the main menu state will interpret this input and either push a new state depending on what was selected or pop the main menu state off if ‘exit’ was chosen. This causes no more states to be on the stack and the program to exit.</w:t>
+      </w:r>
+    </w:p>
+    <w:p>
+      <w:r>
+        <w:drawing>
+          <wp:inline distT="0" distB="0" distL="0" distR="0" wp14:anchorId="3C163291" wp14:editId="3A9EB3BA">
+            <wp:extent cx="4048690" cy="2915057"/>
+            <wp:effectExtent l="0" t="0" r="9525" b="0"/>
+            <wp:docPr id="4" name="Picture 4"/>
+            <wp:cNvGraphicFramePr>
+              <a:graphicFrameLocks xmlns:a="http://schemas.openxmlformats.org/drawingml/2006/main" noChangeAspect="1"/>
+            </wp:cNvGraphicFramePr>
+            <a:graphic xmlns:a="http://schemas.openxmlformats.org/drawingml/2006/main">
+              <a:graphicData uri="http://schemas.openxmlformats.org/drawingml/2006/picture">
+                <pic:pic xmlns:pic="http://schemas.openxmlformats.org/drawingml/2006/picture">
+                  <pic:nvPicPr>
+                    <pic:cNvPr id="1" name=""/>
+                    <pic:cNvPicPr/>
+                  </pic:nvPicPr>
+                  <pic:blipFill>
+                    <a:blip r:embed="rId20"/>
+                    <a:stretch>
+                      <a:fillRect/>
+                    </a:stretch>
+                  </pic:blipFill>
+                  <pic:spPr>
+                    <a:xfrm>
+                      <a:off x="0" y="0"/>
+                      <a:ext cx="4048690" cy="2915057"/>
+                    </a:xfrm>
+                    <a:prstGeom prst="rect">
+                      <a:avLst/>
+                    </a:prstGeom>
+                  </pic:spPr>
+                </pic:pic>
+              </a:graphicData>
+            </a:graphic>
+          </wp:inline>
+        </w:drawing>
+      </w:r>
+    </w:p>
+    <w:p>
+      <w:r>
+        <w:t>If ‘Play’ is selected on the main menu state, the user is asked to input details about who is playing the game including if they want the human or the AI to play.</w:t>
+      </w:r>
+    </w:p>
+    <w:p>
+      <w:r>
+        <w:lastRenderedPageBreak/>
+        <w:drawing>
+          <wp:inline distT="0" distB="0" distL="0" distR="0" wp14:anchorId="31AD72DE" wp14:editId="661C700F">
+            <wp:extent cx="3829584" cy="4496427"/>
+            <wp:effectExtent l="0" t="0" r="0" b="0"/>
+            <wp:docPr id="5" name="Picture 5"/>
+            <wp:cNvGraphicFramePr>
+              <a:graphicFrameLocks xmlns:a="http://schemas.openxmlformats.org/drawingml/2006/main" noChangeAspect="1"/>
+            </wp:cNvGraphicFramePr>
+            <a:graphic xmlns:a="http://schemas.openxmlformats.org/drawingml/2006/main">
+              <a:graphicData uri="http://schemas.openxmlformats.org/drawingml/2006/picture">
+                <pic:pic xmlns:pic="http://schemas.openxmlformats.org/drawingml/2006/picture">
+                  <pic:nvPicPr>
+                    <pic:cNvPr id="1" name=""/>
+                    <pic:cNvPicPr/>
+                  </pic:nvPicPr>
+                  <pic:blipFill>
+                    <a:blip r:embed="rId21"/>
+                    <a:stretch>
+                      <a:fillRect/>
+                    </a:stretch>
+                  </pic:blipFill>
+                  <pic:spPr>
+                    <a:xfrm>
+                      <a:off x="0" y="0"/>
+                      <a:ext cx="3829584" cy="4496427"/>
+                    </a:xfrm>
+                    <a:prstGeom prst="rect">
+                      <a:avLst/>
+                    </a:prstGeom>
+                  </pic:spPr>
+                </pic:pic>
+              </a:graphicData>
+            </a:graphic>
+          </wp:inline>
+        </w:drawing>
+      </w:r>
+    </w:p>
+    <w:p>
+      <w:r>
+        <w:t>The game is then repeated until someone wins.</w:t>
+      </w:r>
+      <w:r>
+        <w:t xml:space="preserve"> After the game is over, the AI will update using the previous game and execute the learning algorithm.</w:t>
+      </w:r>
+      <w:r>
+        <w:t xml:space="preserve"> This causes the AI to slowly change how it plays over time.</w:t>
       </w:r>
     </w:p>
     <w:p>
@@ -6751,7 +6900,7 @@
       <w:bookmarkEnd w:id="15"/>
     </w:p>
     <w:sectPr>
-      <w:footerReference w:type="default" r:id="rId19"/>
+      <w:footerReference w:type="default" r:id="rId22"/>
       <w:pgSz w:w="11906" w:h="16838"/>
       <w:pgMar w:top="1440" w:right="1440" w:bottom="1440" w:left="1440" w:header="708" w:footer="708" w:gutter="0"/>
       <w:cols w:space="708"/>

</xml_diff>

<commit_message>
Added final words on the prototype
</commit_message>
<xml_diff>
--- a/Writeup.docx
+++ b/Writeup.docx
@@ -2288,15 +2288,7 @@
         <w:t>C#,</w:t>
       </w:r>
       <w:r>
-        <w:t xml:space="preserve"> but the syntax is </w:t>
-      </w:r>
-      <w:proofErr w:type="gramStart"/>
-      <w:r>
-        <w:t>similar to</w:t>
-      </w:r>
-      <w:proofErr w:type="gramEnd"/>
-      <w:r>
-        <w:t xml:space="preserve"> C/C++ with simple pieces of code but changes a lot with function definitions and similar ideas. </w:t>
+        <w:t xml:space="preserve"> but the syntax is similar to C/C++ with simple pieces of code but changes a lot with function definitions and similar ideas. </w:t>
       </w:r>
     </w:p>
     <w:p>
@@ -6491,7 +6483,7 @@
           <v:shape id="_x0000_i1036" type="#_x0000_t75" style="width:451.5pt;height:142.5pt" o:ole="">
             <v:imagedata r:id="rId9" o:title=""/>
           </v:shape>
-          <o:OLEObject Type="Embed" ProgID="Word.OpenDocumentText.12" ShapeID="_x0000_i1036" DrawAspect="Content" ObjectID="_1665392526" r:id="rId10"/>
+          <o:OLEObject Type="Embed" ProgID="Word.OpenDocumentText.12" ShapeID="_x0000_i1036" DrawAspect="Content" ObjectID="_1665393112" r:id="rId10"/>
         </w:object>
       </w:r>
     </w:p>
@@ -6535,7 +6527,7 @@
           <v:shape id="_x0000_i1053" type="#_x0000_t75" style="width:451.5pt;height:516.75pt" o:ole="">
             <v:imagedata r:id="rId11" o:title=""/>
           </v:shape>
-          <o:OLEObject Type="Embed" ProgID="Word.OpenDocumentText.12" ShapeID="_x0000_i1053" DrawAspect="Content" ObjectID="_1665392527" r:id="rId12"/>
+          <o:OLEObject Type="Embed" ProgID="Word.OpenDocumentText.12" ShapeID="_x0000_i1053" DrawAspect="Content" ObjectID="_1665393113" r:id="rId12"/>
         </w:object>
       </w:r>
     </w:p>
@@ -6567,7 +6559,7 @@
           <v:shape id="_x0000_i1055" type="#_x0000_t75" style="width:451.5pt;height:142.5pt" o:ole="">
             <v:imagedata r:id="rId13" o:title=""/>
           </v:shape>
-          <o:OLEObject Type="Embed" ProgID="Word.OpenDocumentText.12" ShapeID="_x0000_i1055" DrawAspect="Content" ObjectID="_1665392528" r:id="rId14"/>
+          <o:OLEObject Type="Embed" ProgID="Word.OpenDocumentText.12" ShapeID="_x0000_i1055" DrawAspect="Content" ObjectID="_1665393114" r:id="rId14"/>
         </w:object>
       </w:r>
     </w:p>
@@ -6591,7 +6583,7 @@
           <v:shape id="_x0000_i1058" type="#_x0000_t75" style="width:249pt;height:14.25pt" o:ole="">
             <v:imagedata r:id="rId15" o:title="" cropright="29393f"/>
           </v:shape>
-          <o:OLEObject Type="Embed" ProgID="Word.OpenDocumentText.12" ShapeID="_x0000_i1058" DrawAspect="Content" ObjectID="_1665392529" r:id="rId16"/>
+          <o:OLEObject Type="Embed" ProgID="Word.OpenDocumentText.12" ShapeID="_x0000_i1058" DrawAspect="Content" ObjectID="_1665393115" r:id="rId16"/>
         </w:object>
       </w:r>
       <w:r>
@@ -6617,7 +6609,7 @@
           <v:shape id="_x0000_i1072" type="#_x0000_t75" style="width:454.5pt;height:419.25pt" o:ole="">
             <v:imagedata r:id="rId17" o:title="" cropright="5008f"/>
           </v:shape>
-          <o:OLEObject Type="Embed" ProgID="Word.OpenDocumentText.12" ShapeID="_x0000_i1072" DrawAspect="Content" ObjectID="_1665392530" r:id="rId18"/>
+          <o:OLEObject Type="Embed" ProgID="Word.OpenDocumentText.12" ShapeID="_x0000_i1072" DrawAspect="Content" ObjectID="_1665393116" r:id="rId18"/>
         </w:object>
       </w:r>
     </w:p>
@@ -6771,6 +6763,51 @@
       </w:r>
       <w:r>
         <w:t xml:space="preserve"> This causes the AI to slowly change how it plays over time.</w:t>
+      </w:r>
+    </w:p>
+    <w:p>
+      <w:r>
+        <w:t>This prototype has shown me that the learning algorithm I am using requires a lot of training data to work effectively.</w:t>
+      </w:r>
+      <w:r>
+        <w:t xml:space="preserve"> In this prototype I am only using the previous game which is on average 24 moves per game</w:t>
+      </w:r>
+      <w:r>
+        <w:rPr>
+          <w:rStyle w:val="FootnoteReference"/>
+        </w:rPr>
+        <w:footnoteReference w:id="14"/>
+      </w:r>
+      <w:r>
+        <w:t>.</w:t>
+      </w:r>
+      <w:r>
+        <w:t xml:space="preserve"> This is no where near enough training data for the algorithm to learn quickly.</w:t>
+      </w:r>
+      <w:r>
+        <w:t xml:space="preserve"> After many games with the AI, I did find that it was changing very slightly but was mainly choosing the same column the entire game until it was full.</w:t>
+      </w:r>
+      <w:r>
+        <w:t xml:space="preserve"> This suggests that the neural network is not effectively using the input data it is given and just producing the same results each time.</w:t>
+      </w:r>
+    </w:p>
+    <w:p>
+      <w:r>
+        <w:t>Due to this problem in the learning algorithm, I have decided to save the past couple of games</w:t>
+      </w:r>
+      <w:r>
+        <w:t xml:space="preserve"> in the file along with the data about the player.</w:t>
+      </w:r>
+      <w:r>
+        <w:t xml:space="preserve"> Then when I come to train the algorithm, it can use the new game just played and the previous games to reinforce what it has already seen.</w:t>
+      </w:r>
+      <w:r>
+        <w:t xml:space="preserve"> In a perfect world, I would be able to train on all training examples every time however, without a custom compression algorithm, storing all past games would take up a lot of storage and I would prefer it if I could keep the data related to the user as small as possible.</w:t>
+      </w:r>
+    </w:p>
+    <w:p>
+      <w:r>
+        <w:t>Even though this is a prototype, just seeing that the AI changes what it does after each game is really interesting and I believe that the final program can be extremely fun and engaging for new users.</w:t>
       </w:r>
     </w:p>
     <w:p>
@@ -7361,6 +7398,30 @@
             <w:rStyle w:val="Hyperlink"/>
           </w:rPr>
           <w:t>https://www.investopedia.com/terms/n/neuralnetwork.asp</w:t>
+        </w:r>
+      </w:hyperlink>
+    </w:p>
+  </w:footnote>
+  <w:footnote w:id="14">
+    <w:p>
+      <w:pPr>
+        <w:pStyle w:val="FootnoteText"/>
+      </w:pPr>
+      <w:r>
+        <w:rPr>
+          <w:rStyle w:val="FootnoteReference"/>
+        </w:rPr>
+        <w:footnoteRef/>
+      </w:r>
+      <w:r>
+        <w:t xml:space="preserve"> </w:t>
+      </w:r>
+      <w:hyperlink r:id="rId14" w:history="1">
+        <w:r>
+          <w:rPr>
+            <w:rStyle w:val="Hyperlink"/>
+          </w:rPr>
+          <w:t>https://www.reddit.com/r/math/comments/1lo4od/how_many_games_of_connect4_there_are/</w:t>
         </w:r>
       </w:hyperlink>
     </w:p>

</xml_diff>

<commit_message>
Added Mr Willans response to the questionnaire
</commit_message>
<xml_diff>
--- a/Writeup.docx
+++ b/Writeup.docx
@@ -1473,6 +1473,7 @@
             <w:pPr>
               <w:pStyle w:val="Quote"/>
               <w:spacing w:before="0"/>
+              <w:ind w:left="626" w:right="546" w:firstLine="238"/>
               <w:rPr>
                 <w:color w:val="808080" w:themeColor="background1" w:themeShade="80"/>
               </w:rPr>
@@ -1514,10 +1515,17 @@
             <w:pPr>
               <w:pStyle w:val="Quote"/>
               <w:spacing w:before="0"/>
+              <w:ind w:left="626" w:right="546" w:firstLine="238"/>
               <w:rPr>
                 <w:color w:val="808080" w:themeColor="background1" w:themeShade="80"/>
               </w:rPr>
             </w:pPr>
+            <w:r>
+              <w:rPr>
+                <w:color w:val="808080" w:themeColor="background1" w:themeShade="80"/>
+              </w:rPr>
+              <w:t>Martin Willans, Head of Computing and Digital Applications at Ousedale School. I am interested in machine learning because it demonstrates the development of artificial intelligence in computing</w:t>
+            </w:r>
           </w:p>
         </w:tc>
       </w:tr>
@@ -1553,6 +1561,7 @@
             <w:pPr>
               <w:pStyle w:val="Quote"/>
               <w:spacing w:before="0"/>
+              <w:ind w:left="626" w:right="546" w:firstLine="238"/>
               <w:rPr>
                 <w:color w:val="808080" w:themeColor="background1" w:themeShade="80"/>
               </w:rPr>
@@ -1576,10 +1585,17 @@
             <w:pPr>
               <w:pStyle w:val="Quote"/>
               <w:spacing w:before="0"/>
+              <w:ind w:left="626" w:right="546" w:firstLine="238"/>
               <w:rPr>
                 <w:color w:val="808080" w:themeColor="background1" w:themeShade="80"/>
               </w:rPr>
             </w:pPr>
+            <w:r>
+              <w:rPr>
+                <w:color w:val="808080" w:themeColor="background1" w:themeShade="80"/>
+              </w:rPr>
+              <w:t>I would like to be able to use the project to demonstrate artificial intelligence to students and use it as a simple and fun game</w:t>
+            </w:r>
           </w:p>
         </w:tc>
       </w:tr>
@@ -1615,6 +1631,7 @@
             <w:pPr>
               <w:pStyle w:val="Quote"/>
               <w:spacing w:before="0"/>
+              <w:ind w:left="626" w:right="546" w:firstLine="238"/>
               <w:rPr>
                 <w:color w:val="808080" w:themeColor="background1" w:themeShade="80"/>
               </w:rPr>
@@ -1638,10 +1655,23 @@
             <w:pPr>
               <w:pStyle w:val="Quote"/>
               <w:spacing w:before="0"/>
+              <w:ind w:left="626" w:right="546" w:firstLine="238"/>
               <w:rPr>
                 <w:color w:val="808080" w:themeColor="background1" w:themeShade="80"/>
               </w:rPr>
             </w:pPr>
+            <w:r>
+              <w:rPr>
+                <w:color w:val="808080" w:themeColor="background1" w:themeShade="80"/>
+              </w:rPr>
+              <w:t>I would like some visual demonstration of the data that is being updated</w:t>
+            </w:r>
+            <w:r>
+              <w:rPr>
+                <w:color w:val="808080" w:themeColor="background1" w:themeShade="80"/>
+              </w:rPr>
+              <w:t xml:space="preserve"> to see the machine learning algorithm working</w:t>
+            </w:r>
           </w:p>
         </w:tc>
       </w:tr>
@@ -1677,6 +1707,7 @@
             <w:pPr>
               <w:pStyle w:val="Quote"/>
               <w:spacing w:before="0"/>
+              <w:ind w:left="626" w:right="546" w:firstLine="238"/>
               <w:rPr>
                 <w:color w:val="808080" w:themeColor="background1" w:themeShade="80"/>
               </w:rPr>
@@ -1700,10 +1731,17 @@
             <w:pPr>
               <w:pStyle w:val="Quote"/>
               <w:spacing w:before="0"/>
+              <w:ind w:left="626" w:right="546" w:firstLine="238"/>
               <w:rPr>
                 <w:color w:val="808080" w:themeColor="background1" w:themeShade="80"/>
               </w:rPr>
             </w:pPr>
+            <w:r>
+              <w:rPr>
+                <w:color w:val="808080" w:themeColor="background1" w:themeShade="80"/>
+              </w:rPr>
+              <w:t>I think that the user should play the game and the rest of the process should happen I the background</w:t>
+            </w:r>
           </w:p>
         </w:tc>
       </w:tr>
@@ -1739,6 +1777,7 @@
             <w:pPr>
               <w:pStyle w:val="Quote"/>
               <w:spacing w:before="0"/>
+              <w:ind w:left="626" w:right="546" w:firstLine="238"/>
               <w:rPr>
                 <w:color w:val="808080" w:themeColor="background1" w:themeShade="80"/>
               </w:rPr>
@@ -1762,10 +1801,17 @@
             <w:pPr>
               <w:pStyle w:val="Quote"/>
               <w:spacing w:before="0"/>
+              <w:ind w:left="626" w:right="546"/>
               <w:rPr>
                 <w:color w:val="808080" w:themeColor="background1" w:themeShade="80"/>
               </w:rPr>
             </w:pPr>
+            <w:r>
+              <w:rPr>
+                <w:color w:val="808080" w:themeColor="background1" w:themeShade="80"/>
+              </w:rPr>
+              <w:t>There should be a visual element so that the player can place the piece in the right column. You should also be able to log in and export your data to a file to be transferred to another computer</w:t>
+            </w:r>
           </w:p>
         </w:tc>
       </w:tr>
@@ -1801,6 +1847,7 @@
             <w:pPr>
               <w:pStyle w:val="Quote"/>
               <w:spacing w:before="0"/>
+              <w:ind w:left="626" w:right="546" w:firstLine="238"/>
               <w:rPr>
                 <w:color w:val="808080" w:themeColor="background1" w:themeShade="80"/>
               </w:rPr>
@@ -1824,10 +1871,41 @@
             <w:pPr>
               <w:pStyle w:val="Quote"/>
               <w:spacing w:before="0"/>
+              <w:ind w:left="626" w:right="546"/>
               <w:rPr>
                 <w:color w:val="808080" w:themeColor="background1" w:themeShade="80"/>
               </w:rPr>
             </w:pPr>
+            <w:r>
+              <w:rPr>
+                <w:color w:val="808080" w:themeColor="background1" w:themeShade="80"/>
+              </w:rPr>
+              <w:t xml:space="preserve">Only simple graphics are required to show the gameplay also, the machine learning is the most important </w:t>
+            </w:r>
+            <w:r>
+              <w:rPr>
+                <w:color w:val="808080" w:themeColor="background1" w:themeShade="80"/>
+              </w:rPr>
+              <w:t>aspect,</w:t>
+            </w:r>
+            <w:r>
+              <w:rPr>
+                <w:color w:val="808080" w:themeColor="background1" w:themeShade="80"/>
+              </w:rPr>
+              <w:t xml:space="preserve"> so graphics </w:t>
+            </w:r>
+            <w:r>
+              <w:rPr>
+                <w:color w:val="808080" w:themeColor="background1" w:themeShade="80"/>
+              </w:rPr>
+              <w:t>are not</w:t>
+            </w:r>
+            <w:r>
+              <w:rPr>
+                <w:color w:val="808080" w:themeColor="background1" w:themeShade="80"/>
+              </w:rPr>
+              <w:t xml:space="preserve"> that important</w:t>
+            </w:r>
           </w:p>
         </w:tc>
       </w:tr>
@@ -1846,6 +1924,7 @@
               <w:jc w:val="center"/>
             </w:pPr>
             <w:r>
+              <w:lastRenderedPageBreak/>
               <w:t>Do you want the program to run on multiple operating systems e.g. Windows and Mac?</w:t>
             </w:r>
           </w:p>
@@ -1863,6 +1942,7 @@
             <w:pPr>
               <w:pStyle w:val="Quote"/>
               <w:spacing w:before="0"/>
+              <w:ind w:left="626" w:right="546" w:firstLine="238"/>
               <w:rPr>
                 <w:color w:val="808080" w:themeColor="background1" w:themeShade="80"/>
               </w:rPr>
@@ -1871,14 +1951,7 @@
               <w:rPr>
                 <w:color w:val="808080" w:themeColor="background1" w:themeShade="80"/>
               </w:rPr>
-              <w:t xml:space="preserve">I only own a Windows PC so would not benefit from </w:t>
-            </w:r>
-            <w:r>
-              <w:rPr>
-                <w:color w:val="808080" w:themeColor="background1" w:themeShade="80"/>
-              </w:rPr>
-              <w:lastRenderedPageBreak/>
-              <w:t>having the program run on Mac</w:t>
+              <w:t>I only own a Windows PC so would not benefit from having the program run on Mac</w:t>
             </w:r>
           </w:p>
         </w:tc>
@@ -1893,10 +1966,17 @@
             <w:pPr>
               <w:pStyle w:val="Quote"/>
               <w:spacing w:before="0"/>
+              <w:ind w:left="626" w:right="546"/>
               <w:rPr>
                 <w:color w:val="808080" w:themeColor="background1" w:themeShade="80"/>
               </w:rPr>
             </w:pPr>
+            <w:r>
+              <w:rPr>
+                <w:color w:val="808080" w:themeColor="background1" w:themeShade="80"/>
+              </w:rPr>
+              <w:t>The program only needs to be able to be run on a Windows PC</w:t>
+            </w:r>
           </w:p>
         </w:tc>
       </w:tr>
@@ -1932,6 +2012,7 @@
             <w:pPr>
               <w:pStyle w:val="Quote"/>
               <w:spacing w:before="0"/>
+              <w:ind w:left="626" w:right="546" w:firstLine="238"/>
               <w:rPr>
                 <w:color w:val="808080" w:themeColor="background1" w:themeShade="80"/>
               </w:rPr>
@@ -1955,10 +2036,29 @@
             <w:pPr>
               <w:pStyle w:val="Quote"/>
               <w:spacing w:before="0"/>
+              <w:ind w:left="626" w:right="546"/>
               <w:rPr>
                 <w:color w:val="808080" w:themeColor="background1" w:themeShade="80"/>
               </w:rPr>
             </w:pPr>
+            <w:r>
+              <w:rPr>
+                <w:color w:val="808080" w:themeColor="background1" w:themeShade="80"/>
+              </w:rPr>
+              <w:t xml:space="preserve">It would be good if the user data </w:t>
+            </w:r>
+            <w:r>
+              <w:rPr>
+                <w:color w:val="808080" w:themeColor="background1" w:themeShade="80"/>
+              </w:rPr>
+              <w:t>were</w:t>
+            </w:r>
+            <w:r>
+              <w:rPr>
+                <w:color w:val="808080" w:themeColor="background1" w:themeShade="80"/>
+              </w:rPr>
+              <w:t xml:space="preserve"> stored in a file that could be exported and moved to another computer to be imported and played with on that computer</w:t>
+            </w:r>
           </w:p>
         </w:tc>
       </w:tr>
@@ -1994,6 +2094,7 @@
             <w:pPr>
               <w:pStyle w:val="Quote"/>
               <w:spacing w:before="0"/>
+              <w:ind w:left="626" w:right="546" w:firstLine="238"/>
               <w:rPr>
                 <w:color w:val="808080" w:themeColor="background1" w:themeShade="80"/>
               </w:rPr>
@@ -2017,10 +2118,29 @@
             <w:pPr>
               <w:pStyle w:val="Quote"/>
               <w:spacing w:before="0"/>
+              <w:ind w:left="626" w:right="546"/>
               <w:rPr>
                 <w:color w:val="808080" w:themeColor="background1" w:themeShade="80"/>
               </w:rPr>
             </w:pPr>
+            <w:r>
+              <w:rPr>
+                <w:color w:val="808080" w:themeColor="background1" w:themeShade="80"/>
+              </w:rPr>
+              <w:t xml:space="preserve">I would like to see some data being saved about the user such as number of games </w:t>
+            </w:r>
+            <w:r>
+              <w:rPr>
+                <w:color w:val="808080" w:themeColor="background1" w:themeShade="80"/>
+              </w:rPr>
+              <w:t>played,</w:t>
+            </w:r>
+            <w:r>
+              <w:rPr>
+                <w:color w:val="808080" w:themeColor="background1" w:themeShade="80"/>
+              </w:rPr>
+              <w:t xml:space="preserve"> and games won</w:t>
+            </w:r>
           </w:p>
         </w:tc>
       </w:tr>
@@ -2056,6 +2176,7 @@
             <w:pPr>
               <w:pStyle w:val="Quote"/>
               <w:spacing w:before="0"/>
+              <w:ind w:left="626" w:right="546" w:firstLine="238"/>
               <w:rPr>
                 <w:color w:val="808080" w:themeColor="background1" w:themeShade="80"/>
               </w:rPr>
@@ -2079,10 +2200,17 @@
             <w:pPr>
               <w:pStyle w:val="Quote"/>
               <w:spacing w:before="0"/>
+              <w:ind w:left="626" w:right="546"/>
               <w:rPr>
                 <w:color w:val="808080" w:themeColor="background1" w:themeShade="80"/>
               </w:rPr>
             </w:pPr>
+            <w:r>
+              <w:rPr>
+                <w:color w:val="808080" w:themeColor="background1" w:themeShade="80"/>
+              </w:rPr>
+              <w:t>N/A</w:t>
+            </w:r>
           </w:p>
         </w:tc>
       </w:tr>
@@ -2189,7 +2317,11 @@
         <w:t xml:space="preserve"> – Java, like Python, has an abundance of open-source libraries useful for certain applications (including Machine Learning). Again, it is not the most performant language but, has much more control over lower level ideas than Python does.</w:t>
       </w:r>
       <w:r>
-        <w:t xml:space="preserve"> I do not have much experience at all in </w:t>
+        <w:t xml:space="preserve"> I do not have much </w:t>
+      </w:r>
+      <w:r>
+        <w:lastRenderedPageBreak/>
+        <w:t xml:space="preserve">experience at all in </w:t>
       </w:r>
       <w:r>
         <w:t>Java,</w:t>
@@ -2223,7 +2355,6 @@
           <w:b/>
           <w:bCs/>
         </w:rPr>
-        <w:lastRenderedPageBreak/>
         <w:t>C/C++</w:t>
       </w:r>
       <w:r>
@@ -2815,11 +2946,7 @@
           </w:tcPr>
           <w:p>
             <w:r>
-              <w:t xml:space="preserve">Allow the initial values for weights </w:t>
-            </w:r>
-            <w:r>
-              <w:lastRenderedPageBreak/>
-              <w:t>and biases to be chosen with purpose</w:t>
+              <w:t>Allow the initial values for weights and biases to be chosen with purpose</w:t>
             </w:r>
           </w:p>
         </w:tc>
@@ -3443,11 +3570,11 @@
           </w:tcPr>
           <w:p>
             <w:r>
-              <w:t xml:space="preserve">Multiple Connect 4 games must be stored to increase the number of training examples the neural network has to learn from. The number of </w:t>
+              <w:t xml:space="preserve">Multiple Connect 4 games must be stored to increase the number of training examples the neural network has to learn </w:t>
             </w:r>
             <w:r>
               <w:lastRenderedPageBreak/>
-              <w:t>Connect 4 games must be variable</w:t>
+              <w:t>from. The number of Connect 4 games must be variable</w:t>
             </w:r>
           </w:p>
         </w:tc>
@@ -6317,7 +6444,15 @@
           </w:tcPr>
           <w:p>
             <w:r>
-              <w:t>Use algorithms such as Levenshtein Distance</w:t>
+              <w:t xml:space="preserve">Use algorithms such as </w:t>
+            </w:r>
+            <w:proofErr w:type="spellStart"/>
+            <w:r>
+              <w:t>Levenshtein</w:t>
+            </w:r>
+            <w:proofErr w:type="spellEnd"/>
+            <w:r>
+              <w:t xml:space="preserve"> Distance</w:t>
             </w:r>
             <w:r>
               <w:rPr>
@@ -6480,10 +6615,10 @@
             <v:path o:extrusionok="f" gradientshapeok="t" o:connecttype="rect"/>
             <o:lock v:ext="edit" aspectratio="t"/>
           </v:shapetype>
-          <v:shape id="_x0000_i1036" type="#_x0000_t75" style="width:451.5pt;height:142.5pt" o:ole="">
+          <v:shape id="_x0000_i1025" type="#_x0000_t75" style="width:451.5pt;height:142.5pt" o:ole="">
             <v:imagedata r:id="rId9" o:title=""/>
           </v:shape>
-          <o:OLEObject Type="Embed" ProgID="Word.OpenDocumentText.12" ShapeID="_x0000_i1036" DrawAspect="Content" ObjectID="_1665393112" r:id="rId10"/>
+          <o:OLEObject Type="Embed" ProgID="Word.OpenDocumentText.12" ShapeID="_x0000_i1025" DrawAspect="Content" ObjectID="_1665476997" r:id="rId10"/>
         </w:object>
       </w:r>
     </w:p>
@@ -6524,10 +6659,10 @@
     <w:p>
       <w:r>
         <w:object w:dxaOrig="9026" w:dyaOrig="10341" w14:anchorId="64018191">
-          <v:shape id="_x0000_i1053" type="#_x0000_t75" style="width:451.5pt;height:516.75pt" o:ole="">
+          <v:shape id="_x0000_i1026" type="#_x0000_t75" style="width:451.5pt;height:516.75pt" o:ole="">
             <v:imagedata r:id="rId11" o:title=""/>
           </v:shape>
-          <o:OLEObject Type="Embed" ProgID="Word.OpenDocumentText.12" ShapeID="_x0000_i1053" DrawAspect="Content" ObjectID="_1665393113" r:id="rId12"/>
+          <o:OLEObject Type="Embed" ProgID="Word.OpenDocumentText.12" ShapeID="_x0000_i1026" DrawAspect="Content" ObjectID="_1665476998" r:id="rId12"/>
         </w:object>
       </w:r>
     </w:p>
@@ -6556,10 +6691,10 @@
     <w:p>
       <w:r>
         <w:object w:dxaOrig="9026" w:dyaOrig="2850" w14:anchorId="4EC1A061">
-          <v:shape id="_x0000_i1055" type="#_x0000_t75" style="width:451.5pt;height:142.5pt" o:ole="">
+          <v:shape id="_x0000_i1027" type="#_x0000_t75" style="width:451.5pt;height:142.5pt" o:ole="">
             <v:imagedata r:id="rId13" o:title=""/>
           </v:shape>
-          <o:OLEObject Type="Embed" ProgID="Word.OpenDocumentText.12" ShapeID="_x0000_i1055" DrawAspect="Content" ObjectID="_1665393114" r:id="rId14"/>
+          <o:OLEObject Type="Embed" ProgID="Word.OpenDocumentText.12" ShapeID="_x0000_i1027" DrawAspect="Content" ObjectID="_1665476999" r:id="rId14"/>
         </w:object>
       </w:r>
     </w:p>
@@ -6580,10 +6715,10 @@
       <w:bookmarkEnd w:id="10"/>
       <w:r>
         <w:object w:dxaOrig="9026" w:dyaOrig="285" w14:anchorId="1E9A4F78">
-          <v:shape id="_x0000_i1058" type="#_x0000_t75" style="width:249pt;height:14.25pt" o:ole="">
+          <v:shape id="_x0000_i1028" type="#_x0000_t75" style="width:249pt;height:14.25pt" o:ole="">
             <v:imagedata r:id="rId15" o:title="" cropright="29393f"/>
           </v:shape>
-          <o:OLEObject Type="Embed" ProgID="Word.OpenDocumentText.12" ShapeID="_x0000_i1058" DrawAspect="Content" ObjectID="_1665393115" r:id="rId16"/>
+          <o:OLEObject Type="Embed" ProgID="Word.OpenDocumentText.12" ShapeID="_x0000_i1028" DrawAspect="Content" ObjectID="_1665477000" r:id="rId16"/>
         </w:object>
       </w:r>
       <w:r>
@@ -6606,10 +6741,10 @@
     <w:p>
       <w:r>
         <w:object w:dxaOrig="9026" w:dyaOrig="7695" w14:anchorId="3D434F4C">
-          <v:shape id="_x0000_i1072" type="#_x0000_t75" style="width:454.5pt;height:419.25pt" o:ole="">
+          <v:shape id="_x0000_i1029" type="#_x0000_t75" style="width:454.5pt;height:419.25pt" o:ole="">
             <v:imagedata r:id="rId17" o:title="" cropright="5008f"/>
           </v:shape>
-          <o:OLEObject Type="Embed" ProgID="Word.OpenDocumentText.12" ShapeID="_x0000_i1072" DrawAspect="Content" ObjectID="_1665393116" r:id="rId18"/>
+          <o:OLEObject Type="Embed" ProgID="Word.OpenDocumentText.12" ShapeID="_x0000_i1029" DrawAspect="Content" ObjectID="_1665477001" r:id="rId18"/>
         </w:object>
       </w:r>
     </w:p>
@@ -6621,6 +6756,9 @@
     </w:p>
     <w:p>
       <w:r>
+        <w:rPr>
+          <w:noProof/>
+        </w:rPr>
         <w:drawing>
           <wp:inline distT="0" distB="0" distL="0" distR="0" wp14:anchorId="06101B05" wp14:editId="17A5A841">
             <wp:extent cx="3990975" cy="1781175"/>
@@ -6672,6 +6810,9 @@
     </w:p>
     <w:p>
       <w:r>
+        <w:rPr>
+          <w:noProof/>
+        </w:rPr>
         <w:drawing>
           <wp:inline distT="0" distB="0" distL="0" distR="0" wp14:anchorId="3C163291" wp14:editId="3A9EB3BA">
             <wp:extent cx="4048690" cy="2915057"/>
@@ -6716,6 +6857,9 @@
     </w:p>
     <w:p>
       <w:r>
+        <w:rPr>
+          <w:noProof/>
+        </w:rPr>
         <w:lastRenderedPageBreak/>
         <w:drawing>
           <wp:inline distT="0" distB="0" distL="0" distR="0" wp14:anchorId="31AD72DE" wp14:editId="661C700F">
@@ -6782,7 +6926,15 @@
         <w:t>.</w:t>
       </w:r>
       <w:r>
-        <w:t xml:space="preserve"> This is no where near enough training data for the algorithm to learn quickly.</w:t>
+        <w:t xml:space="preserve"> This is </w:t>
+      </w:r>
+      <w:proofErr w:type="spellStart"/>
+      <w:r>
+        <w:t>no where</w:t>
+      </w:r>
+      <w:proofErr w:type="spellEnd"/>
+      <w:r>
+        <w:t xml:space="preserve"> near enough training data for the algorithm to learn quickly.</w:t>
       </w:r>
       <w:r>
         <w:t xml:space="preserve"> After many games with the AI, I did find that it was changing very slightly but was mainly choosing the same column the entire game until it was full.</w:t>
@@ -9992,6 +10144,7 @@
   <w:style w:type="character" w:default="1" w:styleId="DefaultParagraphFont">
     <w:name w:val="Default Paragraph Font"/>
     <w:uiPriority w:val="1"/>
+    <w:semiHidden/>
     <w:unhideWhenUsed/>
   </w:style>
   <w:style w:type="table" w:default="1" w:styleId="TableNormal">

</xml_diff>

<commit_message>
Applied suggested changes to spelling and grammar
</commit_message>
<xml_diff>
--- a/Writeup.docx
+++ b/Writeup.docx
@@ -2419,7 +2419,13 @@
         <w:t>C#,</w:t>
       </w:r>
       <w:r>
-        <w:t xml:space="preserve"> but the syntax is similar to C/C++ with simple pieces of code but changes a lot with function definitions and similar ideas. </w:t>
+        <w:t xml:space="preserve"> but the syntax is </w:t>
+      </w:r>
+      <w:r>
+        <w:t>like</w:t>
+      </w:r>
+      <w:r>
+        <w:t xml:space="preserve"> C/C++ with simple pieces of code but changes a lot with function definitions and similar ideas. </w:t>
       </w:r>
     </w:p>
     <w:p>
@@ -6444,15 +6450,7 @@
           </w:tcPr>
           <w:p>
             <w:r>
-              <w:t xml:space="preserve">Use algorithms such as </w:t>
-            </w:r>
-            <w:proofErr w:type="spellStart"/>
-            <w:r>
-              <w:t>Levenshtein</w:t>
-            </w:r>
-            <w:proofErr w:type="spellEnd"/>
-            <w:r>
-              <w:t xml:space="preserve"> Distance</w:t>
+              <w:t>Use algorithms such as Levenshtein Distance</w:t>
             </w:r>
             <w:r>
               <w:rPr>
@@ -6618,7 +6616,7 @@
           <v:shape id="_x0000_i1025" type="#_x0000_t75" style="width:451.5pt;height:142.5pt" o:ole="">
             <v:imagedata r:id="rId9" o:title=""/>
           </v:shape>
-          <o:OLEObject Type="Embed" ProgID="Word.OpenDocumentText.12" ShapeID="_x0000_i1025" DrawAspect="Content" ObjectID="_1665476997" r:id="rId10"/>
+          <o:OLEObject Type="Embed" ProgID="Word.OpenDocumentText.12" ShapeID="_x0000_i1025" DrawAspect="Content" ObjectID="_1665477206" r:id="rId10"/>
         </w:object>
       </w:r>
     </w:p>
@@ -6662,7 +6660,7 @@
           <v:shape id="_x0000_i1026" type="#_x0000_t75" style="width:451.5pt;height:516.75pt" o:ole="">
             <v:imagedata r:id="rId11" o:title=""/>
           </v:shape>
-          <o:OLEObject Type="Embed" ProgID="Word.OpenDocumentText.12" ShapeID="_x0000_i1026" DrawAspect="Content" ObjectID="_1665476998" r:id="rId12"/>
+          <o:OLEObject Type="Embed" ProgID="Word.OpenDocumentText.12" ShapeID="_x0000_i1026" DrawAspect="Content" ObjectID="_1665477207" r:id="rId12"/>
         </w:object>
       </w:r>
     </w:p>
@@ -6694,7 +6692,7 @@
           <v:shape id="_x0000_i1027" type="#_x0000_t75" style="width:451.5pt;height:142.5pt" o:ole="">
             <v:imagedata r:id="rId13" o:title=""/>
           </v:shape>
-          <o:OLEObject Type="Embed" ProgID="Word.OpenDocumentText.12" ShapeID="_x0000_i1027" DrawAspect="Content" ObjectID="_1665476999" r:id="rId14"/>
+          <o:OLEObject Type="Embed" ProgID="Word.OpenDocumentText.12" ShapeID="_x0000_i1027" DrawAspect="Content" ObjectID="_1665477208" r:id="rId14"/>
         </w:object>
       </w:r>
     </w:p>
@@ -6718,7 +6716,7 @@
           <v:shape id="_x0000_i1028" type="#_x0000_t75" style="width:249pt;height:14.25pt" o:ole="">
             <v:imagedata r:id="rId15" o:title="" cropright="29393f"/>
           </v:shape>
-          <o:OLEObject Type="Embed" ProgID="Word.OpenDocumentText.12" ShapeID="_x0000_i1028" DrawAspect="Content" ObjectID="_1665477000" r:id="rId16"/>
+          <o:OLEObject Type="Embed" ProgID="Word.OpenDocumentText.12" ShapeID="_x0000_i1028" DrawAspect="Content" ObjectID="_1665477209" r:id="rId16"/>
         </w:object>
       </w:r>
       <w:r>
@@ -6744,7 +6742,7 @@
           <v:shape id="_x0000_i1029" type="#_x0000_t75" style="width:454.5pt;height:419.25pt" o:ole="">
             <v:imagedata r:id="rId17" o:title="" cropright="5008f"/>
           </v:shape>
-          <o:OLEObject Type="Embed" ProgID="Word.OpenDocumentText.12" ShapeID="_x0000_i1029" DrawAspect="Content" ObjectID="_1665477001" r:id="rId18"/>
+          <o:OLEObject Type="Embed" ProgID="Word.OpenDocumentText.12" ShapeID="_x0000_i1029" DrawAspect="Content" ObjectID="_1665477210" r:id="rId18"/>
         </w:object>
       </w:r>
     </w:p>
@@ -6928,11 +6926,9 @@
       <w:r>
         <w:t xml:space="preserve"> This is </w:t>
       </w:r>
-      <w:proofErr w:type="spellStart"/>
-      <w:r>
-        <w:t>no where</w:t>
-      </w:r>
-      <w:proofErr w:type="spellEnd"/>
+      <w:r>
+        <w:t>nowhere</w:t>
+      </w:r>
       <w:r>
         <w:t xml:space="preserve"> near enough training data for the algorithm to learn quickly.</w:t>
       </w:r>
@@ -6959,7 +6955,13 @@
     </w:p>
     <w:p>
       <w:r>
-        <w:t>Even though this is a prototype, just seeing that the AI changes what it does after each game is really interesting and I believe that the final program can be extremely fun and engaging for new users.</w:t>
+        <w:t xml:space="preserve">Even though this is a prototype, just seeing that the AI changes what it does after each game is </w:t>
+      </w:r>
+      <w:r>
+        <w:t>interesting</w:t>
+      </w:r>
+      <w:r>
+        <w:t xml:space="preserve"> and I believe that the final program can be extremely fun and engaging for new users.</w:t>
       </w:r>
     </w:p>
     <w:p>

</xml_diff>

<commit_message>
Added introduction to GUI design section of Documented design
Have added an introduction and introduced the idea that I will show all GUI interfaces that my program will use and explain them all.
</commit_message>
<xml_diff>
--- a/Writeup.docx
+++ b/Writeup.docx
@@ -6616,7 +6616,7 @@
           <v:shape id="_x0000_i1025" type="#_x0000_t75" style="width:451.5pt;height:142.5pt" o:ole="">
             <v:imagedata r:id="rId9" o:title=""/>
           </v:shape>
-          <o:OLEObject Type="Embed" ProgID="Word.OpenDocumentText.12" ShapeID="_x0000_i1025" DrawAspect="Content" ObjectID="_1665477206" r:id="rId10"/>
+          <o:OLEObject Type="Embed" ProgID="Word.OpenDocumentText.12" ShapeID="_x0000_i1025" DrawAspect="Content" ObjectID="_1668243204" r:id="rId10"/>
         </w:object>
       </w:r>
     </w:p>
@@ -6657,10 +6657,10 @@
     <w:p>
       <w:r>
         <w:object w:dxaOrig="9026" w:dyaOrig="10341" w14:anchorId="64018191">
-          <v:shape id="_x0000_i1026" type="#_x0000_t75" style="width:451.5pt;height:516.75pt" o:ole="">
+          <v:shape id="_x0000_i1026" type="#_x0000_t75" style="width:451.5pt;height:516.5pt" o:ole="">
             <v:imagedata r:id="rId11" o:title=""/>
           </v:shape>
-          <o:OLEObject Type="Embed" ProgID="Word.OpenDocumentText.12" ShapeID="_x0000_i1026" DrawAspect="Content" ObjectID="_1665477207" r:id="rId12"/>
+          <o:OLEObject Type="Embed" ProgID="Word.OpenDocumentText.12" ShapeID="_x0000_i1026" DrawAspect="Content" ObjectID="_1668243205" r:id="rId12"/>
         </w:object>
       </w:r>
     </w:p>
@@ -6692,7 +6692,7 @@
           <v:shape id="_x0000_i1027" type="#_x0000_t75" style="width:451.5pt;height:142.5pt" o:ole="">
             <v:imagedata r:id="rId13" o:title=""/>
           </v:shape>
-          <o:OLEObject Type="Embed" ProgID="Word.OpenDocumentText.12" ShapeID="_x0000_i1027" DrawAspect="Content" ObjectID="_1665477208" r:id="rId14"/>
+          <o:OLEObject Type="Embed" ProgID="Word.OpenDocumentText.12" ShapeID="_x0000_i1027" DrawAspect="Content" ObjectID="_1668243206" r:id="rId14"/>
         </w:object>
       </w:r>
     </w:p>
@@ -6713,10 +6713,10 @@
       <w:bookmarkEnd w:id="10"/>
       <w:r>
         <w:object w:dxaOrig="9026" w:dyaOrig="285" w14:anchorId="1E9A4F78">
-          <v:shape id="_x0000_i1028" type="#_x0000_t75" style="width:249pt;height:14.25pt" o:ole="">
+          <v:shape id="_x0000_i1028" type="#_x0000_t75" style="width:249pt;height:14.5pt" o:ole="">
             <v:imagedata r:id="rId15" o:title="" cropright="29393f"/>
           </v:shape>
-          <o:OLEObject Type="Embed" ProgID="Word.OpenDocumentText.12" ShapeID="_x0000_i1028" DrawAspect="Content" ObjectID="_1665477209" r:id="rId16"/>
+          <o:OLEObject Type="Embed" ProgID="Word.OpenDocumentText.12" ShapeID="_x0000_i1028" DrawAspect="Content" ObjectID="_1668243207" r:id="rId16"/>
         </w:object>
       </w:r>
       <w:r>
@@ -6739,10 +6739,10 @@
     <w:p>
       <w:r>
         <w:object w:dxaOrig="9026" w:dyaOrig="7695" w14:anchorId="3D434F4C">
-          <v:shape id="_x0000_i1029" type="#_x0000_t75" style="width:454.5pt;height:419.25pt" o:ole="">
+          <v:shape id="_x0000_i1029" type="#_x0000_t75" style="width:454.5pt;height:419.5pt" o:ole="">
             <v:imagedata r:id="rId17" o:title="" cropright="5008f"/>
           </v:shape>
-          <o:OLEObject Type="Embed" ProgID="Word.OpenDocumentText.12" ShapeID="_x0000_i1029" DrawAspect="Content" ObjectID="_1665477210" r:id="rId18"/>
+          <o:OLEObject Type="Embed" ProgID="Word.OpenDocumentText.12" ShapeID="_x0000_i1029" DrawAspect="Content" ObjectID="_1668243208" r:id="rId18"/>
         </w:object>
       </w:r>
     </w:p>
@@ -6972,6 +6972,10 @@
     <w:p>
       <w:pPr>
         <w:pStyle w:val="Heading1"/>
+        <w:rPr>
+          <w:sz w:val="40"/>
+          <w:szCs w:val="40"/>
+        </w:rPr>
       </w:pPr>
       <w:bookmarkStart w:id="12" w:name="_Toc54169845"/>
       <w:r>
@@ -6991,9 +6995,62 @@
       </w:r>
       <w:bookmarkEnd w:id="12"/>
     </w:p>
-    <w:p/>
-    <w:p/>
-    <w:p/>
+    <w:p>
+      <w:pPr>
+        <w:pStyle w:val="Heading2"/>
+      </w:pPr>
+      <w:r>
+        <w:t>Graphical User Interface (GUI)</w:t>
+      </w:r>
+    </w:p>
+    <w:p>
+      <w:r>
+        <w:t>I would like to be able to use the already existing menu system, that I created for the prototype, and move it to a Graphical User Interface</w:t>
+      </w:r>
+      <w:r>
+        <w:rPr>
+          <w:rStyle w:val="FootnoteReference"/>
+        </w:rPr>
+        <w:footnoteReference w:id="15"/>
+      </w:r>
+      <w:r>
+        <w:t xml:space="preserve"> using the SFML</w:t>
+      </w:r>
+      <w:r>
+        <w:rPr>
+          <w:rStyle w:val="FootnoteReference"/>
+        </w:rPr>
+        <w:footnoteReference w:id="16"/>
+      </w:r>
+      <w:r>
+        <w:t xml:space="preserve"> library for C++.</w:t>
+      </w:r>
+      <w:r>
+        <w:t xml:space="preserve"> With SFML I can create a render window and draw primitives to that window such as a rectangle or circle. Using the data that SFML collects such as mouse position, I can add functionality to these shapes to make objects such as a button or a text box.</w:t>
+      </w:r>
+    </w:p>
+    <w:bookmarkStart w:id="13" w:name="_MON_1668242071"/>
+    <w:bookmarkEnd w:id="13"/>
+    <w:p>
+      <w:r>
+        <w:object w:dxaOrig="9070" w:dyaOrig="5102" w14:anchorId="003EC2D9">
+          <v:shape id="_x0000_i1050" type="#_x0000_t75" style="width:453.5pt;height:255pt" o:ole="">
+            <v:imagedata r:id="rId22" o:title=""/>
+          </v:shape>
+          <o:OLEObject Type="Embed" ProgID="Word.Document.12" ShapeID="_x0000_i1050" DrawAspect="Content" ObjectID="_1668243209" r:id="rId23">
+            <o:FieldCodes>\s</o:FieldCodes>
+          </o:OLEObject>
+        </w:object>
+      </w:r>
+    </w:p>
+    <w:p>
+      <w:r>
+        <w:t>This minimalistic design is what I would like my GUI to look like when it is completed. Each of the purple boxes are buttons which, when clicked, take the user to another page of similar design with different ways of interacting.</w:t>
+      </w:r>
+      <w:r>
+        <w:t xml:space="preserve"> I will show and explain each of the pages that will be present in my program along with the ways of interacting and desired outcome of this.</w:t>
+      </w:r>
+    </w:p>
     <w:p>
       <w:r>
         <w:br w:type="page"/>
@@ -7007,7 +7064,7 @@
           <w:szCs w:val="40"/>
         </w:rPr>
       </w:pPr>
-      <w:bookmarkStart w:id="13" w:name="_Toc54169846"/>
+      <w:bookmarkStart w:id="14" w:name="_Toc54169846"/>
       <w:r>
         <w:rPr>
           <w:sz w:val="40"/>
@@ -7016,7 +7073,7 @@
         <w:lastRenderedPageBreak/>
         <w:t>Technical Solution</w:t>
       </w:r>
-      <w:bookmarkEnd w:id="13"/>
+      <w:bookmarkEnd w:id="14"/>
     </w:p>
     <w:p>
       <w:pPr>
@@ -7043,7 +7100,7 @@
           <w:szCs w:val="40"/>
         </w:rPr>
       </w:pPr>
-      <w:bookmarkStart w:id="14" w:name="_Toc54169847"/>
+      <w:bookmarkStart w:id="15" w:name="_Toc54169847"/>
       <w:r>
         <w:rPr>
           <w:sz w:val="40"/>
@@ -7052,7 +7109,7 @@
         <w:lastRenderedPageBreak/>
         <w:t>Testing</w:t>
       </w:r>
-      <w:bookmarkEnd w:id="14"/>
+      <w:bookmarkEnd w:id="15"/>
     </w:p>
     <w:p>
       <w:pPr>
@@ -7079,7 +7136,7 @@
           <w:szCs w:val="40"/>
         </w:rPr>
       </w:pPr>
-      <w:bookmarkStart w:id="15" w:name="_Toc54169848"/>
+      <w:bookmarkStart w:id="16" w:name="_Toc54169848"/>
       <w:r>
         <w:rPr>
           <w:sz w:val="40"/>
@@ -7088,10 +7145,10 @@
         <w:lastRenderedPageBreak/>
         <w:t>Evaluation</w:t>
       </w:r>
-      <w:bookmarkEnd w:id="15"/>
+      <w:bookmarkEnd w:id="16"/>
     </w:p>
     <w:sectPr>
-      <w:footerReference w:type="default" r:id="rId22"/>
+      <w:footerReference w:type="default" r:id="rId24"/>
       <w:pgSz w:w="11906" w:h="16838"/>
       <w:pgMar w:top="1440" w:right="1440" w:bottom="1440" w:left="1440" w:header="708" w:footer="708" w:gutter="0"/>
       <w:cols w:space="708"/>
@@ -7576,6 +7633,54 @@
             <w:rStyle w:val="Hyperlink"/>
           </w:rPr>
           <w:t>https://www.reddit.com/r/math/comments/1lo4od/how_many_games_of_connect4_there_are/</w:t>
+        </w:r>
+      </w:hyperlink>
+    </w:p>
+  </w:footnote>
+  <w:footnote w:id="15">
+    <w:p>
+      <w:pPr>
+        <w:pStyle w:val="FootnoteText"/>
+      </w:pPr>
+      <w:r>
+        <w:rPr>
+          <w:rStyle w:val="FootnoteReference"/>
+        </w:rPr>
+        <w:footnoteRef/>
+      </w:r>
+      <w:r>
+        <w:t xml:space="preserve"> </w:t>
+      </w:r>
+      <w:hyperlink r:id="rId15" w:history="1">
+        <w:r>
+          <w:rPr>
+            <w:rStyle w:val="Hyperlink"/>
+          </w:rPr>
+          <w:t>https://www.omnisci.com/technical-glossary/graphical-user-interface</w:t>
+        </w:r>
+      </w:hyperlink>
+    </w:p>
+  </w:footnote>
+  <w:footnote w:id="16">
+    <w:p>
+      <w:pPr>
+        <w:pStyle w:val="FootnoteText"/>
+      </w:pPr>
+      <w:r>
+        <w:rPr>
+          <w:rStyle w:val="FootnoteReference"/>
+        </w:rPr>
+        <w:footnoteRef/>
+      </w:r>
+      <w:r>
+        <w:t xml:space="preserve"> </w:t>
+      </w:r>
+      <w:hyperlink r:id="rId16" w:history="1">
+        <w:r>
+          <w:rPr>
+            <w:rStyle w:val="Hyperlink"/>
+          </w:rPr>
+          <w:t>https://www.sfml-dev.org/</w:t>
         </w:r>
       </w:hyperlink>
     </w:p>

</xml_diff>

<commit_message>
Added description of state system to Documented Design
</commit_message>
<xml_diff>
--- a/Writeup.docx
+++ b/Writeup.docx
@@ -6616,7 +6616,7 @@
           <v:shape id="_x0000_i1025" type="#_x0000_t75" style="width:451.5pt;height:142.5pt" o:ole="">
             <v:imagedata r:id="rId9" o:title=""/>
           </v:shape>
-          <o:OLEObject Type="Embed" ProgID="Word.OpenDocumentText.12" ShapeID="_x0000_i1025" DrawAspect="Content" ObjectID="_1668243204" r:id="rId10"/>
+          <o:OLEObject Type="Embed" ProgID="Word.OpenDocumentText.12" ShapeID="_x0000_i1025" DrawAspect="Content" ObjectID="_1668244068" r:id="rId10"/>
         </w:object>
       </w:r>
     </w:p>
@@ -6660,7 +6660,7 @@
           <v:shape id="_x0000_i1026" type="#_x0000_t75" style="width:451.5pt;height:516.5pt" o:ole="">
             <v:imagedata r:id="rId11" o:title=""/>
           </v:shape>
-          <o:OLEObject Type="Embed" ProgID="Word.OpenDocumentText.12" ShapeID="_x0000_i1026" DrawAspect="Content" ObjectID="_1668243205" r:id="rId12"/>
+          <o:OLEObject Type="Embed" ProgID="Word.OpenDocumentText.12" ShapeID="_x0000_i1026" DrawAspect="Content" ObjectID="_1668244069" r:id="rId12"/>
         </w:object>
       </w:r>
     </w:p>
@@ -6692,7 +6692,7 @@
           <v:shape id="_x0000_i1027" type="#_x0000_t75" style="width:451.5pt;height:142.5pt" o:ole="">
             <v:imagedata r:id="rId13" o:title=""/>
           </v:shape>
-          <o:OLEObject Type="Embed" ProgID="Word.OpenDocumentText.12" ShapeID="_x0000_i1027" DrawAspect="Content" ObjectID="_1668243206" r:id="rId14"/>
+          <o:OLEObject Type="Embed" ProgID="Word.OpenDocumentText.12" ShapeID="_x0000_i1027" DrawAspect="Content" ObjectID="_1668244070" r:id="rId14"/>
         </w:object>
       </w:r>
     </w:p>
@@ -6716,7 +6716,7 @@
           <v:shape id="_x0000_i1028" type="#_x0000_t75" style="width:249pt;height:14.5pt" o:ole="">
             <v:imagedata r:id="rId15" o:title="" cropright="29393f"/>
           </v:shape>
-          <o:OLEObject Type="Embed" ProgID="Word.OpenDocumentText.12" ShapeID="_x0000_i1028" DrawAspect="Content" ObjectID="_1668243207" r:id="rId16"/>
+          <o:OLEObject Type="Embed" ProgID="Word.OpenDocumentText.12" ShapeID="_x0000_i1028" DrawAspect="Content" ObjectID="_1668244071" r:id="rId16"/>
         </w:object>
       </w:r>
       <w:r>
@@ -6742,7 +6742,7 @@
           <v:shape id="_x0000_i1029" type="#_x0000_t75" style="width:454.5pt;height:419.5pt" o:ole="">
             <v:imagedata r:id="rId17" o:title="" cropright="5008f"/>
           </v:shape>
-          <o:OLEObject Type="Embed" ProgID="Word.OpenDocumentText.12" ShapeID="_x0000_i1029" DrawAspect="Content" ObjectID="_1668243208" r:id="rId18"/>
+          <o:OLEObject Type="Embed" ProgID="Word.OpenDocumentText.12" ShapeID="_x0000_i1029" DrawAspect="Content" ObjectID="_1668244072" r:id="rId18"/>
         </w:object>
       </w:r>
     </w:p>
@@ -7000,6 +7000,47 @@
         <w:pStyle w:val="Heading2"/>
       </w:pPr>
       <w:r>
+        <w:t>State System</w:t>
+      </w:r>
+    </w:p>
+    <w:p>
+      <w:r>
+        <w:t>The way that my program is going to work is through a state system. This state system will allow for different states to be created and used to allow my program to be broken down into easy to manage sections.</w:t>
+      </w:r>
+      <w:r>
+        <w:t xml:space="preserve"> I will be using polymorphism to easily render objects to the scene without having to know the exact state that is being used at that time.</w:t>
+      </w:r>
+    </w:p>
+    <w:p>
+      <w:r>
+        <w:t>These states will be contained within a st</w:t>
+      </w:r>
+      <w:r>
+        <w:t>ack somewhere in my program. The reason I chose a stack data type for this was that, whenever I want to move the user from one state to another, I can simply push a new state onto the top of the stack. Then when the program loop repeats, the topmost state can be used as the currently active one and its methods called</w:t>
+      </w:r>
+      <w:r>
+        <w:t xml:space="preserve"> – which is where polymorphism is especially useful</w:t>
+      </w:r>
+      <w:r>
+        <w:t>.</w:t>
+      </w:r>
+    </w:p>
+    <w:p>
+      <w:r>
+        <w:t>Another</w:t>
+      </w:r>
+      <w:r>
+        <w:t xml:space="preserve"> benefit of using a stack as this data type is that old states are not removed when new states are added. Instead of overwriting an “active state” object, it is simply kept in the stack. Whenever a state finishes its task, or the exit button is pressed by the user, the state can pop itself off the stack and the previous state is revealed. This state now becomes the active state and is used by the program.</w:t>
+      </w:r>
+      <w:r>
+        <w:t xml:space="preserve"> This allows for an easy way to determine whether the program should close or not, as the “main menu” state will always be on the stack and the program only exiting if the user presses the exit button on this main menu state, we can test whether the stack is empty and if it is we can determine that the user has pressed the exit button and the program should end.</w:t>
+      </w:r>
+    </w:p>
+    <w:p>
+      <w:pPr>
+        <w:pStyle w:val="Heading2"/>
+      </w:pPr>
+      <w:r>
         <w:t>Graphical User Interface (GUI)</w:t>
       </w:r>
     </w:p>
@@ -7037,7 +7078,7 @@
           <v:shape id="_x0000_i1050" type="#_x0000_t75" style="width:453.5pt;height:255pt" o:ole="">
             <v:imagedata r:id="rId22" o:title=""/>
           </v:shape>
-          <o:OLEObject Type="Embed" ProgID="Word.Document.12" ShapeID="_x0000_i1050" DrawAspect="Content" ObjectID="_1668243209" r:id="rId23">
+          <o:OLEObject Type="Embed" ProgID="Word.Document.12" ShapeID="_x0000_i1050" DrawAspect="Content" ObjectID="_1668244073" r:id="rId23">
             <o:FieldCodes>\s</o:FieldCodes>
           </o:OLEObject>
         </w:object>
@@ -7048,7 +7089,13 @@
         <w:t>This minimalistic design is what I would like my GUI to look like when it is completed. Each of the purple boxes are buttons which, when clicked, take the user to another page of similar design with different ways of interacting.</w:t>
       </w:r>
       <w:r>
-        <w:t xml:space="preserve"> I will show and explain each of the pages that will be present in my program along with the ways of interacting and desired outcome of this.</w:t>
+        <w:t xml:space="preserve"> I will show and explain each of the </w:t>
+      </w:r>
+      <w:r>
+        <w:t>states</w:t>
+      </w:r>
+      <w:r>
+        <w:t xml:space="preserve"> that will be present in my program along with the ways of interacting and desired outcome of this.</w:t>
       </w:r>
     </w:p>
     <w:p>
@@ -10579,6 +10626,40 @@
       <w:szCs w:val="21"/>
     </w:rPr>
   </w:style>
+  <w:style w:type="paragraph" w:styleId="Title">
+    <w:name w:val="Title"/>
+    <w:basedOn w:val="Normal"/>
+    <w:next w:val="Normal"/>
+    <w:link w:val="TitleChar"/>
+    <w:uiPriority w:val="10"/>
+    <w:qFormat/>
+    <w:rsid w:val="00D33349"/>
+    <w:pPr>
+      <w:spacing w:after="0" w:line="240" w:lineRule="auto"/>
+      <w:contextualSpacing/>
+    </w:pPr>
+    <w:rPr>
+      <w:rFonts w:asciiTheme="majorHAnsi" w:eastAsiaTheme="majorEastAsia" w:hAnsiTheme="majorHAnsi" w:cstheme="majorBidi"/>
+      <w:spacing w:val="-10"/>
+      <w:kern w:val="28"/>
+      <w:sz w:val="56"/>
+      <w:szCs w:val="56"/>
+    </w:rPr>
+  </w:style>
+  <w:style w:type="character" w:customStyle="1" w:styleId="TitleChar">
+    <w:name w:val="Title Char"/>
+    <w:basedOn w:val="DefaultParagraphFont"/>
+    <w:link w:val="Title"/>
+    <w:uiPriority w:val="10"/>
+    <w:rsid w:val="00D33349"/>
+    <w:rPr>
+      <w:rFonts w:asciiTheme="majorHAnsi" w:eastAsiaTheme="majorEastAsia" w:hAnsiTheme="majorHAnsi" w:cstheme="majorBidi"/>
+      <w:spacing w:val="-10"/>
+      <w:kern w:val="28"/>
+      <w:sz w:val="56"/>
+      <w:szCs w:val="56"/>
+    </w:rPr>
+  </w:style>
 </w:styles>
 </file>
 

</xml_diff>

<commit_message>
Added description of Main Menu State.
Added information describing the main menu state and its functionality.
Also added information about a confirm exit state which is used when the user presses the close button at the top of the window.
</commit_message>
<xml_diff>
--- a/Writeup.docx
+++ b/Writeup.docx
@@ -265,7 +265,7 @@
           <w:r>
             <w:fldChar w:fldCharType="separate"/>
           </w:r>
-          <w:hyperlink w:anchor="_Toc54169838" w:history="1">
+          <w:hyperlink w:anchor="_Toc58073527" w:history="1">
             <w:r>
               <w:rPr>
                 <w:rStyle w:val="Hyperlink"/>
@@ -292,7 +292,7 @@
                 <w:noProof/>
                 <w:webHidden/>
               </w:rPr>
-              <w:instrText xml:space="preserve"> PAGEREF _Toc54169838 \h </w:instrText>
+              <w:instrText xml:space="preserve"> PAGEREF _Toc58073527 \h </w:instrText>
             </w:r>
             <w:r>
               <w:rPr>
@@ -335,7 +335,7 @@
               <w:lang w:eastAsia="en-GB"/>
             </w:rPr>
           </w:pPr>
-          <w:hyperlink w:anchor="_Toc54169839" w:history="1">
+          <w:hyperlink w:anchor="_Toc58073528" w:history="1">
             <w:r>
               <w:rPr>
                 <w:rStyle w:val="Hyperlink"/>
@@ -362,7 +362,7 @@
                 <w:noProof/>
                 <w:webHidden/>
               </w:rPr>
-              <w:instrText xml:space="preserve"> PAGEREF _Toc54169839 \h </w:instrText>
+              <w:instrText xml:space="preserve"> PAGEREF _Toc58073528 \h </w:instrText>
             </w:r>
             <w:r>
               <w:rPr>
@@ -405,7 +405,7 @@
               <w:lang w:eastAsia="en-GB"/>
             </w:rPr>
           </w:pPr>
-          <w:hyperlink w:anchor="_Toc54169840" w:history="1">
+          <w:hyperlink w:anchor="_Toc58073529" w:history="1">
             <w:r>
               <w:rPr>
                 <w:rStyle w:val="Hyperlink"/>
@@ -432,7 +432,7 @@
                 <w:noProof/>
                 <w:webHidden/>
               </w:rPr>
-              <w:instrText xml:space="preserve"> PAGEREF _Toc54169840 \h </w:instrText>
+              <w:instrText xml:space="preserve"> PAGEREF _Toc58073529 \h </w:instrText>
             </w:r>
             <w:r>
               <w:rPr>
@@ -475,7 +475,7 @@
               <w:lang w:eastAsia="en-GB"/>
             </w:rPr>
           </w:pPr>
-          <w:hyperlink w:anchor="_Toc54169841" w:history="1">
+          <w:hyperlink w:anchor="_Toc58073530" w:history="1">
             <w:r>
               <w:rPr>
                 <w:rStyle w:val="Hyperlink"/>
@@ -502,7 +502,7 @@
                 <w:noProof/>
                 <w:webHidden/>
               </w:rPr>
-              <w:instrText xml:space="preserve"> PAGEREF _Toc54169841 \h </w:instrText>
+              <w:instrText xml:space="preserve"> PAGEREF _Toc58073530 \h </w:instrText>
             </w:r>
             <w:r>
               <w:rPr>
@@ -545,7 +545,7 @@
               <w:lang w:eastAsia="en-GB"/>
             </w:rPr>
           </w:pPr>
-          <w:hyperlink w:anchor="_Toc54169842" w:history="1">
+          <w:hyperlink w:anchor="_Toc58073531" w:history="1">
             <w:r>
               <w:rPr>
                 <w:rStyle w:val="Hyperlink"/>
@@ -572,7 +572,7 @@
                 <w:noProof/>
                 <w:webHidden/>
               </w:rPr>
-              <w:instrText xml:space="preserve"> PAGEREF _Toc54169842 \h </w:instrText>
+              <w:instrText xml:space="preserve"> PAGEREF _Toc58073531 \h </w:instrText>
             </w:r>
             <w:r>
               <w:rPr>
@@ -615,7 +615,7 @@
               <w:lang w:eastAsia="en-GB"/>
             </w:rPr>
           </w:pPr>
-          <w:hyperlink w:anchor="_Toc54169843" w:history="1">
+          <w:hyperlink w:anchor="_Toc58073532" w:history="1">
             <w:r>
               <w:rPr>
                 <w:rStyle w:val="Hyperlink"/>
@@ -642,7 +642,7 @@
                 <w:noProof/>
                 <w:webHidden/>
               </w:rPr>
-              <w:instrText xml:space="preserve"> PAGEREF _Toc54169843 \h </w:instrText>
+              <w:instrText xml:space="preserve"> PAGEREF _Toc58073532 \h </w:instrText>
             </w:r>
             <w:r>
               <w:rPr>
@@ -685,7 +685,7 @@
               <w:lang w:eastAsia="en-GB"/>
             </w:rPr>
           </w:pPr>
-          <w:hyperlink w:anchor="_Toc54169844" w:history="1">
+          <w:hyperlink w:anchor="_Toc58073533" w:history="1">
             <w:r>
               <w:rPr>
                 <w:rStyle w:val="Hyperlink"/>
@@ -712,7 +712,7 @@
                 <w:noProof/>
                 <w:webHidden/>
               </w:rPr>
-              <w:instrText xml:space="preserve"> PAGEREF _Toc54169844 \h </w:instrText>
+              <w:instrText xml:space="preserve"> PAGEREF _Toc58073533 \h </w:instrText>
             </w:r>
             <w:r>
               <w:rPr>
@@ -733,6 +733,76 @@
                 <w:webHidden/>
               </w:rPr>
               <w:t>6</w:t>
+            </w:r>
+            <w:r>
+              <w:rPr>
+                <w:noProof/>
+                <w:webHidden/>
+              </w:rPr>
+              <w:fldChar w:fldCharType="end"/>
+            </w:r>
+          </w:hyperlink>
+        </w:p>
+        <w:p>
+          <w:pPr>
+            <w:pStyle w:val="TOC2"/>
+            <w:tabs>
+              <w:tab w:val="right" w:leader="dot" w:pos="9016"/>
+            </w:tabs>
+            <w:rPr>
+              <w:rFonts w:eastAsiaTheme="minorEastAsia"/>
+              <w:noProof/>
+              <w:lang w:eastAsia="en-GB"/>
+            </w:rPr>
+          </w:pPr>
+          <w:hyperlink w:anchor="_Toc58073534" w:history="1">
+            <w:r>
+              <w:rPr>
+                <w:rStyle w:val="Hyperlink"/>
+                <w:noProof/>
+              </w:rPr>
+              <w:t>Prototype</w:t>
+            </w:r>
+            <w:r>
+              <w:rPr>
+                <w:noProof/>
+                <w:webHidden/>
+              </w:rPr>
+              <w:tab/>
+            </w:r>
+            <w:r>
+              <w:rPr>
+                <w:noProof/>
+                <w:webHidden/>
+              </w:rPr>
+              <w:fldChar w:fldCharType="begin"/>
+            </w:r>
+            <w:r>
+              <w:rPr>
+                <w:noProof/>
+                <w:webHidden/>
+              </w:rPr>
+              <w:instrText xml:space="preserve"> PAGEREF _Toc58073534 \h </w:instrText>
+            </w:r>
+            <w:r>
+              <w:rPr>
+                <w:noProof/>
+                <w:webHidden/>
+              </w:rPr>
+            </w:r>
+            <w:r>
+              <w:rPr>
+                <w:noProof/>
+                <w:webHidden/>
+              </w:rPr>
+              <w:fldChar w:fldCharType="separate"/>
+            </w:r>
+            <w:r>
+              <w:rPr>
+                <w:noProof/>
+                <w:webHidden/>
+              </w:rPr>
+              <w:t>11</w:t>
             </w:r>
             <w:r>
               <w:rPr>
@@ -755,7 +825,7 @@
               <w:lang w:eastAsia="en-GB"/>
             </w:rPr>
           </w:pPr>
-          <w:hyperlink w:anchor="_Toc54169845" w:history="1">
+          <w:hyperlink w:anchor="_Toc58073535" w:history="1">
             <w:r>
               <w:rPr>
                 <w:rStyle w:val="Hyperlink"/>
@@ -782,7 +852,7 @@
                 <w:noProof/>
                 <w:webHidden/>
               </w:rPr>
-              <w:instrText xml:space="preserve"> PAGEREF _Toc54169845 \h </w:instrText>
+              <w:instrText xml:space="preserve"> PAGEREF _Toc58073535 \h </w:instrText>
             </w:r>
             <w:r>
               <w:rPr>
@@ -802,7 +872,357 @@
                 <w:noProof/>
                 <w:webHidden/>
               </w:rPr>
-              <w:t>12</w:t>
+              <w:t>17</w:t>
+            </w:r>
+            <w:r>
+              <w:rPr>
+                <w:noProof/>
+                <w:webHidden/>
+              </w:rPr>
+              <w:fldChar w:fldCharType="end"/>
+            </w:r>
+          </w:hyperlink>
+        </w:p>
+        <w:p>
+          <w:pPr>
+            <w:pStyle w:val="TOC2"/>
+            <w:tabs>
+              <w:tab w:val="right" w:leader="dot" w:pos="9016"/>
+            </w:tabs>
+            <w:rPr>
+              <w:rFonts w:eastAsiaTheme="minorEastAsia"/>
+              <w:noProof/>
+              <w:lang w:eastAsia="en-GB"/>
+            </w:rPr>
+          </w:pPr>
+          <w:hyperlink w:anchor="_Toc58073536" w:history="1">
+            <w:r>
+              <w:rPr>
+                <w:rStyle w:val="Hyperlink"/>
+                <w:noProof/>
+              </w:rPr>
+              <w:t>State System</w:t>
+            </w:r>
+            <w:r>
+              <w:rPr>
+                <w:noProof/>
+                <w:webHidden/>
+              </w:rPr>
+              <w:tab/>
+            </w:r>
+            <w:r>
+              <w:rPr>
+                <w:noProof/>
+                <w:webHidden/>
+              </w:rPr>
+              <w:fldChar w:fldCharType="begin"/>
+            </w:r>
+            <w:r>
+              <w:rPr>
+                <w:noProof/>
+                <w:webHidden/>
+              </w:rPr>
+              <w:instrText xml:space="preserve"> PAGEREF _Toc58073536 \h </w:instrText>
+            </w:r>
+            <w:r>
+              <w:rPr>
+                <w:noProof/>
+                <w:webHidden/>
+              </w:rPr>
+            </w:r>
+            <w:r>
+              <w:rPr>
+                <w:noProof/>
+                <w:webHidden/>
+              </w:rPr>
+              <w:fldChar w:fldCharType="separate"/>
+            </w:r>
+            <w:r>
+              <w:rPr>
+                <w:noProof/>
+                <w:webHidden/>
+              </w:rPr>
+              <w:t>17</w:t>
+            </w:r>
+            <w:r>
+              <w:rPr>
+                <w:noProof/>
+                <w:webHidden/>
+              </w:rPr>
+              <w:fldChar w:fldCharType="end"/>
+            </w:r>
+          </w:hyperlink>
+        </w:p>
+        <w:p>
+          <w:pPr>
+            <w:pStyle w:val="TOC2"/>
+            <w:tabs>
+              <w:tab w:val="right" w:leader="dot" w:pos="9016"/>
+            </w:tabs>
+            <w:rPr>
+              <w:rFonts w:eastAsiaTheme="minorEastAsia"/>
+              <w:noProof/>
+              <w:lang w:eastAsia="en-GB"/>
+            </w:rPr>
+          </w:pPr>
+          <w:hyperlink w:anchor="_Toc58073537" w:history="1">
+            <w:r>
+              <w:rPr>
+                <w:rStyle w:val="Hyperlink"/>
+                <w:noProof/>
+              </w:rPr>
+              <w:t>TODO &lt;&lt;Add Structure of Program (Flow Charts, etc.)&gt;&gt;</w:t>
+            </w:r>
+            <w:r>
+              <w:rPr>
+                <w:noProof/>
+                <w:webHidden/>
+              </w:rPr>
+              <w:tab/>
+            </w:r>
+            <w:r>
+              <w:rPr>
+                <w:noProof/>
+                <w:webHidden/>
+              </w:rPr>
+              <w:fldChar w:fldCharType="begin"/>
+            </w:r>
+            <w:r>
+              <w:rPr>
+                <w:noProof/>
+                <w:webHidden/>
+              </w:rPr>
+              <w:instrText xml:space="preserve"> PAGEREF _Toc58073537 \h </w:instrText>
+            </w:r>
+            <w:r>
+              <w:rPr>
+                <w:noProof/>
+                <w:webHidden/>
+              </w:rPr>
+            </w:r>
+            <w:r>
+              <w:rPr>
+                <w:noProof/>
+                <w:webHidden/>
+              </w:rPr>
+              <w:fldChar w:fldCharType="separate"/>
+            </w:r>
+            <w:r>
+              <w:rPr>
+                <w:noProof/>
+                <w:webHidden/>
+              </w:rPr>
+              <w:t>17</w:t>
+            </w:r>
+            <w:r>
+              <w:rPr>
+                <w:noProof/>
+                <w:webHidden/>
+              </w:rPr>
+              <w:fldChar w:fldCharType="end"/>
+            </w:r>
+          </w:hyperlink>
+        </w:p>
+        <w:p>
+          <w:pPr>
+            <w:pStyle w:val="TOC2"/>
+            <w:tabs>
+              <w:tab w:val="right" w:leader="dot" w:pos="9016"/>
+            </w:tabs>
+            <w:rPr>
+              <w:rFonts w:eastAsiaTheme="minorEastAsia"/>
+              <w:noProof/>
+              <w:lang w:eastAsia="en-GB"/>
+            </w:rPr>
+          </w:pPr>
+          <w:hyperlink w:anchor="_Toc58073538" w:history="1">
+            <w:r>
+              <w:rPr>
+                <w:rStyle w:val="Hyperlink"/>
+                <w:noProof/>
+              </w:rPr>
+              <w:t>Graphical User Interface (GUI)</w:t>
+            </w:r>
+            <w:r>
+              <w:rPr>
+                <w:noProof/>
+                <w:webHidden/>
+              </w:rPr>
+              <w:tab/>
+            </w:r>
+            <w:r>
+              <w:rPr>
+                <w:noProof/>
+                <w:webHidden/>
+              </w:rPr>
+              <w:fldChar w:fldCharType="begin"/>
+            </w:r>
+            <w:r>
+              <w:rPr>
+                <w:noProof/>
+                <w:webHidden/>
+              </w:rPr>
+              <w:instrText xml:space="preserve"> PAGEREF _Toc58073538 \h </w:instrText>
+            </w:r>
+            <w:r>
+              <w:rPr>
+                <w:noProof/>
+                <w:webHidden/>
+              </w:rPr>
+            </w:r>
+            <w:r>
+              <w:rPr>
+                <w:noProof/>
+                <w:webHidden/>
+              </w:rPr>
+              <w:fldChar w:fldCharType="separate"/>
+            </w:r>
+            <w:r>
+              <w:rPr>
+                <w:noProof/>
+                <w:webHidden/>
+              </w:rPr>
+              <w:t>17</w:t>
+            </w:r>
+            <w:r>
+              <w:rPr>
+                <w:noProof/>
+                <w:webHidden/>
+              </w:rPr>
+              <w:fldChar w:fldCharType="end"/>
+            </w:r>
+          </w:hyperlink>
+        </w:p>
+        <w:p>
+          <w:pPr>
+            <w:pStyle w:val="TOC2"/>
+            <w:tabs>
+              <w:tab w:val="right" w:leader="dot" w:pos="9016"/>
+            </w:tabs>
+            <w:rPr>
+              <w:rFonts w:eastAsiaTheme="minorEastAsia"/>
+              <w:noProof/>
+              <w:lang w:eastAsia="en-GB"/>
+            </w:rPr>
+          </w:pPr>
+          <w:hyperlink w:anchor="_Toc58073539" w:history="1">
+            <w:r>
+              <w:rPr>
+                <w:rStyle w:val="Hyperlink"/>
+                <w:noProof/>
+              </w:rPr>
+              <w:t>Main Menu State</w:t>
+            </w:r>
+            <w:r>
+              <w:rPr>
+                <w:noProof/>
+                <w:webHidden/>
+              </w:rPr>
+              <w:tab/>
+            </w:r>
+            <w:r>
+              <w:rPr>
+                <w:noProof/>
+                <w:webHidden/>
+              </w:rPr>
+              <w:fldChar w:fldCharType="begin"/>
+            </w:r>
+            <w:r>
+              <w:rPr>
+                <w:noProof/>
+                <w:webHidden/>
+              </w:rPr>
+              <w:instrText xml:space="preserve"> PAGEREF _Toc58073539 \h </w:instrText>
+            </w:r>
+            <w:r>
+              <w:rPr>
+                <w:noProof/>
+                <w:webHidden/>
+              </w:rPr>
+            </w:r>
+            <w:r>
+              <w:rPr>
+                <w:noProof/>
+                <w:webHidden/>
+              </w:rPr>
+              <w:fldChar w:fldCharType="separate"/>
+            </w:r>
+            <w:r>
+              <w:rPr>
+                <w:noProof/>
+                <w:webHidden/>
+              </w:rPr>
+              <w:t>18</w:t>
+            </w:r>
+            <w:r>
+              <w:rPr>
+                <w:noProof/>
+                <w:webHidden/>
+              </w:rPr>
+              <w:fldChar w:fldCharType="end"/>
+            </w:r>
+          </w:hyperlink>
+        </w:p>
+        <w:p>
+          <w:pPr>
+            <w:pStyle w:val="TOC2"/>
+            <w:tabs>
+              <w:tab w:val="right" w:leader="dot" w:pos="9016"/>
+            </w:tabs>
+            <w:rPr>
+              <w:rFonts w:eastAsiaTheme="minorEastAsia"/>
+              <w:noProof/>
+              <w:lang w:eastAsia="en-GB"/>
+            </w:rPr>
+          </w:pPr>
+          <w:hyperlink w:anchor="_Toc58073540" w:history="1">
+            <w:r>
+              <w:rPr>
+                <w:rStyle w:val="Hyperlink"/>
+                <w:noProof/>
+              </w:rPr>
+              <w:t>Confirm Exit State</w:t>
+            </w:r>
+            <w:r>
+              <w:rPr>
+                <w:noProof/>
+                <w:webHidden/>
+              </w:rPr>
+              <w:tab/>
+            </w:r>
+            <w:r>
+              <w:rPr>
+                <w:noProof/>
+                <w:webHidden/>
+              </w:rPr>
+              <w:fldChar w:fldCharType="begin"/>
+            </w:r>
+            <w:r>
+              <w:rPr>
+                <w:noProof/>
+                <w:webHidden/>
+              </w:rPr>
+              <w:instrText xml:space="preserve"> PAGEREF _Toc58073540 \h </w:instrText>
+            </w:r>
+            <w:r>
+              <w:rPr>
+                <w:noProof/>
+                <w:webHidden/>
+              </w:rPr>
+            </w:r>
+            <w:r>
+              <w:rPr>
+                <w:noProof/>
+                <w:webHidden/>
+              </w:rPr>
+              <w:fldChar w:fldCharType="separate"/>
+            </w:r>
+            <w:r>
+              <w:rPr>
+                <w:noProof/>
+                <w:webHidden/>
+              </w:rPr>
+              <w:t>19</w:t>
             </w:r>
             <w:r>
               <w:rPr>
@@ -825,7 +1245,7 @@
               <w:lang w:eastAsia="en-GB"/>
             </w:rPr>
           </w:pPr>
-          <w:hyperlink w:anchor="_Toc54169846" w:history="1">
+          <w:hyperlink w:anchor="_Toc58073541" w:history="1">
             <w:r>
               <w:rPr>
                 <w:rStyle w:val="Hyperlink"/>
@@ -852,7 +1272,7 @@
                 <w:noProof/>
                 <w:webHidden/>
               </w:rPr>
-              <w:instrText xml:space="preserve"> PAGEREF _Toc54169846 \h </w:instrText>
+              <w:instrText xml:space="preserve"> PAGEREF _Toc58073541 \h </w:instrText>
             </w:r>
             <w:r>
               <w:rPr>
@@ -872,7 +1292,7 @@
                 <w:noProof/>
                 <w:webHidden/>
               </w:rPr>
-              <w:t>13</w:t>
+              <w:t>20</w:t>
             </w:r>
             <w:r>
               <w:rPr>
@@ -895,7 +1315,7 @@
               <w:lang w:eastAsia="en-GB"/>
             </w:rPr>
           </w:pPr>
-          <w:hyperlink w:anchor="_Toc54169847" w:history="1">
+          <w:hyperlink w:anchor="_Toc58073542" w:history="1">
             <w:r>
               <w:rPr>
                 <w:rStyle w:val="Hyperlink"/>
@@ -922,7 +1342,7 @@
                 <w:noProof/>
                 <w:webHidden/>
               </w:rPr>
-              <w:instrText xml:space="preserve"> PAGEREF _Toc54169847 \h </w:instrText>
+              <w:instrText xml:space="preserve"> PAGEREF _Toc58073542 \h </w:instrText>
             </w:r>
             <w:r>
               <w:rPr>
@@ -942,7 +1362,7 @@
                 <w:noProof/>
                 <w:webHidden/>
               </w:rPr>
-              <w:t>14</w:t>
+              <w:t>21</w:t>
             </w:r>
             <w:r>
               <w:rPr>
@@ -965,7 +1385,7 @@
               <w:lang w:eastAsia="en-GB"/>
             </w:rPr>
           </w:pPr>
-          <w:hyperlink w:anchor="_Toc54169848" w:history="1">
+          <w:hyperlink w:anchor="_Toc58073543" w:history="1">
             <w:r>
               <w:rPr>
                 <w:rStyle w:val="Hyperlink"/>
@@ -992,7 +1412,7 @@
                 <w:noProof/>
                 <w:webHidden/>
               </w:rPr>
-              <w:instrText xml:space="preserve"> PAGEREF _Toc54169848 \h </w:instrText>
+              <w:instrText xml:space="preserve"> PAGEREF _Toc58073543 \h </w:instrText>
             </w:r>
             <w:r>
               <w:rPr>
@@ -1012,7 +1432,7 @@
                 <w:noProof/>
                 <w:webHidden/>
               </w:rPr>
-              <w:t>15</w:t>
+              <w:t>22</w:t>
             </w:r>
             <w:r>
               <w:rPr>
@@ -1049,7 +1469,7 @@
           <w:szCs w:val="40"/>
         </w:rPr>
       </w:pPr>
-      <w:bookmarkStart w:id="0" w:name="_Toc54169838"/>
+      <w:bookmarkStart w:id="0" w:name="_Toc58073527"/>
       <w:r>
         <w:rPr>
           <w:sz w:val="40"/>
@@ -1064,7 +1484,7 @@
       <w:pPr>
         <w:pStyle w:val="Heading2"/>
       </w:pPr>
-      <w:bookmarkStart w:id="1" w:name="_Toc54169839"/>
+      <w:bookmarkStart w:id="1" w:name="_Toc58073528"/>
       <w:r>
         <w:t>Introduction</w:t>
       </w:r>
@@ -1244,7 +1664,7 @@
       <w:pPr>
         <w:pStyle w:val="Heading2"/>
       </w:pPr>
-      <w:bookmarkStart w:id="2" w:name="_Toc54169840"/>
+      <w:bookmarkStart w:id="2" w:name="_Toc58073529"/>
       <w:r>
         <w:t>End User</w:t>
       </w:r>
@@ -1337,7 +1757,7 @@
       <w:pPr>
         <w:pStyle w:val="Heading2"/>
       </w:pPr>
-      <w:bookmarkStart w:id="3" w:name="_Toc54169841"/>
+      <w:bookmarkStart w:id="3" w:name="_Toc58073530"/>
       <w:r>
         <w:t>Questionnaire</w:t>
       </w:r>
@@ -2220,7 +2640,7 @@
       <w:pPr>
         <w:pStyle w:val="Heading2"/>
       </w:pPr>
-      <w:bookmarkStart w:id="4" w:name="_Toc54169842"/>
+      <w:bookmarkStart w:id="4" w:name="_Toc58073531"/>
       <w:r>
         <w:t>Proposed Idea</w:t>
       </w:r>
@@ -2238,7 +2658,7 @@
       <w:pPr>
         <w:pStyle w:val="Heading2"/>
       </w:pPr>
-      <w:bookmarkStart w:id="5" w:name="_Toc54169843"/>
+      <w:bookmarkStart w:id="5" w:name="_Toc58073532"/>
       <w:r>
         <w:t>Identification of Programming Language</w:t>
       </w:r>
@@ -2520,7 +2940,7 @@
       <w:pPr>
         <w:pStyle w:val="Heading2"/>
       </w:pPr>
-      <w:bookmarkStart w:id="6" w:name="_Toc54169844"/>
+      <w:bookmarkStart w:id="6" w:name="_Toc58073533"/>
       <w:r>
         <w:t>Numbered Objectives</w:t>
       </w:r>
@@ -6556,9 +6976,11 @@
       <w:pPr>
         <w:pStyle w:val="Heading2"/>
       </w:pPr>
+      <w:bookmarkStart w:id="7" w:name="_Toc58073534"/>
       <w:r>
         <w:t>Prototype</w:t>
       </w:r>
+      <w:bookmarkEnd w:id="7"/>
     </w:p>
     <w:p>
       <w:r>
@@ -6589,8 +7011,8 @@
         <w:t xml:space="preserve"> I will almost definitely be using a similar state system in the final project with some revisions to fix a few problems I had with it.</w:t>
       </w:r>
     </w:p>
-    <w:bookmarkStart w:id="7" w:name="_MON_1665389299"/>
-    <w:bookmarkEnd w:id="7"/>
+    <w:bookmarkStart w:id="8" w:name="_MON_1665389299"/>
+    <w:bookmarkEnd w:id="8"/>
     <w:p>
       <w:r>
         <w:object w:dxaOrig="9026" w:dyaOrig="2850" w14:anchorId="5941988C">
@@ -6613,10 +7035,10 @@
             <v:path o:extrusionok="f" gradientshapeok="t" o:connecttype="rect"/>
             <o:lock v:ext="edit" aspectratio="t"/>
           </v:shapetype>
-          <v:shape id="_x0000_i1025" type="#_x0000_t75" style="width:451.5pt;height:142.5pt" o:ole="">
+          <v:shape id="_x0000_i1130" type="#_x0000_t75" style="width:451.5pt;height:142.5pt" o:ole="">
             <v:imagedata r:id="rId9" o:title=""/>
           </v:shape>
-          <o:OLEObject Type="Embed" ProgID="Word.OpenDocumentText.12" ShapeID="_x0000_i1025" DrawAspect="Content" ObjectID="_1668244068" r:id="rId10"/>
+          <o:OLEObject Type="Embed" ProgID="Word.OpenDocumentText.12" ShapeID="_x0000_i1130" DrawAspect="Content" ObjectID="_1668686562" r:id="rId10"/>
         </w:object>
       </w:r>
     </w:p>
@@ -6652,15 +7074,15 @@
         <w:t xml:space="preserve"> to change what happens depending on what is currently the top state.</w:t>
       </w:r>
     </w:p>
-    <w:bookmarkStart w:id="8" w:name="_MON_1665390123"/>
-    <w:bookmarkEnd w:id="8"/>
+    <w:bookmarkStart w:id="9" w:name="_MON_1665390123"/>
+    <w:bookmarkEnd w:id="9"/>
     <w:p>
       <w:r>
         <w:object w:dxaOrig="9026" w:dyaOrig="10341" w14:anchorId="64018191">
-          <v:shape id="_x0000_i1026" type="#_x0000_t75" style="width:451.5pt;height:516.5pt" o:ole="">
+          <v:shape id="_x0000_i1123" type="#_x0000_t75" style="width:451.5pt;height:516.75pt" o:ole="">
             <v:imagedata r:id="rId11" o:title=""/>
           </v:shape>
-          <o:OLEObject Type="Embed" ProgID="Word.OpenDocumentText.12" ShapeID="_x0000_i1026" DrawAspect="Content" ObjectID="_1668244069" r:id="rId12"/>
+          <o:OLEObject Type="Embed" ProgID="Word.OpenDocumentText.12" ShapeID="_x0000_i1123" DrawAspect="Content" ObjectID="_1668686563" r:id="rId12"/>
         </w:object>
       </w:r>
     </w:p>
@@ -6684,15 +7106,15 @@
         <w:t>and is only able to interface with it through its constructors and three methods: Feed Forward, Train and Serialize.</w:t>
       </w:r>
     </w:p>
-    <w:bookmarkStart w:id="9" w:name="_MON_1665390494"/>
-    <w:bookmarkEnd w:id="9"/>
+    <w:bookmarkStart w:id="10" w:name="_MON_1665390494"/>
+    <w:bookmarkEnd w:id="10"/>
     <w:p>
       <w:r>
         <w:object w:dxaOrig="9026" w:dyaOrig="2850" w14:anchorId="4EC1A061">
-          <v:shape id="_x0000_i1027" type="#_x0000_t75" style="width:451.5pt;height:142.5pt" o:ole="">
+          <v:shape id="_x0000_i1124" type="#_x0000_t75" style="width:451.5pt;height:142.5pt" o:ole="">
             <v:imagedata r:id="rId13" o:title=""/>
           </v:shape>
-          <o:OLEObject Type="Embed" ProgID="Word.OpenDocumentText.12" ShapeID="_x0000_i1027" DrawAspect="Content" ObjectID="_1668244070" r:id="rId14"/>
+          <o:OLEObject Type="Embed" ProgID="Word.OpenDocumentText.12" ShapeID="_x0000_i1124" DrawAspect="Content" ObjectID="_1668686564" r:id="rId14"/>
         </w:object>
       </w:r>
     </w:p>
@@ -6709,14 +7131,14 @@
       <w:r>
         <w:t xml:space="preserve"> The ‘Eigen’ keywords used here are to do with the Matrix library I am using for this prototype which allows easy Matrix-Math to be performed such as demonstrated with the line </w:t>
       </w:r>
-      <w:bookmarkStart w:id="10" w:name="_MON_1665390696"/>
-      <w:bookmarkEnd w:id="10"/>
+      <w:bookmarkStart w:id="11" w:name="_MON_1665390696"/>
+      <w:bookmarkEnd w:id="11"/>
       <w:r>
         <w:object w:dxaOrig="9026" w:dyaOrig="285" w14:anchorId="1E9A4F78">
-          <v:shape id="_x0000_i1028" type="#_x0000_t75" style="width:249pt;height:14.5pt" o:ole="">
+          <v:shape id="_x0000_i1125" type="#_x0000_t75" style="width:249pt;height:14.25pt" o:ole="">
             <v:imagedata r:id="rId15" o:title="" cropright="29393f"/>
           </v:shape>
-          <o:OLEObject Type="Embed" ProgID="Word.OpenDocumentText.12" ShapeID="_x0000_i1028" DrawAspect="Content" ObjectID="_1668244071" r:id="rId16"/>
+          <o:OLEObject Type="Embed" ProgID="Word.OpenDocumentText.12" ShapeID="_x0000_i1125" DrawAspect="Content" ObjectID="_1668686565" r:id="rId16"/>
         </w:object>
       </w:r>
       <w:r>
@@ -6734,15 +7156,15 @@
         <w:t>library.</w:t>
       </w:r>
     </w:p>
-    <w:bookmarkStart w:id="11" w:name="_MON_1665390872"/>
-    <w:bookmarkEnd w:id="11"/>
+    <w:bookmarkStart w:id="12" w:name="_MON_1665390872"/>
+    <w:bookmarkEnd w:id="12"/>
     <w:p>
       <w:r>
         <w:object w:dxaOrig="9026" w:dyaOrig="7695" w14:anchorId="3D434F4C">
-          <v:shape id="_x0000_i1029" type="#_x0000_t75" style="width:454.5pt;height:419.5pt" o:ole="">
+          <v:shape id="_x0000_i1126" type="#_x0000_t75" style="width:454.5pt;height:419.25pt" o:ole="">
             <v:imagedata r:id="rId17" o:title="" cropright="5008f"/>
           </v:shape>
-          <o:OLEObject Type="Embed" ProgID="Word.OpenDocumentText.12" ShapeID="_x0000_i1029" DrawAspect="Content" ObjectID="_1668244072" r:id="rId18"/>
+          <o:OLEObject Type="Embed" ProgID="Word.OpenDocumentText.12" ShapeID="_x0000_i1126" DrawAspect="Content" ObjectID="_1668686566" r:id="rId18"/>
         </w:object>
       </w:r>
     </w:p>
@@ -6977,7 +7399,7 @@
           <w:szCs w:val="40"/>
         </w:rPr>
       </w:pPr>
-      <w:bookmarkStart w:id="12" w:name="_Toc54169845"/>
+      <w:bookmarkStart w:id="13" w:name="_Toc58073535"/>
       <w:r>
         <w:rPr>
           <w:sz w:val="40"/>
@@ -6993,60 +7415,36 @@
         </w:rPr>
         <w:t>Design</w:t>
       </w:r>
-      <w:bookmarkEnd w:id="12"/>
+      <w:bookmarkEnd w:id="13"/>
     </w:p>
     <w:p>
       <w:pPr>
         <w:pStyle w:val="Heading2"/>
       </w:pPr>
+      <w:bookmarkStart w:id="14" w:name="_Toc58073536"/>
       <w:r>
         <w:t>State System</w:t>
       </w:r>
+      <w:bookmarkEnd w:id="14"/>
     </w:p>
     <w:p>
       <w:r>
-        <w:t>The way that my program is going to work is through a state system. This state system will allow for different states to be created and used to allow my program to be broken down into easy to manage sections.</w:t>
-      </w:r>
-      <w:r>
-        <w:t xml:space="preserve"> I will be using polymorphism to easily render objects to the scene without having to know the exact state that is being used at that time.</w:t>
-      </w:r>
-    </w:p>
-    <w:p>
-      <w:r>
-        <w:t>These states will be contained within a st</w:t>
-      </w:r>
-      <w:r>
-        <w:t>ack somewhere in my program. The reason I chose a stack data type for this was that, whenever I want to move the user from one state to another, I can simply push a new state onto the top of the stack. Then when the program loop repeats, the topmost state can be used as the currently active one and its methods called</w:t>
-      </w:r>
-      <w:r>
-        <w:t xml:space="preserve"> – which is where polymorphism is especially useful</w:t>
-      </w:r>
-      <w:r>
-        <w:t>.</w:t>
-      </w:r>
-    </w:p>
-    <w:p>
-      <w:r>
-        <w:t>Another</w:t>
-      </w:r>
-      <w:r>
-        <w:t xml:space="preserve"> benefit of using a stack as this data type is that old states are not removed when new states are added. Instead of overwriting an “active state” object, it is simply kept in the stack. Whenever a state finishes its task, or the exit button is pressed by the user, the state can pop itself off the stack and the previous state is revealed. This state now becomes the active state and is used by the program.</w:t>
-      </w:r>
-      <w:r>
-        <w:t xml:space="preserve"> This allows for an easy way to determine whether the program should close or not, as the “main menu” state will always be on the stack and the program only exiting if the user presses the exit button on this main menu state, we can test whether the stack is empty and if it is we can determine that the user has pressed the exit button and the program should end.</w:t>
-      </w:r>
-    </w:p>
-    <w:p>
-      <w:pPr>
-        <w:pStyle w:val="Heading2"/>
-      </w:pPr>
-      <w:r>
-        <w:t>Graphical User Interface (GUI)</w:t>
-      </w:r>
-    </w:p>
-    <w:p>
-      <w:r>
-        <w:t>I would like to be able to use the already existing menu system, that I created for the prototype, and move it to a Graphical User Interface</w:t>
+        <w:t>The way that my program is going to work is through a state system</w:t>
+      </w:r>
+      <w:r>
+        <w:t xml:space="preserve"> </w:t>
+      </w:r>
+      <w:r>
+        <w:t>(</w:t>
+      </w:r>
+      <w:r>
+        <w:t xml:space="preserve">which </w:t>
+      </w:r>
+      <w:r>
+        <w:t>can</w:t>
+      </w:r>
+      <w:r>
+        <w:t xml:space="preserve"> be understood as a Finite State Machine</w:t>
       </w:r>
       <w:r>
         <w:rPr>
@@ -7055,7 +7453,64 @@
         <w:footnoteReference w:id="15"/>
       </w:r>
       <w:r>
-        <w:t xml:space="preserve"> using the SFML</w:t>
+        <w:t>)</w:t>
+      </w:r>
+      <w:r>
+        <w:t>. This state system will allow for different states to be created and used to allow my program to be broken down into easy to manage sections.</w:t>
+      </w:r>
+      <w:r>
+        <w:t xml:space="preserve"> I will be using polymorphism to easily render objects to the scene without having to know the exact state that is being used at that time.</w:t>
+      </w:r>
+    </w:p>
+    <w:p>
+      <w:r>
+        <w:t>These states will be contained within a st</w:t>
+      </w:r>
+      <w:r>
+        <w:t>ack somewhere in my program. The reason I chose a stack data type for this was that, whenever I want to move the user from one state to another, I can simply push a new state onto the top of the stack. Then when the program loop repeats, the topmost state can be used as the currently active one and its methods called</w:t>
+      </w:r>
+      <w:r>
+        <w:t xml:space="preserve"> – which is where polymorphism is especially useful</w:t>
+      </w:r>
+      <w:r>
+        <w:t>.</w:t>
+      </w:r>
+    </w:p>
+    <w:p>
+      <w:r>
+        <w:t>Another</w:t>
+      </w:r>
+      <w:r>
+        <w:t xml:space="preserve"> benefit of using a stack as this data type is that old states are not removed when new states are added. Instead of overwriting an “active state” object, it is simply kept in the stack. Whenever a state finishes its task, or the exit button is pressed by the user, the state can pop itself off the stack and the previous state is revealed. This state now becomes the active state and is used by the program.</w:t>
+      </w:r>
+      <w:r>
+        <w:t xml:space="preserve"> This allows for an easy way to determine whether the program should close or not, as the “main menu” state will always be on the stack and the program only exiting if the user presses the exit button on this main menu state, we can test whether the stack is empty and if it is we can determine that the user has pressed the exit button and the program should end.</w:t>
+      </w:r>
+    </w:p>
+    <w:p>
+      <w:pPr>
+        <w:pStyle w:val="Heading2"/>
+      </w:pPr>
+      <w:bookmarkStart w:id="15" w:name="_Toc58073537"/>
+      <w:r>
+        <w:t>TODO &lt;&lt;Add Structure of Program (Flow Charts, etc.)&gt;&gt;</w:t>
+      </w:r>
+      <w:bookmarkEnd w:id="15"/>
+    </w:p>
+    <w:p/>
+    <w:p>
+      <w:pPr>
+        <w:pStyle w:val="Heading2"/>
+      </w:pPr>
+      <w:bookmarkStart w:id="16" w:name="_Toc58073538"/>
+      <w:r>
+        <w:t>Graphical User Interface (GUI)</w:t>
+      </w:r>
+      <w:bookmarkEnd w:id="16"/>
+    </w:p>
+    <w:p>
+      <w:r>
+        <w:t>I would like to be able to use the already existing menu system, that I created for the prototype, and move it to a Graphical User Interface</w:t>
       </w:r>
       <w:r>
         <w:rPr>
@@ -7064,27 +7519,72 @@
         <w:footnoteReference w:id="16"/>
       </w:r>
       <w:r>
+        <w:t xml:space="preserve"> using the SFML</w:t>
+      </w:r>
+      <w:r>
+        <w:rPr>
+          <w:rStyle w:val="FootnoteReference"/>
+        </w:rPr>
+        <w:footnoteReference w:id="17"/>
+      </w:r>
+      <w:r>
         <w:t xml:space="preserve"> library for C++.</w:t>
       </w:r>
       <w:r>
         <w:t xml:space="preserve"> With SFML I can create a render window and draw primitives to that window such as a rectangle or circle. Using the data that SFML collects such as mouse position, I can add functionality to these shapes to make objects such as a button or a text box.</w:t>
       </w:r>
     </w:p>
-    <w:bookmarkStart w:id="13" w:name="_MON_1668242071"/>
-    <w:bookmarkEnd w:id="13"/>
+    <w:bookmarkStart w:id="17" w:name="_Hlk58072251"/>
+    <w:bookmarkStart w:id="18" w:name="_MON_1668242071"/>
+    <w:bookmarkEnd w:id="18"/>
     <w:p>
+      <w:pPr>
+        <w:keepNext/>
+      </w:pPr>
       <w:r>
         <w:object w:dxaOrig="9070" w:dyaOrig="5102" w14:anchorId="003EC2D9">
-          <v:shape id="_x0000_i1050" type="#_x0000_t75" style="width:453.5pt;height:255pt" o:ole="">
+          <v:shape id="_x0000_i1133" type="#_x0000_t75" style="width:453.75pt;height:255pt" o:ole="">
             <v:imagedata r:id="rId22" o:title=""/>
           </v:shape>
-          <o:OLEObject Type="Embed" ProgID="Word.Document.12" ShapeID="_x0000_i1050" DrawAspect="Content" ObjectID="_1668244073" r:id="rId23">
+          <o:OLEObject Type="Embed" ProgID="Word.Document.12" ShapeID="_x0000_i1133" DrawAspect="Content" ObjectID="_1668686567" r:id="rId23">
             <o:FieldCodes>\s</o:FieldCodes>
           </o:OLEObject>
         </w:object>
       </w:r>
+      <w:bookmarkEnd w:id="17"/>
     </w:p>
     <w:p>
+      <w:pPr>
+        <w:pStyle w:val="Caption"/>
+      </w:pPr>
+      <w:bookmarkStart w:id="19" w:name="_Ref58073121"/>
+      <w:r>
+        <w:t xml:space="preserve">Figure </w:t>
+      </w:r>
+      <w:r>
+        <w:fldChar w:fldCharType="begin"/>
+      </w:r>
+      <w:r>
+        <w:instrText xml:space="preserve"> SEQ Figure \* ARABIC </w:instrText>
+      </w:r>
+      <w:r>
+        <w:fldChar w:fldCharType="separate"/>
+      </w:r>
+      <w:r>
+        <w:rPr>
+          <w:noProof/>
+        </w:rPr>
+        <w:t>1</w:t>
+      </w:r>
+      <w:r>
+        <w:fldChar w:fldCharType="end"/>
+      </w:r>
+      <w:bookmarkEnd w:id="19"/>
+      <w:r>
+        <w:t xml:space="preserve"> - Design for GUI</w:t>
+      </w:r>
+    </w:p>
+    <w:p>
       <w:r>
         <w:t>This minimalistic design is what I would like my GUI to look like when it is completed. Each of the purple boxes are buttons which, when clicked, take the user to another page of similar design with different ways of interacting.</w:t>
       </w:r>
@@ -7096,6 +7596,213 @@
       </w:r>
       <w:r>
         <w:t xml:space="preserve"> that will be present in my program along with the ways of interacting and desired outcome of this.</w:t>
+      </w:r>
+    </w:p>
+    <w:p>
+      <w:pPr>
+        <w:pStyle w:val="Heading2"/>
+      </w:pPr>
+      <w:bookmarkStart w:id="20" w:name="_Toc58073539"/>
+      <w:r>
+        <w:t>Main Menu State</w:t>
+      </w:r>
+      <w:bookmarkEnd w:id="20"/>
+    </w:p>
+    <w:p>
+      <w:r>
+        <w:t>The main menu state will be the first state that is pushed onto the stack state and because of this, the first state that will be viewed and interacted with by the user. An easy to understand design must be used to allow the user to easily navigate the program</w:t>
+      </w:r>
+      <w:r>
+        <w:rPr>
+          <w:rStyle w:val="FootnoteReference"/>
+        </w:rPr>
+        <w:footnoteReference w:id="18"/>
+      </w:r>
+      <w:r>
+        <w:t xml:space="preserve"> without getting lost within it. </w:t>
+      </w:r>
+      <w:r>
+        <w:t>To keep the program simple, I will not be adding many extravagant details such as images or animations as these will take up a lot of time which could be spent on other more important features.</w:t>
+      </w:r>
+    </w:p>
+    <w:p>
+      <w:r>
+        <w:t>Buttons will be needed to allow the user to navigate to other states which includes “Play State”, “Accounts State” and “Leader</w:t>
+      </w:r>
+      <w:r>
+        <w:t xml:space="preserve"> </w:t>
+      </w:r>
+      <w:r>
+        <w:t>board State”</w:t>
+      </w:r>
+      <w:r>
+        <w:t>. When clicking on any of these buttons, the main menu state will detect this and push a new state, corresponding to what button was pressed, on to the state stack. This will cause the program to now use the new state allowing the user to move between states.</w:t>
+      </w:r>
+    </w:p>
+    <w:p>
+      <w:r>
+        <w:fldChar w:fldCharType="begin"/>
+      </w:r>
+      <w:r>
+        <w:instrText xml:space="preserve"> REF _Ref58073121 \h </w:instrText>
+      </w:r>
+      <w:r>
+        <w:fldChar w:fldCharType="separate"/>
+      </w:r>
+      <w:r>
+        <w:t xml:space="preserve">Figure </w:t>
+      </w:r>
+      <w:r>
+        <w:rPr>
+          <w:noProof/>
+        </w:rPr>
+        <w:t>1</w:t>
+      </w:r>
+      <w:r>
+        <w:fldChar w:fldCharType="end"/>
+      </w:r>
+      <w:r>
+        <w:t xml:space="preserve"> already shows the design of what I would like the Main Menu State to look like. The buttons will be clicked, and the user transported to another state like this one but with different functionality.</w:t>
+      </w:r>
+      <w:r>
+        <w:br w:type="page"/>
+      </w:r>
+    </w:p>
+    <w:p>
+      <w:pPr>
+        <w:pStyle w:val="Heading2"/>
+      </w:pPr>
+      <w:bookmarkStart w:id="21" w:name="_Toc58073540"/>
+      <w:r>
+        <w:lastRenderedPageBreak/>
+        <w:t>Confirm Exit State</w:t>
+      </w:r>
+      <w:bookmarkEnd w:id="21"/>
+    </w:p>
+    <w:p>
+      <w:r>
+        <w:t xml:space="preserve">I would prefer to only allow the user to be able to exit the program using </w:t>
+      </w:r>
+      <w:r>
+        <w:t>the</w:t>
+      </w:r>
+      <w:r>
+        <w:t xml:space="preserve"> button </w:t>
+      </w:r>
+      <w:r>
+        <w:t xml:space="preserve">found on the main menu state shown in </w:t>
+      </w:r>
+      <w:r>
+        <w:fldChar w:fldCharType="begin"/>
+      </w:r>
+      <w:r>
+        <w:instrText xml:space="preserve"> REF _Ref58073121 \h </w:instrText>
+      </w:r>
+      <w:r>
+        <w:fldChar w:fldCharType="separate"/>
+      </w:r>
+      <w:r>
+        <w:t xml:space="preserve">Figure </w:t>
+      </w:r>
+      <w:r>
+        <w:rPr>
+          <w:noProof/>
+        </w:rPr>
+        <w:t>1</w:t>
+      </w:r>
+      <w:r>
+        <w:fldChar w:fldCharType="end"/>
+      </w:r>
+      <w:r>
+        <w:t xml:space="preserve"> </w:t>
+      </w:r>
+      <w:r>
+        <w:t>because using the “x” at the top of the window can cause data to be lost if it is pressed in a case where the program is manipulating data.</w:t>
+      </w:r>
+    </w:p>
+    <w:p>
+      <w:r>
+        <w:t>One solution to this would be to disable the “x” button and only allow the user to stop running the application through the main menu state exit button. A big problem with this solution is that the user may get confused as to why they cannot quit the program by pressing the button if they happened to miss seeing the button when they first opened the program.</w:t>
+      </w:r>
+    </w:p>
+    <w:p>
+      <w:r>
+        <w:t>Another better solution would be to allow the user to press the “x” button, but have the program detect this and push a new state onto the state stack which allows the user to confirm whether to leave the program or continue what they were doing, at the same time warning them that data may be lost if they are currently doing something. During this state, the program could also delay closing the window to save any currently in use data so that as little important data is lost as possible.</w:t>
+      </w:r>
+    </w:p>
+    <w:p/>
+    <w:bookmarkStart w:id="22" w:name="_MON_1668685992"/>
+    <w:bookmarkEnd w:id="22"/>
+    <w:p>
+      <w:pPr>
+        <w:keepNext/>
+      </w:pPr>
+      <w:r>
+        <w:object w:dxaOrig="9070" w:dyaOrig="5102" w14:anchorId="0D0B2F75">
+          <v:shape id="_x0000_i1161" type="#_x0000_t75" style="width:453.75pt;height:255pt" o:ole="">
+            <v:imagedata r:id="rId24" o:title=""/>
+          </v:shape>
+          <o:OLEObject Type="Embed" ProgID="Word.Document.12" ShapeID="_x0000_i1161" DrawAspect="Content" ObjectID="_1668686568" r:id="rId25">
+            <o:FieldCodes>\s</o:FieldCodes>
+          </o:OLEObject>
+        </w:object>
+      </w:r>
+    </w:p>
+    <w:p>
+      <w:pPr>
+        <w:pStyle w:val="Caption"/>
+      </w:pPr>
+      <w:bookmarkStart w:id="23" w:name="_Ref58073414"/>
+      <w:r>
+        <w:t xml:space="preserve">Figure </w:t>
+      </w:r>
+      <w:r>
+        <w:fldChar w:fldCharType="begin"/>
+      </w:r>
+      <w:r>
+        <w:instrText xml:space="preserve"> SEQ Figure \* ARABIC </w:instrText>
+      </w:r>
+      <w:r>
+        <w:fldChar w:fldCharType="separate"/>
+      </w:r>
+      <w:r>
+        <w:rPr>
+          <w:noProof/>
+        </w:rPr>
+        <w:t>2</w:t>
+      </w:r>
+      <w:r>
+        <w:fldChar w:fldCharType="end"/>
+      </w:r>
+      <w:bookmarkEnd w:id="23"/>
+      <w:r>
+        <w:t xml:space="preserve"> - Confirm Exit State</w:t>
+      </w:r>
+    </w:p>
+    <w:p>
+      <w:r>
+        <w:fldChar w:fldCharType="begin"/>
+      </w:r>
+      <w:r>
+        <w:instrText xml:space="preserve"> REF _Ref58073414 \h </w:instrText>
+      </w:r>
+      <w:r>
+        <w:fldChar w:fldCharType="separate"/>
+      </w:r>
+      <w:r>
+        <w:t xml:space="preserve">Figure </w:t>
+      </w:r>
+      <w:r>
+        <w:rPr>
+          <w:noProof/>
+        </w:rPr>
+        <w:t>2</w:t>
+      </w:r>
+      <w:r>
+        <w:fldChar w:fldCharType="end"/>
+      </w:r>
+      <w:r>
+        <w:t xml:space="preserve"> shows the design for the state that should be displayed whenever the user presses the “x” button at the top of the window. This state will ask the user to confirm whether to leave the program or go back to what they were doing. If “Exit Program” is pressed, then all states should be popped of the state stack and the program will exit. If “Cancel” is pressed, this state should pop itself off the state stack revealing the previous state that was in use allowing the user to continue what they were just doing. </w:t>
       </w:r>
     </w:p>
     <w:p>
@@ -7111,7 +7818,7 @@
           <w:szCs w:val="40"/>
         </w:rPr>
       </w:pPr>
-      <w:bookmarkStart w:id="14" w:name="_Toc54169846"/>
+      <w:bookmarkStart w:id="24" w:name="_Toc58073541"/>
       <w:r>
         <w:rPr>
           <w:sz w:val="40"/>
@@ -7120,7 +7827,7 @@
         <w:lastRenderedPageBreak/>
         <w:t>Technical Solution</w:t>
       </w:r>
-      <w:bookmarkEnd w:id="14"/>
+      <w:bookmarkEnd w:id="24"/>
     </w:p>
     <w:p>
       <w:pPr>
@@ -7147,7 +7854,7 @@
           <w:szCs w:val="40"/>
         </w:rPr>
       </w:pPr>
-      <w:bookmarkStart w:id="15" w:name="_Toc54169847"/>
+      <w:bookmarkStart w:id="25" w:name="_Toc58073542"/>
       <w:r>
         <w:rPr>
           <w:sz w:val="40"/>
@@ -7156,7 +7863,7 @@
         <w:lastRenderedPageBreak/>
         <w:t>Testing</w:t>
       </w:r>
-      <w:bookmarkEnd w:id="15"/>
+      <w:bookmarkEnd w:id="25"/>
     </w:p>
     <w:p>
       <w:pPr>
@@ -7183,7 +7890,7 @@
           <w:szCs w:val="40"/>
         </w:rPr>
       </w:pPr>
-      <w:bookmarkStart w:id="16" w:name="_Toc54169848"/>
+      <w:bookmarkStart w:id="26" w:name="_Toc58073543"/>
       <w:r>
         <w:rPr>
           <w:sz w:val="40"/>
@@ -7192,10 +7899,10 @@
         <w:lastRenderedPageBreak/>
         <w:t>Evaluation</w:t>
       </w:r>
-      <w:bookmarkEnd w:id="16"/>
+      <w:bookmarkEnd w:id="26"/>
     </w:p>
     <w:sectPr>
-      <w:footerReference w:type="default" r:id="rId24"/>
+      <w:footerReference w:type="default" r:id="rId26"/>
       <w:pgSz w:w="11906" w:h="16838"/>
       <w:pgMar w:top="1440" w:right="1440" w:bottom="1440" w:left="1440" w:header="708" w:footer="708" w:gutter="0"/>
       <w:cols w:space="708"/>
@@ -7703,7 +8410,7 @@
           <w:rPr>
             <w:rStyle w:val="Hyperlink"/>
           </w:rPr>
-          <w:t>https://www.omnisci.com/technical-glossary/graphical-user-interface</w:t>
+          <w:t>https://en.wikipedia.org/wiki/Finite-state_machine</w:t>
         </w:r>
       </w:hyperlink>
     </w:p>
@@ -7727,7 +8434,55 @@
           <w:rPr>
             <w:rStyle w:val="Hyperlink"/>
           </w:rPr>
+          <w:t>https://www.omnisci.com/technical-glossary/graphical-user-interface</w:t>
+        </w:r>
+      </w:hyperlink>
+    </w:p>
+  </w:footnote>
+  <w:footnote w:id="17">
+    <w:p>
+      <w:pPr>
+        <w:pStyle w:val="FootnoteText"/>
+      </w:pPr>
+      <w:r>
+        <w:rPr>
+          <w:rStyle w:val="FootnoteReference"/>
+        </w:rPr>
+        <w:footnoteRef/>
+      </w:r>
+      <w:r>
+        <w:t xml:space="preserve"> </w:t>
+      </w:r>
+      <w:hyperlink r:id="rId17" w:history="1">
+        <w:r>
+          <w:rPr>
+            <w:rStyle w:val="Hyperlink"/>
+          </w:rPr>
           <w:t>https://www.sfml-dev.org/</w:t>
+        </w:r>
+      </w:hyperlink>
+    </w:p>
+  </w:footnote>
+  <w:footnote w:id="18">
+    <w:p>
+      <w:pPr>
+        <w:pStyle w:val="FootnoteText"/>
+      </w:pPr>
+      <w:r>
+        <w:rPr>
+          <w:rStyle w:val="FootnoteReference"/>
+        </w:rPr>
+        <w:footnoteRef/>
+      </w:r>
+      <w:r>
+        <w:t xml:space="preserve"> </w:t>
+      </w:r>
+      <w:hyperlink r:id="rId18" w:history="1">
+        <w:r>
+          <w:rPr>
+            <w:rStyle w:val="Hyperlink"/>
+          </w:rPr>
+          <w:t>https://www.usability.gov/what-and-why/user-interface-design.html</w:t>
         </w:r>
       </w:hyperlink>
     </w:p>
@@ -10660,6 +11415,123 @@
       <w:szCs w:val="56"/>
     </w:rPr>
   </w:style>
+  <w:style w:type="paragraph" w:styleId="Caption">
+    <w:name w:val="caption"/>
+    <w:basedOn w:val="Normal"/>
+    <w:next w:val="Normal"/>
+    <w:uiPriority w:val="35"/>
+    <w:unhideWhenUsed/>
+    <w:qFormat/>
+    <w:rsid w:val="00B66FDB"/>
+    <w:pPr>
+      <w:spacing w:after="200" w:line="240" w:lineRule="auto"/>
+    </w:pPr>
+    <w:rPr>
+      <w:i/>
+      <w:iCs/>
+      <w:color w:val="44546A" w:themeColor="text2"/>
+      <w:sz w:val="18"/>
+      <w:szCs w:val="18"/>
+    </w:rPr>
+  </w:style>
+  <w:style w:type="character" w:styleId="CommentReference">
+    <w:name w:val="annotation reference"/>
+    <w:basedOn w:val="DefaultParagraphFont"/>
+    <w:uiPriority w:val="99"/>
+    <w:semiHidden/>
+    <w:unhideWhenUsed/>
+    <w:rsid w:val="00B66FDB"/>
+    <w:rPr>
+      <w:sz w:val="16"/>
+      <w:szCs w:val="16"/>
+    </w:rPr>
+  </w:style>
+  <w:style w:type="paragraph" w:styleId="CommentText">
+    <w:name w:val="annotation text"/>
+    <w:basedOn w:val="Normal"/>
+    <w:link w:val="CommentTextChar"/>
+    <w:uiPriority w:val="99"/>
+    <w:semiHidden/>
+    <w:unhideWhenUsed/>
+    <w:rsid w:val="00B66FDB"/>
+    <w:pPr>
+      <w:spacing w:line="240" w:lineRule="auto"/>
+    </w:pPr>
+    <w:rPr>
+      <w:sz w:val="20"/>
+      <w:szCs w:val="20"/>
+    </w:rPr>
+  </w:style>
+  <w:style w:type="character" w:customStyle="1" w:styleId="CommentTextChar">
+    <w:name w:val="Comment Text Char"/>
+    <w:basedOn w:val="DefaultParagraphFont"/>
+    <w:link w:val="CommentText"/>
+    <w:uiPriority w:val="99"/>
+    <w:semiHidden/>
+    <w:rsid w:val="00B66FDB"/>
+    <w:rPr>
+      <w:sz w:val="20"/>
+      <w:szCs w:val="20"/>
+    </w:rPr>
+  </w:style>
+  <w:style w:type="paragraph" w:styleId="CommentSubject">
+    <w:name w:val="annotation subject"/>
+    <w:basedOn w:val="CommentText"/>
+    <w:next w:val="CommentText"/>
+    <w:link w:val="CommentSubjectChar"/>
+    <w:uiPriority w:val="99"/>
+    <w:semiHidden/>
+    <w:unhideWhenUsed/>
+    <w:rsid w:val="00B66FDB"/>
+    <w:rPr>
+      <w:b/>
+      <w:bCs/>
+    </w:rPr>
+  </w:style>
+  <w:style w:type="character" w:customStyle="1" w:styleId="CommentSubjectChar">
+    <w:name w:val="Comment Subject Char"/>
+    <w:basedOn w:val="CommentTextChar"/>
+    <w:link w:val="CommentSubject"/>
+    <w:uiPriority w:val="99"/>
+    <w:semiHidden/>
+    <w:rsid w:val="00B66FDB"/>
+    <w:rPr>
+      <w:b/>
+      <w:bCs/>
+      <w:sz w:val="20"/>
+      <w:szCs w:val="20"/>
+    </w:rPr>
+  </w:style>
+  <w:style w:type="paragraph" w:styleId="BalloonText">
+    <w:name w:val="Balloon Text"/>
+    <w:basedOn w:val="Normal"/>
+    <w:link w:val="BalloonTextChar"/>
+    <w:uiPriority w:val="99"/>
+    <w:semiHidden/>
+    <w:unhideWhenUsed/>
+    <w:rsid w:val="00B66FDB"/>
+    <w:pPr>
+      <w:spacing w:after="0" w:line="240" w:lineRule="auto"/>
+    </w:pPr>
+    <w:rPr>
+      <w:rFonts w:ascii="Segoe UI" w:hAnsi="Segoe UI" w:cs="Segoe UI"/>
+      <w:sz w:val="18"/>
+      <w:szCs w:val="18"/>
+    </w:rPr>
+  </w:style>
+  <w:style w:type="character" w:customStyle="1" w:styleId="BalloonTextChar">
+    <w:name w:val="Balloon Text Char"/>
+    <w:basedOn w:val="DefaultParagraphFont"/>
+    <w:link w:val="BalloonText"/>
+    <w:uiPriority w:val="99"/>
+    <w:semiHidden/>
+    <w:rsid w:val="00B66FDB"/>
+    <w:rPr>
+      <w:rFonts w:ascii="Segoe UI" w:hAnsi="Segoe UI" w:cs="Segoe UI"/>
+      <w:sz w:val="18"/>
+      <w:szCs w:val="18"/>
+    </w:rPr>
+  </w:style>
 </w:styles>
 </file>
 

</xml_diff>

<commit_message>
Added flow chart for overview of program
Added my LucidChart flow diagram for the overview of the program.
Also added a description of the flow diagrams and what this one in particular represents.
</commit_message>
<xml_diff>
--- a/Writeup.docx
+++ b/Writeup.docx
@@ -7035,10 +7035,10 @@
             <v:path o:extrusionok="f" gradientshapeok="t" o:connecttype="rect"/>
             <o:lock v:ext="edit" aspectratio="t"/>
           </v:shapetype>
-          <v:shape id="_x0000_i1130" type="#_x0000_t75" style="width:451.5pt;height:142.5pt" o:ole="">
+          <v:shape id="_x0000_i1025" type="#_x0000_t75" style="width:451.5pt;height:142.5pt" o:ole="">
             <v:imagedata r:id="rId9" o:title=""/>
           </v:shape>
-          <o:OLEObject Type="Embed" ProgID="Word.OpenDocumentText.12" ShapeID="_x0000_i1130" DrawAspect="Content" ObjectID="_1668686562" r:id="rId10"/>
+          <o:OLEObject Type="Embed" ProgID="Word.OpenDocumentText.12" ShapeID="_x0000_i1025" DrawAspect="Content" ObjectID="_1668948673" r:id="rId10"/>
         </w:object>
       </w:r>
     </w:p>
@@ -7079,10 +7079,10 @@
     <w:p>
       <w:r>
         <w:object w:dxaOrig="9026" w:dyaOrig="10341" w14:anchorId="64018191">
-          <v:shape id="_x0000_i1123" type="#_x0000_t75" style="width:451.5pt;height:516.75pt" o:ole="">
+          <v:shape id="_x0000_i1026" type="#_x0000_t75" style="width:451.5pt;height:516.75pt" o:ole="">
             <v:imagedata r:id="rId11" o:title=""/>
           </v:shape>
-          <o:OLEObject Type="Embed" ProgID="Word.OpenDocumentText.12" ShapeID="_x0000_i1123" DrawAspect="Content" ObjectID="_1668686563" r:id="rId12"/>
+          <o:OLEObject Type="Embed" ProgID="Word.OpenDocumentText.12" ShapeID="_x0000_i1026" DrawAspect="Content" ObjectID="_1668948674" r:id="rId12"/>
         </w:object>
       </w:r>
     </w:p>
@@ -7111,10 +7111,10 @@
     <w:p>
       <w:r>
         <w:object w:dxaOrig="9026" w:dyaOrig="2850" w14:anchorId="4EC1A061">
-          <v:shape id="_x0000_i1124" type="#_x0000_t75" style="width:451.5pt;height:142.5pt" o:ole="">
+          <v:shape id="_x0000_i1027" type="#_x0000_t75" style="width:451.5pt;height:142.5pt" o:ole="">
             <v:imagedata r:id="rId13" o:title=""/>
           </v:shape>
-          <o:OLEObject Type="Embed" ProgID="Word.OpenDocumentText.12" ShapeID="_x0000_i1124" DrawAspect="Content" ObjectID="_1668686564" r:id="rId14"/>
+          <o:OLEObject Type="Embed" ProgID="Word.OpenDocumentText.12" ShapeID="_x0000_i1027" DrawAspect="Content" ObjectID="_1668948675" r:id="rId14"/>
         </w:object>
       </w:r>
     </w:p>
@@ -7135,10 +7135,10 @@
       <w:bookmarkEnd w:id="11"/>
       <w:r>
         <w:object w:dxaOrig="9026" w:dyaOrig="285" w14:anchorId="1E9A4F78">
-          <v:shape id="_x0000_i1125" type="#_x0000_t75" style="width:249pt;height:14.25pt" o:ole="">
+          <v:shape id="_x0000_i1028" type="#_x0000_t75" style="width:249pt;height:14.25pt" o:ole="">
             <v:imagedata r:id="rId15" o:title="" cropright="29393f"/>
           </v:shape>
-          <o:OLEObject Type="Embed" ProgID="Word.OpenDocumentText.12" ShapeID="_x0000_i1125" DrawAspect="Content" ObjectID="_1668686565" r:id="rId16"/>
+          <o:OLEObject Type="Embed" ProgID="Word.OpenDocumentText.12" ShapeID="_x0000_i1028" DrawAspect="Content" ObjectID="_1668948676" r:id="rId16"/>
         </w:object>
       </w:r>
       <w:r>
@@ -7161,10 +7161,10 @@
     <w:p>
       <w:r>
         <w:object w:dxaOrig="9026" w:dyaOrig="7695" w14:anchorId="3D434F4C">
-          <v:shape id="_x0000_i1126" type="#_x0000_t75" style="width:454.5pt;height:419.25pt" o:ole="">
+          <v:shape id="_x0000_i1029" type="#_x0000_t75" style="width:454.5pt;height:419.25pt" o:ole="">
             <v:imagedata r:id="rId17" o:title="" cropright="5008f"/>
           </v:shape>
-          <o:OLEObject Type="Embed" ProgID="Word.OpenDocumentText.12" ShapeID="_x0000_i1126" DrawAspect="Content" ObjectID="_1668686566" r:id="rId18"/>
+          <o:OLEObject Type="Embed" ProgID="Word.OpenDocumentText.12" ShapeID="_x0000_i1029" DrawAspect="Content" ObjectID="_1668948677" r:id="rId18"/>
         </w:object>
       </w:r>
     </w:p>
@@ -7491,26 +7491,25 @@
       <w:pPr>
         <w:pStyle w:val="Heading2"/>
       </w:pPr>
-      <w:bookmarkStart w:id="15" w:name="_Toc58073537"/>
-      <w:r>
-        <w:t>TODO &lt;&lt;Add Structure of Program (Flow Charts, etc.)&gt;&gt;</w:t>
-      </w:r>
-      <w:bookmarkEnd w:id="15"/>
-    </w:p>
-    <w:p/>
-    <w:p>
-      <w:pPr>
-        <w:pStyle w:val="Heading2"/>
-      </w:pPr>
-      <w:bookmarkStart w:id="16" w:name="_Toc58073538"/>
-      <w:r>
-        <w:t>Graphical User Interface (GUI)</w:t>
-      </w:r>
-      <w:bookmarkEnd w:id="16"/>
+      <w:r>
+        <w:t>Program Overview</w:t>
+      </w:r>
     </w:p>
     <w:p>
       <w:r>
-        <w:t>I would like to be able to use the already existing menu system, that I created for the prototype, and move it to a Graphical User Interface</w:t>
+        <w:t xml:space="preserve">As my program is quite large and complex, I will need multiple diagrams focused on different parts of this project. My overall program is </w:t>
+      </w:r>
+      <w:r>
+        <w:t>amazingly simple</w:t>
+      </w:r>
+      <w:r>
+        <w:t xml:space="preserve"> and only contains a couple of features but the functionality that those features contain is </w:t>
+      </w:r>
+      <w:r>
+        <w:t>exceedingly difficult</w:t>
+      </w:r>
+      <w:r>
+        <w:t xml:space="preserve"> to understand without diagrams. I will be making a Flow Chart</w:t>
       </w:r>
       <w:r>
         <w:rPr>
@@ -7519,7 +7518,17 @@
         <w:footnoteReference w:id="16"/>
       </w:r>
       <w:r>
-        <w:t xml:space="preserve"> using the SFML</w:t>
+        <w:t xml:space="preserve"> for my program which shall show the overall idea of how the user will interact with it and what they will be expecting as a response.</w:t>
+      </w:r>
+    </w:p>
+    <w:p>
+      <w:r>
+        <w:t>There is too much detail within sub-problems in this program so the first Flow Chart I will be making will be a very abstracted version only showing the basics of what the final product will do. Items like implementation details and specific function calls have been omitted to fit the Flow Chart onto a single page.</w:t>
+      </w:r>
+    </w:p>
+    <w:p>
+      <w:r>
+        <w:t>I have used LucidChart</w:t>
       </w:r>
       <w:r>
         <w:rPr>
@@ -7528,47 +7537,212 @@
         <w:footnoteReference w:id="17"/>
       </w:r>
       <w:r>
+        <w:t>, an online diagram and visualisation creator, to create my Flow Charts as it is a powerful and simple editor meaning I can create complex Flow Diagrams in as little time as possible. The only problem with LucidChart is that the free version only allows for 60 objects to be created on a single document</w:t>
+      </w:r>
+      <w:r>
+        <w:t>. I have run into problems with this before but usually this was because I was trying to fit everything into a single diagram.</w:t>
+      </w:r>
+    </w:p>
+    <w:p>
+      <w:r>
+        <w:rPr>
+          <w:noProof/>
+        </w:rPr>
+        <w:lastRenderedPageBreak/>
+        <w:drawing>
+          <wp:inline distT="0" distB="0" distL="0" distR="0" wp14:anchorId="2E80DD96" wp14:editId="3CC08254">
+            <wp:extent cx="5419725" cy="7181850"/>
+            <wp:effectExtent l="0" t="0" r="9525" b="0"/>
+            <wp:docPr id="8" name="Picture 8"/>
+            <wp:cNvGraphicFramePr>
+              <a:graphicFrameLocks xmlns:a="http://schemas.openxmlformats.org/drawingml/2006/main" noChangeAspect="1"/>
+            </wp:cNvGraphicFramePr>
+            <a:graphic xmlns:a="http://schemas.openxmlformats.org/drawingml/2006/main">
+              <a:graphicData uri="http://schemas.openxmlformats.org/drawingml/2006/picture">
+                <pic:pic xmlns:pic="http://schemas.openxmlformats.org/drawingml/2006/picture">
+                  <pic:nvPicPr>
+                    <pic:cNvPr id="1" name=""/>
+                    <pic:cNvPicPr/>
+                  </pic:nvPicPr>
+                  <pic:blipFill rotWithShape="1">
+                    <a:blip r:embed="rId22"/>
+                    <a:srcRect l="3158" t="3990" r="2282" b="7506"/>
+                    <a:stretch/>
+                  </pic:blipFill>
+                  <pic:spPr bwMode="auto">
+                    <a:xfrm>
+                      <a:off x="0" y="0"/>
+                      <a:ext cx="5419725" cy="7181850"/>
+                    </a:xfrm>
+                    <a:prstGeom prst="rect">
+                      <a:avLst/>
+                    </a:prstGeom>
+                    <a:ln>
+                      <a:noFill/>
+                    </a:ln>
+                    <a:extLst>
+                      <a:ext uri="{53640926-AAD7-44D8-BBD7-CCE9431645EC}">
+                        <a14:shadowObscured xmlns:a14="http://schemas.microsoft.com/office/drawing/2010/main"/>
+                      </a:ext>
+                    </a:extLst>
+                  </pic:spPr>
+                </pic:pic>
+              </a:graphicData>
+            </a:graphic>
+          </wp:inline>
+        </w:drawing>
+      </w:r>
+    </w:p>
+    <w:p>
+      <w:r>
+        <w:t>This Flow Chart shows the entire program and how it should be used. Most individual process and input object will require their own Flow Chart as a description of how they will be implemented. This is most prominent in the “Play Connect 4” Process and “Current Player Place Counter in Column” decision as the player could either be a user playing or an AI which will need to be carefully taken care of when choosing the column to place a counter.</w:t>
+      </w:r>
+    </w:p>
+    <w:p>
+      <w:pPr>
+        <w:pStyle w:val="Heading2"/>
+      </w:pPr>
+      <w:bookmarkStart w:id="15" w:name="_Toc58073538"/>
+      <w:r>
+        <w:lastRenderedPageBreak/>
+        <w:t>Graphical User Interface (GUI)</w:t>
+      </w:r>
+      <w:bookmarkEnd w:id="15"/>
+    </w:p>
+    <w:p>
+      <w:r>
+        <w:t>I would like to be able to use the already existing menu system, that I created for the prototype, and move it to a Graphical User Interface</w:t>
+      </w:r>
+      <w:r>
+        <w:rPr>
+          <w:rStyle w:val="FootnoteReference"/>
+        </w:rPr>
+        <w:footnoteReference w:id="18"/>
+      </w:r>
+      <w:r>
+        <w:t xml:space="preserve"> using the SFML</w:t>
+      </w:r>
+      <w:r>
+        <w:rPr>
+          <w:rStyle w:val="FootnoteReference"/>
+        </w:rPr>
+        <w:footnoteReference w:id="19"/>
+      </w:r>
+      <w:r>
         <w:t xml:space="preserve"> library for C++.</w:t>
       </w:r>
       <w:r>
         <w:t xml:space="preserve"> With SFML I can create a render window and draw primitives to that window such as a rectangle or circle. Using the data that SFML collects such as mouse position, I can add functionality to these shapes to make objects such as a button or a text box.</w:t>
       </w:r>
     </w:p>
-    <w:bookmarkStart w:id="17" w:name="_Hlk58072251"/>
-    <w:bookmarkStart w:id="18" w:name="_MON_1668242071"/>
-    <w:bookmarkEnd w:id="18"/>
+    <w:bookmarkStart w:id="16" w:name="_Hlk58072251"/>
+    <w:bookmarkStart w:id="17" w:name="_MON_1668242071"/>
+    <w:bookmarkEnd w:id="17"/>
     <w:p>
       <w:pPr>
         <w:keepNext/>
       </w:pPr>
       <w:r>
         <w:object w:dxaOrig="9070" w:dyaOrig="5102" w14:anchorId="003EC2D9">
-          <v:shape id="_x0000_i1133" type="#_x0000_t75" style="width:453.75pt;height:255pt" o:ole="">
-            <v:imagedata r:id="rId22" o:title=""/>
+          <v:shape id="_x0000_i1030" type="#_x0000_t75" style="width:453.75pt;height:255pt" o:ole="">
+            <v:imagedata r:id="rId23" o:title=""/>
           </v:shape>
-          <o:OLEObject Type="Embed" ProgID="Word.Document.12" ShapeID="_x0000_i1133" DrawAspect="Content" ObjectID="_1668686567" r:id="rId23">
+          <o:OLEObject Type="Embed" ProgID="Word.Document.12" ShapeID="_x0000_i1030" DrawAspect="Content" ObjectID="_1668948678" r:id="rId24">
             <o:FieldCodes>\s</o:FieldCodes>
           </o:OLEObject>
         </w:object>
       </w:r>
-      <w:bookmarkEnd w:id="17"/>
+      <w:bookmarkEnd w:id="16"/>
     </w:p>
     <w:p>
       <w:pPr>
         <w:pStyle w:val="Caption"/>
       </w:pPr>
-      <w:bookmarkStart w:id="19" w:name="_Ref58073121"/>
+      <w:bookmarkStart w:id="18" w:name="_Ref58073121"/>
       <w:r>
         <w:t xml:space="preserve">Figure </w:t>
       </w:r>
-      <w:r>
+      <w:fldSimple w:instr=" SEQ Figure \* ARABIC ">
+        <w:r>
+          <w:rPr>
+            <w:noProof/>
+          </w:rPr>
+          <w:t>1</w:t>
+        </w:r>
+      </w:fldSimple>
+      <w:bookmarkEnd w:id="18"/>
+      <w:r>
+        <w:t xml:space="preserve"> - Design for GUI</w:t>
+      </w:r>
+    </w:p>
+    <w:p>
+      <w:r>
+        <w:t>This minimalistic design is what I would like my GUI to look like when it is completed. Each of the purple boxes are buttons which, when clicked, take the user to another page of similar design with different ways of interacting.</w:t>
+      </w:r>
+      <w:r>
+        <w:t xml:space="preserve"> I will show and explain each of the </w:t>
+      </w:r>
+      <w:r>
+        <w:t>states</w:t>
+      </w:r>
+      <w:r>
+        <w:t xml:space="preserve"> that will be present in my program along with the ways of interacting and desired outcome of this.</w:t>
+      </w:r>
+    </w:p>
+    <w:p>
+      <w:pPr>
+        <w:pStyle w:val="Heading2"/>
+      </w:pPr>
+      <w:bookmarkStart w:id="19" w:name="_Toc58073539"/>
+      <w:r>
+        <w:t>Main Menu State</w:t>
+      </w:r>
+      <w:bookmarkEnd w:id="19"/>
+    </w:p>
+    <w:p>
+      <w:r>
+        <w:t>The main menu state will be the first state that is pushed onto the stack state and because of this, the first state that will be viewed and interacted with by the user. An easy to understand design must be used to allow the user to easily navigate the program</w:t>
+      </w:r>
+      <w:r>
+        <w:rPr>
+          <w:rStyle w:val="FootnoteReference"/>
+        </w:rPr>
+        <w:footnoteReference w:id="20"/>
+      </w:r>
+      <w:r>
+        <w:t xml:space="preserve"> without getting lost within it. </w:t>
+      </w:r>
+      <w:r>
+        <w:t>To keep the program simple, I will not be adding many extravagant details such as images or animations as these will take up a lot of time which could be spent on other more important features.</w:t>
+      </w:r>
+    </w:p>
+    <w:p>
+      <w:r>
+        <w:t>Buttons will be needed to allow the user to navigate to other states which includes “Play State”, “Accounts State” and “Leader</w:t>
+      </w:r>
+      <w:r>
+        <w:t xml:space="preserve"> </w:t>
+      </w:r>
+      <w:r>
+        <w:t>board State”</w:t>
+      </w:r>
+      <w:r>
+        <w:t>. When clicking on any of these buttons, the main menu state will detect this and push a new state, corresponding to what button was pressed, on to the state stack. This will cause the program to now use the new state allowing the user to move between states.</w:t>
+      </w:r>
+    </w:p>
+    <w:p>
+      <w:r>
+        <w:lastRenderedPageBreak/>
         <w:fldChar w:fldCharType="begin"/>
       </w:r>
       <w:r>
-        <w:instrText xml:space="preserve"> SEQ Figure \* ARABIC </w:instrText>
+        <w:instrText xml:space="preserve"> REF _Ref58073121 \h </w:instrText>
       </w:r>
       <w:r>
         <w:fldChar w:fldCharType="separate"/>
+      </w:r>
+      <w:r>
+        <w:t xml:space="preserve">Figure </w:t>
       </w:r>
       <w:r>
         <w:rPr>
@@ -7579,67 +7753,37 @@
       <w:r>
         <w:fldChar w:fldCharType="end"/>
       </w:r>
-      <w:bookmarkEnd w:id="19"/>
-      <w:r>
-        <w:t xml:space="preserve"> - Design for GUI</w:t>
+      <w:r>
+        <w:t xml:space="preserve"> already shows the design of what I would like the Main Menu State to look like. The buttons will be clicked, and the user transported to another state like this one but with different functionality.</w:t>
+      </w:r>
+      <w:r>
+        <w:br w:type="page"/>
       </w:r>
     </w:p>
     <w:p>
-      <w:r>
-        <w:t>This minimalistic design is what I would like my GUI to look like when it is completed. Each of the purple boxes are buttons which, when clicked, take the user to another page of similar design with different ways of interacting.</w:t>
-      </w:r>
-      <w:r>
-        <w:t xml:space="preserve"> I will show and explain each of the </w:t>
-      </w:r>
-      <w:r>
-        <w:t>states</w:t>
-      </w:r>
-      <w:r>
-        <w:t xml:space="preserve"> that will be present in my program along with the ways of interacting and desired outcome of this.</w:t>
-      </w:r>
-    </w:p>
-    <w:p>
       <w:pPr>
         <w:pStyle w:val="Heading2"/>
       </w:pPr>
-      <w:bookmarkStart w:id="20" w:name="_Toc58073539"/>
-      <w:r>
-        <w:t>Main Menu State</w:t>
+      <w:bookmarkStart w:id="20" w:name="_Toc58073540"/>
+      <w:r>
+        <w:lastRenderedPageBreak/>
+        <w:t>Confirm Exit State</w:t>
       </w:r>
       <w:bookmarkEnd w:id="20"/>
     </w:p>
     <w:p>
       <w:r>
-        <w:t>The main menu state will be the first state that is pushed onto the stack state and because of this, the first state that will be viewed and interacted with by the user. An easy to understand design must be used to allow the user to easily navigate the program</w:t>
-      </w:r>
-      <w:r>
-        <w:rPr>
-          <w:rStyle w:val="FootnoteReference"/>
-        </w:rPr>
-        <w:footnoteReference w:id="18"/>
-      </w:r>
-      <w:r>
-        <w:t xml:space="preserve"> without getting lost within it. </w:t>
-      </w:r>
-      <w:r>
-        <w:t>To keep the program simple, I will not be adding many extravagant details such as images or animations as these will take up a lot of time which could be spent on other more important features.</w:t>
-      </w:r>
-    </w:p>
-    <w:p>
-      <w:r>
-        <w:t>Buttons will be needed to allow the user to navigate to other states which includes “Play State”, “Accounts State” and “Leader</w:t>
-      </w:r>
-      <w:r>
-        <w:t xml:space="preserve"> </w:t>
-      </w:r>
-      <w:r>
-        <w:t>board State”</w:t>
-      </w:r>
-      <w:r>
-        <w:t>. When clicking on any of these buttons, the main menu state will detect this and push a new state, corresponding to what button was pressed, on to the state stack. This will cause the program to now use the new state allowing the user to move between states.</w:t>
-      </w:r>
-    </w:p>
-    <w:p>
+        <w:t xml:space="preserve">I would prefer to only allow the user to be able to exit the program using </w:t>
+      </w:r>
+      <w:r>
+        <w:t>the</w:t>
+      </w:r>
+      <w:r>
+        <w:t xml:space="preserve"> button </w:t>
+      </w:r>
+      <w:r>
+        <w:t xml:space="preserve">found on the main menu state shown in </w:t>
+      </w:r>
       <w:r>
         <w:fldChar w:fldCharType="begin"/>
       </w:r>
@@ -7662,87 +7806,35 @@
         <w:fldChar w:fldCharType="end"/>
       </w:r>
       <w:r>
-        <w:t xml:space="preserve"> already shows the design of what I would like the Main Menu State to look like. The buttons will be clicked, and the user transported to another state like this one but with different functionality.</w:t>
-      </w:r>
-      <w:r>
-        <w:br w:type="page"/>
+        <w:t xml:space="preserve"> </w:t>
+      </w:r>
+      <w:r>
+        <w:t>because using the “x” at the top of the window can cause data to be lost if it is pressed in a case where the program is manipulating data.</w:t>
       </w:r>
     </w:p>
     <w:p>
-      <w:pPr>
-        <w:pStyle w:val="Heading2"/>
-      </w:pPr>
-      <w:bookmarkStart w:id="21" w:name="_Toc58073540"/>
-      <w:r>
-        <w:lastRenderedPageBreak/>
-        <w:t>Confirm Exit State</w:t>
-      </w:r>
-      <w:bookmarkEnd w:id="21"/>
+      <w:r>
+        <w:t>One solution to this would be to disable the “x” button and only allow the user to stop running the application through the main menu state exit button. A big problem with this solution is that the user may get confused as to why they cannot quit the program by pressing the button if they happened to miss seeing the button when they first opened the program.</w:t>
+      </w:r>
     </w:p>
     <w:p>
       <w:r>
-        <w:t xml:space="preserve">I would prefer to only allow the user to be able to exit the program using </w:t>
-      </w:r>
-      <w:r>
-        <w:t>the</w:t>
-      </w:r>
-      <w:r>
-        <w:t xml:space="preserve"> button </w:t>
-      </w:r>
-      <w:r>
-        <w:t xml:space="preserve">found on the main menu state shown in </w:t>
-      </w:r>
-      <w:r>
-        <w:fldChar w:fldCharType="begin"/>
-      </w:r>
-      <w:r>
-        <w:instrText xml:space="preserve"> REF _Ref58073121 \h </w:instrText>
-      </w:r>
-      <w:r>
-        <w:fldChar w:fldCharType="separate"/>
-      </w:r>
-      <w:r>
-        <w:t xml:space="preserve">Figure </w:t>
-      </w:r>
-      <w:r>
-        <w:rPr>
-          <w:noProof/>
-        </w:rPr>
-        <w:t>1</w:t>
-      </w:r>
-      <w:r>
-        <w:fldChar w:fldCharType="end"/>
-      </w:r>
-      <w:r>
-        <w:t xml:space="preserve"> </w:t>
-      </w:r>
-      <w:r>
-        <w:t>because using the “x” at the top of the window can cause data to be lost if it is pressed in a case where the program is manipulating data.</w:t>
-      </w:r>
-    </w:p>
-    <w:p>
-      <w:r>
-        <w:t>One solution to this would be to disable the “x” button and only allow the user to stop running the application through the main menu state exit button. A big problem with this solution is that the user may get confused as to why they cannot quit the program by pressing the button if they happened to miss seeing the button when they first opened the program.</w:t>
-      </w:r>
-    </w:p>
-    <w:p>
-      <w:r>
         <w:t>Another better solution would be to allow the user to press the “x” button, but have the program detect this and push a new state onto the state stack which allows the user to confirm whether to leave the program or continue what they were doing, at the same time warning them that data may be lost if they are currently doing something. During this state, the program could also delay closing the window to save any currently in use data so that as little important data is lost as possible.</w:t>
       </w:r>
     </w:p>
     <w:p/>
-    <w:bookmarkStart w:id="22" w:name="_MON_1668685992"/>
-    <w:bookmarkEnd w:id="22"/>
+    <w:bookmarkStart w:id="21" w:name="_MON_1668685992"/>
+    <w:bookmarkEnd w:id="21"/>
     <w:p>
       <w:pPr>
         <w:keepNext/>
       </w:pPr>
       <w:r>
         <w:object w:dxaOrig="9070" w:dyaOrig="5102" w14:anchorId="0D0B2F75">
-          <v:shape id="_x0000_i1161" type="#_x0000_t75" style="width:453.75pt;height:255pt" o:ole="">
-            <v:imagedata r:id="rId24" o:title=""/>
+          <v:shape id="_x0000_i1031" type="#_x0000_t75" style="width:453.75pt;height:255pt" o:ole="">
+            <v:imagedata r:id="rId25" o:title=""/>
           </v:shape>
-          <o:OLEObject Type="Embed" ProgID="Word.Document.12" ShapeID="_x0000_i1161" DrawAspect="Content" ObjectID="_1668686568" r:id="rId25">
+          <o:OLEObject Type="Embed" ProgID="Word.Document.12" ShapeID="_x0000_i1031" DrawAspect="Content" ObjectID="_1668948679" r:id="rId26">
             <o:FieldCodes>\s</o:FieldCodes>
           </o:OLEObject>
         </w:object>
@@ -7752,29 +7844,19 @@
       <w:pPr>
         <w:pStyle w:val="Caption"/>
       </w:pPr>
-      <w:bookmarkStart w:id="23" w:name="_Ref58073414"/>
+      <w:bookmarkStart w:id="22" w:name="_Ref58073414"/>
       <w:r>
         <w:t xml:space="preserve">Figure </w:t>
       </w:r>
-      <w:r>
-        <w:fldChar w:fldCharType="begin"/>
-      </w:r>
-      <w:r>
-        <w:instrText xml:space="preserve"> SEQ Figure \* ARABIC </w:instrText>
-      </w:r>
-      <w:r>
-        <w:fldChar w:fldCharType="separate"/>
-      </w:r>
-      <w:r>
-        <w:rPr>
-          <w:noProof/>
-        </w:rPr>
-        <w:t>2</w:t>
-      </w:r>
-      <w:r>
-        <w:fldChar w:fldCharType="end"/>
-      </w:r>
-      <w:bookmarkEnd w:id="23"/>
+      <w:fldSimple w:instr=" SEQ Figure \* ARABIC ">
+        <w:r>
+          <w:rPr>
+            <w:noProof/>
+          </w:rPr>
+          <w:t>2</w:t>
+        </w:r>
+      </w:fldSimple>
+      <w:bookmarkEnd w:id="22"/>
       <w:r>
         <w:t xml:space="preserve"> - Confirm Exit State</w:t>
       </w:r>
@@ -7818,7 +7900,7 @@
           <w:szCs w:val="40"/>
         </w:rPr>
       </w:pPr>
-      <w:bookmarkStart w:id="24" w:name="_Toc58073541"/>
+      <w:bookmarkStart w:id="23" w:name="_Toc58073541"/>
       <w:r>
         <w:rPr>
           <w:sz w:val="40"/>
@@ -7827,7 +7909,7 @@
         <w:lastRenderedPageBreak/>
         <w:t>Technical Solution</w:t>
       </w:r>
-      <w:bookmarkEnd w:id="24"/>
+      <w:bookmarkEnd w:id="23"/>
     </w:p>
     <w:p>
       <w:pPr>
@@ -7854,7 +7936,7 @@
           <w:szCs w:val="40"/>
         </w:rPr>
       </w:pPr>
-      <w:bookmarkStart w:id="25" w:name="_Toc58073542"/>
+      <w:bookmarkStart w:id="24" w:name="_Toc58073542"/>
       <w:r>
         <w:rPr>
           <w:sz w:val="40"/>
@@ -7863,7 +7945,7 @@
         <w:lastRenderedPageBreak/>
         <w:t>Testing</w:t>
       </w:r>
-      <w:bookmarkEnd w:id="25"/>
+      <w:bookmarkEnd w:id="24"/>
     </w:p>
     <w:p>
       <w:pPr>
@@ -7890,7 +7972,7 @@
           <w:szCs w:val="40"/>
         </w:rPr>
       </w:pPr>
-      <w:bookmarkStart w:id="26" w:name="_Toc58073543"/>
+      <w:bookmarkStart w:id="25" w:name="_Toc58073543"/>
       <w:r>
         <w:rPr>
           <w:sz w:val="40"/>
@@ -7899,10 +7981,10 @@
         <w:lastRenderedPageBreak/>
         <w:t>Evaluation</w:t>
       </w:r>
-      <w:bookmarkEnd w:id="26"/>
+      <w:bookmarkEnd w:id="25"/>
     </w:p>
     <w:sectPr>
-      <w:footerReference w:type="default" r:id="rId26"/>
+      <w:footerReference w:type="default" r:id="rId27"/>
       <w:pgSz w:w="11906" w:h="16838"/>
       <w:pgMar w:top="1440" w:right="1440" w:bottom="1440" w:left="1440" w:header="708" w:footer="708" w:gutter="0"/>
       <w:cols w:space="708"/>
@@ -8434,7 +8516,7 @@
           <w:rPr>
             <w:rStyle w:val="Hyperlink"/>
           </w:rPr>
-          <w:t>https://www.omnisci.com/technical-glossary/graphical-user-interface</w:t>
+          <w:t>https://en.wikipedia.org/wiki/Flowchart</w:t>
         </w:r>
       </w:hyperlink>
     </w:p>
@@ -8454,6 +8536,54 @@
         <w:t xml:space="preserve"> </w:t>
       </w:r>
       <w:hyperlink r:id="rId17" w:history="1">
+        <w:r>
+          <w:rPr>
+            <w:rStyle w:val="Hyperlink"/>
+          </w:rPr>
+          <w:t>https://www.lucidchart.com/</w:t>
+        </w:r>
+      </w:hyperlink>
+    </w:p>
+  </w:footnote>
+  <w:footnote w:id="18">
+    <w:p>
+      <w:pPr>
+        <w:pStyle w:val="FootnoteText"/>
+      </w:pPr>
+      <w:r>
+        <w:rPr>
+          <w:rStyle w:val="FootnoteReference"/>
+        </w:rPr>
+        <w:footnoteRef/>
+      </w:r>
+      <w:r>
+        <w:t xml:space="preserve"> </w:t>
+      </w:r>
+      <w:hyperlink r:id="rId18" w:history="1">
+        <w:r>
+          <w:rPr>
+            <w:rStyle w:val="Hyperlink"/>
+          </w:rPr>
+          <w:t>https://www.omnisci.com/technical-glossary/graphical-user-interface</w:t>
+        </w:r>
+      </w:hyperlink>
+    </w:p>
+  </w:footnote>
+  <w:footnote w:id="19">
+    <w:p>
+      <w:pPr>
+        <w:pStyle w:val="FootnoteText"/>
+      </w:pPr>
+      <w:r>
+        <w:rPr>
+          <w:rStyle w:val="FootnoteReference"/>
+        </w:rPr>
+        <w:footnoteRef/>
+      </w:r>
+      <w:r>
+        <w:t xml:space="preserve"> </w:t>
+      </w:r>
+      <w:hyperlink r:id="rId19" w:history="1">
         <w:r>
           <w:rPr>
             <w:rStyle w:val="Hyperlink"/>
@@ -8463,7 +8593,7 @@
       </w:hyperlink>
     </w:p>
   </w:footnote>
-  <w:footnote w:id="18">
+  <w:footnote w:id="20">
     <w:p>
       <w:pPr>
         <w:pStyle w:val="FootnoteText"/>
@@ -8477,7 +8607,7 @@
       <w:r>
         <w:t xml:space="preserve"> </w:t>
       </w:r>
-      <w:hyperlink r:id="rId18" w:history="1">
+      <w:hyperlink r:id="rId20" w:history="1">
         <w:r>
           <w:rPr>
             <w:rStyle w:val="Hyperlink"/>

</xml_diff>

<commit_message>
Reviewed writeup, fixed spelling and followed Word's suggested changes
</commit_message>
<xml_diff>
--- a/Writeup.docx
+++ b/Writeup.docx
@@ -1639,7 +1639,19 @@
         <w:t xml:space="preserve"> single algorithm.</w:t>
       </w:r>
       <w:r>
-        <w:t xml:space="preserve"> If I finish the algorithm and realize that I there aren’t enough parameters to tweak, I can add another algorithm but this will add a lot of complexity and take a lot of time as a large rework will have to be made</w:t>
+        <w:t xml:space="preserve"> If I finish the algorithm and realize that I there </w:t>
+      </w:r>
+      <w:r>
+        <w:t>are not</w:t>
+      </w:r>
+      <w:r>
+        <w:t xml:space="preserve"> enough parameters to tweak, I can add another </w:t>
+      </w:r>
+      <w:r>
+        <w:t>algorithm,</w:t>
+      </w:r>
+      <w:r>
+        <w:t xml:space="preserve"> but this will add a lot of complexity and take a lot of time as a large rework will have to be made</w:t>
       </w:r>
       <w:r>
         <w:t>. This is because I would have</w:t>
@@ -2060,7 +2072,19 @@
               <w:rPr>
                 <w:color w:val="808080" w:themeColor="background1" w:themeShade="80"/>
               </w:rPr>
-              <w:t>An easy to understand representation of how the AI is progressing</w:t>
+              <w:t xml:space="preserve">An </w:t>
+            </w:r>
+            <w:r>
+              <w:rPr>
+                <w:color w:val="808080" w:themeColor="background1" w:themeShade="80"/>
+              </w:rPr>
+              <w:t>easy-to-understand</w:t>
+            </w:r>
+            <w:r>
+              <w:rPr>
+                <w:color w:val="808080" w:themeColor="background1" w:themeShade="80"/>
+              </w:rPr>
+              <w:t xml:space="preserve"> representation of how the AI is progressing</w:t>
             </w:r>
           </w:p>
         </w:tc>
@@ -2345,7 +2369,13 @@
             </w:pPr>
             <w:r>
               <w:lastRenderedPageBreak/>
-              <w:t>Do you want the program to run on multiple operating systems e.g. Windows and Mac?</w:t>
+              <w:t xml:space="preserve">Do you want the program to run on multiple operating systems </w:t>
+            </w:r>
+            <w:r>
+              <w:t>e.g.,</w:t>
+            </w:r>
+            <w:r>
+              <w:t xml:space="preserve"> Windows and Mac?</w:t>
             </w:r>
           </w:p>
         </w:tc>
@@ -2523,7 +2553,19 @@
               <w:rPr>
                 <w:color w:val="808080" w:themeColor="background1" w:themeShade="80"/>
               </w:rPr>
-              <w:t>An easy to use interface, multiple accounts so I can play against different AI’s I have trained, and be able to watch an AI vs AI game</w:t>
+              <w:t xml:space="preserve">An </w:t>
+            </w:r>
+            <w:r>
+              <w:rPr>
+                <w:color w:val="808080" w:themeColor="background1" w:themeShade="80"/>
+              </w:rPr>
+              <w:t>easy-to-use</w:t>
+            </w:r>
+            <w:r>
+              <w:rPr>
+                <w:color w:val="808080" w:themeColor="background1" w:themeShade="80"/>
+              </w:rPr>
+              <w:t xml:space="preserve"> interface, multiple accounts so I can play against different AI’s I have trained, and be able to watch an AI vs AI game</w:t>
             </w:r>
           </w:p>
         </w:tc>
@@ -2706,7 +2748,13 @@
         <w:t>Python</w:t>
       </w:r>
       <w:r>
-        <w:t xml:space="preserve"> – Python is a very user-friendly language with many libraries that help development. It does supports Object Oriented Programming and has a lot of Quality of Life features built into it however, it is not the most performant language when coding at a basic level.</w:t>
+        <w:t xml:space="preserve"> – Python is a very user-friendly language with many libraries that help development. It does supports Object Oriented Programming and has a lot of </w:t>
+      </w:r>
+      <w:r>
+        <w:t>Quality-of-Life</w:t>
+      </w:r>
+      <w:r>
+        <w:t xml:space="preserve"> features built into it however, it is not the most performant language when coding at a basic level.</w:t>
       </w:r>
       <w:r>
         <w:t xml:space="preserve"> I have a small amount of experience in Python but will have to research how it handles </w:t>
@@ -2734,7 +2782,13 @@
         <w:t>Java</w:t>
       </w:r>
       <w:r>
-        <w:t xml:space="preserve"> – Java, like Python, has an abundance of open-source libraries useful for certain applications (including Machine Learning). Again, it is not the most performant language but, has much more control over lower level ideas than Python does.</w:t>
+        <w:t xml:space="preserve"> – Java, like Python, has an abundance of open-source libraries useful for certain applications (including Machine Learning). Again, it is not the most performant language but, has much more control over </w:t>
+      </w:r>
+      <w:r>
+        <w:t>lower-level</w:t>
+      </w:r>
+      <w:r>
+        <w:t xml:space="preserve"> ideas than Python does.</w:t>
       </w:r>
       <w:r>
         <w:t xml:space="preserve"> I do not have much </w:t>
@@ -7038,7 +7092,7 @@
           <v:shape id="_x0000_i1025" type="#_x0000_t75" style="width:451.5pt;height:142.5pt" o:ole="">
             <v:imagedata r:id="rId9" o:title=""/>
           </v:shape>
-          <o:OLEObject Type="Embed" ProgID="Word.OpenDocumentText.12" ShapeID="_x0000_i1025" DrawAspect="Content" ObjectID="_1668948673" r:id="rId10"/>
+          <o:OLEObject Type="Embed" ProgID="Word.OpenDocumentText.12" ShapeID="_x0000_i1025" DrawAspect="Content" ObjectID="_1668948788" r:id="rId10"/>
         </w:object>
       </w:r>
     </w:p>
@@ -7082,7 +7136,7 @@
           <v:shape id="_x0000_i1026" type="#_x0000_t75" style="width:451.5pt;height:516.75pt" o:ole="">
             <v:imagedata r:id="rId11" o:title=""/>
           </v:shape>
-          <o:OLEObject Type="Embed" ProgID="Word.OpenDocumentText.12" ShapeID="_x0000_i1026" DrawAspect="Content" ObjectID="_1668948674" r:id="rId12"/>
+          <o:OLEObject Type="Embed" ProgID="Word.OpenDocumentText.12" ShapeID="_x0000_i1026" DrawAspect="Content" ObjectID="_1668948789" r:id="rId12"/>
         </w:object>
       </w:r>
     </w:p>
@@ -7114,7 +7168,7 @@
           <v:shape id="_x0000_i1027" type="#_x0000_t75" style="width:451.5pt;height:142.5pt" o:ole="">
             <v:imagedata r:id="rId13" o:title=""/>
           </v:shape>
-          <o:OLEObject Type="Embed" ProgID="Word.OpenDocumentText.12" ShapeID="_x0000_i1027" DrawAspect="Content" ObjectID="_1668948675" r:id="rId14"/>
+          <o:OLEObject Type="Embed" ProgID="Word.OpenDocumentText.12" ShapeID="_x0000_i1027" DrawAspect="Content" ObjectID="_1668948790" r:id="rId14"/>
         </w:object>
       </w:r>
     </w:p>
@@ -7138,7 +7192,7 @@
           <v:shape id="_x0000_i1028" type="#_x0000_t75" style="width:249pt;height:14.25pt" o:ole="">
             <v:imagedata r:id="rId15" o:title="" cropright="29393f"/>
           </v:shape>
-          <o:OLEObject Type="Embed" ProgID="Word.OpenDocumentText.12" ShapeID="_x0000_i1028" DrawAspect="Content" ObjectID="_1668948676" r:id="rId16"/>
+          <o:OLEObject Type="Embed" ProgID="Word.OpenDocumentText.12" ShapeID="_x0000_i1028" DrawAspect="Content" ObjectID="_1668948791" r:id="rId16"/>
         </w:object>
       </w:r>
       <w:r>
@@ -7164,7 +7218,7 @@
           <v:shape id="_x0000_i1029" type="#_x0000_t75" style="width:454.5pt;height:419.25pt" o:ole="">
             <v:imagedata r:id="rId17" o:title="" cropright="5008f"/>
           </v:shape>
-          <o:OLEObject Type="Embed" ProgID="Word.OpenDocumentText.12" ShapeID="_x0000_i1029" DrawAspect="Content" ObjectID="_1668948677" r:id="rId18"/>
+          <o:OLEObject Type="Embed" ProgID="Word.OpenDocumentText.12" ShapeID="_x0000_i1029" DrawAspect="Content" ObjectID="_1668948792" r:id="rId18"/>
         </w:object>
       </w:r>
     </w:p>
@@ -7484,7 +7538,13 @@
         <w:t xml:space="preserve"> benefit of using a stack as this data type is that old states are not removed when new states are added. Instead of overwriting an “active state” object, it is simply kept in the stack. Whenever a state finishes its task, or the exit button is pressed by the user, the state can pop itself off the stack and the previous state is revealed. This state now becomes the active state and is used by the program.</w:t>
       </w:r>
       <w:r>
-        <w:t xml:space="preserve"> This allows for an easy way to determine whether the program should close or not, as the “main menu” state will always be on the stack and the program only exiting if the user presses the exit button on this main menu state, we can test whether the stack is empty and if it is we can determine that the user has pressed the exit button and the program should end.</w:t>
+        <w:t xml:space="preserve"> This allows for an easy way to determine whether the program should close or not, as the “main menu” state will always be on the stack and the program only exiting if the user presses the exit button on this main menu state, we can test whether the stack is empty and if it </w:t>
+      </w:r>
+      <w:r>
+        <w:t>is,</w:t>
+      </w:r>
+      <w:r>
+        <w:t xml:space="preserve"> we can determine that the user has pressed the exit button and the program should end.</w:t>
       </w:r>
     </w:p>
     <w:p>
@@ -7647,7 +7707,7 @@
           <v:shape id="_x0000_i1030" type="#_x0000_t75" style="width:453.75pt;height:255pt" o:ole="">
             <v:imagedata r:id="rId23" o:title=""/>
           </v:shape>
-          <o:OLEObject Type="Embed" ProgID="Word.Document.12" ShapeID="_x0000_i1030" DrawAspect="Content" ObjectID="_1668948678" r:id="rId24">
+          <o:OLEObject Type="Embed" ProgID="Word.Document.12" ShapeID="_x0000_i1030" DrawAspect="Content" ObjectID="_1668948793" r:id="rId24">
             <o:FieldCodes>\s</o:FieldCodes>
           </o:OLEObject>
         </w:object>
@@ -7662,14 +7722,27 @@
       <w:r>
         <w:t xml:space="preserve">Figure </w:t>
       </w:r>
-      <w:fldSimple w:instr=" SEQ Figure \* ARABIC ">
-        <w:r>
-          <w:rPr>
-            <w:noProof/>
-          </w:rPr>
-          <w:t>1</w:t>
-        </w:r>
-      </w:fldSimple>
+      <w:r>
+        <w:fldChar w:fldCharType="begin"/>
+      </w:r>
+      <w:r>
+        <w:instrText xml:space="preserve"> SEQ Figure \* ARABIC </w:instrText>
+      </w:r>
+      <w:r>
+        <w:fldChar w:fldCharType="separate"/>
+      </w:r>
+      <w:r>
+        <w:rPr>
+          <w:noProof/>
+        </w:rPr>
+        <w:t>1</w:t>
+      </w:r>
+      <w:r>
+        <w:rPr>
+          <w:noProof/>
+        </w:rPr>
+        <w:fldChar w:fldCharType="end"/>
+      </w:r>
       <w:bookmarkEnd w:id="18"/>
       <w:r>
         <w:t xml:space="preserve"> - Design for GUI</w:t>
@@ -7701,7 +7774,13 @@
     </w:p>
     <w:p>
       <w:r>
-        <w:t>The main menu state will be the first state that is pushed onto the stack state and because of this, the first state that will be viewed and interacted with by the user. An easy to understand design must be used to allow the user to easily navigate the program</w:t>
+        <w:t xml:space="preserve">The main menu state will be the first state that is pushed onto the stack state and because of this, the first state that will be viewed and interacted with by the user. An </w:t>
+      </w:r>
+      <w:r>
+        <w:t>easy-to-understand</w:t>
+      </w:r>
+      <w:r>
+        <w:t xml:space="preserve"> design must be used to allow the user to easily navigate the program</w:t>
       </w:r>
       <w:r>
         <w:rPr>
@@ -7834,7 +7913,7 @@
           <v:shape id="_x0000_i1031" type="#_x0000_t75" style="width:453.75pt;height:255pt" o:ole="">
             <v:imagedata r:id="rId25" o:title=""/>
           </v:shape>
-          <o:OLEObject Type="Embed" ProgID="Word.Document.12" ShapeID="_x0000_i1031" DrawAspect="Content" ObjectID="_1668948679" r:id="rId26">
+          <o:OLEObject Type="Embed" ProgID="Word.Document.12" ShapeID="_x0000_i1031" DrawAspect="Content" ObjectID="_1668948794" r:id="rId26">
             <o:FieldCodes>\s</o:FieldCodes>
           </o:OLEObject>
         </w:object>
@@ -7848,14 +7927,27 @@
       <w:r>
         <w:t xml:space="preserve">Figure </w:t>
       </w:r>
-      <w:fldSimple w:instr=" SEQ Figure \* ARABIC ">
-        <w:r>
-          <w:rPr>
-            <w:noProof/>
-          </w:rPr>
-          <w:t>2</w:t>
-        </w:r>
-      </w:fldSimple>
+      <w:r>
+        <w:fldChar w:fldCharType="begin"/>
+      </w:r>
+      <w:r>
+        <w:instrText xml:space="preserve"> SEQ Figure \* ARABIC </w:instrText>
+      </w:r>
+      <w:r>
+        <w:fldChar w:fldCharType="separate"/>
+      </w:r>
+      <w:r>
+        <w:rPr>
+          <w:noProof/>
+        </w:rPr>
+        <w:t>2</w:t>
+      </w:r>
+      <w:r>
+        <w:rPr>
+          <w:noProof/>
+        </w:rPr>
+        <w:fldChar w:fldCharType="end"/>
+      </w:r>
       <w:bookmarkEnd w:id="22"/>
       <w:r>
         <w:t xml:space="preserve"> - Confirm Exit State</w:t>

</xml_diff>

<commit_message>
Added description about Connect 4 game.
Introduced the connect 4 game and how I will use polymorphism to distinguish between human and AI.
Also added pseudocode containing the basics structure of my connect 4 code.
</commit_message>
<xml_diff>
--- a/Writeup.docx
+++ b/Writeup.docx
@@ -265,7 +265,7 @@
           <w:r>
             <w:fldChar w:fldCharType="separate"/>
           </w:r>
-          <w:hyperlink w:anchor="_Toc58073527" w:history="1">
+          <w:hyperlink w:anchor="_Toc58401819" w:history="1">
             <w:r>
               <w:rPr>
                 <w:rStyle w:val="Hyperlink"/>
@@ -292,7 +292,7 @@
                 <w:noProof/>
                 <w:webHidden/>
               </w:rPr>
-              <w:instrText xml:space="preserve"> PAGEREF _Toc58073527 \h </w:instrText>
+              <w:instrText xml:space="preserve"> PAGEREF _Toc58401819 \h </w:instrText>
             </w:r>
             <w:r>
               <w:rPr>
@@ -335,7 +335,7 @@
               <w:lang w:eastAsia="en-GB"/>
             </w:rPr>
           </w:pPr>
-          <w:hyperlink w:anchor="_Toc58073528" w:history="1">
+          <w:hyperlink w:anchor="_Toc58401820" w:history="1">
             <w:r>
               <w:rPr>
                 <w:rStyle w:val="Hyperlink"/>
@@ -362,7 +362,7 @@
                 <w:noProof/>
                 <w:webHidden/>
               </w:rPr>
-              <w:instrText xml:space="preserve"> PAGEREF _Toc58073528 \h </w:instrText>
+              <w:instrText xml:space="preserve"> PAGEREF _Toc58401820 \h </w:instrText>
             </w:r>
             <w:r>
               <w:rPr>
@@ -405,7 +405,7 @@
               <w:lang w:eastAsia="en-GB"/>
             </w:rPr>
           </w:pPr>
-          <w:hyperlink w:anchor="_Toc58073529" w:history="1">
+          <w:hyperlink w:anchor="_Toc58401821" w:history="1">
             <w:r>
               <w:rPr>
                 <w:rStyle w:val="Hyperlink"/>
@@ -432,7 +432,7 @@
                 <w:noProof/>
                 <w:webHidden/>
               </w:rPr>
-              <w:instrText xml:space="preserve"> PAGEREF _Toc58073529 \h </w:instrText>
+              <w:instrText xml:space="preserve"> PAGEREF _Toc58401821 \h </w:instrText>
             </w:r>
             <w:r>
               <w:rPr>
@@ -475,7 +475,7 @@
               <w:lang w:eastAsia="en-GB"/>
             </w:rPr>
           </w:pPr>
-          <w:hyperlink w:anchor="_Toc58073530" w:history="1">
+          <w:hyperlink w:anchor="_Toc58401822" w:history="1">
             <w:r>
               <w:rPr>
                 <w:rStyle w:val="Hyperlink"/>
@@ -502,7 +502,7 @@
                 <w:noProof/>
                 <w:webHidden/>
               </w:rPr>
-              <w:instrText xml:space="preserve"> PAGEREF _Toc58073530 \h </w:instrText>
+              <w:instrText xml:space="preserve"> PAGEREF _Toc58401822 \h </w:instrText>
             </w:r>
             <w:r>
               <w:rPr>
@@ -545,7 +545,7 @@
               <w:lang w:eastAsia="en-GB"/>
             </w:rPr>
           </w:pPr>
-          <w:hyperlink w:anchor="_Toc58073531" w:history="1">
+          <w:hyperlink w:anchor="_Toc58401823" w:history="1">
             <w:r>
               <w:rPr>
                 <w:rStyle w:val="Hyperlink"/>
@@ -572,7 +572,7 @@
                 <w:noProof/>
                 <w:webHidden/>
               </w:rPr>
-              <w:instrText xml:space="preserve"> PAGEREF _Toc58073531 \h </w:instrText>
+              <w:instrText xml:space="preserve"> PAGEREF _Toc58401823 \h </w:instrText>
             </w:r>
             <w:r>
               <w:rPr>
@@ -615,7 +615,7 @@
               <w:lang w:eastAsia="en-GB"/>
             </w:rPr>
           </w:pPr>
-          <w:hyperlink w:anchor="_Toc58073532" w:history="1">
+          <w:hyperlink w:anchor="_Toc58401824" w:history="1">
             <w:r>
               <w:rPr>
                 <w:rStyle w:val="Hyperlink"/>
@@ -642,7 +642,7 @@
                 <w:noProof/>
                 <w:webHidden/>
               </w:rPr>
-              <w:instrText xml:space="preserve"> PAGEREF _Toc58073532 \h </w:instrText>
+              <w:instrText xml:space="preserve"> PAGEREF _Toc58401824 \h </w:instrText>
             </w:r>
             <w:r>
               <w:rPr>
@@ -685,7 +685,7 @@
               <w:lang w:eastAsia="en-GB"/>
             </w:rPr>
           </w:pPr>
-          <w:hyperlink w:anchor="_Toc58073533" w:history="1">
+          <w:hyperlink w:anchor="_Toc58401825" w:history="1">
             <w:r>
               <w:rPr>
                 <w:rStyle w:val="Hyperlink"/>
@@ -712,7 +712,7 @@
                 <w:noProof/>
                 <w:webHidden/>
               </w:rPr>
-              <w:instrText xml:space="preserve"> PAGEREF _Toc58073533 \h </w:instrText>
+              <w:instrText xml:space="preserve"> PAGEREF _Toc58401825 \h </w:instrText>
             </w:r>
             <w:r>
               <w:rPr>
@@ -755,7 +755,7 @@
               <w:lang w:eastAsia="en-GB"/>
             </w:rPr>
           </w:pPr>
-          <w:hyperlink w:anchor="_Toc58073534" w:history="1">
+          <w:hyperlink w:anchor="_Toc58401826" w:history="1">
             <w:r>
               <w:rPr>
                 <w:rStyle w:val="Hyperlink"/>
@@ -782,7 +782,7 @@
                 <w:noProof/>
                 <w:webHidden/>
               </w:rPr>
-              <w:instrText xml:space="preserve"> PAGEREF _Toc58073534 \h </w:instrText>
+              <w:instrText xml:space="preserve"> PAGEREF _Toc58401826 \h </w:instrText>
             </w:r>
             <w:r>
               <w:rPr>
@@ -825,7 +825,7 @@
               <w:lang w:eastAsia="en-GB"/>
             </w:rPr>
           </w:pPr>
-          <w:hyperlink w:anchor="_Toc58073535" w:history="1">
+          <w:hyperlink w:anchor="_Toc58401827" w:history="1">
             <w:r>
               <w:rPr>
                 <w:rStyle w:val="Hyperlink"/>
@@ -852,7 +852,7 @@
                 <w:noProof/>
                 <w:webHidden/>
               </w:rPr>
-              <w:instrText xml:space="preserve"> PAGEREF _Toc58073535 \h </w:instrText>
+              <w:instrText xml:space="preserve"> PAGEREF _Toc58401827 \h </w:instrText>
             </w:r>
             <w:r>
               <w:rPr>
@@ -895,7 +895,7 @@
               <w:lang w:eastAsia="en-GB"/>
             </w:rPr>
           </w:pPr>
-          <w:hyperlink w:anchor="_Toc58073536" w:history="1">
+          <w:hyperlink w:anchor="_Toc58401828" w:history="1">
             <w:r>
               <w:rPr>
                 <w:rStyle w:val="Hyperlink"/>
@@ -922,7 +922,7 @@
                 <w:noProof/>
                 <w:webHidden/>
               </w:rPr>
-              <w:instrText xml:space="preserve"> PAGEREF _Toc58073536 \h </w:instrText>
+              <w:instrText xml:space="preserve"> PAGEREF _Toc58401828 \h </w:instrText>
             </w:r>
             <w:r>
               <w:rPr>
@@ -965,13 +965,13 @@
               <w:lang w:eastAsia="en-GB"/>
             </w:rPr>
           </w:pPr>
-          <w:hyperlink w:anchor="_Toc58073537" w:history="1">
+          <w:hyperlink w:anchor="_Toc58401829" w:history="1">
             <w:r>
               <w:rPr>
                 <w:rStyle w:val="Hyperlink"/>
                 <w:noProof/>
               </w:rPr>
-              <w:t>TODO &lt;&lt;Add Structure of Program (Flow Charts, etc.)&gt;&gt;</w:t>
+              <w:t>Program Overview</w:t>
             </w:r>
             <w:r>
               <w:rPr>
@@ -992,7 +992,7 @@
                 <w:noProof/>
                 <w:webHidden/>
               </w:rPr>
-              <w:instrText xml:space="preserve"> PAGEREF _Toc58073537 \h </w:instrText>
+              <w:instrText xml:space="preserve"> PAGEREF _Toc58401829 \h </w:instrText>
             </w:r>
             <w:r>
               <w:rPr>
@@ -1035,13 +1035,13 @@
               <w:lang w:eastAsia="en-GB"/>
             </w:rPr>
           </w:pPr>
-          <w:hyperlink w:anchor="_Toc58073538" w:history="1">
+          <w:hyperlink w:anchor="_Toc58401830" w:history="1">
             <w:r>
               <w:rPr>
                 <w:rStyle w:val="Hyperlink"/>
                 <w:noProof/>
               </w:rPr>
-              <w:t>Graphical User Interface (GUI)</w:t>
+              <w:t>Connect 4 Game</w:t>
             </w:r>
             <w:r>
               <w:rPr>
@@ -1062,7 +1062,7 @@
                 <w:noProof/>
                 <w:webHidden/>
               </w:rPr>
-              <w:instrText xml:space="preserve"> PAGEREF _Toc58073538 \h </w:instrText>
+              <w:instrText xml:space="preserve"> PAGEREF _Toc58401830 \h </w:instrText>
             </w:r>
             <w:r>
               <w:rPr>
@@ -1082,7 +1082,7 @@
                 <w:noProof/>
                 <w:webHidden/>
               </w:rPr>
-              <w:t>17</w:t>
+              <w:t>19</w:t>
             </w:r>
             <w:r>
               <w:rPr>
@@ -1105,13 +1105,13 @@
               <w:lang w:eastAsia="en-GB"/>
             </w:rPr>
           </w:pPr>
-          <w:hyperlink w:anchor="_Toc58073539" w:history="1">
+          <w:hyperlink w:anchor="_Toc58401831" w:history="1">
             <w:r>
               <w:rPr>
                 <w:rStyle w:val="Hyperlink"/>
                 <w:noProof/>
               </w:rPr>
-              <w:t>Main Menu State</w:t>
+              <w:t>Graphical User Interface (GUI)</w:t>
             </w:r>
             <w:r>
               <w:rPr>
@@ -1132,7 +1132,7 @@
                 <w:noProof/>
                 <w:webHidden/>
               </w:rPr>
-              <w:instrText xml:space="preserve"> PAGEREF _Toc58073539 \h </w:instrText>
+              <w:instrText xml:space="preserve"> PAGEREF _Toc58401831 \h </w:instrText>
             </w:r>
             <w:r>
               <w:rPr>
@@ -1152,7 +1152,7 @@
                 <w:noProof/>
                 <w:webHidden/>
               </w:rPr>
-              <w:t>18</w:t>
+              <w:t>20</w:t>
             </w:r>
             <w:r>
               <w:rPr>
@@ -1175,12 +1175,82 @@
               <w:lang w:eastAsia="en-GB"/>
             </w:rPr>
           </w:pPr>
-          <w:hyperlink w:anchor="_Toc58073540" w:history="1">
+          <w:hyperlink w:anchor="_Toc58401832" w:history="1">
             <w:r>
               <w:rPr>
                 <w:rStyle w:val="Hyperlink"/>
                 <w:noProof/>
               </w:rPr>
+              <w:t>Main Menu State</w:t>
+            </w:r>
+            <w:r>
+              <w:rPr>
+                <w:noProof/>
+                <w:webHidden/>
+              </w:rPr>
+              <w:tab/>
+            </w:r>
+            <w:r>
+              <w:rPr>
+                <w:noProof/>
+                <w:webHidden/>
+              </w:rPr>
+              <w:fldChar w:fldCharType="begin"/>
+            </w:r>
+            <w:r>
+              <w:rPr>
+                <w:noProof/>
+                <w:webHidden/>
+              </w:rPr>
+              <w:instrText xml:space="preserve"> PAGEREF _Toc58401832 \h </w:instrText>
+            </w:r>
+            <w:r>
+              <w:rPr>
+                <w:noProof/>
+                <w:webHidden/>
+              </w:rPr>
+            </w:r>
+            <w:r>
+              <w:rPr>
+                <w:noProof/>
+                <w:webHidden/>
+              </w:rPr>
+              <w:fldChar w:fldCharType="separate"/>
+            </w:r>
+            <w:r>
+              <w:rPr>
+                <w:noProof/>
+                <w:webHidden/>
+              </w:rPr>
+              <w:t>20</w:t>
+            </w:r>
+            <w:r>
+              <w:rPr>
+                <w:noProof/>
+                <w:webHidden/>
+              </w:rPr>
+              <w:fldChar w:fldCharType="end"/>
+            </w:r>
+          </w:hyperlink>
+        </w:p>
+        <w:p>
+          <w:pPr>
+            <w:pStyle w:val="TOC2"/>
+            <w:tabs>
+              <w:tab w:val="right" w:leader="dot" w:pos="9016"/>
+            </w:tabs>
+            <w:rPr>
+              <w:rFonts w:eastAsiaTheme="minorEastAsia"/>
+              <w:noProof/>
+              <w:lang w:eastAsia="en-GB"/>
+            </w:rPr>
+          </w:pPr>
+          <w:hyperlink w:anchor="_Toc58401833" w:history="1">
+            <w:r>
+              <w:rPr>
+                <w:rStyle w:val="Hyperlink"/>
+                <w:noProof/>
+              </w:rPr>
               <w:t>Confirm Exit State</w:t>
             </w:r>
             <w:r>
@@ -1202,7 +1272,7 @@
                 <w:noProof/>
                 <w:webHidden/>
               </w:rPr>
-              <w:instrText xml:space="preserve"> PAGEREF _Toc58073540 \h </w:instrText>
+              <w:instrText xml:space="preserve"> PAGEREF _Toc58401833 \h </w:instrText>
             </w:r>
             <w:r>
               <w:rPr>
@@ -1222,7 +1292,7 @@
                 <w:noProof/>
                 <w:webHidden/>
               </w:rPr>
-              <w:t>19</w:t>
+              <w:t>21</w:t>
             </w:r>
             <w:r>
               <w:rPr>
@@ -1245,7 +1315,7 @@
               <w:lang w:eastAsia="en-GB"/>
             </w:rPr>
           </w:pPr>
-          <w:hyperlink w:anchor="_Toc58073541" w:history="1">
+          <w:hyperlink w:anchor="_Toc58401834" w:history="1">
             <w:r>
               <w:rPr>
                 <w:rStyle w:val="Hyperlink"/>
@@ -1272,7 +1342,7 @@
                 <w:noProof/>
                 <w:webHidden/>
               </w:rPr>
-              <w:instrText xml:space="preserve"> PAGEREF _Toc58073541 \h </w:instrText>
+              <w:instrText xml:space="preserve"> PAGEREF _Toc58401834 \h </w:instrText>
             </w:r>
             <w:r>
               <w:rPr>
@@ -1292,7 +1362,7 @@
                 <w:noProof/>
                 <w:webHidden/>
               </w:rPr>
-              <w:t>20</w:t>
+              <w:t>22</w:t>
             </w:r>
             <w:r>
               <w:rPr>
@@ -1315,7 +1385,7 @@
               <w:lang w:eastAsia="en-GB"/>
             </w:rPr>
           </w:pPr>
-          <w:hyperlink w:anchor="_Toc58073542" w:history="1">
+          <w:hyperlink w:anchor="_Toc58401835" w:history="1">
             <w:r>
               <w:rPr>
                 <w:rStyle w:val="Hyperlink"/>
@@ -1342,7 +1412,7 @@
                 <w:noProof/>
                 <w:webHidden/>
               </w:rPr>
-              <w:instrText xml:space="preserve"> PAGEREF _Toc58073542 \h </w:instrText>
+              <w:instrText xml:space="preserve"> PAGEREF _Toc58401835 \h </w:instrText>
             </w:r>
             <w:r>
               <w:rPr>
@@ -1362,7 +1432,7 @@
                 <w:noProof/>
                 <w:webHidden/>
               </w:rPr>
-              <w:t>21</w:t>
+              <w:t>23</w:t>
             </w:r>
             <w:r>
               <w:rPr>
@@ -1385,7 +1455,7 @@
               <w:lang w:eastAsia="en-GB"/>
             </w:rPr>
           </w:pPr>
-          <w:hyperlink w:anchor="_Toc58073543" w:history="1">
+          <w:hyperlink w:anchor="_Toc58401836" w:history="1">
             <w:r>
               <w:rPr>
                 <w:rStyle w:val="Hyperlink"/>
@@ -1412,7 +1482,7 @@
                 <w:noProof/>
                 <w:webHidden/>
               </w:rPr>
-              <w:instrText xml:space="preserve"> PAGEREF _Toc58073543 \h </w:instrText>
+              <w:instrText xml:space="preserve"> PAGEREF _Toc58401836 \h </w:instrText>
             </w:r>
             <w:r>
               <w:rPr>
@@ -1432,7 +1502,7 @@
                 <w:noProof/>
                 <w:webHidden/>
               </w:rPr>
-              <w:t>22</w:t>
+              <w:t>24</w:t>
             </w:r>
             <w:r>
               <w:rPr>
@@ -1469,7 +1539,7 @@
           <w:szCs w:val="40"/>
         </w:rPr>
       </w:pPr>
-      <w:bookmarkStart w:id="0" w:name="_Toc58073527"/>
+      <w:bookmarkStart w:id="0" w:name="_Toc58401819"/>
       <w:r>
         <w:rPr>
           <w:sz w:val="40"/>
@@ -1484,7 +1554,7 @@
       <w:pPr>
         <w:pStyle w:val="Heading2"/>
       </w:pPr>
-      <w:bookmarkStart w:id="1" w:name="_Toc58073528"/>
+      <w:bookmarkStart w:id="1" w:name="_Toc58401820"/>
       <w:r>
         <w:t>Introduction</w:t>
       </w:r>
@@ -1676,7 +1746,7 @@
       <w:pPr>
         <w:pStyle w:val="Heading2"/>
       </w:pPr>
-      <w:bookmarkStart w:id="2" w:name="_Toc58073529"/>
+      <w:bookmarkStart w:id="2" w:name="_Toc58401821"/>
       <w:r>
         <w:t>End User</w:t>
       </w:r>
@@ -1769,7 +1839,7 @@
       <w:pPr>
         <w:pStyle w:val="Heading2"/>
       </w:pPr>
-      <w:bookmarkStart w:id="3" w:name="_Toc58073530"/>
+      <w:bookmarkStart w:id="3" w:name="_Toc58401822"/>
       <w:r>
         <w:t>Questionnaire</w:t>
       </w:r>
@@ -2682,7 +2752,7 @@
       <w:pPr>
         <w:pStyle w:val="Heading2"/>
       </w:pPr>
-      <w:bookmarkStart w:id="4" w:name="_Toc58073531"/>
+      <w:bookmarkStart w:id="4" w:name="_Toc58401823"/>
       <w:r>
         <w:t>Proposed Idea</w:t>
       </w:r>
@@ -2700,7 +2770,7 @@
       <w:pPr>
         <w:pStyle w:val="Heading2"/>
       </w:pPr>
-      <w:bookmarkStart w:id="5" w:name="_Toc58073532"/>
+      <w:bookmarkStart w:id="5" w:name="_Toc58401824"/>
       <w:r>
         <w:t>Identification of Programming Language</w:t>
       </w:r>
@@ -2994,7 +3064,7 @@
       <w:pPr>
         <w:pStyle w:val="Heading2"/>
       </w:pPr>
-      <w:bookmarkStart w:id="6" w:name="_Toc58073533"/>
+      <w:bookmarkStart w:id="6" w:name="_Toc58401825"/>
       <w:r>
         <w:t>Numbered Objectives</w:t>
       </w:r>
@@ -7030,7 +7100,7 @@
       <w:pPr>
         <w:pStyle w:val="Heading2"/>
       </w:pPr>
-      <w:bookmarkStart w:id="7" w:name="_Toc58073534"/>
+      <w:bookmarkStart w:id="7" w:name="_Toc58401826"/>
       <w:r>
         <w:t>Prototype</w:t>
       </w:r>
@@ -7092,7 +7162,7 @@
           <v:shape id="_x0000_i1025" type="#_x0000_t75" style="width:451.5pt;height:142.5pt" o:ole="">
             <v:imagedata r:id="rId9" o:title=""/>
           </v:shape>
-          <o:OLEObject Type="Embed" ProgID="Word.OpenDocumentText.12" ShapeID="_x0000_i1025" DrawAspect="Content" ObjectID="_1668948788" r:id="rId10"/>
+          <o:OLEObject Type="Embed" ProgID="Word.OpenDocumentText.12" ShapeID="_x0000_i1025" DrawAspect="Content" ObjectID="_1669014613" r:id="rId10"/>
         </w:object>
       </w:r>
     </w:p>
@@ -7133,10 +7203,10 @@
     <w:p>
       <w:r>
         <w:object w:dxaOrig="9026" w:dyaOrig="10341" w14:anchorId="64018191">
-          <v:shape id="_x0000_i1026" type="#_x0000_t75" style="width:451.5pt;height:516.75pt" o:ole="">
+          <v:shape id="_x0000_i1026" type="#_x0000_t75" style="width:451.5pt;height:516.5pt" o:ole="">
             <v:imagedata r:id="rId11" o:title=""/>
           </v:shape>
-          <o:OLEObject Type="Embed" ProgID="Word.OpenDocumentText.12" ShapeID="_x0000_i1026" DrawAspect="Content" ObjectID="_1668948789" r:id="rId12"/>
+          <o:OLEObject Type="Embed" ProgID="Word.OpenDocumentText.12" ShapeID="_x0000_i1026" DrawAspect="Content" ObjectID="_1669014614" r:id="rId12"/>
         </w:object>
       </w:r>
     </w:p>
@@ -7168,7 +7238,7 @@
           <v:shape id="_x0000_i1027" type="#_x0000_t75" style="width:451.5pt;height:142.5pt" o:ole="">
             <v:imagedata r:id="rId13" o:title=""/>
           </v:shape>
-          <o:OLEObject Type="Embed" ProgID="Word.OpenDocumentText.12" ShapeID="_x0000_i1027" DrawAspect="Content" ObjectID="_1668948790" r:id="rId14"/>
+          <o:OLEObject Type="Embed" ProgID="Word.OpenDocumentText.12" ShapeID="_x0000_i1027" DrawAspect="Content" ObjectID="_1669014615" r:id="rId14"/>
         </w:object>
       </w:r>
     </w:p>
@@ -7189,10 +7259,10 @@
       <w:bookmarkEnd w:id="11"/>
       <w:r>
         <w:object w:dxaOrig="9026" w:dyaOrig="285" w14:anchorId="1E9A4F78">
-          <v:shape id="_x0000_i1028" type="#_x0000_t75" style="width:249pt;height:14.25pt" o:ole="">
+          <v:shape id="_x0000_i1028" type="#_x0000_t75" style="width:249pt;height:14.5pt" o:ole="">
             <v:imagedata r:id="rId15" o:title="" cropright="29393f"/>
           </v:shape>
-          <o:OLEObject Type="Embed" ProgID="Word.OpenDocumentText.12" ShapeID="_x0000_i1028" DrawAspect="Content" ObjectID="_1668948791" r:id="rId16"/>
+          <o:OLEObject Type="Embed" ProgID="Word.OpenDocumentText.12" ShapeID="_x0000_i1028" DrawAspect="Content" ObjectID="_1669014616" r:id="rId16"/>
         </w:object>
       </w:r>
       <w:r>
@@ -7215,10 +7285,10 @@
     <w:p>
       <w:r>
         <w:object w:dxaOrig="9026" w:dyaOrig="7695" w14:anchorId="3D434F4C">
-          <v:shape id="_x0000_i1029" type="#_x0000_t75" style="width:454.5pt;height:419.25pt" o:ole="">
+          <v:shape id="_x0000_i1029" type="#_x0000_t75" style="width:454.5pt;height:419.5pt" o:ole="">
             <v:imagedata r:id="rId17" o:title="" cropright="5008f"/>
           </v:shape>
-          <o:OLEObject Type="Embed" ProgID="Word.OpenDocumentText.12" ShapeID="_x0000_i1029" DrawAspect="Content" ObjectID="_1668948792" r:id="rId18"/>
+          <o:OLEObject Type="Embed" ProgID="Word.OpenDocumentText.12" ShapeID="_x0000_i1029" DrawAspect="Content" ObjectID="_1669014617" r:id="rId18"/>
         </w:object>
       </w:r>
     </w:p>
@@ -7453,7 +7523,7 @@
           <w:szCs w:val="40"/>
         </w:rPr>
       </w:pPr>
-      <w:bookmarkStart w:id="13" w:name="_Toc58073535"/>
+      <w:bookmarkStart w:id="13" w:name="_Toc58401827"/>
       <w:r>
         <w:rPr>
           <w:sz w:val="40"/>
@@ -7475,7 +7545,7 @@
       <w:pPr>
         <w:pStyle w:val="Heading2"/>
       </w:pPr>
-      <w:bookmarkStart w:id="14" w:name="_Toc58073536"/>
+      <w:bookmarkStart w:id="14" w:name="_Toc58401828"/>
       <w:r>
         <w:t>State System</w:t>
       </w:r>
@@ -7551,9 +7621,11 @@
       <w:pPr>
         <w:pStyle w:val="Heading2"/>
       </w:pPr>
+      <w:bookmarkStart w:id="15" w:name="_Toc58401829"/>
       <w:r>
         <w:t>Program Overview</w:t>
       </w:r>
+      <w:bookmarkEnd w:id="15"/>
     </w:p>
     <w:p>
       <w:r>
@@ -7662,16 +7734,24 @@
       <w:pPr>
         <w:pStyle w:val="Heading2"/>
       </w:pPr>
-      <w:bookmarkStart w:id="15" w:name="_Toc58073538"/>
+      <w:bookmarkStart w:id="16" w:name="_Toc58401830"/>
       <w:r>
         <w:lastRenderedPageBreak/>
-        <w:t>Graphical User Interface (GUI)</w:t>
-      </w:r>
-      <w:bookmarkEnd w:id="15"/>
+        <w:t>Connect 4 Game</w:t>
+      </w:r>
+      <w:bookmarkEnd w:id="16"/>
     </w:p>
     <w:p>
       <w:r>
-        <w:t>I would like to be able to use the already existing menu system, that I created for the prototype, and move it to a Graphical User Interface</w:t>
+        <w:t xml:space="preserve">The game of Connect 4 is quite simple, it consists of two players taking turns placing coloured counters into 7 columns by 6 rows board. The counter can only be placed at the lowest available position in each column which is usually </w:t>
+      </w:r>
+      <w:r>
+        <w:t>denoted by the board being upright and the counters falling down their respective columns due to gravity. I will be abstracting away the idea of gravity and implementing the “falling” idea as an algorithm as a gravity simulation would be too complicated and unnecessary for this project.</w:t>
+      </w:r>
+    </w:p>
+    <w:p>
+      <w:r>
+        <w:t>The main obstacle I will have to overcome in this Connect 4 game is that both players could be either a Human or AI. This means the way I will have to get that players column choice will differ depending on what they are. This is a prime example of when polymorphism</w:t>
       </w:r>
       <w:r>
         <w:rPr>
@@ -7680,13 +7760,161 @@
         <w:footnoteReference w:id="18"/>
       </w:r>
       <w:r>
-        <w:t xml:space="preserve"> using the SFML</w:t>
+        <w:t xml:space="preserve"> is most useful and powerful.</w:t>
+      </w:r>
+      <w:r>
+        <w:t xml:space="preserve"> </w:t>
+      </w:r>
+      <w:r>
+        <w:t xml:space="preserve">Polymorphism is the idea of using inheritance (with respect to </w:t>
+      </w:r>
+      <w:r>
+        <w:t>object-oriented</w:t>
+      </w:r>
+      <w:r>
+        <w:t xml:space="preserve"> programming)</w:t>
+      </w:r>
+      <w:r>
+        <w:t xml:space="preserve"> to allow an object to take multiple forms. All objects that inherit the same base class will behave similarly with the same methods as in the base class. These inherited methods can be overridden to complete a different task but with the same function header.</w:t>
+      </w:r>
+    </w:p>
+    <w:p>
+      <w:r>
+        <w:t xml:space="preserve">In the case of Connect 4, I will be creating a </w:t>
+      </w:r>
+      <w:r>
+        <w:rPr>
+          <w:i/>
+          <w:iCs/>
+        </w:rPr>
+        <w:t>Connect 4 Player</w:t>
+      </w:r>
+      <w:r>
+        <w:t xml:space="preserve"> class with the method </w:t>
+      </w:r>
+      <w:r>
+        <w:rPr>
+          <w:i/>
+          <w:iCs/>
+        </w:rPr>
+        <w:t>Get Column Choice</w:t>
+      </w:r>
+      <w:r>
+        <w:t xml:space="preserve">. This method will return the players choice of what column to place the counter in. This will differ depending on whether the user is a human or an AI which is why this method will be marked as </w:t>
+      </w:r>
+      <w:r>
+        <w:rPr>
+          <w:i/>
+          <w:iCs/>
+        </w:rPr>
+        <w:t>virtual</w:t>
+      </w:r>
+      <w:r>
+        <w:rPr>
+          <w:rStyle w:val="FootnoteReference"/>
+          <w:i/>
+          <w:iCs/>
+        </w:rPr>
+        <w:footnoteReference w:id="19"/>
+      </w:r>
+      <w:r>
+        <w:t xml:space="preserve"> which is a C++ keyword declaring that a method is overridable. Two new classes will be created, </w:t>
+      </w:r>
+      <w:r>
+        <w:rPr>
+          <w:i/>
+          <w:iCs/>
+        </w:rPr>
+        <w:t>Connect 4 Player Human</w:t>
+      </w:r>
+      <w:r>
+        <w:t xml:space="preserve"> and </w:t>
+      </w:r>
+      <w:r>
+        <w:rPr>
+          <w:i/>
+          <w:iCs/>
+        </w:rPr>
+        <w:t>Connect 4 Player AI</w:t>
+      </w:r>
+      <w:r>
+        <w:t xml:space="preserve">. </w:t>
+      </w:r>
+      <w:r>
+        <w:t>Both</w:t>
+      </w:r>
+      <w:r>
+        <w:t xml:space="preserve"> will inherit the base class </w:t>
+      </w:r>
+      <w:r>
+        <w:rPr>
+          <w:i/>
+          <w:iCs/>
+        </w:rPr>
+        <w:t>Connect 4 Player</w:t>
+      </w:r>
+      <w:r>
+        <w:t xml:space="preserve"> and will override the method </w:t>
+      </w:r>
+      <w:r>
+        <w:rPr>
+          <w:i/>
+          <w:iCs/>
+        </w:rPr>
+        <w:t>Get Column Choice</w:t>
+      </w:r>
+      <w:r>
+        <w:t xml:space="preserve"> allowing each of these objects to perform differently when calling the same method.</w:t>
+      </w:r>
+    </w:p>
+    <w:bookmarkStart w:id="17" w:name="_MON_1669014006"/>
+    <w:bookmarkEnd w:id="17"/>
+    <w:p>
+      <w:r>
+        <w:object w:dxaOrig="7396" w:dyaOrig="4970" w14:anchorId="45F27940">
+          <v:shape id="_x0000_i1086" type="#_x0000_t75" style="width:370pt;height:248.5pt" o:ole="">
+            <v:imagedata r:id="rId23" o:title=""/>
+          </v:shape>
+          <o:OLEObject Type="Embed" ProgID="Word.Document.12" ShapeID="_x0000_i1086" DrawAspect="Content" ObjectID="_1669014618" r:id="rId24">
+            <o:FieldCodes>\s</o:FieldCodes>
+          </o:OLEObject>
+        </w:object>
+      </w:r>
+    </w:p>
+    <w:p>
+      <w:r>
+        <w:t>This pseudocode shows the basics of how the connect 4 game will be created. It consists of alternating turns and placing a counter in each column until the game is over. This closely resembles how connect 4 is playing in person which is a good metric on how well the program will represent the game.</w:t>
+      </w:r>
+    </w:p>
+    <w:p>
+      <w:pPr>
+        <w:pStyle w:val="Heading2"/>
+      </w:pPr>
+      <w:bookmarkStart w:id="18" w:name="_Toc58401831"/>
+      <w:r>
+        <w:lastRenderedPageBreak/>
+        <w:t>Graphical User Interface (GUI)</w:t>
+      </w:r>
+      <w:bookmarkEnd w:id="18"/>
+    </w:p>
+    <w:p>
+      <w:r>
+        <w:t>I would like to be able to use the already existing menu system, that I created for the prototype, and move it to a Graphical User Interface</w:t>
       </w:r>
       <w:r>
         <w:rPr>
           <w:rStyle w:val="FootnoteReference"/>
         </w:rPr>
-        <w:footnoteReference w:id="19"/>
+        <w:footnoteReference w:id="20"/>
+      </w:r>
+      <w:r>
+        <w:t xml:space="preserve"> using the SFML</w:t>
+      </w:r>
+      <w:r>
+        <w:rPr>
+          <w:rStyle w:val="FootnoteReference"/>
+        </w:rPr>
+        <w:footnoteReference w:id="21"/>
       </w:r>
       <w:r>
         <w:t xml:space="preserve"> library for C++.</w:t>
@@ -7695,41 +7923,120 @@
         <w:t xml:space="preserve"> With SFML I can create a render window and draw primitives to that window such as a rectangle or circle. Using the data that SFML collects such as mouse position, I can add functionality to these shapes to make objects such as a button or a text box.</w:t>
       </w:r>
     </w:p>
-    <w:bookmarkStart w:id="16" w:name="_Hlk58072251"/>
-    <w:bookmarkStart w:id="17" w:name="_MON_1668242071"/>
-    <w:bookmarkEnd w:id="17"/>
+    <w:bookmarkStart w:id="19" w:name="_Hlk58072251"/>
+    <w:bookmarkStart w:id="20" w:name="_MON_1668242071"/>
+    <w:bookmarkEnd w:id="20"/>
     <w:p>
       <w:pPr>
         <w:keepNext/>
       </w:pPr>
       <w:r>
         <w:object w:dxaOrig="9070" w:dyaOrig="5102" w14:anchorId="003EC2D9">
-          <v:shape id="_x0000_i1030" type="#_x0000_t75" style="width:453.75pt;height:255pt" o:ole="">
-            <v:imagedata r:id="rId23" o:title=""/>
+          <v:shape id="_x0000_i1030" type="#_x0000_t75" style="width:454pt;height:255pt" o:ole="">
+            <v:imagedata r:id="rId25" o:title=""/>
           </v:shape>
-          <o:OLEObject Type="Embed" ProgID="Word.Document.12" ShapeID="_x0000_i1030" DrawAspect="Content" ObjectID="_1668948793" r:id="rId24">
+          <o:OLEObject Type="Embed" ProgID="Word.Document.12" ShapeID="_x0000_i1030" DrawAspect="Content" ObjectID="_1669014619" r:id="rId26">
             <o:FieldCodes>\s</o:FieldCodes>
           </o:OLEObject>
         </w:object>
       </w:r>
-      <w:bookmarkEnd w:id="16"/>
+      <w:bookmarkEnd w:id="19"/>
     </w:p>
     <w:p>
       <w:pPr>
         <w:pStyle w:val="Caption"/>
       </w:pPr>
-      <w:bookmarkStart w:id="18" w:name="_Ref58073121"/>
+      <w:bookmarkStart w:id="21" w:name="_Ref58073121"/>
       <w:r>
         <w:t xml:space="preserve">Figure </w:t>
       </w:r>
-      <w:r>
+      <w:fldSimple w:instr=" SEQ Figure \* ARABIC ">
+        <w:r>
+          <w:rPr>
+            <w:noProof/>
+          </w:rPr>
+          <w:t>1</w:t>
+        </w:r>
+      </w:fldSimple>
+      <w:bookmarkEnd w:id="21"/>
+      <w:r>
+        <w:t xml:space="preserve"> - Design for GUI</w:t>
+      </w:r>
+    </w:p>
+    <w:p>
+      <w:r>
+        <w:t>This minimalistic design is what I would like my GUI to look like when it is completed. Each of the purple boxes are buttons which, when clicked, take the user to another page of similar design with different ways of interacting.</w:t>
+      </w:r>
+      <w:r>
+        <w:t xml:space="preserve"> I will show and explain each of the </w:t>
+      </w:r>
+      <w:r>
+        <w:t>states</w:t>
+      </w:r>
+      <w:r>
+        <w:t xml:space="preserve"> that will be present in my program along with the ways of interacting and desired outcome of this.</w:t>
+      </w:r>
+    </w:p>
+    <w:p>
+      <w:pPr>
+        <w:pStyle w:val="Heading2"/>
+      </w:pPr>
+      <w:bookmarkStart w:id="22" w:name="_Toc58401832"/>
+      <w:r>
+        <w:t>Main Menu State</w:t>
+      </w:r>
+      <w:bookmarkEnd w:id="22"/>
+    </w:p>
+    <w:p>
+      <w:r>
+        <w:t xml:space="preserve">The main menu state will be the first state that is pushed onto the stack state and because of this, the first state that will be viewed and interacted with by the user. An </w:t>
+      </w:r>
+      <w:r>
+        <w:t>easy-to-understand</w:t>
+      </w:r>
+      <w:r>
+        <w:t xml:space="preserve"> design must be used to allow the user to easily navigate the program</w:t>
+      </w:r>
+      <w:r>
+        <w:rPr>
+          <w:rStyle w:val="FootnoteReference"/>
+        </w:rPr>
+        <w:footnoteReference w:id="22"/>
+      </w:r>
+      <w:r>
+        <w:t xml:space="preserve"> without getting lost within it. </w:t>
+      </w:r>
+      <w:r>
+        <w:t>To keep the program simple, I will not be adding many extravagant details such as images or animations as these will take up a lot of time which could be spent on other more important features.</w:t>
+      </w:r>
+    </w:p>
+    <w:p>
+      <w:r>
+        <w:t>Buttons will be needed to allow the user to navigate to other states which includes “Play State”, “Accounts State” and “Leader</w:t>
+      </w:r>
+      <w:r>
+        <w:t xml:space="preserve"> </w:t>
+      </w:r>
+      <w:r>
+        <w:t>board State”</w:t>
+      </w:r>
+      <w:r>
+        <w:t>. When clicking on any of these buttons, the main menu state will detect this and push a new state, corresponding to what button was pressed, on to the state stack. This will cause the program to now use the new state allowing the user to move between states.</w:t>
+      </w:r>
+    </w:p>
+    <w:p>
+      <w:r>
+        <w:lastRenderedPageBreak/>
         <w:fldChar w:fldCharType="begin"/>
       </w:r>
       <w:r>
-        <w:instrText xml:space="preserve"> SEQ Figure \* ARABIC </w:instrText>
+        <w:instrText xml:space="preserve"> REF _Ref58073121 \h </w:instrText>
       </w:r>
       <w:r>
         <w:fldChar w:fldCharType="separate"/>
+      </w:r>
+      <w:r>
+        <w:t xml:space="preserve">Figure </w:t>
       </w:r>
       <w:r>
         <w:rPr>
@@ -7738,80 +8045,36 @@
         <w:t>1</w:t>
       </w:r>
       <w:r>
-        <w:rPr>
-          <w:noProof/>
-        </w:rPr>
         <w:fldChar w:fldCharType="end"/>
       </w:r>
-      <w:bookmarkEnd w:id="18"/>
-      <w:r>
-        <w:t xml:space="preserve"> - Design for GUI</w:t>
+      <w:r>
+        <w:t xml:space="preserve"> already shows the design of what I would like the Main Menu State to look like. The buttons will be clicked, and the user transported to another state like this one but with different functionality.</w:t>
       </w:r>
     </w:p>
     <w:p>
-      <w:r>
-        <w:t>This minimalistic design is what I would like my GUI to look like when it is completed. Each of the purple boxes are buttons which, when clicked, take the user to another page of similar design with different ways of interacting.</w:t>
-      </w:r>
-      <w:r>
-        <w:t xml:space="preserve"> I will show and explain each of the </w:t>
-      </w:r>
-      <w:r>
-        <w:t>states</w:t>
-      </w:r>
-      <w:r>
-        <w:t xml:space="preserve"> that will be present in my program along with the ways of interacting and desired outcome of this.</w:t>
-      </w:r>
+      <w:pPr>
+        <w:pStyle w:val="Heading2"/>
+      </w:pPr>
+      <w:bookmarkStart w:id="23" w:name="_Toc58401833"/>
+      <w:r>
+        <w:t>Confirm Exit State</w:t>
+      </w:r>
+      <w:bookmarkEnd w:id="23"/>
     </w:p>
     <w:p>
-      <w:pPr>
-        <w:pStyle w:val="Heading2"/>
-      </w:pPr>
-      <w:bookmarkStart w:id="19" w:name="_Toc58073539"/>
-      <w:r>
-        <w:t>Main Menu State</w:t>
-      </w:r>
-      <w:bookmarkEnd w:id="19"/>
-    </w:p>
-    <w:p>
-      <w:r>
-        <w:t xml:space="preserve">The main menu state will be the first state that is pushed onto the stack state and because of this, the first state that will be viewed and interacted with by the user. An </w:t>
-      </w:r>
-      <w:r>
-        <w:t>easy-to-understand</w:t>
-      </w:r>
-      <w:r>
-        <w:t xml:space="preserve"> design must be used to allow the user to easily navigate the program</w:t>
-      </w:r>
-      <w:r>
-        <w:rPr>
-          <w:rStyle w:val="FootnoteReference"/>
-        </w:rPr>
-        <w:footnoteReference w:id="20"/>
-      </w:r>
-      <w:r>
-        <w:t xml:space="preserve"> without getting lost within it. </w:t>
-      </w:r>
-      <w:r>
-        <w:t>To keep the program simple, I will not be adding many extravagant details such as images or animations as these will take up a lot of time which could be spent on other more important features.</w:t>
-      </w:r>
-    </w:p>
-    <w:p>
-      <w:r>
-        <w:t>Buttons will be needed to allow the user to navigate to other states which includes “Play State”, “Accounts State” and “Leader</w:t>
-      </w:r>
-      <w:r>
-        <w:t xml:space="preserve"> </w:t>
-      </w:r>
-      <w:r>
-        <w:t>board State”</w:t>
-      </w:r>
-      <w:r>
-        <w:t>. When clicking on any of these buttons, the main menu state will detect this and push a new state, corresponding to what button was pressed, on to the state stack. This will cause the program to now use the new state allowing the user to move between states.</w:t>
-      </w:r>
-    </w:p>
-    <w:p>
-      <w:r>
-        <w:lastRenderedPageBreak/>
+      <w:r>
+        <w:t xml:space="preserve">I would prefer to only allow the user to be able to exit the program using </w:t>
+      </w:r>
+      <w:r>
+        <w:t>the</w:t>
+      </w:r>
+      <w:r>
+        <w:t xml:space="preserve"> button </w:t>
+      </w:r>
+      <w:r>
+        <w:t xml:space="preserve">found on the main menu state shown in </w:t>
+      </w:r>
+      <w:r>
         <w:fldChar w:fldCharType="begin"/>
       </w:r>
       <w:r>
@@ -7833,87 +8096,35 @@
         <w:fldChar w:fldCharType="end"/>
       </w:r>
       <w:r>
-        <w:t xml:space="preserve"> already shows the design of what I would like the Main Menu State to look like. The buttons will be clicked, and the user transported to another state like this one but with different functionality.</w:t>
-      </w:r>
-      <w:r>
-        <w:br w:type="page"/>
+        <w:t xml:space="preserve"> </w:t>
+      </w:r>
+      <w:r>
+        <w:t>because using the “x” at the top of the window can cause data to be lost if it is pressed in a case where the program is manipulating data.</w:t>
       </w:r>
     </w:p>
     <w:p>
-      <w:pPr>
-        <w:pStyle w:val="Heading2"/>
-      </w:pPr>
-      <w:bookmarkStart w:id="20" w:name="_Toc58073540"/>
-      <w:r>
-        <w:lastRenderedPageBreak/>
-        <w:t>Confirm Exit State</w:t>
-      </w:r>
-      <w:bookmarkEnd w:id="20"/>
+      <w:r>
+        <w:t>One solution to this would be to disable the “x” button and only allow the user to stop running the application through the main menu state exit button. A big problem with this solution is that the user may get confused as to why they cannot quit the program by pressing the button if they happened to miss seeing the button when they first opened the program.</w:t>
+      </w:r>
     </w:p>
     <w:p>
       <w:r>
-        <w:t xml:space="preserve">I would prefer to only allow the user to be able to exit the program using </w:t>
-      </w:r>
-      <w:r>
-        <w:t>the</w:t>
-      </w:r>
-      <w:r>
-        <w:t xml:space="preserve"> button </w:t>
-      </w:r>
-      <w:r>
-        <w:t xml:space="preserve">found on the main menu state shown in </w:t>
-      </w:r>
-      <w:r>
-        <w:fldChar w:fldCharType="begin"/>
-      </w:r>
-      <w:r>
-        <w:instrText xml:space="preserve"> REF _Ref58073121 \h </w:instrText>
-      </w:r>
-      <w:r>
-        <w:fldChar w:fldCharType="separate"/>
-      </w:r>
-      <w:r>
-        <w:t xml:space="preserve">Figure </w:t>
-      </w:r>
-      <w:r>
-        <w:rPr>
-          <w:noProof/>
-        </w:rPr>
-        <w:t>1</w:t>
-      </w:r>
-      <w:r>
-        <w:fldChar w:fldCharType="end"/>
-      </w:r>
-      <w:r>
-        <w:t xml:space="preserve"> </w:t>
-      </w:r>
-      <w:r>
-        <w:t>because using the “x” at the top of the window can cause data to be lost if it is pressed in a case where the program is manipulating data.</w:t>
-      </w:r>
-    </w:p>
-    <w:p>
-      <w:r>
-        <w:t>One solution to this would be to disable the “x” button and only allow the user to stop running the application through the main menu state exit button. A big problem with this solution is that the user may get confused as to why they cannot quit the program by pressing the button if they happened to miss seeing the button when they first opened the program.</w:t>
-      </w:r>
-    </w:p>
-    <w:p>
-      <w:r>
         <w:t>Another better solution would be to allow the user to press the “x” button, but have the program detect this and push a new state onto the state stack which allows the user to confirm whether to leave the program or continue what they were doing, at the same time warning them that data may be lost if they are currently doing something. During this state, the program could also delay closing the window to save any currently in use data so that as little important data is lost as possible.</w:t>
       </w:r>
     </w:p>
     <w:p/>
-    <w:bookmarkStart w:id="21" w:name="_MON_1668685992"/>
-    <w:bookmarkEnd w:id="21"/>
+    <w:bookmarkStart w:id="24" w:name="_MON_1668685992"/>
+    <w:bookmarkEnd w:id="24"/>
     <w:p>
       <w:pPr>
         <w:keepNext/>
       </w:pPr>
       <w:r>
         <w:object w:dxaOrig="9070" w:dyaOrig="5102" w14:anchorId="0D0B2F75">
-          <v:shape id="_x0000_i1031" type="#_x0000_t75" style="width:453.75pt;height:255pt" o:ole="">
-            <v:imagedata r:id="rId25" o:title=""/>
+          <v:shape id="_x0000_i1031" type="#_x0000_t75" style="width:454pt;height:255pt" o:ole="">
+            <v:imagedata r:id="rId27" o:title=""/>
           </v:shape>
-          <o:OLEObject Type="Embed" ProgID="Word.Document.12" ShapeID="_x0000_i1031" DrawAspect="Content" ObjectID="_1668948794" r:id="rId26">
+          <o:OLEObject Type="Embed" ProgID="Word.Document.12" ShapeID="_x0000_i1031" DrawAspect="Content" ObjectID="_1669014620" r:id="rId28">
             <o:FieldCodes>\s</o:FieldCodes>
           </o:OLEObject>
         </w:object>
@@ -7923,32 +8134,19 @@
       <w:pPr>
         <w:pStyle w:val="Caption"/>
       </w:pPr>
-      <w:bookmarkStart w:id="22" w:name="_Ref58073414"/>
+      <w:bookmarkStart w:id="25" w:name="_Ref58073414"/>
       <w:r>
         <w:t xml:space="preserve">Figure </w:t>
       </w:r>
-      <w:r>
-        <w:fldChar w:fldCharType="begin"/>
-      </w:r>
-      <w:r>
-        <w:instrText xml:space="preserve"> SEQ Figure \* ARABIC </w:instrText>
-      </w:r>
-      <w:r>
-        <w:fldChar w:fldCharType="separate"/>
-      </w:r>
-      <w:r>
-        <w:rPr>
-          <w:noProof/>
-        </w:rPr>
-        <w:t>2</w:t>
-      </w:r>
-      <w:r>
-        <w:rPr>
-          <w:noProof/>
-        </w:rPr>
-        <w:fldChar w:fldCharType="end"/>
-      </w:r>
-      <w:bookmarkEnd w:id="22"/>
+      <w:fldSimple w:instr=" SEQ Figure \* ARABIC ">
+        <w:r>
+          <w:rPr>
+            <w:noProof/>
+          </w:rPr>
+          <w:t>2</w:t>
+        </w:r>
+      </w:fldSimple>
+      <w:bookmarkEnd w:id="25"/>
       <w:r>
         <w:t xml:space="preserve"> - Confirm Exit State</w:t>
       </w:r>
@@ -7992,7 +8190,7 @@
           <w:szCs w:val="40"/>
         </w:rPr>
       </w:pPr>
-      <w:bookmarkStart w:id="23" w:name="_Toc58073541"/>
+      <w:bookmarkStart w:id="26" w:name="_Toc58401834"/>
       <w:r>
         <w:rPr>
           <w:sz w:val="40"/>
@@ -8001,7 +8199,7 @@
         <w:lastRenderedPageBreak/>
         <w:t>Technical Solution</w:t>
       </w:r>
-      <w:bookmarkEnd w:id="23"/>
+      <w:bookmarkEnd w:id="26"/>
     </w:p>
     <w:p>
       <w:pPr>
@@ -8028,7 +8226,7 @@
           <w:szCs w:val="40"/>
         </w:rPr>
       </w:pPr>
-      <w:bookmarkStart w:id="24" w:name="_Toc58073542"/>
+      <w:bookmarkStart w:id="27" w:name="_Toc58401835"/>
       <w:r>
         <w:rPr>
           <w:sz w:val="40"/>
@@ -8037,7 +8235,7 @@
         <w:lastRenderedPageBreak/>
         <w:t>Testing</w:t>
       </w:r>
-      <w:bookmarkEnd w:id="24"/>
+      <w:bookmarkEnd w:id="27"/>
     </w:p>
     <w:p>
       <w:pPr>
@@ -8064,7 +8262,7 @@
           <w:szCs w:val="40"/>
         </w:rPr>
       </w:pPr>
-      <w:bookmarkStart w:id="25" w:name="_Toc58073543"/>
+      <w:bookmarkStart w:id="28" w:name="_Toc58401836"/>
       <w:r>
         <w:rPr>
           <w:sz w:val="40"/>
@@ -8073,10 +8271,10 @@
         <w:lastRenderedPageBreak/>
         <w:t>Evaluation</w:t>
       </w:r>
-      <w:bookmarkEnd w:id="25"/>
+      <w:bookmarkEnd w:id="28"/>
     </w:p>
     <w:sectPr>
-      <w:footerReference w:type="default" r:id="rId27"/>
+      <w:footerReference w:type="default" r:id="rId29"/>
       <w:pgSz w:w="11906" w:h="16838"/>
       <w:pgMar w:top="1440" w:right="1440" w:bottom="1440" w:left="1440" w:header="708" w:footer="708" w:gutter="0"/>
       <w:cols w:space="708"/>
@@ -8656,7 +8854,7 @@
           <w:rPr>
             <w:rStyle w:val="Hyperlink"/>
           </w:rPr>
-          <w:t>https://www.omnisci.com/technical-glossary/graphical-user-interface</w:t>
+          <w:t>https://www.tutorialspoint.com/java/java_polymorphism</w:t>
         </w:r>
       </w:hyperlink>
     </w:p>
@@ -8676,6 +8874,54 @@
         <w:t xml:space="preserve"> </w:t>
       </w:r>
       <w:hyperlink r:id="rId19" w:history="1">
+        <w:r>
+          <w:rPr>
+            <w:rStyle w:val="Hyperlink"/>
+          </w:rPr>
+          <w:t>https://en.cppreference.com/w/cpp/language/virtual</w:t>
+        </w:r>
+      </w:hyperlink>
+    </w:p>
+  </w:footnote>
+  <w:footnote w:id="20">
+    <w:p>
+      <w:pPr>
+        <w:pStyle w:val="FootnoteText"/>
+      </w:pPr>
+      <w:r>
+        <w:rPr>
+          <w:rStyle w:val="FootnoteReference"/>
+        </w:rPr>
+        <w:footnoteRef/>
+      </w:r>
+      <w:r>
+        <w:t xml:space="preserve"> </w:t>
+      </w:r>
+      <w:hyperlink r:id="rId20" w:history="1">
+        <w:r>
+          <w:rPr>
+            <w:rStyle w:val="Hyperlink"/>
+          </w:rPr>
+          <w:t>https://www.omnisci.com/technical-glossary/graphical-user-interface</w:t>
+        </w:r>
+      </w:hyperlink>
+    </w:p>
+  </w:footnote>
+  <w:footnote w:id="21">
+    <w:p>
+      <w:pPr>
+        <w:pStyle w:val="FootnoteText"/>
+      </w:pPr>
+      <w:r>
+        <w:rPr>
+          <w:rStyle w:val="FootnoteReference"/>
+        </w:rPr>
+        <w:footnoteRef/>
+      </w:r>
+      <w:r>
+        <w:t xml:space="preserve"> </w:t>
+      </w:r>
+      <w:hyperlink r:id="rId21" w:history="1">
         <w:r>
           <w:rPr>
             <w:rStyle w:val="Hyperlink"/>
@@ -8685,7 +8931,7 @@
       </w:hyperlink>
     </w:p>
   </w:footnote>
-  <w:footnote w:id="20">
+  <w:footnote w:id="22">
     <w:p>
       <w:pPr>
         <w:pStyle w:val="FootnoteText"/>
@@ -8699,7 +8945,7 @@
       <w:r>
         <w:t xml:space="preserve"> </w:t>
       </w:r>
-      <w:hyperlink r:id="rId20" w:history="1">
+      <w:hyperlink r:id="rId22" w:history="1">
         <w:r>
           <w:rPr>
             <w:rStyle w:val="Hyperlink"/>

</xml_diff>

<commit_message>
Added a very simple description and design of Accounts state
</commit_message>
<xml_diff>
--- a/Writeup.docx
+++ b/Writeup.docx
@@ -7162,7 +7162,7 @@
           <v:shape id="_x0000_i1025" type="#_x0000_t75" style="width:451.5pt;height:142.5pt" o:ole="">
             <v:imagedata r:id="rId9" o:title=""/>
           </v:shape>
-          <o:OLEObject Type="Embed" ProgID="Word.OpenDocumentText.12" ShapeID="_x0000_i1025" DrawAspect="Content" ObjectID="_1669014613" r:id="rId10"/>
+          <o:OLEObject Type="Embed" ProgID="Word.OpenDocumentText.12" ShapeID="_x0000_i1025" DrawAspect="Content" ObjectID="_1669128481" r:id="rId10"/>
         </w:object>
       </w:r>
     </w:p>
@@ -7203,10 +7203,10 @@
     <w:p>
       <w:r>
         <w:object w:dxaOrig="9026" w:dyaOrig="10341" w14:anchorId="64018191">
-          <v:shape id="_x0000_i1026" type="#_x0000_t75" style="width:451.5pt;height:516.5pt" o:ole="">
+          <v:shape id="_x0000_i1026" type="#_x0000_t75" style="width:451.5pt;height:516.75pt" o:ole="">
             <v:imagedata r:id="rId11" o:title=""/>
           </v:shape>
-          <o:OLEObject Type="Embed" ProgID="Word.OpenDocumentText.12" ShapeID="_x0000_i1026" DrawAspect="Content" ObjectID="_1669014614" r:id="rId12"/>
+          <o:OLEObject Type="Embed" ProgID="Word.OpenDocumentText.12" ShapeID="_x0000_i1026" DrawAspect="Content" ObjectID="_1669128482" r:id="rId12"/>
         </w:object>
       </w:r>
     </w:p>
@@ -7238,7 +7238,7 @@
           <v:shape id="_x0000_i1027" type="#_x0000_t75" style="width:451.5pt;height:142.5pt" o:ole="">
             <v:imagedata r:id="rId13" o:title=""/>
           </v:shape>
-          <o:OLEObject Type="Embed" ProgID="Word.OpenDocumentText.12" ShapeID="_x0000_i1027" DrawAspect="Content" ObjectID="_1669014615" r:id="rId14"/>
+          <o:OLEObject Type="Embed" ProgID="Word.OpenDocumentText.12" ShapeID="_x0000_i1027" DrawAspect="Content" ObjectID="_1669128483" r:id="rId14"/>
         </w:object>
       </w:r>
     </w:p>
@@ -7259,10 +7259,10 @@
       <w:bookmarkEnd w:id="11"/>
       <w:r>
         <w:object w:dxaOrig="9026" w:dyaOrig="285" w14:anchorId="1E9A4F78">
-          <v:shape id="_x0000_i1028" type="#_x0000_t75" style="width:249pt;height:14.5pt" o:ole="">
+          <v:shape id="_x0000_i1028" type="#_x0000_t75" style="width:249pt;height:14.25pt" o:ole="">
             <v:imagedata r:id="rId15" o:title="" cropright="29393f"/>
           </v:shape>
-          <o:OLEObject Type="Embed" ProgID="Word.OpenDocumentText.12" ShapeID="_x0000_i1028" DrawAspect="Content" ObjectID="_1669014616" r:id="rId16"/>
+          <o:OLEObject Type="Embed" ProgID="Word.OpenDocumentText.12" ShapeID="_x0000_i1028" DrawAspect="Content" ObjectID="_1669128484" r:id="rId16"/>
         </w:object>
       </w:r>
       <w:r>
@@ -7285,10 +7285,10 @@
     <w:p>
       <w:r>
         <w:object w:dxaOrig="9026" w:dyaOrig="7695" w14:anchorId="3D434F4C">
-          <v:shape id="_x0000_i1029" type="#_x0000_t75" style="width:454.5pt;height:419.5pt" o:ole="">
+          <v:shape id="_x0000_i1029" type="#_x0000_t75" style="width:454.5pt;height:419.25pt" o:ole="">
             <v:imagedata r:id="rId17" o:title="" cropright="5008f"/>
           </v:shape>
-          <o:OLEObject Type="Embed" ProgID="Word.OpenDocumentText.12" ShapeID="_x0000_i1029" DrawAspect="Content" ObjectID="_1669014617" r:id="rId18"/>
+          <o:OLEObject Type="Embed" ProgID="Word.OpenDocumentText.12" ShapeID="_x0000_i1029" DrawAspect="Content" ObjectID="_1669128485" r:id="rId18"/>
         </w:object>
       </w:r>
     </w:p>
@@ -7872,10 +7872,10 @@
     <w:p>
       <w:r>
         <w:object w:dxaOrig="7396" w:dyaOrig="4970" w14:anchorId="45F27940">
-          <v:shape id="_x0000_i1086" type="#_x0000_t75" style="width:370pt;height:248.5pt" o:ole="">
+          <v:shape id="_x0000_i1030" type="#_x0000_t75" style="width:370.5pt;height:248.25pt" o:ole="">
             <v:imagedata r:id="rId23" o:title=""/>
           </v:shape>
-          <o:OLEObject Type="Embed" ProgID="Word.Document.12" ShapeID="_x0000_i1086" DrawAspect="Content" ObjectID="_1669014618" r:id="rId24">
+          <o:OLEObject Type="Embed" ProgID="Word.Document.12" ShapeID="_x0000_i1030" DrawAspect="Content" ObjectID="_1669128486" r:id="rId24">
             <o:FieldCodes>\s</o:FieldCodes>
           </o:OLEObject>
         </w:object>
@@ -7932,10 +7932,10 @@
       </w:pPr>
       <w:r>
         <w:object w:dxaOrig="9070" w:dyaOrig="5102" w14:anchorId="003EC2D9">
-          <v:shape id="_x0000_i1030" type="#_x0000_t75" style="width:454pt;height:255pt" o:ole="">
+          <v:shape id="_x0000_i1031" type="#_x0000_t75" style="width:453.75pt;height:255pt" o:ole="">
             <v:imagedata r:id="rId25" o:title=""/>
           </v:shape>
-          <o:OLEObject Type="Embed" ProgID="Word.Document.12" ShapeID="_x0000_i1030" DrawAspect="Content" ObjectID="_1669014619" r:id="rId26">
+          <o:OLEObject Type="Embed" ProgID="Word.Document.12" ShapeID="_x0000_i1031" DrawAspect="Content" ObjectID="_1669128487" r:id="rId26">
             <o:FieldCodes>\s</o:FieldCodes>
           </o:OLEObject>
         </w:object>
@@ -7947,6 +7947,303 @@
         <w:pStyle w:val="Caption"/>
       </w:pPr>
       <w:bookmarkStart w:id="21" w:name="_Ref58073121"/>
+      <w:r>
+        <w:t xml:space="preserve">Figure </w:t>
+      </w:r>
+      <w:r>
+        <w:fldChar w:fldCharType="begin"/>
+      </w:r>
+      <w:r>
+        <w:instrText xml:space="preserve"> SEQ Figure \* ARABIC </w:instrText>
+      </w:r>
+      <w:r>
+        <w:fldChar w:fldCharType="separate"/>
+      </w:r>
+      <w:r>
+        <w:rPr>
+          <w:noProof/>
+        </w:rPr>
+        <w:t>1</w:t>
+      </w:r>
+      <w:r>
+        <w:rPr>
+          <w:noProof/>
+        </w:rPr>
+        <w:fldChar w:fldCharType="end"/>
+      </w:r>
+      <w:bookmarkEnd w:id="21"/>
+      <w:r>
+        <w:t xml:space="preserve"> - Design for GUI</w:t>
+      </w:r>
+    </w:p>
+    <w:p>
+      <w:r>
+        <w:t>This minimalistic design is what I would like my GUI to look like when it is completed. Each of the purple boxes are buttons which, when clicked, take the user to another page of similar design with different ways of interacting.</w:t>
+      </w:r>
+      <w:r>
+        <w:t xml:space="preserve"> I will show and explain each of the </w:t>
+      </w:r>
+      <w:r>
+        <w:t>states</w:t>
+      </w:r>
+      <w:r>
+        <w:t xml:space="preserve"> that will be present in my program along with the ways of interacting and desired outcome of this.</w:t>
+      </w:r>
+    </w:p>
+    <w:p>
+      <w:pPr>
+        <w:pStyle w:val="Heading2"/>
+      </w:pPr>
+      <w:bookmarkStart w:id="22" w:name="_Toc58401832"/>
+      <w:r>
+        <w:t>Main Menu State</w:t>
+      </w:r>
+      <w:bookmarkEnd w:id="22"/>
+    </w:p>
+    <w:p>
+      <w:r>
+        <w:t xml:space="preserve">The main menu state will be the first state that is pushed onto the stack state and because of this, the first state that will be viewed and interacted with by the user. An </w:t>
+      </w:r>
+      <w:r>
+        <w:t>easy-to-understand</w:t>
+      </w:r>
+      <w:r>
+        <w:t xml:space="preserve"> design must be used to allow the user to easily navigate the program</w:t>
+      </w:r>
+      <w:r>
+        <w:rPr>
+          <w:rStyle w:val="FootnoteReference"/>
+        </w:rPr>
+        <w:footnoteReference w:id="22"/>
+      </w:r>
+      <w:r>
+        <w:t xml:space="preserve"> without getting lost within it. </w:t>
+      </w:r>
+      <w:r>
+        <w:t>To keep the program simple, I will not be adding many extravagant details such as images or animations as these will take up a lot of time which could be spent on other more important features.</w:t>
+      </w:r>
+    </w:p>
+    <w:p>
+      <w:r>
+        <w:t>Buttons will be needed to allow the user to navigate to other states which includes “Play State”, “Accounts State” and “Leader</w:t>
+      </w:r>
+      <w:r>
+        <w:t xml:space="preserve"> </w:t>
+      </w:r>
+      <w:r>
+        <w:t>board State”</w:t>
+      </w:r>
+      <w:r>
+        <w:t>. When clicking on any of these buttons, the main menu state will detect this and push a new state, corresponding to what button was pressed, on to the state stack. This will cause the program to now use the new state allowing the user to move between states.</w:t>
+      </w:r>
+    </w:p>
+    <w:p>
+      <w:r>
+        <w:lastRenderedPageBreak/>
+        <w:fldChar w:fldCharType="begin"/>
+      </w:r>
+      <w:r>
+        <w:instrText xml:space="preserve"> REF _Ref58073121 \h </w:instrText>
+      </w:r>
+      <w:r>
+        <w:fldChar w:fldCharType="separate"/>
+      </w:r>
+      <w:r>
+        <w:t xml:space="preserve">Figure </w:t>
+      </w:r>
+      <w:r>
+        <w:rPr>
+          <w:noProof/>
+        </w:rPr>
+        <w:t>1</w:t>
+      </w:r>
+      <w:r>
+        <w:fldChar w:fldCharType="end"/>
+      </w:r>
+      <w:r>
+        <w:t xml:space="preserve"> already shows the design of what I would like the Main Menu State to look like. The buttons will be clicked, and the user transported to another state like this one but with different functionality.</w:t>
+      </w:r>
+    </w:p>
+    <w:p>
+      <w:pPr>
+        <w:pStyle w:val="Heading2"/>
+      </w:pPr>
+      <w:bookmarkStart w:id="23" w:name="_Toc58401833"/>
+      <w:r>
+        <w:t>Confirm Exit State</w:t>
+      </w:r>
+      <w:bookmarkEnd w:id="23"/>
+    </w:p>
+    <w:p>
+      <w:r>
+        <w:t xml:space="preserve">I would prefer to only allow the user to be able to exit the program using </w:t>
+      </w:r>
+      <w:r>
+        <w:t>the</w:t>
+      </w:r>
+      <w:r>
+        <w:t xml:space="preserve"> button </w:t>
+      </w:r>
+      <w:r>
+        <w:t xml:space="preserve">found on the main menu state shown in </w:t>
+      </w:r>
+      <w:r>
+        <w:fldChar w:fldCharType="begin"/>
+      </w:r>
+      <w:r>
+        <w:instrText xml:space="preserve"> REF _Ref58073121 \h </w:instrText>
+      </w:r>
+      <w:r>
+        <w:fldChar w:fldCharType="separate"/>
+      </w:r>
+      <w:r>
+        <w:t xml:space="preserve">Figure </w:t>
+      </w:r>
+      <w:r>
+        <w:rPr>
+          <w:noProof/>
+        </w:rPr>
+        <w:t>1</w:t>
+      </w:r>
+      <w:r>
+        <w:fldChar w:fldCharType="end"/>
+      </w:r>
+      <w:r>
+        <w:t xml:space="preserve"> </w:t>
+      </w:r>
+      <w:r>
+        <w:t>because using the “x” at the top of the window can cause data to be lost if it is pressed in a case where the program is manipulating data.</w:t>
+      </w:r>
+    </w:p>
+    <w:p>
+      <w:r>
+        <w:t>One solution to this would be to disable the “x” button and only allow the user to stop running the application through the main menu state exit button. A big problem with this solution is that the user may get confused as to why they cannot quit the program by pressing the button if they happened to miss seeing the button when they first opened the program.</w:t>
+      </w:r>
+    </w:p>
+    <w:p>
+      <w:r>
+        <w:t>Another better solution would be to allow the user to press the “x” button, but have the program detect this and push a new state onto the state stack which allows the user to confirm whether to leave the program or continue what they were doing, at the same time warning them that data may be lost if they are currently doing something. During this state, the program could also delay closing the window to save any currently in use data so that as little important data is lost as possible.</w:t>
+      </w:r>
+    </w:p>
+    <w:p/>
+    <w:bookmarkStart w:id="24" w:name="_Hlk58515523"/>
+    <w:bookmarkStart w:id="25" w:name="_MON_1668685992"/>
+    <w:bookmarkEnd w:id="25"/>
+    <w:p>
+      <w:pPr>
+        <w:keepNext/>
+      </w:pPr>
+      <w:r>
+        <w:object w:dxaOrig="9070" w:dyaOrig="5102" w14:anchorId="0D0B2F75">
+          <v:shape id="_x0000_i1032" type="#_x0000_t75" style="width:453.75pt;height:255pt" o:ole="">
+            <v:imagedata r:id="rId27" o:title=""/>
+          </v:shape>
+          <o:OLEObject Type="Embed" ProgID="Word.Document.12" ShapeID="_x0000_i1032" DrawAspect="Content" ObjectID="_1669128488" r:id="rId28">
+            <o:FieldCodes>\s</o:FieldCodes>
+          </o:OLEObject>
+        </w:object>
+      </w:r>
+      <w:bookmarkEnd w:id="24"/>
+    </w:p>
+    <w:p>
+      <w:pPr>
+        <w:pStyle w:val="Caption"/>
+      </w:pPr>
+      <w:bookmarkStart w:id="26" w:name="_Ref58073414"/>
+      <w:r>
+        <w:t xml:space="preserve">Figure </w:t>
+      </w:r>
+      <w:r>
+        <w:fldChar w:fldCharType="begin"/>
+      </w:r>
+      <w:r>
+        <w:instrText xml:space="preserve"> SEQ Figure \* ARABIC </w:instrText>
+      </w:r>
+      <w:r>
+        <w:fldChar w:fldCharType="separate"/>
+      </w:r>
+      <w:r>
+        <w:rPr>
+          <w:noProof/>
+        </w:rPr>
+        <w:t>2</w:t>
+      </w:r>
+      <w:r>
+        <w:rPr>
+          <w:noProof/>
+        </w:rPr>
+        <w:fldChar w:fldCharType="end"/>
+      </w:r>
+      <w:bookmarkEnd w:id="26"/>
+      <w:r>
+        <w:t xml:space="preserve"> - Confirm Exit State</w:t>
+      </w:r>
+    </w:p>
+    <w:p>
+      <w:r>
+        <w:fldChar w:fldCharType="begin"/>
+      </w:r>
+      <w:r>
+        <w:instrText xml:space="preserve"> REF _Ref58073414 \h </w:instrText>
+      </w:r>
+      <w:r>
+        <w:fldChar w:fldCharType="separate"/>
+      </w:r>
+      <w:r>
+        <w:t xml:space="preserve">Figure </w:t>
+      </w:r>
+      <w:r>
+        <w:rPr>
+          <w:noProof/>
+        </w:rPr>
+        <w:t>2</w:t>
+      </w:r>
+      <w:r>
+        <w:fldChar w:fldCharType="end"/>
+      </w:r>
+      <w:r>
+        <w:t xml:space="preserve"> shows the design for the state that should be displayed whenever the user presses the “x” button at the top of the window. This state will ask the user to confirm whether to leave the program or go back to what they were doing. If “Exit Program” is pressed, then all states should be popped of the state stack and the program will exit. If “Cancel” is pressed, this state should pop itself off the state stack revealing the previous state that was in use allowing the user to continue what they were just doing. </w:t>
+      </w:r>
+    </w:p>
+    <w:p>
+      <w:pPr>
+        <w:pStyle w:val="Heading2"/>
+      </w:pPr>
+      <w:r>
+        <w:lastRenderedPageBreak/>
+        <w:t>Accounts States</w:t>
+      </w:r>
+    </w:p>
+    <w:p>
+      <w:r>
+        <w:t>If after, on the main menu state, the “Accounts” button is clicked, the user should be navigated to a place with the ability to create new accounts and delete old accounts. This will be done with a simple screen with two buttons labelled “Create Account” and “Delete Account”. A “back” button will also be shown allowing the user to return to the previous state</w:t>
+      </w:r>
+      <w:r>
+        <w:t xml:space="preserve"> by popping the current state off from the stack.</w:t>
+      </w:r>
+    </w:p>
+    <w:bookmarkStart w:id="27" w:name="_MON_1669128225"/>
+    <w:bookmarkEnd w:id="27"/>
+    <w:p>
+      <w:pPr>
+        <w:keepNext/>
+      </w:pPr>
+      <w:r>
+        <w:object w:dxaOrig="9070" w:dyaOrig="5102" w14:anchorId="2CC035CF">
+          <v:shape id="_x0000_i1050" type="#_x0000_t75" style="width:453.75pt;height:255pt" o:ole="">
+            <v:imagedata r:id="rId29" o:title=""/>
+          </v:shape>
+          <o:OLEObject Type="Embed" ProgID="Word.Document.12" ShapeID="_x0000_i1050" DrawAspect="Content" ObjectID="_1669128489" r:id="rId30">
+            <o:FieldCodes>\s</o:FieldCodes>
+          </o:OLEObject>
+        </w:object>
+      </w:r>
+    </w:p>
+    <w:p>
+      <w:pPr>
+        <w:pStyle w:val="Caption"/>
+      </w:pPr>
+      <w:bookmarkStart w:id="28" w:name="_Ref58515614"/>
       <w:r>
         <w:t xml:space="preserve">Figure </w:t>
       </w:r>
@@ -7955,82 +8252,20 @@
           <w:rPr>
             <w:noProof/>
           </w:rPr>
-          <w:t>1</w:t>
+          <w:t>3</w:t>
         </w:r>
       </w:fldSimple>
-      <w:bookmarkEnd w:id="21"/>
-      <w:r>
-        <w:t xml:space="preserve"> - Design for GUI</w:t>
+      <w:bookmarkEnd w:id="28"/>
+      <w:r>
+        <w:t xml:space="preserve"> - Accounts State</w:t>
       </w:r>
     </w:p>
     <w:p>
       <w:r>
-        <w:t>This minimalistic design is what I would like my GUI to look like when it is completed. Each of the purple boxes are buttons which, when clicked, take the user to another page of similar design with different ways of interacting.</w:t>
-      </w:r>
-      <w:r>
-        <w:t xml:space="preserve"> I will show and explain each of the </w:t>
-      </w:r>
-      <w:r>
-        <w:t>states</w:t>
-      </w:r>
-      <w:r>
-        <w:t xml:space="preserve"> that will be present in my program along with the ways of interacting and desired outcome of this.</w:t>
-      </w:r>
-    </w:p>
-    <w:p>
-      <w:pPr>
-        <w:pStyle w:val="Heading2"/>
-      </w:pPr>
-      <w:bookmarkStart w:id="22" w:name="_Toc58401832"/>
-      <w:r>
-        <w:t>Main Menu State</w:t>
-      </w:r>
-      <w:bookmarkEnd w:id="22"/>
-    </w:p>
-    <w:p>
-      <w:r>
-        <w:t xml:space="preserve">The main menu state will be the first state that is pushed onto the stack state and because of this, the first state that will be viewed and interacted with by the user. An </w:t>
-      </w:r>
-      <w:r>
-        <w:t>easy-to-understand</w:t>
-      </w:r>
-      <w:r>
-        <w:t xml:space="preserve"> design must be used to allow the user to easily navigate the program</w:t>
-      </w:r>
-      <w:r>
-        <w:rPr>
-          <w:rStyle w:val="FootnoteReference"/>
-        </w:rPr>
-        <w:footnoteReference w:id="22"/>
-      </w:r>
-      <w:r>
-        <w:t xml:space="preserve"> without getting lost within it. </w:t>
-      </w:r>
-      <w:r>
-        <w:t>To keep the program simple, I will not be adding many extravagant details such as images or animations as these will take up a lot of time which could be spent on other more important features.</w:t>
-      </w:r>
-    </w:p>
-    <w:p>
-      <w:r>
-        <w:t>Buttons will be needed to allow the user to navigate to other states which includes “Play State”, “Accounts State” and “Leader</w:t>
-      </w:r>
-      <w:r>
-        <w:t xml:space="preserve"> </w:t>
-      </w:r>
-      <w:r>
-        <w:t>board State”</w:t>
-      </w:r>
-      <w:r>
-        <w:t>. When clicking on any of these buttons, the main menu state will detect this and push a new state, corresponding to what button was pressed, on to the state stack. This will cause the program to now use the new state allowing the user to move between states.</w:t>
-      </w:r>
-    </w:p>
-    <w:p>
-      <w:r>
-        <w:lastRenderedPageBreak/>
         <w:fldChar w:fldCharType="begin"/>
       </w:r>
       <w:r>
-        <w:instrText xml:space="preserve"> REF _Ref58073121 \h </w:instrText>
+        <w:instrText xml:space="preserve"> REF _Ref58515614 \h </w:instrText>
       </w:r>
       <w:r>
         <w:fldChar w:fldCharType="separate"/>
@@ -8042,139 +8277,13 @@
         <w:rPr>
           <w:noProof/>
         </w:rPr>
-        <w:t>1</w:t>
+        <w:t>3</w:t>
       </w:r>
       <w:r>
         <w:fldChar w:fldCharType="end"/>
       </w:r>
       <w:r>
-        <w:t xml:space="preserve"> already shows the design of what I would like the Main Menu State to look like. The buttons will be clicked, and the user transported to another state like this one but with different functionality.</w:t>
-      </w:r>
-    </w:p>
-    <w:p>
-      <w:pPr>
-        <w:pStyle w:val="Heading2"/>
-      </w:pPr>
-      <w:bookmarkStart w:id="23" w:name="_Toc58401833"/>
-      <w:r>
-        <w:t>Confirm Exit State</w:t>
-      </w:r>
-      <w:bookmarkEnd w:id="23"/>
-    </w:p>
-    <w:p>
-      <w:r>
-        <w:t xml:space="preserve">I would prefer to only allow the user to be able to exit the program using </w:t>
-      </w:r>
-      <w:r>
-        <w:t>the</w:t>
-      </w:r>
-      <w:r>
-        <w:t xml:space="preserve"> button </w:t>
-      </w:r>
-      <w:r>
-        <w:t xml:space="preserve">found on the main menu state shown in </w:t>
-      </w:r>
-      <w:r>
-        <w:fldChar w:fldCharType="begin"/>
-      </w:r>
-      <w:r>
-        <w:instrText xml:space="preserve"> REF _Ref58073121 \h </w:instrText>
-      </w:r>
-      <w:r>
-        <w:fldChar w:fldCharType="separate"/>
-      </w:r>
-      <w:r>
-        <w:t xml:space="preserve">Figure </w:t>
-      </w:r>
-      <w:r>
-        <w:rPr>
-          <w:noProof/>
-        </w:rPr>
-        <w:t>1</w:t>
-      </w:r>
-      <w:r>
-        <w:fldChar w:fldCharType="end"/>
-      </w:r>
-      <w:r>
-        <w:t xml:space="preserve"> </w:t>
-      </w:r>
-      <w:r>
-        <w:t>because using the “x” at the top of the window can cause data to be lost if it is pressed in a case where the program is manipulating data.</w:t>
-      </w:r>
-    </w:p>
-    <w:p>
-      <w:r>
-        <w:t>One solution to this would be to disable the “x” button and only allow the user to stop running the application through the main menu state exit button. A big problem with this solution is that the user may get confused as to why they cannot quit the program by pressing the button if they happened to miss seeing the button when they first opened the program.</w:t>
-      </w:r>
-    </w:p>
-    <w:p>
-      <w:r>
-        <w:t>Another better solution would be to allow the user to press the “x” button, but have the program detect this and push a new state onto the state stack which allows the user to confirm whether to leave the program or continue what they were doing, at the same time warning them that data may be lost if they are currently doing something. During this state, the program could also delay closing the window to save any currently in use data so that as little important data is lost as possible.</w:t>
-      </w:r>
-    </w:p>
-    <w:p/>
-    <w:bookmarkStart w:id="24" w:name="_MON_1668685992"/>
-    <w:bookmarkEnd w:id="24"/>
-    <w:p>
-      <w:pPr>
-        <w:keepNext/>
-      </w:pPr>
-      <w:r>
-        <w:object w:dxaOrig="9070" w:dyaOrig="5102" w14:anchorId="0D0B2F75">
-          <v:shape id="_x0000_i1031" type="#_x0000_t75" style="width:454pt;height:255pt" o:ole="">
-            <v:imagedata r:id="rId27" o:title=""/>
-          </v:shape>
-          <o:OLEObject Type="Embed" ProgID="Word.Document.12" ShapeID="_x0000_i1031" DrawAspect="Content" ObjectID="_1669014620" r:id="rId28">
-            <o:FieldCodes>\s</o:FieldCodes>
-          </o:OLEObject>
-        </w:object>
-      </w:r>
-    </w:p>
-    <w:p>
-      <w:pPr>
-        <w:pStyle w:val="Caption"/>
-      </w:pPr>
-      <w:bookmarkStart w:id="25" w:name="_Ref58073414"/>
-      <w:r>
-        <w:t xml:space="preserve">Figure </w:t>
-      </w:r>
-      <w:fldSimple w:instr=" SEQ Figure \* ARABIC ">
-        <w:r>
-          <w:rPr>
-            <w:noProof/>
-          </w:rPr>
-          <w:t>2</w:t>
-        </w:r>
-      </w:fldSimple>
-      <w:bookmarkEnd w:id="25"/>
-      <w:r>
-        <w:t xml:space="preserve"> - Confirm Exit State</w:t>
-      </w:r>
-    </w:p>
-    <w:p>
-      <w:r>
-        <w:fldChar w:fldCharType="begin"/>
-      </w:r>
-      <w:r>
-        <w:instrText xml:space="preserve"> REF _Ref58073414 \h </w:instrText>
-      </w:r>
-      <w:r>
-        <w:fldChar w:fldCharType="separate"/>
-      </w:r>
-      <w:r>
-        <w:t xml:space="preserve">Figure </w:t>
-      </w:r>
-      <w:r>
-        <w:rPr>
-          <w:noProof/>
-        </w:rPr>
-        <w:t>2</w:t>
-      </w:r>
-      <w:r>
-        <w:fldChar w:fldCharType="end"/>
-      </w:r>
-      <w:r>
-        <w:t xml:space="preserve"> shows the design for the state that should be displayed whenever the user presses the “x” button at the top of the window. This state will ask the user to confirm whether to leave the program or go back to what they were doing. If “Exit Program” is pressed, then all states should be popped of the state stack and the program will exit. If “Cancel” is pressed, this state should pop itself off the state stack revealing the previous state that was in use allowing the user to continue what they were just doing. </w:t>
+        <w:t xml:space="preserve"> shows the design for the Accounts state which will act as an intermediary state between the main menu and either creating or deleting user accounts.</w:t>
       </w:r>
     </w:p>
     <w:p>
@@ -8190,7 +8299,7 @@
           <w:szCs w:val="40"/>
         </w:rPr>
       </w:pPr>
-      <w:bookmarkStart w:id="26" w:name="_Toc58401834"/>
+      <w:bookmarkStart w:id="29" w:name="_Toc58401834"/>
       <w:r>
         <w:rPr>
           <w:sz w:val="40"/>
@@ -8199,7 +8308,7 @@
         <w:lastRenderedPageBreak/>
         <w:t>Technical Solution</w:t>
       </w:r>
-      <w:bookmarkEnd w:id="26"/>
+      <w:bookmarkEnd w:id="29"/>
     </w:p>
     <w:p>
       <w:pPr>
@@ -8226,7 +8335,7 @@
           <w:szCs w:val="40"/>
         </w:rPr>
       </w:pPr>
-      <w:bookmarkStart w:id="27" w:name="_Toc58401835"/>
+      <w:bookmarkStart w:id="30" w:name="_Toc58401835"/>
       <w:r>
         <w:rPr>
           <w:sz w:val="40"/>
@@ -8235,7 +8344,7 @@
         <w:lastRenderedPageBreak/>
         <w:t>Testing</w:t>
       </w:r>
-      <w:bookmarkEnd w:id="27"/>
+      <w:bookmarkEnd w:id="30"/>
     </w:p>
     <w:p>
       <w:pPr>
@@ -8262,7 +8371,7 @@
           <w:szCs w:val="40"/>
         </w:rPr>
       </w:pPr>
-      <w:bookmarkStart w:id="28" w:name="_Toc58401836"/>
+      <w:bookmarkStart w:id="31" w:name="_Toc58401836"/>
       <w:r>
         <w:rPr>
           <w:sz w:val="40"/>
@@ -8271,10 +8380,10 @@
         <w:lastRenderedPageBreak/>
         <w:t>Evaluation</w:t>
       </w:r>
-      <w:bookmarkEnd w:id="28"/>
+      <w:bookmarkEnd w:id="31"/>
     </w:p>
     <w:sectPr>
-      <w:footerReference w:type="default" r:id="rId29"/>
+      <w:footerReference w:type="default" r:id="rId31"/>
       <w:pgSz w:w="11906" w:h="16838"/>
       <w:pgMar w:top="1440" w:right="1440" w:bottom="1440" w:left="1440" w:header="708" w:footer="708" w:gutter="0"/>
       <w:cols w:space="708"/>

</xml_diff>

<commit_message>
Added information about the create account state.
Added design and description of the create account state.
Haven't added any information about file structure and directory structure yet.
</commit_message>
<xml_diff>
--- a/Writeup.docx
+++ b/Writeup.docx
@@ -7162,7 +7162,7 @@
           <v:shape id="_x0000_i1025" type="#_x0000_t75" style="width:451.5pt;height:142.5pt" o:ole="">
             <v:imagedata r:id="rId9" o:title=""/>
           </v:shape>
-          <o:OLEObject Type="Embed" ProgID="Word.OpenDocumentText.12" ShapeID="_x0000_i1025" DrawAspect="Content" ObjectID="_1669128481" r:id="rId10"/>
+          <o:OLEObject Type="Embed" ProgID="Word.OpenDocumentText.12" ShapeID="_x0000_i1025" DrawAspect="Content" ObjectID="_1669134493" r:id="rId10"/>
         </w:object>
       </w:r>
     </w:p>
@@ -7206,7 +7206,7 @@
           <v:shape id="_x0000_i1026" type="#_x0000_t75" style="width:451.5pt;height:516.75pt" o:ole="">
             <v:imagedata r:id="rId11" o:title=""/>
           </v:shape>
-          <o:OLEObject Type="Embed" ProgID="Word.OpenDocumentText.12" ShapeID="_x0000_i1026" DrawAspect="Content" ObjectID="_1669128482" r:id="rId12"/>
+          <o:OLEObject Type="Embed" ProgID="Word.OpenDocumentText.12" ShapeID="_x0000_i1026" DrawAspect="Content" ObjectID="_1669134494" r:id="rId12"/>
         </w:object>
       </w:r>
     </w:p>
@@ -7238,7 +7238,7 @@
           <v:shape id="_x0000_i1027" type="#_x0000_t75" style="width:451.5pt;height:142.5pt" o:ole="">
             <v:imagedata r:id="rId13" o:title=""/>
           </v:shape>
-          <o:OLEObject Type="Embed" ProgID="Word.OpenDocumentText.12" ShapeID="_x0000_i1027" DrawAspect="Content" ObjectID="_1669128483" r:id="rId14"/>
+          <o:OLEObject Type="Embed" ProgID="Word.OpenDocumentText.12" ShapeID="_x0000_i1027" DrawAspect="Content" ObjectID="_1669134495" r:id="rId14"/>
         </w:object>
       </w:r>
     </w:p>
@@ -7262,7 +7262,7 @@
           <v:shape id="_x0000_i1028" type="#_x0000_t75" style="width:249pt;height:14.25pt" o:ole="">
             <v:imagedata r:id="rId15" o:title="" cropright="29393f"/>
           </v:shape>
-          <o:OLEObject Type="Embed" ProgID="Word.OpenDocumentText.12" ShapeID="_x0000_i1028" DrawAspect="Content" ObjectID="_1669128484" r:id="rId16"/>
+          <o:OLEObject Type="Embed" ProgID="Word.OpenDocumentText.12" ShapeID="_x0000_i1028" DrawAspect="Content" ObjectID="_1669134496" r:id="rId16"/>
         </w:object>
       </w:r>
       <w:r>
@@ -7288,7 +7288,7 @@
           <v:shape id="_x0000_i1029" type="#_x0000_t75" style="width:454.5pt;height:419.25pt" o:ole="">
             <v:imagedata r:id="rId17" o:title="" cropright="5008f"/>
           </v:shape>
-          <o:OLEObject Type="Embed" ProgID="Word.OpenDocumentText.12" ShapeID="_x0000_i1029" DrawAspect="Content" ObjectID="_1669128485" r:id="rId18"/>
+          <o:OLEObject Type="Embed" ProgID="Word.OpenDocumentText.12" ShapeID="_x0000_i1029" DrawAspect="Content" ObjectID="_1669134497" r:id="rId18"/>
         </w:object>
       </w:r>
     </w:p>
@@ -7875,7 +7875,7 @@
           <v:shape id="_x0000_i1030" type="#_x0000_t75" style="width:370.5pt;height:248.25pt" o:ole="">
             <v:imagedata r:id="rId23" o:title=""/>
           </v:shape>
-          <o:OLEObject Type="Embed" ProgID="Word.Document.12" ShapeID="_x0000_i1030" DrawAspect="Content" ObjectID="_1669128486" r:id="rId24">
+          <o:OLEObject Type="Embed" ProgID="Word.Document.12" ShapeID="_x0000_i1030" DrawAspect="Content" ObjectID="_1669134498" r:id="rId24">
             <o:FieldCodes>\s</o:FieldCodes>
           </o:OLEObject>
         </w:object>
@@ -7935,7 +7935,7 @@
           <v:shape id="_x0000_i1031" type="#_x0000_t75" style="width:453.75pt;height:255pt" o:ole="">
             <v:imagedata r:id="rId25" o:title=""/>
           </v:shape>
-          <o:OLEObject Type="Embed" ProgID="Word.Document.12" ShapeID="_x0000_i1031" DrawAspect="Content" ObjectID="_1669128487" r:id="rId26">
+          <o:OLEObject Type="Embed" ProgID="Word.Document.12" ShapeID="_x0000_i1031" DrawAspect="Content" ObjectID="_1669134499" r:id="rId26">
             <o:FieldCodes>\s</o:FieldCodes>
           </o:OLEObject>
         </w:object>
@@ -7950,27 +7950,14 @@
       <w:r>
         <w:t xml:space="preserve">Figure </w:t>
       </w:r>
-      <w:r>
-        <w:fldChar w:fldCharType="begin"/>
-      </w:r>
-      <w:r>
-        <w:instrText xml:space="preserve"> SEQ Figure \* ARABIC </w:instrText>
-      </w:r>
-      <w:r>
-        <w:fldChar w:fldCharType="separate"/>
-      </w:r>
-      <w:r>
-        <w:rPr>
-          <w:noProof/>
-        </w:rPr>
-        <w:t>1</w:t>
-      </w:r>
-      <w:r>
-        <w:rPr>
-          <w:noProof/>
-        </w:rPr>
-        <w:fldChar w:fldCharType="end"/>
-      </w:r>
+      <w:fldSimple w:instr=" SEQ Figure \* ARABIC ">
+        <w:r>
+          <w:rPr>
+            <w:noProof/>
+          </w:rPr>
+          <w:t>1</w:t>
+        </w:r>
+      </w:fldSimple>
       <w:bookmarkEnd w:id="21"/>
       <w:r>
         <w:t xml:space="preserve"> - Design for GUI</w:t>
@@ -8138,7 +8125,7 @@
           <v:shape id="_x0000_i1032" type="#_x0000_t75" style="width:453.75pt;height:255pt" o:ole="">
             <v:imagedata r:id="rId27" o:title=""/>
           </v:shape>
-          <o:OLEObject Type="Embed" ProgID="Word.Document.12" ShapeID="_x0000_i1032" DrawAspect="Content" ObjectID="_1669128488" r:id="rId28">
+          <o:OLEObject Type="Embed" ProgID="Word.Document.12" ShapeID="_x0000_i1032" DrawAspect="Content" ObjectID="_1669134500" r:id="rId28">
             <o:FieldCodes>\s</o:FieldCodes>
           </o:OLEObject>
         </w:object>
@@ -8153,14 +8140,31 @@
       <w:r>
         <w:t xml:space="preserve">Figure </w:t>
       </w:r>
+      <w:fldSimple w:instr=" SEQ Figure \* ARABIC ">
+        <w:r>
+          <w:rPr>
+            <w:noProof/>
+          </w:rPr>
+          <w:t>2</w:t>
+        </w:r>
+      </w:fldSimple>
+      <w:bookmarkEnd w:id="26"/>
+      <w:r>
+        <w:t xml:space="preserve"> - Confirm Exit State</w:t>
+      </w:r>
+    </w:p>
+    <w:p>
       <w:r>
         <w:fldChar w:fldCharType="begin"/>
       </w:r>
       <w:r>
-        <w:instrText xml:space="preserve"> SEQ Figure \* ARABIC </w:instrText>
+        <w:instrText xml:space="preserve"> REF _Ref58073414 \h </w:instrText>
       </w:r>
       <w:r>
         <w:fldChar w:fldCharType="separate"/>
+      </w:r>
+      <w:r>
+        <w:t xml:space="preserve">Figure </w:t>
       </w:r>
       <w:r>
         <w:rPr>
@@ -8169,36 +8173,6 @@
         <w:t>2</w:t>
       </w:r>
       <w:r>
-        <w:rPr>
-          <w:noProof/>
-        </w:rPr>
-        <w:fldChar w:fldCharType="end"/>
-      </w:r>
-      <w:bookmarkEnd w:id="26"/>
-      <w:r>
-        <w:t xml:space="preserve"> - Confirm Exit State</w:t>
-      </w:r>
-    </w:p>
-    <w:p>
-      <w:r>
-        <w:fldChar w:fldCharType="begin"/>
-      </w:r>
-      <w:r>
-        <w:instrText xml:space="preserve"> REF _Ref58073414 \h </w:instrText>
-      </w:r>
-      <w:r>
-        <w:fldChar w:fldCharType="separate"/>
-      </w:r>
-      <w:r>
-        <w:t xml:space="preserve">Figure </w:t>
-      </w:r>
-      <w:r>
-        <w:rPr>
-          <w:noProof/>
-        </w:rPr>
-        <w:t>2</w:t>
-      </w:r>
-      <w:r>
         <w:fldChar w:fldCharType="end"/>
       </w:r>
       <w:r>
@@ -8233,7 +8207,7 @@
           <v:shape id="_x0000_i1050" type="#_x0000_t75" style="width:453.75pt;height:255pt" o:ole="">
             <v:imagedata r:id="rId29" o:title=""/>
           </v:shape>
-          <o:OLEObject Type="Embed" ProgID="Word.Document.12" ShapeID="_x0000_i1050" DrawAspect="Content" ObjectID="_1669128489" r:id="rId30">
+          <o:OLEObject Type="Embed" ProgID="Word.Document.12" ShapeID="_x0000_i1050" DrawAspect="Content" ObjectID="_1669134501" r:id="rId30">
             <o:FieldCodes>\s</o:FieldCodes>
           </o:OLEObject>
         </w:object>
@@ -8287,6 +8261,81 @@
       </w:r>
     </w:p>
     <w:p>
+      <w:pPr>
+        <w:pStyle w:val="Heading2"/>
+      </w:pPr>
+      <w:r>
+        <w:t>Create Account State</w:t>
+      </w:r>
+    </w:p>
+    <w:p>
+      <w:r>
+        <w:t>If the user selects the “Create Account” button on the Accounts State, then they will be navigated to a screen where they are able to create an account using a username and password which they get to determine. This is also the point at which the AI’s neural network shall be created as the user account needs to be stored in a file with all information related to that user.</w:t>
+      </w:r>
+      <w:r>
+        <w:t xml:space="preserve"> The state will need to check that the username entered does not already exist so that multiple users cannot have the same name causing data to be lost.</w:t>
+      </w:r>
+      <w:r>
+        <w:t xml:space="preserve"> If a username already </w:t>
+      </w:r>
+      <w:r>
+        <w:t>exists,</w:t>
+      </w:r>
+      <w:r>
+        <w:t xml:space="preserve"> then the user should be notified and prompted to enter a different username.</w:t>
+      </w:r>
+    </w:p>
+    <w:p>
+      <w:r>
+        <w:t>Overall, this state will receive input from the user for both their username and password</w:t>
+      </w:r>
+      <w:r>
+        <w:t>, add these to an object which will store all information about the user and initialise all other details such as date created and the AI’s neural network itself. The next step that this state will complete is that it needs to save the object into a file so that it is possible to recreate the object when the program is run again. Once the user has created their account and it has been saved to a file, the program should return to the Accounts state allowing the user to choose between creating another account or deleting an account.</w:t>
+      </w:r>
+    </w:p>
+    <w:p>
+      <w:r>
+        <w:lastRenderedPageBreak/>
+        <w:t>The user will also have the option to go back if they have changed their mind and do not want to create an account. This button will simply pop the current state returning the user to the Accounts state.</w:t>
+      </w:r>
+    </w:p>
+    <w:bookmarkStart w:id="29" w:name="_MON_1669134023"/>
+    <w:bookmarkEnd w:id="29"/>
+    <w:p>
+      <w:pPr>
+        <w:keepNext/>
+      </w:pPr>
+      <w:r>
+        <w:object w:dxaOrig="9070" w:dyaOrig="5102" w14:anchorId="268E3D6D">
+          <v:shape id="_x0000_i1063" type="#_x0000_t75" style="width:453.75pt;height:255pt" o:ole="">
+            <v:imagedata r:id="rId31" o:title=""/>
+          </v:shape>
+          <o:OLEObject Type="Embed" ProgID="Word.Document.12" ShapeID="_x0000_i1063" DrawAspect="Content" ObjectID="_1669134502" r:id="rId32">
+            <o:FieldCodes>\s</o:FieldCodes>
+          </o:OLEObject>
+        </w:object>
+      </w:r>
+    </w:p>
+    <w:p>
+      <w:pPr>
+        <w:pStyle w:val="Caption"/>
+      </w:pPr>
+      <w:r>
+        <w:t xml:space="preserve">Figure </w:t>
+      </w:r>
+      <w:fldSimple w:instr=" SEQ Figure \* ARABIC ">
+        <w:r>
+          <w:rPr>
+            <w:noProof/>
+          </w:rPr>
+          <w:t>4</w:t>
+        </w:r>
+      </w:fldSimple>
+      <w:r>
+        <w:t xml:space="preserve"> - Create Account State</w:t>
+      </w:r>
+    </w:p>
+    <w:p>
       <w:r>
         <w:br w:type="page"/>
       </w:r>
@@ -8299,7 +8348,7 @@
           <w:szCs w:val="40"/>
         </w:rPr>
       </w:pPr>
-      <w:bookmarkStart w:id="29" w:name="_Toc58401834"/>
+      <w:bookmarkStart w:id="30" w:name="_Toc58401834"/>
       <w:r>
         <w:rPr>
           <w:sz w:val="40"/>
@@ -8308,7 +8357,7 @@
         <w:lastRenderedPageBreak/>
         <w:t>Technical Solution</w:t>
       </w:r>
-      <w:bookmarkEnd w:id="29"/>
+      <w:bookmarkEnd w:id="30"/>
     </w:p>
     <w:p>
       <w:pPr>
@@ -8335,7 +8384,7 @@
           <w:szCs w:val="40"/>
         </w:rPr>
       </w:pPr>
-      <w:bookmarkStart w:id="30" w:name="_Toc58401835"/>
+      <w:bookmarkStart w:id="31" w:name="_Toc58401835"/>
       <w:r>
         <w:rPr>
           <w:sz w:val="40"/>
@@ -8344,7 +8393,7 @@
         <w:lastRenderedPageBreak/>
         <w:t>Testing</w:t>
       </w:r>
-      <w:bookmarkEnd w:id="30"/>
+      <w:bookmarkEnd w:id="31"/>
     </w:p>
     <w:p>
       <w:pPr>
@@ -8371,7 +8420,7 @@
           <w:szCs w:val="40"/>
         </w:rPr>
       </w:pPr>
-      <w:bookmarkStart w:id="31" w:name="_Toc58401836"/>
+      <w:bookmarkStart w:id="32" w:name="_Toc58401836"/>
       <w:r>
         <w:rPr>
           <w:sz w:val="40"/>
@@ -8380,10 +8429,10 @@
         <w:lastRenderedPageBreak/>
         <w:t>Evaluation</w:t>
       </w:r>
-      <w:bookmarkEnd w:id="31"/>
+      <w:bookmarkEnd w:id="32"/>
     </w:p>
     <w:sectPr>
-      <w:footerReference w:type="default" r:id="rId31"/>
+      <w:footerReference w:type="default" r:id="rId33"/>
       <w:pgSz w:w="11906" w:h="16838"/>
       <w:pgMar w:top="1440" w:right="1440" w:bottom="1440" w:left="1440" w:header="708" w:footer="708" w:gutter="0"/>
       <w:cols w:space="708"/>

</xml_diff>

<commit_message>
Added delete account state to design section.
Adding information about delete account state and how it will work.
Also added the layout for the GUI of the delete account state.
</commit_message>
<xml_diff>
--- a/Writeup.docx
+++ b/Writeup.docx
@@ -7162,7 +7162,7 @@
           <v:shape id="_x0000_i1025" type="#_x0000_t75" style="width:451.5pt;height:142.5pt" o:ole="">
             <v:imagedata r:id="rId9" o:title=""/>
           </v:shape>
-          <o:OLEObject Type="Embed" ProgID="Word.OpenDocumentText.12" ShapeID="_x0000_i1025" DrawAspect="Content" ObjectID="_1669134493" r:id="rId10"/>
+          <o:OLEObject Type="Embed" ProgID="Word.OpenDocumentText.12" ShapeID="_x0000_i1025" DrawAspect="Content" ObjectID="_1669294007" r:id="rId10"/>
         </w:object>
       </w:r>
     </w:p>
@@ -7206,7 +7206,7 @@
           <v:shape id="_x0000_i1026" type="#_x0000_t75" style="width:451.5pt;height:516.75pt" o:ole="">
             <v:imagedata r:id="rId11" o:title=""/>
           </v:shape>
-          <o:OLEObject Type="Embed" ProgID="Word.OpenDocumentText.12" ShapeID="_x0000_i1026" DrawAspect="Content" ObjectID="_1669134494" r:id="rId12"/>
+          <o:OLEObject Type="Embed" ProgID="Word.OpenDocumentText.12" ShapeID="_x0000_i1026" DrawAspect="Content" ObjectID="_1669294008" r:id="rId12"/>
         </w:object>
       </w:r>
     </w:p>
@@ -7238,7 +7238,7 @@
           <v:shape id="_x0000_i1027" type="#_x0000_t75" style="width:451.5pt;height:142.5pt" o:ole="">
             <v:imagedata r:id="rId13" o:title=""/>
           </v:shape>
-          <o:OLEObject Type="Embed" ProgID="Word.OpenDocumentText.12" ShapeID="_x0000_i1027" DrawAspect="Content" ObjectID="_1669134495" r:id="rId14"/>
+          <o:OLEObject Type="Embed" ProgID="Word.OpenDocumentText.12" ShapeID="_x0000_i1027" DrawAspect="Content" ObjectID="_1669294009" r:id="rId14"/>
         </w:object>
       </w:r>
     </w:p>
@@ -7262,7 +7262,7 @@
           <v:shape id="_x0000_i1028" type="#_x0000_t75" style="width:249pt;height:14.25pt" o:ole="">
             <v:imagedata r:id="rId15" o:title="" cropright="29393f"/>
           </v:shape>
-          <o:OLEObject Type="Embed" ProgID="Word.OpenDocumentText.12" ShapeID="_x0000_i1028" DrawAspect="Content" ObjectID="_1669134496" r:id="rId16"/>
+          <o:OLEObject Type="Embed" ProgID="Word.OpenDocumentText.12" ShapeID="_x0000_i1028" DrawAspect="Content" ObjectID="_1669294010" r:id="rId16"/>
         </w:object>
       </w:r>
       <w:r>
@@ -7288,7 +7288,7 @@
           <v:shape id="_x0000_i1029" type="#_x0000_t75" style="width:454.5pt;height:419.25pt" o:ole="">
             <v:imagedata r:id="rId17" o:title="" cropright="5008f"/>
           </v:shape>
-          <o:OLEObject Type="Embed" ProgID="Word.OpenDocumentText.12" ShapeID="_x0000_i1029" DrawAspect="Content" ObjectID="_1669134497" r:id="rId18"/>
+          <o:OLEObject Type="Embed" ProgID="Word.OpenDocumentText.12" ShapeID="_x0000_i1029" DrawAspect="Content" ObjectID="_1669294011" r:id="rId18"/>
         </w:object>
       </w:r>
     </w:p>
@@ -7875,7 +7875,7 @@
           <v:shape id="_x0000_i1030" type="#_x0000_t75" style="width:370.5pt;height:248.25pt" o:ole="">
             <v:imagedata r:id="rId23" o:title=""/>
           </v:shape>
-          <o:OLEObject Type="Embed" ProgID="Word.Document.12" ShapeID="_x0000_i1030" DrawAspect="Content" ObjectID="_1669134498" r:id="rId24">
+          <o:OLEObject Type="Embed" ProgID="Word.Document.12" ShapeID="_x0000_i1030" DrawAspect="Content" ObjectID="_1669294012" r:id="rId24">
             <o:FieldCodes>\s</o:FieldCodes>
           </o:OLEObject>
         </w:object>
@@ -7935,7 +7935,7 @@
           <v:shape id="_x0000_i1031" type="#_x0000_t75" style="width:453.75pt;height:255pt" o:ole="">
             <v:imagedata r:id="rId25" o:title=""/>
           </v:shape>
-          <o:OLEObject Type="Embed" ProgID="Word.Document.12" ShapeID="_x0000_i1031" DrawAspect="Content" ObjectID="_1669134499" r:id="rId26">
+          <o:OLEObject Type="Embed" ProgID="Word.Document.12" ShapeID="_x0000_i1031" DrawAspect="Content" ObjectID="_1669294013" r:id="rId26">
             <o:FieldCodes>\s</o:FieldCodes>
           </o:OLEObject>
         </w:object>
@@ -7950,14 +7950,27 @@
       <w:r>
         <w:t xml:space="preserve">Figure </w:t>
       </w:r>
-      <w:fldSimple w:instr=" SEQ Figure \* ARABIC ">
-        <w:r>
-          <w:rPr>
-            <w:noProof/>
-          </w:rPr>
-          <w:t>1</w:t>
-        </w:r>
-      </w:fldSimple>
+      <w:r>
+        <w:fldChar w:fldCharType="begin"/>
+      </w:r>
+      <w:r>
+        <w:instrText xml:space="preserve"> SEQ Figure \* ARABIC </w:instrText>
+      </w:r>
+      <w:r>
+        <w:fldChar w:fldCharType="separate"/>
+      </w:r>
+      <w:r>
+        <w:rPr>
+          <w:noProof/>
+        </w:rPr>
+        <w:t>1</w:t>
+      </w:r>
+      <w:r>
+        <w:rPr>
+          <w:noProof/>
+        </w:rPr>
+        <w:fldChar w:fldCharType="end"/>
+      </w:r>
       <w:bookmarkEnd w:id="21"/>
       <w:r>
         <w:t xml:space="preserve"> - Design for GUI</w:t>
@@ -8125,7 +8138,7 @@
           <v:shape id="_x0000_i1032" type="#_x0000_t75" style="width:453.75pt;height:255pt" o:ole="">
             <v:imagedata r:id="rId27" o:title=""/>
           </v:shape>
-          <o:OLEObject Type="Embed" ProgID="Word.Document.12" ShapeID="_x0000_i1032" DrawAspect="Content" ObjectID="_1669134500" r:id="rId28">
+          <o:OLEObject Type="Embed" ProgID="Word.Document.12" ShapeID="_x0000_i1032" DrawAspect="Content" ObjectID="_1669294014" r:id="rId28">
             <o:FieldCodes>\s</o:FieldCodes>
           </o:OLEObject>
         </w:object>
@@ -8137,6 +8150,345 @@
         <w:pStyle w:val="Caption"/>
       </w:pPr>
       <w:bookmarkStart w:id="26" w:name="_Ref58073414"/>
+      <w:r>
+        <w:t xml:space="preserve">Figure </w:t>
+      </w:r>
+      <w:r>
+        <w:fldChar w:fldCharType="begin"/>
+      </w:r>
+      <w:r>
+        <w:instrText xml:space="preserve"> SEQ Figure \* ARABIC </w:instrText>
+      </w:r>
+      <w:r>
+        <w:fldChar w:fldCharType="separate"/>
+      </w:r>
+      <w:r>
+        <w:rPr>
+          <w:noProof/>
+        </w:rPr>
+        <w:t>2</w:t>
+      </w:r>
+      <w:r>
+        <w:rPr>
+          <w:noProof/>
+        </w:rPr>
+        <w:fldChar w:fldCharType="end"/>
+      </w:r>
+      <w:bookmarkEnd w:id="26"/>
+      <w:r>
+        <w:t xml:space="preserve"> - Confirm Exit State</w:t>
+      </w:r>
+    </w:p>
+    <w:p>
+      <w:r>
+        <w:fldChar w:fldCharType="begin"/>
+      </w:r>
+      <w:r>
+        <w:instrText xml:space="preserve"> REF _Ref58073414 \h </w:instrText>
+      </w:r>
+      <w:r>
+        <w:fldChar w:fldCharType="separate"/>
+      </w:r>
+      <w:r>
+        <w:t xml:space="preserve">Figure </w:t>
+      </w:r>
+      <w:r>
+        <w:rPr>
+          <w:noProof/>
+        </w:rPr>
+        <w:t>2</w:t>
+      </w:r>
+      <w:r>
+        <w:fldChar w:fldCharType="end"/>
+      </w:r>
+      <w:r>
+        <w:t xml:space="preserve"> shows the design for the state that should be displayed whenever the user presses the “x” button at the top of the window. This state will ask the user to confirm whether to leave the program or go back to what they were doing. If “Exit Program” is pressed, then all states should be popped of the state stack and the program will exit. If “Cancel” is pressed, this state should pop itself off the state stack revealing the previous state that was in use allowing the user to continue what they were just doing. </w:t>
+      </w:r>
+    </w:p>
+    <w:p>
+      <w:pPr>
+        <w:pStyle w:val="Heading2"/>
+      </w:pPr>
+      <w:bookmarkStart w:id="27" w:name="_Ref58680746"/>
+      <w:r>
+        <w:lastRenderedPageBreak/>
+        <w:t>Accounts State</w:t>
+      </w:r>
+      <w:bookmarkEnd w:id="27"/>
+    </w:p>
+    <w:p>
+      <w:r>
+        <w:t>If after, on the main menu state, the “Accounts” button is clicked, the user should be navigated to a place with the ability to create new accounts and delete old accounts. This will be done with a simple screen with two buttons labelled “Create Account” and “Delete Account”. A “back” button will also be shown allowing the user to return to the previous state</w:t>
+      </w:r>
+      <w:r>
+        <w:t xml:space="preserve"> by popping the current state off from the stack.</w:t>
+      </w:r>
+    </w:p>
+    <w:bookmarkStart w:id="28" w:name="_MON_1669128225"/>
+    <w:bookmarkEnd w:id="28"/>
+    <w:p>
+      <w:pPr>
+        <w:keepNext/>
+      </w:pPr>
+      <w:r>
+        <w:object w:dxaOrig="9070" w:dyaOrig="5102" w14:anchorId="2CC035CF">
+          <v:shape id="_x0000_i1033" type="#_x0000_t75" style="width:453.75pt;height:255pt" o:ole="">
+            <v:imagedata r:id="rId29" o:title=""/>
+          </v:shape>
+          <o:OLEObject Type="Embed" ProgID="Word.Document.12" ShapeID="_x0000_i1033" DrawAspect="Content" ObjectID="_1669294015" r:id="rId30">
+            <o:FieldCodes>\s</o:FieldCodes>
+          </o:OLEObject>
+        </w:object>
+      </w:r>
+    </w:p>
+    <w:p>
+      <w:pPr>
+        <w:pStyle w:val="Caption"/>
+      </w:pPr>
+      <w:bookmarkStart w:id="29" w:name="_Ref58515614"/>
+      <w:r>
+        <w:t xml:space="preserve">Figure </w:t>
+      </w:r>
+      <w:r>
+        <w:fldChar w:fldCharType="begin"/>
+      </w:r>
+      <w:r>
+        <w:instrText xml:space="preserve"> SEQ Figure \* ARABIC </w:instrText>
+      </w:r>
+      <w:r>
+        <w:fldChar w:fldCharType="separate"/>
+      </w:r>
+      <w:r>
+        <w:rPr>
+          <w:noProof/>
+        </w:rPr>
+        <w:t>3</w:t>
+      </w:r>
+      <w:r>
+        <w:rPr>
+          <w:noProof/>
+        </w:rPr>
+        <w:fldChar w:fldCharType="end"/>
+      </w:r>
+      <w:bookmarkEnd w:id="29"/>
+      <w:r>
+        <w:t xml:space="preserve"> - Accounts State</w:t>
+      </w:r>
+    </w:p>
+    <w:p>
+      <w:r>
+        <w:fldChar w:fldCharType="begin"/>
+      </w:r>
+      <w:r>
+        <w:instrText xml:space="preserve"> REF _Ref58515614 \h </w:instrText>
+      </w:r>
+      <w:r>
+        <w:fldChar w:fldCharType="separate"/>
+      </w:r>
+      <w:r>
+        <w:t xml:space="preserve">Figure </w:t>
+      </w:r>
+      <w:r>
+        <w:rPr>
+          <w:noProof/>
+        </w:rPr>
+        <w:t>3</w:t>
+      </w:r>
+      <w:r>
+        <w:fldChar w:fldCharType="end"/>
+      </w:r>
+      <w:r>
+        <w:t xml:space="preserve"> shows the design for the Accounts state which will act as an intermediary state between the main menu and either creating or deleting user accounts.</w:t>
+      </w:r>
+    </w:p>
+    <w:p>
+      <w:pPr>
+        <w:pStyle w:val="Heading2"/>
+      </w:pPr>
+      <w:bookmarkStart w:id="30" w:name="_Ref58680885"/>
+      <w:r>
+        <w:t>Create Account State</w:t>
+      </w:r>
+      <w:bookmarkEnd w:id="30"/>
+    </w:p>
+    <w:p>
+      <w:r>
+        <w:t>If the user selects the “Create Account” button on the Accounts State, then they will be navigated to a screen where they are able to create an account using a username and password which they get to determine. This is also the point at which the AI’s neural network shall be created as the user account needs to be stored in a file with all information related to that user.</w:t>
+      </w:r>
+      <w:r>
+        <w:t xml:space="preserve"> The state will need to check that the username entered does not already exist so that multiple users cannot have the same name causing data to be lost.</w:t>
+      </w:r>
+      <w:r>
+        <w:t xml:space="preserve"> If a username already </w:t>
+      </w:r>
+      <w:r>
+        <w:t>exists,</w:t>
+      </w:r>
+      <w:r>
+        <w:t xml:space="preserve"> then the user should be notified and prompted to enter a different username.</w:t>
+      </w:r>
+    </w:p>
+    <w:p>
+      <w:r>
+        <w:t>Overall, this state will receive input from the user for both their username and password</w:t>
+      </w:r>
+      <w:r>
+        <w:t>, add these to an object which will store all information about the user and initialise all other details such as date created and the AI’s neural network itself. The next step that this state will complete is that it needs to save the object into a file so that it is possible to recreate the object when the program is run again. Once the user has created their account and it has been saved to a file, the program should return to the Accounts state allowing the user to choose between creating another account or deleting an account.</w:t>
+      </w:r>
+    </w:p>
+    <w:p>
+      <w:r>
+        <w:lastRenderedPageBreak/>
+        <w:t>The user will also have the option to go back if they have changed their mind and do not want to create an account. This button will simply pop the current state returning the user to the Accounts state.</w:t>
+      </w:r>
+    </w:p>
+    <w:bookmarkStart w:id="31" w:name="_MON_1669134023"/>
+    <w:bookmarkEnd w:id="31"/>
+    <w:p>
+      <w:pPr>
+        <w:keepNext/>
+      </w:pPr>
+      <w:r>
+        <w:object w:dxaOrig="9070" w:dyaOrig="5102" w14:anchorId="268E3D6D">
+          <v:shape id="_x0000_i1034" type="#_x0000_t75" style="width:453.75pt;height:255pt" o:ole="">
+            <v:imagedata r:id="rId31" o:title=""/>
+          </v:shape>
+          <o:OLEObject Type="Embed" ProgID="Word.Document.12" ShapeID="_x0000_i1034" DrawAspect="Content" ObjectID="_1669294016" r:id="rId32">
+            <o:FieldCodes>\s</o:FieldCodes>
+          </o:OLEObject>
+        </w:object>
+      </w:r>
+    </w:p>
+    <w:p>
+      <w:pPr>
+        <w:pStyle w:val="Caption"/>
+      </w:pPr>
+      <w:r>
+        <w:t xml:space="preserve">Figure </w:t>
+      </w:r>
+      <w:r>
+        <w:fldChar w:fldCharType="begin"/>
+      </w:r>
+      <w:r>
+        <w:instrText xml:space="preserve"> SEQ Figure \* ARABIC </w:instrText>
+      </w:r>
+      <w:r>
+        <w:fldChar w:fldCharType="separate"/>
+      </w:r>
+      <w:r>
+        <w:rPr>
+          <w:noProof/>
+        </w:rPr>
+        <w:t>4</w:t>
+      </w:r>
+      <w:r>
+        <w:rPr>
+          <w:noProof/>
+        </w:rPr>
+        <w:fldChar w:fldCharType="end"/>
+      </w:r>
+      <w:r>
+        <w:t xml:space="preserve"> - Create Account State</w:t>
+      </w:r>
+    </w:p>
+    <w:p>
+      <w:pPr>
+        <w:pStyle w:val="Heading2"/>
+      </w:pPr>
+      <w:r>
+        <w:t>Delete Account State</w:t>
+      </w:r>
+    </w:p>
+    <w:p>
+      <w:r>
+        <w:t xml:space="preserve">If the user clicks the Delete Account Button on the </w:t>
+      </w:r>
+      <w:r>
+        <w:fldChar w:fldCharType="begin"/>
+      </w:r>
+      <w:r>
+        <w:instrText xml:space="preserve"> REF _Ref58680746 \h </w:instrText>
+      </w:r>
+      <w:r>
+        <w:fldChar w:fldCharType="separate"/>
+      </w:r>
+      <w:r>
+        <w:t>Accounts State</w:t>
+      </w:r>
+      <w:r>
+        <w:fldChar w:fldCharType="end"/>
+      </w:r>
+      <w:r>
+        <w:t>, then they will be navigated to a screen where they can delete an already existing account. This will remove all information about the user so that they cannot login and will not show up on the leader board anymore. As all user information is stored in files, these files will need to be deleted making sure any extra files are removed as well leaving no trace that the user ever had an account.</w:t>
+      </w:r>
+    </w:p>
+    <w:p>
+      <w:r>
+        <w:t xml:space="preserve">This state will be like the </w:t>
+      </w:r>
+      <w:r>
+        <w:fldChar w:fldCharType="begin"/>
+      </w:r>
+      <w:r>
+        <w:instrText xml:space="preserve"> REF _Ref58680885 \h </w:instrText>
+      </w:r>
+      <w:r>
+        <w:fldChar w:fldCharType="separate"/>
+      </w:r>
+      <w:r>
+        <w:t>Create Account State</w:t>
+      </w:r>
+      <w:r>
+        <w:fldChar w:fldCharType="end"/>
+      </w:r>
+      <w:r>
+        <w:t xml:space="preserve"> as in, the user will input a Username and a Password, and the state will determine whether this is a valid input and then delete the account if that is the case. Determining whether the input is valid is based on whether the user account does exist which is the opposite to the </w:t>
+      </w:r>
+      <w:r>
+        <w:fldChar w:fldCharType="begin"/>
+      </w:r>
+      <w:r>
+        <w:instrText xml:space="preserve"> REF _Ref58680885 \h </w:instrText>
+      </w:r>
+      <w:r>
+        <w:fldChar w:fldCharType="separate"/>
+      </w:r>
+      <w:r>
+        <w:t>Create Account State</w:t>
+      </w:r>
+      <w:r>
+        <w:fldChar w:fldCharType="end"/>
+      </w:r>
+      <w:r>
+        <w:t>. If the user does exist and the password matches that user’s password, the account should be deleted. If the password does not match, the account should not be deleted as it could be done by someone who does not own the account. The final case is when the username does not match any username meaning that the account trying to be deleted does not exist. In this case the user will be prompted to re-input the username or quit.</w:t>
+      </w:r>
+    </w:p>
+    <w:p>
+      <w:r>
+        <w:t>As the password is to be encrypted, the state cannot simply check whether the passwords match. The encryption algorithm must be run on the inputted password and the hashed version of the password must match giving almost certainty that the password inputted was the stored one.</w:t>
+      </w:r>
+    </w:p>
+    <w:bookmarkStart w:id="32" w:name="_MON_1669293896"/>
+    <w:bookmarkEnd w:id="32"/>
+    <w:p>
+      <w:pPr>
+        <w:keepNext/>
+      </w:pPr>
+      <w:r>
+        <w:object w:dxaOrig="9070" w:dyaOrig="5102" w14:anchorId="670F78EB">
+          <v:shape id="_x0000_i1040" type="#_x0000_t75" style="width:453.75pt;height:255pt" o:ole="">
+            <v:imagedata r:id="rId33" o:title=""/>
+          </v:shape>
+          <o:OLEObject Type="Embed" ProgID="Word.Document.12" ShapeID="_x0000_i1040" DrawAspect="Content" ObjectID="_1669294017" r:id="rId34">
+            <o:FieldCodes>\s</o:FieldCodes>
+          </o:OLEObject>
+        </w:object>
+      </w:r>
+    </w:p>
+    <w:p>
+      <w:pPr>
+        <w:pStyle w:val="Caption"/>
+      </w:pPr>
       <w:r>
         <w:t xml:space="preserve">Figure </w:t>
       </w:r>
@@ -8145,194 +8497,11 @@
           <w:rPr>
             <w:noProof/>
           </w:rPr>
-          <w:t>2</w:t>
+          <w:t>5</w:t>
         </w:r>
       </w:fldSimple>
-      <w:bookmarkEnd w:id="26"/>
-      <w:r>
-        <w:t xml:space="preserve"> - Confirm Exit State</w:t>
-      </w:r>
-    </w:p>
-    <w:p>
-      <w:r>
-        <w:fldChar w:fldCharType="begin"/>
-      </w:r>
-      <w:r>
-        <w:instrText xml:space="preserve"> REF _Ref58073414 \h </w:instrText>
-      </w:r>
-      <w:r>
-        <w:fldChar w:fldCharType="separate"/>
-      </w:r>
-      <w:r>
-        <w:t xml:space="preserve">Figure </w:t>
-      </w:r>
-      <w:r>
-        <w:rPr>
-          <w:noProof/>
-        </w:rPr>
-        <w:t>2</w:t>
-      </w:r>
-      <w:r>
-        <w:fldChar w:fldCharType="end"/>
-      </w:r>
-      <w:r>
-        <w:t xml:space="preserve"> shows the design for the state that should be displayed whenever the user presses the “x” button at the top of the window. This state will ask the user to confirm whether to leave the program or go back to what they were doing. If “Exit Program” is pressed, then all states should be popped of the state stack and the program will exit. If “Cancel” is pressed, this state should pop itself off the state stack revealing the previous state that was in use allowing the user to continue what they were just doing. </w:t>
-      </w:r>
-    </w:p>
-    <w:p>
-      <w:pPr>
-        <w:pStyle w:val="Heading2"/>
-      </w:pPr>
-      <w:r>
-        <w:lastRenderedPageBreak/>
-        <w:t>Accounts States</w:t>
-      </w:r>
-    </w:p>
-    <w:p>
-      <w:r>
-        <w:t>If after, on the main menu state, the “Accounts” button is clicked, the user should be navigated to a place with the ability to create new accounts and delete old accounts. This will be done with a simple screen with two buttons labelled “Create Account” and “Delete Account”. A “back” button will also be shown allowing the user to return to the previous state</w:t>
-      </w:r>
-      <w:r>
-        <w:t xml:space="preserve"> by popping the current state off from the stack.</w:t>
-      </w:r>
-    </w:p>
-    <w:bookmarkStart w:id="27" w:name="_MON_1669128225"/>
-    <w:bookmarkEnd w:id="27"/>
-    <w:p>
-      <w:pPr>
-        <w:keepNext/>
-      </w:pPr>
-      <w:r>
-        <w:object w:dxaOrig="9070" w:dyaOrig="5102" w14:anchorId="2CC035CF">
-          <v:shape id="_x0000_i1050" type="#_x0000_t75" style="width:453.75pt;height:255pt" o:ole="">
-            <v:imagedata r:id="rId29" o:title=""/>
-          </v:shape>
-          <o:OLEObject Type="Embed" ProgID="Word.Document.12" ShapeID="_x0000_i1050" DrawAspect="Content" ObjectID="_1669134501" r:id="rId30">
-            <o:FieldCodes>\s</o:FieldCodes>
-          </o:OLEObject>
-        </w:object>
-      </w:r>
-    </w:p>
-    <w:p>
-      <w:pPr>
-        <w:pStyle w:val="Caption"/>
-      </w:pPr>
-      <w:bookmarkStart w:id="28" w:name="_Ref58515614"/>
-      <w:r>
-        <w:t xml:space="preserve">Figure </w:t>
-      </w:r>
-      <w:fldSimple w:instr=" SEQ Figure \* ARABIC ">
-        <w:r>
-          <w:rPr>
-            <w:noProof/>
-          </w:rPr>
-          <w:t>3</w:t>
-        </w:r>
-      </w:fldSimple>
-      <w:bookmarkEnd w:id="28"/>
-      <w:r>
-        <w:t xml:space="preserve"> - Accounts State</w:t>
-      </w:r>
-    </w:p>
-    <w:p>
-      <w:r>
-        <w:fldChar w:fldCharType="begin"/>
-      </w:r>
-      <w:r>
-        <w:instrText xml:space="preserve"> REF _Ref58515614 \h </w:instrText>
-      </w:r>
-      <w:r>
-        <w:fldChar w:fldCharType="separate"/>
-      </w:r>
-      <w:r>
-        <w:t xml:space="preserve">Figure </w:t>
-      </w:r>
-      <w:r>
-        <w:rPr>
-          <w:noProof/>
-        </w:rPr>
-        <w:t>3</w:t>
-      </w:r>
-      <w:r>
-        <w:fldChar w:fldCharType="end"/>
-      </w:r>
-      <w:r>
-        <w:t xml:space="preserve"> shows the design for the Accounts state which will act as an intermediary state between the main menu and either creating or deleting user accounts.</w:t>
-      </w:r>
-    </w:p>
-    <w:p>
-      <w:pPr>
-        <w:pStyle w:val="Heading2"/>
-      </w:pPr>
-      <w:r>
-        <w:t>Create Account State</w:t>
-      </w:r>
-    </w:p>
-    <w:p>
-      <w:r>
-        <w:t>If the user selects the “Create Account” button on the Accounts State, then they will be navigated to a screen where they are able to create an account using a username and password which they get to determine. This is also the point at which the AI’s neural network shall be created as the user account needs to be stored in a file with all information related to that user.</w:t>
-      </w:r>
-      <w:r>
-        <w:t xml:space="preserve"> The state will need to check that the username entered does not already exist so that multiple users cannot have the same name causing data to be lost.</w:t>
-      </w:r>
-      <w:r>
-        <w:t xml:space="preserve"> If a username already </w:t>
-      </w:r>
-      <w:r>
-        <w:t>exists,</w:t>
-      </w:r>
-      <w:r>
-        <w:t xml:space="preserve"> then the user should be notified and prompted to enter a different username.</w:t>
-      </w:r>
-    </w:p>
-    <w:p>
-      <w:r>
-        <w:t>Overall, this state will receive input from the user for both their username and password</w:t>
-      </w:r>
-      <w:r>
-        <w:t>, add these to an object which will store all information about the user and initialise all other details such as date created and the AI’s neural network itself. The next step that this state will complete is that it needs to save the object into a file so that it is possible to recreate the object when the program is run again. Once the user has created their account and it has been saved to a file, the program should return to the Accounts state allowing the user to choose between creating another account or deleting an account.</w:t>
-      </w:r>
-    </w:p>
-    <w:p>
-      <w:r>
-        <w:lastRenderedPageBreak/>
-        <w:t>The user will also have the option to go back if they have changed their mind and do not want to create an account. This button will simply pop the current state returning the user to the Accounts state.</w:t>
-      </w:r>
-    </w:p>
-    <w:bookmarkStart w:id="29" w:name="_MON_1669134023"/>
-    <w:bookmarkEnd w:id="29"/>
-    <w:p>
-      <w:pPr>
-        <w:keepNext/>
-      </w:pPr>
-      <w:r>
-        <w:object w:dxaOrig="9070" w:dyaOrig="5102" w14:anchorId="268E3D6D">
-          <v:shape id="_x0000_i1063" type="#_x0000_t75" style="width:453.75pt;height:255pt" o:ole="">
-            <v:imagedata r:id="rId31" o:title=""/>
-          </v:shape>
-          <o:OLEObject Type="Embed" ProgID="Word.Document.12" ShapeID="_x0000_i1063" DrawAspect="Content" ObjectID="_1669134502" r:id="rId32">
-            <o:FieldCodes>\s</o:FieldCodes>
-          </o:OLEObject>
-        </w:object>
-      </w:r>
-    </w:p>
-    <w:p>
-      <w:pPr>
-        <w:pStyle w:val="Caption"/>
-      </w:pPr>
-      <w:r>
-        <w:t xml:space="preserve">Figure </w:t>
-      </w:r>
-      <w:fldSimple w:instr=" SEQ Figure \* ARABIC ">
-        <w:r>
-          <w:rPr>
-            <w:noProof/>
-          </w:rPr>
-          <w:t>4</w:t>
-        </w:r>
-      </w:fldSimple>
-      <w:r>
-        <w:t xml:space="preserve"> - Create Account State</w:t>
+      <w:r>
+        <w:t xml:space="preserve"> - Delete Account State</w:t>
       </w:r>
     </w:p>
     <w:p>
@@ -8348,7 +8517,7 @@
           <w:szCs w:val="40"/>
         </w:rPr>
       </w:pPr>
-      <w:bookmarkStart w:id="30" w:name="_Toc58401834"/>
+      <w:bookmarkStart w:id="33" w:name="_Toc58401834"/>
       <w:r>
         <w:rPr>
           <w:sz w:val="40"/>
@@ -8357,7 +8526,7 @@
         <w:lastRenderedPageBreak/>
         <w:t>Technical Solution</w:t>
       </w:r>
-      <w:bookmarkEnd w:id="30"/>
+      <w:bookmarkEnd w:id="33"/>
     </w:p>
     <w:p>
       <w:pPr>
@@ -8384,7 +8553,7 @@
           <w:szCs w:val="40"/>
         </w:rPr>
       </w:pPr>
-      <w:bookmarkStart w:id="31" w:name="_Toc58401835"/>
+      <w:bookmarkStart w:id="34" w:name="_Toc58401835"/>
       <w:r>
         <w:rPr>
           <w:sz w:val="40"/>
@@ -8393,7 +8562,7 @@
         <w:lastRenderedPageBreak/>
         <w:t>Testing</w:t>
       </w:r>
-      <w:bookmarkEnd w:id="31"/>
+      <w:bookmarkEnd w:id="34"/>
     </w:p>
     <w:p>
       <w:pPr>
@@ -8420,7 +8589,7 @@
           <w:szCs w:val="40"/>
         </w:rPr>
       </w:pPr>
-      <w:bookmarkStart w:id="32" w:name="_Toc58401836"/>
+      <w:bookmarkStart w:id="35" w:name="_Toc58401836"/>
       <w:r>
         <w:rPr>
           <w:sz w:val="40"/>
@@ -8429,10 +8598,10 @@
         <w:lastRenderedPageBreak/>
         <w:t>Evaluation</w:t>
       </w:r>
-      <w:bookmarkEnd w:id="32"/>
+      <w:bookmarkEnd w:id="35"/>
     </w:p>
     <w:sectPr>
-      <w:footerReference w:type="default" r:id="rId33"/>
+      <w:footerReference w:type="default" r:id="rId35"/>
       <w:pgSz w:w="11906" w:h="16838"/>
       <w:pgMar w:top="1440" w:right="1440" w:bottom="1440" w:left="1440" w:header="708" w:footer="708" w:gutter="0"/>
       <w:cols w:space="708"/>

</xml_diff>

<commit_message>
Added information about file structure.
Added description of how the directory layout will look
Added information about how the user data file will be structured with all byte sizes included.
</commit_message>
<xml_diff>
--- a/Writeup.docx
+++ b/Writeup.docx
@@ -7162,7 +7162,7 @@
           <v:shape id="_x0000_i1025" type="#_x0000_t75" style="width:451.5pt;height:142.5pt" o:ole="">
             <v:imagedata r:id="rId9" o:title=""/>
           </v:shape>
-          <o:OLEObject Type="Embed" ProgID="Word.OpenDocumentText.12" ShapeID="_x0000_i1025" DrawAspect="Content" ObjectID="_1669294007" r:id="rId10"/>
+          <o:OLEObject Type="Embed" ProgID="Word.OpenDocumentText.12" ShapeID="_x0000_i1025" DrawAspect="Content" ObjectID="_1669297590" r:id="rId10"/>
         </w:object>
       </w:r>
     </w:p>
@@ -7206,7 +7206,7 @@
           <v:shape id="_x0000_i1026" type="#_x0000_t75" style="width:451.5pt;height:516.75pt" o:ole="">
             <v:imagedata r:id="rId11" o:title=""/>
           </v:shape>
-          <o:OLEObject Type="Embed" ProgID="Word.OpenDocumentText.12" ShapeID="_x0000_i1026" DrawAspect="Content" ObjectID="_1669294008" r:id="rId12"/>
+          <o:OLEObject Type="Embed" ProgID="Word.OpenDocumentText.12" ShapeID="_x0000_i1026" DrawAspect="Content" ObjectID="_1669297591" r:id="rId12"/>
         </w:object>
       </w:r>
     </w:p>
@@ -7238,7 +7238,7 @@
           <v:shape id="_x0000_i1027" type="#_x0000_t75" style="width:451.5pt;height:142.5pt" o:ole="">
             <v:imagedata r:id="rId13" o:title=""/>
           </v:shape>
-          <o:OLEObject Type="Embed" ProgID="Word.OpenDocumentText.12" ShapeID="_x0000_i1027" DrawAspect="Content" ObjectID="_1669294009" r:id="rId14"/>
+          <o:OLEObject Type="Embed" ProgID="Word.OpenDocumentText.12" ShapeID="_x0000_i1027" DrawAspect="Content" ObjectID="_1669297592" r:id="rId14"/>
         </w:object>
       </w:r>
     </w:p>
@@ -7262,7 +7262,7 @@
           <v:shape id="_x0000_i1028" type="#_x0000_t75" style="width:249pt;height:14.25pt" o:ole="">
             <v:imagedata r:id="rId15" o:title="" cropright="29393f"/>
           </v:shape>
-          <o:OLEObject Type="Embed" ProgID="Word.OpenDocumentText.12" ShapeID="_x0000_i1028" DrawAspect="Content" ObjectID="_1669294010" r:id="rId16"/>
+          <o:OLEObject Type="Embed" ProgID="Word.OpenDocumentText.12" ShapeID="_x0000_i1028" DrawAspect="Content" ObjectID="_1669297593" r:id="rId16"/>
         </w:object>
       </w:r>
       <w:r>
@@ -7288,7 +7288,7 @@
           <v:shape id="_x0000_i1029" type="#_x0000_t75" style="width:454.5pt;height:419.25pt" o:ole="">
             <v:imagedata r:id="rId17" o:title="" cropright="5008f"/>
           </v:shape>
-          <o:OLEObject Type="Embed" ProgID="Word.OpenDocumentText.12" ShapeID="_x0000_i1029" DrawAspect="Content" ObjectID="_1669294011" r:id="rId18"/>
+          <o:OLEObject Type="Embed" ProgID="Word.OpenDocumentText.12" ShapeID="_x0000_i1029" DrawAspect="Content" ObjectID="_1669297594" r:id="rId18"/>
         </w:object>
       </w:r>
     </w:p>
@@ -7875,7 +7875,7 @@
           <v:shape id="_x0000_i1030" type="#_x0000_t75" style="width:370.5pt;height:248.25pt" o:ole="">
             <v:imagedata r:id="rId23" o:title=""/>
           </v:shape>
-          <o:OLEObject Type="Embed" ProgID="Word.Document.12" ShapeID="_x0000_i1030" DrawAspect="Content" ObjectID="_1669294012" r:id="rId24">
+          <o:OLEObject Type="Embed" ProgID="Word.Document.12" ShapeID="_x0000_i1030" DrawAspect="Content" ObjectID="_1669297595" r:id="rId24">
             <o:FieldCodes>\s</o:FieldCodes>
           </o:OLEObject>
         </w:object>
@@ -7890,16 +7890,153 @@
       <w:pPr>
         <w:pStyle w:val="Heading2"/>
       </w:pPr>
-      <w:bookmarkStart w:id="18" w:name="_Toc58401831"/>
       <w:r>
         <w:lastRenderedPageBreak/>
-        <w:t>Graphical User Interface (GUI)</w:t>
-      </w:r>
-      <w:bookmarkEnd w:id="18"/>
-    </w:p>
-    <w:p>
-      <w:r>
-        <w:t>I would like to be able to use the already existing menu system, that I created for the prototype, and move it to a Graphical User Interface</w:t>
+        <w:t>File Structure</w:t>
+      </w:r>
+    </w:p>
+    <w:p>
+      <w:r>
+        <w:t xml:space="preserve">As my program will require data to be saved to a file and </w:t>
+      </w:r>
+      <w:r>
+        <w:t xml:space="preserve">reconstructed when the program is run again, an easy to understand and efficient directory structure must be used. The only data that needs to be stored is data related to user accounts however this includes a lot of items. </w:t>
+      </w:r>
+      <w:r>
+        <w:t>Therefore,</w:t>
+      </w:r>
+      <w:r>
+        <w:t xml:space="preserve"> I am planning on creating a folder for each user which holds all information about that user.</w:t>
+      </w:r>
+      <w:r>
+        <w:t xml:space="preserve"> This also allows for users to copy their folder and transfer between devices allowing their account to be used on multiple computers.</w:t>
+      </w:r>
+    </w:p>
+    <w:bookmarkStart w:id="18" w:name="_MON_1669294533"/>
+    <w:bookmarkEnd w:id="18"/>
+    <w:p>
+      <w:pPr>
+        <w:keepNext/>
+      </w:pPr>
+      <w:r>
+        <w:object w:dxaOrig="9026" w:dyaOrig="4037" w14:anchorId="28253566">
+          <v:shape id="_x0000_i1069" type="#_x0000_t75" style="width:451.5pt;height:201.75pt" o:ole="">
+            <v:imagedata r:id="rId25" o:title=""/>
+          </v:shape>
+          <o:OLEObject Type="Embed" ProgID="Word.Document.12" ShapeID="_x0000_i1069" DrawAspect="Content" ObjectID="_1669297596" r:id="rId26">
+            <o:FieldCodes>\s</o:FieldCodes>
+          </o:OLEObject>
+        </w:object>
+      </w:r>
+    </w:p>
+    <w:p>
+      <w:pPr>
+        <w:pStyle w:val="Caption"/>
+      </w:pPr>
+      <w:bookmarkStart w:id="19" w:name="_Ref58682087"/>
+      <w:r>
+        <w:t xml:space="preserve">Figure </w:t>
+      </w:r>
+      <w:fldSimple w:instr=" SEQ Figure \* ARABIC ">
+        <w:r>
+          <w:rPr>
+            <w:noProof/>
+          </w:rPr>
+          <w:t>1</w:t>
+        </w:r>
+      </w:fldSimple>
+      <w:bookmarkEnd w:id="19"/>
+      <w:r>
+        <w:t xml:space="preserve"> - Directory Structure</w:t>
+      </w:r>
+    </w:p>
+    <w:p>
+      <w:r>
+        <w:fldChar w:fldCharType="begin"/>
+      </w:r>
+      <w:r>
+        <w:instrText xml:space="preserve"> REF _Ref58682087 \h </w:instrText>
+      </w:r>
+      <w:r>
+        <w:fldChar w:fldCharType="separate"/>
+      </w:r>
+      <w:r>
+        <w:t xml:space="preserve">Figure </w:t>
+      </w:r>
+      <w:r>
+        <w:rPr>
+          <w:noProof/>
+        </w:rPr>
+        <w:t>1</w:t>
+      </w:r>
+      <w:r>
+        <w:fldChar w:fldCharType="end"/>
+      </w:r>
+      <w:r>
+        <w:t xml:space="preserve"> shows the directory structure that I am planning on using for my final program. The “res” folder is just to hold any resources that the program will use such as textures or any other run time resources. The “saves” folder is where all data relating to the accounts will be stored. Each user will be contained within their own folder with the name of that folder being their username. This allows the program to eas</w:t>
+      </w:r>
+      <w:r>
+        <w:t>il</w:t>
+      </w:r>
+      <w:r>
+        <w:t>y look at all folders and navigate to the correct one</w:t>
+      </w:r>
+      <w:r>
+        <w:t xml:space="preserve"> without too much complication</w:t>
+      </w:r>
+      <w:r>
+        <w:t>.</w:t>
+      </w:r>
+      <w:r>
+        <w:t xml:space="preserve"> The extensions of the files in the user’s folder are completely arbitrary as the program is only going to read them as binary files containing data and no other program will need to open these files.</w:t>
+      </w:r>
+    </w:p>
+    <w:p>
+      <w:r>
+        <w:t>The complexity of this file structure is finding a way to store all data relating to the user in the appropriate files</w:t>
+      </w:r>
+      <w:r>
+        <w:t xml:space="preserve"> in an efficient way. This means reducing the file size as much as possible </w:t>
+      </w:r>
+      <w:r>
+        <w:t>and</w:t>
+      </w:r>
+      <w:r>
+        <w:t xml:space="preserve"> reducing the time required to read and write to these files.</w:t>
+      </w:r>
+    </w:p>
+    <w:p>
+      <w:pPr>
+        <w:pStyle w:val="Heading3"/>
+      </w:pPr>
+      <w:r>
+        <w:t>Account Data File</w:t>
+      </w:r>
+    </w:p>
+    <w:p>
+      <w:r>
+        <w:t xml:space="preserve">In relation to the account data file, the information that must be saved is the following: Username, Password, Date Created, Number of </w:t>
+      </w:r>
+      <w:r>
+        <w:t xml:space="preserve">Human </w:t>
+      </w:r>
+      <w:r>
+        <w:t xml:space="preserve">Wins, Number of </w:t>
+      </w:r>
+      <w:r>
+        <w:t xml:space="preserve">Human </w:t>
+      </w:r>
+      <w:r>
+        <w:t>Losses</w:t>
+      </w:r>
+      <w:r>
+        <w:t>, Number of AI Wins, Number of AI Losses</w:t>
+      </w:r>
+      <w:r>
+        <w:t>, and the Entire State of the Neural Network. A lot of this data has different types meaning that a custom file must be created. I will be using already existing file structures as a reference. The most prominent feature in files is the use of metadata and a header.</w:t>
+      </w:r>
+      <w:r>
+        <w:t xml:space="preserve"> The metadata is any information relating to how the file should be interpreted. In the case with an image file the metadata</w:t>
       </w:r>
       <w:r>
         <w:rPr>
@@ -7908,7 +8045,87 @@
         <w:footnoteReference w:id="20"/>
       </w:r>
       <w:r>
-        <w:t xml:space="preserve"> using the SFML</w:t>
+        <w:t xml:space="preserve"> will contain information such as bit depth and resolution.</w:t>
+      </w:r>
+    </w:p>
+    <w:p>
+      <w:r>
+        <w:t>The information stored in my metadata section of the file will be structured as follows:</w:t>
+      </w:r>
+    </w:p>
+    <w:bookmarkStart w:id="20" w:name="_MON_1669295897"/>
+    <w:bookmarkEnd w:id="20"/>
+    <w:p>
+      <w:r>
+        <w:object w:dxaOrig="9026" w:dyaOrig="3768" w14:anchorId="56800236">
+          <v:shape id="_x0000_i1090" type="#_x0000_t75" style="width:451.5pt;height:188.25pt" o:ole="">
+            <v:imagedata r:id="rId27" o:title=""/>
+          </v:shape>
+          <o:OLEObject Type="Embed" ProgID="Word.Document.12" ShapeID="_x0000_i1090" DrawAspect="Content" ObjectID="_1669297597" r:id="rId28">
+            <o:FieldCodes>\s</o:FieldCodes>
+          </o:OLEObject>
+        </w:object>
+      </w:r>
+    </w:p>
+    <w:p>
+      <w:r>
+        <w:t>All parts will be stored using 4-byte unsigned integer values.</w:t>
+      </w:r>
+      <w:r>
+        <w:t xml:space="preserve"> This structure will allow for all remaining information to be read using the correct format.</w:t>
+      </w:r>
+    </w:p>
+    <w:p>
+      <w:r>
+        <w:t>During my prototype, I intertwined the metadata in with the header itself meaning that metadata related to the neural network was only read when reading the header for the neural network. The only problem with this was that it was hard to debug what was going wrong as not all data had been loaded when I was using breakpoints.</w:t>
+      </w:r>
+    </w:p>
+    <w:p>
+      <w:r>
+        <w:t>The information stored in the header section of the file will be as follows:</w:t>
+      </w:r>
+    </w:p>
+    <w:bookmarkStart w:id="21" w:name="_MON_1669297149"/>
+    <w:bookmarkEnd w:id="21"/>
+    <w:p>
+      <w:r>
+        <w:object w:dxaOrig="9026" w:dyaOrig="3478" w14:anchorId="04710475">
+          <v:shape id="_x0000_i1103" type="#_x0000_t75" style="width:451.5pt;height:174pt" o:ole="">
+            <v:imagedata r:id="rId29" o:title=""/>
+          </v:shape>
+          <o:OLEObject Type="Embed" ProgID="Word.Document.12" ShapeID="_x0000_i1103" DrawAspect="Content" ObjectID="_1669297598" r:id="rId30">
+            <o:FieldCodes>\s</o:FieldCodes>
+          </o:OLEObject>
+        </w:object>
+      </w:r>
+    </w:p>
+    <w:p>
+      <w:r>
+        <w:t>Most of this data is self-explanatory except for the neural network data. As the neural network can have an arbitrary size, we do not know how many bytes each part will take up. This is the reason for saving size data in metadata.</w:t>
+      </w:r>
+    </w:p>
+    <w:p>
+      <w:r>
+        <w:t xml:space="preserve">When writing to this file, the metadata will not have to change however, the other information such as Wins and Losses, and especially the neural network will have to. Due to this being most of the data, I have decided to wipe the file and rewrite all data back into it each time data is saved. This will not cause much of a performance cost but </w:t>
+      </w:r>
+      <w:r>
+        <w:t>as almost all data would be written anyway, it is logical to be able to use the same function to save the data when it is created and when it is modified.</w:t>
+      </w:r>
+    </w:p>
+    <w:p>
+      <w:pPr>
+        <w:pStyle w:val="Heading2"/>
+      </w:pPr>
+      <w:bookmarkStart w:id="22" w:name="_Toc58401831"/>
+      <w:r>
+        <w:lastRenderedPageBreak/>
+        <w:t>Graphical User Interface (GUI)</w:t>
+      </w:r>
+      <w:bookmarkEnd w:id="22"/>
+    </w:p>
+    <w:p>
+      <w:r>
+        <w:t>I would like to be able to use the already existing menu system, that I created for the prototype, and move it to a Graphical User Interface</w:t>
       </w:r>
       <w:r>
         <w:rPr>
@@ -7917,15 +8134,24 @@
         <w:footnoteReference w:id="21"/>
       </w:r>
       <w:r>
+        <w:t xml:space="preserve"> using the SFML</w:t>
+      </w:r>
+      <w:r>
+        <w:rPr>
+          <w:rStyle w:val="FootnoteReference"/>
+        </w:rPr>
+        <w:footnoteReference w:id="22"/>
+      </w:r>
+      <w:r>
         <w:t xml:space="preserve"> library for C++.</w:t>
       </w:r>
       <w:r>
         <w:t xml:space="preserve"> With SFML I can create a render window and draw primitives to that window such as a rectangle or circle. Using the data that SFML collects such as mouse position, I can add functionality to these shapes to make objects such as a button or a text box.</w:t>
       </w:r>
     </w:p>
-    <w:bookmarkStart w:id="19" w:name="_Hlk58072251"/>
-    <w:bookmarkStart w:id="20" w:name="_MON_1668242071"/>
-    <w:bookmarkEnd w:id="20"/>
+    <w:bookmarkStart w:id="23" w:name="_Hlk58072251"/>
+    <w:bookmarkStart w:id="24" w:name="_MON_1668242071"/>
+    <w:bookmarkEnd w:id="24"/>
     <w:p>
       <w:pPr>
         <w:keepNext/>
@@ -7933,31 +8159,110 @@
       <w:r>
         <w:object w:dxaOrig="9070" w:dyaOrig="5102" w14:anchorId="003EC2D9">
           <v:shape id="_x0000_i1031" type="#_x0000_t75" style="width:453.75pt;height:255pt" o:ole="">
-            <v:imagedata r:id="rId25" o:title=""/>
+            <v:imagedata r:id="rId31" o:title=""/>
           </v:shape>
-          <o:OLEObject Type="Embed" ProgID="Word.Document.12" ShapeID="_x0000_i1031" DrawAspect="Content" ObjectID="_1669294013" r:id="rId26">
+          <o:OLEObject Type="Embed" ProgID="Word.Document.12" ShapeID="_x0000_i1031" DrawAspect="Content" ObjectID="_1669297599" r:id="rId32">
             <o:FieldCodes>\s</o:FieldCodes>
           </o:OLEObject>
         </w:object>
       </w:r>
-      <w:bookmarkEnd w:id="19"/>
+      <w:bookmarkEnd w:id="23"/>
     </w:p>
     <w:p>
       <w:pPr>
         <w:pStyle w:val="Caption"/>
       </w:pPr>
-      <w:bookmarkStart w:id="21" w:name="_Ref58073121"/>
+      <w:bookmarkStart w:id="25" w:name="_Ref58073121"/>
       <w:r>
         <w:t xml:space="preserve">Figure </w:t>
       </w:r>
-      <w:r>
+      <w:fldSimple w:instr=" SEQ Figure \* ARABIC ">
+        <w:r>
+          <w:rPr>
+            <w:noProof/>
+          </w:rPr>
+          <w:t>2</w:t>
+        </w:r>
+      </w:fldSimple>
+      <w:bookmarkEnd w:id="25"/>
+      <w:r>
+        <w:t xml:space="preserve"> - Design for GUI</w:t>
+      </w:r>
+    </w:p>
+    <w:p>
+      <w:r>
+        <w:t>This minimalistic design is what I would like my GUI to look like when it is completed. Each of the purple boxes are buttons which, when clicked, take the user to another page of similar design with different ways of interacting.</w:t>
+      </w:r>
+      <w:r>
+        <w:t xml:space="preserve"> I will show and explain each of the </w:t>
+      </w:r>
+      <w:r>
+        <w:t>states</w:t>
+      </w:r>
+      <w:r>
+        <w:t xml:space="preserve"> that will be present in my program along with the ways of interacting and desired outcome of this.</w:t>
+      </w:r>
+    </w:p>
+    <w:p>
+      <w:pPr>
+        <w:pStyle w:val="Heading2"/>
+      </w:pPr>
+      <w:bookmarkStart w:id="26" w:name="_Toc58401832"/>
+      <w:r>
+        <w:t>Main Menu State</w:t>
+      </w:r>
+      <w:bookmarkEnd w:id="26"/>
+    </w:p>
+    <w:p>
+      <w:r>
+        <w:t xml:space="preserve">The main menu state will be the first state that is pushed onto the stack state and because of this, the first state that will be viewed and interacted with by the user. An </w:t>
+      </w:r>
+      <w:r>
+        <w:t>easy-to-understand</w:t>
+      </w:r>
+      <w:r>
+        <w:t xml:space="preserve"> design must be used to allow the user to easily navigate the program</w:t>
+      </w:r>
+      <w:r>
+        <w:rPr>
+          <w:rStyle w:val="FootnoteReference"/>
+        </w:rPr>
+        <w:footnoteReference w:id="23"/>
+      </w:r>
+      <w:r>
+        <w:t xml:space="preserve"> without getting lost within it. </w:t>
+      </w:r>
+      <w:r>
+        <w:t>To keep the program simple, I will not be adding many extravagant details such as images or animations as these will take up a lot of time which could be spent on other more important features.</w:t>
+      </w:r>
+    </w:p>
+    <w:p>
+      <w:r>
+        <w:t>Buttons will be needed to allow the user to navigate to other states which includes “Play State”, “Accounts State” and “Leader</w:t>
+      </w:r>
+      <w:r>
+        <w:t xml:space="preserve"> </w:t>
+      </w:r>
+      <w:r>
+        <w:t>board State”</w:t>
+      </w:r>
+      <w:r>
+        <w:t>. When clicking on any of these buttons, the main menu state will detect this and push a new state, corresponding to what button was pressed, on to the state stack. This will cause the program to now use the new state allowing the user to move between states.</w:t>
+      </w:r>
+    </w:p>
+    <w:p>
+      <w:r>
+        <w:lastRenderedPageBreak/>
         <w:fldChar w:fldCharType="begin"/>
       </w:r>
       <w:r>
-        <w:instrText xml:space="preserve"> SEQ Figure \* ARABIC </w:instrText>
+        <w:instrText xml:space="preserve"> REF _Ref58073121 \h </w:instrText>
       </w:r>
       <w:r>
         <w:fldChar w:fldCharType="separate"/>
+      </w:r>
+      <w:r>
+        <w:t xml:space="preserve">Figure </w:t>
       </w:r>
       <w:r>
         <w:rPr>
@@ -7966,80 +8271,36 @@
         <w:t>1</w:t>
       </w:r>
       <w:r>
-        <w:rPr>
-          <w:noProof/>
-        </w:rPr>
         <w:fldChar w:fldCharType="end"/>
       </w:r>
-      <w:bookmarkEnd w:id="21"/>
-      <w:r>
-        <w:t xml:space="preserve"> - Design for GUI</w:t>
-      </w:r>
-    </w:p>
-    <w:p>
-      <w:r>
-        <w:t>This minimalistic design is what I would like my GUI to look like when it is completed. Each of the purple boxes are buttons which, when clicked, take the user to another page of similar design with different ways of interacting.</w:t>
-      </w:r>
-      <w:r>
-        <w:t xml:space="preserve"> I will show and explain each of the </w:t>
-      </w:r>
-      <w:r>
-        <w:t>states</w:t>
-      </w:r>
-      <w:r>
-        <w:t xml:space="preserve"> that will be present in my program along with the ways of interacting and desired outcome of this.</w:t>
+      <w:r>
+        <w:t xml:space="preserve"> already shows the design of what I would like the Main Menu State to look like. The buttons will be clicked, and the user transported to another state like this one but with different functionality.</w:t>
       </w:r>
     </w:p>
     <w:p>
       <w:pPr>
         <w:pStyle w:val="Heading2"/>
       </w:pPr>
-      <w:bookmarkStart w:id="22" w:name="_Toc58401832"/>
-      <w:r>
-        <w:t>Main Menu State</w:t>
-      </w:r>
-      <w:bookmarkEnd w:id="22"/>
-    </w:p>
-    <w:p>
-      <w:r>
-        <w:t xml:space="preserve">The main menu state will be the first state that is pushed onto the stack state and because of this, the first state that will be viewed and interacted with by the user. An </w:t>
-      </w:r>
-      <w:r>
-        <w:t>easy-to-understand</w:t>
-      </w:r>
-      <w:r>
-        <w:t xml:space="preserve"> design must be used to allow the user to easily navigate the program</w:t>
-      </w:r>
-      <w:r>
-        <w:rPr>
-          <w:rStyle w:val="FootnoteReference"/>
-        </w:rPr>
-        <w:footnoteReference w:id="22"/>
-      </w:r>
-      <w:r>
-        <w:t xml:space="preserve"> without getting lost within it. </w:t>
-      </w:r>
-      <w:r>
-        <w:t>To keep the program simple, I will not be adding many extravagant details such as images or animations as these will take up a lot of time which could be spent on other more important features.</w:t>
-      </w:r>
-    </w:p>
-    <w:p>
-      <w:r>
-        <w:t>Buttons will be needed to allow the user to navigate to other states which includes “Play State”, “Accounts State” and “Leader</w:t>
-      </w:r>
-      <w:r>
-        <w:t xml:space="preserve"> </w:t>
-      </w:r>
-      <w:r>
-        <w:t>board State”</w:t>
-      </w:r>
-      <w:r>
-        <w:t>. When clicking on any of these buttons, the main menu state will detect this and push a new state, corresponding to what button was pressed, on to the state stack. This will cause the program to now use the new state allowing the user to move between states.</w:t>
-      </w:r>
-    </w:p>
-    <w:p>
-      <w:r>
-        <w:lastRenderedPageBreak/>
+      <w:bookmarkStart w:id="27" w:name="_Toc58401833"/>
+      <w:r>
+        <w:t>Confirm Exit State</w:t>
+      </w:r>
+      <w:bookmarkEnd w:id="27"/>
+    </w:p>
+    <w:p>
+      <w:r>
+        <w:t xml:space="preserve">I would prefer to only allow the user to be able to exit the program using </w:t>
+      </w:r>
+      <w:r>
+        <w:t>the</w:t>
+      </w:r>
+      <w:r>
+        <w:t xml:space="preserve"> button </w:t>
+      </w:r>
+      <w:r>
+        <w:t xml:space="preserve">found on the main menu state shown in </w:t>
+      </w:r>
+      <w:r>
         <w:fldChar w:fldCharType="begin"/>
       </w:r>
       <w:r>
@@ -8061,54 +8322,6 @@
         <w:fldChar w:fldCharType="end"/>
       </w:r>
       <w:r>
-        <w:t xml:space="preserve"> already shows the design of what I would like the Main Menu State to look like. The buttons will be clicked, and the user transported to another state like this one but with different functionality.</w:t>
-      </w:r>
-    </w:p>
-    <w:p>
-      <w:pPr>
-        <w:pStyle w:val="Heading2"/>
-      </w:pPr>
-      <w:bookmarkStart w:id="23" w:name="_Toc58401833"/>
-      <w:r>
-        <w:t>Confirm Exit State</w:t>
-      </w:r>
-      <w:bookmarkEnd w:id="23"/>
-    </w:p>
-    <w:p>
-      <w:r>
-        <w:t xml:space="preserve">I would prefer to only allow the user to be able to exit the program using </w:t>
-      </w:r>
-      <w:r>
-        <w:t>the</w:t>
-      </w:r>
-      <w:r>
-        <w:t xml:space="preserve"> button </w:t>
-      </w:r>
-      <w:r>
-        <w:t xml:space="preserve">found on the main menu state shown in </w:t>
-      </w:r>
-      <w:r>
-        <w:fldChar w:fldCharType="begin"/>
-      </w:r>
-      <w:r>
-        <w:instrText xml:space="preserve"> REF _Ref58073121 \h </w:instrText>
-      </w:r>
-      <w:r>
-        <w:fldChar w:fldCharType="separate"/>
-      </w:r>
-      <w:r>
-        <w:t xml:space="preserve">Figure </w:t>
-      </w:r>
-      <w:r>
-        <w:rPr>
-          <w:noProof/>
-        </w:rPr>
-        <w:t>1</w:t>
-      </w:r>
-      <w:r>
-        <w:fldChar w:fldCharType="end"/>
-      </w:r>
-      <w:r>
         <w:t xml:space="preserve"> </w:t>
       </w:r>
       <w:r>
@@ -8126,9 +8339,9 @@
       </w:r>
     </w:p>
     <w:p/>
-    <w:bookmarkStart w:id="24" w:name="_Hlk58515523"/>
-    <w:bookmarkStart w:id="25" w:name="_MON_1668685992"/>
-    <w:bookmarkEnd w:id="25"/>
+    <w:bookmarkStart w:id="28" w:name="_Hlk58515523"/>
+    <w:bookmarkStart w:id="29" w:name="_MON_1668685992"/>
+    <w:bookmarkEnd w:id="29"/>
     <w:p>
       <w:pPr>
         <w:keepNext/>
@@ -8136,31 +8349,48 @@
       <w:r>
         <w:object w:dxaOrig="9070" w:dyaOrig="5102" w14:anchorId="0D0B2F75">
           <v:shape id="_x0000_i1032" type="#_x0000_t75" style="width:453.75pt;height:255pt" o:ole="">
-            <v:imagedata r:id="rId27" o:title=""/>
+            <v:imagedata r:id="rId33" o:title=""/>
           </v:shape>
-          <o:OLEObject Type="Embed" ProgID="Word.Document.12" ShapeID="_x0000_i1032" DrawAspect="Content" ObjectID="_1669294014" r:id="rId28">
+          <o:OLEObject Type="Embed" ProgID="Word.Document.12" ShapeID="_x0000_i1032" DrawAspect="Content" ObjectID="_1669297600" r:id="rId34">
             <o:FieldCodes>\s</o:FieldCodes>
           </o:OLEObject>
         </w:object>
       </w:r>
-      <w:bookmarkEnd w:id="24"/>
+      <w:bookmarkEnd w:id="28"/>
     </w:p>
     <w:p>
       <w:pPr>
         <w:pStyle w:val="Caption"/>
       </w:pPr>
-      <w:bookmarkStart w:id="26" w:name="_Ref58073414"/>
+      <w:bookmarkStart w:id="30" w:name="_Ref58073414"/>
       <w:r>
         <w:t xml:space="preserve">Figure </w:t>
       </w:r>
+      <w:fldSimple w:instr=" SEQ Figure \* ARABIC ">
+        <w:r>
+          <w:rPr>
+            <w:noProof/>
+          </w:rPr>
+          <w:t>3</w:t>
+        </w:r>
+      </w:fldSimple>
+      <w:bookmarkEnd w:id="30"/>
+      <w:r>
+        <w:t xml:space="preserve"> - Confirm Exit State</w:t>
+      </w:r>
+    </w:p>
+    <w:p>
       <w:r>
         <w:fldChar w:fldCharType="begin"/>
       </w:r>
       <w:r>
-        <w:instrText xml:space="preserve"> SEQ Figure \* ARABIC </w:instrText>
+        <w:instrText xml:space="preserve"> REF _Ref58073414 \h </w:instrText>
       </w:r>
       <w:r>
         <w:fldChar w:fldCharType="separate"/>
+      </w:r>
+      <w:r>
+        <w:t xml:space="preserve">Figure </w:t>
       </w:r>
       <w:r>
         <w:rPr>
@@ -8169,38 +8399,8 @@
         <w:t>2</w:t>
       </w:r>
       <w:r>
-        <w:rPr>
-          <w:noProof/>
-        </w:rPr>
         <w:fldChar w:fldCharType="end"/>
       </w:r>
-      <w:bookmarkEnd w:id="26"/>
-      <w:r>
-        <w:t xml:space="preserve"> - Confirm Exit State</w:t>
-      </w:r>
-    </w:p>
-    <w:p>
-      <w:r>
-        <w:fldChar w:fldCharType="begin"/>
-      </w:r>
-      <w:r>
-        <w:instrText xml:space="preserve"> REF _Ref58073414 \h </w:instrText>
-      </w:r>
-      <w:r>
-        <w:fldChar w:fldCharType="separate"/>
-      </w:r>
-      <w:r>
-        <w:t xml:space="preserve">Figure </w:t>
-      </w:r>
-      <w:r>
-        <w:rPr>
-          <w:noProof/>
-        </w:rPr>
-        <w:t>2</w:t>
-      </w:r>
-      <w:r>
-        <w:fldChar w:fldCharType="end"/>
-      </w:r>
       <w:r>
         <w:t xml:space="preserve"> shows the design for the state that should be displayed whenever the user presses the “x” button at the top of the window. This state will ask the user to confirm whether to leave the program or go back to what they were doing. If “Exit Program” is pressed, then all states should be popped of the state stack and the program will exit. If “Cancel” is pressed, this state should pop itself off the state stack revealing the previous state that was in use allowing the user to continue what they were just doing. </w:t>
       </w:r>
@@ -8209,12 +8409,12 @@
       <w:pPr>
         <w:pStyle w:val="Heading2"/>
       </w:pPr>
-      <w:bookmarkStart w:id="27" w:name="_Ref58680746"/>
+      <w:bookmarkStart w:id="31" w:name="_Ref58680746"/>
       <w:r>
         <w:lastRenderedPageBreak/>
         <w:t>Accounts State</w:t>
       </w:r>
-      <w:bookmarkEnd w:id="27"/>
+      <w:bookmarkEnd w:id="31"/>
     </w:p>
     <w:p>
       <w:r>
@@ -8224,8 +8424,8 @@
         <w:t xml:space="preserve"> by popping the current state off from the stack.</w:t>
       </w:r>
     </w:p>
-    <w:bookmarkStart w:id="28" w:name="_MON_1669128225"/>
-    <w:bookmarkEnd w:id="28"/>
+    <w:bookmarkStart w:id="32" w:name="_MON_1669128225"/>
+    <w:bookmarkEnd w:id="32"/>
     <w:p>
       <w:pPr>
         <w:keepNext/>
@@ -8233,9 +8433,9 @@
       <w:r>
         <w:object w:dxaOrig="9070" w:dyaOrig="5102" w14:anchorId="2CC035CF">
           <v:shape id="_x0000_i1033" type="#_x0000_t75" style="width:453.75pt;height:255pt" o:ole="">
-            <v:imagedata r:id="rId29" o:title=""/>
+            <v:imagedata r:id="rId35" o:title=""/>
           </v:shape>
-          <o:OLEObject Type="Embed" ProgID="Word.Document.12" ShapeID="_x0000_i1033" DrawAspect="Content" ObjectID="_1669294015" r:id="rId30">
+          <o:OLEObject Type="Embed" ProgID="Word.Document.12" ShapeID="_x0000_i1033" DrawAspect="Content" ObjectID="_1669297601" r:id="rId36">
             <o:FieldCodes>\s</o:FieldCodes>
           </o:OLEObject>
         </w:object>
@@ -8245,18 +8445,35 @@
       <w:pPr>
         <w:pStyle w:val="Caption"/>
       </w:pPr>
-      <w:bookmarkStart w:id="29" w:name="_Ref58515614"/>
+      <w:bookmarkStart w:id="33" w:name="_Ref58515614"/>
       <w:r>
         <w:t xml:space="preserve">Figure </w:t>
       </w:r>
+      <w:fldSimple w:instr=" SEQ Figure \* ARABIC ">
+        <w:r>
+          <w:rPr>
+            <w:noProof/>
+          </w:rPr>
+          <w:t>4</w:t>
+        </w:r>
+      </w:fldSimple>
+      <w:bookmarkEnd w:id="33"/>
+      <w:r>
+        <w:t xml:space="preserve"> - Accounts State</w:t>
+      </w:r>
+    </w:p>
+    <w:p>
       <w:r>
         <w:fldChar w:fldCharType="begin"/>
       </w:r>
       <w:r>
-        <w:instrText xml:space="preserve"> SEQ Figure \* ARABIC </w:instrText>
+        <w:instrText xml:space="preserve"> REF _Ref58515614 \h </w:instrText>
       </w:r>
       <w:r>
         <w:fldChar w:fldCharType="separate"/>
+      </w:r>
+      <w:r>
+        <w:t xml:space="preserve">Figure </w:t>
       </w:r>
       <w:r>
         <w:rPr>
@@ -8265,38 +8482,8 @@
         <w:t>3</w:t>
       </w:r>
       <w:r>
-        <w:rPr>
-          <w:noProof/>
-        </w:rPr>
         <w:fldChar w:fldCharType="end"/>
       </w:r>
-      <w:bookmarkEnd w:id="29"/>
-      <w:r>
-        <w:t xml:space="preserve"> - Accounts State</w:t>
-      </w:r>
-    </w:p>
-    <w:p>
-      <w:r>
-        <w:fldChar w:fldCharType="begin"/>
-      </w:r>
-      <w:r>
-        <w:instrText xml:space="preserve"> REF _Ref58515614 \h </w:instrText>
-      </w:r>
-      <w:r>
-        <w:fldChar w:fldCharType="separate"/>
-      </w:r>
-      <w:r>
-        <w:t xml:space="preserve">Figure </w:t>
-      </w:r>
-      <w:r>
-        <w:rPr>
-          <w:noProof/>
-        </w:rPr>
-        <w:t>3</w:t>
-      </w:r>
-      <w:r>
-        <w:fldChar w:fldCharType="end"/>
-      </w:r>
       <w:r>
         <w:t xml:space="preserve"> shows the design for the Accounts state which will act as an intermediary state between the main menu and either creating or deleting user accounts.</w:t>
       </w:r>
@@ -8305,11 +8492,11 @@
       <w:pPr>
         <w:pStyle w:val="Heading2"/>
       </w:pPr>
-      <w:bookmarkStart w:id="30" w:name="_Ref58680885"/>
+      <w:bookmarkStart w:id="34" w:name="_Ref58680885"/>
       <w:r>
         <w:t>Create Account State</w:t>
       </w:r>
-      <w:bookmarkEnd w:id="30"/>
+      <w:bookmarkEnd w:id="34"/>
     </w:p>
     <w:p>
       <w:r>
@@ -8342,8 +8529,8 @@
         <w:t>The user will also have the option to go back if they have changed their mind and do not want to create an account. This button will simply pop the current state returning the user to the Accounts state.</w:t>
       </w:r>
     </w:p>
-    <w:bookmarkStart w:id="31" w:name="_MON_1669134023"/>
-    <w:bookmarkEnd w:id="31"/>
+    <w:bookmarkStart w:id="35" w:name="_MON_1669134023"/>
+    <w:bookmarkEnd w:id="35"/>
     <w:p>
       <w:pPr>
         <w:keepNext/>
@@ -8351,135 +8538,9 @@
       <w:r>
         <w:object w:dxaOrig="9070" w:dyaOrig="5102" w14:anchorId="268E3D6D">
           <v:shape id="_x0000_i1034" type="#_x0000_t75" style="width:453.75pt;height:255pt" o:ole="">
-            <v:imagedata r:id="rId31" o:title=""/>
+            <v:imagedata r:id="rId37" o:title=""/>
           </v:shape>
-          <o:OLEObject Type="Embed" ProgID="Word.Document.12" ShapeID="_x0000_i1034" DrawAspect="Content" ObjectID="_1669294016" r:id="rId32">
-            <o:FieldCodes>\s</o:FieldCodes>
-          </o:OLEObject>
-        </w:object>
-      </w:r>
-    </w:p>
-    <w:p>
-      <w:pPr>
-        <w:pStyle w:val="Caption"/>
-      </w:pPr>
-      <w:r>
-        <w:t xml:space="preserve">Figure </w:t>
-      </w:r>
-      <w:r>
-        <w:fldChar w:fldCharType="begin"/>
-      </w:r>
-      <w:r>
-        <w:instrText xml:space="preserve"> SEQ Figure \* ARABIC </w:instrText>
-      </w:r>
-      <w:r>
-        <w:fldChar w:fldCharType="separate"/>
-      </w:r>
-      <w:r>
-        <w:rPr>
-          <w:noProof/>
-        </w:rPr>
-        <w:t>4</w:t>
-      </w:r>
-      <w:r>
-        <w:rPr>
-          <w:noProof/>
-        </w:rPr>
-        <w:fldChar w:fldCharType="end"/>
-      </w:r>
-      <w:r>
-        <w:t xml:space="preserve"> - Create Account State</w:t>
-      </w:r>
-    </w:p>
-    <w:p>
-      <w:pPr>
-        <w:pStyle w:val="Heading2"/>
-      </w:pPr>
-      <w:r>
-        <w:t>Delete Account State</w:t>
-      </w:r>
-    </w:p>
-    <w:p>
-      <w:r>
-        <w:t xml:space="preserve">If the user clicks the Delete Account Button on the </w:t>
-      </w:r>
-      <w:r>
-        <w:fldChar w:fldCharType="begin"/>
-      </w:r>
-      <w:r>
-        <w:instrText xml:space="preserve"> REF _Ref58680746 \h </w:instrText>
-      </w:r>
-      <w:r>
-        <w:fldChar w:fldCharType="separate"/>
-      </w:r>
-      <w:r>
-        <w:t>Accounts State</w:t>
-      </w:r>
-      <w:r>
-        <w:fldChar w:fldCharType="end"/>
-      </w:r>
-      <w:r>
-        <w:t>, then they will be navigated to a screen where they can delete an already existing account. This will remove all information about the user so that they cannot login and will not show up on the leader board anymore. As all user information is stored in files, these files will need to be deleted making sure any extra files are removed as well leaving no trace that the user ever had an account.</w:t>
-      </w:r>
-    </w:p>
-    <w:p>
-      <w:r>
-        <w:t xml:space="preserve">This state will be like the </w:t>
-      </w:r>
-      <w:r>
-        <w:fldChar w:fldCharType="begin"/>
-      </w:r>
-      <w:r>
-        <w:instrText xml:space="preserve"> REF _Ref58680885 \h </w:instrText>
-      </w:r>
-      <w:r>
-        <w:fldChar w:fldCharType="separate"/>
-      </w:r>
-      <w:r>
-        <w:t>Create Account State</w:t>
-      </w:r>
-      <w:r>
-        <w:fldChar w:fldCharType="end"/>
-      </w:r>
-      <w:r>
-        <w:t xml:space="preserve"> as in, the user will input a Username and a Password, and the state will determine whether this is a valid input and then delete the account if that is the case. Determining whether the input is valid is based on whether the user account does exist which is the opposite to the </w:t>
-      </w:r>
-      <w:r>
-        <w:fldChar w:fldCharType="begin"/>
-      </w:r>
-      <w:r>
-        <w:instrText xml:space="preserve"> REF _Ref58680885 \h </w:instrText>
-      </w:r>
-      <w:r>
-        <w:fldChar w:fldCharType="separate"/>
-      </w:r>
-      <w:r>
-        <w:t>Create Account State</w:t>
-      </w:r>
-      <w:r>
-        <w:fldChar w:fldCharType="end"/>
-      </w:r>
-      <w:r>
-        <w:t>. If the user does exist and the password matches that user’s password, the account should be deleted. If the password does not match, the account should not be deleted as it could be done by someone who does not own the account. The final case is when the username does not match any username meaning that the account trying to be deleted does not exist. In this case the user will be prompted to re-input the username or quit.</w:t>
-      </w:r>
-    </w:p>
-    <w:p>
-      <w:r>
-        <w:t>As the password is to be encrypted, the state cannot simply check whether the passwords match. The encryption algorithm must be run on the inputted password and the hashed version of the password must match giving almost certainty that the password inputted was the stored one.</w:t>
-      </w:r>
-    </w:p>
-    <w:bookmarkStart w:id="32" w:name="_MON_1669293896"/>
-    <w:bookmarkEnd w:id="32"/>
-    <w:p>
-      <w:pPr>
-        <w:keepNext/>
-      </w:pPr>
-      <w:r>
-        <w:object w:dxaOrig="9070" w:dyaOrig="5102" w14:anchorId="670F78EB">
-          <v:shape id="_x0000_i1040" type="#_x0000_t75" style="width:453.75pt;height:255pt" o:ole="">
-            <v:imagedata r:id="rId33" o:title=""/>
-          </v:shape>
-          <o:OLEObject Type="Embed" ProgID="Word.Document.12" ShapeID="_x0000_i1040" DrawAspect="Content" ObjectID="_1669294017" r:id="rId34">
+          <o:OLEObject Type="Embed" ProgID="Word.Document.12" ShapeID="_x0000_i1034" DrawAspect="Content" ObjectID="_1669297602" r:id="rId38">
             <o:FieldCodes>\s</o:FieldCodes>
           </o:OLEObject>
         </w:object>
@@ -8501,6 +8562,119 @@
         </w:r>
       </w:fldSimple>
       <w:r>
+        <w:t xml:space="preserve"> - Create Account State</w:t>
+      </w:r>
+    </w:p>
+    <w:p>
+      <w:pPr>
+        <w:pStyle w:val="Heading2"/>
+      </w:pPr>
+      <w:r>
+        <w:t>Delete Account State</w:t>
+      </w:r>
+    </w:p>
+    <w:p>
+      <w:r>
+        <w:t xml:space="preserve">If the user clicks the Delete Account Button on the </w:t>
+      </w:r>
+      <w:r>
+        <w:fldChar w:fldCharType="begin"/>
+      </w:r>
+      <w:r>
+        <w:instrText xml:space="preserve"> REF _Ref58680746 \h </w:instrText>
+      </w:r>
+      <w:r>
+        <w:fldChar w:fldCharType="separate"/>
+      </w:r>
+      <w:r>
+        <w:t>Accounts State</w:t>
+      </w:r>
+      <w:r>
+        <w:fldChar w:fldCharType="end"/>
+      </w:r>
+      <w:r>
+        <w:t>, then they will be navigated to a screen where they can delete an already existing account. This will remove all information about the user so that they cannot login and will not show up on the leader board anymore. As all user information is stored in files, these files will need to be deleted making sure any extra files are removed as well leaving no trace that the user ever had an account.</w:t>
+      </w:r>
+    </w:p>
+    <w:p>
+      <w:r>
+        <w:t xml:space="preserve">This state will be like the </w:t>
+      </w:r>
+      <w:r>
+        <w:fldChar w:fldCharType="begin"/>
+      </w:r>
+      <w:r>
+        <w:instrText xml:space="preserve"> REF _Ref58680885 \h </w:instrText>
+      </w:r>
+      <w:r>
+        <w:fldChar w:fldCharType="separate"/>
+      </w:r>
+      <w:r>
+        <w:t>Create Account State</w:t>
+      </w:r>
+      <w:r>
+        <w:fldChar w:fldCharType="end"/>
+      </w:r>
+      <w:r>
+        <w:t xml:space="preserve"> as in, the user will input a Username and a Password, and the state will determine whether this is a valid input and then delete the account if that is the case. Determining whether the input is valid is based on whether the user account does exist which is the opposite to the </w:t>
+      </w:r>
+      <w:r>
+        <w:fldChar w:fldCharType="begin"/>
+      </w:r>
+      <w:r>
+        <w:instrText xml:space="preserve"> REF _Ref58680885 \h </w:instrText>
+      </w:r>
+      <w:r>
+        <w:fldChar w:fldCharType="separate"/>
+      </w:r>
+      <w:r>
+        <w:t>Create Account State</w:t>
+      </w:r>
+      <w:r>
+        <w:fldChar w:fldCharType="end"/>
+      </w:r>
+      <w:r>
+        <w:t>. If the user does exist and the password matches that user’s password, the account should be deleted. If the password does not match, the account should not be deleted as it could be done by someone who does not own the account. The final case is when the username does not match any username meaning that the account trying to be deleted does not exist. In this case the user will be prompted to re-input the username or quit.</w:t>
+      </w:r>
+    </w:p>
+    <w:p>
+      <w:r>
+        <w:t>As the password is to be encrypted, the state cannot simply check whether the passwords match. The encryption algorithm must be run on the inputted password and the hashed version of the password must match giving almost certainty that the password inputted was the stored one.</w:t>
+      </w:r>
+    </w:p>
+    <w:bookmarkStart w:id="36" w:name="_MON_1669293896"/>
+    <w:bookmarkEnd w:id="36"/>
+    <w:p>
+      <w:pPr>
+        <w:keepNext/>
+      </w:pPr>
+      <w:r>
+        <w:object w:dxaOrig="9070" w:dyaOrig="5102" w14:anchorId="670F78EB">
+          <v:shape id="_x0000_i1040" type="#_x0000_t75" style="width:453.75pt;height:255pt" o:ole="">
+            <v:imagedata r:id="rId39" o:title=""/>
+          </v:shape>
+          <o:OLEObject Type="Embed" ProgID="Word.Document.12" ShapeID="_x0000_i1040" DrawAspect="Content" ObjectID="_1669297603" r:id="rId40">
+            <o:FieldCodes>\s</o:FieldCodes>
+          </o:OLEObject>
+        </w:object>
+      </w:r>
+    </w:p>
+    <w:p>
+      <w:pPr>
+        <w:pStyle w:val="Caption"/>
+      </w:pPr>
+      <w:r>
+        <w:t xml:space="preserve">Figure </w:t>
+      </w:r>
+      <w:fldSimple w:instr=" SEQ Figure \* ARABIC ">
+        <w:r>
+          <w:rPr>
+            <w:noProof/>
+          </w:rPr>
+          <w:t>6</w:t>
+        </w:r>
+      </w:fldSimple>
+      <w:r>
         <w:t xml:space="preserve"> - Delete Account State</w:t>
       </w:r>
     </w:p>
@@ -8517,7 +8691,7 @@
           <w:szCs w:val="40"/>
         </w:rPr>
       </w:pPr>
-      <w:bookmarkStart w:id="33" w:name="_Toc58401834"/>
+      <w:bookmarkStart w:id="37" w:name="_Toc58401834"/>
       <w:r>
         <w:rPr>
           <w:sz w:val="40"/>
@@ -8526,7 +8700,7 @@
         <w:lastRenderedPageBreak/>
         <w:t>Technical Solution</w:t>
       </w:r>
-      <w:bookmarkEnd w:id="33"/>
+      <w:bookmarkEnd w:id="37"/>
     </w:p>
     <w:p>
       <w:pPr>
@@ -8553,7 +8727,7 @@
           <w:szCs w:val="40"/>
         </w:rPr>
       </w:pPr>
-      <w:bookmarkStart w:id="34" w:name="_Toc58401835"/>
+      <w:bookmarkStart w:id="38" w:name="_Toc58401835"/>
       <w:r>
         <w:rPr>
           <w:sz w:val="40"/>
@@ -8562,7 +8736,7 @@
         <w:lastRenderedPageBreak/>
         <w:t>Testing</w:t>
       </w:r>
-      <w:bookmarkEnd w:id="34"/>
+      <w:bookmarkEnd w:id="38"/>
     </w:p>
     <w:p>
       <w:pPr>
@@ -8589,7 +8763,7 @@
           <w:szCs w:val="40"/>
         </w:rPr>
       </w:pPr>
-      <w:bookmarkStart w:id="35" w:name="_Toc58401836"/>
+      <w:bookmarkStart w:id="39" w:name="_Toc58401836"/>
       <w:r>
         <w:rPr>
           <w:sz w:val="40"/>
@@ -8598,10 +8772,10 @@
         <w:lastRenderedPageBreak/>
         <w:t>Evaluation</w:t>
       </w:r>
-      <w:bookmarkEnd w:id="35"/>
+      <w:bookmarkEnd w:id="39"/>
     </w:p>
     <w:sectPr>
-      <w:footerReference w:type="default" r:id="rId35"/>
+      <w:footerReference w:type="default" r:id="rId41"/>
       <w:pgSz w:w="11906" w:h="16838"/>
       <w:pgMar w:top="1440" w:right="1440" w:bottom="1440" w:left="1440" w:header="708" w:footer="708" w:gutter="0"/>
       <w:cols w:space="708"/>
@@ -9229,7 +9403,7 @@
           <w:rPr>
             <w:rStyle w:val="Hyperlink"/>
           </w:rPr>
-          <w:t>https://www.omnisci.com/technical-glossary/graphical-user-interface</w:t>
+          <w:t>https://dev.exiv2.org/projects/exiv2/wiki/The_Metadata_in_PNG_files</w:t>
         </w:r>
       </w:hyperlink>
     </w:p>
@@ -9249,6 +9423,30 @@
         <w:t xml:space="preserve"> </w:t>
       </w:r>
       <w:hyperlink r:id="rId21" w:history="1">
+        <w:r>
+          <w:rPr>
+            <w:rStyle w:val="Hyperlink"/>
+          </w:rPr>
+          <w:t>https://www.omnisci.com/technical-glossary/graphical-user-interface</w:t>
+        </w:r>
+      </w:hyperlink>
+    </w:p>
+  </w:footnote>
+  <w:footnote w:id="22">
+    <w:p>
+      <w:pPr>
+        <w:pStyle w:val="FootnoteText"/>
+      </w:pPr>
+      <w:r>
+        <w:rPr>
+          <w:rStyle w:val="FootnoteReference"/>
+        </w:rPr>
+        <w:footnoteRef/>
+      </w:r>
+      <w:r>
+        <w:t xml:space="preserve"> </w:t>
+      </w:r>
+      <w:hyperlink r:id="rId22" w:history="1">
         <w:r>
           <w:rPr>
             <w:rStyle w:val="Hyperlink"/>
@@ -9258,7 +9456,7 @@
       </w:hyperlink>
     </w:p>
   </w:footnote>
-  <w:footnote w:id="22">
+  <w:footnote w:id="23">
     <w:p>
       <w:pPr>
         <w:pStyle w:val="FootnoteText"/>
@@ -9272,7 +9470,7 @@
       <w:r>
         <w:t xml:space="preserve"> </w:t>
       </w:r>
-      <w:hyperlink r:id="rId22" w:history="1">
+      <w:hyperlink r:id="rId23" w:history="1">
         <w:r>
           <w:rPr>
             <w:rStyle w:val="Hyperlink"/>

</xml_diff>

<commit_message>
Added information about previous games file.
Created a description about how the previous games file will be layed out.
This will store the training data for the neural network.
</commit_message>
<xml_diff>
--- a/Writeup.docx
+++ b/Writeup.docx
@@ -265,7 +265,7 @@
           <w:r>
             <w:fldChar w:fldCharType="separate"/>
           </w:r>
-          <w:hyperlink w:anchor="_Toc58401819" w:history="1">
+          <w:hyperlink w:anchor="_Toc58839755" w:history="1">
             <w:r>
               <w:rPr>
                 <w:rStyle w:val="Hyperlink"/>
@@ -292,7 +292,7 @@
                 <w:noProof/>
                 <w:webHidden/>
               </w:rPr>
-              <w:instrText xml:space="preserve"> PAGEREF _Toc58401819 \h </w:instrText>
+              <w:instrText xml:space="preserve"> PAGEREF _Toc58839755 \h </w:instrText>
             </w:r>
             <w:r>
               <w:rPr>
@@ -335,7 +335,7 @@
               <w:lang w:eastAsia="en-GB"/>
             </w:rPr>
           </w:pPr>
-          <w:hyperlink w:anchor="_Toc58401820" w:history="1">
+          <w:hyperlink w:anchor="_Toc58839756" w:history="1">
             <w:r>
               <w:rPr>
                 <w:rStyle w:val="Hyperlink"/>
@@ -362,7 +362,7 @@
                 <w:noProof/>
                 <w:webHidden/>
               </w:rPr>
-              <w:instrText xml:space="preserve"> PAGEREF _Toc58401820 \h </w:instrText>
+              <w:instrText xml:space="preserve"> PAGEREF _Toc58839756 \h </w:instrText>
             </w:r>
             <w:r>
               <w:rPr>
@@ -405,7 +405,7 @@
               <w:lang w:eastAsia="en-GB"/>
             </w:rPr>
           </w:pPr>
-          <w:hyperlink w:anchor="_Toc58401821" w:history="1">
+          <w:hyperlink w:anchor="_Toc58839757" w:history="1">
             <w:r>
               <w:rPr>
                 <w:rStyle w:val="Hyperlink"/>
@@ -432,7 +432,7 @@
                 <w:noProof/>
                 <w:webHidden/>
               </w:rPr>
-              <w:instrText xml:space="preserve"> PAGEREF _Toc58401821 \h </w:instrText>
+              <w:instrText xml:space="preserve"> PAGEREF _Toc58839757 \h </w:instrText>
             </w:r>
             <w:r>
               <w:rPr>
@@ -475,7 +475,7 @@
               <w:lang w:eastAsia="en-GB"/>
             </w:rPr>
           </w:pPr>
-          <w:hyperlink w:anchor="_Toc58401822" w:history="1">
+          <w:hyperlink w:anchor="_Toc58839758" w:history="1">
             <w:r>
               <w:rPr>
                 <w:rStyle w:val="Hyperlink"/>
@@ -502,7 +502,7 @@
                 <w:noProof/>
                 <w:webHidden/>
               </w:rPr>
-              <w:instrText xml:space="preserve"> PAGEREF _Toc58401822 \h </w:instrText>
+              <w:instrText xml:space="preserve"> PAGEREF _Toc58839758 \h </w:instrText>
             </w:r>
             <w:r>
               <w:rPr>
@@ -545,7 +545,7 @@
               <w:lang w:eastAsia="en-GB"/>
             </w:rPr>
           </w:pPr>
-          <w:hyperlink w:anchor="_Toc58401823" w:history="1">
+          <w:hyperlink w:anchor="_Toc58839759" w:history="1">
             <w:r>
               <w:rPr>
                 <w:rStyle w:val="Hyperlink"/>
@@ -572,7 +572,7 @@
                 <w:noProof/>
                 <w:webHidden/>
               </w:rPr>
-              <w:instrText xml:space="preserve"> PAGEREF _Toc58401823 \h </w:instrText>
+              <w:instrText xml:space="preserve"> PAGEREF _Toc58839759 \h </w:instrText>
             </w:r>
             <w:r>
               <w:rPr>
@@ -615,7 +615,7 @@
               <w:lang w:eastAsia="en-GB"/>
             </w:rPr>
           </w:pPr>
-          <w:hyperlink w:anchor="_Toc58401824" w:history="1">
+          <w:hyperlink w:anchor="_Toc58839760" w:history="1">
             <w:r>
               <w:rPr>
                 <w:rStyle w:val="Hyperlink"/>
@@ -642,7 +642,7 @@
                 <w:noProof/>
                 <w:webHidden/>
               </w:rPr>
-              <w:instrText xml:space="preserve"> PAGEREF _Toc58401824 \h </w:instrText>
+              <w:instrText xml:space="preserve"> PAGEREF _Toc58839760 \h </w:instrText>
             </w:r>
             <w:r>
               <w:rPr>
@@ -685,7 +685,7 @@
               <w:lang w:eastAsia="en-GB"/>
             </w:rPr>
           </w:pPr>
-          <w:hyperlink w:anchor="_Toc58401825" w:history="1">
+          <w:hyperlink w:anchor="_Toc58839761" w:history="1">
             <w:r>
               <w:rPr>
                 <w:rStyle w:val="Hyperlink"/>
@@ -712,7 +712,7 @@
                 <w:noProof/>
                 <w:webHidden/>
               </w:rPr>
-              <w:instrText xml:space="preserve"> PAGEREF _Toc58401825 \h </w:instrText>
+              <w:instrText xml:space="preserve"> PAGEREF _Toc58839761 \h </w:instrText>
             </w:r>
             <w:r>
               <w:rPr>
@@ -755,7 +755,7 @@
               <w:lang w:eastAsia="en-GB"/>
             </w:rPr>
           </w:pPr>
-          <w:hyperlink w:anchor="_Toc58401826" w:history="1">
+          <w:hyperlink w:anchor="_Toc58839762" w:history="1">
             <w:r>
               <w:rPr>
                 <w:rStyle w:val="Hyperlink"/>
@@ -782,7 +782,7 @@
                 <w:noProof/>
                 <w:webHidden/>
               </w:rPr>
-              <w:instrText xml:space="preserve"> PAGEREF _Toc58401826 \h </w:instrText>
+              <w:instrText xml:space="preserve"> PAGEREF _Toc58839762 \h </w:instrText>
             </w:r>
             <w:r>
               <w:rPr>
@@ -825,7 +825,7 @@
               <w:lang w:eastAsia="en-GB"/>
             </w:rPr>
           </w:pPr>
-          <w:hyperlink w:anchor="_Toc58401827" w:history="1">
+          <w:hyperlink w:anchor="_Toc58839763" w:history="1">
             <w:r>
               <w:rPr>
                 <w:rStyle w:val="Hyperlink"/>
@@ -852,7 +852,7 @@
                 <w:noProof/>
                 <w:webHidden/>
               </w:rPr>
-              <w:instrText xml:space="preserve"> PAGEREF _Toc58401827 \h </w:instrText>
+              <w:instrText xml:space="preserve"> PAGEREF _Toc58839763 \h </w:instrText>
             </w:r>
             <w:r>
               <w:rPr>
@@ -895,7 +895,7 @@
               <w:lang w:eastAsia="en-GB"/>
             </w:rPr>
           </w:pPr>
-          <w:hyperlink w:anchor="_Toc58401828" w:history="1">
+          <w:hyperlink w:anchor="_Toc58839764" w:history="1">
             <w:r>
               <w:rPr>
                 <w:rStyle w:val="Hyperlink"/>
@@ -922,7 +922,7 @@
                 <w:noProof/>
                 <w:webHidden/>
               </w:rPr>
-              <w:instrText xml:space="preserve"> PAGEREF _Toc58401828 \h </w:instrText>
+              <w:instrText xml:space="preserve"> PAGEREF _Toc58839764 \h </w:instrText>
             </w:r>
             <w:r>
               <w:rPr>
@@ -965,7 +965,7 @@
               <w:lang w:eastAsia="en-GB"/>
             </w:rPr>
           </w:pPr>
-          <w:hyperlink w:anchor="_Toc58401829" w:history="1">
+          <w:hyperlink w:anchor="_Toc58839765" w:history="1">
             <w:r>
               <w:rPr>
                 <w:rStyle w:val="Hyperlink"/>
@@ -992,7 +992,7 @@
                 <w:noProof/>
                 <w:webHidden/>
               </w:rPr>
-              <w:instrText xml:space="preserve"> PAGEREF _Toc58401829 \h </w:instrText>
+              <w:instrText xml:space="preserve"> PAGEREF _Toc58839765 \h </w:instrText>
             </w:r>
             <w:r>
               <w:rPr>
@@ -1035,7 +1035,7 @@
               <w:lang w:eastAsia="en-GB"/>
             </w:rPr>
           </w:pPr>
-          <w:hyperlink w:anchor="_Toc58401830" w:history="1">
+          <w:hyperlink w:anchor="_Toc58839766" w:history="1">
             <w:r>
               <w:rPr>
                 <w:rStyle w:val="Hyperlink"/>
@@ -1062,7 +1062,7 @@
                 <w:noProof/>
                 <w:webHidden/>
               </w:rPr>
-              <w:instrText xml:space="preserve"> PAGEREF _Toc58401830 \h </w:instrText>
+              <w:instrText xml:space="preserve"> PAGEREF _Toc58839766 \h </w:instrText>
             </w:r>
             <w:r>
               <w:rPr>
@@ -1105,13 +1105,13 @@
               <w:lang w:eastAsia="en-GB"/>
             </w:rPr>
           </w:pPr>
-          <w:hyperlink w:anchor="_Toc58401831" w:history="1">
+          <w:hyperlink w:anchor="_Toc58839767" w:history="1">
             <w:r>
               <w:rPr>
                 <w:rStyle w:val="Hyperlink"/>
                 <w:noProof/>
               </w:rPr>
-              <w:t>Graphical User Interface (GUI)</w:t>
+              <w:t>File Structure</w:t>
             </w:r>
             <w:r>
               <w:rPr>
@@ -1132,7 +1132,89 @@
                 <w:noProof/>
                 <w:webHidden/>
               </w:rPr>
-              <w:instrText xml:space="preserve"> PAGEREF _Toc58401831 \h </w:instrText>
+              <w:instrText xml:space="preserve"> PAGEREF _Toc58839767 \h </w:instrText>
+            </w:r>
+            <w:r>
+              <w:rPr>
+                <w:noProof/>
+                <w:webHidden/>
+              </w:rPr>
+            </w:r>
+            <w:r>
+              <w:rPr>
+                <w:noProof/>
+                <w:webHidden/>
+              </w:rPr>
+              <w:fldChar w:fldCharType="separate"/>
+            </w:r>
+            <w:r>
+              <w:rPr>
+                <w:noProof/>
+                <w:webHidden/>
+              </w:rPr>
+              <w:t>20</w:t>
+            </w:r>
+            <w:r>
+              <w:rPr>
+                <w:noProof/>
+                <w:webHidden/>
+              </w:rPr>
+              <w:fldChar w:fldCharType="end"/>
+            </w:r>
+          </w:hyperlink>
+        </w:p>
+        <w:p>
+          <w:pPr>
+            <w:pStyle w:val="TOC3"/>
+            <w:tabs>
+              <w:tab w:val="right" w:leader="dot" w:pos="9016"/>
+            </w:tabs>
+            <w:rPr>
+              <w:noProof/>
+            </w:rPr>
+          </w:pPr>
+          <w:hyperlink w:anchor="_Toc58839768" w:history="1">
+            <w:r>
+              <w:rPr>
+                <w:rStyle w:val="Hyperlink"/>
+                <w:noProof/>
+              </w:rPr>
+              <w:t>Accoun</w:t>
+            </w:r>
+            <w:r>
+              <w:rPr>
+                <w:rStyle w:val="Hyperlink"/>
+                <w:noProof/>
+              </w:rPr>
+              <w:t>t</w:t>
+            </w:r>
+            <w:r>
+              <w:rPr>
+                <w:rStyle w:val="Hyperlink"/>
+                <w:noProof/>
+              </w:rPr>
+              <w:t xml:space="preserve"> Data File</w:t>
+            </w:r>
+            <w:r>
+              <w:rPr>
+                <w:noProof/>
+                <w:webHidden/>
+              </w:rPr>
+              <w:tab/>
+            </w:r>
+            <w:r>
+              <w:rPr>
+                <w:noProof/>
+                <w:webHidden/>
+              </w:rPr>
+              <w:fldChar w:fldCharType="begin"/>
+            </w:r>
+            <w:r>
+              <w:rPr>
+                <w:noProof/>
+                <w:webHidden/>
+              </w:rPr>
+              <w:instrText xml:space="preserve"> PAGEREF _Toc58839768 \h </w:instrText>
             </w:r>
             <w:r>
               <w:rPr>
@@ -1175,13 +1257,13 @@
               <w:lang w:eastAsia="en-GB"/>
             </w:rPr>
           </w:pPr>
-          <w:hyperlink w:anchor="_Toc58401832" w:history="1">
+          <w:hyperlink w:anchor="_Toc58839769" w:history="1">
             <w:r>
               <w:rPr>
                 <w:rStyle w:val="Hyperlink"/>
                 <w:noProof/>
               </w:rPr>
-              <w:t>Main Menu State</w:t>
+              <w:t>Graphical User Interface (GUI)</w:t>
             </w:r>
             <w:r>
               <w:rPr>
@@ -1202,7 +1284,7 @@
                 <w:noProof/>
                 <w:webHidden/>
               </w:rPr>
-              <w:instrText xml:space="preserve"> PAGEREF _Toc58401832 \h </w:instrText>
+              <w:instrText xml:space="preserve"> PAGEREF _Toc58839769 \h </w:instrText>
             </w:r>
             <w:r>
               <w:rPr>
@@ -1222,7 +1304,7 @@
                 <w:noProof/>
                 <w:webHidden/>
               </w:rPr>
-              <w:t>20</w:t>
+              <w:t>22</w:t>
             </w:r>
             <w:r>
               <w:rPr>
@@ -1245,12 +1327,82 @@
               <w:lang w:eastAsia="en-GB"/>
             </w:rPr>
           </w:pPr>
-          <w:hyperlink w:anchor="_Toc58401833" w:history="1">
+          <w:hyperlink w:anchor="_Toc58839770" w:history="1">
             <w:r>
               <w:rPr>
                 <w:rStyle w:val="Hyperlink"/>
                 <w:noProof/>
               </w:rPr>
+              <w:t>Main Menu State</w:t>
+            </w:r>
+            <w:r>
+              <w:rPr>
+                <w:noProof/>
+                <w:webHidden/>
+              </w:rPr>
+              <w:tab/>
+            </w:r>
+            <w:r>
+              <w:rPr>
+                <w:noProof/>
+                <w:webHidden/>
+              </w:rPr>
+              <w:fldChar w:fldCharType="begin"/>
+            </w:r>
+            <w:r>
+              <w:rPr>
+                <w:noProof/>
+                <w:webHidden/>
+              </w:rPr>
+              <w:instrText xml:space="preserve"> PAGEREF _Toc58839770 \h </w:instrText>
+            </w:r>
+            <w:r>
+              <w:rPr>
+                <w:noProof/>
+                <w:webHidden/>
+              </w:rPr>
+            </w:r>
+            <w:r>
+              <w:rPr>
+                <w:noProof/>
+                <w:webHidden/>
+              </w:rPr>
+              <w:fldChar w:fldCharType="separate"/>
+            </w:r>
+            <w:r>
+              <w:rPr>
+                <w:noProof/>
+                <w:webHidden/>
+              </w:rPr>
+              <w:t>22</w:t>
+            </w:r>
+            <w:r>
+              <w:rPr>
+                <w:noProof/>
+                <w:webHidden/>
+              </w:rPr>
+              <w:fldChar w:fldCharType="end"/>
+            </w:r>
+          </w:hyperlink>
+        </w:p>
+        <w:p>
+          <w:pPr>
+            <w:pStyle w:val="TOC2"/>
+            <w:tabs>
+              <w:tab w:val="right" w:leader="dot" w:pos="9016"/>
+            </w:tabs>
+            <w:rPr>
+              <w:rFonts w:eastAsiaTheme="minorEastAsia"/>
+              <w:noProof/>
+              <w:lang w:eastAsia="en-GB"/>
+            </w:rPr>
+          </w:pPr>
+          <w:hyperlink w:anchor="_Toc58839771" w:history="1">
+            <w:r>
+              <w:rPr>
+                <w:rStyle w:val="Hyperlink"/>
+                <w:noProof/>
+              </w:rPr>
               <w:t>Confirm Exit State</w:t>
             </w:r>
             <w:r>
@@ -1272,7 +1424,7 @@
                 <w:noProof/>
                 <w:webHidden/>
               </w:rPr>
-              <w:instrText xml:space="preserve"> PAGEREF _Toc58401833 \h </w:instrText>
+              <w:instrText xml:space="preserve"> PAGEREF _Toc58839771 \h </w:instrText>
             </w:r>
             <w:r>
               <w:rPr>
@@ -1292,7 +1444,217 @@
                 <w:noProof/>
                 <w:webHidden/>
               </w:rPr>
-              <w:t>21</w:t>
+              <w:t>23</w:t>
+            </w:r>
+            <w:r>
+              <w:rPr>
+                <w:noProof/>
+                <w:webHidden/>
+              </w:rPr>
+              <w:fldChar w:fldCharType="end"/>
+            </w:r>
+          </w:hyperlink>
+        </w:p>
+        <w:p>
+          <w:pPr>
+            <w:pStyle w:val="TOC2"/>
+            <w:tabs>
+              <w:tab w:val="right" w:leader="dot" w:pos="9016"/>
+            </w:tabs>
+            <w:rPr>
+              <w:rFonts w:eastAsiaTheme="minorEastAsia"/>
+              <w:noProof/>
+              <w:lang w:eastAsia="en-GB"/>
+            </w:rPr>
+          </w:pPr>
+          <w:hyperlink w:anchor="_Toc58839772" w:history="1">
+            <w:r>
+              <w:rPr>
+                <w:rStyle w:val="Hyperlink"/>
+                <w:noProof/>
+              </w:rPr>
+              <w:t>Accounts State</w:t>
+            </w:r>
+            <w:r>
+              <w:rPr>
+                <w:noProof/>
+                <w:webHidden/>
+              </w:rPr>
+              <w:tab/>
+            </w:r>
+            <w:r>
+              <w:rPr>
+                <w:noProof/>
+                <w:webHidden/>
+              </w:rPr>
+              <w:fldChar w:fldCharType="begin"/>
+            </w:r>
+            <w:r>
+              <w:rPr>
+                <w:noProof/>
+                <w:webHidden/>
+              </w:rPr>
+              <w:instrText xml:space="preserve"> PAGEREF _Toc58839772 \h </w:instrText>
+            </w:r>
+            <w:r>
+              <w:rPr>
+                <w:noProof/>
+                <w:webHidden/>
+              </w:rPr>
+            </w:r>
+            <w:r>
+              <w:rPr>
+                <w:noProof/>
+                <w:webHidden/>
+              </w:rPr>
+              <w:fldChar w:fldCharType="separate"/>
+            </w:r>
+            <w:r>
+              <w:rPr>
+                <w:noProof/>
+                <w:webHidden/>
+              </w:rPr>
+              <w:t>24</w:t>
+            </w:r>
+            <w:r>
+              <w:rPr>
+                <w:noProof/>
+                <w:webHidden/>
+              </w:rPr>
+              <w:fldChar w:fldCharType="end"/>
+            </w:r>
+          </w:hyperlink>
+        </w:p>
+        <w:p>
+          <w:pPr>
+            <w:pStyle w:val="TOC2"/>
+            <w:tabs>
+              <w:tab w:val="right" w:leader="dot" w:pos="9016"/>
+            </w:tabs>
+            <w:rPr>
+              <w:rFonts w:eastAsiaTheme="minorEastAsia"/>
+              <w:noProof/>
+              <w:lang w:eastAsia="en-GB"/>
+            </w:rPr>
+          </w:pPr>
+          <w:hyperlink w:anchor="_Toc58839773" w:history="1">
+            <w:r>
+              <w:rPr>
+                <w:rStyle w:val="Hyperlink"/>
+                <w:noProof/>
+              </w:rPr>
+              <w:t>Create Account State</w:t>
+            </w:r>
+            <w:r>
+              <w:rPr>
+                <w:noProof/>
+                <w:webHidden/>
+              </w:rPr>
+              <w:tab/>
+            </w:r>
+            <w:r>
+              <w:rPr>
+                <w:noProof/>
+                <w:webHidden/>
+              </w:rPr>
+              <w:fldChar w:fldCharType="begin"/>
+            </w:r>
+            <w:r>
+              <w:rPr>
+                <w:noProof/>
+                <w:webHidden/>
+              </w:rPr>
+              <w:instrText xml:space="preserve"> PAGEREF _Toc58839773 \h </w:instrText>
+            </w:r>
+            <w:r>
+              <w:rPr>
+                <w:noProof/>
+                <w:webHidden/>
+              </w:rPr>
+            </w:r>
+            <w:r>
+              <w:rPr>
+                <w:noProof/>
+                <w:webHidden/>
+              </w:rPr>
+              <w:fldChar w:fldCharType="separate"/>
+            </w:r>
+            <w:r>
+              <w:rPr>
+                <w:noProof/>
+                <w:webHidden/>
+              </w:rPr>
+              <w:t>24</w:t>
+            </w:r>
+            <w:r>
+              <w:rPr>
+                <w:noProof/>
+                <w:webHidden/>
+              </w:rPr>
+              <w:fldChar w:fldCharType="end"/>
+            </w:r>
+          </w:hyperlink>
+        </w:p>
+        <w:p>
+          <w:pPr>
+            <w:pStyle w:val="TOC2"/>
+            <w:tabs>
+              <w:tab w:val="right" w:leader="dot" w:pos="9016"/>
+            </w:tabs>
+            <w:rPr>
+              <w:rFonts w:eastAsiaTheme="minorEastAsia"/>
+              <w:noProof/>
+              <w:lang w:eastAsia="en-GB"/>
+            </w:rPr>
+          </w:pPr>
+          <w:hyperlink w:anchor="_Toc58839774" w:history="1">
+            <w:r>
+              <w:rPr>
+                <w:rStyle w:val="Hyperlink"/>
+                <w:noProof/>
+              </w:rPr>
+              <w:t>Delete Account State</w:t>
+            </w:r>
+            <w:r>
+              <w:rPr>
+                <w:noProof/>
+                <w:webHidden/>
+              </w:rPr>
+              <w:tab/>
+            </w:r>
+            <w:r>
+              <w:rPr>
+                <w:noProof/>
+                <w:webHidden/>
+              </w:rPr>
+              <w:fldChar w:fldCharType="begin"/>
+            </w:r>
+            <w:r>
+              <w:rPr>
+                <w:noProof/>
+                <w:webHidden/>
+              </w:rPr>
+              <w:instrText xml:space="preserve"> PAGEREF _Toc58839774 \h </w:instrText>
+            </w:r>
+            <w:r>
+              <w:rPr>
+                <w:noProof/>
+                <w:webHidden/>
+              </w:rPr>
+            </w:r>
+            <w:r>
+              <w:rPr>
+                <w:noProof/>
+                <w:webHidden/>
+              </w:rPr>
+              <w:fldChar w:fldCharType="separate"/>
+            </w:r>
+            <w:r>
+              <w:rPr>
+                <w:noProof/>
+                <w:webHidden/>
+              </w:rPr>
+              <w:t>25</w:t>
             </w:r>
             <w:r>
               <w:rPr>
@@ -1315,7 +1677,7 @@
               <w:lang w:eastAsia="en-GB"/>
             </w:rPr>
           </w:pPr>
-          <w:hyperlink w:anchor="_Toc58401834" w:history="1">
+          <w:hyperlink w:anchor="_Toc58839775" w:history="1">
             <w:r>
               <w:rPr>
                 <w:rStyle w:val="Hyperlink"/>
@@ -1342,7 +1704,7 @@
                 <w:noProof/>
                 <w:webHidden/>
               </w:rPr>
-              <w:instrText xml:space="preserve"> PAGEREF _Toc58401834 \h </w:instrText>
+              <w:instrText xml:space="preserve"> PAGEREF _Toc58839775 \h </w:instrText>
             </w:r>
             <w:r>
               <w:rPr>
@@ -1362,7 +1724,7 @@
                 <w:noProof/>
                 <w:webHidden/>
               </w:rPr>
-              <w:t>22</w:t>
+              <w:t>27</w:t>
             </w:r>
             <w:r>
               <w:rPr>
@@ -1385,7 +1747,7 @@
               <w:lang w:eastAsia="en-GB"/>
             </w:rPr>
           </w:pPr>
-          <w:hyperlink w:anchor="_Toc58401835" w:history="1">
+          <w:hyperlink w:anchor="_Toc58839776" w:history="1">
             <w:r>
               <w:rPr>
                 <w:rStyle w:val="Hyperlink"/>
@@ -1412,7 +1774,7 @@
                 <w:noProof/>
                 <w:webHidden/>
               </w:rPr>
-              <w:instrText xml:space="preserve"> PAGEREF _Toc58401835 \h </w:instrText>
+              <w:instrText xml:space="preserve"> PAGEREF _Toc58839776 \h </w:instrText>
             </w:r>
             <w:r>
               <w:rPr>
@@ -1432,7 +1794,7 @@
                 <w:noProof/>
                 <w:webHidden/>
               </w:rPr>
-              <w:t>23</w:t>
+              <w:t>28</w:t>
             </w:r>
             <w:r>
               <w:rPr>
@@ -1455,7 +1817,7 @@
               <w:lang w:eastAsia="en-GB"/>
             </w:rPr>
           </w:pPr>
-          <w:hyperlink w:anchor="_Toc58401836" w:history="1">
+          <w:hyperlink w:anchor="_Toc58839777" w:history="1">
             <w:r>
               <w:rPr>
                 <w:rStyle w:val="Hyperlink"/>
@@ -1482,7 +1844,7 @@
                 <w:noProof/>
                 <w:webHidden/>
               </w:rPr>
-              <w:instrText xml:space="preserve"> PAGEREF _Toc58401836 \h </w:instrText>
+              <w:instrText xml:space="preserve"> PAGEREF _Toc58839777 \h </w:instrText>
             </w:r>
             <w:r>
               <w:rPr>
@@ -1502,7 +1864,7 @@
                 <w:noProof/>
                 <w:webHidden/>
               </w:rPr>
-              <w:t>24</w:t>
+              <w:t>29</w:t>
             </w:r>
             <w:r>
               <w:rPr>
@@ -1539,7 +1901,7 @@
           <w:szCs w:val="40"/>
         </w:rPr>
       </w:pPr>
-      <w:bookmarkStart w:id="0" w:name="_Toc58401819"/>
+      <w:bookmarkStart w:id="0" w:name="_Toc58839755"/>
       <w:r>
         <w:rPr>
           <w:sz w:val="40"/>
@@ -1554,7 +1916,7 @@
       <w:pPr>
         <w:pStyle w:val="Heading2"/>
       </w:pPr>
-      <w:bookmarkStart w:id="1" w:name="_Toc58401820"/>
+      <w:bookmarkStart w:id="1" w:name="_Toc58839756"/>
       <w:r>
         <w:t>Introduction</w:t>
       </w:r>
@@ -1746,7 +2108,7 @@
       <w:pPr>
         <w:pStyle w:val="Heading2"/>
       </w:pPr>
-      <w:bookmarkStart w:id="2" w:name="_Toc58401821"/>
+      <w:bookmarkStart w:id="2" w:name="_Toc58839757"/>
       <w:r>
         <w:t>End User</w:t>
       </w:r>
@@ -1839,7 +2201,7 @@
       <w:pPr>
         <w:pStyle w:val="Heading2"/>
       </w:pPr>
-      <w:bookmarkStart w:id="3" w:name="_Toc58401822"/>
+      <w:bookmarkStart w:id="3" w:name="_Toc58839758"/>
       <w:r>
         <w:t>Questionnaire</w:t>
       </w:r>
@@ -2752,7 +3114,7 @@
       <w:pPr>
         <w:pStyle w:val="Heading2"/>
       </w:pPr>
-      <w:bookmarkStart w:id="4" w:name="_Toc58401823"/>
+      <w:bookmarkStart w:id="4" w:name="_Toc58839759"/>
       <w:r>
         <w:t>Proposed Idea</w:t>
       </w:r>
@@ -2770,7 +3132,7 @@
       <w:pPr>
         <w:pStyle w:val="Heading2"/>
       </w:pPr>
-      <w:bookmarkStart w:id="5" w:name="_Toc58401824"/>
+      <w:bookmarkStart w:id="5" w:name="_Toc58839760"/>
       <w:r>
         <w:t>Identification of Programming Language</w:t>
       </w:r>
@@ -3064,7 +3426,7 @@
       <w:pPr>
         <w:pStyle w:val="Heading2"/>
       </w:pPr>
-      <w:bookmarkStart w:id="6" w:name="_Toc58401825"/>
+      <w:bookmarkStart w:id="6" w:name="_Toc58839761"/>
       <w:r>
         <w:t>Numbered Objectives</w:t>
       </w:r>
@@ -7100,7 +7462,7 @@
       <w:pPr>
         <w:pStyle w:val="Heading2"/>
       </w:pPr>
-      <w:bookmarkStart w:id="7" w:name="_Toc58401826"/>
+      <w:bookmarkStart w:id="7" w:name="_Toc58839762"/>
       <w:r>
         <w:t>Prototype</w:t>
       </w:r>
@@ -7162,7 +7524,7 @@
           <v:shape id="_x0000_i1025" type="#_x0000_t75" style="width:451.5pt;height:142.5pt" o:ole="">
             <v:imagedata r:id="rId9" o:title=""/>
           </v:shape>
-          <o:OLEObject Type="Embed" ProgID="Word.OpenDocumentText.12" ShapeID="_x0000_i1025" DrawAspect="Content" ObjectID="_1669297590" r:id="rId10"/>
+          <o:OLEObject Type="Embed" ProgID="Word.OpenDocumentText.12" ShapeID="_x0000_i1025" DrawAspect="Content" ObjectID="_1669457173" r:id="rId10"/>
         </w:object>
       </w:r>
     </w:p>
@@ -7206,7 +7568,7 @@
           <v:shape id="_x0000_i1026" type="#_x0000_t75" style="width:451.5pt;height:516.75pt" o:ole="">
             <v:imagedata r:id="rId11" o:title=""/>
           </v:shape>
-          <o:OLEObject Type="Embed" ProgID="Word.OpenDocumentText.12" ShapeID="_x0000_i1026" DrawAspect="Content" ObjectID="_1669297591" r:id="rId12"/>
+          <o:OLEObject Type="Embed" ProgID="Word.OpenDocumentText.12" ShapeID="_x0000_i1026" DrawAspect="Content" ObjectID="_1669457174" r:id="rId12"/>
         </w:object>
       </w:r>
     </w:p>
@@ -7238,7 +7600,7 @@
           <v:shape id="_x0000_i1027" type="#_x0000_t75" style="width:451.5pt;height:142.5pt" o:ole="">
             <v:imagedata r:id="rId13" o:title=""/>
           </v:shape>
-          <o:OLEObject Type="Embed" ProgID="Word.OpenDocumentText.12" ShapeID="_x0000_i1027" DrawAspect="Content" ObjectID="_1669297592" r:id="rId14"/>
+          <o:OLEObject Type="Embed" ProgID="Word.OpenDocumentText.12" ShapeID="_x0000_i1027" DrawAspect="Content" ObjectID="_1669457175" r:id="rId14"/>
         </w:object>
       </w:r>
     </w:p>
@@ -7262,7 +7624,7 @@
           <v:shape id="_x0000_i1028" type="#_x0000_t75" style="width:249pt;height:14.25pt" o:ole="">
             <v:imagedata r:id="rId15" o:title="" cropright="29393f"/>
           </v:shape>
-          <o:OLEObject Type="Embed" ProgID="Word.OpenDocumentText.12" ShapeID="_x0000_i1028" DrawAspect="Content" ObjectID="_1669297593" r:id="rId16"/>
+          <o:OLEObject Type="Embed" ProgID="Word.OpenDocumentText.12" ShapeID="_x0000_i1028" DrawAspect="Content" ObjectID="_1669457176" r:id="rId16"/>
         </w:object>
       </w:r>
       <w:r>
@@ -7288,7 +7650,7 @@
           <v:shape id="_x0000_i1029" type="#_x0000_t75" style="width:454.5pt;height:419.25pt" o:ole="">
             <v:imagedata r:id="rId17" o:title="" cropright="5008f"/>
           </v:shape>
-          <o:OLEObject Type="Embed" ProgID="Word.OpenDocumentText.12" ShapeID="_x0000_i1029" DrawAspect="Content" ObjectID="_1669297594" r:id="rId18"/>
+          <o:OLEObject Type="Embed" ProgID="Word.OpenDocumentText.12" ShapeID="_x0000_i1029" DrawAspect="Content" ObjectID="_1669457177" r:id="rId18"/>
         </w:object>
       </w:r>
     </w:p>
@@ -7523,7 +7885,7 @@
           <w:szCs w:val="40"/>
         </w:rPr>
       </w:pPr>
-      <w:bookmarkStart w:id="13" w:name="_Toc58401827"/>
+      <w:bookmarkStart w:id="13" w:name="_Toc58839763"/>
       <w:r>
         <w:rPr>
           <w:sz w:val="40"/>
@@ -7545,7 +7907,7 @@
       <w:pPr>
         <w:pStyle w:val="Heading2"/>
       </w:pPr>
-      <w:bookmarkStart w:id="14" w:name="_Toc58401828"/>
+      <w:bookmarkStart w:id="14" w:name="_Toc58839764"/>
       <w:r>
         <w:t>State System</w:t>
       </w:r>
@@ -7621,7 +7983,7 @@
       <w:pPr>
         <w:pStyle w:val="Heading2"/>
       </w:pPr>
-      <w:bookmarkStart w:id="15" w:name="_Toc58401829"/>
+      <w:bookmarkStart w:id="15" w:name="_Toc58839765"/>
       <w:r>
         <w:t>Program Overview</w:t>
       </w:r>
@@ -7734,7 +8096,7 @@
       <w:pPr>
         <w:pStyle w:val="Heading2"/>
       </w:pPr>
-      <w:bookmarkStart w:id="16" w:name="_Toc58401830"/>
+      <w:bookmarkStart w:id="16" w:name="_Toc58839766"/>
       <w:r>
         <w:lastRenderedPageBreak/>
         <w:t>Connect 4 Game</w:t>
@@ -7875,7 +8237,7 @@
           <v:shape id="_x0000_i1030" type="#_x0000_t75" style="width:370.5pt;height:248.25pt" o:ole="">
             <v:imagedata r:id="rId23" o:title=""/>
           </v:shape>
-          <o:OLEObject Type="Embed" ProgID="Word.Document.12" ShapeID="_x0000_i1030" DrawAspect="Content" ObjectID="_1669297595" r:id="rId24">
+          <o:OLEObject Type="Embed" ProgID="Word.Document.12" ShapeID="_x0000_i1030" DrawAspect="Content" ObjectID="_1669457178" r:id="rId24">
             <o:FieldCodes>\s</o:FieldCodes>
           </o:OLEObject>
         </w:object>
@@ -7890,10 +8252,12 @@
       <w:pPr>
         <w:pStyle w:val="Heading2"/>
       </w:pPr>
+      <w:bookmarkStart w:id="18" w:name="_Toc58839767"/>
       <w:r>
         <w:lastRenderedPageBreak/>
         <w:t>File Structure</w:t>
       </w:r>
+      <w:bookmarkEnd w:id="18"/>
     </w:p>
     <w:p>
       <w:r>
@@ -7912,18 +8276,18 @@
         <w:t xml:space="preserve"> This also allows for users to copy their folder and transfer between devices allowing their account to be used on multiple computers.</w:t>
       </w:r>
     </w:p>
-    <w:bookmarkStart w:id="18" w:name="_MON_1669294533"/>
-    <w:bookmarkEnd w:id="18"/>
+    <w:bookmarkStart w:id="19" w:name="_MON_1669294533"/>
+    <w:bookmarkEnd w:id="19"/>
     <w:p>
       <w:pPr>
         <w:keepNext/>
       </w:pPr>
       <w:r>
         <w:object w:dxaOrig="9026" w:dyaOrig="4037" w14:anchorId="28253566">
-          <v:shape id="_x0000_i1069" type="#_x0000_t75" style="width:451.5pt;height:201.75pt" o:ole="">
+          <v:shape id="_x0000_i1031" type="#_x0000_t75" style="width:451.5pt;height:201.75pt" o:ole="">
             <v:imagedata r:id="rId25" o:title=""/>
           </v:shape>
-          <o:OLEObject Type="Embed" ProgID="Word.Document.12" ShapeID="_x0000_i1069" DrawAspect="Content" ObjectID="_1669297596" r:id="rId26">
+          <o:OLEObject Type="Embed" ProgID="Word.Document.12" ShapeID="_x0000_i1031" DrawAspect="Content" ObjectID="_1669457179" r:id="rId26">
             <o:FieldCodes>\s</o:FieldCodes>
           </o:OLEObject>
         </w:object>
@@ -7933,7 +8297,7 @@
       <w:pPr>
         <w:pStyle w:val="Caption"/>
       </w:pPr>
-      <w:bookmarkStart w:id="19" w:name="_Ref58682087"/>
+      <w:bookmarkStart w:id="20" w:name="_Ref58682087"/>
       <w:r>
         <w:t xml:space="preserve">Figure </w:t>
       </w:r>
@@ -7945,7 +8309,7 @@
           <w:t>1</w:t>
         </w:r>
       </w:fldSimple>
-      <w:bookmarkEnd w:id="19"/>
+      <w:bookmarkEnd w:id="20"/>
       <w:r>
         <w:t xml:space="preserve"> - Directory Structure</w:t>
       </w:r>
@@ -8009,9 +8373,11 @@
       <w:pPr>
         <w:pStyle w:val="Heading3"/>
       </w:pPr>
+      <w:bookmarkStart w:id="21" w:name="_Toc58839768"/>
       <w:r>
         <w:t>Account Data File</w:t>
       </w:r>
+      <w:bookmarkEnd w:id="21"/>
     </w:p>
     <w:p>
       <w:r>
@@ -8053,15 +8419,15 @@
         <w:t>The information stored in my metadata section of the file will be structured as follows:</w:t>
       </w:r>
     </w:p>
-    <w:bookmarkStart w:id="20" w:name="_MON_1669295897"/>
-    <w:bookmarkEnd w:id="20"/>
+    <w:bookmarkStart w:id="22" w:name="_MON_1669295897"/>
+    <w:bookmarkEnd w:id="22"/>
     <w:p>
       <w:r>
         <w:object w:dxaOrig="9026" w:dyaOrig="3768" w14:anchorId="56800236">
-          <v:shape id="_x0000_i1090" type="#_x0000_t75" style="width:451.5pt;height:188.25pt" o:ole="">
+          <v:shape id="_x0000_i1032" type="#_x0000_t75" style="width:451.5pt;height:188.25pt" o:ole="">
             <v:imagedata r:id="rId27" o:title=""/>
           </v:shape>
-          <o:OLEObject Type="Embed" ProgID="Word.Document.12" ShapeID="_x0000_i1090" DrawAspect="Content" ObjectID="_1669297597" r:id="rId28">
+          <o:OLEObject Type="Embed" ProgID="Word.Document.12" ShapeID="_x0000_i1032" DrawAspect="Content" ObjectID="_1669457180" r:id="rId28">
             <o:FieldCodes>\s</o:FieldCodes>
           </o:OLEObject>
         </w:object>
@@ -8085,15 +8451,15 @@
         <w:t>The information stored in the header section of the file will be as follows:</w:t>
       </w:r>
     </w:p>
-    <w:bookmarkStart w:id="21" w:name="_MON_1669297149"/>
-    <w:bookmarkEnd w:id="21"/>
+    <w:bookmarkStart w:id="23" w:name="_MON_1669297149"/>
+    <w:bookmarkEnd w:id="23"/>
     <w:p>
       <w:r>
         <w:object w:dxaOrig="9026" w:dyaOrig="3478" w14:anchorId="04710475">
-          <v:shape id="_x0000_i1103" type="#_x0000_t75" style="width:451.5pt;height:174pt" o:ole="">
+          <v:shape id="_x0000_i1033" type="#_x0000_t75" style="width:451.5pt;height:174pt" o:ole="">
             <v:imagedata r:id="rId29" o:title=""/>
           </v:shape>
-          <o:OLEObject Type="Embed" ProgID="Word.Document.12" ShapeID="_x0000_i1103" DrawAspect="Content" ObjectID="_1669297598" r:id="rId30">
+          <o:OLEObject Type="Embed" ProgID="Word.Document.12" ShapeID="_x0000_i1033" DrawAspect="Content" ObjectID="_1669457181" r:id="rId30">
             <o:FieldCodes>\s</o:FieldCodes>
           </o:OLEObject>
         </w:object>
@@ -8114,18 +8480,34 @@
     </w:p>
     <w:p>
       <w:pPr>
-        <w:pStyle w:val="Heading2"/>
-      </w:pPr>
-      <w:bookmarkStart w:id="22" w:name="_Toc58401831"/>
+        <w:pStyle w:val="Heading3"/>
+      </w:pPr>
+      <w:r>
+        <w:t>Previous Games File</w:t>
+      </w:r>
+    </w:p>
+    <w:p>
+      <w:r>
+        <w:t xml:space="preserve">One of the largest problems I found with my program whilst making the prototype was that the AI was learning too slowly to be interesting. </w:t>
+      </w:r>
+      <w:r>
+        <w:t>Therefore,</w:t>
+      </w:r>
+      <w:r>
+        <w:t xml:space="preserve"> I have decided to store the previous few games in a file and use these games to train the network on games that it has already seen a few times </w:t>
+      </w:r>
       <w:r>
         <w:lastRenderedPageBreak/>
-        <w:t>Graphical User Interface (GUI)</w:t>
-      </w:r>
-      <w:bookmarkEnd w:id="22"/>
-    </w:p>
-    <w:p>
-      <w:r>
-        <w:t>I would like to be able to use the already existing menu system, that I created for the prototype, and move it to a Graphical User Interface</w:t>
+        <w:t>before.</w:t>
+      </w:r>
+      <w:r>
+        <w:t xml:space="preserve"> To save these games I will need to store them in a file in a very efficient way as I am looking to store around</w:t>
+      </w:r>
+      <w:r>
+        <w:t xml:space="preserve"> 500</w:t>
+      </w:r>
+      <w:r>
+        <w:t xml:space="preserve"> previous games with each game lasting an average of 24 moves per game</w:t>
       </w:r>
       <w:r>
         <w:rPr>
@@ -8134,7 +8516,23 @@
         <w:footnoteReference w:id="21"/>
       </w:r>
       <w:r>
-        <w:t xml:space="preserve"> using the SFML</w:t>
+        <w:t>. This comes to having to store around 500 * 24 = 12000 moves</w:t>
+      </w:r>
+      <w:r>
+        <w:t>.</w:t>
+      </w:r>
+    </w:p>
+    <w:p>
+      <w:r>
+        <w:t>I am planning on stored each game as a list of moves for each player. I will need to determine what player starts first which can be done with a single number</w:t>
+      </w:r>
+      <w:r>
+        <w:t>, then I will store each column choice in which the game was played, alternating which player played. This will fully represent a whole connect 4 game allowing me to recreate the game and change it into a form which is useable by the backpropagation algorithm.</w:t>
+      </w:r>
+    </w:p>
+    <w:p>
+      <w:r>
+        <w:t>This file will most likely be a text file due to the ability to use newline characters ‘\n’</w:t>
       </w:r>
       <w:r>
         <w:rPr>
@@ -8143,36 +8541,131 @@
         <w:footnoteReference w:id="22"/>
       </w:r>
       <w:r>
-        <w:t xml:space="preserve"> library for C++.</w:t>
-      </w:r>
-      <w:r>
-        <w:t xml:space="preserve"> With SFML I can create a render window and draw primitives to that window such as a rectangle or circle. Using the data that SFML collects such as mouse position, I can add functionality to these shapes to make objects such as a button or a text box.</w:t>
-      </w:r>
-    </w:p>
-    <w:bookmarkStart w:id="23" w:name="_Hlk58072251"/>
-    <w:bookmarkStart w:id="24" w:name="_MON_1668242071"/>
+        <w:t xml:space="preserve"> </w:t>
+      </w:r>
+      <w:r>
+        <w:t>to separate the games</w:t>
+      </w:r>
+      <w:r>
+        <w:t xml:space="preserve"> and having multiple C++ functions to manipulate these text files.</w:t>
+      </w:r>
+      <w:r>
+        <w:t xml:space="preserve"> When a game is finished, it will be saved to this file. If the file already contains more than the maximum number of games, then the eldest one should be deleted to make room for the new one. To check how many games are being stored in the file it would be </w:t>
+      </w:r>
+      <w:r>
+        <w:t xml:space="preserve">too </w:t>
+      </w:r>
+      <w:r>
+        <w:t>slow to load the entire file into an array and then count the size of the array. Due to this I will be storing the number of games in the file as well as all the games.</w:t>
+      </w:r>
+      <w:r>
+        <w:t xml:space="preserve"> This does add data redundancy</w:t>
+      </w:r>
+      <w:r>
+        <w:rPr>
+          <w:rStyle w:val="FootnoteReference"/>
+        </w:rPr>
+        <w:footnoteReference w:id="23"/>
+      </w:r>
+      <w:r>
+        <w:t xml:space="preserve"> but will speed the program up massively, especially when being run on a device with slow secondary storage.</w:t>
+      </w:r>
+    </w:p>
+    <w:bookmarkStart w:id="24" w:name="_MON_1669456637"/>
     <w:bookmarkEnd w:id="24"/>
     <w:p>
-      <w:pPr>
-        <w:keepNext/>
-      </w:pPr>
-      <w:r>
-        <w:object w:dxaOrig="9070" w:dyaOrig="5102" w14:anchorId="003EC2D9">
-          <v:shape id="_x0000_i1031" type="#_x0000_t75" style="width:453.75pt;height:255pt" o:ole="">
+      <w:r>
+        <w:object w:dxaOrig="9026" w:dyaOrig="4927" w14:anchorId="10AB0EFF">
+          <v:shape id="_x0000_i1081" type="#_x0000_t75" style="width:451.5pt;height:246pt" o:ole="">
             <v:imagedata r:id="rId31" o:title=""/>
           </v:shape>
-          <o:OLEObject Type="Embed" ProgID="Word.Document.12" ShapeID="_x0000_i1031" DrawAspect="Content" ObjectID="_1669297599" r:id="rId32">
+          <o:OLEObject Type="Embed" ProgID="Word.Document.12" ShapeID="_x0000_i1081" DrawAspect="Content" ObjectID="_1669457182" r:id="rId32">
             <o:FieldCodes>\s</o:FieldCodes>
           </o:OLEObject>
         </w:object>
       </w:r>
-      <w:bookmarkEnd w:id="23"/>
+    </w:p>
+    <w:p>
+      <w:r>
+        <w:t>This layout is how the previous games file will be structured. Each of the games will be on a single line with each game separated by a newline character. The number of games stored will be updated each time a new game is added to keep track of how many games are being stored currently.</w:t>
+      </w:r>
+      <w:r>
+        <w:t xml:space="preserve"> This file should allow as many </w:t>
+      </w:r>
+      <w:r>
+        <w:t xml:space="preserve">past </w:t>
+      </w:r>
+      <w:r>
+        <w:t>games as I decide to be stored</w:t>
+      </w:r>
+      <w:r>
+        <w:t xml:space="preserve"> as training data.</w:t>
+      </w:r>
+    </w:p>
+    <w:p>
+      <w:pPr>
+        <w:pStyle w:val="Heading2"/>
+      </w:pPr>
+      <w:bookmarkStart w:id="25" w:name="_Toc58839769"/>
+      <w:r>
+        <w:t>Graphical User Interface (GUI)</w:t>
+      </w:r>
+      <w:bookmarkEnd w:id="25"/>
+    </w:p>
+    <w:p>
+      <w:r>
+        <w:t>I would like to be able to use the already existing menu system, that I created for the prototype, and move it to a Graphical User Interface</w:t>
+      </w:r>
+      <w:r>
+        <w:rPr>
+          <w:rStyle w:val="FootnoteReference"/>
+        </w:rPr>
+        <w:footnoteReference w:id="24"/>
+      </w:r>
+      <w:r>
+        <w:t xml:space="preserve"> using the SFML</w:t>
+      </w:r>
+      <w:r>
+        <w:rPr>
+          <w:rStyle w:val="FootnoteReference"/>
+        </w:rPr>
+        <w:footnoteReference w:id="25"/>
+      </w:r>
+      <w:r>
+        <w:t xml:space="preserve"> library for C++.</w:t>
+      </w:r>
+      <w:r>
+        <w:t xml:space="preserve"> With SFML I can create a </w:t>
+      </w:r>
+      <w:r>
+        <w:lastRenderedPageBreak/>
+        <w:t>render window and draw primitives to that window such as a rectangle or circle. Using the data that SFML collects such as mouse position, I can add functionality to these shapes to make objects such as a button or a text box.</w:t>
+      </w:r>
+    </w:p>
+    <w:bookmarkStart w:id="26" w:name="_Hlk58072251"/>
+    <w:bookmarkStart w:id="27" w:name="_MON_1668242071"/>
+    <w:bookmarkEnd w:id="27"/>
+    <w:p>
+      <w:pPr>
+        <w:keepNext/>
+      </w:pPr>
+      <w:r>
+        <w:object w:dxaOrig="9070" w:dyaOrig="5102" w14:anchorId="003EC2D9">
+          <v:shape id="_x0000_i1034" type="#_x0000_t75" style="width:453.75pt;height:255pt" o:ole="">
+            <v:imagedata r:id="rId33" o:title=""/>
+          </v:shape>
+          <o:OLEObject Type="Embed" ProgID="Word.Document.12" ShapeID="_x0000_i1034" DrawAspect="Content" ObjectID="_1669457183" r:id="rId34">
+            <o:FieldCodes>\s</o:FieldCodes>
+          </o:OLEObject>
+        </w:object>
+      </w:r>
+      <w:bookmarkEnd w:id="26"/>
     </w:p>
     <w:p>
       <w:pPr>
         <w:pStyle w:val="Caption"/>
       </w:pPr>
-      <w:bookmarkStart w:id="25" w:name="_Ref58073121"/>
+      <w:bookmarkStart w:id="28" w:name="_Ref58073121"/>
       <w:r>
         <w:t xml:space="preserve">Figure </w:t>
       </w:r>
@@ -8184,7 +8677,7 @@
           <w:t>2</w:t>
         </w:r>
       </w:fldSimple>
-      <w:bookmarkEnd w:id="25"/>
+      <w:bookmarkEnd w:id="28"/>
       <w:r>
         <w:t xml:space="preserve"> - Design for GUI</w:t>
       </w:r>
@@ -8207,11 +8700,11 @@
       <w:pPr>
         <w:pStyle w:val="Heading2"/>
       </w:pPr>
-      <w:bookmarkStart w:id="26" w:name="_Toc58401832"/>
+      <w:bookmarkStart w:id="29" w:name="_Toc58839770"/>
       <w:r>
         <w:t>Main Menu State</w:t>
       </w:r>
-      <w:bookmarkEnd w:id="26"/>
+      <w:bookmarkEnd w:id="29"/>
     </w:p>
     <w:p>
       <w:r>
@@ -8227,7 +8720,7 @@
         <w:rPr>
           <w:rStyle w:val="FootnoteReference"/>
         </w:rPr>
-        <w:footnoteReference w:id="23"/>
+        <w:footnoteReference w:id="26"/>
       </w:r>
       <w:r>
         <w:t xml:space="preserve"> without getting lost within it. </w:t>
@@ -8252,7 +8745,6 @@
     </w:p>
     <w:p>
       <w:r>
-        <w:lastRenderedPageBreak/>
         <w:fldChar w:fldCharType="begin"/>
       </w:r>
       <w:r>
@@ -8281,11 +8773,12 @@
       <w:pPr>
         <w:pStyle w:val="Heading2"/>
       </w:pPr>
-      <w:bookmarkStart w:id="27" w:name="_Toc58401833"/>
-      <w:r>
+      <w:bookmarkStart w:id="30" w:name="_Toc58839771"/>
+      <w:r>
+        <w:lastRenderedPageBreak/>
         <w:t>Confirm Exit State</w:t>
       </w:r>
-      <w:bookmarkEnd w:id="27"/>
+      <w:bookmarkEnd w:id="30"/>
     </w:p>
     <w:p>
       <w:r>
@@ -8339,30 +8832,30 @@
       </w:r>
     </w:p>
     <w:p/>
-    <w:bookmarkStart w:id="28" w:name="_Hlk58515523"/>
-    <w:bookmarkStart w:id="29" w:name="_MON_1668685992"/>
-    <w:bookmarkEnd w:id="29"/>
+    <w:bookmarkStart w:id="31" w:name="_Hlk58515523"/>
+    <w:bookmarkStart w:id="32" w:name="_MON_1668685992"/>
+    <w:bookmarkEnd w:id="32"/>
     <w:p>
       <w:pPr>
         <w:keepNext/>
       </w:pPr>
       <w:r>
         <w:object w:dxaOrig="9070" w:dyaOrig="5102" w14:anchorId="0D0B2F75">
-          <v:shape id="_x0000_i1032" type="#_x0000_t75" style="width:453.75pt;height:255pt" o:ole="">
-            <v:imagedata r:id="rId33" o:title=""/>
+          <v:shape id="_x0000_i1035" type="#_x0000_t75" style="width:453.75pt;height:255pt" o:ole="">
+            <v:imagedata r:id="rId35" o:title=""/>
           </v:shape>
-          <o:OLEObject Type="Embed" ProgID="Word.Document.12" ShapeID="_x0000_i1032" DrawAspect="Content" ObjectID="_1669297600" r:id="rId34">
+          <o:OLEObject Type="Embed" ProgID="Word.Document.12" ShapeID="_x0000_i1035" DrawAspect="Content" ObjectID="_1669457184" r:id="rId36">
             <o:FieldCodes>\s</o:FieldCodes>
           </o:OLEObject>
         </w:object>
       </w:r>
-      <w:bookmarkEnd w:id="28"/>
+      <w:bookmarkEnd w:id="31"/>
     </w:p>
     <w:p>
       <w:pPr>
         <w:pStyle w:val="Caption"/>
       </w:pPr>
-      <w:bookmarkStart w:id="30" w:name="_Ref58073414"/>
+      <w:bookmarkStart w:id="33" w:name="_Ref58073414"/>
       <w:r>
         <w:t xml:space="preserve">Figure </w:t>
       </w:r>
@@ -8374,7 +8867,7 @@
           <w:t>3</w:t>
         </w:r>
       </w:fldSimple>
-      <w:bookmarkEnd w:id="30"/>
+      <w:bookmarkEnd w:id="33"/>
       <w:r>
         <w:t xml:space="preserve"> - Confirm Exit State</w:t>
       </w:r>
@@ -8409,33 +8902,38 @@
       <w:pPr>
         <w:pStyle w:val="Heading2"/>
       </w:pPr>
-      <w:bookmarkStart w:id="31" w:name="_Ref58680746"/>
+      <w:bookmarkStart w:id="34" w:name="_Ref58680746"/>
+      <w:bookmarkStart w:id="35" w:name="_Toc58839772"/>
+      <w:r>
+        <w:t>Accounts State</w:t>
+      </w:r>
+      <w:bookmarkEnd w:id="34"/>
+      <w:bookmarkEnd w:id="35"/>
+    </w:p>
+    <w:p>
+      <w:r>
+        <w:t xml:space="preserve">If after, on the main menu state, the “Accounts” button is clicked, the user should be navigated to a place with the ability to create new accounts and delete old accounts. This will be done with a simple screen with two buttons labelled “Create Account” and “Delete Account”. A “back” button </w:t>
+      </w:r>
       <w:r>
         <w:lastRenderedPageBreak/>
-        <w:t>Accounts State</w:t>
-      </w:r>
-      <w:bookmarkEnd w:id="31"/>
-    </w:p>
-    <w:p>
-      <w:r>
-        <w:t>If after, on the main menu state, the “Accounts” button is clicked, the user should be navigated to a place with the ability to create new accounts and delete old accounts. This will be done with a simple screen with two buttons labelled “Create Account” and “Delete Account”. A “back” button will also be shown allowing the user to return to the previous state</w:t>
+        <w:t>will also be shown allowing the user to return to the previous state</w:t>
       </w:r>
       <w:r>
         <w:t xml:space="preserve"> by popping the current state off from the stack.</w:t>
       </w:r>
     </w:p>
-    <w:bookmarkStart w:id="32" w:name="_MON_1669128225"/>
-    <w:bookmarkEnd w:id="32"/>
+    <w:bookmarkStart w:id="36" w:name="_MON_1669128225"/>
+    <w:bookmarkEnd w:id="36"/>
     <w:p>
       <w:pPr>
         <w:keepNext/>
       </w:pPr>
       <w:r>
         <w:object w:dxaOrig="9070" w:dyaOrig="5102" w14:anchorId="2CC035CF">
-          <v:shape id="_x0000_i1033" type="#_x0000_t75" style="width:453.75pt;height:255pt" o:ole="">
-            <v:imagedata r:id="rId35" o:title=""/>
+          <v:shape id="_x0000_i1036" type="#_x0000_t75" style="width:453.75pt;height:255pt" o:ole="">
+            <v:imagedata r:id="rId37" o:title=""/>
           </v:shape>
-          <o:OLEObject Type="Embed" ProgID="Word.Document.12" ShapeID="_x0000_i1033" DrawAspect="Content" ObjectID="_1669297601" r:id="rId36">
+          <o:OLEObject Type="Embed" ProgID="Word.Document.12" ShapeID="_x0000_i1036" DrawAspect="Content" ObjectID="_1669457185" r:id="rId38">
             <o:FieldCodes>\s</o:FieldCodes>
           </o:OLEObject>
         </w:object>
@@ -8445,7 +8943,7 @@
       <w:pPr>
         <w:pStyle w:val="Caption"/>
       </w:pPr>
-      <w:bookmarkStart w:id="33" w:name="_Ref58515614"/>
+      <w:bookmarkStart w:id="37" w:name="_Ref58515614"/>
       <w:r>
         <w:t xml:space="preserve">Figure </w:t>
       </w:r>
@@ -8457,7 +8955,7 @@
           <w:t>4</w:t>
         </w:r>
       </w:fldSimple>
-      <w:bookmarkEnd w:id="33"/>
+      <w:bookmarkEnd w:id="37"/>
       <w:r>
         <w:t xml:space="preserve"> - Accounts State</w:t>
       </w:r>
@@ -8492,11 +8990,13 @@
       <w:pPr>
         <w:pStyle w:val="Heading2"/>
       </w:pPr>
-      <w:bookmarkStart w:id="34" w:name="_Ref58680885"/>
+      <w:bookmarkStart w:id="38" w:name="_Ref58680885"/>
+      <w:bookmarkStart w:id="39" w:name="_Toc58839773"/>
       <w:r>
         <w:t>Create Account State</w:t>
       </w:r>
-      <w:bookmarkEnd w:id="34"/>
+      <w:bookmarkEnd w:id="38"/>
+      <w:bookmarkEnd w:id="39"/>
     </w:p>
     <w:p>
       <w:r>
@@ -8525,22 +9025,21 @@
     </w:p>
     <w:p>
       <w:r>
-        <w:lastRenderedPageBreak/>
         <w:t>The user will also have the option to go back if they have changed their mind and do not want to create an account. This button will simply pop the current state returning the user to the Accounts state.</w:t>
       </w:r>
     </w:p>
-    <w:bookmarkStart w:id="35" w:name="_MON_1669134023"/>
-    <w:bookmarkEnd w:id="35"/>
+    <w:bookmarkStart w:id="40" w:name="_MON_1669134023"/>
+    <w:bookmarkEnd w:id="40"/>
     <w:p>
       <w:pPr>
         <w:keepNext/>
       </w:pPr>
       <w:r>
         <w:object w:dxaOrig="9070" w:dyaOrig="5102" w14:anchorId="268E3D6D">
-          <v:shape id="_x0000_i1034" type="#_x0000_t75" style="width:453.75pt;height:255pt" o:ole="">
-            <v:imagedata r:id="rId37" o:title=""/>
+          <v:shape id="_x0000_i1037" type="#_x0000_t75" style="width:453.75pt;height:255pt" o:ole="">
+            <v:imagedata r:id="rId39" o:title=""/>
           </v:shape>
-          <o:OLEObject Type="Embed" ProgID="Word.Document.12" ShapeID="_x0000_i1034" DrawAspect="Content" ObjectID="_1669297602" r:id="rId38">
+          <o:OLEObject Type="Embed" ProgID="Word.Document.12" ShapeID="_x0000_i1037" DrawAspect="Content" ObjectID="_1669457186" r:id="rId40">
             <o:FieldCodes>\s</o:FieldCodes>
           </o:OLEObject>
         </w:object>
@@ -8569,9 +9068,11 @@
       <w:pPr>
         <w:pStyle w:val="Heading2"/>
       </w:pPr>
+      <w:bookmarkStart w:id="41" w:name="_Toc58839774"/>
       <w:r>
         <w:t>Delete Account State</w:t>
       </w:r>
+      <w:bookmarkEnd w:id="41"/>
     </w:p>
     <w:p>
       <w:r>
@@ -8642,18 +9143,18 @@
         <w:t>As the password is to be encrypted, the state cannot simply check whether the passwords match. The encryption algorithm must be run on the inputted password and the hashed version of the password must match giving almost certainty that the password inputted was the stored one.</w:t>
       </w:r>
     </w:p>
-    <w:bookmarkStart w:id="36" w:name="_MON_1669293896"/>
-    <w:bookmarkEnd w:id="36"/>
+    <w:bookmarkStart w:id="42" w:name="_MON_1669293896"/>
+    <w:bookmarkEnd w:id="42"/>
     <w:p>
       <w:pPr>
         <w:keepNext/>
       </w:pPr>
       <w:r>
         <w:object w:dxaOrig="9070" w:dyaOrig="5102" w14:anchorId="670F78EB">
-          <v:shape id="_x0000_i1040" type="#_x0000_t75" style="width:453.75pt;height:255pt" o:ole="">
-            <v:imagedata r:id="rId39" o:title=""/>
+          <v:shape id="_x0000_i1038" type="#_x0000_t75" style="width:453.75pt;height:255pt" o:ole="">
+            <v:imagedata r:id="rId41" o:title=""/>
           </v:shape>
-          <o:OLEObject Type="Embed" ProgID="Word.Document.12" ShapeID="_x0000_i1040" DrawAspect="Content" ObjectID="_1669297603" r:id="rId40">
+          <o:OLEObject Type="Embed" ProgID="Word.Document.12" ShapeID="_x0000_i1038" DrawAspect="Content" ObjectID="_1669457187" r:id="rId42">
             <o:FieldCodes>\s</o:FieldCodes>
           </o:OLEObject>
         </w:object>
@@ -8691,7 +9192,7 @@
           <w:szCs w:val="40"/>
         </w:rPr>
       </w:pPr>
-      <w:bookmarkStart w:id="37" w:name="_Toc58401834"/>
+      <w:bookmarkStart w:id="43" w:name="_Toc58839775"/>
       <w:r>
         <w:rPr>
           <w:sz w:val="40"/>
@@ -8700,7 +9201,7 @@
         <w:lastRenderedPageBreak/>
         <w:t>Technical Solution</w:t>
       </w:r>
-      <w:bookmarkEnd w:id="37"/>
+      <w:bookmarkEnd w:id="43"/>
     </w:p>
     <w:p>
       <w:pPr>
@@ -8727,7 +9228,7 @@
           <w:szCs w:val="40"/>
         </w:rPr>
       </w:pPr>
-      <w:bookmarkStart w:id="38" w:name="_Toc58401835"/>
+      <w:bookmarkStart w:id="44" w:name="_Toc58839776"/>
       <w:r>
         <w:rPr>
           <w:sz w:val="40"/>
@@ -8736,7 +9237,7 @@
         <w:lastRenderedPageBreak/>
         <w:t>Testing</w:t>
       </w:r>
-      <w:bookmarkEnd w:id="38"/>
+      <w:bookmarkEnd w:id="44"/>
     </w:p>
     <w:p>
       <w:pPr>
@@ -8763,7 +9264,7 @@
           <w:szCs w:val="40"/>
         </w:rPr>
       </w:pPr>
-      <w:bookmarkStart w:id="39" w:name="_Toc58401836"/>
+      <w:bookmarkStart w:id="45" w:name="_Toc58839777"/>
       <w:r>
         <w:rPr>
           <w:sz w:val="40"/>
@@ -8772,10 +9273,10 @@
         <w:lastRenderedPageBreak/>
         <w:t>Evaluation</w:t>
       </w:r>
-      <w:bookmarkEnd w:id="39"/>
+      <w:bookmarkEnd w:id="45"/>
     </w:p>
     <w:sectPr>
-      <w:footerReference w:type="default" r:id="rId41"/>
+      <w:footerReference w:type="default" r:id="rId43"/>
       <w:pgSz w:w="11906" w:h="16838"/>
       <w:pgMar w:top="1440" w:right="1440" w:bottom="1440" w:left="1440" w:header="708" w:footer="708" w:gutter="0"/>
       <w:cols w:space="708"/>
@@ -9427,7 +9928,7 @@
           <w:rPr>
             <w:rStyle w:val="Hyperlink"/>
           </w:rPr>
-          <w:t>https://www.omnisci.com/technical-glossary/graphical-user-interface</w:t>
+          <w:t>https://www.reddit.com/r/math/comments/1lo4od/how_many_games_of_connect4_there_are/</w:t>
         </w:r>
       </w:hyperlink>
     </w:p>
@@ -9447,6 +9948,78 @@
         <w:t xml:space="preserve"> </w:t>
       </w:r>
       <w:hyperlink r:id="rId22" w:history="1">
+        <w:r>
+          <w:rPr>
+            <w:rStyle w:val="Hyperlink"/>
+          </w:rPr>
+          <w:t>https://www.loginradius.com/blog/async/eol-end-of-line-or-newline-characters/</w:t>
+        </w:r>
+      </w:hyperlink>
+    </w:p>
+  </w:footnote>
+  <w:footnote w:id="23">
+    <w:p>
+      <w:pPr>
+        <w:pStyle w:val="FootnoteText"/>
+      </w:pPr>
+      <w:r>
+        <w:rPr>
+          <w:rStyle w:val="FootnoteReference"/>
+        </w:rPr>
+        <w:footnoteRef/>
+      </w:r>
+      <w:r>
+        <w:t xml:space="preserve"> </w:t>
+      </w:r>
+      <w:hyperlink r:id="rId23" w:history="1">
+        <w:r>
+          <w:rPr>
+            <w:rStyle w:val="Hyperlink"/>
+          </w:rPr>
+          <w:t>https://www.youtube.com/watch?v=sd3Lg5qgTzw</w:t>
+        </w:r>
+      </w:hyperlink>
+    </w:p>
+  </w:footnote>
+  <w:footnote w:id="24">
+    <w:p>
+      <w:pPr>
+        <w:pStyle w:val="FootnoteText"/>
+      </w:pPr>
+      <w:r>
+        <w:rPr>
+          <w:rStyle w:val="FootnoteReference"/>
+        </w:rPr>
+        <w:footnoteRef/>
+      </w:r>
+      <w:r>
+        <w:t xml:space="preserve"> </w:t>
+      </w:r>
+      <w:hyperlink r:id="rId24" w:history="1">
+        <w:r>
+          <w:rPr>
+            <w:rStyle w:val="Hyperlink"/>
+          </w:rPr>
+          <w:t>https://www.omnisci.com/technical-glossary/graphical-user-interface</w:t>
+        </w:r>
+      </w:hyperlink>
+    </w:p>
+  </w:footnote>
+  <w:footnote w:id="25">
+    <w:p>
+      <w:pPr>
+        <w:pStyle w:val="FootnoteText"/>
+      </w:pPr>
+      <w:r>
+        <w:rPr>
+          <w:rStyle w:val="FootnoteReference"/>
+        </w:rPr>
+        <w:footnoteRef/>
+      </w:r>
+      <w:r>
+        <w:t xml:space="preserve"> </w:t>
+      </w:r>
+      <w:hyperlink r:id="rId25" w:history="1">
         <w:r>
           <w:rPr>
             <w:rStyle w:val="Hyperlink"/>
@@ -9456,7 +10029,7 @@
       </w:hyperlink>
     </w:p>
   </w:footnote>
-  <w:footnote w:id="23">
+  <w:footnote w:id="26">
     <w:p>
       <w:pPr>
         <w:pStyle w:val="FootnoteText"/>
@@ -9470,7 +10043,7 @@
       <w:r>
         <w:t xml:space="preserve"> </w:t>
       </w:r>
-      <w:hyperlink r:id="rId23" w:history="1">
+      <w:hyperlink r:id="rId26" w:history="1">
         <w:r>
           <w:rPr>
             <w:rStyle w:val="Hyperlink"/>
@@ -12525,6 +13098,19 @@
       <w:szCs w:val="18"/>
     </w:rPr>
   </w:style>
+  <w:style w:type="paragraph" w:styleId="TOC3">
+    <w:name w:val="toc 3"/>
+    <w:basedOn w:val="Normal"/>
+    <w:next w:val="Normal"/>
+    <w:autoRedefine/>
+    <w:uiPriority w:val="39"/>
+    <w:unhideWhenUsed/>
+    <w:rsid w:val="005F62D1"/>
+    <w:pPr>
+      <w:spacing w:after="100"/>
+      <w:ind w:left="440"/>
+    </w:pPr>
+  </w:style>
 </w:styles>
 </file>
 

</xml_diff>

<commit_message>
Created information on encryption and digest.
Added information for the file structure such as encypting passwords and using a digest.
</commit_message>
<xml_diff>
--- a/Writeup.docx
+++ b/Writeup.docx
@@ -1179,21 +1179,7 @@
                 <w:rStyle w:val="Hyperlink"/>
                 <w:noProof/>
               </w:rPr>
-              <w:t>Accoun</w:t>
-            </w:r>
-            <w:r>
-              <w:rPr>
-                <w:rStyle w:val="Hyperlink"/>
-                <w:noProof/>
-              </w:rPr>
-              <w:t>t</w:t>
-            </w:r>
-            <w:r>
-              <w:rPr>
-                <w:rStyle w:val="Hyperlink"/>
-                <w:noProof/>
-              </w:rPr>
-              <w:t xml:space="preserve"> Data File</w:t>
+              <w:t>Account Data File</w:t>
             </w:r>
             <w:r>
               <w:rPr>
@@ -7524,7 +7510,7 @@
           <v:shape id="_x0000_i1025" type="#_x0000_t75" style="width:451.5pt;height:142.5pt" o:ole="">
             <v:imagedata r:id="rId9" o:title=""/>
           </v:shape>
-          <o:OLEObject Type="Embed" ProgID="Word.OpenDocumentText.12" ShapeID="_x0000_i1025" DrawAspect="Content" ObjectID="_1669457173" r:id="rId10"/>
+          <o:OLEObject Type="Embed" ProgID="Word.OpenDocumentText.12" ShapeID="_x0000_i1025" DrawAspect="Content" ObjectID="_1669622767" r:id="rId10"/>
         </w:object>
       </w:r>
     </w:p>
@@ -7565,10 +7551,10 @@
     <w:p>
       <w:r>
         <w:object w:dxaOrig="9026" w:dyaOrig="10341" w14:anchorId="64018191">
-          <v:shape id="_x0000_i1026" type="#_x0000_t75" style="width:451.5pt;height:516.75pt" o:ole="">
+          <v:shape id="_x0000_i1026" type="#_x0000_t75" style="width:451.5pt;height:516.5pt" o:ole="">
             <v:imagedata r:id="rId11" o:title=""/>
           </v:shape>
-          <o:OLEObject Type="Embed" ProgID="Word.OpenDocumentText.12" ShapeID="_x0000_i1026" DrawAspect="Content" ObjectID="_1669457174" r:id="rId12"/>
+          <o:OLEObject Type="Embed" ProgID="Word.OpenDocumentText.12" ShapeID="_x0000_i1026" DrawAspect="Content" ObjectID="_1669622768" r:id="rId12"/>
         </w:object>
       </w:r>
     </w:p>
@@ -7600,7 +7586,7 @@
           <v:shape id="_x0000_i1027" type="#_x0000_t75" style="width:451.5pt;height:142.5pt" o:ole="">
             <v:imagedata r:id="rId13" o:title=""/>
           </v:shape>
-          <o:OLEObject Type="Embed" ProgID="Word.OpenDocumentText.12" ShapeID="_x0000_i1027" DrawAspect="Content" ObjectID="_1669457175" r:id="rId14"/>
+          <o:OLEObject Type="Embed" ProgID="Word.OpenDocumentText.12" ShapeID="_x0000_i1027" DrawAspect="Content" ObjectID="_1669622769" r:id="rId14"/>
         </w:object>
       </w:r>
     </w:p>
@@ -7621,10 +7607,10 @@
       <w:bookmarkEnd w:id="11"/>
       <w:r>
         <w:object w:dxaOrig="9026" w:dyaOrig="285" w14:anchorId="1E9A4F78">
-          <v:shape id="_x0000_i1028" type="#_x0000_t75" style="width:249pt;height:14.25pt" o:ole="">
+          <v:shape id="_x0000_i1028" type="#_x0000_t75" style="width:249pt;height:14.5pt" o:ole="">
             <v:imagedata r:id="rId15" o:title="" cropright="29393f"/>
           </v:shape>
-          <o:OLEObject Type="Embed" ProgID="Word.OpenDocumentText.12" ShapeID="_x0000_i1028" DrawAspect="Content" ObjectID="_1669457176" r:id="rId16"/>
+          <o:OLEObject Type="Embed" ProgID="Word.OpenDocumentText.12" ShapeID="_x0000_i1028" DrawAspect="Content" ObjectID="_1669622770" r:id="rId16"/>
         </w:object>
       </w:r>
       <w:r>
@@ -7647,10 +7633,10 @@
     <w:p>
       <w:r>
         <w:object w:dxaOrig="9026" w:dyaOrig="7695" w14:anchorId="3D434F4C">
-          <v:shape id="_x0000_i1029" type="#_x0000_t75" style="width:454.5pt;height:419.25pt" o:ole="">
+          <v:shape id="_x0000_i1029" type="#_x0000_t75" style="width:454.5pt;height:419.5pt" o:ole="">
             <v:imagedata r:id="rId17" o:title="" cropright="5008f"/>
           </v:shape>
-          <o:OLEObject Type="Embed" ProgID="Word.OpenDocumentText.12" ShapeID="_x0000_i1029" DrawAspect="Content" ObjectID="_1669457177" r:id="rId18"/>
+          <o:OLEObject Type="Embed" ProgID="Word.OpenDocumentText.12" ShapeID="_x0000_i1029" DrawAspect="Content" ObjectID="_1669622771" r:id="rId18"/>
         </w:object>
       </w:r>
     </w:p>
@@ -8234,10 +8220,10 @@
     <w:p>
       <w:r>
         <w:object w:dxaOrig="7396" w:dyaOrig="4970" w14:anchorId="45F27940">
-          <v:shape id="_x0000_i1030" type="#_x0000_t75" style="width:370.5pt;height:248.25pt" o:ole="">
+          <v:shape id="_x0000_i1030" type="#_x0000_t75" style="width:370.5pt;height:248.5pt" o:ole="">
             <v:imagedata r:id="rId23" o:title=""/>
           </v:shape>
-          <o:OLEObject Type="Embed" ProgID="Word.Document.12" ShapeID="_x0000_i1030" DrawAspect="Content" ObjectID="_1669457178" r:id="rId24">
+          <o:OLEObject Type="Embed" ProgID="Word.Document.12" ShapeID="_x0000_i1030" DrawAspect="Content" ObjectID="_1669622772" r:id="rId24">
             <o:FieldCodes>\s</o:FieldCodes>
           </o:OLEObject>
         </w:object>
@@ -8284,10 +8270,10 @@
       </w:pPr>
       <w:r>
         <w:object w:dxaOrig="9026" w:dyaOrig="4037" w14:anchorId="28253566">
-          <v:shape id="_x0000_i1031" type="#_x0000_t75" style="width:451.5pt;height:201.75pt" o:ole="">
+          <v:shape id="_x0000_i1031" type="#_x0000_t75" style="width:451.5pt;height:202pt" o:ole="">
             <v:imagedata r:id="rId25" o:title=""/>
           </v:shape>
-          <o:OLEObject Type="Embed" ProgID="Word.Document.12" ShapeID="_x0000_i1031" DrawAspect="Content" ObjectID="_1669457179" r:id="rId26">
+          <o:OLEObject Type="Embed" ProgID="Word.Document.12" ShapeID="_x0000_i1031" DrawAspect="Content" ObjectID="_1669622773" r:id="rId26">
             <o:FieldCodes>\s</o:FieldCodes>
           </o:OLEObject>
         </w:object>
@@ -8424,10 +8410,10 @@
     <w:p>
       <w:r>
         <w:object w:dxaOrig="9026" w:dyaOrig="3768" w14:anchorId="56800236">
-          <v:shape id="_x0000_i1032" type="#_x0000_t75" style="width:451.5pt;height:188.25pt" o:ole="">
+          <v:shape id="_x0000_i1032" type="#_x0000_t75" style="width:451.5pt;height:188pt" o:ole="">
             <v:imagedata r:id="rId27" o:title=""/>
           </v:shape>
-          <o:OLEObject Type="Embed" ProgID="Word.Document.12" ShapeID="_x0000_i1032" DrawAspect="Content" ObjectID="_1669457180" r:id="rId28">
+          <o:OLEObject Type="Embed" ProgID="Word.Document.12" ShapeID="_x0000_i1032" DrawAspect="Content" ObjectID="_1669622774" r:id="rId28">
             <o:FieldCodes>\s</o:FieldCodes>
           </o:OLEObject>
         </w:object>
@@ -8459,7 +8445,7 @@
           <v:shape id="_x0000_i1033" type="#_x0000_t75" style="width:451.5pt;height:174pt" o:ole="">
             <v:imagedata r:id="rId29" o:title=""/>
           </v:shape>
-          <o:OLEObject Type="Embed" ProgID="Word.Document.12" ShapeID="_x0000_i1033" DrawAspect="Content" ObjectID="_1669457181" r:id="rId30">
+          <o:OLEObject Type="Embed" ProgID="Word.Document.12" ShapeID="_x0000_i1033" DrawAspect="Content" ObjectID="_1669622775" r:id="rId30">
             <o:FieldCodes>\s</o:FieldCodes>
           </o:OLEObject>
         </w:object>
@@ -8576,10 +8562,10 @@
     <w:p>
       <w:r>
         <w:object w:dxaOrig="9026" w:dyaOrig="4927" w14:anchorId="10AB0EFF">
-          <v:shape id="_x0000_i1081" type="#_x0000_t75" style="width:451.5pt;height:246pt" o:ole="">
+          <v:shape id="_x0000_i1034" type="#_x0000_t75" style="width:451.5pt;height:246pt" o:ole="">
             <v:imagedata r:id="rId31" o:title=""/>
           </v:shape>
-          <o:OLEObject Type="Embed" ProgID="Word.Document.12" ShapeID="_x0000_i1081" DrawAspect="Content" ObjectID="_1669457182" r:id="rId32">
+          <o:OLEObject Type="Embed" ProgID="Word.Document.12" ShapeID="_x0000_i1034" DrawAspect="Content" ObjectID="_1669622776" r:id="rId32">
             <o:FieldCodes>\s</o:FieldCodes>
           </o:OLEObject>
         </w:object>
@@ -8606,15 +8592,13 @@
       <w:pPr>
         <w:pStyle w:val="Heading2"/>
       </w:pPr>
-      <w:bookmarkStart w:id="25" w:name="_Toc58839769"/>
-      <w:r>
-        <w:t>Graphical User Interface (GUI)</w:t>
-      </w:r>
-      <w:bookmarkEnd w:id="25"/>
-    </w:p>
-    <w:p>
-      <w:r>
-        <w:t>I would like to be able to use the already existing menu system, that I created for the prototype, and move it to a Graphical User Interface</w:t>
+      <w:r>
+        <w:t>File Encryption</w:t>
+      </w:r>
+    </w:p>
+    <w:p>
+      <w:r>
+        <w:t>One main problem with this file is that when saving text into a binary file, due to ASCII</w:t>
       </w:r>
       <w:r>
         <w:rPr>
@@ -8623,7 +8607,11 @@
         <w:footnoteReference w:id="24"/>
       </w:r>
       <w:r>
-        <w:t xml:space="preserve"> using the SFML</w:t>
+        <w:t xml:space="preserve"> characters being represented with a single byte, opening a binary file as a text file will display all the bytes in </w:t>
+      </w:r>
+      <w:r>
+        <w:lastRenderedPageBreak/>
+        <w:t>their ASCII representation. Usually, this will make random characters appear but, in the case of strings which already contain single byte ASCII characters, can display the string itself. This is extremely dangerous with passwords as someone can just open the file and view the password. Therefore, I have decided to hide the password using a digest</w:t>
       </w:r>
       <w:r>
         <w:rPr>
@@ -8632,14 +8620,88 @@
         <w:footnoteReference w:id="25"/>
       </w:r>
       <w:r>
+        <w:t xml:space="preserve">. This digest will be a large number which will be used to check if an inputted password matches the stored one without having to store the password itself. The user can input their password and the hash algorithm can be applied </w:t>
+      </w:r>
+      <w:r>
+        <w:t>to generate a digest. This digest can be compared against the stored digest now instead of checking the password string against the inputted string.</w:t>
+      </w:r>
+    </w:p>
+    <w:p>
+      <w:r>
+        <w:t>The algorithm I will be using to create this digest will most likely be SHA-1</w:t>
+      </w:r>
+      <w:r>
+        <w:rPr>
+          <w:rStyle w:val="FootnoteReference"/>
+        </w:rPr>
+        <w:footnoteReference w:id="26"/>
+      </w:r>
+      <w:r>
+        <w:t>. I chose this algorithm over the more common MD5 algorithm because it has been found to have vulnerabilities that cause security issues. SHA-1 is an algorithm that is becoming more widespread due to MD5 having these vulnerabilities</w:t>
+      </w:r>
+      <w:r>
+        <w:t>. SHA-1 produces a 160-bit hash value, typically represented as 40 hexadecimal digits. As the algorithm is quite complicated and I do not need to know how it works, I will be using a C++ library which implements the SHA-1 algorithm for me. I will most likely find this library on GitHub</w:t>
+      </w:r>
+      <w:r>
+        <w:rPr>
+          <w:rStyle w:val="FootnoteReference"/>
+        </w:rPr>
+        <w:footnoteReference w:id="27"/>
+      </w:r>
+      <w:r>
+        <w:t xml:space="preserve"> meaning I can clone the source code and use the most up-to-date version whenever I want to build my project.</w:t>
+      </w:r>
+    </w:p>
+    <w:p>
+      <w:pPr>
+        <w:pStyle w:val="Heading2"/>
+      </w:pPr>
+      <w:r>
+        <w:t>File Checksum</w:t>
+      </w:r>
+    </w:p>
+    <w:p>
+      <w:r>
+        <w:t>To make sure that the file was not corrupted or edited in between use, I will be using SHA-1 again on the entire file to create a new digest which can be checked when the file is read to make sure that the file was not changed. I will need to make sure to not include the digest when using the SHA-1 algorithm as this will produce a different digest and will incorrectly identify the file as being changed.</w:t>
+      </w:r>
+      <w:r>
+        <w:t xml:space="preserve"> If the digests do not match, then the user should be presented with a message stating that the file has been corrupted or changed outside of the program.</w:t>
+      </w:r>
+    </w:p>
+    <w:p>
+      <w:pPr>
+        <w:pStyle w:val="Heading2"/>
+      </w:pPr>
+      <w:bookmarkStart w:id="25" w:name="_Toc58839769"/>
+      <w:r>
+        <w:t>Graphical User Interface (GUI)</w:t>
+      </w:r>
+      <w:bookmarkEnd w:id="25"/>
+    </w:p>
+    <w:p>
+      <w:r>
+        <w:t>I would like to be able to use the already existing menu system, that I created for the prototype, and move it to a Graphical User Interface</w:t>
+      </w:r>
+      <w:r>
+        <w:rPr>
+          <w:rStyle w:val="FootnoteReference"/>
+        </w:rPr>
+        <w:footnoteReference w:id="28"/>
+      </w:r>
+      <w:r>
+        <w:t xml:space="preserve"> using the SFML</w:t>
+      </w:r>
+      <w:r>
+        <w:rPr>
+          <w:rStyle w:val="FootnoteReference"/>
+        </w:rPr>
+        <w:footnoteReference w:id="29"/>
+      </w:r>
+      <w:r>
         <w:t xml:space="preserve"> library for C++.</w:t>
       </w:r>
       <w:r>
-        <w:t xml:space="preserve"> With SFML I can create a </w:t>
-      </w:r>
-      <w:r>
-        <w:lastRenderedPageBreak/>
-        <w:t>render window and draw primitives to that window such as a rectangle or circle. Using the data that SFML collects such as mouse position, I can add functionality to these shapes to make objects such as a button or a text box.</w:t>
+        <w:t xml:space="preserve"> With SFML I can create a render window and draw primitives to that window such as a rectangle or circle. Using the data that SFML collects such as mouse position, I can add functionality to these shapes to make objects such as a button or a text box.</w:t>
       </w:r>
     </w:p>
     <w:bookmarkStart w:id="26" w:name="_Hlk58072251"/>
@@ -8651,10 +8713,10 @@
       </w:pPr>
       <w:r>
         <w:object w:dxaOrig="9070" w:dyaOrig="5102" w14:anchorId="003EC2D9">
-          <v:shape id="_x0000_i1034" type="#_x0000_t75" style="width:453.75pt;height:255pt" o:ole="">
+          <v:shape id="_x0000_i1035" type="#_x0000_t75" style="width:454pt;height:255pt" o:ole="">
             <v:imagedata r:id="rId33" o:title=""/>
           </v:shape>
-          <o:OLEObject Type="Embed" ProgID="Word.Document.12" ShapeID="_x0000_i1034" DrawAspect="Content" ObjectID="_1669457183" r:id="rId34">
+          <o:OLEObject Type="Embed" ProgID="Word.Document.12" ShapeID="_x0000_i1035" DrawAspect="Content" ObjectID="_1669622777" r:id="rId34">
             <o:FieldCodes>\s</o:FieldCodes>
           </o:OLEObject>
         </w:object>
@@ -8720,7 +8782,7 @@
         <w:rPr>
           <w:rStyle w:val="FootnoteReference"/>
         </w:rPr>
-        <w:footnoteReference w:id="26"/>
+        <w:footnoteReference w:id="30"/>
       </w:r>
       <w:r>
         <w:t xml:space="preserve"> without getting lost within it. </w:t>
@@ -8775,7 +8837,6 @@
       </w:pPr>
       <w:bookmarkStart w:id="30" w:name="_Toc58839771"/>
       <w:r>
-        <w:lastRenderedPageBreak/>
         <w:t>Confirm Exit State</w:t>
       </w:r>
       <w:bookmarkEnd w:id="30"/>
@@ -8823,6 +8884,7 @@
     </w:p>
     <w:p>
       <w:r>
+        <w:lastRenderedPageBreak/>
         <w:t>One solution to this would be to disable the “x” button and only allow the user to stop running the application through the main menu state exit button. A big problem with this solution is that the user may get confused as to why they cannot quit the program by pressing the button if they happened to miss seeing the button when they first opened the program.</w:t>
       </w:r>
     </w:p>
@@ -8841,10 +8903,10 @@
       </w:pPr>
       <w:r>
         <w:object w:dxaOrig="9070" w:dyaOrig="5102" w14:anchorId="0D0B2F75">
-          <v:shape id="_x0000_i1035" type="#_x0000_t75" style="width:453.75pt;height:255pt" o:ole="">
+          <v:shape id="_x0000_i1036" type="#_x0000_t75" style="width:454pt;height:255pt" o:ole="">
             <v:imagedata r:id="rId35" o:title=""/>
           </v:shape>
-          <o:OLEObject Type="Embed" ProgID="Word.Document.12" ShapeID="_x0000_i1035" DrawAspect="Content" ObjectID="_1669457184" r:id="rId36">
+          <o:OLEObject Type="Embed" ProgID="Word.Document.12" ShapeID="_x0000_i1036" DrawAspect="Content" ObjectID="_1669622778" r:id="rId36">
             <o:FieldCodes>\s</o:FieldCodes>
           </o:OLEObject>
         </w:object>
@@ -8912,11 +8974,7 @@
     </w:p>
     <w:p>
       <w:r>
-        <w:t xml:space="preserve">If after, on the main menu state, the “Accounts” button is clicked, the user should be navigated to a place with the ability to create new accounts and delete old accounts. This will be done with a simple screen with two buttons labelled “Create Account” and “Delete Account”. A “back” button </w:t>
-      </w:r>
-      <w:r>
-        <w:lastRenderedPageBreak/>
-        <w:t>will also be shown allowing the user to return to the previous state</w:t>
+        <w:t>If after, on the main menu state, the “Accounts” button is clicked, the user should be navigated to a place with the ability to create new accounts and delete old accounts. This will be done with a simple screen with two buttons labelled “Create Account” and “Delete Account”. A “back” button will also be shown allowing the user to return to the previous state</w:t>
       </w:r>
       <w:r>
         <w:t xml:space="preserve"> by popping the current state off from the stack.</w:t>
@@ -8930,10 +8988,10 @@
       </w:pPr>
       <w:r>
         <w:object w:dxaOrig="9070" w:dyaOrig="5102" w14:anchorId="2CC035CF">
-          <v:shape id="_x0000_i1036" type="#_x0000_t75" style="width:453.75pt;height:255pt" o:ole="">
+          <v:shape id="_x0000_i1037" type="#_x0000_t75" style="width:454pt;height:255pt" o:ole="">
             <v:imagedata r:id="rId37" o:title=""/>
           </v:shape>
-          <o:OLEObject Type="Embed" ProgID="Word.Document.12" ShapeID="_x0000_i1036" DrawAspect="Content" ObjectID="_1669457185" r:id="rId38">
+          <o:OLEObject Type="Embed" ProgID="Word.Document.12" ShapeID="_x0000_i1037" DrawAspect="Content" ObjectID="_1669622779" r:id="rId38">
             <o:FieldCodes>\s</o:FieldCodes>
           </o:OLEObject>
         </w:object>
@@ -9036,10 +9094,10 @@
       </w:pPr>
       <w:r>
         <w:object w:dxaOrig="9070" w:dyaOrig="5102" w14:anchorId="268E3D6D">
-          <v:shape id="_x0000_i1037" type="#_x0000_t75" style="width:453.75pt;height:255pt" o:ole="">
+          <v:shape id="_x0000_i1038" type="#_x0000_t75" style="width:454pt;height:255pt" o:ole="">
             <v:imagedata r:id="rId39" o:title=""/>
           </v:shape>
-          <o:OLEObject Type="Embed" ProgID="Word.Document.12" ShapeID="_x0000_i1037" DrawAspect="Content" ObjectID="_1669457186" r:id="rId40">
+          <o:OLEObject Type="Embed" ProgID="Word.Document.12" ShapeID="_x0000_i1038" DrawAspect="Content" ObjectID="_1669622780" r:id="rId40">
             <o:FieldCodes>\s</o:FieldCodes>
           </o:OLEObject>
         </w:object>
@@ -9151,10 +9209,10 @@
       </w:pPr>
       <w:r>
         <w:object w:dxaOrig="9070" w:dyaOrig="5102" w14:anchorId="670F78EB">
-          <v:shape id="_x0000_i1038" type="#_x0000_t75" style="width:453.75pt;height:255pt" o:ole="">
+          <v:shape id="_x0000_i1039" type="#_x0000_t75" style="width:454pt;height:255pt" o:ole="">
             <v:imagedata r:id="rId41" o:title=""/>
           </v:shape>
-          <o:OLEObject Type="Embed" ProgID="Word.Document.12" ShapeID="_x0000_i1038" DrawAspect="Content" ObjectID="_1669457187" r:id="rId42">
+          <o:OLEObject Type="Embed" ProgID="Word.Document.12" ShapeID="_x0000_i1039" DrawAspect="Content" ObjectID="_1669622781" r:id="rId42">
             <o:FieldCodes>\s</o:FieldCodes>
           </o:OLEObject>
         </w:object>
@@ -10000,7 +10058,7 @@
           <w:rPr>
             <w:rStyle w:val="Hyperlink"/>
           </w:rPr>
-          <w:t>https://www.omnisci.com/technical-glossary/graphical-user-interface</w:t>
+          <w:t>https://en.wikipedia.org/wiki/ASCII</w:t>
         </w:r>
       </w:hyperlink>
     </w:p>
@@ -10020,6 +10078,102 @@
         <w:t xml:space="preserve"> </w:t>
       </w:r>
       <w:hyperlink r:id="rId25" w:history="1">
+        <w:r>
+          <w:rPr>
+            <w:rStyle w:val="Hyperlink"/>
+          </w:rPr>
+          <w:t>https://en.wikipedia.org/wiki/Cryptographic_hash_function</w:t>
+        </w:r>
+      </w:hyperlink>
+    </w:p>
+  </w:footnote>
+  <w:footnote w:id="26">
+    <w:p>
+      <w:pPr>
+        <w:pStyle w:val="FootnoteText"/>
+      </w:pPr>
+      <w:r>
+        <w:rPr>
+          <w:rStyle w:val="FootnoteReference"/>
+        </w:rPr>
+        <w:footnoteRef/>
+      </w:r>
+      <w:r>
+        <w:t xml:space="preserve"> </w:t>
+      </w:r>
+      <w:hyperlink r:id="rId26" w:history="1">
+        <w:r>
+          <w:rPr>
+            <w:rStyle w:val="Hyperlink"/>
+          </w:rPr>
+          <w:t>https://en.wikipedia.org/wiki/SHA-1</w:t>
+        </w:r>
+      </w:hyperlink>
+    </w:p>
+  </w:footnote>
+  <w:footnote w:id="27">
+    <w:p>
+      <w:pPr>
+        <w:pStyle w:val="FootnoteText"/>
+      </w:pPr>
+      <w:r>
+        <w:rPr>
+          <w:rStyle w:val="FootnoteReference"/>
+        </w:rPr>
+        <w:footnoteRef/>
+      </w:r>
+      <w:r>
+        <w:t xml:space="preserve"> </w:t>
+      </w:r>
+      <w:hyperlink r:id="rId27" w:history="1">
+        <w:r>
+          <w:rPr>
+            <w:rStyle w:val="Hyperlink"/>
+          </w:rPr>
+          <w:t>https://github.com/</w:t>
+        </w:r>
+      </w:hyperlink>
+    </w:p>
+  </w:footnote>
+  <w:footnote w:id="28">
+    <w:p>
+      <w:pPr>
+        <w:pStyle w:val="FootnoteText"/>
+      </w:pPr>
+      <w:r>
+        <w:rPr>
+          <w:rStyle w:val="FootnoteReference"/>
+        </w:rPr>
+        <w:footnoteRef/>
+      </w:r>
+      <w:r>
+        <w:t xml:space="preserve"> </w:t>
+      </w:r>
+      <w:hyperlink r:id="rId28" w:history="1">
+        <w:r>
+          <w:rPr>
+            <w:rStyle w:val="Hyperlink"/>
+          </w:rPr>
+          <w:t>https://www.omnisci.com/technical-glossary/graphical-user-interface</w:t>
+        </w:r>
+      </w:hyperlink>
+    </w:p>
+  </w:footnote>
+  <w:footnote w:id="29">
+    <w:p>
+      <w:pPr>
+        <w:pStyle w:val="FootnoteText"/>
+      </w:pPr>
+      <w:r>
+        <w:rPr>
+          <w:rStyle w:val="FootnoteReference"/>
+        </w:rPr>
+        <w:footnoteRef/>
+      </w:r>
+      <w:r>
+        <w:t xml:space="preserve"> </w:t>
+      </w:r>
+      <w:hyperlink r:id="rId29" w:history="1">
         <w:r>
           <w:rPr>
             <w:rStyle w:val="Hyperlink"/>
@@ -10029,7 +10183,7 @@
       </w:hyperlink>
     </w:p>
   </w:footnote>
-  <w:footnote w:id="26">
+  <w:footnote w:id="30">
     <w:p>
       <w:pPr>
         <w:pStyle w:val="FootnoteText"/>
@@ -10043,7 +10197,7 @@
       <w:r>
         <w:t xml:space="preserve"> </w:t>
       </w:r>
-      <w:hyperlink r:id="rId26" w:history="1">
+      <w:hyperlink r:id="rId30" w:history="1">
         <w:r>
           <w:rPr>
             <w:rStyle w:val="Hyperlink"/>

</xml_diff>

<commit_message>
Wrote up about Hamming Codes
Described how hamming codes work and what they are used for.
Said that I will not use them if I don't have time.
</commit_message>
<xml_diff>
--- a/Writeup.docx
+++ b/Writeup.docx
@@ -7510,7 +7510,7 @@
           <v:shape id="_x0000_i1025" type="#_x0000_t75" style="width:451.5pt;height:142.5pt" o:ole="">
             <v:imagedata r:id="rId9" o:title=""/>
           </v:shape>
-          <o:OLEObject Type="Embed" ProgID="Word.OpenDocumentText.12" ShapeID="_x0000_i1025" DrawAspect="Content" ObjectID="_1669622767" r:id="rId10"/>
+          <o:OLEObject Type="Embed" ProgID="Word.OpenDocumentText.12" ShapeID="_x0000_i1025" DrawAspect="Content" ObjectID="_1669979811" r:id="rId10"/>
         </w:object>
       </w:r>
     </w:p>
@@ -7551,10 +7551,10 @@
     <w:p>
       <w:r>
         <w:object w:dxaOrig="9026" w:dyaOrig="10341" w14:anchorId="64018191">
-          <v:shape id="_x0000_i1026" type="#_x0000_t75" style="width:451.5pt;height:516.5pt" o:ole="">
+          <v:shape id="_x0000_i1026" type="#_x0000_t75" style="width:451.5pt;height:516.75pt" o:ole="">
             <v:imagedata r:id="rId11" o:title=""/>
           </v:shape>
-          <o:OLEObject Type="Embed" ProgID="Word.OpenDocumentText.12" ShapeID="_x0000_i1026" DrawAspect="Content" ObjectID="_1669622768" r:id="rId12"/>
+          <o:OLEObject Type="Embed" ProgID="Word.OpenDocumentText.12" ShapeID="_x0000_i1026" DrawAspect="Content" ObjectID="_1669979812" r:id="rId12"/>
         </w:object>
       </w:r>
     </w:p>
@@ -7586,7 +7586,7 @@
           <v:shape id="_x0000_i1027" type="#_x0000_t75" style="width:451.5pt;height:142.5pt" o:ole="">
             <v:imagedata r:id="rId13" o:title=""/>
           </v:shape>
-          <o:OLEObject Type="Embed" ProgID="Word.OpenDocumentText.12" ShapeID="_x0000_i1027" DrawAspect="Content" ObjectID="_1669622769" r:id="rId14"/>
+          <o:OLEObject Type="Embed" ProgID="Word.OpenDocumentText.12" ShapeID="_x0000_i1027" DrawAspect="Content" ObjectID="_1669979813" r:id="rId14"/>
         </w:object>
       </w:r>
     </w:p>
@@ -7607,10 +7607,10 @@
       <w:bookmarkEnd w:id="11"/>
       <w:r>
         <w:object w:dxaOrig="9026" w:dyaOrig="285" w14:anchorId="1E9A4F78">
-          <v:shape id="_x0000_i1028" type="#_x0000_t75" style="width:249pt;height:14.5pt" o:ole="">
+          <v:shape id="_x0000_i1028" type="#_x0000_t75" style="width:249pt;height:14.25pt" o:ole="">
             <v:imagedata r:id="rId15" o:title="" cropright="29393f"/>
           </v:shape>
-          <o:OLEObject Type="Embed" ProgID="Word.OpenDocumentText.12" ShapeID="_x0000_i1028" DrawAspect="Content" ObjectID="_1669622770" r:id="rId16"/>
+          <o:OLEObject Type="Embed" ProgID="Word.OpenDocumentText.12" ShapeID="_x0000_i1028" DrawAspect="Content" ObjectID="_1669979814" r:id="rId16"/>
         </w:object>
       </w:r>
       <w:r>
@@ -7633,10 +7633,10 @@
     <w:p>
       <w:r>
         <w:object w:dxaOrig="9026" w:dyaOrig="7695" w14:anchorId="3D434F4C">
-          <v:shape id="_x0000_i1029" type="#_x0000_t75" style="width:454.5pt;height:419.5pt" o:ole="">
+          <v:shape id="_x0000_i1029" type="#_x0000_t75" style="width:454.5pt;height:419.25pt" o:ole="">
             <v:imagedata r:id="rId17" o:title="" cropright="5008f"/>
           </v:shape>
-          <o:OLEObject Type="Embed" ProgID="Word.OpenDocumentText.12" ShapeID="_x0000_i1029" DrawAspect="Content" ObjectID="_1669622771" r:id="rId18"/>
+          <o:OLEObject Type="Embed" ProgID="Word.OpenDocumentText.12" ShapeID="_x0000_i1029" DrawAspect="Content" ObjectID="_1669979815" r:id="rId18"/>
         </w:object>
       </w:r>
     </w:p>
@@ -8220,10 +8220,10 @@
     <w:p>
       <w:r>
         <w:object w:dxaOrig="7396" w:dyaOrig="4970" w14:anchorId="45F27940">
-          <v:shape id="_x0000_i1030" type="#_x0000_t75" style="width:370.5pt;height:248.5pt" o:ole="">
+          <v:shape id="_x0000_i1030" type="#_x0000_t75" style="width:370.5pt;height:248.25pt" o:ole="">
             <v:imagedata r:id="rId23" o:title=""/>
           </v:shape>
-          <o:OLEObject Type="Embed" ProgID="Word.Document.12" ShapeID="_x0000_i1030" DrawAspect="Content" ObjectID="_1669622772" r:id="rId24">
+          <o:OLEObject Type="Embed" ProgID="Word.Document.12" ShapeID="_x0000_i1030" DrawAspect="Content" ObjectID="_1669979816" r:id="rId24">
             <o:FieldCodes>\s</o:FieldCodes>
           </o:OLEObject>
         </w:object>
@@ -8270,10 +8270,10 @@
       </w:pPr>
       <w:r>
         <w:object w:dxaOrig="9026" w:dyaOrig="4037" w14:anchorId="28253566">
-          <v:shape id="_x0000_i1031" type="#_x0000_t75" style="width:451.5pt;height:202pt" o:ole="">
+          <v:shape id="_x0000_i1031" type="#_x0000_t75" style="width:451.5pt;height:201.75pt" o:ole="">
             <v:imagedata r:id="rId25" o:title=""/>
           </v:shape>
-          <o:OLEObject Type="Embed" ProgID="Word.Document.12" ShapeID="_x0000_i1031" DrawAspect="Content" ObjectID="_1669622773" r:id="rId26">
+          <o:OLEObject Type="Embed" ProgID="Word.Document.12" ShapeID="_x0000_i1031" DrawAspect="Content" ObjectID="_1669979817" r:id="rId26">
             <o:FieldCodes>\s</o:FieldCodes>
           </o:OLEObject>
         </w:object>
@@ -8287,31 +8287,14 @@
       <w:r>
         <w:t xml:space="preserve">Figure </w:t>
       </w:r>
-      <w:fldSimple w:instr=" SEQ Figure \* ARABIC ">
-        <w:r>
-          <w:rPr>
-            <w:noProof/>
-          </w:rPr>
-          <w:t>1</w:t>
-        </w:r>
-      </w:fldSimple>
-      <w:bookmarkEnd w:id="20"/>
-      <w:r>
-        <w:t xml:space="preserve"> - Directory Structure</w:t>
-      </w:r>
-    </w:p>
-    <w:p>
       <w:r>
         <w:fldChar w:fldCharType="begin"/>
       </w:r>
       <w:r>
-        <w:instrText xml:space="preserve"> REF _Ref58682087 \h </w:instrText>
+        <w:instrText xml:space="preserve"> SEQ Figure \* ARABIC </w:instrText>
       </w:r>
       <w:r>
         <w:fldChar w:fldCharType="separate"/>
-      </w:r>
-      <w:r>
-        <w:t xml:space="preserve">Figure </w:t>
       </w:r>
       <w:r>
         <w:rPr>
@@ -8320,6 +8303,36 @@
         <w:t>1</w:t>
       </w:r>
       <w:r>
+        <w:rPr>
+          <w:noProof/>
+        </w:rPr>
+        <w:fldChar w:fldCharType="end"/>
+      </w:r>
+      <w:bookmarkEnd w:id="20"/>
+      <w:r>
+        <w:t xml:space="preserve"> - Directory Structure</w:t>
+      </w:r>
+    </w:p>
+    <w:p>
+      <w:r>
+        <w:fldChar w:fldCharType="begin"/>
+      </w:r>
+      <w:r>
+        <w:instrText xml:space="preserve"> REF _Ref58682087 \h </w:instrText>
+      </w:r>
+      <w:r>
+        <w:fldChar w:fldCharType="separate"/>
+      </w:r>
+      <w:r>
+        <w:t xml:space="preserve">Figure </w:t>
+      </w:r>
+      <w:r>
+        <w:rPr>
+          <w:noProof/>
+        </w:rPr>
+        <w:t>1</w:t>
+      </w:r>
+      <w:r>
         <w:fldChar w:fldCharType="end"/>
       </w:r>
       <w:r>
@@ -8410,10 +8423,10 @@
     <w:p>
       <w:r>
         <w:object w:dxaOrig="9026" w:dyaOrig="3768" w14:anchorId="56800236">
-          <v:shape id="_x0000_i1032" type="#_x0000_t75" style="width:451.5pt;height:188pt" o:ole="">
+          <v:shape id="_x0000_i1032" type="#_x0000_t75" style="width:451.5pt;height:188.25pt" o:ole="">
             <v:imagedata r:id="rId27" o:title=""/>
           </v:shape>
-          <o:OLEObject Type="Embed" ProgID="Word.Document.12" ShapeID="_x0000_i1032" DrawAspect="Content" ObjectID="_1669622774" r:id="rId28">
+          <o:OLEObject Type="Embed" ProgID="Word.Document.12" ShapeID="_x0000_i1032" DrawAspect="Content" ObjectID="_1669979818" r:id="rId28">
             <o:FieldCodes>\s</o:FieldCodes>
           </o:OLEObject>
         </w:object>
@@ -8445,7 +8458,7 @@
           <v:shape id="_x0000_i1033" type="#_x0000_t75" style="width:451.5pt;height:174pt" o:ole="">
             <v:imagedata r:id="rId29" o:title=""/>
           </v:shape>
-          <o:OLEObject Type="Embed" ProgID="Word.Document.12" ShapeID="_x0000_i1033" DrawAspect="Content" ObjectID="_1669622775" r:id="rId30">
+          <o:OLEObject Type="Embed" ProgID="Word.Document.12" ShapeID="_x0000_i1033" DrawAspect="Content" ObjectID="_1669979819" r:id="rId30">
             <o:FieldCodes>\s</o:FieldCodes>
           </o:OLEObject>
         </w:object>
@@ -8565,7 +8578,7 @@
           <v:shape id="_x0000_i1034" type="#_x0000_t75" style="width:451.5pt;height:246pt" o:ole="">
             <v:imagedata r:id="rId31" o:title=""/>
           </v:shape>
-          <o:OLEObject Type="Embed" ProgID="Word.Document.12" ShapeID="_x0000_i1034" DrawAspect="Content" ObjectID="_1669622776" r:id="rId32">
+          <o:OLEObject Type="Embed" ProgID="Word.Document.12" ShapeID="_x0000_i1034" DrawAspect="Content" ObjectID="_1669979820" r:id="rId32">
             <o:FieldCodes>\s</o:FieldCodes>
           </o:OLEObject>
         </w:object>
@@ -8669,18 +8682,8 @@
       </w:r>
     </w:p>
     <w:p>
-      <w:pPr>
-        <w:pStyle w:val="Heading2"/>
-      </w:pPr>
-      <w:bookmarkStart w:id="25" w:name="_Toc58839769"/>
-      <w:r>
-        <w:t>Graphical User Interface (GUI)</w:t>
-      </w:r>
-      <w:bookmarkEnd w:id="25"/>
-    </w:p>
-    <w:p>
-      <w:r>
-        <w:t>I would like to be able to use the already existing menu system, that I created for the prototype, and move it to a Graphical User Interface</w:t>
+      <w:r>
+        <w:t>Another method to check if a file has been corrupted or changed in between use is to use Hamming Codes</w:t>
       </w:r>
       <w:r>
         <w:rPr>
@@ -8689,7 +8692,36 @@
         <w:footnoteReference w:id="28"/>
       </w:r>
       <w:r>
-        <w:t xml:space="preserve"> using the SFML</w:t>
+        <w:t>. This is a method of storing data in a format that allows for it to be changed and still fully represent the original message. A remarkably simple error detector would be bit parity which adds a parity bit to the end to determine whether the string of bits has an even or odd number of 1s. This can be used to determine if the number of 1s has changed but this does not tell you which one has been changed. Hamming codes on the other hand, do tell the program which bit has been changed allowing for that bit to be corrected and returned to its original state.</w:t>
+      </w:r>
+    </w:p>
+    <w:p>
+      <w:r>
+        <w:t>Hamming codes work by checking the parity of certain groups of bits which allows the program to reduce its search on which bit has been changed determined by the parity bits. This is sort of like how binary search works but with single bits and narrowing groups of bits.</w:t>
+      </w:r>
+      <w:r>
+        <w:t xml:space="preserve"> Hamming codes only work with a single bit that has been changed but an extra bit can be used to explicitly tell the program that more than one bit has been changed even if these bits cannot be corrected.</w:t>
+      </w:r>
+    </w:p>
+    <w:p>
+      <w:r>
+        <w:t>Implementing Hamming codes into my program would be a difficult task due to having to control bit level operations which is not explicitly possible in C++ without workarounds. Due to this I will most likely not be implementing Hamming codes but if I do have extra time and find that it is necessary then I will store the files as Hamming codes.</w:t>
+      </w:r>
+    </w:p>
+    <w:p>
+      <w:pPr>
+        <w:pStyle w:val="Heading2"/>
+      </w:pPr>
+      <w:bookmarkStart w:id="25" w:name="_Toc58839769"/>
+      <w:r>
+        <w:lastRenderedPageBreak/>
+        <w:t>Graphical User Interface (GUI)</w:t>
+      </w:r>
+      <w:bookmarkEnd w:id="25"/>
+    </w:p>
+    <w:p>
+      <w:r>
+        <w:t>I would like to be able to use the already existing menu system, that I created for the prototype, and move it to a Graphical User Interface</w:t>
       </w:r>
       <w:r>
         <w:rPr>
@@ -8698,85 +8730,7 @@
         <w:footnoteReference w:id="29"/>
       </w:r>
       <w:r>
-        <w:t xml:space="preserve"> library for C++.</w:t>
-      </w:r>
-      <w:r>
-        <w:t xml:space="preserve"> With SFML I can create a render window and draw primitives to that window such as a rectangle or circle. Using the data that SFML collects such as mouse position, I can add functionality to these shapes to make objects such as a button or a text box.</w:t>
-      </w:r>
-    </w:p>
-    <w:bookmarkStart w:id="26" w:name="_Hlk58072251"/>
-    <w:bookmarkStart w:id="27" w:name="_MON_1668242071"/>
-    <w:bookmarkEnd w:id="27"/>
-    <w:p>
-      <w:pPr>
-        <w:keepNext/>
-      </w:pPr>
-      <w:r>
-        <w:object w:dxaOrig="9070" w:dyaOrig="5102" w14:anchorId="003EC2D9">
-          <v:shape id="_x0000_i1035" type="#_x0000_t75" style="width:454pt;height:255pt" o:ole="">
-            <v:imagedata r:id="rId33" o:title=""/>
-          </v:shape>
-          <o:OLEObject Type="Embed" ProgID="Word.Document.12" ShapeID="_x0000_i1035" DrawAspect="Content" ObjectID="_1669622777" r:id="rId34">
-            <o:FieldCodes>\s</o:FieldCodes>
-          </o:OLEObject>
-        </w:object>
-      </w:r>
-      <w:bookmarkEnd w:id="26"/>
-    </w:p>
-    <w:p>
-      <w:pPr>
-        <w:pStyle w:val="Caption"/>
-      </w:pPr>
-      <w:bookmarkStart w:id="28" w:name="_Ref58073121"/>
-      <w:r>
-        <w:t xml:space="preserve">Figure </w:t>
-      </w:r>
-      <w:fldSimple w:instr=" SEQ Figure \* ARABIC ">
-        <w:r>
-          <w:rPr>
-            <w:noProof/>
-          </w:rPr>
-          <w:t>2</w:t>
-        </w:r>
-      </w:fldSimple>
-      <w:bookmarkEnd w:id="28"/>
-      <w:r>
-        <w:t xml:space="preserve"> - Design for GUI</w:t>
-      </w:r>
-    </w:p>
-    <w:p>
-      <w:r>
-        <w:t>This minimalistic design is what I would like my GUI to look like when it is completed. Each of the purple boxes are buttons which, when clicked, take the user to another page of similar design with different ways of interacting.</w:t>
-      </w:r>
-      <w:r>
-        <w:t xml:space="preserve"> I will show and explain each of the </w:t>
-      </w:r>
-      <w:r>
-        <w:t>states</w:t>
-      </w:r>
-      <w:r>
-        <w:t xml:space="preserve"> that will be present in my program along with the ways of interacting and desired outcome of this.</w:t>
-      </w:r>
-    </w:p>
-    <w:p>
-      <w:pPr>
-        <w:pStyle w:val="Heading2"/>
-      </w:pPr>
-      <w:bookmarkStart w:id="29" w:name="_Toc58839770"/>
-      <w:r>
-        <w:t>Main Menu State</w:t>
-      </w:r>
-      <w:bookmarkEnd w:id="29"/>
-    </w:p>
-    <w:p>
-      <w:r>
-        <w:t xml:space="preserve">The main menu state will be the first state that is pushed onto the stack state and because of this, the first state that will be viewed and interacted with by the user. An </w:t>
-      </w:r>
-      <w:r>
-        <w:t>easy-to-understand</w:t>
-      </w:r>
-      <w:r>
-        <w:t xml:space="preserve"> design must be used to allow the user to easily navigate the program</w:t>
+        <w:t xml:space="preserve"> using the SFML</w:t>
       </w:r>
       <w:r>
         <w:rPr>
@@ -8785,6 +8739,106 @@
         <w:footnoteReference w:id="30"/>
       </w:r>
       <w:r>
+        <w:t xml:space="preserve"> library for C++.</w:t>
+      </w:r>
+      <w:r>
+        <w:t xml:space="preserve"> With SFML I can create a render window and draw primitives to that window such as a rectangle or circle. Using the data that SFML collects such as mouse position, I can add functionality to these shapes to make objects such as a button or a text box.</w:t>
+      </w:r>
+    </w:p>
+    <w:bookmarkStart w:id="26" w:name="_Hlk58072251"/>
+    <w:bookmarkStart w:id="27" w:name="_MON_1668242071"/>
+    <w:bookmarkEnd w:id="27"/>
+    <w:p>
+      <w:pPr>
+        <w:keepNext/>
+      </w:pPr>
+      <w:r>
+        <w:object w:dxaOrig="9070" w:dyaOrig="5102" w14:anchorId="003EC2D9">
+          <v:shape id="_x0000_i1035" type="#_x0000_t75" style="width:453.75pt;height:255pt" o:ole="">
+            <v:imagedata r:id="rId33" o:title=""/>
+          </v:shape>
+          <o:OLEObject Type="Embed" ProgID="Word.Document.12" ShapeID="_x0000_i1035" DrawAspect="Content" ObjectID="_1669979821" r:id="rId34">
+            <o:FieldCodes>\s</o:FieldCodes>
+          </o:OLEObject>
+        </w:object>
+      </w:r>
+      <w:bookmarkEnd w:id="26"/>
+    </w:p>
+    <w:p>
+      <w:pPr>
+        <w:pStyle w:val="Caption"/>
+      </w:pPr>
+      <w:bookmarkStart w:id="28" w:name="_Ref58073121"/>
+      <w:r>
+        <w:t xml:space="preserve">Figure </w:t>
+      </w:r>
+      <w:r>
+        <w:fldChar w:fldCharType="begin"/>
+      </w:r>
+      <w:r>
+        <w:instrText xml:space="preserve"> SEQ Figure \* ARABIC </w:instrText>
+      </w:r>
+      <w:r>
+        <w:fldChar w:fldCharType="separate"/>
+      </w:r>
+      <w:r>
+        <w:rPr>
+          <w:noProof/>
+        </w:rPr>
+        <w:t>2</w:t>
+      </w:r>
+      <w:r>
+        <w:rPr>
+          <w:noProof/>
+        </w:rPr>
+        <w:fldChar w:fldCharType="end"/>
+      </w:r>
+      <w:bookmarkEnd w:id="28"/>
+      <w:r>
+        <w:t xml:space="preserve"> - Design for GUI</w:t>
+      </w:r>
+    </w:p>
+    <w:p>
+      <w:r>
+        <w:t>This minimalistic design is what I would like my GUI to look like when it is completed. Each of the purple boxes are buttons which, when clicked, take the user to another page of similar design with different ways of interacting.</w:t>
+      </w:r>
+      <w:r>
+        <w:t xml:space="preserve"> I will show and explain each of the </w:t>
+      </w:r>
+      <w:r>
+        <w:t>states</w:t>
+      </w:r>
+      <w:r>
+        <w:t xml:space="preserve"> that will be present in my program along with the ways of interacting and desired outcome of this.</w:t>
+      </w:r>
+    </w:p>
+    <w:p>
+      <w:pPr>
+        <w:pStyle w:val="Heading2"/>
+      </w:pPr>
+      <w:bookmarkStart w:id="29" w:name="_Toc58839770"/>
+      <w:r>
+        <w:t>Main Menu State</w:t>
+      </w:r>
+      <w:bookmarkEnd w:id="29"/>
+    </w:p>
+    <w:p>
+      <w:r>
+        <w:t xml:space="preserve">The main menu state will be the first state that is pushed onto the stack state and because of this, the first state that will be viewed and interacted with by the user. An </w:t>
+      </w:r>
+      <w:r>
+        <w:t>easy-to-understand</w:t>
+      </w:r>
+      <w:r>
+        <w:t xml:space="preserve"> design must be used to allow the user to easily navigate the program</w:t>
+      </w:r>
+      <w:r>
+        <w:rPr>
+          <w:rStyle w:val="FootnoteReference"/>
+        </w:rPr>
+        <w:footnoteReference w:id="31"/>
+      </w:r>
+      <w:r>
         <w:t xml:space="preserve"> without getting lost within it. </w:t>
       </w:r>
       <w:r>
@@ -8807,6 +8861,7 @@
     </w:p>
     <w:p>
       <w:r>
+        <w:lastRenderedPageBreak/>
         <w:fldChar w:fldCharType="begin"/>
       </w:r>
       <w:r>
@@ -8884,7 +8939,6 @@
     </w:p>
     <w:p>
       <w:r>
-        <w:lastRenderedPageBreak/>
         <w:t>One solution to this would be to disable the “x” button and only allow the user to stop running the application through the main menu state exit button. A big problem with this solution is that the user may get confused as to why they cannot quit the program by pressing the button if they happened to miss seeing the button when they first opened the program.</w:t>
       </w:r>
     </w:p>
@@ -8903,10 +8957,10 @@
       </w:pPr>
       <w:r>
         <w:object w:dxaOrig="9070" w:dyaOrig="5102" w14:anchorId="0D0B2F75">
-          <v:shape id="_x0000_i1036" type="#_x0000_t75" style="width:454pt;height:255pt" o:ole="">
+          <v:shape id="_x0000_i1036" type="#_x0000_t75" style="width:453.75pt;height:255pt" o:ole="">
             <v:imagedata r:id="rId35" o:title=""/>
           </v:shape>
-          <o:OLEObject Type="Embed" ProgID="Word.Document.12" ShapeID="_x0000_i1036" DrawAspect="Content" ObjectID="_1669622778" r:id="rId36">
+          <o:OLEObject Type="Embed" ProgID="Word.Document.12" ShapeID="_x0000_i1036" DrawAspect="Content" ObjectID="_1669979822" r:id="rId36">
             <o:FieldCodes>\s</o:FieldCodes>
           </o:OLEObject>
         </w:object>
@@ -8921,14 +8975,27 @@
       <w:r>
         <w:t xml:space="preserve">Figure </w:t>
       </w:r>
-      <w:fldSimple w:instr=" SEQ Figure \* ARABIC ">
-        <w:r>
-          <w:rPr>
-            <w:noProof/>
-          </w:rPr>
-          <w:t>3</w:t>
-        </w:r>
-      </w:fldSimple>
+      <w:r>
+        <w:fldChar w:fldCharType="begin"/>
+      </w:r>
+      <w:r>
+        <w:instrText xml:space="preserve"> SEQ Figure \* ARABIC </w:instrText>
+      </w:r>
+      <w:r>
+        <w:fldChar w:fldCharType="separate"/>
+      </w:r>
+      <w:r>
+        <w:rPr>
+          <w:noProof/>
+        </w:rPr>
+        <w:t>3</w:t>
+      </w:r>
+      <w:r>
+        <w:rPr>
+          <w:noProof/>
+        </w:rPr>
+        <w:fldChar w:fldCharType="end"/>
+      </w:r>
       <w:bookmarkEnd w:id="33"/>
       <w:r>
         <w:t xml:space="preserve"> - Confirm Exit State</w:t>
@@ -8967,6 +9034,7 @@
       <w:bookmarkStart w:id="34" w:name="_Ref58680746"/>
       <w:bookmarkStart w:id="35" w:name="_Toc58839772"/>
       <w:r>
+        <w:lastRenderedPageBreak/>
         <w:t>Accounts State</w:t>
       </w:r>
       <w:bookmarkEnd w:id="34"/>
@@ -8988,10 +9056,10 @@
       </w:pPr>
       <w:r>
         <w:object w:dxaOrig="9070" w:dyaOrig="5102" w14:anchorId="2CC035CF">
-          <v:shape id="_x0000_i1037" type="#_x0000_t75" style="width:454pt;height:255pt" o:ole="">
+          <v:shape id="_x0000_i1037" type="#_x0000_t75" style="width:453.75pt;height:255pt" o:ole="">
             <v:imagedata r:id="rId37" o:title=""/>
           </v:shape>
-          <o:OLEObject Type="Embed" ProgID="Word.Document.12" ShapeID="_x0000_i1037" DrawAspect="Content" ObjectID="_1669622779" r:id="rId38">
+          <o:OLEObject Type="Embed" ProgID="Word.Document.12" ShapeID="_x0000_i1037" DrawAspect="Content" ObjectID="_1669979823" r:id="rId38">
             <o:FieldCodes>\s</o:FieldCodes>
           </o:OLEObject>
         </w:object>
@@ -9005,14 +9073,27 @@
       <w:r>
         <w:t xml:space="preserve">Figure </w:t>
       </w:r>
-      <w:fldSimple w:instr=" SEQ Figure \* ARABIC ">
-        <w:r>
-          <w:rPr>
-            <w:noProof/>
-          </w:rPr>
-          <w:t>4</w:t>
-        </w:r>
-      </w:fldSimple>
+      <w:r>
+        <w:fldChar w:fldCharType="begin"/>
+      </w:r>
+      <w:r>
+        <w:instrText xml:space="preserve"> SEQ Figure \* ARABIC </w:instrText>
+      </w:r>
+      <w:r>
+        <w:fldChar w:fldCharType="separate"/>
+      </w:r>
+      <w:r>
+        <w:rPr>
+          <w:noProof/>
+        </w:rPr>
+        <w:t>4</w:t>
+      </w:r>
+      <w:r>
+        <w:rPr>
+          <w:noProof/>
+        </w:rPr>
+        <w:fldChar w:fldCharType="end"/>
+      </w:r>
       <w:bookmarkEnd w:id="37"/>
       <w:r>
         <w:t xml:space="preserve"> - Accounts State</w:t>
@@ -9083,6 +9164,7 @@
     </w:p>
     <w:p>
       <w:r>
+        <w:lastRenderedPageBreak/>
         <w:t>The user will also have the option to go back if they have changed their mind and do not want to create an account. This button will simply pop the current state returning the user to the Accounts state.</w:t>
       </w:r>
     </w:p>
@@ -9094,10 +9176,10 @@
       </w:pPr>
       <w:r>
         <w:object w:dxaOrig="9070" w:dyaOrig="5102" w14:anchorId="268E3D6D">
-          <v:shape id="_x0000_i1038" type="#_x0000_t75" style="width:454pt;height:255pt" o:ole="">
+          <v:shape id="_x0000_i1038" type="#_x0000_t75" style="width:453.75pt;height:255pt" o:ole="">
             <v:imagedata r:id="rId39" o:title=""/>
           </v:shape>
-          <o:OLEObject Type="Embed" ProgID="Word.Document.12" ShapeID="_x0000_i1038" DrawAspect="Content" ObjectID="_1669622780" r:id="rId40">
+          <o:OLEObject Type="Embed" ProgID="Word.Document.12" ShapeID="_x0000_i1038" DrawAspect="Content" ObjectID="_1669979824" r:id="rId40">
             <o:FieldCodes>\s</o:FieldCodes>
           </o:OLEObject>
         </w:object>
@@ -9110,14 +9192,27 @@
       <w:r>
         <w:t xml:space="preserve">Figure </w:t>
       </w:r>
-      <w:fldSimple w:instr=" SEQ Figure \* ARABIC ">
-        <w:r>
-          <w:rPr>
-            <w:noProof/>
-          </w:rPr>
-          <w:t>5</w:t>
-        </w:r>
-      </w:fldSimple>
+      <w:r>
+        <w:fldChar w:fldCharType="begin"/>
+      </w:r>
+      <w:r>
+        <w:instrText xml:space="preserve"> SEQ Figure \* ARABIC </w:instrText>
+      </w:r>
+      <w:r>
+        <w:fldChar w:fldCharType="separate"/>
+      </w:r>
+      <w:r>
+        <w:rPr>
+          <w:noProof/>
+        </w:rPr>
+        <w:t>5</w:t>
+      </w:r>
+      <w:r>
+        <w:rPr>
+          <w:noProof/>
+        </w:rPr>
+        <w:fldChar w:fldCharType="end"/>
+      </w:r>
       <w:r>
         <w:t xml:space="preserve"> - Create Account State</w:t>
       </w:r>
@@ -9209,10 +9304,10 @@
       </w:pPr>
       <w:r>
         <w:object w:dxaOrig="9070" w:dyaOrig="5102" w14:anchorId="670F78EB">
-          <v:shape id="_x0000_i1039" type="#_x0000_t75" style="width:454pt;height:255pt" o:ole="">
+          <v:shape id="_x0000_i1039" type="#_x0000_t75" style="width:453.75pt;height:255pt" o:ole="">
             <v:imagedata r:id="rId41" o:title=""/>
           </v:shape>
-          <o:OLEObject Type="Embed" ProgID="Word.Document.12" ShapeID="_x0000_i1039" DrawAspect="Content" ObjectID="_1669622781" r:id="rId42">
+          <o:OLEObject Type="Embed" ProgID="Word.Document.12" ShapeID="_x0000_i1039" DrawAspect="Content" ObjectID="_1669979825" r:id="rId42">
             <o:FieldCodes>\s</o:FieldCodes>
           </o:OLEObject>
         </w:object>
@@ -9225,14 +9320,27 @@
       <w:r>
         <w:t xml:space="preserve">Figure </w:t>
       </w:r>
-      <w:fldSimple w:instr=" SEQ Figure \* ARABIC ">
-        <w:r>
-          <w:rPr>
-            <w:noProof/>
-          </w:rPr>
-          <w:t>6</w:t>
-        </w:r>
-      </w:fldSimple>
+      <w:r>
+        <w:fldChar w:fldCharType="begin"/>
+      </w:r>
+      <w:r>
+        <w:instrText xml:space="preserve"> SEQ Figure \* ARABIC </w:instrText>
+      </w:r>
+      <w:r>
+        <w:fldChar w:fldCharType="separate"/>
+      </w:r>
+      <w:r>
+        <w:rPr>
+          <w:noProof/>
+        </w:rPr>
+        <w:t>6</w:t>
+      </w:r>
+      <w:r>
+        <w:rPr>
+          <w:noProof/>
+        </w:rPr>
+        <w:fldChar w:fldCharType="end"/>
+      </w:r>
       <w:r>
         <w:t xml:space="preserve"> - Delete Account State</w:t>
       </w:r>
@@ -10154,7 +10262,7 @@
           <w:rPr>
             <w:rStyle w:val="Hyperlink"/>
           </w:rPr>
-          <w:t>https://www.omnisci.com/technical-glossary/graphical-user-interface</w:t>
+          <w:t>https://youtu.be/X8jsijhllIA</w:t>
         </w:r>
       </w:hyperlink>
     </w:p>
@@ -10174,6 +10282,30 @@
         <w:t xml:space="preserve"> </w:t>
       </w:r>
       <w:hyperlink r:id="rId29" w:history="1">
+        <w:r>
+          <w:rPr>
+            <w:rStyle w:val="Hyperlink"/>
+          </w:rPr>
+          <w:t>https://www.omnisci.com/technical-glossary/graphical-user-interface</w:t>
+        </w:r>
+      </w:hyperlink>
+    </w:p>
+  </w:footnote>
+  <w:footnote w:id="30">
+    <w:p>
+      <w:pPr>
+        <w:pStyle w:val="FootnoteText"/>
+      </w:pPr>
+      <w:r>
+        <w:rPr>
+          <w:rStyle w:val="FootnoteReference"/>
+        </w:rPr>
+        <w:footnoteRef/>
+      </w:r>
+      <w:r>
+        <w:t xml:space="preserve"> </w:t>
+      </w:r>
+      <w:hyperlink r:id="rId30" w:history="1">
         <w:r>
           <w:rPr>
             <w:rStyle w:val="Hyperlink"/>
@@ -10183,7 +10315,7 @@
       </w:hyperlink>
     </w:p>
   </w:footnote>
-  <w:footnote w:id="30">
+  <w:footnote w:id="31">
     <w:p>
       <w:pPr>
         <w:pStyle w:val="FootnoteText"/>
@@ -10197,7 +10329,7 @@
       <w:r>
         <w:t xml:space="preserve"> </w:t>
       </w:r>
-      <w:hyperlink r:id="rId30" w:history="1">
+      <w:hyperlink r:id="rId31" w:history="1">
         <w:r>
           <w:rPr>
             <w:rStyle w:val="Hyperlink"/>

</xml_diff>

<commit_message>
Rearranged writeup for better ordering of headings
</commit_message>
<xml_diff>
--- a/Writeup.docx
+++ b/Writeup.docx
@@ -265,7 +265,7 @@
           <w:r>
             <w:fldChar w:fldCharType="separate"/>
           </w:r>
-          <w:hyperlink w:anchor="_Toc58839755" w:history="1">
+          <w:hyperlink w:anchor="_Toc59367326" w:history="1">
             <w:r>
               <w:rPr>
                 <w:rStyle w:val="Hyperlink"/>
@@ -292,7 +292,7 @@
                 <w:noProof/>
                 <w:webHidden/>
               </w:rPr>
-              <w:instrText xml:space="preserve"> PAGEREF _Toc58839755 \h </w:instrText>
+              <w:instrText xml:space="preserve"> PAGEREF _Toc59367326 \h </w:instrText>
             </w:r>
             <w:r>
               <w:rPr>
@@ -335,7 +335,7 @@
               <w:lang w:eastAsia="en-GB"/>
             </w:rPr>
           </w:pPr>
-          <w:hyperlink w:anchor="_Toc58839756" w:history="1">
+          <w:hyperlink w:anchor="_Toc59367327" w:history="1">
             <w:r>
               <w:rPr>
                 <w:rStyle w:val="Hyperlink"/>
@@ -362,7 +362,7 @@
                 <w:noProof/>
                 <w:webHidden/>
               </w:rPr>
-              <w:instrText xml:space="preserve"> PAGEREF _Toc58839756 \h </w:instrText>
+              <w:instrText xml:space="preserve"> PAGEREF _Toc59367327 \h </w:instrText>
             </w:r>
             <w:r>
               <w:rPr>
@@ -405,7 +405,7 @@
               <w:lang w:eastAsia="en-GB"/>
             </w:rPr>
           </w:pPr>
-          <w:hyperlink w:anchor="_Toc58839757" w:history="1">
+          <w:hyperlink w:anchor="_Toc59367328" w:history="1">
             <w:r>
               <w:rPr>
                 <w:rStyle w:val="Hyperlink"/>
@@ -432,7 +432,7 @@
                 <w:noProof/>
                 <w:webHidden/>
               </w:rPr>
-              <w:instrText xml:space="preserve"> PAGEREF _Toc58839757 \h </w:instrText>
+              <w:instrText xml:space="preserve"> PAGEREF _Toc59367328 \h </w:instrText>
             </w:r>
             <w:r>
               <w:rPr>
@@ -453,6 +453,76 @@
                 <w:webHidden/>
               </w:rPr>
               <w:t>3</w:t>
+            </w:r>
+            <w:r>
+              <w:rPr>
+                <w:noProof/>
+                <w:webHidden/>
+              </w:rPr>
+              <w:fldChar w:fldCharType="end"/>
+            </w:r>
+          </w:hyperlink>
+        </w:p>
+        <w:p>
+          <w:pPr>
+            <w:pStyle w:val="TOC3"/>
+            <w:tabs>
+              <w:tab w:val="right" w:leader="dot" w:pos="9016"/>
+            </w:tabs>
+            <w:rPr>
+              <w:rFonts w:eastAsiaTheme="minorEastAsia"/>
+              <w:noProof/>
+              <w:lang w:eastAsia="en-GB"/>
+            </w:rPr>
+          </w:pPr>
+          <w:hyperlink w:anchor="_Toc59367329" w:history="1">
+            <w:r>
+              <w:rPr>
+                <w:rStyle w:val="Hyperlink"/>
+                <w:noProof/>
+              </w:rPr>
+              <w:t>Questionnaire</w:t>
+            </w:r>
+            <w:r>
+              <w:rPr>
+                <w:noProof/>
+                <w:webHidden/>
+              </w:rPr>
+              <w:tab/>
+            </w:r>
+            <w:r>
+              <w:rPr>
+                <w:noProof/>
+                <w:webHidden/>
+              </w:rPr>
+              <w:fldChar w:fldCharType="begin"/>
+            </w:r>
+            <w:r>
+              <w:rPr>
+                <w:noProof/>
+                <w:webHidden/>
+              </w:rPr>
+              <w:instrText xml:space="preserve"> PAGEREF _Toc59367329 \h </w:instrText>
+            </w:r>
+            <w:r>
+              <w:rPr>
+                <w:noProof/>
+                <w:webHidden/>
+              </w:rPr>
+            </w:r>
+            <w:r>
+              <w:rPr>
+                <w:noProof/>
+                <w:webHidden/>
+              </w:rPr>
+              <w:fldChar w:fldCharType="separate"/>
+            </w:r>
+            <w:r>
+              <w:rPr>
+                <w:noProof/>
+                <w:webHidden/>
+              </w:rPr>
+              <w:t>4</w:t>
             </w:r>
             <w:r>
               <w:rPr>
@@ -475,13 +545,13 @@
               <w:lang w:eastAsia="en-GB"/>
             </w:rPr>
           </w:pPr>
-          <w:hyperlink w:anchor="_Toc58839758" w:history="1">
+          <w:hyperlink w:anchor="_Toc59367330" w:history="1">
             <w:r>
               <w:rPr>
                 <w:rStyle w:val="Hyperlink"/>
                 <w:noProof/>
               </w:rPr>
-              <w:t>Questionnaire</w:t>
+              <w:t>Proposed Idea</w:t>
             </w:r>
             <w:r>
               <w:rPr>
@@ -502,7 +572,7 @@
                 <w:noProof/>
                 <w:webHidden/>
               </w:rPr>
-              <w:instrText xml:space="preserve"> PAGEREF _Toc58839758 \h </w:instrText>
+              <w:instrText xml:space="preserve"> PAGEREF _Toc59367330 \h </w:instrText>
             </w:r>
             <w:r>
               <w:rPr>
@@ -522,7 +592,7 @@
                 <w:noProof/>
                 <w:webHidden/>
               </w:rPr>
-              <w:t>4</w:t>
+              <w:t>5</w:t>
             </w:r>
             <w:r>
               <w:rPr>
@@ -545,13 +615,13 @@
               <w:lang w:eastAsia="en-GB"/>
             </w:rPr>
           </w:pPr>
-          <w:hyperlink w:anchor="_Toc58839759" w:history="1">
+          <w:hyperlink w:anchor="_Toc59367331" w:history="1">
             <w:r>
               <w:rPr>
                 <w:rStyle w:val="Hyperlink"/>
                 <w:noProof/>
               </w:rPr>
-              <w:t>Proposed Idea</w:t>
+              <w:t>Identification of Programming Language</w:t>
             </w:r>
             <w:r>
               <w:rPr>
@@ -572,7 +642,7 @@
                 <w:noProof/>
                 <w:webHidden/>
               </w:rPr>
-              <w:instrText xml:space="preserve"> PAGEREF _Toc58839759 \h </w:instrText>
+              <w:instrText xml:space="preserve"> PAGEREF _Toc59367331 \h </w:instrText>
             </w:r>
             <w:r>
               <w:rPr>
@@ -615,13 +685,13 @@
               <w:lang w:eastAsia="en-GB"/>
             </w:rPr>
           </w:pPr>
-          <w:hyperlink w:anchor="_Toc58839760" w:history="1">
+          <w:hyperlink w:anchor="_Toc59367332" w:history="1">
             <w:r>
               <w:rPr>
                 <w:rStyle w:val="Hyperlink"/>
                 <w:noProof/>
               </w:rPr>
-              <w:t>Identification of Programming Language</w:t>
+              <w:t>Numbered Objectives</w:t>
             </w:r>
             <w:r>
               <w:rPr>
@@ -642,7 +712,7 @@
                 <w:noProof/>
                 <w:webHidden/>
               </w:rPr>
-              <w:instrText xml:space="preserve"> PAGEREF _Toc58839760 \h </w:instrText>
+              <w:instrText xml:space="preserve"> PAGEREF _Toc59367332 \h </w:instrText>
             </w:r>
             <w:r>
               <w:rPr>
@@ -662,7 +732,7 @@
                 <w:noProof/>
                 <w:webHidden/>
               </w:rPr>
-              <w:t>5</w:t>
+              <w:t>6</w:t>
             </w:r>
             <w:r>
               <w:rPr>
@@ -685,13 +755,13 @@
               <w:lang w:eastAsia="en-GB"/>
             </w:rPr>
           </w:pPr>
-          <w:hyperlink w:anchor="_Toc58839761" w:history="1">
+          <w:hyperlink w:anchor="_Toc59367333" w:history="1">
             <w:r>
               <w:rPr>
                 <w:rStyle w:val="Hyperlink"/>
                 <w:noProof/>
               </w:rPr>
-              <w:t>Numbered Objectives</w:t>
+              <w:t>Prototype</w:t>
             </w:r>
             <w:r>
               <w:rPr>
@@ -712,7 +782,7 @@
                 <w:noProof/>
                 <w:webHidden/>
               </w:rPr>
-              <w:instrText xml:space="preserve"> PAGEREF _Toc58839761 \h </w:instrText>
+              <w:instrText xml:space="preserve"> PAGEREF _Toc59367333 \h </w:instrText>
             </w:r>
             <w:r>
               <w:rPr>
@@ -732,7 +802,77 @@
                 <w:noProof/>
                 <w:webHidden/>
               </w:rPr>
-              <w:t>6</w:t>
+              <w:t>11</w:t>
+            </w:r>
+            <w:r>
+              <w:rPr>
+                <w:noProof/>
+                <w:webHidden/>
+              </w:rPr>
+              <w:fldChar w:fldCharType="end"/>
+            </w:r>
+          </w:hyperlink>
+        </w:p>
+        <w:p>
+          <w:pPr>
+            <w:pStyle w:val="TOC1"/>
+            <w:tabs>
+              <w:tab w:val="right" w:leader="dot" w:pos="9016"/>
+            </w:tabs>
+            <w:rPr>
+              <w:rFonts w:eastAsiaTheme="minorEastAsia"/>
+              <w:noProof/>
+              <w:lang w:eastAsia="en-GB"/>
+            </w:rPr>
+          </w:pPr>
+          <w:hyperlink w:anchor="_Toc59367334" w:history="1">
+            <w:r>
+              <w:rPr>
+                <w:rStyle w:val="Hyperlink"/>
+                <w:noProof/>
+              </w:rPr>
+              <w:t>Documented Design</w:t>
+            </w:r>
+            <w:r>
+              <w:rPr>
+                <w:noProof/>
+                <w:webHidden/>
+              </w:rPr>
+              <w:tab/>
+            </w:r>
+            <w:r>
+              <w:rPr>
+                <w:noProof/>
+                <w:webHidden/>
+              </w:rPr>
+              <w:fldChar w:fldCharType="begin"/>
+            </w:r>
+            <w:r>
+              <w:rPr>
+                <w:noProof/>
+                <w:webHidden/>
+              </w:rPr>
+              <w:instrText xml:space="preserve"> PAGEREF _Toc59367334 \h </w:instrText>
+            </w:r>
+            <w:r>
+              <w:rPr>
+                <w:noProof/>
+                <w:webHidden/>
+              </w:rPr>
+            </w:r>
+            <w:r>
+              <w:rPr>
+                <w:noProof/>
+                <w:webHidden/>
+              </w:rPr>
+              <w:fldChar w:fldCharType="separate"/>
+            </w:r>
+            <w:r>
+              <w:rPr>
+                <w:noProof/>
+                <w:webHidden/>
+              </w:rPr>
+              <w:t>17</w:t>
             </w:r>
             <w:r>
               <w:rPr>
@@ -755,13 +895,27 @@
               <w:lang w:eastAsia="en-GB"/>
             </w:rPr>
           </w:pPr>
-          <w:hyperlink w:anchor="_Toc58839762" w:history="1">
+          <w:hyperlink w:anchor="_Toc59367335" w:history="1">
             <w:r>
               <w:rPr>
                 <w:rStyle w:val="Hyperlink"/>
                 <w:noProof/>
               </w:rPr>
-              <w:t>Prototype</w:t>
+              <w:t>State S</w:t>
+            </w:r>
+            <w:r>
+              <w:rPr>
+                <w:rStyle w:val="Hyperlink"/>
+                <w:noProof/>
+              </w:rPr>
+              <w:t>y</w:t>
+            </w:r>
+            <w:r>
+              <w:rPr>
+                <w:rStyle w:val="Hyperlink"/>
+                <w:noProof/>
+              </w:rPr>
+              <w:t>stem</w:t>
             </w:r>
             <w:r>
               <w:rPr>
@@ -782,7 +936,7 @@
                 <w:noProof/>
                 <w:webHidden/>
               </w:rPr>
-              <w:instrText xml:space="preserve"> PAGEREF _Toc58839762 \h </w:instrText>
+              <w:instrText xml:space="preserve"> PAGEREF _Toc59367335 \h </w:instrText>
             </w:r>
             <w:r>
               <w:rPr>
@@ -802,7 +956,917 @@
                 <w:noProof/>
                 <w:webHidden/>
               </w:rPr>
-              <w:t>11</w:t>
+              <w:t>17</w:t>
+            </w:r>
+            <w:r>
+              <w:rPr>
+                <w:noProof/>
+                <w:webHidden/>
+              </w:rPr>
+              <w:fldChar w:fldCharType="end"/>
+            </w:r>
+          </w:hyperlink>
+        </w:p>
+        <w:p>
+          <w:pPr>
+            <w:pStyle w:val="TOC2"/>
+            <w:tabs>
+              <w:tab w:val="right" w:leader="dot" w:pos="9016"/>
+            </w:tabs>
+            <w:rPr>
+              <w:rFonts w:eastAsiaTheme="minorEastAsia"/>
+              <w:noProof/>
+              <w:lang w:eastAsia="en-GB"/>
+            </w:rPr>
+          </w:pPr>
+          <w:hyperlink w:anchor="_Toc59367336" w:history="1">
+            <w:r>
+              <w:rPr>
+                <w:rStyle w:val="Hyperlink"/>
+                <w:noProof/>
+              </w:rPr>
+              <w:t>Program Overview</w:t>
+            </w:r>
+            <w:r>
+              <w:rPr>
+                <w:noProof/>
+                <w:webHidden/>
+              </w:rPr>
+              <w:tab/>
+            </w:r>
+            <w:r>
+              <w:rPr>
+                <w:noProof/>
+                <w:webHidden/>
+              </w:rPr>
+              <w:fldChar w:fldCharType="begin"/>
+            </w:r>
+            <w:r>
+              <w:rPr>
+                <w:noProof/>
+                <w:webHidden/>
+              </w:rPr>
+              <w:instrText xml:space="preserve"> PAGEREF _Toc59367336 \h </w:instrText>
+            </w:r>
+            <w:r>
+              <w:rPr>
+                <w:noProof/>
+                <w:webHidden/>
+              </w:rPr>
+            </w:r>
+            <w:r>
+              <w:rPr>
+                <w:noProof/>
+                <w:webHidden/>
+              </w:rPr>
+              <w:fldChar w:fldCharType="separate"/>
+            </w:r>
+            <w:r>
+              <w:rPr>
+                <w:noProof/>
+                <w:webHidden/>
+              </w:rPr>
+              <w:t>17</w:t>
+            </w:r>
+            <w:r>
+              <w:rPr>
+                <w:noProof/>
+                <w:webHidden/>
+              </w:rPr>
+              <w:fldChar w:fldCharType="end"/>
+            </w:r>
+          </w:hyperlink>
+        </w:p>
+        <w:p>
+          <w:pPr>
+            <w:pStyle w:val="TOC2"/>
+            <w:tabs>
+              <w:tab w:val="right" w:leader="dot" w:pos="9016"/>
+            </w:tabs>
+            <w:rPr>
+              <w:rFonts w:eastAsiaTheme="minorEastAsia"/>
+              <w:noProof/>
+              <w:lang w:eastAsia="en-GB"/>
+            </w:rPr>
+          </w:pPr>
+          <w:hyperlink w:anchor="_Toc59367337" w:history="1">
+            <w:r>
+              <w:rPr>
+                <w:rStyle w:val="Hyperlink"/>
+                <w:noProof/>
+              </w:rPr>
+              <w:t>Connect 4 Game</w:t>
+            </w:r>
+            <w:r>
+              <w:rPr>
+                <w:noProof/>
+                <w:webHidden/>
+              </w:rPr>
+              <w:tab/>
+            </w:r>
+            <w:r>
+              <w:rPr>
+                <w:noProof/>
+                <w:webHidden/>
+              </w:rPr>
+              <w:fldChar w:fldCharType="begin"/>
+            </w:r>
+            <w:r>
+              <w:rPr>
+                <w:noProof/>
+                <w:webHidden/>
+              </w:rPr>
+              <w:instrText xml:space="preserve"> PAGEREF _Toc59367337 \h </w:instrText>
+            </w:r>
+            <w:r>
+              <w:rPr>
+                <w:noProof/>
+                <w:webHidden/>
+              </w:rPr>
+            </w:r>
+            <w:r>
+              <w:rPr>
+                <w:noProof/>
+                <w:webHidden/>
+              </w:rPr>
+              <w:fldChar w:fldCharType="separate"/>
+            </w:r>
+            <w:r>
+              <w:rPr>
+                <w:noProof/>
+                <w:webHidden/>
+              </w:rPr>
+              <w:t>19</w:t>
+            </w:r>
+            <w:r>
+              <w:rPr>
+                <w:noProof/>
+                <w:webHidden/>
+              </w:rPr>
+              <w:fldChar w:fldCharType="end"/>
+            </w:r>
+          </w:hyperlink>
+        </w:p>
+        <w:p>
+          <w:pPr>
+            <w:pStyle w:val="TOC2"/>
+            <w:tabs>
+              <w:tab w:val="right" w:leader="dot" w:pos="9016"/>
+            </w:tabs>
+            <w:rPr>
+              <w:rFonts w:eastAsiaTheme="minorEastAsia"/>
+              <w:noProof/>
+              <w:lang w:eastAsia="en-GB"/>
+            </w:rPr>
+          </w:pPr>
+          <w:hyperlink w:anchor="_Toc59367338" w:history="1">
+            <w:r>
+              <w:rPr>
+                <w:rStyle w:val="Hyperlink"/>
+                <w:noProof/>
+              </w:rPr>
+              <w:t>File Structure</w:t>
+            </w:r>
+            <w:r>
+              <w:rPr>
+                <w:noProof/>
+                <w:webHidden/>
+              </w:rPr>
+              <w:tab/>
+            </w:r>
+            <w:r>
+              <w:rPr>
+                <w:noProof/>
+                <w:webHidden/>
+              </w:rPr>
+              <w:fldChar w:fldCharType="begin"/>
+            </w:r>
+            <w:r>
+              <w:rPr>
+                <w:noProof/>
+                <w:webHidden/>
+              </w:rPr>
+              <w:instrText xml:space="preserve"> PAGEREF _Toc59367338 \h </w:instrText>
+            </w:r>
+            <w:r>
+              <w:rPr>
+                <w:noProof/>
+                <w:webHidden/>
+              </w:rPr>
+            </w:r>
+            <w:r>
+              <w:rPr>
+                <w:noProof/>
+                <w:webHidden/>
+              </w:rPr>
+              <w:fldChar w:fldCharType="separate"/>
+            </w:r>
+            <w:r>
+              <w:rPr>
+                <w:noProof/>
+                <w:webHidden/>
+              </w:rPr>
+              <w:t>20</w:t>
+            </w:r>
+            <w:r>
+              <w:rPr>
+                <w:noProof/>
+                <w:webHidden/>
+              </w:rPr>
+              <w:fldChar w:fldCharType="end"/>
+            </w:r>
+          </w:hyperlink>
+        </w:p>
+        <w:p>
+          <w:pPr>
+            <w:pStyle w:val="TOC3"/>
+            <w:tabs>
+              <w:tab w:val="right" w:leader="dot" w:pos="9016"/>
+            </w:tabs>
+            <w:rPr>
+              <w:rFonts w:eastAsiaTheme="minorEastAsia"/>
+              <w:noProof/>
+              <w:lang w:eastAsia="en-GB"/>
+            </w:rPr>
+          </w:pPr>
+          <w:hyperlink w:anchor="_Toc59367339" w:history="1">
+            <w:r>
+              <w:rPr>
+                <w:rStyle w:val="Hyperlink"/>
+                <w:noProof/>
+              </w:rPr>
+              <w:t>Account Data File</w:t>
+            </w:r>
+            <w:r>
+              <w:rPr>
+                <w:noProof/>
+                <w:webHidden/>
+              </w:rPr>
+              <w:tab/>
+            </w:r>
+            <w:r>
+              <w:rPr>
+                <w:noProof/>
+                <w:webHidden/>
+              </w:rPr>
+              <w:fldChar w:fldCharType="begin"/>
+            </w:r>
+            <w:r>
+              <w:rPr>
+                <w:noProof/>
+                <w:webHidden/>
+              </w:rPr>
+              <w:instrText xml:space="preserve"> PAGEREF _Toc59367339 \h </w:instrText>
+            </w:r>
+            <w:r>
+              <w:rPr>
+                <w:noProof/>
+                <w:webHidden/>
+              </w:rPr>
+            </w:r>
+            <w:r>
+              <w:rPr>
+                <w:noProof/>
+                <w:webHidden/>
+              </w:rPr>
+              <w:fldChar w:fldCharType="separate"/>
+            </w:r>
+            <w:r>
+              <w:rPr>
+                <w:noProof/>
+                <w:webHidden/>
+              </w:rPr>
+              <w:t>20</w:t>
+            </w:r>
+            <w:r>
+              <w:rPr>
+                <w:noProof/>
+                <w:webHidden/>
+              </w:rPr>
+              <w:fldChar w:fldCharType="end"/>
+            </w:r>
+          </w:hyperlink>
+        </w:p>
+        <w:p>
+          <w:pPr>
+            <w:pStyle w:val="TOC3"/>
+            <w:tabs>
+              <w:tab w:val="right" w:leader="dot" w:pos="9016"/>
+            </w:tabs>
+            <w:rPr>
+              <w:rFonts w:eastAsiaTheme="minorEastAsia"/>
+              <w:noProof/>
+              <w:lang w:eastAsia="en-GB"/>
+            </w:rPr>
+          </w:pPr>
+          <w:hyperlink w:anchor="_Toc59367340" w:history="1">
+            <w:r>
+              <w:rPr>
+                <w:rStyle w:val="Hyperlink"/>
+                <w:noProof/>
+              </w:rPr>
+              <w:t>Previous Games File</w:t>
+            </w:r>
+            <w:r>
+              <w:rPr>
+                <w:noProof/>
+                <w:webHidden/>
+              </w:rPr>
+              <w:tab/>
+            </w:r>
+            <w:r>
+              <w:rPr>
+                <w:noProof/>
+                <w:webHidden/>
+              </w:rPr>
+              <w:fldChar w:fldCharType="begin"/>
+            </w:r>
+            <w:r>
+              <w:rPr>
+                <w:noProof/>
+                <w:webHidden/>
+              </w:rPr>
+              <w:instrText xml:space="preserve"> PAGEREF _Toc59367340 \h </w:instrText>
+            </w:r>
+            <w:r>
+              <w:rPr>
+                <w:noProof/>
+                <w:webHidden/>
+              </w:rPr>
+            </w:r>
+            <w:r>
+              <w:rPr>
+                <w:noProof/>
+                <w:webHidden/>
+              </w:rPr>
+              <w:fldChar w:fldCharType="separate"/>
+            </w:r>
+            <w:r>
+              <w:rPr>
+                <w:noProof/>
+                <w:webHidden/>
+              </w:rPr>
+              <w:t>21</w:t>
+            </w:r>
+            <w:r>
+              <w:rPr>
+                <w:noProof/>
+                <w:webHidden/>
+              </w:rPr>
+              <w:fldChar w:fldCharType="end"/>
+            </w:r>
+          </w:hyperlink>
+        </w:p>
+        <w:p>
+          <w:pPr>
+            <w:pStyle w:val="TOC3"/>
+            <w:tabs>
+              <w:tab w:val="right" w:leader="dot" w:pos="9016"/>
+            </w:tabs>
+            <w:rPr>
+              <w:rFonts w:eastAsiaTheme="minorEastAsia"/>
+              <w:noProof/>
+              <w:lang w:eastAsia="en-GB"/>
+            </w:rPr>
+          </w:pPr>
+          <w:hyperlink w:anchor="_Toc59367341" w:history="1">
+            <w:r>
+              <w:rPr>
+                <w:rStyle w:val="Hyperlink"/>
+                <w:noProof/>
+              </w:rPr>
+              <w:t>File Encryption</w:t>
+            </w:r>
+            <w:r>
+              <w:rPr>
+                <w:noProof/>
+                <w:webHidden/>
+              </w:rPr>
+              <w:tab/>
+            </w:r>
+            <w:r>
+              <w:rPr>
+                <w:noProof/>
+                <w:webHidden/>
+              </w:rPr>
+              <w:fldChar w:fldCharType="begin"/>
+            </w:r>
+            <w:r>
+              <w:rPr>
+                <w:noProof/>
+                <w:webHidden/>
+              </w:rPr>
+              <w:instrText xml:space="preserve"> PAGEREF _Toc59367341 \h </w:instrText>
+            </w:r>
+            <w:r>
+              <w:rPr>
+                <w:noProof/>
+                <w:webHidden/>
+              </w:rPr>
+            </w:r>
+            <w:r>
+              <w:rPr>
+                <w:noProof/>
+                <w:webHidden/>
+              </w:rPr>
+              <w:fldChar w:fldCharType="separate"/>
+            </w:r>
+            <w:r>
+              <w:rPr>
+                <w:noProof/>
+                <w:webHidden/>
+              </w:rPr>
+              <w:t>22</w:t>
+            </w:r>
+            <w:r>
+              <w:rPr>
+                <w:noProof/>
+                <w:webHidden/>
+              </w:rPr>
+              <w:fldChar w:fldCharType="end"/>
+            </w:r>
+          </w:hyperlink>
+        </w:p>
+        <w:p>
+          <w:pPr>
+            <w:pStyle w:val="TOC3"/>
+            <w:tabs>
+              <w:tab w:val="right" w:leader="dot" w:pos="9016"/>
+            </w:tabs>
+            <w:rPr>
+              <w:rFonts w:eastAsiaTheme="minorEastAsia"/>
+              <w:noProof/>
+              <w:lang w:eastAsia="en-GB"/>
+            </w:rPr>
+          </w:pPr>
+          <w:hyperlink w:anchor="_Toc59367342" w:history="1">
+            <w:r>
+              <w:rPr>
+                <w:rStyle w:val="Hyperlink"/>
+                <w:noProof/>
+              </w:rPr>
+              <w:t>File Checksum</w:t>
+            </w:r>
+            <w:r>
+              <w:rPr>
+                <w:noProof/>
+                <w:webHidden/>
+              </w:rPr>
+              <w:tab/>
+            </w:r>
+            <w:r>
+              <w:rPr>
+                <w:noProof/>
+                <w:webHidden/>
+              </w:rPr>
+              <w:fldChar w:fldCharType="begin"/>
+            </w:r>
+            <w:r>
+              <w:rPr>
+                <w:noProof/>
+                <w:webHidden/>
+              </w:rPr>
+              <w:instrText xml:space="preserve"> PAGEREF _Toc59367342 \h </w:instrText>
+            </w:r>
+            <w:r>
+              <w:rPr>
+                <w:noProof/>
+                <w:webHidden/>
+              </w:rPr>
+            </w:r>
+            <w:r>
+              <w:rPr>
+                <w:noProof/>
+                <w:webHidden/>
+              </w:rPr>
+              <w:fldChar w:fldCharType="separate"/>
+            </w:r>
+            <w:r>
+              <w:rPr>
+                <w:noProof/>
+                <w:webHidden/>
+              </w:rPr>
+              <w:t>23</w:t>
+            </w:r>
+            <w:r>
+              <w:rPr>
+                <w:noProof/>
+                <w:webHidden/>
+              </w:rPr>
+              <w:fldChar w:fldCharType="end"/>
+            </w:r>
+          </w:hyperlink>
+        </w:p>
+        <w:p>
+          <w:pPr>
+            <w:pStyle w:val="TOC2"/>
+            <w:tabs>
+              <w:tab w:val="right" w:leader="dot" w:pos="9016"/>
+            </w:tabs>
+            <w:rPr>
+              <w:rFonts w:eastAsiaTheme="minorEastAsia"/>
+              <w:noProof/>
+              <w:lang w:eastAsia="en-GB"/>
+            </w:rPr>
+          </w:pPr>
+          <w:hyperlink w:anchor="_Toc59367343" w:history="1">
+            <w:r>
+              <w:rPr>
+                <w:rStyle w:val="Hyperlink"/>
+                <w:noProof/>
+              </w:rPr>
+              <w:t>Graphical User Interface (GUI)</w:t>
+            </w:r>
+            <w:r>
+              <w:rPr>
+                <w:noProof/>
+                <w:webHidden/>
+              </w:rPr>
+              <w:tab/>
+            </w:r>
+            <w:r>
+              <w:rPr>
+                <w:noProof/>
+                <w:webHidden/>
+              </w:rPr>
+              <w:fldChar w:fldCharType="begin"/>
+            </w:r>
+            <w:r>
+              <w:rPr>
+                <w:noProof/>
+                <w:webHidden/>
+              </w:rPr>
+              <w:instrText xml:space="preserve"> PAGEREF _Toc59367343 \h </w:instrText>
+            </w:r>
+            <w:r>
+              <w:rPr>
+                <w:noProof/>
+                <w:webHidden/>
+              </w:rPr>
+            </w:r>
+            <w:r>
+              <w:rPr>
+                <w:noProof/>
+                <w:webHidden/>
+              </w:rPr>
+              <w:fldChar w:fldCharType="separate"/>
+            </w:r>
+            <w:r>
+              <w:rPr>
+                <w:noProof/>
+                <w:webHidden/>
+              </w:rPr>
+              <w:t>24</w:t>
+            </w:r>
+            <w:r>
+              <w:rPr>
+                <w:noProof/>
+                <w:webHidden/>
+              </w:rPr>
+              <w:fldChar w:fldCharType="end"/>
+            </w:r>
+          </w:hyperlink>
+        </w:p>
+        <w:p>
+          <w:pPr>
+            <w:pStyle w:val="TOC3"/>
+            <w:tabs>
+              <w:tab w:val="right" w:leader="dot" w:pos="9016"/>
+            </w:tabs>
+            <w:rPr>
+              <w:rFonts w:eastAsiaTheme="minorEastAsia"/>
+              <w:noProof/>
+              <w:lang w:eastAsia="en-GB"/>
+            </w:rPr>
+          </w:pPr>
+          <w:hyperlink w:anchor="_Toc59367344" w:history="1">
+            <w:r>
+              <w:rPr>
+                <w:rStyle w:val="Hyperlink"/>
+                <w:noProof/>
+              </w:rPr>
+              <w:t>Main Menu State</w:t>
+            </w:r>
+            <w:r>
+              <w:rPr>
+                <w:noProof/>
+                <w:webHidden/>
+              </w:rPr>
+              <w:tab/>
+            </w:r>
+            <w:r>
+              <w:rPr>
+                <w:noProof/>
+                <w:webHidden/>
+              </w:rPr>
+              <w:fldChar w:fldCharType="begin"/>
+            </w:r>
+            <w:r>
+              <w:rPr>
+                <w:noProof/>
+                <w:webHidden/>
+              </w:rPr>
+              <w:instrText xml:space="preserve"> PAGEREF _Toc59367344 \h </w:instrText>
+            </w:r>
+            <w:r>
+              <w:rPr>
+                <w:noProof/>
+                <w:webHidden/>
+              </w:rPr>
+            </w:r>
+            <w:r>
+              <w:rPr>
+                <w:noProof/>
+                <w:webHidden/>
+              </w:rPr>
+              <w:fldChar w:fldCharType="separate"/>
+            </w:r>
+            <w:r>
+              <w:rPr>
+                <w:noProof/>
+                <w:webHidden/>
+              </w:rPr>
+              <w:t>24</w:t>
+            </w:r>
+            <w:r>
+              <w:rPr>
+                <w:noProof/>
+                <w:webHidden/>
+              </w:rPr>
+              <w:fldChar w:fldCharType="end"/>
+            </w:r>
+          </w:hyperlink>
+        </w:p>
+        <w:p>
+          <w:pPr>
+            <w:pStyle w:val="TOC3"/>
+            <w:tabs>
+              <w:tab w:val="right" w:leader="dot" w:pos="9016"/>
+            </w:tabs>
+            <w:rPr>
+              <w:rFonts w:eastAsiaTheme="minorEastAsia"/>
+              <w:noProof/>
+              <w:lang w:eastAsia="en-GB"/>
+            </w:rPr>
+          </w:pPr>
+          <w:hyperlink w:anchor="_Toc59367345" w:history="1">
+            <w:r>
+              <w:rPr>
+                <w:rStyle w:val="Hyperlink"/>
+                <w:noProof/>
+              </w:rPr>
+              <w:t>Confirm Exit State</w:t>
+            </w:r>
+            <w:r>
+              <w:rPr>
+                <w:noProof/>
+                <w:webHidden/>
+              </w:rPr>
+              <w:tab/>
+            </w:r>
+            <w:r>
+              <w:rPr>
+                <w:noProof/>
+                <w:webHidden/>
+              </w:rPr>
+              <w:fldChar w:fldCharType="begin"/>
+            </w:r>
+            <w:r>
+              <w:rPr>
+                <w:noProof/>
+                <w:webHidden/>
+              </w:rPr>
+              <w:instrText xml:space="preserve"> PAGEREF _Toc59367345 \h </w:instrText>
+            </w:r>
+            <w:r>
+              <w:rPr>
+                <w:noProof/>
+                <w:webHidden/>
+              </w:rPr>
+            </w:r>
+            <w:r>
+              <w:rPr>
+                <w:noProof/>
+                <w:webHidden/>
+              </w:rPr>
+              <w:fldChar w:fldCharType="separate"/>
+            </w:r>
+            <w:r>
+              <w:rPr>
+                <w:noProof/>
+                <w:webHidden/>
+              </w:rPr>
+              <w:t>25</w:t>
+            </w:r>
+            <w:r>
+              <w:rPr>
+                <w:noProof/>
+                <w:webHidden/>
+              </w:rPr>
+              <w:fldChar w:fldCharType="end"/>
+            </w:r>
+          </w:hyperlink>
+        </w:p>
+        <w:p>
+          <w:pPr>
+            <w:pStyle w:val="TOC3"/>
+            <w:tabs>
+              <w:tab w:val="right" w:leader="dot" w:pos="9016"/>
+            </w:tabs>
+            <w:rPr>
+              <w:rFonts w:eastAsiaTheme="minorEastAsia"/>
+              <w:noProof/>
+              <w:lang w:eastAsia="en-GB"/>
+            </w:rPr>
+          </w:pPr>
+          <w:hyperlink w:anchor="_Toc59367346" w:history="1">
+            <w:r>
+              <w:rPr>
+                <w:rStyle w:val="Hyperlink"/>
+                <w:noProof/>
+              </w:rPr>
+              <w:t>Accounts State</w:t>
+            </w:r>
+            <w:r>
+              <w:rPr>
+                <w:noProof/>
+                <w:webHidden/>
+              </w:rPr>
+              <w:tab/>
+            </w:r>
+            <w:r>
+              <w:rPr>
+                <w:noProof/>
+                <w:webHidden/>
+              </w:rPr>
+              <w:fldChar w:fldCharType="begin"/>
+            </w:r>
+            <w:r>
+              <w:rPr>
+                <w:noProof/>
+                <w:webHidden/>
+              </w:rPr>
+              <w:instrText xml:space="preserve"> PAGEREF _Toc59367346 \h </w:instrText>
+            </w:r>
+            <w:r>
+              <w:rPr>
+                <w:noProof/>
+                <w:webHidden/>
+              </w:rPr>
+            </w:r>
+            <w:r>
+              <w:rPr>
+                <w:noProof/>
+                <w:webHidden/>
+              </w:rPr>
+              <w:fldChar w:fldCharType="separate"/>
+            </w:r>
+            <w:r>
+              <w:rPr>
+                <w:noProof/>
+                <w:webHidden/>
+              </w:rPr>
+              <w:t>26</w:t>
+            </w:r>
+            <w:r>
+              <w:rPr>
+                <w:noProof/>
+                <w:webHidden/>
+              </w:rPr>
+              <w:fldChar w:fldCharType="end"/>
+            </w:r>
+          </w:hyperlink>
+        </w:p>
+        <w:p>
+          <w:pPr>
+            <w:pStyle w:val="TOC3"/>
+            <w:tabs>
+              <w:tab w:val="right" w:leader="dot" w:pos="9016"/>
+            </w:tabs>
+            <w:rPr>
+              <w:rFonts w:eastAsiaTheme="minorEastAsia"/>
+              <w:noProof/>
+              <w:lang w:eastAsia="en-GB"/>
+            </w:rPr>
+          </w:pPr>
+          <w:hyperlink w:anchor="_Toc59367347" w:history="1">
+            <w:r>
+              <w:rPr>
+                <w:rStyle w:val="Hyperlink"/>
+                <w:noProof/>
+              </w:rPr>
+              <w:t>Create Account State</w:t>
+            </w:r>
+            <w:r>
+              <w:rPr>
+                <w:noProof/>
+                <w:webHidden/>
+              </w:rPr>
+              <w:tab/>
+            </w:r>
+            <w:r>
+              <w:rPr>
+                <w:noProof/>
+                <w:webHidden/>
+              </w:rPr>
+              <w:fldChar w:fldCharType="begin"/>
+            </w:r>
+            <w:r>
+              <w:rPr>
+                <w:noProof/>
+                <w:webHidden/>
+              </w:rPr>
+              <w:instrText xml:space="preserve"> PAGEREF _Toc59367347 \h </w:instrText>
+            </w:r>
+            <w:r>
+              <w:rPr>
+                <w:noProof/>
+                <w:webHidden/>
+              </w:rPr>
+            </w:r>
+            <w:r>
+              <w:rPr>
+                <w:noProof/>
+                <w:webHidden/>
+              </w:rPr>
+              <w:fldChar w:fldCharType="separate"/>
+            </w:r>
+            <w:r>
+              <w:rPr>
+                <w:noProof/>
+                <w:webHidden/>
+              </w:rPr>
+              <w:t>26</w:t>
+            </w:r>
+            <w:r>
+              <w:rPr>
+                <w:noProof/>
+                <w:webHidden/>
+              </w:rPr>
+              <w:fldChar w:fldCharType="end"/>
+            </w:r>
+          </w:hyperlink>
+        </w:p>
+        <w:p>
+          <w:pPr>
+            <w:pStyle w:val="TOC3"/>
+            <w:tabs>
+              <w:tab w:val="right" w:leader="dot" w:pos="9016"/>
+            </w:tabs>
+            <w:rPr>
+              <w:rFonts w:eastAsiaTheme="minorEastAsia"/>
+              <w:noProof/>
+              <w:lang w:eastAsia="en-GB"/>
+            </w:rPr>
+          </w:pPr>
+          <w:hyperlink w:anchor="_Toc59367348" w:history="1">
+            <w:r>
+              <w:rPr>
+                <w:rStyle w:val="Hyperlink"/>
+                <w:noProof/>
+              </w:rPr>
+              <w:t>Delete Account State</w:t>
+            </w:r>
+            <w:r>
+              <w:rPr>
+                <w:noProof/>
+                <w:webHidden/>
+              </w:rPr>
+              <w:tab/>
+            </w:r>
+            <w:r>
+              <w:rPr>
+                <w:noProof/>
+                <w:webHidden/>
+              </w:rPr>
+              <w:fldChar w:fldCharType="begin"/>
+            </w:r>
+            <w:r>
+              <w:rPr>
+                <w:noProof/>
+                <w:webHidden/>
+              </w:rPr>
+              <w:instrText xml:space="preserve"> PAGEREF _Toc59367348 \h </w:instrText>
+            </w:r>
+            <w:r>
+              <w:rPr>
+                <w:noProof/>
+                <w:webHidden/>
+              </w:rPr>
+            </w:r>
+            <w:r>
+              <w:rPr>
+                <w:noProof/>
+                <w:webHidden/>
+              </w:rPr>
+              <w:fldChar w:fldCharType="separate"/>
+            </w:r>
+            <w:r>
+              <w:rPr>
+                <w:noProof/>
+                <w:webHidden/>
+              </w:rPr>
+              <w:t>27</w:t>
             </w:r>
             <w:r>
               <w:rPr>
@@ -825,13 +1889,13 @@
               <w:lang w:eastAsia="en-GB"/>
             </w:rPr>
           </w:pPr>
-          <w:hyperlink w:anchor="_Toc58839763" w:history="1">
+          <w:hyperlink w:anchor="_Toc59367349" w:history="1">
             <w:r>
               <w:rPr>
                 <w:rStyle w:val="Hyperlink"/>
                 <w:noProof/>
               </w:rPr>
-              <w:t>Documented Design</w:t>
+              <w:t>Technical Solution</w:t>
             </w:r>
             <w:r>
               <w:rPr>
@@ -852,7 +1916,7 @@
                 <w:noProof/>
                 <w:webHidden/>
               </w:rPr>
-              <w:instrText xml:space="preserve"> PAGEREF _Toc58839763 \h </w:instrText>
+              <w:instrText xml:space="preserve"> PAGEREF _Toc59367349 \h </w:instrText>
             </w:r>
             <w:r>
               <w:rPr>
@@ -872,775 +1936,7 @@
                 <w:noProof/>
                 <w:webHidden/>
               </w:rPr>
-              <w:t>17</w:t>
-            </w:r>
-            <w:r>
-              <w:rPr>
-                <w:noProof/>
-                <w:webHidden/>
-              </w:rPr>
-              <w:fldChar w:fldCharType="end"/>
-            </w:r>
-          </w:hyperlink>
-        </w:p>
-        <w:p>
-          <w:pPr>
-            <w:pStyle w:val="TOC2"/>
-            <w:tabs>
-              <w:tab w:val="right" w:leader="dot" w:pos="9016"/>
-            </w:tabs>
-            <w:rPr>
-              <w:rFonts w:eastAsiaTheme="minorEastAsia"/>
-              <w:noProof/>
-              <w:lang w:eastAsia="en-GB"/>
-            </w:rPr>
-          </w:pPr>
-          <w:hyperlink w:anchor="_Toc58839764" w:history="1">
-            <w:r>
-              <w:rPr>
-                <w:rStyle w:val="Hyperlink"/>
-                <w:noProof/>
-              </w:rPr>
-              <w:t>State System</w:t>
-            </w:r>
-            <w:r>
-              <w:rPr>
-                <w:noProof/>
-                <w:webHidden/>
-              </w:rPr>
-              <w:tab/>
-            </w:r>
-            <w:r>
-              <w:rPr>
-                <w:noProof/>
-                <w:webHidden/>
-              </w:rPr>
-              <w:fldChar w:fldCharType="begin"/>
-            </w:r>
-            <w:r>
-              <w:rPr>
-                <w:noProof/>
-                <w:webHidden/>
-              </w:rPr>
-              <w:instrText xml:space="preserve"> PAGEREF _Toc58839764 \h </w:instrText>
-            </w:r>
-            <w:r>
-              <w:rPr>
-                <w:noProof/>
-                <w:webHidden/>
-              </w:rPr>
-            </w:r>
-            <w:r>
-              <w:rPr>
-                <w:noProof/>
-                <w:webHidden/>
-              </w:rPr>
-              <w:fldChar w:fldCharType="separate"/>
-            </w:r>
-            <w:r>
-              <w:rPr>
-                <w:noProof/>
-                <w:webHidden/>
-              </w:rPr>
-              <w:t>17</w:t>
-            </w:r>
-            <w:r>
-              <w:rPr>
-                <w:noProof/>
-                <w:webHidden/>
-              </w:rPr>
-              <w:fldChar w:fldCharType="end"/>
-            </w:r>
-          </w:hyperlink>
-        </w:p>
-        <w:p>
-          <w:pPr>
-            <w:pStyle w:val="TOC2"/>
-            <w:tabs>
-              <w:tab w:val="right" w:leader="dot" w:pos="9016"/>
-            </w:tabs>
-            <w:rPr>
-              <w:rFonts w:eastAsiaTheme="minorEastAsia"/>
-              <w:noProof/>
-              <w:lang w:eastAsia="en-GB"/>
-            </w:rPr>
-          </w:pPr>
-          <w:hyperlink w:anchor="_Toc58839765" w:history="1">
-            <w:r>
-              <w:rPr>
-                <w:rStyle w:val="Hyperlink"/>
-                <w:noProof/>
-              </w:rPr>
-              <w:t>Program Overview</w:t>
-            </w:r>
-            <w:r>
-              <w:rPr>
-                <w:noProof/>
-                <w:webHidden/>
-              </w:rPr>
-              <w:tab/>
-            </w:r>
-            <w:r>
-              <w:rPr>
-                <w:noProof/>
-                <w:webHidden/>
-              </w:rPr>
-              <w:fldChar w:fldCharType="begin"/>
-            </w:r>
-            <w:r>
-              <w:rPr>
-                <w:noProof/>
-                <w:webHidden/>
-              </w:rPr>
-              <w:instrText xml:space="preserve"> PAGEREF _Toc58839765 \h </w:instrText>
-            </w:r>
-            <w:r>
-              <w:rPr>
-                <w:noProof/>
-                <w:webHidden/>
-              </w:rPr>
-            </w:r>
-            <w:r>
-              <w:rPr>
-                <w:noProof/>
-                <w:webHidden/>
-              </w:rPr>
-              <w:fldChar w:fldCharType="separate"/>
-            </w:r>
-            <w:r>
-              <w:rPr>
-                <w:noProof/>
-                <w:webHidden/>
-              </w:rPr>
-              <w:t>17</w:t>
-            </w:r>
-            <w:r>
-              <w:rPr>
-                <w:noProof/>
-                <w:webHidden/>
-              </w:rPr>
-              <w:fldChar w:fldCharType="end"/>
-            </w:r>
-          </w:hyperlink>
-        </w:p>
-        <w:p>
-          <w:pPr>
-            <w:pStyle w:val="TOC2"/>
-            <w:tabs>
-              <w:tab w:val="right" w:leader="dot" w:pos="9016"/>
-            </w:tabs>
-            <w:rPr>
-              <w:rFonts w:eastAsiaTheme="minorEastAsia"/>
-              <w:noProof/>
-              <w:lang w:eastAsia="en-GB"/>
-            </w:rPr>
-          </w:pPr>
-          <w:hyperlink w:anchor="_Toc58839766" w:history="1">
-            <w:r>
-              <w:rPr>
-                <w:rStyle w:val="Hyperlink"/>
-                <w:noProof/>
-              </w:rPr>
-              <w:t>Connect 4 Game</w:t>
-            </w:r>
-            <w:r>
-              <w:rPr>
-                <w:noProof/>
-                <w:webHidden/>
-              </w:rPr>
-              <w:tab/>
-            </w:r>
-            <w:r>
-              <w:rPr>
-                <w:noProof/>
-                <w:webHidden/>
-              </w:rPr>
-              <w:fldChar w:fldCharType="begin"/>
-            </w:r>
-            <w:r>
-              <w:rPr>
-                <w:noProof/>
-                <w:webHidden/>
-              </w:rPr>
-              <w:instrText xml:space="preserve"> PAGEREF _Toc58839766 \h </w:instrText>
-            </w:r>
-            <w:r>
-              <w:rPr>
-                <w:noProof/>
-                <w:webHidden/>
-              </w:rPr>
-            </w:r>
-            <w:r>
-              <w:rPr>
-                <w:noProof/>
-                <w:webHidden/>
-              </w:rPr>
-              <w:fldChar w:fldCharType="separate"/>
-            </w:r>
-            <w:r>
-              <w:rPr>
-                <w:noProof/>
-                <w:webHidden/>
-              </w:rPr>
-              <w:t>19</w:t>
-            </w:r>
-            <w:r>
-              <w:rPr>
-                <w:noProof/>
-                <w:webHidden/>
-              </w:rPr>
-              <w:fldChar w:fldCharType="end"/>
-            </w:r>
-          </w:hyperlink>
-        </w:p>
-        <w:p>
-          <w:pPr>
-            <w:pStyle w:val="TOC2"/>
-            <w:tabs>
-              <w:tab w:val="right" w:leader="dot" w:pos="9016"/>
-            </w:tabs>
-            <w:rPr>
-              <w:rFonts w:eastAsiaTheme="minorEastAsia"/>
-              <w:noProof/>
-              <w:lang w:eastAsia="en-GB"/>
-            </w:rPr>
-          </w:pPr>
-          <w:hyperlink w:anchor="_Toc58839767" w:history="1">
-            <w:r>
-              <w:rPr>
-                <w:rStyle w:val="Hyperlink"/>
-                <w:noProof/>
-              </w:rPr>
-              <w:t>File Structure</w:t>
-            </w:r>
-            <w:r>
-              <w:rPr>
-                <w:noProof/>
-                <w:webHidden/>
-              </w:rPr>
-              <w:tab/>
-            </w:r>
-            <w:r>
-              <w:rPr>
-                <w:noProof/>
-                <w:webHidden/>
-              </w:rPr>
-              <w:fldChar w:fldCharType="begin"/>
-            </w:r>
-            <w:r>
-              <w:rPr>
-                <w:noProof/>
-                <w:webHidden/>
-              </w:rPr>
-              <w:instrText xml:space="preserve"> PAGEREF _Toc58839767 \h </w:instrText>
-            </w:r>
-            <w:r>
-              <w:rPr>
-                <w:noProof/>
-                <w:webHidden/>
-              </w:rPr>
-            </w:r>
-            <w:r>
-              <w:rPr>
-                <w:noProof/>
-                <w:webHidden/>
-              </w:rPr>
-              <w:fldChar w:fldCharType="separate"/>
-            </w:r>
-            <w:r>
-              <w:rPr>
-                <w:noProof/>
-                <w:webHidden/>
-              </w:rPr>
-              <w:t>20</w:t>
-            </w:r>
-            <w:r>
-              <w:rPr>
-                <w:noProof/>
-                <w:webHidden/>
-              </w:rPr>
-              <w:fldChar w:fldCharType="end"/>
-            </w:r>
-          </w:hyperlink>
-        </w:p>
-        <w:p>
-          <w:pPr>
-            <w:pStyle w:val="TOC3"/>
-            <w:tabs>
-              <w:tab w:val="right" w:leader="dot" w:pos="9016"/>
-            </w:tabs>
-            <w:rPr>
-              <w:noProof/>
-            </w:rPr>
-          </w:pPr>
-          <w:hyperlink w:anchor="_Toc58839768" w:history="1">
-            <w:r>
-              <w:rPr>
-                <w:rStyle w:val="Hyperlink"/>
-                <w:noProof/>
-              </w:rPr>
-              <w:t>Account Data File</w:t>
-            </w:r>
-            <w:r>
-              <w:rPr>
-                <w:noProof/>
-                <w:webHidden/>
-              </w:rPr>
-              <w:tab/>
-            </w:r>
-            <w:r>
-              <w:rPr>
-                <w:noProof/>
-                <w:webHidden/>
-              </w:rPr>
-              <w:fldChar w:fldCharType="begin"/>
-            </w:r>
-            <w:r>
-              <w:rPr>
-                <w:noProof/>
-                <w:webHidden/>
-              </w:rPr>
-              <w:instrText xml:space="preserve"> PAGEREF _Toc58839768 \h </w:instrText>
-            </w:r>
-            <w:r>
-              <w:rPr>
-                <w:noProof/>
-                <w:webHidden/>
-              </w:rPr>
-            </w:r>
-            <w:r>
-              <w:rPr>
-                <w:noProof/>
-                <w:webHidden/>
-              </w:rPr>
-              <w:fldChar w:fldCharType="separate"/>
-            </w:r>
-            <w:r>
-              <w:rPr>
-                <w:noProof/>
-                <w:webHidden/>
-              </w:rPr>
-              <w:t>20</w:t>
-            </w:r>
-            <w:r>
-              <w:rPr>
-                <w:noProof/>
-                <w:webHidden/>
-              </w:rPr>
-              <w:fldChar w:fldCharType="end"/>
-            </w:r>
-          </w:hyperlink>
-        </w:p>
-        <w:p>
-          <w:pPr>
-            <w:pStyle w:val="TOC2"/>
-            <w:tabs>
-              <w:tab w:val="right" w:leader="dot" w:pos="9016"/>
-            </w:tabs>
-            <w:rPr>
-              <w:rFonts w:eastAsiaTheme="minorEastAsia"/>
-              <w:noProof/>
-              <w:lang w:eastAsia="en-GB"/>
-            </w:rPr>
-          </w:pPr>
-          <w:hyperlink w:anchor="_Toc58839769" w:history="1">
-            <w:r>
-              <w:rPr>
-                <w:rStyle w:val="Hyperlink"/>
-                <w:noProof/>
-              </w:rPr>
-              <w:t>Graphical User Interface (GUI)</w:t>
-            </w:r>
-            <w:r>
-              <w:rPr>
-                <w:noProof/>
-                <w:webHidden/>
-              </w:rPr>
-              <w:tab/>
-            </w:r>
-            <w:r>
-              <w:rPr>
-                <w:noProof/>
-                <w:webHidden/>
-              </w:rPr>
-              <w:fldChar w:fldCharType="begin"/>
-            </w:r>
-            <w:r>
-              <w:rPr>
-                <w:noProof/>
-                <w:webHidden/>
-              </w:rPr>
-              <w:instrText xml:space="preserve"> PAGEREF _Toc58839769 \h </w:instrText>
-            </w:r>
-            <w:r>
-              <w:rPr>
-                <w:noProof/>
-                <w:webHidden/>
-              </w:rPr>
-            </w:r>
-            <w:r>
-              <w:rPr>
-                <w:noProof/>
-                <w:webHidden/>
-              </w:rPr>
-              <w:fldChar w:fldCharType="separate"/>
-            </w:r>
-            <w:r>
-              <w:rPr>
-                <w:noProof/>
-                <w:webHidden/>
-              </w:rPr>
-              <w:t>22</w:t>
-            </w:r>
-            <w:r>
-              <w:rPr>
-                <w:noProof/>
-                <w:webHidden/>
-              </w:rPr>
-              <w:fldChar w:fldCharType="end"/>
-            </w:r>
-          </w:hyperlink>
-        </w:p>
-        <w:p>
-          <w:pPr>
-            <w:pStyle w:val="TOC2"/>
-            <w:tabs>
-              <w:tab w:val="right" w:leader="dot" w:pos="9016"/>
-            </w:tabs>
-            <w:rPr>
-              <w:rFonts w:eastAsiaTheme="minorEastAsia"/>
-              <w:noProof/>
-              <w:lang w:eastAsia="en-GB"/>
-            </w:rPr>
-          </w:pPr>
-          <w:hyperlink w:anchor="_Toc58839770" w:history="1">
-            <w:r>
-              <w:rPr>
-                <w:rStyle w:val="Hyperlink"/>
-                <w:noProof/>
-              </w:rPr>
-              <w:t>Main Menu State</w:t>
-            </w:r>
-            <w:r>
-              <w:rPr>
-                <w:noProof/>
-                <w:webHidden/>
-              </w:rPr>
-              <w:tab/>
-            </w:r>
-            <w:r>
-              <w:rPr>
-                <w:noProof/>
-                <w:webHidden/>
-              </w:rPr>
-              <w:fldChar w:fldCharType="begin"/>
-            </w:r>
-            <w:r>
-              <w:rPr>
-                <w:noProof/>
-                <w:webHidden/>
-              </w:rPr>
-              <w:instrText xml:space="preserve"> PAGEREF _Toc58839770 \h </w:instrText>
-            </w:r>
-            <w:r>
-              <w:rPr>
-                <w:noProof/>
-                <w:webHidden/>
-              </w:rPr>
-            </w:r>
-            <w:r>
-              <w:rPr>
-                <w:noProof/>
-                <w:webHidden/>
-              </w:rPr>
-              <w:fldChar w:fldCharType="separate"/>
-            </w:r>
-            <w:r>
-              <w:rPr>
-                <w:noProof/>
-                <w:webHidden/>
-              </w:rPr>
-              <w:t>22</w:t>
-            </w:r>
-            <w:r>
-              <w:rPr>
-                <w:noProof/>
-                <w:webHidden/>
-              </w:rPr>
-              <w:fldChar w:fldCharType="end"/>
-            </w:r>
-          </w:hyperlink>
-        </w:p>
-        <w:p>
-          <w:pPr>
-            <w:pStyle w:val="TOC2"/>
-            <w:tabs>
-              <w:tab w:val="right" w:leader="dot" w:pos="9016"/>
-            </w:tabs>
-            <w:rPr>
-              <w:rFonts w:eastAsiaTheme="minorEastAsia"/>
-              <w:noProof/>
-              <w:lang w:eastAsia="en-GB"/>
-            </w:rPr>
-          </w:pPr>
-          <w:hyperlink w:anchor="_Toc58839771" w:history="1">
-            <w:r>
-              <w:rPr>
-                <w:rStyle w:val="Hyperlink"/>
-                <w:noProof/>
-              </w:rPr>
-              <w:t>Confirm Exit State</w:t>
-            </w:r>
-            <w:r>
-              <w:rPr>
-                <w:noProof/>
-                <w:webHidden/>
-              </w:rPr>
-              <w:tab/>
-            </w:r>
-            <w:r>
-              <w:rPr>
-                <w:noProof/>
-                <w:webHidden/>
-              </w:rPr>
-              <w:fldChar w:fldCharType="begin"/>
-            </w:r>
-            <w:r>
-              <w:rPr>
-                <w:noProof/>
-                <w:webHidden/>
-              </w:rPr>
-              <w:instrText xml:space="preserve"> PAGEREF _Toc58839771 \h </w:instrText>
-            </w:r>
-            <w:r>
-              <w:rPr>
-                <w:noProof/>
-                <w:webHidden/>
-              </w:rPr>
-            </w:r>
-            <w:r>
-              <w:rPr>
-                <w:noProof/>
-                <w:webHidden/>
-              </w:rPr>
-              <w:fldChar w:fldCharType="separate"/>
-            </w:r>
-            <w:r>
-              <w:rPr>
-                <w:noProof/>
-                <w:webHidden/>
-              </w:rPr>
-              <w:t>23</w:t>
-            </w:r>
-            <w:r>
-              <w:rPr>
-                <w:noProof/>
-                <w:webHidden/>
-              </w:rPr>
-              <w:fldChar w:fldCharType="end"/>
-            </w:r>
-          </w:hyperlink>
-        </w:p>
-        <w:p>
-          <w:pPr>
-            <w:pStyle w:val="TOC2"/>
-            <w:tabs>
-              <w:tab w:val="right" w:leader="dot" w:pos="9016"/>
-            </w:tabs>
-            <w:rPr>
-              <w:rFonts w:eastAsiaTheme="minorEastAsia"/>
-              <w:noProof/>
-              <w:lang w:eastAsia="en-GB"/>
-            </w:rPr>
-          </w:pPr>
-          <w:hyperlink w:anchor="_Toc58839772" w:history="1">
-            <w:r>
-              <w:rPr>
-                <w:rStyle w:val="Hyperlink"/>
-                <w:noProof/>
-              </w:rPr>
-              <w:t>Accounts State</w:t>
-            </w:r>
-            <w:r>
-              <w:rPr>
-                <w:noProof/>
-                <w:webHidden/>
-              </w:rPr>
-              <w:tab/>
-            </w:r>
-            <w:r>
-              <w:rPr>
-                <w:noProof/>
-                <w:webHidden/>
-              </w:rPr>
-              <w:fldChar w:fldCharType="begin"/>
-            </w:r>
-            <w:r>
-              <w:rPr>
-                <w:noProof/>
-                <w:webHidden/>
-              </w:rPr>
-              <w:instrText xml:space="preserve"> PAGEREF _Toc58839772 \h </w:instrText>
-            </w:r>
-            <w:r>
-              <w:rPr>
-                <w:noProof/>
-                <w:webHidden/>
-              </w:rPr>
-            </w:r>
-            <w:r>
-              <w:rPr>
-                <w:noProof/>
-                <w:webHidden/>
-              </w:rPr>
-              <w:fldChar w:fldCharType="separate"/>
-            </w:r>
-            <w:r>
-              <w:rPr>
-                <w:noProof/>
-                <w:webHidden/>
-              </w:rPr>
-              <w:t>24</w:t>
-            </w:r>
-            <w:r>
-              <w:rPr>
-                <w:noProof/>
-                <w:webHidden/>
-              </w:rPr>
-              <w:fldChar w:fldCharType="end"/>
-            </w:r>
-          </w:hyperlink>
-        </w:p>
-        <w:p>
-          <w:pPr>
-            <w:pStyle w:val="TOC2"/>
-            <w:tabs>
-              <w:tab w:val="right" w:leader="dot" w:pos="9016"/>
-            </w:tabs>
-            <w:rPr>
-              <w:rFonts w:eastAsiaTheme="minorEastAsia"/>
-              <w:noProof/>
-              <w:lang w:eastAsia="en-GB"/>
-            </w:rPr>
-          </w:pPr>
-          <w:hyperlink w:anchor="_Toc58839773" w:history="1">
-            <w:r>
-              <w:rPr>
-                <w:rStyle w:val="Hyperlink"/>
-                <w:noProof/>
-              </w:rPr>
-              <w:t>Create Account State</w:t>
-            </w:r>
-            <w:r>
-              <w:rPr>
-                <w:noProof/>
-                <w:webHidden/>
-              </w:rPr>
-              <w:tab/>
-            </w:r>
-            <w:r>
-              <w:rPr>
-                <w:noProof/>
-                <w:webHidden/>
-              </w:rPr>
-              <w:fldChar w:fldCharType="begin"/>
-            </w:r>
-            <w:r>
-              <w:rPr>
-                <w:noProof/>
-                <w:webHidden/>
-              </w:rPr>
-              <w:instrText xml:space="preserve"> PAGEREF _Toc58839773 \h </w:instrText>
-            </w:r>
-            <w:r>
-              <w:rPr>
-                <w:noProof/>
-                <w:webHidden/>
-              </w:rPr>
-            </w:r>
-            <w:r>
-              <w:rPr>
-                <w:noProof/>
-                <w:webHidden/>
-              </w:rPr>
-              <w:fldChar w:fldCharType="separate"/>
-            </w:r>
-            <w:r>
-              <w:rPr>
-                <w:noProof/>
-                <w:webHidden/>
-              </w:rPr>
-              <w:t>24</w:t>
-            </w:r>
-            <w:r>
-              <w:rPr>
-                <w:noProof/>
-                <w:webHidden/>
-              </w:rPr>
-              <w:fldChar w:fldCharType="end"/>
-            </w:r>
-          </w:hyperlink>
-        </w:p>
-        <w:p>
-          <w:pPr>
-            <w:pStyle w:val="TOC2"/>
-            <w:tabs>
-              <w:tab w:val="right" w:leader="dot" w:pos="9016"/>
-            </w:tabs>
-            <w:rPr>
-              <w:rFonts w:eastAsiaTheme="minorEastAsia"/>
-              <w:noProof/>
-              <w:lang w:eastAsia="en-GB"/>
-            </w:rPr>
-          </w:pPr>
-          <w:hyperlink w:anchor="_Toc58839774" w:history="1">
-            <w:r>
-              <w:rPr>
-                <w:rStyle w:val="Hyperlink"/>
-                <w:noProof/>
-              </w:rPr>
-              <w:t>Delete Account State</w:t>
-            </w:r>
-            <w:r>
-              <w:rPr>
-                <w:noProof/>
-                <w:webHidden/>
-              </w:rPr>
-              <w:tab/>
-            </w:r>
-            <w:r>
-              <w:rPr>
-                <w:noProof/>
-                <w:webHidden/>
-              </w:rPr>
-              <w:fldChar w:fldCharType="begin"/>
-            </w:r>
-            <w:r>
-              <w:rPr>
-                <w:noProof/>
-                <w:webHidden/>
-              </w:rPr>
-              <w:instrText xml:space="preserve"> PAGEREF _Toc58839774 \h </w:instrText>
-            </w:r>
-            <w:r>
-              <w:rPr>
-                <w:noProof/>
-                <w:webHidden/>
-              </w:rPr>
-            </w:r>
-            <w:r>
-              <w:rPr>
-                <w:noProof/>
-                <w:webHidden/>
-              </w:rPr>
-              <w:fldChar w:fldCharType="separate"/>
-            </w:r>
-            <w:r>
-              <w:rPr>
-                <w:noProof/>
-                <w:webHidden/>
-              </w:rPr>
-              <w:t>25</w:t>
+              <w:t>29</w:t>
             </w:r>
             <w:r>
               <w:rPr>
@@ -1663,13 +1959,13 @@
               <w:lang w:eastAsia="en-GB"/>
             </w:rPr>
           </w:pPr>
-          <w:hyperlink w:anchor="_Toc58839775" w:history="1">
+          <w:hyperlink w:anchor="_Toc59367350" w:history="1">
             <w:r>
               <w:rPr>
                 <w:rStyle w:val="Hyperlink"/>
                 <w:noProof/>
               </w:rPr>
-              <w:t>Technical Solution</w:t>
+              <w:t>Testing</w:t>
             </w:r>
             <w:r>
               <w:rPr>
@@ -1690,7 +1986,7 @@
                 <w:noProof/>
                 <w:webHidden/>
               </w:rPr>
-              <w:instrText xml:space="preserve"> PAGEREF _Toc58839775 \h </w:instrText>
+              <w:instrText xml:space="preserve"> PAGEREF _Toc59367350 \h </w:instrText>
             </w:r>
             <w:r>
               <w:rPr>
@@ -1710,7 +2006,7 @@
                 <w:noProof/>
                 <w:webHidden/>
               </w:rPr>
-              <w:t>27</w:t>
+              <w:t>30</w:t>
             </w:r>
             <w:r>
               <w:rPr>
@@ -1733,13 +2029,13 @@
               <w:lang w:eastAsia="en-GB"/>
             </w:rPr>
           </w:pPr>
-          <w:hyperlink w:anchor="_Toc58839776" w:history="1">
+          <w:hyperlink w:anchor="_Toc59367351" w:history="1">
             <w:r>
               <w:rPr>
                 <w:rStyle w:val="Hyperlink"/>
                 <w:noProof/>
               </w:rPr>
-              <w:t>Testing</w:t>
+              <w:t>Evaluation</w:t>
             </w:r>
             <w:r>
               <w:rPr>
@@ -1760,7 +2056,7 @@
                 <w:noProof/>
                 <w:webHidden/>
               </w:rPr>
-              <w:instrText xml:space="preserve"> PAGEREF _Toc58839776 \h </w:instrText>
+              <w:instrText xml:space="preserve"> PAGEREF _Toc59367351 \h </w:instrText>
             </w:r>
             <w:r>
               <w:rPr>
@@ -1780,77 +2076,7 @@
                 <w:noProof/>
                 <w:webHidden/>
               </w:rPr>
-              <w:t>28</w:t>
-            </w:r>
-            <w:r>
-              <w:rPr>
-                <w:noProof/>
-                <w:webHidden/>
-              </w:rPr>
-              <w:fldChar w:fldCharType="end"/>
-            </w:r>
-          </w:hyperlink>
-        </w:p>
-        <w:p>
-          <w:pPr>
-            <w:pStyle w:val="TOC1"/>
-            <w:tabs>
-              <w:tab w:val="right" w:leader="dot" w:pos="9016"/>
-            </w:tabs>
-            <w:rPr>
-              <w:rFonts w:eastAsiaTheme="minorEastAsia"/>
-              <w:noProof/>
-              <w:lang w:eastAsia="en-GB"/>
-            </w:rPr>
-          </w:pPr>
-          <w:hyperlink w:anchor="_Toc58839777" w:history="1">
-            <w:r>
-              <w:rPr>
-                <w:rStyle w:val="Hyperlink"/>
-                <w:noProof/>
-              </w:rPr>
-              <w:t>Evaluation</w:t>
-            </w:r>
-            <w:r>
-              <w:rPr>
-                <w:noProof/>
-                <w:webHidden/>
-              </w:rPr>
-              <w:tab/>
-            </w:r>
-            <w:r>
-              <w:rPr>
-                <w:noProof/>
-                <w:webHidden/>
-              </w:rPr>
-              <w:fldChar w:fldCharType="begin"/>
-            </w:r>
-            <w:r>
-              <w:rPr>
-                <w:noProof/>
-                <w:webHidden/>
-              </w:rPr>
-              <w:instrText xml:space="preserve"> PAGEREF _Toc58839777 \h </w:instrText>
-            </w:r>
-            <w:r>
-              <w:rPr>
-                <w:noProof/>
-                <w:webHidden/>
-              </w:rPr>
-            </w:r>
-            <w:r>
-              <w:rPr>
-                <w:noProof/>
-                <w:webHidden/>
-              </w:rPr>
-              <w:fldChar w:fldCharType="separate"/>
-            </w:r>
-            <w:r>
-              <w:rPr>
-                <w:noProof/>
-                <w:webHidden/>
-              </w:rPr>
-              <w:t>29</w:t>
+              <w:t>31</w:t>
             </w:r>
             <w:r>
               <w:rPr>
@@ -1887,7 +2113,7 @@
           <w:szCs w:val="40"/>
         </w:rPr>
       </w:pPr>
-      <w:bookmarkStart w:id="0" w:name="_Toc58839755"/>
+      <w:bookmarkStart w:id="0" w:name="_Toc59367326"/>
       <w:r>
         <w:rPr>
           <w:sz w:val="40"/>
@@ -1902,7 +2128,7 @@
       <w:pPr>
         <w:pStyle w:val="Heading2"/>
       </w:pPr>
-      <w:bookmarkStart w:id="1" w:name="_Toc58839756"/>
+      <w:bookmarkStart w:id="1" w:name="_Toc59367327"/>
       <w:r>
         <w:t>Introduction</w:t>
       </w:r>
@@ -2094,7 +2320,7 @@
       <w:pPr>
         <w:pStyle w:val="Heading2"/>
       </w:pPr>
-      <w:bookmarkStart w:id="2" w:name="_Toc58839757"/>
+      <w:bookmarkStart w:id="2" w:name="_Toc59367328"/>
       <w:r>
         <w:t>End User</w:t>
       </w:r>
@@ -2185,9 +2411,9 @@
     <w:p/>
     <w:p>
       <w:pPr>
-        <w:pStyle w:val="Heading2"/>
-      </w:pPr>
-      <w:bookmarkStart w:id="3" w:name="_Toc58839758"/>
+        <w:pStyle w:val="Heading3"/>
+      </w:pPr>
+      <w:bookmarkStart w:id="3" w:name="_Toc59367329"/>
       <w:r>
         <w:t>Questionnaire</w:t>
       </w:r>
@@ -3100,7 +3326,7 @@
       <w:pPr>
         <w:pStyle w:val="Heading2"/>
       </w:pPr>
-      <w:bookmarkStart w:id="4" w:name="_Toc58839759"/>
+      <w:bookmarkStart w:id="4" w:name="_Toc59367330"/>
       <w:r>
         <w:t>Proposed Idea</w:t>
       </w:r>
@@ -3118,7 +3344,7 @@
       <w:pPr>
         <w:pStyle w:val="Heading2"/>
       </w:pPr>
-      <w:bookmarkStart w:id="5" w:name="_Toc58839760"/>
+      <w:bookmarkStart w:id="5" w:name="_Toc59367331"/>
       <w:r>
         <w:t>Identification of Programming Language</w:t>
       </w:r>
@@ -3412,7 +3638,7 @@
       <w:pPr>
         <w:pStyle w:val="Heading2"/>
       </w:pPr>
-      <w:bookmarkStart w:id="6" w:name="_Toc58839761"/>
+      <w:bookmarkStart w:id="6" w:name="_Toc59367332"/>
       <w:r>
         <w:t>Numbered Objectives</w:t>
       </w:r>
@@ -7448,7 +7674,7 @@
       <w:pPr>
         <w:pStyle w:val="Heading2"/>
       </w:pPr>
-      <w:bookmarkStart w:id="7" w:name="_Toc58839762"/>
+      <w:bookmarkStart w:id="7" w:name="_Toc59367333"/>
       <w:r>
         <w:t>Prototype</w:t>
       </w:r>
@@ -7510,7 +7736,7 @@
           <v:shape id="_x0000_i1025" type="#_x0000_t75" style="width:451.5pt;height:142.5pt" o:ole="">
             <v:imagedata r:id="rId9" o:title=""/>
           </v:shape>
-          <o:OLEObject Type="Embed" ProgID="Word.OpenDocumentText.12" ShapeID="_x0000_i1025" DrawAspect="Content" ObjectID="_1669979811" r:id="rId10"/>
+          <o:OLEObject Type="Embed" ProgID="Word.OpenDocumentText.12" ShapeID="_x0000_i1025" DrawAspect="Content" ObjectID="_1669980104" r:id="rId10"/>
         </w:object>
       </w:r>
     </w:p>
@@ -7554,7 +7780,7 @@
           <v:shape id="_x0000_i1026" type="#_x0000_t75" style="width:451.5pt;height:516.75pt" o:ole="">
             <v:imagedata r:id="rId11" o:title=""/>
           </v:shape>
-          <o:OLEObject Type="Embed" ProgID="Word.OpenDocumentText.12" ShapeID="_x0000_i1026" DrawAspect="Content" ObjectID="_1669979812" r:id="rId12"/>
+          <o:OLEObject Type="Embed" ProgID="Word.OpenDocumentText.12" ShapeID="_x0000_i1026" DrawAspect="Content" ObjectID="_1669980105" r:id="rId12"/>
         </w:object>
       </w:r>
     </w:p>
@@ -7586,7 +7812,7 @@
           <v:shape id="_x0000_i1027" type="#_x0000_t75" style="width:451.5pt;height:142.5pt" o:ole="">
             <v:imagedata r:id="rId13" o:title=""/>
           </v:shape>
-          <o:OLEObject Type="Embed" ProgID="Word.OpenDocumentText.12" ShapeID="_x0000_i1027" DrawAspect="Content" ObjectID="_1669979813" r:id="rId14"/>
+          <o:OLEObject Type="Embed" ProgID="Word.OpenDocumentText.12" ShapeID="_x0000_i1027" DrawAspect="Content" ObjectID="_1669980106" r:id="rId14"/>
         </w:object>
       </w:r>
     </w:p>
@@ -7610,7 +7836,7 @@
           <v:shape id="_x0000_i1028" type="#_x0000_t75" style="width:249pt;height:14.25pt" o:ole="">
             <v:imagedata r:id="rId15" o:title="" cropright="29393f"/>
           </v:shape>
-          <o:OLEObject Type="Embed" ProgID="Word.OpenDocumentText.12" ShapeID="_x0000_i1028" DrawAspect="Content" ObjectID="_1669979814" r:id="rId16"/>
+          <o:OLEObject Type="Embed" ProgID="Word.OpenDocumentText.12" ShapeID="_x0000_i1028" DrawAspect="Content" ObjectID="_1669980107" r:id="rId16"/>
         </w:object>
       </w:r>
       <w:r>
@@ -7636,7 +7862,7 @@
           <v:shape id="_x0000_i1029" type="#_x0000_t75" style="width:454.5pt;height:419.25pt" o:ole="">
             <v:imagedata r:id="rId17" o:title="" cropright="5008f"/>
           </v:shape>
-          <o:OLEObject Type="Embed" ProgID="Word.OpenDocumentText.12" ShapeID="_x0000_i1029" DrawAspect="Content" ObjectID="_1669979815" r:id="rId18"/>
+          <o:OLEObject Type="Embed" ProgID="Word.OpenDocumentText.12" ShapeID="_x0000_i1029" DrawAspect="Content" ObjectID="_1669980108" r:id="rId18"/>
         </w:object>
       </w:r>
     </w:p>
@@ -7871,7 +8097,7 @@
           <w:szCs w:val="40"/>
         </w:rPr>
       </w:pPr>
-      <w:bookmarkStart w:id="13" w:name="_Toc58839763"/>
+      <w:bookmarkStart w:id="13" w:name="_Toc59367334"/>
       <w:r>
         <w:rPr>
           <w:sz w:val="40"/>
@@ -7893,30 +8119,27 @@
       <w:pPr>
         <w:pStyle w:val="Heading2"/>
       </w:pPr>
-      <w:bookmarkStart w:id="14" w:name="_Toc58839764"/>
-      <w:r>
-        <w:t>State System</w:t>
+      <w:bookmarkStart w:id="14" w:name="_Toc59367336"/>
+      <w:r>
+        <w:t>Program Overview</w:t>
       </w:r>
       <w:bookmarkEnd w:id="14"/>
     </w:p>
     <w:p>
       <w:r>
-        <w:t>The way that my program is going to work is through a state system</w:t>
-      </w:r>
-      <w:r>
-        <w:t xml:space="preserve"> </w:t>
-      </w:r>
-      <w:r>
-        <w:t>(</w:t>
-      </w:r>
-      <w:r>
-        <w:t xml:space="preserve">which </w:t>
-      </w:r>
-      <w:r>
-        <w:t>can</w:t>
-      </w:r>
-      <w:r>
-        <w:t xml:space="preserve"> be understood as a Finite State Machine</w:t>
+        <w:t xml:space="preserve">As my program is quite large and complex, I will need multiple diagrams focused on different parts of this project. My overall program is </w:t>
+      </w:r>
+      <w:r>
+        <w:t>amazingly simple</w:t>
+      </w:r>
+      <w:r>
+        <w:t xml:space="preserve"> and only contains a couple of features but the functionality that those features contain is </w:t>
+      </w:r>
+      <w:r>
+        <w:t>exceedingly difficult</w:t>
+      </w:r>
+      <w:r>
+        <w:t xml:space="preserve"> to understand without diagrams. I will be making a Flow Chart</w:t>
       </w:r>
       <w:r>
         <w:rPr>
@@ -7925,96 +8148,23 @@
         <w:footnoteReference w:id="15"/>
       </w:r>
       <w:r>
-        <w:t>)</w:t>
-      </w:r>
-      <w:r>
-        <w:t>. This state system will allow for different states to be created and used to allow my program to be broken down into easy to manage sections.</w:t>
-      </w:r>
-      <w:r>
-        <w:t xml:space="preserve"> I will be using polymorphism to easily render objects to the scene without having to know the exact state that is being used at that time.</w:t>
-      </w:r>
-    </w:p>
-    <w:p>
-      <w:r>
-        <w:t>These states will be contained within a st</w:t>
-      </w:r>
-      <w:r>
-        <w:t>ack somewhere in my program. The reason I chose a stack data type for this was that, whenever I want to move the user from one state to another, I can simply push a new state onto the top of the stack. Then when the program loop repeats, the topmost state can be used as the currently active one and its methods called</w:t>
-      </w:r>
-      <w:r>
-        <w:t xml:space="preserve"> – which is where polymorphism is especially useful</w:t>
-      </w:r>
-      <w:r>
-        <w:t>.</w:t>
-      </w:r>
-    </w:p>
-    <w:p>
-      <w:r>
-        <w:t>Another</w:t>
-      </w:r>
-      <w:r>
-        <w:t xml:space="preserve"> benefit of using a stack as this data type is that old states are not removed when new states are added. Instead of overwriting an “active state” object, it is simply kept in the stack. Whenever a state finishes its task, or the exit button is pressed by the user, the state can pop itself off the stack and the previous state is revealed. This state now becomes the active state and is used by the program.</w:t>
-      </w:r>
-      <w:r>
-        <w:t xml:space="preserve"> This allows for an easy way to determine whether the program should close or not, as the “main menu” state will always be on the stack and the program only exiting if the user presses the exit button on this main menu state, we can test whether the stack is empty and if it </w:t>
-      </w:r>
-      <w:r>
-        <w:t>is,</w:t>
-      </w:r>
-      <w:r>
-        <w:t xml:space="preserve"> we can determine that the user has pressed the exit button and the program should end.</w:t>
-      </w:r>
-    </w:p>
-    <w:p>
-      <w:pPr>
-        <w:pStyle w:val="Heading2"/>
-      </w:pPr>
-      <w:bookmarkStart w:id="15" w:name="_Toc58839765"/>
-      <w:r>
-        <w:t>Program Overview</w:t>
-      </w:r>
-      <w:bookmarkEnd w:id="15"/>
-    </w:p>
-    <w:p>
-      <w:r>
-        <w:t xml:space="preserve">As my program is quite large and complex, I will need multiple diagrams focused on different parts of this project. My overall program is </w:t>
-      </w:r>
-      <w:r>
-        <w:t>amazingly simple</w:t>
-      </w:r>
-      <w:r>
-        <w:t xml:space="preserve"> and only contains a couple of features but the functionality that those features contain is </w:t>
-      </w:r>
-      <w:r>
-        <w:t>exceedingly difficult</w:t>
-      </w:r>
-      <w:r>
-        <w:t xml:space="preserve"> to understand without diagrams. I will be making a Flow Chart</w:t>
+        <w:t xml:space="preserve"> for my program which shall show the overall idea of how the user will interact with it and what they will be expecting as a response.</w:t>
+      </w:r>
+    </w:p>
+    <w:p>
+      <w:r>
+        <w:t>There is too much detail within sub-problems in this program so the first Flow Chart I will be making will be a very abstracted version only showing the basics of what the final product will do. Items like implementation details and specific function calls have been omitted to fit the Flow Chart onto a single page.</w:t>
+      </w:r>
+    </w:p>
+    <w:p>
+      <w:r>
+        <w:t>I have used LucidChart</w:t>
       </w:r>
       <w:r>
         <w:rPr>
           <w:rStyle w:val="FootnoteReference"/>
         </w:rPr>
         <w:footnoteReference w:id="16"/>
-      </w:r>
-      <w:r>
-        <w:t xml:space="preserve"> for my program which shall show the overall idea of how the user will interact with it and what they will be expecting as a response.</w:t>
-      </w:r>
-    </w:p>
-    <w:p>
-      <w:r>
-        <w:t>There is too much detail within sub-problems in this program so the first Flow Chart I will be making will be a very abstracted version only showing the basics of what the final product will do. Items like implementation details and specific function calls have been omitted to fit the Flow Chart onto a single page.</w:t>
-      </w:r>
-    </w:p>
-    <w:p>
-      <w:r>
-        <w:t>I have used LucidChart</w:t>
-      </w:r>
-      <w:r>
-        <w:rPr>
-          <w:rStyle w:val="FootnoteReference"/>
-        </w:rPr>
-        <w:footnoteReference w:id="17"/>
       </w:r>
       <w:r>
         <w:t>, an online diagram and visualisation creator, to create my Flow Charts as it is a powerful and simple editor meaning I can create complex Flow Diagrams in as little time as possible. The only problem with LucidChart is that the free version only allows for 60 objects to be created on a single document</w:t>
@@ -8082,12 +8232,12 @@
       <w:pPr>
         <w:pStyle w:val="Heading2"/>
       </w:pPr>
-      <w:bookmarkStart w:id="16" w:name="_Toc58839766"/>
+      <w:bookmarkStart w:id="15" w:name="_Toc59367337"/>
       <w:r>
         <w:lastRenderedPageBreak/>
         <w:t>Connect 4 Game</w:t>
       </w:r>
-      <w:bookmarkEnd w:id="16"/>
+      <w:bookmarkEnd w:id="15"/>
     </w:p>
     <w:p>
       <w:r>
@@ -8105,7 +8255,7 @@
         <w:rPr>
           <w:rStyle w:val="FootnoteReference"/>
         </w:rPr>
-        <w:footnoteReference w:id="18"/>
+        <w:footnoteReference w:id="17"/>
       </w:r>
       <w:r>
         <w:t xml:space="preserve"> is most useful and powerful.</w:t>
@@ -8163,7 +8313,7 @@
           <w:i/>
           <w:iCs/>
         </w:rPr>
-        <w:footnoteReference w:id="19"/>
+        <w:footnoteReference w:id="18"/>
       </w:r>
       <w:r>
         <w:t xml:space="preserve"> which is a C++ keyword declaring that a method is overridable. Two new classes will be created, </w:t>
@@ -8215,15 +8365,15 @@
         <w:t xml:space="preserve"> allowing each of these objects to perform differently when calling the same method.</w:t>
       </w:r>
     </w:p>
-    <w:bookmarkStart w:id="17" w:name="_MON_1669014006"/>
-    <w:bookmarkEnd w:id="17"/>
+    <w:bookmarkStart w:id="16" w:name="_MON_1669014006"/>
+    <w:bookmarkEnd w:id="16"/>
     <w:p>
       <w:r>
         <w:object w:dxaOrig="7396" w:dyaOrig="4970" w14:anchorId="45F27940">
           <v:shape id="_x0000_i1030" type="#_x0000_t75" style="width:370.5pt;height:248.25pt" o:ole="">
             <v:imagedata r:id="rId23" o:title=""/>
           </v:shape>
-          <o:OLEObject Type="Embed" ProgID="Word.Document.12" ShapeID="_x0000_i1030" DrawAspect="Content" ObjectID="_1669979816" r:id="rId24">
+          <o:OLEObject Type="Embed" ProgID="Word.Document.12" ShapeID="_x0000_i1030" DrawAspect="Content" ObjectID="_1669980109" r:id="rId24">
             <o:FieldCodes>\s</o:FieldCodes>
           </o:OLEObject>
         </w:object>
@@ -8238,12 +8388,12 @@
       <w:pPr>
         <w:pStyle w:val="Heading2"/>
       </w:pPr>
-      <w:bookmarkStart w:id="18" w:name="_Toc58839767"/>
+      <w:bookmarkStart w:id="17" w:name="_Toc59367338"/>
       <w:r>
         <w:lastRenderedPageBreak/>
         <w:t>File Structure</w:t>
       </w:r>
-      <w:bookmarkEnd w:id="18"/>
+      <w:bookmarkEnd w:id="17"/>
     </w:p>
     <w:p>
       <w:r>
@@ -8262,8 +8412,8 @@
         <w:t xml:space="preserve"> This also allows for users to copy their folder and transfer between devices allowing their account to be used on multiple computers.</w:t>
       </w:r>
     </w:p>
-    <w:bookmarkStart w:id="19" w:name="_MON_1669294533"/>
-    <w:bookmarkEnd w:id="19"/>
+    <w:bookmarkStart w:id="18" w:name="_MON_1669294533"/>
+    <w:bookmarkEnd w:id="18"/>
     <w:p>
       <w:pPr>
         <w:keepNext/>
@@ -8273,7 +8423,7 @@
           <v:shape id="_x0000_i1031" type="#_x0000_t75" style="width:451.5pt;height:201.75pt" o:ole="">
             <v:imagedata r:id="rId25" o:title=""/>
           </v:shape>
-          <o:OLEObject Type="Embed" ProgID="Word.Document.12" ShapeID="_x0000_i1031" DrawAspect="Content" ObjectID="_1669979817" r:id="rId26">
+          <o:OLEObject Type="Embed" ProgID="Word.Document.12" ShapeID="_x0000_i1031" DrawAspect="Content" ObjectID="_1669980110" r:id="rId26">
             <o:FieldCodes>\s</o:FieldCodes>
           </o:OLEObject>
         </w:object>
@@ -8283,18 +8433,35 @@
       <w:pPr>
         <w:pStyle w:val="Caption"/>
       </w:pPr>
-      <w:bookmarkStart w:id="20" w:name="_Ref58682087"/>
+      <w:bookmarkStart w:id="19" w:name="_Ref58682087"/>
       <w:r>
         <w:t xml:space="preserve">Figure </w:t>
       </w:r>
+      <w:fldSimple w:instr=" SEQ Figure \* ARABIC ">
+        <w:r>
+          <w:rPr>
+            <w:noProof/>
+          </w:rPr>
+          <w:t>1</w:t>
+        </w:r>
+      </w:fldSimple>
+      <w:bookmarkEnd w:id="19"/>
+      <w:r>
+        <w:t xml:space="preserve"> - Directory Structure</w:t>
+      </w:r>
+    </w:p>
+    <w:p>
       <w:r>
         <w:fldChar w:fldCharType="begin"/>
       </w:r>
       <w:r>
-        <w:instrText xml:space="preserve"> SEQ Figure \* ARABIC </w:instrText>
+        <w:instrText xml:space="preserve"> REF _Ref58682087 \h </w:instrText>
       </w:r>
       <w:r>
         <w:fldChar w:fldCharType="separate"/>
+      </w:r>
+      <w:r>
+        <w:t xml:space="preserve">Figure </w:t>
       </w:r>
       <w:r>
         <w:rPr>
@@ -8303,14 +8470,559 @@
         <w:t>1</w:t>
       </w:r>
       <w:r>
+        <w:fldChar w:fldCharType="end"/>
+      </w:r>
+      <w:r>
+        <w:t xml:space="preserve"> shows the directory structure that I am planning on using for my final program. The “res” folder is just to hold any resources that the program will use such as textures or any other run time resources. The “saves” folder is where all data relating to the accounts will be stored. Each user will be contained within their own folder with the name of that folder being their username. This allows the program to eas</w:t>
+      </w:r>
+      <w:r>
+        <w:t>il</w:t>
+      </w:r>
+      <w:r>
+        <w:t>y look at all folders and navigate to the correct one</w:t>
+      </w:r>
+      <w:r>
+        <w:t xml:space="preserve"> without too much complication</w:t>
+      </w:r>
+      <w:r>
+        <w:t>.</w:t>
+      </w:r>
+      <w:r>
+        <w:t xml:space="preserve"> The extensions of the files in the user’s folder are completely arbitrary as the program is only going to read them as binary files containing data and no other program will need to open these files.</w:t>
+      </w:r>
+    </w:p>
+    <w:p>
+      <w:r>
+        <w:t>The complexity of this file structure is finding a way to store all data relating to the user in the appropriate files</w:t>
+      </w:r>
+      <w:r>
+        <w:t xml:space="preserve"> in an efficient way. This means reducing the file size as much as possible </w:t>
+      </w:r>
+      <w:r>
+        <w:t>and</w:t>
+      </w:r>
+      <w:r>
+        <w:t xml:space="preserve"> reducing the time required to read and write to these files.</w:t>
+      </w:r>
+    </w:p>
+    <w:p>
+      <w:pPr>
+        <w:pStyle w:val="Heading3"/>
+      </w:pPr>
+      <w:bookmarkStart w:id="20" w:name="_Toc59367339"/>
+      <w:r>
+        <w:t>Account Data File</w:t>
+      </w:r>
+      <w:bookmarkEnd w:id="20"/>
+    </w:p>
+    <w:p>
+      <w:r>
+        <w:t xml:space="preserve">In relation to the account data file, the information that must be saved is the following: Username, Password, Date Created, Number of </w:t>
+      </w:r>
+      <w:r>
+        <w:t xml:space="preserve">Human </w:t>
+      </w:r>
+      <w:r>
+        <w:t xml:space="preserve">Wins, Number of </w:t>
+      </w:r>
+      <w:r>
+        <w:t xml:space="preserve">Human </w:t>
+      </w:r>
+      <w:r>
+        <w:t>Losses</w:t>
+      </w:r>
+      <w:r>
+        <w:t>, Number of AI Wins, Number of AI Losses</w:t>
+      </w:r>
+      <w:r>
+        <w:t>, and the Entire State of the Neural Network. A lot of this data has different types meaning that a custom file must be created. I will be using already existing file structures as a reference. The most prominent feature in files is the use of metadata and a header.</w:t>
+      </w:r>
+      <w:r>
+        <w:t xml:space="preserve"> The metadata is any information relating to how the file should be interpreted. In the case with an image file the metadata</w:t>
+      </w:r>
+      <w:r>
         <w:rPr>
-          <w:noProof/>
+          <w:rStyle w:val="FootnoteReference"/>
         </w:rPr>
-        <w:fldChar w:fldCharType="end"/>
-      </w:r>
-      <w:bookmarkEnd w:id="20"/>
-      <w:r>
-        <w:t xml:space="preserve"> - Directory Structure</w:t>
+        <w:footnoteReference w:id="19"/>
+      </w:r>
+      <w:r>
+        <w:t xml:space="preserve"> will contain information such as bit depth and resolution.</w:t>
+      </w:r>
+    </w:p>
+    <w:p>
+      <w:r>
+        <w:t>The information stored in my metadata section of the file will be structured as follows:</w:t>
+      </w:r>
+    </w:p>
+    <w:bookmarkStart w:id="21" w:name="_MON_1669295897"/>
+    <w:bookmarkEnd w:id="21"/>
+    <w:p>
+      <w:r>
+        <w:object w:dxaOrig="9026" w:dyaOrig="3768" w14:anchorId="56800236">
+          <v:shape id="_x0000_i1032" type="#_x0000_t75" style="width:451.5pt;height:188.25pt" o:ole="">
+            <v:imagedata r:id="rId27" o:title=""/>
+          </v:shape>
+          <o:OLEObject Type="Embed" ProgID="Word.Document.12" ShapeID="_x0000_i1032" DrawAspect="Content" ObjectID="_1669980111" r:id="rId28">
+            <o:FieldCodes>\s</o:FieldCodes>
+          </o:OLEObject>
+        </w:object>
+      </w:r>
+    </w:p>
+    <w:p>
+      <w:r>
+        <w:t>All parts will be stored using 4-byte unsigned integer values.</w:t>
+      </w:r>
+      <w:r>
+        <w:t xml:space="preserve"> This structure will allow for all remaining information to be read using the correct format.</w:t>
+      </w:r>
+    </w:p>
+    <w:p>
+      <w:r>
+        <w:t>During my prototype, I intertwined the metadata in with the header itself meaning that metadata related to the neural network was only read when reading the header for the neural network. The only problem with this was that it was hard to debug what was going wrong as not all data had been loaded when I was using breakpoints.</w:t>
+      </w:r>
+    </w:p>
+    <w:p>
+      <w:r>
+        <w:t>The information stored in the header section of the file will be as follows:</w:t>
+      </w:r>
+    </w:p>
+    <w:bookmarkStart w:id="22" w:name="_MON_1669297149"/>
+    <w:bookmarkEnd w:id="22"/>
+    <w:p>
+      <w:r>
+        <w:object w:dxaOrig="9026" w:dyaOrig="3478" w14:anchorId="04710475">
+          <v:shape id="_x0000_i1033" type="#_x0000_t75" style="width:451.5pt;height:174pt" o:ole="">
+            <v:imagedata r:id="rId29" o:title=""/>
+          </v:shape>
+          <o:OLEObject Type="Embed" ProgID="Word.Document.12" ShapeID="_x0000_i1033" DrawAspect="Content" ObjectID="_1669980112" r:id="rId30">
+            <o:FieldCodes>\s</o:FieldCodes>
+          </o:OLEObject>
+        </w:object>
+      </w:r>
+    </w:p>
+    <w:p>
+      <w:r>
+        <w:t>Most of this data is self-explanatory except for the neural network data. As the neural network can have an arbitrary size, we do not know how many bytes each part will take up. This is the reason for saving size data in metadata.</w:t>
+      </w:r>
+    </w:p>
+    <w:p>
+      <w:r>
+        <w:t xml:space="preserve">When writing to this file, the metadata will not have to change however, the other information such as Wins and Losses, and especially the neural network will have to. Due to this being most of the data, I have decided to wipe the file and rewrite all data back into it each time data is saved. This will not cause much of a performance cost but </w:t>
+      </w:r>
+      <w:r>
+        <w:t>as almost all data would be written anyway, it is logical to be able to use the same function to save the data when it is created and when it is modified.</w:t>
+      </w:r>
+    </w:p>
+    <w:p>
+      <w:pPr>
+        <w:pStyle w:val="Heading3"/>
+      </w:pPr>
+      <w:bookmarkStart w:id="23" w:name="_Toc59367340"/>
+      <w:r>
+        <w:t>Previous Games File</w:t>
+      </w:r>
+      <w:bookmarkEnd w:id="23"/>
+    </w:p>
+    <w:p>
+      <w:r>
+        <w:t xml:space="preserve">One of the largest problems I found with my program whilst making the prototype was that the AI was learning too slowly to be interesting. </w:t>
+      </w:r>
+      <w:r>
+        <w:t>Therefore,</w:t>
+      </w:r>
+      <w:r>
+        <w:t xml:space="preserve"> I have decided to store the previous few games in a file and use these games to train the network on games that it has already seen a few times </w:t>
+      </w:r>
+      <w:r>
+        <w:lastRenderedPageBreak/>
+        <w:t>before.</w:t>
+      </w:r>
+      <w:r>
+        <w:t xml:space="preserve"> To save these games I will need to store them in a file in a very efficient way as I am looking to store around</w:t>
+      </w:r>
+      <w:r>
+        <w:t xml:space="preserve"> 500</w:t>
+      </w:r>
+      <w:r>
+        <w:t xml:space="preserve"> previous games with each game lasting an average of 24 moves per game</w:t>
+      </w:r>
+      <w:r>
+        <w:rPr>
+          <w:rStyle w:val="FootnoteReference"/>
+        </w:rPr>
+        <w:footnoteReference w:id="20"/>
+      </w:r>
+      <w:r>
+        <w:t>. This comes to having to store around 500 * 24 = 12000 moves</w:t>
+      </w:r>
+      <w:r>
+        <w:t>.</w:t>
+      </w:r>
+    </w:p>
+    <w:p>
+      <w:r>
+        <w:t>I am planning on stored each game as a list of moves for each player. I will need to determine what player starts first which can be done with a single number</w:t>
+      </w:r>
+      <w:r>
+        <w:t>, then I will store each column choice in which the game was played, alternating which player played. This will fully represent a whole connect 4 game allowing me to recreate the game and change it into a form which is useable by the backpropagation algorithm.</w:t>
+      </w:r>
+    </w:p>
+    <w:p>
+      <w:r>
+        <w:t>This file will most likely be a text file due to the ability to use newline characters ‘\n’</w:t>
+      </w:r>
+      <w:r>
+        <w:rPr>
+          <w:rStyle w:val="FootnoteReference"/>
+        </w:rPr>
+        <w:footnoteReference w:id="21"/>
+      </w:r>
+      <w:r>
+        <w:t xml:space="preserve"> </w:t>
+      </w:r>
+      <w:r>
+        <w:t>to separate the games</w:t>
+      </w:r>
+      <w:r>
+        <w:t xml:space="preserve"> and having multiple C++ functions to manipulate these text files.</w:t>
+      </w:r>
+      <w:r>
+        <w:t xml:space="preserve"> When a game is finished, it will be saved to this file. If the file already contains more than the maximum number of games, then the eldest one should be deleted to make room for the new one. To check how many games are being stored in the file it would be </w:t>
+      </w:r>
+      <w:r>
+        <w:t xml:space="preserve">too </w:t>
+      </w:r>
+      <w:r>
+        <w:t>slow to load the entire file into an array and then count the size of the array. Due to this I will be storing the number of games in the file as well as all the games.</w:t>
+      </w:r>
+      <w:r>
+        <w:t xml:space="preserve"> This does add data redundancy</w:t>
+      </w:r>
+      <w:r>
+        <w:rPr>
+          <w:rStyle w:val="FootnoteReference"/>
+        </w:rPr>
+        <w:footnoteReference w:id="22"/>
+      </w:r>
+      <w:r>
+        <w:t xml:space="preserve"> but will speed the program up massively, especially when being run on a device with slow secondary storage.</w:t>
+      </w:r>
+    </w:p>
+    <w:bookmarkStart w:id="24" w:name="_MON_1669456637"/>
+    <w:bookmarkEnd w:id="24"/>
+    <w:p>
+      <w:r>
+        <w:object w:dxaOrig="9026" w:dyaOrig="4927" w14:anchorId="10AB0EFF">
+          <v:shape id="_x0000_i1034" type="#_x0000_t75" style="width:451.5pt;height:246pt" o:ole="">
+            <v:imagedata r:id="rId31" o:title=""/>
+          </v:shape>
+          <o:OLEObject Type="Embed" ProgID="Word.Document.12" ShapeID="_x0000_i1034" DrawAspect="Content" ObjectID="_1669980113" r:id="rId32">
+            <o:FieldCodes>\s</o:FieldCodes>
+          </o:OLEObject>
+        </w:object>
+      </w:r>
+    </w:p>
+    <w:p>
+      <w:r>
+        <w:t>This layout is how the previous games file will be structured. Each of the games will be on a single line with each game separated by a newline character. The number of games stored will be updated each time a new game is added to keep track of how many games are being stored currently.</w:t>
+      </w:r>
+      <w:r>
+        <w:t xml:space="preserve"> This file should allow as many </w:t>
+      </w:r>
+      <w:r>
+        <w:t xml:space="preserve">past </w:t>
+      </w:r>
+      <w:r>
+        <w:t>games as I decide to be stored</w:t>
+      </w:r>
+      <w:r>
+        <w:t xml:space="preserve"> as training data.</w:t>
+      </w:r>
+    </w:p>
+    <w:p>
+      <w:pPr>
+        <w:pStyle w:val="Heading3"/>
+      </w:pPr>
+      <w:bookmarkStart w:id="25" w:name="_Toc59367341"/>
+      <w:r>
+        <w:t>File Encryption</w:t>
+      </w:r>
+      <w:bookmarkEnd w:id="25"/>
+    </w:p>
+    <w:p>
+      <w:r>
+        <w:t>One main problem with this file is that when saving text into a binary file, due to ASCII</w:t>
+      </w:r>
+      <w:r>
+        <w:rPr>
+          <w:rStyle w:val="FootnoteReference"/>
+        </w:rPr>
+        <w:footnoteReference w:id="23"/>
+      </w:r>
+      <w:r>
+        <w:t xml:space="preserve"> characters being represented with a single byte, opening a binary file as a text file will display all the bytes in </w:t>
+      </w:r>
+      <w:r>
+        <w:lastRenderedPageBreak/>
+        <w:t>their ASCII representation. Usually, this will make random characters appear but, in the case of strings which already contain single byte ASCII characters, can display the string itself. This is extremely dangerous with passwords as someone can just open the file and view the password. Therefore, I have decided to hide the password using a digest</w:t>
+      </w:r>
+      <w:r>
+        <w:rPr>
+          <w:rStyle w:val="FootnoteReference"/>
+        </w:rPr>
+        <w:footnoteReference w:id="24"/>
+      </w:r>
+      <w:r>
+        <w:t xml:space="preserve">. This digest will be a large number which will be used to check if an inputted password matches the stored one without having to store the password itself. The user can input their password and the hash algorithm can be applied </w:t>
+      </w:r>
+      <w:r>
+        <w:t>to generate a digest. This digest can be compared against the stored digest now instead of checking the password string against the inputted string.</w:t>
+      </w:r>
+    </w:p>
+    <w:p>
+      <w:r>
+        <w:t>The algorithm I will be using to create this digest will most likely be SHA-1</w:t>
+      </w:r>
+      <w:r>
+        <w:rPr>
+          <w:rStyle w:val="FootnoteReference"/>
+        </w:rPr>
+        <w:footnoteReference w:id="25"/>
+      </w:r>
+      <w:r>
+        <w:t>. I chose this algorithm over the more common MD5 algorithm because it has been found to have vulnerabilities that cause security issues. SHA-1 is an algorithm that is becoming more widespread due to MD5 having these vulnerabilities</w:t>
+      </w:r>
+      <w:r>
+        <w:t>. SHA-1 produces a 160-bit hash value, typically represented as 40 hexadecimal digits. As the algorithm is quite complicated and I do not need to know how it works, I will be using a C++ library which implements the SHA-1 algorithm for me. I will most likely find this library on GitHub</w:t>
+      </w:r>
+      <w:r>
+        <w:rPr>
+          <w:rStyle w:val="FootnoteReference"/>
+        </w:rPr>
+        <w:footnoteReference w:id="26"/>
+      </w:r>
+      <w:r>
+        <w:t xml:space="preserve"> meaning I can clone the source code and use the most up-to-date version whenever I want to build my project.</w:t>
+      </w:r>
+    </w:p>
+    <w:p>
+      <w:pPr>
+        <w:pStyle w:val="Heading3"/>
+      </w:pPr>
+      <w:bookmarkStart w:id="26" w:name="_Toc59367342"/>
+      <w:r>
+        <w:t>File Checksum</w:t>
+      </w:r>
+      <w:bookmarkEnd w:id="26"/>
+    </w:p>
+    <w:p>
+      <w:r>
+        <w:t>To make sure that the file was not corrupted or edited in between use, I will be using SHA-1 again on the entire file to create a new digest which can be checked when the file is read to make sure that the file was not changed. I will need to make sure to not include the digest when using the SHA-1 algorithm as this will produce a different digest and will incorrectly identify the file as being changed.</w:t>
+      </w:r>
+      <w:r>
+        <w:t xml:space="preserve"> If the digests do not match, then the user should be presented with a message stating that the file has been corrupted or changed outside of the program.</w:t>
+      </w:r>
+    </w:p>
+    <w:p>
+      <w:r>
+        <w:t>Another method to check if a file has been corrupted or changed in between use is to use Hamming Codes</w:t>
+      </w:r>
+      <w:r>
+        <w:rPr>
+          <w:rStyle w:val="FootnoteReference"/>
+        </w:rPr>
+        <w:footnoteReference w:id="27"/>
+      </w:r>
+      <w:r>
+        <w:t>. This is a method of storing data in a format that allows for it to be changed and still fully represent the original message. A remarkably simple error detector would be bit parity which adds a parity bit to the end to determine whether the string of bits has an even or odd number of 1s. This can be used to determine if the number of 1s has changed but this does not tell you which one has been changed. Hamming codes on the other hand, do tell the program which bit has been changed allowing for that bit to be corrected and returned to its original state.</w:t>
+      </w:r>
+    </w:p>
+    <w:p>
+      <w:r>
+        <w:t>Hamming codes work by checking the parity of certain groups of bits which allows the program to reduce its search on which bit has been changed determined by the parity bits. This is sort of like how binary search works but with single bits and narrowing groups of bits.</w:t>
+      </w:r>
+      <w:r>
+        <w:t xml:space="preserve"> Hamming codes only work with a single bit that has been changed but an extra bit can be used to explicitly tell the program that more than one bit has been changed even if these bits cannot be corrected.</w:t>
+      </w:r>
+    </w:p>
+    <w:p>
+      <w:r>
+        <w:t>Implementing Hamming codes into my program would be a difficult task due to having to control bit level operations which is not explicitly possible in C++ without workarounds. Due to this I will most likely not be implementing Hamming codes but if I do have extra time and find that it is necessary then I will store the files as Hamming codes.</w:t>
+      </w:r>
+    </w:p>
+    <w:p>
+      <w:pPr>
+        <w:pStyle w:val="Heading2"/>
+      </w:pPr>
+      <w:bookmarkStart w:id="27" w:name="_Toc59367343"/>
+      <w:r>
+        <w:lastRenderedPageBreak/>
+        <w:t>Graphical User Interface (GUI)</w:t>
+      </w:r>
+      <w:bookmarkEnd w:id="27"/>
+    </w:p>
+    <w:p>
+      <w:r>
+        <w:t>I would like to be able to use the already existing menu system, that I created for the prototype, and move it to a Graphical User Interface</w:t>
+      </w:r>
+      <w:r>
+        <w:rPr>
+          <w:rStyle w:val="FootnoteReference"/>
+        </w:rPr>
+        <w:footnoteReference w:id="28"/>
+      </w:r>
+      <w:r>
+        <w:t xml:space="preserve"> using the SFML</w:t>
+      </w:r>
+      <w:r>
+        <w:rPr>
+          <w:rStyle w:val="FootnoteReference"/>
+        </w:rPr>
+        <w:footnoteReference w:id="29"/>
+      </w:r>
+      <w:r>
+        <w:t xml:space="preserve"> library for C++.</w:t>
+      </w:r>
+      <w:r>
+        <w:t xml:space="preserve"> With SFML I can create a render window and draw primitives to that window such as a rectangle or circle. Using the data that SFML collects such as mouse position, I can add functionality to these shapes to make objects such as a button or a text box.</w:t>
+      </w:r>
+    </w:p>
+    <w:bookmarkStart w:id="28" w:name="_Hlk58072251"/>
+    <w:bookmarkStart w:id="29" w:name="_MON_1668242071"/>
+    <w:bookmarkEnd w:id="29"/>
+    <w:p>
+      <w:pPr>
+        <w:keepNext/>
+      </w:pPr>
+      <w:r>
+        <w:object w:dxaOrig="9070" w:dyaOrig="5102" w14:anchorId="003EC2D9">
+          <v:shape id="_x0000_i1035" type="#_x0000_t75" style="width:453.75pt;height:255pt" o:ole="">
+            <v:imagedata r:id="rId33" o:title=""/>
+          </v:shape>
+          <o:OLEObject Type="Embed" ProgID="Word.Document.12" ShapeID="_x0000_i1035" DrawAspect="Content" ObjectID="_1669980114" r:id="rId34">
+            <o:FieldCodes>\s</o:FieldCodes>
+          </o:OLEObject>
+        </w:object>
+      </w:r>
+      <w:bookmarkEnd w:id="28"/>
+    </w:p>
+    <w:p>
+      <w:pPr>
+        <w:pStyle w:val="Caption"/>
+      </w:pPr>
+      <w:bookmarkStart w:id="30" w:name="_Ref58073121"/>
+      <w:r>
+        <w:t xml:space="preserve">Figure </w:t>
+      </w:r>
+      <w:fldSimple w:instr=" SEQ Figure \* ARABIC ">
+        <w:r>
+          <w:rPr>
+            <w:noProof/>
+          </w:rPr>
+          <w:t>2</w:t>
+        </w:r>
+      </w:fldSimple>
+      <w:bookmarkEnd w:id="30"/>
+      <w:r>
+        <w:t xml:space="preserve"> - Design for GUI</w:t>
+      </w:r>
+    </w:p>
+    <w:p>
+      <w:r>
+        <w:t>This minimalistic design is what I would like my GUI to look like when it is completed. Each of the purple boxes are buttons which, when clicked, take the user to another page of similar design with different ways of interacting.</w:t>
+      </w:r>
+      <w:r>
+        <w:t xml:space="preserve"> I will show and explain each of the </w:t>
+      </w:r>
+      <w:r>
+        <w:t>states</w:t>
+      </w:r>
+      <w:r>
+        <w:t xml:space="preserve"> that will be present in my program along with the ways of interacting and desired outcome of this.</w:t>
+      </w:r>
+    </w:p>
+    <w:p>
+      <w:pPr>
+        <w:pStyle w:val="Heading2"/>
+      </w:pPr>
+      <w:bookmarkStart w:id="31" w:name="_Toc59367335"/>
+      <w:r>
+        <w:t>State System</w:t>
+      </w:r>
+      <w:bookmarkEnd w:id="31"/>
+    </w:p>
+    <w:p>
+      <w:r>
+        <w:t>The way that my program is going to work is through a state system (which can be understood as a Finite State Machine</w:t>
+      </w:r>
+      <w:r>
+        <w:rPr>
+          <w:rStyle w:val="FootnoteReference"/>
+        </w:rPr>
+        <w:footnoteReference w:id="30"/>
+      </w:r>
+      <w:r>
+        <w:t>). This state system will allow for different states to be created and used to allow my program to be broken down into easy to manage sections. I will be using polymorphism to easily render objects to the scene without having to know the exact state that is being used at that time.</w:t>
+      </w:r>
+    </w:p>
+    <w:p>
+      <w:r>
+        <w:t>These states will be contained within a stack somewhere in my program. The reason I chose a stack data type for this was that, whenever I want to move the user from one state to another, I can simply push a new state onto the top of the stack. Then when the program loop repeats, the topmost state can be used as the currently active one and its methods called – which is where polymorphism is especially useful.</w:t>
+      </w:r>
+    </w:p>
+    <w:p>
+      <w:r>
+        <w:lastRenderedPageBreak/>
+        <w:t>Another benefit of using a stack as this data type is that old states are not removed when new states are added. Instead of overwriting an “active state” object, it is simply kept in the stack. Whenever a state finishes its task, or the exit button is pressed by the user, the state can pop itself off the stack and the previous state is revealed. This state now becomes the active state and is used by the program. This allows for an easy way to determine whether the program should close or not, as the “main menu” state will always be on the stack and the program only exiting if the user presses the exit button on this main menu state, we can test whether the stack is empty and if it is, we can determine that the user has pressed the exit button and the program should end.</w:t>
+      </w:r>
+    </w:p>
+    <w:p/>
+    <w:p>
+      <w:pPr>
+        <w:pStyle w:val="Heading3"/>
+      </w:pPr>
+      <w:bookmarkStart w:id="32" w:name="_Toc59367344"/>
+      <w:r>
+        <w:t>Main Menu State</w:t>
+      </w:r>
+      <w:bookmarkEnd w:id="32"/>
+    </w:p>
+    <w:p>
+      <w:r>
+        <w:t xml:space="preserve">The main menu state will be the first state that is pushed onto the stack state and because of this, the first state that will be viewed and interacted with by the user. An </w:t>
+      </w:r>
+      <w:r>
+        <w:t>easy-to-understand</w:t>
+      </w:r>
+      <w:r>
+        <w:t xml:space="preserve"> design must be used to allow the user to easily navigate the program</w:t>
+      </w:r>
+      <w:r>
+        <w:rPr>
+          <w:rStyle w:val="FootnoteReference"/>
+        </w:rPr>
+        <w:footnoteReference w:id="31"/>
+      </w:r>
+      <w:r>
+        <w:t xml:space="preserve"> without getting lost within it. </w:t>
+      </w:r>
+      <w:r>
+        <w:t>To keep the program simple, I will not be adding many extravagant details such as images or animations as these will take up a lot of time which could be spent on other more important features.</w:t>
+      </w:r>
+    </w:p>
+    <w:p>
+      <w:r>
+        <w:t>Buttons will be needed to allow the user to navigate to other states which includes “Play State”, “Accounts State” and “Leader</w:t>
+      </w:r>
+      <w:r>
+        <w:t xml:space="preserve"> </w:t>
+      </w:r>
+      <w:r>
+        <w:t>board State”</w:t>
+      </w:r>
+      <w:r>
+        <w:t>. When clicking on any of these buttons, the main menu state will detect this and push a new state, corresponding to what button was pressed, on to the state stack. This will cause the program to now use the new state allowing the user to move between states.</w:t>
       </w:r>
     </w:p>
     <w:p>
@@ -8318,7 +9030,7 @@
         <w:fldChar w:fldCharType="begin"/>
       </w:r>
       <w:r>
-        <w:instrText xml:space="preserve"> REF _Ref58682087 \h </w:instrText>
+        <w:instrText xml:space="preserve"> REF _Ref58073121 \h </w:instrText>
       </w:r>
       <w:r>
         <w:fldChar w:fldCharType="separate"/>
@@ -8336,450 +9048,123 @@
         <w:fldChar w:fldCharType="end"/>
       </w:r>
       <w:r>
-        <w:t xml:space="preserve"> shows the directory structure that I am planning on using for my final program. The “res” folder is just to hold any resources that the program will use such as textures or any other run time resources. The “saves” folder is where all data relating to the accounts will be stored. Each user will be contained within their own folder with the name of that folder being their username. This allows the program to eas</w:t>
-      </w:r>
-      <w:r>
-        <w:t>il</w:t>
-      </w:r>
-      <w:r>
-        <w:t>y look at all folders and navigate to the correct one</w:t>
-      </w:r>
-      <w:r>
-        <w:t xml:space="preserve"> without too much complication</w:t>
-      </w:r>
-      <w:r>
-        <w:t>.</w:t>
-      </w:r>
-      <w:r>
-        <w:t xml:space="preserve"> The extensions of the files in the user’s folder are completely arbitrary as the program is only going to read them as binary files containing data and no other program will need to open these files.</w:t>
-      </w:r>
-    </w:p>
-    <w:p>
-      <w:r>
-        <w:t>The complexity of this file structure is finding a way to store all data relating to the user in the appropriate files</w:t>
-      </w:r>
-      <w:r>
-        <w:t xml:space="preserve"> in an efficient way. This means reducing the file size as much as possible </w:t>
-      </w:r>
-      <w:r>
-        <w:t>and</w:t>
-      </w:r>
-      <w:r>
-        <w:t xml:space="preserve"> reducing the time required to read and write to these files.</w:t>
+        <w:t xml:space="preserve"> already shows the design of what I would like the Main Menu State to look like. The buttons will be clicked, and the user transported to another state like this one but with different functionality.</w:t>
       </w:r>
     </w:p>
     <w:p>
       <w:pPr>
         <w:pStyle w:val="Heading3"/>
       </w:pPr>
-      <w:bookmarkStart w:id="21" w:name="_Toc58839768"/>
-      <w:r>
-        <w:t>Account Data File</w:t>
-      </w:r>
-      <w:bookmarkEnd w:id="21"/>
-    </w:p>
-    <w:p>
-      <w:r>
-        <w:t xml:space="preserve">In relation to the account data file, the information that must be saved is the following: Username, Password, Date Created, Number of </w:t>
-      </w:r>
-      <w:r>
-        <w:t xml:space="preserve">Human </w:t>
-      </w:r>
-      <w:r>
-        <w:t xml:space="preserve">Wins, Number of </w:t>
-      </w:r>
-      <w:r>
-        <w:t xml:space="preserve">Human </w:t>
-      </w:r>
-      <w:r>
-        <w:t>Losses</w:t>
-      </w:r>
-      <w:r>
-        <w:t>, Number of AI Wins, Number of AI Losses</w:t>
-      </w:r>
-      <w:r>
-        <w:t>, and the Entire State of the Neural Network. A lot of this data has different types meaning that a custom file must be created. I will be using already existing file structures as a reference. The most prominent feature in files is the use of metadata and a header.</w:t>
-      </w:r>
-      <w:r>
-        <w:t xml:space="preserve"> The metadata is any information relating to how the file should be interpreted. In the case with an image file the metadata</w:t>
+      <w:bookmarkStart w:id="33" w:name="_Toc59367345"/>
+      <w:r>
+        <w:t>Confirm Exit State</w:t>
+      </w:r>
+      <w:bookmarkEnd w:id="33"/>
+    </w:p>
+    <w:p>
+      <w:r>
+        <w:t xml:space="preserve">I would prefer to only allow the user to be able to exit the program using </w:t>
+      </w:r>
+      <w:r>
+        <w:t>the</w:t>
+      </w:r>
+      <w:r>
+        <w:t xml:space="preserve"> button </w:t>
+      </w:r>
+      <w:r>
+        <w:t xml:space="preserve">found on the main menu state shown in </w:t>
+      </w:r>
+      <w:r>
+        <w:fldChar w:fldCharType="begin"/>
+      </w:r>
+      <w:r>
+        <w:instrText xml:space="preserve"> REF _Ref58073121 \h </w:instrText>
+      </w:r>
+      <w:r>
+        <w:fldChar w:fldCharType="separate"/>
+      </w:r>
+      <w:r>
+        <w:t xml:space="preserve">Figure </w:t>
       </w:r>
       <w:r>
         <w:rPr>
-          <w:rStyle w:val="FootnoteReference"/>
+          <w:noProof/>
         </w:rPr>
-        <w:footnoteReference w:id="20"/>
-      </w:r>
-      <w:r>
-        <w:t xml:space="preserve"> will contain information such as bit depth and resolution.</w:t>
-      </w:r>
-    </w:p>
-    <w:p>
-      <w:r>
-        <w:t>The information stored in my metadata section of the file will be structured as follows:</w:t>
-      </w:r>
-    </w:p>
-    <w:bookmarkStart w:id="22" w:name="_MON_1669295897"/>
-    <w:bookmarkEnd w:id="22"/>
-    <w:p>
-      <w:r>
-        <w:object w:dxaOrig="9026" w:dyaOrig="3768" w14:anchorId="56800236">
-          <v:shape id="_x0000_i1032" type="#_x0000_t75" style="width:451.5pt;height:188.25pt" o:ole="">
-            <v:imagedata r:id="rId27" o:title=""/>
+        <w:t>1</w:t>
+      </w:r>
+      <w:r>
+        <w:fldChar w:fldCharType="end"/>
+      </w:r>
+      <w:r>
+        <w:t xml:space="preserve"> </w:t>
+      </w:r>
+      <w:r>
+        <w:t>because using the “x” at the top of the window can cause data to be lost if it is pressed in a case where the program is manipulating data.</w:t>
+      </w:r>
+    </w:p>
+    <w:p>
+      <w:r>
+        <w:t>One solution to this would be to disable the “x” button and only allow the user to stop running the application through the main menu state exit button. A big problem with this solution is that the user may get confused as to why they cannot quit the program by pressing the button if they happened to miss seeing the button when they first opened the program.</w:t>
+      </w:r>
+    </w:p>
+    <w:p>
+      <w:r>
+        <w:t>Another better solution would be to allow the user to press the “x” button, but have the program detect this and push a new state onto the state stack which allows the user to confirm whether to leave the program or continue what they were doing, at the same time warning them that data may be lost if they are currently doing something. During this state, the program could also delay closing the window to save any currently in use data so that as little important data is lost as possible.</w:t>
+      </w:r>
+    </w:p>
+    <w:p/>
+    <w:bookmarkStart w:id="34" w:name="_Hlk58515523"/>
+    <w:bookmarkStart w:id="35" w:name="_MON_1668685992"/>
+    <w:bookmarkEnd w:id="35"/>
+    <w:p>
+      <w:pPr>
+        <w:keepNext/>
+      </w:pPr>
+      <w:r>
+        <w:object w:dxaOrig="9070" w:dyaOrig="5102" w14:anchorId="0D0B2F75">
+          <v:shape id="_x0000_i1036" type="#_x0000_t75" style="width:453.75pt;height:255pt" o:ole="">
+            <v:imagedata r:id="rId35" o:title=""/>
           </v:shape>
-          <o:OLEObject Type="Embed" ProgID="Word.Document.12" ShapeID="_x0000_i1032" DrawAspect="Content" ObjectID="_1669979818" r:id="rId28">
+          <o:OLEObject Type="Embed" ProgID="Word.Document.12" ShapeID="_x0000_i1036" DrawAspect="Content" ObjectID="_1669980115" r:id="rId36">
             <o:FieldCodes>\s</o:FieldCodes>
           </o:OLEObject>
         </w:object>
       </w:r>
-    </w:p>
-    <w:p>
-      <w:r>
-        <w:t>All parts will be stored using 4-byte unsigned integer values.</w:t>
-      </w:r>
-      <w:r>
-        <w:t xml:space="preserve"> This structure will allow for all remaining information to be read using the correct format.</w:t>
-      </w:r>
-    </w:p>
-    <w:p>
-      <w:r>
-        <w:t>During my prototype, I intertwined the metadata in with the header itself meaning that metadata related to the neural network was only read when reading the header for the neural network. The only problem with this was that it was hard to debug what was going wrong as not all data had been loaded when I was using breakpoints.</w:t>
-      </w:r>
-    </w:p>
-    <w:p>
-      <w:r>
-        <w:t>The information stored in the header section of the file will be as follows:</w:t>
-      </w:r>
-    </w:p>
-    <w:bookmarkStart w:id="23" w:name="_MON_1669297149"/>
-    <w:bookmarkEnd w:id="23"/>
-    <w:p>
-      <w:r>
-        <w:object w:dxaOrig="9026" w:dyaOrig="3478" w14:anchorId="04710475">
-          <v:shape id="_x0000_i1033" type="#_x0000_t75" style="width:451.5pt;height:174pt" o:ole="">
-            <v:imagedata r:id="rId29" o:title=""/>
-          </v:shape>
-          <o:OLEObject Type="Embed" ProgID="Word.Document.12" ShapeID="_x0000_i1033" DrawAspect="Content" ObjectID="_1669979819" r:id="rId30">
-            <o:FieldCodes>\s</o:FieldCodes>
-          </o:OLEObject>
-        </w:object>
-      </w:r>
-    </w:p>
-    <w:p>
-      <w:r>
-        <w:t>Most of this data is self-explanatory except for the neural network data. As the neural network can have an arbitrary size, we do not know how many bytes each part will take up. This is the reason for saving size data in metadata.</w:t>
-      </w:r>
-    </w:p>
-    <w:p>
-      <w:r>
-        <w:t xml:space="preserve">When writing to this file, the metadata will not have to change however, the other information such as Wins and Losses, and especially the neural network will have to. Due to this being most of the data, I have decided to wipe the file and rewrite all data back into it each time data is saved. This will not cause much of a performance cost but </w:t>
-      </w:r>
-      <w:r>
-        <w:t>as almost all data would be written anyway, it is logical to be able to use the same function to save the data when it is created and when it is modified.</w:t>
-      </w:r>
-    </w:p>
-    <w:p>
-      <w:pPr>
-        <w:pStyle w:val="Heading3"/>
-      </w:pPr>
-      <w:r>
-        <w:t>Previous Games File</w:t>
-      </w:r>
-    </w:p>
-    <w:p>
-      <w:r>
-        <w:t xml:space="preserve">One of the largest problems I found with my program whilst making the prototype was that the AI was learning too slowly to be interesting. </w:t>
-      </w:r>
-      <w:r>
-        <w:t>Therefore,</w:t>
-      </w:r>
-      <w:r>
-        <w:t xml:space="preserve"> I have decided to store the previous few games in a file and use these games to train the network on games that it has already seen a few times </w:t>
-      </w:r>
-      <w:r>
-        <w:lastRenderedPageBreak/>
-        <w:t>before.</w:t>
-      </w:r>
-      <w:r>
-        <w:t xml:space="preserve"> To save these games I will need to store them in a file in a very efficient way as I am looking to store around</w:t>
-      </w:r>
-      <w:r>
-        <w:t xml:space="preserve"> 500</w:t>
-      </w:r>
-      <w:r>
-        <w:t xml:space="preserve"> previous games with each game lasting an average of 24 moves per game</w:t>
-      </w:r>
-      <w:r>
-        <w:rPr>
-          <w:rStyle w:val="FootnoteReference"/>
-        </w:rPr>
-        <w:footnoteReference w:id="21"/>
-      </w:r>
-      <w:r>
-        <w:t>. This comes to having to store around 500 * 24 = 12000 moves</w:t>
-      </w:r>
-      <w:r>
-        <w:t>.</w:t>
-      </w:r>
-    </w:p>
-    <w:p>
-      <w:r>
-        <w:t>I am planning on stored each game as a list of moves for each player. I will need to determine what player starts first which can be done with a single number</w:t>
-      </w:r>
-      <w:r>
-        <w:t>, then I will store each column choice in which the game was played, alternating which player played. This will fully represent a whole connect 4 game allowing me to recreate the game and change it into a form which is useable by the backpropagation algorithm.</w:t>
-      </w:r>
-    </w:p>
-    <w:p>
-      <w:r>
-        <w:t>This file will most likely be a text file due to the ability to use newline characters ‘\n’</w:t>
-      </w:r>
-      <w:r>
-        <w:rPr>
-          <w:rStyle w:val="FootnoteReference"/>
-        </w:rPr>
-        <w:footnoteReference w:id="22"/>
-      </w:r>
-      <w:r>
-        <w:t xml:space="preserve"> </w:t>
-      </w:r>
-      <w:r>
-        <w:t>to separate the games</w:t>
-      </w:r>
-      <w:r>
-        <w:t xml:space="preserve"> and having multiple C++ functions to manipulate these text files.</w:t>
-      </w:r>
-      <w:r>
-        <w:t xml:space="preserve"> When a game is finished, it will be saved to this file. If the file already contains more than the maximum number of games, then the eldest one should be deleted to make room for the new one. To check how many games are being stored in the file it would be </w:t>
-      </w:r>
-      <w:r>
-        <w:t xml:space="preserve">too </w:t>
-      </w:r>
-      <w:r>
-        <w:t>slow to load the entire file into an array and then count the size of the array. Due to this I will be storing the number of games in the file as well as all the games.</w:t>
-      </w:r>
-      <w:r>
-        <w:t xml:space="preserve"> This does add data redundancy</w:t>
-      </w:r>
-      <w:r>
-        <w:rPr>
-          <w:rStyle w:val="FootnoteReference"/>
-        </w:rPr>
-        <w:footnoteReference w:id="23"/>
-      </w:r>
-      <w:r>
-        <w:t xml:space="preserve"> but will speed the program up massively, especially when being run on a device with slow secondary storage.</w:t>
-      </w:r>
-    </w:p>
-    <w:bookmarkStart w:id="24" w:name="_MON_1669456637"/>
-    <w:bookmarkEnd w:id="24"/>
-    <w:p>
-      <w:r>
-        <w:object w:dxaOrig="9026" w:dyaOrig="4927" w14:anchorId="10AB0EFF">
-          <v:shape id="_x0000_i1034" type="#_x0000_t75" style="width:451.5pt;height:246pt" o:ole="">
-            <v:imagedata r:id="rId31" o:title=""/>
-          </v:shape>
-          <o:OLEObject Type="Embed" ProgID="Word.Document.12" ShapeID="_x0000_i1034" DrawAspect="Content" ObjectID="_1669979820" r:id="rId32">
-            <o:FieldCodes>\s</o:FieldCodes>
-          </o:OLEObject>
-        </w:object>
-      </w:r>
-    </w:p>
-    <w:p>
-      <w:r>
-        <w:t>This layout is how the previous games file will be structured. Each of the games will be on a single line with each game separated by a newline character. The number of games stored will be updated each time a new game is added to keep track of how many games are being stored currently.</w:t>
-      </w:r>
-      <w:r>
-        <w:t xml:space="preserve"> This file should allow as many </w:t>
-      </w:r>
-      <w:r>
-        <w:t xml:space="preserve">past </w:t>
-      </w:r>
-      <w:r>
-        <w:t>games as I decide to be stored</w:t>
-      </w:r>
-      <w:r>
-        <w:t xml:space="preserve"> as training data.</w:t>
-      </w:r>
-    </w:p>
-    <w:p>
-      <w:pPr>
-        <w:pStyle w:val="Heading2"/>
-      </w:pPr>
-      <w:r>
-        <w:t>File Encryption</w:t>
-      </w:r>
-    </w:p>
-    <w:p>
-      <w:r>
-        <w:t>One main problem with this file is that when saving text into a binary file, due to ASCII</w:t>
-      </w:r>
-      <w:r>
-        <w:rPr>
-          <w:rStyle w:val="FootnoteReference"/>
-        </w:rPr>
-        <w:footnoteReference w:id="24"/>
-      </w:r>
-      <w:r>
-        <w:t xml:space="preserve"> characters being represented with a single byte, opening a binary file as a text file will display all the bytes in </w:t>
-      </w:r>
-      <w:r>
-        <w:lastRenderedPageBreak/>
-        <w:t>their ASCII representation. Usually, this will make random characters appear but, in the case of strings which already contain single byte ASCII characters, can display the string itself. This is extremely dangerous with passwords as someone can just open the file and view the password. Therefore, I have decided to hide the password using a digest</w:t>
-      </w:r>
-      <w:r>
-        <w:rPr>
-          <w:rStyle w:val="FootnoteReference"/>
-        </w:rPr>
-        <w:footnoteReference w:id="25"/>
-      </w:r>
-      <w:r>
-        <w:t xml:space="preserve">. This digest will be a large number which will be used to check if an inputted password matches the stored one without having to store the password itself. The user can input their password and the hash algorithm can be applied </w:t>
-      </w:r>
-      <w:r>
-        <w:t>to generate a digest. This digest can be compared against the stored digest now instead of checking the password string against the inputted string.</w:t>
-      </w:r>
-    </w:p>
-    <w:p>
-      <w:r>
-        <w:t>The algorithm I will be using to create this digest will most likely be SHA-1</w:t>
-      </w:r>
-      <w:r>
-        <w:rPr>
-          <w:rStyle w:val="FootnoteReference"/>
-        </w:rPr>
-        <w:footnoteReference w:id="26"/>
-      </w:r>
-      <w:r>
-        <w:t>. I chose this algorithm over the more common MD5 algorithm because it has been found to have vulnerabilities that cause security issues. SHA-1 is an algorithm that is becoming more widespread due to MD5 having these vulnerabilities</w:t>
-      </w:r>
-      <w:r>
-        <w:t>. SHA-1 produces a 160-bit hash value, typically represented as 40 hexadecimal digits. As the algorithm is quite complicated and I do not need to know how it works, I will be using a C++ library which implements the SHA-1 algorithm for me. I will most likely find this library on GitHub</w:t>
-      </w:r>
-      <w:r>
-        <w:rPr>
-          <w:rStyle w:val="FootnoteReference"/>
-        </w:rPr>
-        <w:footnoteReference w:id="27"/>
-      </w:r>
-      <w:r>
-        <w:t xml:space="preserve"> meaning I can clone the source code and use the most up-to-date version whenever I want to build my project.</w:t>
-      </w:r>
-    </w:p>
-    <w:p>
-      <w:pPr>
-        <w:pStyle w:val="Heading2"/>
-      </w:pPr>
-      <w:r>
-        <w:t>File Checksum</w:t>
-      </w:r>
-    </w:p>
-    <w:p>
-      <w:r>
-        <w:t>To make sure that the file was not corrupted or edited in between use, I will be using SHA-1 again on the entire file to create a new digest which can be checked when the file is read to make sure that the file was not changed. I will need to make sure to not include the digest when using the SHA-1 algorithm as this will produce a different digest and will incorrectly identify the file as being changed.</w:t>
-      </w:r>
-      <w:r>
-        <w:t xml:space="preserve"> If the digests do not match, then the user should be presented with a message stating that the file has been corrupted or changed outside of the program.</w:t>
-      </w:r>
-    </w:p>
-    <w:p>
-      <w:r>
-        <w:t>Another method to check if a file has been corrupted or changed in between use is to use Hamming Codes</w:t>
-      </w:r>
-      <w:r>
-        <w:rPr>
-          <w:rStyle w:val="FootnoteReference"/>
-        </w:rPr>
-        <w:footnoteReference w:id="28"/>
-      </w:r>
-      <w:r>
-        <w:t>. This is a method of storing data in a format that allows for it to be changed and still fully represent the original message. A remarkably simple error detector would be bit parity which adds a parity bit to the end to determine whether the string of bits has an even or odd number of 1s. This can be used to determine if the number of 1s has changed but this does not tell you which one has been changed. Hamming codes on the other hand, do tell the program which bit has been changed allowing for that bit to be corrected and returned to its original state.</w:t>
-      </w:r>
-    </w:p>
-    <w:p>
-      <w:r>
-        <w:t>Hamming codes work by checking the parity of certain groups of bits which allows the program to reduce its search on which bit has been changed determined by the parity bits. This is sort of like how binary search works but with single bits and narrowing groups of bits.</w:t>
-      </w:r>
-      <w:r>
-        <w:t xml:space="preserve"> Hamming codes only work with a single bit that has been changed but an extra bit can be used to explicitly tell the program that more than one bit has been changed even if these bits cannot be corrected.</w:t>
-      </w:r>
-    </w:p>
-    <w:p>
-      <w:r>
-        <w:t>Implementing Hamming codes into my program would be a difficult task due to having to control bit level operations which is not explicitly possible in C++ without workarounds. Due to this I will most likely not be implementing Hamming codes but if I do have extra time and find that it is necessary then I will store the files as Hamming codes.</w:t>
-      </w:r>
-    </w:p>
-    <w:p>
-      <w:pPr>
-        <w:pStyle w:val="Heading2"/>
-      </w:pPr>
-      <w:bookmarkStart w:id="25" w:name="_Toc58839769"/>
-      <w:r>
-        <w:lastRenderedPageBreak/>
-        <w:t>Graphical User Interface (GUI)</w:t>
-      </w:r>
-      <w:bookmarkEnd w:id="25"/>
-    </w:p>
-    <w:p>
-      <w:r>
-        <w:t>I would like to be able to use the already existing menu system, that I created for the prototype, and move it to a Graphical User Interface</w:t>
-      </w:r>
-      <w:r>
-        <w:rPr>
-          <w:rStyle w:val="FootnoteReference"/>
-        </w:rPr>
-        <w:footnoteReference w:id="29"/>
-      </w:r>
-      <w:r>
-        <w:t xml:space="preserve"> using the SFML</w:t>
-      </w:r>
-      <w:r>
-        <w:rPr>
-          <w:rStyle w:val="FootnoteReference"/>
-        </w:rPr>
-        <w:footnoteReference w:id="30"/>
-      </w:r>
-      <w:r>
-        <w:t xml:space="preserve"> library for C++.</w:t>
-      </w:r>
-      <w:r>
-        <w:t xml:space="preserve"> With SFML I can create a render window and draw primitives to that window such as a rectangle or circle. Using the data that SFML collects such as mouse position, I can add functionality to these shapes to make objects such as a button or a text box.</w:t>
-      </w:r>
-    </w:p>
-    <w:bookmarkStart w:id="26" w:name="_Hlk58072251"/>
-    <w:bookmarkStart w:id="27" w:name="_MON_1668242071"/>
-    <w:bookmarkEnd w:id="27"/>
-    <w:p>
-      <w:pPr>
-        <w:keepNext/>
-      </w:pPr>
-      <w:r>
-        <w:object w:dxaOrig="9070" w:dyaOrig="5102" w14:anchorId="003EC2D9">
-          <v:shape id="_x0000_i1035" type="#_x0000_t75" style="width:453.75pt;height:255pt" o:ole="">
-            <v:imagedata r:id="rId33" o:title=""/>
-          </v:shape>
-          <o:OLEObject Type="Embed" ProgID="Word.Document.12" ShapeID="_x0000_i1035" DrawAspect="Content" ObjectID="_1669979821" r:id="rId34">
-            <o:FieldCodes>\s</o:FieldCodes>
-          </o:OLEObject>
-        </w:object>
-      </w:r>
-      <w:bookmarkEnd w:id="26"/>
+      <w:bookmarkEnd w:id="34"/>
     </w:p>
     <w:p>
       <w:pPr>
         <w:pStyle w:val="Caption"/>
       </w:pPr>
-      <w:bookmarkStart w:id="28" w:name="_Ref58073121"/>
+      <w:bookmarkStart w:id="36" w:name="_Ref58073414"/>
       <w:r>
         <w:t xml:space="preserve">Figure </w:t>
       </w:r>
+      <w:fldSimple w:instr=" SEQ Figure \* ARABIC ">
+        <w:r>
+          <w:rPr>
+            <w:noProof/>
+          </w:rPr>
+          <w:t>3</w:t>
+        </w:r>
+      </w:fldSimple>
+      <w:bookmarkEnd w:id="36"/>
+      <w:r>
+        <w:t xml:space="preserve"> - Confirm Exit State</w:t>
+      </w:r>
+    </w:p>
+    <w:p>
       <w:r>
         <w:fldChar w:fldCharType="begin"/>
       </w:r>
       <w:r>
-        <w:instrText xml:space="preserve"> SEQ Figure \* ARABIC </w:instrText>
+        <w:instrText xml:space="preserve"> REF _Ref58073414 \h </w:instrText>
       </w:r>
       <w:r>
         <w:fldChar w:fldCharType="separate"/>
+      </w:r>
+      <w:r>
+        <w:t xml:space="preserve">Figure </w:t>
       </w:r>
       <w:r>
         <w:rPr>
@@ -8788,201 +9173,82 @@
         <w:t>2</w:t>
       </w:r>
       <w:r>
-        <w:rPr>
-          <w:noProof/>
-        </w:rPr>
         <w:fldChar w:fldCharType="end"/>
       </w:r>
-      <w:bookmarkEnd w:id="28"/>
-      <w:r>
-        <w:t xml:space="preserve"> - Design for GUI</w:t>
-      </w:r>
-    </w:p>
-    <w:p>
-      <w:r>
-        <w:t>This minimalistic design is what I would like my GUI to look like when it is completed. Each of the purple boxes are buttons which, when clicked, take the user to another page of similar design with different ways of interacting.</w:t>
-      </w:r>
-      <w:r>
-        <w:t xml:space="preserve"> I will show and explain each of the </w:t>
-      </w:r>
-      <w:r>
-        <w:t>states</w:t>
-      </w:r>
-      <w:r>
-        <w:t xml:space="preserve"> that will be present in my program along with the ways of interacting and desired outcome of this.</w:t>
-      </w:r>
-    </w:p>
-    <w:p>
-      <w:pPr>
-        <w:pStyle w:val="Heading2"/>
-      </w:pPr>
-      <w:bookmarkStart w:id="29" w:name="_Toc58839770"/>
-      <w:r>
-        <w:t>Main Menu State</w:t>
-      </w:r>
-      <w:bookmarkEnd w:id="29"/>
-    </w:p>
-    <w:p>
-      <w:r>
-        <w:t xml:space="preserve">The main menu state will be the first state that is pushed onto the stack state and because of this, the first state that will be viewed and interacted with by the user. An </w:t>
-      </w:r>
-      <w:r>
-        <w:t>easy-to-understand</w:t>
-      </w:r>
-      <w:r>
-        <w:t xml:space="preserve"> design must be used to allow the user to easily navigate the program</w:t>
-      </w:r>
-      <w:r>
-        <w:rPr>
-          <w:rStyle w:val="FootnoteReference"/>
-        </w:rPr>
-        <w:footnoteReference w:id="31"/>
-      </w:r>
-      <w:r>
-        <w:t xml:space="preserve"> without getting lost within it. </w:t>
-      </w:r>
-      <w:r>
-        <w:t>To keep the program simple, I will not be adding many extravagant details such as images or animations as these will take up a lot of time which could be spent on other more important features.</w:t>
-      </w:r>
-    </w:p>
-    <w:p>
-      <w:r>
-        <w:t>Buttons will be needed to allow the user to navigate to other states which includes “Play State”, “Accounts State” and “Leader</w:t>
-      </w:r>
-      <w:r>
-        <w:t xml:space="preserve"> </w:t>
-      </w:r>
-      <w:r>
-        <w:t>board State”</w:t>
-      </w:r>
-      <w:r>
-        <w:t>. When clicking on any of these buttons, the main menu state will detect this and push a new state, corresponding to what button was pressed, on to the state stack. This will cause the program to now use the new state allowing the user to move between states.</w:t>
-      </w:r>
-    </w:p>
-    <w:p>
-      <w:r>
-        <w:lastRenderedPageBreak/>
-        <w:fldChar w:fldCharType="begin"/>
-      </w:r>
-      <w:r>
-        <w:instrText xml:space="preserve"> REF _Ref58073121 \h </w:instrText>
-      </w:r>
-      <w:r>
-        <w:fldChar w:fldCharType="separate"/>
-      </w:r>
-      <w:r>
-        <w:t xml:space="preserve">Figure </w:t>
-      </w:r>
-      <w:r>
-        <w:rPr>
-          <w:noProof/>
-        </w:rPr>
-        <w:t>1</w:t>
-      </w:r>
-      <w:r>
-        <w:fldChar w:fldCharType="end"/>
-      </w:r>
-      <w:r>
-        <w:t xml:space="preserve"> already shows the design of what I would like the Main Menu State to look like. The buttons will be clicked, and the user transported to another state like this one but with different functionality.</w:t>
-      </w:r>
-    </w:p>
-    <w:p>
-      <w:pPr>
-        <w:pStyle w:val="Heading2"/>
-      </w:pPr>
-      <w:bookmarkStart w:id="30" w:name="_Toc58839771"/>
-      <w:r>
-        <w:t>Confirm Exit State</w:t>
-      </w:r>
-      <w:bookmarkEnd w:id="30"/>
-    </w:p>
-    <w:p>
-      <w:r>
-        <w:t xml:space="preserve">I would prefer to only allow the user to be able to exit the program using </w:t>
-      </w:r>
-      <w:r>
-        <w:t>the</w:t>
-      </w:r>
-      <w:r>
-        <w:t xml:space="preserve"> button </w:t>
-      </w:r>
-      <w:r>
-        <w:t xml:space="preserve">found on the main menu state shown in </w:t>
-      </w:r>
-      <w:r>
-        <w:fldChar w:fldCharType="begin"/>
-      </w:r>
-      <w:r>
-        <w:instrText xml:space="preserve"> REF _Ref58073121 \h </w:instrText>
-      </w:r>
-      <w:r>
-        <w:fldChar w:fldCharType="separate"/>
-      </w:r>
-      <w:r>
-        <w:t xml:space="preserve">Figure </w:t>
-      </w:r>
-      <w:r>
-        <w:rPr>
-          <w:noProof/>
-        </w:rPr>
-        <w:t>1</w:t>
-      </w:r>
-      <w:r>
-        <w:fldChar w:fldCharType="end"/>
-      </w:r>
-      <w:r>
-        <w:t xml:space="preserve"> </w:t>
-      </w:r>
-      <w:r>
-        <w:t>because using the “x” at the top of the window can cause data to be lost if it is pressed in a case where the program is manipulating data.</w:t>
-      </w:r>
-    </w:p>
-    <w:p>
-      <w:r>
-        <w:t>One solution to this would be to disable the “x” button and only allow the user to stop running the application through the main menu state exit button. A big problem with this solution is that the user may get confused as to why they cannot quit the program by pressing the button if they happened to miss seeing the button when they first opened the program.</w:t>
-      </w:r>
-    </w:p>
-    <w:p>
-      <w:r>
-        <w:t>Another better solution would be to allow the user to press the “x” button, but have the program detect this and push a new state onto the state stack which allows the user to confirm whether to leave the program or continue what they were doing, at the same time warning them that data may be lost if they are currently doing something. During this state, the program could also delay closing the window to save any currently in use data so that as little important data is lost as possible.</w:t>
-      </w:r>
-    </w:p>
-    <w:p/>
-    <w:bookmarkStart w:id="31" w:name="_Hlk58515523"/>
-    <w:bookmarkStart w:id="32" w:name="_MON_1668685992"/>
-    <w:bookmarkEnd w:id="32"/>
+      <w:r>
+        <w:t xml:space="preserve"> shows the design for the state that should be displayed whenever the user presses the “x” button at the top of the window. This state will ask the user to confirm whether to leave the program or go back to what they were doing. If “Exit Program” is pressed, then all states should be popped of the state stack and the program will exit. If “Cancel” is pressed, this state should pop itself off the state stack revealing the previous state that was in use allowing the user to continue what they were just doing. </w:t>
+      </w:r>
+    </w:p>
+    <w:p>
+      <w:pPr>
+        <w:pStyle w:val="Heading3"/>
+      </w:pPr>
+      <w:bookmarkStart w:id="37" w:name="_Ref58680746"/>
+      <w:bookmarkStart w:id="38" w:name="_Toc59367346"/>
+      <w:r>
+        <w:t>Accounts State</w:t>
+      </w:r>
+      <w:bookmarkEnd w:id="37"/>
+      <w:bookmarkEnd w:id="38"/>
+    </w:p>
+    <w:p>
+      <w:r>
+        <w:t>If after, on the main menu state, the “Accounts” button is clicked, the user should be navigated to a place with the ability to create new accounts and delete old accounts. This will be done with a simple screen with two buttons labelled “Create Account” and “Delete Account”. A “back” button will also be shown allowing the user to return to the previous state</w:t>
+      </w:r>
+      <w:r>
+        <w:t xml:space="preserve"> by popping the current state off from the stack.</w:t>
+      </w:r>
+    </w:p>
+    <w:bookmarkStart w:id="39" w:name="_MON_1669128225"/>
+    <w:bookmarkEnd w:id="39"/>
     <w:p>
       <w:pPr>
         <w:keepNext/>
       </w:pPr>
       <w:r>
-        <w:object w:dxaOrig="9070" w:dyaOrig="5102" w14:anchorId="0D0B2F75">
-          <v:shape id="_x0000_i1036" type="#_x0000_t75" style="width:453.75pt;height:255pt" o:ole="">
-            <v:imagedata r:id="rId35" o:title=""/>
+        <w:object w:dxaOrig="9070" w:dyaOrig="5102" w14:anchorId="2CC035CF">
+          <v:shape id="_x0000_i1037" type="#_x0000_t75" style="width:453.75pt;height:255pt" o:ole="">
+            <v:imagedata r:id="rId37" o:title=""/>
           </v:shape>
-          <o:OLEObject Type="Embed" ProgID="Word.Document.12" ShapeID="_x0000_i1036" DrawAspect="Content" ObjectID="_1669979822" r:id="rId36">
+          <o:OLEObject Type="Embed" ProgID="Word.Document.12" ShapeID="_x0000_i1037" DrawAspect="Content" ObjectID="_1669980116" r:id="rId38">
             <o:FieldCodes>\s</o:FieldCodes>
           </o:OLEObject>
         </w:object>
       </w:r>
-      <w:bookmarkEnd w:id="31"/>
     </w:p>
     <w:p>
       <w:pPr>
         <w:pStyle w:val="Caption"/>
       </w:pPr>
-      <w:bookmarkStart w:id="33" w:name="_Ref58073414"/>
+      <w:bookmarkStart w:id="40" w:name="_Ref58515614"/>
       <w:r>
         <w:t xml:space="preserve">Figure </w:t>
       </w:r>
+      <w:fldSimple w:instr=" SEQ Figure \* ARABIC ">
+        <w:r>
+          <w:rPr>
+            <w:noProof/>
+          </w:rPr>
+          <w:t>4</w:t>
+        </w:r>
+      </w:fldSimple>
+      <w:bookmarkEnd w:id="40"/>
+      <w:r>
+        <w:t xml:space="preserve"> - Accounts State</w:t>
+      </w:r>
+    </w:p>
+    <w:p>
       <w:r>
         <w:fldChar w:fldCharType="begin"/>
       </w:r>
       <w:r>
-        <w:instrText xml:space="preserve"> SEQ Figure \* ARABIC </w:instrText>
+        <w:instrText xml:space="preserve"> REF _Ref58515614 \h </w:instrText>
       </w:r>
       <w:r>
         <w:fldChar w:fldCharType="separate"/>
+      </w:r>
+      <w:r>
+        <w:t xml:space="preserve">Figure </w:t>
       </w:r>
       <w:r>
         <w:rPr>
@@ -8991,151 +9257,23 @@
         <w:t>3</w:t>
       </w:r>
       <w:r>
-        <w:rPr>
-          <w:noProof/>
-        </w:rPr>
         <w:fldChar w:fldCharType="end"/>
       </w:r>
-      <w:bookmarkEnd w:id="33"/>
-      <w:r>
-        <w:t xml:space="preserve"> - Confirm Exit State</w:t>
-      </w:r>
-    </w:p>
-    <w:p>
-      <w:r>
-        <w:fldChar w:fldCharType="begin"/>
-      </w:r>
-      <w:r>
-        <w:instrText xml:space="preserve"> REF _Ref58073414 \h </w:instrText>
-      </w:r>
-      <w:r>
-        <w:fldChar w:fldCharType="separate"/>
-      </w:r>
-      <w:r>
-        <w:t xml:space="preserve">Figure </w:t>
-      </w:r>
-      <w:r>
-        <w:rPr>
-          <w:noProof/>
-        </w:rPr>
-        <w:t>2</w:t>
-      </w:r>
-      <w:r>
-        <w:fldChar w:fldCharType="end"/>
-      </w:r>
-      <w:r>
-        <w:t xml:space="preserve"> shows the design for the state that should be displayed whenever the user presses the “x” button at the top of the window. This state will ask the user to confirm whether to leave the program or go back to what they were doing. If “Exit Program” is pressed, then all states should be popped of the state stack and the program will exit. If “Cancel” is pressed, this state should pop itself off the state stack revealing the previous state that was in use allowing the user to continue what they were just doing. </w:t>
-      </w:r>
-    </w:p>
-    <w:p>
-      <w:pPr>
-        <w:pStyle w:val="Heading2"/>
-      </w:pPr>
-      <w:bookmarkStart w:id="34" w:name="_Ref58680746"/>
-      <w:bookmarkStart w:id="35" w:name="_Toc58839772"/>
-      <w:r>
-        <w:lastRenderedPageBreak/>
-        <w:t>Accounts State</w:t>
-      </w:r>
-      <w:bookmarkEnd w:id="34"/>
-      <w:bookmarkEnd w:id="35"/>
-    </w:p>
-    <w:p>
-      <w:r>
-        <w:t>If after, on the main menu state, the “Accounts” button is clicked, the user should be navigated to a place with the ability to create new accounts and delete old accounts. This will be done with a simple screen with two buttons labelled “Create Account” and “Delete Account”. A “back” button will also be shown allowing the user to return to the previous state</w:t>
-      </w:r>
-      <w:r>
-        <w:t xml:space="preserve"> by popping the current state off from the stack.</w:t>
-      </w:r>
-    </w:p>
-    <w:bookmarkStart w:id="36" w:name="_MON_1669128225"/>
-    <w:bookmarkEnd w:id="36"/>
-    <w:p>
-      <w:pPr>
-        <w:keepNext/>
-      </w:pPr>
-      <w:r>
-        <w:object w:dxaOrig="9070" w:dyaOrig="5102" w14:anchorId="2CC035CF">
-          <v:shape id="_x0000_i1037" type="#_x0000_t75" style="width:453.75pt;height:255pt" o:ole="">
-            <v:imagedata r:id="rId37" o:title=""/>
-          </v:shape>
-          <o:OLEObject Type="Embed" ProgID="Word.Document.12" ShapeID="_x0000_i1037" DrawAspect="Content" ObjectID="_1669979823" r:id="rId38">
-            <o:FieldCodes>\s</o:FieldCodes>
-          </o:OLEObject>
-        </w:object>
-      </w:r>
-    </w:p>
-    <w:p>
-      <w:pPr>
-        <w:pStyle w:val="Caption"/>
-      </w:pPr>
-      <w:bookmarkStart w:id="37" w:name="_Ref58515614"/>
-      <w:r>
-        <w:t xml:space="preserve">Figure </w:t>
-      </w:r>
-      <w:r>
-        <w:fldChar w:fldCharType="begin"/>
-      </w:r>
-      <w:r>
-        <w:instrText xml:space="preserve"> SEQ Figure \* ARABIC </w:instrText>
-      </w:r>
-      <w:r>
-        <w:fldChar w:fldCharType="separate"/>
-      </w:r>
-      <w:r>
-        <w:rPr>
-          <w:noProof/>
-        </w:rPr>
-        <w:t>4</w:t>
-      </w:r>
-      <w:r>
-        <w:rPr>
-          <w:noProof/>
-        </w:rPr>
-        <w:fldChar w:fldCharType="end"/>
-      </w:r>
-      <w:bookmarkEnd w:id="37"/>
-      <w:r>
-        <w:t xml:space="preserve"> - Accounts State</w:t>
-      </w:r>
-    </w:p>
-    <w:p>
-      <w:r>
-        <w:fldChar w:fldCharType="begin"/>
-      </w:r>
-      <w:r>
-        <w:instrText xml:space="preserve"> REF _Ref58515614 \h </w:instrText>
-      </w:r>
-      <w:r>
-        <w:fldChar w:fldCharType="separate"/>
-      </w:r>
-      <w:r>
-        <w:t xml:space="preserve">Figure </w:t>
-      </w:r>
-      <w:r>
-        <w:rPr>
-          <w:noProof/>
-        </w:rPr>
-        <w:t>3</w:t>
-      </w:r>
-      <w:r>
-        <w:fldChar w:fldCharType="end"/>
-      </w:r>
       <w:r>
         <w:t xml:space="preserve"> shows the design for the Accounts state which will act as an intermediary state between the main menu and either creating or deleting user accounts.</w:t>
       </w:r>
     </w:p>
     <w:p>
       <w:pPr>
-        <w:pStyle w:val="Heading2"/>
-      </w:pPr>
-      <w:bookmarkStart w:id="38" w:name="_Ref58680885"/>
-      <w:bookmarkStart w:id="39" w:name="_Toc58839773"/>
+        <w:pStyle w:val="Heading3"/>
+      </w:pPr>
+      <w:bookmarkStart w:id="41" w:name="_Ref58680885"/>
+      <w:bookmarkStart w:id="42" w:name="_Toc59367347"/>
       <w:r>
         <w:t>Create Account State</w:t>
       </w:r>
-      <w:bookmarkEnd w:id="38"/>
-      <w:bookmarkEnd w:id="39"/>
+      <w:bookmarkEnd w:id="41"/>
+      <w:bookmarkEnd w:id="42"/>
     </w:p>
     <w:p>
       <w:r>
@@ -9164,12 +9302,11 @@
     </w:p>
     <w:p>
       <w:r>
-        <w:lastRenderedPageBreak/>
         <w:t>The user will also have the option to go back if they have changed their mind and do not want to create an account. This button will simply pop the current state returning the user to the Accounts state.</w:t>
       </w:r>
     </w:p>
-    <w:bookmarkStart w:id="40" w:name="_MON_1669134023"/>
-    <w:bookmarkEnd w:id="40"/>
+    <w:bookmarkStart w:id="43" w:name="_MON_1669134023"/>
+    <w:bookmarkEnd w:id="43"/>
     <w:p>
       <w:pPr>
         <w:keepNext/>
@@ -9179,7 +9316,7 @@
           <v:shape id="_x0000_i1038" type="#_x0000_t75" style="width:453.75pt;height:255pt" o:ole="">
             <v:imagedata r:id="rId39" o:title=""/>
           </v:shape>
-          <o:OLEObject Type="Embed" ProgID="Word.Document.12" ShapeID="_x0000_i1038" DrawAspect="Content" ObjectID="_1669979824" r:id="rId40">
+          <o:OLEObject Type="Embed" ProgID="Word.Document.12" ShapeID="_x0000_i1038" DrawAspect="Content" ObjectID="_1669980117" r:id="rId40">
             <o:FieldCodes>\s</o:FieldCodes>
           </o:OLEObject>
         </w:object>
@@ -9192,67 +9329,72 @@
       <w:r>
         <w:t xml:space="preserve">Figure </w:t>
       </w:r>
+      <w:fldSimple w:instr=" SEQ Figure \* ARABIC ">
+        <w:r>
+          <w:rPr>
+            <w:noProof/>
+          </w:rPr>
+          <w:t>5</w:t>
+        </w:r>
+      </w:fldSimple>
+      <w:r>
+        <w:t xml:space="preserve"> - Create Account State</w:t>
+      </w:r>
+    </w:p>
+    <w:p>
+      <w:pPr>
+        <w:pStyle w:val="Heading3"/>
+      </w:pPr>
+      <w:bookmarkStart w:id="44" w:name="_Toc59367348"/>
+      <w:r>
+        <w:t>Delete Account State</w:t>
+      </w:r>
+      <w:bookmarkEnd w:id="44"/>
+    </w:p>
+    <w:p>
+      <w:r>
+        <w:t xml:space="preserve">If the user clicks the Delete Account Button on the </w:t>
+      </w:r>
       <w:r>
         <w:fldChar w:fldCharType="begin"/>
       </w:r>
       <w:r>
-        <w:instrText xml:space="preserve"> SEQ Figure \* ARABIC </w:instrText>
+        <w:instrText xml:space="preserve"> REF _Ref58680746 \h </w:instrText>
       </w:r>
       <w:r>
         <w:fldChar w:fldCharType="separate"/>
       </w:r>
       <w:r>
-        <w:rPr>
-          <w:noProof/>
-        </w:rPr>
-        <w:t>5</w:t>
-      </w:r>
-      <w:r>
-        <w:rPr>
-          <w:noProof/>
-        </w:rPr>
+        <w:t>Accounts State</w:t>
+      </w:r>
+      <w:r>
         <w:fldChar w:fldCharType="end"/>
       </w:r>
       <w:r>
-        <w:t xml:space="preserve"> - Create Account State</w:t>
-      </w:r>
-    </w:p>
-    <w:p>
-      <w:pPr>
-        <w:pStyle w:val="Heading2"/>
-      </w:pPr>
-      <w:bookmarkStart w:id="41" w:name="_Toc58839774"/>
-      <w:r>
-        <w:t>Delete Account State</w:t>
-      </w:r>
-      <w:bookmarkEnd w:id="41"/>
-    </w:p>
-    <w:p>
-      <w:r>
-        <w:t xml:space="preserve">If the user clicks the Delete Account Button on the </w:t>
+        <w:t>, then they will be navigated to a screen where they can delete an already existing account. This will remove all information about the user so that they cannot login and will not show up on the leader board anymore. As all user information is stored in files, these files will need to be deleted making sure any extra files are removed as well leaving no trace that the user ever had an account.</w:t>
+      </w:r>
+    </w:p>
+    <w:p>
+      <w:r>
+        <w:t xml:space="preserve">This state will be like the </w:t>
       </w:r>
       <w:r>
         <w:fldChar w:fldCharType="begin"/>
       </w:r>
       <w:r>
-        <w:instrText xml:space="preserve"> REF _Ref58680746 \h </w:instrText>
+        <w:instrText xml:space="preserve"> REF _Ref58680885 \h </w:instrText>
       </w:r>
       <w:r>
         <w:fldChar w:fldCharType="separate"/>
       </w:r>
       <w:r>
-        <w:t>Accounts State</w:t>
+        <w:t>Create Account State</w:t>
       </w:r>
       <w:r>
         <w:fldChar w:fldCharType="end"/>
       </w:r>
       <w:r>
-        <w:t>, then they will be navigated to a screen where they can delete an already existing account. This will remove all information about the user so that they cannot login and will not show up on the leader board anymore. As all user information is stored in files, these files will need to be deleted making sure any extra files are removed as well leaving no trace that the user ever had an account.</w:t>
-      </w:r>
-    </w:p>
-    <w:p>
-      <w:r>
-        <w:t xml:space="preserve">This state will be like the </w:t>
+        <w:t xml:space="preserve"> as in, the user will input a Username and a Password, and the state will determine whether this is a valid input and then delete the account if that is the case. Determining whether the input is valid is based on whether the user account does exist which is the opposite to the </w:t>
       </w:r>
       <w:r>
         <w:fldChar w:fldCharType="begin"/>
@@ -9270,24 +9412,6 @@
         <w:fldChar w:fldCharType="end"/>
       </w:r>
       <w:r>
-        <w:t xml:space="preserve"> as in, the user will input a Username and a Password, and the state will determine whether this is a valid input and then delete the account if that is the case. Determining whether the input is valid is based on whether the user account does exist which is the opposite to the </w:t>
-      </w:r>
-      <w:r>
-        <w:fldChar w:fldCharType="begin"/>
-      </w:r>
-      <w:r>
-        <w:instrText xml:space="preserve"> REF _Ref58680885 \h </w:instrText>
-      </w:r>
-      <w:r>
-        <w:fldChar w:fldCharType="separate"/>
-      </w:r>
-      <w:r>
-        <w:t>Create Account State</w:t>
-      </w:r>
-      <w:r>
-        <w:fldChar w:fldCharType="end"/>
-      </w:r>
-      <w:r>
         <w:t>. If the user does exist and the password matches that user’s password, the account should be deleted. If the password does not match, the account should not be deleted as it could be done by someone who does not own the account. The final case is when the username does not match any username meaning that the account trying to be deleted does not exist. In this case the user will be prompted to re-input the username or quit.</w:t>
       </w:r>
     </w:p>
@@ -9296,8 +9420,8 @@
         <w:t>As the password is to be encrypted, the state cannot simply check whether the passwords match. The encryption algorithm must be run on the inputted password and the hashed version of the password must match giving almost certainty that the password inputted was the stored one.</w:t>
       </w:r>
     </w:p>
-    <w:bookmarkStart w:id="42" w:name="_MON_1669293896"/>
-    <w:bookmarkEnd w:id="42"/>
+    <w:bookmarkStart w:id="45" w:name="_MON_1669293896"/>
+    <w:bookmarkEnd w:id="45"/>
     <w:p>
       <w:pPr>
         <w:keepNext/>
@@ -9307,7 +9431,7 @@
           <v:shape id="_x0000_i1039" type="#_x0000_t75" style="width:453.75pt;height:255pt" o:ole="">
             <v:imagedata r:id="rId41" o:title=""/>
           </v:shape>
-          <o:OLEObject Type="Embed" ProgID="Word.Document.12" ShapeID="_x0000_i1039" DrawAspect="Content" ObjectID="_1669979825" r:id="rId42">
+          <o:OLEObject Type="Embed" ProgID="Word.Document.12" ShapeID="_x0000_i1039" DrawAspect="Content" ObjectID="_1669980118" r:id="rId42">
             <o:FieldCodes>\s</o:FieldCodes>
           </o:OLEObject>
         </w:object>
@@ -9320,27 +9444,14 @@
       <w:r>
         <w:t xml:space="preserve">Figure </w:t>
       </w:r>
-      <w:r>
-        <w:fldChar w:fldCharType="begin"/>
-      </w:r>
-      <w:r>
-        <w:instrText xml:space="preserve"> SEQ Figure \* ARABIC </w:instrText>
-      </w:r>
-      <w:r>
-        <w:fldChar w:fldCharType="separate"/>
-      </w:r>
-      <w:r>
-        <w:rPr>
-          <w:noProof/>
-        </w:rPr>
-        <w:t>6</w:t>
-      </w:r>
-      <w:r>
-        <w:rPr>
-          <w:noProof/>
-        </w:rPr>
-        <w:fldChar w:fldCharType="end"/>
-      </w:r>
+      <w:fldSimple w:instr=" SEQ Figure \* ARABIC ">
+        <w:r>
+          <w:rPr>
+            <w:noProof/>
+          </w:rPr>
+          <w:t>6</w:t>
+        </w:r>
+      </w:fldSimple>
       <w:r>
         <w:t xml:space="preserve"> - Delete Account State</w:t>
       </w:r>
@@ -9358,7 +9469,7 @@
           <w:szCs w:val="40"/>
         </w:rPr>
       </w:pPr>
-      <w:bookmarkStart w:id="43" w:name="_Toc58839775"/>
+      <w:bookmarkStart w:id="46" w:name="_Toc59367349"/>
       <w:r>
         <w:rPr>
           <w:sz w:val="40"/>
@@ -9367,7 +9478,7 @@
         <w:lastRenderedPageBreak/>
         <w:t>Technical Solution</w:t>
       </w:r>
-      <w:bookmarkEnd w:id="43"/>
+      <w:bookmarkEnd w:id="46"/>
     </w:p>
     <w:p>
       <w:pPr>
@@ -9394,7 +9505,7 @@
           <w:szCs w:val="40"/>
         </w:rPr>
       </w:pPr>
-      <w:bookmarkStart w:id="44" w:name="_Toc58839776"/>
+      <w:bookmarkStart w:id="47" w:name="_Toc59367350"/>
       <w:r>
         <w:rPr>
           <w:sz w:val="40"/>
@@ -9403,7 +9514,7 @@
         <w:lastRenderedPageBreak/>
         <w:t>Testing</w:t>
       </w:r>
-      <w:bookmarkEnd w:id="44"/>
+      <w:bookmarkEnd w:id="47"/>
     </w:p>
     <w:p>
       <w:pPr>
@@ -9430,7 +9541,7 @@
           <w:szCs w:val="40"/>
         </w:rPr>
       </w:pPr>
-      <w:bookmarkStart w:id="45" w:name="_Toc58839777"/>
+      <w:bookmarkStart w:id="48" w:name="_Toc59367351"/>
       <w:r>
         <w:rPr>
           <w:sz w:val="40"/>
@@ -9439,7 +9550,7 @@
         <w:lastRenderedPageBreak/>
         <w:t>Evaluation</w:t>
       </w:r>
-      <w:bookmarkEnd w:id="45"/>
+      <w:bookmarkEnd w:id="48"/>
     </w:p>
     <w:sectPr>
       <w:footerReference w:type="default" r:id="rId43"/>
@@ -9950,7 +10061,7 @@
           <w:rPr>
             <w:rStyle w:val="Hyperlink"/>
           </w:rPr>
-          <w:t>https://en.wikipedia.org/wiki/Finite-state_machine</w:t>
+          <w:t>https://en.wikipedia.org/wiki/Flowchart</w:t>
         </w:r>
       </w:hyperlink>
     </w:p>
@@ -9970,30 +10081,6 @@
         <w:t xml:space="preserve"> </w:t>
       </w:r>
       <w:hyperlink r:id="rId16" w:history="1">
-        <w:r>
-          <w:rPr>
-            <w:rStyle w:val="Hyperlink"/>
-          </w:rPr>
-          <w:t>https://en.wikipedia.org/wiki/Flowchart</w:t>
-        </w:r>
-      </w:hyperlink>
-    </w:p>
-  </w:footnote>
-  <w:footnote w:id="17">
-    <w:p>
-      <w:pPr>
-        <w:pStyle w:val="FootnoteText"/>
-      </w:pPr>
-      <w:r>
-        <w:rPr>
-          <w:rStyle w:val="FootnoteReference"/>
-        </w:rPr>
-        <w:footnoteRef/>
-      </w:r>
-      <w:r>
-        <w:t xml:space="preserve"> </w:t>
-      </w:r>
-      <w:hyperlink r:id="rId17" w:history="1">
         <w:r>
           <w:rPr>
             <w:rStyle w:val="Hyperlink"/>
@@ -10003,7 +10090,7 @@
       </w:hyperlink>
     </w:p>
   </w:footnote>
-  <w:footnote w:id="18">
+  <w:footnote w:id="17">
     <w:p>
       <w:pPr>
         <w:pStyle w:val="FootnoteText"/>
@@ -10017,7 +10104,7 @@
       <w:r>
         <w:t xml:space="preserve"> </w:t>
       </w:r>
-      <w:hyperlink r:id="rId18" w:history="1">
+      <w:hyperlink r:id="rId17" w:history="1">
         <w:r>
           <w:rPr>
             <w:rStyle w:val="Hyperlink"/>
@@ -10027,7 +10114,7 @@
       </w:hyperlink>
     </w:p>
   </w:footnote>
-  <w:footnote w:id="19">
+  <w:footnote w:id="18">
     <w:p>
       <w:pPr>
         <w:pStyle w:val="FootnoteText"/>
@@ -10041,7 +10128,7 @@
       <w:r>
         <w:t xml:space="preserve"> </w:t>
       </w:r>
-      <w:hyperlink r:id="rId19" w:history="1">
+      <w:hyperlink r:id="rId18" w:history="1">
         <w:r>
           <w:rPr>
             <w:rStyle w:val="Hyperlink"/>
@@ -10051,7 +10138,7 @@
       </w:hyperlink>
     </w:p>
   </w:footnote>
-  <w:footnote w:id="20">
+  <w:footnote w:id="19">
     <w:p>
       <w:pPr>
         <w:pStyle w:val="FootnoteText"/>
@@ -10065,7 +10152,7 @@
       <w:r>
         <w:t xml:space="preserve"> </w:t>
       </w:r>
-      <w:hyperlink r:id="rId20" w:history="1">
+      <w:hyperlink r:id="rId19" w:history="1">
         <w:r>
           <w:rPr>
             <w:rStyle w:val="Hyperlink"/>
@@ -10075,7 +10162,7 @@
       </w:hyperlink>
     </w:p>
   </w:footnote>
-  <w:footnote w:id="21">
+  <w:footnote w:id="20">
     <w:p>
       <w:pPr>
         <w:pStyle w:val="FootnoteText"/>
@@ -10089,7 +10176,7 @@
       <w:r>
         <w:t xml:space="preserve"> </w:t>
       </w:r>
-      <w:hyperlink r:id="rId21" w:history="1">
+      <w:hyperlink r:id="rId20" w:history="1">
         <w:r>
           <w:rPr>
             <w:rStyle w:val="Hyperlink"/>
@@ -10099,7 +10186,7 @@
       </w:hyperlink>
     </w:p>
   </w:footnote>
-  <w:footnote w:id="22">
+  <w:footnote w:id="21">
     <w:p>
       <w:pPr>
         <w:pStyle w:val="FootnoteText"/>
@@ -10113,7 +10200,7 @@
       <w:r>
         <w:t xml:space="preserve"> </w:t>
       </w:r>
-      <w:hyperlink r:id="rId22" w:history="1">
+      <w:hyperlink r:id="rId21" w:history="1">
         <w:r>
           <w:rPr>
             <w:rStyle w:val="Hyperlink"/>
@@ -10123,7 +10210,7 @@
       </w:hyperlink>
     </w:p>
   </w:footnote>
-  <w:footnote w:id="23">
+  <w:footnote w:id="22">
     <w:p>
       <w:pPr>
         <w:pStyle w:val="FootnoteText"/>
@@ -10137,7 +10224,7 @@
       <w:r>
         <w:t xml:space="preserve"> </w:t>
       </w:r>
-      <w:hyperlink r:id="rId23" w:history="1">
+      <w:hyperlink r:id="rId22" w:history="1">
         <w:r>
           <w:rPr>
             <w:rStyle w:val="Hyperlink"/>
@@ -10147,7 +10234,7 @@
       </w:hyperlink>
     </w:p>
   </w:footnote>
-  <w:footnote w:id="24">
+  <w:footnote w:id="23">
     <w:p>
       <w:pPr>
         <w:pStyle w:val="FootnoteText"/>
@@ -10161,7 +10248,7 @@
       <w:r>
         <w:t xml:space="preserve"> </w:t>
       </w:r>
-      <w:hyperlink r:id="rId24" w:history="1">
+      <w:hyperlink r:id="rId23" w:history="1">
         <w:r>
           <w:rPr>
             <w:rStyle w:val="Hyperlink"/>
@@ -10171,7 +10258,7 @@
       </w:hyperlink>
     </w:p>
   </w:footnote>
-  <w:footnote w:id="25">
+  <w:footnote w:id="24">
     <w:p>
       <w:pPr>
         <w:pStyle w:val="FootnoteText"/>
@@ -10185,7 +10272,7 @@
       <w:r>
         <w:t xml:space="preserve"> </w:t>
       </w:r>
-      <w:hyperlink r:id="rId25" w:history="1">
+      <w:hyperlink r:id="rId24" w:history="1">
         <w:r>
           <w:rPr>
             <w:rStyle w:val="Hyperlink"/>
@@ -10195,7 +10282,7 @@
       </w:hyperlink>
     </w:p>
   </w:footnote>
-  <w:footnote w:id="26">
+  <w:footnote w:id="25">
     <w:p>
       <w:pPr>
         <w:pStyle w:val="FootnoteText"/>
@@ -10209,7 +10296,7 @@
       <w:r>
         <w:t xml:space="preserve"> </w:t>
       </w:r>
-      <w:hyperlink r:id="rId26" w:history="1">
+      <w:hyperlink r:id="rId25" w:history="1">
         <w:r>
           <w:rPr>
             <w:rStyle w:val="Hyperlink"/>
@@ -10219,7 +10306,7 @@
       </w:hyperlink>
     </w:p>
   </w:footnote>
-  <w:footnote w:id="27">
+  <w:footnote w:id="26">
     <w:p>
       <w:pPr>
         <w:pStyle w:val="FootnoteText"/>
@@ -10233,7 +10320,7 @@
       <w:r>
         <w:t xml:space="preserve"> </w:t>
       </w:r>
-      <w:hyperlink r:id="rId27" w:history="1">
+      <w:hyperlink r:id="rId26" w:history="1">
         <w:r>
           <w:rPr>
             <w:rStyle w:val="Hyperlink"/>
@@ -10243,7 +10330,7 @@
       </w:hyperlink>
     </w:p>
   </w:footnote>
-  <w:footnote w:id="28">
+  <w:footnote w:id="27">
     <w:p>
       <w:pPr>
         <w:pStyle w:val="FootnoteText"/>
@@ -10257,7 +10344,7 @@
       <w:r>
         <w:t xml:space="preserve"> </w:t>
       </w:r>
-      <w:hyperlink r:id="rId28" w:history="1">
+      <w:hyperlink r:id="rId27" w:history="1">
         <w:r>
           <w:rPr>
             <w:rStyle w:val="Hyperlink"/>
@@ -10267,7 +10354,7 @@
       </w:hyperlink>
     </w:p>
   </w:footnote>
-  <w:footnote w:id="29">
+  <w:footnote w:id="28">
     <w:p>
       <w:pPr>
         <w:pStyle w:val="FootnoteText"/>
@@ -10281,7 +10368,7 @@
       <w:r>
         <w:t xml:space="preserve"> </w:t>
       </w:r>
-      <w:hyperlink r:id="rId29" w:history="1">
+      <w:hyperlink r:id="rId28" w:history="1">
         <w:r>
           <w:rPr>
             <w:rStyle w:val="Hyperlink"/>
@@ -10291,6 +10378,30 @@
       </w:hyperlink>
     </w:p>
   </w:footnote>
+  <w:footnote w:id="29">
+    <w:p>
+      <w:pPr>
+        <w:pStyle w:val="FootnoteText"/>
+      </w:pPr>
+      <w:r>
+        <w:rPr>
+          <w:rStyle w:val="FootnoteReference"/>
+        </w:rPr>
+        <w:footnoteRef/>
+      </w:r>
+      <w:r>
+        <w:t xml:space="preserve"> </w:t>
+      </w:r>
+      <w:hyperlink r:id="rId29" w:history="1">
+        <w:r>
+          <w:rPr>
+            <w:rStyle w:val="Hyperlink"/>
+          </w:rPr>
+          <w:t>https://www.sfml-dev.org/</w:t>
+        </w:r>
+      </w:hyperlink>
+    </w:p>
+  </w:footnote>
   <w:footnote w:id="30">
     <w:p>
       <w:pPr>
@@ -10310,7 +10421,7 @@
           <w:rPr>
             <w:rStyle w:val="Hyperlink"/>
           </w:rPr>
-          <w:t>https://www.sfml-dev.org/</w:t>
+          <w:t>https://en.wikipedia.org/wiki/Finite-state_machine</w:t>
         </w:r>
       </w:hyperlink>
     </w:p>

</xml_diff>

<commit_message>
Added information on leader board state.
Introduced the leaderboard state and what it will do.
Also described sorting algorithms and string comparision algorithms including Levenshtein distance.
</commit_message>
<xml_diff>
--- a/Writeup.docx
+++ b/Writeup.docx
@@ -265,7 +265,7 @@
           <w:r>
             <w:fldChar w:fldCharType="separate"/>
           </w:r>
-          <w:hyperlink w:anchor="_Toc59367326" w:history="1">
+          <w:hyperlink w:anchor="_Toc59369186" w:history="1">
             <w:r>
               <w:rPr>
                 <w:rStyle w:val="Hyperlink"/>
@@ -292,7 +292,7 @@
                 <w:noProof/>
                 <w:webHidden/>
               </w:rPr>
-              <w:instrText xml:space="preserve"> PAGEREF _Toc59367326 \h </w:instrText>
+              <w:instrText xml:space="preserve"> PAGEREF _Toc59369186 \h </w:instrText>
             </w:r>
             <w:r>
               <w:rPr>
@@ -335,7 +335,7 @@
               <w:lang w:eastAsia="en-GB"/>
             </w:rPr>
           </w:pPr>
-          <w:hyperlink w:anchor="_Toc59367327" w:history="1">
+          <w:hyperlink w:anchor="_Toc59369187" w:history="1">
             <w:r>
               <w:rPr>
                 <w:rStyle w:val="Hyperlink"/>
@@ -362,7 +362,7 @@
                 <w:noProof/>
                 <w:webHidden/>
               </w:rPr>
-              <w:instrText xml:space="preserve"> PAGEREF _Toc59367327 \h </w:instrText>
+              <w:instrText xml:space="preserve"> PAGEREF _Toc59369187 \h </w:instrText>
             </w:r>
             <w:r>
               <w:rPr>
@@ -405,7 +405,7 @@
               <w:lang w:eastAsia="en-GB"/>
             </w:rPr>
           </w:pPr>
-          <w:hyperlink w:anchor="_Toc59367328" w:history="1">
+          <w:hyperlink w:anchor="_Toc59369188" w:history="1">
             <w:r>
               <w:rPr>
                 <w:rStyle w:val="Hyperlink"/>
@@ -432,7 +432,7 @@
                 <w:noProof/>
                 <w:webHidden/>
               </w:rPr>
-              <w:instrText xml:space="preserve"> PAGEREF _Toc59367328 \h </w:instrText>
+              <w:instrText xml:space="preserve"> PAGEREF _Toc59369188 \h </w:instrText>
             </w:r>
             <w:r>
               <w:rPr>
@@ -475,7 +475,7 @@
               <w:lang w:eastAsia="en-GB"/>
             </w:rPr>
           </w:pPr>
-          <w:hyperlink w:anchor="_Toc59367329" w:history="1">
+          <w:hyperlink w:anchor="_Toc59369189" w:history="1">
             <w:r>
               <w:rPr>
                 <w:rStyle w:val="Hyperlink"/>
@@ -502,7 +502,7 @@
                 <w:noProof/>
                 <w:webHidden/>
               </w:rPr>
-              <w:instrText xml:space="preserve"> PAGEREF _Toc59367329 \h </w:instrText>
+              <w:instrText xml:space="preserve"> PAGEREF _Toc59369189 \h </w:instrText>
             </w:r>
             <w:r>
               <w:rPr>
@@ -545,7 +545,7 @@
               <w:lang w:eastAsia="en-GB"/>
             </w:rPr>
           </w:pPr>
-          <w:hyperlink w:anchor="_Toc59367330" w:history="1">
+          <w:hyperlink w:anchor="_Toc59369190" w:history="1">
             <w:r>
               <w:rPr>
                 <w:rStyle w:val="Hyperlink"/>
@@ -572,7 +572,7 @@
                 <w:noProof/>
                 <w:webHidden/>
               </w:rPr>
-              <w:instrText xml:space="preserve"> PAGEREF _Toc59367330 \h </w:instrText>
+              <w:instrText xml:space="preserve"> PAGEREF _Toc59369190 \h </w:instrText>
             </w:r>
             <w:r>
               <w:rPr>
@@ -615,7 +615,7 @@
               <w:lang w:eastAsia="en-GB"/>
             </w:rPr>
           </w:pPr>
-          <w:hyperlink w:anchor="_Toc59367331" w:history="1">
+          <w:hyperlink w:anchor="_Toc59369191" w:history="1">
             <w:r>
               <w:rPr>
                 <w:rStyle w:val="Hyperlink"/>
@@ -642,7 +642,7 @@
                 <w:noProof/>
                 <w:webHidden/>
               </w:rPr>
-              <w:instrText xml:space="preserve"> PAGEREF _Toc59367331 \h </w:instrText>
+              <w:instrText xml:space="preserve"> PAGEREF _Toc59369191 \h </w:instrText>
             </w:r>
             <w:r>
               <w:rPr>
@@ -685,7 +685,7 @@
               <w:lang w:eastAsia="en-GB"/>
             </w:rPr>
           </w:pPr>
-          <w:hyperlink w:anchor="_Toc59367332" w:history="1">
+          <w:hyperlink w:anchor="_Toc59369192" w:history="1">
             <w:r>
               <w:rPr>
                 <w:rStyle w:val="Hyperlink"/>
@@ -712,7 +712,7 @@
                 <w:noProof/>
                 <w:webHidden/>
               </w:rPr>
-              <w:instrText xml:space="preserve"> PAGEREF _Toc59367332 \h </w:instrText>
+              <w:instrText xml:space="preserve"> PAGEREF _Toc59369192 \h </w:instrText>
             </w:r>
             <w:r>
               <w:rPr>
@@ -755,7 +755,7 @@
               <w:lang w:eastAsia="en-GB"/>
             </w:rPr>
           </w:pPr>
-          <w:hyperlink w:anchor="_Toc59367333" w:history="1">
+          <w:hyperlink w:anchor="_Toc59369193" w:history="1">
             <w:r>
               <w:rPr>
                 <w:rStyle w:val="Hyperlink"/>
@@ -782,7 +782,7 @@
                 <w:noProof/>
                 <w:webHidden/>
               </w:rPr>
-              <w:instrText xml:space="preserve"> PAGEREF _Toc59367333 \h </w:instrText>
+              <w:instrText xml:space="preserve"> PAGEREF _Toc59369193 \h </w:instrText>
             </w:r>
             <w:r>
               <w:rPr>
@@ -825,7 +825,7 @@
               <w:lang w:eastAsia="en-GB"/>
             </w:rPr>
           </w:pPr>
-          <w:hyperlink w:anchor="_Toc59367334" w:history="1">
+          <w:hyperlink w:anchor="_Toc59369194" w:history="1">
             <w:r>
               <w:rPr>
                 <w:rStyle w:val="Hyperlink"/>
@@ -852,7 +852,7 @@
                 <w:noProof/>
                 <w:webHidden/>
               </w:rPr>
-              <w:instrText xml:space="preserve"> PAGEREF _Toc59367334 \h </w:instrText>
+              <w:instrText xml:space="preserve"> PAGEREF _Toc59369194 \h </w:instrText>
             </w:r>
             <w:r>
               <w:rPr>
@@ -895,27 +895,13 @@
               <w:lang w:eastAsia="en-GB"/>
             </w:rPr>
           </w:pPr>
-          <w:hyperlink w:anchor="_Toc59367335" w:history="1">
+          <w:hyperlink w:anchor="_Toc59369195" w:history="1">
             <w:r>
               <w:rPr>
                 <w:rStyle w:val="Hyperlink"/>
                 <w:noProof/>
               </w:rPr>
-              <w:t>State S</w:t>
-            </w:r>
-            <w:r>
-              <w:rPr>
-                <w:rStyle w:val="Hyperlink"/>
-                <w:noProof/>
-              </w:rPr>
-              <w:t>y</w:t>
-            </w:r>
-            <w:r>
-              <w:rPr>
-                <w:rStyle w:val="Hyperlink"/>
-                <w:noProof/>
-              </w:rPr>
-              <w:t>stem</w:t>
+              <w:t>Program Overview</w:t>
             </w:r>
             <w:r>
               <w:rPr>
@@ -936,7 +922,7 @@
                 <w:noProof/>
                 <w:webHidden/>
               </w:rPr>
-              <w:instrText xml:space="preserve"> PAGEREF _Toc59367335 \h </w:instrText>
+              <w:instrText xml:space="preserve"> PAGEREF _Toc59369195 \h </w:instrText>
             </w:r>
             <w:r>
               <w:rPr>
@@ -979,13 +965,13 @@
               <w:lang w:eastAsia="en-GB"/>
             </w:rPr>
           </w:pPr>
-          <w:hyperlink w:anchor="_Toc59367336" w:history="1">
+          <w:hyperlink w:anchor="_Toc59369196" w:history="1">
             <w:r>
               <w:rPr>
                 <w:rStyle w:val="Hyperlink"/>
                 <w:noProof/>
               </w:rPr>
-              <w:t>Program Overview</w:t>
+              <w:t>Connect 4 Game</w:t>
             </w:r>
             <w:r>
               <w:rPr>
@@ -1006,7 +992,7 @@
                 <w:noProof/>
                 <w:webHidden/>
               </w:rPr>
-              <w:instrText xml:space="preserve"> PAGEREF _Toc59367336 \h </w:instrText>
+              <w:instrText xml:space="preserve"> PAGEREF _Toc59369196 \h </w:instrText>
             </w:r>
             <w:r>
               <w:rPr>
@@ -1026,7 +1012,7 @@
                 <w:noProof/>
                 <w:webHidden/>
               </w:rPr>
-              <w:t>17</w:t>
+              <w:t>19</w:t>
             </w:r>
             <w:r>
               <w:rPr>
@@ -1049,13 +1035,13 @@
               <w:lang w:eastAsia="en-GB"/>
             </w:rPr>
           </w:pPr>
-          <w:hyperlink w:anchor="_Toc59367337" w:history="1">
+          <w:hyperlink w:anchor="_Toc59369197" w:history="1">
             <w:r>
               <w:rPr>
                 <w:rStyle w:val="Hyperlink"/>
                 <w:noProof/>
               </w:rPr>
-              <w:t>Connect 4 Game</w:t>
+              <w:t>File Structure</w:t>
             </w:r>
             <w:r>
               <w:rPr>
@@ -1076,7 +1062,7 @@
                 <w:noProof/>
                 <w:webHidden/>
               </w:rPr>
-              <w:instrText xml:space="preserve"> PAGEREF _Toc59367337 \h </w:instrText>
+              <w:instrText xml:space="preserve"> PAGEREF _Toc59369197 \h </w:instrText>
             </w:r>
             <w:r>
               <w:rPr>
@@ -1096,7 +1082,287 @@
                 <w:noProof/>
                 <w:webHidden/>
               </w:rPr>
-              <w:t>19</w:t>
+              <w:t>20</w:t>
+            </w:r>
+            <w:r>
+              <w:rPr>
+                <w:noProof/>
+                <w:webHidden/>
+              </w:rPr>
+              <w:fldChar w:fldCharType="end"/>
+            </w:r>
+          </w:hyperlink>
+        </w:p>
+        <w:p>
+          <w:pPr>
+            <w:pStyle w:val="TOC3"/>
+            <w:tabs>
+              <w:tab w:val="right" w:leader="dot" w:pos="9016"/>
+            </w:tabs>
+            <w:rPr>
+              <w:rFonts w:eastAsiaTheme="minorEastAsia"/>
+              <w:noProof/>
+              <w:lang w:eastAsia="en-GB"/>
+            </w:rPr>
+          </w:pPr>
+          <w:hyperlink w:anchor="_Toc59369198" w:history="1">
+            <w:r>
+              <w:rPr>
+                <w:rStyle w:val="Hyperlink"/>
+                <w:noProof/>
+              </w:rPr>
+              <w:t>Account Data File</w:t>
+            </w:r>
+            <w:r>
+              <w:rPr>
+                <w:noProof/>
+                <w:webHidden/>
+              </w:rPr>
+              <w:tab/>
+            </w:r>
+            <w:r>
+              <w:rPr>
+                <w:noProof/>
+                <w:webHidden/>
+              </w:rPr>
+              <w:fldChar w:fldCharType="begin"/>
+            </w:r>
+            <w:r>
+              <w:rPr>
+                <w:noProof/>
+                <w:webHidden/>
+              </w:rPr>
+              <w:instrText xml:space="preserve"> PAGEREF _Toc59369198 \h </w:instrText>
+            </w:r>
+            <w:r>
+              <w:rPr>
+                <w:noProof/>
+                <w:webHidden/>
+              </w:rPr>
+            </w:r>
+            <w:r>
+              <w:rPr>
+                <w:noProof/>
+                <w:webHidden/>
+              </w:rPr>
+              <w:fldChar w:fldCharType="separate"/>
+            </w:r>
+            <w:r>
+              <w:rPr>
+                <w:noProof/>
+                <w:webHidden/>
+              </w:rPr>
+              <w:t>20</w:t>
+            </w:r>
+            <w:r>
+              <w:rPr>
+                <w:noProof/>
+                <w:webHidden/>
+              </w:rPr>
+              <w:fldChar w:fldCharType="end"/>
+            </w:r>
+          </w:hyperlink>
+        </w:p>
+        <w:p>
+          <w:pPr>
+            <w:pStyle w:val="TOC3"/>
+            <w:tabs>
+              <w:tab w:val="right" w:leader="dot" w:pos="9016"/>
+            </w:tabs>
+            <w:rPr>
+              <w:rFonts w:eastAsiaTheme="minorEastAsia"/>
+              <w:noProof/>
+              <w:lang w:eastAsia="en-GB"/>
+            </w:rPr>
+          </w:pPr>
+          <w:hyperlink w:anchor="_Toc59369199" w:history="1">
+            <w:r>
+              <w:rPr>
+                <w:rStyle w:val="Hyperlink"/>
+                <w:noProof/>
+              </w:rPr>
+              <w:t>Previous Games File</w:t>
+            </w:r>
+            <w:r>
+              <w:rPr>
+                <w:noProof/>
+                <w:webHidden/>
+              </w:rPr>
+              <w:tab/>
+            </w:r>
+            <w:r>
+              <w:rPr>
+                <w:noProof/>
+                <w:webHidden/>
+              </w:rPr>
+              <w:fldChar w:fldCharType="begin"/>
+            </w:r>
+            <w:r>
+              <w:rPr>
+                <w:noProof/>
+                <w:webHidden/>
+              </w:rPr>
+              <w:instrText xml:space="preserve"> PAGEREF _Toc59369199 \h </w:instrText>
+            </w:r>
+            <w:r>
+              <w:rPr>
+                <w:noProof/>
+                <w:webHidden/>
+              </w:rPr>
+            </w:r>
+            <w:r>
+              <w:rPr>
+                <w:noProof/>
+                <w:webHidden/>
+              </w:rPr>
+              <w:fldChar w:fldCharType="separate"/>
+            </w:r>
+            <w:r>
+              <w:rPr>
+                <w:noProof/>
+                <w:webHidden/>
+              </w:rPr>
+              <w:t>21</w:t>
+            </w:r>
+            <w:r>
+              <w:rPr>
+                <w:noProof/>
+                <w:webHidden/>
+              </w:rPr>
+              <w:fldChar w:fldCharType="end"/>
+            </w:r>
+          </w:hyperlink>
+        </w:p>
+        <w:p>
+          <w:pPr>
+            <w:pStyle w:val="TOC3"/>
+            <w:tabs>
+              <w:tab w:val="right" w:leader="dot" w:pos="9016"/>
+            </w:tabs>
+            <w:rPr>
+              <w:rFonts w:eastAsiaTheme="minorEastAsia"/>
+              <w:noProof/>
+              <w:lang w:eastAsia="en-GB"/>
+            </w:rPr>
+          </w:pPr>
+          <w:hyperlink w:anchor="_Toc59369200" w:history="1">
+            <w:r>
+              <w:rPr>
+                <w:rStyle w:val="Hyperlink"/>
+                <w:noProof/>
+              </w:rPr>
+              <w:t>File Encryption</w:t>
+            </w:r>
+            <w:r>
+              <w:rPr>
+                <w:noProof/>
+                <w:webHidden/>
+              </w:rPr>
+              <w:tab/>
+            </w:r>
+            <w:r>
+              <w:rPr>
+                <w:noProof/>
+                <w:webHidden/>
+              </w:rPr>
+              <w:fldChar w:fldCharType="begin"/>
+            </w:r>
+            <w:r>
+              <w:rPr>
+                <w:noProof/>
+                <w:webHidden/>
+              </w:rPr>
+              <w:instrText xml:space="preserve"> PAGEREF _Toc59369200 \h </w:instrText>
+            </w:r>
+            <w:r>
+              <w:rPr>
+                <w:noProof/>
+                <w:webHidden/>
+              </w:rPr>
+            </w:r>
+            <w:r>
+              <w:rPr>
+                <w:noProof/>
+                <w:webHidden/>
+              </w:rPr>
+              <w:fldChar w:fldCharType="separate"/>
+            </w:r>
+            <w:r>
+              <w:rPr>
+                <w:noProof/>
+                <w:webHidden/>
+              </w:rPr>
+              <w:t>22</w:t>
+            </w:r>
+            <w:r>
+              <w:rPr>
+                <w:noProof/>
+                <w:webHidden/>
+              </w:rPr>
+              <w:fldChar w:fldCharType="end"/>
+            </w:r>
+          </w:hyperlink>
+        </w:p>
+        <w:p>
+          <w:pPr>
+            <w:pStyle w:val="TOC3"/>
+            <w:tabs>
+              <w:tab w:val="right" w:leader="dot" w:pos="9016"/>
+            </w:tabs>
+            <w:rPr>
+              <w:rFonts w:eastAsiaTheme="minorEastAsia"/>
+              <w:noProof/>
+              <w:lang w:eastAsia="en-GB"/>
+            </w:rPr>
+          </w:pPr>
+          <w:hyperlink w:anchor="_Toc59369201" w:history="1">
+            <w:r>
+              <w:rPr>
+                <w:rStyle w:val="Hyperlink"/>
+                <w:noProof/>
+              </w:rPr>
+              <w:t>File Checksum</w:t>
+            </w:r>
+            <w:r>
+              <w:rPr>
+                <w:noProof/>
+                <w:webHidden/>
+              </w:rPr>
+              <w:tab/>
+            </w:r>
+            <w:r>
+              <w:rPr>
+                <w:noProof/>
+                <w:webHidden/>
+              </w:rPr>
+              <w:fldChar w:fldCharType="begin"/>
+            </w:r>
+            <w:r>
+              <w:rPr>
+                <w:noProof/>
+                <w:webHidden/>
+              </w:rPr>
+              <w:instrText xml:space="preserve"> PAGEREF _Toc59369201 \h </w:instrText>
+            </w:r>
+            <w:r>
+              <w:rPr>
+                <w:noProof/>
+                <w:webHidden/>
+              </w:rPr>
+            </w:r>
+            <w:r>
+              <w:rPr>
+                <w:noProof/>
+                <w:webHidden/>
+              </w:rPr>
+              <w:fldChar w:fldCharType="separate"/>
+            </w:r>
+            <w:r>
+              <w:rPr>
+                <w:noProof/>
+                <w:webHidden/>
+              </w:rPr>
+              <w:t>23</w:t>
             </w:r>
             <w:r>
               <w:rPr>
@@ -1119,13 +1385,13 @@
               <w:lang w:eastAsia="en-GB"/>
             </w:rPr>
           </w:pPr>
-          <w:hyperlink w:anchor="_Toc59367338" w:history="1">
+          <w:hyperlink w:anchor="_Toc59369202" w:history="1">
             <w:r>
               <w:rPr>
                 <w:rStyle w:val="Hyperlink"/>
                 <w:noProof/>
               </w:rPr>
-              <w:t>File Structure</w:t>
+              <w:t>Graphical User Interface (GUI)</w:t>
             </w:r>
             <w:r>
               <w:rPr>
@@ -1146,7 +1412,7 @@
                 <w:noProof/>
                 <w:webHidden/>
               </w:rPr>
-              <w:instrText xml:space="preserve"> PAGEREF _Toc59367338 \h </w:instrText>
+              <w:instrText xml:space="preserve"> PAGEREF _Toc59369202 \h </w:instrText>
             </w:r>
             <w:r>
               <w:rPr>
@@ -1166,7 +1432,77 @@
                 <w:noProof/>
                 <w:webHidden/>
               </w:rPr>
-              <w:t>20</w:t>
+              <w:t>24</w:t>
+            </w:r>
+            <w:r>
+              <w:rPr>
+                <w:noProof/>
+                <w:webHidden/>
+              </w:rPr>
+              <w:fldChar w:fldCharType="end"/>
+            </w:r>
+          </w:hyperlink>
+        </w:p>
+        <w:p>
+          <w:pPr>
+            <w:pStyle w:val="TOC2"/>
+            <w:tabs>
+              <w:tab w:val="right" w:leader="dot" w:pos="9016"/>
+            </w:tabs>
+            <w:rPr>
+              <w:rFonts w:eastAsiaTheme="minorEastAsia"/>
+              <w:noProof/>
+              <w:lang w:eastAsia="en-GB"/>
+            </w:rPr>
+          </w:pPr>
+          <w:hyperlink w:anchor="_Toc59369203" w:history="1">
+            <w:r>
+              <w:rPr>
+                <w:rStyle w:val="Hyperlink"/>
+                <w:noProof/>
+              </w:rPr>
+              <w:t>State System</w:t>
+            </w:r>
+            <w:r>
+              <w:rPr>
+                <w:noProof/>
+                <w:webHidden/>
+              </w:rPr>
+              <w:tab/>
+            </w:r>
+            <w:r>
+              <w:rPr>
+                <w:noProof/>
+                <w:webHidden/>
+              </w:rPr>
+              <w:fldChar w:fldCharType="begin"/>
+            </w:r>
+            <w:r>
+              <w:rPr>
+                <w:noProof/>
+                <w:webHidden/>
+              </w:rPr>
+              <w:instrText xml:space="preserve"> PAGEREF _Toc59369203 \h </w:instrText>
+            </w:r>
+            <w:r>
+              <w:rPr>
+                <w:noProof/>
+                <w:webHidden/>
+              </w:rPr>
+            </w:r>
+            <w:r>
+              <w:rPr>
+                <w:noProof/>
+                <w:webHidden/>
+              </w:rPr>
+              <w:fldChar w:fldCharType="separate"/>
+            </w:r>
+            <w:r>
+              <w:rPr>
+                <w:noProof/>
+                <w:webHidden/>
+              </w:rPr>
+              <w:t>24</w:t>
             </w:r>
             <w:r>
               <w:rPr>
@@ -1189,13 +1525,13 @@
               <w:lang w:eastAsia="en-GB"/>
             </w:rPr>
           </w:pPr>
-          <w:hyperlink w:anchor="_Toc59367339" w:history="1">
+          <w:hyperlink w:anchor="_Toc59369204" w:history="1">
             <w:r>
               <w:rPr>
                 <w:rStyle w:val="Hyperlink"/>
                 <w:noProof/>
               </w:rPr>
-              <w:t>Account Data File</w:t>
+              <w:t>Main Menu State</w:t>
             </w:r>
             <w:r>
               <w:rPr>
@@ -1216,7 +1552,7 @@
                 <w:noProof/>
                 <w:webHidden/>
               </w:rPr>
-              <w:instrText xml:space="preserve"> PAGEREF _Toc59367339 \h </w:instrText>
+              <w:instrText xml:space="preserve"> PAGEREF _Toc59369204 \h </w:instrText>
             </w:r>
             <w:r>
               <w:rPr>
@@ -1236,7 +1572,7 @@
                 <w:noProof/>
                 <w:webHidden/>
               </w:rPr>
-              <w:t>20</w:t>
+              <w:t>25</w:t>
             </w:r>
             <w:r>
               <w:rPr>
@@ -1259,13 +1595,13 @@
               <w:lang w:eastAsia="en-GB"/>
             </w:rPr>
           </w:pPr>
-          <w:hyperlink w:anchor="_Toc59367340" w:history="1">
+          <w:hyperlink w:anchor="_Toc59369205" w:history="1">
             <w:r>
               <w:rPr>
                 <w:rStyle w:val="Hyperlink"/>
                 <w:noProof/>
               </w:rPr>
-              <w:t>Previous Games File</w:t>
+              <w:t>Confirm Exit State</w:t>
             </w:r>
             <w:r>
               <w:rPr>
@@ -1286,7 +1622,7 @@
                 <w:noProof/>
                 <w:webHidden/>
               </w:rPr>
-              <w:instrText xml:space="preserve"> PAGEREF _Toc59367340 \h </w:instrText>
+              <w:instrText xml:space="preserve"> PAGEREF _Toc59369205 \h </w:instrText>
             </w:r>
             <w:r>
               <w:rPr>
@@ -1306,7 +1642,7 @@
                 <w:noProof/>
                 <w:webHidden/>
               </w:rPr>
-              <w:t>21</w:t>
+              <w:t>25</w:t>
             </w:r>
             <w:r>
               <w:rPr>
@@ -1329,13 +1665,13 @@
               <w:lang w:eastAsia="en-GB"/>
             </w:rPr>
           </w:pPr>
-          <w:hyperlink w:anchor="_Toc59367341" w:history="1">
+          <w:hyperlink w:anchor="_Toc59369206" w:history="1">
             <w:r>
               <w:rPr>
                 <w:rStyle w:val="Hyperlink"/>
                 <w:noProof/>
               </w:rPr>
-              <w:t>File Encryption</w:t>
+              <w:t>Accounts State</w:t>
             </w:r>
             <w:r>
               <w:rPr>
@@ -1356,7 +1692,7 @@
                 <w:noProof/>
                 <w:webHidden/>
               </w:rPr>
-              <w:instrText xml:space="preserve"> PAGEREF _Toc59367341 \h </w:instrText>
+              <w:instrText xml:space="preserve"> PAGEREF _Toc59369206 \h </w:instrText>
             </w:r>
             <w:r>
               <w:rPr>
@@ -1376,7 +1712,7 @@
                 <w:noProof/>
                 <w:webHidden/>
               </w:rPr>
-              <w:t>22</w:t>
+              <w:t>26</w:t>
             </w:r>
             <w:r>
               <w:rPr>
@@ -1399,13 +1735,13 @@
               <w:lang w:eastAsia="en-GB"/>
             </w:rPr>
           </w:pPr>
-          <w:hyperlink w:anchor="_Toc59367342" w:history="1">
+          <w:hyperlink w:anchor="_Toc59369207" w:history="1">
             <w:r>
               <w:rPr>
                 <w:rStyle w:val="Hyperlink"/>
                 <w:noProof/>
               </w:rPr>
-              <w:t>File Checksum</w:t>
+              <w:t>Create Account State</w:t>
             </w:r>
             <w:r>
               <w:rPr>
@@ -1426,7 +1762,7 @@
                 <w:noProof/>
                 <w:webHidden/>
               </w:rPr>
-              <w:instrText xml:space="preserve"> PAGEREF _Toc59367342 \h </w:instrText>
+              <w:instrText xml:space="preserve"> PAGEREF _Toc59369207 \h </w:instrText>
             </w:r>
             <w:r>
               <w:rPr>
@@ -1446,77 +1782,7 @@
                 <w:noProof/>
                 <w:webHidden/>
               </w:rPr>
-              <w:t>23</w:t>
-            </w:r>
-            <w:r>
-              <w:rPr>
-                <w:noProof/>
-                <w:webHidden/>
-              </w:rPr>
-              <w:fldChar w:fldCharType="end"/>
-            </w:r>
-          </w:hyperlink>
-        </w:p>
-        <w:p>
-          <w:pPr>
-            <w:pStyle w:val="TOC2"/>
-            <w:tabs>
-              <w:tab w:val="right" w:leader="dot" w:pos="9016"/>
-            </w:tabs>
-            <w:rPr>
-              <w:rFonts w:eastAsiaTheme="minorEastAsia"/>
-              <w:noProof/>
-              <w:lang w:eastAsia="en-GB"/>
-            </w:rPr>
-          </w:pPr>
-          <w:hyperlink w:anchor="_Toc59367343" w:history="1">
-            <w:r>
-              <w:rPr>
-                <w:rStyle w:val="Hyperlink"/>
-                <w:noProof/>
-              </w:rPr>
-              <w:t>Graphical User Interface (GUI)</w:t>
-            </w:r>
-            <w:r>
-              <w:rPr>
-                <w:noProof/>
-                <w:webHidden/>
-              </w:rPr>
-              <w:tab/>
-            </w:r>
-            <w:r>
-              <w:rPr>
-                <w:noProof/>
-                <w:webHidden/>
-              </w:rPr>
-              <w:fldChar w:fldCharType="begin"/>
-            </w:r>
-            <w:r>
-              <w:rPr>
-                <w:noProof/>
-                <w:webHidden/>
-              </w:rPr>
-              <w:instrText xml:space="preserve"> PAGEREF _Toc59367343 \h </w:instrText>
-            </w:r>
-            <w:r>
-              <w:rPr>
-                <w:noProof/>
-                <w:webHidden/>
-              </w:rPr>
-            </w:r>
-            <w:r>
-              <w:rPr>
-                <w:noProof/>
-                <w:webHidden/>
-              </w:rPr>
-              <w:fldChar w:fldCharType="separate"/>
-            </w:r>
-            <w:r>
-              <w:rPr>
-                <w:noProof/>
-                <w:webHidden/>
-              </w:rPr>
-              <w:t>24</w:t>
+              <w:t>27</w:t>
             </w:r>
             <w:r>
               <w:rPr>
@@ -1539,13 +1805,13 @@
               <w:lang w:eastAsia="en-GB"/>
             </w:rPr>
           </w:pPr>
-          <w:hyperlink w:anchor="_Toc59367344" w:history="1">
+          <w:hyperlink w:anchor="_Toc59369208" w:history="1">
             <w:r>
               <w:rPr>
                 <w:rStyle w:val="Hyperlink"/>
                 <w:noProof/>
               </w:rPr>
-              <w:t>Main Menu State</w:t>
+              <w:t>Delete Account State</w:t>
             </w:r>
             <w:r>
               <w:rPr>
@@ -1566,7 +1832,7 @@
                 <w:noProof/>
                 <w:webHidden/>
               </w:rPr>
-              <w:instrText xml:space="preserve"> PAGEREF _Toc59367344 \h </w:instrText>
+              <w:instrText xml:space="preserve"> PAGEREF _Toc59369208 \h </w:instrText>
             </w:r>
             <w:r>
               <w:rPr>
@@ -1586,7 +1852,7 @@
                 <w:noProof/>
                 <w:webHidden/>
               </w:rPr>
-              <w:t>24</w:t>
+              <w:t>28</w:t>
             </w:r>
             <w:r>
               <w:rPr>
@@ -1609,13 +1875,13 @@
               <w:lang w:eastAsia="en-GB"/>
             </w:rPr>
           </w:pPr>
-          <w:hyperlink w:anchor="_Toc59367345" w:history="1">
+          <w:hyperlink w:anchor="_Toc59369209" w:history="1">
             <w:r>
               <w:rPr>
                 <w:rStyle w:val="Hyperlink"/>
                 <w:noProof/>
               </w:rPr>
-              <w:t>Confirm Exit State</w:t>
+              <w:t>Leader Board State</w:t>
             </w:r>
             <w:r>
               <w:rPr>
@@ -1636,7 +1902,7 @@
                 <w:noProof/>
                 <w:webHidden/>
               </w:rPr>
-              <w:instrText xml:space="preserve"> PAGEREF _Toc59367345 \h </w:instrText>
+              <w:instrText xml:space="preserve"> PAGEREF _Toc59369209 \h </w:instrText>
             </w:r>
             <w:r>
               <w:rPr>
@@ -1656,217 +1922,7 @@
                 <w:noProof/>
                 <w:webHidden/>
               </w:rPr>
-              <w:t>25</w:t>
-            </w:r>
-            <w:r>
-              <w:rPr>
-                <w:noProof/>
-                <w:webHidden/>
-              </w:rPr>
-              <w:fldChar w:fldCharType="end"/>
-            </w:r>
-          </w:hyperlink>
-        </w:p>
-        <w:p>
-          <w:pPr>
-            <w:pStyle w:val="TOC3"/>
-            <w:tabs>
-              <w:tab w:val="right" w:leader="dot" w:pos="9016"/>
-            </w:tabs>
-            <w:rPr>
-              <w:rFonts w:eastAsiaTheme="minorEastAsia"/>
-              <w:noProof/>
-              <w:lang w:eastAsia="en-GB"/>
-            </w:rPr>
-          </w:pPr>
-          <w:hyperlink w:anchor="_Toc59367346" w:history="1">
-            <w:r>
-              <w:rPr>
-                <w:rStyle w:val="Hyperlink"/>
-                <w:noProof/>
-              </w:rPr>
-              <w:t>Accounts State</w:t>
-            </w:r>
-            <w:r>
-              <w:rPr>
-                <w:noProof/>
-                <w:webHidden/>
-              </w:rPr>
-              <w:tab/>
-            </w:r>
-            <w:r>
-              <w:rPr>
-                <w:noProof/>
-                <w:webHidden/>
-              </w:rPr>
-              <w:fldChar w:fldCharType="begin"/>
-            </w:r>
-            <w:r>
-              <w:rPr>
-                <w:noProof/>
-                <w:webHidden/>
-              </w:rPr>
-              <w:instrText xml:space="preserve"> PAGEREF _Toc59367346 \h </w:instrText>
-            </w:r>
-            <w:r>
-              <w:rPr>
-                <w:noProof/>
-                <w:webHidden/>
-              </w:rPr>
-            </w:r>
-            <w:r>
-              <w:rPr>
-                <w:noProof/>
-                <w:webHidden/>
-              </w:rPr>
-              <w:fldChar w:fldCharType="separate"/>
-            </w:r>
-            <w:r>
-              <w:rPr>
-                <w:noProof/>
-                <w:webHidden/>
-              </w:rPr>
-              <w:t>26</w:t>
-            </w:r>
-            <w:r>
-              <w:rPr>
-                <w:noProof/>
-                <w:webHidden/>
-              </w:rPr>
-              <w:fldChar w:fldCharType="end"/>
-            </w:r>
-          </w:hyperlink>
-        </w:p>
-        <w:p>
-          <w:pPr>
-            <w:pStyle w:val="TOC3"/>
-            <w:tabs>
-              <w:tab w:val="right" w:leader="dot" w:pos="9016"/>
-            </w:tabs>
-            <w:rPr>
-              <w:rFonts w:eastAsiaTheme="minorEastAsia"/>
-              <w:noProof/>
-              <w:lang w:eastAsia="en-GB"/>
-            </w:rPr>
-          </w:pPr>
-          <w:hyperlink w:anchor="_Toc59367347" w:history="1">
-            <w:r>
-              <w:rPr>
-                <w:rStyle w:val="Hyperlink"/>
-                <w:noProof/>
-              </w:rPr>
-              <w:t>Create Account State</w:t>
-            </w:r>
-            <w:r>
-              <w:rPr>
-                <w:noProof/>
-                <w:webHidden/>
-              </w:rPr>
-              <w:tab/>
-            </w:r>
-            <w:r>
-              <w:rPr>
-                <w:noProof/>
-                <w:webHidden/>
-              </w:rPr>
-              <w:fldChar w:fldCharType="begin"/>
-            </w:r>
-            <w:r>
-              <w:rPr>
-                <w:noProof/>
-                <w:webHidden/>
-              </w:rPr>
-              <w:instrText xml:space="preserve"> PAGEREF _Toc59367347 \h </w:instrText>
-            </w:r>
-            <w:r>
-              <w:rPr>
-                <w:noProof/>
-                <w:webHidden/>
-              </w:rPr>
-            </w:r>
-            <w:r>
-              <w:rPr>
-                <w:noProof/>
-                <w:webHidden/>
-              </w:rPr>
-              <w:fldChar w:fldCharType="separate"/>
-            </w:r>
-            <w:r>
-              <w:rPr>
-                <w:noProof/>
-                <w:webHidden/>
-              </w:rPr>
-              <w:t>26</w:t>
-            </w:r>
-            <w:r>
-              <w:rPr>
-                <w:noProof/>
-                <w:webHidden/>
-              </w:rPr>
-              <w:fldChar w:fldCharType="end"/>
-            </w:r>
-          </w:hyperlink>
-        </w:p>
-        <w:p>
-          <w:pPr>
-            <w:pStyle w:val="TOC3"/>
-            <w:tabs>
-              <w:tab w:val="right" w:leader="dot" w:pos="9016"/>
-            </w:tabs>
-            <w:rPr>
-              <w:rFonts w:eastAsiaTheme="minorEastAsia"/>
-              <w:noProof/>
-              <w:lang w:eastAsia="en-GB"/>
-            </w:rPr>
-          </w:pPr>
-          <w:hyperlink w:anchor="_Toc59367348" w:history="1">
-            <w:r>
-              <w:rPr>
-                <w:rStyle w:val="Hyperlink"/>
-                <w:noProof/>
-              </w:rPr>
-              <w:t>Delete Account State</w:t>
-            </w:r>
-            <w:r>
-              <w:rPr>
-                <w:noProof/>
-                <w:webHidden/>
-              </w:rPr>
-              <w:tab/>
-            </w:r>
-            <w:r>
-              <w:rPr>
-                <w:noProof/>
-                <w:webHidden/>
-              </w:rPr>
-              <w:fldChar w:fldCharType="begin"/>
-            </w:r>
-            <w:r>
-              <w:rPr>
-                <w:noProof/>
-                <w:webHidden/>
-              </w:rPr>
-              <w:instrText xml:space="preserve"> PAGEREF _Toc59367348 \h </w:instrText>
-            </w:r>
-            <w:r>
-              <w:rPr>
-                <w:noProof/>
-                <w:webHidden/>
-              </w:rPr>
-            </w:r>
-            <w:r>
-              <w:rPr>
-                <w:noProof/>
-                <w:webHidden/>
-              </w:rPr>
-              <w:fldChar w:fldCharType="separate"/>
-            </w:r>
-            <w:r>
-              <w:rPr>
-                <w:noProof/>
-                <w:webHidden/>
-              </w:rPr>
-              <w:t>27</w:t>
+              <w:t>29</w:t>
             </w:r>
             <w:r>
               <w:rPr>
@@ -1889,7 +1945,7 @@
               <w:lang w:eastAsia="en-GB"/>
             </w:rPr>
           </w:pPr>
-          <w:hyperlink w:anchor="_Toc59367349" w:history="1">
+          <w:hyperlink w:anchor="_Toc59369210" w:history="1">
             <w:r>
               <w:rPr>
                 <w:rStyle w:val="Hyperlink"/>
@@ -1916,7 +1972,7 @@
                 <w:noProof/>
                 <w:webHidden/>
               </w:rPr>
-              <w:instrText xml:space="preserve"> PAGEREF _Toc59367349 \h </w:instrText>
+              <w:instrText xml:space="preserve"> PAGEREF _Toc59369210 \h </w:instrText>
             </w:r>
             <w:r>
               <w:rPr>
@@ -1936,7 +1992,7 @@
                 <w:noProof/>
                 <w:webHidden/>
               </w:rPr>
-              <w:t>29</w:t>
+              <w:t>32</w:t>
             </w:r>
             <w:r>
               <w:rPr>
@@ -1959,7 +2015,7 @@
               <w:lang w:eastAsia="en-GB"/>
             </w:rPr>
           </w:pPr>
-          <w:hyperlink w:anchor="_Toc59367350" w:history="1">
+          <w:hyperlink w:anchor="_Toc59369211" w:history="1">
             <w:r>
               <w:rPr>
                 <w:rStyle w:val="Hyperlink"/>
@@ -1986,7 +2042,7 @@
                 <w:noProof/>
                 <w:webHidden/>
               </w:rPr>
-              <w:instrText xml:space="preserve"> PAGEREF _Toc59367350 \h </w:instrText>
+              <w:instrText xml:space="preserve"> PAGEREF _Toc59369211 \h </w:instrText>
             </w:r>
             <w:r>
               <w:rPr>
@@ -2006,7 +2062,7 @@
                 <w:noProof/>
                 <w:webHidden/>
               </w:rPr>
-              <w:t>30</w:t>
+              <w:t>33</w:t>
             </w:r>
             <w:r>
               <w:rPr>
@@ -2029,7 +2085,7 @@
               <w:lang w:eastAsia="en-GB"/>
             </w:rPr>
           </w:pPr>
-          <w:hyperlink w:anchor="_Toc59367351" w:history="1">
+          <w:hyperlink w:anchor="_Toc59369212" w:history="1">
             <w:r>
               <w:rPr>
                 <w:rStyle w:val="Hyperlink"/>
@@ -2056,7 +2112,7 @@
                 <w:noProof/>
                 <w:webHidden/>
               </w:rPr>
-              <w:instrText xml:space="preserve"> PAGEREF _Toc59367351 \h </w:instrText>
+              <w:instrText xml:space="preserve"> PAGEREF _Toc59369212 \h </w:instrText>
             </w:r>
             <w:r>
               <w:rPr>
@@ -2076,7 +2132,7 @@
                 <w:noProof/>
                 <w:webHidden/>
               </w:rPr>
-              <w:t>31</w:t>
+              <w:t>34</w:t>
             </w:r>
             <w:r>
               <w:rPr>
@@ -2113,7 +2169,7 @@
           <w:szCs w:val="40"/>
         </w:rPr>
       </w:pPr>
-      <w:bookmarkStart w:id="0" w:name="_Toc59367326"/>
+      <w:bookmarkStart w:id="0" w:name="_Toc59369186"/>
       <w:r>
         <w:rPr>
           <w:sz w:val="40"/>
@@ -2128,7 +2184,7 @@
       <w:pPr>
         <w:pStyle w:val="Heading2"/>
       </w:pPr>
-      <w:bookmarkStart w:id="1" w:name="_Toc59367327"/>
+      <w:bookmarkStart w:id="1" w:name="_Toc59369187"/>
       <w:r>
         <w:t>Introduction</w:t>
       </w:r>
@@ -2320,7 +2376,7 @@
       <w:pPr>
         <w:pStyle w:val="Heading2"/>
       </w:pPr>
-      <w:bookmarkStart w:id="2" w:name="_Toc59367328"/>
+      <w:bookmarkStart w:id="2" w:name="_Toc59369188"/>
       <w:r>
         <w:t>End User</w:t>
       </w:r>
@@ -2413,7 +2469,7 @@
       <w:pPr>
         <w:pStyle w:val="Heading3"/>
       </w:pPr>
-      <w:bookmarkStart w:id="3" w:name="_Toc59367329"/>
+      <w:bookmarkStart w:id="3" w:name="_Toc59369189"/>
       <w:r>
         <w:t>Questionnaire</w:t>
       </w:r>
@@ -3326,7 +3382,7 @@
       <w:pPr>
         <w:pStyle w:val="Heading2"/>
       </w:pPr>
-      <w:bookmarkStart w:id="4" w:name="_Toc59367330"/>
+      <w:bookmarkStart w:id="4" w:name="_Toc59369190"/>
       <w:r>
         <w:t>Proposed Idea</w:t>
       </w:r>
@@ -3344,7 +3400,7 @@
       <w:pPr>
         <w:pStyle w:val="Heading2"/>
       </w:pPr>
-      <w:bookmarkStart w:id="5" w:name="_Toc59367331"/>
+      <w:bookmarkStart w:id="5" w:name="_Toc59369191"/>
       <w:r>
         <w:t>Identification of Programming Language</w:t>
       </w:r>
@@ -3638,7 +3694,7 @@
       <w:pPr>
         <w:pStyle w:val="Heading2"/>
       </w:pPr>
-      <w:bookmarkStart w:id="6" w:name="_Toc59367332"/>
+      <w:bookmarkStart w:id="6" w:name="_Toc59369192"/>
       <w:r>
         <w:t>Numbered Objectives</w:t>
       </w:r>
@@ -7674,7 +7730,7 @@
       <w:pPr>
         <w:pStyle w:val="Heading2"/>
       </w:pPr>
-      <w:bookmarkStart w:id="7" w:name="_Toc59367333"/>
+      <w:bookmarkStart w:id="7" w:name="_Toc59369193"/>
       <w:r>
         <w:t>Prototype</w:t>
       </w:r>
@@ -7736,7 +7792,7 @@
           <v:shape id="_x0000_i1025" type="#_x0000_t75" style="width:451.5pt;height:142.5pt" o:ole="">
             <v:imagedata r:id="rId9" o:title=""/>
           </v:shape>
-          <o:OLEObject Type="Embed" ProgID="Word.OpenDocumentText.12" ShapeID="_x0000_i1025" DrawAspect="Content" ObjectID="_1669980104" r:id="rId10"/>
+          <o:OLEObject Type="Embed" ProgID="Word.OpenDocumentText.12" ShapeID="_x0000_i1025" DrawAspect="Content" ObjectID="_1669982293" r:id="rId10"/>
         </w:object>
       </w:r>
     </w:p>
@@ -7780,7 +7836,7 @@
           <v:shape id="_x0000_i1026" type="#_x0000_t75" style="width:451.5pt;height:516.75pt" o:ole="">
             <v:imagedata r:id="rId11" o:title=""/>
           </v:shape>
-          <o:OLEObject Type="Embed" ProgID="Word.OpenDocumentText.12" ShapeID="_x0000_i1026" DrawAspect="Content" ObjectID="_1669980105" r:id="rId12"/>
+          <o:OLEObject Type="Embed" ProgID="Word.OpenDocumentText.12" ShapeID="_x0000_i1026" DrawAspect="Content" ObjectID="_1669982294" r:id="rId12"/>
         </w:object>
       </w:r>
     </w:p>
@@ -7812,7 +7868,7 @@
           <v:shape id="_x0000_i1027" type="#_x0000_t75" style="width:451.5pt;height:142.5pt" o:ole="">
             <v:imagedata r:id="rId13" o:title=""/>
           </v:shape>
-          <o:OLEObject Type="Embed" ProgID="Word.OpenDocumentText.12" ShapeID="_x0000_i1027" DrawAspect="Content" ObjectID="_1669980106" r:id="rId14"/>
+          <o:OLEObject Type="Embed" ProgID="Word.OpenDocumentText.12" ShapeID="_x0000_i1027" DrawAspect="Content" ObjectID="_1669982295" r:id="rId14"/>
         </w:object>
       </w:r>
     </w:p>
@@ -7836,7 +7892,7 @@
           <v:shape id="_x0000_i1028" type="#_x0000_t75" style="width:249pt;height:14.25pt" o:ole="">
             <v:imagedata r:id="rId15" o:title="" cropright="29393f"/>
           </v:shape>
-          <o:OLEObject Type="Embed" ProgID="Word.OpenDocumentText.12" ShapeID="_x0000_i1028" DrawAspect="Content" ObjectID="_1669980107" r:id="rId16"/>
+          <o:OLEObject Type="Embed" ProgID="Word.OpenDocumentText.12" ShapeID="_x0000_i1028" DrawAspect="Content" ObjectID="_1669982296" r:id="rId16"/>
         </w:object>
       </w:r>
       <w:r>
@@ -7862,7 +7918,7 @@
           <v:shape id="_x0000_i1029" type="#_x0000_t75" style="width:454.5pt;height:419.25pt" o:ole="">
             <v:imagedata r:id="rId17" o:title="" cropright="5008f"/>
           </v:shape>
-          <o:OLEObject Type="Embed" ProgID="Word.OpenDocumentText.12" ShapeID="_x0000_i1029" DrawAspect="Content" ObjectID="_1669980108" r:id="rId18"/>
+          <o:OLEObject Type="Embed" ProgID="Word.OpenDocumentText.12" ShapeID="_x0000_i1029" DrawAspect="Content" ObjectID="_1669982297" r:id="rId18"/>
         </w:object>
       </w:r>
     </w:p>
@@ -8097,7 +8153,7 @@
           <w:szCs w:val="40"/>
         </w:rPr>
       </w:pPr>
-      <w:bookmarkStart w:id="13" w:name="_Toc59367334"/>
+      <w:bookmarkStart w:id="13" w:name="_Toc59369194"/>
       <w:r>
         <w:rPr>
           <w:sz w:val="40"/>
@@ -8119,7 +8175,7 @@
       <w:pPr>
         <w:pStyle w:val="Heading2"/>
       </w:pPr>
-      <w:bookmarkStart w:id="14" w:name="_Toc59367336"/>
+      <w:bookmarkStart w:id="14" w:name="_Toc59369195"/>
       <w:r>
         <w:t>Program Overview</w:t>
       </w:r>
@@ -8232,7 +8288,7 @@
       <w:pPr>
         <w:pStyle w:val="Heading2"/>
       </w:pPr>
-      <w:bookmarkStart w:id="15" w:name="_Toc59367337"/>
+      <w:bookmarkStart w:id="15" w:name="_Toc59369196"/>
       <w:r>
         <w:lastRenderedPageBreak/>
         <w:t>Connect 4 Game</w:t>
@@ -8373,7 +8429,7 @@
           <v:shape id="_x0000_i1030" type="#_x0000_t75" style="width:370.5pt;height:248.25pt" o:ole="">
             <v:imagedata r:id="rId23" o:title=""/>
           </v:shape>
-          <o:OLEObject Type="Embed" ProgID="Word.Document.12" ShapeID="_x0000_i1030" DrawAspect="Content" ObjectID="_1669980109" r:id="rId24">
+          <o:OLEObject Type="Embed" ProgID="Word.Document.12" ShapeID="_x0000_i1030" DrawAspect="Content" ObjectID="_1669982298" r:id="rId24">
             <o:FieldCodes>\s</o:FieldCodes>
           </o:OLEObject>
         </w:object>
@@ -8388,7 +8444,7 @@
       <w:pPr>
         <w:pStyle w:val="Heading2"/>
       </w:pPr>
-      <w:bookmarkStart w:id="17" w:name="_Toc59367338"/>
+      <w:bookmarkStart w:id="17" w:name="_Toc59369197"/>
       <w:r>
         <w:lastRenderedPageBreak/>
         <w:t>File Structure</w:t>
@@ -8423,7 +8479,7 @@
           <v:shape id="_x0000_i1031" type="#_x0000_t75" style="width:451.5pt;height:201.75pt" o:ole="">
             <v:imagedata r:id="rId25" o:title=""/>
           </v:shape>
-          <o:OLEObject Type="Embed" ProgID="Word.Document.12" ShapeID="_x0000_i1031" DrawAspect="Content" ObjectID="_1669980110" r:id="rId26">
+          <o:OLEObject Type="Embed" ProgID="Word.Document.12" ShapeID="_x0000_i1031" DrawAspect="Content" ObjectID="_1669982299" r:id="rId26">
             <o:FieldCodes>\s</o:FieldCodes>
           </o:OLEObject>
         </w:object>
@@ -8509,7 +8565,7 @@
       <w:pPr>
         <w:pStyle w:val="Heading3"/>
       </w:pPr>
-      <w:bookmarkStart w:id="20" w:name="_Toc59367339"/>
+      <w:bookmarkStart w:id="20" w:name="_Toc59369198"/>
       <w:r>
         <w:t>Account Data File</w:t>
       </w:r>
@@ -8563,7 +8619,7 @@
           <v:shape id="_x0000_i1032" type="#_x0000_t75" style="width:451.5pt;height:188.25pt" o:ole="">
             <v:imagedata r:id="rId27" o:title=""/>
           </v:shape>
-          <o:OLEObject Type="Embed" ProgID="Word.Document.12" ShapeID="_x0000_i1032" DrawAspect="Content" ObjectID="_1669980111" r:id="rId28">
+          <o:OLEObject Type="Embed" ProgID="Word.Document.12" ShapeID="_x0000_i1032" DrawAspect="Content" ObjectID="_1669982300" r:id="rId28">
             <o:FieldCodes>\s</o:FieldCodes>
           </o:OLEObject>
         </w:object>
@@ -8595,7 +8651,7 @@
           <v:shape id="_x0000_i1033" type="#_x0000_t75" style="width:451.5pt;height:174pt" o:ole="">
             <v:imagedata r:id="rId29" o:title=""/>
           </v:shape>
-          <o:OLEObject Type="Embed" ProgID="Word.Document.12" ShapeID="_x0000_i1033" DrawAspect="Content" ObjectID="_1669980112" r:id="rId30">
+          <o:OLEObject Type="Embed" ProgID="Word.Document.12" ShapeID="_x0000_i1033" DrawAspect="Content" ObjectID="_1669982301" r:id="rId30">
             <o:FieldCodes>\s</o:FieldCodes>
           </o:OLEObject>
         </w:object>
@@ -8618,7 +8674,7 @@
       <w:pPr>
         <w:pStyle w:val="Heading3"/>
       </w:pPr>
-      <w:bookmarkStart w:id="23" w:name="_Toc59367340"/>
+      <w:bookmarkStart w:id="23" w:name="_Toc59369199"/>
       <w:r>
         <w:t>Previous Games File</w:t>
       </w:r>
@@ -8717,7 +8773,7 @@
           <v:shape id="_x0000_i1034" type="#_x0000_t75" style="width:451.5pt;height:246pt" o:ole="">
             <v:imagedata r:id="rId31" o:title=""/>
           </v:shape>
-          <o:OLEObject Type="Embed" ProgID="Word.Document.12" ShapeID="_x0000_i1034" DrawAspect="Content" ObjectID="_1669980113" r:id="rId32">
+          <o:OLEObject Type="Embed" ProgID="Word.Document.12" ShapeID="_x0000_i1034" DrawAspect="Content" ObjectID="_1669982302" r:id="rId32">
             <o:FieldCodes>\s</o:FieldCodes>
           </o:OLEObject>
         </w:object>
@@ -8744,7 +8800,7 @@
       <w:pPr>
         <w:pStyle w:val="Heading3"/>
       </w:pPr>
-      <w:bookmarkStart w:id="25" w:name="_Toc59367341"/>
+      <w:bookmarkStart w:id="25" w:name="_Toc59369200"/>
       <w:r>
         <w:t>File Encryption</w:t>
       </w:r>
@@ -8810,7 +8866,7 @@
       <w:pPr>
         <w:pStyle w:val="Heading3"/>
       </w:pPr>
-      <w:bookmarkStart w:id="26" w:name="_Toc59367342"/>
+      <w:bookmarkStart w:id="26" w:name="_Toc59369201"/>
       <w:r>
         <w:t>File Checksum</w:t>
       </w:r>
@@ -8855,7 +8911,7 @@
       <w:pPr>
         <w:pStyle w:val="Heading2"/>
       </w:pPr>
-      <w:bookmarkStart w:id="27" w:name="_Toc59367343"/>
+      <w:bookmarkStart w:id="27" w:name="_Toc59369202"/>
       <w:r>
         <w:lastRenderedPageBreak/>
         <w:t>Graphical User Interface (GUI)</w:t>
@@ -8900,7 +8956,7 @@
           <v:shape id="_x0000_i1035" type="#_x0000_t75" style="width:453.75pt;height:255pt" o:ole="">
             <v:imagedata r:id="rId33" o:title=""/>
           </v:shape>
-          <o:OLEObject Type="Embed" ProgID="Word.Document.12" ShapeID="_x0000_i1035" DrawAspect="Content" ObjectID="_1669980114" r:id="rId34">
+          <o:OLEObject Type="Embed" ProgID="Word.Document.12" ShapeID="_x0000_i1035" DrawAspect="Content" ObjectID="_1669982303" r:id="rId34">
             <o:FieldCodes>\s</o:FieldCodes>
           </o:OLEObject>
         </w:object>
@@ -8946,7 +9002,7 @@
       <w:pPr>
         <w:pStyle w:val="Heading2"/>
       </w:pPr>
-      <w:bookmarkStart w:id="31" w:name="_Toc59367335"/>
+      <w:bookmarkStart w:id="31" w:name="_Toc59369203"/>
       <w:r>
         <w:t>State System</w:t>
       </w:r>
@@ -8977,16 +9033,19 @@
         <w:t>Another benefit of using a stack as this data type is that old states are not removed when new states are added. Instead of overwriting an “active state” object, it is simply kept in the stack. Whenever a state finishes its task, or the exit button is pressed by the user, the state can pop itself off the stack and the previous state is revealed. This state now becomes the active state and is used by the program. This allows for an easy way to determine whether the program should close or not, as the “main menu” state will always be on the stack and the program only exiting if the user presses the exit button on this main menu state, we can test whether the stack is empty and if it is, we can determine that the user has pressed the exit button and the program should end.</w:t>
       </w:r>
     </w:p>
-    <w:p/>
     <w:p>
       <w:pPr>
         <w:pStyle w:val="Heading3"/>
       </w:pPr>
-      <w:bookmarkStart w:id="32" w:name="_Toc59367344"/>
+      <w:bookmarkStart w:id="32" w:name="_Ref59367427"/>
+      <w:bookmarkStart w:id="33" w:name="_Ref59369125"/>
+      <w:bookmarkStart w:id="34" w:name="_Toc59369204"/>
       <w:r>
         <w:t>Main Menu State</w:t>
       </w:r>
       <w:bookmarkEnd w:id="32"/>
+      <w:bookmarkEnd w:id="33"/>
+      <w:bookmarkEnd w:id="34"/>
     </w:p>
     <w:p>
       <w:r>
@@ -9055,11 +9114,11 @@
       <w:pPr>
         <w:pStyle w:val="Heading3"/>
       </w:pPr>
-      <w:bookmarkStart w:id="33" w:name="_Toc59367345"/>
+      <w:bookmarkStart w:id="35" w:name="_Toc59369205"/>
       <w:r>
         <w:t>Confirm Exit State</w:t>
       </w:r>
-      <w:bookmarkEnd w:id="33"/>
+      <w:bookmarkEnd w:id="35"/>
     </w:p>
     <w:p>
       <w:r>
@@ -9113,9 +9172,9 @@
       </w:r>
     </w:p>
     <w:p/>
-    <w:bookmarkStart w:id="34" w:name="_Hlk58515523"/>
-    <w:bookmarkStart w:id="35" w:name="_MON_1668685992"/>
-    <w:bookmarkEnd w:id="35"/>
+    <w:bookmarkStart w:id="36" w:name="_Hlk58515523"/>
+    <w:bookmarkStart w:id="37" w:name="_MON_1668685992"/>
+    <w:bookmarkEnd w:id="37"/>
     <w:p>
       <w:pPr>
         <w:keepNext/>
@@ -9125,18 +9184,18 @@
           <v:shape id="_x0000_i1036" type="#_x0000_t75" style="width:453.75pt;height:255pt" o:ole="">
             <v:imagedata r:id="rId35" o:title=""/>
           </v:shape>
-          <o:OLEObject Type="Embed" ProgID="Word.Document.12" ShapeID="_x0000_i1036" DrawAspect="Content" ObjectID="_1669980115" r:id="rId36">
+          <o:OLEObject Type="Embed" ProgID="Word.Document.12" ShapeID="_x0000_i1036" DrawAspect="Content" ObjectID="_1669982304" r:id="rId36">
             <o:FieldCodes>\s</o:FieldCodes>
           </o:OLEObject>
         </w:object>
       </w:r>
-      <w:bookmarkEnd w:id="34"/>
+      <w:bookmarkEnd w:id="36"/>
     </w:p>
     <w:p>
       <w:pPr>
         <w:pStyle w:val="Caption"/>
       </w:pPr>
-      <w:bookmarkStart w:id="36" w:name="_Ref58073414"/>
+      <w:bookmarkStart w:id="38" w:name="_Ref58073414"/>
       <w:r>
         <w:t xml:space="preserve">Figure </w:t>
       </w:r>
@@ -9148,7 +9207,7 @@
           <w:t>3</w:t>
         </w:r>
       </w:fldSimple>
-      <w:bookmarkEnd w:id="36"/>
+      <w:bookmarkEnd w:id="38"/>
       <w:r>
         <w:t xml:space="preserve"> - Confirm Exit State</w:t>
       </w:r>
@@ -9183,13 +9242,13 @@
       <w:pPr>
         <w:pStyle w:val="Heading3"/>
       </w:pPr>
-      <w:bookmarkStart w:id="37" w:name="_Ref58680746"/>
-      <w:bookmarkStart w:id="38" w:name="_Toc59367346"/>
+      <w:bookmarkStart w:id="39" w:name="_Ref58680746"/>
+      <w:bookmarkStart w:id="40" w:name="_Toc59369206"/>
       <w:r>
         <w:t>Accounts State</w:t>
       </w:r>
-      <w:bookmarkEnd w:id="37"/>
-      <w:bookmarkEnd w:id="38"/>
+      <w:bookmarkEnd w:id="39"/>
+      <w:bookmarkEnd w:id="40"/>
     </w:p>
     <w:p>
       <w:r>
@@ -9199,8 +9258,8 @@
         <w:t xml:space="preserve"> by popping the current state off from the stack.</w:t>
       </w:r>
     </w:p>
-    <w:bookmarkStart w:id="39" w:name="_MON_1669128225"/>
-    <w:bookmarkEnd w:id="39"/>
+    <w:bookmarkStart w:id="41" w:name="_MON_1669128225"/>
+    <w:bookmarkEnd w:id="41"/>
     <w:p>
       <w:pPr>
         <w:keepNext/>
@@ -9210,7 +9269,7 @@
           <v:shape id="_x0000_i1037" type="#_x0000_t75" style="width:453.75pt;height:255pt" o:ole="">
             <v:imagedata r:id="rId37" o:title=""/>
           </v:shape>
-          <o:OLEObject Type="Embed" ProgID="Word.Document.12" ShapeID="_x0000_i1037" DrawAspect="Content" ObjectID="_1669980116" r:id="rId38">
+          <o:OLEObject Type="Embed" ProgID="Word.Document.12" ShapeID="_x0000_i1037" DrawAspect="Content" ObjectID="_1669982305" r:id="rId38">
             <o:FieldCodes>\s</o:FieldCodes>
           </o:OLEObject>
         </w:object>
@@ -9220,7 +9279,7 @@
       <w:pPr>
         <w:pStyle w:val="Caption"/>
       </w:pPr>
-      <w:bookmarkStart w:id="40" w:name="_Ref58515614"/>
+      <w:bookmarkStart w:id="42" w:name="_Ref58515614"/>
       <w:r>
         <w:t xml:space="preserve">Figure </w:t>
       </w:r>
@@ -9232,7 +9291,7 @@
           <w:t>4</w:t>
         </w:r>
       </w:fldSimple>
-      <w:bookmarkEnd w:id="40"/>
+      <w:bookmarkEnd w:id="42"/>
       <w:r>
         <w:t xml:space="preserve"> - Accounts State</w:t>
       </w:r>
@@ -9267,13 +9326,13 @@
       <w:pPr>
         <w:pStyle w:val="Heading3"/>
       </w:pPr>
-      <w:bookmarkStart w:id="41" w:name="_Ref58680885"/>
-      <w:bookmarkStart w:id="42" w:name="_Toc59367347"/>
+      <w:bookmarkStart w:id="43" w:name="_Ref58680885"/>
+      <w:bookmarkStart w:id="44" w:name="_Toc59369207"/>
       <w:r>
         <w:t>Create Account State</w:t>
       </w:r>
-      <w:bookmarkEnd w:id="41"/>
-      <w:bookmarkEnd w:id="42"/>
+      <w:bookmarkEnd w:id="43"/>
+      <w:bookmarkEnd w:id="44"/>
     </w:p>
     <w:p>
       <w:r>
@@ -9305,8 +9364,8 @@
         <w:t>The user will also have the option to go back if they have changed their mind and do not want to create an account. This button will simply pop the current state returning the user to the Accounts state.</w:t>
       </w:r>
     </w:p>
-    <w:bookmarkStart w:id="43" w:name="_MON_1669134023"/>
-    <w:bookmarkEnd w:id="43"/>
+    <w:bookmarkStart w:id="45" w:name="_MON_1669134023"/>
+    <w:bookmarkEnd w:id="45"/>
     <w:p>
       <w:pPr>
         <w:keepNext/>
@@ -9316,7 +9375,7 @@
           <v:shape id="_x0000_i1038" type="#_x0000_t75" style="width:453.75pt;height:255pt" o:ole="">
             <v:imagedata r:id="rId39" o:title=""/>
           </v:shape>
-          <o:OLEObject Type="Embed" ProgID="Word.Document.12" ShapeID="_x0000_i1038" DrawAspect="Content" ObjectID="_1669980117" r:id="rId40">
+          <o:OLEObject Type="Embed" ProgID="Word.Document.12" ShapeID="_x0000_i1038" DrawAspect="Content" ObjectID="_1669982306" r:id="rId40">
             <o:FieldCodes>\s</o:FieldCodes>
           </o:OLEObject>
         </w:object>
@@ -9345,11 +9404,11 @@
       <w:pPr>
         <w:pStyle w:val="Heading3"/>
       </w:pPr>
-      <w:bookmarkStart w:id="44" w:name="_Toc59367348"/>
+      <w:bookmarkStart w:id="46" w:name="_Toc59369208"/>
       <w:r>
         <w:t>Delete Account State</w:t>
       </w:r>
-      <w:bookmarkEnd w:id="44"/>
+      <w:bookmarkEnd w:id="46"/>
     </w:p>
     <w:p>
       <w:r>
@@ -9420,8 +9479,8 @@
         <w:t>As the password is to be encrypted, the state cannot simply check whether the passwords match. The encryption algorithm must be run on the inputted password and the hashed version of the password must match giving almost certainty that the password inputted was the stored one.</w:t>
       </w:r>
     </w:p>
-    <w:bookmarkStart w:id="45" w:name="_MON_1669293896"/>
-    <w:bookmarkEnd w:id="45"/>
+    <w:bookmarkStart w:id="47" w:name="_MON_1669293896"/>
+    <w:bookmarkEnd w:id="47"/>
     <w:p>
       <w:pPr>
         <w:keepNext/>
@@ -9431,7 +9490,7 @@
           <v:shape id="_x0000_i1039" type="#_x0000_t75" style="width:453.75pt;height:255pt" o:ole="">
             <v:imagedata r:id="rId41" o:title=""/>
           </v:shape>
-          <o:OLEObject Type="Embed" ProgID="Word.Document.12" ShapeID="_x0000_i1039" DrawAspect="Content" ObjectID="_1669980118" r:id="rId42">
+          <o:OLEObject Type="Embed" ProgID="Word.Document.12" ShapeID="_x0000_i1039" DrawAspect="Content" ObjectID="_1669982307" r:id="rId42">
             <o:FieldCodes>\s</o:FieldCodes>
           </o:OLEObject>
         </w:object>
@@ -9457,6 +9516,283 @@
       </w:r>
     </w:p>
     <w:p>
+      <w:pPr>
+        <w:pStyle w:val="Heading3"/>
+      </w:pPr>
+      <w:bookmarkStart w:id="48" w:name="_Toc59369209"/>
+      <w:r>
+        <w:t>Leader Board State</w:t>
+      </w:r>
+      <w:bookmarkEnd w:id="48"/>
+    </w:p>
+    <w:p>
+      <w:r>
+        <w:t xml:space="preserve">If the user decides to press the Leader Board Button on the </w:t>
+      </w:r>
+      <w:r>
+        <w:fldChar w:fldCharType="begin"/>
+      </w:r>
+      <w:r>
+        <w:instrText xml:space="preserve"> REF _Ref59367427 \h </w:instrText>
+      </w:r>
+      <w:r>
+        <w:fldChar w:fldCharType="separate"/>
+      </w:r>
+      <w:r>
+        <w:t>Main Menu State</w:t>
+      </w:r>
+      <w:r>
+        <w:fldChar w:fldCharType="end"/>
+      </w:r>
+      <w:r>
+        <w:t xml:space="preserve">, they will be navigated to a leader board where </w:t>
+      </w:r>
+      <w:r>
+        <w:t>a few</w:t>
+      </w:r>
+      <w:r>
+        <w:t xml:space="preserve"> accounts will be displayed along with information about them.</w:t>
+      </w:r>
+      <w:r>
+        <w:t xml:space="preserve"> This will be so that users can see who has the most wins and who’s AI has the most wins.</w:t>
+      </w:r>
+      <w:r>
+        <w:t xml:space="preserve"> Any user will be able to view this information as it does not show passwords </w:t>
+      </w:r>
+      <w:r>
+        <w:t>only statistics that are determined by playing the game.</w:t>
+      </w:r>
+    </w:p>
+    <w:p>
+      <w:r>
+        <w:t>If the user clicks on one of the accounts displayed in the list, they will be given all information related to that user such as wins and losses for both human and AI.</w:t>
+      </w:r>
+      <w:r>
+        <w:t xml:space="preserve"> This will allow specific information to be viewed instead of just a </w:t>
+      </w:r>
+      <w:r>
+        <w:t>list of all users.</w:t>
+      </w:r>
+    </w:p>
+    <w:p>
+      <w:r>
+        <w:t>Initially, all accounts will be sorted by username in alphabetical order. This will be done by loading all usernames into an array and sorting that array using quick sort</w:t>
+      </w:r>
+      <w:r>
+        <w:rPr>
+          <w:rStyle w:val="FootnoteReference"/>
+        </w:rPr>
+        <w:footnoteReference w:id="32"/>
+      </w:r>
+      <w:r>
+        <w:t>. Quick sort is a sorting algorithm that executes in O(nlogn) time equivalent to that of merge sort</w:t>
+      </w:r>
+      <w:r>
+        <w:rPr>
+          <w:rStyle w:val="FootnoteReference"/>
+        </w:rPr>
+        <w:footnoteReference w:id="33"/>
+      </w:r>
+      <w:r>
+        <w:t xml:space="preserve">. Quick sort does have a </w:t>
+      </w:r>
+      <w:r>
+        <w:t>worst-case</w:t>
+      </w:r>
+      <w:r>
+        <w:t xml:space="preserve"> time complexity of O(n</w:t>
+      </w:r>
+      <w:r>
+        <w:rPr>
+          <w:vertAlign w:val="superscript"/>
+        </w:rPr>
+        <w:t>2</w:t>
+      </w:r>
+      <w:r>
+        <w:t>) however this rarely occurs due to optimizations in choosing a pivot value to partition the data.</w:t>
+      </w:r>
+      <w:r>
+        <w:t xml:space="preserve"> </w:t>
+      </w:r>
+      <w:r>
+        <w:t>Quick sort works by selecting a pivot which is compared to every other value in the list. Values smaller than this pivot are put into a separate list and values greater are put into a different list. This divides the entire data in two parts where no values in either part need to be compared with each other as they are divided by this pivot.</w:t>
+      </w:r>
+      <w:r>
+        <w:t xml:space="preserve"> This is then repeated for these smaller lists until the entire data is sorted.</w:t>
+      </w:r>
+    </w:p>
+    <w:p>
+      <w:r>
+        <w:t>If this sorting algorithm happens to be too slow for the data, I can implement a radix sort algorithm</w:t>
+      </w:r>
+      <w:r>
+        <w:rPr>
+          <w:rStyle w:val="FootnoteReference"/>
+        </w:rPr>
+        <w:footnoteReference w:id="34"/>
+      </w:r>
+      <w:r>
+        <w:t>. This sorting algorithm has time complexity of O(n) which is extremely efficient however, it works best with numeric keys meaning using it for a string would require some tweaking namely, using the characters ASCII value instead of the character itself.</w:t>
+      </w:r>
+    </w:p>
+    <w:p>
+      <w:r>
+        <w:lastRenderedPageBreak/>
+        <w:t>The user will also be allowed to choose what heuristic to sort the users by. This will include name, human wins, human losses, AI wins, AI losses and date created.</w:t>
+      </w:r>
+      <w:r>
+        <w:t xml:space="preserve"> Another feature of the leader board will be that the user can input a username to search for. This will display any users with a username like the one inputted. As the user will not be expected to perfectly remember all usernames, they should be given the benefit of the doubt and not only exact matches to the inputted username should be displayed but similar ones too.</w:t>
+      </w:r>
+      <w:r>
+        <w:t xml:space="preserve"> This will require an algorithm which can match similar strings together.</w:t>
+      </w:r>
+    </w:p>
+    <w:p>
+      <w:r>
+        <w:t>The two algorithms that I have found which can do this are Levenshtein Distance</w:t>
+      </w:r>
+      <w:r>
+        <w:rPr>
+          <w:rStyle w:val="FootnoteReference"/>
+        </w:rPr>
+        <w:footnoteReference w:id="35"/>
+      </w:r>
+      <w:r>
+        <w:t xml:space="preserve"> and Soundex</w:t>
+      </w:r>
+      <w:r>
+        <w:rPr>
+          <w:rStyle w:val="FootnoteReference"/>
+        </w:rPr>
+        <w:footnoteReference w:id="36"/>
+      </w:r>
+      <w:r>
+        <w:t xml:space="preserve">. These two algorithms work in different ways where the Levenshtein Distance works by comparing two string and returning a metric on how similar these two strings are. A value can then be used to remove any users whose name is too different to the one inputted by the user. Soundex on the other hand, works by, encoding a string as a different string representing its phonetic pronunciation. Strings that sound the same will be encoded by the same key and therefore will be detected as being the same string. </w:t>
+      </w:r>
+      <w:r>
+        <w:t>Both</w:t>
+      </w:r>
+      <w:r>
+        <w:t xml:space="preserve"> algorithms have their benefits so perhaps, both can be used in conjunction with each other to produce a convincing result.</w:t>
+      </w:r>
+    </w:p>
+    <w:bookmarkStart w:id="49" w:name="_MON_1669981029"/>
+    <w:bookmarkEnd w:id="49"/>
+    <w:p>
+      <w:pPr>
+        <w:keepNext/>
+      </w:pPr>
+      <w:r>
+        <w:object w:dxaOrig="9070" w:dyaOrig="5102" w14:anchorId="56E3C2C7">
+          <v:shape id="_x0000_i1219" type="#_x0000_t75" style="width:453.75pt;height:255pt" o:ole="">
+            <v:imagedata r:id="rId43" o:title=""/>
+          </v:shape>
+          <o:OLEObject Type="Embed" ProgID="Word.Document.12" ShapeID="_x0000_i1219" DrawAspect="Content" ObjectID="_1669982308" r:id="rId44">
+            <o:FieldCodes>\s</o:FieldCodes>
+          </o:OLEObject>
+        </w:object>
+      </w:r>
+    </w:p>
+    <w:p>
+      <w:pPr>
+        <w:pStyle w:val="Caption"/>
+      </w:pPr>
+      <w:bookmarkStart w:id="50" w:name="_Ref59369103"/>
+      <w:r>
+        <w:t xml:space="preserve">Figure </w:t>
+      </w:r>
+      <w:fldSimple w:instr=" SEQ Figure \* ARABIC ">
+        <w:r>
+          <w:rPr>
+            <w:noProof/>
+          </w:rPr>
+          <w:t>7</w:t>
+        </w:r>
+      </w:fldSimple>
+      <w:bookmarkEnd w:id="50"/>
+      <w:r>
+        <w:t xml:space="preserve"> - Leader Board State</w:t>
+      </w:r>
+    </w:p>
+    <w:p>
+      <w:r>
+        <w:t>As I do not know how many users will be stored in my program, using an array may begin to get slow and give the user a bad experience. I am considering using a Hash table</w:t>
+      </w:r>
+      <w:r>
+        <w:rPr>
+          <w:rStyle w:val="FootnoteReference"/>
+        </w:rPr>
+        <w:footnoteReference w:id="37"/>
+      </w:r>
+      <w:r>
+        <w:t xml:space="preserve"> to store all the users along with their information for constant look up times speeding up the process.</w:t>
+      </w:r>
+      <w:r>
+        <w:t xml:space="preserve"> The only problem with this is that it will be hard to implement sorting and searching whilst using a hash map. </w:t>
+      </w:r>
+      <w:r>
+        <w:t>Therefore,</w:t>
+      </w:r>
+      <w:r>
+        <w:t xml:space="preserve"> I am most likely going to stick to a simple array but can move my program to use a hash map if it becomes necessary.</w:t>
+      </w:r>
+    </w:p>
+    <w:p>
+      <w:r>
+        <w:lastRenderedPageBreak/>
+        <w:t xml:space="preserve">As shown in </w:t>
+      </w:r>
+      <w:r>
+        <w:fldChar w:fldCharType="begin"/>
+      </w:r>
+      <w:r>
+        <w:instrText xml:space="preserve"> REF _Ref59369103 \h </w:instrText>
+      </w:r>
+      <w:r>
+        <w:fldChar w:fldCharType="separate"/>
+      </w:r>
+      <w:r>
+        <w:t xml:space="preserve">Figure </w:t>
+      </w:r>
+      <w:r>
+        <w:rPr>
+          <w:noProof/>
+        </w:rPr>
+        <w:t>7</w:t>
+      </w:r>
+      <w:r>
+        <w:fldChar w:fldCharType="end"/>
+      </w:r>
+      <w:r>
+        <w:t xml:space="preserve">, the user will also be able to press a back button which allows them to return to the </w:t>
+      </w:r>
+      <w:r>
+        <w:fldChar w:fldCharType="begin"/>
+      </w:r>
+      <w:r>
+        <w:instrText xml:space="preserve"> REF _Ref59369125 \h </w:instrText>
+      </w:r>
+      <w:r>
+        <w:fldChar w:fldCharType="separate"/>
+      </w:r>
+      <w:r>
+        <w:t>Main Menu State</w:t>
+      </w:r>
+      <w:r>
+        <w:fldChar w:fldCharType="end"/>
+      </w:r>
+      <w:r>
+        <w:t xml:space="preserve"> if </w:t>
+      </w:r>
+      <w:r>
+        <w:t>they</w:t>
+      </w:r>
+      <w:r>
+        <w:t xml:space="preserve"> want to.</w:t>
+      </w:r>
+    </w:p>
+    <w:p/>
+    <w:p>
       <w:r>
         <w:br w:type="page"/>
       </w:r>
@@ -9469,7 +9805,7 @@
           <w:szCs w:val="40"/>
         </w:rPr>
       </w:pPr>
-      <w:bookmarkStart w:id="46" w:name="_Toc59367349"/>
+      <w:bookmarkStart w:id="51" w:name="_Toc59369210"/>
       <w:r>
         <w:rPr>
           <w:sz w:val="40"/>
@@ -9478,7 +9814,7 @@
         <w:lastRenderedPageBreak/>
         <w:t>Technical Solution</w:t>
       </w:r>
-      <w:bookmarkEnd w:id="46"/>
+      <w:bookmarkEnd w:id="51"/>
     </w:p>
     <w:p>
       <w:pPr>
@@ -9505,7 +9841,7 @@
           <w:szCs w:val="40"/>
         </w:rPr>
       </w:pPr>
-      <w:bookmarkStart w:id="47" w:name="_Toc59367350"/>
+      <w:bookmarkStart w:id="52" w:name="_Toc59369211"/>
       <w:r>
         <w:rPr>
           <w:sz w:val="40"/>
@@ -9514,7 +9850,7 @@
         <w:lastRenderedPageBreak/>
         <w:t>Testing</w:t>
       </w:r>
-      <w:bookmarkEnd w:id="47"/>
+      <w:bookmarkEnd w:id="52"/>
     </w:p>
     <w:p>
       <w:pPr>
@@ -9541,7 +9877,7 @@
           <w:szCs w:val="40"/>
         </w:rPr>
       </w:pPr>
-      <w:bookmarkStart w:id="48" w:name="_Toc59367351"/>
+      <w:bookmarkStart w:id="53" w:name="_Toc59369212"/>
       <w:r>
         <w:rPr>
           <w:sz w:val="40"/>
@@ -9550,10 +9886,10 @@
         <w:lastRenderedPageBreak/>
         <w:t>Evaluation</w:t>
       </w:r>
-      <w:bookmarkEnd w:id="48"/>
+      <w:bookmarkEnd w:id="53"/>
     </w:p>
     <w:sectPr>
-      <w:footerReference w:type="default" r:id="rId43"/>
+      <w:footerReference w:type="default" r:id="rId45"/>
       <w:pgSz w:w="11906" w:h="16838"/>
       <w:pgMar w:top="1440" w:right="1440" w:bottom="1440" w:left="1440" w:header="708" w:footer="708" w:gutter="0"/>
       <w:cols w:space="708"/>
@@ -10446,6 +10782,150 @@
             <w:rStyle w:val="Hyperlink"/>
           </w:rPr>
           <w:t>https://www.usability.gov/what-and-why/user-interface-design.html</w:t>
+        </w:r>
+      </w:hyperlink>
+    </w:p>
+  </w:footnote>
+  <w:footnote w:id="32">
+    <w:p>
+      <w:pPr>
+        <w:pStyle w:val="FootnoteText"/>
+      </w:pPr>
+      <w:r>
+        <w:rPr>
+          <w:rStyle w:val="FootnoteReference"/>
+        </w:rPr>
+        <w:footnoteRef/>
+      </w:r>
+      <w:r>
+        <w:t xml:space="preserve"> </w:t>
+      </w:r>
+      <w:hyperlink r:id="rId32" w:history="1">
+        <w:r>
+          <w:rPr>
+            <w:rStyle w:val="Hyperlink"/>
+          </w:rPr>
+          <w:t>https://www.geeksforgeeks.org/quick-sort/</w:t>
+        </w:r>
+      </w:hyperlink>
+    </w:p>
+  </w:footnote>
+  <w:footnote w:id="33">
+    <w:p>
+      <w:pPr>
+        <w:pStyle w:val="FootnoteText"/>
+      </w:pPr>
+      <w:r>
+        <w:rPr>
+          <w:rStyle w:val="FootnoteReference"/>
+        </w:rPr>
+        <w:footnoteRef/>
+      </w:r>
+      <w:r>
+        <w:t xml:space="preserve"> </w:t>
+      </w:r>
+      <w:hyperlink r:id="rId33" w:history="1">
+        <w:r>
+          <w:rPr>
+            <w:rStyle w:val="Hyperlink"/>
+          </w:rPr>
+          <w:t>https://www.geeksforgeeks.org/merge-sort/</w:t>
+        </w:r>
+      </w:hyperlink>
+    </w:p>
+  </w:footnote>
+  <w:footnote w:id="34">
+    <w:p>
+      <w:pPr>
+        <w:pStyle w:val="FootnoteText"/>
+      </w:pPr>
+      <w:r>
+        <w:rPr>
+          <w:rStyle w:val="FootnoteReference"/>
+        </w:rPr>
+        <w:footnoteRef/>
+      </w:r>
+      <w:r>
+        <w:t xml:space="preserve"> </w:t>
+      </w:r>
+      <w:hyperlink r:id="rId34" w:history="1">
+        <w:r>
+          <w:rPr>
+            <w:rStyle w:val="Hyperlink"/>
+          </w:rPr>
+          <w:t>https://en.wikipedia.org/wiki/Radix_sort</w:t>
+        </w:r>
+      </w:hyperlink>
+    </w:p>
+  </w:footnote>
+  <w:footnote w:id="35">
+    <w:p>
+      <w:pPr>
+        <w:pStyle w:val="FootnoteText"/>
+      </w:pPr>
+      <w:r>
+        <w:rPr>
+          <w:rStyle w:val="FootnoteReference"/>
+        </w:rPr>
+        <w:footnoteRef/>
+      </w:r>
+      <w:r>
+        <w:t xml:space="preserve"> </w:t>
+      </w:r>
+      <w:hyperlink r:id="rId35" w:history="1">
+        <w:r>
+          <w:rPr>
+            <w:rStyle w:val="Hyperlink"/>
+          </w:rPr>
+          <w:t>https://en.wikipedia.org/wiki/Levenshtein_distance</w:t>
+        </w:r>
+      </w:hyperlink>
+    </w:p>
+  </w:footnote>
+  <w:footnote w:id="36">
+    <w:p>
+      <w:pPr>
+        <w:pStyle w:val="FootnoteText"/>
+      </w:pPr>
+      <w:r>
+        <w:rPr>
+          <w:rStyle w:val="FootnoteReference"/>
+        </w:rPr>
+        <w:footnoteRef/>
+      </w:r>
+      <w:r>
+        <w:t xml:space="preserve"> </w:t>
+      </w:r>
+      <w:hyperlink r:id="rId36" w:history="1">
+        <w:r>
+          <w:rPr>
+            <w:rStyle w:val="Hyperlink"/>
+          </w:rPr>
+          <w:t>https://en.wikipedia.org/wiki/Soundex</w:t>
+        </w:r>
+      </w:hyperlink>
+    </w:p>
+  </w:footnote>
+  <w:footnote w:id="37">
+    <w:p>
+      <w:pPr>
+        <w:pStyle w:val="FootnoteText"/>
+      </w:pPr>
+      <w:r>
+        <w:rPr>
+          <w:rStyle w:val="FootnoteReference"/>
+        </w:rPr>
+        <w:footnoteRef/>
+      </w:r>
+      <w:r>
+        <w:t xml:space="preserve"> </w:t>
+      </w:r>
+      <w:hyperlink r:id="rId37" w:history="1">
+        <w:r>
+          <w:rPr>
+            <w:rStyle w:val="Hyperlink"/>
+          </w:rPr>
+          <w:t>https://en.wikipedia.org/wiki/Hash_table</w:t>
         </w:r>
       </w:hyperlink>
     </w:p>

</xml_diff>

<commit_message>
Added information on the play game state.
Described about the user inputting information to choose accounts.
Talked about polymorphism used when passing accounts on to the Connect 4 state.
</commit_message>
<xml_diff>
--- a/Writeup.docx
+++ b/Writeup.docx
@@ -7792,7 +7792,7 @@
           <v:shape id="_x0000_i1025" type="#_x0000_t75" style="width:451.5pt;height:142.5pt" o:ole="">
             <v:imagedata r:id="rId9" o:title=""/>
           </v:shape>
-          <o:OLEObject Type="Embed" ProgID="Word.OpenDocumentText.12" ShapeID="_x0000_i1025" DrawAspect="Content" ObjectID="_1669982293" r:id="rId10"/>
+          <o:OLEObject Type="Embed" ProgID="Word.OpenDocumentText.12" ShapeID="_x0000_i1025" DrawAspect="Content" ObjectID="_1670064170" r:id="rId10"/>
         </w:object>
       </w:r>
     </w:p>
@@ -7836,7 +7836,7 @@
           <v:shape id="_x0000_i1026" type="#_x0000_t75" style="width:451.5pt;height:516.75pt" o:ole="">
             <v:imagedata r:id="rId11" o:title=""/>
           </v:shape>
-          <o:OLEObject Type="Embed" ProgID="Word.OpenDocumentText.12" ShapeID="_x0000_i1026" DrawAspect="Content" ObjectID="_1669982294" r:id="rId12"/>
+          <o:OLEObject Type="Embed" ProgID="Word.OpenDocumentText.12" ShapeID="_x0000_i1026" DrawAspect="Content" ObjectID="_1670064171" r:id="rId12"/>
         </w:object>
       </w:r>
     </w:p>
@@ -7868,7 +7868,7 @@
           <v:shape id="_x0000_i1027" type="#_x0000_t75" style="width:451.5pt;height:142.5pt" o:ole="">
             <v:imagedata r:id="rId13" o:title=""/>
           </v:shape>
-          <o:OLEObject Type="Embed" ProgID="Word.OpenDocumentText.12" ShapeID="_x0000_i1027" DrawAspect="Content" ObjectID="_1669982295" r:id="rId14"/>
+          <o:OLEObject Type="Embed" ProgID="Word.OpenDocumentText.12" ShapeID="_x0000_i1027" DrawAspect="Content" ObjectID="_1670064172" r:id="rId14"/>
         </w:object>
       </w:r>
     </w:p>
@@ -7892,7 +7892,7 @@
           <v:shape id="_x0000_i1028" type="#_x0000_t75" style="width:249pt;height:14.25pt" o:ole="">
             <v:imagedata r:id="rId15" o:title="" cropright="29393f"/>
           </v:shape>
-          <o:OLEObject Type="Embed" ProgID="Word.OpenDocumentText.12" ShapeID="_x0000_i1028" DrawAspect="Content" ObjectID="_1669982296" r:id="rId16"/>
+          <o:OLEObject Type="Embed" ProgID="Word.OpenDocumentText.12" ShapeID="_x0000_i1028" DrawAspect="Content" ObjectID="_1670064173" r:id="rId16"/>
         </w:object>
       </w:r>
       <w:r>
@@ -7918,7 +7918,7 @@
           <v:shape id="_x0000_i1029" type="#_x0000_t75" style="width:454.5pt;height:419.25pt" o:ole="">
             <v:imagedata r:id="rId17" o:title="" cropright="5008f"/>
           </v:shape>
-          <o:OLEObject Type="Embed" ProgID="Word.OpenDocumentText.12" ShapeID="_x0000_i1029" DrawAspect="Content" ObjectID="_1669982297" r:id="rId18"/>
+          <o:OLEObject Type="Embed" ProgID="Word.OpenDocumentText.12" ShapeID="_x0000_i1029" DrawAspect="Content" ObjectID="_1670064174" r:id="rId18"/>
         </w:object>
       </w:r>
     </w:p>
@@ -8429,7 +8429,7 @@
           <v:shape id="_x0000_i1030" type="#_x0000_t75" style="width:370.5pt;height:248.25pt" o:ole="">
             <v:imagedata r:id="rId23" o:title=""/>
           </v:shape>
-          <o:OLEObject Type="Embed" ProgID="Word.Document.12" ShapeID="_x0000_i1030" DrawAspect="Content" ObjectID="_1669982298" r:id="rId24">
+          <o:OLEObject Type="Embed" ProgID="Word.Document.12" ShapeID="_x0000_i1030" DrawAspect="Content" ObjectID="_1670064175" r:id="rId24">
             <o:FieldCodes>\s</o:FieldCodes>
           </o:OLEObject>
         </w:object>
@@ -8479,7 +8479,7 @@
           <v:shape id="_x0000_i1031" type="#_x0000_t75" style="width:451.5pt;height:201.75pt" o:ole="">
             <v:imagedata r:id="rId25" o:title=""/>
           </v:shape>
-          <o:OLEObject Type="Embed" ProgID="Word.Document.12" ShapeID="_x0000_i1031" DrawAspect="Content" ObjectID="_1669982299" r:id="rId26">
+          <o:OLEObject Type="Embed" ProgID="Word.Document.12" ShapeID="_x0000_i1031" DrawAspect="Content" ObjectID="_1670064176" r:id="rId26">
             <o:FieldCodes>\s</o:FieldCodes>
           </o:OLEObject>
         </w:object>
@@ -8619,7 +8619,7 @@
           <v:shape id="_x0000_i1032" type="#_x0000_t75" style="width:451.5pt;height:188.25pt" o:ole="">
             <v:imagedata r:id="rId27" o:title=""/>
           </v:shape>
-          <o:OLEObject Type="Embed" ProgID="Word.Document.12" ShapeID="_x0000_i1032" DrawAspect="Content" ObjectID="_1669982300" r:id="rId28">
+          <o:OLEObject Type="Embed" ProgID="Word.Document.12" ShapeID="_x0000_i1032" DrawAspect="Content" ObjectID="_1670064177" r:id="rId28">
             <o:FieldCodes>\s</o:FieldCodes>
           </o:OLEObject>
         </w:object>
@@ -8651,7 +8651,7 @@
           <v:shape id="_x0000_i1033" type="#_x0000_t75" style="width:451.5pt;height:174pt" o:ole="">
             <v:imagedata r:id="rId29" o:title=""/>
           </v:shape>
-          <o:OLEObject Type="Embed" ProgID="Word.Document.12" ShapeID="_x0000_i1033" DrawAspect="Content" ObjectID="_1669982301" r:id="rId30">
+          <o:OLEObject Type="Embed" ProgID="Word.Document.12" ShapeID="_x0000_i1033" DrawAspect="Content" ObjectID="_1670064178" r:id="rId30">
             <o:FieldCodes>\s</o:FieldCodes>
           </o:OLEObject>
         </w:object>
@@ -8773,7 +8773,7 @@
           <v:shape id="_x0000_i1034" type="#_x0000_t75" style="width:451.5pt;height:246pt" o:ole="">
             <v:imagedata r:id="rId31" o:title=""/>
           </v:shape>
-          <o:OLEObject Type="Embed" ProgID="Word.Document.12" ShapeID="_x0000_i1034" DrawAspect="Content" ObjectID="_1669982302" r:id="rId32">
+          <o:OLEObject Type="Embed" ProgID="Word.Document.12" ShapeID="_x0000_i1034" DrawAspect="Content" ObjectID="_1670064179" r:id="rId32">
             <o:FieldCodes>\s</o:FieldCodes>
           </o:OLEObject>
         </w:object>
@@ -8956,7 +8956,7 @@
           <v:shape id="_x0000_i1035" type="#_x0000_t75" style="width:453.75pt;height:255pt" o:ole="">
             <v:imagedata r:id="rId33" o:title=""/>
           </v:shape>
-          <o:OLEObject Type="Embed" ProgID="Word.Document.12" ShapeID="_x0000_i1035" DrawAspect="Content" ObjectID="_1669982303" r:id="rId34">
+          <o:OLEObject Type="Embed" ProgID="Word.Document.12" ShapeID="_x0000_i1035" DrawAspect="Content" ObjectID="_1670064180" r:id="rId34">
             <o:FieldCodes>\s</o:FieldCodes>
           </o:OLEObject>
         </w:object>
@@ -9184,7 +9184,7 @@
           <v:shape id="_x0000_i1036" type="#_x0000_t75" style="width:453.75pt;height:255pt" o:ole="">
             <v:imagedata r:id="rId35" o:title=""/>
           </v:shape>
-          <o:OLEObject Type="Embed" ProgID="Word.Document.12" ShapeID="_x0000_i1036" DrawAspect="Content" ObjectID="_1669982304" r:id="rId36">
+          <o:OLEObject Type="Embed" ProgID="Word.Document.12" ShapeID="_x0000_i1036" DrawAspect="Content" ObjectID="_1670064181" r:id="rId36">
             <o:FieldCodes>\s</o:FieldCodes>
           </o:OLEObject>
         </w:object>
@@ -9269,7 +9269,7 @@
           <v:shape id="_x0000_i1037" type="#_x0000_t75" style="width:453.75pt;height:255pt" o:ole="">
             <v:imagedata r:id="rId37" o:title=""/>
           </v:shape>
-          <o:OLEObject Type="Embed" ProgID="Word.Document.12" ShapeID="_x0000_i1037" DrawAspect="Content" ObjectID="_1669982305" r:id="rId38">
+          <o:OLEObject Type="Embed" ProgID="Word.Document.12" ShapeID="_x0000_i1037" DrawAspect="Content" ObjectID="_1670064182" r:id="rId38">
             <o:FieldCodes>\s</o:FieldCodes>
           </o:OLEObject>
         </w:object>
@@ -9375,7 +9375,7 @@
           <v:shape id="_x0000_i1038" type="#_x0000_t75" style="width:453.75pt;height:255pt" o:ole="">
             <v:imagedata r:id="rId39" o:title=""/>
           </v:shape>
-          <o:OLEObject Type="Embed" ProgID="Word.Document.12" ShapeID="_x0000_i1038" DrawAspect="Content" ObjectID="_1669982306" r:id="rId40">
+          <o:OLEObject Type="Embed" ProgID="Word.Document.12" ShapeID="_x0000_i1038" DrawAspect="Content" ObjectID="_1670064183" r:id="rId40">
             <o:FieldCodes>\s</o:FieldCodes>
           </o:OLEObject>
         </w:object>
@@ -9490,7 +9490,7 @@
           <v:shape id="_x0000_i1039" type="#_x0000_t75" style="width:453.75pt;height:255pt" o:ole="">
             <v:imagedata r:id="rId41" o:title=""/>
           </v:shape>
-          <o:OLEObject Type="Embed" ProgID="Word.Document.12" ShapeID="_x0000_i1039" DrawAspect="Content" ObjectID="_1669982307" r:id="rId42">
+          <o:OLEObject Type="Embed" ProgID="Word.Document.12" ShapeID="_x0000_i1039" DrawAspect="Content" ObjectID="_1670064184" r:id="rId42">
             <o:FieldCodes>\s</o:FieldCodes>
           </o:OLEObject>
         </w:object>
@@ -9684,10 +9684,10 @@
       </w:pPr>
       <w:r>
         <w:object w:dxaOrig="9070" w:dyaOrig="5102" w14:anchorId="56E3C2C7">
-          <v:shape id="_x0000_i1219" type="#_x0000_t75" style="width:453.75pt;height:255pt" o:ole="">
+          <v:shape id="_x0000_i1040" type="#_x0000_t75" style="width:453.75pt;height:255pt" o:ole="">
             <v:imagedata r:id="rId43" o:title=""/>
           </v:shape>
-          <o:OLEObject Type="Embed" ProgID="Word.Document.12" ShapeID="_x0000_i1219" DrawAspect="Content" ObjectID="_1669982308" r:id="rId44">
+          <o:OLEObject Type="Embed" ProgID="Word.Document.12" ShapeID="_x0000_i1040" DrawAspect="Content" ObjectID="_1670064185" r:id="rId44">
             <o:FieldCodes>\s</o:FieldCodes>
           </o:OLEObject>
         </w:object>
@@ -9791,7 +9791,165 @@
         <w:t xml:space="preserve"> want to.</w:t>
       </w:r>
     </w:p>
-    <w:p/>
+    <w:p>
+      <w:pPr>
+        <w:pStyle w:val="Heading3"/>
+      </w:pPr>
+      <w:bookmarkStart w:id="51" w:name="_Ref59451193"/>
+      <w:r>
+        <w:t>Play Game State</w:t>
+      </w:r>
+      <w:bookmarkEnd w:id="51"/>
+    </w:p>
+    <w:p>
+      <w:r>
+        <w:t xml:space="preserve">If the user presses the Play Button on the </w:t>
+      </w:r>
+      <w:r>
+        <w:fldChar w:fldCharType="begin"/>
+      </w:r>
+      <w:r>
+        <w:instrText xml:space="preserve"> REF _Ref59367427 \h </w:instrText>
+      </w:r>
+      <w:r>
+        <w:fldChar w:fldCharType="separate"/>
+      </w:r>
+      <w:r>
+        <w:t>Main Menu State</w:t>
+      </w:r>
+      <w:r>
+        <w:fldChar w:fldCharType="end"/>
+      </w:r>
+      <w:r>
+        <w:t xml:space="preserve">, they will be navigated to a state where they are about to play Connect 4. Before they </w:t>
+      </w:r>
+      <w:r>
+        <w:t>play</w:t>
+      </w:r>
+      <w:r>
+        <w:t xml:space="preserve"> the game, they will need to be asked who is going to play in which they will input a username and password for the account they wish to use.</w:t>
+      </w:r>
+      <w:r>
+        <w:t xml:space="preserve"> This will be done twice, once for each player with the choice to select AI where the users AI will play for them instead. </w:t>
+      </w:r>
+      <w:r>
+        <w:t xml:space="preserve">If AI is selected, then the user will not need to enter their password to allow for other users to play against other </w:t>
+      </w:r>
+      <w:r>
+        <w:t>people’s AI.</w:t>
+      </w:r>
+    </w:p>
+    <w:p>
+      <w:r>
+        <w:t>This is a simple state in which a list of players will have to be loaded and checked if the inputted information (username and password) is valid. If it is not valid, the program should ask for the user to input the information again.</w:t>
+      </w:r>
+      <w:r>
+        <w:t xml:space="preserve"> Once both users have entered their information, a special type of account object will be created which uses polymorphism to allow both users to be used as arguments into a function irrespective of if the user is playing as an AI or a human.</w:t>
+      </w:r>
+      <w:r>
+        <w:t xml:space="preserve"> Once these objects are created, the user will be navigated to the Connect 4 state where they will play Connect 4 with the chosen account information.</w:t>
+      </w:r>
+    </w:p>
+    <w:bookmarkStart w:id="52" w:name="_MON_1670063910"/>
+    <w:bookmarkEnd w:id="52"/>
+    <w:p>
+      <w:pPr>
+        <w:keepNext/>
+      </w:pPr>
+      <w:r>
+        <w:object w:dxaOrig="9070" w:dyaOrig="5102" w14:anchorId="7E256D4A">
+          <v:shape id="_x0000_i1052" type="#_x0000_t75" style="width:453.75pt;height:255pt" o:ole="">
+            <v:imagedata r:id="rId45" o:title=""/>
+          </v:shape>
+          <o:OLEObject Type="Embed" ProgID="Word.Document.12" ShapeID="_x0000_i1052" DrawAspect="Content" ObjectID="_1670064186" r:id="rId46">
+            <o:FieldCodes>\s</o:FieldCodes>
+          </o:OLEObject>
+        </w:object>
+      </w:r>
+    </w:p>
+    <w:p>
+      <w:pPr>
+        <w:pStyle w:val="Caption"/>
+      </w:pPr>
+      <w:bookmarkStart w:id="53" w:name="_Ref59451183"/>
+      <w:r>
+        <w:t xml:space="preserve">Figure </w:t>
+      </w:r>
+      <w:fldSimple w:instr=" SEQ Figure \* ARABIC ">
+        <w:r>
+          <w:rPr>
+            <w:noProof/>
+          </w:rPr>
+          <w:t>8</w:t>
+        </w:r>
+      </w:fldSimple>
+      <w:bookmarkEnd w:id="53"/>
+      <w:r>
+        <w:t xml:space="preserve"> - Play Game State</w:t>
+      </w:r>
+    </w:p>
+    <w:p>
+      <w:r>
+        <w:fldChar w:fldCharType="begin"/>
+      </w:r>
+      <w:r>
+        <w:instrText xml:space="preserve"> REF _Ref59451183 \h </w:instrText>
+      </w:r>
+      <w:r>
+        <w:fldChar w:fldCharType="separate"/>
+      </w:r>
+      <w:r>
+        <w:t xml:space="preserve">Figure </w:t>
+      </w:r>
+      <w:r>
+        <w:rPr>
+          <w:noProof/>
+        </w:rPr>
+        <w:t>8</w:t>
+      </w:r>
+      <w:r>
+        <w:fldChar w:fldCharType="end"/>
+      </w:r>
+      <w:r>
+        <w:t xml:space="preserve"> shows the design for the </w:t>
+      </w:r>
+      <w:r>
+        <w:fldChar w:fldCharType="begin"/>
+      </w:r>
+      <w:r>
+        <w:instrText xml:space="preserve"> REF _Ref59451193 \h </w:instrText>
+      </w:r>
+      <w:r>
+        <w:fldChar w:fldCharType="separate"/>
+      </w:r>
+      <w:r>
+        <w:t>Play Game State</w:t>
+      </w:r>
+      <w:r>
+        <w:fldChar w:fldCharType="end"/>
+      </w:r>
+      <w:r>
+        <w:t xml:space="preserve">. As shown, the user will also be able to press the Back button which will allow them to return to the </w:t>
+      </w:r>
+      <w:r>
+        <w:fldChar w:fldCharType="begin"/>
+      </w:r>
+      <w:r>
+        <w:instrText xml:space="preserve"> REF _Ref59367427 \h </w:instrText>
+      </w:r>
+      <w:r>
+        <w:fldChar w:fldCharType="separate"/>
+      </w:r>
+      <w:r>
+        <w:t>Main Menu State</w:t>
+      </w:r>
+      <w:r>
+        <w:fldChar w:fldCharType="end"/>
+      </w:r>
+      <w:r>
+        <w:t xml:space="preserve"> and select a different option if they please.</w:t>
+      </w:r>
+    </w:p>
     <w:p>
       <w:r>
         <w:br w:type="page"/>
@@ -9805,7 +9963,7 @@
           <w:szCs w:val="40"/>
         </w:rPr>
       </w:pPr>
-      <w:bookmarkStart w:id="51" w:name="_Toc59369210"/>
+      <w:bookmarkStart w:id="54" w:name="_Toc59369210"/>
       <w:r>
         <w:rPr>
           <w:sz w:val="40"/>
@@ -9814,7 +9972,7 @@
         <w:lastRenderedPageBreak/>
         <w:t>Technical Solution</w:t>
       </w:r>
-      <w:bookmarkEnd w:id="51"/>
+      <w:bookmarkEnd w:id="54"/>
     </w:p>
     <w:p>
       <w:pPr>
@@ -9841,7 +9999,7 @@
           <w:szCs w:val="40"/>
         </w:rPr>
       </w:pPr>
-      <w:bookmarkStart w:id="52" w:name="_Toc59369211"/>
+      <w:bookmarkStart w:id="55" w:name="_Toc59369211"/>
       <w:r>
         <w:rPr>
           <w:sz w:val="40"/>
@@ -9850,7 +10008,7 @@
         <w:lastRenderedPageBreak/>
         <w:t>Testing</w:t>
       </w:r>
-      <w:bookmarkEnd w:id="52"/>
+      <w:bookmarkEnd w:id="55"/>
     </w:p>
     <w:p>
       <w:pPr>
@@ -9877,7 +10035,7 @@
           <w:szCs w:val="40"/>
         </w:rPr>
       </w:pPr>
-      <w:bookmarkStart w:id="53" w:name="_Toc59369212"/>
+      <w:bookmarkStart w:id="56" w:name="_Toc59369212"/>
       <w:r>
         <w:rPr>
           <w:sz w:val="40"/>
@@ -9886,10 +10044,10 @@
         <w:lastRenderedPageBreak/>
         <w:t>Evaluation</w:t>
       </w:r>
-      <w:bookmarkEnd w:id="53"/>
+      <w:bookmarkEnd w:id="56"/>
     </w:p>
     <w:sectPr>
-      <w:footerReference w:type="default" r:id="rId45"/>
+      <w:footerReference w:type="default" r:id="rId47"/>
       <w:pgSz w:w="11906" w:h="16838"/>
       <w:pgMar w:top="1440" w:right="1440" w:bottom="1440" w:left="1440" w:header="708" w:footer="708" w:gutter="0"/>
       <w:cols w:space="708"/>

</xml_diff>

<commit_message>
Updated some cross-references for easy navigation
</commit_message>
<xml_diff>
--- a/Writeup.docx
+++ b/Writeup.docx
@@ -7792,7 +7792,7 @@
           <v:shape id="_x0000_i1025" type="#_x0000_t75" style="width:451.5pt;height:142.5pt" o:ole="">
             <v:imagedata r:id="rId9" o:title=""/>
           </v:shape>
-          <o:OLEObject Type="Embed" ProgID="Word.OpenDocumentText.12" ShapeID="_x0000_i1025" DrawAspect="Content" ObjectID="_1670064170" r:id="rId10"/>
+          <o:OLEObject Type="Embed" ProgID="Word.OpenDocumentText.12" ShapeID="_x0000_i1025" DrawAspect="Content" ObjectID="_1670064584" r:id="rId10"/>
         </w:object>
       </w:r>
     </w:p>
@@ -7836,7 +7836,7 @@
           <v:shape id="_x0000_i1026" type="#_x0000_t75" style="width:451.5pt;height:516.75pt" o:ole="">
             <v:imagedata r:id="rId11" o:title=""/>
           </v:shape>
-          <o:OLEObject Type="Embed" ProgID="Word.OpenDocumentText.12" ShapeID="_x0000_i1026" DrawAspect="Content" ObjectID="_1670064171" r:id="rId12"/>
+          <o:OLEObject Type="Embed" ProgID="Word.OpenDocumentText.12" ShapeID="_x0000_i1026" DrawAspect="Content" ObjectID="_1670064585" r:id="rId12"/>
         </w:object>
       </w:r>
     </w:p>
@@ -7868,7 +7868,7 @@
           <v:shape id="_x0000_i1027" type="#_x0000_t75" style="width:451.5pt;height:142.5pt" o:ole="">
             <v:imagedata r:id="rId13" o:title=""/>
           </v:shape>
-          <o:OLEObject Type="Embed" ProgID="Word.OpenDocumentText.12" ShapeID="_x0000_i1027" DrawAspect="Content" ObjectID="_1670064172" r:id="rId14"/>
+          <o:OLEObject Type="Embed" ProgID="Word.OpenDocumentText.12" ShapeID="_x0000_i1027" DrawAspect="Content" ObjectID="_1670064586" r:id="rId14"/>
         </w:object>
       </w:r>
     </w:p>
@@ -7892,7 +7892,7 @@
           <v:shape id="_x0000_i1028" type="#_x0000_t75" style="width:249pt;height:14.25pt" o:ole="">
             <v:imagedata r:id="rId15" o:title="" cropright="29393f"/>
           </v:shape>
-          <o:OLEObject Type="Embed" ProgID="Word.OpenDocumentText.12" ShapeID="_x0000_i1028" DrawAspect="Content" ObjectID="_1670064173" r:id="rId16"/>
+          <o:OLEObject Type="Embed" ProgID="Word.OpenDocumentText.12" ShapeID="_x0000_i1028" DrawAspect="Content" ObjectID="_1670064587" r:id="rId16"/>
         </w:object>
       </w:r>
       <w:r>
@@ -7918,7 +7918,7 @@
           <v:shape id="_x0000_i1029" type="#_x0000_t75" style="width:454.5pt;height:419.25pt" o:ole="">
             <v:imagedata r:id="rId17" o:title="" cropright="5008f"/>
           </v:shape>
-          <o:OLEObject Type="Embed" ProgID="Word.OpenDocumentText.12" ShapeID="_x0000_i1029" DrawAspect="Content" ObjectID="_1670064174" r:id="rId18"/>
+          <o:OLEObject Type="Embed" ProgID="Word.OpenDocumentText.12" ShapeID="_x0000_i1029" DrawAspect="Content" ObjectID="_1670064588" r:id="rId18"/>
         </w:object>
       </w:r>
     </w:p>
@@ -7979,7 +7979,67 @@
     </w:p>
     <w:p>
       <w:r>
-        <w:t>This is the program running on the main menu state. If the user inputs one of the options shown above, the main menu state will interpret this input and either push a new state depending on what was selected or pop the main menu state off if ‘exit’ was chosen. This causes no more states to be on the stack and the program to exit.</w:t>
+        <w:t xml:space="preserve">This is the program running on the </w:t>
+      </w:r>
+      <w:r>
+        <w:fldChar w:fldCharType="begin"/>
+      </w:r>
+      <w:r>
+        <w:instrText xml:space="preserve"> REF _Ref59367427 \h </w:instrText>
+      </w:r>
+      <w:r>
+        <w:fldChar w:fldCharType="separate"/>
+      </w:r>
+      <w:r>
+        <w:t>Main Menu State</w:t>
+      </w:r>
+      <w:r>
+        <w:fldChar w:fldCharType="end"/>
+      </w:r>
+      <w:r>
+        <w:t xml:space="preserve">. If the user inputs one of the options shown above, the </w:t>
+      </w:r>
+      <w:r>
+        <w:fldChar w:fldCharType="begin"/>
+      </w:r>
+      <w:r>
+        <w:instrText xml:space="preserve"> REF _Ref59367427 \h </w:instrText>
+      </w:r>
+      <w:r>
+        <w:fldChar w:fldCharType="separate"/>
+      </w:r>
+      <w:r>
+        <w:t>Main Menu State</w:t>
+      </w:r>
+      <w:r>
+        <w:fldChar w:fldCharType="end"/>
+      </w:r>
+      <w:r>
+        <w:t xml:space="preserve"> </w:t>
+      </w:r>
+      <w:r>
+        <w:t xml:space="preserve">will interpret this input and either push a new state depending on what was selected or pop the </w:t>
+      </w:r>
+      <w:r>
+        <w:fldChar w:fldCharType="begin"/>
+      </w:r>
+      <w:r>
+        <w:instrText xml:space="preserve"> REF _Ref59367427 \h </w:instrText>
+      </w:r>
+      <w:r>
+        <w:fldChar w:fldCharType="separate"/>
+      </w:r>
+      <w:r>
+        <w:t>Main Menu State</w:t>
+      </w:r>
+      <w:r>
+        <w:fldChar w:fldCharType="end"/>
+      </w:r>
+      <w:r>
+        <w:t xml:space="preserve"> </w:t>
+      </w:r>
+      <w:r>
+        <w:t>off if ‘exit’ was chosen. This causes no more states to be on the stack and the program to exit.</w:t>
       </w:r>
     </w:p>
     <w:p>
@@ -8026,7 +8086,25 @@
     </w:p>
     <w:p>
       <w:r>
-        <w:t>If ‘Play’ is selected on the main menu state, the user is asked to input details about who is playing the game including if they want the human or the AI to play.</w:t>
+        <w:t xml:space="preserve">If ‘Play’ is selected on the </w:t>
+      </w:r>
+      <w:r>
+        <w:fldChar w:fldCharType="begin"/>
+      </w:r>
+      <w:r>
+        <w:instrText xml:space="preserve"> REF _Ref59367427 \h </w:instrText>
+      </w:r>
+      <w:r>
+        <w:fldChar w:fldCharType="separate"/>
+      </w:r>
+      <w:r>
+        <w:t>Main Menu State</w:t>
+      </w:r>
+      <w:r>
+        <w:fldChar w:fldCharType="end"/>
+      </w:r>
+      <w:r>
+        <w:t>, the user is asked to input details about who is playing the game including if they want the human or the AI to play.</w:t>
       </w:r>
     </w:p>
     <w:p>
@@ -8374,12 +8452,21 @@
       <w:r>
         <w:t xml:space="preserve"> which is a C++ keyword declaring that a method is overridable. Two new classes will be created, </w:t>
       </w:r>
+      <w:proofErr w:type="gramStart"/>
       <w:r>
         <w:rPr>
           <w:i/>
           <w:iCs/>
         </w:rPr>
-        <w:t>Connect 4 Player Human</w:t>
+        <w:t>Connect</w:t>
+      </w:r>
+      <w:proofErr w:type="gramEnd"/>
+      <w:r>
+        <w:rPr>
+          <w:i/>
+          <w:iCs/>
+        </w:rPr>
+        <w:t xml:space="preserve"> 4 Player Human</w:t>
       </w:r>
       <w:r>
         <w:t xml:space="preserve"> and </w:t>
@@ -8429,7 +8516,7 @@
           <v:shape id="_x0000_i1030" type="#_x0000_t75" style="width:370.5pt;height:248.25pt" o:ole="">
             <v:imagedata r:id="rId23" o:title=""/>
           </v:shape>
-          <o:OLEObject Type="Embed" ProgID="Word.Document.12" ShapeID="_x0000_i1030" DrawAspect="Content" ObjectID="_1670064175" r:id="rId24">
+          <o:OLEObject Type="Embed" ProgID="Word.Document.12" ShapeID="_x0000_i1030" DrawAspect="Content" ObjectID="_1670064589" r:id="rId24">
             <o:FieldCodes>\s</o:FieldCodes>
           </o:OLEObject>
         </w:object>
@@ -8479,7 +8566,7 @@
           <v:shape id="_x0000_i1031" type="#_x0000_t75" style="width:451.5pt;height:201.75pt" o:ole="">
             <v:imagedata r:id="rId25" o:title=""/>
           </v:shape>
-          <o:OLEObject Type="Embed" ProgID="Word.Document.12" ShapeID="_x0000_i1031" DrawAspect="Content" ObjectID="_1670064176" r:id="rId26">
+          <o:OLEObject Type="Embed" ProgID="Word.Document.12" ShapeID="_x0000_i1031" DrawAspect="Content" ObjectID="_1670064590" r:id="rId26">
             <o:FieldCodes>\s</o:FieldCodes>
           </o:OLEObject>
         </w:object>
@@ -8619,7 +8706,7 @@
           <v:shape id="_x0000_i1032" type="#_x0000_t75" style="width:451.5pt;height:188.25pt" o:ole="">
             <v:imagedata r:id="rId27" o:title=""/>
           </v:shape>
-          <o:OLEObject Type="Embed" ProgID="Word.Document.12" ShapeID="_x0000_i1032" DrawAspect="Content" ObjectID="_1670064177" r:id="rId28">
+          <o:OLEObject Type="Embed" ProgID="Word.Document.12" ShapeID="_x0000_i1032" DrawAspect="Content" ObjectID="_1670064591" r:id="rId28">
             <o:FieldCodes>\s</o:FieldCodes>
           </o:OLEObject>
         </w:object>
@@ -8651,7 +8738,7 @@
           <v:shape id="_x0000_i1033" type="#_x0000_t75" style="width:451.5pt;height:174pt" o:ole="">
             <v:imagedata r:id="rId29" o:title=""/>
           </v:shape>
-          <o:OLEObject Type="Embed" ProgID="Word.Document.12" ShapeID="_x0000_i1033" DrawAspect="Content" ObjectID="_1670064178" r:id="rId30">
+          <o:OLEObject Type="Embed" ProgID="Word.Document.12" ShapeID="_x0000_i1033" DrawAspect="Content" ObjectID="_1670064592" r:id="rId30">
             <o:FieldCodes>\s</o:FieldCodes>
           </o:OLEObject>
         </w:object>
@@ -8773,7 +8860,7 @@
           <v:shape id="_x0000_i1034" type="#_x0000_t75" style="width:451.5pt;height:246pt" o:ole="">
             <v:imagedata r:id="rId31" o:title=""/>
           </v:shape>
-          <o:OLEObject Type="Embed" ProgID="Word.Document.12" ShapeID="_x0000_i1034" DrawAspect="Content" ObjectID="_1670064179" r:id="rId32">
+          <o:OLEObject Type="Embed" ProgID="Word.Document.12" ShapeID="_x0000_i1034" DrawAspect="Content" ObjectID="_1670064593" r:id="rId32">
             <o:FieldCodes>\s</o:FieldCodes>
           </o:OLEObject>
         </w:object>
@@ -8956,7 +9043,7 @@
           <v:shape id="_x0000_i1035" type="#_x0000_t75" style="width:453.75pt;height:255pt" o:ole="">
             <v:imagedata r:id="rId33" o:title=""/>
           </v:shape>
-          <o:OLEObject Type="Embed" ProgID="Word.Document.12" ShapeID="_x0000_i1035" DrawAspect="Content" ObjectID="_1670064180" r:id="rId34">
+          <o:OLEObject Type="Embed" ProgID="Word.Document.12" ShapeID="_x0000_i1035" DrawAspect="Content" ObjectID="_1670064594" r:id="rId34">
             <o:FieldCodes>\s</o:FieldCodes>
           </o:OLEObject>
         </w:object>
@@ -9030,7 +9117,46 @@
     <w:p>
       <w:r>
         <w:lastRenderedPageBreak/>
-        <w:t>Another benefit of using a stack as this data type is that old states are not removed when new states are added. Instead of overwriting an “active state” object, it is simply kept in the stack. Whenever a state finishes its task, or the exit button is pressed by the user, the state can pop itself off the stack and the previous state is revealed. This state now becomes the active state and is used by the program. This allows for an easy way to determine whether the program should close or not, as the “main menu” state will always be on the stack and the program only exiting if the user presses the exit button on this main menu state, we can test whether the stack is empty and if it is, we can determine that the user has pressed the exit button and the program should end.</w:t>
+        <w:t xml:space="preserve">Another benefit of using a stack as this data type is that old states are not removed when new states are added. Instead of overwriting an “active state” object, it is simply kept in the stack. Whenever a state finishes its task, or the exit button is pressed by the user, the state can pop itself off the stack and the previous state is revealed. This state now becomes the active state and is used by the program. This allows for an easy way to determine whether the program should close or not, as the </w:t>
+      </w:r>
+      <w:r>
+        <w:fldChar w:fldCharType="begin"/>
+      </w:r>
+      <w:r>
+        <w:instrText xml:space="preserve"> REF _Ref59367427 \h </w:instrText>
+      </w:r>
+      <w:r>
+        <w:fldChar w:fldCharType="separate"/>
+      </w:r>
+      <w:r>
+        <w:t>Main Menu State</w:t>
+      </w:r>
+      <w:r>
+        <w:fldChar w:fldCharType="end"/>
+      </w:r>
+      <w:r>
+        <w:t xml:space="preserve"> </w:t>
+      </w:r>
+      <w:r>
+        <w:t xml:space="preserve">will always be on the stack and the program only exiting if the user presses the exit button on this </w:t>
+      </w:r>
+      <w:r>
+        <w:fldChar w:fldCharType="begin"/>
+      </w:r>
+      <w:r>
+        <w:instrText xml:space="preserve"> REF _Ref59367427 \h </w:instrText>
+      </w:r>
+      <w:r>
+        <w:fldChar w:fldCharType="separate"/>
+      </w:r>
+      <w:r>
+        <w:t>Main Menu State</w:t>
+      </w:r>
+      <w:r>
+        <w:fldChar w:fldCharType="end"/>
+      </w:r>
+      <w:r>
+        <w:t>, we can test whether the stack is empty and if it is, we can determine that the user has pressed the exit button and the program should end.</w:t>
       </w:r>
     </w:p>
     <w:p>
@@ -9049,7 +9175,28 @@
     </w:p>
     <w:p>
       <w:r>
-        <w:t xml:space="preserve">The main menu state will be the first state that is pushed onto the stack state and because of this, the first state that will be viewed and interacted with by the user. An </w:t>
+        <w:t xml:space="preserve">The </w:t>
+      </w:r>
+      <w:r>
+        <w:fldChar w:fldCharType="begin"/>
+      </w:r>
+      <w:r>
+        <w:instrText xml:space="preserve"> REF _Ref59367427 \h </w:instrText>
+      </w:r>
+      <w:r>
+        <w:fldChar w:fldCharType="separate"/>
+      </w:r>
+      <w:r>
+        <w:t>Main Menu State</w:t>
+      </w:r>
+      <w:r>
+        <w:fldChar w:fldCharType="end"/>
+      </w:r>
+      <w:r>
+        <w:t xml:space="preserve"> </w:t>
+      </w:r>
+      <w:r>
+        <w:t xml:space="preserve">will be the first state that is pushed onto the stack state and because of this, the first state that will be viewed and interacted with by the user. An </w:t>
       </w:r>
       <w:r>
         <w:t>easy-to-understand</w:t>
@@ -9072,16 +9219,79 @@
     </w:p>
     <w:p>
       <w:r>
-        <w:t>Buttons will be needed to allow the user to navigate to other states which includes “Play State”, “Accounts State” and “Leader</w:t>
-      </w:r>
-      <w:r>
-        <w:t xml:space="preserve"> </w:t>
-      </w:r>
-      <w:r>
-        <w:t>board State”</w:t>
-      </w:r>
-      <w:r>
-        <w:t>. When clicking on any of these buttons, the main menu state will detect this and push a new state, corresponding to what button was pressed, on to the state stack. This will cause the program to now use the new state allowing the user to move between states.</w:t>
+        <w:t xml:space="preserve">Buttons will be needed to allow the user to navigate to other states which includes </w:t>
+      </w:r>
+      <w:r>
+        <w:fldChar w:fldCharType="begin"/>
+      </w:r>
+      <w:r>
+        <w:instrText xml:space="preserve"> REF _Ref59451193 \h </w:instrText>
+      </w:r>
+      <w:r>
+        <w:fldChar w:fldCharType="separate"/>
+      </w:r>
+      <w:r>
+        <w:t>Play Game State</w:t>
+      </w:r>
+      <w:r>
+        <w:fldChar w:fldCharType="end"/>
+      </w:r>
+      <w:r>
+        <w:t xml:space="preserve">, </w:t>
+      </w:r>
+      <w:r>
+        <w:fldChar w:fldCharType="begin"/>
+      </w:r>
+      <w:r>
+        <w:instrText xml:space="preserve"> REF _Ref58680746 \h </w:instrText>
+      </w:r>
+      <w:r>
+        <w:fldChar w:fldCharType="separate"/>
+      </w:r>
+      <w:r>
+        <w:t>Accounts State</w:t>
+      </w:r>
+      <w:r>
+        <w:fldChar w:fldCharType="end"/>
+      </w:r>
+      <w:r>
+        <w:t xml:space="preserve"> and </w:t>
+      </w:r>
+      <w:r>
+        <w:fldChar w:fldCharType="begin"/>
+      </w:r>
+      <w:r>
+        <w:instrText xml:space="preserve"> REF _Ref59451481 \h </w:instrText>
+      </w:r>
+      <w:r>
+        <w:fldChar w:fldCharType="separate"/>
+      </w:r>
+      <w:r>
+        <w:t>Leader Board State</w:t>
+      </w:r>
+      <w:r>
+        <w:fldChar w:fldCharType="end"/>
+      </w:r>
+      <w:r>
+        <w:t xml:space="preserve">. When clicking on any of these buttons, the </w:t>
+      </w:r>
+      <w:r>
+        <w:fldChar w:fldCharType="begin"/>
+      </w:r>
+      <w:r>
+        <w:instrText xml:space="preserve"> REF _Ref59367427 \h </w:instrText>
+      </w:r>
+      <w:r>
+        <w:fldChar w:fldCharType="separate"/>
+      </w:r>
+      <w:r>
+        <w:t>Main Menu State</w:t>
+      </w:r>
+      <w:r>
+        <w:fldChar w:fldCharType="end"/>
+      </w:r>
+      <w:r>
+        <w:t xml:space="preserve"> will detect this and push a new state, corresponding to what button was pressed, on to the state stack. This will cause the program to now use the new state allowing the user to move between states.</w:t>
       </w:r>
     </w:p>
     <w:p>
@@ -9107,7 +9317,25 @@
         <w:fldChar w:fldCharType="end"/>
       </w:r>
       <w:r>
-        <w:t xml:space="preserve"> already shows the design of what I would like the Main Menu State to look like. The buttons will be clicked, and the user transported to another state like this one but with different functionality.</w:t>
+        <w:t xml:space="preserve"> already shows the design of what I would like the </w:t>
+      </w:r>
+      <w:r>
+        <w:fldChar w:fldCharType="begin"/>
+      </w:r>
+      <w:r>
+        <w:instrText xml:space="preserve"> REF _Ref59367427 \h </w:instrText>
+      </w:r>
+      <w:r>
+        <w:fldChar w:fldCharType="separate"/>
+      </w:r>
+      <w:r>
+        <w:t>Main Menu State</w:t>
+      </w:r>
+      <w:r>
+        <w:fldChar w:fldCharType="end"/>
+      </w:r>
+      <w:r>
+        <w:t xml:space="preserve"> to look like. The buttons will be clicked, and the user transported to another state like this one but with different functionality.</w:t>
       </w:r>
     </w:p>
     <w:p>
@@ -9131,7 +9359,25 @@
         <w:t xml:space="preserve"> button </w:t>
       </w:r>
       <w:r>
-        <w:t xml:space="preserve">found on the main menu state shown in </w:t>
+        <w:t xml:space="preserve">found on the </w:t>
+      </w:r>
+      <w:r>
+        <w:fldChar w:fldCharType="begin"/>
+      </w:r>
+      <w:r>
+        <w:instrText xml:space="preserve"> REF _Ref59367427 \h </w:instrText>
+      </w:r>
+      <w:r>
+        <w:fldChar w:fldCharType="separate"/>
+      </w:r>
+      <w:r>
+        <w:t>Main Menu State</w:t>
+      </w:r>
+      <w:r>
+        <w:fldChar w:fldCharType="end"/>
+      </w:r>
+      <w:r>
+        <w:t xml:space="preserve"> shown in </w:t>
       </w:r>
       <w:r>
         <w:fldChar w:fldCharType="begin"/>
@@ -9163,7 +9409,25 @@
     </w:p>
     <w:p>
       <w:r>
-        <w:t>One solution to this would be to disable the “x” button and only allow the user to stop running the application through the main menu state exit button. A big problem with this solution is that the user may get confused as to why they cannot quit the program by pressing the button if they happened to miss seeing the button when they first opened the program.</w:t>
+        <w:t xml:space="preserve">One solution to this would be to disable the “x” button and only allow the user to stop running the application through the </w:t>
+      </w:r>
+      <w:r>
+        <w:fldChar w:fldCharType="begin"/>
+      </w:r>
+      <w:r>
+        <w:instrText xml:space="preserve"> REF _Ref59367427 \h </w:instrText>
+      </w:r>
+      <w:r>
+        <w:fldChar w:fldCharType="separate"/>
+      </w:r>
+      <w:r>
+        <w:t>Main Menu State</w:t>
+      </w:r>
+      <w:r>
+        <w:fldChar w:fldCharType="end"/>
+      </w:r>
+      <w:r>
+        <w:t xml:space="preserve"> exit button. A big problem with this solution is that the user may get confused as to why they cannot quit the program by pressing the button if they happened to miss seeing the button when they first opened the program.</w:t>
       </w:r>
     </w:p>
     <w:p>
@@ -9184,7 +9448,7 @@
           <v:shape id="_x0000_i1036" type="#_x0000_t75" style="width:453.75pt;height:255pt" o:ole="">
             <v:imagedata r:id="rId35" o:title=""/>
           </v:shape>
-          <o:OLEObject Type="Embed" ProgID="Word.Document.12" ShapeID="_x0000_i1036" DrawAspect="Content" ObjectID="_1670064181" r:id="rId36">
+          <o:OLEObject Type="Embed" ProgID="Word.Document.12" ShapeID="_x0000_i1036" DrawAspect="Content" ObjectID="_1670064595" r:id="rId36">
             <o:FieldCodes>\s</o:FieldCodes>
           </o:OLEObject>
         </w:object>
@@ -9252,7 +9516,25 @@
     </w:p>
     <w:p>
       <w:r>
-        <w:t>If after, on the main menu state, the “Accounts” button is clicked, the user should be navigated to a place with the ability to create new accounts and delete old accounts. This will be done with a simple screen with two buttons labelled “Create Account” and “Delete Account”. A “back” button will also be shown allowing the user to return to the previous state</w:t>
+        <w:t xml:space="preserve">If after, on the </w:t>
+      </w:r>
+      <w:r>
+        <w:fldChar w:fldCharType="begin"/>
+      </w:r>
+      <w:r>
+        <w:instrText xml:space="preserve"> REF _Ref59367427 \h </w:instrText>
+      </w:r>
+      <w:r>
+        <w:fldChar w:fldCharType="separate"/>
+      </w:r>
+      <w:r>
+        <w:t>Main Menu State</w:t>
+      </w:r>
+      <w:r>
+        <w:fldChar w:fldCharType="end"/>
+      </w:r>
+      <w:r>
+        <w:t>, the “Accounts” button is clicked, the user should be navigated to a place with the ability to create new accounts and delete old accounts. This will be done with a simple screen with two buttons labelled “Create Account” and “Delete Account”. A “back” button will also be shown allowing the user to return to the previous state</w:t>
       </w:r>
       <w:r>
         <w:t xml:space="preserve"> by popping the current state off from the stack.</w:t>
@@ -9269,7 +9551,7 @@
           <v:shape id="_x0000_i1037" type="#_x0000_t75" style="width:453.75pt;height:255pt" o:ole="">
             <v:imagedata r:id="rId37" o:title=""/>
           </v:shape>
-          <o:OLEObject Type="Embed" ProgID="Word.Document.12" ShapeID="_x0000_i1037" DrawAspect="Content" ObjectID="_1670064182" r:id="rId38">
+          <o:OLEObject Type="Embed" ProgID="Word.Document.12" ShapeID="_x0000_i1037" DrawAspect="Content" ObjectID="_1670064596" r:id="rId38">
             <o:FieldCodes>\s</o:FieldCodes>
           </o:OLEObject>
         </w:object>
@@ -9319,7 +9601,25 @@
         <w:fldChar w:fldCharType="end"/>
       </w:r>
       <w:r>
-        <w:t xml:space="preserve"> shows the design for the Accounts state which will act as an intermediary state between the main menu and either creating or deleting user accounts.</w:t>
+        <w:t xml:space="preserve"> shows the design for the </w:t>
+      </w:r>
+      <w:r>
+        <w:fldChar w:fldCharType="begin"/>
+      </w:r>
+      <w:r>
+        <w:instrText xml:space="preserve"> REF _Ref58680746 \h </w:instrText>
+      </w:r>
+      <w:r>
+        <w:fldChar w:fldCharType="separate"/>
+      </w:r>
+      <w:r>
+        <w:t>Accounts State</w:t>
+      </w:r>
+      <w:r>
+        <w:fldChar w:fldCharType="end"/>
+      </w:r>
+      <w:r>
+        <w:t xml:space="preserve"> which will act as an intermediary state between the main menu and either creating or deleting user accounts.</w:t>
       </w:r>
     </w:p>
     <w:p>
@@ -9336,7 +9636,25 @@
     </w:p>
     <w:p>
       <w:r>
-        <w:t>If the user selects the “Create Account” button on the Accounts State, then they will be navigated to a screen where they are able to create an account using a username and password which they get to determine. This is also the point at which the AI’s neural network shall be created as the user account needs to be stored in a file with all information related to that user.</w:t>
+        <w:t xml:space="preserve">If the user selects the “Create Account” button on the </w:t>
+      </w:r>
+      <w:r>
+        <w:fldChar w:fldCharType="begin"/>
+      </w:r>
+      <w:r>
+        <w:instrText xml:space="preserve"> REF _Ref58680746 \h </w:instrText>
+      </w:r>
+      <w:r>
+        <w:fldChar w:fldCharType="separate"/>
+      </w:r>
+      <w:r>
+        <w:t>Accounts State</w:t>
+      </w:r>
+      <w:r>
+        <w:fldChar w:fldCharType="end"/>
+      </w:r>
+      <w:r>
+        <w:t>, then they will be navigated to a screen where they are able to create an account using a username and password which they get to determine. This is also the point at which the AI’s neural network shall be created as the user account needs to be stored in a file with all information related to that user.</w:t>
       </w:r>
       <w:r>
         <w:t xml:space="preserve"> The state will need to check that the username entered does not already exist so that multiple users cannot have the same name causing data to be lost.</w:t>
@@ -9356,12 +9674,48 @@
         <w:t>Overall, this state will receive input from the user for both their username and password</w:t>
       </w:r>
       <w:r>
-        <w:t>, add these to an object which will store all information about the user and initialise all other details such as date created and the AI’s neural network itself. The next step that this state will complete is that it needs to save the object into a file so that it is possible to recreate the object when the program is run again. Once the user has created their account and it has been saved to a file, the program should return to the Accounts state allowing the user to choose between creating another account or deleting an account.</w:t>
-      </w:r>
-    </w:p>
-    <w:p>
-      <w:r>
-        <w:t>The user will also have the option to go back if they have changed their mind and do not want to create an account. This button will simply pop the current state returning the user to the Accounts state.</w:t>
+        <w:t xml:space="preserve">, add these to an object which will store all information about the user and initialise all other details such as date created and the AI’s neural network itself. The next step that this state will complete is that it needs to save the object into a file so that it is possible to recreate the object when the program is run again. Once the user has created their account and it has been saved to a file, the program should return to the </w:t>
+      </w:r>
+      <w:r>
+        <w:fldChar w:fldCharType="begin"/>
+      </w:r>
+      <w:r>
+        <w:instrText xml:space="preserve"> REF _Ref58680746 \h </w:instrText>
+      </w:r>
+      <w:r>
+        <w:fldChar w:fldCharType="separate"/>
+      </w:r>
+      <w:r>
+        <w:t>Accounts State</w:t>
+      </w:r>
+      <w:r>
+        <w:fldChar w:fldCharType="end"/>
+      </w:r>
+      <w:r>
+        <w:t xml:space="preserve"> allowing the user to choose between creating another account or deleting an account.</w:t>
+      </w:r>
+    </w:p>
+    <w:p>
+      <w:r>
+        <w:t xml:space="preserve">The user will also have the option to go back if they have changed their mind and do not want to create an account. This button will simply pop the current state returning the user to the </w:t>
+      </w:r>
+      <w:r>
+        <w:fldChar w:fldCharType="begin"/>
+      </w:r>
+      <w:r>
+        <w:instrText xml:space="preserve"> REF _Ref58680746 \h </w:instrText>
+      </w:r>
+      <w:r>
+        <w:fldChar w:fldCharType="separate"/>
+      </w:r>
+      <w:r>
+        <w:t>Accounts State</w:t>
+      </w:r>
+      <w:r>
+        <w:fldChar w:fldCharType="end"/>
+      </w:r>
+      <w:r>
+        <w:t>.</w:t>
       </w:r>
     </w:p>
     <w:bookmarkStart w:id="45" w:name="_MON_1669134023"/>
@@ -9375,7 +9729,7 @@
           <v:shape id="_x0000_i1038" type="#_x0000_t75" style="width:453.75pt;height:255pt" o:ole="">
             <v:imagedata r:id="rId39" o:title=""/>
           </v:shape>
-          <o:OLEObject Type="Embed" ProgID="Word.Document.12" ShapeID="_x0000_i1038" DrawAspect="Content" ObjectID="_1670064183" r:id="rId40">
+          <o:OLEObject Type="Embed" ProgID="Word.Document.12" ShapeID="_x0000_i1038" DrawAspect="Content" ObjectID="_1670064597" r:id="rId40">
             <o:FieldCodes>\s</o:FieldCodes>
           </o:OLEObject>
         </w:object>
@@ -9490,7 +9844,7 @@
           <v:shape id="_x0000_i1039" type="#_x0000_t75" style="width:453.75pt;height:255pt" o:ole="">
             <v:imagedata r:id="rId41" o:title=""/>
           </v:shape>
-          <o:OLEObject Type="Embed" ProgID="Word.Document.12" ShapeID="_x0000_i1039" DrawAspect="Content" ObjectID="_1670064184" r:id="rId42">
+          <o:OLEObject Type="Embed" ProgID="Word.Document.12" ShapeID="_x0000_i1039" DrawAspect="Content" ObjectID="_1670064598" r:id="rId42">
             <o:FieldCodes>\s</o:FieldCodes>
           </o:OLEObject>
         </w:object>
@@ -9520,10 +9874,12 @@
         <w:pStyle w:val="Heading3"/>
       </w:pPr>
       <w:bookmarkStart w:id="48" w:name="_Toc59369209"/>
+      <w:bookmarkStart w:id="49" w:name="_Ref59451481"/>
       <w:r>
         <w:t>Leader Board State</w:t>
       </w:r>
       <w:bookmarkEnd w:id="48"/>
+      <w:bookmarkEnd w:id="49"/>
     </w:p>
     <w:p>
       <w:r>
@@ -9676,8 +10032,8 @@
         <w:t xml:space="preserve"> algorithms have their benefits so perhaps, both can be used in conjunction with each other to produce a convincing result.</w:t>
       </w:r>
     </w:p>
-    <w:bookmarkStart w:id="49" w:name="_MON_1669981029"/>
-    <w:bookmarkEnd w:id="49"/>
+    <w:bookmarkStart w:id="50" w:name="_MON_1669981029"/>
+    <w:bookmarkEnd w:id="50"/>
     <w:p>
       <w:pPr>
         <w:keepNext/>
@@ -9687,7 +10043,7 @@
           <v:shape id="_x0000_i1040" type="#_x0000_t75" style="width:453.75pt;height:255pt" o:ole="">
             <v:imagedata r:id="rId43" o:title=""/>
           </v:shape>
-          <o:OLEObject Type="Embed" ProgID="Word.Document.12" ShapeID="_x0000_i1040" DrawAspect="Content" ObjectID="_1670064185" r:id="rId44">
+          <o:OLEObject Type="Embed" ProgID="Word.Document.12" ShapeID="_x0000_i1040" DrawAspect="Content" ObjectID="_1670064599" r:id="rId44">
             <o:FieldCodes>\s</o:FieldCodes>
           </o:OLEObject>
         </w:object>
@@ -9697,7 +10053,7 @@
       <w:pPr>
         <w:pStyle w:val="Caption"/>
       </w:pPr>
-      <w:bookmarkStart w:id="50" w:name="_Ref59369103"/>
+      <w:bookmarkStart w:id="51" w:name="_Ref59369103"/>
       <w:r>
         <w:t xml:space="preserve">Figure </w:t>
       </w:r>
@@ -9709,7 +10065,7 @@
           <w:t>7</w:t>
         </w:r>
       </w:fldSimple>
-      <w:bookmarkEnd w:id="50"/>
+      <w:bookmarkEnd w:id="51"/>
       <w:r>
         <w:t xml:space="preserve"> - Leader Board State</w:t>
       </w:r>
@@ -9795,11 +10151,11 @@
       <w:pPr>
         <w:pStyle w:val="Heading3"/>
       </w:pPr>
-      <w:bookmarkStart w:id="51" w:name="_Ref59451193"/>
+      <w:bookmarkStart w:id="52" w:name="_Ref59451193"/>
       <w:r>
         <w:t>Play Game State</w:t>
       </w:r>
-      <w:bookmarkEnd w:id="51"/>
+      <w:bookmarkEnd w:id="52"/>
     </w:p>
     <w:p>
       <w:r>
@@ -9850,8 +10206,8 @@
         <w:t xml:space="preserve"> Once these objects are created, the user will be navigated to the Connect 4 state where they will play Connect 4 with the chosen account information.</w:t>
       </w:r>
     </w:p>
-    <w:bookmarkStart w:id="52" w:name="_MON_1670063910"/>
-    <w:bookmarkEnd w:id="52"/>
+    <w:bookmarkStart w:id="53" w:name="_MON_1670063910"/>
+    <w:bookmarkEnd w:id="53"/>
     <w:p>
       <w:pPr>
         <w:keepNext/>
@@ -9861,7 +10217,7 @@
           <v:shape id="_x0000_i1052" type="#_x0000_t75" style="width:453.75pt;height:255pt" o:ole="">
             <v:imagedata r:id="rId45" o:title=""/>
           </v:shape>
-          <o:OLEObject Type="Embed" ProgID="Word.Document.12" ShapeID="_x0000_i1052" DrawAspect="Content" ObjectID="_1670064186" r:id="rId46">
+          <o:OLEObject Type="Embed" ProgID="Word.Document.12" ShapeID="_x0000_i1052" DrawAspect="Content" ObjectID="_1670064600" r:id="rId46">
             <o:FieldCodes>\s</o:FieldCodes>
           </o:OLEObject>
         </w:object>
@@ -9871,7 +10227,7 @@
       <w:pPr>
         <w:pStyle w:val="Caption"/>
       </w:pPr>
-      <w:bookmarkStart w:id="53" w:name="_Ref59451183"/>
+      <w:bookmarkStart w:id="54" w:name="_Ref59451183"/>
       <w:r>
         <w:t xml:space="preserve">Figure </w:t>
       </w:r>
@@ -9883,7 +10239,7 @@
           <w:t>8</w:t>
         </w:r>
       </w:fldSimple>
-      <w:bookmarkEnd w:id="53"/>
+      <w:bookmarkEnd w:id="54"/>
       <w:r>
         <w:t xml:space="preserve"> - Play Game State</w:t>
       </w:r>
@@ -9963,7 +10319,7 @@
           <w:szCs w:val="40"/>
         </w:rPr>
       </w:pPr>
-      <w:bookmarkStart w:id="54" w:name="_Toc59369210"/>
+      <w:bookmarkStart w:id="55" w:name="_Toc59369210"/>
       <w:r>
         <w:rPr>
           <w:sz w:val="40"/>
@@ -9972,7 +10328,7 @@
         <w:lastRenderedPageBreak/>
         <w:t>Technical Solution</w:t>
       </w:r>
-      <w:bookmarkEnd w:id="54"/>
+      <w:bookmarkEnd w:id="55"/>
     </w:p>
     <w:p>
       <w:pPr>
@@ -9999,7 +10355,7 @@
           <w:szCs w:val="40"/>
         </w:rPr>
       </w:pPr>
-      <w:bookmarkStart w:id="55" w:name="_Toc59369211"/>
+      <w:bookmarkStart w:id="56" w:name="_Toc59369211"/>
       <w:r>
         <w:rPr>
           <w:sz w:val="40"/>
@@ -10008,7 +10364,7 @@
         <w:lastRenderedPageBreak/>
         <w:t>Testing</w:t>
       </w:r>
-      <w:bookmarkEnd w:id="55"/>
+      <w:bookmarkEnd w:id="56"/>
     </w:p>
     <w:p>
       <w:pPr>
@@ -10035,7 +10391,7 @@
           <w:szCs w:val="40"/>
         </w:rPr>
       </w:pPr>
-      <w:bookmarkStart w:id="56" w:name="_Toc59369212"/>
+      <w:bookmarkStart w:id="57" w:name="_Toc59369212"/>
       <w:r>
         <w:rPr>
           <w:sz w:val="40"/>
@@ -10044,7 +10400,7 @@
         <w:lastRenderedPageBreak/>
         <w:t>Evaluation</w:t>
       </w:r>
-      <w:bookmarkEnd w:id="56"/>
+      <w:bookmarkEnd w:id="57"/>
     </w:p>
     <w:sectPr>
       <w:footerReference w:type="default" r:id="rId47"/>

</xml_diff>

<commit_message>
Added information on state system problems in prototype
</commit_message>
<xml_diff>
--- a/Writeup.docx
+++ b/Writeup.docx
@@ -7731,10 +7731,12 @@
         <w:pStyle w:val="Heading2"/>
       </w:pPr>
       <w:bookmarkStart w:id="7" w:name="_Toc59369193"/>
+      <w:bookmarkStart w:id="8" w:name="_Ref59538698"/>
       <w:r>
         <w:t>Prototype</w:t>
       </w:r>
       <w:bookmarkEnd w:id="7"/>
+      <w:bookmarkEnd w:id="8"/>
     </w:p>
     <w:p>
       <w:r>
@@ -7765,8 +7767,8 @@
         <w:t xml:space="preserve"> I will almost definitely be using a similar state system in the final project with some revisions to fix a few problems I had with it.</w:t>
       </w:r>
     </w:p>
-    <w:bookmarkStart w:id="8" w:name="_MON_1665389299"/>
-    <w:bookmarkEnd w:id="8"/>
+    <w:bookmarkStart w:id="9" w:name="_MON_1665389299"/>
+    <w:bookmarkEnd w:id="9"/>
     <w:p>
       <w:r>
         <w:object w:dxaOrig="9026" w:dyaOrig="2850" w14:anchorId="5941988C">
@@ -7792,7 +7794,7 @@
           <v:shape id="_x0000_i1025" type="#_x0000_t75" style="width:451.5pt;height:142.5pt" o:ole="">
             <v:imagedata r:id="rId9" o:title=""/>
           </v:shape>
-          <o:OLEObject Type="Embed" ProgID="Word.OpenDocumentText.12" ShapeID="_x0000_i1025" DrawAspect="Content" ObjectID="_1670064584" r:id="rId10"/>
+          <o:OLEObject Type="Embed" ProgID="Word.OpenDocumentText.12" ShapeID="_x0000_i1025" DrawAspect="Content" ObjectID="_1670152511" r:id="rId10"/>
         </w:object>
       </w:r>
     </w:p>
@@ -7828,15 +7830,15 @@
         <w:t xml:space="preserve"> to change what happens depending on what is currently the top state.</w:t>
       </w:r>
     </w:p>
-    <w:bookmarkStart w:id="9" w:name="_MON_1665390123"/>
-    <w:bookmarkEnd w:id="9"/>
+    <w:bookmarkStart w:id="10" w:name="_MON_1665390123"/>
+    <w:bookmarkEnd w:id="10"/>
     <w:p>
       <w:r>
         <w:object w:dxaOrig="9026" w:dyaOrig="10341" w14:anchorId="64018191">
           <v:shape id="_x0000_i1026" type="#_x0000_t75" style="width:451.5pt;height:516.75pt" o:ole="">
             <v:imagedata r:id="rId11" o:title=""/>
           </v:shape>
-          <o:OLEObject Type="Embed" ProgID="Word.OpenDocumentText.12" ShapeID="_x0000_i1026" DrawAspect="Content" ObjectID="_1670064585" r:id="rId12"/>
+          <o:OLEObject Type="Embed" ProgID="Word.OpenDocumentText.12" ShapeID="_x0000_i1026" DrawAspect="Content" ObjectID="_1670152512" r:id="rId12"/>
         </w:object>
       </w:r>
     </w:p>
@@ -7860,15 +7862,15 @@
         <w:t>and is only able to interface with it through its constructors and three methods: Feed Forward, Train and Serialize.</w:t>
       </w:r>
     </w:p>
-    <w:bookmarkStart w:id="10" w:name="_MON_1665390494"/>
-    <w:bookmarkEnd w:id="10"/>
+    <w:bookmarkStart w:id="11" w:name="_MON_1665390494"/>
+    <w:bookmarkEnd w:id="11"/>
     <w:p>
       <w:r>
         <w:object w:dxaOrig="9026" w:dyaOrig="2850" w14:anchorId="4EC1A061">
           <v:shape id="_x0000_i1027" type="#_x0000_t75" style="width:451.5pt;height:142.5pt" o:ole="">
             <v:imagedata r:id="rId13" o:title=""/>
           </v:shape>
-          <o:OLEObject Type="Embed" ProgID="Word.OpenDocumentText.12" ShapeID="_x0000_i1027" DrawAspect="Content" ObjectID="_1670064586" r:id="rId14"/>
+          <o:OLEObject Type="Embed" ProgID="Word.OpenDocumentText.12" ShapeID="_x0000_i1027" DrawAspect="Content" ObjectID="_1670152513" r:id="rId14"/>
         </w:object>
       </w:r>
     </w:p>
@@ -7885,14 +7887,14 @@
       <w:r>
         <w:t xml:space="preserve"> The ‘Eigen’ keywords used here are to do with the Matrix library I am using for this prototype which allows easy Matrix-Math to be performed such as demonstrated with the line </w:t>
       </w:r>
-      <w:bookmarkStart w:id="11" w:name="_MON_1665390696"/>
-      <w:bookmarkEnd w:id="11"/>
+      <w:bookmarkStart w:id="12" w:name="_MON_1665390696"/>
+      <w:bookmarkEnd w:id="12"/>
       <w:r>
         <w:object w:dxaOrig="9026" w:dyaOrig="285" w14:anchorId="1E9A4F78">
           <v:shape id="_x0000_i1028" type="#_x0000_t75" style="width:249pt;height:14.25pt" o:ole="">
             <v:imagedata r:id="rId15" o:title="" cropright="29393f"/>
           </v:shape>
-          <o:OLEObject Type="Embed" ProgID="Word.OpenDocumentText.12" ShapeID="_x0000_i1028" DrawAspect="Content" ObjectID="_1670064587" r:id="rId16"/>
+          <o:OLEObject Type="Embed" ProgID="Word.OpenDocumentText.12" ShapeID="_x0000_i1028" DrawAspect="Content" ObjectID="_1670152514" r:id="rId16"/>
         </w:object>
       </w:r>
       <w:r>
@@ -7910,15 +7912,15 @@
         <w:t>library.</w:t>
       </w:r>
     </w:p>
-    <w:bookmarkStart w:id="12" w:name="_MON_1665390872"/>
-    <w:bookmarkEnd w:id="12"/>
+    <w:bookmarkStart w:id="13" w:name="_MON_1665390872"/>
+    <w:bookmarkEnd w:id="13"/>
     <w:p>
       <w:r>
         <w:object w:dxaOrig="9026" w:dyaOrig="7695" w14:anchorId="3D434F4C">
           <v:shape id="_x0000_i1029" type="#_x0000_t75" style="width:454.5pt;height:419.25pt" o:ole="">
             <v:imagedata r:id="rId17" o:title="" cropright="5008f"/>
           </v:shape>
-          <o:OLEObject Type="Embed" ProgID="Word.OpenDocumentText.12" ShapeID="_x0000_i1029" DrawAspect="Content" ObjectID="_1670064588" r:id="rId18"/>
+          <o:OLEObject Type="Embed" ProgID="Word.OpenDocumentText.12" ShapeID="_x0000_i1029" DrawAspect="Content" ObjectID="_1670152515" r:id="rId18"/>
         </w:object>
       </w:r>
     </w:p>
@@ -8231,7 +8233,7 @@
           <w:szCs w:val="40"/>
         </w:rPr>
       </w:pPr>
-      <w:bookmarkStart w:id="13" w:name="_Toc59369194"/>
+      <w:bookmarkStart w:id="14" w:name="_Toc59369194"/>
       <w:r>
         <w:rPr>
           <w:sz w:val="40"/>
@@ -8247,17 +8249,17 @@
         </w:rPr>
         <w:t>Design</w:t>
       </w:r>
-      <w:bookmarkEnd w:id="13"/>
+      <w:bookmarkEnd w:id="14"/>
     </w:p>
     <w:p>
       <w:pPr>
         <w:pStyle w:val="Heading2"/>
       </w:pPr>
-      <w:bookmarkStart w:id="14" w:name="_Toc59369195"/>
+      <w:bookmarkStart w:id="15" w:name="_Toc59369195"/>
       <w:r>
         <w:t>Program Overview</w:t>
       </w:r>
-      <w:bookmarkEnd w:id="14"/>
+      <w:bookmarkEnd w:id="15"/>
     </w:p>
     <w:p>
       <w:r>
@@ -8366,12 +8368,12 @@
       <w:pPr>
         <w:pStyle w:val="Heading2"/>
       </w:pPr>
-      <w:bookmarkStart w:id="15" w:name="_Toc59369196"/>
+      <w:bookmarkStart w:id="16" w:name="_Toc59369196"/>
       <w:r>
         <w:lastRenderedPageBreak/>
         <w:t>Connect 4 Game</w:t>
       </w:r>
-      <w:bookmarkEnd w:id="15"/>
+      <w:bookmarkEnd w:id="16"/>
     </w:p>
     <w:p>
       <w:r>
@@ -8508,15 +8510,15 @@
         <w:t xml:space="preserve"> allowing each of these objects to perform differently when calling the same method.</w:t>
       </w:r>
     </w:p>
-    <w:bookmarkStart w:id="16" w:name="_MON_1669014006"/>
-    <w:bookmarkEnd w:id="16"/>
+    <w:bookmarkStart w:id="17" w:name="_MON_1669014006"/>
+    <w:bookmarkEnd w:id="17"/>
     <w:p>
       <w:r>
         <w:object w:dxaOrig="7396" w:dyaOrig="4970" w14:anchorId="45F27940">
           <v:shape id="_x0000_i1030" type="#_x0000_t75" style="width:370.5pt;height:248.25pt" o:ole="">
             <v:imagedata r:id="rId23" o:title=""/>
           </v:shape>
-          <o:OLEObject Type="Embed" ProgID="Word.Document.12" ShapeID="_x0000_i1030" DrawAspect="Content" ObjectID="_1670064589" r:id="rId24">
+          <o:OLEObject Type="Embed" ProgID="Word.Document.12" ShapeID="_x0000_i1030" DrawAspect="Content" ObjectID="_1670152516" r:id="rId24">
             <o:FieldCodes>\s</o:FieldCodes>
           </o:OLEObject>
         </w:object>
@@ -8531,12 +8533,12 @@
       <w:pPr>
         <w:pStyle w:val="Heading2"/>
       </w:pPr>
-      <w:bookmarkStart w:id="17" w:name="_Toc59369197"/>
+      <w:bookmarkStart w:id="18" w:name="_Toc59369197"/>
       <w:r>
         <w:lastRenderedPageBreak/>
         <w:t>File Structure</w:t>
       </w:r>
-      <w:bookmarkEnd w:id="17"/>
+      <w:bookmarkEnd w:id="18"/>
     </w:p>
     <w:p>
       <w:r>
@@ -8555,8 +8557,8 @@
         <w:t xml:space="preserve"> This also allows for users to copy their folder and transfer between devices allowing their account to be used on multiple computers.</w:t>
       </w:r>
     </w:p>
-    <w:bookmarkStart w:id="18" w:name="_MON_1669294533"/>
-    <w:bookmarkEnd w:id="18"/>
+    <w:bookmarkStart w:id="19" w:name="_MON_1669294533"/>
+    <w:bookmarkEnd w:id="19"/>
     <w:p>
       <w:pPr>
         <w:keepNext/>
@@ -8566,7 +8568,7 @@
           <v:shape id="_x0000_i1031" type="#_x0000_t75" style="width:451.5pt;height:201.75pt" o:ole="">
             <v:imagedata r:id="rId25" o:title=""/>
           </v:shape>
-          <o:OLEObject Type="Embed" ProgID="Word.Document.12" ShapeID="_x0000_i1031" DrawAspect="Content" ObjectID="_1670064590" r:id="rId26">
+          <o:OLEObject Type="Embed" ProgID="Word.Document.12" ShapeID="_x0000_i1031" DrawAspect="Content" ObjectID="_1670152517" r:id="rId26">
             <o:FieldCodes>\s</o:FieldCodes>
           </o:OLEObject>
         </w:object>
@@ -8576,7 +8578,7 @@
       <w:pPr>
         <w:pStyle w:val="Caption"/>
       </w:pPr>
-      <w:bookmarkStart w:id="19" w:name="_Ref58682087"/>
+      <w:bookmarkStart w:id="20" w:name="_Ref58682087"/>
       <w:r>
         <w:t xml:space="preserve">Figure </w:t>
       </w:r>
@@ -8588,7 +8590,7 @@
           <w:t>1</w:t>
         </w:r>
       </w:fldSimple>
-      <w:bookmarkEnd w:id="19"/>
+      <w:bookmarkEnd w:id="20"/>
       <w:r>
         <w:t xml:space="preserve"> - Directory Structure</w:t>
       </w:r>
@@ -8652,11 +8654,11 @@
       <w:pPr>
         <w:pStyle w:val="Heading3"/>
       </w:pPr>
-      <w:bookmarkStart w:id="20" w:name="_Toc59369198"/>
+      <w:bookmarkStart w:id="21" w:name="_Toc59369198"/>
       <w:r>
         <w:t>Account Data File</w:t>
       </w:r>
-      <w:bookmarkEnd w:id="20"/>
+      <w:bookmarkEnd w:id="21"/>
     </w:p>
     <w:p>
       <w:r>
@@ -8698,15 +8700,15 @@
         <w:t>The information stored in my metadata section of the file will be structured as follows:</w:t>
       </w:r>
     </w:p>
-    <w:bookmarkStart w:id="21" w:name="_MON_1669295897"/>
-    <w:bookmarkEnd w:id="21"/>
+    <w:bookmarkStart w:id="22" w:name="_MON_1669295897"/>
+    <w:bookmarkEnd w:id="22"/>
     <w:p>
       <w:r>
         <w:object w:dxaOrig="9026" w:dyaOrig="3768" w14:anchorId="56800236">
           <v:shape id="_x0000_i1032" type="#_x0000_t75" style="width:451.5pt;height:188.25pt" o:ole="">
             <v:imagedata r:id="rId27" o:title=""/>
           </v:shape>
-          <o:OLEObject Type="Embed" ProgID="Word.Document.12" ShapeID="_x0000_i1032" DrawAspect="Content" ObjectID="_1670064591" r:id="rId28">
+          <o:OLEObject Type="Embed" ProgID="Word.Document.12" ShapeID="_x0000_i1032" DrawAspect="Content" ObjectID="_1670152518" r:id="rId28">
             <o:FieldCodes>\s</o:FieldCodes>
           </o:OLEObject>
         </w:object>
@@ -8730,15 +8732,15 @@
         <w:t>The information stored in the header section of the file will be as follows:</w:t>
       </w:r>
     </w:p>
-    <w:bookmarkStart w:id="22" w:name="_MON_1669297149"/>
-    <w:bookmarkEnd w:id="22"/>
+    <w:bookmarkStart w:id="23" w:name="_MON_1669297149"/>
+    <w:bookmarkEnd w:id="23"/>
     <w:p>
       <w:r>
         <w:object w:dxaOrig="9026" w:dyaOrig="3478" w14:anchorId="04710475">
           <v:shape id="_x0000_i1033" type="#_x0000_t75" style="width:451.5pt;height:174pt" o:ole="">
             <v:imagedata r:id="rId29" o:title=""/>
           </v:shape>
-          <o:OLEObject Type="Embed" ProgID="Word.Document.12" ShapeID="_x0000_i1033" DrawAspect="Content" ObjectID="_1670064592" r:id="rId30">
+          <o:OLEObject Type="Embed" ProgID="Word.Document.12" ShapeID="_x0000_i1033" DrawAspect="Content" ObjectID="_1670152519" r:id="rId30">
             <o:FieldCodes>\s</o:FieldCodes>
           </o:OLEObject>
         </w:object>
@@ -8761,11 +8763,11 @@
       <w:pPr>
         <w:pStyle w:val="Heading3"/>
       </w:pPr>
-      <w:bookmarkStart w:id="23" w:name="_Toc59369199"/>
+      <w:bookmarkStart w:id="24" w:name="_Toc59369199"/>
       <w:r>
         <w:t>Previous Games File</w:t>
       </w:r>
-      <w:bookmarkEnd w:id="23"/>
+      <w:bookmarkEnd w:id="24"/>
     </w:p>
     <w:p>
       <w:r>
@@ -8852,15 +8854,15 @@
         <w:t xml:space="preserve"> but will speed the program up massively, especially when being run on a device with slow secondary storage.</w:t>
       </w:r>
     </w:p>
-    <w:bookmarkStart w:id="24" w:name="_MON_1669456637"/>
-    <w:bookmarkEnd w:id="24"/>
+    <w:bookmarkStart w:id="25" w:name="_MON_1669456637"/>
+    <w:bookmarkEnd w:id="25"/>
     <w:p>
       <w:r>
         <w:object w:dxaOrig="9026" w:dyaOrig="4927" w14:anchorId="10AB0EFF">
           <v:shape id="_x0000_i1034" type="#_x0000_t75" style="width:451.5pt;height:246pt" o:ole="">
             <v:imagedata r:id="rId31" o:title=""/>
           </v:shape>
-          <o:OLEObject Type="Embed" ProgID="Word.Document.12" ShapeID="_x0000_i1034" DrawAspect="Content" ObjectID="_1670064593" r:id="rId32">
+          <o:OLEObject Type="Embed" ProgID="Word.Document.12" ShapeID="_x0000_i1034" DrawAspect="Content" ObjectID="_1670152520" r:id="rId32">
             <o:FieldCodes>\s</o:FieldCodes>
           </o:OLEObject>
         </w:object>
@@ -8887,11 +8889,11 @@
       <w:pPr>
         <w:pStyle w:val="Heading3"/>
       </w:pPr>
-      <w:bookmarkStart w:id="25" w:name="_Toc59369200"/>
+      <w:bookmarkStart w:id="26" w:name="_Toc59369200"/>
       <w:r>
         <w:t>File Encryption</w:t>
       </w:r>
-      <w:bookmarkEnd w:id="25"/>
+      <w:bookmarkEnd w:id="26"/>
     </w:p>
     <w:p>
       <w:r>
@@ -8953,11 +8955,11 @@
       <w:pPr>
         <w:pStyle w:val="Heading3"/>
       </w:pPr>
-      <w:bookmarkStart w:id="26" w:name="_Toc59369201"/>
+      <w:bookmarkStart w:id="27" w:name="_Toc59369201"/>
       <w:r>
         <w:t>File Checksum</w:t>
       </w:r>
-      <w:bookmarkEnd w:id="26"/>
+      <w:bookmarkEnd w:id="27"/>
     </w:p>
     <w:p>
       <w:r>
@@ -8998,12 +9000,12 @@
       <w:pPr>
         <w:pStyle w:val="Heading2"/>
       </w:pPr>
-      <w:bookmarkStart w:id="27" w:name="_Toc59369202"/>
+      <w:bookmarkStart w:id="28" w:name="_Toc59369202"/>
       <w:r>
         <w:lastRenderedPageBreak/>
         <w:t>Graphical User Interface (GUI)</w:t>
       </w:r>
-      <w:bookmarkEnd w:id="27"/>
+      <w:bookmarkEnd w:id="28"/>
     </w:p>
     <w:p>
       <w:r>
@@ -9031,9 +9033,9 @@
         <w:t xml:space="preserve"> With SFML I can create a render window and draw primitives to that window such as a rectangle or circle. Using the data that SFML collects such as mouse position, I can add functionality to these shapes to make objects such as a button or a text box.</w:t>
       </w:r>
     </w:p>
-    <w:bookmarkStart w:id="28" w:name="_Hlk58072251"/>
-    <w:bookmarkStart w:id="29" w:name="_MON_1668242071"/>
-    <w:bookmarkEnd w:id="29"/>
+    <w:bookmarkStart w:id="29" w:name="_Hlk58072251"/>
+    <w:bookmarkStart w:id="30" w:name="_MON_1668242071"/>
+    <w:bookmarkEnd w:id="30"/>
     <w:p>
       <w:pPr>
         <w:keepNext/>
@@ -9043,18 +9045,18 @@
           <v:shape id="_x0000_i1035" type="#_x0000_t75" style="width:453.75pt;height:255pt" o:ole="">
             <v:imagedata r:id="rId33" o:title=""/>
           </v:shape>
-          <o:OLEObject Type="Embed" ProgID="Word.Document.12" ShapeID="_x0000_i1035" DrawAspect="Content" ObjectID="_1670064594" r:id="rId34">
+          <o:OLEObject Type="Embed" ProgID="Word.Document.12" ShapeID="_x0000_i1035" DrawAspect="Content" ObjectID="_1670152521" r:id="rId34">
             <o:FieldCodes>\s</o:FieldCodes>
           </o:OLEObject>
         </w:object>
       </w:r>
-      <w:bookmarkEnd w:id="28"/>
+      <w:bookmarkEnd w:id="29"/>
     </w:p>
     <w:p>
       <w:pPr>
         <w:pStyle w:val="Caption"/>
       </w:pPr>
-      <w:bookmarkStart w:id="30" w:name="_Ref58073121"/>
+      <w:bookmarkStart w:id="31" w:name="_Ref58073121"/>
       <w:r>
         <w:t xml:space="preserve">Figure </w:t>
       </w:r>
@@ -9066,7 +9068,7 @@
           <w:t>2</w:t>
         </w:r>
       </w:fldSimple>
-      <w:bookmarkEnd w:id="30"/>
+      <w:bookmarkEnd w:id="31"/>
       <w:r>
         <w:t xml:space="preserve"> - Design for GUI</w:t>
       </w:r>
@@ -9089,11 +9091,11 @@
       <w:pPr>
         <w:pStyle w:val="Heading2"/>
       </w:pPr>
-      <w:bookmarkStart w:id="31" w:name="_Toc59369203"/>
+      <w:bookmarkStart w:id="32" w:name="_Toc59369203"/>
       <w:r>
         <w:t>State System</w:t>
       </w:r>
-      <w:bookmarkEnd w:id="31"/>
+      <w:bookmarkEnd w:id="32"/>
     </w:p>
     <w:p>
       <w:r>
@@ -9160,49 +9162,38 @@
       </w:r>
     </w:p>
     <w:p>
-      <w:pPr>
-        <w:pStyle w:val="Heading3"/>
-      </w:pPr>
-      <w:bookmarkStart w:id="32" w:name="_Ref59367427"/>
-      <w:bookmarkStart w:id="33" w:name="_Ref59369125"/>
-      <w:bookmarkStart w:id="34" w:name="_Toc59369204"/>
-      <w:r>
-        <w:t>Main Menu State</w:t>
-      </w:r>
-      <w:bookmarkEnd w:id="32"/>
-      <w:bookmarkEnd w:id="33"/>
-      <w:bookmarkEnd w:id="34"/>
-    </w:p>
-    <w:p>
-      <w:r>
-        <w:t xml:space="preserve">The </w:t>
+      <w:r>
+        <w:t xml:space="preserve">Some roadblocks I ran into whilst making the </w:t>
       </w:r>
       <w:r>
         <w:fldChar w:fldCharType="begin"/>
       </w:r>
       <w:r>
-        <w:instrText xml:space="preserve"> REF _Ref59367427 \h </w:instrText>
+        <w:instrText xml:space="preserve"> REF _Ref59538698 \h </w:instrText>
       </w:r>
       <w:r>
         <w:fldChar w:fldCharType="separate"/>
       </w:r>
       <w:r>
-        <w:t>Main Menu State</w:t>
+        <w:t>Prototype</w:t>
       </w:r>
       <w:r>
         <w:fldChar w:fldCharType="end"/>
       </w:r>
       <w:r>
-        <w:t xml:space="preserve"> </w:t>
-      </w:r>
-      <w:r>
-        <w:t xml:space="preserve">will be the first state that is pushed onto the stack state and because of this, the first state that will be viewed and interacted with by the user. An </w:t>
-      </w:r>
-      <w:r>
-        <w:t>easy-to-understand</w:t>
-      </w:r>
-      <w:r>
-        <w:t xml:space="preserve"> design must be used to allow the user to easily navigate the program</w:t>
+        <w:t xml:space="preserve"> where that when I wanted to push a state onto the stack whilst removing the current one (in case I just wanted to replace a state), popping had to occur before pushing, due to how a stack works. This caused any variables and information to be removed from memory when the state was deleted meaning I could not </w:t>
+      </w:r>
+      <w:r>
+        <w:t xml:space="preserve">retain </w:t>
+      </w:r>
+      <w:r>
+        <w:t>information when replacing a state.</w:t>
+      </w:r>
+      <w:r>
+        <w:t xml:space="preserve"> Knowing this, </w:t>
+      </w:r>
+      <w:r>
+        <w:t>any variables I would like to move to a replacing state will have to be created in the current function scope so that they are not deleted when the state’s destructor</w:t>
       </w:r>
       <w:r>
         <w:rPr>
@@ -9211,6 +9202,79 @@
         <w:footnoteReference w:id="31"/>
       </w:r>
       <w:r>
+        <w:t xml:space="preserve"> is called.</w:t>
+      </w:r>
+      <w:r>
+        <w:t xml:space="preserve"> </w:t>
+      </w:r>
+      <w:r>
+        <w:t>A helpful</w:t>
+      </w:r>
+      <w:r>
+        <w:t xml:space="preserve"> tool that will be used to make sure that states </w:t>
+      </w:r>
+      <w:r>
+        <w:t>are not</w:t>
+      </w:r>
+      <w:r>
+        <w:t xml:space="preserve"> deleted before they should be is to use the logging system.</w:t>
+      </w:r>
+      <w:r>
+        <w:t xml:space="preserve"> I can print a message to say that a certain state has been deleted so that I can view any unwanted deletions.</w:t>
+      </w:r>
+    </w:p>
+    <w:p>
+      <w:pPr>
+        <w:pStyle w:val="Heading3"/>
+      </w:pPr>
+      <w:bookmarkStart w:id="33" w:name="_Ref59367427"/>
+      <w:bookmarkStart w:id="34" w:name="_Ref59369125"/>
+      <w:bookmarkStart w:id="35" w:name="_Toc59369204"/>
+      <w:r>
+        <w:t>Main Menu State</w:t>
+      </w:r>
+      <w:bookmarkEnd w:id="33"/>
+      <w:bookmarkEnd w:id="34"/>
+      <w:bookmarkEnd w:id="35"/>
+    </w:p>
+    <w:p>
+      <w:r>
+        <w:t xml:space="preserve">The </w:t>
+      </w:r>
+      <w:r>
+        <w:fldChar w:fldCharType="begin"/>
+      </w:r>
+      <w:r>
+        <w:instrText xml:space="preserve"> REF _Ref59367427 \h </w:instrText>
+      </w:r>
+      <w:r>
+        <w:fldChar w:fldCharType="separate"/>
+      </w:r>
+      <w:r>
+        <w:t>Main Menu State</w:t>
+      </w:r>
+      <w:r>
+        <w:fldChar w:fldCharType="end"/>
+      </w:r>
+      <w:r>
+        <w:t xml:space="preserve"> </w:t>
+      </w:r>
+      <w:r>
+        <w:t xml:space="preserve">will be the first state that is pushed onto the stack state and because of this, the first state that will be viewed and interacted with by the user. An </w:t>
+      </w:r>
+      <w:r>
+        <w:t>easy-to-understand</w:t>
+      </w:r>
+      <w:r>
+        <w:t xml:space="preserve"> design must be used to allow the user to easily navigate the program</w:t>
+      </w:r>
+      <w:r>
+        <w:rPr>
+          <w:rStyle w:val="FootnoteReference"/>
+        </w:rPr>
+        <w:footnoteReference w:id="32"/>
+      </w:r>
+      <w:r>
         <w:t xml:space="preserve"> without getting lost within it. </w:t>
       </w:r>
       <w:r>
@@ -9342,11 +9406,11 @@
       <w:pPr>
         <w:pStyle w:val="Heading3"/>
       </w:pPr>
-      <w:bookmarkStart w:id="35" w:name="_Toc59369205"/>
+      <w:bookmarkStart w:id="36" w:name="_Toc59369205"/>
       <w:r>
         <w:t>Confirm Exit State</w:t>
       </w:r>
-      <w:bookmarkEnd w:id="35"/>
+      <w:bookmarkEnd w:id="36"/>
     </w:p>
     <w:p>
       <w:r>
@@ -9432,13 +9496,17 @@
     </w:p>
     <w:p>
       <w:r>
-        <w:t>Another better solution would be to allow the user to press the “x” button, but have the program detect this and push a new state onto the state stack which allows the user to confirm whether to leave the program or continue what they were doing, at the same time warning them that data may be lost if they are currently doing something. During this state, the program could also delay closing the window to save any currently in use data so that as little important data is lost as possible.</w:t>
+        <w:t xml:space="preserve">Another better solution would be to allow the user to press the “x” button, but have the program detect this and push a new state onto the state stack which allows the user to confirm whether to </w:t>
+      </w:r>
+      <w:r>
+        <w:lastRenderedPageBreak/>
+        <w:t>leave the program or continue what they were doing, at the same time warning them that data may be lost if they are currently doing something. During this state, the program could also delay closing the window to save any currently in use data so that as little important data is lost as possible.</w:t>
       </w:r>
     </w:p>
     <w:p/>
-    <w:bookmarkStart w:id="36" w:name="_Hlk58515523"/>
-    <w:bookmarkStart w:id="37" w:name="_MON_1668685992"/>
-    <w:bookmarkEnd w:id="37"/>
+    <w:bookmarkStart w:id="37" w:name="_Hlk58515523"/>
+    <w:bookmarkStart w:id="38" w:name="_MON_1668685992"/>
+    <w:bookmarkEnd w:id="38"/>
     <w:p>
       <w:pPr>
         <w:keepNext/>
@@ -9448,18 +9516,18 @@
           <v:shape id="_x0000_i1036" type="#_x0000_t75" style="width:453.75pt;height:255pt" o:ole="">
             <v:imagedata r:id="rId35" o:title=""/>
           </v:shape>
-          <o:OLEObject Type="Embed" ProgID="Word.Document.12" ShapeID="_x0000_i1036" DrawAspect="Content" ObjectID="_1670064595" r:id="rId36">
+          <o:OLEObject Type="Embed" ProgID="Word.Document.12" ShapeID="_x0000_i1036" DrawAspect="Content" ObjectID="_1670152522" r:id="rId36">
             <o:FieldCodes>\s</o:FieldCodes>
           </o:OLEObject>
         </w:object>
       </w:r>
-      <w:bookmarkEnd w:id="36"/>
+      <w:bookmarkEnd w:id="37"/>
     </w:p>
     <w:p>
       <w:pPr>
         <w:pStyle w:val="Caption"/>
       </w:pPr>
-      <w:bookmarkStart w:id="38" w:name="_Ref58073414"/>
+      <w:bookmarkStart w:id="39" w:name="_Ref58073414"/>
       <w:r>
         <w:t xml:space="preserve">Figure </w:t>
       </w:r>
@@ -9471,7 +9539,7 @@
           <w:t>3</w:t>
         </w:r>
       </w:fldSimple>
-      <w:bookmarkEnd w:id="38"/>
+      <w:bookmarkEnd w:id="39"/>
       <w:r>
         <w:t xml:space="preserve"> - Confirm Exit State</w:t>
       </w:r>
@@ -9506,13 +9574,13 @@
       <w:pPr>
         <w:pStyle w:val="Heading3"/>
       </w:pPr>
-      <w:bookmarkStart w:id="39" w:name="_Ref58680746"/>
-      <w:bookmarkStart w:id="40" w:name="_Toc59369206"/>
+      <w:bookmarkStart w:id="40" w:name="_Ref58680746"/>
+      <w:bookmarkStart w:id="41" w:name="_Toc59369206"/>
       <w:r>
         <w:t>Accounts State</w:t>
       </w:r>
-      <w:bookmarkEnd w:id="39"/>
       <w:bookmarkEnd w:id="40"/>
+      <w:bookmarkEnd w:id="41"/>
     </w:p>
     <w:p>
       <w:r>
@@ -9540,8 +9608,8 @@
         <w:t xml:space="preserve"> by popping the current state off from the stack.</w:t>
       </w:r>
     </w:p>
-    <w:bookmarkStart w:id="41" w:name="_MON_1669128225"/>
-    <w:bookmarkEnd w:id="41"/>
+    <w:bookmarkStart w:id="42" w:name="_MON_1669128225"/>
+    <w:bookmarkEnd w:id="42"/>
     <w:p>
       <w:pPr>
         <w:keepNext/>
@@ -9551,7 +9619,7 @@
           <v:shape id="_x0000_i1037" type="#_x0000_t75" style="width:453.75pt;height:255pt" o:ole="">
             <v:imagedata r:id="rId37" o:title=""/>
           </v:shape>
-          <o:OLEObject Type="Embed" ProgID="Word.Document.12" ShapeID="_x0000_i1037" DrawAspect="Content" ObjectID="_1670064596" r:id="rId38">
+          <o:OLEObject Type="Embed" ProgID="Word.Document.12" ShapeID="_x0000_i1037" DrawAspect="Content" ObjectID="_1670152523" r:id="rId38">
             <o:FieldCodes>\s</o:FieldCodes>
           </o:OLEObject>
         </w:object>
@@ -9561,7 +9629,7 @@
       <w:pPr>
         <w:pStyle w:val="Caption"/>
       </w:pPr>
-      <w:bookmarkStart w:id="42" w:name="_Ref58515614"/>
+      <w:bookmarkStart w:id="43" w:name="_Ref58515614"/>
       <w:r>
         <w:t xml:space="preserve">Figure </w:t>
       </w:r>
@@ -9573,7 +9641,7 @@
           <w:t>4</w:t>
         </w:r>
       </w:fldSimple>
-      <w:bookmarkEnd w:id="42"/>
+      <w:bookmarkEnd w:id="43"/>
       <w:r>
         <w:t xml:space="preserve"> - Accounts State</w:t>
       </w:r>
@@ -9626,13 +9694,13 @@
       <w:pPr>
         <w:pStyle w:val="Heading3"/>
       </w:pPr>
-      <w:bookmarkStart w:id="43" w:name="_Ref58680885"/>
-      <w:bookmarkStart w:id="44" w:name="_Toc59369207"/>
+      <w:bookmarkStart w:id="44" w:name="_Ref58680885"/>
+      <w:bookmarkStart w:id="45" w:name="_Toc59369207"/>
       <w:r>
         <w:t>Create Account State</w:t>
       </w:r>
-      <w:bookmarkEnd w:id="43"/>
       <w:bookmarkEnd w:id="44"/>
+      <w:bookmarkEnd w:id="45"/>
     </w:p>
     <w:p>
       <w:r>
@@ -9718,8 +9786,8 @@
         <w:t>.</w:t>
       </w:r>
     </w:p>
-    <w:bookmarkStart w:id="45" w:name="_MON_1669134023"/>
-    <w:bookmarkEnd w:id="45"/>
+    <w:bookmarkStart w:id="46" w:name="_MON_1669134023"/>
+    <w:bookmarkEnd w:id="46"/>
     <w:p>
       <w:pPr>
         <w:keepNext/>
@@ -9729,7 +9797,7 @@
           <v:shape id="_x0000_i1038" type="#_x0000_t75" style="width:453.75pt;height:255pt" o:ole="">
             <v:imagedata r:id="rId39" o:title=""/>
           </v:shape>
-          <o:OLEObject Type="Embed" ProgID="Word.Document.12" ShapeID="_x0000_i1038" DrawAspect="Content" ObjectID="_1670064597" r:id="rId40">
+          <o:OLEObject Type="Embed" ProgID="Word.Document.12" ShapeID="_x0000_i1038" DrawAspect="Content" ObjectID="_1670152524" r:id="rId40">
             <o:FieldCodes>\s</o:FieldCodes>
           </o:OLEObject>
         </w:object>
@@ -9758,11 +9826,11 @@
       <w:pPr>
         <w:pStyle w:val="Heading3"/>
       </w:pPr>
-      <w:bookmarkStart w:id="46" w:name="_Toc59369208"/>
+      <w:bookmarkStart w:id="47" w:name="_Toc59369208"/>
       <w:r>
         <w:t>Delete Account State</w:t>
       </w:r>
-      <w:bookmarkEnd w:id="46"/>
+      <w:bookmarkEnd w:id="47"/>
     </w:p>
     <w:p>
       <w:r>
@@ -9833,8 +9901,8 @@
         <w:t>As the password is to be encrypted, the state cannot simply check whether the passwords match. The encryption algorithm must be run on the inputted password and the hashed version of the password must match giving almost certainty that the password inputted was the stored one.</w:t>
       </w:r>
     </w:p>
-    <w:bookmarkStart w:id="47" w:name="_MON_1669293896"/>
-    <w:bookmarkEnd w:id="47"/>
+    <w:bookmarkStart w:id="48" w:name="_MON_1669293896"/>
+    <w:bookmarkEnd w:id="48"/>
     <w:p>
       <w:pPr>
         <w:keepNext/>
@@ -9844,7 +9912,7 @@
           <v:shape id="_x0000_i1039" type="#_x0000_t75" style="width:453.75pt;height:255pt" o:ole="">
             <v:imagedata r:id="rId41" o:title=""/>
           </v:shape>
-          <o:OLEObject Type="Embed" ProgID="Word.Document.12" ShapeID="_x0000_i1039" DrawAspect="Content" ObjectID="_1670064598" r:id="rId42">
+          <o:OLEObject Type="Embed" ProgID="Word.Document.12" ShapeID="_x0000_i1039" DrawAspect="Content" ObjectID="_1670152525" r:id="rId42">
             <o:FieldCodes>\s</o:FieldCodes>
           </o:OLEObject>
         </w:object>
@@ -9873,13 +9941,13 @@
       <w:pPr>
         <w:pStyle w:val="Heading3"/>
       </w:pPr>
-      <w:bookmarkStart w:id="48" w:name="_Toc59369209"/>
-      <w:bookmarkStart w:id="49" w:name="_Ref59451481"/>
+      <w:bookmarkStart w:id="49" w:name="_Toc59369209"/>
+      <w:bookmarkStart w:id="50" w:name="_Ref59451481"/>
       <w:r>
         <w:t>Leader Board State</w:t>
       </w:r>
-      <w:bookmarkEnd w:id="48"/>
       <w:bookmarkEnd w:id="49"/>
+      <w:bookmarkEnd w:id="50"/>
     </w:p>
     <w:p>
       <w:r>
@@ -9933,15 +10001,6 @@
     <w:p>
       <w:r>
         <w:t>Initially, all accounts will be sorted by username in alphabetical order. This will be done by loading all usernames into an array and sorting that array using quick sort</w:t>
-      </w:r>
-      <w:r>
-        <w:rPr>
-          <w:rStyle w:val="FootnoteReference"/>
-        </w:rPr>
-        <w:footnoteReference w:id="32"/>
-      </w:r>
-      <w:r>
-        <w:t>. Quick sort is a sorting algorithm that executes in O(nlogn) time equivalent to that of merge sort</w:t>
       </w:r>
       <w:r>
         <w:rPr>
@@ -9950,6 +10009,15 @@
         <w:footnoteReference w:id="33"/>
       </w:r>
       <w:r>
+        <w:t>. Quick sort is a sorting algorithm that executes in O(nlogn) time equivalent to that of merge sort</w:t>
+      </w:r>
+      <w:r>
+        <w:rPr>
+          <w:rStyle w:val="FootnoteReference"/>
+        </w:rPr>
+        <w:footnoteReference w:id="34"/>
+      </w:r>
+      <w:r>
         <w:t xml:space="preserve">. Quick sort does have a </w:t>
       </w:r>
       <w:r>
@@ -9985,7 +10053,7 @@
         <w:rPr>
           <w:rStyle w:val="FootnoteReference"/>
         </w:rPr>
-        <w:footnoteReference w:id="34"/>
+        <w:footnoteReference w:id="35"/>
       </w:r>
       <w:r>
         <w:t>. This sorting algorithm has time complexity of O(n) which is extremely efficient however, it works best with numeric keys meaning using it for a string would require some tweaking namely, using the characters ASCII value instead of the character itself.</w:t>
@@ -10006,15 +10074,6 @@
     <w:p>
       <w:r>
         <w:t>The two algorithms that I have found which can do this are Levenshtein Distance</w:t>
-      </w:r>
-      <w:r>
-        <w:rPr>
-          <w:rStyle w:val="FootnoteReference"/>
-        </w:rPr>
-        <w:footnoteReference w:id="35"/>
-      </w:r>
-      <w:r>
-        <w:t xml:space="preserve"> and Soundex</w:t>
       </w:r>
       <w:r>
         <w:rPr>
@@ -10023,6 +10082,15 @@
         <w:footnoteReference w:id="36"/>
       </w:r>
       <w:r>
+        <w:t xml:space="preserve"> and Soundex</w:t>
+      </w:r>
+      <w:r>
+        <w:rPr>
+          <w:rStyle w:val="FootnoteReference"/>
+        </w:rPr>
+        <w:footnoteReference w:id="37"/>
+      </w:r>
+      <w:r>
         <w:t xml:space="preserve">. These two algorithms work in different ways where the Levenshtein Distance works by comparing two string and returning a metric on how similar these two strings are. A value can then be used to remove any users whose name is too different to the one inputted by the user. Soundex on the other hand, works by, encoding a string as a different string representing its phonetic pronunciation. Strings that sound the same will be encoded by the same key and therefore will be detected as being the same string. </w:t>
       </w:r>
       <w:r>
@@ -10032,8 +10100,8 @@
         <w:t xml:space="preserve"> algorithms have their benefits so perhaps, both can be used in conjunction with each other to produce a convincing result.</w:t>
       </w:r>
     </w:p>
-    <w:bookmarkStart w:id="50" w:name="_MON_1669981029"/>
-    <w:bookmarkEnd w:id="50"/>
+    <w:bookmarkStart w:id="51" w:name="_MON_1669981029"/>
+    <w:bookmarkEnd w:id="51"/>
     <w:p>
       <w:pPr>
         <w:keepNext/>
@@ -10043,7 +10111,7 @@
           <v:shape id="_x0000_i1040" type="#_x0000_t75" style="width:453.75pt;height:255pt" o:ole="">
             <v:imagedata r:id="rId43" o:title=""/>
           </v:shape>
-          <o:OLEObject Type="Embed" ProgID="Word.Document.12" ShapeID="_x0000_i1040" DrawAspect="Content" ObjectID="_1670064599" r:id="rId44">
+          <o:OLEObject Type="Embed" ProgID="Word.Document.12" ShapeID="_x0000_i1040" DrawAspect="Content" ObjectID="_1670152526" r:id="rId44">
             <o:FieldCodes>\s</o:FieldCodes>
           </o:OLEObject>
         </w:object>
@@ -10053,7 +10121,7 @@
       <w:pPr>
         <w:pStyle w:val="Caption"/>
       </w:pPr>
-      <w:bookmarkStart w:id="51" w:name="_Ref59369103"/>
+      <w:bookmarkStart w:id="52" w:name="_Ref59369103"/>
       <w:r>
         <w:t xml:space="preserve">Figure </w:t>
       </w:r>
@@ -10065,7 +10133,7 @@
           <w:t>7</w:t>
         </w:r>
       </w:fldSimple>
-      <w:bookmarkEnd w:id="51"/>
+      <w:bookmarkEnd w:id="52"/>
       <w:r>
         <w:t xml:space="preserve"> - Leader Board State</w:t>
       </w:r>
@@ -10078,7 +10146,7 @@
         <w:rPr>
           <w:rStyle w:val="FootnoteReference"/>
         </w:rPr>
-        <w:footnoteReference w:id="37"/>
+        <w:footnoteReference w:id="38"/>
       </w:r>
       <w:r>
         <w:t xml:space="preserve"> to store all the users along with their information for constant look up times speeding up the process.</w:t>
@@ -10151,11 +10219,11 @@
       <w:pPr>
         <w:pStyle w:val="Heading3"/>
       </w:pPr>
-      <w:bookmarkStart w:id="52" w:name="_Ref59451193"/>
+      <w:bookmarkStart w:id="53" w:name="_Ref59451193"/>
       <w:r>
         <w:t>Play Game State</w:t>
       </w:r>
-      <w:bookmarkEnd w:id="52"/>
+      <w:bookmarkEnd w:id="53"/>
     </w:p>
     <w:p>
       <w:r>
@@ -10206,18 +10274,18 @@
         <w:t xml:space="preserve"> Once these objects are created, the user will be navigated to the Connect 4 state where they will play Connect 4 with the chosen account information.</w:t>
       </w:r>
     </w:p>
-    <w:bookmarkStart w:id="53" w:name="_MON_1670063910"/>
-    <w:bookmarkEnd w:id="53"/>
+    <w:bookmarkStart w:id="54" w:name="_MON_1670063910"/>
+    <w:bookmarkEnd w:id="54"/>
     <w:p>
       <w:pPr>
         <w:keepNext/>
       </w:pPr>
       <w:r>
         <w:object w:dxaOrig="9070" w:dyaOrig="5102" w14:anchorId="7E256D4A">
-          <v:shape id="_x0000_i1052" type="#_x0000_t75" style="width:453.75pt;height:255pt" o:ole="">
+          <v:shape id="_x0000_i1041" type="#_x0000_t75" style="width:453.75pt;height:255pt" o:ole="">
             <v:imagedata r:id="rId45" o:title=""/>
           </v:shape>
-          <o:OLEObject Type="Embed" ProgID="Word.Document.12" ShapeID="_x0000_i1052" DrawAspect="Content" ObjectID="_1670064600" r:id="rId46">
+          <o:OLEObject Type="Embed" ProgID="Word.Document.12" ShapeID="_x0000_i1041" DrawAspect="Content" ObjectID="_1670152527" r:id="rId46">
             <o:FieldCodes>\s</o:FieldCodes>
           </o:OLEObject>
         </w:object>
@@ -10227,7 +10295,7 @@
       <w:pPr>
         <w:pStyle w:val="Caption"/>
       </w:pPr>
-      <w:bookmarkStart w:id="54" w:name="_Ref59451183"/>
+      <w:bookmarkStart w:id="55" w:name="_Ref59451183"/>
       <w:r>
         <w:t xml:space="preserve">Figure </w:t>
       </w:r>
@@ -10239,7 +10307,7 @@
           <w:t>8</w:t>
         </w:r>
       </w:fldSimple>
-      <w:bookmarkEnd w:id="54"/>
+      <w:bookmarkEnd w:id="55"/>
       <w:r>
         <w:t xml:space="preserve"> - Play Game State</w:t>
       </w:r>
@@ -10319,7 +10387,7 @@
           <w:szCs w:val="40"/>
         </w:rPr>
       </w:pPr>
-      <w:bookmarkStart w:id="55" w:name="_Toc59369210"/>
+      <w:bookmarkStart w:id="56" w:name="_Toc59369210"/>
       <w:r>
         <w:rPr>
           <w:sz w:val="40"/>
@@ -10328,7 +10396,7 @@
         <w:lastRenderedPageBreak/>
         <w:t>Technical Solution</w:t>
       </w:r>
-      <w:bookmarkEnd w:id="55"/>
+      <w:bookmarkEnd w:id="56"/>
     </w:p>
     <w:p>
       <w:pPr>
@@ -10355,7 +10423,7 @@
           <w:szCs w:val="40"/>
         </w:rPr>
       </w:pPr>
-      <w:bookmarkStart w:id="56" w:name="_Toc59369211"/>
+      <w:bookmarkStart w:id="57" w:name="_Toc59369211"/>
       <w:r>
         <w:rPr>
           <w:sz w:val="40"/>
@@ -10364,7 +10432,7 @@
         <w:lastRenderedPageBreak/>
         <w:t>Testing</w:t>
       </w:r>
-      <w:bookmarkEnd w:id="56"/>
+      <w:bookmarkEnd w:id="57"/>
     </w:p>
     <w:p>
       <w:pPr>
@@ -10391,7 +10459,7 @@
           <w:szCs w:val="40"/>
         </w:rPr>
       </w:pPr>
-      <w:bookmarkStart w:id="57" w:name="_Toc59369212"/>
+      <w:bookmarkStart w:id="58" w:name="_Toc59369212"/>
       <w:r>
         <w:rPr>
           <w:sz w:val="40"/>
@@ -10400,7 +10468,7 @@
         <w:lastRenderedPageBreak/>
         <w:t>Evaluation</w:t>
       </w:r>
-      <w:bookmarkEnd w:id="57"/>
+      <w:bookmarkEnd w:id="58"/>
     </w:p>
     <w:sectPr>
       <w:footerReference w:type="default" r:id="rId47"/>
@@ -11295,7 +11363,7 @@
           <w:rPr>
             <w:rStyle w:val="Hyperlink"/>
           </w:rPr>
-          <w:t>https://www.usability.gov/what-and-why/user-interface-design.html</w:t>
+          <w:t>https://en.cppreference.com/w/cpp/language/destructor</w:t>
         </w:r>
       </w:hyperlink>
     </w:p>
@@ -11315,6 +11383,30 @@
         <w:t xml:space="preserve"> </w:t>
       </w:r>
       <w:hyperlink r:id="rId32" w:history="1">
+        <w:r>
+          <w:rPr>
+            <w:rStyle w:val="Hyperlink"/>
+          </w:rPr>
+          <w:t>https://www.usability.gov/what-and-why/user-interface-design.html</w:t>
+        </w:r>
+      </w:hyperlink>
+    </w:p>
+  </w:footnote>
+  <w:footnote w:id="33">
+    <w:p>
+      <w:pPr>
+        <w:pStyle w:val="FootnoteText"/>
+      </w:pPr>
+      <w:r>
+        <w:rPr>
+          <w:rStyle w:val="FootnoteReference"/>
+        </w:rPr>
+        <w:footnoteRef/>
+      </w:r>
+      <w:r>
+        <w:t xml:space="preserve"> </w:t>
+      </w:r>
+      <w:hyperlink r:id="rId33" w:history="1">
         <w:r>
           <w:rPr>
             <w:rStyle w:val="Hyperlink"/>
@@ -11324,7 +11416,7 @@
       </w:hyperlink>
     </w:p>
   </w:footnote>
-  <w:footnote w:id="33">
+  <w:footnote w:id="34">
     <w:p>
       <w:pPr>
         <w:pStyle w:val="FootnoteText"/>
@@ -11338,7 +11430,7 @@
       <w:r>
         <w:t xml:space="preserve"> </w:t>
       </w:r>
-      <w:hyperlink r:id="rId33" w:history="1">
+      <w:hyperlink r:id="rId34" w:history="1">
         <w:r>
           <w:rPr>
             <w:rStyle w:val="Hyperlink"/>
@@ -11348,7 +11440,7 @@
       </w:hyperlink>
     </w:p>
   </w:footnote>
-  <w:footnote w:id="34">
+  <w:footnote w:id="35">
     <w:p>
       <w:pPr>
         <w:pStyle w:val="FootnoteText"/>
@@ -11362,7 +11454,7 @@
       <w:r>
         <w:t xml:space="preserve"> </w:t>
       </w:r>
-      <w:hyperlink r:id="rId34" w:history="1">
+      <w:hyperlink r:id="rId35" w:history="1">
         <w:r>
           <w:rPr>
             <w:rStyle w:val="Hyperlink"/>
@@ -11372,7 +11464,7 @@
       </w:hyperlink>
     </w:p>
   </w:footnote>
-  <w:footnote w:id="35">
+  <w:footnote w:id="36">
     <w:p>
       <w:pPr>
         <w:pStyle w:val="FootnoteText"/>
@@ -11386,7 +11478,7 @@
       <w:r>
         <w:t xml:space="preserve"> </w:t>
       </w:r>
-      <w:hyperlink r:id="rId35" w:history="1">
+      <w:hyperlink r:id="rId36" w:history="1">
         <w:r>
           <w:rPr>
             <w:rStyle w:val="Hyperlink"/>
@@ -11396,7 +11488,7 @@
       </w:hyperlink>
     </w:p>
   </w:footnote>
-  <w:footnote w:id="36">
+  <w:footnote w:id="37">
     <w:p>
       <w:pPr>
         <w:pStyle w:val="FootnoteText"/>
@@ -11410,7 +11502,7 @@
       <w:r>
         <w:t xml:space="preserve"> </w:t>
       </w:r>
-      <w:hyperlink r:id="rId36" w:history="1">
+      <w:hyperlink r:id="rId37" w:history="1">
         <w:r>
           <w:rPr>
             <w:rStyle w:val="Hyperlink"/>
@@ -11420,7 +11512,7 @@
       </w:hyperlink>
     </w:p>
   </w:footnote>
-  <w:footnote w:id="37">
+  <w:footnote w:id="38">
     <w:p>
       <w:pPr>
         <w:pStyle w:val="FootnoteText"/>
@@ -11434,7 +11526,7 @@
       <w:r>
         <w:t xml:space="preserve"> </w:t>
       </w:r>
-      <w:hyperlink r:id="rId37" w:history="1">
+      <w:hyperlink r:id="rId38" w:history="1">
         <w:r>
           <w:rPr>
             <w:rStyle w:val="Hyperlink"/>

</xml_diff>

<commit_message>
Added section on logging system and references to it
</commit_message>
<xml_diff>
--- a/Writeup.docx
+++ b/Writeup.docx
@@ -265,7 +265,7 @@
           <w:r>
             <w:fldChar w:fldCharType="separate"/>
           </w:r>
-          <w:hyperlink w:anchor="_Toc59369186" w:history="1">
+          <w:hyperlink w:anchor="_Toc59555460" w:history="1">
             <w:r>
               <w:rPr>
                 <w:rStyle w:val="Hyperlink"/>
@@ -292,7 +292,7 @@
                 <w:noProof/>
                 <w:webHidden/>
               </w:rPr>
-              <w:instrText xml:space="preserve"> PAGEREF _Toc59369186 \h </w:instrText>
+              <w:instrText xml:space="preserve"> PAGEREF _Toc59555460 \h </w:instrText>
             </w:r>
             <w:r>
               <w:rPr>
@@ -335,7 +335,7 @@
               <w:lang w:eastAsia="en-GB"/>
             </w:rPr>
           </w:pPr>
-          <w:hyperlink w:anchor="_Toc59369187" w:history="1">
+          <w:hyperlink w:anchor="_Toc59555461" w:history="1">
             <w:r>
               <w:rPr>
                 <w:rStyle w:val="Hyperlink"/>
@@ -362,7 +362,7 @@
                 <w:noProof/>
                 <w:webHidden/>
               </w:rPr>
-              <w:instrText xml:space="preserve"> PAGEREF _Toc59369187 \h </w:instrText>
+              <w:instrText xml:space="preserve"> PAGEREF _Toc59555461 \h </w:instrText>
             </w:r>
             <w:r>
               <w:rPr>
@@ -405,7 +405,7 @@
               <w:lang w:eastAsia="en-GB"/>
             </w:rPr>
           </w:pPr>
-          <w:hyperlink w:anchor="_Toc59369188" w:history="1">
+          <w:hyperlink w:anchor="_Toc59555462" w:history="1">
             <w:r>
               <w:rPr>
                 <w:rStyle w:val="Hyperlink"/>
@@ -432,7 +432,7 @@
                 <w:noProof/>
                 <w:webHidden/>
               </w:rPr>
-              <w:instrText xml:space="preserve"> PAGEREF _Toc59369188 \h </w:instrText>
+              <w:instrText xml:space="preserve"> PAGEREF _Toc59555462 \h </w:instrText>
             </w:r>
             <w:r>
               <w:rPr>
@@ -475,7 +475,7 @@
               <w:lang w:eastAsia="en-GB"/>
             </w:rPr>
           </w:pPr>
-          <w:hyperlink w:anchor="_Toc59369189" w:history="1">
+          <w:hyperlink w:anchor="_Toc59555463" w:history="1">
             <w:r>
               <w:rPr>
                 <w:rStyle w:val="Hyperlink"/>
@@ -502,7 +502,7 @@
                 <w:noProof/>
                 <w:webHidden/>
               </w:rPr>
-              <w:instrText xml:space="preserve"> PAGEREF _Toc59369189 \h </w:instrText>
+              <w:instrText xml:space="preserve"> PAGEREF _Toc59555463 \h </w:instrText>
             </w:r>
             <w:r>
               <w:rPr>
@@ -545,7 +545,7 @@
               <w:lang w:eastAsia="en-GB"/>
             </w:rPr>
           </w:pPr>
-          <w:hyperlink w:anchor="_Toc59369190" w:history="1">
+          <w:hyperlink w:anchor="_Toc59555464" w:history="1">
             <w:r>
               <w:rPr>
                 <w:rStyle w:val="Hyperlink"/>
@@ -572,7 +572,7 @@
                 <w:noProof/>
                 <w:webHidden/>
               </w:rPr>
-              <w:instrText xml:space="preserve"> PAGEREF _Toc59369190 \h </w:instrText>
+              <w:instrText xml:space="preserve"> PAGEREF _Toc59555464 \h </w:instrText>
             </w:r>
             <w:r>
               <w:rPr>
@@ -615,7 +615,7 @@
               <w:lang w:eastAsia="en-GB"/>
             </w:rPr>
           </w:pPr>
-          <w:hyperlink w:anchor="_Toc59369191" w:history="1">
+          <w:hyperlink w:anchor="_Toc59555465" w:history="1">
             <w:r>
               <w:rPr>
                 <w:rStyle w:val="Hyperlink"/>
@@ -642,7 +642,7 @@
                 <w:noProof/>
                 <w:webHidden/>
               </w:rPr>
-              <w:instrText xml:space="preserve"> PAGEREF _Toc59369191 \h </w:instrText>
+              <w:instrText xml:space="preserve"> PAGEREF _Toc59555465 \h </w:instrText>
             </w:r>
             <w:r>
               <w:rPr>
@@ -685,7 +685,7 @@
               <w:lang w:eastAsia="en-GB"/>
             </w:rPr>
           </w:pPr>
-          <w:hyperlink w:anchor="_Toc59369192" w:history="1">
+          <w:hyperlink w:anchor="_Toc59555466" w:history="1">
             <w:r>
               <w:rPr>
                 <w:rStyle w:val="Hyperlink"/>
@@ -712,7 +712,7 @@
                 <w:noProof/>
                 <w:webHidden/>
               </w:rPr>
-              <w:instrText xml:space="preserve"> PAGEREF _Toc59369192 \h </w:instrText>
+              <w:instrText xml:space="preserve"> PAGEREF _Toc59555466 \h </w:instrText>
             </w:r>
             <w:r>
               <w:rPr>
@@ -755,7 +755,7 @@
               <w:lang w:eastAsia="en-GB"/>
             </w:rPr>
           </w:pPr>
-          <w:hyperlink w:anchor="_Toc59369193" w:history="1">
+          <w:hyperlink w:anchor="_Toc59555467" w:history="1">
             <w:r>
               <w:rPr>
                 <w:rStyle w:val="Hyperlink"/>
@@ -782,7 +782,7 @@
                 <w:noProof/>
                 <w:webHidden/>
               </w:rPr>
-              <w:instrText xml:space="preserve"> PAGEREF _Toc59369193 \h </w:instrText>
+              <w:instrText xml:space="preserve"> PAGEREF _Toc59555467 \h </w:instrText>
             </w:r>
             <w:r>
               <w:rPr>
@@ -825,7 +825,7 @@
               <w:lang w:eastAsia="en-GB"/>
             </w:rPr>
           </w:pPr>
-          <w:hyperlink w:anchor="_Toc59369194" w:history="1">
+          <w:hyperlink w:anchor="_Toc59555468" w:history="1">
             <w:r>
               <w:rPr>
                 <w:rStyle w:val="Hyperlink"/>
@@ -852,7 +852,7 @@
                 <w:noProof/>
                 <w:webHidden/>
               </w:rPr>
-              <w:instrText xml:space="preserve"> PAGEREF _Toc59369194 \h </w:instrText>
+              <w:instrText xml:space="preserve"> PAGEREF _Toc59555468 \h </w:instrText>
             </w:r>
             <w:r>
               <w:rPr>
@@ -895,7 +895,7 @@
               <w:lang w:eastAsia="en-GB"/>
             </w:rPr>
           </w:pPr>
-          <w:hyperlink w:anchor="_Toc59369195" w:history="1">
+          <w:hyperlink w:anchor="_Toc59555469" w:history="1">
             <w:r>
               <w:rPr>
                 <w:rStyle w:val="Hyperlink"/>
@@ -922,7 +922,7 @@
                 <w:noProof/>
                 <w:webHidden/>
               </w:rPr>
-              <w:instrText xml:space="preserve"> PAGEREF _Toc59369195 \h </w:instrText>
+              <w:instrText xml:space="preserve"> PAGEREF _Toc59555469 \h </w:instrText>
             </w:r>
             <w:r>
               <w:rPr>
@@ -965,13 +965,13 @@
               <w:lang w:eastAsia="en-GB"/>
             </w:rPr>
           </w:pPr>
-          <w:hyperlink w:anchor="_Toc59369196" w:history="1">
+          <w:hyperlink w:anchor="_Toc59555470" w:history="1">
             <w:r>
               <w:rPr>
                 <w:rStyle w:val="Hyperlink"/>
                 <w:noProof/>
               </w:rPr>
-              <w:t>Connect 4 Game</w:t>
+              <w:t>Logging System</w:t>
             </w:r>
             <w:r>
               <w:rPr>
@@ -992,7 +992,7 @@
                 <w:noProof/>
                 <w:webHidden/>
               </w:rPr>
-              <w:instrText xml:space="preserve"> PAGEREF _Toc59369196 \h </w:instrText>
+              <w:instrText xml:space="preserve"> PAGEREF _Toc59555470 \h </w:instrText>
             </w:r>
             <w:r>
               <w:rPr>
@@ -1012,7 +1012,7 @@
                 <w:noProof/>
                 <w:webHidden/>
               </w:rPr>
-              <w:t>19</w:t>
+              <w:t>17</w:t>
             </w:r>
             <w:r>
               <w:rPr>
@@ -1035,12 +1035,82 @@
               <w:lang w:eastAsia="en-GB"/>
             </w:rPr>
           </w:pPr>
-          <w:hyperlink w:anchor="_Toc59369197" w:history="1">
+          <w:hyperlink w:anchor="_Toc59555471" w:history="1">
             <w:r>
               <w:rPr>
                 <w:rStyle w:val="Hyperlink"/>
                 <w:noProof/>
               </w:rPr>
+              <w:t>Connect 4 Game</w:t>
+            </w:r>
+            <w:r>
+              <w:rPr>
+                <w:noProof/>
+                <w:webHidden/>
+              </w:rPr>
+              <w:tab/>
+            </w:r>
+            <w:r>
+              <w:rPr>
+                <w:noProof/>
+                <w:webHidden/>
+              </w:rPr>
+              <w:fldChar w:fldCharType="begin"/>
+            </w:r>
+            <w:r>
+              <w:rPr>
+                <w:noProof/>
+                <w:webHidden/>
+              </w:rPr>
+              <w:instrText xml:space="preserve"> PAGEREF _Toc59555471 \h </w:instrText>
+            </w:r>
+            <w:r>
+              <w:rPr>
+                <w:noProof/>
+                <w:webHidden/>
+              </w:rPr>
+            </w:r>
+            <w:r>
+              <w:rPr>
+                <w:noProof/>
+                <w:webHidden/>
+              </w:rPr>
+              <w:fldChar w:fldCharType="separate"/>
+            </w:r>
+            <w:r>
+              <w:rPr>
+                <w:noProof/>
+                <w:webHidden/>
+              </w:rPr>
+              <w:t>19</w:t>
+            </w:r>
+            <w:r>
+              <w:rPr>
+                <w:noProof/>
+                <w:webHidden/>
+              </w:rPr>
+              <w:fldChar w:fldCharType="end"/>
+            </w:r>
+          </w:hyperlink>
+        </w:p>
+        <w:p>
+          <w:pPr>
+            <w:pStyle w:val="TOC2"/>
+            <w:tabs>
+              <w:tab w:val="right" w:leader="dot" w:pos="9016"/>
+            </w:tabs>
+            <w:rPr>
+              <w:rFonts w:eastAsiaTheme="minorEastAsia"/>
+              <w:noProof/>
+              <w:lang w:eastAsia="en-GB"/>
+            </w:rPr>
+          </w:pPr>
+          <w:hyperlink w:anchor="_Toc59555472" w:history="1">
+            <w:r>
+              <w:rPr>
+                <w:rStyle w:val="Hyperlink"/>
+                <w:noProof/>
+              </w:rPr>
               <w:t>File Structure</w:t>
             </w:r>
             <w:r>
@@ -1062,7 +1132,7 @@
                 <w:noProof/>
                 <w:webHidden/>
               </w:rPr>
-              <w:instrText xml:space="preserve"> PAGEREF _Toc59369197 \h </w:instrText>
+              <w:instrText xml:space="preserve"> PAGEREF _Toc59555472 \h </w:instrText>
             </w:r>
             <w:r>
               <w:rPr>
@@ -1105,7 +1175,7 @@
               <w:lang w:eastAsia="en-GB"/>
             </w:rPr>
           </w:pPr>
-          <w:hyperlink w:anchor="_Toc59369198" w:history="1">
+          <w:hyperlink w:anchor="_Toc59555473" w:history="1">
             <w:r>
               <w:rPr>
                 <w:rStyle w:val="Hyperlink"/>
@@ -1132,7 +1202,7 @@
                 <w:noProof/>
                 <w:webHidden/>
               </w:rPr>
-              <w:instrText xml:space="preserve"> PAGEREF _Toc59369198 \h </w:instrText>
+              <w:instrText xml:space="preserve"> PAGEREF _Toc59555473 \h </w:instrText>
             </w:r>
             <w:r>
               <w:rPr>
@@ -1175,7 +1245,7 @@
               <w:lang w:eastAsia="en-GB"/>
             </w:rPr>
           </w:pPr>
-          <w:hyperlink w:anchor="_Toc59369199" w:history="1">
+          <w:hyperlink w:anchor="_Toc59555474" w:history="1">
             <w:r>
               <w:rPr>
                 <w:rStyle w:val="Hyperlink"/>
@@ -1202,7 +1272,7 @@
                 <w:noProof/>
                 <w:webHidden/>
               </w:rPr>
-              <w:instrText xml:space="preserve"> PAGEREF _Toc59369199 \h </w:instrText>
+              <w:instrText xml:space="preserve"> PAGEREF _Toc59555474 \h </w:instrText>
             </w:r>
             <w:r>
               <w:rPr>
@@ -1245,7 +1315,7 @@
               <w:lang w:eastAsia="en-GB"/>
             </w:rPr>
           </w:pPr>
-          <w:hyperlink w:anchor="_Toc59369200" w:history="1">
+          <w:hyperlink w:anchor="_Toc59555475" w:history="1">
             <w:r>
               <w:rPr>
                 <w:rStyle w:val="Hyperlink"/>
@@ -1272,7 +1342,7 @@
                 <w:noProof/>
                 <w:webHidden/>
               </w:rPr>
-              <w:instrText xml:space="preserve"> PAGEREF _Toc59369200 \h </w:instrText>
+              <w:instrText xml:space="preserve"> PAGEREF _Toc59555475 \h </w:instrText>
             </w:r>
             <w:r>
               <w:rPr>
@@ -1315,7 +1385,7 @@
               <w:lang w:eastAsia="en-GB"/>
             </w:rPr>
           </w:pPr>
-          <w:hyperlink w:anchor="_Toc59369201" w:history="1">
+          <w:hyperlink w:anchor="_Toc59555476" w:history="1">
             <w:r>
               <w:rPr>
                 <w:rStyle w:val="Hyperlink"/>
@@ -1342,7 +1412,7 @@
                 <w:noProof/>
                 <w:webHidden/>
               </w:rPr>
-              <w:instrText xml:space="preserve"> PAGEREF _Toc59369201 \h </w:instrText>
+              <w:instrText xml:space="preserve"> PAGEREF _Toc59555476 \h </w:instrText>
             </w:r>
             <w:r>
               <w:rPr>
@@ -1385,7 +1455,7 @@
               <w:lang w:eastAsia="en-GB"/>
             </w:rPr>
           </w:pPr>
-          <w:hyperlink w:anchor="_Toc59369202" w:history="1">
+          <w:hyperlink w:anchor="_Toc59555477" w:history="1">
             <w:r>
               <w:rPr>
                 <w:rStyle w:val="Hyperlink"/>
@@ -1412,7 +1482,7 @@
                 <w:noProof/>
                 <w:webHidden/>
               </w:rPr>
-              <w:instrText xml:space="preserve"> PAGEREF _Toc59369202 \h </w:instrText>
+              <w:instrText xml:space="preserve"> PAGEREF _Toc59555477 \h </w:instrText>
             </w:r>
             <w:r>
               <w:rPr>
@@ -1455,7 +1525,7 @@
               <w:lang w:eastAsia="en-GB"/>
             </w:rPr>
           </w:pPr>
-          <w:hyperlink w:anchor="_Toc59369203" w:history="1">
+          <w:hyperlink w:anchor="_Toc59555478" w:history="1">
             <w:r>
               <w:rPr>
                 <w:rStyle w:val="Hyperlink"/>
@@ -1482,7 +1552,7 @@
                 <w:noProof/>
                 <w:webHidden/>
               </w:rPr>
-              <w:instrText xml:space="preserve"> PAGEREF _Toc59369203 \h </w:instrText>
+              <w:instrText xml:space="preserve"> PAGEREF _Toc59555478 \h </w:instrText>
             </w:r>
             <w:r>
               <w:rPr>
@@ -1525,7 +1595,7 @@
               <w:lang w:eastAsia="en-GB"/>
             </w:rPr>
           </w:pPr>
-          <w:hyperlink w:anchor="_Toc59369204" w:history="1">
+          <w:hyperlink w:anchor="_Toc59555479" w:history="1">
             <w:r>
               <w:rPr>
                 <w:rStyle w:val="Hyperlink"/>
@@ -1552,7 +1622,7 @@
                 <w:noProof/>
                 <w:webHidden/>
               </w:rPr>
-              <w:instrText xml:space="preserve"> PAGEREF _Toc59369204 \h </w:instrText>
+              <w:instrText xml:space="preserve"> PAGEREF _Toc59555479 \h </w:instrText>
             </w:r>
             <w:r>
               <w:rPr>
@@ -1595,7 +1665,7 @@
               <w:lang w:eastAsia="en-GB"/>
             </w:rPr>
           </w:pPr>
-          <w:hyperlink w:anchor="_Toc59369205" w:history="1">
+          <w:hyperlink w:anchor="_Toc59555480" w:history="1">
             <w:r>
               <w:rPr>
                 <w:rStyle w:val="Hyperlink"/>
@@ -1622,7 +1692,7 @@
                 <w:noProof/>
                 <w:webHidden/>
               </w:rPr>
-              <w:instrText xml:space="preserve"> PAGEREF _Toc59369205 \h </w:instrText>
+              <w:instrText xml:space="preserve"> PAGEREF _Toc59555480 \h </w:instrText>
             </w:r>
             <w:r>
               <w:rPr>
@@ -1665,7 +1735,7 @@
               <w:lang w:eastAsia="en-GB"/>
             </w:rPr>
           </w:pPr>
-          <w:hyperlink w:anchor="_Toc59369206" w:history="1">
+          <w:hyperlink w:anchor="_Toc59555481" w:history="1">
             <w:r>
               <w:rPr>
                 <w:rStyle w:val="Hyperlink"/>
@@ -1692,7 +1762,7 @@
                 <w:noProof/>
                 <w:webHidden/>
               </w:rPr>
-              <w:instrText xml:space="preserve"> PAGEREF _Toc59369206 \h </w:instrText>
+              <w:instrText xml:space="preserve"> PAGEREF _Toc59555481 \h </w:instrText>
             </w:r>
             <w:r>
               <w:rPr>
@@ -1735,7 +1805,7 @@
               <w:lang w:eastAsia="en-GB"/>
             </w:rPr>
           </w:pPr>
-          <w:hyperlink w:anchor="_Toc59369207" w:history="1">
+          <w:hyperlink w:anchor="_Toc59555482" w:history="1">
             <w:r>
               <w:rPr>
                 <w:rStyle w:val="Hyperlink"/>
@@ -1762,7 +1832,7 @@
                 <w:noProof/>
                 <w:webHidden/>
               </w:rPr>
-              <w:instrText xml:space="preserve"> PAGEREF _Toc59369207 \h </w:instrText>
+              <w:instrText xml:space="preserve"> PAGEREF _Toc59555482 \h </w:instrText>
             </w:r>
             <w:r>
               <w:rPr>
@@ -1805,7 +1875,7 @@
               <w:lang w:eastAsia="en-GB"/>
             </w:rPr>
           </w:pPr>
-          <w:hyperlink w:anchor="_Toc59369208" w:history="1">
+          <w:hyperlink w:anchor="_Toc59555483" w:history="1">
             <w:r>
               <w:rPr>
                 <w:rStyle w:val="Hyperlink"/>
@@ -1832,7 +1902,7 @@
                 <w:noProof/>
                 <w:webHidden/>
               </w:rPr>
-              <w:instrText xml:space="preserve"> PAGEREF _Toc59369208 \h </w:instrText>
+              <w:instrText xml:space="preserve"> PAGEREF _Toc59555483 \h </w:instrText>
             </w:r>
             <w:r>
               <w:rPr>
@@ -1875,7 +1945,7 @@
               <w:lang w:eastAsia="en-GB"/>
             </w:rPr>
           </w:pPr>
-          <w:hyperlink w:anchor="_Toc59369209" w:history="1">
+          <w:hyperlink w:anchor="_Toc59555484" w:history="1">
             <w:r>
               <w:rPr>
                 <w:rStyle w:val="Hyperlink"/>
@@ -1902,7 +1972,7 @@
                 <w:noProof/>
                 <w:webHidden/>
               </w:rPr>
-              <w:instrText xml:space="preserve"> PAGEREF _Toc59369209 \h </w:instrText>
+              <w:instrText xml:space="preserve"> PAGEREF _Toc59555484 \h </w:instrText>
             </w:r>
             <w:r>
               <w:rPr>
@@ -1923,6 +1993,76 @@
                 <w:webHidden/>
               </w:rPr>
               <w:t>29</w:t>
+            </w:r>
+            <w:r>
+              <w:rPr>
+                <w:noProof/>
+                <w:webHidden/>
+              </w:rPr>
+              <w:fldChar w:fldCharType="end"/>
+            </w:r>
+          </w:hyperlink>
+        </w:p>
+        <w:p>
+          <w:pPr>
+            <w:pStyle w:val="TOC3"/>
+            <w:tabs>
+              <w:tab w:val="right" w:leader="dot" w:pos="9016"/>
+            </w:tabs>
+            <w:rPr>
+              <w:rFonts w:eastAsiaTheme="minorEastAsia"/>
+              <w:noProof/>
+              <w:lang w:eastAsia="en-GB"/>
+            </w:rPr>
+          </w:pPr>
+          <w:hyperlink w:anchor="_Toc59555485" w:history="1">
+            <w:r>
+              <w:rPr>
+                <w:rStyle w:val="Hyperlink"/>
+                <w:noProof/>
+              </w:rPr>
+              <w:t>Play Game State</w:t>
+            </w:r>
+            <w:r>
+              <w:rPr>
+                <w:noProof/>
+                <w:webHidden/>
+              </w:rPr>
+              <w:tab/>
+            </w:r>
+            <w:r>
+              <w:rPr>
+                <w:noProof/>
+                <w:webHidden/>
+              </w:rPr>
+              <w:fldChar w:fldCharType="begin"/>
+            </w:r>
+            <w:r>
+              <w:rPr>
+                <w:noProof/>
+                <w:webHidden/>
+              </w:rPr>
+              <w:instrText xml:space="preserve"> PAGEREF _Toc59555485 \h </w:instrText>
+            </w:r>
+            <w:r>
+              <w:rPr>
+                <w:noProof/>
+                <w:webHidden/>
+              </w:rPr>
+            </w:r>
+            <w:r>
+              <w:rPr>
+                <w:noProof/>
+                <w:webHidden/>
+              </w:rPr>
+              <w:fldChar w:fldCharType="separate"/>
+            </w:r>
+            <w:r>
+              <w:rPr>
+                <w:noProof/>
+                <w:webHidden/>
+              </w:rPr>
+              <w:t>31</w:t>
             </w:r>
             <w:r>
               <w:rPr>
@@ -1945,7 +2085,7 @@
               <w:lang w:eastAsia="en-GB"/>
             </w:rPr>
           </w:pPr>
-          <w:hyperlink w:anchor="_Toc59369210" w:history="1">
+          <w:hyperlink w:anchor="_Toc59555486" w:history="1">
             <w:r>
               <w:rPr>
                 <w:rStyle w:val="Hyperlink"/>
@@ -1972,7 +2112,7 @@
                 <w:noProof/>
                 <w:webHidden/>
               </w:rPr>
-              <w:instrText xml:space="preserve"> PAGEREF _Toc59369210 \h </w:instrText>
+              <w:instrText xml:space="preserve"> PAGEREF _Toc59555486 \h </w:instrText>
             </w:r>
             <w:r>
               <w:rPr>
@@ -2015,7 +2155,7 @@
               <w:lang w:eastAsia="en-GB"/>
             </w:rPr>
           </w:pPr>
-          <w:hyperlink w:anchor="_Toc59369211" w:history="1">
+          <w:hyperlink w:anchor="_Toc59555487" w:history="1">
             <w:r>
               <w:rPr>
                 <w:rStyle w:val="Hyperlink"/>
@@ -2042,7 +2182,7 @@
                 <w:noProof/>
                 <w:webHidden/>
               </w:rPr>
-              <w:instrText xml:space="preserve"> PAGEREF _Toc59369211 \h </w:instrText>
+              <w:instrText xml:space="preserve"> PAGEREF _Toc59555487 \h </w:instrText>
             </w:r>
             <w:r>
               <w:rPr>
@@ -2085,7 +2225,7 @@
               <w:lang w:eastAsia="en-GB"/>
             </w:rPr>
           </w:pPr>
-          <w:hyperlink w:anchor="_Toc59369212" w:history="1">
+          <w:hyperlink w:anchor="_Toc59555488" w:history="1">
             <w:r>
               <w:rPr>
                 <w:rStyle w:val="Hyperlink"/>
@@ -2112,7 +2252,7 @@
                 <w:noProof/>
                 <w:webHidden/>
               </w:rPr>
-              <w:instrText xml:space="preserve"> PAGEREF _Toc59369212 \h </w:instrText>
+              <w:instrText xml:space="preserve"> PAGEREF _Toc59555488 \h </w:instrText>
             </w:r>
             <w:r>
               <w:rPr>
@@ -2169,7 +2309,7 @@
           <w:szCs w:val="40"/>
         </w:rPr>
       </w:pPr>
-      <w:bookmarkStart w:id="0" w:name="_Toc59369186"/>
+      <w:bookmarkStart w:id="0" w:name="_Toc59555460"/>
       <w:r>
         <w:rPr>
           <w:sz w:val="40"/>
@@ -2184,7 +2324,7 @@
       <w:pPr>
         <w:pStyle w:val="Heading2"/>
       </w:pPr>
-      <w:bookmarkStart w:id="1" w:name="_Toc59369187"/>
+      <w:bookmarkStart w:id="1" w:name="_Toc59555461"/>
       <w:r>
         <w:t>Introduction</w:t>
       </w:r>
@@ -2376,7 +2516,7 @@
       <w:pPr>
         <w:pStyle w:val="Heading2"/>
       </w:pPr>
-      <w:bookmarkStart w:id="2" w:name="_Toc59369188"/>
+      <w:bookmarkStart w:id="2" w:name="_Toc59555462"/>
       <w:r>
         <w:t>End User</w:t>
       </w:r>
@@ -2469,7 +2609,7 @@
       <w:pPr>
         <w:pStyle w:val="Heading3"/>
       </w:pPr>
-      <w:bookmarkStart w:id="3" w:name="_Toc59369189"/>
+      <w:bookmarkStart w:id="3" w:name="_Toc59555463"/>
       <w:r>
         <w:t>Questionnaire</w:t>
       </w:r>
@@ -3382,7 +3522,7 @@
       <w:pPr>
         <w:pStyle w:val="Heading2"/>
       </w:pPr>
-      <w:bookmarkStart w:id="4" w:name="_Toc59369190"/>
+      <w:bookmarkStart w:id="4" w:name="_Toc59555464"/>
       <w:r>
         <w:t>Proposed Idea</w:t>
       </w:r>
@@ -3400,7 +3540,7 @@
       <w:pPr>
         <w:pStyle w:val="Heading2"/>
       </w:pPr>
-      <w:bookmarkStart w:id="5" w:name="_Toc59369191"/>
+      <w:bookmarkStart w:id="5" w:name="_Toc59555465"/>
       <w:r>
         <w:t>Identification of Programming Language</w:t>
       </w:r>
@@ -3694,7 +3834,7 @@
       <w:pPr>
         <w:pStyle w:val="Heading2"/>
       </w:pPr>
-      <w:bookmarkStart w:id="6" w:name="_Toc59369192"/>
+      <w:bookmarkStart w:id="6" w:name="_Toc59555466"/>
       <w:r>
         <w:t>Numbered Objectives</w:t>
       </w:r>
@@ -7730,8 +7870,8 @@
       <w:pPr>
         <w:pStyle w:val="Heading2"/>
       </w:pPr>
-      <w:bookmarkStart w:id="7" w:name="_Toc59369193"/>
-      <w:bookmarkStart w:id="8" w:name="_Ref59538698"/>
+      <w:bookmarkStart w:id="7" w:name="_Ref59538698"/>
+      <w:bookmarkStart w:id="8" w:name="_Toc59555467"/>
       <w:r>
         <w:t>Prototype</w:t>
       </w:r>
@@ -7794,7 +7934,7 @@
           <v:shape id="_x0000_i1025" type="#_x0000_t75" style="width:451.5pt;height:142.5pt" o:ole="">
             <v:imagedata r:id="rId9" o:title=""/>
           </v:shape>
-          <o:OLEObject Type="Embed" ProgID="Word.OpenDocumentText.12" ShapeID="_x0000_i1025" DrawAspect="Content" ObjectID="_1670152511" r:id="rId10"/>
+          <o:OLEObject Type="Embed" ProgID="Word.OpenDocumentText.12" ShapeID="_x0000_i1025" DrawAspect="Content" ObjectID="_1670168298" r:id="rId10"/>
         </w:object>
       </w:r>
     </w:p>
@@ -7838,7 +7978,7 @@
           <v:shape id="_x0000_i1026" type="#_x0000_t75" style="width:451.5pt;height:516.75pt" o:ole="">
             <v:imagedata r:id="rId11" o:title=""/>
           </v:shape>
-          <o:OLEObject Type="Embed" ProgID="Word.OpenDocumentText.12" ShapeID="_x0000_i1026" DrawAspect="Content" ObjectID="_1670152512" r:id="rId12"/>
+          <o:OLEObject Type="Embed" ProgID="Word.OpenDocumentText.12" ShapeID="_x0000_i1026" DrawAspect="Content" ObjectID="_1670168299" r:id="rId12"/>
         </w:object>
       </w:r>
     </w:p>
@@ -7870,7 +8010,7 @@
           <v:shape id="_x0000_i1027" type="#_x0000_t75" style="width:451.5pt;height:142.5pt" o:ole="">
             <v:imagedata r:id="rId13" o:title=""/>
           </v:shape>
-          <o:OLEObject Type="Embed" ProgID="Word.OpenDocumentText.12" ShapeID="_x0000_i1027" DrawAspect="Content" ObjectID="_1670152513" r:id="rId14"/>
+          <o:OLEObject Type="Embed" ProgID="Word.OpenDocumentText.12" ShapeID="_x0000_i1027" DrawAspect="Content" ObjectID="_1670168300" r:id="rId14"/>
         </w:object>
       </w:r>
     </w:p>
@@ -7894,7 +8034,7 @@
           <v:shape id="_x0000_i1028" type="#_x0000_t75" style="width:249pt;height:14.25pt" o:ole="">
             <v:imagedata r:id="rId15" o:title="" cropright="29393f"/>
           </v:shape>
-          <o:OLEObject Type="Embed" ProgID="Word.OpenDocumentText.12" ShapeID="_x0000_i1028" DrawAspect="Content" ObjectID="_1670152514" r:id="rId16"/>
+          <o:OLEObject Type="Embed" ProgID="Word.OpenDocumentText.12" ShapeID="_x0000_i1028" DrawAspect="Content" ObjectID="_1670168301" r:id="rId16"/>
         </w:object>
       </w:r>
       <w:r>
@@ -7920,7 +8060,7 @@
           <v:shape id="_x0000_i1029" type="#_x0000_t75" style="width:454.5pt;height:419.25pt" o:ole="">
             <v:imagedata r:id="rId17" o:title="" cropright="5008f"/>
           </v:shape>
-          <o:OLEObject Type="Embed" ProgID="Word.OpenDocumentText.12" ShapeID="_x0000_i1029" DrawAspect="Content" ObjectID="_1670152515" r:id="rId18"/>
+          <o:OLEObject Type="Embed" ProgID="Word.OpenDocumentText.12" ShapeID="_x0000_i1029" DrawAspect="Content" ObjectID="_1670168302" r:id="rId18"/>
         </w:object>
       </w:r>
     </w:p>
@@ -8233,7 +8373,7 @@
           <w:szCs w:val="40"/>
         </w:rPr>
       </w:pPr>
-      <w:bookmarkStart w:id="14" w:name="_Toc59369194"/>
+      <w:bookmarkStart w:id="14" w:name="_Toc59555468"/>
       <w:r>
         <w:rPr>
           <w:sz w:val="40"/>
@@ -8255,7 +8395,7 @@
       <w:pPr>
         <w:pStyle w:val="Heading2"/>
       </w:pPr>
-      <w:bookmarkStart w:id="15" w:name="_Toc59369195"/>
+      <w:bookmarkStart w:id="15" w:name="_Toc59555469"/>
       <w:r>
         <w:t>Program Overview</w:t>
       </w:r>
@@ -8368,30 +8508,211 @@
       <w:pPr>
         <w:pStyle w:val="Heading2"/>
       </w:pPr>
-      <w:bookmarkStart w:id="16" w:name="_Toc59369196"/>
+      <w:bookmarkStart w:id="16" w:name="_Ref59555328"/>
+      <w:bookmarkStart w:id="17" w:name="_Toc59555470"/>
       <w:r>
         <w:lastRenderedPageBreak/>
-        <w:t>Connect 4 Game</w:t>
+        <w:t>Logging System</w:t>
       </w:r>
       <w:bookmarkEnd w:id="16"/>
-    </w:p>
-    <w:p>
-      <w:r>
-        <w:t xml:space="preserve">The game of Connect 4 is quite simple, it consists of two players taking turns placing coloured counters into 7 columns by 6 rows board. The counter can only be placed at the lowest available position in each column which is usually </w:t>
-      </w:r>
-      <w:r>
-        <w:t>denoted by the board being upright and the counters falling down their respective columns due to gravity. I will be abstracting away the idea of gravity and implementing the “falling” idea as an algorithm as a gravity simulation would be too complicated and unnecessary for this project.</w:t>
-      </w:r>
-    </w:p>
-    <w:p>
-      <w:r>
-        <w:t>The main obstacle I will have to overcome in this Connect 4 game is that both players could be either a Human or AI. This means the way I will have to get that players column choice will differ depending on what they are. This is a prime example of when polymorphism</w:t>
+      <w:bookmarkEnd w:id="17"/>
+    </w:p>
+    <w:p>
+      <w:r>
+        <w:t xml:space="preserve">A common technique used to debug programs is a </w:t>
+      </w:r>
+      <w:r>
+        <w:fldChar w:fldCharType="begin"/>
+      </w:r>
+      <w:r>
+        <w:instrText xml:space="preserve"> REF _Ref59555328 \h </w:instrText>
+      </w:r>
+      <w:r>
+        <w:fldChar w:fldCharType="separate"/>
+      </w:r>
+      <w:r>
+        <w:t>Logging System</w:t>
+      </w:r>
+      <w:r>
+        <w:fldChar w:fldCharType="end"/>
       </w:r>
       <w:r>
         <w:rPr>
           <w:rStyle w:val="FootnoteReference"/>
         </w:rPr>
         <w:footnoteReference w:id="17"/>
+      </w:r>
+      <w:r>
+        <w:t xml:space="preserve">. This is a system in which the programmer can print information about the program as it is running without affecting the program itself. Information can be removed from the final distribution build as it will slow the program down but during debugging it can be helpful to print any information, warnings and errors that appear in the program. I have decided to use a </w:t>
+      </w:r>
+      <w:r>
+        <w:fldChar w:fldCharType="begin"/>
+      </w:r>
+      <w:r>
+        <w:instrText xml:space="preserve"> REF _Ref59555328 \h </w:instrText>
+      </w:r>
+      <w:r>
+        <w:fldChar w:fldCharType="separate"/>
+      </w:r>
+      <w:r>
+        <w:t>Logging System</w:t>
+      </w:r>
+      <w:r>
+        <w:fldChar w:fldCharType="end"/>
+      </w:r>
+      <w:r>
+        <w:t xml:space="preserve"> in my program so that development is sped up due to errors being caught quicker. I only need a simple </w:t>
+      </w:r>
+      <w:r>
+        <w:fldChar w:fldCharType="begin"/>
+      </w:r>
+      <w:r>
+        <w:instrText xml:space="preserve"> REF _Ref59555328 \h </w:instrText>
+      </w:r>
+      <w:r>
+        <w:fldChar w:fldCharType="separate"/>
+      </w:r>
+      <w:r>
+        <w:t>Logging System</w:t>
+      </w:r>
+      <w:r>
+        <w:fldChar w:fldCharType="end"/>
+      </w:r>
+      <w:r>
+        <w:t xml:space="preserve"> which is why I have decided to create my own with simple logic. Libraries exist for many languages which contain a much more featureful </w:t>
+      </w:r>
+      <w:r>
+        <w:fldChar w:fldCharType="begin"/>
+      </w:r>
+      <w:r>
+        <w:instrText xml:space="preserve"> REF _Ref59555328 \h </w:instrText>
+      </w:r>
+      <w:r>
+        <w:fldChar w:fldCharType="separate"/>
+      </w:r>
+      <w:r>
+        <w:t>Logging System</w:t>
+      </w:r>
+      <w:r>
+        <w:fldChar w:fldCharType="end"/>
+      </w:r>
+      <w:r>
+        <w:t xml:space="preserve"> than I can create however, I do not need to use all these features which is why I am not going to use a library.</w:t>
+      </w:r>
+    </w:p>
+    <w:p>
+      <w:r>
+        <w:t xml:space="preserve">The </w:t>
+      </w:r>
+      <w:r>
+        <w:fldChar w:fldCharType="begin"/>
+      </w:r>
+      <w:r>
+        <w:instrText xml:space="preserve"> REF _Ref59555328 \h </w:instrText>
+      </w:r>
+      <w:r>
+        <w:fldChar w:fldCharType="separate"/>
+      </w:r>
+      <w:r>
+        <w:t>Logging System</w:t>
+      </w:r>
+      <w:r>
+        <w:fldChar w:fldCharType="end"/>
+      </w:r>
+      <w:r>
+        <w:t xml:space="preserve"> needs to be able to accept a string with a certain level. This level can include ‘Trace’, ‘Warn’ and ‘Error’ which determines if the program should print that message. If the </w:t>
+      </w:r>
+      <w:r>
+        <w:fldChar w:fldCharType="begin"/>
+      </w:r>
+      <w:r>
+        <w:instrText xml:space="preserve"> REF _Ref59555328 \h </w:instrText>
+      </w:r>
+      <w:r>
+        <w:fldChar w:fldCharType="separate"/>
+      </w:r>
+      <w:r>
+        <w:t>Logging System</w:t>
+      </w:r>
+      <w:r>
+        <w:fldChar w:fldCharType="end"/>
+      </w:r>
+      <w:r>
+        <w:t xml:space="preserve"> is set to ‘Trace’ level, then any messages with level ‘Trace’ and above should be printed. I can add other levels to the system to allow for more detailed messages to appear which I may need to do if the program grows too large. The </w:t>
+      </w:r>
+      <w:r>
+        <w:fldChar w:fldCharType="begin"/>
+      </w:r>
+      <w:r>
+        <w:instrText xml:space="preserve"> REF _Ref59555328 \h </w:instrText>
+      </w:r>
+      <w:r>
+        <w:fldChar w:fldCharType="separate"/>
+      </w:r>
+      <w:r>
+        <w:t>Logging System</w:t>
+      </w:r>
+      <w:r>
+        <w:fldChar w:fldCharType="end"/>
+      </w:r>
+      <w:r>
+        <w:t xml:space="preserve"> should also not be present at all in the distribution build of the program meaning it should not be included anywhere in the project. One way of doing this is a handy C++ feature called Pre-processor Statements</w:t>
+      </w:r>
+      <w:r>
+        <w:rPr>
+          <w:rStyle w:val="FootnoteReference"/>
+        </w:rPr>
+        <w:footnoteReference w:id="18"/>
+      </w:r>
+      <w:r>
+        <w:t xml:space="preserve">. Pre-processor statements are pieces of code which are evaluated at compile-time meaning they are changed before being compiled allowing code to be removed and not even seen by the compiler. I can use these pre-processor statements to include the </w:t>
+      </w:r>
+      <w:r>
+        <w:fldChar w:fldCharType="begin"/>
+      </w:r>
+      <w:r>
+        <w:instrText xml:space="preserve"> REF _Ref59555328 \h </w:instrText>
+      </w:r>
+      <w:r>
+        <w:fldChar w:fldCharType="separate"/>
+      </w:r>
+      <w:r>
+        <w:t>Logging System</w:t>
+      </w:r>
+      <w:r>
+        <w:fldChar w:fldCharType="end"/>
+      </w:r>
+      <w:r>
+        <w:t xml:space="preserve"> only on debugging builds of the program and remove it in release builds.</w:t>
+      </w:r>
+    </w:p>
+    <w:p>
+      <w:pPr>
+        <w:pStyle w:val="Heading2"/>
+      </w:pPr>
+      <w:bookmarkStart w:id="18" w:name="_Toc59555471"/>
+      <w:r>
+        <w:t>Connect 4 Game</w:t>
+      </w:r>
+      <w:bookmarkEnd w:id="18"/>
+    </w:p>
+    <w:p>
+      <w:r>
+        <w:t xml:space="preserve">The game of Connect 4 is quite simple, it consists of two players taking turns placing coloured counters into 7 columns by 6 rows board. The counter can only be placed at the lowest available position in each column which is usually </w:t>
+      </w:r>
+      <w:r>
+        <w:t>denoted by the board being upright and the counters falling down their respective columns due to gravity. I will be abstracting away the idea of gravity and implementing the “falling” idea as an algorithm as a gravity simulation would be too complicated and unnecessary for this project.</w:t>
+      </w:r>
+    </w:p>
+    <w:p>
+      <w:r>
+        <w:t>The main obstacle I will have to overcome in this Connect 4 game is that both players could be either a Human or AI. This means the way I will have to get that players column choice will differ depending on what they are. This is a prime example of when polymorphism</w:t>
+      </w:r>
+      <w:r>
+        <w:rPr>
+          <w:rStyle w:val="FootnoteReference"/>
+        </w:rPr>
+        <w:footnoteReference w:id="19"/>
       </w:r>
       <w:r>
         <w:t xml:space="preserve"> is most useful and powerful.</w:t>
@@ -8449,26 +8770,17 @@
           <w:i/>
           <w:iCs/>
         </w:rPr>
-        <w:footnoteReference w:id="18"/>
+        <w:footnoteReference w:id="20"/>
       </w:r>
       <w:r>
         <w:t xml:space="preserve"> which is a C++ keyword declaring that a method is overridable. Two new classes will be created, </w:t>
       </w:r>
-      <w:proofErr w:type="gramStart"/>
       <w:r>
         <w:rPr>
           <w:i/>
           <w:iCs/>
         </w:rPr>
-        <w:t>Connect</w:t>
-      </w:r>
-      <w:proofErr w:type="gramEnd"/>
-      <w:r>
-        <w:rPr>
-          <w:i/>
-          <w:iCs/>
-        </w:rPr>
-        <w:t xml:space="preserve"> 4 Player Human</w:t>
+        <w:t>Connect 4 Player Human</w:t>
       </w:r>
       <w:r>
         <w:t xml:space="preserve"> and </w:t>
@@ -8494,7 +8806,15 @@
           <w:i/>
           <w:iCs/>
         </w:rPr>
-        <w:t>Connect 4 Player</w:t>
+        <w:t xml:space="preserve">Connect 4 </w:t>
+      </w:r>
+      <w:r>
+        <w:rPr>
+          <w:i/>
+          <w:iCs/>
+        </w:rPr>
+        <w:lastRenderedPageBreak/>
+        <w:t>Player</w:t>
       </w:r>
       <w:r>
         <w:t xml:space="preserve"> and will override the method </w:t>
@@ -8510,15 +8830,15 @@
         <w:t xml:space="preserve"> allowing each of these objects to perform differently when calling the same method.</w:t>
       </w:r>
     </w:p>
-    <w:bookmarkStart w:id="17" w:name="_MON_1669014006"/>
-    <w:bookmarkEnd w:id="17"/>
+    <w:bookmarkStart w:id="19" w:name="_MON_1669014006"/>
+    <w:bookmarkEnd w:id="19"/>
     <w:p>
       <w:r>
         <w:object w:dxaOrig="7396" w:dyaOrig="4970" w14:anchorId="45F27940">
           <v:shape id="_x0000_i1030" type="#_x0000_t75" style="width:370.5pt;height:248.25pt" o:ole="">
             <v:imagedata r:id="rId23" o:title=""/>
           </v:shape>
-          <o:OLEObject Type="Embed" ProgID="Word.Document.12" ShapeID="_x0000_i1030" DrawAspect="Content" ObjectID="_1670152516" r:id="rId24">
+          <o:OLEObject Type="Embed" ProgID="Word.Document.12" ShapeID="_x0000_i1030" DrawAspect="Content" ObjectID="_1670168303" r:id="rId24">
             <o:FieldCodes>\s</o:FieldCodes>
           </o:OLEObject>
         </w:object>
@@ -8533,12 +8853,11 @@
       <w:pPr>
         <w:pStyle w:val="Heading2"/>
       </w:pPr>
-      <w:bookmarkStart w:id="18" w:name="_Toc59369197"/>
-      <w:r>
-        <w:lastRenderedPageBreak/>
+      <w:bookmarkStart w:id="20" w:name="_Toc59555472"/>
+      <w:r>
         <w:t>File Structure</w:t>
       </w:r>
-      <w:bookmarkEnd w:id="18"/>
+      <w:bookmarkEnd w:id="20"/>
     </w:p>
     <w:p>
       <w:r>
@@ -8557,8 +8876,8 @@
         <w:t xml:space="preserve"> This also allows for users to copy their folder and transfer between devices allowing their account to be used on multiple computers.</w:t>
       </w:r>
     </w:p>
-    <w:bookmarkStart w:id="19" w:name="_MON_1669294533"/>
-    <w:bookmarkEnd w:id="19"/>
+    <w:bookmarkStart w:id="21" w:name="_MON_1669294533"/>
+    <w:bookmarkEnd w:id="21"/>
     <w:p>
       <w:pPr>
         <w:keepNext/>
@@ -8568,7 +8887,7 @@
           <v:shape id="_x0000_i1031" type="#_x0000_t75" style="width:451.5pt;height:201.75pt" o:ole="">
             <v:imagedata r:id="rId25" o:title=""/>
           </v:shape>
-          <o:OLEObject Type="Embed" ProgID="Word.Document.12" ShapeID="_x0000_i1031" DrawAspect="Content" ObjectID="_1670152517" r:id="rId26">
+          <o:OLEObject Type="Embed" ProgID="Word.Document.12" ShapeID="_x0000_i1031" DrawAspect="Content" ObjectID="_1670168304" r:id="rId26">
             <o:FieldCodes>\s</o:FieldCodes>
           </o:OLEObject>
         </w:object>
@@ -8578,35 +8897,18 @@
       <w:pPr>
         <w:pStyle w:val="Caption"/>
       </w:pPr>
-      <w:bookmarkStart w:id="20" w:name="_Ref58682087"/>
+      <w:bookmarkStart w:id="22" w:name="_Ref58682087"/>
       <w:r>
         <w:t xml:space="preserve">Figure </w:t>
       </w:r>
-      <w:fldSimple w:instr=" SEQ Figure \* ARABIC ">
-        <w:r>
-          <w:rPr>
-            <w:noProof/>
-          </w:rPr>
-          <w:t>1</w:t>
-        </w:r>
-      </w:fldSimple>
-      <w:bookmarkEnd w:id="20"/>
-      <w:r>
-        <w:t xml:space="preserve"> - Directory Structure</w:t>
-      </w:r>
-    </w:p>
-    <w:p>
       <w:r>
         <w:fldChar w:fldCharType="begin"/>
       </w:r>
       <w:r>
-        <w:instrText xml:space="preserve"> REF _Ref58682087 \h </w:instrText>
+        <w:instrText xml:space="preserve"> SEQ Figure \* ARABIC </w:instrText>
       </w:r>
       <w:r>
         <w:fldChar w:fldCharType="separate"/>
-      </w:r>
-      <w:r>
-        <w:t xml:space="preserve">Figure </w:t>
       </w:r>
       <w:r>
         <w:rPr>
@@ -8615,8 +8917,39 @@
         <w:t>1</w:t>
       </w:r>
       <w:r>
+        <w:rPr>
+          <w:noProof/>
+        </w:rPr>
         <w:fldChar w:fldCharType="end"/>
       </w:r>
+      <w:bookmarkEnd w:id="22"/>
+      <w:r>
+        <w:t xml:space="preserve"> - Directory Structure</w:t>
+      </w:r>
+    </w:p>
+    <w:p>
+      <w:r>
+        <w:lastRenderedPageBreak/>
+        <w:fldChar w:fldCharType="begin"/>
+      </w:r>
+      <w:r>
+        <w:instrText xml:space="preserve"> REF _Ref58682087 \h </w:instrText>
+      </w:r>
+      <w:r>
+        <w:fldChar w:fldCharType="separate"/>
+      </w:r>
+      <w:r>
+        <w:t xml:space="preserve">Figure </w:t>
+      </w:r>
+      <w:r>
+        <w:rPr>
+          <w:noProof/>
+        </w:rPr>
+        <w:t>1</w:t>
+      </w:r>
+      <w:r>
+        <w:fldChar w:fldCharType="end"/>
+      </w:r>
       <w:r>
         <w:t xml:space="preserve"> shows the directory structure that I am planning on using for my final program. The “res” folder is just to hold any resources that the program will use such as textures or any other run time resources. The “saves” folder is where all data relating to the accounts will be stored. Each user will be contained within their own folder with the name of that folder being their username. This allows the program to eas</w:t>
       </w:r>
@@ -8654,11 +8987,11 @@
       <w:pPr>
         <w:pStyle w:val="Heading3"/>
       </w:pPr>
-      <w:bookmarkStart w:id="21" w:name="_Toc59369198"/>
+      <w:bookmarkStart w:id="23" w:name="_Toc59555473"/>
       <w:r>
         <w:t>Account Data File</w:t>
       </w:r>
-      <w:bookmarkEnd w:id="21"/>
+      <w:bookmarkEnd w:id="23"/>
     </w:p>
     <w:p>
       <w:r>
@@ -8689,7 +9022,7 @@
         <w:rPr>
           <w:rStyle w:val="FootnoteReference"/>
         </w:rPr>
-        <w:footnoteReference w:id="19"/>
+        <w:footnoteReference w:id="21"/>
       </w:r>
       <w:r>
         <w:t xml:space="preserve"> will contain information such as bit depth and resolution.</w:t>
@@ -8700,15 +9033,15 @@
         <w:t>The information stored in my metadata section of the file will be structured as follows:</w:t>
       </w:r>
     </w:p>
-    <w:bookmarkStart w:id="22" w:name="_MON_1669295897"/>
-    <w:bookmarkEnd w:id="22"/>
+    <w:bookmarkStart w:id="24" w:name="_MON_1669295897"/>
+    <w:bookmarkEnd w:id="24"/>
     <w:p>
       <w:r>
         <w:object w:dxaOrig="9026" w:dyaOrig="3768" w14:anchorId="56800236">
           <v:shape id="_x0000_i1032" type="#_x0000_t75" style="width:451.5pt;height:188.25pt" o:ole="">
             <v:imagedata r:id="rId27" o:title=""/>
           </v:shape>
-          <o:OLEObject Type="Embed" ProgID="Word.Document.12" ShapeID="_x0000_i1032" DrawAspect="Content" ObjectID="_1670152518" r:id="rId28">
+          <o:OLEObject Type="Embed" ProgID="Word.Document.12" ShapeID="_x0000_i1032" DrawAspect="Content" ObjectID="_1670168305" r:id="rId28">
             <o:FieldCodes>\s</o:FieldCodes>
           </o:OLEObject>
         </w:object>
@@ -8732,15 +9065,15 @@
         <w:t>The information stored in the header section of the file will be as follows:</w:t>
       </w:r>
     </w:p>
-    <w:bookmarkStart w:id="23" w:name="_MON_1669297149"/>
-    <w:bookmarkEnd w:id="23"/>
+    <w:bookmarkStart w:id="25" w:name="_MON_1669297149"/>
+    <w:bookmarkEnd w:id="25"/>
     <w:p>
       <w:r>
         <w:object w:dxaOrig="9026" w:dyaOrig="3478" w14:anchorId="04710475">
           <v:shape id="_x0000_i1033" type="#_x0000_t75" style="width:451.5pt;height:174pt" o:ole="">
             <v:imagedata r:id="rId29" o:title=""/>
           </v:shape>
-          <o:OLEObject Type="Embed" ProgID="Word.Document.12" ShapeID="_x0000_i1033" DrawAspect="Content" ObjectID="_1670152519" r:id="rId30">
+          <o:OLEObject Type="Embed" ProgID="Word.Document.12" ShapeID="_x0000_i1033" DrawAspect="Content" ObjectID="_1670168306" r:id="rId30">
             <o:FieldCodes>\s</o:FieldCodes>
           </o:OLEObject>
         </w:object>
@@ -8763,11 +9096,11 @@
       <w:pPr>
         <w:pStyle w:val="Heading3"/>
       </w:pPr>
-      <w:bookmarkStart w:id="24" w:name="_Toc59369199"/>
+      <w:bookmarkStart w:id="26" w:name="_Toc59555474"/>
       <w:r>
         <w:t>Previous Games File</w:t>
       </w:r>
-      <w:bookmarkEnd w:id="24"/>
+      <w:bookmarkEnd w:id="26"/>
     </w:p>
     <w:p>
       <w:r>
@@ -8777,11 +9110,7 @@
         <w:t>Therefore,</w:t>
       </w:r>
       <w:r>
-        <w:t xml:space="preserve"> I have decided to store the previous few games in a file and use these games to train the network on games that it has already seen a few times </w:t>
-      </w:r>
-      <w:r>
-        <w:lastRenderedPageBreak/>
-        <w:t>before.</w:t>
+        <w:t xml:space="preserve"> I have decided to store the previous few games in a file and use these games to train the network on games that it has already seen a few times before.</w:t>
       </w:r>
       <w:r>
         <w:t xml:space="preserve"> To save these games I will need to store them in a file in a very efficient way as I am looking to store around</w:t>
@@ -8791,58 +9120,6 @@
       </w:r>
       <w:r>
         <w:t xml:space="preserve"> previous games with each game lasting an average of 24 moves per game</w:t>
-      </w:r>
-      <w:r>
-        <w:rPr>
-          <w:rStyle w:val="FootnoteReference"/>
-        </w:rPr>
-        <w:footnoteReference w:id="20"/>
-      </w:r>
-      <w:r>
-        <w:t>. This comes to having to store around 500 * 24 = 12000 moves</w:t>
-      </w:r>
-      <w:r>
-        <w:t>.</w:t>
-      </w:r>
-    </w:p>
-    <w:p>
-      <w:r>
-        <w:t>I am planning on stored each game as a list of moves for each player. I will need to determine what player starts first which can be done with a single number</w:t>
-      </w:r>
-      <w:r>
-        <w:t>, then I will store each column choice in which the game was played, alternating which player played. This will fully represent a whole connect 4 game allowing me to recreate the game and change it into a form which is useable by the backpropagation algorithm.</w:t>
-      </w:r>
-    </w:p>
-    <w:p>
-      <w:r>
-        <w:t>This file will most likely be a text file due to the ability to use newline characters ‘\n’</w:t>
-      </w:r>
-      <w:r>
-        <w:rPr>
-          <w:rStyle w:val="FootnoteReference"/>
-        </w:rPr>
-        <w:footnoteReference w:id="21"/>
-      </w:r>
-      <w:r>
-        <w:t xml:space="preserve"> </w:t>
-      </w:r>
-      <w:r>
-        <w:t>to separate the games</w:t>
-      </w:r>
-      <w:r>
-        <w:t xml:space="preserve"> and having multiple C++ functions to manipulate these text files.</w:t>
-      </w:r>
-      <w:r>
-        <w:t xml:space="preserve"> When a game is finished, it will be saved to this file. If the file already contains more than the maximum number of games, then the eldest one should be deleted to make room for the new one. To check how many games are being stored in the file it would be </w:t>
-      </w:r>
-      <w:r>
-        <w:t xml:space="preserve">too </w:t>
-      </w:r>
-      <w:r>
-        <w:t>slow to load the entire file into an array and then count the size of the array. Due to this I will be storing the number of games in the file as well as all the games.</w:t>
-      </w:r>
-      <w:r>
-        <w:t xml:space="preserve"> This does add data redundancy</w:t>
       </w:r>
       <w:r>
         <w:rPr>
@@ -8851,18 +9128,70 @@
         <w:footnoteReference w:id="22"/>
       </w:r>
       <w:r>
+        <w:t>. This comes to having to store around 500 * 24 = 12000 moves</w:t>
+      </w:r>
+      <w:r>
+        <w:t>.</w:t>
+      </w:r>
+    </w:p>
+    <w:p>
+      <w:r>
+        <w:t>I am planning on stored each game as a list of moves for each player. I will need to determine what player starts first which can be done with a single number</w:t>
+      </w:r>
+      <w:r>
+        <w:t>, then I will store each column choice in which the game was played, alternating which player played. This will fully represent a whole connect 4 game allowing me to recreate the game and change it into a form which is useable by the backpropagation algorithm.</w:t>
+      </w:r>
+    </w:p>
+    <w:p>
+      <w:r>
+        <w:t>This file will most likely be a text file due to the ability to use newline characters ‘\n’</w:t>
+      </w:r>
+      <w:r>
+        <w:rPr>
+          <w:rStyle w:val="FootnoteReference"/>
+        </w:rPr>
+        <w:footnoteReference w:id="23"/>
+      </w:r>
+      <w:r>
+        <w:t xml:space="preserve"> </w:t>
+      </w:r>
+      <w:r>
+        <w:t>to separate the games</w:t>
+      </w:r>
+      <w:r>
+        <w:t xml:space="preserve"> and having multiple C++ functions to manipulate these text files.</w:t>
+      </w:r>
+      <w:r>
+        <w:t xml:space="preserve"> When a game is finished, it will be saved to this file. If the file already contains more than the maximum number of games, then the eldest one should be deleted to make room for the new one. To check how many games are being stored in the file it would be </w:t>
+      </w:r>
+      <w:r>
+        <w:t xml:space="preserve">too </w:t>
+      </w:r>
+      <w:r>
+        <w:t>slow to load the entire file into an array and then count the size of the array. Due to this I will be storing the number of games in the file as well as all the games.</w:t>
+      </w:r>
+      <w:r>
+        <w:t xml:space="preserve"> This does add data redundancy</w:t>
+      </w:r>
+      <w:r>
+        <w:rPr>
+          <w:rStyle w:val="FootnoteReference"/>
+        </w:rPr>
+        <w:footnoteReference w:id="24"/>
+      </w:r>
+      <w:r>
         <w:t xml:space="preserve"> but will speed the program up massively, especially when being run on a device with slow secondary storage.</w:t>
       </w:r>
     </w:p>
-    <w:bookmarkStart w:id="25" w:name="_MON_1669456637"/>
-    <w:bookmarkEnd w:id="25"/>
+    <w:bookmarkStart w:id="27" w:name="_MON_1669456637"/>
+    <w:bookmarkEnd w:id="27"/>
     <w:p>
       <w:r>
         <w:object w:dxaOrig="9026" w:dyaOrig="4927" w14:anchorId="10AB0EFF">
           <v:shape id="_x0000_i1034" type="#_x0000_t75" style="width:451.5pt;height:246pt" o:ole="">
             <v:imagedata r:id="rId31" o:title=""/>
           </v:shape>
-          <o:OLEObject Type="Embed" ProgID="Word.Document.12" ShapeID="_x0000_i1034" DrawAspect="Content" ObjectID="_1670152520" r:id="rId32">
+          <o:OLEObject Type="Embed" ProgID="Word.Document.12" ShapeID="_x0000_i1034" DrawAspect="Content" ObjectID="_1670168307" r:id="rId32">
             <o:FieldCodes>\s</o:FieldCodes>
           </o:OLEObject>
         </w:object>
@@ -8889,45 +9218,15 @@
       <w:pPr>
         <w:pStyle w:val="Heading3"/>
       </w:pPr>
-      <w:bookmarkStart w:id="26" w:name="_Toc59369200"/>
+      <w:bookmarkStart w:id="28" w:name="_Toc59555475"/>
       <w:r>
         <w:t>File Encryption</w:t>
       </w:r>
-      <w:bookmarkEnd w:id="26"/>
+      <w:bookmarkEnd w:id="28"/>
     </w:p>
     <w:p>
       <w:r>
         <w:t>One main problem with this file is that when saving text into a binary file, due to ASCII</w:t>
-      </w:r>
-      <w:r>
-        <w:rPr>
-          <w:rStyle w:val="FootnoteReference"/>
-        </w:rPr>
-        <w:footnoteReference w:id="23"/>
-      </w:r>
-      <w:r>
-        <w:t xml:space="preserve"> characters being represented with a single byte, opening a binary file as a text file will display all the bytes in </w:t>
-      </w:r>
-      <w:r>
-        <w:lastRenderedPageBreak/>
-        <w:t>their ASCII representation. Usually, this will make random characters appear but, in the case of strings which already contain single byte ASCII characters, can display the string itself. This is extremely dangerous with passwords as someone can just open the file and view the password. Therefore, I have decided to hide the password using a digest</w:t>
-      </w:r>
-      <w:r>
-        <w:rPr>
-          <w:rStyle w:val="FootnoteReference"/>
-        </w:rPr>
-        <w:footnoteReference w:id="24"/>
-      </w:r>
-      <w:r>
-        <w:t xml:space="preserve">. This digest will be a large number which will be used to check if an inputted password matches the stored one without having to store the password itself. The user can input their password and the hash algorithm can be applied </w:t>
-      </w:r>
-      <w:r>
-        <w:t>to generate a digest. This digest can be compared against the stored digest now instead of checking the password string against the inputted string.</w:t>
-      </w:r>
-    </w:p>
-    <w:p>
-      <w:r>
-        <w:t>The algorithm I will be using to create this digest will most likely be SHA-1</w:t>
       </w:r>
       <w:r>
         <w:rPr>
@@ -8936,10 +9235,7 @@
         <w:footnoteReference w:id="25"/>
       </w:r>
       <w:r>
-        <w:t>. I chose this algorithm over the more common MD5 algorithm because it has been found to have vulnerabilities that cause security issues. SHA-1 is an algorithm that is becoming more widespread due to MD5 having these vulnerabilities</w:t>
-      </w:r>
-      <w:r>
-        <w:t>. SHA-1 produces a 160-bit hash value, typically represented as 40 hexadecimal digits. As the algorithm is quite complicated and I do not need to know how it works, I will be using a C++ library which implements the SHA-1 algorithm for me. I will most likely find this library on GitHub</w:t>
+        <w:t xml:space="preserve"> characters being represented with a single byte, opening a binary file as a text file will display all the bytes in their ASCII representation. Usually, this will make random characters appear but, in the case of strings which already contain single byte ASCII characters, can display the string itself. This is extremely dangerous with passwords as someone can just open the file and view the password. Therefore, I have decided to hide the password using a digest</w:t>
       </w:r>
       <w:r>
         <w:rPr>
@@ -8948,30 +9244,15 @@
         <w:footnoteReference w:id="26"/>
       </w:r>
       <w:r>
-        <w:t xml:space="preserve"> meaning I can clone the source code and use the most up-to-date version whenever I want to build my project.</w:t>
-      </w:r>
-    </w:p>
-    <w:p>
-      <w:pPr>
-        <w:pStyle w:val="Heading3"/>
-      </w:pPr>
-      <w:bookmarkStart w:id="27" w:name="_Toc59369201"/>
-      <w:r>
-        <w:t>File Checksum</w:t>
-      </w:r>
-      <w:bookmarkEnd w:id="27"/>
-    </w:p>
-    <w:p>
-      <w:r>
-        <w:t>To make sure that the file was not corrupted or edited in between use, I will be using SHA-1 again on the entire file to create a new digest which can be checked when the file is read to make sure that the file was not changed. I will need to make sure to not include the digest when using the SHA-1 algorithm as this will produce a different digest and will incorrectly identify the file as being changed.</w:t>
-      </w:r>
-      <w:r>
-        <w:t xml:space="preserve"> If the digests do not match, then the user should be presented with a message stating that the file has been corrupted or changed outside of the program.</w:t>
-      </w:r>
-    </w:p>
-    <w:p>
-      <w:r>
-        <w:t>Another method to check if a file has been corrupted or changed in between use is to use Hamming Codes</w:t>
+        <w:t xml:space="preserve">. This digest will be a large number which will be used to check if an inputted password matches the stored one without having to store the password itself. The user can input their password and the hash algorithm can be applied </w:t>
+      </w:r>
+      <w:r>
+        <w:t>to generate a digest. This digest can be compared against the stored digest now instead of checking the password string against the inputted string.</w:t>
+      </w:r>
+    </w:p>
+    <w:p>
+      <w:r>
+        <w:t>The algorithm I will be using to create this digest will most likely be SHA-1</w:t>
       </w:r>
       <w:r>
         <w:rPr>
@@ -8980,36 +9261,10 @@
         <w:footnoteReference w:id="27"/>
       </w:r>
       <w:r>
-        <w:t>. This is a method of storing data in a format that allows for it to be changed and still fully represent the original message. A remarkably simple error detector would be bit parity which adds a parity bit to the end to determine whether the string of bits has an even or odd number of 1s. This can be used to determine if the number of 1s has changed but this does not tell you which one has been changed. Hamming codes on the other hand, do tell the program which bit has been changed allowing for that bit to be corrected and returned to its original state.</w:t>
-      </w:r>
-    </w:p>
-    <w:p>
-      <w:r>
-        <w:t>Hamming codes work by checking the parity of certain groups of bits which allows the program to reduce its search on which bit has been changed determined by the parity bits. This is sort of like how binary search works but with single bits and narrowing groups of bits.</w:t>
-      </w:r>
-      <w:r>
-        <w:t xml:space="preserve"> Hamming codes only work with a single bit that has been changed but an extra bit can be used to explicitly tell the program that more than one bit has been changed even if these bits cannot be corrected.</w:t>
-      </w:r>
-    </w:p>
-    <w:p>
-      <w:r>
-        <w:t>Implementing Hamming codes into my program would be a difficult task due to having to control bit level operations which is not explicitly possible in C++ without workarounds. Due to this I will most likely not be implementing Hamming codes but if I do have extra time and find that it is necessary then I will store the files as Hamming codes.</w:t>
-      </w:r>
-    </w:p>
-    <w:p>
-      <w:pPr>
-        <w:pStyle w:val="Heading2"/>
-      </w:pPr>
-      <w:bookmarkStart w:id="28" w:name="_Toc59369202"/>
-      <w:r>
-        <w:lastRenderedPageBreak/>
-        <w:t>Graphical User Interface (GUI)</w:t>
-      </w:r>
-      <w:bookmarkEnd w:id="28"/>
-    </w:p>
-    <w:p>
-      <w:r>
-        <w:t>I would like to be able to use the already existing menu system, that I created for the prototype, and move it to a Graphical User Interface</w:t>
+        <w:t>. I chose this algorithm over the more common MD5 algorithm because it has been found to have vulnerabilities that cause security issues. SHA-1 is an algorithm that is becoming more widespread due to MD5 having these vulnerabilities</w:t>
+      </w:r>
+      <w:r>
+        <w:t>. SHA-1 produces a 160-bit hash value, typically represented as 40 hexadecimal digits. As the algorithm is quite complicated and I do not need to know how it works, I will be using a C++ library which implements the SHA-1 algorithm for me. I will most likely find this library on GitHub</w:t>
       </w:r>
       <w:r>
         <w:rPr>
@@ -9018,7 +9273,31 @@
         <w:footnoteReference w:id="28"/>
       </w:r>
       <w:r>
-        <w:t xml:space="preserve"> using the SFML</w:t>
+        <w:t xml:space="preserve"> meaning I can clone the source code and use the most up-to-date version whenever I want to build my project.</w:t>
+      </w:r>
+    </w:p>
+    <w:p>
+      <w:pPr>
+        <w:pStyle w:val="Heading3"/>
+      </w:pPr>
+      <w:bookmarkStart w:id="29" w:name="_Toc59555476"/>
+      <w:r>
+        <w:lastRenderedPageBreak/>
+        <w:t>File Checksum</w:t>
+      </w:r>
+      <w:bookmarkEnd w:id="29"/>
+    </w:p>
+    <w:p>
+      <w:r>
+        <w:t>To make sure that the file was not corrupted or edited in between use, I will be using SHA-1 again on the entire file to create a new digest which can be checked when the file is read to make sure that the file was not changed. I will need to make sure to not include the digest when using the SHA-1 algorithm as this will produce a different digest and will incorrectly identify the file as being changed.</w:t>
+      </w:r>
+      <w:r>
+        <w:t xml:space="preserve"> If the digests do not match, then the user should be presented with a message stating that the file has been corrupted or changed outside of the program.</w:t>
+      </w:r>
+    </w:p>
+    <w:p>
+      <w:r>
+        <w:t>Another method to check if a file has been corrupted or changed in between use is to use Hamming Codes</w:t>
       </w:r>
       <w:r>
         <w:rPr>
@@ -9027,15 +9306,61 @@
         <w:footnoteReference w:id="29"/>
       </w:r>
       <w:r>
+        <w:t>. This is a method of storing data in a format that allows for it to be changed and still fully represent the original message. A remarkably simple error detector would be bit parity which adds a parity bit to the end to determine whether the string of bits has an even or odd number of 1s. This can be used to determine if the number of 1s has changed but this does not tell you which one has been changed. Hamming codes on the other hand, do tell the program which bit has been changed allowing for that bit to be corrected and returned to its original state.</w:t>
+      </w:r>
+    </w:p>
+    <w:p>
+      <w:r>
+        <w:t>Hamming codes work by checking the parity of certain groups of bits which allows the program to reduce its search on which bit has been changed determined by the parity bits. This is sort of like how binary search works but with single bits and narrowing groups of bits.</w:t>
+      </w:r>
+      <w:r>
+        <w:t xml:space="preserve"> Hamming codes only work with a single bit that has been changed but an extra bit can be used to explicitly tell the program that more than one bit has been changed even if these bits cannot be corrected.</w:t>
+      </w:r>
+    </w:p>
+    <w:p>
+      <w:r>
+        <w:t>Implementing Hamming codes into my program would be a difficult task due to having to control bit level operations which is not explicitly possible in C++ without workarounds. Due to this I will most likely not be implementing Hamming codes but if I do have extra time and find that it is necessary then I will store the files as Hamming codes.</w:t>
+      </w:r>
+    </w:p>
+    <w:p>
+      <w:pPr>
+        <w:pStyle w:val="Heading2"/>
+      </w:pPr>
+      <w:bookmarkStart w:id="30" w:name="_Toc59555477"/>
+      <w:r>
+        <w:t>Graphical User Interface (GUI)</w:t>
+      </w:r>
+      <w:bookmarkEnd w:id="30"/>
+    </w:p>
+    <w:p>
+      <w:r>
+        <w:t>I would like to be able to use the already existing menu system, that I created for the prototype, and move it to a Graphical User Interface</w:t>
+      </w:r>
+      <w:r>
+        <w:rPr>
+          <w:rStyle w:val="FootnoteReference"/>
+        </w:rPr>
+        <w:footnoteReference w:id="30"/>
+      </w:r>
+      <w:r>
+        <w:t xml:space="preserve"> using the SFML</w:t>
+      </w:r>
+      <w:r>
+        <w:rPr>
+          <w:rStyle w:val="FootnoteReference"/>
+        </w:rPr>
+        <w:footnoteReference w:id="31"/>
+      </w:r>
+      <w:r>
         <w:t xml:space="preserve"> library for C++.</w:t>
       </w:r>
       <w:r>
         <w:t xml:space="preserve"> With SFML I can create a render window and draw primitives to that window such as a rectangle or circle. Using the data that SFML collects such as mouse position, I can add functionality to these shapes to make objects such as a button or a text box.</w:t>
       </w:r>
     </w:p>
-    <w:bookmarkStart w:id="29" w:name="_Hlk58072251"/>
-    <w:bookmarkStart w:id="30" w:name="_MON_1668242071"/>
-    <w:bookmarkEnd w:id="30"/>
+    <w:bookmarkStart w:id="31" w:name="_Hlk58072251"/>
+    <w:bookmarkStart w:id="32" w:name="_MON_1668242071"/>
+    <w:bookmarkEnd w:id="32"/>
     <w:p>
       <w:pPr>
         <w:keepNext/>
@@ -9045,30 +9370,43 @@
           <v:shape id="_x0000_i1035" type="#_x0000_t75" style="width:453.75pt;height:255pt" o:ole="">
             <v:imagedata r:id="rId33" o:title=""/>
           </v:shape>
-          <o:OLEObject Type="Embed" ProgID="Word.Document.12" ShapeID="_x0000_i1035" DrawAspect="Content" ObjectID="_1670152521" r:id="rId34">
+          <o:OLEObject Type="Embed" ProgID="Word.Document.12" ShapeID="_x0000_i1035" DrawAspect="Content" ObjectID="_1670168308" r:id="rId34">
             <o:FieldCodes>\s</o:FieldCodes>
           </o:OLEObject>
         </w:object>
       </w:r>
-      <w:bookmarkEnd w:id="29"/>
+      <w:bookmarkEnd w:id="31"/>
     </w:p>
     <w:p>
       <w:pPr>
         <w:pStyle w:val="Caption"/>
       </w:pPr>
-      <w:bookmarkStart w:id="31" w:name="_Ref58073121"/>
+      <w:bookmarkStart w:id="33" w:name="_Ref58073121"/>
       <w:r>
         <w:t xml:space="preserve">Figure </w:t>
       </w:r>
-      <w:fldSimple w:instr=" SEQ Figure \* ARABIC ">
-        <w:r>
-          <w:rPr>
-            <w:noProof/>
-          </w:rPr>
-          <w:t>2</w:t>
-        </w:r>
-      </w:fldSimple>
-      <w:bookmarkEnd w:id="31"/>
+      <w:r>
+        <w:fldChar w:fldCharType="begin"/>
+      </w:r>
+      <w:r>
+        <w:instrText xml:space="preserve"> SEQ Figure \* ARABIC </w:instrText>
+      </w:r>
+      <w:r>
+        <w:fldChar w:fldCharType="separate"/>
+      </w:r>
+      <w:r>
+        <w:rPr>
+          <w:noProof/>
+        </w:rPr>
+        <w:t>2</w:t>
+      </w:r>
+      <w:r>
+        <w:rPr>
+          <w:noProof/>
+        </w:rPr>
+        <w:fldChar w:fldCharType="end"/>
+      </w:r>
+      <w:bookmarkEnd w:id="33"/>
       <w:r>
         <w:t xml:space="preserve"> - Design for GUI</w:t>
       </w:r>
@@ -9091,182 +9429,15 @@
       <w:pPr>
         <w:pStyle w:val="Heading2"/>
       </w:pPr>
-      <w:bookmarkStart w:id="32" w:name="_Toc59369203"/>
+      <w:bookmarkStart w:id="34" w:name="_Toc59555478"/>
       <w:r>
         <w:t>State System</w:t>
       </w:r>
-      <w:bookmarkEnd w:id="32"/>
+      <w:bookmarkEnd w:id="34"/>
     </w:p>
     <w:p>
       <w:r>
         <w:t>The way that my program is going to work is through a state system (which can be understood as a Finite State Machine</w:t>
-      </w:r>
-      <w:r>
-        <w:rPr>
-          <w:rStyle w:val="FootnoteReference"/>
-        </w:rPr>
-        <w:footnoteReference w:id="30"/>
-      </w:r>
-      <w:r>
-        <w:t>). This state system will allow for different states to be created and used to allow my program to be broken down into easy to manage sections. I will be using polymorphism to easily render objects to the scene without having to know the exact state that is being used at that time.</w:t>
-      </w:r>
-    </w:p>
-    <w:p>
-      <w:r>
-        <w:t>These states will be contained within a stack somewhere in my program. The reason I chose a stack data type for this was that, whenever I want to move the user from one state to another, I can simply push a new state onto the top of the stack. Then when the program loop repeats, the topmost state can be used as the currently active one and its methods called – which is where polymorphism is especially useful.</w:t>
-      </w:r>
-    </w:p>
-    <w:p>
-      <w:r>
-        <w:lastRenderedPageBreak/>
-        <w:t xml:space="preserve">Another benefit of using a stack as this data type is that old states are not removed when new states are added. Instead of overwriting an “active state” object, it is simply kept in the stack. Whenever a state finishes its task, or the exit button is pressed by the user, the state can pop itself off the stack and the previous state is revealed. This state now becomes the active state and is used by the program. This allows for an easy way to determine whether the program should close or not, as the </w:t>
-      </w:r>
-      <w:r>
-        <w:fldChar w:fldCharType="begin"/>
-      </w:r>
-      <w:r>
-        <w:instrText xml:space="preserve"> REF _Ref59367427 \h </w:instrText>
-      </w:r>
-      <w:r>
-        <w:fldChar w:fldCharType="separate"/>
-      </w:r>
-      <w:r>
-        <w:t>Main Menu State</w:t>
-      </w:r>
-      <w:r>
-        <w:fldChar w:fldCharType="end"/>
-      </w:r>
-      <w:r>
-        <w:t xml:space="preserve"> </w:t>
-      </w:r>
-      <w:r>
-        <w:t xml:space="preserve">will always be on the stack and the program only exiting if the user presses the exit button on this </w:t>
-      </w:r>
-      <w:r>
-        <w:fldChar w:fldCharType="begin"/>
-      </w:r>
-      <w:r>
-        <w:instrText xml:space="preserve"> REF _Ref59367427 \h </w:instrText>
-      </w:r>
-      <w:r>
-        <w:fldChar w:fldCharType="separate"/>
-      </w:r>
-      <w:r>
-        <w:t>Main Menu State</w:t>
-      </w:r>
-      <w:r>
-        <w:fldChar w:fldCharType="end"/>
-      </w:r>
-      <w:r>
-        <w:t>, we can test whether the stack is empty and if it is, we can determine that the user has pressed the exit button and the program should end.</w:t>
-      </w:r>
-    </w:p>
-    <w:p>
-      <w:r>
-        <w:t xml:space="preserve">Some roadblocks I ran into whilst making the </w:t>
-      </w:r>
-      <w:r>
-        <w:fldChar w:fldCharType="begin"/>
-      </w:r>
-      <w:r>
-        <w:instrText xml:space="preserve"> REF _Ref59538698 \h </w:instrText>
-      </w:r>
-      <w:r>
-        <w:fldChar w:fldCharType="separate"/>
-      </w:r>
-      <w:r>
-        <w:t>Prototype</w:t>
-      </w:r>
-      <w:r>
-        <w:fldChar w:fldCharType="end"/>
-      </w:r>
-      <w:r>
-        <w:t xml:space="preserve"> where that when I wanted to push a state onto the stack whilst removing the current one (in case I just wanted to replace a state), popping had to occur before pushing, due to how a stack works. This caused any variables and information to be removed from memory when the state was deleted meaning I could not </w:t>
-      </w:r>
-      <w:r>
-        <w:t xml:space="preserve">retain </w:t>
-      </w:r>
-      <w:r>
-        <w:t>information when replacing a state.</w:t>
-      </w:r>
-      <w:r>
-        <w:t xml:space="preserve"> Knowing this, </w:t>
-      </w:r>
-      <w:r>
-        <w:t>any variables I would like to move to a replacing state will have to be created in the current function scope so that they are not deleted when the state’s destructor</w:t>
-      </w:r>
-      <w:r>
-        <w:rPr>
-          <w:rStyle w:val="FootnoteReference"/>
-        </w:rPr>
-        <w:footnoteReference w:id="31"/>
-      </w:r>
-      <w:r>
-        <w:t xml:space="preserve"> is called.</w:t>
-      </w:r>
-      <w:r>
-        <w:t xml:space="preserve"> </w:t>
-      </w:r>
-      <w:r>
-        <w:t>A helpful</w:t>
-      </w:r>
-      <w:r>
-        <w:t xml:space="preserve"> tool that will be used to make sure that states </w:t>
-      </w:r>
-      <w:r>
-        <w:t>are not</w:t>
-      </w:r>
-      <w:r>
-        <w:t xml:space="preserve"> deleted before they should be is to use the logging system.</w:t>
-      </w:r>
-      <w:r>
-        <w:t xml:space="preserve"> I can print a message to say that a certain state has been deleted so that I can view any unwanted deletions.</w:t>
-      </w:r>
-    </w:p>
-    <w:p>
-      <w:pPr>
-        <w:pStyle w:val="Heading3"/>
-      </w:pPr>
-      <w:bookmarkStart w:id="33" w:name="_Ref59367427"/>
-      <w:bookmarkStart w:id="34" w:name="_Ref59369125"/>
-      <w:bookmarkStart w:id="35" w:name="_Toc59369204"/>
-      <w:r>
-        <w:t>Main Menu State</w:t>
-      </w:r>
-      <w:bookmarkEnd w:id="33"/>
-      <w:bookmarkEnd w:id="34"/>
-      <w:bookmarkEnd w:id="35"/>
-    </w:p>
-    <w:p>
-      <w:r>
-        <w:t xml:space="preserve">The </w:t>
-      </w:r>
-      <w:r>
-        <w:fldChar w:fldCharType="begin"/>
-      </w:r>
-      <w:r>
-        <w:instrText xml:space="preserve"> REF _Ref59367427 \h </w:instrText>
-      </w:r>
-      <w:r>
-        <w:fldChar w:fldCharType="separate"/>
-      </w:r>
-      <w:r>
-        <w:t>Main Menu State</w:t>
-      </w:r>
-      <w:r>
-        <w:fldChar w:fldCharType="end"/>
-      </w:r>
-      <w:r>
-        <w:t xml:space="preserve"> </w:t>
-      </w:r>
-      <w:r>
-        <w:t xml:space="preserve">will be the first state that is pushed onto the stack state and because of this, the first state that will be viewed and interacted with by the user. An </w:t>
-      </w:r>
-      <w:r>
-        <w:t>easy-to-understand</w:t>
-      </w:r>
-      <w:r>
-        <w:t xml:space="preserve"> design must be used to allow the user to easily navigate the program</w:t>
       </w:r>
       <w:r>
         <w:rPr>
@@ -9275,6 +9446,191 @@
         <w:footnoteReference w:id="32"/>
       </w:r>
       <w:r>
+        <w:t>). This state system will allow for different states to be created and used to allow my program to be broken down into easy to manage sections. I will be using polymorphism to easily render objects to the scene without having to know the exact state that is being used at that time.</w:t>
+      </w:r>
+    </w:p>
+    <w:p>
+      <w:r>
+        <w:t>These states will be contained within a stack somewhere in my program. The reason I chose a stack data type for this was that, whenever I want to move the user from one state to another, I can simply push a new state onto the top of the stack. Then when the program loop repeats, the topmost state can be used as the currently active one and its methods called – which is where polymorphism is especially useful.</w:t>
+      </w:r>
+    </w:p>
+    <w:p>
+      <w:r>
+        <w:t xml:space="preserve">Another benefit of using a stack as this data type is that old states are not removed when new states are added. Instead of overwriting an “active state” object, it is simply kept in the stack. Whenever a state finishes its task, or the exit button is pressed by the user, the state can pop itself off the stack and the previous state is revealed. This state now becomes the active state and is used by the program. This allows for an easy way to determine whether the program should close or not, as the </w:t>
+      </w:r>
+      <w:r>
+        <w:fldChar w:fldCharType="begin"/>
+      </w:r>
+      <w:r>
+        <w:instrText xml:space="preserve"> REF _Ref59367427 \h </w:instrText>
+      </w:r>
+      <w:r>
+        <w:fldChar w:fldCharType="separate"/>
+      </w:r>
+      <w:r>
+        <w:t>Main Menu State</w:t>
+      </w:r>
+      <w:r>
+        <w:fldChar w:fldCharType="end"/>
+      </w:r>
+      <w:r>
+        <w:t xml:space="preserve"> </w:t>
+      </w:r>
+      <w:r>
+        <w:t xml:space="preserve">will always be on the stack and the program only exiting if the user presses the exit button on this </w:t>
+      </w:r>
+      <w:r>
+        <w:fldChar w:fldCharType="begin"/>
+      </w:r>
+      <w:r>
+        <w:instrText xml:space="preserve"> REF _Ref59367427 \h </w:instrText>
+      </w:r>
+      <w:r>
+        <w:fldChar w:fldCharType="separate"/>
+      </w:r>
+      <w:r>
+        <w:t>Main Menu State</w:t>
+      </w:r>
+      <w:r>
+        <w:fldChar w:fldCharType="end"/>
+      </w:r>
+      <w:r>
+        <w:t>, we can test whether the stack is empty and if it is, we can determine that the user has pressed the exit button and the program should end.</w:t>
+      </w:r>
+    </w:p>
+    <w:p>
+      <w:r>
+        <w:lastRenderedPageBreak/>
+        <w:t xml:space="preserve">Some roadblocks I ran into whilst making the </w:t>
+      </w:r>
+      <w:r>
+        <w:fldChar w:fldCharType="begin"/>
+      </w:r>
+      <w:r>
+        <w:instrText xml:space="preserve"> REF _Ref59538698 \h </w:instrText>
+      </w:r>
+      <w:r>
+        <w:fldChar w:fldCharType="separate"/>
+      </w:r>
+      <w:r>
+        <w:t>Prototype</w:t>
+      </w:r>
+      <w:r>
+        <w:fldChar w:fldCharType="end"/>
+      </w:r>
+      <w:r>
+        <w:t xml:space="preserve"> where that when I wanted to push a state onto the stack whilst removing the current one (in case I just wanted to replace a state), popping had to occur before pushing, due to how a stack works. This caused any variables and information to be removed from memory when the state was deleted meaning I could not </w:t>
+      </w:r>
+      <w:r>
+        <w:t xml:space="preserve">retain </w:t>
+      </w:r>
+      <w:r>
+        <w:t>information when replacing a state.</w:t>
+      </w:r>
+      <w:r>
+        <w:t xml:space="preserve"> Knowing this, </w:t>
+      </w:r>
+      <w:r>
+        <w:t>any variables I would like to move to a replacing state will have to be created in the current function scope so that they are not deleted when the state’s destructor</w:t>
+      </w:r>
+      <w:r>
+        <w:rPr>
+          <w:rStyle w:val="FootnoteReference"/>
+        </w:rPr>
+        <w:footnoteReference w:id="33"/>
+      </w:r>
+      <w:r>
+        <w:t xml:space="preserve"> is called.</w:t>
+      </w:r>
+      <w:r>
+        <w:t xml:space="preserve"> </w:t>
+      </w:r>
+      <w:r>
+        <w:t>A helpful</w:t>
+      </w:r>
+      <w:r>
+        <w:t xml:space="preserve"> tool that will be used to make sure that states </w:t>
+      </w:r>
+      <w:r>
+        <w:t>are not</w:t>
+      </w:r>
+      <w:r>
+        <w:t xml:space="preserve"> deleted before they should be is to use the </w:t>
+      </w:r>
+      <w:r>
+        <w:fldChar w:fldCharType="begin"/>
+      </w:r>
+      <w:r>
+        <w:instrText xml:space="preserve"> REF _Ref59555328 \h </w:instrText>
+      </w:r>
+      <w:r>
+        <w:fldChar w:fldCharType="separate"/>
+      </w:r>
+      <w:r>
+        <w:t>Logging System</w:t>
+      </w:r>
+      <w:r>
+        <w:fldChar w:fldCharType="end"/>
+      </w:r>
+      <w:r>
+        <w:t>.</w:t>
+      </w:r>
+      <w:r>
+        <w:t xml:space="preserve"> I can print a message to say that a certain state has been deleted so that I can view any unwanted deletions.</w:t>
+      </w:r>
+    </w:p>
+    <w:p>
+      <w:pPr>
+        <w:pStyle w:val="Heading3"/>
+      </w:pPr>
+      <w:bookmarkStart w:id="35" w:name="_Ref59367427"/>
+      <w:bookmarkStart w:id="36" w:name="_Ref59369125"/>
+      <w:bookmarkStart w:id="37" w:name="_Toc59555479"/>
+      <w:r>
+        <w:t>Main Menu State</w:t>
+      </w:r>
+      <w:bookmarkEnd w:id="35"/>
+      <w:bookmarkEnd w:id="36"/>
+      <w:bookmarkEnd w:id="37"/>
+    </w:p>
+    <w:p>
+      <w:r>
+        <w:t xml:space="preserve">The </w:t>
+      </w:r>
+      <w:r>
+        <w:fldChar w:fldCharType="begin"/>
+      </w:r>
+      <w:r>
+        <w:instrText xml:space="preserve"> REF _Ref59367427 \h </w:instrText>
+      </w:r>
+      <w:r>
+        <w:fldChar w:fldCharType="separate"/>
+      </w:r>
+      <w:r>
+        <w:t>Main Menu State</w:t>
+      </w:r>
+      <w:r>
+        <w:fldChar w:fldCharType="end"/>
+      </w:r>
+      <w:r>
+        <w:t xml:space="preserve"> </w:t>
+      </w:r>
+      <w:r>
+        <w:t xml:space="preserve">will be the first state that is pushed onto the stack state and because of this, the first state that will be viewed and interacted with by the user. An </w:t>
+      </w:r>
+      <w:r>
+        <w:t>easy-to-understand</w:t>
+      </w:r>
+      <w:r>
+        <w:t xml:space="preserve"> design must be used to allow the user to easily navigate the program</w:t>
+      </w:r>
+      <w:r>
+        <w:rPr>
+          <w:rStyle w:val="FootnoteReference"/>
+        </w:rPr>
+        <w:footnoteReference w:id="34"/>
+      </w:r>
+      <w:r>
         <w:t xml:space="preserve"> without getting lost within it. </w:t>
       </w:r>
       <w:r>
@@ -9406,11 +9762,11 @@
       <w:pPr>
         <w:pStyle w:val="Heading3"/>
       </w:pPr>
-      <w:bookmarkStart w:id="36" w:name="_Toc59369205"/>
+      <w:bookmarkStart w:id="38" w:name="_Toc59555480"/>
       <w:r>
         <w:t>Confirm Exit State</w:t>
       </w:r>
-      <w:bookmarkEnd w:id="36"/>
+      <w:bookmarkEnd w:id="38"/>
     </w:p>
     <w:p>
       <w:r>
@@ -9496,17 +9852,13 @@
     </w:p>
     <w:p>
       <w:r>
-        <w:t xml:space="preserve">Another better solution would be to allow the user to press the “x” button, but have the program detect this and push a new state onto the state stack which allows the user to confirm whether to </w:t>
-      </w:r>
-      <w:r>
-        <w:lastRenderedPageBreak/>
-        <w:t>leave the program or continue what they were doing, at the same time warning them that data may be lost if they are currently doing something. During this state, the program could also delay closing the window to save any currently in use data so that as little important data is lost as possible.</w:t>
+        <w:t>Another better solution would be to allow the user to press the “x” button, but have the program detect this and push a new state onto the state stack which allows the user to confirm whether to leave the program or continue what they were doing, at the same time warning them that data may be lost if they are currently doing something. During this state, the program could also delay closing the window to save any currently in use data so that as little important data is lost as possible.</w:t>
       </w:r>
     </w:p>
     <w:p/>
-    <w:bookmarkStart w:id="37" w:name="_Hlk58515523"/>
-    <w:bookmarkStart w:id="38" w:name="_MON_1668685992"/>
-    <w:bookmarkEnd w:id="38"/>
+    <w:bookmarkStart w:id="39" w:name="_Hlk58515523"/>
+    <w:bookmarkStart w:id="40" w:name="_MON_1668685992"/>
+    <w:bookmarkEnd w:id="40"/>
     <w:p>
       <w:pPr>
         <w:keepNext/>
@@ -9516,30 +9868,43 @@
           <v:shape id="_x0000_i1036" type="#_x0000_t75" style="width:453.75pt;height:255pt" o:ole="">
             <v:imagedata r:id="rId35" o:title=""/>
           </v:shape>
-          <o:OLEObject Type="Embed" ProgID="Word.Document.12" ShapeID="_x0000_i1036" DrawAspect="Content" ObjectID="_1670152522" r:id="rId36">
+          <o:OLEObject Type="Embed" ProgID="Word.Document.12" ShapeID="_x0000_i1036" DrawAspect="Content" ObjectID="_1670168309" r:id="rId36">
             <o:FieldCodes>\s</o:FieldCodes>
           </o:OLEObject>
         </w:object>
       </w:r>
-      <w:bookmarkEnd w:id="37"/>
+      <w:bookmarkEnd w:id="39"/>
     </w:p>
     <w:p>
       <w:pPr>
         <w:pStyle w:val="Caption"/>
       </w:pPr>
-      <w:bookmarkStart w:id="39" w:name="_Ref58073414"/>
+      <w:bookmarkStart w:id="41" w:name="_Ref58073414"/>
       <w:r>
         <w:t xml:space="preserve">Figure </w:t>
       </w:r>
-      <w:fldSimple w:instr=" SEQ Figure \* ARABIC ">
-        <w:r>
-          <w:rPr>
-            <w:noProof/>
-          </w:rPr>
-          <w:t>3</w:t>
-        </w:r>
-      </w:fldSimple>
-      <w:bookmarkEnd w:id="39"/>
+      <w:r>
+        <w:fldChar w:fldCharType="begin"/>
+      </w:r>
+      <w:r>
+        <w:instrText xml:space="preserve"> SEQ Figure \* ARABIC </w:instrText>
+      </w:r>
+      <w:r>
+        <w:fldChar w:fldCharType="separate"/>
+      </w:r>
+      <w:r>
+        <w:rPr>
+          <w:noProof/>
+        </w:rPr>
+        <w:t>3</w:t>
+      </w:r>
+      <w:r>
+        <w:rPr>
+          <w:noProof/>
+        </w:rPr>
+        <w:fldChar w:fldCharType="end"/>
+      </w:r>
+      <w:bookmarkEnd w:id="41"/>
       <w:r>
         <w:t xml:space="preserve"> - Confirm Exit State</w:t>
       </w:r>
@@ -9574,13 +9939,13 @@
       <w:pPr>
         <w:pStyle w:val="Heading3"/>
       </w:pPr>
-      <w:bookmarkStart w:id="40" w:name="_Ref58680746"/>
-      <w:bookmarkStart w:id="41" w:name="_Toc59369206"/>
+      <w:bookmarkStart w:id="42" w:name="_Ref58680746"/>
+      <w:bookmarkStart w:id="43" w:name="_Toc59555481"/>
       <w:r>
         <w:t>Accounts State</w:t>
       </w:r>
-      <w:bookmarkEnd w:id="40"/>
-      <w:bookmarkEnd w:id="41"/>
+      <w:bookmarkEnd w:id="42"/>
+      <w:bookmarkEnd w:id="43"/>
     </w:p>
     <w:p>
       <w:r>
@@ -9608,8 +9973,8 @@
         <w:t xml:space="preserve"> by popping the current state off from the stack.</w:t>
       </w:r>
     </w:p>
-    <w:bookmarkStart w:id="42" w:name="_MON_1669128225"/>
-    <w:bookmarkEnd w:id="42"/>
+    <w:bookmarkStart w:id="44" w:name="_MON_1669128225"/>
+    <w:bookmarkEnd w:id="44"/>
     <w:p>
       <w:pPr>
         <w:keepNext/>
@@ -9619,7 +9984,7 @@
           <v:shape id="_x0000_i1037" type="#_x0000_t75" style="width:453.75pt;height:255pt" o:ole="">
             <v:imagedata r:id="rId37" o:title=""/>
           </v:shape>
-          <o:OLEObject Type="Embed" ProgID="Word.Document.12" ShapeID="_x0000_i1037" DrawAspect="Content" ObjectID="_1670152523" r:id="rId38">
+          <o:OLEObject Type="Embed" ProgID="Word.Document.12" ShapeID="_x0000_i1037" DrawAspect="Content" ObjectID="_1670168310" r:id="rId38">
             <o:FieldCodes>\s</o:FieldCodes>
           </o:OLEObject>
         </w:object>
@@ -9629,19 +9994,32 @@
       <w:pPr>
         <w:pStyle w:val="Caption"/>
       </w:pPr>
-      <w:bookmarkStart w:id="43" w:name="_Ref58515614"/>
+      <w:bookmarkStart w:id="45" w:name="_Ref58515614"/>
       <w:r>
         <w:t xml:space="preserve">Figure </w:t>
       </w:r>
-      <w:fldSimple w:instr=" SEQ Figure \* ARABIC ">
-        <w:r>
-          <w:rPr>
-            <w:noProof/>
-          </w:rPr>
-          <w:t>4</w:t>
-        </w:r>
-      </w:fldSimple>
-      <w:bookmarkEnd w:id="43"/>
+      <w:r>
+        <w:fldChar w:fldCharType="begin"/>
+      </w:r>
+      <w:r>
+        <w:instrText xml:space="preserve"> SEQ Figure \* ARABIC </w:instrText>
+      </w:r>
+      <w:r>
+        <w:fldChar w:fldCharType="separate"/>
+      </w:r>
+      <w:r>
+        <w:rPr>
+          <w:noProof/>
+        </w:rPr>
+        <w:t>4</w:t>
+      </w:r>
+      <w:r>
+        <w:rPr>
+          <w:noProof/>
+        </w:rPr>
+        <w:fldChar w:fldCharType="end"/>
+      </w:r>
+      <w:bookmarkEnd w:id="45"/>
       <w:r>
         <w:t xml:space="preserve"> - Accounts State</w:t>
       </w:r>
@@ -9694,13 +10072,13 @@
       <w:pPr>
         <w:pStyle w:val="Heading3"/>
       </w:pPr>
-      <w:bookmarkStart w:id="44" w:name="_Ref58680885"/>
-      <w:bookmarkStart w:id="45" w:name="_Toc59369207"/>
+      <w:bookmarkStart w:id="46" w:name="_Ref58680885"/>
+      <w:bookmarkStart w:id="47" w:name="_Toc59555482"/>
       <w:r>
         <w:t>Create Account State</w:t>
       </w:r>
-      <w:bookmarkEnd w:id="44"/>
-      <w:bookmarkEnd w:id="45"/>
+      <w:bookmarkEnd w:id="46"/>
+      <w:bookmarkEnd w:id="47"/>
     </w:p>
     <w:p>
       <w:r>
@@ -9786,8 +10164,8 @@
         <w:t>.</w:t>
       </w:r>
     </w:p>
-    <w:bookmarkStart w:id="46" w:name="_MON_1669134023"/>
-    <w:bookmarkEnd w:id="46"/>
+    <w:bookmarkStart w:id="48" w:name="_MON_1669134023"/>
+    <w:bookmarkEnd w:id="48"/>
     <w:p>
       <w:pPr>
         <w:keepNext/>
@@ -9797,7 +10175,7 @@
           <v:shape id="_x0000_i1038" type="#_x0000_t75" style="width:453.75pt;height:255pt" o:ole="">
             <v:imagedata r:id="rId39" o:title=""/>
           </v:shape>
-          <o:OLEObject Type="Embed" ProgID="Word.Document.12" ShapeID="_x0000_i1038" DrawAspect="Content" ObjectID="_1670152524" r:id="rId40">
+          <o:OLEObject Type="Embed" ProgID="Word.Document.12" ShapeID="_x0000_i1038" DrawAspect="Content" ObjectID="_1670168311" r:id="rId40">
             <o:FieldCodes>\s</o:FieldCodes>
           </o:OLEObject>
         </w:object>
@@ -9810,14 +10188,27 @@
       <w:r>
         <w:t xml:space="preserve">Figure </w:t>
       </w:r>
-      <w:fldSimple w:instr=" SEQ Figure \* ARABIC ">
-        <w:r>
-          <w:rPr>
-            <w:noProof/>
-          </w:rPr>
-          <w:t>5</w:t>
-        </w:r>
-      </w:fldSimple>
+      <w:r>
+        <w:fldChar w:fldCharType="begin"/>
+      </w:r>
+      <w:r>
+        <w:instrText xml:space="preserve"> SEQ Figure \* ARABIC </w:instrText>
+      </w:r>
+      <w:r>
+        <w:fldChar w:fldCharType="separate"/>
+      </w:r>
+      <w:r>
+        <w:rPr>
+          <w:noProof/>
+        </w:rPr>
+        <w:t>5</w:t>
+      </w:r>
+      <w:r>
+        <w:rPr>
+          <w:noProof/>
+        </w:rPr>
+        <w:fldChar w:fldCharType="end"/>
+      </w:r>
       <w:r>
         <w:t xml:space="preserve"> - Create Account State</w:t>
       </w:r>
@@ -9826,11 +10217,11 @@
       <w:pPr>
         <w:pStyle w:val="Heading3"/>
       </w:pPr>
-      <w:bookmarkStart w:id="47" w:name="_Toc59369208"/>
+      <w:bookmarkStart w:id="49" w:name="_Toc59555483"/>
       <w:r>
         <w:t>Delete Account State</w:t>
       </w:r>
-      <w:bookmarkEnd w:id="47"/>
+      <w:bookmarkEnd w:id="49"/>
     </w:p>
     <w:p>
       <w:r>
@@ -9901,8 +10292,8 @@
         <w:t>As the password is to be encrypted, the state cannot simply check whether the passwords match. The encryption algorithm must be run on the inputted password and the hashed version of the password must match giving almost certainty that the password inputted was the stored one.</w:t>
       </w:r>
     </w:p>
-    <w:bookmarkStart w:id="48" w:name="_MON_1669293896"/>
-    <w:bookmarkEnd w:id="48"/>
+    <w:bookmarkStart w:id="50" w:name="_MON_1669293896"/>
+    <w:bookmarkEnd w:id="50"/>
     <w:p>
       <w:pPr>
         <w:keepNext/>
@@ -9912,7 +10303,7 @@
           <v:shape id="_x0000_i1039" type="#_x0000_t75" style="width:453.75pt;height:255pt" o:ole="">
             <v:imagedata r:id="rId41" o:title=""/>
           </v:shape>
-          <o:OLEObject Type="Embed" ProgID="Word.Document.12" ShapeID="_x0000_i1039" DrawAspect="Content" ObjectID="_1670152525" r:id="rId42">
+          <o:OLEObject Type="Embed" ProgID="Word.Document.12" ShapeID="_x0000_i1039" DrawAspect="Content" ObjectID="_1670168312" r:id="rId42">
             <o:FieldCodes>\s</o:FieldCodes>
           </o:OLEObject>
         </w:object>
@@ -9925,14 +10316,27 @@
       <w:r>
         <w:t xml:space="preserve">Figure </w:t>
       </w:r>
-      <w:fldSimple w:instr=" SEQ Figure \* ARABIC ">
-        <w:r>
-          <w:rPr>
-            <w:noProof/>
-          </w:rPr>
-          <w:t>6</w:t>
-        </w:r>
-      </w:fldSimple>
+      <w:r>
+        <w:fldChar w:fldCharType="begin"/>
+      </w:r>
+      <w:r>
+        <w:instrText xml:space="preserve"> SEQ Figure \* ARABIC </w:instrText>
+      </w:r>
+      <w:r>
+        <w:fldChar w:fldCharType="separate"/>
+      </w:r>
+      <w:r>
+        <w:rPr>
+          <w:noProof/>
+        </w:rPr>
+        <w:t>6</w:t>
+      </w:r>
+      <w:r>
+        <w:rPr>
+          <w:noProof/>
+        </w:rPr>
+        <w:fldChar w:fldCharType="end"/>
+      </w:r>
       <w:r>
         <w:t xml:space="preserve"> - Delete Account State</w:t>
       </w:r>
@@ -9941,13 +10345,13 @@
       <w:pPr>
         <w:pStyle w:val="Heading3"/>
       </w:pPr>
-      <w:bookmarkStart w:id="49" w:name="_Toc59369209"/>
-      <w:bookmarkStart w:id="50" w:name="_Ref59451481"/>
+      <w:bookmarkStart w:id="51" w:name="_Ref59451481"/>
+      <w:bookmarkStart w:id="52" w:name="_Toc59555484"/>
       <w:r>
         <w:t>Leader Board State</w:t>
       </w:r>
-      <w:bookmarkEnd w:id="49"/>
-      <w:bookmarkEnd w:id="50"/>
+      <w:bookmarkEnd w:id="51"/>
+      <w:bookmarkEnd w:id="52"/>
     </w:p>
     <w:p>
       <w:r>
@@ -10006,7 +10410,7 @@
         <w:rPr>
           <w:rStyle w:val="FootnoteReference"/>
         </w:rPr>
-        <w:footnoteReference w:id="33"/>
+        <w:footnoteReference w:id="35"/>
       </w:r>
       <w:r>
         <w:t>. Quick sort is a sorting algorithm that executes in O(nlogn) time equivalent to that of merge sort</w:t>
@@ -10015,7 +10419,7 @@
         <w:rPr>
           <w:rStyle w:val="FootnoteReference"/>
         </w:rPr>
-        <w:footnoteReference w:id="34"/>
+        <w:footnoteReference w:id="36"/>
       </w:r>
       <w:r>
         <w:t xml:space="preserve">. Quick sort does have a </w:t>
@@ -10053,7 +10457,7 @@
         <w:rPr>
           <w:rStyle w:val="FootnoteReference"/>
         </w:rPr>
-        <w:footnoteReference w:id="35"/>
+        <w:footnoteReference w:id="37"/>
       </w:r>
       <w:r>
         <w:t>. This sorting algorithm has time complexity of O(n) which is extremely efficient however, it works best with numeric keys meaning using it for a string would require some tweaking namely, using the characters ASCII value instead of the character itself.</w:t>
@@ -10079,7 +10483,7 @@
         <w:rPr>
           <w:rStyle w:val="FootnoteReference"/>
         </w:rPr>
-        <w:footnoteReference w:id="36"/>
+        <w:footnoteReference w:id="38"/>
       </w:r>
       <w:r>
         <w:t xml:space="preserve"> and Soundex</w:t>
@@ -10088,7 +10492,7 @@
         <w:rPr>
           <w:rStyle w:val="FootnoteReference"/>
         </w:rPr>
-        <w:footnoteReference w:id="37"/>
+        <w:footnoteReference w:id="39"/>
       </w:r>
       <w:r>
         <w:t xml:space="preserve">. These two algorithms work in different ways where the Levenshtein Distance works by comparing two string and returning a metric on how similar these two strings are. A value can then be used to remove any users whose name is too different to the one inputted by the user. Soundex on the other hand, works by, encoding a string as a different string representing its phonetic pronunciation. Strings that sound the same will be encoded by the same key and therefore will be detected as being the same string. </w:t>
@@ -10100,8 +10504,8 @@
         <w:t xml:space="preserve"> algorithms have their benefits so perhaps, both can be used in conjunction with each other to produce a convincing result.</w:t>
       </w:r>
     </w:p>
-    <w:bookmarkStart w:id="51" w:name="_MON_1669981029"/>
-    <w:bookmarkEnd w:id="51"/>
+    <w:bookmarkStart w:id="53" w:name="_MON_1669981029"/>
+    <w:bookmarkEnd w:id="53"/>
     <w:p>
       <w:pPr>
         <w:keepNext/>
@@ -10111,7 +10515,7 @@
           <v:shape id="_x0000_i1040" type="#_x0000_t75" style="width:453.75pt;height:255pt" o:ole="">
             <v:imagedata r:id="rId43" o:title=""/>
           </v:shape>
-          <o:OLEObject Type="Embed" ProgID="Word.Document.12" ShapeID="_x0000_i1040" DrawAspect="Content" ObjectID="_1670152526" r:id="rId44">
+          <o:OLEObject Type="Embed" ProgID="Word.Document.12" ShapeID="_x0000_i1040" DrawAspect="Content" ObjectID="_1670168313" r:id="rId44">
             <o:FieldCodes>\s</o:FieldCodes>
           </o:OLEObject>
         </w:object>
@@ -10121,62 +10525,18 @@
       <w:pPr>
         <w:pStyle w:val="Caption"/>
       </w:pPr>
-      <w:bookmarkStart w:id="52" w:name="_Ref59369103"/>
+      <w:bookmarkStart w:id="54" w:name="_Ref59369103"/>
       <w:r>
         <w:t xml:space="preserve">Figure </w:t>
       </w:r>
-      <w:fldSimple w:instr=" SEQ Figure \* ARABIC ">
-        <w:r>
-          <w:rPr>
-            <w:noProof/>
-          </w:rPr>
-          <w:t>7</w:t>
-        </w:r>
-      </w:fldSimple>
-      <w:bookmarkEnd w:id="52"/>
-      <w:r>
-        <w:t xml:space="preserve"> - Leader Board State</w:t>
-      </w:r>
-    </w:p>
-    <w:p>
-      <w:r>
-        <w:t>As I do not know how many users will be stored in my program, using an array may begin to get slow and give the user a bad experience. I am considering using a Hash table</w:t>
-      </w:r>
-      <w:r>
-        <w:rPr>
-          <w:rStyle w:val="FootnoteReference"/>
-        </w:rPr>
-        <w:footnoteReference w:id="38"/>
-      </w:r>
-      <w:r>
-        <w:t xml:space="preserve"> to store all the users along with their information for constant look up times speeding up the process.</w:t>
-      </w:r>
-      <w:r>
-        <w:t xml:space="preserve"> The only problem with this is that it will be hard to implement sorting and searching whilst using a hash map. </w:t>
-      </w:r>
-      <w:r>
-        <w:t>Therefore,</w:t>
-      </w:r>
-      <w:r>
-        <w:t xml:space="preserve"> I am most likely going to stick to a simple array but can move my program to use a hash map if it becomes necessary.</w:t>
-      </w:r>
-    </w:p>
-    <w:p>
-      <w:r>
-        <w:lastRenderedPageBreak/>
-        <w:t xml:space="preserve">As shown in </w:t>
-      </w:r>
       <w:r>
         <w:fldChar w:fldCharType="begin"/>
       </w:r>
       <w:r>
-        <w:instrText xml:space="preserve"> REF _Ref59369103 \h </w:instrText>
+        <w:instrText xml:space="preserve"> SEQ Figure \* ARABIC </w:instrText>
       </w:r>
       <w:r>
         <w:fldChar w:fldCharType="separate"/>
-      </w:r>
-      <w:r>
-        <w:t xml:space="preserve">Figure </w:t>
       </w:r>
       <w:r>
         <w:rPr>
@@ -10185,8 +10545,65 @@
         <w:t>7</w:t>
       </w:r>
       <w:r>
+        <w:rPr>
+          <w:noProof/>
+        </w:rPr>
         <w:fldChar w:fldCharType="end"/>
       </w:r>
+      <w:bookmarkEnd w:id="54"/>
+      <w:r>
+        <w:t xml:space="preserve"> - Leader Board State</w:t>
+      </w:r>
+    </w:p>
+    <w:p>
+      <w:r>
+        <w:t>As I do not know how many users will be stored in my program, using an array may begin to get slow and give the user a bad experience. I am considering using a Hash table</w:t>
+      </w:r>
+      <w:r>
+        <w:rPr>
+          <w:rStyle w:val="FootnoteReference"/>
+        </w:rPr>
+        <w:footnoteReference w:id="40"/>
+      </w:r>
+      <w:r>
+        <w:t xml:space="preserve"> to store all the users along with their information for constant look up times speeding up the process.</w:t>
+      </w:r>
+      <w:r>
+        <w:t xml:space="preserve"> The only problem with this is that it will be hard to implement sorting and searching whilst using a hash map. </w:t>
+      </w:r>
+      <w:r>
+        <w:t>Therefore,</w:t>
+      </w:r>
+      <w:r>
+        <w:t xml:space="preserve"> I am most likely going to stick to a simple array but can move my program to use a hash map if it becomes necessary.</w:t>
+      </w:r>
+    </w:p>
+    <w:p>
+      <w:r>
+        <w:lastRenderedPageBreak/>
+        <w:t xml:space="preserve">As shown in </w:t>
+      </w:r>
+      <w:r>
+        <w:fldChar w:fldCharType="begin"/>
+      </w:r>
+      <w:r>
+        <w:instrText xml:space="preserve"> REF _Ref59369103 \h </w:instrText>
+      </w:r>
+      <w:r>
+        <w:fldChar w:fldCharType="separate"/>
+      </w:r>
+      <w:r>
+        <w:t xml:space="preserve">Figure </w:t>
+      </w:r>
+      <w:r>
+        <w:rPr>
+          <w:noProof/>
+        </w:rPr>
+        <w:t>7</w:t>
+      </w:r>
+      <w:r>
+        <w:fldChar w:fldCharType="end"/>
+      </w:r>
       <w:r>
         <w:t xml:space="preserve">, the user will also be able to press a back button which allows them to return to the </w:t>
       </w:r>
@@ -10219,11 +10636,13 @@
       <w:pPr>
         <w:pStyle w:val="Heading3"/>
       </w:pPr>
-      <w:bookmarkStart w:id="53" w:name="_Ref59451193"/>
+      <w:bookmarkStart w:id="55" w:name="_Ref59451193"/>
+      <w:bookmarkStart w:id="56" w:name="_Toc59555485"/>
       <w:r>
         <w:t>Play Game State</w:t>
       </w:r>
-      <w:bookmarkEnd w:id="53"/>
+      <w:bookmarkEnd w:id="55"/>
+      <w:bookmarkEnd w:id="56"/>
     </w:p>
     <w:p>
       <w:r>
@@ -10274,8 +10693,8 @@
         <w:t xml:space="preserve"> Once these objects are created, the user will be navigated to the Connect 4 state where they will play Connect 4 with the chosen account information.</w:t>
       </w:r>
     </w:p>
-    <w:bookmarkStart w:id="54" w:name="_MON_1670063910"/>
-    <w:bookmarkEnd w:id="54"/>
+    <w:bookmarkStart w:id="57" w:name="_MON_1670063910"/>
+    <w:bookmarkEnd w:id="57"/>
     <w:p>
       <w:pPr>
         <w:keepNext/>
@@ -10285,7 +10704,7 @@
           <v:shape id="_x0000_i1041" type="#_x0000_t75" style="width:453.75pt;height:255pt" o:ole="">
             <v:imagedata r:id="rId45" o:title=""/>
           </v:shape>
-          <o:OLEObject Type="Embed" ProgID="Word.Document.12" ShapeID="_x0000_i1041" DrawAspect="Content" ObjectID="_1670152527" r:id="rId46">
+          <o:OLEObject Type="Embed" ProgID="Word.Document.12" ShapeID="_x0000_i1041" DrawAspect="Content" ObjectID="_1670168314" r:id="rId46">
             <o:FieldCodes>\s</o:FieldCodes>
           </o:OLEObject>
         </w:object>
@@ -10295,19 +10714,32 @@
       <w:pPr>
         <w:pStyle w:val="Caption"/>
       </w:pPr>
-      <w:bookmarkStart w:id="55" w:name="_Ref59451183"/>
+      <w:bookmarkStart w:id="58" w:name="_Ref59451183"/>
       <w:r>
         <w:t xml:space="preserve">Figure </w:t>
       </w:r>
-      <w:fldSimple w:instr=" SEQ Figure \* ARABIC ">
-        <w:r>
-          <w:rPr>
-            <w:noProof/>
-          </w:rPr>
-          <w:t>8</w:t>
-        </w:r>
-      </w:fldSimple>
-      <w:bookmarkEnd w:id="55"/>
+      <w:r>
+        <w:fldChar w:fldCharType="begin"/>
+      </w:r>
+      <w:r>
+        <w:instrText xml:space="preserve"> SEQ Figure \* ARABIC </w:instrText>
+      </w:r>
+      <w:r>
+        <w:fldChar w:fldCharType="separate"/>
+      </w:r>
+      <w:r>
+        <w:rPr>
+          <w:noProof/>
+        </w:rPr>
+        <w:t>8</w:t>
+      </w:r>
+      <w:r>
+        <w:rPr>
+          <w:noProof/>
+        </w:rPr>
+        <w:fldChar w:fldCharType="end"/>
+      </w:r>
+      <w:bookmarkEnd w:id="58"/>
       <w:r>
         <w:t xml:space="preserve"> - Play Game State</w:t>
       </w:r>
@@ -10387,7 +10819,7 @@
           <w:szCs w:val="40"/>
         </w:rPr>
       </w:pPr>
-      <w:bookmarkStart w:id="56" w:name="_Toc59369210"/>
+      <w:bookmarkStart w:id="59" w:name="_Toc59555486"/>
       <w:r>
         <w:rPr>
           <w:sz w:val="40"/>
@@ -10396,7 +10828,7 @@
         <w:lastRenderedPageBreak/>
         <w:t>Technical Solution</w:t>
       </w:r>
-      <w:bookmarkEnd w:id="56"/>
+      <w:bookmarkEnd w:id="59"/>
     </w:p>
     <w:p>
       <w:pPr>
@@ -10423,7 +10855,7 @@
           <w:szCs w:val="40"/>
         </w:rPr>
       </w:pPr>
-      <w:bookmarkStart w:id="57" w:name="_Toc59369211"/>
+      <w:bookmarkStart w:id="60" w:name="_Toc59555487"/>
       <w:r>
         <w:rPr>
           <w:sz w:val="40"/>
@@ -10432,7 +10864,7 @@
         <w:lastRenderedPageBreak/>
         <w:t>Testing</w:t>
       </w:r>
-      <w:bookmarkEnd w:id="57"/>
+      <w:bookmarkEnd w:id="60"/>
     </w:p>
     <w:p>
       <w:pPr>
@@ -10459,7 +10891,7 @@
           <w:szCs w:val="40"/>
         </w:rPr>
       </w:pPr>
-      <w:bookmarkStart w:id="58" w:name="_Toc59369212"/>
+      <w:bookmarkStart w:id="61" w:name="_Toc59555488"/>
       <w:r>
         <w:rPr>
           <w:sz w:val="40"/>
@@ -10468,7 +10900,7 @@
         <w:lastRenderedPageBreak/>
         <w:t>Evaluation</w:t>
       </w:r>
-      <w:bookmarkEnd w:id="58"/>
+      <w:bookmarkEnd w:id="61"/>
     </w:p>
     <w:sectPr>
       <w:footerReference w:type="default" r:id="rId47"/>
@@ -11027,7 +11459,7 @@
           <w:rPr>
             <w:rStyle w:val="Hyperlink"/>
           </w:rPr>
-          <w:t>https://www.tutorialspoint.com/java/java_polymorphism</w:t>
+          <w:t>https://en.wikipedia.org/wiki/Log_file</w:t>
         </w:r>
       </w:hyperlink>
     </w:p>
@@ -11047,6 +11479,54 @@
         <w:t xml:space="preserve"> </w:t>
       </w:r>
       <w:hyperlink r:id="rId18" w:history="1">
+        <w:r>
+          <w:rPr>
+            <w:rStyle w:val="Hyperlink"/>
+          </w:rPr>
+          <w:t>http://www.cplusplus.com/doc/tutorial/preprocessor/</w:t>
+        </w:r>
+      </w:hyperlink>
+    </w:p>
+  </w:footnote>
+  <w:footnote w:id="19">
+    <w:p>
+      <w:pPr>
+        <w:pStyle w:val="FootnoteText"/>
+      </w:pPr>
+      <w:r>
+        <w:rPr>
+          <w:rStyle w:val="FootnoteReference"/>
+        </w:rPr>
+        <w:footnoteRef/>
+      </w:r>
+      <w:r>
+        <w:t xml:space="preserve"> </w:t>
+      </w:r>
+      <w:hyperlink r:id="rId19" w:history="1">
+        <w:r>
+          <w:rPr>
+            <w:rStyle w:val="Hyperlink"/>
+          </w:rPr>
+          <w:t>https://www.tutorialspoint.com/java/java_polymorphism</w:t>
+        </w:r>
+      </w:hyperlink>
+    </w:p>
+  </w:footnote>
+  <w:footnote w:id="20">
+    <w:p>
+      <w:pPr>
+        <w:pStyle w:val="FootnoteText"/>
+      </w:pPr>
+      <w:r>
+        <w:rPr>
+          <w:rStyle w:val="FootnoteReference"/>
+        </w:rPr>
+        <w:footnoteRef/>
+      </w:r>
+      <w:r>
+        <w:t xml:space="preserve"> </w:t>
+      </w:r>
+      <w:hyperlink r:id="rId20" w:history="1">
         <w:r>
           <w:rPr>
             <w:rStyle w:val="Hyperlink"/>
@@ -11056,7 +11536,7 @@
       </w:hyperlink>
     </w:p>
   </w:footnote>
-  <w:footnote w:id="19">
+  <w:footnote w:id="21">
     <w:p>
       <w:pPr>
         <w:pStyle w:val="FootnoteText"/>
@@ -11070,7 +11550,7 @@
       <w:r>
         <w:t xml:space="preserve"> </w:t>
       </w:r>
-      <w:hyperlink r:id="rId19" w:history="1">
+      <w:hyperlink r:id="rId21" w:history="1">
         <w:r>
           <w:rPr>
             <w:rStyle w:val="Hyperlink"/>
@@ -11080,7 +11560,7 @@
       </w:hyperlink>
     </w:p>
   </w:footnote>
-  <w:footnote w:id="20">
+  <w:footnote w:id="22">
     <w:p>
       <w:pPr>
         <w:pStyle w:val="FootnoteText"/>
@@ -11094,7 +11574,7 @@
       <w:r>
         <w:t xml:space="preserve"> </w:t>
       </w:r>
-      <w:hyperlink r:id="rId20" w:history="1">
+      <w:hyperlink r:id="rId22" w:history="1">
         <w:r>
           <w:rPr>
             <w:rStyle w:val="Hyperlink"/>
@@ -11104,7 +11584,7 @@
       </w:hyperlink>
     </w:p>
   </w:footnote>
-  <w:footnote w:id="21">
+  <w:footnote w:id="23">
     <w:p>
       <w:pPr>
         <w:pStyle w:val="FootnoteText"/>
@@ -11118,7 +11598,7 @@
       <w:r>
         <w:t xml:space="preserve"> </w:t>
       </w:r>
-      <w:hyperlink r:id="rId21" w:history="1">
+      <w:hyperlink r:id="rId23" w:history="1">
         <w:r>
           <w:rPr>
             <w:rStyle w:val="Hyperlink"/>
@@ -11128,7 +11608,7 @@
       </w:hyperlink>
     </w:p>
   </w:footnote>
-  <w:footnote w:id="22">
+  <w:footnote w:id="24">
     <w:p>
       <w:pPr>
         <w:pStyle w:val="FootnoteText"/>
@@ -11142,7 +11622,7 @@
       <w:r>
         <w:t xml:space="preserve"> </w:t>
       </w:r>
-      <w:hyperlink r:id="rId22" w:history="1">
+      <w:hyperlink r:id="rId24" w:history="1">
         <w:r>
           <w:rPr>
             <w:rStyle w:val="Hyperlink"/>
@@ -11152,7 +11632,7 @@
       </w:hyperlink>
     </w:p>
   </w:footnote>
-  <w:footnote w:id="23">
+  <w:footnote w:id="25">
     <w:p>
       <w:pPr>
         <w:pStyle w:val="FootnoteText"/>
@@ -11166,7 +11646,7 @@
       <w:r>
         <w:t xml:space="preserve"> </w:t>
       </w:r>
-      <w:hyperlink r:id="rId23" w:history="1">
+      <w:hyperlink r:id="rId25" w:history="1">
         <w:r>
           <w:rPr>
             <w:rStyle w:val="Hyperlink"/>
@@ -11176,7 +11656,7 @@
       </w:hyperlink>
     </w:p>
   </w:footnote>
-  <w:footnote w:id="24">
+  <w:footnote w:id="26">
     <w:p>
       <w:pPr>
         <w:pStyle w:val="FootnoteText"/>
@@ -11190,7 +11670,7 @@
       <w:r>
         <w:t xml:space="preserve"> </w:t>
       </w:r>
-      <w:hyperlink r:id="rId24" w:history="1">
+      <w:hyperlink r:id="rId26" w:history="1">
         <w:r>
           <w:rPr>
             <w:rStyle w:val="Hyperlink"/>
@@ -11200,7 +11680,7 @@
       </w:hyperlink>
     </w:p>
   </w:footnote>
-  <w:footnote w:id="25">
+  <w:footnote w:id="27">
     <w:p>
       <w:pPr>
         <w:pStyle w:val="FootnoteText"/>
@@ -11214,7 +11694,7 @@
       <w:r>
         <w:t xml:space="preserve"> </w:t>
       </w:r>
-      <w:hyperlink r:id="rId25" w:history="1">
+      <w:hyperlink r:id="rId27" w:history="1">
         <w:r>
           <w:rPr>
             <w:rStyle w:val="Hyperlink"/>
@@ -11224,7 +11704,7 @@
       </w:hyperlink>
     </w:p>
   </w:footnote>
-  <w:footnote w:id="26">
+  <w:footnote w:id="28">
     <w:p>
       <w:pPr>
         <w:pStyle w:val="FootnoteText"/>
@@ -11238,7 +11718,7 @@
       <w:r>
         <w:t xml:space="preserve"> </w:t>
       </w:r>
-      <w:hyperlink r:id="rId26" w:history="1">
+      <w:hyperlink r:id="rId28" w:history="1">
         <w:r>
           <w:rPr>
             <w:rStyle w:val="Hyperlink"/>
@@ -11248,7 +11728,7 @@
       </w:hyperlink>
     </w:p>
   </w:footnote>
-  <w:footnote w:id="27">
+  <w:footnote w:id="29">
     <w:p>
       <w:pPr>
         <w:pStyle w:val="FootnoteText"/>
@@ -11262,7 +11742,7 @@
       <w:r>
         <w:t xml:space="preserve"> </w:t>
       </w:r>
-      <w:hyperlink r:id="rId27" w:history="1">
+      <w:hyperlink r:id="rId29" w:history="1">
         <w:r>
           <w:rPr>
             <w:rStyle w:val="Hyperlink"/>
@@ -11272,7 +11752,7 @@
       </w:hyperlink>
     </w:p>
   </w:footnote>
-  <w:footnote w:id="28">
+  <w:footnote w:id="30">
     <w:p>
       <w:pPr>
         <w:pStyle w:val="FootnoteText"/>
@@ -11286,7 +11766,7 @@
       <w:r>
         <w:t xml:space="preserve"> </w:t>
       </w:r>
-      <w:hyperlink r:id="rId28" w:history="1">
+      <w:hyperlink r:id="rId30" w:history="1">
         <w:r>
           <w:rPr>
             <w:rStyle w:val="Hyperlink"/>
@@ -11296,7 +11776,7 @@
       </w:hyperlink>
     </w:p>
   </w:footnote>
-  <w:footnote w:id="29">
+  <w:footnote w:id="31">
     <w:p>
       <w:pPr>
         <w:pStyle w:val="FootnoteText"/>
@@ -11310,7 +11790,7 @@
       <w:r>
         <w:t xml:space="preserve"> </w:t>
       </w:r>
-      <w:hyperlink r:id="rId29" w:history="1">
+      <w:hyperlink r:id="rId31" w:history="1">
         <w:r>
           <w:rPr>
             <w:rStyle w:val="Hyperlink"/>
@@ -11320,7 +11800,7 @@
       </w:hyperlink>
     </w:p>
   </w:footnote>
-  <w:footnote w:id="30">
+  <w:footnote w:id="32">
     <w:p>
       <w:pPr>
         <w:pStyle w:val="FootnoteText"/>
@@ -11334,7 +11814,7 @@
       <w:r>
         <w:t xml:space="preserve"> </w:t>
       </w:r>
-      <w:hyperlink r:id="rId30" w:history="1">
+      <w:hyperlink r:id="rId32" w:history="1">
         <w:r>
           <w:rPr>
             <w:rStyle w:val="Hyperlink"/>
@@ -11344,7 +11824,7 @@
       </w:hyperlink>
     </w:p>
   </w:footnote>
-  <w:footnote w:id="31">
+  <w:footnote w:id="33">
     <w:p>
       <w:pPr>
         <w:pStyle w:val="FootnoteText"/>
@@ -11358,7 +11838,7 @@
       <w:r>
         <w:t xml:space="preserve"> </w:t>
       </w:r>
-      <w:hyperlink r:id="rId31" w:history="1">
+      <w:hyperlink r:id="rId33" w:history="1">
         <w:r>
           <w:rPr>
             <w:rStyle w:val="Hyperlink"/>
@@ -11368,7 +11848,7 @@
       </w:hyperlink>
     </w:p>
   </w:footnote>
-  <w:footnote w:id="32">
+  <w:footnote w:id="34">
     <w:p>
       <w:pPr>
         <w:pStyle w:val="FootnoteText"/>
@@ -11382,7 +11862,7 @@
       <w:r>
         <w:t xml:space="preserve"> </w:t>
       </w:r>
-      <w:hyperlink r:id="rId32" w:history="1">
+      <w:hyperlink r:id="rId34" w:history="1">
         <w:r>
           <w:rPr>
             <w:rStyle w:val="Hyperlink"/>
@@ -11392,7 +11872,7 @@
       </w:hyperlink>
     </w:p>
   </w:footnote>
-  <w:footnote w:id="33">
+  <w:footnote w:id="35">
     <w:p>
       <w:pPr>
         <w:pStyle w:val="FootnoteText"/>
@@ -11406,7 +11886,7 @@
       <w:r>
         <w:t xml:space="preserve"> </w:t>
       </w:r>
-      <w:hyperlink r:id="rId33" w:history="1">
+      <w:hyperlink r:id="rId35" w:history="1">
         <w:r>
           <w:rPr>
             <w:rStyle w:val="Hyperlink"/>
@@ -11416,7 +11896,7 @@
       </w:hyperlink>
     </w:p>
   </w:footnote>
-  <w:footnote w:id="34">
+  <w:footnote w:id="36">
     <w:p>
       <w:pPr>
         <w:pStyle w:val="FootnoteText"/>
@@ -11430,7 +11910,7 @@
       <w:r>
         <w:t xml:space="preserve"> </w:t>
       </w:r>
-      <w:hyperlink r:id="rId34" w:history="1">
+      <w:hyperlink r:id="rId36" w:history="1">
         <w:r>
           <w:rPr>
             <w:rStyle w:val="Hyperlink"/>
@@ -11440,7 +11920,7 @@
       </w:hyperlink>
     </w:p>
   </w:footnote>
-  <w:footnote w:id="35">
+  <w:footnote w:id="37">
     <w:p>
       <w:pPr>
         <w:pStyle w:val="FootnoteText"/>
@@ -11454,7 +11934,7 @@
       <w:r>
         <w:t xml:space="preserve"> </w:t>
       </w:r>
-      <w:hyperlink r:id="rId35" w:history="1">
+      <w:hyperlink r:id="rId37" w:history="1">
         <w:r>
           <w:rPr>
             <w:rStyle w:val="Hyperlink"/>
@@ -11464,7 +11944,7 @@
       </w:hyperlink>
     </w:p>
   </w:footnote>
-  <w:footnote w:id="36">
+  <w:footnote w:id="38">
     <w:p>
       <w:pPr>
         <w:pStyle w:val="FootnoteText"/>
@@ -11478,7 +11958,7 @@
       <w:r>
         <w:t xml:space="preserve"> </w:t>
       </w:r>
-      <w:hyperlink r:id="rId36" w:history="1">
+      <w:hyperlink r:id="rId38" w:history="1">
         <w:r>
           <w:rPr>
             <w:rStyle w:val="Hyperlink"/>
@@ -11488,7 +11968,7 @@
       </w:hyperlink>
     </w:p>
   </w:footnote>
-  <w:footnote w:id="37">
+  <w:footnote w:id="39">
     <w:p>
       <w:pPr>
         <w:pStyle w:val="FootnoteText"/>
@@ -11502,7 +11982,7 @@
       <w:r>
         <w:t xml:space="preserve"> </w:t>
       </w:r>
-      <w:hyperlink r:id="rId37" w:history="1">
+      <w:hyperlink r:id="rId39" w:history="1">
         <w:r>
           <w:rPr>
             <w:rStyle w:val="Hyperlink"/>
@@ -11512,7 +11992,7 @@
       </w:hyperlink>
     </w:p>
   </w:footnote>
-  <w:footnote w:id="38">
+  <w:footnote w:id="40">
     <w:p>
       <w:pPr>
         <w:pStyle w:val="FootnoteText"/>
@@ -11526,7 +12006,7 @@
       <w:r>
         <w:t xml:space="preserve"> </w:t>
       </w:r>
-      <w:hyperlink r:id="rId38" w:history="1">
+      <w:hyperlink r:id="rId40" w:history="1">
         <w:r>
           <w:rPr>
             <w:rStyle w:val="Hyperlink"/>

</xml_diff>

<commit_message>
Added Connect 4 game state
Designed the connect 4 game state and described what it will do.
Also added a bit of information on how the game will check that it has been won/drawn
</commit_message>
<xml_diff>
--- a/Writeup.docx
+++ b/Writeup.docx
@@ -7934,7 +7934,7 @@
           <v:shape id="_x0000_i1025" type="#_x0000_t75" style="width:451.5pt;height:142.5pt" o:ole="">
             <v:imagedata r:id="rId9" o:title=""/>
           </v:shape>
-          <o:OLEObject Type="Embed" ProgID="Word.OpenDocumentText.12" ShapeID="_x0000_i1025" DrawAspect="Content" ObjectID="_1670168298" r:id="rId10"/>
+          <o:OLEObject Type="Embed" ProgID="Word.OpenDocumentText.12" ShapeID="_x0000_i1025" DrawAspect="Content" ObjectID="_1670234259" r:id="rId10"/>
         </w:object>
       </w:r>
     </w:p>
@@ -7978,7 +7978,7 @@
           <v:shape id="_x0000_i1026" type="#_x0000_t75" style="width:451.5pt;height:516.75pt" o:ole="">
             <v:imagedata r:id="rId11" o:title=""/>
           </v:shape>
-          <o:OLEObject Type="Embed" ProgID="Word.OpenDocumentText.12" ShapeID="_x0000_i1026" DrawAspect="Content" ObjectID="_1670168299" r:id="rId12"/>
+          <o:OLEObject Type="Embed" ProgID="Word.OpenDocumentText.12" ShapeID="_x0000_i1026" DrawAspect="Content" ObjectID="_1670234260" r:id="rId12"/>
         </w:object>
       </w:r>
     </w:p>
@@ -8010,7 +8010,7 @@
           <v:shape id="_x0000_i1027" type="#_x0000_t75" style="width:451.5pt;height:142.5pt" o:ole="">
             <v:imagedata r:id="rId13" o:title=""/>
           </v:shape>
-          <o:OLEObject Type="Embed" ProgID="Word.OpenDocumentText.12" ShapeID="_x0000_i1027" DrawAspect="Content" ObjectID="_1670168300" r:id="rId14"/>
+          <o:OLEObject Type="Embed" ProgID="Word.OpenDocumentText.12" ShapeID="_x0000_i1027" DrawAspect="Content" ObjectID="_1670234261" r:id="rId14"/>
         </w:object>
       </w:r>
     </w:p>
@@ -8034,7 +8034,7 @@
           <v:shape id="_x0000_i1028" type="#_x0000_t75" style="width:249pt;height:14.25pt" o:ole="">
             <v:imagedata r:id="rId15" o:title="" cropright="29393f"/>
           </v:shape>
-          <o:OLEObject Type="Embed" ProgID="Word.OpenDocumentText.12" ShapeID="_x0000_i1028" DrawAspect="Content" ObjectID="_1670168301" r:id="rId16"/>
+          <o:OLEObject Type="Embed" ProgID="Word.OpenDocumentText.12" ShapeID="_x0000_i1028" DrawAspect="Content" ObjectID="_1670234262" r:id="rId16"/>
         </w:object>
       </w:r>
       <w:r>
@@ -8060,7 +8060,7 @@
           <v:shape id="_x0000_i1029" type="#_x0000_t75" style="width:454.5pt;height:419.25pt" o:ole="">
             <v:imagedata r:id="rId17" o:title="" cropright="5008f"/>
           </v:shape>
-          <o:OLEObject Type="Embed" ProgID="Word.OpenDocumentText.12" ShapeID="_x0000_i1029" DrawAspect="Content" ObjectID="_1670168302" r:id="rId18"/>
+          <o:OLEObject Type="Embed" ProgID="Word.OpenDocumentText.12" ShapeID="_x0000_i1029" DrawAspect="Content" ObjectID="_1670234263" r:id="rId18"/>
         </w:object>
       </w:r>
     </w:p>
@@ -8691,10 +8691,12 @@
         <w:pStyle w:val="Heading2"/>
       </w:pPr>
       <w:bookmarkStart w:id="18" w:name="_Toc59555471"/>
+      <w:bookmarkStart w:id="19" w:name="_Ref59619679"/>
       <w:r>
         <w:t>Connect 4 Game</w:t>
       </w:r>
       <w:bookmarkEnd w:id="18"/>
+      <w:bookmarkEnd w:id="19"/>
     </w:p>
     <w:p>
       <w:r>
@@ -8830,15 +8832,15 @@
         <w:t xml:space="preserve"> allowing each of these objects to perform differently when calling the same method.</w:t>
       </w:r>
     </w:p>
-    <w:bookmarkStart w:id="19" w:name="_MON_1669014006"/>
-    <w:bookmarkEnd w:id="19"/>
+    <w:bookmarkStart w:id="20" w:name="_MON_1669014006"/>
+    <w:bookmarkEnd w:id="20"/>
     <w:p>
       <w:r>
         <w:object w:dxaOrig="7396" w:dyaOrig="4970" w14:anchorId="45F27940">
           <v:shape id="_x0000_i1030" type="#_x0000_t75" style="width:370.5pt;height:248.25pt" o:ole="">
             <v:imagedata r:id="rId23" o:title=""/>
           </v:shape>
-          <o:OLEObject Type="Embed" ProgID="Word.Document.12" ShapeID="_x0000_i1030" DrawAspect="Content" ObjectID="_1670168303" r:id="rId24">
+          <o:OLEObject Type="Embed" ProgID="Word.Document.12" ShapeID="_x0000_i1030" DrawAspect="Content" ObjectID="_1670234264" r:id="rId24">
             <o:FieldCodes>\s</o:FieldCodes>
           </o:OLEObject>
         </w:object>
@@ -8853,11 +8855,11 @@
       <w:pPr>
         <w:pStyle w:val="Heading2"/>
       </w:pPr>
-      <w:bookmarkStart w:id="20" w:name="_Toc59555472"/>
+      <w:bookmarkStart w:id="21" w:name="_Toc59555472"/>
       <w:r>
         <w:t>File Structure</w:t>
       </w:r>
-      <w:bookmarkEnd w:id="20"/>
+      <w:bookmarkEnd w:id="21"/>
     </w:p>
     <w:p>
       <w:r>
@@ -8876,8 +8878,8 @@
         <w:t xml:space="preserve"> This also allows for users to copy their folder and transfer between devices allowing their account to be used on multiple computers.</w:t>
       </w:r>
     </w:p>
-    <w:bookmarkStart w:id="21" w:name="_MON_1669294533"/>
-    <w:bookmarkEnd w:id="21"/>
+    <w:bookmarkStart w:id="22" w:name="_MON_1669294533"/>
+    <w:bookmarkEnd w:id="22"/>
     <w:p>
       <w:pPr>
         <w:keepNext/>
@@ -8887,7 +8889,7 @@
           <v:shape id="_x0000_i1031" type="#_x0000_t75" style="width:451.5pt;height:201.75pt" o:ole="">
             <v:imagedata r:id="rId25" o:title=""/>
           </v:shape>
-          <o:OLEObject Type="Embed" ProgID="Word.Document.12" ShapeID="_x0000_i1031" DrawAspect="Content" ObjectID="_1670168304" r:id="rId26">
+          <o:OLEObject Type="Embed" ProgID="Word.Document.12" ShapeID="_x0000_i1031" DrawAspect="Content" ObjectID="_1670234265" r:id="rId26">
             <o:FieldCodes>\s</o:FieldCodes>
           </o:OLEObject>
         </w:object>
@@ -8897,18 +8899,36 @@
       <w:pPr>
         <w:pStyle w:val="Caption"/>
       </w:pPr>
-      <w:bookmarkStart w:id="22" w:name="_Ref58682087"/>
+      <w:bookmarkStart w:id="23" w:name="_Ref58682087"/>
       <w:r>
         <w:t xml:space="preserve">Figure </w:t>
       </w:r>
-      <w:r>
+      <w:fldSimple w:instr=" SEQ Figure \* ARABIC ">
+        <w:r>
+          <w:rPr>
+            <w:noProof/>
+          </w:rPr>
+          <w:t>1</w:t>
+        </w:r>
+      </w:fldSimple>
+      <w:bookmarkEnd w:id="23"/>
+      <w:r>
+        <w:t xml:space="preserve"> - Directory Structure</w:t>
+      </w:r>
+    </w:p>
+    <w:p>
+      <w:r>
+        <w:lastRenderedPageBreak/>
         <w:fldChar w:fldCharType="begin"/>
       </w:r>
       <w:r>
-        <w:instrText xml:space="preserve"> SEQ Figure \* ARABIC </w:instrText>
+        <w:instrText xml:space="preserve"> REF _Ref58682087 \h </w:instrText>
       </w:r>
       <w:r>
         <w:fldChar w:fldCharType="separate"/>
+      </w:r>
+      <w:r>
+        <w:t xml:space="preserve">Figure </w:t>
       </w:r>
       <w:r>
         <w:rPr>
@@ -8917,23 +8937,765 @@
         <w:t>1</w:t>
       </w:r>
       <w:r>
+        <w:fldChar w:fldCharType="end"/>
+      </w:r>
+      <w:r>
+        <w:t xml:space="preserve"> shows the directory structure that I am planning on using for my final program. The “res” folder is just to hold any resources that the program will use such as textures or any other run time resources. The “saves” folder is where all data relating to the accounts will be stored. Each user will be contained within their own folder with the name of that folder being their username. This allows the program to eas</w:t>
+      </w:r>
+      <w:r>
+        <w:t>il</w:t>
+      </w:r>
+      <w:r>
+        <w:t>y look at all folders and navigate to the correct one</w:t>
+      </w:r>
+      <w:r>
+        <w:t xml:space="preserve"> without too much complication</w:t>
+      </w:r>
+      <w:r>
+        <w:t>.</w:t>
+      </w:r>
+      <w:r>
+        <w:t xml:space="preserve"> The extensions of the files in the user’s folder are completely arbitrary as the program is only going to read them as binary files containing data and no other program will need to open these files.</w:t>
+      </w:r>
+    </w:p>
+    <w:p>
+      <w:r>
+        <w:t>The complexity of this file structure is finding a way to store all data relating to the user in the appropriate files</w:t>
+      </w:r>
+      <w:r>
+        <w:t xml:space="preserve"> in an efficient way. This means reducing the file size as much as possible </w:t>
+      </w:r>
+      <w:r>
+        <w:t>and</w:t>
+      </w:r>
+      <w:r>
+        <w:t xml:space="preserve"> reducing the time required to read and write to these files.</w:t>
+      </w:r>
+    </w:p>
+    <w:p>
+      <w:pPr>
+        <w:pStyle w:val="Heading3"/>
+      </w:pPr>
+      <w:bookmarkStart w:id="24" w:name="_Toc59555473"/>
+      <w:r>
+        <w:t>Account Data File</w:t>
+      </w:r>
+      <w:bookmarkEnd w:id="24"/>
+    </w:p>
+    <w:p>
+      <w:r>
+        <w:t xml:space="preserve">In relation to the account data file, the information that must be saved is the following: Username, Password, Date Created, Number of </w:t>
+      </w:r>
+      <w:r>
+        <w:t xml:space="preserve">Human </w:t>
+      </w:r>
+      <w:r>
+        <w:t xml:space="preserve">Wins, Number of </w:t>
+      </w:r>
+      <w:r>
+        <w:t xml:space="preserve">Human </w:t>
+      </w:r>
+      <w:r>
+        <w:t>Losses</w:t>
+      </w:r>
+      <w:r>
+        <w:t>, Number of AI Wins, Number of AI Losses</w:t>
+      </w:r>
+      <w:r>
+        <w:t>, and the Entire State of the Neural Network. A lot of this data has different types meaning that a custom file must be created. I will be using already existing file structures as a reference. The most prominent feature in files is the use of metadata and a header.</w:t>
+      </w:r>
+      <w:r>
+        <w:t xml:space="preserve"> The metadata is any information relating to how the file should be interpreted. In the case with an image file the metadata</w:t>
+      </w:r>
+      <w:r>
         <w:rPr>
-          <w:noProof/>
+          <w:rStyle w:val="FootnoteReference"/>
         </w:rPr>
+        <w:footnoteReference w:id="21"/>
+      </w:r>
+      <w:r>
+        <w:t xml:space="preserve"> will contain information such as bit depth and resolution.</w:t>
+      </w:r>
+    </w:p>
+    <w:p>
+      <w:r>
+        <w:t>The information stored in my metadata section of the file will be structured as follows:</w:t>
+      </w:r>
+    </w:p>
+    <w:bookmarkStart w:id="25" w:name="_MON_1669295897"/>
+    <w:bookmarkEnd w:id="25"/>
+    <w:p>
+      <w:r>
+        <w:object w:dxaOrig="9026" w:dyaOrig="3768" w14:anchorId="56800236">
+          <v:shape id="_x0000_i1032" type="#_x0000_t75" style="width:451.5pt;height:188.25pt" o:ole="">
+            <v:imagedata r:id="rId27" o:title=""/>
+          </v:shape>
+          <o:OLEObject Type="Embed" ProgID="Word.Document.12" ShapeID="_x0000_i1032" DrawAspect="Content" ObjectID="_1670234266" r:id="rId28">
+            <o:FieldCodes>\s</o:FieldCodes>
+          </o:OLEObject>
+        </w:object>
+      </w:r>
+    </w:p>
+    <w:p>
+      <w:r>
+        <w:t>All parts will be stored using 4-byte unsigned integer values.</w:t>
+      </w:r>
+      <w:r>
+        <w:t xml:space="preserve"> This structure will allow for all remaining information to be read using the correct format.</w:t>
+      </w:r>
+    </w:p>
+    <w:p>
+      <w:r>
+        <w:t>During my prototype, I intertwined the metadata in with the header itself meaning that metadata related to the neural network was only read when reading the header for the neural network. The only problem with this was that it was hard to debug what was going wrong as not all data had been loaded when I was using breakpoints.</w:t>
+      </w:r>
+    </w:p>
+    <w:p>
+      <w:r>
+        <w:t>The information stored in the header section of the file will be as follows:</w:t>
+      </w:r>
+    </w:p>
+    <w:bookmarkStart w:id="26" w:name="_MON_1669297149"/>
+    <w:bookmarkEnd w:id="26"/>
+    <w:p>
+      <w:r>
+        <w:object w:dxaOrig="9026" w:dyaOrig="3478" w14:anchorId="04710475">
+          <v:shape id="_x0000_i1033" type="#_x0000_t75" style="width:451.5pt;height:174pt" o:ole="">
+            <v:imagedata r:id="rId29" o:title=""/>
+          </v:shape>
+          <o:OLEObject Type="Embed" ProgID="Word.Document.12" ShapeID="_x0000_i1033" DrawAspect="Content" ObjectID="_1670234267" r:id="rId30">
+            <o:FieldCodes>\s</o:FieldCodes>
+          </o:OLEObject>
+        </w:object>
+      </w:r>
+    </w:p>
+    <w:p>
+      <w:r>
+        <w:t>Most of this data is self-explanatory except for the neural network data. As the neural network can have an arbitrary size, we do not know how many bytes each part will take up. This is the reason for saving size data in metadata.</w:t>
+      </w:r>
+    </w:p>
+    <w:p>
+      <w:r>
+        <w:t xml:space="preserve">When writing to this file, the metadata will not have to change however, the other information such as Wins and Losses, and especially the neural network will have to. Due to this being most of the data, I have decided to wipe the file and rewrite all data back into it each time data is saved. This will not cause much of a performance cost but </w:t>
+      </w:r>
+      <w:r>
+        <w:t>as almost all data would be written anyway, it is logical to be able to use the same function to save the data when it is created and when it is modified.</w:t>
+      </w:r>
+    </w:p>
+    <w:p>
+      <w:pPr>
+        <w:pStyle w:val="Heading3"/>
+      </w:pPr>
+      <w:bookmarkStart w:id="27" w:name="_Toc59555474"/>
+      <w:r>
+        <w:t>Previous Games File</w:t>
+      </w:r>
+      <w:bookmarkEnd w:id="27"/>
+    </w:p>
+    <w:p>
+      <w:r>
+        <w:t xml:space="preserve">One of the largest problems I found with my program whilst making the prototype was that the AI was learning too slowly to be interesting. </w:t>
+      </w:r>
+      <w:r>
+        <w:t>Therefore,</w:t>
+      </w:r>
+      <w:r>
+        <w:t xml:space="preserve"> I have decided to store the previous few games in a file and use these games to train the network on games that it has already seen a few times before.</w:t>
+      </w:r>
+      <w:r>
+        <w:t xml:space="preserve"> To save these games I will need to store them in a file in a very efficient way as I am looking to store around</w:t>
+      </w:r>
+      <w:r>
+        <w:t xml:space="preserve"> 500</w:t>
+      </w:r>
+      <w:r>
+        <w:t xml:space="preserve"> previous games with each game lasting an average of 24 moves per game</w:t>
+      </w:r>
+      <w:r>
+        <w:rPr>
+          <w:rStyle w:val="FootnoteReference"/>
+        </w:rPr>
+        <w:footnoteReference w:id="22"/>
+      </w:r>
+      <w:r>
+        <w:t>. This comes to having to store around 500 * 24 = 12000 moves</w:t>
+      </w:r>
+      <w:r>
+        <w:t>.</w:t>
+      </w:r>
+    </w:p>
+    <w:p>
+      <w:r>
+        <w:t>I am planning on stored each game as a list of moves for each player. I will need to determine what player starts first which can be done with a single number</w:t>
+      </w:r>
+      <w:r>
+        <w:t>, then I will store each column choice in which the game was played, alternating which player played. This will fully represent a whole connect 4 game allowing me to recreate the game and change it into a form which is useable by the backpropagation algorithm.</w:t>
+      </w:r>
+    </w:p>
+    <w:p>
+      <w:r>
+        <w:t>This file will most likely be a text file due to the ability to use newline characters ‘\n’</w:t>
+      </w:r>
+      <w:r>
+        <w:rPr>
+          <w:rStyle w:val="FootnoteReference"/>
+        </w:rPr>
+        <w:footnoteReference w:id="23"/>
+      </w:r>
+      <w:r>
+        <w:t xml:space="preserve"> </w:t>
+      </w:r>
+      <w:r>
+        <w:t>to separate the games</w:t>
+      </w:r>
+      <w:r>
+        <w:t xml:space="preserve"> and having multiple C++ functions to manipulate these text files.</w:t>
+      </w:r>
+      <w:r>
+        <w:t xml:space="preserve"> When a game is finished, it will be saved to this file. If the file already contains more than the maximum number of games, then the eldest one should be deleted to make room for the new one. To check how many games are being stored in the file it would be </w:t>
+      </w:r>
+      <w:r>
+        <w:t xml:space="preserve">too </w:t>
+      </w:r>
+      <w:r>
+        <w:t>slow to load the entire file into an array and then count the size of the array. Due to this I will be storing the number of games in the file as well as all the games.</w:t>
+      </w:r>
+      <w:r>
+        <w:t xml:space="preserve"> This does add data redundancy</w:t>
+      </w:r>
+      <w:r>
+        <w:rPr>
+          <w:rStyle w:val="FootnoteReference"/>
+        </w:rPr>
+        <w:footnoteReference w:id="24"/>
+      </w:r>
+      <w:r>
+        <w:t xml:space="preserve"> but will speed the program up massively, especially when being run on a device with slow secondary storage.</w:t>
+      </w:r>
+    </w:p>
+    <w:bookmarkStart w:id="28" w:name="_MON_1669456637"/>
+    <w:bookmarkEnd w:id="28"/>
+    <w:p>
+      <w:r>
+        <w:object w:dxaOrig="9026" w:dyaOrig="4927" w14:anchorId="10AB0EFF">
+          <v:shape id="_x0000_i1034" type="#_x0000_t75" style="width:451.5pt;height:246pt" o:ole="">
+            <v:imagedata r:id="rId31" o:title=""/>
+          </v:shape>
+          <o:OLEObject Type="Embed" ProgID="Word.Document.12" ShapeID="_x0000_i1034" DrawAspect="Content" ObjectID="_1670234268" r:id="rId32">
+            <o:FieldCodes>\s</o:FieldCodes>
+          </o:OLEObject>
+        </w:object>
+      </w:r>
+    </w:p>
+    <w:p>
+      <w:r>
+        <w:t>This layout is how the previous games file will be structured. Each of the games will be on a single line with each game separated by a newline character. The number of games stored will be updated each time a new game is added to keep track of how many games are being stored currently.</w:t>
+      </w:r>
+      <w:r>
+        <w:t xml:space="preserve"> This file should allow as many </w:t>
+      </w:r>
+      <w:r>
+        <w:t xml:space="preserve">past </w:t>
+      </w:r>
+      <w:r>
+        <w:t>games as I decide to be stored</w:t>
+      </w:r>
+      <w:r>
+        <w:t xml:space="preserve"> as training data.</w:t>
+      </w:r>
+    </w:p>
+    <w:p>
+      <w:pPr>
+        <w:pStyle w:val="Heading3"/>
+      </w:pPr>
+      <w:bookmarkStart w:id="29" w:name="_Toc59555475"/>
+      <w:r>
+        <w:t>File Encryption</w:t>
+      </w:r>
+      <w:bookmarkEnd w:id="29"/>
+    </w:p>
+    <w:p>
+      <w:r>
+        <w:t>One main problem with this file is that when saving text into a binary file, due to ASCII</w:t>
+      </w:r>
+      <w:r>
+        <w:rPr>
+          <w:rStyle w:val="FootnoteReference"/>
+        </w:rPr>
+        <w:footnoteReference w:id="25"/>
+      </w:r>
+      <w:r>
+        <w:t xml:space="preserve"> characters being represented with a single byte, opening a binary file as a text file will display all the bytes in their ASCII representation. Usually, this will make random characters appear but, in the case of strings which already contain single byte ASCII characters, can display the string itself. This is extremely dangerous with passwords as someone can just open the file and view the password. Therefore, I have decided to hide the password using a digest</w:t>
+      </w:r>
+      <w:r>
+        <w:rPr>
+          <w:rStyle w:val="FootnoteReference"/>
+        </w:rPr>
+        <w:footnoteReference w:id="26"/>
+      </w:r>
+      <w:r>
+        <w:t xml:space="preserve">. This digest will be a large number which will be used to check if an inputted password matches the stored one without having to store the password itself. The user can input their password and the hash algorithm can be applied </w:t>
+      </w:r>
+      <w:r>
+        <w:t>to generate a digest. This digest can be compared against the stored digest now instead of checking the password string against the inputted string.</w:t>
+      </w:r>
+    </w:p>
+    <w:p>
+      <w:r>
+        <w:t>The algorithm I will be using to create this digest will most likely be SHA-1</w:t>
+      </w:r>
+      <w:r>
+        <w:rPr>
+          <w:rStyle w:val="FootnoteReference"/>
+        </w:rPr>
+        <w:footnoteReference w:id="27"/>
+      </w:r>
+      <w:r>
+        <w:t>. I chose this algorithm over the more common MD5 algorithm because it has been found to have vulnerabilities that cause security issues. SHA-1 is an algorithm that is becoming more widespread due to MD5 having these vulnerabilities</w:t>
+      </w:r>
+      <w:r>
+        <w:t>. SHA-1 produces a 160-bit hash value, typically represented as 40 hexadecimal digits. As the algorithm is quite complicated and I do not need to know how it works, I will be using a C++ library which implements the SHA-1 algorithm for me. I will most likely find this library on GitHub</w:t>
+      </w:r>
+      <w:r>
+        <w:rPr>
+          <w:rStyle w:val="FootnoteReference"/>
+        </w:rPr>
+        <w:footnoteReference w:id="28"/>
+      </w:r>
+      <w:r>
+        <w:t xml:space="preserve"> meaning I can clone the source code and use the most up-to-date version whenever I want to build my project.</w:t>
+      </w:r>
+    </w:p>
+    <w:p>
+      <w:pPr>
+        <w:pStyle w:val="Heading3"/>
+      </w:pPr>
+      <w:bookmarkStart w:id="30" w:name="_Toc59555476"/>
+      <w:r>
+        <w:lastRenderedPageBreak/>
+        <w:t>File Checksum</w:t>
+      </w:r>
+      <w:bookmarkEnd w:id="30"/>
+    </w:p>
+    <w:p>
+      <w:r>
+        <w:t>To make sure that the file was not corrupted or edited in between use, I will be using SHA-1 again on the entire file to create a new digest which can be checked when the file is read to make sure that the file was not changed. I will need to make sure to not include the digest when using the SHA-1 algorithm as this will produce a different digest and will incorrectly identify the file as being changed.</w:t>
+      </w:r>
+      <w:r>
+        <w:t xml:space="preserve"> If the digests do not match, then the user should be presented with a message stating that the file has been corrupted or changed outside of the program.</w:t>
+      </w:r>
+    </w:p>
+    <w:p>
+      <w:r>
+        <w:t>Another method to check if a file has been corrupted or changed in between use is to use Hamming Codes</w:t>
+      </w:r>
+      <w:r>
+        <w:rPr>
+          <w:rStyle w:val="FootnoteReference"/>
+        </w:rPr>
+        <w:footnoteReference w:id="29"/>
+      </w:r>
+      <w:r>
+        <w:t>. This is a method of storing data in a format that allows for it to be changed and still fully represent the original message. A remarkably simple error detector would be bit parity which adds a parity bit to the end to determine whether the string of bits has an even or odd number of 1s. This can be used to determine if the number of 1s has changed but this does not tell you which one has been changed. Hamming codes on the other hand, do tell the program which bit has been changed allowing for that bit to be corrected and returned to its original state.</w:t>
+      </w:r>
+    </w:p>
+    <w:p>
+      <w:r>
+        <w:t>Hamming codes work by checking the parity of certain groups of bits which allows the program to reduce its search on which bit has been changed determined by the parity bits. This is sort of like how binary search works but with single bits and narrowing groups of bits.</w:t>
+      </w:r>
+      <w:r>
+        <w:t xml:space="preserve"> Hamming codes only work with a single bit that has been changed but an extra bit can be used to explicitly tell the program that more than one bit has been changed even if these bits cannot be corrected.</w:t>
+      </w:r>
+    </w:p>
+    <w:p>
+      <w:r>
+        <w:t>Implementing Hamming codes into my program would be a difficult task due to having to control bit level operations which is not explicitly possible in C++ without workarounds. Due to this I will most likely not be implementing Hamming codes but if I do have extra time and find that it is necessary then I will store the files as Hamming codes.</w:t>
+      </w:r>
+    </w:p>
+    <w:p>
+      <w:pPr>
+        <w:pStyle w:val="Heading2"/>
+      </w:pPr>
+      <w:bookmarkStart w:id="31" w:name="_Toc59555477"/>
+      <w:r>
+        <w:t>Graphical User Interface (GUI)</w:t>
+      </w:r>
+      <w:bookmarkEnd w:id="31"/>
+    </w:p>
+    <w:p>
+      <w:r>
+        <w:t>I would like to be able to use the already existing menu system, that I created for the prototype, and move it to a Graphical User Interface</w:t>
+      </w:r>
+      <w:r>
+        <w:rPr>
+          <w:rStyle w:val="FootnoteReference"/>
+        </w:rPr>
+        <w:footnoteReference w:id="30"/>
+      </w:r>
+      <w:r>
+        <w:t xml:space="preserve"> using the SFML</w:t>
+      </w:r>
+      <w:r>
+        <w:rPr>
+          <w:rStyle w:val="FootnoteReference"/>
+        </w:rPr>
+        <w:footnoteReference w:id="31"/>
+      </w:r>
+      <w:r>
+        <w:t xml:space="preserve"> library for C++.</w:t>
+      </w:r>
+      <w:r>
+        <w:t xml:space="preserve"> With SFML I can create a render window and draw primitives to that window such as a rectangle or circle. Using the data that SFML collects such as mouse position, I can add functionality to these shapes to make objects such as a button or a text box.</w:t>
+      </w:r>
+    </w:p>
+    <w:bookmarkStart w:id="32" w:name="_Hlk58072251"/>
+    <w:bookmarkStart w:id="33" w:name="_MON_1668242071"/>
+    <w:bookmarkEnd w:id="33"/>
+    <w:p>
+      <w:pPr>
+        <w:keepNext/>
+      </w:pPr>
+      <w:r>
+        <w:object w:dxaOrig="9070" w:dyaOrig="5102" w14:anchorId="003EC2D9">
+          <v:shape id="_x0000_i1035" type="#_x0000_t75" style="width:453.75pt;height:255pt" o:ole="">
+            <v:imagedata r:id="rId33" o:title=""/>
+          </v:shape>
+          <o:OLEObject Type="Embed" ProgID="Word.Document.12" ShapeID="_x0000_i1035" DrawAspect="Content" ObjectID="_1670234269" r:id="rId34">
+            <o:FieldCodes>\s</o:FieldCodes>
+          </o:OLEObject>
+        </w:object>
+      </w:r>
+      <w:bookmarkEnd w:id="32"/>
+    </w:p>
+    <w:p>
+      <w:pPr>
+        <w:pStyle w:val="Caption"/>
+      </w:pPr>
+      <w:bookmarkStart w:id="34" w:name="_Ref58073121"/>
+      <w:r>
+        <w:t xml:space="preserve">Figure </w:t>
+      </w:r>
+      <w:fldSimple w:instr=" SEQ Figure \* ARABIC ">
+        <w:r>
+          <w:rPr>
+            <w:noProof/>
+          </w:rPr>
+          <w:t>2</w:t>
+        </w:r>
+      </w:fldSimple>
+      <w:bookmarkEnd w:id="34"/>
+      <w:r>
+        <w:t xml:space="preserve"> - Design for GUI</w:t>
+      </w:r>
+    </w:p>
+    <w:p>
+      <w:r>
+        <w:t>This minimalistic design is what I would like my GUI to look like when it is completed. Each of the purple boxes are buttons which, when clicked, take the user to another page of similar design with different ways of interacting.</w:t>
+      </w:r>
+      <w:r>
+        <w:t xml:space="preserve"> I will show and explain each of the </w:t>
+      </w:r>
+      <w:r>
+        <w:t>states</w:t>
+      </w:r>
+      <w:r>
+        <w:t xml:space="preserve"> that will be present in my program along with the ways of interacting and desired outcome of this.</w:t>
+      </w:r>
+    </w:p>
+    <w:p>
+      <w:pPr>
+        <w:pStyle w:val="Heading2"/>
+      </w:pPr>
+      <w:bookmarkStart w:id="35" w:name="_Toc59555478"/>
+      <w:r>
+        <w:t>State System</w:t>
+      </w:r>
+      <w:bookmarkEnd w:id="35"/>
+    </w:p>
+    <w:p>
+      <w:r>
+        <w:t>The way that my program is going to work is through a state system (which can be understood as a Finite State Machine</w:t>
+      </w:r>
+      <w:r>
+        <w:rPr>
+          <w:rStyle w:val="FootnoteReference"/>
+        </w:rPr>
+        <w:footnoteReference w:id="32"/>
+      </w:r>
+      <w:r>
+        <w:t>). This state system will allow for different states to be created and used to allow my program to be broken down into easy to manage sections. I will be using polymorphism to easily render objects to the scene without having to know the exact state that is being used at that time.</w:t>
+      </w:r>
+    </w:p>
+    <w:p>
+      <w:r>
+        <w:t>These states will be contained within a stack somewhere in my program. The reason I chose a stack data type for this was that, whenever I want to move the user from one state to another, I can simply push a new state onto the top of the stack. Then when the program loop repeats, the topmost state can be used as the currently active one and its methods called – which is where polymorphism is especially useful.</w:t>
+      </w:r>
+    </w:p>
+    <w:p>
+      <w:r>
+        <w:t xml:space="preserve">Another benefit of using a stack as this data type is that old states are not removed when new states are added. Instead of overwriting an “active state” object, it is simply kept in the stack. Whenever a state finishes its task, or the exit button is pressed by the user, the state can pop itself off the stack and the previous state is revealed. This state now becomes the active state and is used by the program. This allows for an easy way to determine whether the program should close or not, as the </w:t>
+      </w:r>
+      <w:r>
+        <w:fldChar w:fldCharType="begin"/>
+      </w:r>
+      <w:r>
+        <w:instrText xml:space="preserve"> REF _Ref59367427 \h </w:instrText>
+      </w:r>
+      <w:r>
+        <w:fldChar w:fldCharType="separate"/>
+      </w:r>
+      <w:r>
+        <w:t>Main Menu State</w:t>
+      </w:r>
+      <w:r>
         <w:fldChar w:fldCharType="end"/>
       </w:r>
-      <w:bookmarkEnd w:id="22"/>
-      <w:r>
-        <w:t xml:space="preserve"> - Directory Structure</w:t>
+      <w:r>
+        <w:t xml:space="preserve"> </w:t>
+      </w:r>
+      <w:r>
+        <w:t xml:space="preserve">will always be on the stack and the program only exiting if the user presses the exit button on this </w:t>
+      </w:r>
+      <w:r>
+        <w:fldChar w:fldCharType="begin"/>
+      </w:r>
+      <w:r>
+        <w:instrText xml:space="preserve"> REF _Ref59367427 \h </w:instrText>
+      </w:r>
+      <w:r>
+        <w:fldChar w:fldCharType="separate"/>
+      </w:r>
+      <w:r>
+        <w:t>Main Menu State</w:t>
+      </w:r>
+      <w:r>
+        <w:fldChar w:fldCharType="end"/>
+      </w:r>
+      <w:r>
+        <w:t>, we can test whether the stack is empty and if it is, we can determine that the user has pressed the exit button and the program should end.</w:t>
       </w:r>
     </w:p>
     <w:p>
       <w:r>
         <w:lastRenderedPageBreak/>
+        <w:t xml:space="preserve">Some roadblocks I ran into whilst making the </w:t>
+      </w:r>
+      <w:r>
         <w:fldChar w:fldCharType="begin"/>
       </w:r>
       <w:r>
-        <w:instrText xml:space="preserve"> REF _Ref58682087 \h </w:instrText>
+        <w:instrText xml:space="preserve"> REF _Ref59538698 \h </w:instrText>
+      </w:r>
+      <w:r>
+        <w:fldChar w:fldCharType="separate"/>
+      </w:r>
+      <w:r>
+        <w:t>Prototype</w:t>
+      </w:r>
+      <w:r>
+        <w:fldChar w:fldCharType="end"/>
+      </w:r>
+      <w:r>
+        <w:t xml:space="preserve"> where that when I wanted to push a state onto the stack whilst removing the current one (in case I just wanted to replace a state), popping had to occur before pushing, due to how a stack works. This caused any variables and information to be removed from memory when the state was deleted meaning I could not </w:t>
+      </w:r>
+      <w:r>
+        <w:t xml:space="preserve">retain </w:t>
+      </w:r>
+      <w:r>
+        <w:t>information when replacing a state.</w:t>
+      </w:r>
+      <w:r>
+        <w:t xml:space="preserve"> Knowing this, </w:t>
+      </w:r>
+      <w:r>
+        <w:t>any variables I would like to move to a replacing state will have to be created in the current function scope so that they are not deleted when the state’s destructor</w:t>
+      </w:r>
+      <w:r>
+        <w:rPr>
+          <w:rStyle w:val="FootnoteReference"/>
+        </w:rPr>
+        <w:footnoteReference w:id="33"/>
+      </w:r>
+      <w:r>
+        <w:t xml:space="preserve"> is called.</w:t>
+      </w:r>
+      <w:r>
+        <w:t xml:space="preserve"> </w:t>
+      </w:r>
+      <w:r>
+        <w:t>A helpful</w:t>
+      </w:r>
+      <w:r>
+        <w:t xml:space="preserve"> tool that will be used to make sure that states </w:t>
+      </w:r>
+      <w:r>
+        <w:t>are not</w:t>
+      </w:r>
+      <w:r>
+        <w:t xml:space="preserve"> deleted before they should be is to use the </w:t>
+      </w:r>
+      <w:r>
+        <w:fldChar w:fldCharType="begin"/>
+      </w:r>
+      <w:r>
+        <w:instrText xml:space="preserve"> REF _Ref59555328 \h </w:instrText>
+      </w:r>
+      <w:r>
+        <w:fldChar w:fldCharType="separate"/>
+      </w:r>
+      <w:r>
+        <w:t>Logging System</w:t>
+      </w:r>
+      <w:r>
+        <w:fldChar w:fldCharType="end"/>
+      </w:r>
+      <w:r>
+        <w:t>.</w:t>
+      </w:r>
+      <w:r>
+        <w:t xml:space="preserve"> I can print a message to say that a certain state has been deleted so that I can view any unwanted deletions.</w:t>
+      </w:r>
+    </w:p>
+    <w:p>
+      <w:pPr>
+        <w:pStyle w:val="Heading3"/>
+      </w:pPr>
+      <w:bookmarkStart w:id="36" w:name="_Ref59367427"/>
+      <w:bookmarkStart w:id="37" w:name="_Ref59369125"/>
+      <w:bookmarkStart w:id="38" w:name="_Toc59555479"/>
+      <w:r>
+        <w:t>Main Menu State</w:t>
+      </w:r>
+      <w:bookmarkEnd w:id="36"/>
+      <w:bookmarkEnd w:id="37"/>
+      <w:bookmarkEnd w:id="38"/>
+    </w:p>
+    <w:p>
+      <w:r>
+        <w:t xml:space="preserve">The </w:t>
+      </w:r>
+      <w:r>
+        <w:fldChar w:fldCharType="begin"/>
+      </w:r>
+      <w:r>
+        <w:instrText xml:space="preserve"> REF _Ref59367427 \h </w:instrText>
+      </w:r>
+      <w:r>
+        <w:fldChar w:fldCharType="separate"/>
+      </w:r>
+      <w:r>
+        <w:t>Main Menu State</w:t>
+      </w:r>
+      <w:r>
+        <w:fldChar w:fldCharType="end"/>
+      </w:r>
+      <w:r>
+        <w:t xml:space="preserve"> </w:t>
+      </w:r>
+      <w:r>
+        <w:t xml:space="preserve">will be the first state that is pushed onto the stack state and because of this, the first state that will be viewed and interacted with by the user. An </w:t>
+      </w:r>
+      <w:r>
+        <w:t>easy-to-understand</w:t>
+      </w:r>
+      <w:r>
+        <w:t xml:space="preserve"> design must be used to allow the user to easily navigate the program</w:t>
+      </w:r>
+      <w:r>
+        <w:rPr>
+          <w:rStyle w:val="FootnoteReference"/>
+        </w:rPr>
+        <w:footnoteReference w:id="34"/>
+      </w:r>
+      <w:r>
+        <w:t xml:space="preserve"> without getting lost within it. </w:t>
+      </w:r>
+      <w:r>
+        <w:t>To keep the program simple, I will not be adding many extravagant details such as images or animations as these will take up a lot of time which could be spent on other more important features.</w:t>
+      </w:r>
+    </w:p>
+    <w:p>
+      <w:r>
+        <w:t xml:space="preserve">Buttons will be needed to allow the user to navigate to other states which includes </w:t>
+      </w:r>
+      <w:r>
+        <w:fldChar w:fldCharType="begin"/>
+      </w:r>
+      <w:r>
+        <w:instrText xml:space="preserve"> REF _Ref59451193 \h </w:instrText>
+      </w:r>
+      <w:r>
+        <w:fldChar w:fldCharType="separate"/>
+      </w:r>
+      <w:r>
+        <w:t>Play Game State</w:t>
+      </w:r>
+      <w:r>
+        <w:fldChar w:fldCharType="end"/>
+      </w:r>
+      <w:r>
+        <w:t xml:space="preserve">, </w:t>
+      </w:r>
+      <w:r>
+        <w:fldChar w:fldCharType="begin"/>
+      </w:r>
+      <w:r>
+        <w:instrText xml:space="preserve"> REF _Ref58680746 \h </w:instrText>
+      </w:r>
+      <w:r>
+        <w:fldChar w:fldCharType="separate"/>
+      </w:r>
+      <w:r>
+        <w:t>Accounts State</w:t>
+      </w:r>
+      <w:r>
+        <w:fldChar w:fldCharType="end"/>
+      </w:r>
+      <w:r>
+        <w:t xml:space="preserve"> and </w:t>
+      </w:r>
+      <w:r>
+        <w:fldChar w:fldCharType="begin"/>
+      </w:r>
+      <w:r>
+        <w:instrText xml:space="preserve"> REF _Ref59451481 \h </w:instrText>
+      </w:r>
+      <w:r>
+        <w:fldChar w:fldCharType="separate"/>
+      </w:r>
+      <w:r>
+        <w:t>Leader Board State</w:t>
+      </w:r>
+      <w:r>
+        <w:fldChar w:fldCharType="end"/>
+      </w:r>
+      <w:r>
+        <w:t xml:space="preserve">. When clicking on any of these buttons, the </w:t>
+      </w:r>
+      <w:r>
+        <w:fldChar w:fldCharType="begin"/>
+      </w:r>
+      <w:r>
+        <w:instrText xml:space="preserve"> REF _Ref59367427 \h </w:instrText>
+      </w:r>
+      <w:r>
+        <w:fldChar w:fldCharType="separate"/>
+      </w:r>
+      <w:r>
+        <w:t>Main Menu State</w:t>
+      </w:r>
+      <w:r>
+        <w:fldChar w:fldCharType="end"/>
+      </w:r>
+      <w:r>
+        <w:t xml:space="preserve"> will detect this and push a new state, corresponding to what button was pressed, on to the state stack. This will cause the program to now use the new state allowing the user to move between states.</w:t>
+      </w:r>
+    </w:p>
+    <w:p>
+      <w:r>
+        <w:fldChar w:fldCharType="begin"/>
+      </w:r>
+      <w:r>
+        <w:instrText xml:space="preserve"> REF _Ref58073121 \h </w:instrText>
       </w:r>
       <w:r>
         <w:fldChar w:fldCharType="separate"/>
@@ -8951,448 +9713,177 @@
         <w:fldChar w:fldCharType="end"/>
       </w:r>
       <w:r>
-        <w:t xml:space="preserve"> shows the directory structure that I am planning on using for my final program. The “res” folder is just to hold any resources that the program will use such as textures or any other run time resources. The “saves” folder is where all data relating to the accounts will be stored. Each user will be contained within their own folder with the name of that folder being their username. This allows the program to eas</w:t>
-      </w:r>
-      <w:r>
-        <w:t>il</w:t>
-      </w:r>
-      <w:r>
-        <w:t>y look at all folders and navigate to the correct one</w:t>
-      </w:r>
-      <w:r>
-        <w:t xml:space="preserve"> without too much complication</w:t>
-      </w:r>
-      <w:r>
-        <w:t>.</w:t>
-      </w:r>
-      <w:r>
-        <w:t xml:space="preserve"> The extensions of the files in the user’s folder are completely arbitrary as the program is only going to read them as binary files containing data and no other program will need to open these files.</w:t>
-      </w:r>
-    </w:p>
-    <w:p>
-      <w:r>
-        <w:t>The complexity of this file structure is finding a way to store all data relating to the user in the appropriate files</w:t>
-      </w:r>
-      <w:r>
-        <w:t xml:space="preserve"> in an efficient way. This means reducing the file size as much as possible </w:t>
-      </w:r>
-      <w:r>
-        <w:t>and</w:t>
-      </w:r>
-      <w:r>
-        <w:t xml:space="preserve"> reducing the time required to read and write to these files.</w:t>
+        <w:t xml:space="preserve"> already shows the design of what I would like the </w:t>
+      </w:r>
+      <w:r>
+        <w:fldChar w:fldCharType="begin"/>
+      </w:r>
+      <w:r>
+        <w:instrText xml:space="preserve"> REF _Ref59367427 \h </w:instrText>
+      </w:r>
+      <w:r>
+        <w:fldChar w:fldCharType="separate"/>
+      </w:r>
+      <w:r>
+        <w:t>Main Menu State</w:t>
+      </w:r>
+      <w:r>
+        <w:fldChar w:fldCharType="end"/>
+      </w:r>
+      <w:r>
+        <w:t xml:space="preserve"> to look like. The buttons will be clicked, and the user transported to another state like this one but with different functionality.</w:t>
       </w:r>
     </w:p>
     <w:p>
       <w:pPr>
         <w:pStyle w:val="Heading3"/>
       </w:pPr>
-      <w:bookmarkStart w:id="23" w:name="_Toc59555473"/>
-      <w:r>
-        <w:t>Account Data File</w:t>
-      </w:r>
-      <w:bookmarkEnd w:id="23"/>
-    </w:p>
-    <w:p>
-      <w:r>
-        <w:t xml:space="preserve">In relation to the account data file, the information that must be saved is the following: Username, Password, Date Created, Number of </w:t>
-      </w:r>
-      <w:r>
-        <w:t xml:space="preserve">Human </w:t>
-      </w:r>
-      <w:r>
-        <w:t xml:space="preserve">Wins, Number of </w:t>
-      </w:r>
-      <w:r>
-        <w:t xml:space="preserve">Human </w:t>
-      </w:r>
-      <w:r>
-        <w:t>Losses</w:t>
-      </w:r>
-      <w:r>
-        <w:t>, Number of AI Wins, Number of AI Losses</w:t>
-      </w:r>
-      <w:r>
-        <w:t>, and the Entire State of the Neural Network. A lot of this data has different types meaning that a custom file must be created. I will be using already existing file structures as a reference. The most prominent feature in files is the use of metadata and a header.</w:t>
-      </w:r>
-      <w:r>
-        <w:t xml:space="preserve"> The metadata is any information relating to how the file should be interpreted. In the case with an image file the metadata</w:t>
+      <w:bookmarkStart w:id="39" w:name="_Toc59555480"/>
+      <w:r>
+        <w:t>Confirm Exit State</w:t>
+      </w:r>
+      <w:bookmarkEnd w:id="39"/>
+    </w:p>
+    <w:p>
+      <w:r>
+        <w:t xml:space="preserve">I would prefer to only allow the user to be able to exit the program using </w:t>
+      </w:r>
+      <w:r>
+        <w:t>the</w:t>
+      </w:r>
+      <w:r>
+        <w:t xml:space="preserve"> button </w:t>
+      </w:r>
+      <w:r>
+        <w:t xml:space="preserve">found on the </w:t>
+      </w:r>
+      <w:r>
+        <w:fldChar w:fldCharType="begin"/>
+      </w:r>
+      <w:r>
+        <w:instrText xml:space="preserve"> REF _Ref59367427 \h </w:instrText>
+      </w:r>
+      <w:r>
+        <w:fldChar w:fldCharType="separate"/>
+      </w:r>
+      <w:r>
+        <w:t>Main Menu State</w:t>
+      </w:r>
+      <w:r>
+        <w:fldChar w:fldCharType="end"/>
+      </w:r>
+      <w:r>
+        <w:t xml:space="preserve"> shown in </w:t>
+      </w:r>
+      <w:r>
+        <w:fldChar w:fldCharType="begin"/>
+      </w:r>
+      <w:r>
+        <w:instrText xml:space="preserve"> REF _Ref58073121 \h </w:instrText>
+      </w:r>
+      <w:r>
+        <w:fldChar w:fldCharType="separate"/>
+      </w:r>
+      <w:r>
+        <w:t xml:space="preserve">Figure </w:t>
       </w:r>
       <w:r>
         <w:rPr>
-          <w:rStyle w:val="FootnoteReference"/>
+          <w:noProof/>
         </w:rPr>
-        <w:footnoteReference w:id="21"/>
-      </w:r>
-      <w:r>
-        <w:t xml:space="preserve"> will contain information such as bit depth and resolution.</w:t>
-      </w:r>
-    </w:p>
-    <w:p>
-      <w:r>
-        <w:t>The information stored in my metadata section of the file will be structured as follows:</w:t>
-      </w:r>
-    </w:p>
-    <w:bookmarkStart w:id="24" w:name="_MON_1669295897"/>
-    <w:bookmarkEnd w:id="24"/>
-    <w:p>
-      <w:r>
-        <w:object w:dxaOrig="9026" w:dyaOrig="3768" w14:anchorId="56800236">
-          <v:shape id="_x0000_i1032" type="#_x0000_t75" style="width:451.5pt;height:188.25pt" o:ole="">
-            <v:imagedata r:id="rId27" o:title=""/>
+        <w:t>1</w:t>
+      </w:r>
+      <w:r>
+        <w:fldChar w:fldCharType="end"/>
+      </w:r>
+      <w:r>
+        <w:t xml:space="preserve"> </w:t>
+      </w:r>
+      <w:r>
+        <w:t>because using the “x” at the top of the window can cause data to be lost if it is pressed in a case where the program is manipulating data.</w:t>
+      </w:r>
+    </w:p>
+    <w:p>
+      <w:r>
+        <w:t xml:space="preserve">One solution to this would be to disable the “x” button and only allow the user to stop running the application through the </w:t>
+      </w:r>
+      <w:r>
+        <w:fldChar w:fldCharType="begin"/>
+      </w:r>
+      <w:r>
+        <w:instrText xml:space="preserve"> REF _Ref59367427 \h </w:instrText>
+      </w:r>
+      <w:r>
+        <w:fldChar w:fldCharType="separate"/>
+      </w:r>
+      <w:r>
+        <w:t>Main Menu State</w:t>
+      </w:r>
+      <w:r>
+        <w:fldChar w:fldCharType="end"/>
+      </w:r>
+      <w:r>
+        <w:t xml:space="preserve"> exit button. A big problem with this solution is that the user may get confused as to why they cannot quit the program by pressing the button if they happened to miss seeing the button when they first opened the program.</w:t>
+      </w:r>
+    </w:p>
+    <w:p>
+      <w:r>
+        <w:t>Another better solution would be to allow the user to press the “x” button, but have the program detect this and push a new state onto the state stack which allows the user to confirm whether to leave the program or continue what they were doing, at the same time warning them that data may be lost if they are currently doing something. During this state, the program could also delay closing the window to save any currently in use data so that as little important data is lost as possible.</w:t>
+      </w:r>
+    </w:p>
+    <w:p/>
+    <w:bookmarkStart w:id="40" w:name="_Hlk58515523"/>
+    <w:bookmarkStart w:id="41" w:name="_MON_1668685992"/>
+    <w:bookmarkEnd w:id="41"/>
+    <w:p>
+      <w:pPr>
+        <w:keepNext/>
+      </w:pPr>
+      <w:r>
+        <w:object w:dxaOrig="9070" w:dyaOrig="5102" w14:anchorId="0D0B2F75">
+          <v:shape id="_x0000_i1036" type="#_x0000_t75" style="width:453.75pt;height:255pt" o:ole="">
+            <v:imagedata r:id="rId35" o:title=""/>
           </v:shape>
-          <o:OLEObject Type="Embed" ProgID="Word.Document.12" ShapeID="_x0000_i1032" DrawAspect="Content" ObjectID="_1670168305" r:id="rId28">
+          <o:OLEObject Type="Embed" ProgID="Word.Document.12" ShapeID="_x0000_i1036" DrawAspect="Content" ObjectID="_1670234270" r:id="rId36">
             <o:FieldCodes>\s</o:FieldCodes>
           </o:OLEObject>
         </w:object>
       </w:r>
-    </w:p>
-    <w:p>
-      <w:r>
-        <w:t>All parts will be stored using 4-byte unsigned integer values.</w:t>
-      </w:r>
-      <w:r>
-        <w:t xml:space="preserve"> This structure will allow for all remaining information to be read using the correct format.</w:t>
-      </w:r>
-    </w:p>
-    <w:p>
-      <w:r>
-        <w:t>During my prototype, I intertwined the metadata in with the header itself meaning that metadata related to the neural network was only read when reading the header for the neural network. The only problem with this was that it was hard to debug what was going wrong as not all data had been loaded when I was using breakpoints.</w:t>
-      </w:r>
-    </w:p>
-    <w:p>
-      <w:r>
-        <w:t>The information stored in the header section of the file will be as follows:</w:t>
-      </w:r>
-    </w:p>
-    <w:bookmarkStart w:id="25" w:name="_MON_1669297149"/>
-    <w:bookmarkEnd w:id="25"/>
-    <w:p>
-      <w:r>
-        <w:object w:dxaOrig="9026" w:dyaOrig="3478" w14:anchorId="04710475">
-          <v:shape id="_x0000_i1033" type="#_x0000_t75" style="width:451.5pt;height:174pt" o:ole="">
-            <v:imagedata r:id="rId29" o:title=""/>
-          </v:shape>
-          <o:OLEObject Type="Embed" ProgID="Word.Document.12" ShapeID="_x0000_i1033" DrawAspect="Content" ObjectID="_1670168306" r:id="rId30">
-            <o:FieldCodes>\s</o:FieldCodes>
-          </o:OLEObject>
-        </w:object>
-      </w:r>
-    </w:p>
-    <w:p>
-      <w:r>
-        <w:t>Most of this data is self-explanatory except for the neural network data. As the neural network can have an arbitrary size, we do not know how many bytes each part will take up. This is the reason for saving size data in metadata.</w:t>
-      </w:r>
-    </w:p>
-    <w:p>
-      <w:r>
-        <w:t xml:space="preserve">When writing to this file, the metadata will not have to change however, the other information such as Wins and Losses, and especially the neural network will have to. Due to this being most of the data, I have decided to wipe the file and rewrite all data back into it each time data is saved. This will not cause much of a performance cost but </w:t>
-      </w:r>
-      <w:r>
-        <w:t>as almost all data would be written anyway, it is logical to be able to use the same function to save the data when it is created and when it is modified.</w:t>
-      </w:r>
-    </w:p>
-    <w:p>
-      <w:pPr>
-        <w:pStyle w:val="Heading3"/>
-      </w:pPr>
-      <w:bookmarkStart w:id="26" w:name="_Toc59555474"/>
-      <w:r>
-        <w:t>Previous Games File</w:t>
-      </w:r>
-      <w:bookmarkEnd w:id="26"/>
-    </w:p>
-    <w:p>
-      <w:r>
-        <w:t xml:space="preserve">One of the largest problems I found with my program whilst making the prototype was that the AI was learning too slowly to be interesting. </w:t>
-      </w:r>
-      <w:r>
-        <w:t>Therefore,</w:t>
-      </w:r>
-      <w:r>
-        <w:t xml:space="preserve"> I have decided to store the previous few games in a file and use these games to train the network on games that it has already seen a few times before.</w:t>
-      </w:r>
-      <w:r>
-        <w:t xml:space="preserve"> To save these games I will need to store them in a file in a very efficient way as I am looking to store around</w:t>
-      </w:r>
-      <w:r>
-        <w:t xml:space="preserve"> 500</w:t>
-      </w:r>
-      <w:r>
-        <w:t xml:space="preserve"> previous games with each game lasting an average of 24 moves per game</w:t>
-      </w:r>
-      <w:r>
-        <w:rPr>
-          <w:rStyle w:val="FootnoteReference"/>
-        </w:rPr>
-        <w:footnoteReference w:id="22"/>
-      </w:r>
-      <w:r>
-        <w:t>. This comes to having to store around 500 * 24 = 12000 moves</w:t>
-      </w:r>
-      <w:r>
-        <w:t>.</w:t>
-      </w:r>
-    </w:p>
-    <w:p>
-      <w:r>
-        <w:t>I am planning on stored each game as a list of moves for each player. I will need to determine what player starts first which can be done with a single number</w:t>
-      </w:r>
-      <w:r>
-        <w:t>, then I will store each column choice in which the game was played, alternating which player played. This will fully represent a whole connect 4 game allowing me to recreate the game and change it into a form which is useable by the backpropagation algorithm.</w:t>
-      </w:r>
-    </w:p>
-    <w:p>
-      <w:r>
-        <w:t>This file will most likely be a text file due to the ability to use newline characters ‘\n’</w:t>
-      </w:r>
-      <w:r>
-        <w:rPr>
-          <w:rStyle w:val="FootnoteReference"/>
-        </w:rPr>
-        <w:footnoteReference w:id="23"/>
-      </w:r>
-      <w:r>
-        <w:t xml:space="preserve"> </w:t>
-      </w:r>
-      <w:r>
-        <w:t>to separate the games</w:t>
-      </w:r>
-      <w:r>
-        <w:t xml:space="preserve"> and having multiple C++ functions to manipulate these text files.</w:t>
-      </w:r>
-      <w:r>
-        <w:t xml:space="preserve"> When a game is finished, it will be saved to this file. If the file already contains more than the maximum number of games, then the eldest one should be deleted to make room for the new one. To check how many games are being stored in the file it would be </w:t>
-      </w:r>
-      <w:r>
-        <w:t xml:space="preserve">too </w:t>
-      </w:r>
-      <w:r>
-        <w:t>slow to load the entire file into an array and then count the size of the array. Due to this I will be storing the number of games in the file as well as all the games.</w:t>
-      </w:r>
-      <w:r>
-        <w:t xml:space="preserve"> This does add data redundancy</w:t>
-      </w:r>
-      <w:r>
-        <w:rPr>
-          <w:rStyle w:val="FootnoteReference"/>
-        </w:rPr>
-        <w:footnoteReference w:id="24"/>
-      </w:r>
-      <w:r>
-        <w:t xml:space="preserve"> but will speed the program up massively, especially when being run on a device with slow secondary storage.</w:t>
-      </w:r>
-    </w:p>
-    <w:bookmarkStart w:id="27" w:name="_MON_1669456637"/>
-    <w:bookmarkEnd w:id="27"/>
-    <w:p>
-      <w:r>
-        <w:object w:dxaOrig="9026" w:dyaOrig="4927" w14:anchorId="10AB0EFF">
-          <v:shape id="_x0000_i1034" type="#_x0000_t75" style="width:451.5pt;height:246pt" o:ole="">
-            <v:imagedata r:id="rId31" o:title=""/>
-          </v:shape>
-          <o:OLEObject Type="Embed" ProgID="Word.Document.12" ShapeID="_x0000_i1034" DrawAspect="Content" ObjectID="_1670168307" r:id="rId32">
-            <o:FieldCodes>\s</o:FieldCodes>
-          </o:OLEObject>
-        </w:object>
-      </w:r>
-    </w:p>
-    <w:p>
-      <w:r>
-        <w:t>This layout is how the previous games file will be structured. Each of the games will be on a single line with each game separated by a newline character. The number of games stored will be updated each time a new game is added to keep track of how many games are being stored currently.</w:t>
-      </w:r>
-      <w:r>
-        <w:t xml:space="preserve"> This file should allow as many </w:t>
-      </w:r>
-      <w:r>
-        <w:t xml:space="preserve">past </w:t>
-      </w:r>
-      <w:r>
-        <w:t>games as I decide to be stored</w:t>
-      </w:r>
-      <w:r>
-        <w:t xml:space="preserve"> as training data.</w:t>
-      </w:r>
-    </w:p>
-    <w:p>
-      <w:pPr>
-        <w:pStyle w:val="Heading3"/>
-      </w:pPr>
-      <w:bookmarkStart w:id="28" w:name="_Toc59555475"/>
-      <w:r>
-        <w:t>File Encryption</w:t>
-      </w:r>
-      <w:bookmarkEnd w:id="28"/>
-    </w:p>
-    <w:p>
-      <w:r>
-        <w:t>One main problem with this file is that when saving text into a binary file, due to ASCII</w:t>
-      </w:r>
-      <w:r>
-        <w:rPr>
-          <w:rStyle w:val="FootnoteReference"/>
-        </w:rPr>
-        <w:footnoteReference w:id="25"/>
-      </w:r>
-      <w:r>
-        <w:t xml:space="preserve"> characters being represented with a single byte, opening a binary file as a text file will display all the bytes in their ASCII representation. Usually, this will make random characters appear but, in the case of strings which already contain single byte ASCII characters, can display the string itself. This is extremely dangerous with passwords as someone can just open the file and view the password. Therefore, I have decided to hide the password using a digest</w:t>
-      </w:r>
-      <w:r>
-        <w:rPr>
-          <w:rStyle w:val="FootnoteReference"/>
-        </w:rPr>
-        <w:footnoteReference w:id="26"/>
-      </w:r>
-      <w:r>
-        <w:t xml:space="preserve">. This digest will be a large number which will be used to check if an inputted password matches the stored one without having to store the password itself. The user can input their password and the hash algorithm can be applied </w:t>
-      </w:r>
-      <w:r>
-        <w:t>to generate a digest. This digest can be compared against the stored digest now instead of checking the password string against the inputted string.</w:t>
-      </w:r>
-    </w:p>
-    <w:p>
-      <w:r>
-        <w:t>The algorithm I will be using to create this digest will most likely be SHA-1</w:t>
-      </w:r>
-      <w:r>
-        <w:rPr>
-          <w:rStyle w:val="FootnoteReference"/>
-        </w:rPr>
-        <w:footnoteReference w:id="27"/>
-      </w:r>
-      <w:r>
-        <w:t>. I chose this algorithm over the more common MD5 algorithm because it has been found to have vulnerabilities that cause security issues. SHA-1 is an algorithm that is becoming more widespread due to MD5 having these vulnerabilities</w:t>
-      </w:r>
-      <w:r>
-        <w:t>. SHA-1 produces a 160-bit hash value, typically represented as 40 hexadecimal digits. As the algorithm is quite complicated and I do not need to know how it works, I will be using a C++ library which implements the SHA-1 algorithm for me. I will most likely find this library on GitHub</w:t>
-      </w:r>
-      <w:r>
-        <w:rPr>
-          <w:rStyle w:val="FootnoteReference"/>
-        </w:rPr>
-        <w:footnoteReference w:id="28"/>
-      </w:r>
-      <w:r>
-        <w:t xml:space="preserve"> meaning I can clone the source code and use the most up-to-date version whenever I want to build my project.</w:t>
-      </w:r>
-    </w:p>
-    <w:p>
-      <w:pPr>
-        <w:pStyle w:val="Heading3"/>
-      </w:pPr>
-      <w:bookmarkStart w:id="29" w:name="_Toc59555476"/>
-      <w:r>
-        <w:lastRenderedPageBreak/>
-        <w:t>File Checksum</w:t>
-      </w:r>
-      <w:bookmarkEnd w:id="29"/>
-    </w:p>
-    <w:p>
-      <w:r>
-        <w:t>To make sure that the file was not corrupted or edited in between use, I will be using SHA-1 again on the entire file to create a new digest which can be checked when the file is read to make sure that the file was not changed. I will need to make sure to not include the digest when using the SHA-1 algorithm as this will produce a different digest and will incorrectly identify the file as being changed.</w:t>
-      </w:r>
-      <w:r>
-        <w:t xml:space="preserve"> If the digests do not match, then the user should be presented with a message stating that the file has been corrupted or changed outside of the program.</w:t>
-      </w:r>
-    </w:p>
-    <w:p>
-      <w:r>
-        <w:t>Another method to check if a file has been corrupted or changed in between use is to use Hamming Codes</w:t>
-      </w:r>
-      <w:r>
-        <w:rPr>
-          <w:rStyle w:val="FootnoteReference"/>
-        </w:rPr>
-        <w:footnoteReference w:id="29"/>
-      </w:r>
-      <w:r>
-        <w:t>. This is a method of storing data in a format that allows for it to be changed and still fully represent the original message. A remarkably simple error detector would be bit parity which adds a parity bit to the end to determine whether the string of bits has an even or odd number of 1s. This can be used to determine if the number of 1s has changed but this does not tell you which one has been changed. Hamming codes on the other hand, do tell the program which bit has been changed allowing for that bit to be corrected and returned to its original state.</w:t>
-      </w:r>
-    </w:p>
-    <w:p>
-      <w:r>
-        <w:t>Hamming codes work by checking the parity of certain groups of bits which allows the program to reduce its search on which bit has been changed determined by the parity bits. This is sort of like how binary search works but with single bits and narrowing groups of bits.</w:t>
-      </w:r>
-      <w:r>
-        <w:t xml:space="preserve"> Hamming codes only work with a single bit that has been changed but an extra bit can be used to explicitly tell the program that more than one bit has been changed even if these bits cannot be corrected.</w:t>
-      </w:r>
-    </w:p>
-    <w:p>
-      <w:r>
-        <w:t>Implementing Hamming codes into my program would be a difficult task due to having to control bit level operations which is not explicitly possible in C++ without workarounds. Due to this I will most likely not be implementing Hamming codes but if I do have extra time and find that it is necessary then I will store the files as Hamming codes.</w:t>
-      </w:r>
-    </w:p>
-    <w:p>
-      <w:pPr>
-        <w:pStyle w:val="Heading2"/>
-      </w:pPr>
-      <w:bookmarkStart w:id="30" w:name="_Toc59555477"/>
-      <w:r>
-        <w:t>Graphical User Interface (GUI)</w:t>
-      </w:r>
-      <w:bookmarkEnd w:id="30"/>
-    </w:p>
-    <w:p>
-      <w:r>
-        <w:t>I would like to be able to use the already existing menu system, that I created for the prototype, and move it to a Graphical User Interface</w:t>
-      </w:r>
-      <w:r>
-        <w:rPr>
-          <w:rStyle w:val="FootnoteReference"/>
-        </w:rPr>
-        <w:footnoteReference w:id="30"/>
-      </w:r>
-      <w:r>
-        <w:t xml:space="preserve"> using the SFML</w:t>
-      </w:r>
-      <w:r>
-        <w:rPr>
-          <w:rStyle w:val="FootnoteReference"/>
-        </w:rPr>
-        <w:footnoteReference w:id="31"/>
-      </w:r>
-      <w:r>
-        <w:t xml:space="preserve"> library for C++.</w:t>
-      </w:r>
-      <w:r>
-        <w:t xml:space="preserve"> With SFML I can create a render window and draw primitives to that window such as a rectangle or circle. Using the data that SFML collects such as mouse position, I can add functionality to these shapes to make objects such as a button or a text box.</w:t>
-      </w:r>
-    </w:p>
-    <w:bookmarkStart w:id="31" w:name="_Hlk58072251"/>
-    <w:bookmarkStart w:id="32" w:name="_MON_1668242071"/>
-    <w:bookmarkEnd w:id="32"/>
-    <w:p>
-      <w:pPr>
-        <w:keepNext/>
-      </w:pPr>
-      <w:r>
-        <w:object w:dxaOrig="9070" w:dyaOrig="5102" w14:anchorId="003EC2D9">
-          <v:shape id="_x0000_i1035" type="#_x0000_t75" style="width:453.75pt;height:255pt" o:ole="">
-            <v:imagedata r:id="rId33" o:title=""/>
-          </v:shape>
-          <o:OLEObject Type="Embed" ProgID="Word.Document.12" ShapeID="_x0000_i1035" DrawAspect="Content" ObjectID="_1670168308" r:id="rId34">
-            <o:FieldCodes>\s</o:FieldCodes>
-          </o:OLEObject>
-        </w:object>
-      </w:r>
-      <w:bookmarkEnd w:id="31"/>
+      <w:bookmarkEnd w:id="40"/>
     </w:p>
     <w:p>
       <w:pPr>
         <w:pStyle w:val="Caption"/>
       </w:pPr>
-      <w:bookmarkStart w:id="33" w:name="_Ref58073121"/>
+      <w:bookmarkStart w:id="42" w:name="_Ref58073414"/>
       <w:r>
         <w:t xml:space="preserve">Figure </w:t>
       </w:r>
+      <w:fldSimple w:instr=" SEQ Figure \* ARABIC ">
+        <w:r>
+          <w:rPr>
+            <w:noProof/>
+          </w:rPr>
+          <w:t>3</w:t>
+        </w:r>
+      </w:fldSimple>
+      <w:bookmarkEnd w:id="42"/>
+      <w:r>
+        <w:t xml:space="preserve"> - Confirm Exit State</w:t>
+      </w:r>
+    </w:p>
+    <w:p>
       <w:r>
         <w:fldChar w:fldCharType="begin"/>
       </w:r>
       <w:r>
-        <w:instrText xml:space="preserve"> SEQ Figure \* ARABIC </w:instrText>
+        <w:instrText xml:space="preserve"> REF _Ref58073414 \h </w:instrText>
       </w:r>
       <w:r>
         <w:fldChar w:fldCharType="separate"/>
+      </w:r>
+      <w:r>
+        <w:t xml:space="preserve">Figure </w:t>
       </w:r>
       <w:r>
         <w:rPr>
@@ -9401,62 +9892,27 @@
         <w:t>2</w:t>
       </w:r>
       <w:r>
-        <w:rPr>
-          <w:noProof/>
-        </w:rPr>
         <w:fldChar w:fldCharType="end"/>
       </w:r>
-      <w:bookmarkEnd w:id="33"/>
-      <w:r>
-        <w:t xml:space="preserve"> - Design for GUI</w:t>
-      </w:r>
-    </w:p>
-    <w:p>
-      <w:r>
-        <w:t>This minimalistic design is what I would like my GUI to look like when it is completed. Each of the purple boxes are buttons which, when clicked, take the user to another page of similar design with different ways of interacting.</w:t>
-      </w:r>
-      <w:r>
-        <w:t xml:space="preserve"> I will show and explain each of the </w:t>
-      </w:r>
-      <w:r>
-        <w:t>states</w:t>
-      </w:r>
-      <w:r>
-        <w:t xml:space="preserve"> that will be present in my program along with the ways of interacting and desired outcome of this.</w:t>
-      </w:r>
-    </w:p>
-    <w:p>
-      <w:pPr>
-        <w:pStyle w:val="Heading2"/>
-      </w:pPr>
-      <w:bookmarkStart w:id="34" w:name="_Toc59555478"/>
-      <w:r>
-        <w:t>State System</w:t>
-      </w:r>
-      <w:bookmarkEnd w:id="34"/>
-    </w:p>
-    <w:p>
-      <w:r>
-        <w:t>The way that my program is going to work is through a state system (which can be understood as a Finite State Machine</w:t>
-      </w:r>
-      <w:r>
-        <w:rPr>
-          <w:rStyle w:val="FootnoteReference"/>
-        </w:rPr>
-        <w:footnoteReference w:id="32"/>
-      </w:r>
-      <w:r>
-        <w:t>). This state system will allow for different states to be created and used to allow my program to be broken down into easy to manage sections. I will be using polymorphism to easily render objects to the scene without having to know the exact state that is being used at that time.</w:t>
-      </w:r>
-    </w:p>
-    <w:p>
-      <w:r>
-        <w:t>These states will be contained within a stack somewhere in my program. The reason I chose a stack data type for this was that, whenever I want to move the user from one state to another, I can simply push a new state onto the top of the stack. Then when the program loop repeats, the topmost state can be used as the currently active one and its methods called – which is where polymorphism is especially useful.</w:t>
-      </w:r>
-    </w:p>
-    <w:p>
-      <w:r>
-        <w:t xml:space="preserve">Another benefit of using a stack as this data type is that old states are not removed when new states are added. Instead of overwriting an “active state” object, it is simply kept in the stack. Whenever a state finishes its task, or the exit button is pressed by the user, the state can pop itself off the stack and the previous state is revealed. This state now becomes the active state and is used by the program. This allows for an easy way to determine whether the program should close or not, as the </w:t>
+      <w:r>
+        <w:t xml:space="preserve"> shows the design for the state that should be displayed whenever the user presses the “x” button at the top of the window. This state will ask the user to confirm whether to leave the program or go back to what they were doing. If “Exit Program” is pressed, then all states should be popped of the state stack and the program will exit. If “Cancel” is pressed, this state should pop itself off the state stack revealing the previous state that was in use allowing the user to continue what they were just doing. </w:t>
+      </w:r>
+    </w:p>
+    <w:p>
+      <w:pPr>
+        <w:pStyle w:val="Heading3"/>
+      </w:pPr>
+      <w:bookmarkStart w:id="43" w:name="_Ref58680746"/>
+      <w:bookmarkStart w:id="44" w:name="_Toc59555481"/>
+      <w:r>
+        <w:t>Accounts State</w:t>
+      </w:r>
+      <w:bookmarkEnd w:id="43"/>
+      <w:bookmarkEnd w:id="44"/>
+    </w:p>
+    <w:p>
+      <w:r>
+        <w:t xml:space="preserve">If after, on the </w:t>
       </w:r>
       <w:r>
         <w:fldChar w:fldCharType="begin"/>
@@ -9474,423 +9930,62 @@
         <w:fldChar w:fldCharType="end"/>
       </w:r>
       <w:r>
-        <w:t xml:space="preserve"> </w:t>
-      </w:r>
-      <w:r>
-        <w:t xml:space="preserve">will always be on the stack and the program only exiting if the user presses the exit button on this </w:t>
-      </w:r>
-      <w:r>
-        <w:fldChar w:fldCharType="begin"/>
-      </w:r>
-      <w:r>
-        <w:instrText xml:space="preserve"> REF _Ref59367427 \h </w:instrText>
-      </w:r>
-      <w:r>
-        <w:fldChar w:fldCharType="separate"/>
-      </w:r>
-      <w:r>
-        <w:t>Main Menu State</w:t>
-      </w:r>
-      <w:r>
-        <w:fldChar w:fldCharType="end"/>
-      </w:r>
-      <w:r>
-        <w:t>, we can test whether the stack is empty and if it is, we can determine that the user has pressed the exit button and the program should end.</w:t>
-      </w:r>
-    </w:p>
-    <w:p>
-      <w:r>
-        <w:lastRenderedPageBreak/>
-        <w:t xml:space="preserve">Some roadblocks I ran into whilst making the </w:t>
-      </w:r>
-      <w:r>
-        <w:fldChar w:fldCharType="begin"/>
-      </w:r>
-      <w:r>
-        <w:instrText xml:space="preserve"> REF _Ref59538698 \h </w:instrText>
-      </w:r>
-      <w:r>
-        <w:fldChar w:fldCharType="separate"/>
-      </w:r>
-      <w:r>
-        <w:t>Prototype</w:t>
-      </w:r>
-      <w:r>
-        <w:fldChar w:fldCharType="end"/>
-      </w:r>
-      <w:r>
-        <w:t xml:space="preserve"> where that when I wanted to push a state onto the stack whilst removing the current one (in case I just wanted to replace a state), popping had to occur before pushing, due to how a stack works. This caused any variables and information to be removed from memory when the state was deleted meaning I could not </w:t>
-      </w:r>
-      <w:r>
-        <w:t xml:space="preserve">retain </w:t>
-      </w:r>
-      <w:r>
-        <w:t>information when replacing a state.</w:t>
-      </w:r>
-      <w:r>
-        <w:t xml:space="preserve"> Knowing this, </w:t>
-      </w:r>
-      <w:r>
-        <w:t>any variables I would like to move to a replacing state will have to be created in the current function scope so that they are not deleted when the state’s destructor</w:t>
-      </w:r>
-      <w:r>
-        <w:rPr>
-          <w:rStyle w:val="FootnoteReference"/>
-        </w:rPr>
-        <w:footnoteReference w:id="33"/>
-      </w:r>
-      <w:r>
-        <w:t xml:space="preserve"> is called.</w:t>
-      </w:r>
-      <w:r>
-        <w:t xml:space="preserve"> </w:t>
-      </w:r>
-      <w:r>
-        <w:t>A helpful</w:t>
-      </w:r>
-      <w:r>
-        <w:t xml:space="preserve"> tool that will be used to make sure that states </w:t>
-      </w:r>
-      <w:r>
-        <w:t>are not</w:t>
-      </w:r>
-      <w:r>
-        <w:t xml:space="preserve"> deleted before they should be is to use the </w:t>
-      </w:r>
-      <w:r>
-        <w:fldChar w:fldCharType="begin"/>
-      </w:r>
-      <w:r>
-        <w:instrText xml:space="preserve"> REF _Ref59555328 \h </w:instrText>
-      </w:r>
-      <w:r>
-        <w:fldChar w:fldCharType="separate"/>
-      </w:r>
-      <w:r>
-        <w:t>Logging System</w:t>
-      </w:r>
-      <w:r>
-        <w:fldChar w:fldCharType="end"/>
-      </w:r>
-      <w:r>
-        <w:t>.</w:t>
-      </w:r>
-      <w:r>
-        <w:t xml:space="preserve"> I can print a message to say that a certain state has been deleted so that I can view any unwanted deletions.</w:t>
-      </w:r>
-    </w:p>
-    <w:p>
-      <w:pPr>
-        <w:pStyle w:val="Heading3"/>
-      </w:pPr>
-      <w:bookmarkStart w:id="35" w:name="_Ref59367427"/>
-      <w:bookmarkStart w:id="36" w:name="_Ref59369125"/>
-      <w:bookmarkStart w:id="37" w:name="_Toc59555479"/>
-      <w:r>
-        <w:t>Main Menu State</w:t>
-      </w:r>
-      <w:bookmarkEnd w:id="35"/>
-      <w:bookmarkEnd w:id="36"/>
-      <w:bookmarkEnd w:id="37"/>
-    </w:p>
-    <w:p>
-      <w:r>
-        <w:t xml:space="preserve">The </w:t>
-      </w:r>
-      <w:r>
-        <w:fldChar w:fldCharType="begin"/>
-      </w:r>
-      <w:r>
-        <w:instrText xml:space="preserve"> REF _Ref59367427 \h </w:instrText>
-      </w:r>
-      <w:r>
-        <w:fldChar w:fldCharType="separate"/>
-      </w:r>
-      <w:r>
-        <w:t>Main Menu State</w:t>
-      </w:r>
-      <w:r>
-        <w:fldChar w:fldCharType="end"/>
-      </w:r>
-      <w:r>
-        <w:t xml:space="preserve"> </w:t>
-      </w:r>
-      <w:r>
-        <w:t xml:space="preserve">will be the first state that is pushed onto the stack state and because of this, the first state that will be viewed and interacted with by the user. An </w:t>
-      </w:r>
-      <w:r>
-        <w:t>easy-to-understand</w:t>
-      </w:r>
-      <w:r>
-        <w:t xml:space="preserve"> design must be used to allow the user to easily navigate the program</w:t>
-      </w:r>
-      <w:r>
-        <w:rPr>
-          <w:rStyle w:val="FootnoteReference"/>
-        </w:rPr>
-        <w:footnoteReference w:id="34"/>
-      </w:r>
-      <w:r>
-        <w:t xml:space="preserve"> without getting lost within it. </w:t>
-      </w:r>
-      <w:r>
-        <w:t>To keep the program simple, I will not be adding many extravagant details such as images or animations as these will take up a lot of time which could be spent on other more important features.</w:t>
-      </w:r>
-    </w:p>
-    <w:p>
-      <w:r>
-        <w:t xml:space="preserve">Buttons will be needed to allow the user to navigate to other states which includes </w:t>
-      </w:r>
-      <w:r>
-        <w:fldChar w:fldCharType="begin"/>
-      </w:r>
-      <w:r>
-        <w:instrText xml:space="preserve"> REF _Ref59451193 \h </w:instrText>
-      </w:r>
-      <w:r>
-        <w:fldChar w:fldCharType="separate"/>
-      </w:r>
-      <w:r>
-        <w:t>Play Game State</w:t>
-      </w:r>
-      <w:r>
-        <w:fldChar w:fldCharType="end"/>
-      </w:r>
-      <w:r>
-        <w:t xml:space="preserve">, </w:t>
-      </w:r>
-      <w:r>
-        <w:fldChar w:fldCharType="begin"/>
-      </w:r>
-      <w:r>
-        <w:instrText xml:space="preserve"> REF _Ref58680746 \h </w:instrText>
-      </w:r>
-      <w:r>
-        <w:fldChar w:fldCharType="separate"/>
-      </w:r>
-      <w:r>
-        <w:t>Accounts State</w:t>
-      </w:r>
-      <w:r>
-        <w:fldChar w:fldCharType="end"/>
-      </w:r>
-      <w:r>
-        <w:t xml:space="preserve"> and </w:t>
-      </w:r>
-      <w:r>
-        <w:fldChar w:fldCharType="begin"/>
-      </w:r>
-      <w:r>
-        <w:instrText xml:space="preserve"> REF _Ref59451481 \h </w:instrText>
-      </w:r>
-      <w:r>
-        <w:fldChar w:fldCharType="separate"/>
-      </w:r>
-      <w:r>
-        <w:t>Leader Board State</w:t>
-      </w:r>
-      <w:r>
-        <w:fldChar w:fldCharType="end"/>
-      </w:r>
-      <w:r>
-        <w:t xml:space="preserve">. When clicking on any of these buttons, the </w:t>
-      </w:r>
-      <w:r>
-        <w:fldChar w:fldCharType="begin"/>
-      </w:r>
-      <w:r>
-        <w:instrText xml:space="preserve"> REF _Ref59367427 \h </w:instrText>
-      </w:r>
-      <w:r>
-        <w:fldChar w:fldCharType="separate"/>
-      </w:r>
-      <w:r>
-        <w:t>Main Menu State</w:t>
-      </w:r>
-      <w:r>
-        <w:fldChar w:fldCharType="end"/>
-      </w:r>
-      <w:r>
-        <w:t xml:space="preserve"> will detect this and push a new state, corresponding to what button was pressed, on to the state stack. This will cause the program to now use the new state allowing the user to move between states.</w:t>
-      </w:r>
-    </w:p>
-    <w:p>
-      <w:r>
-        <w:fldChar w:fldCharType="begin"/>
-      </w:r>
-      <w:r>
-        <w:instrText xml:space="preserve"> REF _Ref58073121 \h </w:instrText>
-      </w:r>
-      <w:r>
-        <w:fldChar w:fldCharType="separate"/>
-      </w:r>
-      <w:r>
-        <w:t xml:space="preserve">Figure </w:t>
-      </w:r>
-      <w:r>
-        <w:rPr>
-          <w:noProof/>
-        </w:rPr>
-        <w:t>1</w:t>
-      </w:r>
-      <w:r>
-        <w:fldChar w:fldCharType="end"/>
-      </w:r>
-      <w:r>
-        <w:t xml:space="preserve"> already shows the design of what I would like the </w:t>
-      </w:r>
-      <w:r>
-        <w:fldChar w:fldCharType="begin"/>
-      </w:r>
-      <w:r>
-        <w:instrText xml:space="preserve"> REF _Ref59367427 \h </w:instrText>
-      </w:r>
-      <w:r>
-        <w:fldChar w:fldCharType="separate"/>
-      </w:r>
-      <w:r>
-        <w:t>Main Menu State</w:t>
-      </w:r>
-      <w:r>
-        <w:fldChar w:fldCharType="end"/>
-      </w:r>
-      <w:r>
-        <w:t xml:space="preserve"> to look like. The buttons will be clicked, and the user transported to another state like this one but with different functionality.</w:t>
-      </w:r>
-    </w:p>
-    <w:p>
-      <w:pPr>
-        <w:pStyle w:val="Heading3"/>
-      </w:pPr>
-      <w:bookmarkStart w:id="38" w:name="_Toc59555480"/>
-      <w:r>
-        <w:t>Confirm Exit State</w:t>
-      </w:r>
-      <w:bookmarkEnd w:id="38"/>
-    </w:p>
-    <w:p>
-      <w:r>
-        <w:t xml:space="preserve">I would prefer to only allow the user to be able to exit the program using </w:t>
-      </w:r>
-      <w:r>
-        <w:t>the</w:t>
-      </w:r>
-      <w:r>
-        <w:t xml:space="preserve"> button </w:t>
-      </w:r>
-      <w:r>
-        <w:t xml:space="preserve">found on the </w:t>
-      </w:r>
-      <w:r>
-        <w:fldChar w:fldCharType="begin"/>
-      </w:r>
-      <w:r>
-        <w:instrText xml:space="preserve"> REF _Ref59367427 \h </w:instrText>
-      </w:r>
-      <w:r>
-        <w:fldChar w:fldCharType="separate"/>
-      </w:r>
-      <w:r>
-        <w:t>Main Menu State</w:t>
-      </w:r>
-      <w:r>
-        <w:fldChar w:fldCharType="end"/>
-      </w:r>
-      <w:r>
-        <w:t xml:space="preserve"> shown in </w:t>
-      </w:r>
-      <w:r>
-        <w:fldChar w:fldCharType="begin"/>
-      </w:r>
-      <w:r>
-        <w:instrText xml:space="preserve"> REF _Ref58073121 \h </w:instrText>
-      </w:r>
-      <w:r>
-        <w:fldChar w:fldCharType="separate"/>
-      </w:r>
-      <w:r>
-        <w:t xml:space="preserve">Figure </w:t>
-      </w:r>
-      <w:r>
-        <w:rPr>
-          <w:noProof/>
-        </w:rPr>
-        <w:t>1</w:t>
-      </w:r>
-      <w:r>
-        <w:fldChar w:fldCharType="end"/>
-      </w:r>
-      <w:r>
-        <w:t xml:space="preserve"> </w:t>
-      </w:r>
-      <w:r>
-        <w:t>because using the “x” at the top of the window can cause data to be lost if it is pressed in a case where the program is manipulating data.</w:t>
-      </w:r>
-    </w:p>
-    <w:p>
-      <w:r>
-        <w:t xml:space="preserve">One solution to this would be to disable the “x” button and only allow the user to stop running the application through the </w:t>
-      </w:r>
-      <w:r>
-        <w:fldChar w:fldCharType="begin"/>
-      </w:r>
-      <w:r>
-        <w:instrText xml:space="preserve"> REF _Ref59367427 \h </w:instrText>
-      </w:r>
-      <w:r>
-        <w:fldChar w:fldCharType="separate"/>
-      </w:r>
-      <w:r>
-        <w:t>Main Menu State</w:t>
-      </w:r>
-      <w:r>
-        <w:fldChar w:fldCharType="end"/>
-      </w:r>
-      <w:r>
-        <w:t xml:space="preserve"> exit button. A big problem with this solution is that the user may get confused as to why they cannot quit the program by pressing the button if they happened to miss seeing the button when they first opened the program.</w:t>
-      </w:r>
-    </w:p>
-    <w:p>
-      <w:r>
-        <w:t>Another better solution would be to allow the user to press the “x” button, but have the program detect this and push a new state onto the state stack which allows the user to confirm whether to leave the program or continue what they were doing, at the same time warning them that data may be lost if they are currently doing something. During this state, the program could also delay closing the window to save any currently in use data so that as little important data is lost as possible.</w:t>
-      </w:r>
-    </w:p>
-    <w:p/>
-    <w:bookmarkStart w:id="39" w:name="_Hlk58515523"/>
-    <w:bookmarkStart w:id="40" w:name="_MON_1668685992"/>
-    <w:bookmarkEnd w:id="40"/>
+        <w:t>, the “Accounts” button is clicked, the user should be navigated to a place with the ability to create new accounts and delete old accounts. This will be done with a simple screen with two buttons labelled “Create Account” and “Delete Account”. A “back” button will also be shown allowing the user to return to the previous state</w:t>
+      </w:r>
+      <w:r>
+        <w:t xml:space="preserve"> by popping the current state off from the stack.</w:t>
+      </w:r>
+    </w:p>
+    <w:bookmarkStart w:id="45" w:name="_MON_1669128225"/>
+    <w:bookmarkEnd w:id="45"/>
     <w:p>
       <w:pPr>
         <w:keepNext/>
       </w:pPr>
       <w:r>
-        <w:object w:dxaOrig="9070" w:dyaOrig="5102" w14:anchorId="0D0B2F75">
-          <v:shape id="_x0000_i1036" type="#_x0000_t75" style="width:453.75pt;height:255pt" o:ole="">
-            <v:imagedata r:id="rId35" o:title=""/>
+        <w:object w:dxaOrig="9070" w:dyaOrig="5102" w14:anchorId="2CC035CF">
+          <v:shape id="_x0000_i1037" type="#_x0000_t75" style="width:453.75pt;height:255pt" o:ole="">
+            <v:imagedata r:id="rId37" o:title=""/>
           </v:shape>
-          <o:OLEObject Type="Embed" ProgID="Word.Document.12" ShapeID="_x0000_i1036" DrawAspect="Content" ObjectID="_1670168309" r:id="rId36">
+          <o:OLEObject Type="Embed" ProgID="Word.Document.12" ShapeID="_x0000_i1037" DrawAspect="Content" ObjectID="_1670234271" r:id="rId38">
             <o:FieldCodes>\s</o:FieldCodes>
           </o:OLEObject>
         </w:object>
       </w:r>
-      <w:bookmarkEnd w:id="39"/>
     </w:p>
     <w:p>
       <w:pPr>
         <w:pStyle w:val="Caption"/>
       </w:pPr>
-      <w:bookmarkStart w:id="41" w:name="_Ref58073414"/>
+      <w:bookmarkStart w:id="46" w:name="_Ref58515614"/>
       <w:r>
         <w:t xml:space="preserve">Figure </w:t>
       </w:r>
+      <w:fldSimple w:instr=" SEQ Figure \* ARABIC ">
+        <w:r>
+          <w:rPr>
+            <w:noProof/>
+          </w:rPr>
+          <w:t>4</w:t>
+        </w:r>
+      </w:fldSimple>
+      <w:bookmarkEnd w:id="46"/>
+      <w:r>
+        <w:t xml:space="preserve"> - Accounts State</w:t>
+      </w:r>
+    </w:p>
+    <w:p>
       <w:r>
         <w:fldChar w:fldCharType="begin"/>
       </w:r>
       <w:r>
-        <w:instrText xml:space="preserve"> SEQ Figure \* ARABIC </w:instrText>
+        <w:instrText xml:space="preserve"> REF _Ref58515614 \h </w:instrText>
       </w:r>
       <w:r>
         <w:fldChar w:fldCharType="separate"/>
+      </w:r>
+      <w:r>
+        <w:t xml:space="preserve">Figure </w:t>
       </w:r>
       <w:r>
         <w:rPr>
@@ -9899,273 +9994,128 @@
         <w:t>3</w:t>
       </w:r>
       <w:r>
-        <w:rPr>
-          <w:noProof/>
-        </w:rPr>
         <w:fldChar w:fldCharType="end"/>
       </w:r>
-      <w:bookmarkEnd w:id="41"/>
-      <w:r>
-        <w:t xml:space="preserve"> - Confirm Exit State</w:t>
-      </w:r>
-    </w:p>
-    <w:p>
+      <w:r>
+        <w:t xml:space="preserve"> shows the design for the </w:t>
+      </w:r>
       <w:r>
         <w:fldChar w:fldCharType="begin"/>
       </w:r>
       <w:r>
-        <w:instrText xml:space="preserve"> REF _Ref58073414 \h </w:instrText>
+        <w:instrText xml:space="preserve"> REF _Ref58680746 \h </w:instrText>
       </w:r>
       <w:r>
         <w:fldChar w:fldCharType="separate"/>
       </w:r>
       <w:r>
-        <w:t xml:space="preserve">Figure </w:t>
-      </w:r>
-      <w:r>
-        <w:rPr>
-          <w:noProof/>
-        </w:rPr>
-        <w:t>2</w:t>
+        <w:t>Accounts State</w:t>
       </w:r>
       <w:r>
         <w:fldChar w:fldCharType="end"/>
       </w:r>
       <w:r>
-        <w:t xml:space="preserve"> shows the design for the state that should be displayed whenever the user presses the “x” button at the top of the window. This state will ask the user to confirm whether to leave the program or go back to what they were doing. If “Exit Program” is pressed, then all states should be popped of the state stack and the program will exit. If “Cancel” is pressed, this state should pop itself off the state stack revealing the previous state that was in use allowing the user to continue what they were just doing. </w:t>
+        <w:t xml:space="preserve"> which will act as an intermediary state between the main menu and either creating or deleting user accounts.</w:t>
       </w:r>
     </w:p>
     <w:p>
       <w:pPr>
         <w:pStyle w:val="Heading3"/>
       </w:pPr>
-      <w:bookmarkStart w:id="42" w:name="_Ref58680746"/>
-      <w:bookmarkStart w:id="43" w:name="_Toc59555481"/>
+      <w:bookmarkStart w:id="47" w:name="_Ref58680885"/>
+      <w:bookmarkStart w:id="48" w:name="_Toc59555482"/>
+      <w:r>
+        <w:t>Create Account State</w:t>
+      </w:r>
+      <w:bookmarkEnd w:id="47"/>
+      <w:bookmarkEnd w:id="48"/>
+    </w:p>
+    <w:p>
+      <w:r>
+        <w:t xml:space="preserve">If the user selects the “Create Account” button on the </w:t>
+      </w:r>
+      <w:r>
+        <w:fldChar w:fldCharType="begin"/>
+      </w:r>
+      <w:r>
+        <w:instrText xml:space="preserve"> REF _Ref58680746 \h </w:instrText>
+      </w:r>
+      <w:r>
+        <w:fldChar w:fldCharType="separate"/>
+      </w:r>
       <w:r>
         <w:t>Accounts State</w:t>
       </w:r>
-      <w:bookmarkEnd w:id="42"/>
-      <w:bookmarkEnd w:id="43"/>
-    </w:p>
-    <w:p>
-      <w:r>
-        <w:t xml:space="preserve">If after, on the </w:t>
+      <w:r>
+        <w:fldChar w:fldCharType="end"/>
+      </w:r>
+      <w:r>
+        <w:t>, then they will be navigated to a screen where they are able to create an account using a username and password which they get to determine. This is also the point at which the AI’s neural network shall be created as the user account needs to be stored in a file with all information related to that user.</w:t>
+      </w:r>
+      <w:r>
+        <w:t xml:space="preserve"> The state will need to check that the username entered does not already exist so that multiple users cannot have the same name causing data to be lost.</w:t>
+      </w:r>
+      <w:r>
+        <w:t xml:space="preserve"> If a username already </w:t>
+      </w:r>
+      <w:r>
+        <w:t>exists,</w:t>
+      </w:r>
+      <w:r>
+        <w:t xml:space="preserve"> then the user should be notified and prompted to enter a different username.</w:t>
+      </w:r>
+    </w:p>
+    <w:p>
+      <w:r>
+        <w:t>Overall, this state will receive input from the user for both their username and password</w:t>
+      </w:r>
+      <w:r>
+        <w:t xml:space="preserve">, add these to an object which will store all information about the user and initialise all other details such as date created and the AI’s neural network itself. The next step that this state will complete is that it needs to save the object into a file so that it is possible to recreate the object when the program is run again. Once the user has created their account and it has been saved to a file, the program should return to the </w:t>
       </w:r>
       <w:r>
         <w:fldChar w:fldCharType="begin"/>
       </w:r>
       <w:r>
-        <w:instrText xml:space="preserve"> REF _Ref59367427 \h </w:instrText>
+        <w:instrText xml:space="preserve"> REF _Ref58680746 \h </w:instrText>
       </w:r>
       <w:r>
         <w:fldChar w:fldCharType="separate"/>
       </w:r>
       <w:r>
-        <w:t>Main Menu State</w:t>
+        <w:t>Accounts State</w:t>
       </w:r>
       <w:r>
         <w:fldChar w:fldCharType="end"/>
       </w:r>
       <w:r>
-        <w:t>, the “Accounts” button is clicked, the user should be navigated to a place with the ability to create new accounts and delete old accounts. This will be done with a simple screen with two buttons labelled “Create Account” and “Delete Account”. A “back” button will also be shown allowing the user to return to the previous state</w:t>
-      </w:r>
-      <w:r>
-        <w:t xml:space="preserve"> by popping the current state off from the stack.</w:t>
-      </w:r>
-    </w:p>
-    <w:bookmarkStart w:id="44" w:name="_MON_1669128225"/>
-    <w:bookmarkEnd w:id="44"/>
-    <w:p>
-      <w:pPr>
-        <w:keepNext/>
-      </w:pPr>
-      <w:r>
-        <w:object w:dxaOrig="9070" w:dyaOrig="5102" w14:anchorId="2CC035CF">
-          <v:shape id="_x0000_i1037" type="#_x0000_t75" style="width:453.75pt;height:255pt" o:ole="">
-            <v:imagedata r:id="rId37" o:title=""/>
-          </v:shape>
-          <o:OLEObject Type="Embed" ProgID="Word.Document.12" ShapeID="_x0000_i1037" DrawAspect="Content" ObjectID="_1670168310" r:id="rId38">
-            <o:FieldCodes>\s</o:FieldCodes>
-          </o:OLEObject>
-        </w:object>
-      </w:r>
-    </w:p>
-    <w:p>
-      <w:pPr>
-        <w:pStyle w:val="Caption"/>
-      </w:pPr>
-      <w:bookmarkStart w:id="45" w:name="_Ref58515614"/>
-      <w:r>
-        <w:t xml:space="preserve">Figure </w:t>
+        <w:t xml:space="preserve"> allowing the user to choose between creating another account or deleting an account.</w:t>
+      </w:r>
+    </w:p>
+    <w:p>
+      <w:r>
+        <w:t xml:space="preserve">The user will also have the option to go back if they have changed their mind and do not want to create an account. This button will simply pop the current state returning the user to the </w:t>
       </w:r>
       <w:r>
         <w:fldChar w:fldCharType="begin"/>
       </w:r>
       <w:r>
-        <w:instrText xml:space="preserve"> SEQ Figure \* ARABIC </w:instrText>
+        <w:instrText xml:space="preserve"> REF _Ref58680746 \h </w:instrText>
       </w:r>
       <w:r>
         <w:fldChar w:fldCharType="separate"/>
       </w:r>
       <w:r>
-        <w:rPr>
-          <w:noProof/>
-        </w:rPr>
-        <w:t>4</w:t>
-      </w:r>
-      <w:r>
-        <w:rPr>
-          <w:noProof/>
-        </w:rPr>
+        <w:t>Accounts State</w:t>
+      </w:r>
+      <w:r>
         <w:fldChar w:fldCharType="end"/>
       </w:r>
-      <w:bookmarkEnd w:id="45"/>
-      <w:r>
-        <w:t xml:space="preserve"> - Accounts State</w:t>
-      </w:r>
-    </w:p>
-    <w:p>
-      <w:r>
-        <w:fldChar w:fldCharType="begin"/>
-      </w:r>
-      <w:r>
-        <w:instrText xml:space="preserve"> REF _Ref58515614 \h </w:instrText>
-      </w:r>
-      <w:r>
-        <w:fldChar w:fldCharType="separate"/>
-      </w:r>
-      <w:r>
-        <w:t xml:space="preserve">Figure </w:t>
-      </w:r>
-      <w:r>
-        <w:rPr>
-          <w:noProof/>
-        </w:rPr>
-        <w:t>3</w:t>
-      </w:r>
-      <w:r>
-        <w:fldChar w:fldCharType="end"/>
-      </w:r>
-      <w:r>
-        <w:t xml:space="preserve"> shows the design for the </w:t>
-      </w:r>
-      <w:r>
-        <w:fldChar w:fldCharType="begin"/>
-      </w:r>
-      <w:r>
-        <w:instrText xml:space="preserve"> REF _Ref58680746 \h </w:instrText>
-      </w:r>
-      <w:r>
-        <w:fldChar w:fldCharType="separate"/>
-      </w:r>
-      <w:r>
-        <w:t>Accounts State</w:t>
-      </w:r>
-      <w:r>
-        <w:fldChar w:fldCharType="end"/>
-      </w:r>
-      <w:r>
-        <w:t xml:space="preserve"> which will act as an intermediary state between the main menu and either creating or deleting user accounts.</w:t>
-      </w:r>
-    </w:p>
-    <w:p>
-      <w:pPr>
-        <w:pStyle w:val="Heading3"/>
-      </w:pPr>
-      <w:bookmarkStart w:id="46" w:name="_Ref58680885"/>
-      <w:bookmarkStart w:id="47" w:name="_Toc59555482"/>
-      <w:r>
-        <w:t>Create Account State</w:t>
-      </w:r>
-      <w:bookmarkEnd w:id="46"/>
-      <w:bookmarkEnd w:id="47"/>
-    </w:p>
-    <w:p>
-      <w:r>
-        <w:t xml:space="preserve">If the user selects the “Create Account” button on the </w:t>
-      </w:r>
-      <w:r>
-        <w:fldChar w:fldCharType="begin"/>
-      </w:r>
-      <w:r>
-        <w:instrText xml:space="preserve"> REF _Ref58680746 \h </w:instrText>
-      </w:r>
-      <w:r>
-        <w:fldChar w:fldCharType="separate"/>
-      </w:r>
-      <w:r>
-        <w:t>Accounts State</w:t>
-      </w:r>
-      <w:r>
-        <w:fldChar w:fldCharType="end"/>
-      </w:r>
-      <w:r>
-        <w:t>, then they will be navigated to a screen where they are able to create an account using a username and password which they get to determine. This is also the point at which the AI’s neural network shall be created as the user account needs to be stored in a file with all information related to that user.</w:t>
-      </w:r>
-      <w:r>
-        <w:t xml:space="preserve"> The state will need to check that the username entered does not already exist so that multiple users cannot have the same name causing data to be lost.</w:t>
-      </w:r>
-      <w:r>
-        <w:t xml:space="preserve"> If a username already </w:t>
-      </w:r>
-      <w:r>
-        <w:t>exists,</w:t>
-      </w:r>
-      <w:r>
-        <w:t xml:space="preserve"> then the user should be notified and prompted to enter a different username.</w:t>
-      </w:r>
-    </w:p>
-    <w:p>
-      <w:r>
-        <w:t>Overall, this state will receive input from the user for both their username and password</w:t>
-      </w:r>
-      <w:r>
-        <w:t xml:space="preserve">, add these to an object which will store all information about the user and initialise all other details such as date created and the AI’s neural network itself. The next step that this state will complete is that it needs to save the object into a file so that it is possible to recreate the object when the program is run again. Once the user has created their account and it has been saved to a file, the program should return to the </w:t>
-      </w:r>
-      <w:r>
-        <w:fldChar w:fldCharType="begin"/>
-      </w:r>
-      <w:r>
-        <w:instrText xml:space="preserve"> REF _Ref58680746 \h </w:instrText>
-      </w:r>
-      <w:r>
-        <w:fldChar w:fldCharType="separate"/>
-      </w:r>
-      <w:r>
-        <w:t>Accounts State</w:t>
-      </w:r>
-      <w:r>
-        <w:fldChar w:fldCharType="end"/>
-      </w:r>
-      <w:r>
-        <w:t xml:space="preserve"> allowing the user to choose between creating another account or deleting an account.</w:t>
-      </w:r>
-    </w:p>
-    <w:p>
-      <w:r>
-        <w:t xml:space="preserve">The user will also have the option to go back if they have changed their mind and do not want to create an account. This button will simply pop the current state returning the user to the </w:t>
-      </w:r>
-      <w:r>
-        <w:fldChar w:fldCharType="begin"/>
-      </w:r>
-      <w:r>
-        <w:instrText xml:space="preserve"> REF _Ref58680746 \h </w:instrText>
-      </w:r>
-      <w:r>
-        <w:fldChar w:fldCharType="separate"/>
-      </w:r>
-      <w:r>
-        <w:t>Accounts State</w:t>
-      </w:r>
-      <w:r>
-        <w:fldChar w:fldCharType="end"/>
-      </w:r>
       <w:r>
         <w:t>.</w:t>
       </w:r>
     </w:p>
-    <w:bookmarkStart w:id="48" w:name="_MON_1669134023"/>
-    <w:bookmarkEnd w:id="48"/>
+    <w:bookmarkStart w:id="49" w:name="_MON_1669134023"/>
+    <w:bookmarkEnd w:id="49"/>
     <w:p>
       <w:pPr>
         <w:keepNext/>
@@ -10175,7 +10125,7 @@
           <v:shape id="_x0000_i1038" type="#_x0000_t75" style="width:453.75pt;height:255pt" o:ole="">
             <v:imagedata r:id="rId39" o:title=""/>
           </v:shape>
-          <o:OLEObject Type="Embed" ProgID="Word.Document.12" ShapeID="_x0000_i1038" DrawAspect="Content" ObjectID="_1670168311" r:id="rId40">
+          <o:OLEObject Type="Embed" ProgID="Word.Document.12" ShapeID="_x0000_i1038" DrawAspect="Content" ObjectID="_1670234272" r:id="rId40">
             <o:FieldCodes>\s</o:FieldCodes>
           </o:OLEObject>
         </w:object>
@@ -10188,67 +10138,72 @@
       <w:r>
         <w:t xml:space="preserve">Figure </w:t>
       </w:r>
+      <w:fldSimple w:instr=" SEQ Figure \* ARABIC ">
+        <w:r>
+          <w:rPr>
+            <w:noProof/>
+          </w:rPr>
+          <w:t>5</w:t>
+        </w:r>
+      </w:fldSimple>
+      <w:r>
+        <w:t xml:space="preserve"> - Create Account State</w:t>
+      </w:r>
+    </w:p>
+    <w:p>
+      <w:pPr>
+        <w:pStyle w:val="Heading3"/>
+      </w:pPr>
+      <w:bookmarkStart w:id="50" w:name="_Toc59555483"/>
+      <w:r>
+        <w:t>Delete Account State</w:t>
+      </w:r>
+      <w:bookmarkEnd w:id="50"/>
+    </w:p>
+    <w:p>
+      <w:r>
+        <w:t xml:space="preserve">If the user clicks the Delete Account Button on the </w:t>
+      </w:r>
       <w:r>
         <w:fldChar w:fldCharType="begin"/>
       </w:r>
       <w:r>
-        <w:instrText xml:space="preserve"> SEQ Figure \* ARABIC </w:instrText>
+        <w:instrText xml:space="preserve"> REF _Ref58680746 \h </w:instrText>
       </w:r>
       <w:r>
         <w:fldChar w:fldCharType="separate"/>
       </w:r>
       <w:r>
-        <w:rPr>
-          <w:noProof/>
-        </w:rPr>
-        <w:t>5</w:t>
-      </w:r>
-      <w:r>
-        <w:rPr>
-          <w:noProof/>
-        </w:rPr>
+        <w:t>Accounts State</w:t>
+      </w:r>
+      <w:r>
         <w:fldChar w:fldCharType="end"/>
       </w:r>
       <w:r>
-        <w:t xml:space="preserve"> - Create Account State</w:t>
-      </w:r>
-    </w:p>
-    <w:p>
-      <w:pPr>
-        <w:pStyle w:val="Heading3"/>
-      </w:pPr>
-      <w:bookmarkStart w:id="49" w:name="_Toc59555483"/>
-      <w:r>
-        <w:t>Delete Account State</w:t>
-      </w:r>
-      <w:bookmarkEnd w:id="49"/>
-    </w:p>
-    <w:p>
-      <w:r>
-        <w:t xml:space="preserve">If the user clicks the Delete Account Button on the </w:t>
+        <w:t>, then they will be navigated to a screen where they can delete an already existing account. This will remove all information about the user so that they cannot login and will not show up on the leader board anymore. As all user information is stored in files, these files will need to be deleted making sure any extra files are removed as well leaving no trace that the user ever had an account.</w:t>
+      </w:r>
+    </w:p>
+    <w:p>
+      <w:r>
+        <w:t xml:space="preserve">This state will be like the </w:t>
       </w:r>
       <w:r>
         <w:fldChar w:fldCharType="begin"/>
       </w:r>
       <w:r>
-        <w:instrText xml:space="preserve"> REF _Ref58680746 \h </w:instrText>
+        <w:instrText xml:space="preserve"> REF _Ref58680885 \h </w:instrText>
       </w:r>
       <w:r>
         <w:fldChar w:fldCharType="separate"/>
       </w:r>
       <w:r>
-        <w:t>Accounts State</w:t>
+        <w:t>Create Account State</w:t>
       </w:r>
       <w:r>
         <w:fldChar w:fldCharType="end"/>
       </w:r>
       <w:r>
-        <w:t>, then they will be navigated to a screen where they can delete an already existing account. This will remove all information about the user so that they cannot login and will not show up on the leader board anymore. As all user information is stored in files, these files will need to be deleted making sure any extra files are removed as well leaving no trace that the user ever had an account.</w:t>
-      </w:r>
-    </w:p>
-    <w:p>
-      <w:r>
-        <w:t xml:space="preserve">This state will be like the </w:t>
+        <w:t xml:space="preserve"> as in, the user will input a Username and a Password, and the state will determine whether this is a valid input and then delete the account if that is the case. Determining whether the input is valid is based on whether the user account does exist which is the opposite to the </w:t>
       </w:r>
       <w:r>
         <w:fldChar w:fldCharType="begin"/>
@@ -10266,24 +10221,6 @@
         <w:fldChar w:fldCharType="end"/>
       </w:r>
       <w:r>
-        <w:t xml:space="preserve"> as in, the user will input a Username and a Password, and the state will determine whether this is a valid input and then delete the account if that is the case. Determining whether the input is valid is based on whether the user account does exist which is the opposite to the </w:t>
-      </w:r>
-      <w:r>
-        <w:fldChar w:fldCharType="begin"/>
-      </w:r>
-      <w:r>
-        <w:instrText xml:space="preserve"> REF _Ref58680885 \h </w:instrText>
-      </w:r>
-      <w:r>
-        <w:fldChar w:fldCharType="separate"/>
-      </w:r>
-      <w:r>
-        <w:t>Create Account State</w:t>
-      </w:r>
-      <w:r>
-        <w:fldChar w:fldCharType="end"/>
-      </w:r>
-      <w:r>
         <w:t>. If the user does exist and the password matches that user’s password, the account should be deleted. If the password does not match, the account should not be deleted as it could be done by someone who does not own the account. The final case is when the username does not match any username meaning that the account trying to be deleted does not exist. In this case the user will be prompted to re-input the username or quit.</w:t>
       </w:r>
     </w:p>
@@ -10292,8 +10229,8 @@
         <w:t>As the password is to be encrypted, the state cannot simply check whether the passwords match. The encryption algorithm must be run on the inputted password and the hashed version of the password must match giving almost certainty that the password inputted was the stored one.</w:t>
       </w:r>
     </w:p>
-    <w:bookmarkStart w:id="50" w:name="_MON_1669293896"/>
-    <w:bookmarkEnd w:id="50"/>
+    <w:bookmarkStart w:id="51" w:name="_MON_1669293896"/>
+    <w:bookmarkEnd w:id="51"/>
     <w:p>
       <w:pPr>
         <w:keepNext/>
@@ -10303,7 +10240,7 @@
           <v:shape id="_x0000_i1039" type="#_x0000_t75" style="width:453.75pt;height:255pt" o:ole="">
             <v:imagedata r:id="rId41" o:title=""/>
           </v:shape>
-          <o:OLEObject Type="Embed" ProgID="Word.Document.12" ShapeID="_x0000_i1039" DrawAspect="Content" ObjectID="_1670168312" r:id="rId42">
+          <o:OLEObject Type="Embed" ProgID="Word.Document.12" ShapeID="_x0000_i1039" DrawAspect="Content" ObjectID="_1670234273" r:id="rId42">
             <o:FieldCodes>\s</o:FieldCodes>
           </o:OLEObject>
         </w:object>
@@ -10316,27 +10253,14 @@
       <w:r>
         <w:t xml:space="preserve">Figure </w:t>
       </w:r>
-      <w:r>
-        <w:fldChar w:fldCharType="begin"/>
-      </w:r>
-      <w:r>
-        <w:instrText xml:space="preserve"> SEQ Figure \* ARABIC </w:instrText>
-      </w:r>
-      <w:r>
-        <w:fldChar w:fldCharType="separate"/>
-      </w:r>
-      <w:r>
-        <w:rPr>
-          <w:noProof/>
-        </w:rPr>
-        <w:t>6</w:t>
-      </w:r>
-      <w:r>
-        <w:rPr>
-          <w:noProof/>
-        </w:rPr>
-        <w:fldChar w:fldCharType="end"/>
-      </w:r>
+      <w:fldSimple w:instr=" SEQ Figure \* ARABIC ">
+        <w:r>
+          <w:rPr>
+            <w:noProof/>
+          </w:rPr>
+          <w:t>6</w:t>
+        </w:r>
+      </w:fldSimple>
       <w:r>
         <w:t xml:space="preserve"> - Delete Account State</w:t>
       </w:r>
@@ -10345,13 +10269,13 @@
       <w:pPr>
         <w:pStyle w:val="Heading3"/>
       </w:pPr>
-      <w:bookmarkStart w:id="51" w:name="_Ref59451481"/>
-      <w:bookmarkStart w:id="52" w:name="_Toc59555484"/>
+      <w:bookmarkStart w:id="52" w:name="_Ref59451481"/>
+      <w:bookmarkStart w:id="53" w:name="_Toc59555484"/>
       <w:r>
         <w:t>Leader Board State</w:t>
       </w:r>
-      <w:bookmarkEnd w:id="51"/>
       <w:bookmarkEnd w:id="52"/>
+      <w:bookmarkEnd w:id="53"/>
     </w:p>
     <w:p>
       <w:r>
@@ -10504,8 +10428,8 @@
         <w:t xml:space="preserve"> algorithms have their benefits so perhaps, both can be used in conjunction with each other to produce a convincing result.</w:t>
       </w:r>
     </w:p>
-    <w:bookmarkStart w:id="53" w:name="_MON_1669981029"/>
-    <w:bookmarkEnd w:id="53"/>
+    <w:bookmarkStart w:id="54" w:name="_MON_1669981029"/>
+    <w:bookmarkEnd w:id="54"/>
     <w:p>
       <w:pPr>
         <w:keepNext/>
@@ -10515,7 +10439,7 @@
           <v:shape id="_x0000_i1040" type="#_x0000_t75" style="width:453.75pt;height:255pt" o:ole="">
             <v:imagedata r:id="rId43" o:title=""/>
           </v:shape>
-          <o:OLEObject Type="Embed" ProgID="Word.Document.12" ShapeID="_x0000_i1040" DrawAspect="Content" ObjectID="_1670168313" r:id="rId44">
+          <o:OLEObject Type="Embed" ProgID="Word.Document.12" ShapeID="_x0000_i1040" DrawAspect="Content" ObjectID="_1670234274" r:id="rId44">
             <o:FieldCodes>\s</o:FieldCodes>
           </o:OLEObject>
         </w:object>
@@ -10525,18 +10449,62 @@
       <w:pPr>
         <w:pStyle w:val="Caption"/>
       </w:pPr>
-      <w:bookmarkStart w:id="54" w:name="_Ref59369103"/>
+      <w:bookmarkStart w:id="55" w:name="_Ref59369103"/>
       <w:r>
         <w:t xml:space="preserve">Figure </w:t>
       </w:r>
+      <w:fldSimple w:instr=" SEQ Figure \* ARABIC ">
+        <w:r>
+          <w:rPr>
+            <w:noProof/>
+          </w:rPr>
+          <w:t>7</w:t>
+        </w:r>
+      </w:fldSimple>
+      <w:bookmarkEnd w:id="55"/>
+      <w:r>
+        <w:t xml:space="preserve"> - Leader Board State</w:t>
+      </w:r>
+    </w:p>
+    <w:p>
+      <w:r>
+        <w:t>As I do not know how many users will be stored in my program, using an array may begin to get slow and give the user a bad experience. I am considering using a Hash table</w:t>
+      </w:r>
+      <w:r>
+        <w:rPr>
+          <w:rStyle w:val="FootnoteReference"/>
+        </w:rPr>
+        <w:footnoteReference w:id="40"/>
+      </w:r>
+      <w:r>
+        <w:t xml:space="preserve"> to store all the users along with their information for constant look up times speeding up the process.</w:t>
+      </w:r>
+      <w:r>
+        <w:t xml:space="preserve"> The only problem with this is that it will be hard to implement sorting and searching whilst using a hash map. </w:t>
+      </w:r>
+      <w:r>
+        <w:t>Therefore,</w:t>
+      </w:r>
+      <w:r>
+        <w:t xml:space="preserve"> I am most likely going to stick to a simple array but can move my program to use a hash map if it becomes necessary.</w:t>
+      </w:r>
+    </w:p>
+    <w:p>
+      <w:r>
+        <w:lastRenderedPageBreak/>
+        <w:t xml:space="preserve">As shown in </w:t>
+      </w:r>
       <w:r>
         <w:fldChar w:fldCharType="begin"/>
       </w:r>
       <w:r>
-        <w:instrText xml:space="preserve"> SEQ Figure \* ARABIC </w:instrText>
+        <w:instrText xml:space="preserve"> REF _Ref59369103 \h </w:instrText>
       </w:r>
       <w:r>
         <w:fldChar w:fldCharType="separate"/>
+      </w:r>
+      <w:r>
+        <w:t xml:space="preserve">Figure </w:t>
       </w:r>
       <w:r>
         <w:rPr>
@@ -10545,73 +10513,57 @@
         <w:t>7</w:t>
       </w:r>
       <w:r>
-        <w:rPr>
-          <w:noProof/>
-        </w:rPr>
         <w:fldChar w:fldCharType="end"/>
       </w:r>
-      <w:bookmarkEnd w:id="54"/>
-      <w:r>
-        <w:t xml:space="preserve"> - Leader Board State</w:t>
-      </w:r>
-    </w:p>
-    <w:p>
-      <w:r>
-        <w:t>As I do not know how many users will be stored in my program, using an array may begin to get slow and give the user a bad experience. I am considering using a Hash table</w:t>
-      </w:r>
-      <w:r>
-        <w:rPr>
-          <w:rStyle w:val="FootnoteReference"/>
-        </w:rPr>
-        <w:footnoteReference w:id="40"/>
-      </w:r>
-      <w:r>
-        <w:t xml:space="preserve"> to store all the users along with their information for constant look up times speeding up the process.</w:t>
-      </w:r>
-      <w:r>
-        <w:t xml:space="preserve"> The only problem with this is that it will be hard to implement sorting and searching whilst using a hash map. </w:t>
-      </w:r>
-      <w:r>
-        <w:t>Therefore,</w:t>
-      </w:r>
-      <w:r>
-        <w:t xml:space="preserve"> I am most likely going to stick to a simple array but can move my program to use a hash map if it becomes necessary.</w:t>
-      </w:r>
-    </w:p>
-    <w:p>
-      <w:r>
-        <w:lastRenderedPageBreak/>
-        <w:t xml:space="preserve">As shown in </w:t>
+      <w:r>
+        <w:t xml:space="preserve">, the user will also be able to press a back button which allows them to return to the </w:t>
       </w:r>
       <w:r>
         <w:fldChar w:fldCharType="begin"/>
       </w:r>
       <w:r>
-        <w:instrText xml:space="preserve"> REF _Ref59369103 \h </w:instrText>
+        <w:instrText xml:space="preserve"> REF _Ref59369125 \h </w:instrText>
       </w:r>
       <w:r>
         <w:fldChar w:fldCharType="separate"/>
       </w:r>
       <w:r>
-        <w:t xml:space="preserve">Figure </w:t>
-      </w:r>
-      <w:r>
-        <w:rPr>
-          <w:noProof/>
-        </w:rPr>
-        <w:t>7</w:t>
+        <w:t>Main Menu State</w:t>
       </w:r>
       <w:r>
         <w:fldChar w:fldCharType="end"/>
       </w:r>
       <w:r>
-        <w:t xml:space="preserve">, the user will also be able to press a back button which allows them to return to the </w:t>
+        <w:t xml:space="preserve"> if </w:t>
+      </w:r>
+      <w:r>
+        <w:t>they</w:t>
+      </w:r>
+      <w:r>
+        <w:t xml:space="preserve"> want to.</w:t>
+      </w:r>
+    </w:p>
+    <w:p>
+      <w:pPr>
+        <w:pStyle w:val="Heading3"/>
+      </w:pPr>
+      <w:bookmarkStart w:id="56" w:name="_Ref59451193"/>
+      <w:bookmarkStart w:id="57" w:name="_Toc59555485"/>
+      <w:r>
+        <w:t>Play Game State</w:t>
+      </w:r>
+      <w:bookmarkEnd w:id="56"/>
+      <w:bookmarkEnd w:id="57"/>
+    </w:p>
+    <w:p>
+      <w:r>
+        <w:t xml:space="preserve">If the user presses the Play Button on the </w:t>
       </w:r>
       <w:r>
         <w:fldChar w:fldCharType="begin"/>
       </w:r>
       <w:r>
-        <w:instrText xml:space="preserve"> REF _Ref59369125 \h </w:instrText>
+        <w:instrText xml:space="preserve"> REF _Ref59367427 \h </w:instrText>
       </w:r>
       <w:r>
         <w:fldChar w:fldCharType="separate"/>
@@ -10623,78 +10575,55 @@
         <w:fldChar w:fldCharType="end"/>
       </w:r>
       <w:r>
-        <w:t xml:space="preserve"> if </w:t>
-      </w:r>
-      <w:r>
-        <w:t>they</w:t>
-      </w:r>
-      <w:r>
-        <w:t xml:space="preserve"> want to.</w:t>
-      </w:r>
-    </w:p>
-    <w:p>
-      <w:pPr>
-        <w:pStyle w:val="Heading3"/>
-      </w:pPr>
-      <w:bookmarkStart w:id="55" w:name="_Ref59451193"/>
-      <w:bookmarkStart w:id="56" w:name="_Toc59555485"/>
-      <w:r>
-        <w:t>Play Game State</w:t>
-      </w:r>
-      <w:bookmarkEnd w:id="55"/>
-      <w:bookmarkEnd w:id="56"/>
-    </w:p>
-    <w:p>
-      <w:r>
-        <w:t xml:space="preserve">If the user presses the Play Button on the </w:t>
+        <w:t xml:space="preserve">, they will be navigated to a state where they are about to play Connect 4. Before they </w:t>
+      </w:r>
+      <w:r>
+        <w:t>play</w:t>
+      </w:r>
+      <w:r>
+        <w:t xml:space="preserve"> the game, they will need to be asked who is going to play in which they will input a username and password for the account they wish to use.</w:t>
+      </w:r>
+      <w:r>
+        <w:t xml:space="preserve"> This will be done twice, once for each player with the choice to select AI where the users AI will play for them instead. </w:t>
+      </w:r>
+      <w:r>
+        <w:t xml:space="preserve">If AI is selected, then the user will not need to enter their password to allow for other users to play against other </w:t>
+      </w:r>
+      <w:r>
+        <w:t>people’s AI.</w:t>
+      </w:r>
+    </w:p>
+    <w:p>
+      <w:r>
+        <w:t>This is a simple state in which a list of players will have to be loaded and checked if the inputted information (username and password) is valid. If it is not valid, the program should ask for the user to input the information again.</w:t>
+      </w:r>
+      <w:r>
+        <w:t xml:space="preserve"> Once both users have entered their information, a special type of account object will be created which uses polymorphism to allow both users to be used as arguments into a function irrespective of if the user is playing as an AI or a human.</w:t>
+      </w:r>
+      <w:r>
+        <w:t xml:space="preserve"> Once these objects are created, the user will be navigated to the </w:t>
       </w:r>
       <w:r>
         <w:fldChar w:fldCharType="begin"/>
       </w:r>
       <w:r>
-        <w:instrText xml:space="preserve"> REF _Ref59367427 \h </w:instrText>
+        <w:instrText xml:space="preserve"> REF _Ref59619637 \h </w:instrText>
       </w:r>
       <w:r>
         <w:fldChar w:fldCharType="separate"/>
       </w:r>
       <w:r>
-        <w:t>Main Menu State</w:t>
+        <w:t>Connect 4 Game State</w:t>
       </w:r>
       <w:r>
         <w:fldChar w:fldCharType="end"/>
       </w:r>
       <w:r>
-        <w:t xml:space="preserve">, they will be navigated to a state where they are about to play Connect 4. Before they </w:t>
-      </w:r>
-      <w:r>
-        <w:t>play</w:t>
-      </w:r>
-      <w:r>
-        <w:t xml:space="preserve"> the game, they will need to be asked who is going to play in which they will input a username and password for the account they wish to use.</w:t>
-      </w:r>
-      <w:r>
-        <w:t xml:space="preserve"> This will be done twice, once for each player with the choice to select AI where the users AI will play for them instead. </w:t>
-      </w:r>
-      <w:r>
-        <w:t xml:space="preserve">If AI is selected, then the user will not need to enter their password to allow for other users to play against other </w:t>
-      </w:r>
-      <w:r>
-        <w:t>people’s AI.</w:t>
-      </w:r>
-    </w:p>
-    <w:p>
-      <w:r>
-        <w:t>This is a simple state in which a list of players will have to be loaded and checked if the inputted information (username and password) is valid. If it is not valid, the program should ask for the user to input the information again.</w:t>
-      </w:r>
-      <w:r>
-        <w:t xml:space="preserve"> Once both users have entered their information, a special type of account object will be created which uses polymorphism to allow both users to be used as arguments into a function irrespective of if the user is playing as an AI or a human.</w:t>
-      </w:r>
-      <w:r>
-        <w:t xml:space="preserve"> Once these objects are created, the user will be navigated to the Connect 4 state where they will play Connect 4 with the chosen account information.</w:t>
-      </w:r>
-    </w:p>
-    <w:bookmarkStart w:id="57" w:name="_MON_1670063910"/>
-    <w:bookmarkEnd w:id="57"/>
+        <w:t xml:space="preserve"> where they will play Connect 4 with the chosen account information.</w:t>
+      </w:r>
+    </w:p>
+    <w:bookmarkStart w:id="58" w:name="_MON_1670063910"/>
+    <w:bookmarkEnd w:id="58"/>
     <w:p>
       <w:pPr>
         <w:keepNext/>
@@ -10704,7 +10633,7 @@
           <v:shape id="_x0000_i1041" type="#_x0000_t75" style="width:453.75pt;height:255pt" o:ole="">
             <v:imagedata r:id="rId45" o:title=""/>
           </v:shape>
-          <o:OLEObject Type="Embed" ProgID="Word.Document.12" ShapeID="_x0000_i1041" DrawAspect="Content" ObjectID="_1670168314" r:id="rId46">
+          <o:OLEObject Type="Embed" ProgID="Word.Document.12" ShapeID="_x0000_i1041" DrawAspect="Content" ObjectID="_1670234275" r:id="rId46">
             <o:FieldCodes>\s</o:FieldCodes>
           </o:OLEObject>
         </w:object>
@@ -10714,18 +10643,35 @@
       <w:pPr>
         <w:pStyle w:val="Caption"/>
       </w:pPr>
-      <w:bookmarkStart w:id="58" w:name="_Ref59451183"/>
+      <w:bookmarkStart w:id="59" w:name="_Ref59451183"/>
       <w:r>
         <w:t xml:space="preserve">Figure </w:t>
       </w:r>
+      <w:fldSimple w:instr=" SEQ Figure \* ARABIC ">
+        <w:r>
+          <w:rPr>
+            <w:noProof/>
+          </w:rPr>
+          <w:t>8</w:t>
+        </w:r>
+      </w:fldSimple>
+      <w:bookmarkEnd w:id="59"/>
+      <w:r>
+        <w:t xml:space="preserve"> - Play Game State</w:t>
+      </w:r>
+    </w:p>
+    <w:p>
       <w:r>
         <w:fldChar w:fldCharType="begin"/>
       </w:r>
       <w:r>
-        <w:instrText xml:space="preserve"> SEQ Figure \* ARABIC </w:instrText>
+        <w:instrText xml:space="preserve"> REF _Ref59451183 \h </w:instrText>
       </w:r>
       <w:r>
         <w:fldChar w:fldCharType="separate"/>
+      </w:r>
+      <w:r>
+        <w:t xml:space="preserve">Figure </w:t>
       </w:r>
       <w:r>
         <w:rPr>
@@ -10734,76 +10680,261 @@
         <w:t>8</w:t>
       </w:r>
       <w:r>
+        <w:fldChar w:fldCharType="end"/>
+      </w:r>
+      <w:r>
+        <w:t xml:space="preserve"> shows the design for the </w:t>
+      </w:r>
+      <w:r>
+        <w:fldChar w:fldCharType="begin"/>
+      </w:r>
+      <w:r>
+        <w:instrText xml:space="preserve"> REF _Ref59451193 \h </w:instrText>
+      </w:r>
+      <w:r>
+        <w:fldChar w:fldCharType="separate"/>
+      </w:r>
+      <w:r>
+        <w:t>Play Game State</w:t>
+      </w:r>
+      <w:r>
+        <w:fldChar w:fldCharType="end"/>
+      </w:r>
+      <w:r>
+        <w:t xml:space="preserve">. As shown, the user will also be able to press the Back button which will allow them to return to the </w:t>
+      </w:r>
+      <w:r>
+        <w:fldChar w:fldCharType="begin"/>
+      </w:r>
+      <w:r>
+        <w:instrText xml:space="preserve"> REF _Ref59367427 \h </w:instrText>
+      </w:r>
+      <w:r>
+        <w:fldChar w:fldCharType="separate"/>
+      </w:r>
+      <w:r>
+        <w:t>Main Menu State</w:t>
+      </w:r>
+      <w:r>
+        <w:fldChar w:fldCharType="end"/>
+      </w:r>
+      <w:r>
+        <w:t xml:space="preserve"> and select a different option if they please.</w:t>
+      </w:r>
+    </w:p>
+    <w:p>
+      <w:pPr>
+        <w:pStyle w:val="Heading3"/>
+      </w:pPr>
+      <w:bookmarkStart w:id="60" w:name="_Ref59619637"/>
+      <w:r>
+        <w:t>Connect 4 Game State</w:t>
+      </w:r>
+      <w:bookmarkEnd w:id="60"/>
+    </w:p>
+    <w:p>
+      <w:r>
+        <w:t xml:space="preserve">This state will contain the </w:t>
+      </w:r>
+      <w:r>
+        <w:fldChar w:fldCharType="begin"/>
+      </w:r>
+      <w:r>
+        <w:instrText xml:space="preserve"> REF _Ref59619679 \h </w:instrText>
+      </w:r>
+      <w:r>
+        <w:fldChar w:fldCharType="separate"/>
+      </w:r>
+      <w:r>
+        <w:t>Connect 4 Game</w:t>
+      </w:r>
+      <w:r>
+        <w:fldChar w:fldCharType="end"/>
+      </w:r>
+      <w:r>
+        <w:t xml:space="preserve"> where the two players decided in the </w:t>
+      </w:r>
+      <w:r>
+        <w:fldChar w:fldCharType="begin"/>
+      </w:r>
+      <w:r>
+        <w:instrText xml:space="preserve"> REF _Ref59451193 \h </w:instrText>
+      </w:r>
+      <w:r>
+        <w:fldChar w:fldCharType="separate"/>
+      </w:r>
+      <w:r>
+        <w:t>Play Game State</w:t>
+      </w:r>
+      <w:r>
+        <w:fldChar w:fldCharType="end"/>
+      </w:r>
+      <w:r>
+        <w:t xml:space="preserve"> will take turns placing counters until a player has won the game or a draw occurs.</w:t>
+      </w:r>
+      <w:r>
+        <w:t xml:space="preserve"> This state is also where the training data for the neural network will be collected if a human is playing currently.</w:t>
+      </w:r>
+      <w:r>
+        <w:t xml:space="preserve"> As the neural network will only be trained on games that the human has played, the state will not need to save the game if an AI is playing</w:t>
+      </w:r>
+      <w:r>
+        <w:t>,</w:t>
+      </w:r>
+      <w:r>
+        <w:t xml:space="preserve"> to save memory.</w:t>
+      </w:r>
+    </w:p>
+    <w:p>
+      <w:r>
+        <w:lastRenderedPageBreak/>
+        <w:t>The users will use the mouse to choose a column and place a counter at the lowest available position</w:t>
+      </w:r>
+      <w:r>
+        <w:t xml:space="preserve"> however, if the user is an AI then they will need to choose a column using their neural network. This will be done by giving the neural network the current board positions and it returning a single number representing the column choice</w:t>
+      </w:r>
+      <w:r>
+        <w:t>. The state will then check if the game has been won or drawn. As an optimization, the state only needs to check counters around the most recently placed counter as this is the only change to the game that can cause the game to be won.</w:t>
+      </w:r>
+      <w:r>
+        <w:t xml:space="preserve"> To check if the game has been won, we can count the number of </w:t>
+      </w:r>
+      <w:r>
+        <w:t>same-coloured</w:t>
+      </w:r>
+      <w:r>
+        <w:t xml:space="preserve"> counters in a row around the most recent counter, if this number is four or greater then the game has been won.</w:t>
+      </w:r>
+      <w:r>
+        <w:t xml:space="preserve"> To check if the game has been drawn, we can simply check if there are any empty spaces in the top row. If there are then the game is not yet over but if all spaces in the top row are filled </w:t>
+      </w:r>
+      <w:r>
+        <w:t>up,</w:t>
+      </w:r>
+      <w:r>
+        <w:t xml:space="preserve"> then we can know with confidence that all spaces have been used</w:t>
+      </w:r>
+      <w:r>
+        <w:t xml:space="preserve"> and the game is drawn.</w:t>
+      </w:r>
+    </w:p>
+    <w:p>
+      <w:r>
+        <w:t>As this is happening, the state will save all column choices in a list along with which player played first. This will allow the training data to be constructed for either user if necessary.</w:t>
+      </w:r>
+      <w:r>
+        <w:t xml:space="preserve"> If both players are AI, the state should not save any choices as training data will not need to be constructed allowing less memory to be used whilst playing the game.</w:t>
+      </w:r>
+    </w:p>
+    <w:p>
+      <w:r>
+        <w:t xml:space="preserve">After the game is over, </w:t>
+      </w:r>
+      <w:r>
+        <w:t xml:space="preserve">the user object will use the current game and previous games stored in a file to train the neural network using backpropagation. After updating the neural network, the recently played game should be stored in the file along with all other previous games. Also, </w:t>
+      </w:r>
+      <w:r>
+        <w:t xml:space="preserve">depending on whether the game has been won or drawn, a Game Won State or Game Draw State should be pushed onto the stack replacing the current </w:t>
+      </w:r>
+      <w:r>
+        <w:fldChar w:fldCharType="begin"/>
+      </w:r>
+      <w:r>
+        <w:instrText xml:space="preserve"> REF _Ref59619637 \h </w:instrText>
+      </w:r>
+      <w:r>
+        <w:fldChar w:fldCharType="separate"/>
+      </w:r>
+      <w:r>
+        <w:t>Connect 4 Game State</w:t>
+      </w:r>
+      <w:r>
+        <w:fldChar w:fldCharType="end"/>
+      </w:r>
+      <w:r>
+        <w:t>.</w:t>
+      </w:r>
+    </w:p>
+    <w:bookmarkStart w:id="61" w:name="_MON_1670233545"/>
+    <w:bookmarkEnd w:id="61"/>
+    <w:p>
+      <w:pPr>
+        <w:keepNext/>
+      </w:pPr>
+      <w:r>
+        <w:object w:dxaOrig="9070" w:dyaOrig="5107" w14:anchorId="714FFF5B">
+          <v:shape id="_x0000_i1086" type="#_x0000_t75" style="width:453.75pt;height:255pt" o:ole="">
+            <v:imagedata r:id="rId47" o:title=""/>
+          </v:shape>
+          <o:OLEObject Type="Embed" ProgID="Word.Document.12" ShapeID="_x0000_i1086" DrawAspect="Content" ObjectID="_1670234276" r:id="rId48">
+            <o:FieldCodes>\s</o:FieldCodes>
+          </o:OLEObject>
+        </w:object>
+      </w:r>
+    </w:p>
+    <w:p>
+      <w:pPr>
+        <w:pStyle w:val="Caption"/>
+      </w:pPr>
+      <w:bookmarkStart w:id="62" w:name="_Ref59621148"/>
+      <w:r>
+        <w:t xml:space="preserve">Figure </w:t>
+      </w:r>
+      <w:fldSimple w:instr=" SEQ Figure \* ARABIC ">
+        <w:r>
+          <w:rPr>
+            <w:noProof/>
+          </w:rPr>
+          <w:t>9</w:t>
+        </w:r>
+      </w:fldSimple>
+      <w:bookmarkEnd w:id="62"/>
+      <w:r>
+        <w:t xml:space="preserve"> - Connect 4 Game State</w:t>
+      </w:r>
+    </w:p>
+    <w:p>
+      <w:r>
+        <w:fldChar w:fldCharType="begin"/>
+      </w:r>
+      <w:r>
+        <w:instrText xml:space="preserve"> REF _Ref59621148 \h </w:instrText>
+      </w:r>
+      <w:r>
+        <w:fldChar w:fldCharType="separate"/>
+      </w:r>
+      <w:r>
+        <w:t xml:space="preserve">Figure </w:t>
+      </w:r>
+      <w:r>
         <w:rPr>
           <w:noProof/>
         </w:rPr>
+        <w:t>9</w:t>
+      </w:r>
+      <w:r>
         <w:fldChar w:fldCharType="end"/>
       </w:r>
-      <w:bookmarkEnd w:id="58"/>
-      <w:r>
-        <w:t xml:space="preserve"> - Play Game State</w:t>
-      </w:r>
-    </w:p>
-    <w:p>
+      <w:r>
+        <w:t xml:space="preserve"> shows the design for the </w:t>
+      </w:r>
       <w:r>
         <w:fldChar w:fldCharType="begin"/>
       </w:r>
       <w:r>
-        <w:instrText xml:space="preserve"> REF _Ref59451183 \h </w:instrText>
+        <w:instrText xml:space="preserve"> REF _Ref59619637 \h </w:instrText>
       </w:r>
       <w:r>
         <w:fldChar w:fldCharType="separate"/>
       </w:r>
       <w:r>
-        <w:t xml:space="preserve">Figure </w:t>
-      </w:r>
-      <w:r>
-        <w:rPr>
-          <w:noProof/>
-        </w:rPr>
-        <w:t>8</w:t>
+        <w:t>Connect 4 Game State</w:t>
       </w:r>
       <w:r>
         <w:fldChar w:fldCharType="end"/>
       </w:r>
       <w:r>
-        <w:t xml:space="preserve"> shows the design for the </w:t>
-      </w:r>
-      <w:r>
-        <w:fldChar w:fldCharType="begin"/>
-      </w:r>
-      <w:r>
-        <w:instrText xml:space="preserve"> REF _Ref59451193 \h </w:instrText>
-      </w:r>
-      <w:r>
-        <w:fldChar w:fldCharType="separate"/>
-      </w:r>
-      <w:r>
-        <w:t>Play Game State</w:t>
-      </w:r>
-      <w:r>
-        <w:fldChar w:fldCharType="end"/>
-      </w:r>
-      <w:r>
-        <w:t xml:space="preserve">. As shown, the user will also be able to press the Back button which will allow them to return to the </w:t>
-      </w:r>
-      <w:r>
-        <w:fldChar w:fldCharType="begin"/>
-      </w:r>
-      <w:r>
-        <w:instrText xml:space="preserve"> REF _Ref59367427 \h </w:instrText>
-      </w:r>
-      <w:r>
-        <w:fldChar w:fldCharType="separate"/>
-      </w:r>
-      <w:r>
-        <w:t>Main Menu State</w:t>
-      </w:r>
-      <w:r>
-        <w:fldChar w:fldCharType="end"/>
-      </w:r>
-      <w:r>
-        <w:t xml:space="preserve"> and select a different option if they please.</w:t>
+        <w:t xml:space="preserve">. The Confirm button in the top right corner will be used to allow the human player the confirm that the AI’s choice has been registered and that after the game has been won/drawn, they can look at the board before being transported to the next state. </w:t>
       </w:r>
     </w:p>
     <w:p>
@@ -10819,7 +10950,7 @@
           <w:szCs w:val="40"/>
         </w:rPr>
       </w:pPr>
-      <w:bookmarkStart w:id="59" w:name="_Toc59555486"/>
+      <w:bookmarkStart w:id="63" w:name="_Toc59555486"/>
       <w:r>
         <w:rPr>
           <w:sz w:val="40"/>
@@ -10828,7 +10959,7 @@
         <w:lastRenderedPageBreak/>
         <w:t>Technical Solution</w:t>
       </w:r>
-      <w:bookmarkEnd w:id="59"/>
+      <w:bookmarkEnd w:id="63"/>
     </w:p>
     <w:p>
       <w:pPr>
@@ -10855,7 +10986,7 @@
           <w:szCs w:val="40"/>
         </w:rPr>
       </w:pPr>
-      <w:bookmarkStart w:id="60" w:name="_Toc59555487"/>
+      <w:bookmarkStart w:id="64" w:name="_Toc59555487"/>
       <w:r>
         <w:rPr>
           <w:sz w:val="40"/>
@@ -10864,7 +10995,7 @@
         <w:lastRenderedPageBreak/>
         <w:t>Testing</w:t>
       </w:r>
-      <w:bookmarkEnd w:id="60"/>
+      <w:bookmarkEnd w:id="64"/>
     </w:p>
     <w:p>
       <w:pPr>
@@ -10891,7 +11022,7 @@
           <w:szCs w:val="40"/>
         </w:rPr>
       </w:pPr>
-      <w:bookmarkStart w:id="61" w:name="_Toc59555488"/>
+      <w:bookmarkStart w:id="65" w:name="_Toc59555488"/>
       <w:r>
         <w:rPr>
           <w:sz w:val="40"/>
@@ -10900,10 +11031,10 @@
         <w:lastRenderedPageBreak/>
         <w:t>Evaluation</w:t>
       </w:r>
-      <w:bookmarkEnd w:id="61"/>
+      <w:bookmarkEnd w:id="65"/>
     </w:p>
     <w:sectPr>
-      <w:footerReference w:type="default" r:id="rId47"/>
+      <w:footerReference w:type="default" r:id="rId49"/>
       <w:pgSz w:w="11906" w:h="16838"/>
       <w:pgMar w:top="1440" w:right="1440" w:bottom="1440" w:left="1440" w:header="708" w:footer="708" w:gutter="0"/>
       <w:cols w:space="708"/>

</xml_diff>

<commit_message>
Introduced OOP and class diagrams
</commit_message>
<xml_diff>
--- a/Writeup.docx
+++ b/Writeup.docx
@@ -265,7 +265,7 @@
           <w:r>
             <w:fldChar w:fldCharType="separate"/>
           </w:r>
-          <w:hyperlink w:anchor="_Toc59621912" w:history="1">
+          <w:hyperlink w:anchor="_Toc59622502" w:history="1">
             <w:r>
               <w:rPr>
                 <w:rStyle w:val="Hyperlink"/>
@@ -292,7 +292,7 @@
                 <w:noProof/>
                 <w:webHidden/>
               </w:rPr>
-              <w:instrText xml:space="preserve"> PAGEREF _Toc59621912 \h </w:instrText>
+              <w:instrText xml:space="preserve"> PAGEREF _Toc59622502 \h </w:instrText>
             </w:r>
             <w:r>
               <w:rPr>
@@ -335,7 +335,7 @@
               <w:lang w:eastAsia="en-GB"/>
             </w:rPr>
           </w:pPr>
-          <w:hyperlink w:anchor="_Toc59621913" w:history="1">
+          <w:hyperlink w:anchor="_Toc59622503" w:history="1">
             <w:r>
               <w:rPr>
                 <w:rStyle w:val="Hyperlink"/>
@@ -362,7 +362,7 @@
                 <w:noProof/>
                 <w:webHidden/>
               </w:rPr>
-              <w:instrText xml:space="preserve"> PAGEREF _Toc59621913 \h </w:instrText>
+              <w:instrText xml:space="preserve"> PAGEREF _Toc59622503 \h </w:instrText>
             </w:r>
             <w:r>
               <w:rPr>
@@ -405,7 +405,7 @@
               <w:lang w:eastAsia="en-GB"/>
             </w:rPr>
           </w:pPr>
-          <w:hyperlink w:anchor="_Toc59621914" w:history="1">
+          <w:hyperlink w:anchor="_Toc59622504" w:history="1">
             <w:r>
               <w:rPr>
                 <w:rStyle w:val="Hyperlink"/>
@@ -432,7 +432,7 @@
                 <w:noProof/>
                 <w:webHidden/>
               </w:rPr>
-              <w:instrText xml:space="preserve"> PAGEREF _Toc59621914 \h </w:instrText>
+              <w:instrText xml:space="preserve"> PAGEREF _Toc59622504 \h </w:instrText>
             </w:r>
             <w:r>
               <w:rPr>
@@ -475,7 +475,7 @@
               <w:lang w:eastAsia="en-GB"/>
             </w:rPr>
           </w:pPr>
-          <w:hyperlink w:anchor="_Toc59621915" w:history="1">
+          <w:hyperlink w:anchor="_Toc59622505" w:history="1">
             <w:r>
               <w:rPr>
                 <w:rStyle w:val="Hyperlink"/>
@@ -502,7 +502,7 @@
                 <w:noProof/>
                 <w:webHidden/>
               </w:rPr>
-              <w:instrText xml:space="preserve"> PAGEREF _Toc59621915 \h </w:instrText>
+              <w:instrText xml:space="preserve"> PAGEREF _Toc59622505 \h </w:instrText>
             </w:r>
             <w:r>
               <w:rPr>
@@ -545,7 +545,7 @@
               <w:lang w:eastAsia="en-GB"/>
             </w:rPr>
           </w:pPr>
-          <w:hyperlink w:anchor="_Toc59621916" w:history="1">
+          <w:hyperlink w:anchor="_Toc59622506" w:history="1">
             <w:r>
               <w:rPr>
                 <w:rStyle w:val="Hyperlink"/>
@@ -572,7 +572,7 @@
                 <w:noProof/>
                 <w:webHidden/>
               </w:rPr>
-              <w:instrText xml:space="preserve"> PAGEREF _Toc59621916 \h </w:instrText>
+              <w:instrText xml:space="preserve"> PAGEREF _Toc59622506 \h </w:instrText>
             </w:r>
             <w:r>
               <w:rPr>
@@ -615,7 +615,7 @@
               <w:lang w:eastAsia="en-GB"/>
             </w:rPr>
           </w:pPr>
-          <w:hyperlink w:anchor="_Toc59621917" w:history="1">
+          <w:hyperlink w:anchor="_Toc59622507" w:history="1">
             <w:r>
               <w:rPr>
                 <w:rStyle w:val="Hyperlink"/>
@@ -642,7 +642,7 @@
                 <w:noProof/>
                 <w:webHidden/>
               </w:rPr>
-              <w:instrText xml:space="preserve"> PAGEREF _Toc59621917 \h </w:instrText>
+              <w:instrText xml:space="preserve"> PAGEREF _Toc59622507 \h </w:instrText>
             </w:r>
             <w:r>
               <w:rPr>
@@ -685,7 +685,7 @@
               <w:lang w:eastAsia="en-GB"/>
             </w:rPr>
           </w:pPr>
-          <w:hyperlink w:anchor="_Toc59621918" w:history="1">
+          <w:hyperlink w:anchor="_Toc59622508" w:history="1">
             <w:r>
               <w:rPr>
                 <w:rStyle w:val="Hyperlink"/>
@@ -712,7 +712,7 @@
                 <w:noProof/>
                 <w:webHidden/>
               </w:rPr>
-              <w:instrText xml:space="preserve"> PAGEREF _Toc59621918 \h </w:instrText>
+              <w:instrText xml:space="preserve"> PAGEREF _Toc59622508 \h </w:instrText>
             </w:r>
             <w:r>
               <w:rPr>
@@ -755,7 +755,7 @@
               <w:lang w:eastAsia="en-GB"/>
             </w:rPr>
           </w:pPr>
-          <w:hyperlink w:anchor="_Toc59621919" w:history="1">
+          <w:hyperlink w:anchor="_Toc59622509" w:history="1">
             <w:r>
               <w:rPr>
                 <w:rStyle w:val="Hyperlink"/>
@@ -782,7 +782,7 @@
                 <w:noProof/>
                 <w:webHidden/>
               </w:rPr>
-              <w:instrText xml:space="preserve"> PAGEREF _Toc59621919 \h </w:instrText>
+              <w:instrText xml:space="preserve"> PAGEREF _Toc59622509 \h </w:instrText>
             </w:r>
             <w:r>
               <w:rPr>
@@ -825,7 +825,7 @@
               <w:lang w:eastAsia="en-GB"/>
             </w:rPr>
           </w:pPr>
-          <w:hyperlink w:anchor="_Toc59621920" w:history="1">
+          <w:hyperlink w:anchor="_Toc59622510" w:history="1">
             <w:r>
               <w:rPr>
                 <w:rStyle w:val="Hyperlink"/>
@@ -852,7 +852,7 @@
                 <w:noProof/>
                 <w:webHidden/>
               </w:rPr>
-              <w:instrText xml:space="preserve"> PAGEREF _Toc59621920 \h </w:instrText>
+              <w:instrText xml:space="preserve"> PAGEREF _Toc59622510 \h </w:instrText>
             </w:r>
             <w:r>
               <w:rPr>
@@ -895,7 +895,7 @@
               <w:lang w:eastAsia="en-GB"/>
             </w:rPr>
           </w:pPr>
-          <w:hyperlink w:anchor="_Toc59621921" w:history="1">
+          <w:hyperlink w:anchor="_Toc59622511" w:history="1">
             <w:r>
               <w:rPr>
                 <w:rStyle w:val="Hyperlink"/>
@@ -922,7 +922,7 @@
                 <w:noProof/>
                 <w:webHidden/>
               </w:rPr>
-              <w:instrText xml:space="preserve"> PAGEREF _Toc59621921 \h </w:instrText>
+              <w:instrText xml:space="preserve"> PAGEREF _Toc59622511 \h </w:instrText>
             </w:r>
             <w:r>
               <w:rPr>
@@ -965,7 +965,7 @@
               <w:lang w:eastAsia="en-GB"/>
             </w:rPr>
           </w:pPr>
-          <w:hyperlink w:anchor="_Toc59621922" w:history="1">
+          <w:hyperlink w:anchor="_Toc59622512" w:history="1">
             <w:r>
               <w:rPr>
                 <w:rStyle w:val="Hyperlink"/>
@@ -992,7 +992,7 @@
                 <w:noProof/>
                 <w:webHidden/>
               </w:rPr>
-              <w:instrText xml:space="preserve"> PAGEREF _Toc59621922 \h </w:instrText>
+              <w:instrText xml:space="preserve"> PAGEREF _Toc59622512 \h </w:instrText>
             </w:r>
             <w:r>
               <w:rPr>
@@ -1035,7 +1035,7 @@
               <w:lang w:eastAsia="en-GB"/>
             </w:rPr>
           </w:pPr>
-          <w:hyperlink w:anchor="_Toc59621923" w:history="1">
+          <w:hyperlink w:anchor="_Toc59622513" w:history="1">
             <w:r>
               <w:rPr>
                 <w:rStyle w:val="Hyperlink"/>
@@ -1062,7 +1062,7 @@
                 <w:noProof/>
                 <w:webHidden/>
               </w:rPr>
-              <w:instrText xml:space="preserve"> PAGEREF _Toc59621923 \h </w:instrText>
+              <w:instrText xml:space="preserve"> PAGEREF _Toc59622513 \h </w:instrText>
             </w:r>
             <w:r>
               <w:rPr>
@@ -1105,7 +1105,7 @@
               <w:lang w:eastAsia="en-GB"/>
             </w:rPr>
           </w:pPr>
-          <w:hyperlink w:anchor="_Toc59621924" w:history="1">
+          <w:hyperlink w:anchor="_Toc59622514" w:history="1">
             <w:r>
               <w:rPr>
                 <w:rStyle w:val="Hyperlink"/>
@@ -1132,7 +1132,7 @@
                 <w:noProof/>
                 <w:webHidden/>
               </w:rPr>
-              <w:instrText xml:space="preserve"> PAGEREF _Toc59621924 \h </w:instrText>
+              <w:instrText xml:space="preserve"> PAGEREF _Toc59622514 \h </w:instrText>
             </w:r>
             <w:r>
               <w:rPr>
@@ -1175,7 +1175,7 @@
               <w:lang w:eastAsia="en-GB"/>
             </w:rPr>
           </w:pPr>
-          <w:hyperlink w:anchor="_Toc59621925" w:history="1">
+          <w:hyperlink w:anchor="_Toc59622515" w:history="1">
             <w:r>
               <w:rPr>
                 <w:rStyle w:val="Hyperlink"/>
@@ -1202,7 +1202,7 @@
                 <w:noProof/>
                 <w:webHidden/>
               </w:rPr>
-              <w:instrText xml:space="preserve"> PAGEREF _Toc59621925 \h </w:instrText>
+              <w:instrText xml:space="preserve"> PAGEREF _Toc59622515 \h </w:instrText>
             </w:r>
             <w:r>
               <w:rPr>
@@ -1245,7 +1245,7 @@
               <w:lang w:eastAsia="en-GB"/>
             </w:rPr>
           </w:pPr>
-          <w:hyperlink w:anchor="_Toc59621926" w:history="1">
+          <w:hyperlink w:anchor="_Toc59622516" w:history="1">
             <w:r>
               <w:rPr>
                 <w:rStyle w:val="Hyperlink"/>
@@ -1272,7 +1272,7 @@
                 <w:noProof/>
                 <w:webHidden/>
               </w:rPr>
-              <w:instrText xml:space="preserve"> PAGEREF _Toc59621926 \h </w:instrText>
+              <w:instrText xml:space="preserve"> PAGEREF _Toc59622516 \h </w:instrText>
             </w:r>
             <w:r>
               <w:rPr>
@@ -1315,7 +1315,7 @@
               <w:lang w:eastAsia="en-GB"/>
             </w:rPr>
           </w:pPr>
-          <w:hyperlink w:anchor="_Toc59621927" w:history="1">
+          <w:hyperlink w:anchor="_Toc59622517" w:history="1">
             <w:r>
               <w:rPr>
                 <w:rStyle w:val="Hyperlink"/>
@@ -1342,7 +1342,7 @@
                 <w:noProof/>
                 <w:webHidden/>
               </w:rPr>
-              <w:instrText xml:space="preserve"> PAGEREF _Toc59621927 \h </w:instrText>
+              <w:instrText xml:space="preserve"> PAGEREF _Toc59622517 \h </w:instrText>
             </w:r>
             <w:r>
               <w:rPr>
@@ -1385,7 +1385,7 @@
               <w:lang w:eastAsia="en-GB"/>
             </w:rPr>
           </w:pPr>
-          <w:hyperlink w:anchor="_Toc59621928" w:history="1">
+          <w:hyperlink w:anchor="_Toc59622518" w:history="1">
             <w:r>
               <w:rPr>
                 <w:rStyle w:val="Hyperlink"/>
@@ -1412,7 +1412,7 @@
                 <w:noProof/>
                 <w:webHidden/>
               </w:rPr>
-              <w:instrText xml:space="preserve"> PAGEREF _Toc59621928 \h </w:instrText>
+              <w:instrText xml:space="preserve"> PAGEREF _Toc59622518 \h </w:instrText>
             </w:r>
             <w:r>
               <w:rPr>
@@ -1455,7 +1455,7 @@
               <w:lang w:eastAsia="en-GB"/>
             </w:rPr>
           </w:pPr>
-          <w:hyperlink w:anchor="_Toc59621929" w:history="1">
+          <w:hyperlink w:anchor="_Toc59622519" w:history="1">
             <w:r>
               <w:rPr>
                 <w:rStyle w:val="Hyperlink"/>
@@ -1482,7 +1482,7 @@
                 <w:noProof/>
                 <w:webHidden/>
               </w:rPr>
-              <w:instrText xml:space="preserve"> PAGEREF _Toc59621929 \h </w:instrText>
+              <w:instrText xml:space="preserve"> PAGEREF _Toc59622519 \h </w:instrText>
             </w:r>
             <w:r>
               <w:rPr>
@@ -1525,7 +1525,7 @@
               <w:lang w:eastAsia="en-GB"/>
             </w:rPr>
           </w:pPr>
-          <w:hyperlink w:anchor="_Toc59621930" w:history="1">
+          <w:hyperlink w:anchor="_Toc59622520" w:history="1">
             <w:r>
               <w:rPr>
                 <w:rStyle w:val="Hyperlink"/>
@@ -1552,7 +1552,7 @@
                 <w:noProof/>
                 <w:webHidden/>
               </w:rPr>
-              <w:instrText xml:space="preserve"> PAGEREF _Toc59621930 \h </w:instrText>
+              <w:instrText xml:space="preserve"> PAGEREF _Toc59622520 \h </w:instrText>
             </w:r>
             <w:r>
               <w:rPr>
@@ -1595,7 +1595,7 @@
               <w:lang w:eastAsia="en-GB"/>
             </w:rPr>
           </w:pPr>
-          <w:hyperlink w:anchor="_Toc59621931" w:history="1">
+          <w:hyperlink w:anchor="_Toc59622521" w:history="1">
             <w:r>
               <w:rPr>
                 <w:rStyle w:val="Hyperlink"/>
@@ -1622,7 +1622,7 @@
                 <w:noProof/>
                 <w:webHidden/>
               </w:rPr>
-              <w:instrText xml:space="preserve"> PAGEREF _Toc59621931 \h </w:instrText>
+              <w:instrText xml:space="preserve"> PAGEREF _Toc59622521 \h </w:instrText>
             </w:r>
             <w:r>
               <w:rPr>
@@ -1665,7 +1665,7 @@
               <w:lang w:eastAsia="en-GB"/>
             </w:rPr>
           </w:pPr>
-          <w:hyperlink w:anchor="_Toc59621932" w:history="1">
+          <w:hyperlink w:anchor="_Toc59622522" w:history="1">
             <w:r>
               <w:rPr>
                 <w:rStyle w:val="Hyperlink"/>
@@ -1692,7 +1692,7 @@
                 <w:noProof/>
                 <w:webHidden/>
               </w:rPr>
-              <w:instrText xml:space="preserve"> PAGEREF _Toc59621932 \h </w:instrText>
+              <w:instrText xml:space="preserve"> PAGEREF _Toc59622522 \h </w:instrText>
             </w:r>
             <w:r>
               <w:rPr>
@@ -1735,7 +1735,7 @@
               <w:lang w:eastAsia="en-GB"/>
             </w:rPr>
           </w:pPr>
-          <w:hyperlink w:anchor="_Toc59621933" w:history="1">
+          <w:hyperlink w:anchor="_Toc59622523" w:history="1">
             <w:r>
               <w:rPr>
                 <w:rStyle w:val="Hyperlink"/>
@@ -1762,7 +1762,7 @@
                 <w:noProof/>
                 <w:webHidden/>
               </w:rPr>
-              <w:instrText xml:space="preserve"> PAGEREF _Toc59621933 \h </w:instrText>
+              <w:instrText xml:space="preserve"> PAGEREF _Toc59622523 \h </w:instrText>
             </w:r>
             <w:r>
               <w:rPr>
@@ -1805,7 +1805,7 @@
               <w:lang w:eastAsia="en-GB"/>
             </w:rPr>
           </w:pPr>
-          <w:hyperlink w:anchor="_Toc59621934" w:history="1">
+          <w:hyperlink w:anchor="_Toc59622524" w:history="1">
             <w:r>
               <w:rPr>
                 <w:rStyle w:val="Hyperlink"/>
@@ -1832,7 +1832,7 @@
                 <w:noProof/>
                 <w:webHidden/>
               </w:rPr>
-              <w:instrText xml:space="preserve"> PAGEREF _Toc59621934 \h </w:instrText>
+              <w:instrText xml:space="preserve"> PAGEREF _Toc59622524 \h </w:instrText>
             </w:r>
             <w:r>
               <w:rPr>
@@ -1875,7 +1875,7 @@
               <w:lang w:eastAsia="en-GB"/>
             </w:rPr>
           </w:pPr>
-          <w:hyperlink w:anchor="_Toc59621935" w:history="1">
+          <w:hyperlink w:anchor="_Toc59622525" w:history="1">
             <w:r>
               <w:rPr>
                 <w:rStyle w:val="Hyperlink"/>
@@ -1902,7 +1902,7 @@
                 <w:noProof/>
                 <w:webHidden/>
               </w:rPr>
-              <w:instrText xml:space="preserve"> PAGEREF _Toc59621935 \h </w:instrText>
+              <w:instrText xml:space="preserve"> PAGEREF _Toc59622525 \h </w:instrText>
             </w:r>
             <w:r>
               <w:rPr>
@@ -1945,7 +1945,7 @@
               <w:lang w:eastAsia="en-GB"/>
             </w:rPr>
           </w:pPr>
-          <w:hyperlink w:anchor="_Toc59621936" w:history="1">
+          <w:hyperlink w:anchor="_Toc59622526" w:history="1">
             <w:r>
               <w:rPr>
                 <w:rStyle w:val="Hyperlink"/>
@@ -1972,7 +1972,7 @@
                 <w:noProof/>
                 <w:webHidden/>
               </w:rPr>
-              <w:instrText xml:space="preserve"> PAGEREF _Toc59621936 \h </w:instrText>
+              <w:instrText xml:space="preserve"> PAGEREF _Toc59622526 \h </w:instrText>
             </w:r>
             <w:r>
               <w:rPr>
@@ -2015,7 +2015,7 @@
               <w:lang w:eastAsia="en-GB"/>
             </w:rPr>
           </w:pPr>
-          <w:hyperlink w:anchor="_Toc59621937" w:history="1">
+          <w:hyperlink w:anchor="_Toc59622527" w:history="1">
             <w:r>
               <w:rPr>
                 <w:rStyle w:val="Hyperlink"/>
@@ -2042,7 +2042,7 @@
                 <w:noProof/>
                 <w:webHidden/>
               </w:rPr>
-              <w:instrText xml:space="preserve"> PAGEREF _Toc59621937 \h </w:instrText>
+              <w:instrText xml:space="preserve"> PAGEREF _Toc59622527 \h </w:instrText>
             </w:r>
             <w:r>
               <w:rPr>
@@ -2085,7 +2085,7 @@
               <w:lang w:eastAsia="en-GB"/>
             </w:rPr>
           </w:pPr>
-          <w:hyperlink w:anchor="_Toc59621938" w:history="1">
+          <w:hyperlink w:anchor="_Toc59622528" w:history="1">
             <w:r>
               <w:rPr>
                 <w:rStyle w:val="Hyperlink"/>
@@ -2112,7 +2112,7 @@
                 <w:noProof/>
                 <w:webHidden/>
               </w:rPr>
-              <w:instrText xml:space="preserve"> PAGEREF _Toc59621938 \h </w:instrText>
+              <w:instrText xml:space="preserve"> PAGEREF _Toc59622528 \h </w:instrText>
             </w:r>
             <w:r>
               <w:rPr>
@@ -2155,7 +2155,7 @@
               <w:lang w:eastAsia="en-GB"/>
             </w:rPr>
           </w:pPr>
-          <w:hyperlink w:anchor="_Toc59621939" w:history="1">
+          <w:hyperlink w:anchor="_Toc59622529" w:history="1">
             <w:r>
               <w:rPr>
                 <w:rStyle w:val="Hyperlink"/>
@@ -2182,7 +2182,7 @@
                 <w:noProof/>
                 <w:webHidden/>
               </w:rPr>
-              <w:instrText xml:space="preserve"> PAGEREF _Toc59621939 \h </w:instrText>
+              <w:instrText xml:space="preserve"> PAGEREF _Toc59622529 \h </w:instrText>
             </w:r>
             <w:r>
               <w:rPr>
@@ -2225,7 +2225,7 @@
               <w:lang w:eastAsia="en-GB"/>
             </w:rPr>
           </w:pPr>
-          <w:hyperlink w:anchor="_Toc59621940" w:history="1">
+          <w:hyperlink w:anchor="_Toc59622530" w:history="1">
             <w:r>
               <w:rPr>
                 <w:rStyle w:val="Hyperlink"/>
@@ -2252,7 +2252,7 @@
                 <w:noProof/>
                 <w:webHidden/>
               </w:rPr>
-              <w:instrText xml:space="preserve"> PAGEREF _Toc59621940 \h </w:instrText>
+              <w:instrText xml:space="preserve"> PAGEREF _Toc59622530 \h </w:instrText>
             </w:r>
             <w:r>
               <w:rPr>
@@ -2273,6 +2273,76 @@
                 <w:webHidden/>
               </w:rPr>
               <w:t>35</w:t>
+            </w:r>
+            <w:r>
+              <w:rPr>
+                <w:noProof/>
+                <w:webHidden/>
+              </w:rPr>
+              <w:fldChar w:fldCharType="end"/>
+            </w:r>
+          </w:hyperlink>
+        </w:p>
+        <w:p>
+          <w:pPr>
+            <w:pStyle w:val="TOC2"/>
+            <w:tabs>
+              <w:tab w:val="right" w:leader="dot" w:pos="9016"/>
+            </w:tabs>
+            <w:rPr>
+              <w:rFonts w:eastAsiaTheme="minorEastAsia"/>
+              <w:noProof/>
+              <w:lang w:eastAsia="en-GB"/>
+            </w:rPr>
+          </w:pPr>
+          <w:hyperlink w:anchor="_Toc59622531" w:history="1">
+            <w:r>
+              <w:rPr>
+                <w:rStyle w:val="Hyperlink"/>
+                <w:noProof/>
+              </w:rPr>
+              <w:t>Object Oriented Programming</w:t>
+            </w:r>
+            <w:r>
+              <w:rPr>
+                <w:noProof/>
+                <w:webHidden/>
+              </w:rPr>
+              <w:tab/>
+            </w:r>
+            <w:r>
+              <w:rPr>
+                <w:noProof/>
+                <w:webHidden/>
+              </w:rPr>
+              <w:fldChar w:fldCharType="begin"/>
+            </w:r>
+            <w:r>
+              <w:rPr>
+                <w:noProof/>
+                <w:webHidden/>
+              </w:rPr>
+              <w:instrText xml:space="preserve"> PAGEREF _Toc59622531 \h </w:instrText>
+            </w:r>
+            <w:r>
+              <w:rPr>
+                <w:noProof/>
+                <w:webHidden/>
+              </w:rPr>
+            </w:r>
+            <w:r>
+              <w:rPr>
+                <w:noProof/>
+                <w:webHidden/>
+              </w:rPr>
+              <w:fldChar w:fldCharType="separate"/>
+            </w:r>
+            <w:r>
+              <w:rPr>
+                <w:noProof/>
+                <w:webHidden/>
+              </w:rPr>
+              <w:t>36</w:t>
             </w:r>
             <w:r>
               <w:rPr>
@@ -2295,7 +2365,7 @@
               <w:lang w:eastAsia="en-GB"/>
             </w:rPr>
           </w:pPr>
-          <w:hyperlink w:anchor="_Toc59621941" w:history="1">
+          <w:hyperlink w:anchor="_Toc59622532" w:history="1">
             <w:r>
               <w:rPr>
                 <w:rStyle w:val="Hyperlink"/>
@@ -2322,7 +2392,7 @@
                 <w:noProof/>
                 <w:webHidden/>
               </w:rPr>
-              <w:instrText xml:space="preserve"> PAGEREF _Toc59621941 \h </w:instrText>
+              <w:instrText xml:space="preserve"> PAGEREF _Toc59622532 \h </w:instrText>
             </w:r>
             <w:r>
               <w:rPr>
@@ -2365,7 +2435,7 @@
               <w:lang w:eastAsia="en-GB"/>
             </w:rPr>
           </w:pPr>
-          <w:hyperlink w:anchor="_Toc59621942" w:history="1">
+          <w:hyperlink w:anchor="_Toc59622533" w:history="1">
             <w:r>
               <w:rPr>
                 <w:rStyle w:val="Hyperlink"/>
@@ -2392,7 +2462,7 @@
                 <w:noProof/>
                 <w:webHidden/>
               </w:rPr>
-              <w:instrText xml:space="preserve"> PAGEREF _Toc59621942 \h </w:instrText>
+              <w:instrText xml:space="preserve"> PAGEREF _Toc59622533 \h </w:instrText>
             </w:r>
             <w:r>
               <w:rPr>
@@ -2435,7 +2505,7 @@
               <w:lang w:eastAsia="en-GB"/>
             </w:rPr>
           </w:pPr>
-          <w:hyperlink w:anchor="_Toc59621943" w:history="1">
+          <w:hyperlink w:anchor="_Toc59622534" w:history="1">
             <w:r>
               <w:rPr>
                 <w:rStyle w:val="Hyperlink"/>
@@ -2462,7 +2532,7 @@
                 <w:noProof/>
                 <w:webHidden/>
               </w:rPr>
-              <w:instrText xml:space="preserve"> PAGEREF _Toc59621943 \h </w:instrText>
+              <w:instrText xml:space="preserve"> PAGEREF _Toc59622534 \h </w:instrText>
             </w:r>
             <w:r>
               <w:rPr>
@@ -2505,7 +2575,6 @@
         </w:p>
       </w:sdtContent>
     </w:sdt>
-    <w:p/>
     <w:p>
       <w:r>
         <w:lastRenderedPageBreak/>
@@ -2520,7 +2589,7 @@
           <w:szCs w:val="40"/>
         </w:rPr>
       </w:pPr>
-      <w:bookmarkStart w:id="0" w:name="_Toc59621912"/>
+      <w:bookmarkStart w:id="0" w:name="_Toc59622502"/>
       <w:r>
         <w:rPr>
           <w:sz w:val="40"/>
@@ -2535,7 +2604,7 @@
       <w:pPr>
         <w:pStyle w:val="Heading2"/>
       </w:pPr>
-      <w:bookmarkStart w:id="1" w:name="_Toc59621913"/>
+      <w:bookmarkStart w:id="1" w:name="_Toc59622503"/>
       <w:r>
         <w:t>Introduction</w:t>
       </w:r>
@@ -2727,7 +2796,7 @@
       <w:pPr>
         <w:pStyle w:val="Heading2"/>
       </w:pPr>
-      <w:bookmarkStart w:id="2" w:name="_Toc59621914"/>
+      <w:bookmarkStart w:id="2" w:name="_Toc59622504"/>
       <w:r>
         <w:t>End User</w:t>
       </w:r>
@@ -2820,7 +2889,7 @@
       <w:pPr>
         <w:pStyle w:val="Heading3"/>
       </w:pPr>
-      <w:bookmarkStart w:id="3" w:name="_Toc59621915"/>
+      <w:bookmarkStart w:id="3" w:name="_Toc59622505"/>
       <w:r>
         <w:t>Questionnaire</w:t>
       </w:r>
@@ -3733,7 +3802,7 @@
       <w:pPr>
         <w:pStyle w:val="Heading2"/>
       </w:pPr>
-      <w:bookmarkStart w:id="4" w:name="_Toc59621916"/>
+      <w:bookmarkStart w:id="4" w:name="_Toc59622506"/>
       <w:r>
         <w:t>Proposed Idea</w:t>
       </w:r>
@@ -3751,7 +3820,7 @@
       <w:pPr>
         <w:pStyle w:val="Heading2"/>
       </w:pPr>
-      <w:bookmarkStart w:id="5" w:name="_Toc59621917"/>
+      <w:bookmarkStart w:id="5" w:name="_Toc59622507"/>
       <w:r>
         <w:t>Identification of Programming Language</w:t>
       </w:r>
@@ -4045,7 +4114,7 @@
       <w:pPr>
         <w:pStyle w:val="Heading2"/>
       </w:pPr>
-      <w:bookmarkStart w:id="6" w:name="_Toc59621918"/>
+      <w:bookmarkStart w:id="6" w:name="_Toc59622508"/>
       <w:r>
         <w:t>Numbered Objectives</w:t>
       </w:r>
@@ -8082,7 +8151,7 @@
         <w:pStyle w:val="Heading2"/>
       </w:pPr>
       <w:bookmarkStart w:id="7" w:name="_Ref59538698"/>
-      <w:bookmarkStart w:id="8" w:name="_Toc59621919"/>
+      <w:bookmarkStart w:id="8" w:name="_Toc59622509"/>
       <w:r>
         <w:t>Prototype</w:t>
       </w:r>
@@ -8145,7 +8214,7 @@
           <v:shape id="_x0000_i1025" type="#_x0000_t75" style="width:451.5pt;height:142.5pt" o:ole="">
             <v:imagedata r:id="rId9" o:title=""/>
           </v:shape>
-          <o:OLEObject Type="Embed" ProgID="Word.OpenDocumentText.12" ShapeID="_x0000_i1025" DrawAspect="Content" ObjectID="_1670234902" r:id="rId10"/>
+          <o:OLEObject Type="Embed" ProgID="Word.OpenDocumentText.12" ShapeID="_x0000_i1025" DrawAspect="Content" ObjectID="_1670235878" r:id="rId10"/>
         </w:object>
       </w:r>
     </w:p>
@@ -8189,7 +8258,7 @@
           <v:shape id="_x0000_i1026" type="#_x0000_t75" style="width:451.5pt;height:516.75pt" o:ole="">
             <v:imagedata r:id="rId11" o:title=""/>
           </v:shape>
-          <o:OLEObject Type="Embed" ProgID="Word.OpenDocumentText.12" ShapeID="_x0000_i1026" DrawAspect="Content" ObjectID="_1670234903" r:id="rId12"/>
+          <o:OLEObject Type="Embed" ProgID="Word.OpenDocumentText.12" ShapeID="_x0000_i1026" DrawAspect="Content" ObjectID="_1670235879" r:id="rId12"/>
         </w:object>
       </w:r>
     </w:p>
@@ -8221,7 +8290,7 @@
           <v:shape id="_x0000_i1027" type="#_x0000_t75" style="width:451.5pt;height:142.5pt" o:ole="">
             <v:imagedata r:id="rId13" o:title=""/>
           </v:shape>
-          <o:OLEObject Type="Embed" ProgID="Word.OpenDocumentText.12" ShapeID="_x0000_i1027" DrawAspect="Content" ObjectID="_1670234904" r:id="rId14"/>
+          <o:OLEObject Type="Embed" ProgID="Word.OpenDocumentText.12" ShapeID="_x0000_i1027" DrawAspect="Content" ObjectID="_1670235880" r:id="rId14"/>
         </w:object>
       </w:r>
     </w:p>
@@ -8245,7 +8314,7 @@
           <v:shape id="_x0000_i1028" type="#_x0000_t75" style="width:249pt;height:14.25pt" o:ole="">
             <v:imagedata r:id="rId15" o:title="" cropright="29393f"/>
           </v:shape>
-          <o:OLEObject Type="Embed" ProgID="Word.OpenDocumentText.12" ShapeID="_x0000_i1028" DrawAspect="Content" ObjectID="_1670234905" r:id="rId16"/>
+          <o:OLEObject Type="Embed" ProgID="Word.OpenDocumentText.12" ShapeID="_x0000_i1028" DrawAspect="Content" ObjectID="_1670235881" r:id="rId16"/>
         </w:object>
       </w:r>
       <w:r>
@@ -8271,7 +8340,7 @@
           <v:shape id="_x0000_i1029" type="#_x0000_t75" style="width:454.5pt;height:419.25pt" o:ole="">
             <v:imagedata r:id="rId17" o:title="" cropright="5008f"/>
           </v:shape>
-          <o:OLEObject Type="Embed" ProgID="Word.OpenDocumentText.12" ShapeID="_x0000_i1029" DrawAspect="Content" ObjectID="_1670234906" r:id="rId18"/>
+          <o:OLEObject Type="Embed" ProgID="Word.OpenDocumentText.12" ShapeID="_x0000_i1029" DrawAspect="Content" ObjectID="_1670235882" r:id="rId18"/>
         </w:object>
       </w:r>
     </w:p>
@@ -8584,7 +8653,7 @@
           <w:szCs w:val="40"/>
         </w:rPr>
       </w:pPr>
-      <w:bookmarkStart w:id="14" w:name="_Toc59621920"/>
+      <w:bookmarkStart w:id="14" w:name="_Toc59622510"/>
       <w:r>
         <w:rPr>
           <w:sz w:val="40"/>
@@ -8606,7 +8675,7 @@
       <w:pPr>
         <w:pStyle w:val="Heading2"/>
       </w:pPr>
-      <w:bookmarkStart w:id="15" w:name="_Toc59621921"/>
+      <w:bookmarkStart w:id="15" w:name="_Toc59622511"/>
       <w:r>
         <w:t>Program Overview</w:t>
       </w:r>
@@ -8720,7 +8789,7 @@
         <w:pStyle w:val="Heading2"/>
       </w:pPr>
       <w:bookmarkStart w:id="16" w:name="_Ref59555328"/>
-      <w:bookmarkStart w:id="17" w:name="_Toc59621922"/>
+      <w:bookmarkStart w:id="17" w:name="_Toc59622512"/>
       <w:r>
         <w:lastRenderedPageBreak/>
         <w:t>Logging System</w:t>
@@ -8902,7 +8971,7 @@
         <w:pStyle w:val="Heading2"/>
       </w:pPr>
       <w:bookmarkStart w:id="18" w:name="_Ref59619679"/>
-      <w:bookmarkStart w:id="19" w:name="_Toc59621923"/>
+      <w:bookmarkStart w:id="19" w:name="_Toc59622513"/>
       <w:r>
         <w:t>Connect 4 Game</w:t>
       </w:r>
@@ -9060,7 +9129,7 @@
           <v:shape id="_x0000_i1030" type="#_x0000_t75" style="width:370.5pt;height:248.25pt" o:ole="">
             <v:imagedata r:id="rId23" o:title=""/>
           </v:shape>
-          <o:OLEObject Type="Embed" ProgID="Word.Document.12" ShapeID="_x0000_i1030" DrawAspect="Content" ObjectID="_1670234907" r:id="rId24">
+          <o:OLEObject Type="Embed" ProgID="Word.Document.12" ShapeID="_x0000_i1030" DrawAspect="Content" ObjectID="_1670235883" r:id="rId24">
             <o:FieldCodes>\s</o:FieldCodes>
           </o:OLEObject>
         </w:object>
@@ -9075,7 +9144,7 @@
       <w:pPr>
         <w:pStyle w:val="Heading2"/>
       </w:pPr>
-      <w:bookmarkStart w:id="21" w:name="_Toc59621924"/>
+      <w:bookmarkStart w:id="21" w:name="_Toc59622514"/>
       <w:r>
         <w:t>File Structure</w:t>
       </w:r>
@@ -9109,7 +9178,7 @@
           <v:shape id="_x0000_i1031" type="#_x0000_t75" style="width:451.5pt;height:201.75pt" o:ole="">
             <v:imagedata r:id="rId25" o:title=""/>
           </v:shape>
-          <o:OLEObject Type="Embed" ProgID="Word.Document.12" ShapeID="_x0000_i1031" DrawAspect="Content" ObjectID="_1670234908" r:id="rId26">
+          <o:OLEObject Type="Embed" ProgID="Word.Document.12" ShapeID="_x0000_i1031" DrawAspect="Content" ObjectID="_1670235884" r:id="rId26">
             <o:FieldCodes>\s</o:FieldCodes>
           </o:OLEObject>
         </w:object>
@@ -9123,14 +9192,32 @@
       <w:r>
         <w:t xml:space="preserve">Figure </w:t>
       </w:r>
-      <w:r>
+      <w:fldSimple w:instr=" SEQ Figure \* ARABIC ">
+        <w:r>
+          <w:rPr>
+            <w:noProof/>
+          </w:rPr>
+          <w:t>1</w:t>
+        </w:r>
+      </w:fldSimple>
+      <w:bookmarkEnd w:id="23"/>
+      <w:r>
+        <w:t xml:space="preserve"> - Directory Structure</w:t>
+      </w:r>
+    </w:p>
+    <w:p>
+      <w:r>
+        <w:lastRenderedPageBreak/>
         <w:fldChar w:fldCharType="begin"/>
       </w:r>
       <w:r>
-        <w:instrText xml:space="preserve"> SEQ Figure \* ARABIC </w:instrText>
+        <w:instrText xml:space="preserve"> REF _Ref58682087 \h </w:instrText>
       </w:r>
       <w:r>
         <w:fldChar w:fldCharType="separate"/>
+      </w:r>
+      <w:r>
+        <w:t xml:space="preserve">Figure </w:t>
       </w:r>
       <w:r>
         <w:rPr>
@@ -9139,23 +9226,765 @@
         <w:t>1</w:t>
       </w:r>
       <w:r>
+        <w:fldChar w:fldCharType="end"/>
+      </w:r>
+      <w:r>
+        <w:t xml:space="preserve"> shows the directory structure that I am planning on using for my final program. The “res” folder is just to hold any resources that the program will use such as textures or any other run time resources. The “saves” folder is where all data relating to the accounts will be stored. Each user will be contained within their own folder with the name of that folder being their username. This allows the program to eas</w:t>
+      </w:r>
+      <w:r>
+        <w:t>il</w:t>
+      </w:r>
+      <w:r>
+        <w:t>y look at all folders and navigate to the correct one</w:t>
+      </w:r>
+      <w:r>
+        <w:t xml:space="preserve"> without too much complication</w:t>
+      </w:r>
+      <w:r>
+        <w:t>.</w:t>
+      </w:r>
+      <w:r>
+        <w:t xml:space="preserve"> The extensions of the files in the user’s folder are completely arbitrary as the program is only going to read them as binary files containing data and no other program will need to open these files.</w:t>
+      </w:r>
+    </w:p>
+    <w:p>
+      <w:r>
+        <w:t>The complexity of this file structure is finding a way to store all data relating to the user in the appropriate files</w:t>
+      </w:r>
+      <w:r>
+        <w:t xml:space="preserve"> in an efficient way. This means reducing the file size as much as possible </w:t>
+      </w:r>
+      <w:r>
+        <w:t>and</w:t>
+      </w:r>
+      <w:r>
+        <w:t xml:space="preserve"> reducing the time required to read and write to these files.</w:t>
+      </w:r>
+    </w:p>
+    <w:p>
+      <w:pPr>
+        <w:pStyle w:val="Heading3"/>
+      </w:pPr>
+      <w:bookmarkStart w:id="24" w:name="_Toc59622515"/>
+      <w:r>
+        <w:t>Account Data File</w:t>
+      </w:r>
+      <w:bookmarkEnd w:id="24"/>
+    </w:p>
+    <w:p>
+      <w:r>
+        <w:t xml:space="preserve">In relation to the account data file, the information that must be saved is the following: Username, Password, Date Created, Number of </w:t>
+      </w:r>
+      <w:r>
+        <w:t xml:space="preserve">Human </w:t>
+      </w:r>
+      <w:r>
+        <w:t xml:space="preserve">Wins, Number of </w:t>
+      </w:r>
+      <w:r>
+        <w:t xml:space="preserve">Human </w:t>
+      </w:r>
+      <w:r>
+        <w:t>Losses</w:t>
+      </w:r>
+      <w:r>
+        <w:t>, Number of AI Wins, Number of AI Losses</w:t>
+      </w:r>
+      <w:r>
+        <w:t>, and the Entire State of the Neural Network. A lot of this data has different types meaning that a custom file must be created. I will be using already existing file structures as a reference. The most prominent feature in files is the use of metadata and a header.</w:t>
+      </w:r>
+      <w:r>
+        <w:t xml:space="preserve"> The metadata is any information relating to how the file should be interpreted. In the case with an image file the metadata</w:t>
+      </w:r>
+      <w:r>
         <w:rPr>
-          <w:noProof/>
+          <w:rStyle w:val="FootnoteReference"/>
         </w:rPr>
+        <w:footnoteReference w:id="21"/>
+      </w:r>
+      <w:r>
+        <w:t xml:space="preserve"> will contain information such as bit depth and resolution.</w:t>
+      </w:r>
+    </w:p>
+    <w:p>
+      <w:r>
+        <w:t>The information stored in my metadata section of the file will be structured as follows:</w:t>
+      </w:r>
+    </w:p>
+    <w:bookmarkStart w:id="25" w:name="_MON_1669295897"/>
+    <w:bookmarkEnd w:id="25"/>
+    <w:p>
+      <w:r>
+        <w:object w:dxaOrig="9026" w:dyaOrig="3768" w14:anchorId="56800236">
+          <v:shape id="_x0000_i1032" type="#_x0000_t75" style="width:451.5pt;height:188.25pt" o:ole="">
+            <v:imagedata r:id="rId27" o:title=""/>
+          </v:shape>
+          <o:OLEObject Type="Embed" ProgID="Word.Document.12" ShapeID="_x0000_i1032" DrawAspect="Content" ObjectID="_1670235885" r:id="rId28">
+            <o:FieldCodes>\s</o:FieldCodes>
+          </o:OLEObject>
+        </w:object>
+      </w:r>
+    </w:p>
+    <w:p>
+      <w:r>
+        <w:t>All parts will be stored using 4-byte unsigned integer values.</w:t>
+      </w:r>
+      <w:r>
+        <w:t xml:space="preserve"> This structure will allow for all remaining information to be read using the correct format.</w:t>
+      </w:r>
+    </w:p>
+    <w:p>
+      <w:r>
+        <w:t>During my prototype, I intertwined the metadata in with the header itself meaning that metadata related to the neural network was only read when reading the header for the neural network. The only problem with this was that it was hard to debug what was going wrong as not all data had been loaded when I was using breakpoints.</w:t>
+      </w:r>
+    </w:p>
+    <w:p>
+      <w:r>
+        <w:t>The information stored in the header section of the file will be as follows:</w:t>
+      </w:r>
+    </w:p>
+    <w:bookmarkStart w:id="26" w:name="_MON_1669297149"/>
+    <w:bookmarkEnd w:id="26"/>
+    <w:p>
+      <w:r>
+        <w:object w:dxaOrig="9026" w:dyaOrig="3478" w14:anchorId="04710475">
+          <v:shape id="_x0000_i1033" type="#_x0000_t75" style="width:451.5pt;height:174pt" o:ole="">
+            <v:imagedata r:id="rId29" o:title=""/>
+          </v:shape>
+          <o:OLEObject Type="Embed" ProgID="Word.Document.12" ShapeID="_x0000_i1033" DrawAspect="Content" ObjectID="_1670235886" r:id="rId30">
+            <o:FieldCodes>\s</o:FieldCodes>
+          </o:OLEObject>
+        </w:object>
+      </w:r>
+    </w:p>
+    <w:p>
+      <w:r>
+        <w:t>Most of this data is self-explanatory except for the neural network data. As the neural network can have an arbitrary size, we do not know how many bytes each part will take up. This is the reason for saving size data in metadata.</w:t>
+      </w:r>
+    </w:p>
+    <w:p>
+      <w:r>
+        <w:t xml:space="preserve">When writing to this file, the metadata will not have to change however, the other information such as Wins and Losses, and especially the neural network will have to. Due to this being most of the data, I have decided to wipe the file and rewrite all data back into it each time data is saved. This will not cause much of a performance cost but </w:t>
+      </w:r>
+      <w:r>
+        <w:t>as almost all data would be written anyway, it is logical to be able to use the same function to save the data when it is created and when it is modified.</w:t>
+      </w:r>
+    </w:p>
+    <w:p>
+      <w:pPr>
+        <w:pStyle w:val="Heading3"/>
+      </w:pPr>
+      <w:bookmarkStart w:id="27" w:name="_Toc59622516"/>
+      <w:r>
+        <w:t>Previous Games File</w:t>
+      </w:r>
+      <w:bookmarkEnd w:id="27"/>
+    </w:p>
+    <w:p>
+      <w:r>
+        <w:t xml:space="preserve">One of the largest problems I found with my program whilst making the prototype was that the AI was learning too slowly to be interesting. </w:t>
+      </w:r>
+      <w:r>
+        <w:t>Therefore,</w:t>
+      </w:r>
+      <w:r>
+        <w:t xml:space="preserve"> I have decided to store the previous few games in a file and use these games to train the network on games that it has already seen a few times before.</w:t>
+      </w:r>
+      <w:r>
+        <w:t xml:space="preserve"> To save these games I will need to store them in a file in a very efficient way as I am looking to store around</w:t>
+      </w:r>
+      <w:r>
+        <w:t xml:space="preserve"> 500</w:t>
+      </w:r>
+      <w:r>
+        <w:t xml:space="preserve"> previous games with each game lasting an average of 24 moves per game</w:t>
+      </w:r>
+      <w:r>
+        <w:rPr>
+          <w:rStyle w:val="FootnoteReference"/>
+        </w:rPr>
+        <w:footnoteReference w:id="22"/>
+      </w:r>
+      <w:r>
+        <w:t>. This comes to having to store around 500 * 24 = 12000 moves</w:t>
+      </w:r>
+      <w:r>
+        <w:t>.</w:t>
+      </w:r>
+    </w:p>
+    <w:p>
+      <w:r>
+        <w:t>I am planning on stored each game as a list of moves for each player. I will need to determine what player starts first which can be done with a single number</w:t>
+      </w:r>
+      <w:r>
+        <w:t>, then I will store each column choice in which the game was played, alternating which player played. This will fully represent a whole connect 4 game allowing me to recreate the game and change it into a form which is useable by the backpropagation algorithm.</w:t>
+      </w:r>
+    </w:p>
+    <w:p>
+      <w:r>
+        <w:t>This file will most likely be a text file due to the ability to use newline characters ‘\n’</w:t>
+      </w:r>
+      <w:r>
+        <w:rPr>
+          <w:rStyle w:val="FootnoteReference"/>
+        </w:rPr>
+        <w:footnoteReference w:id="23"/>
+      </w:r>
+      <w:r>
+        <w:t xml:space="preserve"> </w:t>
+      </w:r>
+      <w:r>
+        <w:t>to separate the games</w:t>
+      </w:r>
+      <w:r>
+        <w:t xml:space="preserve"> and having multiple C++ functions to manipulate these text files.</w:t>
+      </w:r>
+      <w:r>
+        <w:t xml:space="preserve"> When a game is finished, it will be saved to this file. If the file already contains more than the maximum number of games, then the eldest one should be deleted to make room for the new one. To check how many games are being stored in the file it would be </w:t>
+      </w:r>
+      <w:r>
+        <w:t xml:space="preserve">too </w:t>
+      </w:r>
+      <w:r>
+        <w:t>slow to load the entire file into an array and then count the size of the array. Due to this I will be storing the number of games in the file as well as all the games.</w:t>
+      </w:r>
+      <w:r>
+        <w:t xml:space="preserve"> This does add data redundancy</w:t>
+      </w:r>
+      <w:r>
+        <w:rPr>
+          <w:rStyle w:val="FootnoteReference"/>
+        </w:rPr>
+        <w:footnoteReference w:id="24"/>
+      </w:r>
+      <w:r>
+        <w:t xml:space="preserve"> but will speed the program up massively, especially when being run on a device with slow secondary storage.</w:t>
+      </w:r>
+    </w:p>
+    <w:bookmarkStart w:id="28" w:name="_MON_1669456637"/>
+    <w:bookmarkEnd w:id="28"/>
+    <w:p>
+      <w:r>
+        <w:object w:dxaOrig="9026" w:dyaOrig="4927" w14:anchorId="10AB0EFF">
+          <v:shape id="_x0000_i1034" type="#_x0000_t75" style="width:451.5pt;height:246pt" o:ole="">
+            <v:imagedata r:id="rId31" o:title=""/>
+          </v:shape>
+          <o:OLEObject Type="Embed" ProgID="Word.Document.12" ShapeID="_x0000_i1034" DrawAspect="Content" ObjectID="_1670235887" r:id="rId32">
+            <o:FieldCodes>\s</o:FieldCodes>
+          </o:OLEObject>
+        </w:object>
+      </w:r>
+    </w:p>
+    <w:p>
+      <w:r>
+        <w:t>This layout is how the previous games file will be structured. Each of the games will be on a single line with each game separated by a newline character. The number of games stored will be updated each time a new game is added to keep track of how many games are being stored currently.</w:t>
+      </w:r>
+      <w:r>
+        <w:t xml:space="preserve"> This file should allow as many </w:t>
+      </w:r>
+      <w:r>
+        <w:t xml:space="preserve">past </w:t>
+      </w:r>
+      <w:r>
+        <w:t>games as I decide to be stored</w:t>
+      </w:r>
+      <w:r>
+        <w:t xml:space="preserve"> as training data.</w:t>
+      </w:r>
+    </w:p>
+    <w:p>
+      <w:pPr>
+        <w:pStyle w:val="Heading3"/>
+      </w:pPr>
+      <w:bookmarkStart w:id="29" w:name="_Toc59622517"/>
+      <w:r>
+        <w:t>File Encryption</w:t>
+      </w:r>
+      <w:bookmarkEnd w:id="29"/>
+    </w:p>
+    <w:p>
+      <w:r>
+        <w:t>One main problem with this file is that when saving text into a binary file, due to ASCII</w:t>
+      </w:r>
+      <w:r>
+        <w:rPr>
+          <w:rStyle w:val="FootnoteReference"/>
+        </w:rPr>
+        <w:footnoteReference w:id="25"/>
+      </w:r>
+      <w:r>
+        <w:t xml:space="preserve"> characters being represented with a single byte, opening a binary file as a text file will display all the bytes in their ASCII representation. Usually, this will make random characters appear but, in the case of strings which already contain single byte ASCII characters, can display the string itself. This is extremely dangerous with passwords as someone can just open the file and view the password. Therefore, I have decided to hide the password using a digest</w:t>
+      </w:r>
+      <w:r>
+        <w:rPr>
+          <w:rStyle w:val="FootnoteReference"/>
+        </w:rPr>
+        <w:footnoteReference w:id="26"/>
+      </w:r>
+      <w:r>
+        <w:t xml:space="preserve">. This digest will be a large number which will be used to check if an inputted password matches the stored one without having to store the password itself. The user can input their password and the hash algorithm can be applied </w:t>
+      </w:r>
+      <w:r>
+        <w:t>to generate a digest. This digest can be compared against the stored digest now instead of checking the password string against the inputted string.</w:t>
+      </w:r>
+    </w:p>
+    <w:p>
+      <w:r>
+        <w:t>The algorithm I will be using to create this digest will most likely be SHA-1</w:t>
+      </w:r>
+      <w:r>
+        <w:rPr>
+          <w:rStyle w:val="FootnoteReference"/>
+        </w:rPr>
+        <w:footnoteReference w:id="27"/>
+      </w:r>
+      <w:r>
+        <w:t>. I chose this algorithm over the more common MD5 algorithm because it has been found to have vulnerabilities that cause security issues. SHA-1 is an algorithm that is becoming more widespread due to MD5 having these vulnerabilities</w:t>
+      </w:r>
+      <w:r>
+        <w:t>. SHA-1 produces a 160-bit hash value, typically represented as 40 hexadecimal digits. As the algorithm is quite complicated and I do not need to know how it works, I will be using a C++ library which implements the SHA-1 algorithm for me. I will most likely find this library on GitHub</w:t>
+      </w:r>
+      <w:r>
+        <w:rPr>
+          <w:rStyle w:val="FootnoteReference"/>
+        </w:rPr>
+        <w:footnoteReference w:id="28"/>
+      </w:r>
+      <w:r>
+        <w:t xml:space="preserve"> meaning I can clone the source code and use the most up-to-date version whenever I want to build my project.</w:t>
+      </w:r>
+    </w:p>
+    <w:p>
+      <w:pPr>
+        <w:pStyle w:val="Heading3"/>
+      </w:pPr>
+      <w:bookmarkStart w:id="30" w:name="_Toc59622518"/>
+      <w:r>
+        <w:lastRenderedPageBreak/>
+        <w:t>File Checksum</w:t>
+      </w:r>
+      <w:bookmarkEnd w:id="30"/>
+    </w:p>
+    <w:p>
+      <w:r>
+        <w:t>To make sure that the file was not corrupted or edited in between use, I will be using SHA-1 again on the entire file to create a new digest which can be checked when the file is read to make sure that the file was not changed. I will need to make sure to not include the digest when using the SHA-1 algorithm as this will produce a different digest and will incorrectly identify the file as being changed.</w:t>
+      </w:r>
+      <w:r>
+        <w:t xml:space="preserve"> If the digests do not match, then the user should be presented with a message stating that the file has been corrupted or changed outside of the program.</w:t>
+      </w:r>
+    </w:p>
+    <w:p>
+      <w:r>
+        <w:t>Another method to check if a file has been corrupted or changed in between use is to use Hamming Codes</w:t>
+      </w:r>
+      <w:r>
+        <w:rPr>
+          <w:rStyle w:val="FootnoteReference"/>
+        </w:rPr>
+        <w:footnoteReference w:id="29"/>
+      </w:r>
+      <w:r>
+        <w:t>. This is a method of storing data in a format that allows for it to be changed and still fully represent the original message. A remarkably simple error detector would be bit parity which adds a parity bit to the end to determine whether the string of bits has an even or odd number of 1s. This can be used to determine if the number of 1s has changed but this does not tell you which one has been changed. Hamming codes on the other hand, do tell the program which bit has been changed allowing for that bit to be corrected and returned to its original state.</w:t>
+      </w:r>
+    </w:p>
+    <w:p>
+      <w:r>
+        <w:t>Hamming codes work by checking the parity of certain groups of bits which allows the program to reduce its search on which bit has been changed determined by the parity bits. This is sort of like how binary search works but with single bits and narrowing groups of bits.</w:t>
+      </w:r>
+      <w:r>
+        <w:t xml:space="preserve"> Hamming codes only work with a single bit that has been changed but an extra bit can be used to explicitly tell the program that more than one bit has been changed even if these bits cannot be corrected.</w:t>
+      </w:r>
+    </w:p>
+    <w:p>
+      <w:r>
+        <w:t>Implementing Hamming codes into my program would be a difficult task due to having to control bit level operations which is not explicitly possible in C++ without workarounds. Due to this I will most likely not be implementing Hamming codes but if I do have extra time and find that it is necessary then I will store the files as Hamming codes.</w:t>
+      </w:r>
+    </w:p>
+    <w:p>
+      <w:pPr>
+        <w:pStyle w:val="Heading2"/>
+      </w:pPr>
+      <w:bookmarkStart w:id="31" w:name="_Toc59622519"/>
+      <w:r>
+        <w:t>Graphical User Interface (GUI)</w:t>
+      </w:r>
+      <w:bookmarkEnd w:id="31"/>
+    </w:p>
+    <w:p>
+      <w:r>
+        <w:t>I would like to be able to use the already existing menu system, that I created for the prototype, and move it to a Graphical User Interface</w:t>
+      </w:r>
+      <w:r>
+        <w:rPr>
+          <w:rStyle w:val="FootnoteReference"/>
+        </w:rPr>
+        <w:footnoteReference w:id="30"/>
+      </w:r>
+      <w:r>
+        <w:t xml:space="preserve"> using the SFML</w:t>
+      </w:r>
+      <w:r>
+        <w:rPr>
+          <w:rStyle w:val="FootnoteReference"/>
+        </w:rPr>
+        <w:footnoteReference w:id="31"/>
+      </w:r>
+      <w:r>
+        <w:t xml:space="preserve"> library for C++.</w:t>
+      </w:r>
+      <w:r>
+        <w:t xml:space="preserve"> With SFML I can create a render window and draw primitives to that window such as a rectangle or circle. Using the data that SFML collects such as mouse position, I can add functionality to these shapes to make objects such as a button or a text box.</w:t>
+      </w:r>
+    </w:p>
+    <w:bookmarkStart w:id="32" w:name="_Hlk58072251"/>
+    <w:bookmarkStart w:id="33" w:name="_MON_1668242071"/>
+    <w:bookmarkEnd w:id="33"/>
+    <w:p>
+      <w:pPr>
+        <w:keepNext/>
+      </w:pPr>
+      <w:r>
+        <w:object w:dxaOrig="9070" w:dyaOrig="5102" w14:anchorId="003EC2D9">
+          <v:shape id="_x0000_i1035" type="#_x0000_t75" style="width:453.75pt;height:255pt" o:ole="">
+            <v:imagedata r:id="rId33" o:title=""/>
+          </v:shape>
+          <o:OLEObject Type="Embed" ProgID="Word.Document.12" ShapeID="_x0000_i1035" DrawAspect="Content" ObjectID="_1670235888" r:id="rId34">
+            <o:FieldCodes>\s</o:FieldCodes>
+          </o:OLEObject>
+        </w:object>
+      </w:r>
+      <w:bookmarkEnd w:id="32"/>
+    </w:p>
+    <w:p>
+      <w:pPr>
+        <w:pStyle w:val="Caption"/>
+      </w:pPr>
+      <w:bookmarkStart w:id="34" w:name="_Ref58073121"/>
+      <w:r>
+        <w:t xml:space="preserve">Figure </w:t>
+      </w:r>
+      <w:fldSimple w:instr=" SEQ Figure \* ARABIC ">
+        <w:r>
+          <w:rPr>
+            <w:noProof/>
+          </w:rPr>
+          <w:t>2</w:t>
+        </w:r>
+      </w:fldSimple>
+      <w:bookmarkEnd w:id="34"/>
+      <w:r>
+        <w:t xml:space="preserve"> - Design for GUI</w:t>
+      </w:r>
+    </w:p>
+    <w:p>
+      <w:r>
+        <w:t>This minimalistic design is what I would like my GUI to look like when it is completed. Each of the purple boxes are buttons which, when clicked, take the user to another page of similar design with different ways of interacting.</w:t>
+      </w:r>
+      <w:r>
+        <w:t xml:space="preserve"> I will show and explain each of the </w:t>
+      </w:r>
+      <w:r>
+        <w:t>states</w:t>
+      </w:r>
+      <w:r>
+        <w:t xml:space="preserve"> that will be present in my program along with the ways of interacting and desired outcome of this.</w:t>
+      </w:r>
+    </w:p>
+    <w:p>
+      <w:pPr>
+        <w:pStyle w:val="Heading2"/>
+      </w:pPr>
+      <w:bookmarkStart w:id="35" w:name="_Toc59622520"/>
+      <w:r>
+        <w:t>State System</w:t>
+      </w:r>
+      <w:bookmarkEnd w:id="35"/>
+    </w:p>
+    <w:p>
+      <w:r>
+        <w:t>The way that my program is going to work is through a state system (which can be understood as a Finite State Machine</w:t>
+      </w:r>
+      <w:r>
+        <w:rPr>
+          <w:rStyle w:val="FootnoteReference"/>
+        </w:rPr>
+        <w:footnoteReference w:id="32"/>
+      </w:r>
+      <w:r>
+        <w:t>). This state system will allow for different states to be created and used to allow my program to be broken down into easy to manage sections. I will be using polymorphism to easily render objects to the scene without having to know the exact state that is being used at that time.</w:t>
+      </w:r>
+    </w:p>
+    <w:p>
+      <w:r>
+        <w:t>These states will be contained within a stack somewhere in my program. The reason I chose a stack data type for this was that, whenever I want to move the user from one state to another, I can simply push a new state onto the top of the stack. Then when the program loop repeats, the topmost state can be used as the currently active one and its methods called – which is where polymorphism is especially useful.</w:t>
+      </w:r>
+    </w:p>
+    <w:p>
+      <w:r>
+        <w:t xml:space="preserve">Another benefit of using a stack as this data type is that old states are not removed when new states are added. Instead of overwriting an “active state” object, it is simply kept in the stack. Whenever a state finishes its task, or the exit button is pressed by the user, the state can pop itself off the stack and the previous state is revealed. This state now becomes the active state and is used by the program. This allows for an easy way to determine whether the program should close or not, as the </w:t>
+      </w:r>
+      <w:r>
+        <w:fldChar w:fldCharType="begin"/>
+      </w:r>
+      <w:r>
+        <w:instrText xml:space="preserve"> REF _Ref59367427 \h </w:instrText>
+      </w:r>
+      <w:r>
+        <w:fldChar w:fldCharType="separate"/>
+      </w:r>
+      <w:r>
+        <w:t>Main Menu State</w:t>
+      </w:r>
+      <w:r>
         <w:fldChar w:fldCharType="end"/>
       </w:r>
-      <w:bookmarkEnd w:id="23"/>
-      <w:r>
-        <w:t xml:space="preserve"> - Directory Structure</w:t>
+      <w:r>
+        <w:t xml:space="preserve"> </w:t>
+      </w:r>
+      <w:r>
+        <w:t xml:space="preserve">will always be on the stack and the program only exiting if the user presses the exit button on this </w:t>
+      </w:r>
+      <w:r>
+        <w:fldChar w:fldCharType="begin"/>
+      </w:r>
+      <w:r>
+        <w:instrText xml:space="preserve"> REF _Ref59367427 \h </w:instrText>
+      </w:r>
+      <w:r>
+        <w:fldChar w:fldCharType="separate"/>
+      </w:r>
+      <w:r>
+        <w:t>Main Menu State</w:t>
+      </w:r>
+      <w:r>
+        <w:fldChar w:fldCharType="end"/>
+      </w:r>
+      <w:r>
+        <w:t>, we can test whether the stack is empty and if it is, we can determine that the user has pressed the exit button and the program should end.</w:t>
       </w:r>
     </w:p>
     <w:p>
       <w:r>
         <w:lastRenderedPageBreak/>
+        <w:t xml:space="preserve">Some roadblocks I ran into whilst making the </w:t>
+      </w:r>
+      <w:r>
         <w:fldChar w:fldCharType="begin"/>
       </w:r>
       <w:r>
-        <w:instrText xml:space="preserve"> REF _Ref58682087 \h </w:instrText>
+        <w:instrText xml:space="preserve"> REF _Ref59538698 \h </w:instrText>
+      </w:r>
+      <w:r>
+        <w:fldChar w:fldCharType="separate"/>
+      </w:r>
+      <w:r>
+        <w:t>Prototype</w:t>
+      </w:r>
+      <w:r>
+        <w:fldChar w:fldCharType="end"/>
+      </w:r>
+      <w:r>
+        <w:t xml:space="preserve"> where that when I wanted to push a state onto the stack whilst removing the current one (in case I just wanted to replace a state), popping had to occur before pushing, due to how a stack works. This caused any variables and information to be removed from memory when the state was deleted meaning I could not </w:t>
+      </w:r>
+      <w:r>
+        <w:t xml:space="preserve">retain </w:t>
+      </w:r>
+      <w:r>
+        <w:t>information when replacing a state.</w:t>
+      </w:r>
+      <w:r>
+        <w:t xml:space="preserve"> Knowing this, </w:t>
+      </w:r>
+      <w:r>
+        <w:t>any variables I would like to move to a replacing state will have to be created in the current function scope so that they are not deleted when the state’s destructor</w:t>
+      </w:r>
+      <w:r>
+        <w:rPr>
+          <w:rStyle w:val="FootnoteReference"/>
+        </w:rPr>
+        <w:footnoteReference w:id="33"/>
+      </w:r>
+      <w:r>
+        <w:t xml:space="preserve"> is called.</w:t>
+      </w:r>
+      <w:r>
+        <w:t xml:space="preserve"> </w:t>
+      </w:r>
+      <w:r>
+        <w:t>A helpful</w:t>
+      </w:r>
+      <w:r>
+        <w:t xml:space="preserve"> tool that will be used to make sure that states </w:t>
+      </w:r>
+      <w:r>
+        <w:t>are not</w:t>
+      </w:r>
+      <w:r>
+        <w:t xml:space="preserve"> deleted before they should be is to use the </w:t>
+      </w:r>
+      <w:r>
+        <w:fldChar w:fldCharType="begin"/>
+      </w:r>
+      <w:r>
+        <w:instrText xml:space="preserve"> REF _Ref59555328 \h </w:instrText>
+      </w:r>
+      <w:r>
+        <w:fldChar w:fldCharType="separate"/>
+      </w:r>
+      <w:r>
+        <w:t>Logging System</w:t>
+      </w:r>
+      <w:r>
+        <w:fldChar w:fldCharType="end"/>
+      </w:r>
+      <w:r>
+        <w:t>.</w:t>
+      </w:r>
+      <w:r>
+        <w:t xml:space="preserve"> I can print a message to say that a certain state has been deleted so that I can view any unwanted deletions.</w:t>
+      </w:r>
+    </w:p>
+    <w:p>
+      <w:pPr>
+        <w:pStyle w:val="Heading3"/>
+      </w:pPr>
+      <w:bookmarkStart w:id="36" w:name="_Ref59367427"/>
+      <w:bookmarkStart w:id="37" w:name="_Ref59369125"/>
+      <w:bookmarkStart w:id="38" w:name="_Toc59622521"/>
+      <w:r>
+        <w:t>Main Menu State</w:t>
+      </w:r>
+      <w:bookmarkEnd w:id="36"/>
+      <w:bookmarkEnd w:id="37"/>
+      <w:bookmarkEnd w:id="38"/>
+    </w:p>
+    <w:p>
+      <w:r>
+        <w:t xml:space="preserve">The </w:t>
+      </w:r>
+      <w:r>
+        <w:fldChar w:fldCharType="begin"/>
+      </w:r>
+      <w:r>
+        <w:instrText xml:space="preserve"> REF _Ref59367427 \h </w:instrText>
+      </w:r>
+      <w:r>
+        <w:fldChar w:fldCharType="separate"/>
+      </w:r>
+      <w:r>
+        <w:t>Main Menu State</w:t>
+      </w:r>
+      <w:r>
+        <w:fldChar w:fldCharType="end"/>
+      </w:r>
+      <w:r>
+        <w:t xml:space="preserve"> </w:t>
+      </w:r>
+      <w:r>
+        <w:t xml:space="preserve">will be the first state that is pushed onto the stack state and because of this, the first state that will be viewed and interacted with by the user. An </w:t>
+      </w:r>
+      <w:r>
+        <w:t>easy-to-understand</w:t>
+      </w:r>
+      <w:r>
+        <w:t xml:space="preserve"> design must be used to allow the user to easily navigate the program</w:t>
+      </w:r>
+      <w:r>
+        <w:rPr>
+          <w:rStyle w:val="FootnoteReference"/>
+        </w:rPr>
+        <w:footnoteReference w:id="34"/>
+      </w:r>
+      <w:r>
+        <w:t xml:space="preserve"> without getting lost within it. </w:t>
+      </w:r>
+      <w:r>
+        <w:t>To keep the program simple, I will not be adding many extravagant details such as images or animations as these will take up a lot of time which could be spent on other more important features.</w:t>
+      </w:r>
+    </w:p>
+    <w:p>
+      <w:r>
+        <w:t xml:space="preserve">Buttons will be needed to allow the user to navigate to other states which includes </w:t>
+      </w:r>
+      <w:r>
+        <w:fldChar w:fldCharType="begin"/>
+      </w:r>
+      <w:r>
+        <w:instrText xml:space="preserve"> REF _Ref59451193 \h </w:instrText>
+      </w:r>
+      <w:r>
+        <w:fldChar w:fldCharType="separate"/>
+      </w:r>
+      <w:r>
+        <w:t>Play Game State</w:t>
+      </w:r>
+      <w:r>
+        <w:fldChar w:fldCharType="end"/>
+      </w:r>
+      <w:r>
+        <w:t xml:space="preserve">, </w:t>
+      </w:r>
+      <w:r>
+        <w:fldChar w:fldCharType="begin"/>
+      </w:r>
+      <w:r>
+        <w:instrText xml:space="preserve"> REF _Ref58680746 \h </w:instrText>
+      </w:r>
+      <w:r>
+        <w:fldChar w:fldCharType="separate"/>
+      </w:r>
+      <w:r>
+        <w:t>Accounts State</w:t>
+      </w:r>
+      <w:r>
+        <w:fldChar w:fldCharType="end"/>
+      </w:r>
+      <w:r>
+        <w:t xml:space="preserve"> and </w:t>
+      </w:r>
+      <w:r>
+        <w:fldChar w:fldCharType="begin"/>
+      </w:r>
+      <w:r>
+        <w:instrText xml:space="preserve"> REF _Ref59451481 \h </w:instrText>
+      </w:r>
+      <w:r>
+        <w:fldChar w:fldCharType="separate"/>
+      </w:r>
+      <w:r>
+        <w:t>Leader Board State</w:t>
+      </w:r>
+      <w:r>
+        <w:fldChar w:fldCharType="end"/>
+      </w:r>
+      <w:r>
+        <w:t xml:space="preserve">. When clicking on any of these buttons, the </w:t>
+      </w:r>
+      <w:r>
+        <w:fldChar w:fldCharType="begin"/>
+      </w:r>
+      <w:r>
+        <w:instrText xml:space="preserve"> REF _Ref59367427 \h </w:instrText>
+      </w:r>
+      <w:r>
+        <w:fldChar w:fldCharType="separate"/>
+      </w:r>
+      <w:r>
+        <w:t>Main Menu State</w:t>
+      </w:r>
+      <w:r>
+        <w:fldChar w:fldCharType="end"/>
+      </w:r>
+      <w:r>
+        <w:t xml:space="preserve"> will detect this and push a new state, corresponding to what button was pressed, on to the state stack. This will cause the program to now use the new state allowing the user to move between states.</w:t>
+      </w:r>
+    </w:p>
+    <w:p>
+      <w:r>
+        <w:fldChar w:fldCharType="begin"/>
+      </w:r>
+      <w:r>
+        <w:instrText xml:space="preserve"> REF _Ref58073121 \h </w:instrText>
       </w:r>
       <w:r>
         <w:fldChar w:fldCharType="separate"/>
@@ -9173,448 +10002,177 @@
         <w:fldChar w:fldCharType="end"/>
       </w:r>
       <w:r>
-        <w:t xml:space="preserve"> shows the directory structure that I am planning on using for my final program. The “res” folder is just to hold any resources that the program will use such as textures or any other run time resources. The “saves” folder is where all data relating to the accounts will be stored. Each user will be contained within their own folder with the name of that folder being their username. This allows the program to eas</w:t>
-      </w:r>
-      <w:r>
-        <w:t>il</w:t>
-      </w:r>
-      <w:r>
-        <w:t>y look at all folders and navigate to the correct one</w:t>
-      </w:r>
-      <w:r>
-        <w:t xml:space="preserve"> without too much complication</w:t>
-      </w:r>
-      <w:r>
-        <w:t>.</w:t>
-      </w:r>
-      <w:r>
-        <w:t xml:space="preserve"> The extensions of the files in the user’s folder are completely arbitrary as the program is only going to read them as binary files containing data and no other program will need to open these files.</w:t>
-      </w:r>
-    </w:p>
-    <w:p>
-      <w:r>
-        <w:t>The complexity of this file structure is finding a way to store all data relating to the user in the appropriate files</w:t>
-      </w:r>
-      <w:r>
-        <w:t xml:space="preserve"> in an efficient way. This means reducing the file size as much as possible </w:t>
-      </w:r>
-      <w:r>
-        <w:t>and</w:t>
-      </w:r>
-      <w:r>
-        <w:t xml:space="preserve"> reducing the time required to read and write to these files.</w:t>
+        <w:t xml:space="preserve"> already shows the design of what I would like the </w:t>
+      </w:r>
+      <w:r>
+        <w:fldChar w:fldCharType="begin"/>
+      </w:r>
+      <w:r>
+        <w:instrText xml:space="preserve"> REF _Ref59367427 \h </w:instrText>
+      </w:r>
+      <w:r>
+        <w:fldChar w:fldCharType="separate"/>
+      </w:r>
+      <w:r>
+        <w:t>Main Menu State</w:t>
+      </w:r>
+      <w:r>
+        <w:fldChar w:fldCharType="end"/>
+      </w:r>
+      <w:r>
+        <w:t xml:space="preserve"> to look like. The buttons will be clicked, and the user transported to another state like this one but with different functionality.</w:t>
       </w:r>
     </w:p>
     <w:p>
       <w:pPr>
         <w:pStyle w:val="Heading3"/>
       </w:pPr>
-      <w:bookmarkStart w:id="24" w:name="_Toc59621925"/>
-      <w:r>
-        <w:t>Account Data File</w:t>
-      </w:r>
-      <w:bookmarkEnd w:id="24"/>
-    </w:p>
-    <w:p>
-      <w:r>
-        <w:t xml:space="preserve">In relation to the account data file, the information that must be saved is the following: Username, Password, Date Created, Number of </w:t>
-      </w:r>
-      <w:r>
-        <w:t xml:space="preserve">Human </w:t>
-      </w:r>
-      <w:r>
-        <w:t xml:space="preserve">Wins, Number of </w:t>
-      </w:r>
-      <w:r>
-        <w:t xml:space="preserve">Human </w:t>
-      </w:r>
-      <w:r>
-        <w:t>Losses</w:t>
-      </w:r>
-      <w:r>
-        <w:t>, Number of AI Wins, Number of AI Losses</w:t>
-      </w:r>
-      <w:r>
-        <w:t>, and the Entire State of the Neural Network. A lot of this data has different types meaning that a custom file must be created. I will be using already existing file structures as a reference. The most prominent feature in files is the use of metadata and a header.</w:t>
-      </w:r>
-      <w:r>
-        <w:t xml:space="preserve"> The metadata is any information relating to how the file should be interpreted. In the case with an image file the metadata</w:t>
+      <w:bookmarkStart w:id="39" w:name="_Toc59622522"/>
+      <w:r>
+        <w:t>Confirm Exit State</w:t>
+      </w:r>
+      <w:bookmarkEnd w:id="39"/>
+    </w:p>
+    <w:p>
+      <w:r>
+        <w:t xml:space="preserve">I would prefer to only allow the user to be able to exit the program using </w:t>
+      </w:r>
+      <w:r>
+        <w:t>the</w:t>
+      </w:r>
+      <w:r>
+        <w:t xml:space="preserve"> button </w:t>
+      </w:r>
+      <w:r>
+        <w:t xml:space="preserve">found on the </w:t>
+      </w:r>
+      <w:r>
+        <w:fldChar w:fldCharType="begin"/>
+      </w:r>
+      <w:r>
+        <w:instrText xml:space="preserve"> REF _Ref59367427 \h </w:instrText>
+      </w:r>
+      <w:r>
+        <w:fldChar w:fldCharType="separate"/>
+      </w:r>
+      <w:r>
+        <w:t>Main Menu State</w:t>
+      </w:r>
+      <w:r>
+        <w:fldChar w:fldCharType="end"/>
+      </w:r>
+      <w:r>
+        <w:t xml:space="preserve"> shown in </w:t>
+      </w:r>
+      <w:r>
+        <w:fldChar w:fldCharType="begin"/>
+      </w:r>
+      <w:r>
+        <w:instrText xml:space="preserve"> REF _Ref58073121 \h </w:instrText>
+      </w:r>
+      <w:r>
+        <w:fldChar w:fldCharType="separate"/>
+      </w:r>
+      <w:r>
+        <w:t xml:space="preserve">Figure </w:t>
       </w:r>
       <w:r>
         <w:rPr>
-          <w:rStyle w:val="FootnoteReference"/>
+          <w:noProof/>
         </w:rPr>
-        <w:footnoteReference w:id="21"/>
-      </w:r>
-      <w:r>
-        <w:t xml:space="preserve"> will contain information such as bit depth and resolution.</w:t>
-      </w:r>
-    </w:p>
-    <w:p>
-      <w:r>
-        <w:t>The information stored in my metadata section of the file will be structured as follows:</w:t>
-      </w:r>
-    </w:p>
-    <w:bookmarkStart w:id="25" w:name="_MON_1669295897"/>
-    <w:bookmarkEnd w:id="25"/>
-    <w:p>
-      <w:r>
-        <w:object w:dxaOrig="9026" w:dyaOrig="3768" w14:anchorId="56800236">
-          <v:shape id="_x0000_i1032" type="#_x0000_t75" style="width:451.5pt;height:188.25pt" o:ole="">
-            <v:imagedata r:id="rId27" o:title=""/>
+        <w:t>1</w:t>
+      </w:r>
+      <w:r>
+        <w:fldChar w:fldCharType="end"/>
+      </w:r>
+      <w:r>
+        <w:t xml:space="preserve"> </w:t>
+      </w:r>
+      <w:r>
+        <w:t>because using the “x” at the top of the window can cause data to be lost if it is pressed in a case where the program is manipulating data.</w:t>
+      </w:r>
+    </w:p>
+    <w:p>
+      <w:r>
+        <w:t xml:space="preserve">One solution to this would be to disable the “x” button and only allow the user to stop running the application through the </w:t>
+      </w:r>
+      <w:r>
+        <w:fldChar w:fldCharType="begin"/>
+      </w:r>
+      <w:r>
+        <w:instrText xml:space="preserve"> REF _Ref59367427 \h </w:instrText>
+      </w:r>
+      <w:r>
+        <w:fldChar w:fldCharType="separate"/>
+      </w:r>
+      <w:r>
+        <w:t>Main Menu State</w:t>
+      </w:r>
+      <w:r>
+        <w:fldChar w:fldCharType="end"/>
+      </w:r>
+      <w:r>
+        <w:t xml:space="preserve"> exit button. A big problem with this solution is that the user may get confused as to why they cannot quit the program by pressing the button if they happened to miss seeing the button when they first opened the program.</w:t>
+      </w:r>
+    </w:p>
+    <w:p>
+      <w:r>
+        <w:t>Another better solution would be to allow the user to press the “x” button, but have the program detect this and push a new state onto the state stack which allows the user to confirm whether to leave the program or continue what they were doing, at the same time warning them that data may be lost if they are currently doing something. During this state, the program could also delay closing the window to save any currently in use data so that as little important data is lost as possible.</w:t>
+      </w:r>
+    </w:p>
+    <w:p/>
+    <w:bookmarkStart w:id="40" w:name="_Hlk58515523"/>
+    <w:bookmarkStart w:id="41" w:name="_MON_1668685992"/>
+    <w:bookmarkEnd w:id="41"/>
+    <w:p>
+      <w:pPr>
+        <w:keepNext/>
+      </w:pPr>
+      <w:r>
+        <w:object w:dxaOrig="9070" w:dyaOrig="5102" w14:anchorId="0D0B2F75">
+          <v:shape id="_x0000_i1036" type="#_x0000_t75" style="width:453.75pt;height:255pt" o:ole="">
+            <v:imagedata r:id="rId35" o:title=""/>
           </v:shape>
-          <o:OLEObject Type="Embed" ProgID="Word.Document.12" ShapeID="_x0000_i1032" DrawAspect="Content" ObjectID="_1670234909" r:id="rId28">
+          <o:OLEObject Type="Embed" ProgID="Word.Document.12" ShapeID="_x0000_i1036" DrawAspect="Content" ObjectID="_1670235889" r:id="rId36">
             <o:FieldCodes>\s</o:FieldCodes>
           </o:OLEObject>
         </w:object>
       </w:r>
-    </w:p>
-    <w:p>
-      <w:r>
-        <w:t>All parts will be stored using 4-byte unsigned integer values.</w:t>
-      </w:r>
-      <w:r>
-        <w:t xml:space="preserve"> This structure will allow for all remaining information to be read using the correct format.</w:t>
-      </w:r>
-    </w:p>
-    <w:p>
-      <w:r>
-        <w:t>During my prototype, I intertwined the metadata in with the header itself meaning that metadata related to the neural network was only read when reading the header for the neural network. The only problem with this was that it was hard to debug what was going wrong as not all data had been loaded when I was using breakpoints.</w:t>
-      </w:r>
-    </w:p>
-    <w:p>
-      <w:r>
-        <w:t>The information stored in the header section of the file will be as follows:</w:t>
-      </w:r>
-    </w:p>
-    <w:bookmarkStart w:id="26" w:name="_MON_1669297149"/>
-    <w:bookmarkEnd w:id="26"/>
-    <w:p>
-      <w:r>
-        <w:object w:dxaOrig="9026" w:dyaOrig="3478" w14:anchorId="04710475">
-          <v:shape id="_x0000_i1033" type="#_x0000_t75" style="width:451.5pt;height:174pt" o:ole="">
-            <v:imagedata r:id="rId29" o:title=""/>
-          </v:shape>
-          <o:OLEObject Type="Embed" ProgID="Word.Document.12" ShapeID="_x0000_i1033" DrawAspect="Content" ObjectID="_1670234910" r:id="rId30">
-            <o:FieldCodes>\s</o:FieldCodes>
-          </o:OLEObject>
-        </w:object>
-      </w:r>
-    </w:p>
-    <w:p>
-      <w:r>
-        <w:t>Most of this data is self-explanatory except for the neural network data. As the neural network can have an arbitrary size, we do not know how many bytes each part will take up. This is the reason for saving size data in metadata.</w:t>
-      </w:r>
-    </w:p>
-    <w:p>
-      <w:r>
-        <w:t xml:space="preserve">When writing to this file, the metadata will not have to change however, the other information such as Wins and Losses, and especially the neural network will have to. Due to this being most of the data, I have decided to wipe the file and rewrite all data back into it each time data is saved. This will not cause much of a performance cost but </w:t>
-      </w:r>
-      <w:r>
-        <w:t>as almost all data would be written anyway, it is logical to be able to use the same function to save the data when it is created and when it is modified.</w:t>
-      </w:r>
-    </w:p>
-    <w:p>
-      <w:pPr>
-        <w:pStyle w:val="Heading3"/>
-      </w:pPr>
-      <w:bookmarkStart w:id="27" w:name="_Toc59621926"/>
-      <w:r>
-        <w:t>Previous Games File</w:t>
-      </w:r>
-      <w:bookmarkEnd w:id="27"/>
-    </w:p>
-    <w:p>
-      <w:r>
-        <w:t xml:space="preserve">One of the largest problems I found with my program whilst making the prototype was that the AI was learning too slowly to be interesting. </w:t>
-      </w:r>
-      <w:r>
-        <w:t>Therefore,</w:t>
-      </w:r>
-      <w:r>
-        <w:t xml:space="preserve"> I have decided to store the previous few games in a file and use these games to train the network on games that it has already seen a few times before.</w:t>
-      </w:r>
-      <w:r>
-        <w:t xml:space="preserve"> To save these games I will need to store them in a file in a very efficient way as I am looking to store around</w:t>
-      </w:r>
-      <w:r>
-        <w:t xml:space="preserve"> 500</w:t>
-      </w:r>
-      <w:r>
-        <w:t xml:space="preserve"> previous games with each game lasting an average of 24 moves per game</w:t>
-      </w:r>
-      <w:r>
-        <w:rPr>
-          <w:rStyle w:val="FootnoteReference"/>
-        </w:rPr>
-        <w:footnoteReference w:id="22"/>
-      </w:r>
-      <w:r>
-        <w:t>. This comes to having to store around 500 * 24 = 12000 moves</w:t>
-      </w:r>
-      <w:r>
-        <w:t>.</w:t>
-      </w:r>
-    </w:p>
-    <w:p>
-      <w:r>
-        <w:t>I am planning on stored each game as a list of moves for each player. I will need to determine what player starts first which can be done with a single number</w:t>
-      </w:r>
-      <w:r>
-        <w:t>, then I will store each column choice in which the game was played, alternating which player played. This will fully represent a whole connect 4 game allowing me to recreate the game and change it into a form which is useable by the backpropagation algorithm.</w:t>
-      </w:r>
-    </w:p>
-    <w:p>
-      <w:r>
-        <w:t>This file will most likely be a text file due to the ability to use newline characters ‘\n’</w:t>
-      </w:r>
-      <w:r>
-        <w:rPr>
-          <w:rStyle w:val="FootnoteReference"/>
-        </w:rPr>
-        <w:footnoteReference w:id="23"/>
-      </w:r>
-      <w:r>
-        <w:t xml:space="preserve"> </w:t>
-      </w:r>
-      <w:r>
-        <w:t>to separate the games</w:t>
-      </w:r>
-      <w:r>
-        <w:t xml:space="preserve"> and having multiple C++ functions to manipulate these text files.</w:t>
-      </w:r>
-      <w:r>
-        <w:t xml:space="preserve"> When a game is finished, it will be saved to this file. If the file already contains more than the maximum number of games, then the eldest one should be deleted to make room for the new one. To check how many games are being stored in the file it would be </w:t>
-      </w:r>
-      <w:r>
-        <w:t xml:space="preserve">too </w:t>
-      </w:r>
-      <w:r>
-        <w:t>slow to load the entire file into an array and then count the size of the array. Due to this I will be storing the number of games in the file as well as all the games.</w:t>
-      </w:r>
-      <w:r>
-        <w:t xml:space="preserve"> This does add data redundancy</w:t>
-      </w:r>
-      <w:r>
-        <w:rPr>
-          <w:rStyle w:val="FootnoteReference"/>
-        </w:rPr>
-        <w:footnoteReference w:id="24"/>
-      </w:r>
-      <w:r>
-        <w:t xml:space="preserve"> but will speed the program up massively, especially when being run on a device with slow secondary storage.</w:t>
-      </w:r>
-    </w:p>
-    <w:bookmarkStart w:id="28" w:name="_MON_1669456637"/>
-    <w:bookmarkEnd w:id="28"/>
-    <w:p>
-      <w:r>
-        <w:object w:dxaOrig="9026" w:dyaOrig="4927" w14:anchorId="10AB0EFF">
-          <v:shape id="_x0000_i1034" type="#_x0000_t75" style="width:451.5pt;height:246pt" o:ole="">
-            <v:imagedata r:id="rId31" o:title=""/>
-          </v:shape>
-          <o:OLEObject Type="Embed" ProgID="Word.Document.12" ShapeID="_x0000_i1034" DrawAspect="Content" ObjectID="_1670234911" r:id="rId32">
-            <o:FieldCodes>\s</o:FieldCodes>
-          </o:OLEObject>
-        </w:object>
-      </w:r>
-    </w:p>
-    <w:p>
-      <w:r>
-        <w:t>This layout is how the previous games file will be structured. Each of the games will be on a single line with each game separated by a newline character. The number of games stored will be updated each time a new game is added to keep track of how many games are being stored currently.</w:t>
-      </w:r>
-      <w:r>
-        <w:t xml:space="preserve"> This file should allow as many </w:t>
-      </w:r>
-      <w:r>
-        <w:t xml:space="preserve">past </w:t>
-      </w:r>
-      <w:r>
-        <w:t>games as I decide to be stored</w:t>
-      </w:r>
-      <w:r>
-        <w:t xml:space="preserve"> as training data.</w:t>
-      </w:r>
-    </w:p>
-    <w:p>
-      <w:pPr>
-        <w:pStyle w:val="Heading3"/>
-      </w:pPr>
-      <w:bookmarkStart w:id="29" w:name="_Toc59621927"/>
-      <w:r>
-        <w:t>File Encryption</w:t>
-      </w:r>
-      <w:bookmarkEnd w:id="29"/>
-    </w:p>
-    <w:p>
-      <w:r>
-        <w:t>One main problem with this file is that when saving text into a binary file, due to ASCII</w:t>
-      </w:r>
-      <w:r>
-        <w:rPr>
-          <w:rStyle w:val="FootnoteReference"/>
-        </w:rPr>
-        <w:footnoteReference w:id="25"/>
-      </w:r>
-      <w:r>
-        <w:t xml:space="preserve"> characters being represented with a single byte, opening a binary file as a text file will display all the bytes in their ASCII representation. Usually, this will make random characters appear but, in the case of strings which already contain single byte ASCII characters, can display the string itself. This is extremely dangerous with passwords as someone can just open the file and view the password. Therefore, I have decided to hide the password using a digest</w:t>
-      </w:r>
-      <w:r>
-        <w:rPr>
-          <w:rStyle w:val="FootnoteReference"/>
-        </w:rPr>
-        <w:footnoteReference w:id="26"/>
-      </w:r>
-      <w:r>
-        <w:t xml:space="preserve">. This digest will be a large number which will be used to check if an inputted password matches the stored one without having to store the password itself. The user can input their password and the hash algorithm can be applied </w:t>
-      </w:r>
-      <w:r>
-        <w:t>to generate a digest. This digest can be compared against the stored digest now instead of checking the password string against the inputted string.</w:t>
-      </w:r>
-    </w:p>
-    <w:p>
-      <w:r>
-        <w:t>The algorithm I will be using to create this digest will most likely be SHA-1</w:t>
-      </w:r>
-      <w:r>
-        <w:rPr>
-          <w:rStyle w:val="FootnoteReference"/>
-        </w:rPr>
-        <w:footnoteReference w:id="27"/>
-      </w:r>
-      <w:r>
-        <w:t>. I chose this algorithm over the more common MD5 algorithm because it has been found to have vulnerabilities that cause security issues. SHA-1 is an algorithm that is becoming more widespread due to MD5 having these vulnerabilities</w:t>
-      </w:r>
-      <w:r>
-        <w:t>. SHA-1 produces a 160-bit hash value, typically represented as 40 hexadecimal digits. As the algorithm is quite complicated and I do not need to know how it works, I will be using a C++ library which implements the SHA-1 algorithm for me. I will most likely find this library on GitHub</w:t>
-      </w:r>
-      <w:r>
-        <w:rPr>
-          <w:rStyle w:val="FootnoteReference"/>
-        </w:rPr>
-        <w:footnoteReference w:id="28"/>
-      </w:r>
-      <w:r>
-        <w:t xml:space="preserve"> meaning I can clone the source code and use the most up-to-date version whenever I want to build my project.</w:t>
-      </w:r>
-    </w:p>
-    <w:p>
-      <w:pPr>
-        <w:pStyle w:val="Heading3"/>
-      </w:pPr>
-      <w:bookmarkStart w:id="30" w:name="_Toc59621928"/>
-      <w:r>
-        <w:lastRenderedPageBreak/>
-        <w:t>File Checksum</w:t>
-      </w:r>
-      <w:bookmarkEnd w:id="30"/>
-    </w:p>
-    <w:p>
-      <w:r>
-        <w:t>To make sure that the file was not corrupted or edited in between use, I will be using SHA-1 again on the entire file to create a new digest which can be checked when the file is read to make sure that the file was not changed. I will need to make sure to not include the digest when using the SHA-1 algorithm as this will produce a different digest and will incorrectly identify the file as being changed.</w:t>
-      </w:r>
-      <w:r>
-        <w:t xml:space="preserve"> If the digests do not match, then the user should be presented with a message stating that the file has been corrupted or changed outside of the program.</w:t>
-      </w:r>
-    </w:p>
-    <w:p>
-      <w:r>
-        <w:t>Another method to check if a file has been corrupted or changed in between use is to use Hamming Codes</w:t>
-      </w:r>
-      <w:r>
-        <w:rPr>
-          <w:rStyle w:val="FootnoteReference"/>
-        </w:rPr>
-        <w:footnoteReference w:id="29"/>
-      </w:r>
-      <w:r>
-        <w:t>. This is a method of storing data in a format that allows for it to be changed and still fully represent the original message. A remarkably simple error detector would be bit parity which adds a parity bit to the end to determine whether the string of bits has an even or odd number of 1s. This can be used to determine if the number of 1s has changed but this does not tell you which one has been changed. Hamming codes on the other hand, do tell the program which bit has been changed allowing for that bit to be corrected and returned to its original state.</w:t>
-      </w:r>
-    </w:p>
-    <w:p>
-      <w:r>
-        <w:t>Hamming codes work by checking the parity of certain groups of bits which allows the program to reduce its search on which bit has been changed determined by the parity bits. This is sort of like how binary search works but with single bits and narrowing groups of bits.</w:t>
-      </w:r>
-      <w:r>
-        <w:t xml:space="preserve"> Hamming codes only work with a single bit that has been changed but an extra bit can be used to explicitly tell the program that more than one bit has been changed even if these bits cannot be corrected.</w:t>
-      </w:r>
-    </w:p>
-    <w:p>
-      <w:r>
-        <w:t>Implementing Hamming codes into my program would be a difficult task due to having to control bit level operations which is not explicitly possible in C++ without workarounds. Due to this I will most likely not be implementing Hamming codes but if I do have extra time and find that it is necessary then I will store the files as Hamming codes.</w:t>
-      </w:r>
-    </w:p>
-    <w:p>
-      <w:pPr>
-        <w:pStyle w:val="Heading2"/>
-      </w:pPr>
-      <w:bookmarkStart w:id="31" w:name="_Toc59621929"/>
-      <w:r>
-        <w:t>Graphical User Interface (GUI)</w:t>
-      </w:r>
-      <w:bookmarkEnd w:id="31"/>
-    </w:p>
-    <w:p>
-      <w:r>
-        <w:t>I would like to be able to use the already existing menu system, that I created for the prototype, and move it to a Graphical User Interface</w:t>
-      </w:r>
-      <w:r>
-        <w:rPr>
-          <w:rStyle w:val="FootnoteReference"/>
-        </w:rPr>
-        <w:footnoteReference w:id="30"/>
-      </w:r>
-      <w:r>
-        <w:t xml:space="preserve"> using the SFML</w:t>
-      </w:r>
-      <w:r>
-        <w:rPr>
-          <w:rStyle w:val="FootnoteReference"/>
-        </w:rPr>
-        <w:footnoteReference w:id="31"/>
-      </w:r>
-      <w:r>
-        <w:t xml:space="preserve"> library for C++.</w:t>
-      </w:r>
-      <w:r>
-        <w:t xml:space="preserve"> With SFML I can create a render window and draw primitives to that window such as a rectangle or circle. Using the data that SFML collects such as mouse position, I can add functionality to these shapes to make objects such as a button or a text box.</w:t>
-      </w:r>
-    </w:p>
-    <w:bookmarkStart w:id="32" w:name="_Hlk58072251"/>
-    <w:bookmarkStart w:id="33" w:name="_MON_1668242071"/>
-    <w:bookmarkEnd w:id="33"/>
-    <w:p>
-      <w:pPr>
-        <w:keepNext/>
-      </w:pPr>
-      <w:r>
-        <w:object w:dxaOrig="9070" w:dyaOrig="5102" w14:anchorId="003EC2D9">
-          <v:shape id="_x0000_i1035" type="#_x0000_t75" style="width:453.75pt;height:255pt" o:ole="">
-            <v:imagedata r:id="rId33" o:title=""/>
-          </v:shape>
-          <o:OLEObject Type="Embed" ProgID="Word.Document.12" ShapeID="_x0000_i1035" DrawAspect="Content" ObjectID="_1670234912" r:id="rId34">
-            <o:FieldCodes>\s</o:FieldCodes>
-          </o:OLEObject>
-        </w:object>
-      </w:r>
-      <w:bookmarkEnd w:id="32"/>
+      <w:bookmarkEnd w:id="40"/>
     </w:p>
     <w:p>
       <w:pPr>
         <w:pStyle w:val="Caption"/>
       </w:pPr>
-      <w:bookmarkStart w:id="34" w:name="_Ref58073121"/>
+      <w:bookmarkStart w:id="42" w:name="_Ref58073414"/>
       <w:r>
         <w:t xml:space="preserve">Figure </w:t>
       </w:r>
+      <w:fldSimple w:instr=" SEQ Figure \* ARABIC ">
+        <w:r>
+          <w:rPr>
+            <w:noProof/>
+          </w:rPr>
+          <w:t>3</w:t>
+        </w:r>
+      </w:fldSimple>
+      <w:bookmarkEnd w:id="42"/>
+      <w:r>
+        <w:t xml:space="preserve"> - Confirm Exit State</w:t>
+      </w:r>
+    </w:p>
+    <w:p>
       <w:r>
         <w:fldChar w:fldCharType="begin"/>
       </w:r>
       <w:r>
-        <w:instrText xml:space="preserve"> SEQ Figure \* ARABIC </w:instrText>
+        <w:instrText xml:space="preserve"> REF _Ref58073414 \h </w:instrText>
       </w:r>
       <w:r>
         <w:fldChar w:fldCharType="separate"/>
+      </w:r>
+      <w:r>
+        <w:t xml:space="preserve">Figure </w:t>
       </w:r>
       <w:r>
         <w:rPr>
@@ -9623,62 +10181,27 @@
         <w:t>2</w:t>
       </w:r>
       <w:r>
-        <w:rPr>
-          <w:noProof/>
-        </w:rPr>
         <w:fldChar w:fldCharType="end"/>
       </w:r>
-      <w:bookmarkEnd w:id="34"/>
-      <w:r>
-        <w:t xml:space="preserve"> - Design for GUI</w:t>
-      </w:r>
-    </w:p>
-    <w:p>
-      <w:r>
-        <w:t>This minimalistic design is what I would like my GUI to look like when it is completed. Each of the purple boxes are buttons which, when clicked, take the user to another page of similar design with different ways of interacting.</w:t>
-      </w:r>
-      <w:r>
-        <w:t xml:space="preserve"> I will show and explain each of the </w:t>
-      </w:r>
-      <w:r>
-        <w:t>states</w:t>
-      </w:r>
-      <w:r>
-        <w:t xml:space="preserve"> that will be present in my program along with the ways of interacting and desired outcome of this.</w:t>
-      </w:r>
-    </w:p>
-    <w:p>
-      <w:pPr>
-        <w:pStyle w:val="Heading2"/>
-      </w:pPr>
-      <w:bookmarkStart w:id="35" w:name="_Toc59621930"/>
-      <w:r>
-        <w:t>State System</w:t>
-      </w:r>
-      <w:bookmarkEnd w:id="35"/>
-    </w:p>
-    <w:p>
-      <w:r>
-        <w:t>The way that my program is going to work is through a state system (which can be understood as a Finite State Machine</w:t>
-      </w:r>
-      <w:r>
-        <w:rPr>
-          <w:rStyle w:val="FootnoteReference"/>
-        </w:rPr>
-        <w:footnoteReference w:id="32"/>
-      </w:r>
-      <w:r>
-        <w:t>). This state system will allow for different states to be created and used to allow my program to be broken down into easy to manage sections. I will be using polymorphism to easily render objects to the scene without having to know the exact state that is being used at that time.</w:t>
-      </w:r>
-    </w:p>
-    <w:p>
-      <w:r>
-        <w:t>These states will be contained within a stack somewhere in my program. The reason I chose a stack data type for this was that, whenever I want to move the user from one state to another, I can simply push a new state onto the top of the stack. Then when the program loop repeats, the topmost state can be used as the currently active one and its methods called – which is where polymorphism is especially useful.</w:t>
-      </w:r>
-    </w:p>
-    <w:p>
-      <w:r>
-        <w:t xml:space="preserve">Another benefit of using a stack as this data type is that old states are not removed when new states are added. Instead of overwriting an “active state” object, it is simply kept in the stack. Whenever a state finishes its task, or the exit button is pressed by the user, the state can pop itself off the stack and the previous state is revealed. This state now becomes the active state and is used by the program. This allows for an easy way to determine whether the program should close or not, as the </w:t>
+      <w:r>
+        <w:t xml:space="preserve"> shows the design for the state that should be displayed whenever the user presses the “x” button at the top of the window. This state will ask the user to confirm whether to leave the program or go back to what they were doing. If “Exit Program” is pressed, then all states should be popped of the state stack and the program will exit. If “Cancel” is pressed, this state should pop itself off the state stack revealing the previous state that was in use allowing the user to continue what they were just doing. </w:t>
+      </w:r>
+    </w:p>
+    <w:p>
+      <w:pPr>
+        <w:pStyle w:val="Heading3"/>
+      </w:pPr>
+      <w:bookmarkStart w:id="43" w:name="_Ref58680746"/>
+      <w:bookmarkStart w:id="44" w:name="_Toc59622523"/>
+      <w:r>
+        <w:t>Accounts State</w:t>
+      </w:r>
+      <w:bookmarkEnd w:id="43"/>
+      <w:bookmarkEnd w:id="44"/>
+    </w:p>
+    <w:p>
+      <w:r>
+        <w:t xml:space="preserve">If after, on the </w:t>
       </w:r>
       <w:r>
         <w:fldChar w:fldCharType="begin"/>
@@ -9696,423 +10219,62 @@
         <w:fldChar w:fldCharType="end"/>
       </w:r>
       <w:r>
-        <w:t xml:space="preserve"> </w:t>
-      </w:r>
-      <w:r>
-        <w:t xml:space="preserve">will always be on the stack and the program only exiting if the user presses the exit button on this </w:t>
-      </w:r>
-      <w:r>
-        <w:fldChar w:fldCharType="begin"/>
-      </w:r>
-      <w:r>
-        <w:instrText xml:space="preserve"> REF _Ref59367427 \h </w:instrText>
-      </w:r>
-      <w:r>
-        <w:fldChar w:fldCharType="separate"/>
-      </w:r>
-      <w:r>
-        <w:t>Main Menu State</w:t>
-      </w:r>
-      <w:r>
-        <w:fldChar w:fldCharType="end"/>
-      </w:r>
-      <w:r>
-        <w:t>, we can test whether the stack is empty and if it is, we can determine that the user has pressed the exit button and the program should end.</w:t>
-      </w:r>
-    </w:p>
-    <w:p>
-      <w:r>
-        <w:lastRenderedPageBreak/>
-        <w:t xml:space="preserve">Some roadblocks I ran into whilst making the </w:t>
-      </w:r>
-      <w:r>
-        <w:fldChar w:fldCharType="begin"/>
-      </w:r>
-      <w:r>
-        <w:instrText xml:space="preserve"> REF _Ref59538698 \h </w:instrText>
-      </w:r>
-      <w:r>
-        <w:fldChar w:fldCharType="separate"/>
-      </w:r>
-      <w:r>
-        <w:t>Prototype</w:t>
-      </w:r>
-      <w:r>
-        <w:fldChar w:fldCharType="end"/>
-      </w:r>
-      <w:r>
-        <w:t xml:space="preserve"> where that when I wanted to push a state onto the stack whilst removing the current one (in case I just wanted to replace a state), popping had to occur before pushing, due to how a stack works. This caused any variables and information to be removed from memory when the state was deleted meaning I could not </w:t>
-      </w:r>
-      <w:r>
-        <w:t xml:space="preserve">retain </w:t>
-      </w:r>
-      <w:r>
-        <w:t>information when replacing a state.</w:t>
-      </w:r>
-      <w:r>
-        <w:t xml:space="preserve"> Knowing this, </w:t>
-      </w:r>
-      <w:r>
-        <w:t>any variables I would like to move to a replacing state will have to be created in the current function scope so that they are not deleted when the state’s destructor</w:t>
-      </w:r>
-      <w:r>
-        <w:rPr>
-          <w:rStyle w:val="FootnoteReference"/>
-        </w:rPr>
-        <w:footnoteReference w:id="33"/>
-      </w:r>
-      <w:r>
-        <w:t xml:space="preserve"> is called.</w:t>
-      </w:r>
-      <w:r>
-        <w:t xml:space="preserve"> </w:t>
-      </w:r>
-      <w:r>
-        <w:t>A helpful</w:t>
-      </w:r>
-      <w:r>
-        <w:t xml:space="preserve"> tool that will be used to make sure that states </w:t>
-      </w:r>
-      <w:r>
-        <w:t>are not</w:t>
-      </w:r>
-      <w:r>
-        <w:t xml:space="preserve"> deleted before they should be is to use the </w:t>
-      </w:r>
-      <w:r>
-        <w:fldChar w:fldCharType="begin"/>
-      </w:r>
-      <w:r>
-        <w:instrText xml:space="preserve"> REF _Ref59555328 \h </w:instrText>
-      </w:r>
-      <w:r>
-        <w:fldChar w:fldCharType="separate"/>
-      </w:r>
-      <w:r>
-        <w:t>Logging System</w:t>
-      </w:r>
-      <w:r>
-        <w:fldChar w:fldCharType="end"/>
-      </w:r>
-      <w:r>
-        <w:t>.</w:t>
-      </w:r>
-      <w:r>
-        <w:t xml:space="preserve"> I can print a message to say that a certain state has been deleted so that I can view any unwanted deletions.</w:t>
-      </w:r>
-    </w:p>
-    <w:p>
-      <w:pPr>
-        <w:pStyle w:val="Heading3"/>
-      </w:pPr>
-      <w:bookmarkStart w:id="36" w:name="_Ref59367427"/>
-      <w:bookmarkStart w:id="37" w:name="_Ref59369125"/>
-      <w:bookmarkStart w:id="38" w:name="_Toc59621931"/>
-      <w:r>
-        <w:t>Main Menu State</w:t>
-      </w:r>
-      <w:bookmarkEnd w:id="36"/>
-      <w:bookmarkEnd w:id="37"/>
-      <w:bookmarkEnd w:id="38"/>
-    </w:p>
-    <w:p>
-      <w:r>
-        <w:t xml:space="preserve">The </w:t>
-      </w:r>
-      <w:r>
-        <w:fldChar w:fldCharType="begin"/>
-      </w:r>
-      <w:r>
-        <w:instrText xml:space="preserve"> REF _Ref59367427 \h </w:instrText>
-      </w:r>
-      <w:r>
-        <w:fldChar w:fldCharType="separate"/>
-      </w:r>
-      <w:r>
-        <w:t>Main Menu State</w:t>
-      </w:r>
-      <w:r>
-        <w:fldChar w:fldCharType="end"/>
-      </w:r>
-      <w:r>
-        <w:t xml:space="preserve"> </w:t>
-      </w:r>
-      <w:r>
-        <w:t xml:space="preserve">will be the first state that is pushed onto the stack state and because of this, the first state that will be viewed and interacted with by the user. An </w:t>
-      </w:r>
-      <w:r>
-        <w:t>easy-to-understand</w:t>
-      </w:r>
-      <w:r>
-        <w:t xml:space="preserve"> design must be used to allow the user to easily navigate the program</w:t>
-      </w:r>
-      <w:r>
-        <w:rPr>
-          <w:rStyle w:val="FootnoteReference"/>
-        </w:rPr>
-        <w:footnoteReference w:id="34"/>
-      </w:r>
-      <w:r>
-        <w:t xml:space="preserve"> without getting lost within it. </w:t>
-      </w:r>
-      <w:r>
-        <w:t>To keep the program simple, I will not be adding many extravagant details such as images or animations as these will take up a lot of time which could be spent on other more important features.</w:t>
-      </w:r>
-    </w:p>
-    <w:p>
-      <w:r>
-        <w:t xml:space="preserve">Buttons will be needed to allow the user to navigate to other states which includes </w:t>
-      </w:r>
-      <w:r>
-        <w:fldChar w:fldCharType="begin"/>
-      </w:r>
-      <w:r>
-        <w:instrText xml:space="preserve"> REF _Ref59451193 \h </w:instrText>
-      </w:r>
-      <w:r>
-        <w:fldChar w:fldCharType="separate"/>
-      </w:r>
-      <w:r>
-        <w:t>Play Game State</w:t>
-      </w:r>
-      <w:r>
-        <w:fldChar w:fldCharType="end"/>
-      </w:r>
-      <w:r>
-        <w:t xml:space="preserve">, </w:t>
-      </w:r>
-      <w:r>
-        <w:fldChar w:fldCharType="begin"/>
-      </w:r>
-      <w:r>
-        <w:instrText xml:space="preserve"> REF _Ref58680746 \h </w:instrText>
-      </w:r>
-      <w:r>
-        <w:fldChar w:fldCharType="separate"/>
-      </w:r>
-      <w:r>
-        <w:t>Accounts State</w:t>
-      </w:r>
-      <w:r>
-        <w:fldChar w:fldCharType="end"/>
-      </w:r>
-      <w:r>
-        <w:t xml:space="preserve"> and </w:t>
-      </w:r>
-      <w:r>
-        <w:fldChar w:fldCharType="begin"/>
-      </w:r>
-      <w:r>
-        <w:instrText xml:space="preserve"> REF _Ref59451481 \h </w:instrText>
-      </w:r>
-      <w:r>
-        <w:fldChar w:fldCharType="separate"/>
-      </w:r>
-      <w:r>
-        <w:t>Leader Board State</w:t>
-      </w:r>
-      <w:r>
-        <w:fldChar w:fldCharType="end"/>
-      </w:r>
-      <w:r>
-        <w:t xml:space="preserve">. When clicking on any of these buttons, the </w:t>
-      </w:r>
-      <w:r>
-        <w:fldChar w:fldCharType="begin"/>
-      </w:r>
-      <w:r>
-        <w:instrText xml:space="preserve"> REF _Ref59367427 \h </w:instrText>
-      </w:r>
-      <w:r>
-        <w:fldChar w:fldCharType="separate"/>
-      </w:r>
-      <w:r>
-        <w:t>Main Menu State</w:t>
-      </w:r>
-      <w:r>
-        <w:fldChar w:fldCharType="end"/>
-      </w:r>
-      <w:r>
-        <w:t xml:space="preserve"> will detect this and push a new state, corresponding to what button was pressed, on to the state stack. This will cause the program to now use the new state allowing the user to move between states.</w:t>
-      </w:r>
-    </w:p>
-    <w:p>
-      <w:r>
-        <w:fldChar w:fldCharType="begin"/>
-      </w:r>
-      <w:r>
-        <w:instrText xml:space="preserve"> REF _Ref58073121 \h </w:instrText>
-      </w:r>
-      <w:r>
-        <w:fldChar w:fldCharType="separate"/>
-      </w:r>
-      <w:r>
-        <w:t xml:space="preserve">Figure </w:t>
-      </w:r>
-      <w:r>
-        <w:rPr>
-          <w:noProof/>
-        </w:rPr>
-        <w:t>1</w:t>
-      </w:r>
-      <w:r>
-        <w:fldChar w:fldCharType="end"/>
-      </w:r>
-      <w:r>
-        <w:t xml:space="preserve"> already shows the design of what I would like the </w:t>
-      </w:r>
-      <w:r>
-        <w:fldChar w:fldCharType="begin"/>
-      </w:r>
-      <w:r>
-        <w:instrText xml:space="preserve"> REF _Ref59367427 \h </w:instrText>
-      </w:r>
-      <w:r>
-        <w:fldChar w:fldCharType="separate"/>
-      </w:r>
-      <w:r>
-        <w:t>Main Menu State</w:t>
-      </w:r>
-      <w:r>
-        <w:fldChar w:fldCharType="end"/>
-      </w:r>
-      <w:r>
-        <w:t xml:space="preserve"> to look like. The buttons will be clicked, and the user transported to another state like this one but with different functionality.</w:t>
-      </w:r>
-    </w:p>
-    <w:p>
-      <w:pPr>
-        <w:pStyle w:val="Heading3"/>
-      </w:pPr>
-      <w:bookmarkStart w:id="39" w:name="_Toc59621932"/>
-      <w:r>
-        <w:t>Confirm Exit State</w:t>
-      </w:r>
-      <w:bookmarkEnd w:id="39"/>
-    </w:p>
-    <w:p>
-      <w:r>
-        <w:t xml:space="preserve">I would prefer to only allow the user to be able to exit the program using </w:t>
-      </w:r>
-      <w:r>
-        <w:t>the</w:t>
-      </w:r>
-      <w:r>
-        <w:t xml:space="preserve"> button </w:t>
-      </w:r>
-      <w:r>
-        <w:t xml:space="preserve">found on the </w:t>
-      </w:r>
-      <w:r>
-        <w:fldChar w:fldCharType="begin"/>
-      </w:r>
-      <w:r>
-        <w:instrText xml:space="preserve"> REF _Ref59367427 \h </w:instrText>
-      </w:r>
-      <w:r>
-        <w:fldChar w:fldCharType="separate"/>
-      </w:r>
-      <w:r>
-        <w:t>Main Menu State</w:t>
-      </w:r>
-      <w:r>
-        <w:fldChar w:fldCharType="end"/>
-      </w:r>
-      <w:r>
-        <w:t xml:space="preserve"> shown in </w:t>
-      </w:r>
-      <w:r>
-        <w:fldChar w:fldCharType="begin"/>
-      </w:r>
-      <w:r>
-        <w:instrText xml:space="preserve"> REF _Ref58073121 \h </w:instrText>
-      </w:r>
-      <w:r>
-        <w:fldChar w:fldCharType="separate"/>
-      </w:r>
-      <w:r>
-        <w:t xml:space="preserve">Figure </w:t>
-      </w:r>
-      <w:r>
-        <w:rPr>
-          <w:noProof/>
-        </w:rPr>
-        <w:t>1</w:t>
-      </w:r>
-      <w:r>
-        <w:fldChar w:fldCharType="end"/>
-      </w:r>
-      <w:r>
-        <w:t xml:space="preserve"> </w:t>
-      </w:r>
-      <w:r>
-        <w:t>because using the “x” at the top of the window can cause data to be lost if it is pressed in a case where the program is manipulating data.</w:t>
-      </w:r>
-    </w:p>
-    <w:p>
-      <w:r>
-        <w:t xml:space="preserve">One solution to this would be to disable the “x” button and only allow the user to stop running the application through the </w:t>
-      </w:r>
-      <w:r>
-        <w:fldChar w:fldCharType="begin"/>
-      </w:r>
-      <w:r>
-        <w:instrText xml:space="preserve"> REF _Ref59367427 \h </w:instrText>
-      </w:r>
-      <w:r>
-        <w:fldChar w:fldCharType="separate"/>
-      </w:r>
-      <w:r>
-        <w:t>Main Menu State</w:t>
-      </w:r>
-      <w:r>
-        <w:fldChar w:fldCharType="end"/>
-      </w:r>
-      <w:r>
-        <w:t xml:space="preserve"> exit button. A big problem with this solution is that the user may get confused as to why they cannot quit the program by pressing the button if they happened to miss seeing the button when they first opened the program.</w:t>
-      </w:r>
-    </w:p>
-    <w:p>
-      <w:r>
-        <w:t>Another better solution would be to allow the user to press the “x” button, but have the program detect this and push a new state onto the state stack which allows the user to confirm whether to leave the program or continue what they were doing, at the same time warning them that data may be lost if they are currently doing something. During this state, the program could also delay closing the window to save any currently in use data so that as little important data is lost as possible.</w:t>
-      </w:r>
-    </w:p>
-    <w:p/>
-    <w:bookmarkStart w:id="40" w:name="_Hlk58515523"/>
-    <w:bookmarkStart w:id="41" w:name="_MON_1668685992"/>
-    <w:bookmarkEnd w:id="41"/>
+        <w:t>, the “Accounts” button is clicked, the user should be navigated to a place with the ability to create new accounts and delete old accounts. This will be done with a simple screen with two buttons labelled “Create Account” and “Delete Account”. A “back” button will also be shown allowing the user to return to the previous state</w:t>
+      </w:r>
+      <w:r>
+        <w:t xml:space="preserve"> by popping the current state off from the stack.</w:t>
+      </w:r>
+    </w:p>
+    <w:bookmarkStart w:id="45" w:name="_MON_1669128225"/>
+    <w:bookmarkEnd w:id="45"/>
     <w:p>
       <w:pPr>
         <w:keepNext/>
       </w:pPr>
       <w:r>
-        <w:object w:dxaOrig="9070" w:dyaOrig="5102" w14:anchorId="0D0B2F75">
-          <v:shape id="_x0000_i1036" type="#_x0000_t75" style="width:453.75pt;height:255pt" o:ole="">
-            <v:imagedata r:id="rId35" o:title=""/>
+        <w:object w:dxaOrig="9070" w:dyaOrig="5102" w14:anchorId="2CC035CF">
+          <v:shape id="_x0000_i1037" type="#_x0000_t75" style="width:453.75pt;height:255pt" o:ole="">
+            <v:imagedata r:id="rId37" o:title=""/>
           </v:shape>
-          <o:OLEObject Type="Embed" ProgID="Word.Document.12" ShapeID="_x0000_i1036" DrawAspect="Content" ObjectID="_1670234913" r:id="rId36">
+          <o:OLEObject Type="Embed" ProgID="Word.Document.12" ShapeID="_x0000_i1037" DrawAspect="Content" ObjectID="_1670235890" r:id="rId38">
             <o:FieldCodes>\s</o:FieldCodes>
           </o:OLEObject>
         </w:object>
       </w:r>
-      <w:bookmarkEnd w:id="40"/>
     </w:p>
     <w:p>
       <w:pPr>
         <w:pStyle w:val="Caption"/>
       </w:pPr>
-      <w:bookmarkStart w:id="42" w:name="_Ref58073414"/>
+      <w:bookmarkStart w:id="46" w:name="_Ref58515614"/>
       <w:r>
         <w:t xml:space="preserve">Figure </w:t>
       </w:r>
+      <w:fldSimple w:instr=" SEQ Figure \* ARABIC ">
+        <w:r>
+          <w:rPr>
+            <w:noProof/>
+          </w:rPr>
+          <w:t>4</w:t>
+        </w:r>
+      </w:fldSimple>
+      <w:bookmarkEnd w:id="46"/>
+      <w:r>
+        <w:t xml:space="preserve"> - Accounts State</w:t>
+      </w:r>
+    </w:p>
+    <w:p>
       <w:r>
         <w:fldChar w:fldCharType="begin"/>
       </w:r>
       <w:r>
-        <w:instrText xml:space="preserve"> SEQ Figure \* ARABIC </w:instrText>
+        <w:instrText xml:space="preserve"> REF _Ref58515614 \h </w:instrText>
       </w:r>
       <w:r>
         <w:fldChar w:fldCharType="separate"/>
+      </w:r>
+      <w:r>
+        <w:t xml:space="preserve">Figure </w:t>
       </w:r>
       <w:r>
         <w:rPr>
@@ -10121,181 +10283,36 @@
         <w:t>3</w:t>
       </w:r>
       <w:r>
-        <w:rPr>
-          <w:noProof/>
-        </w:rPr>
         <w:fldChar w:fldCharType="end"/>
       </w:r>
-      <w:bookmarkEnd w:id="42"/>
-      <w:r>
-        <w:t xml:space="preserve"> - Confirm Exit State</w:t>
-      </w:r>
-    </w:p>
-    <w:p>
+      <w:r>
+        <w:t xml:space="preserve"> shows the design for the </w:t>
+      </w:r>
       <w:r>
         <w:fldChar w:fldCharType="begin"/>
       </w:r>
       <w:r>
-        <w:instrText xml:space="preserve"> REF _Ref58073414 \h </w:instrText>
+        <w:instrText xml:space="preserve"> REF _Ref58680746 \h </w:instrText>
       </w:r>
       <w:r>
         <w:fldChar w:fldCharType="separate"/>
       </w:r>
       <w:r>
-        <w:t xml:space="preserve">Figure </w:t>
-      </w:r>
-      <w:r>
-        <w:rPr>
-          <w:noProof/>
-        </w:rPr>
-        <w:t>2</w:t>
+        <w:t>Accounts State</w:t>
       </w:r>
       <w:r>
         <w:fldChar w:fldCharType="end"/>
       </w:r>
       <w:r>
-        <w:t xml:space="preserve"> shows the design for the state that should be displayed whenever the user presses the “x” button at the top of the window. This state will ask the user to confirm whether to leave the program or go back to what they were doing. If “Exit Program” is pressed, then all states should be popped of the state stack and the program will exit. If “Cancel” is pressed, this state should pop itself off the state stack revealing the previous state that was in use allowing the user to continue what they were just doing. </w:t>
+        <w:t xml:space="preserve"> which will act as an intermediary state between the main menu and either creating or deleting user accounts.</w:t>
       </w:r>
     </w:p>
     <w:p>
       <w:pPr>
         <w:pStyle w:val="Heading3"/>
       </w:pPr>
-      <w:bookmarkStart w:id="43" w:name="_Ref58680746"/>
-      <w:bookmarkStart w:id="44" w:name="_Toc59621933"/>
-      <w:r>
-        <w:t>Accounts State</w:t>
-      </w:r>
-      <w:bookmarkEnd w:id="43"/>
-      <w:bookmarkEnd w:id="44"/>
-    </w:p>
-    <w:p>
-      <w:r>
-        <w:t xml:space="preserve">If after, on the </w:t>
-      </w:r>
-      <w:r>
-        <w:fldChar w:fldCharType="begin"/>
-      </w:r>
-      <w:r>
-        <w:instrText xml:space="preserve"> REF _Ref59367427 \h </w:instrText>
-      </w:r>
-      <w:r>
-        <w:fldChar w:fldCharType="separate"/>
-      </w:r>
-      <w:r>
-        <w:t>Main Menu State</w:t>
-      </w:r>
-      <w:r>
-        <w:fldChar w:fldCharType="end"/>
-      </w:r>
-      <w:r>
-        <w:t>, the “Accounts” button is clicked, the user should be navigated to a place with the ability to create new accounts and delete old accounts. This will be done with a simple screen with two buttons labelled “Create Account” and “Delete Account”. A “back” button will also be shown allowing the user to return to the previous state</w:t>
-      </w:r>
-      <w:r>
-        <w:t xml:space="preserve"> by popping the current state off from the stack.</w:t>
-      </w:r>
-    </w:p>
-    <w:bookmarkStart w:id="45" w:name="_MON_1669128225"/>
-    <w:bookmarkEnd w:id="45"/>
-    <w:p>
-      <w:pPr>
-        <w:keepNext/>
-      </w:pPr>
-      <w:r>
-        <w:object w:dxaOrig="9070" w:dyaOrig="5102" w14:anchorId="2CC035CF">
-          <v:shape id="_x0000_i1037" type="#_x0000_t75" style="width:453.75pt;height:255pt" o:ole="">
-            <v:imagedata r:id="rId37" o:title=""/>
-          </v:shape>
-          <o:OLEObject Type="Embed" ProgID="Word.Document.12" ShapeID="_x0000_i1037" DrawAspect="Content" ObjectID="_1670234914" r:id="rId38">
-            <o:FieldCodes>\s</o:FieldCodes>
-          </o:OLEObject>
-        </w:object>
-      </w:r>
-    </w:p>
-    <w:p>
-      <w:pPr>
-        <w:pStyle w:val="Caption"/>
-      </w:pPr>
-      <w:bookmarkStart w:id="46" w:name="_Ref58515614"/>
-      <w:r>
-        <w:t xml:space="preserve">Figure </w:t>
-      </w:r>
-      <w:r>
-        <w:fldChar w:fldCharType="begin"/>
-      </w:r>
-      <w:r>
-        <w:instrText xml:space="preserve"> SEQ Figure \* ARABIC </w:instrText>
-      </w:r>
-      <w:r>
-        <w:fldChar w:fldCharType="separate"/>
-      </w:r>
-      <w:r>
-        <w:rPr>
-          <w:noProof/>
-        </w:rPr>
-        <w:t>4</w:t>
-      </w:r>
-      <w:r>
-        <w:rPr>
-          <w:noProof/>
-        </w:rPr>
-        <w:fldChar w:fldCharType="end"/>
-      </w:r>
-      <w:bookmarkEnd w:id="46"/>
-      <w:r>
-        <w:t xml:space="preserve"> - Accounts State</w:t>
-      </w:r>
-    </w:p>
-    <w:p>
-      <w:r>
-        <w:fldChar w:fldCharType="begin"/>
-      </w:r>
-      <w:r>
-        <w:instrText xml:space="preserve"> REF _Ref58515614 \h </w:instrText>
-      </w:r>
-      <w:r>
-        <w:fldChar w:fldCharType="separate"/>
-      </w:r>
-      <w:r>
-        <w:t xml:space="preserve">Figure </w:t>
-      </w:r>
-      <w:r>
-        <w:rPr>
-          <w:noProof/>
-        </w:rPr>
-        <w:t>3</w:t>
-      </w:r>
-      <w:r>
-        <w:fldChar w:fldCharType="end"/>
-      </w:r>
-      <w:r>
-        <w:t xml:space="preserve"> shows the design for the </w:t>
-      </w:r>
-      <w:r>
-        <w:fldChar w:fldCharType="begin"/>
-      </w:r>
-      <w:r>
-        <w:instrText xml:space="preserve"> REF _Ref58680746 \h </w:instrText>
-      </w:r>
-      <w:r>
-        <w:fldChar w:fldCharType="separate"/>
-      </w:r>
-      <w:r>
-        <w:t>Accounts State</w:t>
-      </w:r>
-      <w:r>
-        <w:fldChar w:fldCharType="end"/>
-      </w:r>
-      <w:r>
-        <w:t xml:space="preserve"> which will act as an intermediary state between the main menu and either creating or deleting user accounts.</w:t>
-      </w:r>
-    </w:p>
-    <w:p>
-      <w:pPr>
-        <w:pStyle w:val="Heading3"/>
-      </w:pPr>
       <w:bookmarkStart w:id="47" w:name="_Ref58680885"/>
-      <w:bookmarkStart w:id="48" w:name="_Toc59621934"/>
+      <w:bookmarkStart w:id="48" w:name="_Toc59622524"/>
       <w:r>
         <w:t>Create Account State</w:t>
       </w:r>
@@ -10397,7 +10414,7 @@
           <v:shape id="_x0000_i1038" type="#_x0000_t75" style="width:453.75pt;height:255pt" o:ole="">
             <v:imagedata r:id="rId39" o:title=""/>
           </v:shape>
-          <o:OLEObject Type="Embed" ProgID="Word.Document.12" ShapeID="_x0000_i1038" DrawAspect="Content" ObjectID="_1670234915" r:id="rId40">
+          <o:OLEObject Type="Embed" ProgID="Word.Document.12" ShapeID="_x0000_i1038" DrawAspect="Content" ObjectID="_1670235891" r:id="rId40">
             <o:FieldCodes>\s</o:FieldCodes>
           </o:OLEObject>
         </w:object>
@@ -10410,27 +10427,14 @@
       <w:r>
         <w:t xml:space="preserve">Figure </w:t>
       </w:r>
-      <w:r>
-        <w:fldChar w:fldCharType="begin"/>
-      </w:r>
-      <w:r>
-        <w:instrText xml:space="preserve"> SEQ Figure \* ARABIC </w:instrText>
-      </w:r>
-      <w:r>
-        <w:fldChar w:fldCharType="separate"/>
-      </w:r>
-      <w:r>
-        <w:rPr>
-          <w:noProof/>
-        </w:rPr>
-        <w:t>5</w:t>
-      </w:r>
-      <w:r>
-        <w:rPr>
-          <w:noProof/>
-        </w:rPr>
-        <w:fldChar w:fldCharType="end"/>
-      </w:r>
+      <w:fldSimple w:instr=" SEQ Figure \* ARABIC ">
+        <w:r>
+          <w:rPr>
+            <w:noProof/>
+          </w:rPr>
+          <w:t>5</w:t>
+        </w:r>
+      </w:fldSimple>
       <w:r>
         <w:t xml:space="preserve"> - Create Account State</w:t>
       </w:r>
@@ -10439,7 +10443,7 @@
       <w:pPr>
         <w:pStyle w:val="Heading3"/>
       </w:pPr>
-      <w:bookmarkStart w:id="50" w:name="_Toc59621935"/>
+      <w:bookmarkStart w:id="50" w:name="_Toc59622525"/>
       <w:r>
         <w:t>Delete Account State</w:t>
       </w:r>
@@ -10525,7 +10529,7 @@
           <v:shape id="_x0000_i1039" type="#_x0000_t75" style="width:453.75pt;height:255pt" o:ole="">
             <v:imagedata r:id="rId41" o:title=""/>
           </v:shape>
-          <o:OLEObject Type="Embed" ProgID="Word.Document.12" ShapeID="_x0000_i1039" DrawAspect="Content" ObjectID="_1670234916" r:id="rId42">
+          <o:OLEObject Type="Embed" ProgID="Word.Document.12" ShapeID="_x0000_i1039" DrawAspect="Content" ObjectID="_1670235892" r:id="rId42">
             <o:FieldCodes>\s</o:FieldCodes>
           </o:OLEObject>
         </w:object>
@@ -10538,27 +10542,14 @@
       <w:r>
         <w:t xml:space="preserve">Figure </w:t>
       </w:r>
-      <w:r>
-        <w:fldChar w:fldCharType="begin"/>
-      </w:r>
-      <w:r>
-        <w:instrText xml:space="preserve"> SEQ Figure \* ARABIC </w:instrText>
-      </w:r>
-      <w:r>
-        <w:fldChar w:fldCharType="separate"/>
-      </w:r>
-      <w:r>
-        <w:rPr>
-          <w:noProof/>
-        </w:rPr>
-        <w:t>6</w:t>
-      </w:r>
-      <w:r>
-        <w:rPr>
-          <w:noProof/>
-        </w:rPr>
-        <w:fldChar w:fldCharType="end"/>
-      </w:r>
+      <w:fldSimple w:instr=" SEQ Figure \* ARABIC ">
+        <w:r>
+          <w:rPr>
+            <w:noProof/>
+          </w:rPr>
+          <w:t>6</w:t>
+        </w:r>
+      </w:fldSimple>
       <w:r>
         <w:t xml:space="preserve"> - Delete Account State</w:t>
       </w:r>
@@ -10568,7 +10559,7 @@
         <w:pStyle w:val="Heading3"/>
       </w:pPr>
       <w:bookmarkStart w:id="52" w:name="_Ref59451481"/>
-      <w:bookmarkStart w:id="53" w:name="_Toc59621936"/>
+      <w:bookmarkStart w:id="53" w:name="_Toc59622526"/>
       <w:r>
         <w:t>Leader Board State</w:t>
       </w:r>
@@ -10737,7 +10728,7 @@
           <v:shape id="_x0000_i1040" type="#_x0000_t75" style="width:453.75pt;height:255pt" o:ole="">
             <v:imagedata r:id="rId43" o:title=""/>
           </v:shape>
-          <o:OLEObject Type="Embed" ProgID="Word.Document.12" ShapeID="_x0000_i1040" DrawAspect="Content" ObjectID="_1670234917" r:id="rId44">
+          <o:OLEObject Type="Embed" ProgID="Word.Document.12" ShapeID="_x0000_i1040" DrawAspect="Content" ObjectID="_1670235893" r:id="rId44">
             <o:FieldCodes>\s</o:FieldCodes>
           </o:OLEObject>
         </w:object>
@@ -10751,14 +10742,58 @@
       <w:r>
         <w:t xml:space="preserve">Figure </w:t>
       </w:r>
+      <w:fldSimple w:instr=" SEQ Figure \* ARABIC ">
+        <w:r>
+          <w:rPr>
+            <w:noProof/>
+          </w:rPr>
+          <w:t>7</w:t>
+        </w:r>
+      </w:fldSimple>
+      <w:bookmarkEnd w:id="55"/>
+      <w:r>
+        <w:t xml:space="preserve"> - Leader Board State</w:t>
+      </w:r>
+    </w:p>
+    <w:p>
+      <w:r>
+        <w:t>As I do not know how many users will be stored in my program, using an array may begin to get slow and give the user a bad experience. I am considering using a Hash table</w:t>
+      </w:r>
+      <w:r>
+        <w:rPr>
+          <w:rStyle w:val="FootnoteReference"/>
+        </w:rPr>
+        <w:footnoteReference w:id="40"/>
+      </w:r>
+      <w:r>
+        <w:t xml:space="preserve"> to store all the users along with their information for constant look up times speeding up the process.</w:t>
+      </w:r>
+      <w:r>
+        <w:t xml:space="preserve"> The only problem with this is that it will be hard to implement sorting and searching whilst using a hash map. </w:t>
+      </w:r>
+      <w:r>
+        <w:t>Therefore,</w:t>
+      </w:r>
+      <w:r>
+        <w:t xml:space="preserve"> I am most likely going to stick to a simple array but can move my program to use a hash map if it becomes necessary.</w:t>
+      </w:r>
+    </w:p>
+    <w:p>
+      <w:r>
+        <w:lastRenderedPageBreak/>
+        <w:t xml:space="preserve">As shown in </w:t>
+      </w:r>
       <w:r>
         <w:fldChar w:fldCharType="begin"/>
       </w:r>
       <w:r>
-        <w:instrText xml:space="preserve"> SEQ Figure \* ARABIC </w:instrText>
+        <w:instrText xml:space="preserve"> REF _Ref59369103 \h </w:instrText>
       </w:r>
       <w:r>
         <w:fldChar w:fldCharType="separate"/>
+      </w:r>
+      <w:r>
+        <w:t xml:space="preserve">Figure </w:t>
       </w:r>
       <w:r>
         <w:rPr>
@@ -10767,84 +10802,27 @@
         <w:t>7</w:t>
       </w:r>
       <w:r>
-        <w:rPr>
-          <w:noProof/>
-        </w:rPr>
         <w:fldChar w:fldCharType="end"/>
       </w:r>
-      <w:bookmarkEnd w:id="55"/>
-      <w:r>
-        <w:t xml:space="preserve"> - Leader Board State</w:t>
-      </w:r>
-    </w:p>
-    <w:p>
-      <w:r>
-        <w:t>As I do not know how many users will be stored in my program, using an array may begin to get slow and give the user a bad experience. I am considering using a Hash table</w:t>
-      </w:r>
-      <w:r>
-        <w:rPr>
-          <w:rStyle w:val="FootnoteReference"/>
-        </w:rPr>
-        <w:footnoteReference w:id="40"/>
-      </w:r>
-      <w:r>
-        <w:t xml:space="preserve"> to store all the users along with their information for constant look up times speeding up the process.</w:t>
-      </w:r>
-      <w:r>
-        <w:t xml:space="preserve"> The only problem with this is that it will be hard to implement sorting and searching whilst using a hash map. </w:t>
-      </w:r>
-      <w:r>
-        <w:t>Therefore,</w:t>
-      </w:r>
-      <w:r>
-        <w:t xml:space="preserve"> I am most likely going to stick to a simple array but can move my program to use a hash map if it becomes necessary.</w:t>
-      </w:r>
-    </w:p>
-    <w:p>
-      <w:r>
-        <w:lastRenderedPageBreak/>
-        <w:t xml:space="preserve">As shown in </w:t>
+      <w:r>
+        <w:t xml:space="preserve">, the user will also be able to press a back button which allows them to return to the </w:t>
       </w:r>
       <w:r>
         <w:fldChar w:fldCharType="begin"/>
       </w:r>
       <w:r>
-        <w:instrText xml:space="preserve"> REF _Ref59369103 \h </w:instrText>
+        <w:instrText xml:space="preserve"> REF _Ref59369125 \h </w:instrText>
       </w:r>
       <w:r>
         <w:fldChar w:fldCharType="separate"/>
       </w:r>
       <w:r>
-        <w:t xml:space="preserve">Figure </w:t>
-      </w:r>
-      <w:r>
-        <w:rPr>
-          <w:noProof/>
-        </w:rPr>
-        <w:t>7</w:t>
+        <w:t>Main Menu State</w:t>
       </w:r>
       <w:r>
         <w:fldChar w:fldCharType="end"/>
       </w:r>
       <w:r>
-        <w:t xml:space="preserve">, the user will also be able to press a back button which allows them to return to the </w:t>
-      </w:r>
-      <w:r>
-        <w:fldChar w:fldCharType="begin"/>
-      </w:r>
-      <w:r>
-        <w:instrText xml:space="preserve"> REF _Ref59369125 \h </w:instrText>
-      </w:r>
-      <w:r>
-        <w:fldChar w:fldCharType="separate"/>
-      </w:r>
-      <w:r>
-        <w:t>Main Menu State</w:t>
-      </w:r>
-      <w:r>
-        <w:fldChar w:fldCharType="end"/>
-      </w:r>
-      <w:r>
         <w:t xml:space="preserve"> if </w:t>
       </w:r>
       <w:r>
@@ -10859,7 +10837,7 @@
         <w:pStyle w:val="Heading3"/>
       </w:pPr>
       <w:bookmarkStart w:id="56" w:name="_Ref59451193"/>
-      <w:bookmarkStart w:id="57" w:name="_Toc59621937"/>
+      <w:bookmarkStart w:id="57" w:name="_Toc59622527"/>
       <w:r>
         <w:t>Play Game State</w:t>
       </w:r>
@@ -10944,7 +10922,7 @@
           <v:shape id="_x0000_i1041" type="#_x0000_t75" style="width:453.75pt;height:255pt" o:ole="">
             <v:imagedata r:id="rId45" o:title=""/>
           </v:shape>
-          <o:OLEObject Type="Embed" ProgID="Word.Document.12" ShapeID="_x0000_i1041" DrawAspect="Content" ObjectID="_1670234918" r:id="rId46">
+          <o:OLEObject Type="Embed" ProgID="Word.Document.12" ShapeID="_x0000_i1041" DrawAspect="Content" ObjectID="_1670235894" r:id="rId46">
             <o:FieldCodes>\s</o:FieldCodes>
           </o:OLEObject>
         </w:object>
@@ -10958,14 +10936,31 @@
       <w:r>
         <w:t xml:space="preserve">Figure </w:t>
       </w:r>
+      <w:fldSimple w:instr=" SEQ Figure \* ARABIC ">
+        <w:r>
+          <w:rPr>
+            <w:noProof/>
+          </w:rPr>
+          <w:t>8</w:t>
+        </w:r>
+      </w:fldSimple>
+      <w:bookmarkEnd w:id="59"/>
+      <w:r>
+        <w:t xml:space="preserve"> - Play Game State</w:t>
+      </w:r>
+    </w:p>
+    <w:p>
       <w:r>
         <w:fldChar w:fldCharType="begin"/>
       </w:r>
       <w:r>
-        <w:instrText xml:space="preserve"> SEQ Figure \* ARABIC </w:instrText>
+        <w:instrText xml:space="preserve"> REF _Ref59451183 \h </w:instrText>
       </w:r>
       <w:r>
         <w:fldChar w:fldCharType="separate"/>
+      </w:r>
+      <w:r>
+        <w:t xml:space="preserve">Figure </w:t>
       </w:r>
       <w:r>
         <w:rPr>
@@ -10974,75 +10969,45 @@
         <w:t>8</w:t>
       </w:r>
       <w:r>
-        <w:rPr>
-          <w:noProof/>
-        </w:rPr>
         <w:fldChar w:fldCharType="end"/>
       </w:r>
-      <w:bookmarkEnd w:id="59"/>
-      <w:r>
-        <w:t xml:space="preserve"> - Play Game State</w:t>
-      </w:r>
-    </w:p>
-    <w:p>
+      <w:r>
+        <w:t xml:space="preserve"> shows the design for the </w:t>
+      </w:r>
       <w:r>
         <w:fldChar w:fldCharType="begin"/>
       </w:r>
       <w:r>
-        <w:instrText xml:space="preserve"> REF _Ref59451183 \h </w:instrText>
+        <w:instrText xml:space="preserve"> REF _Ref59451193 \h </w:instrText>
       </w:r>
       <w:r>
         <w:fldChar w:fldCharType="separate"/>
       </w:r>
       <w:r>
-        <w:t xml:space="preserve">Figure </w:t>
-      </w:r>
-      <w:r>
-        <w:rPr>
-          <w:noProof/>
-        </w:rPr>
-        <w:t>8</w:t>
+        <w:t>Play Game State</w:t>
       </w:r>
       <w:r>
         <w:fldChar w:fldCharType="end"/>
       </w:r>
       <w:r>
-        <w:t xml:space="preserve"> shows the design for the </w:t>
+        <w:t xml:space="preserve">. As shown, the user will also be able to press the Back button which will allow them to return to the </w:t>
       </w:r>
       <w:r>
         <w:fldChar w:fldCharType="begin"/>
       </w:r>
       <w:r>
-        <w:instrText xml:space="preserve"> REF _Ref59451193 \h </w:instrText>
+        <w:instrText xml:space="preserve"> REF _Ref59367427 \h </w:instrText>
       </w:r>
       <w:r>
         <w:fldChar w:fldCharType="separate"/>
       </w:r>
       <w:r>
-        <w:t>Play Game State</w:t>
+        <w:t>Main Menu State</w:t>
       </w:r>
       <w:r>
         <w:fldChar w:fldCharType="end"/>
       </w:r>
       <w:r>
-        <w:t xml:space="preserve">. As shown, the user will also be able to press the Back button which will allow them to return to the </w:t>
-      </w:r>
-      <w:r>
-        <w:fldChar w:fldCharType="begin"/>
-      </w:r>
-      <w:r>
-        <w:instrText xml:space="preserve"> REF _Ref59367427 \h </w:instrText>
-      </w:r>
-      <w:r>
-        <w:fldChar w:fldCharType="separate"/>
-      </w:r>
-      <w:r>
-        <w:t>Main Menu State</w:t>
-      </w:r>
-      <w:r>
-        <w:fldChar w:fldCharType="end"/>
-      </w:r>
-      <w:r>
         <w:t xml:space="preserve"> and select a different option if they please.</w:t>
       </w:r>
     </w:p>
@@ -11051,7 +11016,7 @@
         <w:pStyle w:val="Heading3"/>
       </w:pPr>
       <w:bookmarkStart w:id="60" w:name="_Ref59619637"/>
-      <w:bookmarkStart w:id="61" w:name="_Toc59621938"/>
+      <w:bookmarkStart w:id="61" w:name="_Toc59622528"/>
       <w:r>
         <w:t>Connect 4 Game State</w:t>
       </w:r>
@@ -11216,7 +11181,7 @@
           <v:shape id="_x0000_i1042" type="#_x0000_t75" style="width:453.75pt;height:255pt" o:ole="">
             <v:imagedata r:id="rId47" o:title=""/>
           </v:shape>
-          <o:OLEObject Type="Embed" ProgID="Word.Document.12" ShapeID="_x0000_i1042" DrawAspect="Content" ObjectID="_1670234919" r:id="rId48">
+          <o:OLEObject Type="Embed" ProgID="Word.Document.12" ShapeID="_x0000_i1042" DrawAspect="Content" ObjectID="_1670235895" r:id="rId48">
             <o:FieldCodes>\s</o:FieldCodes>
           </o:OLEObject>
         </w:object>
@@ -11230,14 +11195,31 @@
       <w:r>
         <w:t xml:space="preserve">Figure </w:t>
       </w:r>
+      <w:fldSimple w:instr=" SEQ Figure \* ARABIC ">
+        <w:r>
+          <w:rPr>
+            <w:noProof/>
+          </w:rPr>
+          <w:t>9</w:t>
+        </w:r>
+      </w:fldSimple>
+      <w:bookmarkEnd w:id="63"/>
+      <w:r>
+        <w:t xml:space="preserve"> - Connect 4 Game State</w:t>
+      </w:r>
+    </w:p>
+    <w:p>
       <w:r>
         <w:fldChar w:fldCharType="begin"/>
       </w:r>
       <w:r>
-        <w:instrText xml:space="preserve"> SEQ Figure \* ARABIC </w:instrText>
+        <w:instrText xml:space="preserve"> REF _Ref59621148 \h </w:instrText>
       </w:r>
       <w:r>
         <w:fldChar w:fldCharType="separate"/>
+      </w:r>
+      <w:r>
+        <w:t xml:space="preserve">Figure </w:t>
       </w:r>
       <w:r>
         <w:rPr>
@@ -11246,57 +11228,27 @@
         <w:t>9</w:t>
       </w:r>
       <w:r>
-        <w:rPr>
-          <w:noProof/>
-        </w:rPr>
         <w:fldChar w:fldCharType="end"/>
       </w:r>
-      <w:bookmarkEnd w:id="63"/>
-      <w:r>
-        <w:t xml:space="preserve"> - Connect 4 Game State</w:t>
-      </w:r>
-    </w:p>
-    <w:p>
+      <w:r>
+        <w:t xml:space="preserve"> shows the design for the </w:t>
+      </w:r>
       <w:r>
         <w:fldChar w:fldCharType="begin"/>
       </w:r>
       <w:r>
-        <w:instrText xml:space="preserve"> REF _Ref59621148 \h </w:instrText>
+        <w:instrText xml:space="preserve"> REF _Ref59619637 \h </w:instrText>
       </w:r>
       <w:r>
         <w:fldChar w:fldCharType="separate"/>
       </w:r>
       <w:r>
-        <w:t xml:space="preserve">Figure </w:t>
-      </w:r>
-      <w:r>
-        <w:rPr>
-          <w:noProof/>
-        </w:rPr>
-        <w:t>9</w:t>
+        <w:t>Connect 4 Game State</w:t>
       </w:r>
       <w:r>
         <w:fldChar w:fldCharType="end"/>
       </w:r>
       <w:r>
-        <w:t xml:space="preserve"> shows the design for the </w:t>
-      </w:r>
-      <w:r>
-        <w:fldChar w:fldCharType="begin"/>
-      </w:r>
-      <w:r>
-        <w:instrText xml:space="preserve"> REF _Ref59619637 \h </w:instrText>
-      </w:r>
-      <w:r>
-        <w:fldChar w:fldCharType="separate"/>
-      </w:r>
-      <w:r>
-        <w:t>Connect 4 Game State</w:t>
-      </w:r>
-      <w:r>
-        <w:fldChar w:fldCharType="end"/>
-      </w:r>
-      <w:r>
         <w:t xml:space="preserve">. The Confirm button in the top right corner will be used to allow the human player the confirm that the AI’s choice has been registered and that after the game has been won/drawn, they can look at the board before being transported to the next state. </w:t>
       </w:r>
     </w:p>
@@ -11305,7 +11257,7 @@
         <w:pStyle w:val="Heading3"/>
       </w:pPr>
       <w:bookmarkStart w:id="64" w:name="_Ref59621335"/>
-      <w:bookmarkStart w:id="65" w:name="_Toc59621939"/>
+      <w:bookmarkStart w:id="65" w:name="_Toc59622529"/>
       <w:r>
         <w:lastRenderedPageBreak/>
         <w:t>Game Won State</w:t>
@@ -11391,10 +11343,10 @@
       </w:pPr>
       <w:r>
         <w:object w:dxaOrig="9070" w:dyaOrig="5102" w14:anchorId="1184DDBC">
-          <v:shape id="_x0000_i1052" type="#_x0000_t75" style="width:453.75pt;height:255pt" o:ole="">
+          <v:shape id="_x0000_i1043" type="#_x0000_t75" style="width:453.75pt;height:255pt" o:ole="">
             <v:imagedata r:id="rId49" o:title=""/>
           </v:shape>
-          <o:OLEObject Type="Embed" ProgID="Word.Document.12" ShapeID="_x0000_i1052" DrawAspect="Content" ObjectID="_1670234920" r:id="rId50">
+          <o:OLEObject Type="Embed" ProgID="Word.Document.12" ShapeID="_x0000_i1043" DrawAspect="Content" ObjectID="_1670235896" r:id="rId50">
             <o:FieldCodes>\s</o:FieldCodes>
           </o:OLEObject>
         </w:object>
@@ -11488,15 +11440,9 @@
         <w:pStyle w:val="Heading3"/>
       </w:pPr>
       <w:bookmarkStart w:id="68" w:name="_Ref59621706"/>
-      <w:bookmarkStart w:id="69" w:name="_Toc59621940"/>
-      <w:r>
-        <w:t xml:space="preserve">Game </w:t>
-      </w:r>
-      <w:r>
-        <w:t>Draw</w:t>
-      </w:r>
-      <w:r>
-        <w:t xml:space="preserve"> State</w:t>
+      <w:bookmarkStart w:id="69" w:name="_Toc59622530"/>
+      <w:r>
+        <w:t>Game Draw State</w:t>
       </w:r>
       <w:bookmarkEnd w:id="68"/>
       <w:bookmarkEnd w:id="69"/>
@@ -11533,13 +11479,7 @@
         <w:fldChar w:fldCharType="separate"/>
       </w:r>
       <w:r>
-        <w:t xml:space="preserve">Game </w:t>
-      </w:r>
-      <w:r>
-        <w:t>Draw</w:t>
-      </w:r>
-      <w:r>
-        <w:t xml:space="preserve"> State</w:t>
+        <w:t>Game Draw State</w:t>
       </w:r>
       <w:r>
         <w:fldChar w:fldCharType="end"/>
@@ -11559,10 +11499,10 @@
       </w:pPr>
       <w:r>
         <w:object w:dxaOrig="9070" w:dyaOrig="5102" w14:anchorId="2DF0470F">
-          <v:shape id="_x0000_i1060" type="#_x0000_t75" style="width:453.75pt;height:255pt" o:ole="">
+          <v:shape id="_x0000_i1044" type="#_x0000_t75" style="width:453.75pt;height:255pt" o:ole="">
             <v:imagedata r:id="rId51" o:title=""/>
           </v:shape>
-          <o:OLEObject Type="Embed" ProgID="Word.Document.12" ShapeID="_x0000_i1060" DrawAspect="Content" ObjectID="_1670234921" r:id="rId52">
+          <o:OLEObject Type="Embed" ProgID="Word.Document.12" ShapeID="_x0000_i1044" DrawAspect="Content" ObjectID="_1670235897" r:id="rId52">
             <o:FieldCodes>\s</o:FieldCodes>
           </o:OLEObject>
         </w:object>
@@ -11663,8 +11603,112 @@
         <w:t>.</w:t>
       </w:r>
     </w:p>
-    <w:p/>
-    <w:p>
+    <w:p>
+      <w:pPr>
+        <w:pStyle w:val="Heading2"/>
+      </w:pPr>
+      <w:bookmarkStart w:id="72" w:name="_Toc59622531"/>
+      <w:r>
+        <w:t>Object Oriented Programming</w:t>
+      </w:r>
+      <w:bookmarkEnd w:id="72"/>
+    </w:p>
+    <w:p>
+      <w:r>
+        <w:t>As my program will contain Object Oriented Programming, I need to know what classes I will need to create and what methods they will contain.</w:t>
+      </w:r>
+      <w:r>
+        <w:t xml:space="preserve"> I will be using class diagrams</w:t>
+      </w:r>
+      <w:r>
+        <w:rPr>
+          <w:rStyle w:val="FootnoteReference"/>
+        </w:rPr>
+        <w:footnoteReference w:id="41"/>
+      </w:r>
+      <w:r>
+        <w:t xml:space="preserve"> to show the classes in my program and how they relate to each other.</w:t>
+      </w:r>
+      <w:r>
+        <w:t xml:space="preserve"> As there are separate parts of my program that will not be related explicitly, I will use multiple class diagrams allowing more detail to be fit into a single diagram.</w:t>
+      </w:r>
+      <w:r>
+        <w:t xml:space="preserve"> The use of class diagrams is to plan interfaces of classes allowing an overview of the program to be visualised without needing to know implementation details.</w:t>
+      </w:r>
+      <w:r>
+        <w:t xml:space="preserve"> This is one of the </w:t>
+      </w:r>
+      <w:r>
+        <w:t>principles of</w:t>
+      </w:r>
+      <w:r>
+        <w:t xml:space="preserve"> creating an object-oriented program</w:t>
+      </w:r>
+      <w:r>
+        <w:rPr>
+          <w:rStyle w:val="FootnoteReference"/>
+        </w:rPr>
+        <w:footnoteReference w:id="42"/>
+      </w:r>
+      <w:r>
+        <w:t>.</w:t>
+      </w:r>
+    </w:p>
+    <w:p>
+      <w:r>
+        <w:t>The tool I will be using to create my class diagrams is called Lucid Chart</w:t>
+      </w:r>
+      <w:r>
+        <w:rPr>
+          <w:rStyle w:val="FootnoteReference"/>
+        </w:rPr>
+        <w:footnoteReference w:id="43"/>
+      </w:r>
+      <w:r>
+        <w:t xml:space="preserve"> and it allows UML</w:t>
+      </w:r>
+      <w:r>
+        <w:rPr>
+          <w:rStyle w:val="FootnoteReference"/>
+        </w:rPr>
+        <w:footnoteReference w:id="44"/>
+      </w:r>
+      <w:r>
+        <w:t xml:space="preserve"> diagrams to be created easily and exported to file types such as PDF allowing easy viewing and sharing.</w:t>
+      </w:r>
+      <w:r>
+        <w:t xml:space="preserve"> UML is one of the most popular languages that allows for models to be created as it is </w:t>
+      </w:r>
+      <w:r>
+        <w:t>simple</w:t>
+      </w:r>
+      <w:r>
+        <w:t>,</w:t>
+      </w:r>
+      <w:r>
+        <w:t xml:space="preserve"> and many tools use it meaning it is easily accessible.</w:t>
+      </w:r>
+    </w:p>
+    <w:p>
+      <w:r>
+        <w:t xml:space="preserve">The sections in which I will be breaking down my class diagrams include: State System, Neural Network, Accounts and </w:t>
+      </w:r>
+      <w:r>
+        <w:t>Graphics.</w:t>
+      </w:r>
+      <w:r>
+        <w:t xml:space="preserve"> These five sections are the main building blocks of my program all of which are extremely complicated in how they work but class diagrams should allow a much simpler representation of these sections.</w:t>
+      </w:r>
+      <w:r>
+        <w:t xml:space="preserve"> Many of these sections will be included in another such as Graphics will most definitely be used within the States however, I will still separate these as a single </w:t>
+      </w:r>
+      <w:r>
+        <w:lastRenderedPageBreak/>
+        <w:t>class diagram for my whole project will be too large and to make it fit on a single page would need to be too small to read</w:t>
+      </w:r>
+      <w:r>
+        <w:t xml:space="preserve"> or even understand.</w:t>
+      </w:r>
       <w:r>
         <w:br w:type="page"/>
       </w:r>
@@ -11677,7 +11721,7 @@
           <w:szCs w:val="40"/>
         </w:rPr>
       </w:pPr>
-      <w:bookmarkStart w:id="72" w:name="_Toc59621941"/>
+      <w:bookmarkStart w:id="73" w:name="_Toc59622532"/>
       <w:r>
         <w:rPr>
           <w:sz w:val="40"/>
@@ -11686,7 +11730,7 @@
         <w:lastRenderedPageBreak/>
         <w:t>Technical Solution</w:t>
       </w:r>
-      <w:bookmarkEnd w:id="72"/>
+      <w:bookmarkEnd w:id="73"/>
     </w:p>
     <w:p>
       <w:pPr>
@@ -11713,7 +11757,7 @@
           <w:szCs w:val="40"/>
         </w:rPr>
       </w:pPr>
-      <w:bookmarkStart w:id="73" w:name="_Toc59621942"/>
+      <w:bookmarkStart w:id="74" w:name="_Toc59622533"/>
       <w:r>
         <w:rPr>
           <w:sz w:val="40"/>
@@ -11722,7 +11766,7 @@
         <w:lastRenderedPageBreak/>
         <w:t>Testing</w:t>
       </w:r>
-      <w:bookmarkEnd w:id="73"/>
+      <w:bookmarkEnd w:id="74"/>
     </w:p>
     <w:p>
       <w:pPr>
@@ -11749,7 +11793,7 @@
           <w:szCs w:val="40"/>
         </w:rPr>
       </w:pPr>
-      <w:bookmarkStart w:id="74" w:name="_Toc59621943"/>
+      <w:bookmarkStart w:id="75" w:name="_Toc59622534"/>
       <w:r>
         <w:rPr>
           <w:sz w:val="40"/>
@@ -11758,7 +11802,7 @@
         <w:lastRenderedPageBreak/>
         <w:t>Evaluation</w:t>
       </w:r>
-      <w:bookmarkEnd w:id="74"/>
+      <w:bookmarkEnd w:id="75"/>
     </w:p>
     <w:sectPr>
       <w:footerReference w:type="default" r:id="rId53"/>
@@ -12870,6 +12914,102 @@
             <w:rStyle w:val="Hyperlink"/>
           </w:rPr>
           <w:t>https://en.wikipedia.org/wiki/Hash_table</w:t>
+        </w:r>
+      </w:hyperlink>
+    </w:p>
+  </w:footnote>
+  <w:footnote w:id="41">
+    <w:p>
+      <w:pPr>
+        <w:pStyle w:val="FootnoteText"/>
+      </w:pPr>
+      <w:r>
+        <w:rPr>
+          <w:rStyle w:val="FootnoteReference"/>
+        </w:rPr>
+        <w:footnoteRef/>
+      </w:r>
+      <w:r>
+        <w:t xml:space="preserve"> </w:t>
+      </w:r>
+      <w:hyperlink r:id="rId41" w:history="1">
+        <w:r>
+          <w:rPr>
+            <w:rStyle w:val="Hyperlink"/>
+          </w:rPr>
+          <w:t>https://www.visual-paradigm.com/guide/uml-unified-modeling-language/what-is-class-diagram/</w:t>
+        </w:r>
+      </w:hyperlink>
+    </w:p>
+  </w:footnote>
+  <w:footnote w:id="42">
+    <w:p>
+      <w:pPr>
+        <w:pStyle w:val="FootnoteText"/>
+      </w:pPr>
+      <w:r>
+        <w:rPr>
+          <w:rStyle w:val="FootnoteReference"/>
+        </w:rPr>
+        <w:footnoteRef/>
+      </w:r>
+      <w:r>
+        <w:t xml:space="preserve"> </w:t>
+      </w:r>
+      <w:hyperlink r:id="rId42" w:history="1">
+        <w:r>
+          <w:rPr>
+            <w:rStyle w:val="Hyperlink"/>
+          </w:rPr>
+          <w:t>https://medium.com/better-programming/code-against-interfaces-not-implementations-37b30e7ab992</w:t>
+        </w:r>
+      </w:hyperlink>
+    </w:p>
+  </w:footnote>
+  <w:footnote w:id="43">
+    <w:p>
+      <w:pPr>
+        <w:pStyle w:val="FootnoteText"/>
+      </w:pPr>
+      <w:r>
+        <w:rPr>
+          <w:rStyle w:val="FootnoteReference"/>
+        </w:rPr>
+        <w:footnoteRef/>
+      </w:r>
+      <w:r>
+        <w:t xml:space="preserve"> </w:t>
+      </w:r>
+      <w:hyperlink r:id="rId43" w:history="1">
+        <w:r>
+          <w:rPr>
+            <w:rStyle w:val="Hyperlink"/>
+          </w:rPr>
+          <w:t>https://www.lucidchart.com/</w:t>
+        </w:r>
+      </w:hyperlink>
+    </w:p>
+  </w:footnote>
+  <w:footnote w:id="44">
+    <w:p>
+      <w:pPr>
+        <w:pStyle w:val="FootnoteText"/>
+      </w:pPr>
+      <w:r>
+        <w:rPr>
+          <w:rStyle w:val="FootnoteReference"/>
+        </w:rPr>
+        <w:footnoteRef/>
+      </w:r>
+      <w:r>
+        <w:t xml:space="preserve"> </w:t>
+      </w:r>
+      <w:hyperlink r:id="rId44" w:history="1">
+        <w:r>
+          <w:rPr>
+            <w:rStyle w:val="Hyperlink"/>
+          </w:rPr>
+          <w:t>https://en.wikipedia.org/wiki/Unified_Modeling_Language</w:t>
         </w:r>
       </w:hyperlink>
     </w:p>
@@ -16232,7 +16372,7 @@
 
 <file path=word/webextensions/taskpanes.xml><?xml version="1.0" encoding="utf-8"?>
 <wetp:taskpanes xmlns:wetp="http://schemas.microsoft.com/office/webextensions/taskpanes/2010/11">
-  <wetp:taskpane dockstate="right" visibility="0" width="350" row="0">
+  <wetp:taskpane dockstate="right" visibility="0" width="350" row="3">
     <wetp:webextensionref xmlns:r="http://schemas.openxmlformats.org/officeDocument/2006/relationships" r:id="rId1"/>
   </wetp:taskpane>
 </wetp:taskpanes>

</xml_diff>

<commit_message>
Created section of neural network and input format
Described what a neural network is
Described how I am going to lay out the input values
</commit_message>
<xml_diff>
--- a/Writeup.docx
+++ b/Writeup.docx
@@ -8214,7 +8214,7 @@
           <v:shape id="_x0000_i1025" type="#_x0000_t75" style="width:451.5pt;height:142.5pt" o:ole="">
             <v:imagedata r:id="rId9" o:title=""/>
           </v:shape>
-          <o:OLEObject Type="Embed" ProgID="Word.OpenDocumentText.12" ShapeID="_x0000_i1025" DrawAspect="Content" ObjectID="_1670235878" r:id="rId10"/>
+          <o:OLEObject Type="Embed" ProgID="Word.OpenDocumentText.12" ShapeID="_x0000_i1025" DrawAspect="Content" ObjectID="_1670489941" r:id="rId10"/>
         </w:object>
       </w:r>
     </w:p>
@@ -8258,7 +8258,7 @@
           <v:shape id="_x0000_i1026" type="#_x0000_t75" style="width:451.5pt;height:516.75pt" o:ole="">
             <v:imagedata r:id="rId11" o:title=""/>
           </v:shape>
-          <o:OLEObject Type="Embed" ProgID="Word.OpenDocumentText.12" ShapeID="_x0000_i1026" DrawAspect="Content" ObjectID="_1670235879" r:id="rId12"/>
+          <o:OLEObject Type="Embed" ProgID="Word.OpenDocumentText.12" ShapeID="_x0000_i1026" DrawAspect="Content" ObjectID="_1670489942" r:id="rId12"/>
         </w:object>
       </w:r>
     </w:p>
@@ -8290,7 +8290,7 @@
           <v:shape id="_x0000_i1027" type="#_x0000_t75" style="width:451.5pt;height:142.5pt" o:ole="">
             <v:imagedata r:id="rId13" o:title=""/>
           </v:shape>
-          <o:OLEObject Type="Embed" ProgID="Word.OpenDocumentText.12" ShapeID="_x0000_i1027" DrawAspect="Content" ObjectID="_1670235880" r:id="rId14"/>
+          <o:OLEObject Type="Embed" ProgID="Word.OpenDocumentText.12" ShapeID="_x0000_i1027" DrawAspect="Content" ObjectID="_1670489943" r:id="rId14"/>
         </w:object>
       </w:r>
     </w:p>
@@ -8314,7 +8314,7 @@
           <v:shape id="_x0000_i1028" type="#_x0000_t75" style="width:249pt;height:14.25pt" o:ole="">
             <v:imagedata r:id="rId15" o:title="" cropright="29393f"/>
           </v:shape>
-          <o:OLEObject Type="Embed" ProgID="Word.OpenDocumentText.12" ShapeID="_x0000_i1028" DrawAspect="Content" ObjectID="_1670235881" r:id="rId16"/>
+          <o:OLEObject Type="Embed" ProgID="Word.OpenDocumentText.12" ShapeID="_x0000_i1028" DrawAspect="Content" ObjectID="_1670489944" r:id="rId16"/>
         </w:object>
       </w:r>
       <w:r>
@@ -8340,7 +8340,7 @@
           <v:shape id="_x0000_i1029" type="#_x0000_t75" style="width:454.5pt;height:419.25pt" o:ole="">
             <v:imagedata r:id="rId17" o:title="" cropright="5008f"/>
           </v:shape>
-          <o:OLEObject Type="Embed" ProgID="Word.OpenDocumentText.12" ShapeID="_x0000_i1029" DrawAspect="Content" ObjectID="_1670235882" r:id="rId18"/>
+          <o:OLEObject Type="Embed" ProgID="Word.OpenDocumentText.12" ShapeID="_x0000_i1029" DrawAspect="Content" ObjectID="_1670489945" r:id="rId18"/>
         </w:object>
       </w:r>
     </w:p>
@@ -9057,21 +9057,12 @@
       <w:r>
         <w:t xml:space="preserve"> which is a C++ keyword declaring that a method is overridable. Two new classes will be created, </w:t>
       </w:r>
-      <w:proofErr w:type="gramStart"/>
       <w:r>
         <w:rPr>
           <w:i/>
           <w:iCs/>
         </w:rPr>
-        <w:t>Connect</w:t>
-      </w:r>
-      <w:proofErr w:type="gramEnd"/>
-      <w:r>
-        <w:rPr>
-          <w:i/>
-          <w:iCs/>
-        </w:rPr>
-        <w:t xml:space="preserve"> 4 Player Human</w:t>
+        <w:t>Connect 4 Player Human</w:t>
       </w:r>
       <w:r>
         <w:t xml:space="preserve"> and </w:t>
@@ -9129,7 +9120,7 @@
           <v:shape id="_x0000_i1030" type="#_x0000_t75" style="width:370.5pt;height:248.25pt" o:ole="">
             <v:imagedata r:id="rId23" o:title=""/>
           </v:shape>
-          <o:OLEObject Type="Embed" ProgID="Word.Document.12" ShapeID="_x0000_i1030" DrawAspect="Content" ObjectID="_1670235883" r:id="rId24">
+          <o:OLEObject Type="Embed" ProgID="Word.Document.12" ShapeID="_x0000_i1030" DrawAspect="Content" ObjectID="_1670489946" r:id="rId24">
             <o:FieldCodes>\s</o:FieldCodes>
           </o:OLEObject>
         </w:object>
@@ -9138,6 +9129,126 @@
     <w:p>
       <w:r>
         <w:t>This pseudocode shows the basics of how the connect 4 game will be created. It consists of alternating turns and placing a counter in each column until the game is over. This closely resembles how connect 4 is playing in person which is a good metric on how well the program will represent the game.</w:t>
+      </w:r>
+    </w:p>
+    <w:p>
+      <w:pPr>
+        <w:pStyle w:val="Heading2"/>
+      </w:pPr>
+      <w:r>
+        <w:t>Neural Network</w:t>
+      </w:r>
+    </w:p>
+    <w:p>
+      <w:r>
+        <w:t>A neural network is a representation of a real neurological network.</w:t>
+      </w:r>
+      <w:r>
+        <w:t xml:space="preserve"> This means that it can simulate actions close to what a biological neural network can.</w:t>
+      </w:r>
+      <w:r>
+        <w:t xml:space="preserve"> Its definition is simple which allows us to manipulate it and create efficient algorithms that can be performed on it such as learning algorithms.</w:t>
+      </w:r>
+      <w:r>
+        <w:t xml:space="preserve"> Neural networks are built up of neurons which can hold a single </w:t>
+      </w:r>
+      <w:r>
+        <w:t>floating-point</w:t>
+      </w:r>
+      <w:r>
+        <w:t xml:space="preserve"> value</w:t>
+      </w:r>
+      <w:r>
+        <w:t xml:space="preserve"> which are manipulated to another </w:t>
+      </w:r>
+      <w:r>
+        <w:t>floating-point</w:t>
+      </w:r>
+      <w:r>
+        <w:t xml:space="preserve"> value to be stored in another neuron.</w:t>
+      </w:r>
+      <w:r>
+        <w:t xml:space="preserve"> These neurons are placed in layers where the first layer is the input </w:t>
+      </w:r>
+      <w:r>
+        <w:t>layer,</w:t>
+      </w:r>
+      <w:r>
+        <w:t xml:space="preserve"> and the last layer is the output layer. All layers in between are called hidden layers and are used to let the network compute more complex </w:t>
+      </w:r>
+      <w:r>
+        <w:t>ideas.</w:t>
+      </w:r>
+    </w:p>
+    <w:p>
+      <w:r>
+        <w:t>The use of a neural network is just to turn input values into output values. Due to this, we can assume that a neural network is just a function.</w:t>
+      </w:r>
+      <w:r>
+        <w:t xml:space="preserve"> This function is how the program will use the network as the input we decide to give it will allow it to produce an output which we will interpret as a column choice for Connect 4.</w:t>
+      </w:r>
+      <w:r>
+        <w:t xml:space="preserve"> The input we will be giving it is the current state of the Connect 4 Board as this information is enough to produce a reasonable result for the column choice.</w:t>
+      </w:r>
+      <w:r>
+        <w:t xml:space="preserve"> The format in which we give the network this information is </w:t>
+      </w:r>
+      <w:r>
+        <w:t>especially important</w:t>
+      </w:r>
+      <w:r>
+        <w:t xml:space="preserve"> as a badly optimized format will increase the time it takes to train producing a worse experience for the user.</w:t>
+      </w:r>
+    </w:p>
+    <w:p>
+      <w:pPr>
+        <w:pStyle w:val="Heading3"/>
+      </w:pPr>
+      <w:r>
+        <w:t>Input Format</w:t>
+      </w:r>
+    </w:p>
+    <w:p>
+      <w:r>
+        <w:t>One idea for the format of the input is to have each neuron represent a single position in the board and have its value represent the state of the position (empty, enemy counter, your counter) perhaps “-1, 0, 1” representing each of the three possible states.</w:t>
+      </w:r>
+      <w:r>
+        <w:t xml:space="preserve"> This is a simple format and makes sense to humans however the neural network will see this and assume that enemy counter is halfway in </w:t>
+      </w:r>
+      <w:r>
+        <w:lastRenderedPageBreak/>
+        <w:t xml:space="preserve">between empty and your counter as 0 is halfway in between -1 and 1. This </w:t>
+      </w:r>
+      <w:r>
+        <w:t>does not</w:t>
+      </w:r>
+      <w:r>
+        <w:t xml:space="preserve"> make much sense</w:t>
+      </w:r>
+      <w:r>
+        <w:t xml:space="preserve"> which could cause the network to perform badly. A similar approach could be to arrange the states as such “-1: Enemy Counter, 0: Empty, 1: Your Counter”. This still has the advantage of being simple and makes a bit more sense than before but not completely.</w:t>
+      </w:r>
+    </w:p>
+    <w:p>
+      <w:r>
+        <w:t>A different approach would be to create three neurons for every position on the board where each group of three neurons only has a single neuron containing a value which represents the state of that position.</w:t>
+      </w:r>
+      <w:r>
+        <w:t xml:space="preserve"> This format would remove all uncertainty about what the values mean but this does triple the number of neurons in the input layer causing the network to perform worse and require more training data.</w:t>
+      </w:r>
+    </w:p>
+    <w:p>
+      <w:r>
+        <w:t xml:space="preserve">Overall, I will try </w:t>
+      </w:r>
+      <w:r>
+        <w:t>both</w:t>
+      </w:r>
+      <w:r>
+        <w:t xml:space="preserve"> methods and see which one performs better using a heuristic produced by the network.</w:t>
+      </w:r>
+      <w:r>
+        <w:t xml:space="preserve"> I assume that the best will be the second however, this will only be if there is a lot of training data as the number of neurons has increased three fold.</w:t>
       </w:r>
     </w:p>
     <w:p>
@@ -9178,7 +9289,7 @@
           <v:shape id="_x0000_i1031" type="#_x0000_t75" style="width:451.5pt;height:201.75pt" o:ole="">
             <v:imagedata r:id="rId25" o:title=""/>
           </v:shape>
-          <o:OLEObject Type="Embed" ProgID="Word.Document.12" ShapeID="_x0000_i1031" DrawAspect="Content" ObjectID="_1670235884" r:id="rId26">
+          <o:OLEObject Type="Embed" ProgID="Word.Document.12" ShapeID="_x0000_i1031" DrawAspect="Content" ObjectID="_1670489947" r:id="rId26">
             <o:FieldCodes>\s</o:FieldCodes>
           </o:OLEObject>
         </w:object>
@@ -9207,7 +9318,6 @@
     </w:p>
     <w:p>
       <w:r>
-        <w:lastRenderedPageBreak/>
         <w:fldChar w:fldCharType="begin"/>
       </w:r>
       <w:r>
@@ -9249,6 +9359,7 @@
     </w:p>
     <w:p>
       <w:r>
+        <w:lastRenderedPageBreak/>
         <w:t>The complexity of this file structure is finding a way to store all data relating to the user in the appropriate files</w:t>
       </w:r>
       <w:r>
@@ -9319,7 +9430,7 @@
           <v:shape id="_x0000_i1032" type="#_x0000_t75" style="width:451.5pt;height:188.25pt" o:ole="">
             <v:imagedata r:id="rId27" o:title=""/>
           </v:shape>
-          <o:OLEObject Type="Embed" ProgID="Word.Document.12" ShapeID="_x0000_i1032" DrawAspect="Content" ObjectID="_1670235885" r:id="rId28">
+          <o:OLEObject Type="Embed" ProgID="Word.Document.12" ShapeID="_x0000_i1032" DrawAspect="Content" ObjectID="_1670489948" r:id="rId28">
             <o:FieldCodes>\s</o:FieldCodes>
           </o:OLEObject>
         </w:object>
@@ -9351,7 +9462,7 @@
           <v:shape id="_x0000_i1033" type="#_x0000_t75" style="width:451.5pt;height:174pt" o:ole="">
             <v:imagedata r:id="rId29" o:title=""/>
           </v:shape>
-          <o:OLEObject Type="Embed" ProgID="Word.Document.12" ShapeID="_x0000_i1033" DrawAspect="Content" ObjectID="_1670235886" r:id="rId30">
+          <o:OLEObject Type="Embed" ProgID="Word.Document.12" ShapeID="_x0000_i1033" DrawAspect="Content" ObjectID="_1670489949" r:id="rId30">
             <o:FieldCodes>\s</o:FieldCodes>
           </o:OLEObject>
         </w:object>
@@ -9469,7 +9580,7 @@
           <v:shape id="_x0000_i1034" type="#_x0000_t75" style="width:451.5pt;height:246pt" o:ole="">
             <v:imagedata r:id="rId31" o:title=""/>
           </v:shape>
-          <o:OLEObject Type="Embed" ProgID="Word.Document.12" ShapeID="_x0000_i1034" DrawAspect="Content" ObjectID="_1670235887" r:id="rId32">
+          <o:OLEObject Type="Embed" ProgID="Word.Document.12" ShapeID="_x0000_i1034" DrawAspect="Content" ObjectID="_1670489950" r:id="rId32">
             <o:FieldCodes>\s</o:FieldCodes>
           </o:OLEObject>
         </w:object>
@@ -9648,7 +9759,7 @@
           <v:shape id="_x0000_i1035" type="#_x0000_t75" style="width:453.75pt;height:255pt" o:ole="">
             <v:imagedata r:id="rId33" o:title=""/>
           </v:shape>
-          <o:OLEObject Type="Embed" ProgID="Word.Document.12" ShapeID="_x0000_i1035" DrawAspect="Content" ObjectID="_1670235888" r:id="rId34">
+          <o:OLEObject Type="Embed" ProgID="Word.Document.12" ShapeID="_x0000_i1035" DrawAspect="Content" ObjectID="_1670489951" r:id="rId34">
             <o:FieldCodes>\s</o:FieldCodes>
           </o:OLEObject>
         </w:object>
@@ -10133,7 +10244,7 @@
           <v:shape id="_x0000_i1036" type="#_x0000_t75" style="width:453.75pt;height:255pt" o:ole="">
             <v:imagedata r:id="rId35" o:title=""/>
           </v:shape>
-          <o:OLEObject Type="Embed" ProgID="Word.Document.12" ShapeID="_x0000_i1036" DrawAspect="Content" ObjectID="_1670235889" r:id="rId36">
+          <o:OLEObject Type="Embed" ProgID="Word.Document.12" ShapeID="_x0000_i1036" DrawAspect="Content" ObjectID="_1670489952" r:id="rId36">
             <o:FieldCodes>\s</o:FieldCodes>
           </o:OLEObject>
         </w:object>
@@ -10236,7 +10347,7 @@
           <v:shape id="_x0000_i1037" type="#_x0000_t75" style="width:453.75pt;height:255pt" o:ole="">
             <v:imagedata r:id="rId37" o:title=""/>
           </v:shape>
-          <o:OLEObject Type="Embed" ProgID="Word.Document.12" ShapeID="_x0000_i1037" DrawAspect="Content" ObjectID="_1670235890" r:id="rId38">
+          <o:OLEObject Type="Embed" ProgID="Word.Document.12" ShapeID="_x0000_i1037" DrawAspect="Content" ObjectID="_1670489953" r:id="rId38">
             <o:FieldCodes>\s</o:FieldCodes>
           </o:OLEObject>
         </w:object>
@@ -10414,7 +10525,7 @@
           <v:shape id="_x0000_i1038" type="#_x0000_t75" style="width:453.75pt;height:255pt" o:ole="">
             <v:imagedata r:id="rId39" o:title=""/>
           </v:shape>
-          <o:OLEObject Type="Embed" ProgID="Word.Document.12" ShapeID="_x0000_i1038" DrawAspect="Content" ObjectID="_1670235891" r:id="rId40">
+          <o:OLEObject Type="Embed" ProgID="Word.Document.12" ShapeID="_x0000_i1038" DrawAspect="Content" ObjectID="_1670489954" r:id="rId40">
             <o:FieldCodes>\s</o:FieldCodes>
           </o:OLEObject>
         </w:object>
@@ -10529,7 +10640,7 @@
           <v:shape id="_x0000_i1039" type="#_x0000_t75" style="width:453.75pt;height:255pt" o:ole="">
             <v:imagedata r:id="rId41" o:title=""/>
           </v:shape>
-          <o:OLEObject Type="Embed" ProgID="Word.Document.12" ShapeID="_x0000_i1039" DrawAspect="Content" ObjectID="_1670235892" r:id="rId42">
+          <o:OLEObject Type="Embed" ProgID="Word.Document.12" ShapeID="_x0000_i1039" DrawAspect="Content" ObjectID="_1670489955" r:id="rId42">
             <o:FieldCodes>\s</o:FieldCodes>
           </o:OLEObject>
         </w:object>
@@ -10728,7 +10839,7 @@
           <v:shape id="_x0000_i1040" type="#_x0000_t75" style="width:453.75pt;height:255pt" o:ole="">
             <v:imagedata r:id="rId43" o:title=""/>
           </v:shape>
-          <o:OLEObject Type="Embed" ProgID="Word.Document.12" ShapeID="_x0000_i1040" DrawAspect="Content" ObjectID="_1670235893" r:id="rId44">
+          <o:OLEObject Type="Embed" ProgID="Word.Document.12" ShapeID="_x0000_i1040" DrawAspect="Content" ObjectID="_1670489956" r:id="rId44">
             <o:FieldCodes>\s</o:FieldCodes>
           </o:OLEObject>
         </w:object>
@@ -10922,7 +11033,7 @@
           <v:shape id="_x0000_i1041" type="#_x0000_t75" style="width:453.75pt;height:255pt" o:ole="">
             <v:imagedata r:id="rId45" o:title=""/>
           </v:shape>
-          <o:OLEObject Type="Embed" ProgID="Word.Document.12" ShapeID="_x0000_i1041" DrawAspect="Content" ObjectID="_1670235894" r:id="rId46">
+          <o:OLEObject Type="Embed" ProgID="Word.Document.12" ShapeID="_x0000_i1041" DrawAspect="Content" ObjectID="_1670489957" r:id="rId46">
             <o:FieldCodes>\s</o:FieldCodes>
           </o:OLEObject>
         </w:object>
@@ -11181,7 +11292,7 @@
           <v:shape id="_x0000_i1042" type="#_x0000_t75" style="width:453.75pt;height:255pt" o:ole="">
             <v:imagedata r:id="rId47" o:title=""/>
           </v:shape>
-          <o:OLEObject Type="Embed" ProgID="Word.Document.12" ShapeID="_x0000_i1042" DrawAspect="Content" ObjectID="_1670235895" r:id="rId48">
+          <o:OLEObject Type="Embed" ProgID="Word.Document.12" ShapeID="_x0000_i1042" DrawAspect="Content" ObjectID="_1670489958" r:id="rId48">
             <o:FieldCodes>\s</o:FieldCodes>
           </o:OLEObject>
         </w:object>
@@ -11346,7 +11457,7 @@
           <v:shape id="_x0000_i1043" type="#_x0000_t75" style="width:453.75pt;height:255pt" o:ole="">
             <v:imagedata r:id="rId49" o:title=""/>
           </v:shape>
-          <o:OLEObject Type="Embed" ProgID="Word.Document.12" ShapeID="_x0000_i1043" DrawAspect="Content" ObjectID="_1670235896" r:id="rId50">
+          <o:OLEObject Type="Embed" ProgID="Word.Document.12" ShapeID="_x0000_i1043" DrawAspect="Content" ObjectID="_1670489959" r:id="rId50">
             <o:FieldCodes>\s</o:FieldCodes>
           </o:OLEObject>
         </w:object>
@@ -11502,7 +11613,7 @@
           <v:shape id="_x0000_i1044" type="#_x0000_t75" style="width:453.75pt;height:255pt" o:ole="">
             <v:imagedata r:id="rId51" o:title=""/>
           </v:shape>
-          <o:OLEObject Type="Embed" ProgID="Word.Document.12" ShapeID="_x0000_i1044" DrawAspect="Content" ObjectID="_1670235897" r:id="rId52">
+          <o:OLEObject Type="Embed" ProgID="Word.Document.12" ShapeID="_x0000_i1044" DrawAspect="Content" ObjectID="_1670489960" r:id="rId52">
             <o:FieldCodes>\s</o:FieldCodes>
           </o:OLEObject>
         </w:object>

</xml_diff>

<commit_message>
Added more sections on neural network
Section on Output format
Section on network structure and number of neurons in each layer
Also added a bit of information on overfitting.
</commit_message>
<xml_diff>
--- a/Writeup.docx
+++ b/Writeup.docx
@@ -8214,7 +8214,7 @@
           <v:shape id="_x0000_i1025" type="#_x0000_t75" style="width:451.5pt;height:142.5pt" o:ole="">
             <v:imagedata r:id="rId9" o:title=""/>
           </v:shape>
-          <o:OLEObject Type="Embed" ProgID="Word.OpenDocumentText.12" ShapeID="_x0000_i1025" DrawAspect="Content" ObjectID="_1670489941" r:id="rId10"/>
+          <o:OLEObject Type="Embed" ProgID="Word.OpenDocumentText.12" ShapeID="_x0000_i1025" DrawAspect="Content" ObjectID="_1670491068" r:id="rId10"/>
         </w:object>
       </w:r>
     </w:p>
@@ -8258,7 +8258,7 @@
           <v:shape id="_x0000_i1026" type="#_x0000_t75" style="width:451.5pt;height:516.75pt" o:ole="">
             <v:imagedata r:id="rId11" o:title=""/>
           </v:shape>
-          <o:OLEObject Type="Embed" ProgID="Word.OpenDocumentText.12" ShapeID="_x0000_i1026" DrawAspect="Content" ObjectID="_1670489942" r:id="rId12"/>
+          <o:OLEObject Type="Embed" ProgID="Word.OpenDocumentText.12" ShapeID="_x0000_i1026" DrawAspect="Content" ObjectID="_1670491069" r:id="rId12"/>
         </w:object>
       </w:r>
     </w:p>
@@ -8290,7 +8290,7 @@
           <v:shape id="_x0000_i1027" type="#_x0000_t75" style="width:451.5pt;height:142.5pt" o:ole="">
             <v:imagedata r:id="rId13" o:title=""/>
           </v:shape>
-          <o:OLEObject Type="Embed" ProgID="Word.OpenDocumentText.12" ShapeID="_x0000_i1027" DrawAspect="Content" ObjectID="_1670489943" r:id="rId14"/>
+          <o:OLEObject Type="Embed" ProgID="Word.OpenDocumentText.12" ShapeID="_x0000_i1027" DrawAspect="Content" ObjectID="_1670491070" r:id="rId14"/>
         </w:object>
       </w:r>
     </w:p>
@@ -8314,7 +8314,7 @@
           <v:shape id="_x0000_i1028" type="#_x0000_t75" style="width:249pt;height:14.25pt" o:ole="">
             <v:imagedata r:id="rId15" o:title="" cropright="29393f"/>
           </v:shape>
-          <o:OLEObject Type="Embed" ProgID="Word.OpenDocumentText.12" ShapeID="_x0000_i1028" DrawAspect="Content" ObjectID="_1670489944" r:id="rId16"/>
+          <o:OLEObject Type="Embed" ProgID="Word.OpenDocumentText.12" ShapeID="_x0000_i1028" DrawAspect="Content" ObjectID="_1670491071" r:id="rId16"/>
         </w:object>
       </w:r>
       <w:r>
@@ -8340,7 +8340,7 @@
           <v:shape id="_x0000_i1029" type="#_x0000_t75" style="width:454.5pt;height:419.25pt" o:ole="">
             <v:imagedata r:id="rId17" o:title="" cropright="5008f"/>
           </v:shape>
-          <o:OLEObject Type="Embed" ProgID="Word.OpenDocumentText.12" ShapeID="_x0000_i1029" DrawAspect="Content" ObjectID="_1670489945" r:id="rId18"/>
+          <o:OLEObject Type="Embed" ProgID="Word.OpenDocumentText.12" ShapeID="_x0000_i1029" DrawAspect="Content" ObjectID="_1670491072" r:id="rId18"/>
         </w:object>
       </w:r>
     </w:p>
@@ -9120,7 +9120,7 @@
           <v:shape id="_x0000_i1030" type="#_x0000_t75" style="width:370.5pt;height:248.25pt" o:ole="">
             <v:imagedata r:id="rId23" o:title=""/>
           </v:shape>
-          <o:OLEObject Type="Embed" ProgID="Word.Document.12" ShapeID="_x0000_i1030" DrawAspect="Content" ObjectID="_1670489946" r:id="rId24">
+          <o:OLEObject Type="Embed" ProgID="Word.Document.12" ShapeID="_x0000_i1030" DrawAspect="Content" ObjectID="_1670491073" r:id="rId24">
             <o:FieldCodes>\s</o:FieldCodes>
           </o:OLEObject>
         </w:object>
@@ -9204,9 +9204,11 @@
       <w:pPr>
         <w:pStyle w:val="Heading3"/>
       </w:pPr>
+      <w:bookmarkStart w:id="21" w:name="_Ref59876943"/>
       <w:r>
         <w:t>Input Format</w:t>
       </w:r>
+      <w:bookmarkEnd w:id="21"/>
     </w:p>
     <w:p>
       <w:r>
@@ -9248,18 +9250,132 @@
         <w:t xml:space="preserve"> methods and see which one performs better using a heuristic produced by the network.</w:t>
       </w:r>
       <w:r>
-        <w:t xml:space="preserve"> I assume that the best will be the second however, this will only be if there is a lot of training data as the number of neurons has increased three fold.</w:t>
+        <w:t xml:space="preserve"> I assume that the best will be the second however, this will only be if there is a lot of training data as the number of neurons has increased </w:t>
+      </w:r>
+      <w:r>
+        <w:t>threefold</w:t>
+      </w:r>
+      <w:r>
+        <w:t>.</w:t>
+      </w:r>
+    </w:p>
+    <w:p>
+      <w:pPr>
+        <w:pStyle w:val="Heading3"/>
+      </w:pPr>
+      <w:r>
+        <w:t>Output Format</w:t>
+      </w:r>
+    </w:p>
+    <w:p>
+      <w:r>
+        <w:t>The output of the neural network is much simpler as it follows the same idea as the input. We need to network to produce a column choice for the connect 4 game in an efficient way. One idea would be to just have it produce a single number where 1 corresponds to the first column, 2 corresponds to the second column etc.</w:t>
+      </w:r>
+      <w:r>
+        <w:t xml:space="preserve"> This is like the first method I suggested for the </w:t>
+      </w:r>
+      <w:r>
+        <w:fldChar w:fldCharType="begin"/>
+      </w:r>
+      <w:r>
+        <w:instrText xml:space="preserve"> REF _Ref59876943 \h </w:instrText>
+      </w:r>
+      <w:r>
+        <w:fldChar w:fldCharType="separate"/>
+      </w:r>
+      <w:r>
+        <w:t>Input Format</w:t>
+      </w:r>
+      <w:r>
+        <w:fldChar w:fldCharType="end"/>
+      </w:r>
+      <w:r>
+        <w:t xml:space="preserve"> meaning there is a similar second approach.</w:t>
+      </w:r>
+      <w:r>
+        <w:t xml:space="preserve"> In the case of the output, the second approach will be much </w:t>
+      </w:r>
+      <w:r>
+        <w:t>better,</w:t>
+      </w:r>
+      <w:r>
+        <w:t xml:space="preserve"> and we will have to distinguish between seven different choices and having seven output neurons each corresponding to a column choice would be the better option.</w:t>
+      </w:r>
+      <w:r>
+        <w:t xml:space="preserve"> In practice, we will take the outputs and find the position of the highest value which will correspond to the networks choice and that position will be chosen.</w:t>
+      </w:r>
+      <w:r>
+        <w:t xml:space="preserve"> If that position is invalid, such as the column is full, we will choose the second highest value and continue.</w:t>
+      </w:r>
+    </w:p>
+    <w:p>
+      <w:r>
+        <w:t>I have been following a YouTube series on this by 3Blue1Brown</w:t>
+      </w:r>
+      <w:r>
+        <w:rPr>
+          <w:rStyle w:val="FootnoteReference"/>
+        </w:rPr>
+        <w:footnoteReference w:id="21"/>
+      </w:r>
+      <w:r>
+        <w:t xml:space="preserve"> where he uses a similar format for</w:t>
+      </w:r>
+      <w:r>
+        <w:t xml:space="preserve"> the output of his neural network which is another </w:t>
+      </w:r>
+      <w:r>
+        <w:t>reason why</w:t>
+      </w:r>
+      <w:r>
+        <w:t xml:space="preserve"> I chose to output values this way.</w:t>
+      </w:r>
+    </w:p>
+    <w:p>
+      <w:pPr>
+        <w:pStyle w:val="Heading3"/>
+      </w:pPr>
+      <w:r>
+        <w:t>Network Structure</w:t>
+      </w:r>
+    </w:p>
+    <w:p>
+      <w:r>
+        <w:t>The number of layers and number of neurons in each of those layers heavily impacts the performance of the network and choosing them correctly can improve the speed and accuracy of the network greatly.</w:t>
+      </w:r>
+      <w:r>
+        <w:t xml:space="preserve"> The restrictions we have are that the network has to have either 42 or 42×3 input neurons, depending on the format we choose, and 7 output neurons.</w:t>
+      </w:r>
+      <w:r>
+        <w:t xml:space="preserve"> The number of hidden layers and the neurons within those hidden layers are what we can change.</w:t>
+      </w:r>
+      <w:r>
+        <w:t xml:space="preserve"> I have decided to go with two hidden layers both with 16 neurons in each. This is a somewhat arbitrary choice that can be tweaked in the future if the network does not perform as expected.</w:t>
+      </w:r>
+    </w:p>
+    <w:p>
+      <w:r>
+        <w:t>Too many neurons in the hidden layers can cause a problem known as overfitting</w:t>
+      </w:r>
+      <w:r>
+        <w:rPr>
+          <w:rStyle w:val="FootnoteReference"/>
+        </w:rPr>
+        <w:footnoteReference w:id="22"/>
+      </w:r>
+      <w:r>
+        <w:t xml:space="preserve"> where the network learns to fit the training data too well causing it to perform badly on data it has not seen before.</w:t>
       </w:r>
     </w:p>
     <w:p>
       <w:pPr>
         <w:pStyle w:val="Heading2"/>
       </w:pPr>
-      <w:bookmarkStart w:id="21" w:name="_Toc59622514"/>
+      <w:bookmarkStart w:id="22" w:name="_Toc59622514"/>
       <w:r>
         <w:t>File Structure</w:t>
       </w:r>
-      <w:bookmarkEnd w:id="21"/>
+      <w:bookmarkEnd w:id="22"/>
     </w:p>
     <w:p>
       <w:r>
@@ -9275,11 +9391,15 @@
         <w:t xml:space="preserve"> I am planning on creating a folder for each user which holds all information about that user.</w:t>
       </w:r>
       <w:r>
-        <w:t xml:space="preserve"> This also allows for users to copy their folder and transfer between devices allowing their account to be used on multiple computers.</w:t>
-      </w:r>
-    </w:p>
-    <w:bookmarkStart w:id="22" w:name="_MON_1669294533"/>
-    <w:bookmarkEnd w:id="22"/>
+        <w:t xml:space="preserve"> This also </w:t>
+      </w:r>
+      <w:r>
+        <w:lastRenderedPageBreak/>
+        <w:t>allows for users to copy their folder and transfer between devices allowing their account to be used on multiple computers.</w:t>
+      </w:r>
+    </w:p>
+    <w:bookmarkStart w:id="23" w:name="_MON_1669294533"/>
+    <w:bookmarkEnd w:id="23"/>
     <w:p>
       <w:pPr>
         <w:keepNext/>
@@ -9289,7 +9409,7 @@
           <v:shape id="_x0000_i1031" type="#_x0000_t75" style="width:451.5pt;height:201.75pt" o:ole="">
             <v:imagedata r:id="rId25" o:title=""/>
           </v:shape>
-          <o:OLEObject Type="Embed" ProgID="Word.Document.12" ShapeID="_x0000_i1031" DrawAspect="Content" ObjectID="_1670489947" r:id="rId26">
+          <o:OLEObject Type="Embed" ProgID="Word.Document.12" ShapeID="_x0000_i1031" DrawAspect="Content" ObjectID="_1670491074" r:id="rId26">
             <o:FieldCodes>\s</o:FieldCodes>
           </o:OLEObject>
         </w:object>
@@ -9299,7 +9419,7 @@
       <w:pPr>
         <w:pStyle w:val="Caption"/>
       </w:pPr>
-      <w:bookmarkStart w:id="23" w:name="_Ref58682087"/>
+      <w:bookmarkStart w:id="24" w:name="_Ref58682087"/>
       <w:r>
         <w:t xml:space="preserve">Figure </w:t>
       </w:r>
@@ -9311,7 +9431,7 @@
           <w:t>1</w:t>
         </w:r>
       </w:fldSimple>
-      <w:bookmarkEnd w:id="23"/>
+      <w:bookmarkEnd w:id="24"/>
       <w:r>
         <w:t xml:space="preserve"> - Directory Structure</w:t>
       </w:r>
@@ -9359,7 +9479,6 @@
     </w:p>
     <w:p>
       <w:r>
-        <w:lastRenderedPageBreak/>
         <w:t>The complexity of this file structure is finding a way to store all data relating to the user in the appropriate files</w:t>
       </w:r>
       <w:r>
@@ -9376,11 +9495,11 @@
       <w:pPr>
         <w:pStyle w:val="Heading3"/>
       </w:pPr>
-      <w:bookmarkStart w:id="24" w:name="_Toc59622515"/>
+      <w:bookmarkStart w:id="25" w:name="_Toc59622515"/>
       <w:r>
         <w:t>Account Data File</w:t>
       </w:r>
-      <w:bookmarkEnd w:id="24"/>
+      <w:bookmarkEnd w:id="25"/>
     </w:p>
     <w:p>
       <w:r>
@@ -9411,7 +9530,7 @@
         <w:rPr>
           <w:rStyle w:val="FootnoteReference"/>
         </w:rPr>
-        <w:footnoteReference w:id="21"/>
+        <w:footnoteReference w:id="23"/>
       </w:r>
       <w:r>
         <w:t xml:space="preserve"> will contain information such as bit depth and resolution.</w:t>
@@ -9422,15 +9541,15 @@
         <w:t>The information stored in my metadata section of the file will be structured as follows:</w:t>
       </w:r>
     </w:p>
-    <w:bookmarkStart w:id="25" w:name="_MON_1669295897"/>
-    <w:bookmarkEnd w:id="25"/>
+    <w:bookmarkStart w:id="26" w:name="_MON_1669295897"/>
+    <w:bookmarkEnd w:id="26"/>
     <w:p>
       <w:r>
         <w:object w:dxaOrig="9026" w:dyaOrig="3768" w14:anchorId="56800236">
           <v:shape id="_x0000_i1032" type="#_x0000_t75" style="width:451.5pt;height:188.25pt" o:ole="">
             <v:imagedata r:id="rId27" o:title=""/>
           </v:shape>
-          <o:OLEObject Type="Embed" ProgID="Word.Document.12" ShapeID="_x0000_i1032" DrawAspect="Content" ObjectID="_1670489948" r:id="rId28">
+          <o:OLEObject Type="Embed" ProgID="Word.Document.12" ShapeID="_x0000_i1032" DrawAspect="Content" ObjectID="_1670491075" r:id="rId28">
             <o:FieldCodes>\s</o:FieldCodes>
           </o:OLEObject>
         </w:object>
@@ -9454,15 +9573,15 @@
         <w:t>The information stored in the header section of the file will be as follows:</w:t>
       </w:r>
     </w:p>
-    <w:bookmarkStart w:id="26" w:name="_MON_1669297149"/>
-    <w:bookmarkEnd w:id="26"/>
+    <w:bookmarkStart w:id="27" w:name="_MON_1669297149"/>
+    <w:bookmarkEnd w:id="27"/>
     <w:p>
       <w:r>
         <w:object w:dxaOrig="9026" w:dyaOrig="3478" w14:anchorId="04710475">
           <v:shape id="_x0000_i1033" type="#_x0000_t75" style="width:451.5pt;height:174pt" o:ole="">
             <v:imagedata r:id="rId29" o:title=""/>
           </v:shape>
-          <o:OLEObject Type="Embed" ProgID="Word.Document.12" ShapeID="_x0000_i1033" DrawAspect="Content" ObjectID="_1670489949" r:id="rId30">
+          <o:OLEObject Type="Embed" ProgID="Word.Document.12" ShapeID="_x0000_i1033" DrawAspect="Content" ObjectID="_1670491076" r:id="rId30">
             <o:FieldCodes>\s</o:FieldCodes>
           </o:OLEObject>
         </w:object>
@@ -9485,11 +9604,11 @@
       <w:pPr>
         <w:pStyle w:val="Heading3"/>
       </w:pPr>
-      <w:bookmarkStart w:id="27" w:name="_Toc59622516"/>
+      <w:bookmarkStart w:id="28" w:name="_Toc59622516"/>
       <w:r>
         <w:t>Previous Games File</w:t>
       </w:r>
-      <w:bookmarkEnd w:id="27"/>
+      <w:bookmarkEnd w:id="28"/>
     </w:p>
     <w:p>
       <w:r>
@@ -9499,7 +9618,11 @@
         <w:t>Therefore,</w:t>
       </w:r>
       <w:r>
-        <w:t xml:space="preserve"> I have decided to store the previous few games in a file and use these games to train the network on games that it has already seen a few times before.</w:t>
+        <w:t xml:space="preserve"> I have decided to store the previous few games in a file and use these games to train the network on games that it has already seen a few times </w:t>
+      </w:r>
+      <w:r>
+        <w:lastRenderedPageBreak/>
+        <w:t>before.</w:t>
       </w:r>
       <w:r>
         <w:t xml:space="preserve"> To save these games I will need to store them in a file in a very efficient way as I am looking to store around</w:t>
@@ -9509,58 +9632,6 @@
       </w:r>
       <w:r>
         <w:t xml:space="preserve"> previous games with each game lasting an average of 24 moves per game</w:t>
-      </w:r>
-      <w:r>
-        <w:rPr>
-          <w:rStyle w:val="FootnoteReference"/>
-        </w:rPr>
-        <w:footnoteReference w:id="22"/>
-      </w:r>
-      <w:r>
-        <w:t>. This comes to having to store around 500 * 24 = 12000 moves</w:t>
-      </w:r>
-      <w:r>
-        <w:t>.</w:t>
-      </w:r>
-    </w:p>
-    <w:p>
-      <w:r>
-        <w:t>I am planning on stored each game as a list of moves for each player. I will need to determine what player starts first which can be done with a single number</w:t>
-      </w:r>
-      <w:r>
-        <w:t>, then I will store each column choice in which the game was played, alternating which player played. This will fully represent a whole connect 4 game allowing me to recreate the game and change it into a form which is useable by the backpropagation algorithm.</w:t>
-      </w:r>
-    </w:p>
-    <w:p>
-      <w:r>
-        <w:t>This file will most likely be a text file due to the ability to use newline characters ‘\n’</w:t>
-      </w:r>
-      <w:r>
-        <w:rPr>
-          <w:rStyle w:val="FootnoteReference"/>
-        </w:rPr>
-        <w:footnoteReference w:id="23"/>
-      </w:r>
-      <w:r>
-        <w:t xml:space="preserve"> </w:t>
-      </w:r>
-      <w:r>
-        <w:t>to separate the games</w:t>
-      </w:r>
-      <w:r>
-        <w:t xml:space="preserve"> and having multiple C++ functions to manipulate these text files.</w:t>
-      </w:r>
-      <w:r>
-        <w:t xml:space="preserve"> When a game is finished, it will be saved to this file. If the file already contains more than the maximum number of games, then the eldest one should be deleted to make room for the new one. To check how many games are being stored in the file it would be </w:t>
-      </w:r>
-      <w:r>
-        <w:t xml:space="preserve">too </w:t>
-      </w:r>
-      <w:r>
-        <w:t>slow to load the entire file into an array and then count the size of the array. Due to this I will be storing the number of games in the file as well as all the games.</w:t>
-      </w:r>
-      <w:r>
-        <w:t xml:space="preserve"> This does add data redundancy</w:t>
       </w:r>
       <w:r>
         <w:rPr>
@@ -9569,18 +9640,70 @@
         <w:footnoteReference w:id="24"/>
       </w:r>
       <w:r>
+        <w:t>. This comes to having to store around 500 * 24 = 12000 moves</w:t>
+      </w:r>
+      <w:r>
+        <w:t>.</w:t>
+      </w:r>
+    </w:p>
+    <w:p>
+      <w:r>
+        <w:t>I am planning on stored each game as a list of moves for each player. I will need to determine what player starts first which can be done with a single number</w:t>
+      </w:r>
+      <w:r>
+        <w:t>, then I will store each column choice in which the game was played, alternating which player played. This will fully represent a whole connect 4 game allowing me to recreate the game and change it into a form which is useable by the backpropagation algorithm.</w:t>
+      </w:r>
+    </w:p>
+    <w:p>
+      <w:r>
+        <w:t>This file will most likely be a text file due to the ability to use newline characters ‘\n’</w:t>
+      </w:r>
+      <w:r>
+        <w:rPr>
+          <w:rStyle w:val="FootnoteReference"/>
+        </w:rPr>
+        <w:footnoteReference w:id="25"/>
+      </w:r>
+      <w:r>
+        <w:t xml:space="preserve"> </w:t>
+      </w:r>
+      <w:r>
+        <w:t>to separate the games</w:t>
+      </w:r>
+      <w:r>
+        <w:t xml:space="preserve"> and having multiple C++ functions to manipulate these text files.</w:t>
+      </w:r>
+      <w:r>
+        <w:t xml:space="preserve"> When a game is finished, it will be saved to this file. If the file already contains more than the maximum number of games, then the eldest one should be deleted to make room for the new one. To check how many games are being stored in the file it would be </w:t>
+      </w:r>
+      <w:r>
+        <w:t xml:space="preserve">too </w:t>
+      </w:r>
+      <w:r>
+        <w:t>slow to load the entire file into an array and then count the size of the array. Due to this I will be storing the number of games in the file as well as all the games.</w:t>
+      </w:r>
+      <w:r>
+        <w:t xml:space="preserve"> This does add data redundancy</w:t>
+      </w:r>
+      <w:r>
+        <w:rPr>
+          <w:rStyle w:val="FootnoteReference"/>
+        </w:rPr>
+        <w:footnoteReference w:id="26"/>
+      </w:r>
+      <w:r>
         <w:t xml:space="preserve"> but will speed the program up massively, especially when being run on a device with slow secondary storage.</w:t>
       </w:r>
     </w:p>
-    <w:bookmarkStart w:id="28" w:name="_MON_1669456637"/>
-    <w:bookmarkEnd w:id="28"/>
+    <w:bookmarkStart w:id="29" w:name="_MON_1669456637"/>
+    <w:bookmarkEnd w:id="29"/>
     <w:p>
       <w:r>
         <w:object w:dxaOrig="9026" w:dyaOrig="4927" w14:anchorId="10AB0EFF">
           <v:shape id="_x0000_i1034" type="#_x0000_t75" style="width:451.5pt;height:246pt" o:ole="">
             <v:imagedata r:id="rId31" o:title=""/>
           </v:shape>
-          <o:OLEObject Type="Embed" ProgID="Word.Document.12" ShapeID="_x0000_i1034" DrawAspect="Content" ObjectID="_1670489950" r:id="rId32">
+          <o:OLEObject Type="Embed" ProgID="Word.Document.12" ShapeID="_x0000_i1034" DrawAspect="Content" ObjectID="_1670491077" r:id="rId32">
             <o:FieldCodes>\s</o:FieldCodes>
           </o:OLEObject>
         </w:object>
@@ -9607,41 +9730,15 @@
       <w:pPr>
         <w:pStyle w:val="Heading3"/>
       </w:pPr>
-      <w:bookmarkStart w:id="29" w:name="_Toc59622517"/>
+      <w:bookmarkStart w:id="30" w:name="_Toc59622517"/>
       <w:r>
         <w:t>File Encryption</w:t>
       </w:r>
-      <w:bookmarkEnd w:id="29"/>
+      <w:bookmarkEnd w:id="30"/>
     </w:p>
     <w:p>
       <w:r>
         <w:t>One main problem with this file is that when saving text into a binary file, due to ASCII</w:t>
-      </w:r>
-      <w:r>
-        <w:rPr>
-          <w:rStyle w:val="FootnoteReference"/>
-        </w:rPr>
-        <w:footnoteReference w:id="25"/>
-      </w:r>
-      <w:r>
-        <w:t xml:space="preserve"> characters being represented with a single byte, opening a binary file as a text file will display all the bytes in their ASCII representation. Usually, this will make random characters appear but, in the case of strings which already contain single byte ASCII characters, can display the string itself. This is extremely dangerous with passwords as someone can just open the file and view the password. Therefore, I have decided to hide the password using a digest</w:t>
-      </w:r>
-      <w:r>
-        <w:rPr>
-          <w:rStyle w:val="FootnoteReference"/>
-        </w:rPr>
-        <w:footnoteReference w:id="26"/>
-      </w:r>
-      <w:r>
-        <w:t xml:space="preserve">. This digest will be a large number which will be used to check if an inputted password matches the stored one without having to store the password itself. The user can input their password and the hash algorithm can be applied </w:t>
-      </w:r>
-      <w:r>
-        <w:t>to generate a digest. This digest can be compared against the stored digest now instead of checking the password string against the inputted string.</w:t>
-      </w:r>
-    </w:p>
-    <w:p>
-      <w:r>
-        <w:t>The algorithm I will be using to create this digest will most likely be SHA-1</w:t>
       </w:r>
       <w:r>
         <w:rPr>
@@ -9650,10 +9747,11 @@
         <w:footnoteReference w:id="27"/>
       </w:r>
       <w:r>
-        <w:t>. I chose this algorithm over the more common MD5 algorithm because it has been found to have vulnerabilities that cause security issues. SHA-1 is an algorithm that is becoming more widespread due to MD5 having these vulnerabilities</w:t>
-      </w:r>
-      <w:r>
-        <w:t>. SHA-1 produces a 160-bit hash value, typically represented as 40 hexadecimal digits. As the algorithm is quite complicated and I do not need to know how it works, I will be using a C++ library which implements the SHA-1 algorithm for me. I will most likely find this library on GitHub</w:t>
+        <w:t xml:space="preserve"> characters being represented with a single byte, opening a binary file as a text file will display all the bytes in </w:t>
+      </w:r>
+      <w:r>
+        <w:lastRenderedPageBreak/>
+        <w:t>their ASCII representation. Usually, this will make random characters appear but, in the case of strings which already contain single byte ASCII characters, can display the string itself. This is extremely dangerous with passwords as someone can just open the file and view the password. Therefore, I have decided to hide the password using a digest</w:t>
       </w:r>
       <w:r>
         <w:rPr>
@@ -9662,31 +9760,15 @@
         <w:footnoteReference w:id="28"/>
       </w:r>
       <w:r>
-        <w:t xml:space="preserve"> meaning I can clone the source code and use the most up-to-date version whenever I want to build my project.</w:t>
-      </w:r>
-    </w:p>
-    <w:p>
-      <w:pPr>
-        <w:pStyle w:val="Heading3"/>
-      </w:pPr>
-      <w:bookmarkStart w:id="30" w:name="_Toc59622518"/>
-      <w:r>
-        <w:lastRenderedPageBreak/>
-        <w:t>File Checksum</w:t>
-      </w:r>
-      <w:bookmarkEnd w:id="30"/>
-    </w:p>
-    <w:p>
-      <w:r>
-        <w:t>To make sure that the file was not corrupted or edited in between use, I will be using SHA-1 again on the entire file to create a new digest which can be checked when the file is read to make sure that the file was not changed. I will need to make sure to not include the digest when using the SHA-1 algorithm as this will produce a different digest and will incorrectly identify the file as being changed.</w:t>
-      </w:r>
-      <w:r>
-        <w:t xml:space="preserve"> If the digests do not match, then the user should be presented with a message stating that the file has been corrupted or changed outside of the program.</w:t>
-      </w:r>
-    </w:p>
-    <w:p>
-      <w:r>
-        <w:t>Another method to check if a file has been corrupted or changed in between use is to use Hamming Codes</w:t>
+        <w:t xml:space="preserve">. This digest will be a large number which will be used to check if an inputted password matches the stored one without having to store the password itself. The user can input their password and the hash algorithm can be applied </w:t>
+      </w:r>
+      <w:r>
+        <w:t>to generate a digest. This digest can be compared against the stored digest now instead of checking the password string against the inputted string.</w:t>
+      </w:r>
+    </w:p>
+    <w:p>
+      <w:r>
+        <w:t>The algorithm I will be using to create this digest will most likely be SHA-1</w:t>
       </w:r>
       <w:r>
         <w:rPr>
@@ -9695,35 +9777,10 @@
         <w:footnoteReference w:id="29"/>
       </w:r>
       <w:r>
-        <w:t>. This is a method of storing data in a format that allows for it to be changed and still fully represent the original message. A remarkably simple error detector would be bit parity which adds a parity bit to the end to determine whether the string of bits has an even or odd number of 1s. This can be used to determine if the number of 1s has changed but this does not tell you which one has been changed. Hamming codes on the other hand, do tell the program which bit has been changed allowing for that bit to be corrected and returned to its original state.</w:t>
-      </w:r>
-    </w:p>
-    <w:p>
-      <w:r>
-        <w:t>Hamming codes work by checking the parity of certain groups of bits which allows the program to reduce its search on which bit has been changed determined by the parity bits. This is sort of like how binary search works but with single bits and narrowing groups of bits.</w:t>
-      </w:r>
-      <w:r>
-        <w:t xml:space="preserve"> Hamming codes only work with a single bit that has been changed but an extra bit can be used to explicitly tell the program that more than one bit has been changed even if these bits cannot be corrected.</w:t>
-      </w:r>
-    </w:p>
-    <w:p>
-      <w:r>
-        <w:t>Implementing Hamming codes into my program would be a difficult task due to having to control bit level operations which is not explicitly possible in C++ without workarounds. Due to this I will most likely not be implementing Hamming codes but if I do have extra time and find that it is necessary then I will store the files as Hamming codes.</w:t>
-      </w:r>
-    </w:p>
-    <w:p>
-      <w:pPr>
-        <w:pStyle w:val="Heading2"/>
-      </w:pPr>
-      <w:bookmarkStart w:id="31" w:name="_Toc59622519"/>
-      <w:r>
-        <w:t>Graphical User Interface (GUI)</w:t>
-      </w:r>
-      <w:bookmarkEnd w:id="31"/>
-    </w:p>
-    <w:p>
-      <w:r>
-        <w:t>I would like to be able to use the already existing menu system, that I created for the prototype, and move it to a Graphical User Interface</w:t>
+        <w:t>. I chose this algorithm over the more common MD5 algorithm because it has been found to have vulnerabilities that cause security issues. SHA-1 is an algorithm that is becoming more widespread due to MD5 having these vulnerabilities</w:t>
+      </w:r>
+      <w:r>
+        <w:t>. SHA-1 produces a 160-bit hash value, typically represented as 40 hexadecimal digits. As the algorithm is quite complicated and I do not need to know how it works, I will be using a C++ library which implements the SHA-1 algorithm for me. I will most likely find this library on GitHub</w:t>
       </w:r>
       <w:r>
         <w:rPr>
@@ -9732,7 +9789,30 @@
         <w:footnoteReference w:id="30"/>
       </w:r>
       <w:r>
-        <w:t xml:space="preserve"> using the SFML</w:t>
+        <w:t xml:space="preserve"> meaning I can clone the source code and use the most up-to-date version whenever I want to build my project.</w:t>
+      </w:r>
+    </w:p>
+    <w:p>
+      <w:pPr>
+        <w:pStyle w:val="Heading3"/>
+      </w:pPr>
+      <w:bookmarkStart w:id="31" w:name="_Toc59622518"/>
+      <w:r>
+        <w:t>File Checksum</w:t>
+      </w:r>
+      <w:bookmarkEnd w:id="31"/>
+    </w:p>
+    <w:p>
+      <w:r>
+        <w:t>To make sure that the file was not corrupted or edited in between use, I will be using SHA-1 again on the entire file to create a new digest which can be checked when the file is read to make sure that the file was not changed. I will need to make sure to not include the digest when using the SHA-1 algorithm as this will produce a different digest and will incorrectly identify the file as being changed.</w:t>
+      </w:r>
+      <w:r>
+        <w:t xml:space="preserve"> If the digests do not match, then the user should be presented with a message stating that the file has been corrupted or changed outside of the program.</w:t>
+      </w:r>
+    </w:p>
+    <w:p>
+      <w:r>
+        <w:t>Another method to check if a file has been corrupted or changed in between use is to use Hamming Codes</w:t>
       </w:r>
       <w:r>
         <w:rPr>
@@ -9741,15 +9821,62 @@
         <w:footnoteReference w:id="31"/>
       </w:r>
       <w:r>
+        <w:t>. This is a method of storing data in a format that allows for it to be changed and still fully represent the original message. A remarkably simple error detector would be bit parity which adds a parity bit to the end to determine whether the string of bits has an even or odd number of 1s. This can be used to determine if the number of 1s has changed but this does not tell you which one has been changed. Hamming codes on the other hand, do tell the program which bit has been changed allowing for that bit to be corrected and returned to its original state.</w:t>
+      </w:r>
+    </w:p>
+    <w:p>
+      <w:r>
+        <w:t>Hamming codes work by checking the parity of certain groups of bits which allows the program to reduce its search on which bit has been changed determined by the parity bits. This is sort of like how binary search works but with single bits and narrowing groups of bits.</w:t>
+      </w:r>
+      <w:r>
+        <w:t xml:space="preserve"> Hamming codes only work with a single bit that has been changed but an extra bit can be used to explicitly tell the program that more than one bit has been changed even if these bits cannot be corrected.</w:t>
+      </w:r>
+    </w:p>
+    <w:p>
+      <w:r>
+        <w:t>Implementing Hamming codes into my program would be a difficult task due to having to control bit level operations which is not explicitly possible in C++ without workarounds. Due to this I will most likely not be implementing Hamming codes but if I do have extra time and find that it is necessary then I will store the files as Hamming codes.</w:t>
+      </w:r>
+    </w:p>
+    <w:p>
+      <w:pPr>
+        <w:pStyle w:val="Heading2"/>
+      </w:pPr>
+      <w:bookmarkStart w:id="32" w:name="_Toc59622519"/>
+      <w:r>
+        <w:lastRenderedPageBreak/>
+        <w:t>Graphical User Interface (GUI)</w:t>
+      </w:r>
+      <w:bookmarkEnd w:id="32"/>
+    </w:p>
+    <w:p>
+      <w:r>
+        <w:t>I would like to be able to use the already existing menu system, that I created for the prototype, and move it to a Graphical User Interface</w:t>
+      </w:r>
+      <w:r>
+        <w:rPr>
+          <w:rStyle w:val="FootnoteReference"/>
+        </w:rPr>
+        <w:footnoteReference w:id="32"/>
+      </w:r>
+      <w:r>
+        <w:t xml:space="preserve"> using the SFML</w:t>
+      </w:r>
+      <w:r>
+        <w:rPr>
+          <w:rStyle w:val="FootnoteReference"/>
+        </w:rPr>
+        <w:footnoteReference w:id="33"/>
+      </w:r>
+      <w:r>
         <w:t xml:space="preserve"> library for C++.</w:t>
       </w:r>
       <w:r>
         <w:t xml:space="preserve"> With SFML I can create a render window and draw primitives to that window such as a rectangle or circle. Using the data that SFML collects such as mouse position, I can add functionality to these shapes to make objects such as a button or a text box.</w:t>
       </w:r>
     </w:p>
-    <w:bookmarkStart w:id="32" w:name="_Hlk58072251"/>
-    <w:bookmarkStart w:id="33" w:name="_MON_1668242071"/>
-    <w:bookmarkEnd w:id="33"/>
+    <w:bookmarkStart w:id="33" w:name="_Hlk58072251"/>
+    <w:bookmarkStart w:id="34" w:name="_MON_1668242071"/>
+    <w:bookmarkEnd w:id="34"/>
     <w:p>
       <w:pPr>
         <w:keepNext/>
@@ -9759,18 +9886,18 @@
           <v:shape id="_x0000_i1035" type="#_x0000_t75" style="width:453.75pt;height:255pt" o:ole="">
             <v:imagedata r:id="rId33" o:title=""/>
           </v:shape>
-          <o:OLEObject Type="Embed" ProgID="Word.Document.12" ShapeID="_x0000_i1035" DrawAspect="Content" ObjectID="_1670489951" r:id="rId34">
+          <o:OLEObject Type="Embed" ProgID="Word.Document.12" ShapeID="_x0000_i1035" DrawAspect="Content" ObjectID="_1670491078" r:id="rId34">
             <o:FieldCodes>\s</o:FieldCodes>
           </o:OLEObject>
         </w:object>
       </w:r>
-      <w:bookmarkEnd w:id="32"/>
+      <w:bookmarkEnd w:id="33"/>
     </w:p>
     <w:p>
       <w:pPr>
         <w:pStyle w:val="Caption"/>
       </w:pPr>
-      <w:bookmarkStart w:id="34" w:name="_Ref58073121"/>
+      <w:bookmarkStart w:id="35" w:name="_Ref58073121"/>
       <w:r>
         <w:t xml:space="preserve">Figure </w:t>
       </w:r>
@@ -9782,7 +9909,7 @@
           <w:t>2</w:t>
         </w:r>
       </w:fldSimple>
-      <w:bookmarkEnd w:id="34"/>
+      <w:bookmarkEnd w:id="35"/>
       <w:r>
         <w:t xml:space="preserve"> - Design for GUI</w:t>
       </w:r>
@@ -9805,200 +9932,15 @@
       <w:pPr>
         <w:pStyle w:val="Heading2"/>
       </w:pPr>
-      <w:bookmarkStart w:id="35" w:name="_Toc59622520"/>
+      <w:bookmarkStart w:id="36" w:name="_Toc59622520"/>
       <w:r>
         <w:t>State System</w:t>
       </w:r>
-      <w:bookmarkEnd w:id="35"/>
+      <w:bookmarkEnd w:id="36"/>
     </w:p>
     <w:p>
       <w:r>
         <w:t>The way that my program is going to work is through a state system (which can be understood as a Finite State Machine</w:t>
-      </w:r>
-      <w:r>
-        <w:rPr>
-          <w:rStyle w:val="FootnoteReference"/>
-        </w:rPr>
-        <w:footnoteReference w:id="32"/>
-      </w:r>
-      <w:r>
-        <w:t>). This state system will allow for different states to be created and used to allow my program to be broken down into easy to manage sections. I will be using polymorphism to easily render objects to the scene without having to know the exact state that is being used at that time.</w:t>
-      </w:r>
-    </w:p>
-    <w:p>
-      <w:r>
-        <w:t>These states will be contained within a stack somewhere in my program. The reason I chose a stack data type for this was that, whenever I want to move the user from one state to another, I can simply push a new state onto the top of the stack. Then when the program loop repeats, the topmost state can be used as the currently active one and its methods called – which is where polymorphism is especially useful.</w:t>
-      </w:r>
-    </w:p>
-    <w:p>
-      <w:r>
-        <w:t xml:space="preserve">Another benefit of using a stack as this data type is that old states are not removed when new states are added. Instead of overwriting an “active state” object, it is simply kept in the stack. Whenever a state finishes its task, or the exit button is pressed by the user, the state can pop itself off the stack and the previous state is revealed. This state now becomes the active state and is used by the program. This allows for an easy way to determine whether the program should close or not, as the </w:t>
-      </w:r>
-      <w:r>
-        <w:fldChar w:fldCharType="begin"/>
-      </w:r>
-      <w:r>
-        <w:instrText xml:space="preserve"> REF _Ref59367427 \h </w:instrText>
-      </w:r>
-      <w:r>
-        <w:fldChar w:fldCharType="separate"/>
-      </w:r>
-      <w:r>
-        <w:t>Main Menu State</w:t>
-      </w:r>
-      <w:r>
-        <w:fldChar w:fldCharType="end"/>
-      </w:r>
-      <w:r>
-        <w:t xml:space="preserve"> </w:t>
-      </w:r>
-      <w:r>
-        <w:t xml:space="preserve">will always be on the stack and the program only exiting if the user presses the exit button on this </w:t>
-      </w:r>
-      <w:r>
-        <w:fldChar w:fldCharType="begin"/>
-      </w:r>
-      <w:r>
-        <w:instrText xml:space="preserve"> REF _Ref59367427 \h </w:instrText>
-      </w:r>
-      <w:r>
-        <w:fldChar w:fldCharType="separate"/>
-      </w:r>
-      <w:r>
-        <w:t>Main Menu State</w:t>
-      </w:r>
-      <w:r>
-        <w:fldChar w:fldCharType="end"/>
-      </w:r>
-      <w:r>
-        <w:t>, we can test whether the stack is empty and if it is, we can determine that the user has pressed the exit button and the program should end.</w:t>
-      </w:r>
-    </w:p>
-    <w:p>
-      <w:r>
-        <w:lastRenderedPageBreak/>
-        <w:t xml:space="preserve">Some roadblocks I ran into whilst making the </w:t>
-      </w:r>
-      <w:r>
-        <w:fldChar w:fldCharType="begin"/>
-      </w:r>
-      <w:r>
-        <w:instrText xml:space="preserve"> REF _Ref59538698 \h </w:instrText>
-      </w:r>
-      <w:r>
-        <w:fldChar w:fldCharType="separate"/>
-      </w:r>
-      <w:r>
-        <w:t>Prototype</w:t>
-      </w:r>
-      <w:r>
-        <w:fldChar w:fldCharType="end"/>
-      </w:r>
-      <w:r>
-        <w:t xml:space="preserve"> where that when I wanted to push a state onto the stack whilst removing the current one (in case I just wanted to replace a state), popping had to occur before pushing, due to how a stack works. This caused any variables and information to be removed from memory when the state was deleted meaning I could not </w:t>
-      </w:r>
-      <w:r>
-        <w:t xml:space="preserve">retain </w:t>
-      </w:r>
-      <w:r>
-        <w:t>information when replacing a state.</w:t>
-      </w:r>
-      <w:r>
-        <w:t xml:space="preserve"> Knowing this, </w:t>
-      </w:r>
-      <w:r>
-        <w:t>any variables I would like to move to a replacing state will have to be created in the current function scope so that they are not deleted when the state’s destructor</w:t>
-      </w:r>
-      <w:r>
-        <w:rPr>
-          <w:rStyle w:val="FootnoteReference"/>
-        </w:rPr>
-        <w:footnoteReference w:id="33"/>
-      </w:r>
-      <w:r>
-        <w:t xml:space="preserve"> is called.</w:t>
-      </w:r>
-      <w:r>
-        <w:t xml:space="preserve"> </w:t>
-      </w:r>
-      <w:r>
-        <w:t>A helpful</w:t>
-      </w:r>
-      <w:r>
-        <w:t xml:space="preserve"> tool that will be used to make sure that states </w:t>
-      </w:r>
-      <w:r>
-        <w:t>are not</w:t>
-      </w:r>
-      <w:r>
-        <w:t xml:space="preserve"> deleted before they should be is to use the </w:t>
-      </w:r>
-      <w:r>
-        <w:fldChar w:fldCharType="begin"/>
-      </w:r>
-      <w:r>
-        <w:instrText xml:space="preserve"> REF _Ref59555328 \h </w:instrText>
-      </w:r>
-      <w:r>
-        <w:fldChar w:fldCharType="separate"/>
-      </w:r>
-      <w:r>
-        <w:t>Logging System</w:t>
-      </w:r>
-      <w:r>
-        <w:fldChar w:fldCharType="end"/>
-      </w:r>
-      <w:r>
-        <w:t>.</w:t>
-      </w:r>
-      <w:r>
-        <w:t xml:space="preserve"> I can print a message to say that a certain state has been deleted so that I can view any unwanted deletions.</w:t>
-      </w:r>
-    </w:p>
-    <w:p>
-      <w:pPr>
-        <w:pStyle w:val="Heading3"/>
-      </w:pPr>
-      <w:bookmarkStart w:id="36" w:name="_Ref59367427"/>
-      <w:bookmarkStart w:id="37" w:name="_Ref59369125"/>
-      <w:bookmarkStart w:id="38" w:name="_Toc59622521"/>
-      <w:r>
-        <w:t>Main Menu State</w:t>
-      </w:r>
-      <w:bookmarkEnd w:id="36"/>
-      <w:bookmarkEnd w:id="37"/>
-      <w:bookmarkEnd w:id="38"/>
-    </w:p>
-    <w:p>
-      <w:r>
-        <w:t xml:space="preserve">The </w:t>
-      </w:r>
-      <w:r>
-        <w:fldChar w:fldCharType="begin"/>
-      </w:r>
-      <w:r>
-        <w:instrText xml:space="preserve"> REF _Ref59367427 \h </w:instrText>
-      </w:r>
-      <w:r>
-        <w:fldChar w:fldCharType="separate"/>
-      </w:r>
-      <w:r>
-        <w:t>Main Menu State</w:t>
-      </w:r>
-      <w:r>
-        <w:fldChar w:fldCharType="end"/>
-      </w:r>
-      <w:r>
-        <w:t xml:space="preserve"> </w:t>
-      </w:r>
-      <w:r>
-        <w:t xml:space="preserve">will be the first state that is pushed onto the stack state and because of this, the first state that will be viewed and interacted with by the user. An </w:t>
-      </w:r>
-      <w:r>
-        <w:t>easy-to-understand</w:t>
-      </w:r>
-      <w:r>
-        <w:t xml:space="preserve"> design must be used to allow the user to easily navigate the program</w:t>
       </w:r>
       <w:r>
         <w:rPr>
@@ -10007,6 +9949,191 @@
         <w:footnoteReference w:id="34"/>
       </w:r>
       <w:r>
+        <w:t>). This state system will allow for different states to be created and used to allow my program to be broken down into easy to manage sections. I will be using polymorphism to easily render objects to the scene without having to know the exact state that is being used at that time.</w:t>
+      </w:r>
+    </w:p>
+    <w:p>
+      <w:r>
+        <w:t>These states will be contained within a stack somewhere in my program. The reason I chose a stack data type for this was that, whenever I want to move the user from one state to another, I can simply push a new state onto the top of the stack. Then when the program loop repeats, the topmost state can be used as the currently active one and its methods called – which is where polymorphism is especially useful.</w:t>
+      </w:r>
+    </w:p>
+    <w:p>
+      <w:r>
+        <w:lastRenderedPageBreak/>
+        <w:t xml:space="preserve">Another benefit of using a stack as this data type is that old states are not removed when new states are added. Instead of overwriting an “active state” object, it is simply kept in the stack. Whenever a state finishes its task, or the exit button is pressed by the user, the state can pop itself off the stack and the previous state is revealed. This state now becomes the active state and is used by the program. This allows for an easy way to determine whether the program should close or not, as the </w:t>
+      </w:r>
+      <w:r>
+        <w:fldChar w:fldCharType="begin"/>
+      </w:r>
+      <w:r>
+        <w:instrText xml:space="preserve"> REF _Ref59367427 \h </w:instrText>
+      </w:r>
+      <w:r>
+        <w:fldChar w:fldCharType="separate"/>
+      </w:r>
+      <w:r>
+        <w:t>Main Menu State</w:t>
+      </w:r>
+      <w:r>
+        <w:fldChar w:fldCharType="end"/>
+      </w:r>
+      <w:r>
+        <w:t xml:space="preserve"> </w:t>
+      </w:r>
+      <w:r>
+        <w:t xml:space="preserve">will always be on the stack and the program only exiting if the user presses the exit button on this </w:t>
+      </w:r>
+      <w:r>
+        <w:fldChar w:fldCharType="begin"/>
+      </w:r>
+      <w:r>
+        <w:instrText xml:space="preserve"> REF _Ref59367427 \h </w:instrText>
+      </w:r>
+      <w:r>
+        <w:fldChar w:fldCharType="separate"/>
+      </w:r>
+      <w:r>
+        <w:t>Main Menu State</w:t>
+      </w:r>
+      <w:r>
+        <w:fldChar w:fldCharType="end"/>
+      </w:r>
+      <w:r>
+        <w:t>, we can test whether the stack is empty and if it is, we can determine that the user has pressed the exit button and the program should end.</w:t>
+      </w:r>
+    </w:p>
+    <w:p>
+      <w:r>
+        <w:t xml:space="preserve">Some roadblocks I ran into whilst making the </w:t>
+      </w:r>
+      <w:r>
+        <w:fldChar w:fldCharType="begin"/>
+      </w:r>
+      <w:r>
+        <w:instrText xml:space="preserve"> REF _Ref59538698 \h </w:instrText>
+      </w:r>
+      <w:r>
+        <w:fldChar w:fldCharType="separate"/>
+      </w:r>
+      <w:r>
+        <w:t>Prototype</w:t>
+      </w:r>
+      <w:r>
+        <w:fldChar w:fldCharType="end"/>
+      </w:r>
+      <w:r>
+        <w:t xml:space="preserve"> where that when I wanted to push a state onto the stack whilst removing the current one (in case I just wanted to replace a state), popping had to occur before pushing, due to how a stack works. This caused any variables and information to be removed from memory when the state was deleted meaning I could not </w:t>
+      </w:r>
+      <w:r>
+        <w:t xml:space="preserve">retain </w:t>
+      </w:r>
+      <w:r>
+        <w:t>information when replacing a state.</w:t>
+      </w:r>
+      <w:r>
+        <w:t xml:space="preserve"> Knowing this, </w:t>
+      </w:r>
+      <w:r>
+        <w:t>any variables I would like to move to a replacing state will have to be created in the current function scope so that they are not deleted when the state’s destructor</w:t>
+      </w:r>
+      <w:r>
+        <w:rPr>
+          <w:rStyle w:val="FootnoteReference"/>
+        </w:rPr>
+        <w:footnoteReference w:id="35"/>
+      </w:r>
+      <w:r>
+        <w:t xml:space="preserve"> is called.</w:t>
+      </w:r>
+      <w:r>
+        <w:t xml:space="preserve"> </w:t>
+      </w:r>
+      <w:r>
+        <w:t>A helpful</w:t>
+      </w:r>
+      <w:r>
+        <w:t xml:space="preserve"> tool that will be used to make sure that states </w:t>
+      </w:r>
+      <w:r>
+        <w:t>are not</w:t>
+      </w:r>
+      <w:r>
+        <w:t xml:space="preserve"> deleted before they should be is to use the </w:t>
+      </w:r>
+      <w:r>
+        <w:fldChar w:fldCharType="begin"/>
+      </w:r>
+      <w:r>
+        <w:instrText xml:space="preserve"> REF _Ref59555328 \h </w:instrText>
+      </w:r>
+      <w:r>
+        <w:fldChar w:fldCharType="separate"/>
+      </w:r>
+      <w:r>
+        <w:t>Logging System</w:t>
+      </w:r>
+      <w:r>
+        <w:fldChar w:fldCharType="end"/>
+      </w:r>
+      <w:r>
+        <w:t>.</w:t>
+      </w:r>
+      <w:r>
+        <w:t xml:space="preserve"> I can print a message to say that a certain state has been deleted so that I can view any unwanted deletions.</w:t>
+      </w:r>
+    </w:p>
+    <w:p>
+      <w:pPr>
+        <w:pStyle w:val="Heading3"/>
+      </w:pPr>
+      <w:bookmarkStart w:id="37" w:name="_Ref59367427"/>
+      <w:bookmarkStart w:id="38" w:name="_Ref59369125"/>
+      <w:bookmarkStart w:id="39" w:name="_Toc59622521"/>
+      <w:r>
+        <w:t>Main Menu State</w:t>
+      </w:r>
+      <w:bookmarkEnd w:id="37"/>
+      <w:bookmarkEnd w:id="38"/>
+      <w:bookmarkEnd w:id="39"/>
+    </w:p>
+    <w:p>
+      <w:r>
+        <w:t xml:space="preserve">The </w:t>
+      </w:r>
+      <w:r>
+        <w:fldChar w:fldCharType="begin"/>
+      </w:r>
+      <w:r>
+        <w:instrText xml:space="preserve"> REF _Ref59367427 \h </w:instrText>
+      </w:r>
+      <w:r>
+        <w:fldChar w:fldCharType="separate"/>
+      </w:r>
+      <w:r>
+        <w:t>Main Menu State</w:t>
+      </w:r>
+      <w:r>
+        <w:fldChar w:fldCharType="end"/>
+      </w:r>
+      <w:r>
+        <w:t xml:space="preserve"> </w:t>
+      </w:r>
+      <w:r>
+        <w:t xml:space="preserve">will be the first state that is pushed onto the stack state and because of this, the first state that will be viewed and interacted with by the user. An </w:t>
+      </w:r>
+      <w:r>
+        <w:t>easy-to-understand</w:t>
+      </w:r>
+      <w:r>
+        <w:t xml:space="preserve"> design must be used to allow the user to easily navigate the program</w:t>
+      </w:r>
+      <w:r>
+        <w:rPr>
+          <w:rStyle w:val="FootnoteReference"/>
+        </w:rPr>
+        <w:footnoteReference w:id="36"/>
+      </w:r>
+      <w:r>
         <w:t xml:space="preserve"> without getting lost within it. </w:t>
       </w:r>
       <w:r>
@@ -10138,11 +10265,11 @@
       <w:pPr>
         <w:pStyle w:val="Heading3"/>
       </w:pPr>
-      <w:bookmarkStart w:id="39" w:name="_Toc59622522"/>
+      <w:bookmarkStart w:id="40" w:name="_Toc59622522"/>
       <w:r>
         <w:t>Confirm Exit State</w:t>
       </w:r>
-      <w:bookmarkEnd w:id="39"/>
+      <w:bookmarkEnd w:id="40"/>
     </w:p>
     <w:p>
       <w:r>
@@ -10228,13 +10355,17 @@
     </w:p>
     <w:p>
       <w:r>
-        <w:t>Another better solution would be to allow the user to press the “x” button, but have the program detect this and push a new state onto the state stack which allows the user to confirm whether to leave the program or continue what they were doing, at the same time warning them that data may be lost if they are currently doing something. During this state, the program could also delay closing the window to save any currently in use data so that as little important data is lost as possible.</w:t>
+        <w:t xml:space="preserve">Another better solution would be to allow the user to press the “x” button, but have the program detect this and push a new state onto the state stack which allows the user to confirm whether to </w:t>
+      </w:r>
+      <w:r>
+        <w:lastRenderedPageBreak/>
+        <w:t>leave the program or continue what they were doing, at the same time warning them that data may be lost if they are currently doing something. During this state, the program could also delay closing the window to save any currently in use data so that as little important data is lost as possible.</w:t>
       </w:r>
     </w:p>
     <w:p/>
-    <w:bookmarkStart w:id="40" w:name="_Hlk58515523"/>
-    <w:bookmarkStart w:id="41" w:name="_MON_1668685992"/>
-    <w:bookmarkEnd w:id="41"/>
+    <w:bookmarkStart w:id="41" w:name="_Hlk58515523"/>
+    <w:bookmarkStart w:id="42" w:name="_MON_1668685992"/>
+    <w:bookmarkEnd w:id="42"/>
     <w:p>
       <w:pPr>
         <w:keepNext/>
@@ -10244,18 +10375,18 @@
           <v:shape id="_x0000_i1036" type="#_x0000_t75" style="width:453.75pt;height:255pt" o:ole="">
             <v:imagedata r:id="rId35" o:title=""/>
           </v:shape>
-          <o:OLEObject Type="Embed" ProgID="Word.Document.12" ShapeID="_x0000_i1036" DrawAspect="Content" ObjectID="_1670489952" r:id="rId36">
+          <o:OLEObject Type="Embed" ProgID="Word.Document.12" ShapeID="_x0000_i1036" DrawAspect="Content" ObjectID="_1670491079" r:id="rId36">
             <o:FieldCodes>\s</o:FieldCodes>
           </o:OLEObject>
         </w:object>
       </w:r>
-      <w:bookmarkEnd w:id="40"/>
+      <w:bookmarkEnd w:id="41"/>
     </w:p>
     <w:p>
       <w:pPr>
         <w:pStyle w:val="Caption"/>
       </w:pPr>
-      <w:bookmarkStart w:id="42" w:name="_Ref58073414"/>
+      <w:bookmarkStart w:id="43" w:name="_Ref58073414"/>
       <w:r>
         <w:t xml:space="preserve">Figure </w:t>
       </w:r>
@@ -10267,7 +10398,7 @@
           <w:t>3</w:t>
         </w:r>
       </w:fldSimple>
-      <w:bookmarkEnd w:id="42"/>
+      <w:bookmarkEnd w:id="43"/>
       <w:r>
         <w:t xml:space="preserve"> - Confirm Exit State</w:t>
       </w:r>
@@ -10302,13 +10433,13 @@
       <w:pPr>
         <w:pStyle w:val="Heading3"/>
       </w:pPr>
-      <w:bookmarkStart w:id="43" w:name="_Ref58680746"/>
-      <w:bookmarkStart w:id="44" w:name="_Toc59622523"/>
+      <w:bookmarkStart w:id="44" w:name="_Ref58680746"/>
+      <w:bookmarkStart w:id="45" w:name="_Toc59622523"/>
       <w:r>
         <w:t>Accounts State</w:t>
       </w:r>
-      <w:bookmarkEnd w:id="43"/>
       <w:bookmarkEnd w:id="44"/>
+      <w:bookmarkEnd w:id="45"/>
     </w:p>
     <w:p>
       <w:r>
@@ -10336,8 +10467,8 @@
         <w:t xml:space="preserve"> by popping the current state off from the stack.</w:t>
       </w:r>
     </w:p>
-    <w:bookmarkStart w:id="45" w:name="_MON_1669128225"/>
-    <w:bookmarkEnd w:id="45"/>
+    <w:bookmarkStart w:id="46" w:name="_MON_1669128225"/>
+    <w:bookmarkEnd w:id="46"/>
     <w:p>
       <w:pPr>
         <w:keepNext/>
@@ -10347,7 +10478,7 @@
           <v:shape id="_x0000_i1037" type="#_x0000_t75" style="width:453.75pt;height:255pt" o:ole="">
             <v:imagedata r:id="rId37" o:title=""/>
           </v:shape>
-          <o:OLEObject Type="Embed" ProgID="Word.Document.12" ShapeID="_x0000_i1037" DrawAspect="Content" ObjectID="_1670489953" r:id="rId38">
+          <o:OLEObject Type="Embed" ProgID="Word.Document.12" ShapeID="_x0000_i1037" DrawAspect="Content" ObjectID="_1670491080" r:id="rId38">
             <o:FieldCodes>\s</o:FieldCodes>
           </o:OLEObject>
         </w:object>
@@ -10357,7 +10488,7 @@
       <w:pPr>
         <w:pStyle w:val="Caption"/>
       </w:pPr>
-      <w:bookmarkStart w:id="46" w:name="_Ref58515614"/>
+      <w:bookmarkStart w:id="47" w:name="_Ref58515614"/>
       <w:r>
         <w:t xml:space="preserve">Figure </w:t>
       </w:r>
@@ -10369,7 +10500,7 @@
           <w:t>4</w:t>
         </w:r>
       </w:fldSimple>
-      <w:bookmarkEnd w:id="46"/>
+      <w:bookmarkEnd w:id="47"/>
       <w:r>
         <w:t xml:space="preserve"> - Accounts State</w:t>
       </w:r>
@@ -10422,13 +10553,13 @@
       <w:pPr>
         <w:pStyle w:val="Heading3"/>
       </w:pPr>
-      <w:bookmarkStart w:id="47" w:name="_Ref58680885"/>
-      <w:bookmarkStart w:id="48" w:name="_Toc59622524"/>
+      <w:bookmarkStart w:id="48" w:name="_Ref58680885"/>
+      <w:bookmarkStart w:id="49" w:name="_Toc59622524"/>
       <w:r>
         <w:t>Create Account State</w:t>
       </w:r>
-      <w:bookmarkEnd w:id="47"/>
       <w:bookmarkEnd w:id="48"/>
+      <w:bookmarkEnd w:id="49"/>
     </w:p>
     <w:p>
       <w:r>
@@ -10514,8 +10645,8 @@
         <w:t>.</w:t>
       </w:r>
     </w:p>
-    <w:bookmarkStart w:id="49" w:name="_MON_1669134023"/>
-    <w:bookmarkEnd w:id="49"/>
+    <w:bookmarkStart w:id="50" w:name="_MON_1669134023"/>
+    <w:bookmarkEnd w:id="50"/>
     <w:p>
       <w:pPr>
         <w:keepNext/>
@@ -10525,7 +10656,7 @@
           <v:shape id="_x0000_i1038" type="#_x0000_t75" style="width:453.75pt;height:255pt" o:ole="">
             <v:imagedata r:id="rId39" o:title=""/>
           </v:shape>
-          <o:OLEObject Type="Embed" ProgID="Word.Document.12" ShapeID="_x0000_i1038" DrawAspect="Content" ObjectID="_1670489954" r:id="rId40">
+          <o:OLEObject Type="Embed" ProgID="Word.Document.12" ShapeID="_x0000_i1038" DrawAspect="Content" ObjectID="_1670491081" r:id="rId40">
             <o:FieldCodes>\s</o:FieldCodes>
           </o:OLEObject>
         </w:object>
@@ -10554,11 +10685,11 @@
       <w:pPr>
         <w:pStyle w:val="Heading3"/>
       </w:pPr>
-      <w:bookmarkStart w:id="50" w:name="_Toc59622525"/>
+      <w:bookmarkStart w:id="51" w:name="_Toc59622525"/>
       <w:r>
         <w:t>Delete Account State</w:t>
       </w:r>
-      <w:bookmarkEnd w:id="50"/>
+      <w:bookmarkEnd w:id="51"/>
     </w:p>
     <w:p>
       <w:r>
@@ -10629,8 +10760,8 @@
         <w:t>As the password is to be encrypted, the state cannot simply check whether the passwords match. The encryption algorithm must be run on the inputted password and the hashed version of the password must match giving almost certainty that the password inputted was the stored one.</w:t>
       </w:r>
     </w:p>
-    <w:bookmarkStart w:id="51" w:name="_MON_1669293896"/>
-    <w:bookmarkEnd w:id="51"/>
+    <w:bookmarkStart w:id="52" w:name="_MON_1669293896"/>
+    <w:bookmarkEnd w:id="52"/>
     <w:p>
       <w:pPr>
         <w:keepNext/>
@@ -10640,7 +10771,7 @@
           <v:shape id="_x0000_i1039" type="#_x0000_t75" style="width:453.75pt;height:255pt" o:ole="">
             <v:imagedata r:id="rId41" o:title=""/>
           </v:shape>
-          <o:OLEObject Type="Embed" ProgID="Word.Document.12" ShapeID="_x0000_i1039" DrawAspect="Content" ObjectID="_1670489955" r:id="rId42">
+          <o:OLEObject Type="Embed" ProgID="Word.Document.12" ShapeID="_x0000_i1039" DrawAspect="Content" ObjectID="_1670491082" r:id="rId42">
             <o:FieldCodes>\s</o:FieldCodes>
           </o:OLEObject>
         </w:object>
@@ -10669,13 +10800,13 @@
       <w:pPr>
         <w:pStyle w:val="Heading3"/>
       </w:pPr>
-      <w:bookmarkStart w:id="52" w:name="_Ref59451481"/>
-      <w:bookmarkStart w:id="53" w:name="_Toc59622526"/>
+      <w:bookmarkStart w:id="53" w:name="_Ref59451481"/>
+      <w:bookmarkStart w:id="54" w:name="_Toc59622526"/>
       <w:r>
         <w:t>Leader Board State</w:t>
       </w:r>
-      <w:bookmarkEnd w:id="52"/>
       <w:bookmarkEnd w:id="53"/>
+      <w:bookmarkEnd w:id="54"/>
     </w:p>
     <w:p>
       <w:r>
@@ -10734,7 +10865,7 @@
         <w:rPr>
           <w:rStyle w:val="FootnoteReference"/>
         </w:rPr>
-        <w:footnoteReference w:id="35"/>
+        <w:footnoteReference w:id="37"/>
       </w:r>
       <w:r>
         <w:t>. Quick sort is a sorting algorithm that executes in O(nlogn) time equivalent to that of merge sort</w:t>
@@ -10743,7 +10874,7 @@
         <w:rPr>
           <w:rStyle w:val="FootnoteReference"/>
         </w:rPr>
-        <w:footnoteReference w:id="36"/>
+        <w:footnoteReference w:id="38"/>
       </w:r>
       <w:r>
         <w:t xml:space="preserve">. Quick sort does have a </w:t>
@@ -10781,7 +10912,7 @@
         <w:rPr>
           <w:rStyle w:val="FootnoteReference"/>
         </w:rPr>
-        <w:footnoteReference w:id="37"/>
+        <w:footnoteReference w:id="39"/>
       </w:r>
       <w:r>
         <w:t>. This sorting algorithm has time complexity of O(n) which is extremely efficient however, it works best with numeric keys meaning using it for a string would require some tweaking namely, using the characters ASCII value instead of the character itself.</w:t>
@@ -10807,7 +10938,7 @@
         <w:rPr>
           <w:rStyle w:val="FootnoteReference"/>
         </w:rPr>
-        <w:footnoteReference w:id="38"/>
+        <w:footnoteReference w:id="40"/>
       </w:r>
       <w:r>
         <w:t xml:space="preserve"> and Soundex</w:t>
@@ -10816,7 +10947,7 @@
         <w:rPr>
           <w:rStyle w:val="FootnoteReference"/>
         </w:rPr>
-        <w:footnoteReference w:id="39"/>
+        <w:footnoteReference w:id="41"/>
       </w:r>
       <w:r>
         <w:t xml:space="preserve">. These two algorithms work in different ways where the Levenshtein Distance works by comparing two string and returning a metric on how similar these two strings are. A value can then be used to remove any users whose name is too different to the one inputted by the user. Soundex on the other hand, works by, encoding a string as a different string representing its phonetic pronunciation. Strings that sound the same will be encoded by the same key and therefore will be detected as being the same string. </w:t>
@@ -10828,8 +10959,8 @@
         <w:t xml:space="preserve"> algorithms have their benefits so perhaps, both can be used in conjunction with each other to produce a convincing result.</w:t>
       </w:r>
     </w:p>
-    <w:bookmarkStart w:id="54" w:name="_MON_1669981029"/>
-    <w:bookmarkEnd w:id="54"/>
+    <w:bookmarkStart w:id="55" w:name="_MON_1669981029"/>
+    <w:bookmarkEnd w:id="55"/>
     <w:p>
       <w:pPr>
         <w:keepNext/>
@@ -10839,7 +10970,7 @@
           <v:shape id="_x0000_i1040" type="#_x0000_t75" style="width:453.75pt;height:255pt" o:ole="">
             <v:imagedata r:id="rId43" o:title=""/>
           </v:shape>
-          <o:OLEObject Type="Embed" ProgID="Word.Document.12" ShapeID="_x0000_i1040" DrawAspect="Content" ObjectID="_1670489956" r:id="rId44">
+          <o:OLEObject Type="Embed" ProgID="Word.Document.12" ShapeID="_x0000_i1040" DrawAspect="Content" ObjectID="_1670491083" r:id="rId44">
             <o:FieldCodes>\s</o:FieldCodes>
           </o:OLEObject>
         </w:object>
@@ -10849,7 +10980,7 @@
       <w:pPr>
         <w:pStyle w:val="Caption"/>
       </w:pPr>
-      <w:bookmarkStart w:id="55" w:name="_Ref59369103"/>
+      <w:bookmarkStart w:id="56" w:name="_Ref59369103"/>
       <w:r>
         <w:t xml:space="preserve">Figure </w:t>
       </w:r>
@@ -10861,7 +10992,7 @@
           <w:t>7</w:t>
         </w:r>
       </w:fldSimple>
-      <w:bookmarkEnd w:id="55"/>
+      <w:bookmarkEnd w:id="56"/>
       <w:r>
         <w:t xml:space="preserve"> - Leader Board State</w:t>
       </w:r>
@@ -10874,7 +11005,7 @@
         <w:rPr>
           <w:rStyle w:val="FootnoteReference"/>
         </w:rPr>
-        <w:footnoteReference w:id="40"/>
+        <w:footnoteReference w:id="42"/>
       </w:r>
       <w:r>
         <w:t xml:space="preserve"> to store all the users along with their information for constant look up times speeding up the process.</w:t>
@@ -10947,13 +11078,13 @@
       <w:pPr>
         <w:pStyle w:val="Heading3"/>
       </w:pPr>
-      <w:bookmarkStart w:id="56" w:name="_Ref59451193"/>
-      <w:bookmarkStart w:id="57" w:name="_Toc59622527"/>
+      <w:bookmarkStart w:id="57" w:name="_Ref59451193"/>
+      <w:bookmarkStart w:id="58" w:name="_Toc59622527"/>
       <w:r>
         <w:t>Play Game State</w:t>
       </w:r>
-      <w:bookmarkEnd w:id="56"/>
       <w:bookmarkEnd w:id="57"/>
+      <w:bookmarkEnd w:id="58"/>
     </w:p>
     <w:p>
       <w:r>
@@ -11022,8 +11153,8 @@
         <w:t xml:space="preserve"> where they will play Connect 4 with the chosen account information.</w:t>
       </w:r>
     </w:p>
-    <w:bookmarkStart w:id="58" w:name="_MON_1670063910"/>
-    <w:bookmarkEnd w:id="58"/>
+    <w:bookmarkStart w:id="59" w:name="_MON_1670063910"/>
+    <w:bookmarkEnd w:id="59"/>
     <w:p>
       <w:pPr>
         <w:keepNext/>
@@ -11033,7 +11164,7 @@
           <v:shape id="_x0000_i1041" type="#_x0000_t75" style="width:453.75pt;height:255pt" o:ole="">
             <v:imagedata r:id="rId45" o:title=""/>
           </v:shape>
-          <o:OLEObject Type="Embed" ProgID="Word.Document.12" ShapeID="_x0000_i1041" DrawAspect="Content" ObjectID="_1670489957" r:id="rId46">
+          <o:OLEObject Type="Embed" ProgID="Word.Document.12" ShapeID="_x0000_i1041" DrawAspect="Content" ObjectID="_1670491084" r:id="rId46">
             <o:FieldCodes>\s</o:FieldCodes>
           </o:OLEObject>
         </w:object>
@@ -11043,7 +11174,7 @@
       <w:pPr>
         <w:pStyle w:val="Caption"/>
       </w:pPr>
-      <w:bookmarkStart w:id="59" w:name="_Ref59451183"/>
+      <w:bookmarkStart w:id="60" w:name="_Ref59451183"/>
       <w:r>
         <w:t xml:space="preserve">Figure </w:t>
       </w:r>
@@ -11055,7 +11186,7 @@
           <w:t>8</w:t>
         </w:r>
       </w:fldSimple>
-      <w:bookmarkEnd w:id="59"/>
+      <w:bookmarkEnd w:id="60"/>
       <w:r>
         <w:t xml:space="preserve"> - Play Game State</w:t>
       </w:r>
@@ -11126,13 +11257,13 @@
       <w:pPr>
         <w:pStyle w:val="Heading3"/>
       </w:pPr>
-      <w:bookmarkStart w:id="60" w:name="_Ref59619637"/>
-      <w:bookmarkStart w:id="61" w:name="_Toc59622528"/>
+      <w:bookmarkStart w:id="61" w:name="_Ref59619637"/>
+      <w:bookmarkStart w:id="62" w:name="_Toc59622528"/>
       <w:r>
         <w:t>Connect 4 Game State</w:t>
       </w:r>
-      <w:bookmarkEnd w:id="60"/>
       <w:bookmarkEnd w:id="61"/>
+      <w:bookmarkEnd w:id="62"/>
     </w:p>
     <w:p>
       <w:r>
@@ -11281,8 +11412,8 @@
         <w:t>.</w:t>
       </w:r>
     </w:p>
-    <w:bookmarkStart w:id="62" w:name="_MON_1670233545"/>
-    <w:bookmarkEnd w:id="62"/>
+    <w:bookmarkStart w:id="63" w:name="_MON_1670233545"/>
+    <w:bookmarkEnd w:id="63"/>
     <w:p>
       <w:pPr>
         <w:keepNext/>
@@ -11292,7 +11423,7 @@
           <v:shape id="_x0000_i1042" type="#_x0000_t75" style="width:453.75pt;height:255pt" o:ole="">
             <v:imagedata r:id="rId47" o:title=""/>
           </v:shape>
-          <o:OLEObject Type="Embed" ProgID="Word.Document.12" ShapeID="_x0000_i1042" DrawAspect="Content" ObjectID="_1670489958" r:id="rId48">
+          <o:OLEObject Type="Embed" ProgID="Word.Document.12" ShapeID="_x0000_i1042" DrawAspect="Content" ObjectID="_1670491085" r:id="rId48">
             <o:FieldCodes>\s</o:FieldCodes>
           </o:OLEObject>
         </w:object>
@@ -11302,7 +11433,7 @@
       <w:pPr>
         <w:pStyle w:val="Caption"/>
       </w:pPr>
-      <w:bookmarkStart w:id="63" w:name="_Ref59621148"/>
+      <w:bookmarkStart w:id="64" w:name="_Ref59621148"/>
       <w:r>
         <w:t xml:space="preserve">Figure </w:t>
       </w:r>
@@ -11314,7 +11445,7 @@
           <w:t>9</w:t>
         </w:r>
       </w:fldSimple>
-      <w:bookmarkEnd w:id="63"/>
+      <w:bookmarkEnd w:id="64"/>
       <w:r>
         <w:t xml:space="preserve"> - Connect 4 Game State</w:t>
       </w:r>
@@ -11367,14 +11498,14 @@
       <w:pPr>
         <w:pStyle w:val="Heading3"/>
       </w:pPr>
-      <w:bookmarkStart w:id="64" w:name="_Ref59621335"/>
-      <w:bookmarkStart w:id="65" w:name="_Toc59622529"/>
+      <w:bookmarkStart w:id="65" w:name="_Ref59621335"/>
+      <w:bookmarkStart w:id="66" w:name="_Toc59622529"/>
       <w:r>
         <w:lastRenderedPageBreak/>
         <w:t>Game Won State</w:t>
       </w:r>
-      <w:bookmarkEnd w:id="64"/>
       <w:bookmarkEnd w:id="65"/>
+      <w:bookmarkEnd w:id="66"/>
     </w:p>
     <w:p>
       <w:r>
@@ -11446,8 +11577,8 @@
         <w:t>.</w:t>
       </w:r>
     </w:p>
-    <w:bookmarkStart w:id="66" w:name="_MON_1670234306"/>
-    <w:bookmarkEnd w:id="66"/>
+    <w:bookmarkStart w:id="67" w:name="_MON_1670234306"/>
+    <w:bookmarkEnd w:id="67"/>
     <w:p>
       <w:pPr>
         <w:keepNext/>
@@ -11457,7 +11588,7 @@
           <v:shape id="_x0000_i1043" type="#_x0000_t75" style="width:453.75pt;height:255pt" o:ole="">
             <v:imagedata r:id="rId49" o:title=""/>
           </v:shape>
-          <o:OLEObject Type="Embed" ProgID="Word.Document.12" ShapeID="_x0000_i1043" DrawAspect="Content" ObjectID="_1670489959" r:id="rId50">
+          <o:OLEObject Type="Embed" ProgID="Word.Document.12" ShapeID="_x0000_i1043" DrawAspect="Content" ObjectID="_1670491086" r:id="rId50">
             <o:FieldCodes>\s</o:FieldCodes>
           </o:OLEObject>
         </w:object>
@@ -11467,7 +11598,7 @@
       <w:pPr>
         <w:pStyle w:val="Caption"/>
       </w:pPr>
-      <w:bookmarkStart w:id="67" w:name="_Ref59621616"/>
+      <w:bookmarkStart w:id="68" w:name="_Ref59621616"/>
       <w:r>
         <w:t xml:space="preserve">Figure </w:t>
       </w:r>
@@ -11479,7 +11610,7 @@
           <w:t>10</w:t>
         </w:r>
       </w:fldSimple>
-      <w:bookmarkEnd w:id="67"/>
+      <w:bookmarkEnd w:id="68"/>
       <w:r>
         <w:t xml:space="preserve"> - Game Won State</w:t>
       </w:r>
@@ -11550,13 +11681,13 @@
       <w:pPr>
         <w:pStyle w:val="Heading3"/>
       </w:pPr>
-      <w:bookmarkStart w:id="68" w:name="_Ref59621706"/>
-      <w:bookmarkStart w:id="69" w:name="_Toc59622530"/>
+      <w:bookmarkStart w:id="69" w:name="_Ref59621706"/>
+      <w:bookmarkStart w:id="70" w:name="_Toc59622530"/>
       <w:r>
         <w:t>Game Draw State</w:t>
       </w:r>
-      <w:bookmarkEnd w:id="68"/>
       <w:bookmarkEnd w:id="69"/>
+      <w:bookmarkEnd w:id="70"/>
     </w:p>
     <w:p>
       <w:r>
@@ -11602,8 +11733,8 @@
         <w:t xml:space="preserve"> A message will also be displayed saying that the AI has been trained if either player was a human.</w:t>
       </w:r>
     </w:p>
-    <w:bookmarkStart w:id="70" w:name="_MON_1670234773"/>
-    <w:bookmarkEnd w:id="70"/>
+    <w:bookmarkStart w:id="71" w:name="_MON_1670234773"/>
+    <w:bookmarkEnd w:id="71"/>
     <w:p>
       <w:pPr>
         <w:keepNext/>
@@ -11613,7 +11744,7 @@
           <v:shape id="_x0000_i1044" type="#_x0000_t75" style="width:453.75pt;height:255pt" o:ole="">
             <v:imagedata r:id="rId51" o:title=""/>
           </v:shape>
-          <o:OLEObject Type="Embed" ProgID="Word.Document.12" ShapeID="_x0000_i1044" DrawAspect="Content" ObjectID="_1670489960" r:id="rId52">
+          <o:OLEObject Type="Embed" ProgID="Word.Document.12" ShapeID="_x0000_i1044" DrawAspect="Content" ObjectID="_1670491087" r:id="rId52">
             <o:FieldCodes>\s</o:FieldCodes>
           </o:OLEObject>
         </w:object>
@@ -11623,7 +11754,7 @@
       <w:pPr>
         <w:pStyle w:val="Caption"/>
       </w:pPr>
-      <w:bookmarkStart w:id="71" w:name="_Ref59621872"/>
+      <w:bookmarkStart w:id="72" w:name="_Ref59621872"/>
       <w:r>
         <w:t xml:space="preserve">Figure </w:t>
       </w:r>
@@ -11635,7 +11766,7 @@
           <w:t>11</w:t>
         </w:r>
       </w:fldSimple>
-      <w:bookmarkEnd w:id="71"/>
+      <w:bookmarkEnd w:id="72"/>
       <w:r>
         <w:t xml:space="preserve"> - Game Draw State</w:t>
       </w:r>
@@ -11718,11 +11849,11 @@
       <w:pPr>
         <w:pStyle w:val="Heading2"/>
       </w:pPr>
-      <w:bookmarkStart w:id="72" w:name="_Toc59622531"/>
+      <w:bookmarkStart w:id="73" w:name="_Toc59622531"/>
       <w:r>
         <w:t>Object Oriented Programming</w:t>
       </w:r>
-      <w:bookmarkEnd w:id="72"/>
+      <w:bookmarkEnd w:id="73"/>
     </w:p>
     <w:p>
       <w:r>
@@ -11730,44 +11861,6 @@
       </w:r>
       <w:r>
         <w:t xml:space="preserve"> I will be using class diagrams</w:t>
-      </w:r>
-      <w:r>
-        <w:rPr>
-          <w:rStyle w:val="FootnoteReference"/>
-        </w:rPr>
-        <w:footnoteReference w:id="41"/>
-      </w:r>
-      <w:r>
-        <w:t xml:space="preserve"> to show the classes in my program and how they relate to each other.</w:t>
-      </w:r>
-      <w:r>
-        <w:t xml:space="preserve"> As there are separate parts of my program that will not be related explicitly, I will use multiple class diagrams allowing more detail to be fit into a single diagram.</w:t>
-      </w:r>
-      <w:r>
-        <w:t xml:space="preserve"> The use of class diagrams is to plan interfaces of classes allowing an overview of the program to be visualised without needing to know implementation details.</w:t>
-      </w:r>
-      <w:r>
-        <w:t xml:space="preserve"> This is one of the </w:t>
-      </w:r>
-      <w:r>
-        <w:t>principles of</w:t>
-      </w:r>
-      <w:r>
-        <w:t xml:space="preserve"> creating an object-oriented program</w:t>
-      </w:r>
-      <w:r>
-        <w:rPr>
-          <w:rStyle w:val="FootnoteReference"/>
-        </w:rPr>
-        <w:footnoteReference w:id="42"/>
-      </w:r>
-      <w:r>
-        <w:t>.</w:t>
-      </w:r>
-    </w:p>
-    <w:p>
-      <w:r>
-        <w:t>The tool I will be using to create my class diagrams is called Lucid Chart</w:t>
       </w:r>
       <w:r>
         <w:rPr>
@@ -11776,13 +11869,51 @@
         <w:footnoteReference w:id="43"/>
       </w:r>
       <w:r>
-        <w:t xml:space="preserve"> and it allows UML</w:t>
+        <w:t xml:space="preserve"> to show the classes in my program and how they relate to each other.</w:t>
+      </w:r>
+      <w:r>
+        <w:t xml:space="preserve"> As there are separate parts of my program that will not be related explicitly, I will use multiple class diagrams allowing more detail to be fit into a single diagram.</w:t>
+      </w:r>
+      <w:r>
+        <w:t xml:space="preserve"> The use of class diagrams is to plan interfaces of classes allowing an overview of the program to be visualised without needing to know implementation details.</w:t>
+      </w:r>
+      <w:r>
+        <w:t xml:space="preserve"> This is one of the </w:t>
+      </w:r>
+      <w:r>
+        <w:t>principles of</w:t>
+      </w:r>
+      <w:r>
+        <w:t xml:space="preserve"> creating an object-oriented program</w:t>
       </w:r>
       <w:r>
         <w:rPr>
           <w:rStyle w:val="FootnoteReference"/>
         </w:rPr>
         <w:footnoteReference w:id="44"/>
+      </w:r>
+      <w:r>
+        <w:t>.</w:t>
+      </w:r>
+    </w:p>
+    <w:p>
+      <w:r>
+        <w:t>The tool I will be using to create my class diagrams is called Lucid Chart</w:t>
+      </w:r>
+      <w:r>
+        <w:rPr>
+          <w:rStyle w:val="FootnoteReference"/>
+        </w:rPr>
+        <w:footnoteReference w:id="45"/>
+      </w:r>
+      <w:r>
+        <w:t xml:space="preserve"> and it allows UML</w:t>
+      </w:r>
+      <w:r>
+        <w:rPr>
+          <w:rStyle w:val="FootnoteReference"/>
+        </w:rPr>
+        <w:footnoteReference w:id="46"/>
       </w:r>
       <w:r>
         <w:t xml:space="preserve"> diagrams to be created easily and exported to file types such as PDF allowing easy viewing and sharing.</w:t>
@@ -11832,7 +11963,7 @@
           <w:szCs w:val="40"/>
         </w:rPr>
       </w:pPr>
-      <w:bookmarkStart w:id="73" w:name="_Toc59622532"/>
+      <w:bookmarkStart w:id="74" w:name="_Toc59622532"/>
       <w:r>
         <w:rPr>
           <w:sz w:val="40"/>
@@ -11841,7 +11972,7 @@
         <w:lastRenderedPageBreak/>
         <w:t>Technical Solution</w:t>
       </w:r>
-      <w:bookmarkEnd w:id="73"/>
+      <w:bookmarkEnd w:id="74"/>
     </w:p>
     <w:p>
       <w:pPr>
@@ -11868,7 +11999,7 @@
           <w:szCs w:val="40"/>
         </w:rPr>
       </w:pPr>
-      <w:bookmarkStart w:id="74" w:name="_Toc59622533"/>
+      <w:bookmarkStart w:id="75" w:name="_Toc59622533"/>
       <w:r>
         <w:rPr>
           <w:sz w:val="40"/>
@@ -11877,7 +12008,7 @@
         <w:lastRenderedPageBreak/>
         <w:t>Testing</w:t>
       </w:r>
-      <w:bookmarkEnd w:id="74"/>
+      <w:bookmarkEnd w:id="75"/>
     </w:p>
     <w:p>
       <w:pPr>
@@ -11904,7 +12035,7 @@
           <w:szCs w:val="40"/>
         </w:rPr>
       </w:pPr>
-      <w:bookmarkStart w:id="75" w:name="_Toc59622534"/>
+      <w:bookmarkStart w:id="76" w:name="_Toc59622534"/>
       <w:r>
         <w:rPr>
           <w:sz w:val="40"/>
@@ -11913,7 +12044,7 @@
         <w:lastRenderedPageBreak/>
         <w:t>Evaluation</w:t>
       </w:r>
-      <w:bookmarkEnd w:id="75"/>
+      <w:bookmarkEnd w:id="76"/>
     </w:p>
     <w:sectPr>
       <w:footerReference w:type="default" r:id="rId53"/>
@@ -12568,7 +12699,7 @@
           <w:rPr>
             <w:rStyle w:val="Hyperlink"/>
           </w:rPr>
-          <w:t>https://dev.exiv2.org/projects/exiv2/wiki/The_Metadata_in_PNG_files</w:t>
+          <w:t>https://youtu.be/aircAruvnKk</w:t>
         </w:r>
       </w:hyperlink>
     </w:p>
@@ -12588,6 +12719,54 @@
         <w:t xml:space="preserve"> </w:t>
       </w:r>
       <w:hyperlink r:id="rId22" w:history="1">
+        <w:r>
+          <w:rPr>
+            <w:rStyle w:val="Hyperlink"/>
+          </w:rPr>
+          <w:t>https://www.investopedia.com/terms/o/overfitting.asp</w:t>
+        </w:r>
+      </w:hyperlink>
+    </w:p>
+  </w:footnote>
+  <w:footnote w:id="23">
+    <w:p>
+      <w:pPr>
+        <w:pStyle w:val="FootnoteText"/>
+      </w:pPr>
+      <w:r>
+        <w:rPr>
+          <w:rStyle w:val="FootnoteReference"/>
+        </w:rPr>
+        <w:footnoteRef/>
+      </w:r>
+      <w:r>
+        <w:t xml:space="preserve"> </w:t>
+      </w:r>
+      <w:hyperlink r:id="rId23" w:history="1">
+        <w:r>
+          <w:rPr>
+            <w:rStyle w:val="Hyperlink"/>
+          </w:rPr>
+          <w:t>https://dev.exiv2.org/projects/exiv2/wiki/The_Metadata_in_PNG_files</w:t>
+        </w:r>
+      </w:hyperlink>
+    </w:p>
+  </w:footnote>
+  <w:footnote w:id="24">
+    <w:p>
+      <w:pPr>
+        <w:pStyle w:val="FootnoteText"/>
+      </w:pPr>
+      <w:r>
+        <w:rPr>
+          <w:rStyle w:val="FootnoteReference"/>
+        </w:rPr>
+        <w:footnoteRef/>
+      </w:r>
+      <w:r>
+        <w:t xml:space="preserve"> </w:t>
+      </w:r>
+      <w:hyperlink r:id="rId24" w:history="1">
         <w:r>
           <w:rPr>
             <w:rStyle w:val="Hyperlink"/>
@@ -12597,7 +12776,7 @@
       </w:hyperlink>
     </w:p>
   </w:footnote>
-  <w:footnote w:id="23">
+  <w:footnote w:id="25">
     <w:p>
       <w:pPr>
         <w:pStyle w:val="FootnoteText"/>
@@ -12611,7 +12790,7 @@
       <w:r>
         <w:t xml:space="preserve"> </w:t>
       </w:r>
-      <w:hyperlink r:id="rId23" w:history="1">
+      <w:hyperlink r:id="rId25" w:history="1">
         <w:r>
           <w:rPr>
             <w:rStyle w:val="Hyperlink"/>
@@ -12621,7 +12800,7 @@
       </w:hyperlink>
     </w:p>
   </w:footnote>
-  <w:footnote w:id="24">
+  <w:footnote w:id="26">
     <w:p>
       <w:pPr>
         <w:pStyle w:val="FootnoteText"/>
@@ -12635,7 +12814,7 @@
       <w:r>
         <w:t xml:space="preserve"> </w:t>
       </w:r>
-      <w:hyperlink r:id="rId24" w:history="1">
+      <w:hyperlink r:id="rId26" w:history="1">
         <w:r>
           <w:rPr>
             <w:rStyle w:val="Hyperlink"/>
@@ -12645,7 +12824,7 @@
       </w:hyperlink>
     </w:p>
   </w:footnote>
-  <w:footnote w:id="25">
+  <w:footnote w:id="27">
     <w:p>
       <w:pPr>
         <w:pStyle w:val="FootnoteText"/>
@@ -12659,7 +12838,7 @@
       <w:r>
         <w:t xml:space="preserve"> </w:t>
       </w:r>
-      <w:hyperlink r:id="rId25" w:history="1">
+      <w:hyperlink r:id="rId27" w:history="1">
         <w:r>
           <w:rPr>
             <w:rStyle w:val="Hyperlink"/>
@@ -12669,7 +12848,7 @@
       </w:hyperlink>
     </w:p>
   </w:footnote>
-  <w:footnote w:id="26">
+  <w:footnote w:id="28">
     <w:p>
       <w:pPr>
         <w:pStyle w:val="FootnoteText"/>
@@ -12683,7 +12862,7 @@
       <w:r>
         <w:t xml:space="preserve"> </w:t>
       </w:r>
-      <w:hyperlink r:id="rId26" w:history="1">
+      <w:hyperlink r:id="rId28" w:history="1">
         <w:r>
           <w:rPr>
             <w:rStyle w:val="Hyperlink"/>
@@ -12693,7 +12872,7 @@
       </w:hyperlink>
     </w:p>
   </w:footnote>
-  <w:footnote w:id="27">
+  <w:footnote w:id="29">
     <w:p>
       <w:pPr>
         <w:pStyle w:val="FootnoteText"/>
@@ -12707,7 +12886,7 @@
       <w:r>
         <w:t xml:space="preserve"> </w:t>
       </w:r>
-      <w:hyperlink r:id="rId27" w:history="1">
+      <w:hyperlink r:id="rId29" w:history="1">
         <w:r>
           <w:rPr>
             <w:rStyle w:val="Hyperlink"/>
@@ -12717,7 +12896,7 @@
       </w:hyperlink>
     </w:p>
   </w:footnote>
-  <w:footnote w:id="28">
+  <w:footnote w:id="30">
     <w:p>
       <w:pPr>
         <w:pStyle w:val="FootnoteText"/>
@@ -12731,7 +12910,7 @@
       <w:r>
         <w:t xml:space="preserve"> </w:t>
       </w:r>
-      <w:hyperlink r:id="rId28" w:history="1">
+      <w:hyperlink r:id="rId30" w:history="1">
         <w:r>
           <w:rPr>
             <w:rStyle w:val="Hyperlink"/>
@@ -12741,7 +12920,7 @@
       </w:hyperlink>
     </w:p>
   </w:footnote>
-  <w:footnote w:id="29">
+  <w:footnote w:id="31">
     <w:p>
       <w:pPr>
         <w:pStyle w:val="FootnoteText"/>
@@ -12755,7 +12934,7 @@
       <w:r>
         <w:t xml:space="preserve"> </w:t>
       </w:r>
-      <w:hyperlink r:id="rId29" w:history="1">
+      <w:hyperlink r:id="rId31" w:history="1">
         <w:r>
           <w:rPr>
             <w:rStyle w:val="Hyperlink"/>
@@ -12765,7 +12944,7 @@
       </w:hyperlink>
     </w:p>
   </w:footnote>
-  <w:footnote w:id="30">
+  <w:footnote w:id="32">
     <w:p>
       <w:pPr>
         <w:pStyle w:val="FootnoteText"/>
@@ -12779,7 +12958,7 @@
       <w:r>
         <w:t xml:space="preserve"> </w:t>
       </w:r>
-      <w:hyperlink r:id="rId30" w:history="1">
+      <w:hyperlink r:id="rId32" w:history="1">
         <w:r>
           <w:rPr>
             <w:rStyle w:val="Hyperlink"/>
@@ -12789,7 +12968,7 @@
       </w:hyperlink>
     </w:p>
   </w:footnote>
-  <w:footnote w:id="31">
+  <w:footnote w:id="33">
     <w:p>
       <w:pPr>
         <w:pStyle w:val="FootnoteText"/>
@@ -12803,7 +12982,7 @@
       <w:r>
         <w:t xml:space="preserve"> </w:t>
       </w:r>
-      <w:hyperlink r:id="rId31" w:history="1">
+      <w:hyperlink r:id="rId33" w:history="1">
         <w:r>
           <w:rPr>
             <w:rStyle w:val="Hyperlink"/>
@@ -12813,7 +12992,7 @@
       </w:hyperlink>
     </w:p>
   </w:footnote>
-  <w:footnote w:id="32">
+  <w:footnote w:id="34">
     <w:p>
       <w:pPr>
         <w:pStyle w:val="FootnoteText"/>
@@ -12827,7 +13006,7 @@
       <w:r>
         <w:t xml:space="preserve"> </w:t>
       </w:r>
-      <w:hyperlink r:id="rId32" w:history="1">
+      <w:hyperlink r:id="rId34" w:history="1">
         <w:r>
           <w:rPr>
             <w:rStyle w:val="Hyperlink"/>
@@ -12837,7 +13016,7 @@
       </w:hyperlink>
     </w:p>
   </w:footnote>
-  <w:footnote w:id="33">
+  <w:footnote w:id="35">
     <w:p>
       <w:pPr>
         <w:pStyle w:val="FootnoteText"/>
@@ -12851,7 +13030,7 @@
       <w:r>
         <w:t xml:space="preserve"> </w:t>
       </w:r>
-      <w:hyperlink r:id="rId33" w:history="1">
+      <w:hyperlink r:id="rId35" w:history="1">
         <w:r>
           <w:rPr>
             <w:rStyle w:val="Hyperlink"/>
@@ -12861,7 +13040,7 @@
       </w:hyperlink>
     </w:p>
   </w:footnote>
-  <w:footnote w:id="34">
+  <w:footnote w:id="36">
     <w:p>
       <w:pPr>
         <w:pStyle w:val="FootnoteText"/>
@@ -12875,7 +13054,7 @@
       <w:r>
         <w:t xml:space="preserve"> </w:t>
       </w:r>
-      <w:hyperlink r:id="rId34" w:history="1">
+      <w:hyperlink r:id="rId36" w:history="1">
         <w:r>
           <w:rPr>
             <w:rStyle w:val="Hyperlink"/>
@@ -12885,7 +13064,7 @@
       </w:hyperlink>
     </w:p>
   </w:footnote>
-  <w:footnote w:id="35">
+  <w:footnote w:id="37">
     <w:p>
       <w:pPr>
         <w:pStyle w:val="FootnoteText"/>
@@ -12899,7 +13078,7 @@
       <w:r>
         <w:t xml:space="preserve"> </w:t>
       </w:r>
-      <w:hyperlink r:id="rId35" w:history="1">
+      <w:hyperlink r:id="rId37" w:history="1">
         <w:r>
           <w:rPr>
             <w:rStyle w:val="Hyperlink"/>
@@ -12909,7 +13088,7 @@
       </w:hyperlink>
     </w:p>
   </w:footnote>
-  <w:footnote w:id="36">
+  <w:footnote w:id="38">
     <w:p>
       <w:pPr>
         <w:pStyle w:val="FootnoteText"/>
@@ -12923,7 +13102,7 @@
       <w:r>
         <w:t xml:space="preserve"> </w:t>
       </w:r>
-      <w:hyperlink r:id="rId36" w:history="1">
+      <w:hyperlink r:id="rId38" w:history="1">
         <w:r>
           <w:rPr>
             <w:rStyle w:val="Hyperlink"/>
@@ -12933,7 +13112,7 @@
       </w:hyperlink>
     </w:p>
   </w:footnote>
-  <w:footnote w:id="37">
+  <w:footnote w:id="39">
     <w:p>
       <w:pPr>
         <w:pStyle w:val="FootnoteText"/>
@@ -12947,7 +13126,7 @@
       <w:r>
         <w:t xml:space="preserve"> </w:t>
       </w:r>
-      <w:hyperlink r:id="rId37" w:history="1">
+      <w:hyperlink r:id="rId39" w:history="1">
         <w:r>
           <w:rPr>
             <w:rStyle w:val="Hyperlink"/>
@@ -12957,7 +13136,7 @@
       </w:hyperlink>
     </w:p>
   </w:footnote>
-  <w:footnote w:id="38">
+  <w:footnote w:id="40">
     <w:p>
       <w:pPr>
         <w:pStyle w:val="FootnoteText"/>
@@ -12971,7 +13150,7 @@
       <w:r>
         <w:t xml:space="preserve"> </w:t>
       </w:r>
-      <w:hyperlink r:id="rId38" w:history="1">
+      <w:hyperlink r:id="rId40" w:history="1">
         <w:r>
           <w:rPr>
             <w:rStyle w:val="Hyperlink"/>
@@ -12981,7 +13160,7 @@
       </w:hyperlink>
     </w:p>
   </w:footnote>
-  <w:footnote w:id="39">
+  <w:footnote w:id="41">
     <w:p>
       <w:pPr>
         <w:pStyle w:val="FootnoteText"/>
@@ -12995,7 +13174,7 @@
       <w:r>
         <w:t xml:space="preserve"> </w:t>
       </w:r>
-      <w:hyperlink r:id="rId39" w:history="1">
+      <w:hyperlink r:id="rId41" w:history="1">
         <w:r>
           <w:rPr>
             <w:rStyle w:val="Hyperlink"/>
@@ -13005,7 +13184,7 @@
       </w:hyperlink>
     </w:p>
   </w:footnote>
-  <w:footnote w:id="40">
+  <w:footnote w:id="42">
     <w:p>
       <w:pPr>
         <w:pStyle w:val="FootnoteText"/>
@@ -13019,7 +13198,7 @@
       <w:r>
         <w:t xml:space="preserve"> </w:t>
       </w:r>
-      <w:hyperlink r:id="rId40" w:history="1">
+      <w:hyperlink r:id="rId42" w:history="1">
         <w:r>
           <w:rPr>
             <w:rStyle w:val="Hyperlink"/>
@@ -13029,7 +13208,7 @@
       </w:hyperlink>
     </w:p>
   </w:footnote>
-  <w:footnote w:id="41">
+  <w:footnote w:id="43">
     <w:p>
       <w:pPr>
         <w:pStyle w:val="FootnoteText"/>
@@ -13043,7 +13222,7 @@
       <w:r>
         <w:t xml:space="preserve"> </w:t>
       </w:r>
-      <w:hyperlink r:id="rId41" w:history="1">
+      <w:hyperlink r:id="rId43" w:history="1">
         <w:r>
           <w:rPr>
             <w:rStyle w:val="Hyperlink"/>
@@ -13053,7 +13232,7 @@
       </w:hyperlink>
     </w:p>
   </w:footnote>
-  <w:footnote w:id="42">
+  <w:footnote w:id="44">
     <w:p>
       <w:pPr>
         <w:pStyle w:val="FootnoteText"/>
@@ -13067,7 +13246,7 @@
       <w:r>
         <w:t xml:space="preserve"> </w:t>
       </w:r>
-      <w:hyperlink r:id="rId42" w:history="1">
+      <w:hyperlink r:id="rId44" w:history="1">
         <w:r>
           <w:rPr>
             <w:rStyle w:val="Hyperlink"/>
@@ -13077,7 +13256,7 @@
       </w:hyperlink>
     </w:p>
   </w:footnote>
-  <w:footnote w:id="43">
+  <w:footnote w:id="45">
     <w:p>
       <w:pPr>
         <w:pStyle w:val="FootnoteText"/>
@@ -13091,7 +13270,7 @@
       <w:r>
         <w:t xml:space="preserve"> </w:t>
       </w:r>
-      <w:hyperlink r:id="rId43" w:history="1">
+      <w:hyperlink r:id="rId45" w:history="1">
         <w:r>
           <w:rPr>
             <w:rStyle w:val="Hyperlink"/>
@@ -13101,7 +13280,7 @@
       </w:hyperlink>
     </w:p>
   </w:footnote>
-  <w:footnote w:id="44">
+  <w:footnote w:id="46">
     <w:p>
       <w:pPr>
         <w:pStyle w:val="FootnoteText"/>
@@ -13115,7 +13294,7 @@
       <w:r>
         <w:t xml:space="preserve"> </w:t>
       </w:r>
-      <w:hyperlink r:id="rId44" w:history="1">
+      <w:hyperlink r:id="rId46" w:history="1">
         <w:r>
           <w:rPr>
             <w:rStyle w:val="Hyperlink"/>

</xml_diff>

<commit_message>
Added section of initial values for weights and biases
</commit_message>
<xml_diff>
--- a/Writeup.docx
+++ b/Writeup.docx
@@ -8214,7 +8214,7 @@
           <v:shape id="_x0000_i1025" type="#_x0000_t75" style="width:451.5pt;height:142.5pt" o:ole="">
             <v:imagedata r:id="rId9" o:title=""/>
           </v:shape>
-          <o:OLEObject Type="Embed" ProgID="Word.OpenDocumentText.12" ShapeID="_x0000_i1025" DrawAspect="Content" ObjectID="_1670491068" r:id="rId10"/>
+          <o:OLEObject Type="Embed" ProgID="Word.OpenDocumentText.12" ShapeID="_x0000_i1025" DrawAspect="Content" ObjectID="_1670491811" r:id="rId10"/>
         </w:object>
       </w:r>
     </w:p>
@@ -8258,7 +8258,7 @@
           <v:shape id="_x0000_i1026" type="#_x0000_t75" style="width:451.5pt;height:516.75pt" o:ole="">
             <v:imagedata r:id="rId11" o:title=""/>
           </v:shape>
-          <o:OLEObject Type="Embed" ProgID="Word.OpenDocumentText.12" ShapeID="_x0000_i1026" DrawAspect="Content" ObjectID="_1670491069" r:id="rId12"/>
+          <o:OLEObject Type="Embed" ProgID="Word.OpenDocumentText.12" ShapeID="_x0000_i1026" DrawAspect="Content" ObjectID="_1670491812" r:id="rId12"/>
         </w:object>
       </w:r>
     </w:p>
@@ -8290,7 +8290,7 @@
           <v:shape id="_x0000_i1027" type="#_x0000_t75" style="width:451.5pt;height:142.5pt" o:ole="">
             <v:imagedata r:id="rId13" o:title=""/>
           </v:shape>
-          <o:OLEObject Type="Embed" ProgID="Word.OpenDocumentText.12" ShapeID="_x0000_i1027" DrawAspect="Content" ObjectID="_1670491070" r:id="rId14"/>
+          <o:OLEObject Type="Embed" ProgID="Word.OpenDocumentText.12" ShapeID="_x0000_i1027" DrawAspect="Content" ObjectID="_1670491813" r:id="rId14"/>
         </w:object>
       </w:r>
     </w:p>
@@ -8314,7 +8314,7 @@
           <v:shape id="_x0000_i1028" type="#_x0000_t75" style="width:249pt;height:14.25pt" o:ole="">
             <v:imagedata r:id="rId15" o:title="" cropright="29393f"/>
           </v:shape>
-          <o:OLEObject Type="Embed" ProgID="Word.OpenDocumentText.12" ShapeID="_x0000_i1028" DrawAspect="Content" ObjectID="_1670491071" r:id="rId16"/>
+          <o:OLEObject Type="Embed" ProgID="Word.OpenDocumentText.12" ShapeID="_x0000_i1028" DrawAspect="Content" ObjectID="_1670491814" r:id="rId16"/>
         </w:object>
       </w:r>
       <w:r>
@@ -8340,7 +8340,7 @@
           <v:shape id="_x0000_i1029" type="#_x0000_t75" style="width:454.5pt;height:419.25pt" o:ole="">
             <v:imagedata r:id="rId17" o:title="" cropright="5008f"/>
           </v:shape>
-          <o:OLEObject Type="Embed" ProgID="Word.OpenDocumentText.12" ShapeID="_x0000_i1029" DrawAspect="Content" ObjectID="_1670491072" r:id="rId18"/>
+          <o:OLEObject Type="Embed" ProgID="Word.OpenDocumentText.12" ShapeID="_x0000_i1029" DrawAspect="Content" ObjectID="_1670491815" r:id="rId18"/>
         </w:object>
       </w:r>
     </w:p>
@@ -9057,12 +9057,21 @@
       <w:r>
         <w:t xml:space="preserve"> which is a C++ keyword declaring that a method is overridable. Two new classes will be created, </w:t>
       </w:r>
+      <w:proofErr w:type="gramStart"/>
       <w:r>
         <w:rPr>
           <w:i/>
           <w:iCs/>
         </w:rPr>
-        <w:t>Connect 4 Player Human</w:t>
+        <w:t>Connect</w:t>
+      </w:r>
+      <w:proofErr w:type="gramEnd"/>
+      <w:r>
+        <w:rPr>
+          <w:i/>
+          <w:iCs/>
+        </w:rPr>
+        <w:t xml:space="preserve"> 4 Player Human</w:t>
       </w:r>
       <w:r>
         <w:t xml:space="preserve"> and </w:t>
@@ -9120,7 +9129,7 @@
           <v:shape id="_x0000_i1030" type="#_x0000_t75" style="width:370.5pt;height:248.25pt" o:ole="">
             <v:imagedata r:id="rId23" o:title=""/>
           </v:shape>
-          <o:OLEObject Type="Embed" ProgID="Word.Document.12" ShapeID="_x0000_i1030" DrawAspect="Content" ObjectID="_1670491073" r:id="rId24">
+          <o:OLEObject Type="Embed" ProgID="Word.Document.12" ShapeID="_x0000_i1030" DrawAspect="Content" ObjectID="_1670491816" r:id="rId24">
             <o:FieldCodes>\s</o:FieldCodes>
           </o:OLEObject>
         </w:object>
@@ -9369,6 +9378,207 @@
     </w:p>
     <w:p>
       <w:pPr>
+        <w:pStyle w:val="Heading3"/>
+      </w:pPr>
+      <w:r>
+        <w:t>Weights and Biases</w:t>
+      </w:r>
+    </w:p>
+    <w:p>
+      <w:r>
+        <w:t>The weights and biases are the most important bit of the network as they are what determines what the network will do.</w:t>
+      </w:r>
+      <w:r>
+        <w:t xml:space="preserve"> Choosing these parameters manually is way too much work for anyone to do which is why we use an algorithm called Backpropagation. This algorithm adjusts these weights and biases to better fit some training data.</w:t>
+      </w:r>
+      <w:r>
+        <w:t xml:space="preserve"> Backpropagation does not do everything though. We need to </w:t>
+      </w:r>
+      <w:r>
+        <w:lastRenderedPageBreak/>
+        <w:t>choose good initial values for the weights and biases. The method I will be using the choose these initial values is mainly randomization with some bounds.</w:t>
+      </w:r>
+      <w:r>
+        <w:t xml:space="preserve"> These bounds will be determined by the number of previous neurons and number of next neurons.</w:t>
+      </w:r>
+    </w:p>
+    <w:p>
+      <w:r>
+        <w:t>The weights and biases will be randomly set to a value in the range [-</w:t>
+      </w:r>
+      <w:r>
+        <w:rPr>
+          <w:rFonts w:cstheme="minorHAnsi"/>
+        </w:rPr>
+        <w:t>ꜫ</w:t>
+      </w:r>
+      <w:r>
+        <w:t xml:space="preserve">, </w:t>
+      </w:r>
+      <w:r>
+        <w:rPr>
+          <w:rFonts w:cstheme="minorHAnsi"/>
+        </w:rPr>
+        <w:t>ꜫ</w:t>
+      </w:r>
+      <w:r>
+        <w:t>]</w:t>
+      </w:r>
+    </w:p>
+    <w:p>
+      <w:pPr>
+        <w:spacing w:after="0"/>
+        <w:rPr>
+          <w:rFonts w:eastAsiaTheme="minorEastAsia"/>
+        </w:rPr>
+      </w:pPr>
+      <w:r>
+        <w:rPr>
+          <w:rFonts w:eastAsiaTheme="minorEastAsia"/>
+        </w:rPr>
+        <w:t>Where</w:t>
+      </w:r>
+    </w:p>
+    <w:p>
+      <w:pPr>
+        <w:ind w:firstLine="720"/>
+        <w:rPr>
+          <w:sz w:val="28"/>
+          <w:szCs w:val="28"/>
+        </w:rPr>
+      </w:pPr>
+      <m:oMath>
+        <m:r>
+          <w:rPr>
+            <w:rFonts w:ascii="Cambria Math" w:hAnsi="Cambria Math"/>
+            <w:sz w:val="28"/>
+            <w:szCs w:val="28"/>
+          </w:rPr>
+          <m:t>ε=</m:t>
+        </m:r>
+        <m:rad>
+          <m:radPr>
+            <m:degHide m:val="1"/>
+            <m:ctrlPr>
+              <w:rPr>
+                <w:rFonts w:ascii="Cambria Math" w:hAnsi="Cambria Math"/>
+                <w:i/>
+                <w:sz w:val="28"/>
+                <w:szCs w:val="28"/>
+              </w:rPr>
+            </m:ctrlPr>
+          </m:radPr>
+          <m:deg/>
+          <m:e>
+            <m:f>
+              <m:fPr>
+                <m:ctrlPr>
+                  <w:rPr>
+                    <w:rFonts w:ascii="Cambria Math" w:hAnsi="Cambria Math"/>
+                    <w:i/>
+                    <w:sz w:val="28"/>
+                    <w:szCs w:val="28"/>
+                  </w:rPr>
+                </m:ctrlPr>
+              </m:fPr>
+              <m:num>
+                <m:r>
+                  <w:rPr>
+                    <w:rFonts w:ascii="Cambria Math" w:hAnsi="Cambria Math"/>
+                    <w:sz w:val="28"/>
+                    <w:szCs w:val="28"/>
+                  </w:rPr>
+                  <m:t>6</m:t>
+                </m:r>
+              </m:num>
+              <m:den>
+                <m:sSub>
+                  <m:sSubPr>
+                    <m:ctrlPr>
+                      <w:rPr>
+                        <w:rFonts w:ascii="Cambria Math" w:hAnsi="Cambria Math"/>
+                        <w:i/>
+                        <w:sz w:val="28"/>
+                        <w:szCs w:val="28"/>
+                      </w:rPr>
+                    </m:ctrlPr>
+                  </m:sSubPr>
+                  <m:e>
+                    <m:r>
+                      <w:rPr>
+                        <w:rFonts w:ascii="Cambria Math" w:hAnsi="Cambria Math"/>
+                        <w:sz w:val="28"/>
+                        <w:szCs w:val="28"/>
+                      </w:rPr>
+                      <m:t>L</m:t>
+                    </m:r>
+                  </m:e>
+                  <m:sub>
+                    <m:r>
+                      <w:rPr>
+                        <w:rFonts w:ascii="Cambria Math" w:hAnsi="Cambria Math"/>
+                        <w:sz w:val="28"/>
+                        <w:szCs w:val="28"/>
+                      </w:rPr>
+                      <m:t>in</m:t>
+                    </m:r>
+                  </m:sub>
+                </m:sSub>
+                <m:r>
+                  <w:rPr>
+                    <w:rFonts w:ascii="Cambria Math" w:hAnsi="Cambria Math"/>
+                    <w:sz w:val="28"/>
+                    <w:szCs w:val="28"/>
+                  </w:rPr>
+                  <m:t>+</m:t>
+                </m:r>
+                <m:sSub>
+                  <m:sSubPr>
+                    <m:ctrlPr>
+                      <w:rPr>
+                        <w:rFonts w:ascii="Cambria Math" w:hAnsi="Cambria Math"/>
+                        <w:i/>
+                        <w:sz w:val="28"/>
+                        <w:szCs w:val="28"/>
+                      </w:rPr>
+                    </m:ctrlPr>
+                  </m:sSubPr>
+                  <m:e>
+                    <m:r>
+                      <w:rPr>
+                        <w:rFonts w:ascii="Cambria Math" w:hAnsi="Cambria Math"/>
+                        <w:sz w:val="28"/>
+                        <w:szCs w:val="28"/>
+                      </w:rPr>
+                      <m:t>L</m:t>
+                    </m:r>
+                  </m:e>
+                  <m:sub>
+                    <m:r>
+                      <w:rPr>
+                        <w:rFonts w:ascii="Cambria Math" w:hAnsi="Cambria Math"/>
+                        <w:sz w:val="28"/>
+                        <w:szCs w:val="28"/>
+                      </w:rPr>
+                      <m:t>out</m:t>
+                    </m:r>
+                  </m:sub>
+                </m:sSub>
+              </m:den>
+            </m:f>
+          </m:e>
+        </m:rad>
+      </m:oMath>
+      <w:r>
+        <w:rPr>
+          <w:sz w:val="28"/>
+          <w:szCs w:val="28"/>
+        </w:rPr>
+        <w:t xml:space="preserve"> </w:t>
+      </w:r>
+    </w:p>
+    <w:p>
+      <w:pPr>
         <w:pStyle w:val="Heading2"/>
       </w:pPr>
       <w:bookmarkStart w:id="22" w:name="_Toc59622514"/>
@@ -9391,11 +9601,7 @@
         <w:t xml:space="preserve"> I am planning on creating a folder for each user which holds all information about that user.</w:t>
       </w:r>
       <w:r>
-        <w:t xml:space="preserve"> This also </w:t>
-      </w:r>
-      <w:r>
-        <w:lastRenderedPageBreak/>
-        <w:t>allows for users to copy their folder and transfer between devices allowing their account to be used on multiple computers.</w:t>
+        <w:t xml:space="preserve"> This also allows for users to copy their folder and transfer between devices allowing their account to be used on multiple computers.</w:t>
       </w:r>
     </w:p>
     <w:bookmarkStart w:id="23" w:name="_MON_1669294533"/>
@@ -9409,7 +9615,7 @@
           <v:shape id="_x0000_i1031" type="#_x0000_t75" style="width:451.5pt;height:201.75pt" o:ole="">
             <v:imagedata r:id="rId25" o:title=""/>
           </v:shape>
-          <o:OLEObject Type="Embed" ProgID="Word.Document.12" ShapeID="_x0000_i1031" DrawAspect="Content" ObjectID="_1670491074" r:id="rId26">
+          <o:OLEObject Type="Embed" ProgID="Word.Document.12" ShapeID="_x0000_i1031" DrawAspect="Content" ObjectID="_1670491817" r:id="rId26">
             <o:FieldCodes>\s</o:FieldCodes>
           </o:OLEObject>
         </w:object>
@@ -9518,7 +9724,11 @@
         <w:t>Losses</w:t>
       </w:r>
       <w:r>
-        <w:t>, Number of AI Wins, Number of AI Losses</w:t>
+        <w:t xml:space="preserve">, Number of AI Wins, </w:t>
+      </w:r>
+      <w:r>
+        <w:lastRenderedPageBreak/>
+        <w:t>Number of AI Losses</w:t>
       </w:r>
       <w:r>
         <w:t>, and the Entire State of the Neural Network. A lot of this data has different types meaning that a custom file must be created. I will be using already existing file structures as a reference. The most prominent feature in files is the use of metadata and a header.</w:t>
@@ -9549,7 +9759,7 @@
           <v:shape id="_x0000_i1032" type="#_x0000_t75" style="width:451.5pt;height:188.25pt" o:ole="">
             <v:imagedata r:id="rId27" o:title=""/>
           </v:shape>
-          <o:OLEObject Type="Embed" ProgID="Word.Document.12" ShapeID="_x0000_i1032" DrawAspect="Content" ObjectID="_1670491075" r:id="rId28">
+          <o:OLEObject Type="Embed" ProgID="Word.Document.12" ShapeID="_x0000_i1032" DrawAspect="Content" ObjectID="_1670491818" r:id="rId28">
             <o:FieldCodes>\s</o:FieldCodes>
           </o:OLEObject>
         </w:object>
@@ -9581,7 +9791,7 @@
           <v:shape id="_x0000_i1033" type="#_x0000_t75" style="width:451.5pt;height:174pt" o:ole="">
             <v:imagedata r:id="rId29" o:title=""/>
           </v:shape>
-          <o:OLEObject Type="Embed" ProgID="Word.Document.12" ShapeID="_x0000_i1033" DrawAspect="Content" ObjectID="_1670491076" r:id="rId30">
+          <o:OLEObject Type="Embed" ProgID="Word.Document.12" ShapeID="_x0000_i1033" DrawAspect="Content" ObjectID="_1670491819" r:id="rId30">
             <o:FieldCodes>\s</o:FieldCodes>
           </o:OLEObject>
         </w:object>
@@ -9594,6 +9804,7 @@
     </w:p>
     <w:p>
       <w:r>
+        <w:lastRenderedPageBreak/>
         <w:t xml:space="preserve">When writing to this file, the metadata will not have to change however, the other information such as Wins and Losses, and especially the neural network will have to. Due to this being most of the data, I have decided to wipe the file and rewrite all data back into it each time data is saved. This will not cause much of a performance cost but </w:t>
       </w:r>
       <w:r>
@@ -9618,11 +9829,7 @@
         <w:t>Therefore,</w:t>
       </w:r>
       <w:r>
-        <w:t xml:space="preserve"> I have decided to store the previous few games in a file and use these games to train the network on games that it has already seen a few times </w:t>
-      </w:r>
-      <w:r>
-        <w:lastRenderedPageBreak/>
-        <w:t>before.</w:t>
+        <w:t xml:space="preserve"> I have decided to store the previous few games in a file and use these games to train the network on games that it has already seen a few times before.</w:t>
       </w:r>
       <w:r>
         <w:t xml:space="preserve"> To save these games I will need to store them in a file in a very efficient way as I am looking to store around</w:t>
@@ -9703,7 +9910,7 @@
           <v:shape id="_x0000_i1034" type="#_x0000_t75" style="width:451.5pt;height:246pt" o:ole="">
             <v:imagedata r:id="rId31" o:title=""/>
           </v:shape>
-          <o:OLEObject Type="Embed" ProgID="Word.Document.12" ShapeID="_x0000_i1034" DrawAspect="Content" ObjectID="_1670491077" r:id="rId32">
+          <o:OLEObject Type="Embed" ProgID="Word.Document.12" ShapeID="_x0000_i1034" DrawAspect="Content" ObjectID="_1670491820" r:id="rId32">
             <o:FieldCodes>\s</o:FieldCodes>
           </o:OLEObject>
         </w:object>
@@ -9747,11 +9954,7 @@
         <w:footnoteReference w:id="27"/>
       </w:r>
       <w:r>
-        <w:t xml:space="preserve"> characters being represented with a single byte, opening a binary file as a text file will display all the bytes in </w:t>
-      </w:r>
-      <w:r>
-        <w:lastRenderedPageBreak/>
-        <w:t>their ASCII representation. Usually, this will make random characters appear but, in the case of strings which already contain single byte ASCII characters, can display the string itself. This is extremely dangerous with passwords as someone can just open the file and view the password. Therefore, I have decided to hide the password using a digest</w:t>
+        <w:t xml:space="preserve"> characters being represented with a single byte, opening a binary file as a text file will display all the bytes in their ASCII representation. Usually, this will make random characters appear but, in the case of strings which already contain single byte ASCII characters, can display the string itself. This is extremely dangerous with passwords as someone can just open the file and view the password. Therefore, I have decided to hide the password using a digest</w:t>
       </w:r>
       <w:r>
         <w:rPr>
@@ -9798,6 +10001,7 @@
       </w:pPr>
       <w:bookmarkStart w:id="31" w:name="_Toc59622518"/>
       <w:r>
+        <w:lastRenderedPageBreak/>
         <w:t>File Checksum</w:t>
       </w:r>
       <w:bookmarkEnd w:id="31"/>
@@ -9843,7 +10047,6 @@
       </w:pPr>
       <w:bookmarkStart w:id="32" w:name="_Toc59622519"/>
       <w:r>
-        <w:lastRenderedPageBreak/>
         <w:t>Graphical User Interface (GUI)</w:t>
       </w:r>
       <w:bookmarkEnd w:id="32"/>
@@ -9886,7 +10089,7 @@
           <v:shape id="_x0000_i1035" type="#_x0000_t75" style="width:453.75pt;height:255pt" o:ole="">
             <v:imagedata r:id="rId33" o:title=""/>
           </v:shape>
-          <o:OLEObject Type="Embed" ProgID="Word.Document.12" ShapeID="_x0000_i1035" DrawAspect="Content" ObjectID="_1670491078" r:id="rId34">
+          <o:OLEObject Type="Embed" ProgID="Word.Document.12" ShapeID="_x0000_i1035" DrawAspect="Content" ObjectID="_1670491821" r:id="rId34">
             <o:FieldCodes>\s</o:FieldCodes>
           </o:OLEObject>
         </w:object>
@@ -9959,51 +10162,51 @@
     </w:p>
     <w:p>
       <w:r>
+        <w:t xml:space="preserve">Another benefit of using a stack as this data type is that old states are not removed when new states are added. Instead of overwriting an “active state” object, it is simply kept in the stack. Whenever a state finishes its task, or the exit button is pressed by the user, the state can pop itself off the stack and the previous state is revealed. This state now becomes the active state and is used by the program. This allows for an easy way to determine whether the program should close or not, as the </w:t>
+      </w:r>
+      <w:r>
+        <w:fldChar w:fldCharType="begin"/>
+      </w:r>
+      <w:r>
+        <w:instrText xml:space="preserve"> REF _Ref59367427 \h </w:instrText>
+      </w:r>
+      <w:r>
+        <w:fldChar w:fldCharType="separate"/>
+      </w:r>
+      <w:r>
+        <w:t>Main Menu State</w:t>
+      </w:r>
+      <w:r>
+        <w:fldChar w:fldCharType="end"/>
+      </w:r>
+      <w:r>
+        <w:t xml:space="preserve"> </w:t>
+      </w:r>
+      <w:r>
+        <w:t xml:space="preserve">will always be on the stack and the program only exiting if the user presses the exit button on this </w:t>
+      </w:r>
+      <w:r>
+        <w:fldChar w:fldCharType="begin"/>
+      </w:r>
+      <w:r>
+        <w:instrText xml:space="preserve"> REF _Ref59367427 \h </w:instrText>
+      </w:r>
+      <w:r>
+        <w:fldChar w:fldCharType="separate"/>
+      </w:r>
+      <w:r>
+        <w:t>Main Menu State</w:t>
+      </w:r>
+      <w:r>
+        <w:fldChar w:fldCharType="end"/>
+      </w:r>
+      <w:r>
+        <w:t>, we can test whether the stack is empty and if it is, we can determine that the user has pressed the exit button and the program should end.</w:t>
+      </w:r>
+    </w:p>
+    <w:p>
+      <w:r>
         <w:lastRenderedPageBreak/>
-        <w:t xml:space="preserve">Another benefit of using a stack as this data type is that old states are not removed when new states are added. Instead of overwriting an “active state” object, it is simply kept in the stack. Whenever a state finishes its task, or the exit button is pressed by the user, the state can pop itself off the stack and the previous state is revealed. This state now becomes the active state and is used by the program. This allows for an easy way to determine whether the program should close or not, as the </w:t>
-      </w:r>
-      <w:r>
-        <w:fldChar w:fldCharType="begin"/>
-      </w:r>
-      <w:r>
-        <w:instrText xml:space="preserve"> REF _Ref59367427 \h </w:instrText>
-      </w:r>
-      <w:r>
-        <w:fldChar w:fldCharType="separate"/>
-      </w:r>
-      <w:r>
-        <w:t>Main Menu State</w:t>
-      </w:r>
-      <w:r>
-        <w:fldChar w:fldCharType="end"/>
-      </w:r>
-      <w:r>
-        <w:t xml:space="preserve"> </w:t>
-      </w:r>
-      <w:r>
-        <w:t xml:space="preserve">will always be on the stack and the program only exiting if the user presses the exit button on this </w:t>
-      </w:r>
-      <w:r>
-        <w:fldChar w:fldCharType="begin"/>
-      </w:r>
-      <w:r>
-        <w:instrText xml:space="preserve"> REF _Ref59367427 \h </w:instrText>
-      </w:r>
-      <w:r>
-        <w:fldChar w:fldCharType="separate"/>
-      </w:r>
-      <w:r>
-        <w:t>Main Menu State</w:t>
-      </w:r>
-      <w:r>
-        <w:fldChar w:fldCharType="end"/>
-      </w:r>
-      <w:r>
-        <w:t>, we can test whether the stack is empty and if it is, we can determine that the user has pressed the exit button and the program should end.</w:t>
-      </w:r>
-    </w:p>
-    <w:p>
-      <w:r>
         <w:t xml:space="preserve">Some roadblocks I ran into whilst making the </w:t>
       </w:r>
       <w:r>
@@ -10355,11 +10558,7 @@
     </w:p>
     <w:p>
       <w:r>
-        <w:t xml:space="preserve">Another better solution would be to allow the user to press the “x” button, but have the program detect this and push a new state onto the state stack which allows the user to confirm whether to </w:t>
-      </w:r>
-      <w:r>
-        <w:lastRenderedPageBreak/>
-        <w:t>leave the program or continue what they were doing, at the same time warning them that data may be lost if they are currently doing something. During this state, the program could also delay closing the window to save any currently in use data so that as little important data is lost as possible.</w:t>
+        <w:t>Another better solution would be to allow the user to press the “x” button, but have the program detect this and push a new state onto the state stack which allows the user to confirm whether to leave the program or continue what they were doing, at the same time warning them that data may be lost if they are currently doing something. During this state, the program could also delay closing the window to save any currently in use data so that as little important data is lost as possible.</w:t>
       </w:r>
     </w:p>
     <w:p/>
@@ -10375,7 +10574,7 @@
           <v:shape id="_x0000_i1036" type="#_x0000_t75" style="width:453.75pt;height:255pt" o:ole="">
             <v:imagedata r:id="rId35" o:title=""/>
           </v:shape>
-          <o:OLEObject Type="Embed" ProgID="Word.Document.12" ShapeID="_x0000_i1036" DrawAspect="Content" ObjectID="_1670491079" r:id="rId36">
+          <o:OLEObject Type="Embed" ProgID="Word.Document.12" ShapeID="_x0000_i1036" DrawAspect="Content" ObjectID="_1670491822" r:id="rId36">
             <o:FieldCodes>\s</o:FieldCodes>
           </o:OLEObject>
         </w:object>
@@ -10478,7 +10677,7 @@
           <v:shape id="_x0000_i1037" type="#_x0000_t75" style="width:453.75pt;height:255pt" o:ole="">
             <v:imagedata r:id="rId37" o:title=""/>
           </v:shape>
-          <o:OLEObject Type="Embed" ProgID="Word.Document.12" ShapeID="_x0000_i1037" DrawAspect="Content" ObjectID="_1670491080" r:id="rId38">
+          <o:OLEObject Type="Embed" ProgID="Word.Document.12" ShapeID="_x0000_i1037" DrawAspect="Content" ObjectID="_1670491823" r:id="rId38">
             <o:FieldCodes>\s</o:FieldCodes>
           </o:OLEObject>
         </w:object>
@@ -10656,7 +10855,7 @@
           <v:shape id="_x0000_i1038" type="#_x0000_t75" style="width:453.75pt;height:255pt" o:ole="">
             <v:imagedata r:id="rId39" o:title=""/>
           </v:shape>
-          <o:OLEObject Type="Embed" ProgID="Word.Document.12" ShapeID="_x0000_i1038" DrawAspect="Content" ObjectID="_1670491081" r:id="rId40">
+          <o:OLEObject Type="Embed" ProgID="Word.Document.12" ShapeID="_x0000_i1038" DrawAspect="Content" ObjectID="_1670491824" r:id="rId40">
             <o:FieldCodes>\s</o:FieldCodes>
           </o:OLEObject>
         </w:object>
@@ -10771,7 +10970,7 @@
           <v:shape id="_x0000_i1039" type="#_x0000_t75" style="width:453.75pt;height:255pt" o:ole="">
             <v:imagedata r:id="rId41" o:title=""/>
           </v:shape>
-          <o:OLEObject Type="Embed" ProgID="Word.Document.12" ShapeID="_x0000_i1039" DrawAspect="Content" ObjectID="_1670491082" r:id="rId42">
+          <o:OLEObject Type="Embed" ProgID="Word.Document.12" ShapeID="_x0000_i1039" DrawAspect="Content" ObjectID="_1670491825" r:id="rId42">
             <o:FieldCodes>\s</o:FieldCodes>
           </o:OLEObject>
         </w:object>
@@ -10970,7 +11169,7 @@
           <v:shape id="_x0000_i1040" type="#_x0000_t75" style="width:453.75pt;height:255pt" o:ole="">
             <v:imagedata r:id="rId43" o:title=""/>
           </v:shape>
-          <o:OLEObject Type="Embed" ProgID="Word.Document.12" ShapeID="_x0000_i1040" DrawAspect="Content" ObjectID="_1670491083" r:id="rId44">
+          <o:OLEObject Type="Embed" ProgID="Word.Document.12" ShapeID="_x0000_i1040" DrawAspect="Content" ObjectID="_1670491826" r:id="rId44">
             <o:FieldCodes>\s</o:FieldCodes>
           </o:OLEObject>
         </w:object>
@@ -11164,7 +11363,7 @@
           <v:shape id="_x0000_i1041" type="#_x0000_t75" style="width:453.75pt;height:255pt" o:ole="">
             <v:imagedata r:id="rId45" o:title=""/>
           </v:shape>
-          <o:OLEObject Type="Embed" ProgID="Word.Document.12" ShapeID="_x0000_i1041" DrawAspect="Content" ObjectID="_1670491084" r:id="rId46">
+          <o:OLEObject Type="Embed" ProgID="Word.Document.12" ShapeID="_x0000_i1041" DrawAspect="Content" ObjectID="_1670491827" r:id="rId46">
             <o:FieldCodes>\s</o:FieldCodes>
           </o:OLEObject>
         </w:object>
@@ -11423,7 +11622,7 @@
           <v:shape id="_x0000_i1042" type="#_x0000_t75" style="width:453.75pt;height:255pt" o:ole="">
             <v:imagedata r:id="rId47" o:title=""/>
           </v:shape>
-          <o:OLEObject Type="Embed" ProgID="Word.Document.12" ShapeID="_x0000_i1042" DrawAspect="Content" ObjectID="_1670491085" r:id="rId48">
+          <o:OLEObject Type="Embed" ProgID="Word.Document.12" ShapeID="_x0000_i1042" DrawAspect="Content" ObjectID="_1670491828" r:id="rId48">
             <o:FieldCodes>\s</o:FieldCodes>
           </o:OLEObject>
         </w:object>
@@ -11588,7 +11787,7 @@
           <v:shape id="_x0000_i1043" type="#_x0000_t75" style="width:453.75pt;height:255pt" o:ole="">
             <v:imagedata r:id="rId49" o:title=""/>
           </v:shape>
-          <o:OLEObject Type="Embed" ProgID="Word.Document.12" ShapeID="_x0000_i1043" DrawAspect="Content" ObjectID="_1670491086" r:id="rId50">
+          <o:OLEObject Type="Embed" ProgID="Word.Document.12" ShapeID="_x0000_i1043" DrawAspect="Content" ObjectID="_1670491829" r:id="rId50">
             <o:FieldCodes>\s</o:FieldCodes>
           </o:OLEObject>
         </w:object>
@@ -11744,7 +11943,7 @@
           <v:shape id="_x0000_i1044" type="#_x0000_t75" style="width:453.75pt;height:255pt" o:ole="">
             <v:imagedata r:id="rId51" o:title=""/>
           </v:shape>
-          <o:OLEObject Type="Embed" ProgID="Word.Document.12" ShapeID="_x0000_i1044" DrawAspect="Content" ObjectID="_1670491087" r:id="rId52">
+          <o:OLEObject Type="Embed" ProgID="Word.Document.12" ShapeID="_x0000_i1044" DrawAspect="Content" ObjectID="_1670491830" r:id="rId52">
             <o:FieldCodes>\s</o:FieldCodes>
           </o:OLEObject>
         </w:object>
@@ -16362,6 +16561,16 @@
       <w:ind w:left="440"/>
     </w:pPr>
   </w:style>
+  <w:style w:type="character" w:styleId="PlaceholderText">
+    <w:name w:val="Placeholder Text"/>
+    <w:basedOn w:val="DefaultParagraphFont"/>
+    <w:uiPriority w:val="99"/>
+    <w:semiHidden/>
+    <w:rsid w:val="00775A85"/>
+    <w:rPr>
+      <w:color w:val="808080"/>
+    </w:rPr>
+  </w:style>
 </w:styles>
 </file>
 

</xml_diff>

<commit_message>
Added section on training data and what it does
</commit_message>
<xml_diff>
--- a/Writeup.docx
+++ b/Writeup.docx
@@ -8214,7 +8214,7 @@
           <v:shape id="_x0000_i1025" type="#_x0000_t75" style="width:451.5pt;height:142.5pt" o:ole="">
             <v:imagedata r:id="rId9" o:title=""/>
           </v:shape>
-          <o:OLEObject Type="Embed" ProgID="Word.OpenDocumentText.12" ShapeID="_x0000_i1025" DrawAspect="Content" ObjectID="_1670491811" r:id="rId10"/>
+          <o:OLEObject Type="Embed" ProgID="Word.OpenDocumentText.12" ShapeID="_x0000_i1025" DrawAspect="Content" ObjectID="_1670492398" r:id="rId10"/>
         </w:object>
       </w:r>
     </w:p>
@@ -8258,7 +8258,7 @@
           <v:shape id="_x0000_i1026" type="#_x0000_t75" style="width:451.5pt;height:516.75pt" o:ole="">
             <v:imagedata r:id="rId11" o:title=""/>
           </v:shape>
-          <o:OLEObject Type="Embed" ProgID="Word.OpenDocumentText.12" ShapeID="_x0000_i1026" DrawAspect="Content" ObjectID="_1670491812" r:id="rId12"/>
+          <o:OLEObject Type="Embed" ProgID="Word.OpenDocumentText.12" ShapeID="_x0000_i1026" DrawAspect="Content" ObjectID="_1670492399" r:id="rId12"/>
         </w:object>
       </w:r>
     </w:p>
@@ -8290,7 +8290,7 @@
           <v:shape id="_x0000_i1027" type="#_x0000_t75" style="width:451.5pt;height:142.5pt" o:ole="">
             <v:imagedata r:id="rId13" o:title=""/>
           </v:shape>
-          <o:OLEObject Type="Embed" ProgID="Word.OpenDocumentText.12" ShapeID="_x0000_i1027" DrawAspect="Content" ObjectID="_1670491813" r:id="rId14"/>
+          <o:OLEObject Type="Embed" ProgID="Word.OpenDocumentText.12" ShapeID="_x0000_i1027" DrawAspect="Content" ObjectID="_1670492400" r:id="rId14"/>
         </w:object>
       </w:r>
     </w:p>
@@ -8314,7 +8314,7 @@
           <v:shape id="_x0000_i1028" type="#_x0000_t75" style="width:249pt;height:14.25pt" o:ole="">
             <v:imagedata r:id="rId15" o:title="" cropright="29393f"/>
           </v:shape>
-          <o:OLEObject Type="Embed" ProgID="Word.OpenDocumentText.12" ShapeID="_x0000_i1028" DrawAspect="Content" ObjectID="_1670491814" r:id="rId16"/>
+          <o:OLEObject Type="Embed" ProgID="Word.OpenDocumentText.12" ShapeID="_x0000_i1028" DrawAspect="Content" ObjectID="_1670492401" r:id="rId16"/>
         </w:object>
       </w:r>
       <w:r>
@@ -8340,7 +8340,7 @@
           <v:shape id="_x0000_i1029" type="#_x0000_t75" style="width:454.5pt;height:419.25pt" o:ole="">
             <v:imagedata r:id="rId17" o:title="" cropright="5008f"/>
           </v:shape>
-          <o:OLEObject Type="Embed" ProgID="Word.OpenDocumentText.12" ShapeID="_x0000_i1029" DrawAspect="Content" ObjectID="_1670491815" r:id="rId18"/>
+          <o:OLEObject Type="Embed" ProgID="Word.OpenDocumentText.12" ShapeID="_x0000_i1029" DrawAspect="Content" ObjectID="_1670492402" r:id="rId18"/>
         </w:object>
       </w:r>
     </w:p>
@@ -9057,21 +9057,12 @@
       <w:r>
         <w:t xml:space="preserve"> which is a C++ keyword declaring that a method is overridable. Two new classes will be created, </w:t>
       </w:r>
-      <w:proofErr w:type="gramStart"/>
       <w:r>
         <w:rPr>
           <w:i/>
           <w:iCs/>
         </w:rPr>
-        <w:t>Connect</w:t>
-      </w:r>
-      <w:proofErr w:type="gramEnd"/>
-      <w:r>
-        <w:rPr>
-          <w:i/>
-          <w:iCs/>
-        </w:rPr>
-        <w:t xml:space="preserve"> 4 Player Human</w:t>
+        <w:t>Connect 4 Player Human</w:t>
       </w:r>
       <w:r>
         <w:t xml:space="preserve"> and </w:t>
@@ -9129,7 +9120,7 @@
           <v:shape id="_x0000_i1030" type="#_x0000_t75" style="width:370.5pt;height:248.25pt" o:ole="">
             <v:imagedata r:id="rId23" o:title=""/>
           </v:shape>
-          <o:OLEObject Type="Embed" ProgID="Word.Document.12" ShapeID="_x0000_i1030" DrawAspect="Content" ObjectID="_1670491816" r:id="rId24">
+          <o:OLEObject Type="Embed" ProgID="Word.Document.12" ShapeID="_x0000_i1030" DrawAspect="Content" ObjectID="_1670492403" r:id="rId24">
             <o:FieldCodes>\s</o:FieldCodes>
           </o:OLEObject>
         </w:object>
@@ -9579,6 +9570,89 @@
     </w:p>
     <w:p>
       <w:pPr>
+        <w:pStyle w:val="Heading3"/>
+        <w:rPr>
+          <w:rFonts w:eastAsiaTheme="minorHAnsi"/>
+        </w:rPr>
+      </w:pPr>
+      <w:r>
+        <w:rPr>
+          <w:rFonts w:eastAsiaTheme="minorHAnsi"/>
+        </w:rPr>
+        <w:t>Training Data</w:t>
+      </w:r>
+    </w:p>
+    <w:p>
+      <w:r>
+        <w:t>Training data is the set of data used by the backpropagation algorithm to adjust the weights and biases of a neural network to produce correct inputs on a set of input data.</w:t>
+      </w:r>
+      <w:r>
+        <w:t xml:space="preserve"> The training data I will be using are the previous games that have been played by the human.</w:t>
+      </w:r>
+      <w:r>
+        <w:t xml:space="preserve"> As I will be using supervised learning</w:t>
+      </w:r>
+      <w:r>
+        <w:rPr>
+          <w:rStyle w:val="FootnoteReference"/>
+        </w:rPr>
+        <w:footnoteReference w:id="23"/>
+      </w:r>
+      <w:r>
+        <w:t>, the training data needs to be labelled meaning that I need to provide the input along with what I would expect the network to output with that given input.</w:t>
+      </w:r>
+      <w:r>
+        <w:t xml:space="preserve"> Using this information, the backpropagation algorithm can tweak the weights and biases to produce the correct output more often on the training data. If the training data is good, then the network should perform better on situations it has not seen before giving the illusion that it is learning.</w:t>
+      </w:r>
+    </w:p>
+    <w:p>
+      <w:r>
+        <w:t xml:space="preserve">A problem that occurred in my </w:t>
+      </w:r>
+      <w:r>
+        <w:fldChar w:fldCharType="begin"/>
+      </w:r>
+      <w:r>
+        <w:instrText xml:space="preserve"> REF _Ref59538698 \h </w:instrText>
+      </w:r>
+      <w:r>
+        <w:fldChar w:fldCharType="separate"/>
+      </w:r>
+      <w:r>
+        <w:t>Prototype</w:t>
+      </w:r>
+      <w:r>
+        <w:fldChar w:fldCharType="end"/>
+      </w:r>
+      <w:r>
+        <w:t xml:space="preserve"> was that the network was learning way too slow due to the lack of training data I had. Due to this, I have decided to store lots of previous games in a file which can be re-used as training data for the network to allow it to reinforce on what it has already learn</w:t>
+      </w:r>
+      <w:r>
+        <w:t>ed</w:t>
+      </w:r>
+      <w:r>
+        <w:t>.</w:t>
+      </w:r>
+    </w:p>
+    <w:p>
+      <w:r>
+        <w:t xml:space="preserve">The training data needs to be in the same format as what the network will usually accept however this does not mean it needs to be stored in </w:t>
+      </w:r>
+      <w:r>
+        <w:t>the same</w:t>
+      </w:r>
+      <w:r>
+        <w:t xml:space="preserve"> way. We can store the training data as a </w:t>
+      </w:r>
+      <w:r>
+        <w:t>simpler,</w:t>
+      </w:r>
+      <w:r>
+        <w:t xml:space="preserve"> compressed format and reconstruct the actual training data from this which will save time and space.</w:t>
+      </w:r>
+    </w:p>
+    <w:p>
+      <w:pPr>
         <w:pStyle w:val="Heading2"/>
       </w:pPr>
       <w:bookmarkStart w:id="22" w:name="_Toc59622514"/>
@@ -9615,7 +9689,7 @@
           <v:shape id="_x0000_i1031" type="#_x0000_t75" style="width:451.5pt;height:201.75pt" o:ole="">
             <v:imagedata r:id="rId25" o:title=""/>
           </v:shape>
-          <o:OLEObject Type="Embed" ProgID="Word.Document.12" ShapeID="_x0000_i1031" DrawAspect="Content" ObjectID="_1670491817" r:id="rId26">
+          <o:OLEObject Type="Embed" ProgID="Word.Document.12" ShapeID="_x0000_i1031" DrawAspect="Content" ObjectID="_1670492404" r:id="rId26">
             <o:FieldCodes>\s</o:FieldCodes>
           </o:OLEObject>
         </w:object>
@@ -9724,11 +9798,7 @@
         <w:t>Losses</w:t>
       </w:r>
       <w:r>
-        <w:t xml:space="preserve">, Number of AI Wins, </w:t>
-      </w:r>
-      <w:r>
-        <w:lastRenderedPageBreak/>
-        <w:t>Number of AI Losses</w:t>
+        <w:t>, Number of AI Wins, Number of AI Losses</w:t>
       </w:r>
       <w:r>
         <w:t>, and the Entire State of the Neural Network. A lot of this data has different types meaning that a custom file must be created. I will be using already existing file structures as a reference. The most prominent feature in files is the use of metadata and a header.</w:t>
@@ -9740,7 +9810,7 @@
         <w:rPr>
           <w:rStyle w:val="FootnoteReference"/>
         </w:rPr>
-        <w:footnoteReference w:id="23"/>
+        <w:footnoteReference w:id="24"/>
       </w:r>
       <w:r>
         <w:t xml:space="preserve"> will contain information such as bit depth and resolution.</w:t>
@@ -9759,7 +9829,7 @@
           <v:shape id="_x0000_i1032" type="#_x0000_t75" style="width:451.5pt;height:188.25pt" o:ole="">
             <v:imagedata r:id="rId27" o:title=""/>
           </v:shape>
-          <o:OLEObject Type="Embed" ProgID="Word.Document.12" ShapeID="_x0000_i1032" DrawAspect="Content" ObjectID="_1670491818" r:id="rId28">
+          <o:OLEObject Type="Embed" ProgID="Word.Document.12" ShapeID="_x0000_i1032" DrawAspect="Content" ObjectID="_1670492405" r:id="rId28">
             <o:FieldCodes>\s</o:FieldCodes>
           </o:OLEObject>
         </w:object>
@@ -9791,7 +9861,7 @@
           <v:shape id="_x0000_i1033" type="#_x0000_t75" style="width:451.5pt;height:174pt" o:ole="">
             <v:imagedata r:id="rId29" o:title=""/>
           </v:shape>
-          <o:OLEObject Type="Embed" ProgID="Word.Document.12" ShapeID="_x0000_i1033" DrawAspect="Content" ObjectID="_1670491819" r:id="rId30">
+          <o:OLEObject Type="Embed" ProgID="Word.Document.12" ShapeID="_x0000_i1033" DrawAspect="Content" ObjectID="_1670492406" r:id="rId30">
             <o:FieldCodes>\s</o:FieldCodes>
           </o:OLEObject>
         </w:object>
@@ -9804,32 +9874,35 @@
     </w:p>
     <w:p>
       <w:r>
+        <w:t xml:space="preserve">When writing to this file, the metadata will not have to change however, the other information such as Wins and Losses, and especially the neural network will have to. Due to this being most of the data, I have decided to wipe the file and rewrite all data back into it each time data is saved. This will not cause much of a performance cost but </w:t>
+      </w:r>
+      <w:r>
+        <w:t>as almost all data would be written anyway, it is logical to be able to use the same function to save the data when it is created and when it is modified.</w:t>
+      </w:r>
+    </w:p>
+    <w:p>
+      <w:pPr>
+        <w:pStyle w:val="Heading3"/>
+      </w:pPr>
+      <w:bookmarkStart w:id="28" w:name="_Toc59622516"/>
+      <w:r>
+        <w:t>Previous Games File</w:t>
+      </w:r>
+      <w:bookmarkEnd w:id="28"/>
+    </w:p>
+    <w:p>
+      <w:r>
+        <w:t xml:space="preserve">One of the largest problems I found with my program whilst making the prototype was that the AI was learning too slowly to be interesting. </w:t>
+      </w:r>
+      <w:r>
+        <w:t>Therefore,</w:t>
+      </w:r>
+      <w:r>
+        <w:t xml:space="preserve"> I have decided to store the previous few games in a file and use these games to train the network on games that it has already seen a few times </w:t>
+      </w:r>
+      <w:r>
         <w:lastRenderedPageBreak/>
-        <w:t xml:space="preserve">When writing to this file, the metadata will not have to change however, the other information such as Wins and Losses, and especially the neural network will have to. Due to this being most of the data, I have decided to wipe the file and rewrite all data back into it each time data is saved. This will not cause much of a performance cost but </w:t>
-      </w:r>
-      <w:r>
-        <w:t>as almost all data would be written anyway, it is logical to be able to use the same function to save the data when it is created and when it is modified.</w:t>
-      </w:r>
-    </w:p>
-    <w:p>
-      <w:pPr>
-        <w:pStyle w:val="Heading3"/>
-      </w:pPr>
-      <w:bookmarkStart w:id="28" w:name="_Toc59622516"/>
-      <w:r>
-        <w:t>Previous Games File</w:t>
-      </w:r>
-      <w:bookmarkEnd w:id="28"/>
-    </w:p>
-    <w:p>
-      <w:r>
-        <w:t xml:space="preserve">One of the largest problems I found with my program whilst making the prototype was that the AI was learning too slowly to be interesting. </w:t>
-      </w:r>
-      <w:r>
-        <w:t>Therefore,</w:t>
-      </w:r>
-      <w:r>
-        <w:t xml:space="preserve"> I have decided to store the previous few games in a file and use these games to train the network on games that it has already seen a few times before.</w:t>
+        <w:t>before.</w:t>
       </w:r>
       <w:r>
         <w:t xml:space="preserve"> To save these games I will need to store them in a file in a very efficient way as I am looking to store around</w:t>
@@ -9839,31 +9912,6 @@
       </w:r>
       <w:r>
         <w:t xml:space="preserve"> previous games with each game lasting an average of 24 moves per game</w:t>
-      </w:r>
-      <w:r>
-        <w:rPr>
-          <w:rStyle w:val="FootnoteReference"/>
-        </w:rPr>
-        <w:footnoteReference w:id="24"/>
-      </w:r>
-      <w:r>
-        <w:t>. This comes to having to store around 500 * 24 = 12000 moves</w:t>
-      </w:r>
-      <w:r>
-        <w:t>.</w:t>
-      </w:r>
-    </w:p>
-    <w:p>
-      <w:r>
-        <w:t>I am planning on stored each game as a list of moves for each player. I will need to determine what player starts first which can be done with a single number</w:t>
-      </w:r>
-      <w:r>
-        <w:t>, then I will store each column choice in which the game was played, alternating which player played. This will fully represent a whole connect 4 game allowing me to recreate the game and change it into a form which is useable by the backpropagation algorithm.</w:t>
-      </w:r>
-    </w:p>
-    <w:p>
-      <w:r>
-        <w:t>This file will most likely be a text file due to the ability to use newline characters ‘\n’</w:t>
       </w:r>
       <w:r>
         <w:rPr>
@@ -9872,25 +9920,23 @@
         <w:footnoteReference w:id="25"/>
       </w:r>
       <w:r>
-        <w:t xml:space="preserve"> </w:t>
-      </w:r>
-      <w:r>
-        <w:t>to separate the games</w:t>
-      </w:r>
-      <w:r>
-        <w:t xml:space="preserve"> and having multiple C++ functions to manipulate these text files.</w:t>
-      </w:r>
-      <w:r>
-        <w:t xml:space="preserve"> When a game is finished, it will be saved to this file. If the file already contains more than the maximum number of games, then the eldest one should be deleted to make room for the new one. To check how many games are being stored in the file it would be </w:t>
-      </w:r>
-      <w:r>
-        <w:t xml:space="preserve">too </w:t>
-      </w:r>
-      <w:r>
-        <w:t>slow to load the entire file into an array and then count the size of the array. Due to this I will be storing the number of games in the file as well as all the games.</w:t>
-      </w:r>
-      <w:r>
-        <w:t xml:space="preserve"> This does add data redundancy</w:t>
+        <w:t>. This comes to having to store around 500 * 24 = 12000 moves</w:t>
+      </w:r>
+      <w:r>
+        <w:t>.</w:t>
+      </w:r>
+    </w:p>
+    <w:p>
+      <w:r>
+        <w:t>I am planning on stored each game as a list of moves for each player. I will need to determine what player starts first which can be done with a single number</w:t>
+      </w:r>
+      <w:r>
+        <w:t>, then I will store each column choice in which the game was played, alternating which player played. This will fully represent a whole connect 4 game allowing me to recreate the game and change it into a form which is useable by the backpropagation algorithm.</w:t>
+      </w:r>
+    </w:p>
+    <w:p>
+      <w:r>
+        <w:t>This file will most likely be a text file due to the ability to use newline characters ‘\n’</w:t>
       </w:r>
       <w:r>
         <w:rPr>
@@ -9899,6 +9945,33 @@
         <w:footnoteReference w:id="26"/>
       </w:r>
       <w:r>
+        <w:t xml:space="preserve"> </w:t>
+      </w:r>
+      <w:r>
+        <w:t>to separate the games</w:t>
+      </w:r>
+      <w:r>
+        <w:t xml:space="preserve"> and having multiple C++ functions to manipulate these text files.</w:t>
+      </w:r>
+      <w:r>
+        <w:t xml:space="preserve"> When a game is finished, it will be saved to this file. If the file already contains more than the maximum number of games, then the eldest one should be deleted to make room for the new one. To check how many games are being stored in the file it would be </w:t>
+      </w:r>
+      <w:r>
+        <w:t xml:space="preserve">too </w:t>
+      </w:r>
+      <w:r>
+        <w:t>slow to load the entire file into an array and then count the size of the array. Due to this I will be storing the number of games in the file as well as all the games.</w:t>
+      </w:r>
+      <w:r>
+        <w:t xml:space="preserve"> This does add data redundancy</w:t>
+      </w:r>
+      <w:r>
+        <w:rPr>
+          <w:rStyle w:val="FootnoteReference"/>
+        </w:rPr>
+        <w:footnoteReference w:id="27"/>
+      </w:r>
+      <w:r>
         <w:t xml:space="preserve"> but will speed the program up massively, especially when being run on a device with slow secondary storage.</w:t>
       </w:r>
     </w:p>
@@ -9910,7 +9983,7 @@
           <v:shape id="_x0000_i1034" type="#_x0000_t75" style="width:451.5pt;height:246pt" o:ole="">
             <v:imagedata r:id="rId31" o:title=""/>
           </v:shape>
-          <o:OLEObject Type="Embed" ProgID="Word.Document.12" ShapeID="_x0000_i1034" DrawAspect="Content" ObjectID="_1670491820" r:id="rId32">
+          <o:OLEObject Type="Embed" ProgID="Word.Document.12" ShapeID="_x0000_i1034" DrawAspect="Content" ObjectID="_1670492407" r:id="rId32">
             <o:FieldCodes>\s</o:FieldCodes>
           </o:OLEObject>
         </w:object>
@@ -9946,15 +10019,6 @@
     <w:p>
       <w:r>
         <w:t>One main problem with this file is that when saving text into a binary file, due to ASCII</w:t>
-      </w:r>
-      <w:r>
-        <w:rPr>
-          <w:rStyle w:val="FootnoteReference"/>
-        </w:rPr>
-        <w:footnoteReference w:id="27"/>
-      </w:r>
-      <w:r>
-        <w:t xml:space="preserve"> characters being represented with a single byte, opening a binary file as a text file will display all the bytes in their ASCII representation. Usually, this will make random characters appear but, in the case of strings which already contain single byte ASCII characters, can display the string itself. This is extremely dangerous with passwords as someone can just open the file and view the password. Therefore, I have decided to hide the password using a digest</w:t>
       </w:r>
       <w:r>
         <w:rPr>
@@ -9963,15 +10027,11 @@
         <w:footnoteReference w:id="28"/>
       </w:r>
       <w:r>
-        <w:t xml:space="preserve">. This digest will be a large number which will be used to check if an inputted password matches the stored one without having to store the password itself. The user can input their password and the hash algorithm can be applied </w:t>
-      </w:r>
-      <w:r>
-        <w:t>to generate a digest. This digest can be compared against the stored digest now instead of checking the password string against the inputted string.</w:t>
-      </w:r>
-    </w:p>
-    <w:p>
-      <w:r>
-        <w:t>The algorithm I will be using to create this digest will most likely be SHA-1</w:t>
+        <w:t xml:space="preserve"> characters being represented with a single byte, opening a binary file as a text file will display all the bytes in </w:t>
+      </w:r>
+      <w:r>
+        <w:lastRenderedPageBreak/>
+        <w:t>their ASCII representation. Usually, this will make random characters appear but, in the case of strings which already contain single byte ASCII characters, can display the string itself. This is extremely dangerous with passwords as someone can just open the file and view the password. Therefore, I have decided to hide the password using a digest</w:t>
       </w:r>
       <w:r>
         <w:rPr>
@@ -9980,10 +10040,15 @@
         <w:footnoteReference w:id="29"/>
       </w:r>
       <w:r>
-        <w:t>. I chose this algorithm over the more common MD5 algorithm because it has been found to have vulnerabilities that cause security issues. SHA-1 is an algorithm that is becoming more widespread due to MD5 having these vulnerabilities</w:t>
-      </w:r>
-      <w:r>
-        <w:t>. SHA-1 produces a 160-bit hash value, typically represented as 40 hexadecimal digits. As the algorithm is quite complicated and I do not need to know how it works, I will be using a C++ library which implements the SHA-1 algorithm for me. I will most likely find this library on GitHub</w:t>
+        <w:t xml:space="preserve">. This digest will be a large number which will be used to check if an inputted password matches the stored one without having to store the password itself. The user can input their password and the hash algorithm can be applied </w:t>
+      </w:r>
+      <w:r>
+        <w:t>to generate a digest. This digest can be compared against the stored digest now instead of checking the password string against the inputted string.</w:t>
+      </w:r>
+    </w:p>
+    <w:p>
+      <w:r>
+        <w:t>The algorithm I will be using to create this digest will most likely be SHA-1</w:t>
       </w:r>
       <w:r>
         <w:rPr>
@@ -9992,31 +10057,10 @@
         <w:footnoteReference w:id="30"/>
       </w:r>
       <w:r>
-        <w:t xml:space="preserve"> meaning I can clone the source code and use the most up-to-date version whenever I want to build my project.</w:t>
-      </w:r>
-    </w:p>
-    <w:p>
-      <w:pPr>
-        <w:pStyle w:val="Heading3"/>
-      </w:pPr>
-      <w:bookmarkStart w:id="31" w:name="_Toc59622518"/>
-      <w:r>
-        <w:lastRenderedPageBreak/>
-        <w:t>File Checksum</w:t>
-      </w:r>
-      <w:bookmarkEnd w:id="31"/>
-    </w:p>
-    <w:p>
-      <w:r>
-        <w:t>To make sure that the file was not corrupted or edited in between use, I will be using SHA-1 again on the entire file to create a new digest which can be checked when the file is read to make sure that the file was not changed. I will need to make sure to not include the digest when using the SHA-1 algorithm as this will produce a different digest and will incorrectly identify the file as being changed.</w:t>
-      </w:r>
-      <w:r>
-        <w:t xml:space="preserve"> If the digests do not match, then the user should be presented with a message stating that the file has been corrupted or changed outside of the program.</w:t>
-      </w:r>
-    </w:p>
-    <w:p>
-      <w:r>
-        <w:t>Another method to check if a file has been corrupted or changed in between use is to use Hamming Codes</w:t>
+        <w:t>. I chose this algorithm over the more common MD5 algorithm because it has been found to have vulnerabilities that cause security issues. SHA-1 is an algorithm that is becoming more widespread due to MD5 having these vulnerabilities</w:t>
+      </w:r>
+      <w:r>
+        <w:t>. SHA-1 produces a 160-bit hash value, typically represented as 40 hexadecimal digits. As the algorithm is quite complicated and I do not need to know how it works, I will be using a C++ library which implements the SHA-1 algorithm for me. I will most likely find this library on GitHub</w:t>
       </w:r>
       <w:r>
         <w:rPr>
@@ -10025,35 +10069,30 @@
         <w:footnoteReference w:id="31"/>
       </w:r>
       <w:r>
-        <w:t>. This is a method of storing data in a format that allows for it to be changed and still fully represent the original message. A remarkably simple error detector would be bit parity which adds a parity bit to the end to determine whether the string of bits has an even or odd number of 1s. This can be used to determine if the number of 1s has changed but this does not tell you which one has been changed. Hamming codes on the other hand, do tell the program which bit has been changed allowing for that bit to be corrected and returned to its original state.</w:t>
-      </w:r>
-    </w:p>
-    <w:p>
-      <w:r>
-        <w:t>Hamming codes work by checking the parity of certain groups of bits which allows the program to reduce its search on which bit has been changed determined by the parity bits. This is sort of like how binary search works but with single bits and narrowing groups of bits.</w:t>
-      </w:r>
-      <w:r>
-        <w:t xml:space="preserve"> Hamming codes only work with a single bit that has been changed but an extra bit can be used to explicitly tell the program that more than one bit has been changed even if these bits cannot be corrected.</w:t>
-      </w:r>
-    </w:p>
-    <w:p>
-      <w:r>
-        <w:t>Implementing Hamming codes into my program would be a difficult task due to having to control bit level operations which is not explicitly possible in C++ without workarounds. Due to this I will most likely not be implementing Hamming codes but if I do have extra time and find that it is necessary then I will store the files as Hamming codes.</w:t>
-      </w:r>
-    </w:p>
-    <w:p>
-      <w:pPr>
-        <w:pStyle w:val="Heading2"/>
-      </w:pPr>
-      <w:bookmarkStart w:id="32" w:name="_Toc59622519"/>
-      <w:r>
-        <w:t>Graphical User Interface (GUI)</w:t>
-      </w:r>
-      <w:bookmarkEnd w:id="32"/>
-    </w:p>
-    <w:p>
-      <w:r>
-        <w:t>I would like to be able to use the already existing menu system, that I created for the prototype, and move it to a Graphical User Interface</w:t>
+        <w:t xml:space="preserve"> meaning I can clone the source code and use the most up-to-date version whenever I want to build my project.</w:t>
+      </w:r>
+    </w:p>
+    <w:p>
+      <w:pPr>
+        <w:pStyle w:val="Heading3"/>
+      </w:pPr>
+      <w:bookmarkStart w:id="31" w:name="_Toc59622518"/>
+      <w:r>
+        <w:t>File Checksum</w:t>
+      </w:r>
+      <w:bookmarkEnd w:id="31"/>
+    </w:p>
+    <w:p>
+      <w:r>
+        <w:t>To make sure that the file was not corrupted or edited in between use, I will be using SHA-1 again on the entire file to create a new digest which can be checked when the file is read to make sure that the file was not changed. I will need to make sure to not include the digest when using the SHA-1 algorithm as this will produce a different digest and will incorrectly identify the file as being changed.</w:t>
+      </w:r>
+      <w:r>
+        <w:t xml:space="preserve"> If the digests do not match, then the user should be presented with a message stating that the file has been corrupted or changed outside of the program.</w:t>
+      </w:r>
+    </w:p>
+    <w:p>
+      <w:r>
+        <w:t>Another method to check if a file has been corrupted or changed in between use is to use Hamming Codes</w:t>
       </w:r>
       <w:r>
         <w:rPr>
@@ -10062,7 +10101,36 @@
         <w:footnoteReference w:id="32"/>
       </w:r>
       <w:r>
-        <w:t xml:space="preserve"> using the SFML</w:t>
+        <w:t>. This is a method of storing data in a format that allows for it to be changed and still fully represent the original message. A remarkably simple error detector would be bit parity which adds a parity bit to the end to determine whether the string of bits has an even or odd number of 1s. This can be used to determine if the number of 1s has changed but this does not tell you which one has been changed. Hamming codes on the other hand, do tell the program which bit has been changed allowing for that bit to be corrected and returned to its original state.</w:t>
+      </w:r>
+    </w:p>
+    <w:p>
+      <w:r>
+        <w:t>Hamming codes work by checking the parity of certain groups of bits which allows the program to reduce its search on which bit has been changed determined by the parity bits. This is sort of like how binary search works but with single bits and narrowing groups of bits.</w:t>
+      </w:r>
+      <w:r>
+        <w:t xml:space="preserve"> Hamming codes only work with a single bit that has been changed but an extra bit can be used to explicitly tell the program that more than one bit has been changed even if these bits cannot be corrected.</w:t>
+      </w:r>
+    </w:p>
+    <w:p>
+      <w:r>
+        <w:t>Implementing Hamming codes into my program would be a difficult task due to having to control bit level operations which is not explicitly possible in C++ without workarounds. Due to this I will most likely not be implementing Hamming codes but if I do have extra time and find that it is necessary then I will store the files as Hamming codes.</w:t>
+      </w:r>
+    </w:p>
+    <w:p>
+      <w:pPr>
+        <w:pStyle w:val="Heading2"/>
+      </w:pPr>
+      <w:bookmarkStart w:id="32" w:name="_Toc59622519"/>
+      <w:r>
+        <w:lastRenderedPageBreak/>
+        <w:t>Graphical User Interface (GUI)</w:t>
+      </w:r>
+      <w:bookmarkEnd w:id="32"/>
+    </w:p>
+    <w:p>
+      <w:r>
+        <w:t>I would like to be able to use the already existing menu system, that I created for the prototype, and move it to a Graphical User Interface</w:t>
       </w:r>
       <w:r>
         <w:rPr>
@@ -10071,6 +10139,15 @@
         <w:footnoteReference w:id="33"/>
       </w:r>
       <w:r>
+        <w:t xml:space="preserve"> using the SFML</w:t>
+      </w:r>
+      <w:r>
+        <w:rPr>
+          <w:rStyle w:val="FootnoteReference"/>
+        </w:rPr>
+        <w:footnoteReference w:id="34"/>
+      </w:r>
+      <w:r>
         <w:t xml:space="preserve"> library for C++.</w:t>
       </w:r>
       <w:r>
@@ -10089,7 +10166,7 @@
           <v:shape id="_x0000_i1035" type="#_x0000_t75" style="width:453.75pt;height:255pt" o:ole="">
             <v:imagedata r:id="rId33" o:title=""/>
           </v:shape>
-          <o:OLEObject Type="Embed" ProgID="Word.Document.12" ShapeID="_x0000_i1035" DrawAspect="Content" ObjectID="_1670491821" r:id="rId34">
+          <o:OLEObject Type="Embed" ProgID="Word.Document.12" ShapeID="_x0000_i1035" DrawAspect="Content" ObjectID="_1670492408" r:id="rId34">
             <o:FieldCodes>\s</o:FieldCodes>
           </o:OLEObject>
         </w:object>
@@ -10149,7 +10226,7 @@
         <w:rPr>
           <w:rStyle w:val="FootnoteReference"/>
         </w:rPr>
-        <w:footnoteReference w:id="34"/>
+        <w:footnoteReference w:id="35"/>
       </w:r>
       <w:r>
         <w:t>). This state system will allow for different states to be created and used to allow my program to be broken down into easy to manage sections. I will be using polymorphism to easily render objects to the scene without having to know the exact state that is being used at that time.</w:t>
@@ -10162,6 +10239,7 @@
     </w:p>
     <w:p>
       <w:r>
+        <w:lastRenderedPageBreak/>
         <w:t xml:space="preserve">Another benefit of using a stack as this data type is that old states are not removed when new states are added. Instead of overwriting an “active state” object, it is simply kept in the stack. Whenever a state finishes its task, or the exit button is pressed by the user, the state can pop itself off the stack and the previous state is revealed. This state now becomes the active state and is used by the program. This allows for an easy way to determine whether the program should close or not, as the </w:t>
       </w:r>
       <w:r>
@@ -10206,7 +10284,6 @@
     </w:p>
     <w:p>
       <w:r>
-        <w:lastRenderedPageBreak/>
         <w:t xml:space="preserve">Some roadblocks I ran into whilst making the </w:t>
       </w:r>
       <w:r>
@@ -10238,97 +10315,6 @@
       </w:r>
       <w:r>
         <w:t>any variables I would like to move to a replacing state will have to be created in the current function scope so that they are not deleted when the state’s destructor</w:t>
-      </w:r>
-      <w:r>
-        <w:rPr>
-          <w:rStyle w:val="FootnoteReference"/>
-        </w:rPr>
-        <w:footnoteReference w:id="35"/>
-      </w:r>
-      <w:r>
-        <w:t xml:space="preserve"> is called.</w:t>
-      </w:r>
-      <w:r>
-        <w:t xml:space="preserve"> </w:t>
-      </w:r>
-      <w:r>
-        <w:t>A helpful</w:t>
-      </w:r>
-      <w:r>
-        <w:t xml:space="preserve"> tool that will be used to make sure that states </w:t>
-      </w:r>
-      <w:r>
-        <w:t>are not</w:t>
-      </w:r>
-      <w:r>
-        <w:t xml:space="preserve"> deleted before they should be is to use the </w:t>
-      </w:r>
-      <w:r>
-        <w:fldChar w:fldCharType="begin"/>
-      </w:r>
-      <w:r>
-        <w:instrText xml:space="preserve"> REF _Ref59555328 \h </w:instrText>
-      </w:r>
-      <w:r>
-        <w:fldChar w:fldCharType="separate"/>
-      </w:r>
-      <w:r>
-        <w:t>Logging System</w:t>
-      </w:r>
-      <w:r>
-        <w:fldChar w:fldCharType="end"/>
-      </w:r>
-      <w:r>
-        <w:t>.</w:t>
-      </w:r>
-      <w:r>
-        <w:t xml:space="preserve"> I can print a message to say that a certain state has been deleted so that I can view any unwanted deletions.</w:t>
-      </w:r>
-    </w:p>
-    <w:p>
-      <w:pPr>
-        <w:pStyle w:val="Heading3"/>
-      </w:pPr>
-      <w:bookmarkStart w:id="37" w:name="_Ref59367427"/>
-      <w:bookmarkStart w:id="38" w:name="_Ref59369125"/>
-      <w:bookmarkStart w:id="39" w:name="_Toc59622521"/>
-      <w:r>
-        <w:t>Main Menu State</w:t>
-      </w:r>
-      <w:bookmarkEnd w:id="37"/>
-      <w:bookmarkEnd w:id="38"/>
-      <w:bookmarkEnd w:id="39"/>
-    </w:p>
-    <w:p>
-      <w:r>
-        <w:t xml:space="preserve">The </w:t>
-      </w:r>
-      <w:r>
-        <w:fldChar w:fldCharType="begin"/>
-      </w:r>
-      <w:r>
-        <w:instrText xml:space="preserve"> REF _Ref59367427 \h </w:instrText>
-      </w:r>
-      <w:r>
-        <w:fldChar w:fldCharType="separate"/>
-      </w:r>
-      <w:r>
-        <w:t>Main Menu State</w:t>
-      </w:r>
-      <w:r>
-        <w:fldChar w:fldCharType="end"/>
-      </w:r>
-      <w:r>
-        <w:t xml:space="preserve"> </w:t>
-      </w:r>
-      <w:r>
-        <w:t xml:space="preserve">will be the first state that is pushed onto the stack state and because of this, the first state that will be viewed and interacted with by the user. An </w:t>
-      </w:r>
-      <w:r>
-        <w:t>easy-to-understand</w:t>
-      </w:r>
-      <w:r>
-        <w:t xml:space="preserve"> design must be used to allow the user to easily navigate the program</w:t>
       </w:r>
       <w:r>
         <w:rPr>
@@ -10337,6 +10323,97 @@
         <w:footnoteReference w:id="36"/>
       </w:r>
       <w:r>
+        <w:t xml:space="preserve"> is called.</w:t>
+      </w:r>
+      <w:r>
+        <w:t xml:space="preserve"> </w:t>
+      </w:r>
+      <w:r>
+        <w:t>A helpful</w:t>
+      </w:r>
+      <w:r>
+        <w:t xml:space="preserve"> tool that will be used to make sure that states </w:t>
+      </w:r>
+      <w:r>
+        <w:t>are not</w:t>
+      </w:r>
+      <w:r>
+        <w:t xml:space="preserve"> deleted before they should be is to use the </w:t>
+      </w:r>
+      <w:r>
+        <w:fldChar w:fldCharType="begin"/>
+      </w:r>
+      <w:r>
+        <w:instrText xml:space="preserve"> REF _Ref59555328 \h </w:instrText>
+      </w:r>
+      <w:r>
+        <w:fldChar w:fldCharType="separate"/>
+      </w:r>
+      <w:r>
+        <w:t>Logging System</w:t>
+      </w:r>
+      <w:r>
+        <w:fldChar w:fldCharType="end"/>
+      </w:r>
+      <w:r>
+        <w:t>.</w:t>
+      </w:r>
+      <w:r>
+        <w:t xml:space="preserve"> I can print a message to say that a certain state has been deleted so that I can view any unwanted deletions.</w:t>
+      </w:r>
+    </w:p>
+    <w:p>
+      <w:pPr>
+        <w:pStyle w:val="Heading3"/>
+      </w:pPr>
+      <w:bookmarkStart w:id="37" w:name="_Ref59367427"/>
+      <w:bookmarkStart w:id="38" w:name="_Ref59369125"/>
+      <w:bookmarkStart w:id="39" w:name="_Toc59622521"/>
+      <w:r>
+        <w:t>Main Menu State</w:t>
+      </w:r>
+      <w:bookmarkEnd w:id="37"/>
+      <w:bookmarkEnd w:id="38"/>
+      <w:bookmarkEnd w:id="39"/>
+    </w:p>
+    <w:p>
+      <w:r>
+        <w:t xml:space="preserve">The </w:t>
+      </w:r>
+      <w:r>
+        <w:fldChar w:fldCharType="begin"/>
+      </w:r>
+      <w:r>
+        <w:instrText xml:space="preserve"> REF _Ref59367427 \h </w:instrText>
+      </w:r>
+      <w:r>
+        <w:fldChar w:fldCharType="separate"/>
+      </w:r>
+      <w:r>
+        <w:t>Main Menu State</w:t>
+      </w:r>
+      <w:r>
+        <w:fldChar w:fldCharType="end"/>
+      </w:r>
+      <w:r>
+        <w:t xml:space="preserve"> </w:t>
+      </w:r>
+      <w:r>
+        <w:t xml:space="preserve">will be the first state that is pushed onto the stack state and because of this, the first state that will be viewed and interacted with by the user. An </w:t>
+      </w:r>
+      <w:r>
+        <w:t>easy-to-understand</w:t>
+      </w:r>
+      <w:r>
+        <w:t xml:space="preserve"> design must be used to allow the user to easily navigate the program</w:t>
+      </w:r>
+      <w:r>
+        <w:rPr>
+          <w:rStyle w:val="FootnoteReference"/>
+        </w:rPr>
+        <w:footnoteReference w:id="37"/>
+      </w:r>
+      <w:r>
         <w:t xml:space="preserve"> without getting lost within it. </w:t>
       </w:r>
       <w:r>
@@ -10558,7 +10635,11 @@
     </w:p>
     <w:p>
       <w:r>
-        <w:t>Another better solution would be to allow the user to press the “x” button, but have the program detect this and push a new state onto the state stack which allows the user to confirm whether to leave the program or continue what they were doing, at the same time warning them that data may be lost if they are currently doing something. During this state, the program could also delay closing the window to save any currently in use data so that as little important data is lost as possible.</w:t>
+        <w:t xml:space="preserve">Another better solution would be to allow the user to press the “x” button, but have the program detect this and push a new state onto the state stack which allows the user to confirm whether to </w:t>
+      </w:r>
+      <w:r>
+        <w:lastRenderedPageBreak/>
+        <w:t>leave the program or continue what they were doing, at the same time warning them that data may be lost if they are currently doing something. During this state, the program could also delay closing the window to save any currently in use data so that as little important data is lost as possible.</w:t>
       </w:r>
     </w:p>
     <w:p/>
@@ -10574,7 +10655,7 @@
           <v:shape id="_x0000_i1036" type="#_x0000_t75" style="width:453.75pt;height:255pt" o:ole="">
             <v:imagedata r:id="rId35" o:title=""/>
           </v:shape>
-          <o:OLEObject Type="Embed" ProgID="Word.Document.12" ShapeID="_x0000_i1036" DrawAspect="Content" ObjectID="_1670491822" r:id="rId36">
+          <o:OLEObject Type="Embed" ProgID="Word.Document.12" ShapeID="_x0000_i1036" DrawAspect="Content" ObjectID="_1670492409" r:id="rId36">
             <o:FieldCodes>\s</o:FieldCodes>
           </o:OLEObject>
         </w:object>
@@ -10677,7 +10758,7 @@
           <v:shape id="_x0000_i1037" type="#_x0000_t75" style="width:453.75pt;height:255pt" o:ole="">
             <v:imagedata r:id="rId37" o:title=""/>
           </v:shape>
-          <o:OLEObject Type="Embed" ProgID="Word.Document.12" ShapeID="_x0000_i1037" DrawAspect="Content" ObjectID="_1670491823" r:id="rId38">
+          <o:OLEObject Type="Embed" ProgID="Word.Document.12" ShapeID="_x0000_i1037" DrawAspect="Content" ObjectID="_1670492410" r:id="rId38">
             <o:FieldCodes>\s</o:FieldCodes>
           </o:OLEObject>
         </w:object>
@@ -10855,7 +10936,7 @@
           <v:shape id="_x0000_i1038" type="#_x0000_t75" style="width:453.75pt;height:255pt" o:ole="">
             <v:imagedata r:id="rId39" o:title=""/>
           </v:shape>
-          <o:OLEObject Type="Embed" ProgID="Word.Document.12" ShapeID="_x0000_i1038" DrawAspect="Content" ObjectID="_1670491824" r:id="rId40">
+          <o:OLEObject Type="Embed" ProgID="Word.Document.12" ShapeID="_x0000_i1038" DrawAspect="Content" ObjectID="_1670492411" r:id="rId40">
             <o:FieldCodes>\s</o:FieldCodes>
           </o:OLEObject>
         </w:object>
@@ -10970,7 +11051,7 @@
           <v:shape id="_x0000_i1039" type="#_x0000_t75" style="width:453.75pt;height:255pt" o:ole="">
             <v:imagedata r:id="rId41" o:title=""/>
           </v:shape>
-          <o:OLEObject Type="Embed" ProgID="Word.Document.12" ShapeID="_x0000_i1039" DrawAspect="Content" ObjectID="_1670491825" r:id="rId42">
+          <o:OLEObject Type="Embed" ProgID="Word.Document.12" ShapeID="_x0000_i1039" DrawAspect="Content" ObjectID="_1670492412" r:id="rId42">
             <o:FieldCodes>\s</o:FieldCodes>
           </o:OLEObject>
         </w:object>
@@ -11064,7 +11145,7 @@
         <w:rPr>
           <w:rStyle w:val="FootnoteReference"/>
         </w:rPr>
-        <w:footnoteReference w:id="37"/>
+        <w:footnoteReference w:id="38"/>
       </w:r>
       <w:r>
         <w:t>. Quick sort is a sorting algorithm that executes in O(nlogn) time equivalent to that of merge sort</w:t>
@@ -11073,7 +11154,7 @@
         <w:rPr>
           <w:rStyle w:val="FootnoteReference"/>
         </w:rPr>
-        <w:footnoteReference w:id="38"/>
+        <w:footnoteReference w:id="39"/>
       </w:r>
       <w:r>
         <w:t xml:space="preserve">. Quick sort does have a </w:t>
@@ -11111,7 +11192,7 @@
         <w:rPr>
           <w:rStyle w:val="FootnoteReference"/>
         </w:rPr>
-        <w:footnoteReference w:id="39"/>
+        <w:footnoteReference w:id="40"/>
       </w:r>
       <w:r>
         <w:t>. This sorting algorithm has time complexity of O(n) which is extremely efficient however, it works best with numeric keys meaning using it for a string would require some tweaking namely, using the characters ASCII value instead of the character itself.</w:t>
@@ -11132,15 +11213,6 @@
     <w:p>
       <w:r>
         <w:t>The two algorithms that I have found which can do this are Levenshtein Distance</w:t>
-      </w:r>
-      <w:r>
-        <w:rPr>
-          <w:rStyle w:val="FootnoteReference"/>
-        </w:rPr>
-        <w:footnoteReference w:id="40"/>
-      </w:r>
-      <w:r>
-        <w:t xml:space="preserve"> and Soundex</w:t>
       </w:r>
       <w:r>
         <w:rPr>
@@ -11149,6 +11221,15 @@
         <w:footnoteReference w:id="41"/>
       </w:r>
       <w:r>
+        <w:t xml:space="preserve"> and Soundex</w:t>
+      </w:r>
+      <w:r>
+        <w:rPr>
+          <w:rStyle w:val="FootnoteReference"/>
+        </w:rPr>
+        <w:footnoteReference w:id="42"/>
+      </w:r>
+      <w:r>
         <w:t xml:space="preserve">. These two algorithms work in different ways where the Levenshtein Distance works by comparing two string and returning a metric on how similar these two strings are. A value can then be used to remove any users whose name is too different to the one inputted by the user. Soundex on the other hand, works by, encoding a string as a different string representing its phonetic pronunciation. Strings that sound the same will be encoded by the same key and therefore will be detected as being the same string. </w:t>
       </w:r>
       <w:r>
@@ -11169,7 +11250,7 @@
           <v:shape id="_x0000_i1040" type="#_x0000_t75" style="width:453.75pt;height:255pt" o:ole="">
             <v:imagedata r:id="rId43" o:title=""/>
           </v:shape>
-          <o:OLEObject Type="Embed" ProgID="Word.Document.12" ShapeID="_x0000_i1040" DrawAspect="Content" ObjectID="_1670491826" r:id="rId44">
+          <o:OLEObject Type="Embed" ProgID="Word.Document.12" ShapeID="_x0000_i1040" DrawAspect="Content" ObjectID="_1670492413" r:id="rId44">
             <o:FieldCodes>\s</o:FieldCodes>
           </o:OLEObject>
         </w:object>
@@ -11204,7 +11285,7 @@
         <w:rPr>
           <w:rStyle w:val="FootnoteReference"/>
         </w:rPr>
-        <w:footnoteReference w:id="42"/>
+        <w:footnoteReference w:id="43"/>
       </w:r>
       <w:r>
         <w:t xml:space="preserve"> to store all the users along with their information for constant look up times speeding up the process.</w:t>
@@ -11363,7 +11444,7 @@
           <v:shape id="_x0000_i1041" type="#_x0000_t75" style="width:453.75pt;height:255pt" o:ole="">
             <v:imagedata r:id="rId45" o:title=""/>
           </v:shape>
-          <o:OLEObject Type="Embed" ProgID="Word.Document.12" ShapeID="_x0000_i1041" DrawAspect="Content" ObjectID="_1670491827" r:id="rId46">
+          <o:OLEObject Type="Embed" ProgID="Word.Document.12" ShapeID="_x0000_i1041" DrawAspect="Content" ObjectID="_1670492414" r:id="rId46">
             <o:FieldCodes>\s</o:FieldCodes>
           </o:OLEObject>
         </w:object>
@@ -11622,7 +11703,7 @@
           <v:shape id="_x0000_i1042" type="#_x0000_t75" style="width:453.75pt;height:255pt" o:ole="">
             <v:imagedata r:id="rId47" o:title=""/>
           </v:shape>
-          <o:OLEObject Type="Embed" ProgID="Word.Document.12" ShapeID="_x0000_i1042" DrawAspect="Content" ObjectID="_1670491828" r:id="rId48">
+          <o:OLEObject Type="Embed" ProgID="Word.Document.12" ShapeID="_x0000_i1042" DrawAspect="Content" ObjectID="_1670492415" r:id="rId48">
             <o:FieldCodes>\s</o:FieldCodes>
           </o:OLEObject>
         </w:object>
@@ -11787,7 +11868,7 @@
           <v:shape id="_x0000_i1043" type="#_x0000_t75" style="width:453.75pt;height:255pt" o:ole="">
             <v:imagedata r:id="rId49" o:title=""/>
           </v:shape>
-          <o:OLEObject Type="Embed" ProgID="Word.Document.12" ShapeID="_x0000_i1043" DrawAspect="Content" ObjectID="_1670491829" r:id="rId50">
+          <o:OLEObject Type="Embed" ProgID="Word.Document.12" ShapeID="_x0000_i1043" DrawAspect="Content" ObjectID="_1670492416" r:id="rId50">
             <o:FieldCodes>\s</o:FieldCodes>
           </o:OLEObject>
         </w:object>
@@ -11943,7 +12024,7 @@
           <v:shape id="_x0000_i1044" type="#_x0000_t75" style="width:453.75pt;height:255pt" o:ole="">
             <v:imagedata r:id="rId51" o:title=""/>
           </v:shape>
-          <o:OLEObject Type="Embed" ProgID="Word.Document.12" ShapeID="_x0000_i1044" DrawAspect="Content" ObjectID="_1670491830" r:id="rId52">
+          <o:OLEObject Type="Embed" ProgID="Word.Document.12" ShapeID="_x0000_i1044" DrawAspect="Content" ObjectID="_1670492417" r:id="rId52">
             <o:FieldCodes>\s</o:FieldCodes>
           </o:OLEObject>
         </w:object>
@@ -12065,7 +12146,7 @@
         <w:rPr>
           <w:rStyle w:val="FootnoteReference"/>
         </w:rPr>
-        <w:footnoteReference w:id="43"/>
+        <w:footnoteReference w:id="44"/>
       </w:r>
       <w:r>
         <w:t xml:space="preserve"> to show the classes in my program and how they relate to each other.</w:t>
@@ -12084,20 +12165,6 @@
       </w:r>
       <w:r>
         <w:t xml:space="preserve"> creating an object-oriented program</w:t>
-      </w:r>
-      <w:r>
-        <w:rPr>
-          <w:rStyle w:val="FootnoteReference"/>
-        </w:rPr>
-        <w:footnoteReference w:id="44"/>
-      </w:r>
-      <w:r>
-        <w:t>.</w:t>
-      </w:r>
-    </w:p>
-    <w:p>
-      <w:r>
-        <w:t>The tool I will be using to create my class diagrams is called Lucid Chart</w:t>
       </w:r>
       <w:r>
         <w:rPr>
@@ -12106,13 +12173,27 @@
         <w:footnoteReference w:id="45"/>
       </w:r>
       <w:r>
-        <w:t xml:space="preserve"> and it allows UML</w:t>
+        <w:t>.</w:t>
+      </w:r>
+    </w:p>
+    <w:p>
+      <w:r>
+        <w:t>The tool I will be using to create my class diagrams is called Lucid Chart</w:t>
       </w:r>
       <w:r>
         <w:rPr>
           <w:rStyle w:val="FootnoteReference"/>
         </w:rPr>
         <w:footnoteReference w:id="46"/>
+      </w:r>
+      <w:r>
+        <w:t xml:space="preserve"> and it allows UML</w:t>
+      </w:r>
+      <w:r>
+        <w:rPr>
+          <w:rStyle w:val="FootnoteReference"/>
+        </w:rPr>
+        <w:footnoteReference w:id="47"/>
       </w:r>
       <w:r>
         <w:t xml:space="preserve"> diagrams to be created easily and exported to file types such as PDF allowing easy viewing and sharing.</w:t>
@@ -12946,7 +13027,7 @@
           <w:rPr>
             <w:rStyle w:val="Hyperlink"/>
           </w:rPr>
-          <w:t>https://dev.exiv2.org/projects/exiv2/wiki/The_Metadata_in_PNG_files</w:t>
+          <w:t>https://en.wikipedia.org/wiki/Supervised_learning</w:t>
         </w:r>
       </w:hyperlink>
     </w:p>
@@ -12966,6 +13047,30 @@
         <w:t xml:space="preserve"> </w:t>
       </w:r>
       <w:hyperlink r:id="rId24" w:history="1">
+        <w:r>
+          <w:rPr>
+            <w:rStyle w:val="Hyperlink"/>
+          </w:rPr>
+          <w:t>https://dev.exiv2.org/projects/exiv2/wiki/The_Metadata_in_PNG_files</w:t>
+        </w:r>
+      </w:hyperlink>
+    </w:p>
+  </w:footnote>
+  <w:footnote w:id="25">
+    <w:p>
+      <w:pPr>
+        <w:pStyle w:val="FootnoteText"/>
+      </w:pPr>
+      <w:r>
+        <w:rPr>
+          <w:rStyle w:val="FootnoteReference"/>
+        </w:rPr>
+        <w:footnoteRef/>
+      </w:r>
+      <w:r>
+        <w:t xml:space="preserve"> </w:t>
+      </w:r>
+      <w:hyperlink r:id="rId25" w:history="1">
         <w:r>
           <w:rPr>
             <w:rStyle w:val="Hyperlink"/>
@@ -12975,7 +13080,7 @@
       </w:hyperlink>
     </w:p>
   </w:footnote>
-  <w:footnote w:id="25">
+  <w:footnote w:id="26">
     <w:p>
       <w:pPr>
         <w:pStyle w:val="FootnoteText"/>
@@ -12989,7 +13094,7 @@
       <w:r>
         <w:t xml:space="preserve"> </w:t>
       </w:r>
-      <w:hyperlink r:id="rId25" w:history="1">
+      <w:hyperlink r:id="rId26" w:history="1">
         <w:r>
           <w:rPr>
             <w:rStyle w:val="Hyperlink"/>
@@ -12999,7 +13104,7 @@
       </w:hyperlink>
     </w:p>
   </w:footnote>
-  <w:footnote w:id="26">
+  <w:footnote w:id="27">
     <w:p>
       <w:pPr>
         <w:pStyle w:val="FootnoteText"/>
@@ -13013,7 +13118,7 @@
       <w:r>
         <w:t xml:space="preserve"> </w:t>
       </w:r>
-      <w:hyperlink r:id="rId26" w:history="1">
+      <w:hyperlink r:id="rId27" w:history="1">
         <w:r>
           <w:rPr>
             <w:rStyle w:val="Hyperlink"/>
@@ -13023,7 +13128,7 @@
       </w:hyperlink>
     </w:p>
   </w:footnote>
-  <w:footnote w:id="27">
+  <w:footnote w:id="28">
     <w:p>
       <w:pPr>
         <w:pStyle w:val="FootnoteText"/>
@@ -13037,7 +13142,7 @@
       <w:r>
         <w:t xml:space="preserve"> </w:t>
       </w:r>
-      <w:hyperlink r:id="rId27" w:history="1">
+      <w:hyperlink r:id="rId28" w:history="1">
         <w:r>
           <w:rPr>
             <w:rStyle w:val="Hyperlink"/>
@@ -13047,7 +13152,7 @@
       </w:hyperlink>
     </w:p>
   </w:footnote>
-  <w:footnote w:id="28">
+  <w:footnote w:id="29">
     <w:p>
       <w:pPr>
         <w:pStyle w:val="FootnoteText"/>
@@ -13061,7 +13166,7 @@
       <w:r>
         <w:t xml:space="preserve"> </w:t>
       </w:r>
-      <w:hyperlink r:id="rId28" w:history="1">
+      <w:hyperlink r:id="rId29" w:history="1">
         <w:r>
           <w:rPr>
             <w:rStyle w:val="Hyperlink"/>
@@ -13071,7 +13176,7 @@
       </w:hyperlink>
     </w:p>
   </w:footnote>
-  <w:footnote w:id="29">
+  <w:footnote w:id="30">
     <w:p>
       <w:pPr>
         <w:pStyle w:val="FootnoteText"/>
@@ -13085,7 +13190,7 @@
       <w:r>
         <w:t xml:space="preserve"> </w:t>
       </w:r>
-      <w:hyperlink r:id="rId29" w:history="1">
+      <w:hyperlink r:id="rId30" w:history="1">
         <w:r>
           <w:rPr>
             <w:rStyle w:val="Hyperlink"/>
@@ -13095,7 +13200,7 @@
       </w:hyperlink>
     </w:p>
   </w:footnote>
-  <w:footnote w:id="30">
+  <w:footnote w:id="31">
     <w:p>
       <w:pPr>
         <w:pStyle w:val="FootnoteText"/>
@@ -13109,7 +13214,7 @@
       <w:r>
         <w:t xml:space="preserve"> </w:t>
       </w:r>
-      <w:hyperlink r:id="rId30" w:history="1">
+      <w:hyperlink r:id="rId31" w:history="1">
         <w:r>
           <w:rPr>
             <w:rStyle w:val="Hyperlink"/>
@@ -13119,7 +13224,7 @@
       </w:hyperlink>
     </w:p>
   </w:footnote>
-  <w:footnote w:id="31">
+  <w:footnote w:id="32">
     <w:p>
       <w:pPr>
         <w:pStyle w:val="FootnoteText"/>
@@ -13133,7 +13238,7 @@
       <w:r>
         <w:t xml:space="preserve"> </w:t>
       </w:r>
-      <w:hyperlink r:id="rId31" w:history="1">
+      <w:hyperlink r:id="rId32" w:history="1">
         <w:r>
           <w:rPr>
             <w:rStyle w:val="Hyperlink"/>
@@ -13143,7 +13248,7 @@
       </w:hyperlink>
     </w:p>
   </w:footnote>
-  <w:footnote w:id="32">
+  <w:footnote w:id="33">
     <w:p>
       <w:pPr>
         <w:pStyle w:val="FootnoteText"/>
@@ -13157,7 +13262,7 @@
       <w:r>
         <w:t xml:space="preserve"> </w:t>
       </w:r>
-      <w:hyperlink r:id="rId32" w:history="1">
+      <w:hyperlink r:id="rId33" w:history="1">
         <w:r>
           <w:rPr>
             <w:rStyle w:val="Hyperlink"/>
@@ -13167,7 +13272,7 @@
       </w:hyperlink>
     </w:p>
   </w:footnote>
-  <w:footnote w:id="33">
+  <w:footnote w:id="34">
     <w:p>
       <w:pPr>
         <w:pStyle w:val="FootnoteText"/>
@@ -13181,7 +13286,7 @@
       <w:r>
         <w:t xml:space="preserve"> </w:t>
       </w:r>
-      <w:hyperlink r:id="rId33" w:history="1">
+      <w:hyperlink r:id="rId34" w:history="1">
         <w:r>
           <w:rPr>
             <w:rStyle w:val="Hyperlink"/>
@@ -13191,7 +13296,7 @@
       </w:hyperlink>
     </w:p>
   </w:footnote>
-  <w:footnote w:id="34">
+  <w:footnote w:id="35">
     <w:p>
       <w:pPr>
         <w:pStyle w:val="FootnoteText"/>
@@ -13205,7 +13310,7 @@
       <w:r>
         <w:t xml:space="preserve"> </w:t>
       </w:r>
-      <w:hyperlink r:id="rId34" w:history="1">
+      <w:hyperlink r:id="rId35" w:history="1">
         <w:r>
           <w:rPr>
             <w:rStyle w:val="Hyperlink"/>
@@ -13215,7 +13320,7 @@
       </w:hyperlink>
     </w:p>
   </w:footnote>
-  <w:footnote w:id="35">
+  <w:footnote w:id="36">
     <w:p>
       <w:pPr>
         <w:pStyle w:val="FootnoteText"/>
@@ -13229,7 +13334,7 @@
       <w:r>
         <w:t xml:space="preserve"> </w:t>
       </w:r>
-      <w:hyperlink r:id="rId35" w:history="1">
+      <w:hyperlink r:id="rId36" w:history="1">
         <w:r>
           <w:rPr>
             <w:rStyle w:val="Hyperlink"/>
@@ -13239,7 +13344,7 @@
       </w:hyperlink>
     </w:p>
   </w:footnote>
-  <w:footnote w:id="36">
+  <w:footnote w:id="37">
     <w:p>
       <w:pPr>
         <w:pStyle w:val="FootnoteText"/>
@@ -13253,7 +13358,7 @@
       <w:r>
         <w:t xml:space="preserve"> </w:t>
       </w:r>
-      <w:hyperlink r:id="rId36" w:history="1">
+      <w:hyperlink r:id="rId37" w:history="1">
         <w:r>
           <w:rPr>
             <w:rStyle w:val="Hyperlink"/>
@@ -13263,7 +13368,7 @@
       </w:hyperlink>
     </w:p>
   </w:footnote>
-  <w:footnote w:id="37">
+  <w:footnote w:id="38">
     <w:p>
       <w:pPr>
         <w:pStyle w:val="FootnoteText"/>
@@ -13277,7 +13382,7 @@
       <w:r>
         <w:t xml:space="preserve"> </w:t>
       </w:r>
-      <w:hyperlink r:id="rId37" w:history="1">
+      <w:hyperlink r:id="rId38" w:history="1">
         <w:r>
           <w:rPr>
             <w:rStyle w:val="Hyperlink"/>
@@ -13287,7 +13392,7 @@
       </w:hyperlink>
     </w:p>
   </w:footnote>
-  <w:footnote w:id="38">
+  <w:footnote w:id="39">
     <w:p>
       <w:pPr>
         <w:pStyle w:val="FootnoteText"/>
@@ -13301,7 +13406,7 @@
       <w:r>
         <w:t xml:space="preserve"> </w:t>
       </w:r>
-      <w:hyperlink r:id="rId38" w:history="1">
+      <w:hyperlink r:id="rId39" w:history="1">
         <w:r>
           <w:rPr>
             <w:rStyle w:val="Hyperlink"/>
@@ -13311,7 +13416,7 @@
       </w:hyperlink>
     </w:p>
   </w:footnote>
-  <w:footnote w:id="39">
+  <w:footnote w:id="40">
     <w:p>
       <w:pPr>
         <w:pStyle w:val="FootnoteText"/>
@@ -13325,7 +13430,7 @@
       <w:r>
         <w:t xml:space="preserve"> </w:t>
       </w:r>
-      <w:hyperlink r:id="rId39" w:history="1">
+      <w:hyperlink r:id="rId40" w:history="1">
         <w:r>
           <w:rPr>
             <w:rStyle w:val="Hyperlink"/>
@@ -13335,7 +13440,7 @@
       </w:hyperlink>
     </w:p>
   </w:footnote>
-  <w:footnote w:id="40">
+  <w:footnote w:id="41">
     <w:p>
       <w:pPr>
         <w:pStyle w:val="FootnoteText"/>
@@ -13349,7 +13454,7 @@
       <w:r>
         <w:t xml:space="preserve"> </w:t>
       </w:r>
-      <w:hyperlink r:id="rId40" w:history="1">
+      <w:hyperlink r:id="rId41" w:history="1">
         <w:r>
           <w:rPr>
             <w:rStyle w:val="Hyperlink"/>
@@ -13359,7 +13464,7 @@
       </w:hyperlink>
     </w:p>
   </w:footnote>
-  <w:footnote w:id="41">
+  <w:footnote w:id="42">
     <w:p>
       <w:pPr>
         <w:pStyle w:val="FootnoteText"/>
@@ -13373,7 +13478,7 @@
       <w:r>
         <w:t xml:space="preserve"> </w:t>
       </w:r>
-      <w:hyperlink r:id="rId41" w:history="1">
+      <w:hyperlink r:id="rId42" w:history="1">
         <w:r>
           <w:rPr>
             <w:rStyle w:val="Hyperlink"/>
@@ -13383,7 +13488,7 @@
       </w:hyperlink>
     </w:p>
   </w:footnote>
-  <w:footnote w:id="42">
+  <w:footnote w:id="43">
     <w:p>
       <w:pPr>
         <w:pStyle w:val="FootnoteText"/>
@@ -13397,7 +13502,7 @@
       <w:r>
         <w:t xml:space="preserve"> </w:t>
       </w:r>
-      <w:hyperlink r:id="rId42" w:history="1">
+      <w:hyperlink r:id="rId43" w:history="1">
         <w:r>
           <w:rPr>
             <w:rStyle w:val="Hyperlink"/>
@@ -13407,7 +13512,7 @@
       </w:hyperlink>
     </w:p>
   </w:footnote>
-  <w:footnote w:id="43">
+  <w:footnote w:id="44">
     <w:p>
       <w:pPr>
         <w:pStyle w:val="FootnoteText"/>
@@ -13421,7 +13526,7 @@
       <w:r>
         <w:t xml:space="preserve"> </w:t>
       </w:r>
-      <w:hyperlink r:id="rId43" w:history="1">
+      <w:hyperlink r:id="rId44" w:history="1">
         <w:r>
           <w:rPr>
             <w:rStyle w:val="Hyperlink"/>
@@ -13431,7 +13536,7 @@
       </w:hyperlink>
     </w:p>
   </w:footnote>
-  <w:footnote w:id="44">
+  <w:footnote w:id="45">
     <w:p>
       <w:pPr>
         <w:pStyle w:val="FootnoteText"/>
@@ -13445,7 +13550,7 @@
       <w:r>
         <w:t xml:space="preserve"> </w:t>
       </w:r>
-      <w:hyperlink r:id="rId44" w:history="1">
+      <w:hyperlink r:id="rId45" w:history="1">
         <w:r>
           <w:rPr>
             <w:rStyle w:val="Hyperlink"/>
@@ -13455,7 +13560,7 @@
       </w:hyperlink>
     </w:p>
   </w:footnote>
-  <w:footnote w:id="45">
+  <w:footnote w:id="46">
     <w:p>
       <w:pPr>
         <w:pStyle w:val="FootnoteText"/>
@@ -13469,7 +13574,7 @@
       <w:r>
         <w:t xml:space="preserve"> </w:t>
       </w:r>
-      <w:hyperlink r:id="rId45" w:history="1">
+      <w:hyperlink r:id="rId46" w:history="1">
         <w:r>
           <w:rPr>
             <w:rStyle w:val="Hyperlink"/>
@@ -13479,7 +13584,7 @@
       </w:hyperlink>
     </w:p>
   </w:footnote>
-  <w:footnote w:id="46">
+  <w:footnote w:id="47">
     <w:p>
       <w:pPr>
         <w:pStyle w:val="FootnoteText"/>
@@ -13493,7 +13598,7 @@
       <w:r>
         <w:t xml:space="preserve"> </w:t>
       </w:r>
-      <w:hyperlink r:id="rId46" w:history="1">
+      <w:hyperlink r:id="rId47" w:history="1">
         <w:r>
           <w:rPr>
             <w:rStyle w:val="Hyperlink"/>

</xml_diff>

<commit_message>
Added section on the Feed Forward algorithm
Described how the feed forward algorithm works and optimizations such as using matrix math
</commit_message>
<xml_diff>
--- a/Writeup.docx
+++ b/Writeup.docx
@@ -8214,7 +8214,7 @@
           <v:shape id="_x0000_i1025" type="#_x0000_t75" style="width:451.5pt;height:142.5pt" o:ole="">
             <v:imagedata r:id="rId9" o:title=""/>
           </v:shape>
-          <o:OLEObject Type="Embed" ProgID="Word.OpenDocumentText.12" ShapeID="_x0000_i1025" DrawAspect="Content" ObjectID="_1670492398" r:id="rId10"/>
+          <o:OLEObject Type="Embed" ProgID="Word.OpenDocumentText.12" ShapeID="_x0000_i1025" DrawAspect="Content" ObjectID="_1670841216" r:id="rId10"/>
         </w:object>
       </w:r>
     </w:p>
@@ -8258,7 +8258,7 @@
           <v:shape id="_x0000_i1026" type="#_x0000_t75" style="width:451.5pt;height:516.75pt" o:ole="">
             <v:imagedata r:id="rId11" o:title=""/>
           </v:shape>
-          <o:OLEObject Type="Embed" ProgID="Word.OpenDocumentText.12" ShapeID="_x0000_i1026" DrawAspect="Content" ObjectID="_1670492399" r:id="rId12"/>
+          <o:OLEObject Type="Embed" ProgID="Word.OpenDocumentText.12" ShapeID="_x0000_i1026" DrawAspect="Content" ObjectID="_1670841217" r:id="rId12"/>
         </w:object>
       </w:r>
     </w:p>
@@ -8290,7 +8290,7 @@
           <v:shape id="_x0000_i1027" type="#_x0000_t75" style="width:451.5pt;height:142.5pt" o:ole="">
             <v:imagedata r:id="rId13" o:title=""/>
           </v:shape>
-          <o:OLEObject Type="Embed" ProgID="Word.OpenDocumentText.12" ShapeID="_x0000_i1027" DrawAspect="Content" ObjectID="_1670492400" r:id="rId14"/>
+          <o:OLEObject Type="Embed" ProgID="Word.OpenDocumentText.12" ShapeID="_x0000_i1027" DrawAspect="Content" ObjectID="_1670841218" r:id="rId14"/>
         </w:object>
       </w:r>
     </w:p>
@@ -8314,7 +8314,7 @@
           <v:shape id="_x0000_i1028" type="#_x0000_t75" style="width:249pt;height:14.25pt" o:ole="">
             <v:imagedata r:id="rId15" o:title="" cropright="29393f"/>
           </v:shape>
-          <o:OLEObject Type="Embed" ProgID="Word.OpenDocumentText.12" ShapeID="_x0000_i1028" DrawAspect="Content" ObjectID="_1670492401" r:id="rId16"/>
+          <o:OLEObject Type="Embed" ProgID="Word.OpenDocumentText.12" ShapeID="_x0000_i1028" DrawAspect="Content" ObjectID="_1670841219" r:id="rId16"/>
         </w:object>
       </w:r>
       <w:r>
@@ -8340,7 +8340,7 @@
           <v:shape id="_x0000_i1029" type="#_x0000_t75" style="width:454.5pt;height:419.25pt" o:ole="">
             <v:imagedata r:id="rId17" o:title="" cropright="5008f"/>
           </v:shape>
-          <o:OLEObject Type="Embed" ProgID="Word.OpenDocumentText.12" ShapeID="_x0000_i1029" DrawAspect="Content" ObjectID="_1670492402" r:id="rId18"/>
+          <o:OLEObject Type="Embed" ProgID="Word.OpenDocumentText.12" ShapeID="_x0000_i1029" DrawAspect="Content" ObjectID="_1670841220" r:id="rId18"/>
         </w:object>
       </w:r>
     </w:p>
@@ -9120,7 +9120,7 @@
           <v:shape id="_x0000_i1030" type="#_x0000_t75" style="width:370.5pt;height:248.25pt" o:ole="">
             <v:imagedata r:id="rId23" o:title=""/>
           </v:shape>
-          <o:OLEObject Type="Embed" ProgID="Word.Document.12" ShapeID="_x0000_i1030" DrawAspect="Content" ObjectID="_1670492403" r:id="rId24">
+          <o:OLEObject Type="Embed" ProgID="Word.Document.12" ShapeID="_x0000_i1030" DrawAspect="Content" ObjectID="_1670841221" r:id="rId24">
             <o:FieldCodes>\s</o:FieldCodes>
           </o:OLEObject>
         </w:object>
@@ -9571,6 +9571,327 @@
     <w:p>
       <w:pPr>
         <w:pStyle w:val="Heading3"/>
+      </w:pPr>
+      <w:bookmarkStart w:id="22" w:name="_Ref60226953"/>
+      <w:r>
+        <w:t>Feed Forward Algorithm</w:t>
+      </w:r>
+      <w:bookmarkEnd w:id="22"/>
+    </w:p>
+    <w:p>
+      <w:r>
+        <w:t xml:space="preserve">The </w:t>
+      </w:r>
+      <w:r>
+        <w:fldChar w:fldCharType="begin"/>
+      </w:r>
+      <w:r>
+        <w:instrText xml:space="preserve"> REF _Ref60226953 \h </w:instrText>
+      </w:r>
+      <w:r>
+        <w:fldChar w:fldCharType="separate"/>
+      </w:r>
+      <w:r>
+        <w:t>Feed Forward Algorithm</w:t>
+      </w:r>
+      <w:r>
+        <w:fldChar w:fldCharType="end"/>
+      </w:r>
+      <w:r>
+        <w:t xml:space="preserve"> is the method of turning the input values into output values using the weights and biases within the network.</w:t>
+      </w:r>
+      <w:r>
+        <w:t xml:space="preserve"> This algorithm is extremely simple and even with this simplicity can produce quite complex outputs.</w:t>
+      </w:r>
+    </w:p>
+    <w:p>
+      <w:r>
+        <w:t>We can visualize the network as a collection of neurons, grouped into layers where every neuron in one layer is connected to every neuron in the next layer.</w:t>
+      </w:r>
+      <w:r>
+        <w:t xml:space="preserve"> These connections are our weights.</w:t>
+      </w:r>
+    </w:p>
+    <w:p>
+      <w:r>
+        <w:drawing>
+          <wp:inline distT="0" distB="0" distL="0" distR="0" wp14:anchorId="0315D5E9" wp14:editId="00606108">
+            <wp:extent cx="2838450" cy="1419225"/>
+            <wp:effectExtent l="0" t="0" r="0" b="9525"/>
+            <wp:docPr id="9" name="Picture 9"/>
+            <wp:cNvGraphicFramePr>
+              <a:graphicFrameLocks xmlns:a="http://schemas.openxmlformats.org/drawingml/2006/main" noChangeAspect="1"/>
+            </wp:cNvGraphicFramePr>
+            <a:graphic xmlns:a="http://schemas.openxmlformats.org/drawingml/2006/main">
+              <a:graphicData uri="http://schemas.openxmlformats.org/drawingml/2006/picture">
+                <pic:pic xmlns:pic="http://schemas.openxmlformats.org/drawingml/2006/picture">
+                  <pic:nvPicPr>
+                    <pic:cNvPr id="1" name=""/>
+                    <pic:cNvPicPr/>
+                  </pic:nvPicPr>
+                  <pic:blipFill>
+                    <a:blip r:embed="rId25"/>
+                    <a:stretch>
+                      <a:fillRect/>
+                    </a:stretch>
+                  </pic:blipFill>
+                  <pic:spPr>
+                    <a:xfrm>
+                      <a:off x="0" y="0"/>
+                      <a:ext cx="2876414" cy="1438207"/>
+                    </a:xfrm>
+                    <a:prstGeom prst="rect">
+                      <a:avLst/>
+                    </a:prstGeom>
+                  </pic:spPr>
+                </pic:pic>
+              </a:graphicData>
+            </a:graphic>
+          </wp:inline>
+        </w:drawing>
+      </w:r>
+    </w:p>
+    <w:p>
+      <w:pPr>
+        <w:rPr>
+          <w:rFonts w:eastAsiaTheme="minorEastAsia"/>
+        </w:rPr>
+      </w:pPr>
+      <w:r>
+        <w:t>To calculate the value of a single neuron in one layer we take each neuron’s value in the previous layer and multiply it by the corresponding weight, sum these together and add the bias.</w:t>
+      </w:r>
+      <w:r>
+        <w:t xml:space="preserve"> This will give us a </w:t>
+      </w:r>
+      <m:oMath>
+        <m:r>
+          <w:rPr>
+            <w:rFonts w:ascii="Cambria Math" w:hAnsi="Cambria Math"/>
+          </w:rPr>
+          <m:t>z</m:t>
+        </m:r>
+      </m:oMath>
+      <w:r>
+        <w:rPr>
+          <w:rFonts w:eastAsiaTheme="minorEastAsia"/>
+        </w:rPr>
+        <w:t xml:space="preserve"> value which will be used in the Backpropagation algorithm. This </w:t>
+      </w:r>
+      <m:oMath>
+        <m:r>
+          <w:rPr>
+            <w:rFonts w:ascii="Cambria Math" w:eastAsiaTheme="minorEastAsia" w:hAnsi="Cambria Math"/>
+          </w:rPr>
+          <m:t>z</m:t>
+        </m:r>
+      </m:oMath>
+      <w:r>
+        <w:rPr>
+          <w:rFonts w:eastAsiaTheme="minorEastAsia"/>
+        </w:rPr>
+        <w:t xml:space="preserve"> value is not the new activation for the neuron, we need to use a normalization function to make sure the activation remains in the range between 0 and 1. For this we use the sigmoid function</w:t>
+      </w:r>
+      <w:r>
+        <w:rPr>
+          <w:rStyle w:val="FootnoteReference"/>
+          <w:rFonts w:eastAsiaTheme="minorEastAsia"/>
+        </w:rPr>
+        <w:footnoteReference w:id="23"/>
+      </w:r>
+      <w:r>
+        <w:rPr>
+          <w:rFonts w:eastAsiaTheme="minorEastAsia"/>
+        </w:rPr>
+        <w:t xml:space="preserve"> defined as:</w:t>
+      </w:r>
+    </w:p>
+    <w:p>
+      <w:pPr>
+        <w:rPr>
+          <w:rFonts w:eastAsiaTheme="minorEastAsia"/>
+        </w:rPr>
+      </w:pPr>
+      <m:oMathPara>
+        <m:oMath>
+          <m:r>
+            <w:rPr>
+              <w:rFonts w:ascii="Cambria Math" w:hAnsi="Cambria Math"/>
+            </w:rPr>
+            <m:t>S</m:t>
+          </m:r>
+          <m:d>
+            <m:dPr>
+              <m:ctrlPr>
+                <w:rPr>
+                  <w:rFonts w:ascii="Cambria Math" w:hAnsi="Cambria Math"/>
+                  <w:i/>
+                </w:rPr>
+              </m:ctrlPr>
+            </m:dPr>
+            <m:e>
+              <m:r>
+                <w:rPr>
+                  <w:rFonts w:ascii="Cambria Math" w:hAnsi="Cambria Math"/>
+                </w:rPr>
+                <m:t>x</m:t>
+              </m:r>
+            </m:e>
+          </m:d>
+          <m:r>
+            <w:rPr>
+              <w:rFonts w:ascii="Cambria Math" w:hAnsi="Cambria Math"/>
+            </w:rPr>
+            <m:t>=</m:t>
+          </m:r>
+          <m:f>
+            <m:fPr>
+              <m:ctrlPr>
+                <w:rPr>
+                  <w:rFonts w:ascii="Cambria Math" w:hAnsi="Cambria Math"/>
+                  <w:i/>
+                </w:rPr>
+              </m:ctrlPr>
+            </m:fPr>
+            <m:num>
+              <m:r>
+                <w:rPr>
+                  <w:rFonts w:ascii="Cambria Math" w:hAnsi="Cambria Math"/>
+                </w:rPr>
+                <m:t>1</m:t>
+              </m:r>
+            </m:num>
+            <m:den>
+              <m:r>
+                <w:rPr>
+                  <w:rFonts w:ascii="Cambria Math" w:hAnsi="Cambria Math"/>
+                </w:rPr>
+                <m:t>1+</m:t>
+              </m:r>
+              <m:sSup>
+                <m:sSupPr>
+                  <m:ctrlPr>
+                    <w:rPr>
+                      <w:rFonts w:ascii="Cambria Math" w:hAnsi="Cambria Math"/>
+                      <w:i/>
+                    </w:rPr>
+                  </m:ctrlPr>
+                </m:sSupPr>
+                <m:e>
+                  <m:r>
+                    <w:rPr>
+                      <w:rFonts w:ascii="Cambria Math" w:hAnsi="Cambria Math"/>
+                    </w:rPr>
+                    <m:t>e</m:t>
+                  </m:r>
+                </m:e>
+                <m:sup>
+                  <m:r>
+                    <w:rPr>
+                      <w:rFonts w:ascii="Cambria Math" w:hAnsi="Cambria Math"/>
+                    </w:rPr>
+                    <m:t>-x</m:t>
+                  </m:r>
+                </m:sup>
+              </m:sSup>
+            </m:den>
+          </m:f>
+        </m:oMath>
+      </m:oMathPara>
+    </w:p>
+    <w:p>
+      <w:pPr>
+        <w:rPr>
+          <w:rFonts w:eastAsiaTheme="minorEastAsia"/>
+        </w:rPr>
+      </w:pPr>
+      <w:r>
+        <w:rPr>
+          <w:rFonts w:eastAsiaTheme="minorEastAsia"/>
+        </w:rPr>
+        <w:t xml:space="preserve">Once we have applied the sigmoid function to our </w:t>
+      </w:r>
+      <m:oMath>
+        <m:r>
+          <w:rPr>
+            <w:rFonts w:ascii="Cambria Math" w:eastAsiaTheme="minorEastAsia" w:hAnsi="Cambria Math"/>
+          </w:rPr>
+          <m:t>z</m:t>
+        </m:r>
+      </m:oMath>
+      <w:r>
+        <w:rPr>
+          <w:rFonts w:eastAsiaTheme="minorEastAsia"/>
+        </w:rPr>
+        <w:t xml:space="preserve"> value we now have the activation for a single neuron in the next layer. We can repeat </w:t>
+      </w:r>
+      <w:r>
+        <w:rPr>
+          <w:rFonts w:eastAsiaTheme="minorEastAsia"/>
+        </w:rPr>
+        <w:t xml:space="preserve">these steps for all neurons in the next layer so that we can repeat this same algorithm for the next layer and Feed Forward the input values until we reach the final </w:t>
+      </w:r>
+      <w:r>
+        <w:rPr>
+          <w:rFonts w:eastAsiaTheme="minorEastAsia"/>
+        </w:rPr>
+        <w:t>layer,</w:t>
+      </w:r>
+      <w:r>
+        <w:rPr>
+          <w:rFonts w:eastAsiaTheme="minorEastAsia"/>
+        </w:rPr>
+        <w:t xml:space="preserve"> and the activations of that layer can be used as our output.</w:t>
+      </w:r>
+    </w:p>
+    <w:p>
+      <w:r>
+        <w:rPr>
+          <w:rFonts w:eastAsiaTheme="minorEastAsia"/>
+        </w:rPr>
+        <w:t>This algorithm would be slower than expected if we applied it as described. Luckily</w:t>
+      </w:r>
+      <w:r>
+        <w:rPr>
+          <w:rFonts w:eastAsiaTheme="minorEastAsia"/>
+        </w:rPr>
+        <w:t>, we can simplify the algorithm into a series of matrix-vector multiplications</w:t>
+      </w:r>
+      <w:r>
+        <w:rPr>
+          <w:rFonts w:eastAsiaTheme="minorEastAsia"/>
+        </w:rPr>
+        <w:t>.</w:t>
+      </w:r>
+      <w:r>
+        <w:rPr>
+          <w:rFonts w:eastAsiaTheme="minorEastAsia"/>
+        </w:rPr>
+        <w:t xml:space="preserve"> If we represent a layer’s activations as a vector, we can multiply these by a matrix containing all the weights so that the vector we get from this multiplication has the right dimensions for the next layer.</w:t>
+      </w:r>
+      <w:r>
+        <w:rPr>
+          <w:rFonts w:eastAsiaTheme="minorEastAsia"/>
+        </w:rPr>
+        <w:t xml:space="preserve"> We can then use element wise addition on another vector containing all the bias values which will in turn, give us a vector of </w:t>
+      </w:r>
+      <m:oMath>
+        <m:r>
+          <w:rPr>
+            <w:rFonts w:ascii="Cambria Math" w:eastAsiaTheme="minorEastAsia" w:hAnsi="Cambria Math"/>
+          </w:rPr>
+          <m:t>z</m:t>
+        </m:r>
+      </m:oMath>
+      <w:r>
+        <w:rPr>
+          <w:rFonts w:eastAsiaTheme="minorEastAsia"/>
+        </w:rPr>
+        <w:t xml:space="preserve"> values to which, we can apply the sigmoid function giving us a vector of activations for the next layer.</w:t>
+      </w:r>
+    </w:p>
+    <w:p>
+      <w:pPr>
+        <w:pStyle w:val="Heading3"/>
         <w:rPr>
           <w:rFonts w:eastAsiaTheme="minorHAnsi"/>
         </w:rPr>
@@ -9579,6 +9900,7 @@
         <w:rPr>
           <w:rFonts w:eastAsiaTheme="minorHAnsi"/>
         </w:rPr>
+        <w:lastRenderedPageBreak/>
         <w:t>Training Data</w:t>
       </w:r>
     </w:p>
@@ -9596,7 +9918,7 @@
         <w:rPr>
           <w:rStyle w:val="FootnoteReference"/>
         </w:rPr>
-        <w:footnoteReference w:id="23"/>
+        <w:footnoteReference w:id="24"/>
       </w:r>
       <w:r>
         <w:t>, the training data needs to be labelled meaning that I need to provide the input along with what I would expect the network to output with that given input.</w:t>
@@ -9655,11 +9977,11 @@
       <w:pPr>
         <w:pStyle w:val="Heading2"/>
       </w:pPr>
-      <w:bookmarkStart w:id="22" w:name="_Toc59622514"/>
+      <w:bookmarkStart w:id="23" w:name="_Toc59622514"/>
       <w:r>
         <w:t>File Structure</w:t>
       </w:r>
-      <w:bookmarkEnd w:id="22"/>
+      <w:bookmarkEnd w:id="23"/>
     </w:p>
     <w:p>
       <w:r>
@@ -9678,8 +10000,8 @@
         <w:t xml:space="preserve"> This also allows for users to copy their folder and transfer between devices allowing their account to be used on multiple computers.</w:t>
       </w:r>
     </w:p>
-    <w:bookmarkStart w:id="23" w:name="_MON_1669294533"/>
-    <w:bookmarkEnd w:id="23"/>
+    <w:bookmarkStart w:id="24" w:name="_MON_1669294533"/>
+    <w:bookmarkEnd w:id="24"/>
     <w:p>
       <w:pPr>
         <w:keepNext/>
@@ -9687,9 +10009,9 @@
       <w:r>
         <w:object w:dxaOrig="9026" w:dyaOrig="4037" w14:anchorId="28253566">
           <v:shape id="_x0000_i1031" type="#_x0000_t75" style="width:451.5pt;height:201.75pt" o:ole="">
-            <v:imagedata r:id="rId25" o:title=""/>
+            <v:imagedata r:id="rId26" o:title=""/>
           </v:shape>
-          <o:OLEObject Type="Embed" ProgID="Word.Document.12" ShapeID="_x0000_i1031" DrawAspect="Content" ObjectID="_1670492404" r:id="rId26">
+          <o:OLEObject Type="Embed" ProgID="Word.Document.12" ShapeID="_x0000_i1031" DrawAspect="Content" ObjectID="_1670841222" r:id="rId27">
             <o:FieldCodes>\s</o:FieldCodes>
           </o:OLEObject>
         </w:object>
@@ -9699,7 +10021,7 @@
       <w:pPr>
         <w:pStyle w:val="Caption"/>
       </w:pPr>
-      <w:bookmarkStart w:id="24" w:name="_Ref58682087"/>
+      <w:bookmarkStart w:id="25" w:name="_Ref58682087"/>
       <w:r>
         <w:t xml:space="preserve">Figure </w:t>
       </w:r>
@@ -9711,7 +10033,7 @@
           <w:t>1</w:t>
         </w:r>
       </w:fldSimple>
-      <w:bookmarkEnd w:id="24"/>
+      <w:bookmarkEnd w:id="25"/>
       <w:r>
         <w:t xml:space="preserve"> - Directory Structure</w:t>
       </w:r>
@@ -9739,7 +10061,11 @@
         <w:fldChar w:fldCharType="end"/>
       </w:r>
       <w:r>
-        <w:t xml:space="preserve"> shows the directory structure that I am planning on using for my final program. The “res” folder is just to hold any resources that the program will use such as textures or any other run time resources. The “saves” folder is where all data relating to the accounts will be stored. Each user will be contained within their own folder with the name of that folder being their username. This allows the program to eas</w:t>
+        <w:t xml:space="preserve"> shows the directory structure that I am planning on using for my final program. The “res” folder is just to hold any resources that the program will use such as textures or any other run time resources. The “saves” folder is where all data relating to the accounts will be stored. Each user will </w:t>
+      </w:r>
+      <w:r>
+        <w:lastRenderedPageBreak/>
+        <w:t>be contained within their own folder with the name of that folder being their username. This allows the program to eas</w:t>
       </w:r>
       <w:r>
         <w:t>il</w:t>
@@ -9775,11 +10101,11 @@
       <w:pPr>
         <w:pStyle w:val="Heading3"/>
       </w:pPr>
-      <w:bookmarkStart w:id="25" w:name="_Toc59622515"/>
+      <w:bookmarkStart w:id="26" w:name="_Toc59622515"/>
       <w:r>
         <w:t>Account Data File</w:t>
       </w:r>
-      <w:bookmarkEnd w:id="25"/>
+      <w:bookmarkEnd w:id="26"/>
     </w:p>
     <w:p>
       <w:r>
@@ -9805,113 +10131,6 @@
       </w:r>
       <w:r>
         <w:t xml:space="preserve"> The metadata is any information relating to how the file should be interpreted. In the case with an image file the metadata</w:t>
-      </w:r>
-      <w:r>
-        <w:rPr>
-          <w:rStyle w:val="FootnoteReference"/>
-        </w:rPr>
-        <w:footnoteReference w:id="24"/>
-      </w:r>
-      <w:r>
-        <w:t xml:space="preserve"> will contain information such as bit depth and resolution.</w:t>
-      </w:r>
-    </w:p>
-    <w:p>
-      <w:r>
-        <w:t>The information stored in my metadata section of the file will be structured as follows:</w:t>
-      </w:r>
-    </w:p>
-    <w:bookmarkStart w:id="26" w:name="_MON_1669295897"/>
-    <w:bookmarkEnd w:id="26"/>
-    <w:p>
-      <w:r>
-        <w:object w:dxaOrig="9026" w:dyaOrig="3768" w14:anchorId="56800236">
-          <v:shape id="_x0000_i1032" type="#_x0000_t75" style="width:451.5pt;height:188.25pt" o:ole="">
-            <v:imagedata r:id="rId27" o:title=""/>
-          </v:shape>
-          <o:OLEObject Type="Embed" ProgID="Word.Document.12" ShapeID="_x0000_i1032" DrawAspect="Content" ObjectID="_1670492405" r:id="rId28">
-            <o:FieldCodes>\s</o:FieldCodes>
-          </o:OLEObject>
-        </w:object>
-      </w:r>
-    </w:p>
-    <w:p>
-      <w:r>
-        <w:t>All parts will be stored using 4-byte unsigned integer values.</w:t>
-      </w:r>
-      <w:r>
-        <w:t xml:space="preserve"> This structure will allow for all remaining information to be read using the correct format.</w:t>
-      </w:r>
-    </w:p>
-    <w:p>
-      <w:r>
-        <w:t>During my prototype, I intertwined the metadata in with the header itself meaning that metadata related to the neural network was only read when reading the header for the neural network. The only problem with this was that it was hard to debug what was going wrong as not all data had been loaded when I was using breakpoints.</w:t>
-      </w:r>
-    </w:p>
-    <w:p>
-      <w:r>
-        <w:t>The information stored in the header section of the file will be as follows:</w:t>
-      </w:r>
-    </w:p>
-    <w:bookmarkStart w:id="27" w:name="_MON_1669297149"/>
-    <w:bookmarkEnd w:id="27"/>
-    <w:p>
-      <w:r>
-        <w:object w:dxaOrig="9026" w:dyaOrig="3478" w14:anchorId="04710475">
-          <v:shape id="_x0000_i1033" type="#_x0000_t75" style="width:451.5pt;height:174pt" o:ole="">
-            <v:imagedata r:id="rId29" o:title=""/>
-          </v:shape>
-          <o:OLEObject Type="Embed" ProgID="Word.Document.12" ShapeID="_x0000_i1033" DrawAspect="Content" ObjectID="_1670492406" r:id="rId30">
-            <o:FieldCodes>\s</o:FieldCodes>
-          </o:OLEObject>
-        </w:object>
-      </w:r>
-    </w:p>
-    <w:p>
-      <w:r>
-        <w:t>Most of this data is self-explanatory except for the neural network data. As the neural network can have an arbitrary size, we do not know how many bytes each part will take up. This is the reason for saving size data in metadata.</w:t>
-      </w:r>
-    </w:p>
-    <w:p>
-      <w:r>
-        <w:t xml:space="preserve">When writing to this file, the metadata will not have to change however, the other information such as Wins and Losses, and especially the neural network will have to. Due to this being most of the data, I have decided to wipe the file and rewrite all data back into it each time data is saved. This will not cause much of a performance cost but </w:t>
-      </w:r>
-      <w:r>
-        <w:t>as almost all data would be written anyway, it is logical to be able to use the same function to save the data when it is created and when it is modified.</w:t>
-      </w:r>
-    </w:p>
-    <w:p>
-      <w:pPr>
-        <w:pStyle w:val="Heading3"/>
-      </w:pPr>
-      <w:bookmarkStart w:id="28" w:name="_Toc59622516"/>
-      <w:r>
-        <w:t>Previous Games File</w:t>
-      </w:r>
-      <w:bookmarkEnd w:id="28"/>
-    </w:p>
-    <w:p>
-      <w:r>
-        <w:t xml:space="preserve">One of the largest problems I found with my program whilst making the prototype was that the AI was learning too slowly to be interesting. </w:t>
-      </w:r>
-      <w:r>
-        <w:t>Therefore,</w:t>
-      </w:r>
-      <w:r>
-        <w:t xml:space="preserve"> I have decided to store the previous few games in a file and use these games to train the network on games that it has already seen a few times </w:t>
-      </w:r>
-      <w:r>
-        <w:lastRenderedPageBreak/>
-        <w:t>before.</w:t>
-      </w:r>
-      <w:r>
-        <w:t xml:space="preserve"> To save these games I will need to store them in a file in a very efficient way as I am looking to store around</w:t>
-      </w:r>
-      <w:r>
-        <w:t xml:space="preserve"> 500</w:t>
-      </w:r>
-      <w:r>
-        <w:t xml:space="preserve"> previous games with each game lasting an average of 24 moves per game</w:t>
       </w:r>
       <w:r>
         <w:rPr>
@@ -9920,23 +10139,101 @@
         <w:footnoteReference w:id="25"/>
       </w:r>
       <w:r>
-        <w:t>. This comes to having to store around 500 * 24 = 12000 moves</w:t>
-      </w:r>
-      <w:r>
-        <w:t>.</w:t>
-      </w:r>
-    </w:p>
-    <w:p>
-      <w:r>
-        <w:t>I am planning on stored each game as a list of moves for each player. I will need to determine what player starts first which can be done with a single number</w:t>
-      </w:r>
-      <w:r>
-        <w:t>, then I will store each column choice in which the game was played, alternating which player played. This will fully represent a whole connect 4 game allowing me to recreate the game and change it into a form which is useable by the backpropagation algorithm.</w:t>
-      </w:r>
-    </w:p>
-    <w:p>
-      <w:r>
-        <w:t>This file will most likely be a text file due to the ability to use newline characters ‘\n’</w:t>
+        <w:t xml:space="preserve"> will contain information such as bit depth and resolution.</w:t>
+      </w:r>
+    </w:p>
+    <w:p>
+      <w:r>
+        <w:t>The information stored in my metadata section of the file will be structured as follows:</w:t>
+      </w:r>
+    </w:p>
+    <w:bookmarkStart w:id="27" w:name="_MON_1669295897"/>
+    <w:bookmarkEnd w:id="27"/>
+    <w:p>
+      <w:r>
+        <w:object w:dxaOrig="9026" w:dyaOrig="3768" w14:anchorId="56800236">
+          <v:shape id="_x0000_i1032" type="#_x0000_t75" style="width:451.5pt;height:188.25pt" o:ole="">
+            <v:imagedata r:id="rId28" o:title=""/>
+          </v:shape>
+          <o:OLEObject Type="Embed" ProgID="Word.Document.12" ShapeID="_x0000_i1032" DrawAspect="Content" ObjectID="_1670841223" r:id="rId29">
+            <o:FieldCodes>\s</o:FieldCodes>
+          </o:OLEObject>
+        </w:object>
+      </w:r>
+    </w:p>
+    <w:p>
+      <w:r>
+        <w:t>All parts will be stored using 4-byte unsigned integer values.</w:t>
+      </w:r>
+      <w:r>
+        <w:t xml:space="preserve"> This structure will allow for all remaining information to be read using the correct format.</w:t>
+      </w:r>
+    </w:p>
+    <w:p>
+      <w:r>
+        <w:t>During my prototype, I intertwined the metadata in with the header itself meaning that metadata related to the neural network was only read when reading the header for the neural network. The only problem with this was that it was hard to debug what was going wrong as not all data had been loaded when I was using breakpoints.</w:t>
+      </w:r>
+    </w:p>
+    <w:p>
+      <w:r>
+        <w:t>The information stored in the header section of the file will be as follows:</w:t>
+      </w:r>
+    </w:p>
+    <w:bookmarkStart w:id="28" w:name="_MON_1669297149"/>
+    <w:bookmarkEnd w:id="28"/>
+    <w:p>
+      <w:r>
+        <w:object w:dxaOrig="9026" w:dyaOrig="3478" w14:anchorId="04710475">
+          <v:shape id="_x0000_i1033" type="#_x0000_t75" style="width:451.5pt;height:174pt" o:ole="">
+            <v:imagedata r:id="rId30" o:title=""/>
+          </v:shape>
+          <o:OLEObject Type="Embed" ProgID="Word.Document.12" ShapeID="_x0000_i1033" DrawAspect="Content" ObjectID="_1670841224" r:id="rId31">
+            <o:FieldCodes>\s</o:FieldCodes>
+          </o:OLEObject>
+        </w:object>
+      </w:r>
+    </w:p>
+    <w:p>
+      <w:r>
+        <w:t>Most of this data is self-explanatory except for the neural network data. As the neural network can have an arbitrary size, we do not know how many bytes each part will take up. This is the reason for saving size data in metadata.</w:t>
+      </w:r>
+    </w:p>
+    <w:p>
+      <w:r>
+        <w:t xml:space="preserve">When writing to this file, the metadata will not have to change however, the other information such as Wins and Losses, and especially the neural network will have to. Due to this being most of the data, I have decided to wipe the file and rewrite all data back into it each time data is saved. This will not cause much of a performance cost but </w:t>
+      </w:r>
+      <w:r>
+        <w:t>as almost all data would be written anyway, it is logical to be able to use the same function to save the data when it is created and when it is modified.</w:t>
+      </w:r>
+    </w:p>
+    <w:p>
+      <w:pPr>
+        <w:pStyle w:val="Heading3"/>
+      </w:pPr>
+      <w:bookmarkStart w:id="29" w:name="_Toc59622516"/>
+      <w:r>
+        <w:t>Previous Games File</w:t>
+      </w:r>
+      <w:bookmarkEnd w:id="29"/>
+    </w:p>
+    <w:p>
+      <w:r>
+        <w:t xml:space="preserve">One of the largest problems I found with my program whilst making the prototype was that the AI was learning too slowly to be interesting. </w:t>
+      </w:r>
+      <w:r>
+        <w:t>Therefore,</w:t>
+      </w:r>
+      <w:r>
+        <w:t xml:space="preserve"> I have decided to store the previous few games in a file and use these games to train the network on games that it has already seen a few times before.</w:t>
+      </w:r>
+      <w:r>
+        <w:t xml:space="preserve"> To save these games I will need to store them in a file in a very efficient way as I am looking to store around</w:t>
+      </w:r>
+      <w:r>
+        <w:t xml:space="preserve"> 500</w:t>
+      </w:r>
+      <w:r>
+        <w:t xml:space="preserve"> previous games with each game lasting an average of 24 moves per game</w:t>
       </w:r>
       <w:r>
         <w:rPr>
@@ -9945,25 +10242,23 @@
         <w:footnoteReference w:id="26"/>
       </w:r>
       <w:r>
-        <w:t xml:space="preserve"> </w:t>
-      </w:r>
-      <w:r>
-        <w:t>to separate the games</w:t>
-      </w:r>
-      <w:r>
-        <w:t xml:space="preserve"> and having multiple C++ functions to manipulate these text files.</w:t>
-      </w:r>
-      <w:r>
-        <w:t xml:space="preserve"> When a game is finished, it will be saved to this file. If the file already contains more than the maximum number of games, then the eldest one should be deleted to make room for the new one. To check how many games are being stored in the file it would be </w:t>
-      </w:r>
-      <w:r>
-        <w:t xml:space="preserve">too </w:t>
-      </w:r>
-      <w:r>
-        <w:t>slow to load the entire file into an array and then count the size of the array. Due to this I will be storing the number of games in the file as well as all the games.</w:t>
-      </w:r>
-      <w:r>
-        <w:t xml:space="preserve"> This does add data redundancy</w:t>
+        <w:t>. This comes to having to store around 500 * 24 = 12000 moves</w:t>
+      </w:r>
+      <w:r>
+        <w:t>.</w:t>
+      </w:r>
+    </w:p>
+    <w:p>
+      <w:r>
+        <w:t>I am planning on stored each game as a list of moves for each player. I will need to determine what player starts first which can be done with a single number</w:t>
+      </w:r>
+      <w:r>
+        <w:t>, then I will store each column choice in which the game was played, alternating which player played. This will fully represent a whole connect 4 game allowing me to recreate the game and change it into a form which is useable by the backpropagation algorithm.</w:t>
+      </w:r>
+    </w:p>
+    <w:p>
+      <w:r>
+        <w:t>This file will most likely be a text file due to the ability to use newline characters ‘\n’</w:t>
       </w:r>
       <w:r>
         <w:rPr>
@@ -9972,53 +10267,25 @@
         <w:footnoteReference w:id="27"/>
       </w:r>
       <w:r>
-        <w:t xml:space="preserve"> but will speed the program up massively, especially when being run on a device with slow secondary storage.</w:t>
-      </w:r>
-    </w:p>
-    <w:bookmarkStart w:id="29" w:name="_MON_1669456637"/>
-    <w:bookmarkEnd w:id="29"/>
-    <w:p>
-      <w:r>
-        <w:object w:dxaOrig="9026" w:dyaOrig="4927" w14:anchorId="10AB0EFF">
-          <v:shape id="_x0000_i1034" type="#_x0000_t75" style="width:451.5pt;height:246pt" o:ole="">
-            <v:imagedata r:id="rId31" o:title=""/>
-          </v:shape>
-          <o:OLEObject Type="Embed" ProgID="Word.Document.12" ShapeID="_x0000_i1034" DrawAspect="Content" ObjectID="_1670492407" r:id="rId32">
-            <o:FieldCodes>\s</o:FieldCodes>
-          </o:OLEObject>
-        </w:object>
-      </w:r>
-    </w:p>
-    <w:p>
-      <w:r>
-        <w:t>This layout is how the previous games file will be structured. Each of the games will be on a single line with each game separated by a newline character. The number of games stored will be updated each time a new game is added to keep track of how many games are being stored currently.</w:t>
-      </w:r>
-      <w:r>
-        <w:t xml:space="preserve"> This file should allow as many </w:t>
-      </w:r>
-      <w:r>
-        <w:t xml:space="preserve">past </w:t>
-      </w:r>
-      <w:r>
-        <w:t>games as I decide to be stored</w:t>
-      </w:r>
-      <w:r>
-        <w:t xml:space="preserve"> as training data.</w:t>
-      </w:r>
-    </w:p>
-    <w:p>
-      <w:pPr>
-        <w:pStyle w:val="Heading3"/>
-      </w:pPr>
-      <w:bookmarkStart w:id="30" w:name="_Toc59622517"/>
-      <w:r>
-        <w:t>File Encryption</w:t>
-      </w:r>
-      <w:bookmarkEnd w:id="30"/>
-    </w:p>
-    <w:p>
-      <w:r>
-        <w:t>One main problem with this file is that when saving text into a binary file, due to ASCII</w:t>
+        <w:t xml:space="preserve"> </w:t>
+      </w:r>
+      <w:r>
+        <w:t>to separate the games</w:t>
+      </w:r>
+      <w:r>
+        <w:t xml:space="preserve"> and having multiple C++ functions to manipulate these text files.</w:t>
+      </w:r>
+      <w:r>
+        <w:t xml:space="preserve"> When a game is finished, it will be saved to this file. If the file already contains more than the maximum number of games, then the eldest one should be deleted to make room for the new one. To check how many games are being stored in the file it would be </w:t>
+      </w:r>
+      <w:r>
+        <w:t xml:space="preserve">too </w:t>
+      </w:r>
+      <w:r>
+        <w:t>slow to load the entire file into an array and then count the size of the array. Due to this I will be storing the number of games in the file as well as all the games.</w:t>
+      </w:r>
+      <w:r>
+        <w:t xml:space="preserve"> This does add data redundancy</w:t>
       </w:r>
       <w:r>
         <w:rPr>
@@ -10027,11 +10294,53 @@
         <w:footnoteReference w:id="28"/>
       </w:r>
       <w:r>
-        <w:t xml:space="preserve"> characters being represented with a single byte, opening a binary file as a text file will display all the bytes in </w:t>
-      </w:r>
-      <w:r>
-        <w:lastRenderedPageBreak/>
-        <w:t>their ASCII representation. Usually, this will make random characters appear but, in the case of strings which already contain single byte ASCII characters, can display the string itself. This is extremely dangerous with passwords as someone can just open the file and view the password. Therefore, I have decided to hide the password using a digest</w:t>
+        <w:t xml:space="preserve"> but will speed the program up massively, especially when being run on a device with slow secondary storage.</w:t>
+      </w:r>
+    </w:p>
+    <w:bookmarkStart w:id="30" w:name="_MON_1669456637"/>
+    <w:bookmarkEnd w:id="30"/>
+    <w:p>
+      <w:r>
+        <w:object w:dxaOrig="9026" w:dyaOrig="4927" w14:anchorId="10AB0EFF">
+          <v:shape id="_x0000_i1034" type="#_x0000_t75" style="width:451.5pt;height:246pt" o:ole="">
+            <v:imagedata r:id="rId32" o:title=""/>
+          </v:shape>
+          <o:OLEObject Type="Embed" ProgID="Word.Document.12" ShapeID="_x0000_i1034" DrawAspect="Content" ObjectID="_1670841225" r:id="rId33">
+            <o:FieldCodes>\s</o:FieldCodes>
+          </o:OLEObject>
+        </w:object>
+      </w:r>
+    </w:p>
+    <w:p>
+      <w:r>
+        <w:t>This layout is how the previous games file will be structured. Each of the games will be on a single line with each game separated by a newline character. The number of games stored will be updated each time a new game is added to keep track of how many games are being stored currently.</w:t>
+      </w:r>
+      <w:r>
+        <w:t xml:space="preserve"> This file should allow as many </w:t>
+      </w:r>
+      <w:r>
+        <w:t xml:space="preserve">past </w:t>
+      </w:r>
+      <w:r>
+        <w:t>games as I decide to be stored</w:t>
+      </w:r>
+      <w:r>
+        <w:t xml:space="preserve"> as training data.</w:t>
+      </w:r>
+    </w:p>
+    <w:p>
+      <w:pPr>
+        <w:pStyle w:val="Heading3"/>
+      </w:pPr>
+      <w:bookmarkStart w:id="31" w:name="_Toc59622517"/>
+      <w:r>
+        <w:t>File Encryption</w:t>
+      </w:r>
+      <w:bookmarkEnd w:id="31"/>
+    </w:p>
+    <w:p>
+      <w:r>
+        <w:t>One main problem with this file is that when saving text into a binary file, due to ASCII</w:t>
       </w:r>
       <w:r>
         <w:rPr>
@@ -10040,15 +10349,7 @@
         <w:footnoteReference w:id="29"/>
       </w:r>
       <w:r>
-        <w:t xml:space="preserve">. This digest will be a large number which will be used to check if an inputted password matches the stored one without having to store the password itself. The user can input their password and the hash algorithm can be applied </w:t>
-      </w:r>
-      <w:r>
-        <w:t>to generate a digest. This digest can be compared against the stored digest now instead of checking the password string against the inputted string.</w:t>
-      </w:r>
-    </w:p>
-    <w:p>
-      <w:r>
-        <w:t>The algorithm I will be using to create this digest will most likely be SHA-1</w:t>
+        <w:t xml:space="preserve"> characters being represented with a single byte, opening a binary file as a text file will display all the bytes in their ASCII representation. Usually, this will make random characters appear but, in the case of strings which already contain single byte ASCII characters, can display the string itself. This is extremely dangerous with passwords as someone can just open the file and view the password. Therefore, I have decided to hide the password using a digest</w:t>
       </w:r>
       <w:r>
         <w:rPr>
@@ -10057,10 +10358,15 @@
         <w:footnoteReference w:id="30"/>
       </w:r>
       <w:r>
-        <w:t>. I chose this algorithm over the more common MD5 algorithm because it has been found to have vulnerabilities that cause security issues. SHA-1 is an algorithm that is becoming more widespread due to MD5 having these vulnerabilities</w:t>
-      </w:r>
-      <w:r>
-        <w:t>. SHA-1 produces a 160-bit hash value, typically represented as 40 hexadecimal digits. As the algorithm is quite complicated and I do not need to know how it works, I will be using a C++ library which implements the SHA-1 algorithm for me. I will most likely find this library on GitHub</w:t>
+        <w:t xml:space="preserve">. This digest will be a large number which will be used to check if an inputted password matches the stored one without having to store the password itself. The user can input their password and the hash algorithm can be applied </w:t>
+      </w:r>
+      <w:r>
+        <w:t>to generate a digest. This digest can be compared against the stored digest now instead of checking the password string against the inputted string.</w:t>
+      </w:r>
+    </w:p>
+    <w:p>
+      <w:r>
+        <w:t>The algorithm I will be using to create this digest will most likely be SHA-1</w:t>
       </w:r>
       <w:r>
         <w:rPr>
@@ -10069,30 +10375,10 @@
         <w:footnoteReference w:id="31"/>
       </w:r>
       <w:r>
-        <w:t xml:space="preserve"> meaning I can clone the source code and use the most up-to-date version whenever I want to build my project.</w:t>
-      </w:r>
-    </w:p>
-    <w:p>
-      <w:pPr>
-        <w:pStyle w:val="Heading3"/>
-      </w:pPr>
-      <w:bookmarkStart w:id="31" w:name="_Toc59622518"/>
-      <w:r>
-        <w:t>File Checksum</w:t>
-      </w:r>
-      <w:bookmarkEnd w:id="31"/>
-    </w:p>
-    <w:p>
-      <w:r>
-        <w:t>To make sure that the file was not corrupted or edited in between use, I will be using SHA-1 again on the entire file to create a new digest which can be checked when the file is read to make sure that the file was not changed. I will need to make sure to not include the digest when using the SHA-1 algorithm as this will produce a different digest and will incorrectly identify the file as being changed.</w:t>
-      </w:r>
-      <w:r>
-        <w:t xml:space="preserve"> If the digests do not match, then the user should be presented with a message stating that the file has been corrupted or changed outside of the program.</w:t>
-      </w:r>
-    </w:p>
-    <w:p>
-      <w:r>
-        <w:t>Another method to check if a file has been corrupted or changed in between use is to use Hamming Codes</w:t>
+        <w:t>. I chose this algorithm over the more common MD5 algorithm because it has been found to have vulnerabilities that cause security issues. SHA-1 is an algorithm that is becoming more widespread due to MD5 having these vulnerabilities</w:t>
+      </w:r>
+      <w:r>
+        <w:t>. SHA-1 produces a 160-bit hash value, typically represented as 40 hexadecimal digits. As the algorithm is quite complicated and I do not need to know how it works, I will be using a C++ library which implements the SHA-1 algorithm for me. I will most likely find this library on GitHub</w:t>
       </w:r>
       <w:r>
         <w:rPr>
@@ -10101,36 +10387,31 @@
         <w:footnoteReference w:id="32"/>
       </w:r>
       <w:r>
-        <w:t>. This is a method of storing data in a format that allows for it to be changed and still fully represent the original message. A remarkably simple error detector would be bit parity which adds a parity bit to the end to determine whether the string of bits has an even or odd number of 1s. This can be used to determine if the number of 1s has changed but this does not tell you which one has been changed. Hamming codes on the other hand, do tell the program which bit has been changed allowing for that bit to be corrected and returned to its original state.</w:t>
-      </w:r>
-    </w:p>
-    <w:p>
-      <w:r>
-        <w:t>Hamming codes work by checking the parity of certain groups of bits which allows the program to reduce its search on which bit has been changed determined by the parity bits. This is sort of like how binary search works but with single bits and narrowing groups of bits.</w:t>
-      </w:r>
-      <w:r>
-        <w:t xml:space="preserve"> Hamming codes only work with a single bit that has been changed but an extra bit can be used to explicitly tell the program that more than one bit has been changed even if these bits cannot be corrected.</w:t>
-      </w:r>
-    </w:p>
-    <w:p>
-      <w:r>
-        <w:t>Implementing Hamming codes into my program would be a difficult task due to having to control bit level operations which is not explicitly possible in C++ without workarounds. Due to this I will most likely not be implementing Hamming codes but if I do have extra time and find that it is necessary then I will store the files as Hamming codes.</w:t>
-      </w:r>
-    </w:p>
-    <w:p>
-      <w:pPr>
-        <w:pStyle w:val="Heading2"/>
-      </w:pPr>
-      <w:bookmarkStart w:id="32" w:name="_Toc59622519"/>
+        <w:t xml:space="preserve"> meaning I can clone the source code and use the most up-to-date version whenever I want to build my project.</w:t>
+      </w:r>
+    </w:p>
+    <w:p>
+      <w:pPr>
+        <w:pStyle w:val="Heading3"/>
+      </w:pPr>
+      <w:bookmarkStart w:id="32" w:name="_Toc59622518"/>
       <w:r>
         <w:lastRenderedPageBreak/>
-        <w:t>Graphical User Interface (GUI)</w:t>
+        <w:t>File Checksum</w:t>
       </w:r>
       <w:bookmarkEnd w:id="32"/>
     </w:p>
     <w:p>
       <w:r>
-        <w:t>I would like to be able to use the already existing menu system, that I created for the prototype, and move it to a Graphical User Interface</w:t>
+        <w:t>To make sure that the file was not corrupted or edited in between use, I will be using SHA-1 again on the entire file to create a new digest which can be checked when the file is read to make sure that the file was not changed. I will need to make sure to not include the digest when using the SHA-1 algorithm as this will produce a different digest and will incorrectly identify the file as being changed.</w:t>
+      </w:r>
+      <w:r>
+        <w:t xml:space="preserve"> If the digests do not match, then the user should be presented with a message stating that the file has been corrupted or changed outside of the program.</w:t>
+      </w:r>
+    </w:p>
+    <w:p>
+      <w:r>
+        <w:t>Another method to check if a file has been corrupted or changed in between use is to use Hamming Codes</w:t>
       </w:r>
       <w:r>
         <w:rPr>
@@ -10139,7 +10420,35 @@
         <w:footnoteReference w:id="33"/>
       </w:r>
       <w:r>
-        <w:t xml:space="preserve"> using the SFML</w:t>
+        <w:t>. This is a method of storing data in a format that allows for it to be changed and still fully represent the original message. A remarkably simple error detector would be bit parity which adds a parity bit to the end to determine whether the string of bits has an even or odd number of 1s. This can be used to determine if the number of 1s has changed but this does not tell you which one has been changed. Hamming codes on the other hand, do tell the program which bit has been changed allowing for that bit to be corrected and returned to its original state.</w:t>
+      </w:r>
+    </w:p>
+    <w:p>
+      <w:r>
+        <w:t>Hamming codes work by checking the parity of certain groups of bits which allows the program to reduce its search on which bit has been changed determined by the parity bits. This is sort of like how binary search works but with single bits and narrowing groups of bits.</w:t>
+      </w:r>
+      <w:r>
+        <w:t xml:space="preserve"> Hamming codes only work with a single bit that has been changed but an extra bit can be used to explicitly tell the program that more than one bit has been changed even if these bits cannot be corrected.</w:t>
+      </w:r>
+    </w:p>
+    <w:p>
+      <w:r>
+        <w:t>Implementing Hamming codes into my program would be a difficult task due to having to control bit level operations which is not explicitly possible in C++ without workarounds. Due to this I will most likely not be implementing Hamming codes but if I do have extra time and find that it is necessary then I will store the files as Hamming codes.</w:t>
+      </w:r>
+    </w:p>
+    <w:p>
+      <w:pPr>
+        <w:pStyle w:val="Heading2"/>
+      </w:pPr>
+      <w:bookmarkStart w:id="33" w:name="_Toc59622519"/>
+      <w:r>
+        <w:t>Graphical User Interface (GUI)</w:t>
+      </w:r>
+      <w:bookmarkEnd w:id="33"/>
+    </w:p>
+    <w:p>
+      <w:r>
+        <w:t>I would like to be able to use the already existing menu system, that I created for the prototype, and move it to a Graphical User Interface</w:t>
       </w:r>
       <w:r>
         <w:rPr>
@@ -10148,15 +10457,24 @@
         <w:footnoteReference w:id="34"/>
       </w:r>
       <w:r>
+        <w:t xml:space="preserve"> using the SFML</w:t>
+      </w:r>
+      <w:r>
+        <w:rPr>
+          <w:rStyle w:val="FootnoteReference"/>
+        </w:rPr>
+        <w:footnoteReference w:id="35"/>
+      </w:r>
+      <w:r>
         <w:t xml:space="preserve"> library for C++.</w:t>
       </w:r>
       <w:r>
         <w:t xml:space="preserve"> With SFML I can create a render window and draw primitives to that window such as a rectangle or circle. Using the data that SFML collects such as mouse position, I can add functionality to these shapes to make objects such as a button or a text box.</w:t>
       </w:r>
     </w:p>
-    <w:bookmarkStart w:id="33" w:name="_Hlk58072251"/>
-    <w:bookmarkStart w:id="34" w:name="_MON_1668242071"/>
-    <w:bookmarkEnd w:id="34"/>
+    <w:bookmarkStart w:id="34" w:name="_Hlk58072251"/>
+    <w:bookmarkStart w:id="35" w:name="_MON_1668242071"/>
+    <w:bookmarkEnd w:id="35"/>
     <w:p>
       <w:pPr>
         <w:keepNext/>
@@ -10164,20 +10482,20 @@
       <w:r>
         <w:object w:dxaOrig="9070" w:dyaOrig="5102" w14:anchorId="003EC2D9">
           <v:shape id="_x0000_i1035" type="#_x0000_t75" style="width:453.75pt;height:255pt" o:ole="">
-            <v:imagedata r:id="rId33" o:title=""/>
+            <v:imagedata r:id="rId34" o:title=""/>
           </v:shape>
-          <o:OLEObject Type="Embed" ProgID="Word.Document.12" ShapeID="_x0000_i1035" DrawAspect="Content" ObjectID="_1670492408" r:id="rId34">
+          <o:OLEObject Type="Embed" ProgID="Word.Document.12" ShapeID="_x0000_i1035" DrawAspect="Content" ObjectID="_1670841226" r:id="rId35">
             <o:FieldCodes>\s</o:FieldCodes>
           </o:OLEObject>
         </w:object>
       </w:r>
-      <w:bookmarkEnd w:id="33"/>
+      <w:bookmarkEnd w:id="34"/>
     </w:p>
     <w:p>
       <w:pPr>
         <w:pStyle w:val="Caption"/>
       </w:pPr>
-      <w:bookmarkStart w:id="35" w:name="_Ref58073121"/>
+      <w:bookmarkStart w:id="36" w:name="_Ref58073121"/>
       <w:r>
         <w:t xml:space="preserve">Figure </w:t>
       </w:r>
@@ -10189,7 +10507,7 @@
           <w:t>2</w:t>
         </w:r>
       </w:fldSimple>
-      <w:bookmarkEnd w:id="35"/>
+      <w:bookmarkEnd w:id="36"/>
       <w:r>
         <w:t xml:space="preserve"> - Design for GUI</w:t>
       </w:r>
@@ -10212,109 +10530,15 @@
       <w:pPr>
         <w:pStyle w:val="Heading2"/>
       </w:pPr>
-      <w:bookmarkStart w:id="36" w:name="_Toc59622520"/>
+      <w:bookmarkStart w:id="37" w:name="_Toc59622520"/>
       <w:r>
         <w:t>State System</w:t>
       </w:r>
-      <w:bookmarkEnd w:id="36"/>
+      <w:bookmarkEnd w:id="37"/>
     </w:p>
     <w:p>
       <w:r>
         <w:t>The way that my program is going to work is through a state system (which can be understood as a Finite State Machine</w:t>
-      </w:r>
-      <w:r>
-        <w:rPr>
-          <w:rStyle w:val="FootnoteReference"/>
-        </w:rPr>
-        <w:footnoteReference w:id="35"/>
-      </w:r>
-      <w:r>
-        <w:t>). This state system will allow for different states to be created and used to allow my program to be broken down into easy to manage sections. I will be using polymorphism to easily render objects to the scene without having to know the exact state that is being used at that time.</w:t>
-      </w:r>
-    </w:p>
-    <w:p>
-      <w:r>
-        <w:t>These states will be contained within a stack somewhere in my program. The reason I chose a stack data type for this was that, whenever I want to move the user from one state to another, I can simply push a new state onto the top of the stack. Then when the program loop repeats, the topmost state can be used as the currently active one and its methods called – which is where polymorphism is especially useful.</w:t>
-      </w:r>
-    </w:p>
-    <w:p>
-      <w:r>
-        <w:lastRenderedPageBreak/>
-        <w:t xml:space="preserve">Another benefit of using a stack as this data type is that old states are not removed when new states are added. Instead of overwriting an “active state” object, it is simply kept in the stack. Whenever a state finishes its task, or the exit button is pressed by the user, the state can pop itself off the stack and the previous state is revealed. This state now becomes the active state and is used by the program. This allows for an easy way to determine whether the program should close or not, as the </w:t>
-      </w:r>
-      <w:r>
-        <w:fldChar w:fldCharType="begin"/>
-      </w:r>
-      <w:r>
-        <w:instrText xml:space="preserve"> REF _Ref59367427 \h </w:instrText>
-      </w:r>
-      <w:r>
-        <w:fldChar w:fldCharType="separate"/>
-      </w:r>
-      <w:r>
-        <w:t>Main Menu State</w:t>
-      </w:r>
-      <w:r>
-        <w:fldChar w:fldCharType="end"/>
-      </w:r>
-      <w:r>
-        <w:t xml:space="preserve"> </w:t>
-      </w:r>
-      <w:r>
-        <w:t xml:space="preserve">will always be on the stack and the program only exiting if the user presses the exit button on this </w:t>
-      </w:r>
-      <w:r>
-        <w:fldChar w:fldCharType="begin"/>
-      </w:r>
-      <w:r>
-        <w:instrText xml:space="preserve"> REF _Ref59367427 \h </w:instrText>
-      </w:r>
-      <w:r>
-        <w:fldChar w:fldCharType="separate"/>
-      </w:r>
-      <w:r>
-        <w:t>Main Menu State</w:t>
-      </w:r>
-      <w:r>
-        <w:fldChar w:fldCharType="end"/>
-      </w:r>
-      <w:r>
-        <w:t>, we can test whether the stack is empty and if it is, we can determine that the user has pressed the exit button and the program should end.</w:t>
-      </w:r>
-    </w:p>
-    <w:p>
-      <w:r>
-        <w:t xml:space="preserve">Some roadblocks I ran into whilst making the </w:t>
-      </w:r>
-      <w:r>
-        <w:fldChar w:fldCharType="begin"/>
-      </w:r>
-      <w:r>
-        <w:instrText xml:space="preserve"> REF _Ref59538698 \h </w:instrText>
-      </w:r>
-      <w:r>
-        <w:fldChar w:fldCharType="separate"/>
-      </w:r>
-      <w:r>
-        <w:t>Prototype</w:t>
-      </w:r>
-      <w:r>
-        <w:fldChar w:fldCharType="end"/>
-      </w:r>
-      <w:r>
-        <w:t xml:space="preserve"> where that when I wanted to push a state onto the stack whilst removing the current one (in case I just wanted to replace a state), popping had to occur before pushing, due to how a stack works. This caused any variables and information to be removed from memory when the state was deleted meaning I could not </w:t>
-      </w:r>
-      <w:r>
-        <w:t xml:space="preserve">retain </w:t>
-      </w:r>
-      <w:r>
-        <w:t>information when replacing a state.</w:t>
-      </w:r>
-      <w:r>
-        <w:t xml:space="preserve"> Knowing this, </w:t>
-      </w:r>
-      <w:r>
-        <w:t>any variables I would like to move to a replacing state will have to be created in the current function scope so that they are not deleted when the state’s destructor</w:t>
       </w:r>
       <w:r>
         <w:rPr>
@@ -10323,89 +10547,92 @@
         <w:footnoteReference w:id="36"/>
       </w:r>
       <w:r>
-        <w:t xml:space="preserve"> is called.</w:t>
+        <w:t>). This state system will allow for different states to be created and used to allow my program to be broken down into easy to manage sections. I will be using polymorphism to easily render objects to the scene without having to know the exact state that is being used at that time.</w:t>
+      </w:r>
+    </w:p>
+    <w:p>
+      <w:r>
+        <w:t>These states will be contained within a stack somewhere in my program. The reason I chose a stack data type for this was that, whenever I want to move the user from one state to another, I can simply push a new state onto the top of the stack. Then when the program loop repeats, the topmost state can be used as the currently active one and its methods called – which is where polymorphism is especially useful.</w:t>
+      </w:r>
+    </w:p>
+    <w:p>
+      <w:r>
+        <w:t xml:space="preserve">Another benefit of using a stack as this data type is that old states are not removed when new states are added. Instead of overwriting an “active state” object, it is simply kept in the stack. Whenever a state finishes its task, or the exit button is pressed by the user, the state can pop itself off the stack and the previous state is revealed. This state now becomes the active state and is used by the program. This allows for an easy way to determine whether the program should close or not, as the </w:t>
+      </w:r>
+      <w:r>
+        <w:fldChar w:fldCharType="begin"/>
+      </w:r>
+      <w:r>
+        <w:instrText xml:space="preserve"> REF _Ref59367427 \h </w:instrText>
+      </w:r>
+      <w:r>
+        <w:fldChar w:fldCharType="separate"/>
+      </w:r>
+      <w:r>
+        <w:t>Main Menu State</w:t>
+      </w:r>
+      <w:r>
+        <w:fldChar w:fldCharType="end"/>
       </w:r>
       <w:r>
         <w:t xml:space="preserve"> </w:t>
       </w:r>
       <w:r>
-        <w:t>A helpful</w:t>
-      </w:r>
-      <w:r>
-        <w:t xml:space="preserve"> tool that will be used to make sure that states </w:t>
-      </w:r>
-      <w:r>
-        <w:t>are not</w:t>
-      </w:r>
-      <w:r>
-        <w:t xml:space="preserve"> deleted before they should be is to use the </w:t>
+        <w:t xml:space="preserve">will always be on the stack and the program only exiting if the user presses the exit button on this </w:t>
       </w:r>
       <w:r>
         <w:fldChar w:fldCharType="begin"/>
       </w:r>
       <w:r>
-        <w:instrText xml:space="preserve"> REF _Ref59555328 \h </w:instrText>
+        <w:instrText xml:space="preserve"> REF _Ref59367427 \h </w:instrText>
       </w:r>
       <w:r>
         <w:fldChar w:fldCharType="separate"/>
       </w:r>
       <w:r>
-        <w:t>Logging System</w:t>
+        <w:t>Main Menu State</w:t>
       </w:r>
       <w:r>
         <w:fldChar w:fldCharType="end"/>
       </w:r>
       <w:r>
-        <w:t>.</w:t>
-      </w:r>
-      <w:r>
-        <w:t xml:space="preserve"> I can print a message to say that a certain state has been deleted so that I can view any unwanted deletions.</w:t>
-      </w:r>
-    </w:p>
-    <w:p>
-      <w:pPr>
-        <w:pStyle w:val="Heading3"/>
-      </w:pPr>
-      <w:bookmarkStart w:id="37" w:name="_Ref59367427"/>
-      <w:bookmarkStart w:id="38" w:name="_Ref59369125"/>
-      <w:bookmarkStart w:id="39" w:name="_Toc59622521"/>
-      <w:r>
-        <w:t>Main Menu State</w:t>
-      </w:r>
-      <w:bookmarkEnd w:id="37"/>
-      <w:bookmarkEnd w:id="38"/>
-      <w:bookmarkEnd w:id="39"/>
-    </w:p>
-    <w:p>
-      <w:r>
-        <w:t xml:space="preserve">The </w:t>
+        <w:t>, we can test whether the stack is empty and if it is, we can determine that the user has pressed the exit button and the program should end.</w:t>
+      </w:r>
+    </w:p>
+    <w:p>
+      <w:r>
+        <w:lastRenderedPageBreak/>
+        <w:t xml:space="preserve">Some roadblocks I ran into whilst making the </w:t>
       </w:r>
       <w:r>
         <w:fldChar w:fldCharType="begin"/>
       </w:r>
       <w:r>
-        <w:instrText xml:space="preserve"> REF _Ref59367427 \h </w:instrText>
+        <w:instrText xml:space="preserve"> REF _Ref59538698 \h </w:instrText>
       </w:r>
       <w:r>
         <w:fldChar w:fldCharType="separate"/>
       </w:r>
       <w:r>
-        <w:t>Main Menu State</w:t>
+        <w:t>Prototype</w:t>
       </w:r>
       <w:r>
         <w:fldChar w:fldCharType="end"/>
       </w:r>
       <w:r>
-        <w:t xml:space="preserve"> </w:t>
-      </w:r>
-      <w:r>
-        <w:t xml:space="preserve">will be the first state that is pushed onto the stack state and because of this, the first state that will be viewed and interacted with by the user. An </w:t>
-      </w:r>
-      <w:r>
-        <w:t>easy-to-understand</w:t>
-      </w:r>
-      <w:r>
-        <w:t xml:space="preserve"> design must be used to allow the user to easily navigate the program</w:t>
+        <w:t xml:space="preserve"> where that when I wanted to push a state onto the stack whilst removing the current one (in case I just wanted to replace a state), popping had to occur before pushing, due to how a stack works. This caused any variables and information to be removed from memory when the state was deleted meaning I could not </w:t>
+      </w:r>
+      <w:r>
+        <w:t xml:space="preserve">retain </w:t>
+      </w:r>
+      <w:r>
+        <w:t>information when replacing a state.</w:t>
+      </w:r>
+      <w:r>
+        <w:t xml:space="preserve"> Knowing this, </w:t>
+      </w:r>
+      <w:r>
+        <w:t>any variables I would like to move to a replacing state will have to be created in the current function scope so that they are not deleted when the state’s destructor</w:t>
       </w:r>
       <w:r>
         <w:rPr>
@@ -10414,6 +10641,97 @@
         <w:footnoteReference w:id="37"/>
       </w:r>
       <w:r>
+        <w:t xml:space="preserve"> is called.</w:t>
+      </w:r>
+      <w:r>
+        <w:t xml:space="preserve"> </w:t>
+      </w:r>
+      <w:r>
+        <w:t>A helpful</w:t>
+      </w:r>
+      <w:r>
+        <w:t xml:space="preserve"> tool that will be used to make sure that states </w:t>
+      </w:r>
+      <w:r>
+        <w:t>are not</w:t>
+      </w:r>
+      <w:r>
+        <w:t xml:space="preserve"> deleted before they should be is to use the </w:t>
+      </w:r>
+      <w:r>
+        <w:fldChar w:fldCharType="begin"/>
+      </w:r>
+      <w:r>
+        <w:instrText xml:space="preserve"> REF _Ref59555328 \h </w:instrText>
+      </w:r>
+      <w:r>
+        <w:fldChar w:fldCharType="separate"/>
+      </w:r>
+      <w:r>
+        <w:t>Logging System</w:t>
+      </w:r>
+      <w:r>
+        <w:fldChar w:fldCharType="end"/>
+      </w:r>
+      <w:r>
+        <w:t>.</w:t>
+      </w:r>
+      <w:r>
+        <w:t xml:space="preserve"> I can print a message to say that a certain state has been deleted so that I can view any unwanted deletions.</w:t>
+      </w:r>
+    </w:p>
+    <w:p>
+      <w:pPr>
+        <w:pStyle w:val="Heading3"/>
+      </w:pPr>
+      <w:bookmarkStart w:id="38" w:name="_Ref59367427"/>
+      <w:bookmarkStart w:id="39" w:name="_Ref59369125"/>
+      <w:bookmarkStart w:id="40" w:name="_Toc59622521"/>
+      <w:r>
+        <w:t>Main Menu State</w:t>
+      </w:r>
+      <w:bookmarkEnd w:id="38"/>
+      <w:bookmarkEnd w:id="39"/>
+      <w:bookmarkEnd w:id="40"/>
+    </w:p>
+    <w:p>
+      <w:r>
+        <w:t xml:space="preserve">The </w:t>
+      </w:r>
+      <w:r>
+        <w:fldChar w:fldCharType="begin"/>
+      </w:r>
+      <w:r>
+        <w:instrText xml:space="preserve"> REF _Ref59367427 \h </w:instrText>
+      </w:r>
+      <w:r>
+        <w:fldChar w:fldCharType="separate"/>
+      </w:r>
+      <w:r>
+        <w:t>Main Menu State</w:t>
+      </w:r>
+      <w:r>
+        <w:fldChar w:fldCharType="end"/>
+      </w:r>
+      <w:r>
+        <w:t xml:space="preserve"> </w:t>
+      </w:r>
+      <w:r>
+        <w:t xml:space="preserve">will be the first state that is pushed onto the stack state and because of this, the first state that will be viewed and interacted with by the user. An </w:t>
+      </w:r>
+      <w:r>
+        <w:t>easy-to-understand</w:t>
+      </w:r>
+      <w:r>
+        <w:t xml:space="preserve"> design must be used to allow the user to easily navigate the program</w:t>
+      </w:r>
+      <w:r>
+        <w:rPr>
+          <w:rStyle w:val="FootnoteReference"/>
+        </w:rPr>
+        <w:footnoteReference w:id="38"/>
+      </w:r>
+      <w:r>
         <w:t xml:space="preserve"> without getting lost within it. </w:t>
       </w:r>
       <w:r>
@@ -10545,11 +10863,11 @@
       <w:pPr>
         <w:pStyle w:val="Heading3"/>
       </w:pPr>
-      <w:bookmarkStart w:id="40" w:name="_Toc59622522"/>
+      <w:bookmarkStart w:id="41" w:name="_Toc59622522"/>
       <w:r>
         <w:t>Confirm Exit State</w:t>
       </w:r>
-      <w:bookmarkEnd w:id="40"/>
+      <w:bookmarkEnd w:id="41"/>
     </w:p>
     <w:p>
       <w:r>
@@ -10635,17 +10953,13 @@
     </w:p>
     <w:p>
       <w:r>
-        <w:t xml:space="preserve">Another better solution would be to allow the user to press the “x” button, but have the program detect this and push a new state onto the state stack which allows the user to confirm whether to </w:t>
-      </w:r>
-      <w:r>
-        <w:lastRenderedPageBreak/>
-        <w:t>leave the program or continue what they were doing, at the same time warning them that data may be lost if they are currently doing something. During this state, the program could also delay closing the window to save any currently in use data so that as little important data is lost as possible.</w:t>
+        <w:t>Another better solution would be to allow the user to press the “x” button, but have the program detect this and push a new state onto the state stack which allows the user to confirm whether to leave the program or continue what they were doing, at the same time warning them that data may be lost if they are currently doing something. During this state, the program could also delay closing the window to save any currently in use data so that as little important data is lost as possible.</w:t>
       </w:r>
     </w:p>
     <w:p/>
-    <w:bookmarkStart w:id="41" w:name="_Hlk58515523"/>
-    <w:bookmarkStart w:id="42" w:name="_MON_1668685992"/>
-    <w:bookmarkEnd w:id="42"/>
+    <w:bookmarkStart w:id="42" w:name="_Hlk58515523"/>
+    <w:bookmarkStart w:id="43" w:name="_MON_1668685992"/>
+    <w:bookmarkEnd w:id="43"/>
     <w:p>
       <w:pPr>
         <w:keepNext/>
@@ -10653,20 +10967,20 @@
       <w:r>
         <w:object w:dxaOrig="9070" w:dyaOrig="5102" w14:anchorId="0D0B2F75">
           <v:shape id="_x0000_i1036" type="#_x0000_t75" style="width:453.75pt;height:255pt" o:ole="">
-            <v:imagedata r:id="rId35" o:title=""/>
+            <v:imagedata r:id="rId36" o:title=""/>
           </v:shape>
-          <o:OLEObject Type="Embed" ProgID="Word.Document.12" ShapeID="_x0000_i1036" DrawAspect="Content" ObjectID="_1670492409" r:id="rId36">
+          <o:OLEObject Type="Embed" ProgID="Word.Document.12" ShapeID="_x0000_i1036" DrawAspect="Content" ObjectID="_1670841227" r:id="rId37">
             <o:FieldCodes>\s</o:FieldCodes>
           </o:OLEObject>
         </w:object>
       </w:r>
-      <w:bookmarkEnd w:id="41"/>
+      <w:bookmarkEnd w:id="42"/>
     </w:p>
     <w:p>
       <w:pPr>
         <w:pStyle w:val="Caption"/>
       </w:pPr>
-      <w:bookmarkStart w:id="43" w:name="_Ref58073414"/>
+      <w:bookmarkStart w:id="44" w:name="_Ref58073414"/>
       <w:r>
         <w:t xml:space="preserve">Figure </w:t>
       </w:r>
@@ -10678,7 +10992,7 @@
           <w:t>3</w:t>
         </w:r>
       </w:fldSimple>
-      <w:bookmarkEnd w:id="43"/>
+      <w:bookmarkEnd w:id="44"/>
       <w:r>
         <w:t xml:space="preserve"> - Confirm Exit State</w:t>
       </w:r>
@@ -10713,13 +11027,13 @@
       <w:pPr>
         <w:pStyle w:val="Heading3"/>
       </w:pPr>
-      <w:bookmarkStart w:id="44" w:name="_Ref58680746"/>
-      <w:bookmarkStart w:id="45" w:name="_Toc59622523"/>
+      <w:bookmarkStart w:id="45" w:name="_Ref58680746"/>
+      <w:bookmarkStart w:id="46" w:name="_Toc59622523"/>
       <w:r>
         <w:t>Accounts State</w:t>
       </w:r>
-      <w:bookmarkEnd w:id="44"/>
       <w:bookmarkEnd w:id="45"/>
+      <w:bookmarkEnd w:id="46"/>
     </w:p>
     <w:p>
       <w:r>
@@ -10747,8 +11061,8 @@
         <w:t xml:space="preserve"> by popping the current state off from the stack.</w:t>
       </w:r>
     </w:p>
-    <w:bookmarkStart w:id="46" w:name="_MON_1669128225"/>
-    <w:bookmarkEnd w:id="46"/>
+    <w:bookmarkStart w:id="47" w:name="_MON_1669128225"/>
+    <w:bookmarkEnd w:id="47"/>
     <w:p>
       <w:pPr>
         <w:keepNext/>
@@ -10756,9 +11070,9 @@
       <w:r>
         <w:object w:dxaOrig="9070" w:dyaOrig="5102" w14:anchorId="2CC035CF">
           <v:shape id="_x0000_i1037" type="#_x0000_t75" style="width:453.75pt;height:255pt" o:ole="">
-            <v:imagedata r:id="rId37" o:title=""/>
+            <v:imagedata r:id="rId38" o:title=""/>
           </v:shape>
-          <o:OLEObject Type="Embed" ProgID="Word.Document.12" ShapeID="_x0000_i1037" DrawAspect="Content" ObjectID="_1670492410" r:id="rId38">
+          <o:OLEObject Type="Embed" ProgID="Word.Document.12" ShapeID="_x0000_i1037" DrawAspect="Content" ObjectID="_1670841228" r:id="rId39">
             <o:FieldCodes>\s</o:FieldCodes>
           </o:OLEObject>
         </w:object>
@@ -10768,7 +11082,7 @@
       <w:pPr>
         <w:pStyle w:val="Caption"/>
       </w:pPr>
-      <w:bookmarkStart w:id="47" w:name="_Ref58515614"/>
+      <w:bookmarkStart w:id="48" w:name="_Ref58515614"/>
       <w:r>
         <w:t xml:space="preserve">Figure </w:t>
       </w:r>
@@ -10780,7 +11094,7 @@
           <w:t>4</w:t>
         </w:r>
       </w:fldSimple>
-      <w:bookmarkEnd w:id="47"/>
+      <w:bookmarkEnd w:id="48"/>
       <w:r>
         <w:t xml:space="preserve"> - Accounts State</w:t>
       </w:r>
@@ -10833,13 +11147,13 @@
       <w:pPr>
         <w:pStyle w:val="Heading3"/>
       </w:pPr>
-      <w:bookmarkStart w:id="48" w:name="_Ref58680885"/>
-      <w:bookmarkStart w:id="49" w:name="_Toc59622524"/>
+      <w:bookmarkStart w:id="49" w:name="_Ref58680885"/>
+      <w:bookmarkStart w:id="50" w:name="_Toc59622524"/>
       <w:r>
         <w:t>Create Account State</w:t>
       </w:r>
-      <w:bookmarkEnd w:id="48"/>
       <w:bookmarkEnd w:id="49"/>
+      <w:bookmarkEnd w:id="50"/>
     </w:p>
     <w:p>
       <w:r>
@@ -10925,8 +11239,8 @@
         <w:t>.</w:t>
       </w:r>
     </w:p>
-    <w:bookmarkStart w:id="50" w:name="_MON_1669134023"/>
-    <w:bookmarkEnd w:id="50"/>
+    <w:bookmarkStart w:id="51" w:name="_MON_1669134023"/>
+    <w:bookmarkEnd w:id="51"/>
     <w:p>
       <w:pPr>
         <w:keepNext/>
@@ -10934,9 +11248,9 @@
       <w:r>
         <w:object w:dxaOrig="9070" w:dyaOrig="5102" w14:anchorId="268E3D6D">
           <v:shape id="_x0000_i1038" type="#_x0000_t75" style="width:453.75pt;height:255pt" o:ole="">
-            <v:imagedata r:id="rId39" o:title=""/>
+            <v:imagedata r:id="rId40" o:title=""/>
           </v:shape>
-          <o:OLEObject Type="Embed" ProgID="Word.Document.12" ShapeID="_x0000_i1038" DrawAspect="Content" ObjectID="_1670492411" r:id="rId40">
+          <o:OLEObject Type="Embed" ProgID="Word.Document.12" ShapeID="_x0000_i1038" DrawAspect="Content" ObjectID="_1670841229" r:id="rId41">
             <o:FieldCodes>\s</o:FieldCodes>
           </o:OLEObject>
         </w:object>
@@ -10965,11 +11279,11 @@
       <w:pPr>
         <w:pStyle w:val="Heading3"/>
       </w:pPr>
-      <w:bookmarkStart w:id="51" w:name="_Toc59622525"/>
+      <w:bookmarkStart w:id="52" w:name="_Toc59622525"/>
       <w:r>
         <w:t>Delete Account State</w:t>
       </w:r>
-      <w:bookmarkEnd w:id="51"/>
+      <w:bookmarkEnd w:id="52"/>
     </w:p>
     <w:p>
       <w:r>
@@ -11040,8 +11354,8 @@
         <w:t>As the password is to be encrypted, the state cannot simply check whether the passwords match. The encryption algorithm must be run on the inputted password and the hashed version of the password must match giving almost certainty that the password inputted was the stored one.</w:t>
       </w:r>
     </w:p>
-    <w:bookmarkStart w:id="52" w:name="_MON_1669293896"/>
-    <w:bookmarkEnd w:id="52"/>
+    <w:bookmarkStart w:id="53" w:name="_MON_1669293896"/>
+    <w:bookmarkEnd w:id="53"/>
     <w:p>
       <w:pPr>
         <w:keepNext/>
@@ -11049,9 +11363,9 @@
       <w:r>
         <w:object w:dxaOrig="9070" w:dyaOrig="5102" w14:anchorId="670F78EB">
           <v:shape id="_x0000_i1039" type="#_x0000_t75" style="width:453.75pt;height:255pt" o:ole="">
-            <v:imagedata r:id="rId41" o:title=""/>
+            <v:imagedata r:id="rId42" o:title=""/>
           </v:shape>
-          <o:OLEObject Type="Embed" ProgID="Word.Document.12" ShapeID="_x0000_i1039" DrawAspect="Content" ObjectID="_1670492412" r:id="rId42">
+          <o:OLEObject Type="Embed" ProgID="Word.Document.12" ShapeID="_x0000_i1039" DrawAspect="Content" ObjectID="_1670841230" r:id="rId43">
             <o:FieldCodes>\s</o:FieldCodes>
           </o:OLEObject>
         </w:object>
@@ -11080,13 +11394,13 @@
       <w:pPr>
         <w:pStyle w:val="Heading3"/>
       </w:pPr>
-      <w:bookmarkStart w:id="53" w:name="_Ref59451481"/>
-      <w:bookmarkStart w:id="54" w:name="_Toc59622526"/>
+      <w:bookmarkStart w:id="54" w:name="_Ref59451481"/>
+      <w:bookmarkStart w:id="55" w:name="_Toc59622526"/>
       <w:r>
         <w:t>Leader Board State</w:t>
       </w:r>
-      <w:bookmarkEnd w:id="53"/>
       <w:bookmarkEnd w:id="54"/>
+      <w:bookmarkEnd w:id="55"/>
     </w:p>
     <w:p>
       <w:r>
@@ -11140,15 +11454,6 @@
     <w:p>
       <w:r>
         <w:t>Initially, all accounts will be sorted by username in alphabetical order. This will be done by loading all usernames into an array and sorting that array using quick sort</w:t>
-      </w:r>
-      <w:r>
-        <w:rPr>
-          <w:rStyle w:val="FootnoteReference"/>
-        </w:rPr>
-        <w:footnoteReference w:id="38"/>
-      </w:r>
-      <w:r>
-        <w:t>. Quick sort is a sorting algorithm that executes in O(nlogn) time equivalent to that of merge sort</w:t>
       </w:r>
       <w:r>
         <w:rPr>
@@ -11157,6 +11462,15 @@
         <w:footnoteReference w:id="39"/>
       </w:r>
       <w:r>
+        <w:t>. Quick sort is a sorting algorithm that executes in O(nlogn) time equivalent to that of merge sort</w:t>
+      </w:r>
+      <w:r>
+        <w:rPr>
+          <w:rStyle w:val="FootnoteReference"/>
+        </w:rPr>
+        <w:footnoteReference w:id="40"/>
+      </w:r>
+      <w:r>
         <w:t xml:space="preserve">. Quick sort does have a </w:t>
       </w:r>
       <w:r>
@@ -11192,7 +11506,7 @@
         <w:rPr>
           <w:rStyle w:val="FootnoteReference"/>
         </w:rPr>
-        <w:footnoteReference w:id="40"/>
+        <w:footnoteReference w:id="41"/>
       </w:r>
       <w:r>
         <w:t>. This sorting algorithm has time complexity of O(n) which is extremely efficient however, it works best with numeric keys meaning using it for a string would require some tweaking namely, using the characters ASCII value instead of the character itself.</w:t>
@@ -11213,15 +11527,6 @@
     <w:p>
       <w:r>
         <w:t>The two algorithms that I have found which can do this are Levenshtein Distance</w:t>
-      </w:r>
-      <w:r>
-        <w:rPr>
-          <w:rStyle w:val="FootnoteReference"/>
-        </w:rPr>
-        <w:footnoteReference w:id="41"/>
-      </w:r>
-      <w:r>
-        <w:t xml:space="preserve"> and Soundex</w:t>
       </w:r>
       <w:r>
         <w:rPr>
@@ -11230,6 +11535,15 @@
         <w:footnoteReference w:id="42"/>
       </w:r>
       <w:r>
+        <w:t xml:space="preserve"> and Soundex</w:t>
+      </w:r>
+      <w:r>
+        <w:rPr>
+          <w:rStyle w:val="FootnoteReference"/>
+        </w:rPr>
+        <w:footnoteReference w:id="43"/>
+      </w:r>
+      <w:r>
         <w:t xml:space="preserve">. These two algorithms work in different ways where the Levenshtein Distance works by comparing two string and returning a metric on how similar these two strings are. A value can then be used to remove any users whose name is too different to the one inputted by the user. Soundex on the other hand, works by, encoding a string as a different string representing its phonetic pronunciation. Strings that sound the same will be encoded by the same key and therefore will be detected as being the same string. </w:t>
       </w:r>
       <w:r>
@@ -11239,8 +11553,8 @@
         <w:t xml:space="preserve"> algorithms have their benefits so perhaps, both can be used in conjunction with each other to produce a convincing result.</w:t>
       </w:r>
     </w:p>
-    <w:bookmarkStart w:id="55" w:name="_MON_1669981029"/>
-    <w:bookmarkEnd w:id="55"/>
+    <w:bookmarkStart w:id="56" w:name="_MON_1669981029"/>
+    <w:bookmarkEnd w:id="56"/>
     <w:p>
       <w:pPr>
         <w:keepNext/>
@@ -11248,9 +11562,9 @@
       <w:r>
         <w:object w:dxaOrig="9070" w:dyaOrig="5102" w14:anchorId="56E3C2C7">
           <v:shape id="_x0000_i1040" type="#_x0000_t75" style="width:453.75pt;height:255pt" o:ole="">
-            <v:imagedata r:id="rId43" o:title=""/>
+            <v:imagedata r:id="rId44" o:title=""/>
           </v:shape>
-          <o:OLEObject Type="Embed" ProgID="Word.Document.12" ShapeID="_x0000_i1040" DrawAspect="Content" ObjectID="_1670492413" r:id="rId44">
+          <o:OLEObject Type="Embed" ProgID="Word.Document.12" ShapeID="_x0000_i1040" DrawAspect="Content" ObjectID="_1670841231" r:id="rId45">
             <o:FieldCodes>\s</o:FieldCodes>
           </o:OLEObject>
         </w:object>
@@ -11260,7 +11574,7 @@
       <w:pPr>
         <w:pStyle w:val="Caption"/>
       </w:pPr>
-      <w:bookmarkStart w:id="56" w:name="_Ref59369103"/>
+      <w:bookmarkStart w:id="57" w:name="_Ref59369103"/>
       <w:r>
         <w:t xml:space="preserve">Figure </w:t>
       </w:r>
@@ -11272,7 +11586,7 @@
           <w:t>7</w:t>
         </w:r>
       </w:fldSimple>
-      <w:bookmarkEnd w:id="56"/>
+      <w:bookmarkEnd w:id="57"/>
       <w:r>
         <w:t xml:space="preserve"> - Leader Board State</w:t>
       </w:r>
@@ -11285,7 +11599,7 @@
         <w:rPr>
           <w:rStyle w:val="FootnoteReference"/>
         </w:rPr>
-        <w:footnoteReference w:id="43"/>
+        <w:footnoteReference w:id="44"/>
       </w:r>
       <w:r>
         <w:t xml:space="preserve"> to store all the users along with their information for constant look up times speeding up the process.</w:t>
@@ -11358,13 +11672,13 @@
       <w:pPr>
         <w:pStyle w:val="Heading3"/>
       </w:pPr>
-      <w:bookmarkStart w:id="57" w:name="_Ref59451193"/>
-      <w:bookmarkStart w:id="58" w:name="_Toc59622527"/>
+      <w:bookmarkStart w:id="58" w:name="_Ref59451193"/>
+      <w:bookmarkStart w:id="59" w:name="_Toc59622527"/>
       <w:r>
         <w:t>Play Game State</w:t>
       </w:r>
-      <w:bookmarkEnd w:id="57"/>
       <w:bookmarkEnd w:id="58"/>
+      <w:bookmarkEnd w:id="59"/>
     </w:p>
     <w:p>
       <w:r>
@@ -11433,8 +11747,8 @@
         <w:t xml:space="preserve"> where they will play Connect 4 with the chosen account information.</w:t>
       </w:r>
     </w:p>
-    <w:bookmarkStart w:id="59" w:name="_MON_1670063910"/>
-    <w:bookmarkEnd w:id="59"/>
+    <w:bookmarkStart w:id="60" w:name="_MON_1670063910"/>
+    <w:bookmarkEnd w:id="60"/>
     <w:p>
       <w:pPr>
         <w:keepNext/>
@@ -11442,9 +11756,9 @@
       <w:r>
         <w:object w:dxaOrig="9070" w:dyaOrig="5102" w14:anchorId="7E256D4A">
           <v:shape id="_x0000_i1041" type="#_x0000_t75" style="width:453.75pt;height:255pt" o:ole="">
-            <v:imagedata r:id="rId45" o:title=""/>
+            <v:imagedata r:id="rId46" o:title=""/>
           </v:shape>
-          <o:OLEObject Type="Embed" ProgID="Word.Document.12" ShapeID="_x0000_i1041" DrawAspect="Content" ObjectID="_1670492414" r:id="rId46">
+          <o:OLEObject Type="Embed" ProgID="Word.Document.12" ShapeID="_x0000_i1041" DrawAspect="Content" ObjectID="_1670841232" r:id="rId47">
             <o:FieldCodes>\s</o:FieldCodes>
           </o:OLEObject>
         </w:object>
@@ -11454,7 +11768,7 @@
       <w:pPr>
         <w:pStyle w:val="Caption"/>
       </w:pPr>
-      <w:bookmarkStart w:id="60" w:name="_Ref59451183"/>
+      <w:bookmarkStart w:id="61" w:name="_Ref59451183"/>
       <w:r>
         <w:t xml:space="preserve">Figure </w:t>
       </w:r>
@@ -11466,7 +11780,7 @@
           <w:t>8</w:t>
         </w:r>
       </w:fldSimple>
-      <w:bookmarkEnd w:id="60"/>
+      <w:bookmarkEnd w:id="61"/>
       <w:r>
         <w:t xml:space="preserve"> - Play Game State</w:t>
       </w:r>
@@ -11537,13 +11851,13 @@
       <w:pPr>
         <w:pStyle w:val="Heading3"/>
       </w:pPr>
-      <w:bookmarkStart w:id="61" w:name="_Ref59619637"/>
-      <w:bookmarkStart w:id="62" w:name="_Toc59622528"/>
+      <w:bookmarkStart w:id="62" w:name="_Ref59619637"/>
+      <w:bookmarkStart w:id="63" w:name="_Toc59622528"/>
       <w:r>
         <w:t>Connect 4 Game State</w:t>
       </w:r>
-      <w:bookmarkEnd w:id="61"/>
       <w:bookmarkEnd w:id="62"/>
+      <w:bookmarkEnd w:id="63"/>
     </w:p>
     <w:p>
       <w:r>
@@ -11692,8 +12006,8 @@
         <w:t>.</w:t>
       </w:r>
     </w:p>
-    <w:bookmarkStart w:id="63" w:name="_MON_1670233545"/>
-    <w:bookmarkEnd w:id="63"/>
+    <w:bookmarkStart w:id="64" w:name="_MON_1670233545"/>
+    <w:bookmarkEnd w:id="64"/>
     <w:p>
       <w:pPr>
         <w:keepNext/>
@@ -11701,9 +12015,9 @@
       <w:r>
         <w:object w:dxaOrig="9070" w:dyaOrig="5107" w14:anchorId="714FFF5B">
           <v:shape id="_x0000_i1042" type="#_x0000_t75" style="width:453.75pt;height:255pt" o:ole="">
-            <v:imagedata r:id="rId47" o:title=""/>
+            <v:imagedata r:id="rId48" o:title=""/>
           </v:shape>
-          <o:OLEObject Type="Embed" ProgID="Word.Document.12" ShapeID="_x0000_i1042" DrawAspect="Content" ObjectID="_1670492415" r:id="rId48">
+          <o:OLEObject Type="Embed" ProgID="Word.Document.12" ShapeID="_x0000_i1042" DrawAspect="Content" ObjectID="_1670841233" r:id="rId49">
             <o:FieldCodes>\s</o:FieldCodes>
           </o:OLEObject>
         </w:object>
@@ -11713,7 +12027,7 @@
       <w:pPr>
         <w:pStyle w:val="Caption"/>
       </w:pPr>
-      <w:bookmarkStart w:id="64" w:name="_Ref59621148"/>
+      <w:bookmarkStart w:id="65" w:name="_Ref59621148"/>
       <w:r>
         <w:t xml:space="preserve">Figure </w:t>
       </w:r>
@@ -11725,7 +12039,7 @@
           <w:t>9</w:t>
         </w:r>
       </w:fldSimple>
-      <w:bookmarkEnd w:id="64"/>
+      <w:bookmarkEnd w:id="65"/>
       <w:r>
         <w:t xml:space="preserve"> - Connect 4 Game State</w:t>
       </w:r>
@@ -11778,14 +12092,14 @@
       <w:pPr>
         <w:pStyle w:val="Heading3"/>
       </w:pPr>
-      <w:bookmarkStart w:id="65" w:name="_Ref59621335"/>
-      <w:bookmarkStart w:id="66" w:name="_Toc59622529"/>
+      <w:bookmarkStart w:id="66" w:name="_Ref59621335"/>
+      <w:bookmarkStart w:id="67" w:name="_Toc59622529"/>
       <w:r>
         <w:lastRenderedPageBreak/>
         <w:t>Game Won State</w:t>
       </w:r>
-      <w:bookmarkEnd w:id="65"/>
       <w:bookmarkEnd w:id="66"/>
+      <w:bookmarkEnd w:id="67"/>
     </w:p>
     <w:p>
       <w:r>
@@ -11857,8 +12171,8 @@
         <w:t>.</w:t>
       </w:r>
     </w:p>
-    <w:bookmarkStart w:id="67" w:name="_MON_1670234306"/>
-    <w:bookmarkEnd w:id="67"/>
+    <w:bookmarkStart w:id="68" w:name="_MON_1670234306"/>
+    <w:bookmarkEnd w:id="68"/>
     <w:p>
       <w:pPr>
         <w:keepNext/>
@@ -11866,9 +12180,9 @@
       <w:r>
         <w:object w:dxaOrig="9070" w:dyaOrig="5102" w14:anchorId="1184DDBC">
           <v:shape id="_x0000_i1043" type="#_x0000_t75" style="width:453.75pt;height:255pt" o:ole="">
-            <v:imagedata r:id="rId49" o:title=""/>
+            <v:imagedata r:id="rId50" o:title=""/>
           </v:shape>
-          <o:OLEObject Type="Embed" ProgID="Word.Document.12" ShapeID="_x0000_i1043" DrawAspect="Content" ObjectID="_1670492416" r:id="rId50">
+          <o:OLEObject Type="Embed" ProgID="Word.Document.12" ShapeID="_x0000_i1043" DrawAspect="Content" ObjectID="_1670841234" r:id="rId51">
             <o:FieldCodes>\s</o:FieldCodes>
           </o:OLEObject>
         </w:object>
@@ -11878,7 +12192,7 @@
       <w:pPr>
         <w:pStyle w:val="Caption"/>
       </w:pPr>
-      <w:bookmarkStart w:id="68" w:name="_Ref59621616"/>
+      <w:bookmarkStart w:id="69" w:name="_Ref59621616"/>
       <w:r>
         <w:t xml:space="preserve">Figure </w:t>
       </w:r>
@@ -11890,7 +12204,7 @@
           <w:t>10</w:t>
         </w:r>
       </w:fldSimple>
-      <w:bookmarkEnd w:id="68"/>
+      <w:bookmarkEnd w:id="69"/>
       <w:r>
         <w:t xml:space="preserve"> - Game Won State</w:t>
       </w:r>
@@ -11961,13 +12275,13 @@
       <w:pPr>
         <w:pStyle w:val="Heading3"/>
       </w:pPr>
-      <w:bookmarkStart w:id="69" w:name="_Ref59621706"/>
-      <w:bookmarkStart w:id="70" w:name="_Toc59622530"/>
+      <w:bookmarkStart w:id="70" w:name="_Ref59621706"/>
+      <w:bookmarkStart w:id="71" w:name="_Toc59622530"/>
       <w:r>
         <w:t>Game Draw State</w:t>
       </w:r>
-      <w:bookmarkEnd w:id="69"/>
       <w:bookmarkEnd w:id="70"/>
+      <w:bookmarkEnd w:id="71"/>
     </w:p>
     <w:p>
       <w:r>
@@ -12013,8 +12327,8 @@
         <w:t xml:space="preserve"> A message will also be displayed saying that the AI has been trained if either player was a human.</w:t>
       </w:r>
     </w:p>
-    <w:bookmarkStart w:id="71" w:name="_MON_1670234773"/>
-    <w:bookmarkEnd w:id="71"/>
+    <w:bookmarkStart w:id="72" w:name="_MON_1670234773"/>
+    <w:bookmarkEnd w:id="72"/>
     <w:p>
       <w:pPr>
         <w:keepNext/>
@@ -12022,9 +12336,9 @@
       <w:r>
         <w:object w:dxaOrig="9070" w:dyaOrig="5102" w14:anchorId="2DF0470F">
           <v:shape id="_x0000_i1044" type="#_x0000_t75" style="width:453.75pt;height:255pt" o:ole="">
-            <v:imagedata r:id="rId51" o:title=""/>
+            <v:imagedata r:id="rId52" o:title=""/>
           </v:shape>
-          <o:OLEObject Type="Embed" ProgID="Word.Document.12" ShapeID="_x0000_i1044" DrawAspect="Content" ObjectID="_1670492417" r:id="rId52">
+          <o:OLEObject Type="Embed" ProgID="Word.Document.12" ShapeID="_x0000_i1044" DrawAspect="Content" ObjectID="_1670841235" r:id="rId53">
             <o:FieldCodes>\s</o:FieldCodes>
           </o:OLEObject>
         </w:object>
@@ -12034,7 +12348,7 @@
       <w:pPr>
         <w:pStyle w:val="Caption"/>
       </w:pPr>
-      <w:bookmarkStart w:id="72" w:name="_Ref59621872"/>
+      <w:bookmarkStart w:id="73" w:name="_Ref59621872"/>
       <w:r>
         <w:t xml:space="preserve">Figure </w:t>
       </w:r>
@@ -12046,7 +12360,7 @@
           <w:t>11</w:t>
         </w:r>
       </w:fldSimple>
-      <w:bookmarkEnd w:id="72"/>
+      <w:bookmarkEnd w:id="73"/>
       <w:r>
         <w:t xml:space="preserve"> - Game Draw State</w:t>
       </w:r>
@@ -12129,11 +12443,11 @@
       <w:pPr>
         <w:pStyle w:val="Heading2"/>
       </w:pPr>
-      <w:bookmarkStart w:id="73" w:name="_Toc59622531"/>
+      <w:bookmarkStart w:id="74" w:name="_Toc59622531"/>
       <w:r>
         <w:t>Object Oriented Programming</w:t>
       </w:r>
-      <w:bookmarkEnd w:id="73"/>
+      <w:bookmarkEnd w:id="74"/>
     </w:p>
     <w:p>
       <w:r>
@@ -12141,30 +12455,6 @@
       </w:r>
       <w:r>
         <w:t xml:space="preserve"> I will be using class diagrams</w:t>
-      </w:r>
-      <w:r>
-        <w:rPr>
-          <w:rStyle w:val="FootnoteReference"/>
-        </w:rPr>
-        <w:footnoteReference w:id="44"/>
-      </w:r>
-      <w:r>
-        <w:t xml:space="preserve"> to show the classes in my program and how they relate to each other.</w:t>
-      </w:r>
-      <w:r>
-        <w:t xml:space="preserve"> As there are separate parts of my program that will not be related explicitly, I will use multiple class diagrams allowing more detail to be fit into a single diagram.</w:t>
-      </w:r>
-      <w:r>
-        <w:t xml:space="preserve"> The use of class diagrams is to plan interfaces of classes allowing an overview of the program to be visualised without needing to know implementation details.</w:t>
-      </w:r>
-      <w:r>
-        <w:t xml:space="preserve"> This is one of the </w:t>
-      </w:r>
-      <w:r>
-        <w:t>principles of</w:t>
-      </w:r>
-      <w:r>
-        <w:t xml:space="preserve"> creating an object-oriented program</w:t>
       </w:r>
       <w:r>
         <w:rPr>
@@ -12173,12 +12463,22 @@
         <w:footnoteReference w:id="45"/>
       </w:r>
       <w:r>
-        <w:t>.</w:t>
-      </w:r>
-    </w:p>
-    <w:p>
-      <w:r>
-        <w:t>The tool I will be using to create my class diagrams is called Lucid Chart</w:t>
+        <w:t xml:space="preserve"> to show the classes in my program and how they relate to each other.</w:t>
+      </w:r>
+      <w:r>
+        <w:t xml:space="preserve"> As there are separate parts of my program that will not be related explicitly, I will use multiple class diagrams allowing more detail to be fit into a single diagram.</w:t>
+      </w:r>
+      <w:r>
+        <w:t xml:space="preserve"> The use of class diagrams is to plan interfaces of classes allowing an overview of the program to be visualised without needing to know implementation details.</w:t>
+      </w:r>
+      <w:r>
+        <w:t xml:space="preserve"> This is one of the </w:t>
+      </w:r>
+      <w:r>
+        <w:t>principles of</w:t>
+      </w:r>
+      <w:r>
+        <w:t xml:space="preserve"> creating an object-oriented program</w:t>
       </w:r>
       <w:r>
         <w:rPr>
@@ -12187,13 +12487,27 @@
         <w:footnoteReference w:id="46"/>
       </w:r>
       <w:r>
-        <w:t xml:space="preserve"> and it allows UML</w:t>
+        <w:t>.</w:t>
+      </w:r>
+    </w:p>
+    <w:p>
+      <w:r>
+        <w:t>The tool I will be using to create my class diagrams is called Lucid Chart</w:t>
       </w:r>
       <w:r>
         <w:rPr>
           <w:rStyle w:val="FootnoteReference"/>
         </w:rPr>
         <w:footnoteReference w:id="47"/>
+      </w:r>
+      <w:r>
+        <w:t xml:space="preserve"> and it allows UML</w:t>
+      </w:r>
+      <w:r>
+        <w:rPr>
+          <w:rStyle w:val="FootnoteReference"/>
+        </w:rPr>
+        <w:footnoteReference w:id="48"/>
       </w:r>
       <w:r>
         <w:t xml:space="preserve"> diagrams to be created easily and exported to file types such as PDF allowing easy viewing and sharing.</w:t>
@@ -12243,7 +12557,7 @@
           <w:szCs w:val="40"/>
         </w:rPr>
       </w:pPr>
-      <w:bookmarkStart w:id="74" w:name="_Toc59622532"/>
+      <w:bookmarkStart w:id="75" w:name="_Toc59622532"/>
       <w:r>
         <w:rPr>
           <w:sz w:val="40"/>
@@ -12252,7 +12566,7 @@
         <w:lastRenderedPageBreak/>
         <w:t>Technical Solution</w:t>
       </w:r>
-      <w:bookmarkEnd w:id="74"/>
+      <w:bookmarkEnd w:id="75"/>
     </w:p>
     <w:p>
       <w:pPr>
@@ -12279,7 +12593,7 @@
           <w:szCs w:val="40"/>
         </w:rPr>
       </w:pPr>
-      <w:bookmarkStart w:id="75" w:name="_Toc59622533"/>
+      <w:bookmarkStart w:id="76" w:name="_Toc59622533"/>
       <w:r>
         <w:rPr>
           <w:sz w:val="40"/>
@@ -12288,7 +12602,7 @@
         <w:lastRenderedPageBreak/>
         <w:t>Testing</w:t>
       </w:r>
-      <w:bookmarkEnd w:id="75"/>
+      <w:bookmarkEnd w:id="76"/>
     </w:p>
     <w:p>
       <w:pPr>
@@ -12315,7 +12629,7 @@
           <w:szCs w:val="40"/>
         </w:rPr>
       </w:pPr>
-      <w:bookmarkStart w:id="76" w:name="_Toc59622534"/>
+      <w:bookmarkStart w:id="77" w:name="_Toc59622534"/>
       <w:r>
         <w:rPr>
           <w:sz w:val="40"/>
@@ -12324,10 +12638,10 @@
         <w:lastRenderedPageBreak/>
         <w:t>Evaluation</w:t>
       </w:r>
-      <w:bookmarkEnd w:id="76"/>
+      <w:bookmarkEnd w:id="77"/>
     </w:p>
     <w:sectPr>
-      <w:footerReference w:type="default" r:id="rId53"/>
+      <w:footerReference w:type="default" r:id="rId54"/>
       <w:pgSz w:w="11906" w:h="16838"/>
       <w:pgMar w:top="1440" w:right="1440" w:bottom="1440" w:left="1440" w:header="708" w:footer="708" w:gutter="0"/>
       <w:cols w:space="708"/>
@@ -13027,7 +13341,7 @@
           <w:rPr>
             <w:rStyle w:val="Hyperlink"/>
           </w:rPr>
-          <w:t>https://en.wikipedia.org/wiki/Supervised_learning</w:t>
+          <w:t>https://en.wikipedia.org/wiki/Sigmoid_function</w:t>
         </w:r>
       </w:hyperlink>
     </w:p>
@@ -13047,6 +13361,30 @@
         <w:t xml:space="preserve"> </w:t>
       </w:r>
       <w:hyperlink r:id="rId24" w:history="1">
+        <w:r>
+          <w:rPr>
+            <w:rStyle w:val="Hyperlink"/>
+          </w:rPr>
+          <w:t>https://en.wikipedia.org/wiki/Supervised_learning</w:t>
+        </w:r>
+      </w:hyperlink>
+    </w:p>
+  </w:footnote>
+  <w:footnote w:id="25">
+    <w:p>
+      <w:pPr>
+        <w:pStyle w:val="FootnoteText"/>
+      </w:pPr>
+      <w:r>
+        <w:rPr>
+          <w:rStyle w:val="FootnoteReference"/>
+        </w:rPr>
+        <w:footnoteRef/>
+      </w:r>
+      <w:r>
+        <w:t xml:space="preserve"> </w:t>
+      </w:r>
+      <w:hyperlink r:id="rId25" w:history="1">
         <w:r>
           <w:rPr>
             <w:rStyle w:val="Hyperlink"/>
@@ -13056,7 +13394,7 @@
       </w:hyperlink>
     </w:p>
   </w:footnote>
-  <w:footnote w:id="25">
+  <w:footnote w:id="26">
     <w:p>
       <w:pPr>
         <w:pStyle w:val="FootnoteText"/>
@@ -13070,7 +13408,7 @@
       <w:r>
         <w:t xml:space="preserve"> </w:t>
       </w:r>
-      <w:hyperlink r:id="rId25" w:history="1">
+      <w:hyperlink r:id="rId26" w:history="1">
         <w:r>
           <w:rPr>
             <w:rStyle w:val="Hyperlink"/>
@@ -13080,7 +13418,7 @@
       </w:hyperlink>
     </w:p>
   </w:footnote>
-  <w:footnote w:id="26">
+  <w:footnote w:id="27">
     <w:p>
       <w:pPr>
         <w:pStyle w:val="FootnoteText"/>
@@ -13094,7 +13432,7 @@
       <w:r>
         <w:t xml:space="preserve"> </w:t>
       </w:r>
-      <w:hyperlink r:id="rId26" w:history="1">
+      <w:hyperlink r:id="rId27" w:history="1">
         <w:r>
           <w:rPr>
             <w:rStyle w:val="Hyperlink"/>
@@ -13104,7 +13442,7 @@
       </w:hyperlink>
     </w:p>
   </w:footnote>
-  <w:footnote w:id="27">
+  <w:footnote w:id="28">
     <w:p>
       <w:pPr>
         <w:pStyle w:val="FootnoteText"/>
@@ -13118,7 +13456,7 @@
       <w:r>
         <w:t xml:space="preserve"> </w:t>
       </w:r>
-      <w:hyperlink r:id="rId27" w:history="1">
+      <w:hyperlink r:id="rId28" w:history="1">
         <w:r>
           <w:rPr>
             <w:rStyle w:val="Hyperlink"/>
@@ -13128,7 +13466,7 @@
       </w:hyperlink>
     </w:p>
   </w:footnote>
-  <w:footnote w:id="28">
+  <w:footnote w:id="29">
     <w:p>
       <w:pPr>
         <w:pStyle w:val="FootnoteText"/>
@@ -13142,7 +13480,7 @@
       <w:r>
         <w:t xml:space="preserve"> </w:t>
       </w:r>
-      <w:hyperlink r:id="rId28" w:history="1">
+      <w:hyperlink r:id="rId29" w:history="1">
         <w:r>
           <w:rPr>
             <w:rStyle w:val="Hyperlink"/>
@@ -13152,7 +13490,7 @@
       </w:hyperlink>
     </w:p>
   </w:footnote>
-  <w:footnote w:id="29">
+  <w:footnote w:id="30">
     <w:p>
       <w:pPr>
         <w:pStyle w:val="FootnoteText"/>
@@ -13166,7 +13504,7 @@
       <w:r>
         <w:t xml:space="preserve"> </w:t>
       </w:r>
-      <w:hyperlink r:id="rId29" w:history="1">
+      <w:hyperlink r:id="rId30" w:history="1">
         <w:r>
           <w:rPr>
             <w:rStyle w:val="Hyperlink"/>
@@ -13176,7 +13514,7 @@
       </w:hyperlink>
     </w:p>
   </w:footnote>
-  <w:footnote w:id="30">
+  <w:footnote w:id="31">
     <w:p>
       <w:pPr>
         <w:pStyle w:val="FootnoteText"/>
@@ -13190,7 +13528,7 @@
       <w:r>
         <w:t xml:space="preserve"> </w:t>
       </w:r>
-      <w:hyperlink r:id="rId30" w:history="1">
+      <w:hyperlink r:id="rId31" w:history="1">
         <w:r>
           <w:rPr>
             <w:rStyle w:val="Hyperlink"/>
@@ -13200,7 +13538,7 @@
       </w:hyperlink>
     </w:p>
   </w:footnote>
-  <w:footnote w:id="31">
+  <w:footnote w:id="32">
     <w:p>
       <w:pPr>
         <w:pStyle w:val="FootnoteText"/>
@@ -13214,7 +13552,7 @@
       <w:r>
         <w:t xml:space="preserve"> </w:t>
       </w:r>
-      <w:hyperlink r:id="rId31" w:history="1">
+      <w:hyperlink r:id="rId32" w:history="1">
         <w:r>
           <w:rPr>
             <w:rStyle w:val="Hyperlink"/>
@@ -13224,7 +13562,7 @@
       </w:hyperlink>
     </w:p>
   </w:footnote>
-  <w:footnote w:id="32">
+  <w:footnote w:id="33">
     <w:p>
       <w:pPr>
         <w:pStyle w:val="FootnoteText"/>
@@ -13238,7 +13576,7 @@
       <w:r>
         <w:t xml:space="preserve"> </w:t>
       </w:r>
-      <w:hyperlink r:id="rId32" w:history="1">
+      <w:hyperlink r:id="rId33" w:history="1">
         <w:r>
           <w:rPr>
             <w:rStyle w:val="Hyperlink"/>
@@ -13248,7 +13586,7 @@
       </w:hyperlink>
     </w:p>
   </w:footnote>
-  <w:footnote w:id="33">
+  <w:footnote w:id="34">
     <w:p>
       <w:pPr>
         <w:pStyle w:val="FootnoteText"/>
@@ -13262,7 +13600,7 @@
       <w:r>
         <w:t xml:space="preserve"> </w:t>
       </w:r>
-      <w:hyperlink r:id="rId33" w:history="1">
+      <w:hyperlink r:id="rId34" w:history="1">
         <w:r>
           <w:rPr>
             <w:rStyle w:val="Hyperlink"/>
@@ -13272,7 +13610,7 @@
       </w:hyperlink>
     </w:p>
   </w:footnote>
-  <w:footnote w:id="34">
+  <w:footnote w:id="35">
     <w:p>
       <w:pPr>
         <w:pStyle w:val="FootnoteText"/>
@@ -13286,7 +13624,7 @@
       <w:r>
         <w:t xml:space="preserve"> </w:t>
       </w:r>
-      <w:hyperlink r:id="rId34" w:history="1">
+      <w:hyperlink r:id="rId35" w:history="1">
         <w:r>
           <w:rPr>
             <w:rStyle w:val="Hyperlink"/>
@@ -13296,7 +13634,7 @@
       </w:hyperlink>
     </w:p>
   </w:footnote>
-  <w:footnote w:id="35">
+  <w:footnote w:id="36">
     <w:p>
       <w:pPr>
         <w:pStyle w:val="FootnoteText"/>
@@ -13310,7 +13648,7 @@
       <w:r>
         <w:t xml:space="preserve"> </w:t>
       </w:r>
-      <w:hyperlink r:id="rId35" w:history="1">
+      <w:hyperlink r:id="rId36" w:history="1">
         <w:r>
           <w:rPr>
             <w:rStyle w:val="Hyperlink"/>
@@ -13320,7 +13658,7 @@
       </w:hyperlink>
     </w:p>
   </w:footnote>
-  <w:footnote w:id="36">
+  <w:footnote w:id="37">
     <w:p>
       <w:pPr>
         <w:pStyle w:val="FootnoteText"/>
@@ -13334,7 +13672,7 @@
       <w:r>
         <w:t xml:space="preserve"> </w:t>
       </w:r>
-      <w:hyperlink r:id="rId36" w:history="1">
+      <w:hyperlink r:id="rId37" w:history="1">
         <w:r>
           <w:rPr>
             <w:rStyle w:val="Hyperlink"/>
@@ -13344,7 +13682,7 @@
       </w:hyperlink>
     </w:p>
   </w:footnote>
-  <w:footnote w:id="37">
+  <w:footnote w:id="38">
     <w:p>
       <w:pPr>
         <w:pStyle w:val="FootnoteText"/>
@@ -13358,7 +13696,7 @@
       <w:r>
         <w:t xml:space="preserve"> </w:t>
       </w:r>
-      <w:hyperlink r:id="rId37" w:history="1">
+      <w:hyperlink r:id="rId38" w:history="1">
         <w:r>
           <w:rPr>
             <w:rStyle w:val="Hyperlink"/>
@@ -13368,7 +13706,7 @@
       </w:hyperlink>
     </w:p>
   </w:footnote>
-  <w:footnote w:id="38">
+  <w:footnote w:id="39">
     <w:p>
       <w:pPr>
         <w:pStyle w:val="FootnoteText"/>
@@ -13382,7 +13720,7 @@
       <w:r>
         <w:t xml:space="preserve"> </w:t>
       </w:r>
-      <w:hyperlink r:id="rId38" w:history="1">
+      <w:hyperlink r:id="rId39" w:history="1">
         <w:r>
           <w:rPr>
             <w:rStyle w:val="Hyperlink"/>
@@ -13392,7 +13730,7 @@
       </w:hyperlink>
     </w:p>
   </w:footnote>
-  <w:footnote w:id="39">
+  <w:footnote w:id="40">
     <w:p>
       <w:pPr>
         <w:pStyle w:val="FootnoteText"/>
@@ -13406,7 +13744,7 @@
       <w:r>
         <w:t xml:space="preserve"> </w:t>
       </w:r>
-      <w:hyperlink r:id="rId39" w:history="1">
+      <w:hyperlink r:id="rId40" w:history="1">
         <w:r>
           <w:rPr>
             <w:rStyle w:val="Hyperlink"/>
@@ -13416,7 +13754,7 @@
       </w:hyperlink>
     </w:p>
   </w:footnote>
-  <w:footnote w:id="40">
+  <w:footnote w:id="41">
     <w:p>
       <w:pPr>
         <w:pStyle w:val="FootnoteText"/>
@@ -13430,7 +13768,7 @@
       <w:r>
         <w:t xml:space="preserve"> </w:t>
       </w:r>
-      <w:hyperlink r:id="rId40" w:history="1">
+      <w:hyperlink r:id="rId41" w:history="1">
         <w:r>
           <w:rPr>
             <w:rStyle w:val="Hyperlink"/>
@@ -13440,7 +13778,7 @@
       </w:hyperlink>
     </w:p>
   </w:footnote>
-  <w:footnote w:id="41">
+  <w:footnote w:id="42">
     <w:p>
       <w:pPr>
         <w:pStyle w:val="FootnoteText"/>
@@ -13454,7 +13792,7 @@
       <w:r>
         <w:t xml:space="preserve"> </w:t>
       </w:r>
-      <w:hyperlink r:id="rId41" w:history="1">
+      <w:hyperlink r:id="rId42" w:history="1">
         <w:r>
           <w:rPr>
             <w:rStyle w:val="Hyperlink"/>
@@ -13464,7 +13802,7 @@
       </w:hyperlink>
     </w:p>
   </w:footnote>
-  <w:footnote w:id="42">
+  <w:footnote w:id="43">
     <w:p>
       <w:pPr>
         <w:pStyle w:val="FootnoteText"/>
@@ -13478,7 +13816,7 @@
       <w:r>
         <w:t xml:space="preserve"> </w:t>
       </w:r>
-      <w:hyperlink r:id="rId42" w:history="1">
+      <w:hyperlink r:id="rId43" w:history="1">
         <w:r>
           <w:rPr>
             <w:rStyle w:val="Hyperlink"/>
@@ -13488,7 +13826,7 @@
       </w:hyperlink>
     </w:p>
   </w:footnote>
-  <w:footnote w:id="43">
+  <w:footnote w:id="44">
     <w:p>
       <w:pPr>
         <w:pStyle w:val="FootnoteText"/>
@@ -13502,7 +13840,7 @@
       <w:r>
         <w:t xml:space="preserve"> </w:t>
       </w:r>
-      <w:hyperlink r:id="rId43" w:history="1">
+      <w:hyperlink r:id="rId44" w:history="1">
         <w:r>
           <w:rPr>
             <w:rStyle w:val="Hyperlink"/>
@@ -13512,7 +13850,7 @@
       </w:hyperlink>
     </w:p>
   </w:footnote>
-  <w:footnote w:id="44">
+  <w:footnote w:id="45">
     <w:p>
       <w:pPr>
         <w:pStyle w:val="FootnoteText"/>
@@ -13526,7 +13864,7 @@
       <w:r>
         <w:t xml:space="preserve"> </w:t>
       </w:r>
-      <w:hyperlink r:id="rId44" w:history="1">
+      <w:hyperlink r:id="rId45" w:history="1">
         <w:r>
           <w:rPr>
             <w:rStyle w:val="Hyperlink"/>
@@ -13536,7 +13874,7 @@
       </w:hyperlink>
     </w:p>
   </w:footnote>
-  <w:footnote w:id="45">
+  <w:footnote w:id="46">
     <w:p>
       <w:pPr>
         <w:pStyle w:val="FootnoteText"/>
@@ -13550,7 +13888,7 @@
       <w:r>
         <w:t xml:space="preserve"> </w:t>
       </w:r>
-      <w:hyperlink r:id="rId45" w:history="1">
+      <w:hyperlink r:id="rId46" w:history="1">
         <w:r>
           <w:rPr>
             <w:rStyle w:val="Hyperlink"/>
@@ -13560,7 +13898,7 @@
       </w:hyperlink>
     </w:p>
   </w:footnote>
-  <w:footnote w:id="46">
+  <w:footnote w:id="47">
     <w:p>
       <w:pPr>
         <w:pStyle w:val="FootnoteText"/>
@@ -13574,7 +13912,7 @@
       <w:r>
         <w:t xml:space="preserve"> </w:t>
       </w:r>
-      <w:hyperlink r:id="rId46" w:history="1">
+      <w:hyperlink r:id="rId47" w:history="1">
         <w:r>
           <w:rPr>
             <w:rStyle w:val="Hyperlink"/>
@@ -13584,7 +13922,7 @@
       </w:hyperlink>
     </w:p>
   </w:footnote>
-  <w:footnote w:id="47">
+  <w:footnote w:id="48">
     <w:p>
       <w:pPr>
         <w:pStyle w:val="FootnoteText"/>
@@ -13598,7 +13936,7 @@
       <w:r>
         <w:t xml:space="preserve"> </w:t>
       </w:r>
-      <w:hyperlink r:id="rId47" w:history="1">
+      <w:hyperlink r:id="rId48" w:history="1">
         <w:r>
           <w:rPr>
             <w:rStyle w:val="Hyperlink"/>

</xml_diff>

<commit_message>
Added information on more complex networks
Also suggested that backpropagation will be simplified with matrix math.
</commit_message>
<xml_diff>
--- a/Writeup.docx
+++ b/Writeup.docx
@@ -8214,7 +8214,7 @@
           <v:shape id="_x0000_i1025" type="#_x0000_t75" style="width:451.5pt;height:142.5pt" o:ole="">
             <v:imagedata r:id="rId9" o:title=""/>
           </v:shape>
-          <o:OLEObject Type="Embed" ProgID="Word.OpenDocumentText.12" ShapeID="_x0000_i1025" DrawAspect="Content" ObjectID="_1670843206" r:id="rId10"/>
+          <o:OLEObject Type="Embed" ProgID="Word.OpenDocumentText.12" ShapeID="_x0000_i1025" DrawAspect="Content" ObjectID="_1670844240" r:id="rId10"/>
         </w:object>
       </w:r>
     </w:p>
@@ -8258,7 +8258,7 @@
           <v:shape id="_x0000_i1026" type="#_x0000_t75" style="width:451.5pt;height:516.75pt" o:ole="">
             <v:imagedata r:id="rId11" o:title=""/>
           </v:shape>
-          <o:OLEObject Type="Embed" ProgID="Word.OpenDocumentText.12" ShapeID="_x0000_i1026" DrawAspect="Content" ObjectID="_1670843207" r:id="rId12"/>
+          <o:OLEObject Type="Embed" ProgID="Word.OpenDocumentText.12" ShapeID="_x0000_i1026" DrawAspect="Content" ObjectID="_1670844241" r:id="rId12"/>
         </w:object>
       </w:r>
     </w:p>
@@ -8290,7 +8290,7 @@
           <v:shape id="_x0000_i1027" type="#_x0000_t75" style="width:451.5pt;height:142.5pt" o:ole="">
             <v:imagedata r:id="rId13" o:title=""/>
           </v:shape>
-          <o:OLEObject Type="Embed" ProgID="Word.OpenDocumentText.12" ShapeID="_x0000_i1027" DrawAspect="Content" ObjectID="_1670843208" r:id="rId14"/>
+          <o:OLEObject Type="Embed" ProgID="Word.OpenDocumentText.12" ShapeID="_x0000_i1027" DrawAspect="Content" ObjectID="_1670844242" r:id="rId14"/>
         </w:object>
       </w:r>
     </w:p>
@@ -8314,7 +8314,7 @@
           <v:shape id="_x0000_i1028" type="#_x0000_t75" style="width:249pt;height:14.25pt" o:ole="">
             <v:imagedata r:id="rId15" o:title="" cropright="29393f"/>
           </v:shape>
-          <o:OLEObject Type="Embed" ProgID="Word.OpenDocumentText.12" ShapeID="_x0000_i1028" DrawAspect="Content" ObjectID="_1670843209" r:id="rId16"/>
+          <o:OLEObject Type="Embed" ProgID="Word.OpenDocumentText.12" ShapeID="_x0000_i1028" DrawAspect="Content" ObjectID="_1670844243" r:id="rId16"/>
         </w:object>
       </w:r>
       <w:r>
@@ -8340,7 +8340,7 @@
           <v:shape id="_x0000_i1029" type="#_x0000_t75" style="width:454.5pt;height:419.25pt" o:ole="">
             <v:imagedata r:id="rId17" o:title="" cropright="5008f"/>
           </v:shape>
-          <o:OLEObject Type="Embed" ProgID="Word.OpenDocumentText.12" ShapeID="_x0000_i1029" DrawAspect="Content" ObjectID="_1670843210" r:id="rId18"/>
+          <o:OLEObject Type="Embed" ProgID="Word.OpenDocumentText.12" ShapeID="_x0000_i1029" DrawAspect="Content" ObjectID="_1670844244" r:id="rId18"/>
         </w:object>
       </w:r>
     </w:p>
@@ -9057,21 +9057,12 @@
       <w:r>
         <w:t xml:space="preserve"> which is a C++ keyword declaring that a method is overridable. Two new classes will be created, </w:t>
       </w:r>
-      <w:proofErr w:type="gramStart"/>
       <w:r>
         <w:rPr>
           <w:i/>
           <w:iCs/>
         </w:rPr>
-        <w:t>Connect</w:t>
-      </w:r>
-      <w:proofErr w:type="gramEnd"/>
-      <w:r>
-        <w:rPr>
-          <w:i/>
-          <w:iCs/>
-        </w:rPr>
-        <w:t xml:space="preserve"> 4 Player Human</w:t>
+        <w:t>Connect 4 Player Human</w:t>
       </w:r>
       <w:r>
         <w:t xml:space="preserve"> and </w:t>
@@ -9129,7 +9120,7 @@
           <v:shape id="_x0000_i1030" type="#_x0000_t75" style="width:370.5pt;height:248.25pt" o:ole="">
             <v:imagedata r:id="rId23" o:title=""/>
           </v:shape>
-          <o:OLEObject Type="Embed" ProgID="Word.Document.12" ShapeID="_x0000_i1030" DrawAspect="Content" ObjectID="_1670843211" r:id="rId24">
+          <o:OLEObject Type="Embed" ProgID="Word.Document.12" ShapeID="_x0000_i1030" DrawAspect="Content" ObjectID="_1670844245" r:id="rId24">
             <o:FieldCodes>\s</o:FieldCodes>
           </o:OLEObject>
         </w:object>
@@ -10953,13 +10944,7 @@
                 <w:rPr>
                   <w:rFonts w:ascii="Cambria Math" w:eastAsiaTheme="minorEastAsia" w:hAnsi="Cambria Math"/>
                 </w:rPr>
-                <m:t>∂</m:t>
-              </m:r>
-              <m:r>
-                <w:rPr>
-                  <w:rFonts w:ascii="Cambria Math" w:eastAsiaTheme="minorEastAsia" w:hAnsi="Cambria Math"/>
-                </w:rPr>
-                <m:t>C</m:t>
+                <m:t>∂C</m:t>
               </m:r>
             </m:num>
             <m:den>
@@ -12205,13 +12190,7 @@
                 <w:rPr>
                   <w:rFonts w:ascii="Cambria Math" w:hAnsi="Cambria Math"/>
                 </w:rPr>
-                <m:t>-</m:t>
-              </m:r>
-              <m:r>
-                <w:rPr>
-                  <w:rFonts w:ascii="Cambria Math" w:hAnsi="Cambria Math"/>
-                </w:rPr>
-                <m:t>y</m:t>
+                <m:t>-y</m:t>
               </m:r>
             </m:e>
           </m:d>
@@ -12336,19 +12315,7 @@
         <w:rPr>
           <w:rFonts w:eastAsiaTheme="minorEastAsia"/>
         </w:rPr>
-        <w:t xml:space="preserve">Derivate of cost with respect to </w:t>
-      </w:r>
-      <w:r>
-        <w:rPr>
-          <w:rFonts w:eastAsiaTheme="minorEastAsia"/>
-        </w:rPr>
-        <w:t>bias</w:t>
-      </w:r>
-      <w:r>
-        <w:rPr>
-          <w:rFonts w:eastAsiaTheme="minorEastAsia"/>
-        </w:rPr>
-        <w:t>:</w:t>
+        <w:t>Derivate of cost with respect to bias:</w:t>
       </w:r>
     </w:p>
     <w:p>
@@ -12814,19 +12781,7 @@
             <w:rPr>
               <w:rFonts w:ascii="Cambria Math" w:eastAsiaTheme="minorEastAsia" w:hAnsi="Cambria Math"/>
             </w:rPr>
-            <m:t>=</m:t>
-          </m:r>
-          <m:r>
-            <w:rPr>
-              <w:rFonts w:ascii="Cambria Math" w:eastAsiaTheme="minorEastAsia" w:hAnsi="Cambria Math"/>
-            </w:rPr>
-            <m:t>1</m:t>
-          </m:r>
-          <m:r>
-            <w:rPr>
-              <w:rFonts w:ascii="Cambria Math" w:eastAsiaTheme="minorEastAsia" w:hAnsi="Cambria Math"/>
-            </w:rPr>
-            <m:t xml:space="preserve">,  </m:t>
+            <m:t xml:space="preserve">=1,  </m:t>
           </m:r>
           <m:f>
             <m:fPr>
@@ -13404,19 +13359,7 @@
         <w:rPr>
           <w:rFonts w:eastAsiaTheme="minorEastAsia"/>
         </w:rPr>
-        <w:t xml:space="preserve">Derivate of cost with respect to </w:t>
-      </w:r>
-      <w:r>
-        <w:rPr>
-          <w:rFonts w:eastAsiaTheme="minorEastAsia"/>
-        </w:rPr>
-        <w:t>previous activation</w:t>
-      </w:r>
-      <w:r>
-        <w:rPr>
-          <w:rFonts w:eastAsiaTheme="minorEastAsia"/>
-        </w:rPr>
-        <w:t>:</w:t>
+        <w:t>Derivate of cost with respect to previous activation:</w:t>
       </w:r>
     </w:p>
     <w:p>
@@ -13483,13 +13426,7 @@
                         <w:rPr>
                           <w:rFonts w:ascii="Cambria Math" w:eastAsiaTheme="minorEastAsia" w:hAnsi="Cambria Math"/>
                         </w:rPr>
-                        <m:t>L</m:t>
-                      </m:r>
-                      <m:r>
-                        <w:rPr>
-                          <w:rFonts w:ascii="Cambria Math" w:eastAsiaTheme="minorEastAsia" w:hAnsi="Cambria Math"/>
-                        </w:rPr>
-                        <m:t>-1</m:t>
+                        <m:t>L-1</m:t>
                       </m:r>
                     </m:e>
                   </m:d>
@@ -13597,13 +13534,7 @@
                         <w:rPr>
                           <w:rFonts w:ascii="Cambria Math" w:eastAsiaTheme="minorEastAsia" w:hAnsi="Cambria Math"/>
                         </w:rPr>
-                        <m:t>L</m:t>
-                      </m:r>
-                      <m:r>
-                        <w:rPr>
-                          <w:rFonts w:ascii="Cambria Math" w:eastAsiaTheme="minorEastAsia" w:hAnsi="Cambria Math"/>
-                        </w:rPr>
-                        <m:t>-1</m:t>
+                        <m:t>L-1</m:t>
                       </m:r>
                     </m:e>
                   </m:d>
@@ -13882,13 +13813,7 @@
                         <w:rPr>
                           <w:rFonts w:ascii="Cambria Math" w:eastAsiaTheme="minorEastAsia" w:hAnsi="Cambria Math"/>
                         </w:rPr>
-                        <m:t>L</m:t>
-                      </m:r>
-                      <m:r>
-                        <w:rPr>
-                          <w:rFonts w:ascii="Cambria Math" w:eastAsiaTheme="minorEastAsia" w:hAnsi="Cambria Math"/>
-                        </w:rPr>
-                        <m:t>-1</m:t>
+                        <m:t>L-1</m:t>
                       </m:r>
                     </m:e>
                   </m:d>
@@ -14558,6 +14483,75 @@
     </w:p>
     <w:p>
       <w:pPr>
+        <w:pStyle w:val="Heading4"/>
+        <w:rPr>
+          <w:rFonts w:eastAsiaTheme="minorEastAsia"/>
+        </w:rPr>
+      </w:pPr>
+      <w:r>
+        <w:rPr>
+          <w:rFonts w:eastAsiaTheme="minorEastAsia"/>
+        </w:rPr>
+        <w:t>Layers with More Neurons</w:t>
+      </w:r>
+    </w:p>
+    <w:p>
+      <w:r>
+        <w:t>As the derivatives shown before are for a simplified version of a neural network with only a single neuron in each layer, when more neurons are introduced the derivatives change slightly.</w:t>
+      </w:r>
+      <w:r>
+        <w:t xml:space="preserve"> Derivatives with respect to the weights and biases do not change that much however, the derivative with respect to the activation in the previous layer does change as it can influence to cost function</w:t>
+      </w:r>
+      <w:r>
+        <w:t xml:space="preserve"> through multiple different paths. Due to this, the derivate needs to be a sum over all those possible paths.</w:t>
+      </w:r>
+    </w:p>
+    <w:p>
+      <w:r>
+        <w:t>This extra information surprisingly does not complicate the derivates that much even though it seems like it would.</w:t>
+      </w:r>
+    </w:p>
+    <w:p>
+      <w:pPr>
+        <w:pStyle w:val="Heading4"/>
+      </w:pPr>
+      <w:r>
+        <w:t>Implementation</w:t>
+      </w:r>
+    </w:p>
+    <w:p>
+      <w:r>
+        <w:t>The entire algorithm shown above will create changes for all weights and biases in the network for all training examples. We need to make sure to not update the network after each training example as this would cause jittery motion in the algorithm. Instead, we store each iteration in a list of matrices and vectors to be used once all training examples have been used. After all training examples have been iterated over, we can finally update the weights and biases using these deltas.</w:t>
+      </w:r>
+    </w:p>
+    <w:p>
+      <w:r>
+        <w:t xml:space="preserve">When implementing this algorithm, many optimizations are made to simplify the process. The main one used is reducing all operations into matrix-vector math operations as seen before in the </w:t>
+      </w:r>
+      <w:r>
+        <w:fldChar w:fldCharType="begin"/>
+      </w:r>
+      <w:r>
+        <w:instrText xml:space="preserve"> REF _Ref60226953 \h </w:instrText>
+      </w:r>
+      <w:r>
+        <w:fldChar w:fldCharType="separate"/>
+      </w:r>
+      <w:r>
+        <w:t>Feed Forward Algorithm</w:t>
+      </w:r>
+      <w:r>
+        <w:fldChar w:fldCharType="end"/>
+      </w:r>
+      <w:r>
+        <w:t>.</w:t>
+      </w:r>
+      <w:r>
+        <w:t xml:space="preserve"> These simplified operations turn a complex algorithm into only a few simple matrix operations.</w:t>
+      </w:r>
+    </w:p>
+    <w:p>
+      <w:pPr>
         <w:pStyle w:val="Heading2"/>
       </w:pPr>
       <w:bookmarkStart w:id="23" w:name="_Toc59622514"/>
@@ -14594,7 +14588,7 @@
           <v:shape id="_x0000_i1031" type="#_x0000_t75" style="width:451.5pt;height:201.75pt" o:ole="">
             <v:imagedata r:id="rId26" o:title=""/>
           </v:shape>
-          <o:OLEObject Type="Embed" ProgID="Word.Document.12" ShapeID="_x0000_i1031" DrawAspect="Content" ObjectID="_1670843212" r:id="rId27">
+          <o:OLEObject Type="Embed" ProgID="Word.Document.12" ShapeID="_x0000_i1031" DrawAspect="Content" ObjectID="_1670844246" r:id="rId27">
             <o:FieldCodes>\s</o:FieldCodes>
           </o:OLEObject>
         </w:object>
@@ -14682,7 +14676,6 @@
       </w:pPr>
       <w:bookmarkStart w:id="26" w:name="_Toc59622515"/>
       <w:r>
-        <w:lastRenderedPageBreak/>
         <w:t>Account Data File</w:t>
       </w:r>
       <w:bookmarkEnd w:id="26"/>
@@ -14735,7 +14728,7 @@
           <v:shape id="_x0000_i1032" type="#_x0000_t75" style="width:451.5pt;height:188.25pt" o:ole="">
             <v:imagedata r:id="rId28" o:title=""/>
           </v:shape>
-          <o:OLEObject Type="Embed" ProgID="Word.Document.12" ShapeID="_x0000_i1032" DrawAspect="Content" ObjectID="_1670843213" r:id="rId29">
+          <o:OLEObject Type="Embed" ProgID="Word.Document.12" ShapeID="_x0000_i1032" DrawAspect="Content" ObjectID="_1670844247" r:id="rId29">
             <o:FieldCodes>\s</o:FieldCodes>
           </o:OLEObject>
         </w:object>
@@ -14767,7 +14760,7 @@
           <v:shape id="_x0000_i1033" type="#_x0000_t75" style="width:451.5pt;height:174pt" o:ole="">
             <v:imagedata r:id="rId30" o:title=""/>
           </v:shape>
-          <o:OLEObject Type="Embed" ProgID="Word.Document.12" ShapeID="_x0000_i1033" DrawAspect="Content" ObjectID="_1670843214" r:id="rId31">
+          <o:OLEObject Type="Embed" ProgID="Word.Document.12" ShapeID="_x0000_i1033" DrawAspect="Content" ObjectID="_1670844248" r:id="rId31">
             <o:FieldCodes>\s</o:FieldCodes>
           </o:OLEObject>
         </w:object>
@@ -14775,37 +14768,40 @@
     </w:p>
     <w:p>
       <w:r>
+        <w:t>Most of this data is self-explanatory except for the neural network data. As the neural network can have an arbitrary size, we do not know how many bytes each part will take up. This is the reason for saving size data in metadata.</w:t>
+      </w:r>
+    </w:p>
+    <w:p>
+      <w:r>
+        <w:t xml:space="preserve">When writing to this file, the metadata will not have to change however, the other information such as Wins and Losses, and especially the neural network will have to. Due to this being most of the data, I have decided to wipe the file and rewrite all data back into it each time data is saved. This will not cause much of a performance cost but </w:t>
+      </w:r>
+      <w:r>
+        <w:t>as almost all data would be written anyway, it is logical to be able to use the same function to save the data when it is created and when it is modified.</w:t>
+      </w:r>
+    </w:p>
+    <w:p>
+      <w:pPr>
+        <w:pStyle w:val="Heading3"/>
+      </w:pPr>
+      <w:bookmarkStart w:id="29" w:name="_Toc59622516"/>
+      <w:r>
+        <w:t>Previous Games File</w:t>
+      </w:r>
+      <w:bookmarkEnd w:id="29"/>
+    </w:p>
+    <w:p>
+      <w:r>
+        <w:t xml:space="preserve">One of the largest problems I found with my program whilst making the prototype was that the AI was learning too slowly to be interesting. </w:t>
+      </w:r>
+      <w:r>
+        <w:t>Therefore,</w:t>
+      </w:r>
+      <w:r>
+        <w:t xml:space="preserve"> I have decided to store the previous few games in a file and use these games to train the network on games that it has already seen a few times </w:t>
+      </w:r>
+      <w:r>
         <w:lastRenderedPageBreak/>
-        <w:t>Most of this data is self-explanatory except for the neural network data. As the neural network can have an arbitrary size, we do not know how many bytes each part will take up. This is the reason for saving size data in metadata.</w:t>
-      </w:r>
-    </w:p>
-    <w:p>
-      <w:r>
-        <w:t xml:space="preserve">When writing to this file, the metadata will not have to change however, the other information such as Wins and Losses, and especially the neural network will have to. Due to this being most of the data, I have decided to wipe the file and rewrite all data back into it each time data is saved. This will not cause much of a performance cost but </w:t>
-      </w:r>
-      <w:r>
-        <w:t>as almost all data would be written anyway, it is logical to be able to use the same function to save the data when it is created and when it is modified.</w:t>
-      </w:r>
-    </w:p>
-    <w:p>
-      <w:pPr>
-        <w:pStyle w:val="Heading3"/>
-      </w:pPr>
-      <w:bookmarkStart w:id="29" w:name="_Toc59622516"/>
-      <w:r>
-        <w:t>Previous Games File</w:t>
-      </w:r>
-      <w:bookmarkEnd w:id="29"/>
-    </w:p>
-    <w:p>
-      <w:r>
-        <w:t xml:space="preserve">One of the largest problems I found with my program whilst making the prototype was that the AI was learning too slowly to be interesting. </w:t>
-      </w:r>
-      <w:r>
-        <w:t>Therefore,</w:t>
-      </w:r>
-      <w:r>
-        <w:t xml:space="preserve"> I have decided to store the previous few games in a file and use these games to train the network on games that it has already seen a few times before.</w:t>
+        <w:t>before.</w:t>
       </w:r>
       <w:r>
         <w:t xml:space="preserve"> To save these games I will need to store them in a file in a very efficient way as I am looking to store around</w:t>
@@ -14886,7 +14882,7 @@
           <v:shape id="_x0000_i1034" type="#_x0000_t75" style="width:451.5pt;height:246pt" o:ole="">
             <v:imagedata r:id="rId32" o:title=""/>
           </v:shape>
-          <o:OLEObject Type="Embed" ProgID="Word.Document.12" ShapeID="_x0000_i1034" DrawAspect="Content" ObjectID="_1670843215" r:id="rId33">
+          <o:OLEObject Type="Embed" ProgID="Word.Document.12" ShapeID="_x0000_i1034" DrawAspect="Content" ObjectID="_1670844249" r:id="rId33">
             <o:FieldCodes>\s</o:FieldCodes>
           </o:OLEObject>
         </w:object>
@@ -14930,7 +14926,11 @@
         <w:footnoteReference w:id="31"/>
       </w:r>
       <w:r>
-        <w:t xml:space="preserve"> characters being represented with a single byte, opening a binary file as a text file will display all the bytes in their ASCII representation. Usually, this will make random characters appear but, in the case of strings which already contain single byte ASCII characters, can display the string itself. This is extremely dangerous with passwords as someone can just open the file and view the password. Therefore, I have decided to hide the password using a digest</w:t>
+        <w:t xml:space="preserve"> characters being represented with a single byte, opening a binary file as a text file will display all the bytes in </w:t>
+      </w:r>
+      <w:r>
+        <w:lastRenderedPageBreak/>
+        <w:t>their ASCII representation. Usually, this will make random characters appear but, in the case of strings which already contain single byte ASCII characters, can display the string itself. This is extremely dangerous with passwords as someone can just open the file and view the password. Therefore, I have decided to hide the password using a digest</w:t>
       </w:r>
       <w:r>
         <w:rPr>
@@ -14977,52 +14977,52 @@
       </w:pPr>
       <w:bookmarkStart w:id="32" w:name="_Toc59622518"/>
       <w:r>
+        <w:t>File Checksum</w:t>
+      </w:r>
+      <w:bookmarkEnd w:id="32"/>
+    </w:p>
+    <w:p>
+      <w:r>
+        <w:t>To make sure that the file was not corrupted or edited in between use, I will be using SHA-1 again on the entire file to create a new digest which can be checked when the file is read to make sure that the file was not changed. I will need to make sure to not include the digest when using the SHA-1 algorithm as this will produce a different digest and will incorrectly identify the file as being changed.</w:t>
+      </w:r>
+      <w:r>
+        <w:t xml:space="preserve"> If the digests do not match, then the user should be presented with a message stating that the file has been corrupted or changed outside of the program.</w:t>
+      </w:r>
+    </w:p>
+    <w:p>
+      <w:r>
+        <w:t>Another method to check if a file has been corrupted or changed in between use is to use Hamming Codes</w:t>
+      </w:r>
+      <w:r>
+        <w:rPr>
+          <w:rStyle w:val="FootnoteReference"/>
+        </w:rPr>
+        <w:footnoteReference w:id="35"/>
+      </w:r>
+      <w:r>
+        <w:t>. This is a method of storing data in a format that allows for it to be changed and still fully represent the original message. A remarkably simple error detector would be bit parity which adds a parity bit to the end to determine whether the string of bits has an even or odd number of 1s. This can be used to determine if the number of 1s has changed but this does not tell you which one has been changed. Hamming codes on the other hand, do tell the program which bit has been changed allowing for that bit to be corrected and returned to its original state.</w:t>
+      </w:r>
+    </w:p>
+    <w:p>
+      <w:r>
+        <w:t>Hamming codes work by checking the parity of certain groups of bits which allows the program to reduce its search on which bit has been changed determined by the parity bits. This is sort of like how binary search works but with single bits and narrowing groups of bits.</w:t>
+      </w:r>
+      <w:r>
+        <w:t xml:space="preserve"> Hamming codes only work with a single bit that has been changed but an extra bit can be used to explicitly tell the program that more than one bit has been changed even if these bits cannot be corrected.</w:t>
+      </w:r>
+    </w:p>
+    <w:p>
+      <w:r>
+        <w:t>Implementing Hamming codes into my program would be a difficult task due to having to control bit level operations which is not explicitly possible in C++ without workarounds. Due to this I will most likely not be implementing Hamming codes but if I do have extra time and find that it is necessary then I will store the files as Hamming codes.</w:t>
+      </w:r>
+    </w:p>
+    <w:p>
+      <w:pPr>
+        <w:pStyle w:val="Heading2"/>
+      </w:pPr>
+      <w:bookmarkStart w:id="33" w:name="_Toc59622519"/>
+      <w:r>
         <w:lastRenderedPageBreak/>
-        <w:t>File Checksum</w:t>
-      </w:r>
-      <w:bookmarkEnd w:id="32"/>
-    </w:p>
-    <w:p>
-      <w:r>
-        <w:t>To make sure that the file was not corrupted or edited in between use, I will be using SHA-1 again on the entire file to create a new digest which can be checked when the file is read to make sure that the file was not changed. I will need to make sure to not include the digest when using the SHA-1 algorithm as this will produce a different digest and will incorrectly identify the file as being changed.</w:t>
-      </w:r>
-      <w:r>
-        <w:t xml:space="preserve"> If the digests do not match, then the user should be presented with a message stating that the file has been corrupted or changed outside of the program.</w:t>
-      </w:r>
-    </w:p>
-    <w:p>
-      <w:r>
-        <w:t>Another method to check if a file has been corrupted or changed in between use is to use Hamming Codes</w:t>
-      </w:r>
-      <w:r>
-        <w:rPr>
-          <w:rStyle w:val="FootnoteReference"/>
-        </w:rPr>
-        <w:footnoteReference w:id="35"/>
-      </w:r>
-      <w:r>
-        <w:t>. This is a method of storing data in a format that allows for it to be changed and still fully represent the original message. A remarkably simple error detector would be bit parity which adds a parity bit to the end to determine whether the string of bits has an even or odd number of 1s. This can be used to determine if the number of 1s has changed but this does not tell you which one has been changed. Hamming codes on the other hand, do tell the program which bit has been changed allowing for that bit to be corrected and returned to its original state.</w:t>
-      </w:r>
-    </w:p>
-    <w:p>
-      <w:r>
-        <w:t>Hamming codes work by checking the parity of certain groups of bits which allows the program to reduce its search on which bit has been changed determined by the parity bits. This is sort of like how binary search works but with single bits and narrowing groups of bits.</w:t>
-      </w:r>
-      <w:r>
-        <w:t xml:space="preserve"> Hamming codes only work with a single bit that has been changed but an extra bit can be used to explicitly tell the program that more than one bit has been changed even if these bits cannot be corrected.</w:t>
-      </w:r>
-    </w:p>
-    <w:p>
-      <w:r>
-        <w:t>Implementing Hamming codes into my program would be a difficult task due to having to control bit level operations which is not explicitly possible in C++ without workarounds. Due to this I will most likely not be implementing Hamming codes but if I do have extra time and find that it is necessary then I will store the files as Hamming codes.</w:t>
-      </w:r>
-    </w:p>
-    <w:p>
-      <w:pPr>
-        <w:pStyle w:val="Heading2"/>
-      </w:pPr>
-      <w:bookmarkStart w:id="33" w:name="_Toc59622519"/>
-      <w:r>
         <w:t>Graphical User Interface (GUI)</w:t>
       </w:r>
       <w:bookmarkEnd w:id="33"/>
@@ -15065,7 +15065,7 @@
           <v:shape id="_x0000_i1035" type="#_x0000_t75" style="width:453.75pt;height:255pt" o:ole="">
             <v:imagedata r:id="rId34" o:title=""/>
           </v:shape>
-          <o:OLEObject Type="Embed" ProgID="Word.Document.12" ShapeID="_x0000_i1035" DrawAspect="Content" ObjectID="_1670843216" r:id="rId35">
+          <o:OLEObject Type="Embed" ProgID="Word.Document.12" ShapeID="_x0000_i1035" DrawAspect="Content" ObjectID="_1670844250" r:id="rId35">
             <o:FieldCodes>\s</o:FieldCodes>
           </o:OLEObject>
         </w:object>
@@ -15138,6 +15138,7 @@
     </w:p>
     <w:p>
       <w:r>
+        <w:lastRenderedPageBreak/>
         <w:t xml:space="preserve">Another benefit of using a stack as this data type is that old states are not removed when new states are added. Instead of overwriting an “active state” object, it is simply kept in the stack. Whenever a state finishes its task, or the exit button is pressed by the user, the state can pop itself off the stack and the previous state is revealed. This state now becomes the active state and is used by the program. This allows for an easy way to determine whether the program should close or not, as the </w:t>
       </w:r>
       <w:r>
@@ -15182,7 +15183,6 @@
     </w:p>
     <w:p>
       <w:r>
-        <w:lastRenderedPageBreak/>
         <w:t xml:space="preserve">Some roadblocks I ran into whilst making the </w:t>
       </w:r>
       <w:r>
@@ -15534,7 +15534,11 @@
     </w:p>
     <w:p>
       <w:r>
-        <w:t>Another better solution would be to allow the user to press the “x” button, but have the program detect this and push a new state onto the state stack which allows the user to confirm whether to leave the program or continue what they were doing, at the same time warning them that data may be lost if they are currently doing something. During this state, the program could also delay closing the window to save any currently in use data so that as little important data is lost as possible.</w:t>
+        <w:t xml:space="preserve">Another better solution would be to allow the user to press the “x” button, but have the program detect this and push a new state onto the state stack which allows the user to confirm whether to </w:t>
+      </w:r>
+      <w:r>
+        <w:lastRenderedPageBreak/>
+        <w:t>leave the program or continue what they were doing, at the same time warning them that data may be lost if they are currently doing something. During this state, the program could also delay closing the window to save any currently in use data so that as little important data is lost as possible.</w:t>
       </w:r>
     </w:p>
     <w:p/>
@@ -15550,7 +15554,7 @@
           <v:shape id="_x0000_i1036" type="#_x0000_t75" style="width:453.75pt;height:255pt" o:ole="">
             <v:imagedata r:id="rId36" o:title=""/>
           </v:shape>
-          <o:OLEObject Type="Embed" ProgID="Word.Document.12" ShapeID="_x0000_i1036" DrawAspect="Content" ObjectID="_1670843217" r:id="rId37">
+          <o:OLEObject Type="Embed" ProgID="Word.Document.12" ShapeID="_x0000_i1036" DrawAspect="Content" ObjectID="_1670844251" r:id="rId37">
             <o:FieldCodes>\s</o:FieldCodes>
           </o:OLEObject>
         </w:object>
@@ -15653,7 +15657,7 @@
           <v:shape id="_x0000_i1037" type="#_x0000_t75" style="width:453.75pt;height:255pt" o:ole="">
             <v:imagedata r:id="rId38" o:title=""/>
           </v:shape>
-          <o:OLEObject Type="Embed" ProgID="Word.Document.12" ShapeID="_x0000_i1037" DrawAspect="Content" ObjectID="_1670843218" r:id="rId39">
+          <o:OLEObject Type="Embed" ProgID="Word.Document.12" ShapeID="_x0000_i1037" DrawAspect="Content" ObjectID="_1670844252" r:id="rId39">
             <o:FieldCodes>\s</o:FieldCodes>
           </o:OLEObject>
         </w:object>
@@ -15831,7 +15835,7 @@
           <v:shape id="_x0000_i1038" type="#_x0000_t75" style="width:453.75pt;height:255pt" o:ole="">
             <v:imagedata r:id="rId40" o:title=""/>
           </v:shape>
-          <o:OLEObject Type="Embed" ProgID="Word.Document.12" ShapeID="_x0000_i1038" DrawAspect="Content" ObjectID="_1670843219" r:id="rId41">
+          <o:OLEObject Type="Embed" ProgID="Word.Document.12" ShapeID="_x0000_i1038" DrawAspect="Content" ObjectID="_1670844253" r:id="rId41">
             <o:FieldCodes>\s</o:FieldCodes>
           </o:OLEObject>
         </w:object>
@@ -15946,7 +15950,7 @@
           <v:shape id="_x0000_i1039" type="#_x0000_t75" style="width:453.75pt;height:255pt" o:ole="">
             <v:imagedata r:id="rId42" o:title=""/>
           </v:shape>
-          <o:OLEObject Type="Embed" ProgID="Word.Document.12" ShapeID="_x0000_i1039" DrawAspect="Content" ObjectID="_1670843220" r:id="rId43">
+          <o:OLEObject Type="Embed" ProgID="Word.Document.12" ShapeID="_x0000_i1039" DrawAspect="Content" ObjectID="_1670844254" r:id="rId43">
             <o:FieldCodes>\s</o:FieldCodes>
           </o:OLEObject>
         </w:object>
@@ -16145,7 +16149,7 @@
           <v:shape id="_x0000_i1040" type="#_x0000_t75" style="width:453.75pt;height:255pt" o:ole="">
             <v:imagedata r:id="rId44" o:title=""/>
           </v:shape>
-          <o:OLEObject Type="Embed" ProgID="Word.Document.12" ShapeID="_x0000_i1040" DrawAspect="Content" ObjectID="_1670843221" r:id="rId45">
+          <o:OLEObject Type="Embed" ProgID="Word.Document.12" ShapeID="_x0000_i1040" DrawAspect="Content" ObjectID="_1670844255" r:id="rId45">
             <o:FieldCodes>\s</o:FieldCodes>
           </o:OLEObject>
         </w:object>
@@ -16339,7 +16343,7 @@
           <v:shape id="_x0000_i1041" type="#_x0000_t75" style="width:453.75pt;height:255pt" o:ole="">
             <v:imagedata r:id="rId46" o:title=""/>
           </v:shape>
-          <o:OLEObject Type="Embed" ProgID="Word.Document.12" ShapeID="_x0000_i1041" DrawAspect="Content" ObjectID="_1670843222" r:id="rId47">
+          <o:OLEObject Type="Embed" ProgID="Word.Document.12" ShapeID="_x0000_i1041" DrawAspect="Content" ObjectID="_1670844256" r:id="rId47">
             <o:FieldCodes>\s</o:FieldCodes>
           </o:OLEObject>
         </w:object>
@@ -16598,7 +16602,7 @@
           <v:shape id="_x0000_i1042" type="#_x0000_t75" style="width:453.75pt;height:255pt" o:ole="">
             <v:imagedata r:id="rId48" o:title=""/>
           </v:shape>
-          <o:OLEObject Type="Embed" ProgID="Word.Document.12" ShapeID="_x0000_i1042" DrawAspect="Content" ObjectID="_1670843223" r:id="rId49">
+          <o:OLEObject Type="Embed" ProgID="Word.Document.12" ShapeID="_x0000_i1042" DrawAspect="Content" ObjectID="_1670844257" r:id="rId49">
             <o:FieldCodes>\s</o:FieldCodes>
           </o:OLEObject>
         </w:object>
@@ -16763,7 +16767,7 @@
           <v:shape id="_x0000_i1043" type="#_x0000_t75" style="width:453.75pt;height:255pt" o:ole="">
             <v:imagedata r:id="rId50" o:title=""/>
           </v:shape>
-          <o:OLEObject Type="Embed" ProgID="Word.Document.12" ShapeID="_x0000_i1043" DrawAspect="Content" ObjectID="_1670843224" r:id="rId51">
+          <o:OLEObject Type="Embed" ProgID="Word.Document.12" ShapeID="_x0000_i1043" DrawAspect="Content" ObjectID="_1670844258" r:id="rId51">
             <o:FieldCodes>\s</o:FieldCodes>
           </o:OLEObject>
         </w:object>
@@ -16919,7 +16923,7 @@
           <v:shape id="_x0000_i1044" type="#_x0000_t75" style="width:453.75pt;height:255pt" o:ole="">
             <v:imagedata r:id="rId52" o:title=""/>
           </v:shape>
-          <o:OLEObject Type="Embed" ProgID="Word.Document.12" ShapeID="_x0000_i1044" DrawAspect="Content" ObjectID="_1670843225" r:id="rId53">
+          <o:OLEObject Type="Embed" ProgID="Word.Document.12" ShapeID="_x0000_i1044" DrawAspect="Content" ObjectID="_1670844259" r:id="rId53">
             <o:FieldCodes>\s</o:FieldCodes>
           </o:OLEObject>
         </w:object>

</xml_diff>

<commit_message>
Fleshed out the AccountsState
Added buttons and text to the AccountsState but buttons just popstate back to main menu.
Changed how popping state worked as popping the state would cause all button objects to be deleted and cause access to deleted memory.
</commit_message>
<xml_diff>
--- a/Writeup.docx
+++ b/Writeup.docx
@@ -8214,7 +8214,7 @@
           <v:shape id="_x0000_i1025" type="#_x0000_t75" style="width:451.5pt;height:142.5pt" o:ole="">
             <v:imagedata r:id="rId9" o:title=""/>
           </v:shape>
-          <o:OLEObject Type="Embed" ProgID="Word.OpenDocumentText.12" ShapeID="_x0000_i1025" DrawAspect="Content" ObjectID="_1670844240" r:id="rId10"/>
+          <o:OLEObject Type="Embed" ProgID="Word.OpenDocumentText.12" ShapeID="_x0000_i1025" DrawAspect="Content" ObjectID="_1674127995" r:id="rId10"/>
         </w:object>
       </w:r>
     </w:p>
@@ -8258,7 +8258,7 @@
           <v:shape id="_x0000_i1026" type="#_x0000_t75" style="width:451.5pt;height:516.75pt" o:ole="">
             <v:imagedata r:id="rId11" o:title=""/>
           </v:shape>
-          <o:OLEObject Type="Embed" ProgID="Word.OpenDocumentText.12" ShapeID="_x0000_i1026" DrawAspect="Content" ObjectID="_1670844241" r:id="rId12"/>
+          <o:OLEObject Type="Embed" ProgID="Word.OpenDocumentText.12" ShapeID="_x0000_i1026" DrawAspect="Content" ObjectID="_1674127996" r:id="rId12"/>
         </w:object>
       </w:r>
     </w:p>
@@ -8290,7 +8290,7 @@
           <v:shape id="_x0000_i1027" type="#_x0000_t75" style="width:451.5pt;height:142.5pt" o:ole="">
             <v:imagedata r:id="rId13" o:title=""/>
           </v:shape>
-          <o:OLEObject Type="Embed" ProgID="Word.OpenDocumentText.12" ShapeID="_x0000_i1027" DrawAspect="Content" ObjectID="_1670844242" r:id="rId14"/>
+          <o:OLEObject Type="Embed" ProgID="Word.OpenDocumentText.12" ShapeID="_x0000_i1027" DrawAspect="Content" ObjectID="_1674127997" r:id="rId14"/>
         </w:object>
       </w:r>
     </w:p>
@@ -8314,7 +8314,7 @@
           <v:shape id="_x0000_i1028" type="#_x0000_t75" style="width:249pt;height:14.25pt" o:ole="">
             <v:imagedata r:id="rId15" o:title="" cropright="29393f"/>
           </v:shape>
-          <o:OLEObject Type="Embed" ProgID="Word.OpenDocumentText.12" ShapeID="_x0000_i1028" DrawAspect="Content" ObjectID="_1670844243" r:id="rId16"/>
+          <o:OLEObject Type="Embed" ProgID="Word.OpenDocumentText.12" ShapeID="_x0000_i1028" DrawAspect="Content" ObjectID="_1674127998" r:id="rId16"/>
         </w:object>
       </w:r>
       <w:r>
@@ -8340,7 +8340,7 @@
           <v:shape id="_x0000_i1029" type="#_x0000_t75" style="width:454.5pt;height:419.25pt" o:ole="">
             <v:imagedata r:id="rId17" o:title="" cropright="5008f"/>
           </v:shape>
-          <o:OLEObject Type="Embed" ProgID="Word.OpenDocumentText.12" ShapeID="_x0000_i1029" DrawAspect="Content" ObjectID="_1670844244" r:id="rId18"/>
+          <o:OLEObject Type="Embed" ProgID="Word.OpenDocumentText.12" ShapeID="_x0000_i1029" DrawAspect="Content" ObjectID="_1674127999" r:id="rId18"/>
         </w:object>
       </w:r>
     </w:p>
@@ -9057,12 +9057,21 @@
       <w:r>
         <w:t xml:space="preserve"> which is a C++ keyword declaring that a method is overridable. Two new classes will be created, </w:t>
       </w:r>
+      <w:proofErr w:type="gramStart"/>
       <w:r>
         <w:rPr>
           <w:i/>
           <w:iCs/>
         </w:rPr>
-        <w:t>Connect 4 Player Human</w:t>
+        <w:t>Connect</w:t>
+      </w:r>
+      <w:proofErr w:type="gramEnd"/>
+      <w:r>
+        <w:rPr>
+          <w:i/>
+          <w:iCs/>
+        </w:rPr>
+        <w:t xml:space="preserve"> 4 Player Human</w:t>
       </w:r>
       <w:r>
         <w:t xml:space="preserve"> and </w:t>
@@ -9120,7 +9129,7 @@
           <v:shape id="_x0000_i1030" type="#_x0000_t75" style="width:370.5pt;height:248.25pt" o:ole="">
             <v:imagedata r:id="rId23" o:title=""/>
           </v:shape>
-          <o:OLEObject Type="Embed" ProgID="Word.Document.12" ShapeID="_x0000_i1030" DrawAspect="Content" ObjectID="_1670844245" r:id="rId24">
+          <o:OLEObject Type="Embed" ProgID="Word.Document.12" ShapeID="_x0000_i1030" DrawAspect="Content" ObjectID="_1674128000" r:id="rId24">
             <o:FieldCodes>\s</o:FieldCodes>
           </o:OLEObject>
         </w:object>
@@ -9423,12 +9432,14 @@
           <w:rFonts w:eastAsiaTheme="minorEastAsia"/>
         </w:rPr>
       </w:pPr>
+      <w:proofErr w:type="gramStart"/>
       <w:r>
         <w:rPr>
           <w:rFonts w:eastAsiaTheme="minorEastAsia"/>
         </w:rPr>
         <w:t>Where</w:t>
       </w:r>
+      <w:proofErr w:type="gramEnd"/>
     </w:p>
     <w:p>
       <w:pPr>
@@ -9614,6 +9625,9 @@
     </w:p>
     <w:p>
       <w:r>
+        <w:rPr>
+          <w:noProof/>
+        </w:rPr>
         <w:drawing>
           <wp:inline distT="0" distB="0" distL="0" distR="0" wp14:anchorId="0315D5E9" wp14:editId="00606108">
             <wp:extent cx="2838450" cy="1419225"/>
@@ -10294,7 +10308,28 @@
         <w:rPr>
           <w:rFonts w:eastAsiaTheme="minorEastAsia"/>
         </w:rPr>
-        <w:t xml:space="preserve"> represents the j</w:t>
+        <w:t xml:space="preserve"> repre</w:t>
+      </w:r>
+      <w:proofErr w:type="spellStart"/>
+      <w:r>
+        <w:rPr>
+          <w:rFonts w:eastAsiaTheme="minorEastAsia"/>
+        </w:rPr>
+        <w:t>sents</w:t>
+      </w:r>
+      <w:proofErr w:type="spellEnd"/>
+      <w:r>
+        <w:rPr>
+          <w:rFonts w:eastAsiaTheme="minorEastAsia"/>
+        </w:rPr>
+        <w:t xml:space="preserve"> the </w:t>
+      </w:r>
+      <w:proofErr w:type="spellStart"/>
+      <w:r>
+        <w:rPr>
+          <w:rFonts w:eastAsiaTheme="minorEastAsia"/>
+        </w:rPr>
+        <w:t>j</w:t>
       </w:r>
       <w:r>
         <w:rPr>
@@ -10303,11 +10338,19 @@
         </w:rPr>
         <w:t>th</w:t>
       </w:r>
+      <w:proofErr w:type="spellEnd"/>
       <w:r>
         <w:rPr>
           <w:rFonts w:eastAsiaTheme="minorEastAsia"/>
         </w:rPr>
-        <w:t xml:space="preserve"> value of the i</w:t>
+        <w:t xml:space="preserve"> value of the </w:t>
+      </w:r>
+      <w:proofErr w:type="spellStart"/>
+      <w:r>
+        <w:rPr>
+          <w:rFonts w:eastAsiaTheme="minorEastAsia"/>
+        </w:rPr>
+        <w:t>i</w:t>
       </w:r>
       <w:r>
         <w:rPr>
@@ -10316,6 +10359,7 @@
         </w:rPr>
         <w:t>th</w:t>
       </w:r>
+      <w:proofErr w:type="spellEnd"/>
       <w:r>
         <w:rPr>
           <w:rFonts w:eastAsiaTheme="minorEastAsia"/>
@@ -11699,13 +11743,7 @@
             <w:rPr>
               <w:rFonts w:ascii="Cambria Math" w:eastAsiaTheme="minorEastAsia" w:hAnsi="Cambria Math"/>
             </w:rPr>
-            <m:t xml:space="preserve">, </m:t>
-          </m:r>
-          <m:r>
-            <w:rPr>
-              <w:rFonts w:ascii="Cambria Math" w:eastAsiaTheme="minorEastAsia" w:hAnsi="Cambria Math"/>
-            </w:rPr>
-            <m:t xml:space="preserve"> </m:t>
+            <m:t xml:space="preserve">,  </m:t>
           </m:r>
           <m:f>
             <m:fPr>
@@ -12033,13 +12071,7 @@
                 <w:rPr>
                   <w:rFonts w:ascii="Cambria Math" w:hAnsi="Cambria Math"/>
                 </w:rPr>
-                <m:t>-</m:t>
-              </m:r>
-              <m:r>
-                <w:rPr>
-                  <w:rFonts w:ascii="Cambria Math" w:hAnsi="Cambria Math"/>
-                </w:rPr>
-                <m:t>y</m:t>
+                <m:t>-y</m:t>
               </m:r>
             </m:e>
           </m:d>
@@ -14268,13 +14300,7 @@
                         <w:rPr>
                           <w:rFonts w:ascii="Cambria Math" w:eastAsiaTheme="minorEastAsia" w:hAnsi="Cambria Math"/>
                         </w:rPr>
-                        <m:t>L</m:t>
-                      </m:r>
-                      <m:r>
-                        <w:rPr>
-                          <w:rFonts w:ascii="Cambria Math" w:eastAsiaTheme="minorEastAsia" w:hAnsi="Cambria Math"/>
-                        </w:rPr>
-                        <m:t>-1</m:t>
+                        <m:t>L-1</m:t>
                       </m:r>
                     </m:e>
                   </m:d>
@@ -14588,7 +14614,7 @@
           <v:shape id="_x0000_i1031" type="#_x0000_t75" style="width:451.5pt;height:201.75pt" o:ole="">
             <v:imagedata r:id="rId26" o:title=""/>
           </v:shape>
-          <o:OLEObject Type="Embed" ProgID="Word.Document.12" ShapeID="_x0000_i1031" DrawAspect="Content" ObjectID="_1670844246" r:id="rId27">
+          <o:OLEObject Type="Embed" ProgID="Word.Document.12" ShapeID="_x0000_i1031" DrawAspect="Content" ObjectID="_1674128001" r:id="rId27">
             <o:FieldCodes>\s</o:FieldCodes>
           </o:OLEObject>
         </w:object>
@@ -14728,7 +14754,7 @@
           <v:shape id="_x0000_i1032" type="#_x0000_t75" style="width:451.5pt;height:188.25pt" o:ole="">
             <v:imagedata r:id="rId28" o:title=""/>
           </v:shape>
-          <o:OLEObject Type="Embed" ProgID="Word.Document.12" ShapeID="_x0000_i1032" DrawAspect="Content" ObjectID="_1670844247" r:id="rId29">
+          <o:OLEObject Type="Embed" ProgID="Word.Document.12" ShapeID="_x0000_i1032" DrawAspect="Content" ObjectID="_1674128002" r:id="rId29">
             <o:FieldCodes>\s</o:FieldCodes>
           </o:OLEObject>
         </w:object>
@@ -14760,7 +14786,7 @@
           <v:shape id="_x0000_i1033" type="#_x0000_t75" style="width:451.5pt;height:174pt" o:ole="">
             <v:imagedata r:id="rId30" o:title=""/>
           </v:shape>
-          <o:OLEObject Type="Embed" ProgID="Word.Document.12" ShapeID="_x0000_i1033" DrawAspect="Content" ObjectID="_1670844248" r:id="rId31">
+          <o:OLEObject Type="Embed" ProgID="Word.Document.12" ShapeID="_x0000_i1033" DrawAspect="Content" ObjectID="_1674128003" r:id="rId31">
             <o:FieldCodes>\s</o:FieldCodes>
           </o:OLEObject>
         </w:object>
@@ -14882,7 +14908,7 @@
           <v:shape id="_x0000_i1034" type="#_x0000_t75" style="width:451.5pt;height:246pt" o:ole="">
             <v:imagedata r:id="rId32" o:title=""/>
           </v:shape>
-          <o:OLEObject Type="Embed" ProgID="Word.Document.12" ShapeID="_x0000_i1034" DrawAspect="Content" ObjectID="_1670844249" r:id="rId33">
+          <o:OLEObject Type="Embed" ProgID="Word.Document.12" ShapeID="_x0000_i1034" DrawAspect="Content" ObjectID="_1674128004" r:id="rId33">
             <o:FieldCodes>\s</o:FieldCodes>
           </o:OLEObject>
         </w:object>
@@ -15065,7 +15091,7 @@
           <v:shape id="_x0000_i1035" type="#_x0000_t75" style="width:453.75pt;height:255pt" o:ole="">
             <v:imagedata r:id="rId34" o:title=""/>
           </v:shape>
-          <o:OLEObject Type="Embed" ProgID="Word.Document.12" ShapeID="_x0000_i1035" DrawAspect="Content" ObjectID="_1670844250" r:id="rId35">
+          <o:OLEObject Type="Embed" ProgID="Word.Document.12" ShapeID="_x0000_i1035" DrawAspect="Content" ObjectID="_1674128005" r:id="rId35">
             <o:FieldCodes>\s</o:FieldCodes>
           </o:OLEObject>
         </w:object>
@@ -15213,7 +15239,16 @@
         <w:t xml:space="preserve"> Knowing this, </w:t>
       </w:r>
       <w:r>
-        <w:t>any variables I would like to move to a replacing state will have to be created in the current function scope so that they are not deleted when the state’s destructor</w:t>
+        <w:t xml:space="preserve">I have decided to pop any states after executing one frame of the state completely so that </w:t>
+      </w:r>
+      <w:r>
+        <w:t xml:space="preserve">any variables in the </w:t>
+      </w:r>
+      <w:r>
+        <w:t xml:space="preserve">object </w:t>
+      </w:r>
+      <w:r>
+        <w:t>are not deleted when the state’s destructor</w:t>
       </w:r>
       <w:r>
         <w:rPr>
@@ -15223,6 +15258,17 @@
       </w:r>
       <w:r>
         <w:t xml:space="preserve"> is called.</w:t>
+      </w:r>
+      <w:r>
+        <w:t xml:space="preserve"> I will accomplish this by counting how many calls to the pop state function will occur and </w:t>
+      </w:r>
+      <w:proofErr w:type="gramStart"/>
+      <w:r>
+        <w:t>later on</w:t>
+      </w:r>
+      <w:proofErr w:type="gramEnd"/>
+      <w:r>
+        <w:t>, pop that many states from the stack.</w:t>
       </w:r>
       <w:r>
         <w:t xml:space="preserve"> </w:t>
@@ -15534,11 +15580,8 @@
     </w:p>
     <w:p>
       <w:r>
-        <w:t xml:space="preserve">Another better solution would be to allow the user to press the “x” button, but have the program detect this and push a new state onto the state stack which allows the user to confirm whether to </w:t>
-      </w:r>
-      <w:r>
         <w:lastRenderedPageBreak/>
-        <w:t>leave the program or continue what they were doing, at the same time warning them that data may be lost if they are currently doing something. During this state, the program could also delay closing the window to save any currently in use data so that as little important data is lost as possible.</w:t>
+        <w:t>Another better solution would be to allow the user to press the “x” button, but have the program detect this and push a new state onto the state stack which allows the user to confirm whether to leave the program or continue what they were doing, at the same time warning them that data may be lost if they are currently doing something. During this state, the program could also delay closing the window to save any currently in use data so that as little important data is lost as possible.</w:t>
       </w:r>
     </w:p>
     <w:p/>
@@ -15554,7 +15597,7 @@
           <v:shape id="_x0000_i1036" type="#_x0000_t75" style="width:453.75pt;height:255pt" o:ole="">
             <v:imagedata r:id="rId36" o:title=""/>
           </v:shape>
-          <o:OLEObject Type="Embed" ProgID="Word.Document.12" ShapeID="_x0000_i1036" DrawAspect="Content" ObjectID="_1670844251" r:id="rId37">
+          <o:OLEObject Type="Embed" ProgID="Word.Document.12" ShapeID="_x0000_i1036" DrawAspect="Content" ObjectID="_1674128006" r:id="rId37">
             <o:FieldCodes>\s</o:FieldCodes>
           </o:OLEObject>
         </w:object>
@@ -15654,10 +15697,10 @@
       </w:pPr>
       <w:r>
         <w:object w:dxaOrig="9070" w:dyaOrig="5102" w14:anchorId="2CC035CF">
-          <v:shape id="_x0000_i1037" type="#_x0000_t75" style="width:453.75pt;height:255pt" o:ole="">
+          <v:shape id="_x0000_i1047" type="#_x0000_t75" style="width:453.75pt;height:255pt" o:ole="">
             <v:imagedata r:id="rId38" o:title=""/>
           </v:shape>
-          <o:OLEObject Type="Embed" ProgID="Word.Document.12" ShapeID="_x0000_i1037" DrawAspect="Content" ObjectID="_1670844252" r:id="rId39">
+          <o:OLEObject Type="Embed" ProgID="Word.Document.12" ShapeID="_x0000_i1047" DrawAspect="Content" ObjectID="_1674128007" r:id="rId39">
             <o:FieldCodes>\s</o:FieldCodes>
           </o:OLEObject>
         </w:object>
@@ -15835,7 +15878,7 @@
           <v:shape id="_x0000_i1038" type="#_x0000_t75" style="width:453.75pt;height:255pt" o:ole="">
             <v:imagedata r:id="rId40" o:title=""/>
           </v:shape>
-          <o:OLEObject Type="Embed" ProgID="Word.Document.12" ShapeID="_x0000_i1038" DrawAspect="Content" ObjectID="_1670844253" r:id="rId41">
+          <o:OLEObject Type="Embed" ProgID="Word.Document.12" ShapeID="_x0000_i1038" DrawAspect="Content" ObjectID="_1674128008" r:id="rId41">
             <o:FieldCodes>\s</o:FieldCodes>
           </o:OLEObject>
         </w:object>
@@ -15950,7 +15993,7 @@
           <v:shape id="_x0000_i1039" type="#_x0000_t75" style="width:453.75pt;height:255pt" o:ole="">
             <v:imagedata r:id="rId42" o:title=""/>
           </v:shape>
-          <o:OLEObject Type="Embed" ProgID="Word.Document.12" ShapeID="_x0000_i1039" DrawAspect="Content" ObjectID="_1670844254" r:id="rId43">
+          <o:OLEObject Type="Embed" ProgID="Word.Document.12" ShapeID="_x0000_i1039" DrawAspect="Content" ObjectID="_1674128009" r:id="rId43">
             <o:FieldCodes>\s</o:FieldCodes>
           </o:OLEObject>
         </w:object>
@@ -16149,7 +16192,7 @@
           <v:shape id="_x0000_i1040" type="#_x0000_t75" style="width:453.75pt;height:255pt" o:ole="">
             <v:imagedata r:id="rId44" o:title=""/>
           </v:shape>
-          <o:OLEObject Type="Embed" ProgID="Word.Document.12" ShapeID="_x0000_i1040" DrawAspect="Content" ObjectID="_1670844255" r:id="rId45">
+          <o:OLEObject Type="Embed" ProgID="Word.Document.12" ShapeID="_x0000_i1040" DrawAspect="Content" ObjectID="_1674128010" r:id="rId45">
             <o:FieldCodes>\s</o:FieldCodes>
           </o:OLEObject>
         </w:object>
@@ -16343,7 +16386,7 @@
           <v:shape id="_x0000_i1041" type="#_x0000_t75" style="width:453.75pt;height:255pt" o:ole="">
             <v:imagedata r:id="rId46" o:title=""/>
           </v:shape>
-          <o:OLEObject Type="Embed" ProgID="Word.Document.12" ShapeID="_x0000_i1041" DrawAspect="Content" ObjectID="_1670844256" r:id="rId47">
+          <o:OLEObject Type="Embed" ProgID="Word.Document.12" ShapeID="_x0000_i1041" DrawAspect="Content" ObjectID="_1674128011" r:id="rId47">
             <o:FieldCodes>\s</o:FieldCodes>
           </o:OLEObject>
         </w:object>
@@ -16602,7 +16645,7 @@
           <v:shape id="_x0000_i1042" type="#_x0000_t75" style="width:453.75pt;height:255pt" o:ole="">
             <v:imagedata r:id="rId48" o:title=""/>
           </v:shape>
-          <o:OLEObject Type="Embed" ProgID="Word.Document.12" ShapeID="_x0000_i1042" DrawAspect="Content" ObjectID="_1670844257" r:id="rId49">
+          <o:OLEObject Type="Embed" ProgID="Word.Document.12" ShapeID="_x0000_i1042" DrawAspect="Content" ObjectID="_1674128012" r:id="rId49">
             <o:FieldCodes>\s</o:FieldCodes>
           </o:OLEObject>
         </w:object>
@@ -16767,7 +16810,7 @@
           <v:shape id="_x0000_i1043" type="#_x0000_t75" style="width:453.75pt;height:255pt" o:ole="">
             <v:imagedata r:id="rId50" o:title=""/>
           </v:shape>
-          <o:OLEObject Type="Embed" ProgID="Word.Document.12" ShapeID="_x0000_i1043" DrawAspect="Content" ObjectID="_1670844258" r:id="rId51">
+          <o:OLEObject Type="Embed" ProgID="Word.Document.12" ShapeID="_x0000_i1043" DrawAspect="Content" ObjectID="_1674128013" r:id="rId51">
             <o:FieldCodes>\s</o:FieldCodes>
           </o:OLEObject>
         </w:object>
@@ -16923,7 +16966,7 @@
           <v:shape id="_x0000_i1044" type="#_x0000_t75" style="width:453.75pt;height:255pt" o:ole="">
             <v:imagedata r:id="rId52" o:title=""/>
           </v:shape>
-          <o:OLEObject Type="Embed" ProgID="Word.Document.12" ShapeID="_x0000_i1044" DrawAspect="Content" ObjectID="_1670844259" r:id="rId53">
+          <o:OLEObject Type="Embed" ProgID="Word.Document.12" ShapeID="_x0000_i1044" DrawAspect="Content" ObjectID="_1674128014" r:id="rId53">
             <o:FieldCodes>\s</o:FieldCodes>
           </o:OLEObject>
         </w:object>

</xml_diff>

<commit_message>
Added functionality to simple methods in NeuralNetwork
Added the activation function, feed foward, random initialization
Updated Writeup contents to show NeuralNetwork information
Changed Eigen submodule to gitlab as this is the most up to date version
</commit_message>
<xml_diff>
--- a/Writeup.docx
+++ b/Writeup.docx
@@ -265,7 +265,7 @@
           <w:r>
             <w:fldChar w:fldCharType="separate"/>
           </w:r>
-          <w:hyperlink w:anchor="_Toc59622502" w:history="1">
+          <w:hyperlink w:anchor="_Toc64118812" w:history="1">
             <w:r>
               <w:rPr>
                 <w:rStyle w:val="Hyperlink"/>
@@ -292,7 +292,7 @@
                 <w:noProof/>
                 <w:webHidden/>
               </w:rPr>
-              <w:instrText xml:space="preserve"> PAGEREF _Toc59622502 \h </w:instrText>
+              <w:instrText xml:space="preserve"> PAGEREF _Toc64118812 \h </w:instrText>
             </w:r>
             <w:r>
               <w:rPr>
@@ -335,7 +335,7 @@
               <w:lang w:eastAsia="en-GB"/>
             </w:rPr>
           </w:pPr>
-          <w:hyperlink w:anchor="_Toc59622503" w:history="1">
+          <w:hyperlink w:anchor="_Toc64118813" w:history="1">
             <w:r>
               <w:rPr>
                 <w:rStyle w:val="Hyperlink"/>
@@ -362,7 +362,7 @@
                 <w:noProof/>
                 <w:webHidden/>
               </w:rPr>
-              <w:instrText xml:space="preserve"> PAGEREF _Toc59622503 \h </w:instrText>
+              <w:instrText xml:space="preserve"> PAGEREF _Toc64118813 \h </w:instrText>
             </w:r>
             <w:r>
               <w:rPr>
@@ -405,7 +405,7 @@
               <w:lang w:eastAsia="en-GB"/>
             </w:rPr>
           </w:pPr>
-          <w:hyperlink w:anchor="_Toc59622504" w:history="1">
+          <w:hyperlink w:anchor="_Toc64118814" w:history="1">
             <w:r>
               <w:rPr>
                 <w:rStyle w:val="Hyperlink"/>
@@ -432,7 +432,7 @@
                 <w:noProof/>
                 <w:webHidden/>
               </w:rPr>
-              <w:instrText xml:space="preserve"> PAGEREF _Toc59622504 \h </w:instrText>
+              <w:instrText xml:space="preserve"> PAGEREF _Toc64118814 \h </w:instrText>
             </w:r>
             <w:r>
               <w:rPr>
@@ -475,7 +475,7 @@
               <w:lang w:eastAsia="en-GB"/>
             </w:rPr>
           </w:pPr>
-          <w:hyperlink w:anchor="_Toc59622505" w:history="1">
+          <w:hyperlink w:anchor="_Toc64118815" w:history="1">
             <w:r>
               <w:rPr>
                 <w:rStyle w:val="Hyperlink"/>
@@ -502,7 +502,7 @@
                 <w:noProof/>
                 <w:webHidden/>
               </w:rPr>
-              <w:instrText xml:space="preserve"> PAGEREF _Toc59622505 \h </w:instrText>
+              <w:instrText xml:space="preserve"> PAGEREF _Toc64118815 \h </w:instrText>
             </w:r>
             <w:r>
               <w:rPr>
@@ -545,7 +545,7 @@
               <w:lang w:eastAsia="en-GB"/>
             </w:rPr>
           </w:pPr>
-          <w:hyperlink w:anchor="_Toc59622506" w:history="1">
+          <w:hyperlink w:anchor="_Toc64118816" w:history="1">
             <w:r>
               <w:rPr>
                 <w:rStyle w:val="Hyperlink"/>
@@ -572,7 +572,7 @@
                 <w:noProof/>
                 <w:webHidden/>
               </w:rPr>
-              <w:instrText xml:space="preserve"> PAGEREF _Toc59622506 \h </w:instrText>
+              <w:instrText xml:space="preserve"> PAGEREF _Toc64118816 \h </w:instrText>
             </w:r>
             <w:r>
               <w:rPr>
@@ -615,7 +615,7 @@
               <w:lang w:eastAsia="en-GB"/>
             </w:rPr>
           </w:pPr>
-          <w:hyperlink w:anchor="_Toc59622507" w:history="1">
+          <w:hyperlink w:anchor="_Toc64118817" w:history="1">
             <w:r>
               <w:rPr>
                 <w:rStyle w:val="Hyperlink"/>
@@ -642,7 +642,7 @@
                 <w:noProof/>
                 <w:webHidden/>
               </w:rPr>
-              <w:instrText xml:space="preserve"> PAGEREF _Toc59622507 \h </w:instrText>
+              <w:instrText xml:space="preserve"> PAGEREF _Toc64118817 \h </w:instrText>
             </w:r>
             <w:r>
               <w:rPr>
@@ -685,7 +685,7 @@
               <w:lang w:eastAsia="en-GB"/>
             </w:rPr>
           </w:pPr>
-          <w:hyperlink w:anchor="_Toc59622508" w:history="1">
+          <w:hyperlink w:anchor="_Toc64118818" w:history="1">
             <w:r>
               <w:rPr>
                 <w:rStyle w:val="Hyperlink"/>
@@ -712,7 +712,7 @@
                 <w:noProof/>
                 <w:webHidden/>
               </w:rPr>
-              <w:instrText xml:space="preserve"> PAGEREF _Toc59622508 \h </w:instrText>
+              <w:instrText xml:space="preserve"> PAGEREF _Toc64118818 \h </w:instrText>
             </w:r>
             <w:r>
               <w:rPr>
@@ -755,7 +755,7 @@
               <w:lang w:eastAsia="en-GB"/>
             </w:rPr>
           </w:pPr>
-          <w:hyperlink w:anchor="_Toc59622509" w:history="1">
+          <w:hyperlink w:anchor="_Toc64118819" w:history="1">
             <w:r>
               <w:rPr>
                 <w:rStyle w:val="Hyperlink"/>
@@ -782,7 +782,7 @@
                 <w:noProof/>
                 <w:webHidden/>
               </w:rPr>
-              <w:instrText xml:space="preserve"> PAGEREF _Toc59622509 \h </w:instrText>
+              <w:instrText xml:space="preserve"> PAGEREF _Toc64118819 \h </w:instrText>
             </w:r>
             <w:r>
               <w:rPr>
@@ -825,7 +825,7 @@
               <w:lang w:eastAsia="en-GB"/>
             </w:rPr>
           </w:pPr>
-          <w:hyperlink w:anchor="_Toc59622510" w:history="1">
+          <w:hyperlink w:anchor="_Toc64118820" w:history="1">
             <w:r>
               <w:rPr>
                 <w:rStyle w:val="Hyperlink"/>
@@ -852,7 +852,7 @@
                 <w:noProof/>
                 <w:webHidden/>
               </w:rPr>
-              <w:instrText xml:space="preserve"> PAGEREF _Toc59622510 \h </w:instrText>
+              <w:instrText xml:space="preserve"> PAGEREF _Toc64118820 \h </w:instrText>
             </w:r>
             <w:r>
               <w:rPr>
@@ -895,7 +895,7 @@
               <w:lang w:eastAsia="en-GB"/>
             </w:rPr>
           </w:pPr>
-          <w:hyperlink w:anchor="_Toc59622511" w:history="1">
+          <w:hyperlink w:anchor="_Toc64118821" w:history="1">
             <w:r>
               <w:rPr>
                 <w:rStyle w:val="Hyperlink"/>
@@ -922,7 +922,7 @@
                 <w:noProof/>
                 <w:webHidden/>
               </w:rPr>
-              <w:instrText xml:space="preserve"> PAGEREF _Toc59622511 \h </w:instrText>
+              <w:instrText xml:space="preserve"> PAGEREF _Toc64118821 \h </w:instrText>
             </w:r>
             <w:r>
               <w:rPr>
@@ -965,7 +965,7 @@
               <w:lang w:eastAsia="en-GB"/>
             </w:rPr>
           </w:pPr>
-          <w:hyperlink w:anchor="_Toc59622512" w:history="1">
+          <w:hyperlink w:anchor="_Toc64118822" w:history="1">
             <w:r>
               <w:rPr>
                 <w:rStyle w:val="Hyperlink"/>
@@ -992,7 +992,7 @@
                 <w:noProof/>
                 <w:webHidden/>
               </w:rPr>
-              <w:instrText xml:space="preserve"> PAGEREF _Toc59622512 \h </w:instrText>
+              <w:instrText xml:space="preserve"> PAGEREF _Toc64118822 \h </w:instrText>
             </w:r>
             <w:r>
               <w:rPr>
@@ -1035,7 +1035,7 @@
               <w:lang w:eastAsia="en-GB"/>
             </w:rPr>
           </w:pPr>
-          <w:hyperlink w:anchor="_Toc59622513" w:history="1">
+          <w:hyperlink w:anchor="_Toc64118823" w:history="1">
             <w:r>
               <w:rPr>
                 <w:rStyle w:val="Hyperlink"/>
@@ -1062,7 +1062,7 @@
                 <w:noProof/>
                 <w:webHidden/>
               </w:rPr>
-              <w:instrText xml:space="preserve"> PAGEREF _Toc59622513 \h </w:instrText>
+              <w:instrText xml:space="preserve"> PAGEREF _Toc64118823 \h </w:instrText>
             </w:r>
             <w:r>
               <w:rPr>
@@ -1105,13 +1105,27 @@
               <w:lang w:eastAsia="en-GB"/>
             </w:rPr>
           </w:pPr>
-          <w:hyperlink w:anchor="_Toc59622514" w:history="1">
+          <w:hyperlink w:anchor="_Toc64118824" w:history="1">
             <w:r>
               <w:rPr>
                 <w:rStyle w:val="Hyperlink"/>
                 <w:noProof/>
               </w:rPr>
-              <w:t>File Structure</w:t>
+              <w:t>Neural Net</w:t>
+            </w:r>
+            <w:r>
+              <w:rPr>
+                <w:rStyle w:val="Hyperlink"/>
+                <w:noProof/>
+              </w:rPr>
+              <w:t>w</w:t>
+            </w:r>
+            <w:r>
+              <w:rPr>
+                <w:rStyle w:val="Hyperlink"/>
+                <w:noProof/>
+              </w:rPr>
+              <w:t>ork</w:t>
             </w:r>
             <w:r>
               <w:rPr>
@@ -1132,7 +1146,7 @@
                 <w:noProof/>
                 <w:webHidden/>
               </w:rPr>
-              <w:instrText xml:space="preserve"> PAGEREF _Toc59622514 \h </w:instrText>
+              <w:instrText xml:space="preserve"> PAGEREF _Toc64118824 \h </w:instrText>
             </w:r>
             <w:r>
               <w:rPr>
@@ -1175,13 +1189,13 @@
               <w:lang w:eastAsia="en-GB"/>
             </w:rPr>
           </w:pPr>
-          <w:hyperlink w:anchor="_Toc59622515" w:history="1">
+          <w:hyperlink w:anchor="_Toc64118825" w:history="1">
             <w:r>
               <w:rPr>
                 <w:rStyle w:val="Hyperlink"/>
                 <w:noProof/>
               </w:rPr>
-              <w:t>Account Data File</w:t>
+              <w:t>Input Format</w:t>
             </w:r>
             <w:r>
               <w:rPr>
@@ -1202,7 +1216,7 @@
                 <w:noProof/>
                 <w:webHidden/>
               </w:rPr>
-              <w:instrText xml:space="preserve"> PAGEREF _Toc59622515 \h </w:instrText>
+              <w:instrText xml:space="preserve"> PAGEREF _Toc64118825 \h </w:instrText>
             </w:r>
             <w:r>
               <w:rPr>
@@ -1222,7 +1236,7 @@
                 <w:noProof/>
                 <w:webHidden/>
               </w:rPr>
-              <w:t>22</w:t>
+              <w:t>21</w:t>
             </w:r>
             <w:r>
               <w:rPr>
@@ -1245,13 +1259,13 @@
               <w:lang w:eastAsia="en-GB"/>
             </w:rPr>
           </w:pPr>
-          <w:hyperlink w:anchor="_Toc59622516" w:history="1">
+          <w:hyperlink w:anchor="_Toc64118826" w:history="1">
             <w:r>
               <w:rPr>
                 <w:rStyle w:val="Hyperlink"/>
                 <w:noProof/>
               </w:rPr>
-              <w:t>Previous Games File</w:t>
+              <w:t>Output Format</w:t>
             </w:r>
             <w:r>
               <w:rPr>
@@ -1272,7 +1286,7 @@
                 <w:noProof/>
                 <w:webHidden/>
               </w:rPr>
-              <w:instrText xml:space="preserve"> PAGEREF _Toc59622516 \h </w:instrText>
+              <w:instrText xml:space="preserve"> PAGEREF _Toc64118826 \h </w:instrText>
             </w:r>
             <w:r>
               <w:rPr>
@@ -1292,7 +1306,7 @@
                 <w:noProof/>
                 <w:webHidden/>
               </w:rPr>
-              <w:t>23</w:t>
+              <w:t>22</w:t>
             </w:r>
             <w:r>
               <w:rPr>
@@ -1315,13 +1329,13 @@
               <w:lang w:eastAsia="en-GB"/>
             </w:rPr>
           </w:pPr>
-          <w:hyperlink w:anchor="_Toc59622517" w:history="1">
+          <w:hyperlink w:anchor="_Toc64118827" w:history="1">
             <w:r>
               <w:rPr>
                 <w:rStyle w:val="Hyperlink"/>
                 <w:noProof/>
               </w:rPr>
-              <w:t>File Encryption</w:t>
+              <w:t>Network Structure</w:t>
             </w:r>
             <w:r>
               <w:rPr>
@@ -1342,7 +1356,7 @@
                 <w:noProof/>
                 <w:webHidden/>
               </w:rPr>
-              <w:instrText xml:space="preserve"> PAGEREF _Toc59622517 \h </w:instrText>
+              <w:instrText xml:space="preserve"> PAGEREF _Toc64118827 \h </w:instrText>
             </w:r>
             <w:r>
               <w:rPr>
@@ -1362,7 +1376,7 @@
                 <w:noProof/>
                 <w:webHidden/>
               </w:rPr>
-              <w:t>24</w:t>
+              <w:t>22</w:t>
             </w:r>
             <w:r>
               <w:rPr>
@@ -1385,13 +1399,13 @@
               <w:lang w:eastAsia="en-GB"/>
             </w:rPr>
           </w:pPr>
-          <w:hyperlink w:anchor="_Toc59622518" w:history="1">
+          <w:hyperlink w:anchor="_Toc64118828" w:history="1">
             <w:r>
               <w:rPr>
                 <w:rStyle w:val="Hyperlink"/>
                 <w:noProof/>
               </w:rPr>
-              <w:t>File Checksum</w:t>
+              <w:t>Weights and Biases</w:t>
             </w:r>
             <w:r>
               <w:rPr>
@@ -1412,7 +1426,7 @@
                 <w:noProof/>
                 <w:webHidden/>
               </w:rPr>
-              <w:instrText xml:space="preserve"> PAGEREF _Toc59622518 \h </w:instrText>
+              <w:instrText xml:space="preserve"> PAGEREF _Toc64118828 \h </w:instrText>
             </w:r>
             <w:r>
               <w:rPr>
@@ -1432,7 +1446,217 @@
                 <w:noProof/>
                 <w:webHidden/>
               </w:rPr>
-              <w:t>25</w:t>
+              <w:t>22</w:t>
+            </w:r>
+            <w:r>
+              <w:rPr>
+                <w:noProof/>
+                <w:webHidden/>
+              </w:rPr>
+              <w:fldChar w:fldCharType="end"/>
+            </w:r>
+          </w:hyperlink>
+        </w:p>
+        <w:p>
+          <w:pPr>
+            <w:pStyle w:val="TOC3"/>
+            <w:tabs>
+              <w:tab w:val="right" w:leader="dot" w:pos="9016"/>
+            </w:tabs>
+            <w:rPr>
+              <w:rFonts w:eastAsiaTheme="minorEastAsia"/>
+              <w:noProof/>
+              <w:lang w:eastAsia="en-GB"/>
+            </w:rPr>
+          </w:pPr>
+          <w:hyperlink w:anchor="_Toc64118829" w:history="1">
+            <w:r>
+              <w:rPr>
+                <w:rStyle w:val="Hyperlink"/>
+                <w:noProof/>
+              </w:rPr>
+              <w:t>Feed Forward Algorithm</w:t>
+            </w:r>
+            <w:r>
+              <w:rPr>
+                <w:noProof/>
+                <w:webHidden/>
+              </w:rPr>
+              <w:tab/>
+            </w:r>
+            <w:r>
+              <w:rPr>
+                <w:noProof/>
+                <w:webHidden/>
+              </w:rPr>
+              <w:fldChar w:fldCharType="begin"/>
+            </w:r>
+            <w:r>
+              <w:rPr>
+                <w:noProof/>
+                <w:webHidden/>
+              </w:rPr>
+              <w:instrText xml:space="preserve"> PAGEREF _Toc64118829 \h </w:instrText>
+            </w:r>
+            <w:r>
+              <w:rPr>
+                <w:noProof/>
+                <w:webHidden/>
+              </w:rPr>
+            </w:r>
+            <w:r>
+              <w:rPr>
+                <w:noProof/>
+                <w:webHidden/>
+              </w:rPr>
+              <w:fldChar w:fldCharType="separate"/>
+            </w:r>
+            <w:r>
+              <w:rPr>
+                <w:noProof/>
+                <w:webHidden/>
+              </w:rPr>
+              <w:t>23</w:t>
+            </w:r>
+            <w:r>
+              <w:rPr>
+                <w:noProof/>
+                <w:webHidden/>
+              </w:rPr>
+              <w:fldChar w:fldCharType="end"/>
+            </w:r>
+          </w:hyperlink>
+        </w:p>
+        <w:p>
+          <w:pPr>
+            <w:pStyle w:val="TOC3"/>
+            <w:tabs>
+              <w:tab w:val="right" w:leader="dot" w:pos="9016"/>
+            </w:tabs>
+            <w:rPr>
+              <w:rFonts w:eastAsiaTheme="minorEastAsia"/>
+              <w:noProof/>
+              <w:lang w:eastAsia="en-GB"/>
+            </w:rPr>
+          </w:pPr>
+          <w:hyperlink w:anchor="_Toc64118830" w:history="1">
+            <w:r>
+              <w:rPr>
+                <w:rStyle w:val="Hyperlink"/>
+                <w:noProof/>
+              </w:rPr>
+              <w:t>Training Data</w:t>
+            </w:r>
+            <w:r>
+              <w:rPr>
+                <w:noProof/>
+                <w:webHidden/>
+              </w:rPr>
+              <w:tab/>
+            </w:r>
+            <w:r>
+              <w:rPr>
+                <w:noProof/>
+                <w:webHidden/>
+              </w:rPr>
+              <w:fldChar w:fldCharType="begin"/>
+            </w:r>
+            <w:r>
+              <w:rPr>
+                <w:noProof/>
+                <w:webHidden/>
+              </w:rPr>
+              <w:instrText xml:space="preserve"> PAGEREF _Toc64118830 \h </w:instrText>
+            </w:r>
+            <w:r>
+              <w:rPr>
+                <w:noProof/>
+                <w:webHidden/>
+              </w:rPr>
+            </w:r>
+            <w:r>
+              <w:rPr>
+                <w:noProof/>
+                <w:webHidden/>
+              </w:rPr>
+              <w:fldChar w:fldCharType="separate"/>
+            </w:r>
+            <w:r>
+              <w:rPr>
+                <w:noProof/>
+                <w:webHidden/>
+              </w:rPr>
+              <w:t>24</w:t>
+            </w:r>
+            <w:r>
+              <w:rPr>
+                <w:noProof/>
+                <w:webHidden/>
+              </w:rPr>
+              <w:fldChar w:fldCharType="end"/>
+            </w:r>
+          </w:hyperlink>
+        </w:p>
+        <w:p>
+          <w:pPr>
+            <w:pStyle w:val="TOC3"/>
+            <w:tabs>
+              <w:tab w:val="right" w:leader="dot" w:pos="9016"/>
+            </w:tabs>
+            <w:rPr>
+              <w:rFonts w:eastAsiaTheme="minorEastAsia"/>
+              <w:noProof/>
+              <w:lang w:eastAsia="en-GB"/>
+            </w:rPr>
+          </w:pPr>
+          <w:hyperlink w:anchor="_Toc64118831" w:history="1">
+            <w:r>
+              <w:rPr>
+                <w:rStyle w:val="Hyperlink"/>
+                <w:noProof/>
+              </w:rPr>
+              <w:t>Backpropagation</w:t>
+            </w:r>
+            <w:r>
+              <w:rPr>
+                <w:noProof/>
+                <w:webHidden/>
+              </w:rPr>
+              <w:tab/>
+            </w:r>
+            <w:r>
+              <w:rPr>
+                <w:noProof/>
+                <w:webHidden/>
+              </w:rPr>
+              <w:fldChar w:fldCharType="begin"/>
+            </w:r>
+            <w:r>
+              <w:rPr>
+                <w:noProof/>
+                <w:webHidden/>
+              </w:rPr>
+              <w:instrText xml:space="preserve"> PAGEREF _Toc64118831 \h </w:instrText>
+            </w:r>
+            <w:r>
+              <w:rPr>
+                <w:noProof/>
+                <w:webHidden/>
+              </w:rPr>
+            </w:r>
+            <w:r>
+              <w:rPr>
+                <w:noProof/>
+                <w:webHidden/>
+              </w:rPr>
+              <w:fldChar w:fldCharType="separate"/>
+            </w:r>
+            <w:r>
+              <w:rPr>
+                <w:noProof/>
+                <w:webHidden/>
+              </w:rPr>
+              <w:t>24</w:t>
             </w:r>
             <w:r>
               <w:rPr>
@@ -1455,13 +1679,13 @@
               <w:lang w:eastAsia="en-GB"/>
             </w:rPr>
           </w:pPr>
-          <w:hyperlink w:anchor="_Toc59622519" w:history="1">
+          <w:hyperlink w:anchor="_Toc64118832" w:history="1">
             <w:r>
               <w:rPr>
                 <w:rStyle w:val="Hyperlink"/>
                 <w:noProof/>
               </w:rPr>
-              <w:t>Graphical User Interface (GUI)</w:t>
+              <w:t>File Structure</w:t>
             </w:r>
             <w:r>
               <w:rPr>
@@ -1482,7 +1706,7 @@
                 <w:noProof/>
                 <w:webHidden/>
               </w:rPr>
-              <w:instrText xml:space="preserve"> PAGEREF _Toc59622519 \h </w:instrText>
+              <w:instrText xml:space="preserve"> PAGEREF _Toc64118832 \h </w:instrText>
             </w:r>
             <w:r>
               <w:rPr>
@@ -1502,7 +1726,287 @@
                 <w:noProof/>
                 <w:webHidden/>
               </w:rPr>
-              <w:t>25</w:t>
+              <w:t>26</w:t>
+            </w:r>
+            <w:r>
+              <w:rPr>
+                <w:noProof/>
+                <w:webHidden/>
+              </w:rPr>
+              <w:fldChar w:fldCharType="end"/>
+            </w:r>
+          </w:hyperlink>
+        </w:p>
+        <w:p>
+          <w:pPr>
+            <w:pStyle w:val="TOC3"/>
+            <w:tabs>
+              <w:tab w:val="right" w:leader="dot" w:pos="9016"/>
+            </w:tabs>
+            <w:rPr>
+              <w:rFonts w:eastAsiaTheme="minorEastAsia"/>
+              <w:noProof/>
+              <w:lang w:eastAsia="en-GB"/>
+            </w:rPr>
+          </w:pPr>
+          <w:hyperlink w:anchor="_Toc64118833" w:history="1">
+            <w:r>
+              <w:rPr>
+                <w:rStyle w:val="Hyperlink"/>
+                <w:noProof/>
+              </w:rPr>
+              <w:t>Account Data File</w:t>
+            </w:r>
+            <w:r>
+              <w:rPr>
+                <w:noProof/>
+                <w:webHidden/>
+              </w:rPr>
+              <w:tab/>
+            </w:r>
+            <w:r>
+              <w:rPr>
+                <w:noProof/>
+                <w:webHidden/>
+              </w:rPr>
+              <w:fldChar w:fldCharType="begin"/>
+            </w:r>
+            <w:r>
+              <w:rPr>
+                <w:noProof/>
+                <w:webHidden/>
+              </w:rPr>
+              <w:instrText xml:space="preserve"> PAGEREF _Toc64118833 \h </w:instrText>
+            </w:r>
+            <w:r>
+              <w:rPr>
+                <w:noProof/>
+                <w:webHidden/>
+              </w:rPr>
+            </w:r>
+            <w:r>
+              <w:rPr>
+                <w:noProof/>
+                <w:webHidden/>
+              </w:rPr>
+              <w:fldChar w:fldCharType="separate"/>
+            </w:r>
+            <w:r>
+              <w:rPr>
+                <w:noProof/>
+                <w:webHidden/>
+              </w:rPr>
+              <w:t>27</w:t>
+            </w:r>
+            <w:r>
+              <w:rPr>
+                <w:noProof/>
+                <w:webHidden/>
+              </w:rPr>
+              <w:fldChar w:fldCharType="end"/>
+            </w:r>
+          </w:hyperlink>
+        </w:p>
+        <w:p>
+          <w:pPr>
+            <w:pStyle w:val="TOC3"/>
+            <w:tabs>
+              <w:tab w:val="right" w:leader="dot" w:pos="9016"/>
+            </w:tabs>
+            <w:rPr>
+              <w:rFonts w:eastAsiaTheme="minorEastAsia"/>
+              <w:noProof/>
+              <w:lang w:eastAsia="en-GB"/>
+            </w:rPr>
+          </w:pPr>
+          <w:hyperlink w:anchor="_Toc64118834" w:history="1">
+            <w:r>
+              <w:rPr>
+                <w:rStyle w:val="Hyperlink"/>
+                <w:noProof/>
+              </w:rPr>
+              <w:t>Previous Games File</w:t>
+            </w:r>
+            <w:r>
+              <w:rPr>
+                <w:noProof/>
+                <w:webHidden/>
+              </w:rPr>
+              <w:tab/>
+            </w:r>
+            <w:r>
+              <w:rPr>
+                <w:noProof/>
+                <w:webHidden/>
+              </w:rPr>
+              <w:fldChar w:fldCharType="begin"/>
+            </w:r>
+            <w:r>
+              <w:rPr>
+                <w:noProof/>
+                <w:webHidden/>
+              </w:rPr>
+              <w:instrText xml:space="preserve"> PAGEREF _Toc64118834 \h </w:instrText>
+            </w:r>
+            <w:r>
+              <w:rPr>
+                <w:noProof/>
+                <w:webHidden/>
+              </w:rPr>
+            </w:r>
+            <w:r>
+              <w:rPr>
+                <w:noProof/>
+                <w:webHidden/>
+              </w:rPr>
+              <w:fldChar w:fldCharType="separate"/>
+            </w:r>
+            <w:r>
+              <w:rPr>
+                <w:noProof/>
+                <w:webHidden/>
+              </w:rPr>
+              <w:t>28</w:t>
+            </w:r>
+            <w:r>
+              <w:rPr>
+                <w:noProof/>
+                <w:webHidden/>
+              </w:rPr>
+              <w:fldChar w:fldCharType="end"/>
+            </w:r>
+          </w:hyperlink>
+        </w:p>
+        <w:p>
+          <w:pPr>
+            <w:pStyle w:val="TOC3"/>
+            <w:tabs>
+              <w:tab w:val="right" w:leader="dot" w:pos="9016"/>
+            </w:tabs>
+            <w:rPr>
+              <w:rFonts w:eastAsiaTheme="minorEastAsia"/>
+              <w:noProof/>
+              <w:lang w:eastAsia="en-GB"/>
+            </w:rPr>
+          </w:pPr>
+          <w:hyperlink w:anchor="_Toc64118835" w:history="1">
+            <w:r>
+              <w:rPr>
+                <w:rStyle w:val="Hyperlink"/>
+                <w:noProof/>
+              </w:rPr>
+              <w:t>File Encryption</w:t>
+            </w:r>
+            <w:r>
+              <w:rPr>
+                <w:noProof/>
+                <w:webHidden/>
+              </w:rPr>
+              <w:tab/>
+            </w:r>
+            <w:r>
+              <w:rPr>
+                <w:noProof/>
+                <w:webHidden/>
+              </w:rPr>
+              <w:fldChar w:fldCharType="begin"/>
+            </w:r>
+            <w:r>
+              <w:rPr>
+                <w:noProof/>
+                <w:webHidden/>
+              </w:rPr>
+              <w:instrText xml:space="preserve"> PAGEREF _Toc64118835 \h </w:instrText>
+            </w:r>
+            <w:r>
+              <w:rPr>
+                <w:noProof/>
+                <w:webHidden/>
+              </w:rPr>
+            </w:r>
+            <w:r>
+              <w:rPr>
+                <w:noProof/>
+                <w:webHidden/>
+              </w:rPr>
+              <w:fldChar w:fldCharType="separate"/>
+            </w:r>
+            <w:r>
+              <w:rPr>
+                <w:noProof/>
+                <w:webHidden/>
+              </w:rPr>
+              <w:t>29</w:t>
+            </w:r>
+            <w:r>
+              <w:rPr>
+                <w:noProof/>
+                <w:webHidden/>
+              </w:rPr>
+              <w:fldChar w:fldCharType="end"/>
+            </w:r>
+          </w:hyperlink>
+        </w:p>
+        <w:p>
+          <w:pPr>
+            <w:pStyle w:val="TOC3"/>
+            <w:tabs>
+              <w:tab w:val="right" w:leader="dot" w:pos="9016"/>
+            </w:tabs>
+            <w:rPr>
+              <w:rFonts w:eastAsiaTheme="minorEastAsia"/>
+              <w:noProof/>
+              <w:lang w:eastAsia="en-GB"/>
+            </w:rPr>
+          </w:pPr>
+          <w:hyperlink w:anchor="_Toc64118836" w:history="1">
+            <w:r>
+              <w:rPr>
+                <w:rStyle w:val="Hyperlink"/>
+                <w:noProof/>
+              </w:rPr>
+              <w:t>File Checksum</w:t>
+            </w:r>
+            <w:r>
+              <w:rPr>
+                <w:noProof/>
+                <w:webHidden/>
+              </w:rPr>
+              <w:tab/>
+            </w:r>
+            <w:r>
+              <w:rPr>
+                <w:noProof/>
+                <w:webHidden/>
+              </w:rPr>
+              <w:fldChar w:fldCharType="begin"/>
+            </w:r>
+            <w:r>
+              <w:rPr>
+                <w:noProof/>
+                <w:webHidden/>
+              </w:rPr>
+              <w:instrText xml:space="preserve"> PAGEREF _Toc64118836 \h </w:instrText>
+            </w:r>
+            <w:r>
+              <w:rPr>
+                <w:noProof/>
+                <w:webHidden/>
+              </w:rPr>
+            </w:r>
+            <w:r>
+              <w:rPr>
+                <w:noProof/>
+                <w:webHidden/>
+              </w:rPr>
+              <w:fldChar w:fldCharType="separate"/>
+            </w:r>
+            <w:r>
+              <w:rPr>
+                <w:noProof/>
+                <w:webHidden/>
+              </w:rPr>
+              <w:t>30</w:t>
             </w:r>
             <w:r>
               <w:rPr>
@@ -1525,12 +2029,82 @@
               <w:lang w:eastAsia="en-GB"/>
             </w:rPr>
           </w:pPr>
-          <w:hyperlink w:anchor="_Toc59622520" w:history="1">
+          <w:hyperlink w:anchor="_Toc64118837" w:history="1">
             <w:r>
               <w:rPr>
                 <w:rStyle w:val="Hyperlink"/>
                 <w:noProof/>
               </w:rPr>
+              <w:t>Graphical User Interface (GUI)</w:t>
+            </w:r>
+            <w:r>
+              <w:rPr>
+                <w:noProof/>
+                <w:webHidden/>
+              </w:rPr>
+              <w:tab/>
+            </w:r>
+            <w:r>
+              <w:rPr>
+                <w:noProof/>
+                <w:webHidden/>
+              </w:rPr>
+              <w:fldChar w:fldCharType="begin"/>
+            </w:r>
+            <w:r>
+              <w:rPr>
+                <w:noProof/>
+                <w:webHidden/>
+              </w:rPr>
+              <w:instrText xml:space="preserve"> PAGEREF _Toc64118837 \h </w:instrText>
+            </w:r>
+            <w:r>
+              <w:rPr>
+                <w:noProof/>
+                <w:webHidden/>
+              </w:rPr>
+            </w:r>
+            <w:r>
+              <w:rPr>
+                <w:noProof/>
+                <w:webHidden/>
+              </w:rPr>
+              <w:fldChar w:fldCharType="separate"/>
+            </w:r>
+            <w:r>
+              <w:rPr>
+                <w:noProof/>
+                <w:webHidden/>
+              </w:rPr>
+              <w:t>31</w:t>
+            </w:r>
+            <w:r>
+              <w:rPr>
+                <w:noProof/>
+                <w:webHidden/>
+              </w:rPr>
+              <w:fldChar w:fldCharType="end"/>
+            </w:r>
+          </w:hyperlink>
+        </w:p>
+        <w:p>
+          <w:pPr>
+            <w:pStyle w:val="TOC2"/>
+            <w:tabs>
+              <w:tab w:val="right" w:leader="dot" w:pos="9016"/>
+            </w:tabs>
+            <w:rPr>
+              <w:rFonts w:eastAsiaTheme="minorEastAsia"/>
+              <w:noProof/>
+              <w:lang w:eastAsia="en-GB"/>
+            </w:rPr>
+          </w:pPr>
+          <w:hyperlink w:anchor="_Toc64118838" w:history="1">
+            <w:r>
+              <w:rPr>
+                <w:rStyle w:val="Hyperlink"/>
+                <w:noProof/>
+              </w:rPr>
               <w:t>State System</w:t>
             </w:r>
             <w:r>
@@ -1552,7 +2126,7 @@
                 <w:noProof/>
                 <w:webHidden/>
               </w:rPr>
-              <w:instrText xml:space="preserve"> PAGEREF _Toc59622520 \h </w:instrText>
+              <w:instrText xml:space="preserve"> PAGEREF _Toc64118838 \h </w:instrText>
             </w:r>
             <w:r>
               <w:rPr>
@@ -1572,7 +2146,7 @@
                 <w:noProof/>
                 <w:webHidden/>
               </w:rPr>
-              <w:t>26</w:t>
+              <w:t>31</w:t>
             </w:r>
             <w:r>
               <w:rPr>
@@ -1595,7 +2169,7 @@
               <w:lang w:eastAsia="en-GB"/>
             </w:rPr>
           </w:pPr>
-          <w:hyperlink w:anchor="_Toc59622521" w:history="1">
+          <w:hyperlink w:anchor="_Toc64118839" w:history="1">
             <w:r>
               <w:rPr>
                 <w:rStyle w:val="Hyperlink"/>
@@ -1622,7 +2196,7 @@
                 <w:noProof/>
                 <w:webHidden/>
               </w:rPr>
-              <w:instrText xml:space="preserve"> PAGEREF _Toc59622521 \h </w:instrText>
+              <w:instrText xml:space="preserve"> PAGEREF _Toc64118839 \h </w:instrText>
             </w:r>
             <w:r>
               <w:rPr>
@@ -1642,7 +2216,7 @@
                 <w:noProof/>
                 <w:webHidden/>
               </w:rPr>
-              <w:t>27</w:t>
+              <w:t>32</w:t>
             </w:r>
             <w:r>
               <w:rPr>
@@ -1665,7 +2239,7 @@
               <w:lang w:eastAsia="en-GB"/>
             </w:rPr>
           </w:pPr>
-          <w:hyperlink w:anchor="_Toc59622522" w:history="1">
+          <w:hyperlink w:anchor="_Toc64118840" w:history="1">
             <w:r>
               <w:rPr>
                 <w:rStyle w:val="Hyperlink"/>
@@ -1692,7 +2266,7 @@
                 <w:noProof/>
                 <w:webHidden/>
               </w:rPr>
-              <w:instrText xml:space="preserve"> PAGEREF _Toc59622522 \h </w:instrText>
+              <w:instrText xml:space="preserve"> PAGEREF _Toc64118840 \h </w:instrText>
             </w:r>
             <w:r>
               <w:rPr>
@@ -1712,7 +2286,7 @@
                 <w:noProof/>
                 <w:webHidden/>
               </w:rPr>
-              <w:t>27</w:t>
+              <w:t>32</w:t>
             </w:r>
             <w:r>
               <w:rPr>
@@ -1735,7 +2309,7 @@
               <w:lang w:eastAsia="en-GB"/>
             </w:rPr>
           </w:pPr>
-          <w:hyperlink w:anchor="_Toc59622523" w:history="1">
+          <w:hyperlink w:anchor="_Toc64118841" w:history="1">
             <w:r>
               <w:rPr>
                 <w:rStyle w:val="Hyperlink"/>
@@ -1762,7 +2336,7 @@
                 <w:noProof/>
                 <w:webHidden/>
               </w:rPr>
-              <w:instrText xml:space="preserve"> PAGEREF _Toc59622523 \h </w:instrText>
+              <w:instrText xml:space="preserve"> PAGEREF _Toc64118841 \h </w:instrText>
             </w:r>
             <w:r>
               <w:rPr>
@@ -1782,7 +2356,7 @@
                 <w:noProof/>
                 <w:webHidden/>
               </w:rPr>
-              <w:t>28</w:t>
+              <w:t>33</w:t>
             </w:r>
             <w:r>
               <w:rPr>
@@ -1805,7 +2379,7 @@
               <w:lang w:eastAsia="en-GB"/>
             </w:rPr>
           </w:pPr>
-          <w:hyperlink w:anchor="_Toc59622524" w:history="1">
+          <w:hyperlink w:anchor="_Toc64118842" w:history="1">
             <w:r>
               <w:rPr>
                 <w:rStyle w:val="Hyperlink"/>
@@ -1832,7 +2406,7 @@
                 <w:noProof/>
                 <w:webHidden/>
               </w:rPr>
-              <w:instrText xml:space="preserve"> PAGEREF _Toc59622524 \h </w:instrText>
+              <w:instrText xml:space="preserve"> PAGEREF _Toc64118842 \h </w:instrText>
             </w:r>
             <w:r>
               <w:rPr>
@@ -1852,7 +2426,7 @@
                 <w:noProof/>
                 <w:webHidden/>
               </w:rPr>
-              <w:t>29</w:t>
+              <w:t>34</w:t>
             </w:r>
             <w:r>
               <w:rPr>
@@ -1875,7 +2449,7 @@
               <w:lang w:eastAsia="en-GB"/>
             </w:rPr>
           </w:pPr>
-          <w:hyperlink w:anchor="_Toc59622525" w:history="1">
+          <w:hyperlink w:anchor="_Toc64118843" w:history="1">
             <w:r>
               <w:rPr>
                 <w:rStyle w:val="Hyperlink"/>
@@ -1902,7 +2476,7 @@
                 <w:noProof/>
                 <w:webHidden/>
               </w:rPr>
-              <w:instrText xml:space="preserve"> PAGEREF _Toc59622525 \h </w:instrText>
+              <w:instrText xml:space="preserve"> PAGEREF _Toc64118843 \h </w:instrText>
             </w:r>
             <w:r>
               <w:rPr>
@@ -1922,7 +2496,7 @@
                 <w:noProof/>
                 <w:webHidden/>
               </w:rPr>
-              <w:t>30</w:t>
+              <w:t>35</w:t>
             </w:r>
             <w:r>
               <w:rPr>
@@ -1945,7 +2519,7 @@
               <w:lang w:eastAsia="en-GB"/>
             </w:rPr>
           </w:pPr>
-          <w:hyperlink w:anchor="_Toc59622526" w:history="1">
+          <w:hyperlink w:anchor="_Toc64118844" w:history="1">
             <w:r>
               <w:rPr>
                 <w:rStyle w:val="Hyperlink"/>
@@ -1972,7 +2546,7 @@
                 <w:noProof/>
                 <w:webHidden/>
               </w:rPr>
-              <w:instrText xml:space="preserve"> PAGEREF _Toc59622526 \h </w:instrText>
+              <w:instrText xml:space="preserve"> PAGEREF _Toc64118844 \h </w:instrText>
             </w:r>
             <w:r>
               <w:rPr>
@@ -1992,7 +2566,7 @@
                 <w:noProof/>
                 <w:webHidden/>
               </w:rPr>
-              <w:t>31</w:t>
+              <w:t>36</w:t>
             </w:r>
             <w:r>
               <w:rPr>
@@ -2015,7 +2589,7 @@
               <w:lang w:eastAsia="en-GB"/>
             </w:rPr>
           </w:pPr>
-          <w:hyperlink w:anchor="_Toc59622527" w:history="1">
+          <w:hyperlink w:anchor="_Toc64118845" w:history="1">
             <w:r>
               <w:rPr>
                 <w:rStyle w:val="Hyperlink"/>
@@ -2042,7 +2616,7 @@
                 <w:noProof/>
                 <w:webHidden/>
               </w:rPr>
-              <w:instrText xml:space="preserve"> PAGEREF _Toc59622527 \h </w:instrText>
+              <w:instrText xml:space="preserve"> PAGEREF _Toc64118845 \h </w:instrText>
             </w:r>
             <w:r>
               <w:rPr>
@@ -2062,7 +2636,7 @@
                 <w:noProof/>
                 <w:webHidden/>
               </w:rPr>
-              <w:t>33</w:t>
+              <w:t>38</w:t>
             </w:r>
             <w:r>
               <w:rPr>
@@ -2085,7 +2659,7 @@
               <w:lang w:eastAsia="en-GB"/>
             </w:rPr>
           </w:pPr>
-          <w:hyperlink w:anchor="_Toc59622528" w:history="1">
+          <w:hyperlink w:anchor="_Toc64118846" w:history="1">
             <w:r>
               <w:rPr>
                 <w:rStyle w:val="Hyperlink"/>
@@ -2112,7 +2686,7 @@
                 <w:noProof/>
                 <w:webHidden/>
               </w:rPr>
-              <w:instrText xml:space="preserve"> PAGEREF _Toc59622528 \h </w:instrText>
+              <w:instrText xml:space="preserve"> PAGEREF _Toc64118846 \h </w:instrText>
             </w:r>
             <w:r>
               <w:rPr>
@@ -2132,7 +2706,7 @@
                 <w:noProof/>
                 <w:webHidden/>
               </w:rPr>
-              <w:t>33</w:t>
+              <w:t>38</w:t>
             </w:r>
             <w:r>
               <w:rPr>
@@ -2155,7 +2729,7 @@
               <w:lang w:eastAsia="en-GB"/>
             </w:rPr>
           </w:pPr>
-          <w:hyperlink w:anchor="_Toc59622529" w:history="1">
+          <w:hyperlink w:anchor="_Toc64118847" w:history="1">
             <w:r>
               <w:rPr>
                 <w:rStyle w:val="Hyperlink"/>
@@ -2182,7 +2756,7 @@
                 <w:noProof/>
                 <w:webHidden/>
               </w:rPr>
-              <w:instrText xml:space="preserve"> PAGEREF _Toc59622529 \h </w:instrText>
+              <w:instrText xml:space="preserve"> PAGEREF _Toc64118847 \h </w:instrText>
             </w:r>
             <w:r>
               <w:rPr>
@@ -2202,7 +2776,7 @@
                 <w:noProof/>
                 <w:webHidden/>
               </w:rPr>
-              <w:t>35</w:t>
+              <w:t>40</w:t>
             </w:r>
             <w:r>
               <w:rPr>
@@ -2225,7 +2799,7 @@
               <w:lang w:eastAsia="en-GB"/>
             </w:rPr>
           </w:pPr>
-          <w:hyperlink w:anchor="_Toc59622530" w:history="1">
+          <w:hyperlink w:anchor="_Toc64118848" w:history="1">
             <w:r>
               <w:rPr>
                 <w:rStyle w:val="Hyperlink"/>
@@ -2252,7 +2826,7 @@
                 <w:noProof/>
                 <w:webHidden/>
               </w:rPr>
-              <w:instrText xml:space="preserve"> PAGEREF _Toc59622530 \h </w:instrText>
+              <w:instrText xml:space="preserve"> PAGEREF _Toc64118848 \h </w:instrText>
             </w:r>
             <w:r>
               <w:rPr>
@@ -2272,7 +2846,7 @@
                 <w:noProof/>
                 <w:webHidden/>
               </w:rPr>
-              <w:t>35</w:t>
+              <w:t>40</w:t>
             </w:r>
             <w:r>
               <w:rPr>
@@ -2295,7 +2869,7 @@
               <w:lang w:eastAsia="en-GB"/>
             </w:rPr>
           </w:pPr>
-          <w:hyperlink w:anchor="_Toc59622531" w:history="1">
+          <w:hyperlink w:anchor="_Toc64118849" w:history="1">
             <w:r>
               <w:rPr>
                 <w:rStyle w:val="Hyperlink"/>
@@ -2322,7 +2896,7 @@
                 <w:noProof/>
                 <w:webHidden/>
               </w:rPr>
-              <w:instrText xml:space="preserve"> PAGEREF _Toc59622531 \h </w:instrText>
+              <w:instrText xml:space="preserve"> PAGEREF _Toc64118849 \h </w:instrText>
             </w:r>
             <w:r>
               <w:rPr>
@@ -2342,7 +2916,7 @@
                 <w:noProof/>
                 <w:webHidden/>
               </w:rPr>
-              <w:t>36</w:t>
+              <w:t>41</w:t>
             </w:r>
             <w:r>
               <w:rPr>
@@ -2365,7 +2939,7 @@
               <w:lang w:eastAsia="en-GB"/>
             </w:rPr>
           </w:pPr>
-          <w:hyperlink w:anchor="_Toc59622532" w:history="1">
+          <w:hyperlink w:anchor="_Toc64118850" w:history="1">
             <w:r>
               <w:rPr>
                 <w:rStyle w:val="Hyperlink"/>
@@ -2392,7 +2966,7 @@
                 <w:noProof/>
                 <w:webHidden/>
               </w:rPr>
-              <w:instrText xml:space="preserve"> PAGEREF _Toc59622532 \h </w:instrText>
+              <w:instrText xml:space="preserve"> PAGEREF _Toc64118850 \h </w:instrText>
             </w:r>
             <w:r>
               <w:rPr>
@@ -2412,7 +2986,7 @@
                 <w:noProof/>
                 <w:webHidden/>
               </w:rPr>
-              <w:t>37</w:t>
+              <w:t>43</w:t>
             </w:r>
             <w:r>
               <w:rPr>
@@ -2435,7 +3009,7 @@
               <w:lang w:eastAsia="en-GB"/>
             </w:rPr>
           </w:pPr>
-          <w:hyperlink w:anchor="_Toc59622533" w:history="1">
+          <w:hyperlink w:anchor="_Toc64118851" w:history="1">
             <w:r>
               <w:rPr>
                 <w:rStyle w:val="Hyperlink"/>
@@ -2462,7 +3036,7 @@
                 <w:noProof/>
                 <w:webHidden/>
               </w:rPr>
-              <w:instrText xml:space="preserve"> PAGEREF _Toc59622533 \h </w:instrText>
+              <w:instrText xml:space="preserve"> PAGEREF _Toc64118851 \h </w:instrText>
             </w:r>
             <w:r>
               <w:rPr>
@@ -2482,7 +3056,7 @@
                 <w:noProof/>
                 <w:webHidden/>
               </w:rPr>
-              <w:t>38</w:t>
+              <w:t>44</w:t>
             </w:r>
             <w:r>
               <w:rPr>
@@ -2505,7 +3079,7 @@
               <w:lang w:eastAsia="en-GB"/>
             </w:rPr>
           </w:pPr>
-          <w:hyperlink w:anchor="_Toc59622534" w:history="1">
+          <w:hyperlink w:anchor="_Toc64118852" w:history="1">
             <w:r>
               <w:rPr>
                 <w:rStyle w:val="Hyperlink"/>
@@ -2532,7 +3106,7 @@
                 <w:noProof/>
                 <w:webHidden/>
               </w:rPr>
-              <w:instrText xml:space="preserve"> PAGEREF _Toc59622534 \h </w:instrText>
+              <w:instrText xml:space="preserve"> PAGEREF _Toc64118852 \h </w:instrText>
             </w:r>
             <w:r>
               <w:rPr>
@@ -2552,7 +3126,7 @@
                 <w:noProof/>
                 <w:webHidden/>
               </w:rPr>
-              <w:t>39</w:t>
+              <w:t>45</w:t>
             </w:r>
             <w:r>
               <w:rPr>
@@ -2577,7 +3151,6 @@
     </w:sdt>
     <w:p>
       <w:r>
-        <w:lastRenderedPageBreak/>
         <w:br w:type="page"/>
       </w:r>
     </w:p>
@@ -2589,7 +3162,7 @@
           <w:szCs w:val="40"/>
         </w:rPr>
       </w:pPr>
-      <w:bookmarkStart w:id="0" w:name="_Toc59622502"/>
+      <w:bookmarkStart w:id="0" w:name="_Toc64118812"/>
       <w:r>
         <w:rPr>
           <w:sz w:val="40"/>
@@ -2604,7 +3177,7 @@
       <w:pPr>
         <w:pStyle w:val="Heading2"/>
       </w:pPr>
-      <w:bookmarkStart w:id="1" w:name="_Toc59622503"/>
+      <w:bookmarkStart w:id="1" w:name="_Toc64118813"/>
       <w:r>
         <w:t>Introduction</w:t>
       </w:r>
@@ -2796,7 +3369,7 @@
       <w:pPr>
         <w:pStyle w:val="Heading2"/>
       </w:pPr>
-      <w:bookmarkStart w:id="2" w:name="_Toc59622504"/>
+      <w:bookmarkStart w:id="2" w:name="_Toc64118814"/>
       <w:r>
         <w:t>End User</w:t>
       </w:r>
@@ -2889,7 +3462,7 @@
       <w:pPr>
         <w:pStyle w:val="Heading3"/>
       </w:pPr>
-      <w:bookmarkStart w:id="3" w:name="_Toc59622505"/>
+      <w:bookmarkStart w:id="3" w:name="_Toc64118815"/>
       <w:r>
         <w:t>Questionnaire</w:t>
       </w:r>
@@ -3802,7 +4375,7 @@
       <w:pPr>
         <w:pStyle w:val="Heading2"/>
       </w:pPr>
-      <w:bookmarkStart w:id="4" w:name="_Toc59622506"/>
+      <w:bookmarkStart w:id="4" w:name="_Toc64118816"/>
       <w:r>
         <w:t>Proposed Idea</w:t>
       </w:r>
@@ -3820,7 +4393,7 @@
       <w:pPr>
         <w:pStyle w:val="Heading2"/>
       </w:pPr>
-      <w:bookmarkStart w:id="5" w:name="_Toc59622507"/>
+      <w:bookmarkStart w:id="5" w:name="_Toc64118817"/>
       <w:r>
         <w:t>Identification of Programming Language</w:t>
       </w:r>
@@ -4114,7 +4687,7 @@
       <w:pPr>
         <w:pStyle w:val="Heading2"/>
       </w:pPr>
-      <w:bookmarkStart w:id="6" w:name="_Toc59622508"/>
+      <w:bookmarkStart w:id="6" w:name="_Toc64118818"/>
       <w:r>
         <w:t>Numbered Objectives</w:t>
       </w:r>
@@ -8151,7 +8724,7 @@
         <w:pStyle w:val="Heading2"/>
       </w:pPr>
       <w:bookmarkStart w:id="7" w:name="_Ref59538698"/>
-      <w:bookmarkStart w:id="8" w:name="_Toc59622509"/>
+      <w:bookmarkStart w:id="8" w:name="_Toc64118819"/>
       <w:r>
         <w:t>Prototype</w:t>
       </w:r>
@@ -8214,7 +8787,7 @@
           <v:shape id="_x0000_i1025" type="#_x0000_t75" style="width:451.5pt;height:142.5pt" o:ole="">
             <v:imagedata r:id="rId9" o:title=""/>
           </v:shape>
-          <o:OLEObject Type="Embed" ProgID="Word.OpenDocumentText.12" ShapeID="_x0000_i1025" DrawAspect="Content" ObjectID="_1674127995" r:id="rId10"/>
+          <o:OLEObject Type="Embed" ProgID="Word.OpenDocumentText.12" ShapeID="_x0000_i1025" DrawAspect="Content" ObjectID="_1674731607" r:id="rId10"/>
         </w:object>
       </w:r>
     </w:p>
@@ -8258,7 +8831,7 @@
           <v:shape id="_x0000_i1026" type="#_x0000_t75" style="width:451.5pt;height:516.75pt" o:ole="">
             <v:imagedata r:id="rId11" o:title=""/>
           </v:shape>
-          <o:OLEObject Type="Embed" ProgID="Word.OpenDocumentText.12" ShapeID="_x0000_i1026" DrawAspect="Content" ObjectID="_1674127996" r:id="rId12"/>
+          <o:OLEObject Type="Embed" ProgID="Word.OpenDocumentText.12" ShapeID="_x0000_i1026" DrawAspect="Content" ObjectID="_1674731608" r:id="rId12"/>
         </w:object>
       </w:r>
     </w:p>
@@ -8290,7 +8863,7 @@
           <v:shape id="_x0000_i1027" type="#_x0000_t75" style="width:451.5pt;height:142.5pt" o:ole="">
             <v:imagedata r:id="rId13" o:title=""/>
           </v:shape>
-          <o:OLEObject Type="Embed" ProgID="Word.OpenDocumentText.12" ShapeID="_x0000_i1027" DrawAspect="Content" ObjectID="_1674127997" r:id="rId14"/>
+          <o:OLEObject Type="Embed" ProgID="Word.OpenDocumentText.12" ShapeID="_x0000_i1027" DrawAspect="Content" ObjectID="_1674731609" r:id="rId14"/>
         </w:object>
       </w:r>
     </w:p>
@@ -8314,7 +8887,7 @@
           <v:shape id="_x0000_i1028" type="#_x0000_t75" style="width:249pt;height:14.25pt" o:ole="">
             <v:imagedata r:id="rId15" o:title="" cropright="29393f"/>
           </v:shape>
-          <o:OLEObject Type="Embed" ProgID="Word.OpenDocumentText.12" ShapeID="_x0000_i1028" DrawAspect="Content" ObjectID="_1674127998" r:id="rId16"/>
+          <o:OLEObject Type="Embed" ProgID="Word.OpenDocumentText.12" ShapeID="_x0000_i1028" DrawAspect="Content" ObjectID="_1674731610" r:id="rId16"/>
         </w:object>
       </w:r>
       <w:r>
@@ -8340,7 +8913,7 @@
           <v:shape id="_x0000_i1029" type="#_x0000_t75" style="width:454.5pt;height:419.25pt" o:ole="">
             <v:imagedata r:id="rId17" o:title="" cropright="5008f"/>
           </v:shape>
-          <o:OLEObject Type="Embed" ProgID="Word.OpenDocumentText.12" ShapeID="_x0000_i1029" DrawAspect="Content" ObjectID="_1674127999" r:id="rId18"/>
+          <o:OLEObject Type="Embed" ProgID="Word.OpenDocumentText.12" ShapeID="_x0000_i1029" DrawAspect="Content" ObjectID="_1674731611" r:id="rId18"/>
         </w:object>
       </w:r>
     </w:p>
@@ -8653,7 +9226,7 @@
           <w:szCs w:val="40"/>
         </w:rPr>
       </w:pPr>
-      <w:bookmarkStart w:id="14" w:name="_Toc59622510"/>
+      <w:bookmarkStart w:id="14" w:name="_Toc64118820"/>
       <w:r>
         <w:rPr>
           <w:sz w:val="40"/>
@@ -8675,7 +9248,7 @@
       <w:pPr>
         <w:pStyle w:val="Heading2"/>
       </w:pPr>
-      <w:bookmarkStart w:id="15" w:name="_Toc59622511"/>
+      <w:bookmarkStart w:id="15" w:name="_Toc64118821"/>
       <w:r>
         <w:t>Program Overview</w:t>
       </w:r>
@@ -8789,7 +9362,7 @@
         <w:pStyle w:val="Heading2"/>
       </w:pPr>
       <w:bookmarkStart w:id="16" w:name="_Ref59555328"/>
-      <w:bookmarkStart w:id="17" w:name="_Toc59622512"/>
+      <w:bookmarkStart w:id="17" w:name="_Toc64118822"/>
       <w:r>
         <w:lastRenderedPageBreak/>
         <w:t>Logging System</w:t>
@@ -8971,7 +9544,7 @@
         <w:pStyle w:val="Heading2"/>
       </w:pPr>
       <w:bookmarkStart w:id="18" w:name="_Ref59619679"/>
-      <w:bookmarkStart w:id="19" w:name="_Toc59622513"/>
+      <w:bookmarkStart w:id="19" w:name="_Toc64118823"/>
       <w:r>
         <w:t>Connect 4 Game</w:t>
       </w:r>
@@ -9057,21 +9630,12 @@
       <w:r>
         <w:t xml:space="preserve"> which is a C++ keyword declaring that a method is overridable. Two new classes will be created, </w:t>
       </w:r>
-      <w:proofErr w:type="gramStart"/>
       <w:r>
         <w:rPr>
           <w:i/>
           <w:iCs/>
         </w:rPr>
-        <w:t>Connect</w:t>
-      </w:r>
-      <w:proofErr w:type="gramEnd"/>
-      <w:r>
-        <w:rPr>
-          <w:i/>
-          <w:iCs/>
-        </w:rPr>
-        <w:t xml:space="preserve"> 4 Player Human</w:t>
+        <w:t>Connect 4 Player Human</w:t>
       </w:r>
       <w:r>
         <w:t xml:space="preserve"> and </w:t>
@@ -9129,7 +9693,7 @@
           <v:shape id="_x0000_i1030" type="#_x0000_t75" style="width:370.5pt;height:248.25pt" o:ole="">
             <v:imagedata r:id="rId23" o:title=""/>
           </v:shape>
-          <o:OLEObject Type="Embed" ProgID="Word.Document.12" ShapeID="_x0000_i1030" DrawAspect="Content" ObjectID="_1674128000" r:id="rId24">
+          <o:OLEObject Type="Embed" ProgID="Word.Document.12" ShapeID="_x0000_i1030" DrawAspect="Content" ObjectID="_1674731612" r:id="rId24">
             <o:FieldCodes>\s</o:FieldCodes>
           </o:OLEObject>
         </w:object>
@@ -9144,9 +9708,11 @@
       <w:pPr>
         <w:pStyle w:val="Heading2"/>
       </w:pPr>
+      <w:bookmarkStart w:id="21" w:name="_Toc64118824"/>
       <w:r>
         <w:t>Neural Network</w:t>
       </w:r>
+      <w:bookmarkEnd w:id="21"/>
     </w:p>
     <w:p>
       <w:r>
@@ -9213,11 +9779,13 @@
       <w:pPr>
         <w:pStyle w:val="Heading3"/>
       </w:pPr>
-      <w:bookmarkStart w:id="21" w:name="_Ref59876943"/>
+      <w:bookmarkStart w:id="22" w:name="_Ref59876943"/>
+      <w:bookmarkStart w:id="23" w:name="_Toc64118825"/>
       <w:r>
         <w:t>Input Format</w:t>
       </w:r>
-      <w:bookmarkEnd w:id="21"/>
+      <w:bookmarkEnd w:id="22"/>
+      <w:bookmarkEnd w:id="23"/>
     </w:p>
     <w:p>
       <w:r>
@@ -9272,9 +9840,11 @@
       <w:pPr>
         <w:pStyle w:val="Heading3"/>
       </w:pPr>
+      <w:bookmarkStart w:id="24" w:name="_Toc64118826"/>
       <w:r>
         <w:t>Output Format</w:t>
       </w:r>
+      <w:bookmarkEnd w:id="24"/>
     </w:p>
     <w:p>
       <w:r>
@@ -9344,9 +9914,11 @@
       <w:pPr>
         <w:pStyle w:val="Heading3"/>
       </w:pPr>
+      <w:bookmarkStart w:id="25" w:name="_Toc64118827"/>
       <w:r>
         <w:t>Network Structure</w:t>
       </w:r>
+      <w:bookmarkEnd w:id="25"/>
     </w:p>
     <w:p>
       <w:r>
@@ -9380,9 +9952,11 @@
       <w:pPr>
         <w:pStyle w:val="Heading3"/>
       </w:pPr>
+      <w:bookmarkStart w:id="26" w:name="_Toc64118828"/>
       <w:r>
         <w:t>Weights and Biases</w:t>
       </w:r>
+      <w:bookmarkEnd w:id="26"/>
     </w:p>
     <w:p>
       <w:r>
@@ -9583,11 +10157,13 @@
       <w:pPr>
         <w:pStyle w:val="Heading3"/>
       </w:pPr>
-      <w:bookmarkStart w:id="22" w:name="_Ref60226953"/>
+      <w:bookmarkStart w:id="27" w:name="_Ref60226953"/>
+      <w:bookmarkStart w:id="28" w:name="_Toc64118829"/>
       <w:r>
         <w:t>Feed Forward Algorithm</w:t>
       </w:r>
-      <w:bookmarkEnd w:id="22"/>
+      <w:bookmarkEnd w:id="27"/>
+      <w:bookmarkEnd w:id="28"/>
     </w:p>
     <w:p>
       <w:r>
@@ -9910,6 +10486,7 @@
           <w:rFonts w:eastAsiaTheme="minorHAnsi"/>
         </w:rPr>
       </w:pPr>
+      <w:bookmarkStart w:id="29" w:name="_Toc64118830"/>
       <w:r>
         <w:rPr>
           <w:rFonts w:eastAsiaTheme="minorHAnsi"/>
@@ -9917,6 +10494,7 @@
         <w:lastRenderedPageBreak/>
         <w:t>Training Data</w:t>
       </w:r>
+      <w:bookmarkEnd w:id="29"/>
     </w:p>
     <w:p>
       <w:r>
@@ -9991,9 +10569,11 @@
       <w:pPr>
         <w:pStyle w:val="Heading3"/>
       </w:pPr>
+      <w:bookmarkStart w:id="30" w:name="_Toc64118831"/>
       <w:r>
         <w:t>Backpropagation</w:t>
       </w:r>
+      <w:bookmarkEnd w:id="30"/>
     </w:p>
     <w:p>
       <w:r>
@@ -10308,21 +10888,7 @@
         <w:rPr>
           <w:rFonts w:eastAsiaTheme="minorEastAsia"/>
         </w:rPr>
-        <w:t xml:space="preserve"> repre</w:t>
-      </w:r>
-      <w:proofErr w:type="spellStart"/>
-      <w:r>
-        <w:rPr>
-          <w:rFonts w:eastAsiaTheme="minorEastAsia"/>
-        </w:rPr>
-        <w:t>sents</w:t>
-      </w:r>
-      <w:proofErr w:type="spellEnd"/>
-      <w:r>
-        <w:rPr>
-          <w:rFonts w:eastAsiaTheme="minorEastAsia"/>
-        </w:rPr>
-        <w:t xml:space="preserve"> the </w:t>
+        <w:t xml:space="preserve"> represents the </w:t>
       </w:r>
       <w:proofErr w:type="spellStart"/>
       <w:r>
@@ -14580,11 +15146,11 @@
       <w:pPr>
         <w:pStyle w:val="Heading2"/>
       </w:pPr>
-      <w:bookmarkStart w:id="23" w:name="_Toc59622514"/>
+      <w:bookmarkStart w:id="31" w:name="_Toc64118832"/>
       <w:r>
         <w:t>File Structure</w:t>
       </w:r>
-      <w:bookmarkEnd w:id="23"/>
+      <w:bookmarkEnd w:id="31"/>
     </w:p>
     <w:p>
       <w:r>
@@ -14603,8 +15169,8 @@
         <w:t xml:space="preserve"> This also allows for users to copy their folder and transfer between devices allowing their account to be used on multiple computers.</w:t>
       </w:r>
     </w:p>
-    <w:bookmarkStart w:id="24" w:name="_MON_1669294533"/>
-    <w:bookmarkEnd w:id="24"/>
+    <w:bookmarkStart w:id="32" w:name="_MON_1669294533"/>
+    <w:bookmarkEnd w:id="32"/>
     <w:p>
       <w:pPr>
         <w:keepNext/>
@@ -14614,7 +15180,7 @@
           <v:shape id="_x0000_i1031" type="#_x0000_t75" style="width:451.5pt;height:201.75pt" o:ole="">
             <v:imagedata r:id="rId26" o:title=""/>
           </v:shape>
-          <o:OLEObject Type="Embed" ProgID="Word.Document.12" ShapeID="_x0000_i1031" DrawAspect="Content" ObjectID="_1674128001" r:id="rId27">
+          <o:OLEObject Type="Embed" ProgID="Word.Document.12" ShapeID="_x0000_i1031" DrawAspect="Content" ObjectID="_1674731613" r:id="rId27">
             <o:FieldCodes>\s</o:FieldCodes>
           </o:OLEObject>
         </w:object>
@@ -14624,19 +15190,32 @@
       <w:pPr>
         <w:pStyle w:val="Caption"/>
       </w:pPr>
-      <w:bookmarkStart w:id="25" w:name="_Ref58682087"/>
+      <w:bookmarkStart w:id="33" w:name="_Ref58682087"/>
       <w:r>
         <w:t xml:space="preserve">Figure </w:t>
       </w:r>
-      <w:fldSimple w:instr=" SEQ Figure \* ARABIC ">
-        <w:r>
-          <w:rPr>
-            <w:noProof/>
-          </w:rPr>
-          <w:t>1</w:t>
-        </w:r>
-      </w:fldSimple>
-      <w:bookmarkEnd w:id="25"/>
+      <w:r>
+        <w:fldChar w:fldCharType="begin"/>
+      </w:r>
+      <w:r>
+        <w:instrText xml:space="preserve"> SEQ Figure \* ARABIC </w:instrText>
+      </w:r>
+      <w:r>
+        <w:fldChar w:fldCharType="separate"/>
+      </w:r>
+      <w:r>
+        <w:rPr>
+          <w:noProof/>
+        </w:rPr>
+        <w:t>1</w:t>
+      </w:r>
+      <w:r>
+        <w:rPr>
+          <w:noProof/>
+        </w:rPr>
+        <w:fldChar w:fldCharType="end"/>
+      </w:r>
+      <w:bookmarkEnd w:id="33"/>
       <w:r>
         <w:t xml:space="preserve"> - Directory Structure</w:t>
       </w:r>
@@ -14700,11 +15279,11 @@
       <w:pPr>
         <w:pStyle w:val="Heading3"/>
       </w:pPr>
-      <w:bookmarkStart w:id="26" w:name="_Toc59622515"/>
+      <w:bookmarkStart w:id="34" w:name="_Toc64118833"/>
       <w:r>
         <w:t>Account Data File</w:t>
       </w:r>
-      <w:bookmarkEnd w:id="26"/>
+      <w:bookmarkEnd w:id="34"/>
     </w:p>
     <w:p>
       <w:r>
@@ -14746,15 +15325,15 @@
         <w:t>The information stored in my metadata section of the file will be structured as follows:</w:t>
       </w:r>
     </w:p>
-    <w:bookmarkStart w:id="27" w:name="_MON_1669295897"/>
-    <w:bookmarkEnd w:id="27"/>
+    <w:bookmarkStart w:id="35" w:name="_MON_1669295897"/>
+    <w:bookmarkEnd w:id="35"/>
     <w:p>
       <w:r>
         <w:object w:dxaOrig="9026" w:dyaOrig="3768" w14:anchorId="56800236">
           <v:shape id="_x0000_i1032" type="#_x0000_t75" style="width:451.5pt;height:188.25pt" o:ole="">
             <v:imagedata r:id="rId28" o:title=""/>
           </v:shape>
-          <o:OLEObject Type="Embed" ProgID="Word.Document.12" ShapeID="_x0000_i1032" DrawAspect="Content" ObjectID="_1674128002" r:id="rId29">
+          <o:OLEObject Type="Embed" ProgID="Word.Document.12" ShapeID="_x0000_i1032" DrawAspect="Content" ObjectID="_1674731614" r:id="rId29">
             <o:FieldCodes>\s</o:FieldCodes>
           </o:OLEObject>
         </w:object>
@@ -14778,15 +15357,15 @@
         <w:t>The information stored in the header section of the file will be as follows:</w:t>
       </w:r>
     </w:p>
-    <w:bookmarkStart w:id="28" w:name="_MON_1669297149"/>
-    <w:bookmarkEnd w:id="28"/>
+    <w:bookmarkStart w:id="36" w:name="_MON_1669297149"/>
+    <w:bookmarkEnd w:id="36"/>
     <w:p>
       <w:r>
         <w:object w:dxaOrig="9026" w:dyaOrig="3478" w14:anchorId="04710475">
           <v:shape id="_x0000_i1033" type="#_x0000_t75" style="width:451.5pt;hei